<commit_message>
populate the urs document with information
</commit_message>
<xml_diff>
--- a/Documentation/URS Document/URS Document.docx
+++ b/Documentation/URS Document/URS Document.docx
@@ -49,7 +49,7 @@
                         <pic:cNvPicPr/>
                       </pic:nvPicPr>
                       <pic:blipFill>
-                        <a:blip r:embed="rId7" cstate="print">
+                        <a:blip r:embed="rId8" cstate="print">
                           <a:duotone>
                             <a:schemeClr val="accent1">
                               <a:shade val="45000"/>
@@ -104,6 +104,7 @@
             <w:dataBinding w:prefixMappings="xmlns:ns0='http://purl.org/dc/elements/1.1/' xmlns:ns1='http://schemas.openxmlformats.org/package/2006/metadata/core-properties' " w:xpath="/ns1:coreProperties[1]/ns0:title[1]" w:storeItemID="{6C3C8BC8-F283-45AE-878A-BAB7291924A1}"/>
             <w:text/>
           </w:sdtPr>
+          <w:sdtEndPr/>
           <w:sdtContent>
             <w:p>
               <w:pPr>
@@ -175,7 +176,7 @@
                         </pic:cNvPicPr>
                       </pic:nvPicPr>
                       <pic:blipFill>
-                        <a:blip r:embed="rId8">
+                        <a:blip r:embed="rId9">
                           <a:extLst>
                             <a:ext uri="{28A0092B-C50C-407E-A947-70E740481C1C}">
                               <a14:useLocalDpi xmlns:a14="http://schemas.microsoft.com/office/drawing/2010/main" val="0"/>
@@ -286,13 +287,8 @@
                               <w:t xml:space="preserve">or: </w:t>
                             </w:r>
                             <w:r>
-                              <w:t xml:space="preserve">Chung </w:t>
+                              <w:t>Chung Kuah</w:t>
                             </w:r>
-                            <w:proofErr w:type="spellStart"/>
-                            <w:r>
-                              <w:t>Kuah</w:t>
-                            </w:r>
-                            <w:proofErr w:type="spellEnd"/>
                           </w:p>
                           <w:p>
                             <w:pPr>
@@ -330,12 +326,9 @@
                               </w:rPr>
                               <w:t xml:space="preserve"> „</w:t>
                             </w:r>
-                            <w:proofErr w:type="spellStart"/>
-                            <w:proofErr w:type="gramStart"/>
                             <w:r>
                               <w:t>BulCari</w:t>
                             </w:r>
-                            <w:proofErr w:type="spellEnd"/>
                             <w:r>
                               <w:rPr>
                                 <w:lang w:val="bg-BG"/>
@@ -343,11 +336,7 @@
                               <w:t>“</w:t>
                             </w:r>
                             <w:r>
-                              <w:t xml:space="preserve"> members</w:t>
-                            </w:r>
-                            <w:proofErr w:type="gramEnd"/>
-                            <w:r>
-                              <w:t xml:space="preserve">:    </w:t>
+                              <w:t xml:space="preserve"> members:    </w:t>
                             </w:r>
                           </w:p>
                           <w:p>
@@ -355,21 +344,8 @@
                               <w:pStyle w:val="NoSpacing"/>
                               <w:ind w:left="1440" w:firstLine="720"/>
                             </w:pPr>
-                            <w:proofErr w:type="spellStart"/>
                             <w:r>
-                              <w:t>Stoycho</w:t>
-                            </w:r>
-                            <w:proofErr w:type="spellEnd"/>
-                            <w:r>
-                              <w:t xml:space="preserve"> </w:t>
-                            </w:r>
-                            <w:proofErr w:type="spellStart"/>
-                            <w:r>
-                              <w:t>Stoychev</w:t>
-                            </w:r>
-                            <w:proofErr w:type="spellEnd"/>
-                            <w:r>
-                              <w:t xml:space="preserve"> – 4292723</w:t>
+                              <w:t>Stoycho Stoychev – 4292723</w:t>
                             </w:r>
                           </w:p>
                           <w:p>
@@ -393,30 +369,14 @@
                               <w:ind w:left="1440" w:firstLine="720"/>
                             </w:pPr>
                             <w:r>
-                              <w:t xml:space="preserve">Stela </w:t>
-                            </w:r>
-                            <w:proofErr w:type="spellStart"/>
-                            <w:r>
-                              <w:t>Trencheva</w:t>
-                            </w:r>
-                            <w:proofErr w:type="spellEnd"/>
-                            <w:r>
-                              <w:t xml:space="preserve"> – 4095200 </w:t>
+                              <w:t xml:space="preserve">Stela Trencheva – 4095200 </w:t>
                             </w:r>
                             <w:r>
                               <w:br/>
                             </w:r>
                             <w:r>
                               <w:tab/>
-                              <w:t xml:space="preserve">Veronika </w:t>
-                            </w:r>
-                            <w:proofErr w:type="spellStart"/>
-                            <w:r>
-                              <w:t>Valeva</w:t>
-                            </w:r>
-                            <w:proofErr w:type="spellEnd"/>
-                            <w:r>
-                              <w:t xml:space="preserve"> – 4090349 </w:t>
+                              <w:t xml:space="preserve">Veronika Valeva – 4090349 </w:t>
                             </w:r>
                           </w:p>
                           <w:p>
@@ -489,13 +449,8 @@
                         <w:t xml:space="preserve">or: </w:t>
                       </w:r>
                       <w:r>
-                        <w:t xml:space="preserve">Chung </w:t>
+                        <w:t>Chung Kuah</w:t>
                       </w:r>
-                      <w:proofErr w:type="spellStart"/>
-                      <w:r>
-                        <w:t>Kuah</w:t>
-                      </w:r>
-                      <w:proofErr w:type="spellEnd"/>
                     </w:p>
                     <w:p>
                       <w:pPr>
@@ -533,12 +488,9 @@
                         </w:rPr>
                         <w:t xml:space="preserve"> „</w:t>
                       </w:r>
-                      <w:proofErr w:type="spellStart"/>
-                      <w:proofErr w:type="gramStart"/>
                       <w:r>
                         <w:t>BulCari</w:t>
                       </w:r>
-                      <w:proofErr w:type="spellEnd"/>
                       <w:r>
                         <w:rPr>
                           <w:lang w:val="bg-BG"/>
@@ -546,11 +498,7 @@
                         <w:t>“</w:t>
                       </w:r>
                       <w:r>
-                        <w:t xml:space="preserve"> members</w:t>
-                      </w:r>
-                      <w:proofErr w:type="gramEnd"/>
-                      <w:r>
-                        <w:t xml:space="preserve">:    </w:t>
+                        <w:t xml:space="preserve"> members:    </w:t>
                       </w:r>
                     </w:p>
                     <w:p>
@@ -558,21 +506,8 @@
                         <w:pStyle w:val="NoSpacing"/>
                         <w:ind w:left="1440" w:firstLine="720"/>
                       </w:pPr>
-                      <w:proofErr w:type="spellStart"/>
                       <w:r>
-                        <w:t>Stoycho</w:t>
-                      </w:r>
-                      <w:proofErr w:type="spellEnd"/>
-                      <w:r>
-                        <w:t xml:space="preserve"> </w:t>
-                      </w:r>
-                      <w:proofErr w:type="spellStart"/>
-                      <w:r>
-                        <w:t>Stoychev</w:t>
-                      </w:r>
-                      <w:proofErr w:type="spellEnd"/>
-                      <w:r>
-                        <w:t xml:space="preserve"> – 4292723</w:t>
+                        <w:t>Stoycho Stoychev – 4292723</w:t>
                       </w:r>
                     </w:p>
                     <w:p>
@@ -596,30 +531,14 @@
                         <w:ind w:left="1440" w:firstLine="720"/>
                       </w:pPr>
                       <w:r>
-                        <w:t xml:space="preserve">Stela </w:t>
-                      </w:r>
-                      <w:proofErr w:type="spellStart"/>
-                      <w:r>
-                        <w:t>Trencheva</w:t>
-                      </w:r>
-                      <w:proofErr w:type="spellEnd"/>
-                      <w:r>
-                        <w:t xml:space="preserve"> – 4095200 </w:t>
+                        <w:t xml:space="preserve">Stela Trencheva – 4095200 </w:t>
                       </w:r>
                       <w:r>
                         <w:br/>
                       </w:r>
                       <w:r>
                         <w:tab/>
-                        <w:t xml:space="preserve">Veronika </w:t>
-                      </w:r>
-                      <w:proofErr w:type="spellStart"/>
-                      <w:r>
-                        <w:t>Valeva</w:t>
-                      </w:r>
-                      <w:proofErr w:type="spellEnd"/>
-                      <w:r>
-                        <w:t xml:space="preserve"> – 4090349 </w:t>
+                        <w:t xml:space="preserve">Veronika Valeva – 4090349 </w:t>
                       </w:r>
                     </w:p>
                     <w:p>
@@ -644,6 +563,12 @@
     </w:p>
     <w:sdt>
       <w:sdtPr>
+        <w:rPr>
+          <w:rFonts w:asciiTheme="minorHAnsi" w:eastAsiaTheme="minorEastAsia" w:hAnsiTheme="minorHAnsi" w:cstheme="minorBidi"/>
+          <w:caps w:val="0"/>
+          <w:sz w:val="22"/>
+          <w:szCs w:val="22"/>
+        </w:rPr>
         <w:id w:val="-254755011"/>
         <w:docPartObj>
           <w:docPartGallery w:val="Table of Contents"/>
@@ -652,13 +577,9 @@
       </w:sdtPr>
       <w:sdtEndPr>
         <w:rPr>
-          <w:rFonts w:asciiTheme="minorHAnsi" w:eastAsiaTheme="minorEastAsia" w:hAnsiTheme="minorHAnsi" w:cstheme="minorBidi"/>
           <w:b/>
           <w:bCs/>
-          <w:caps w:val="0"/>
           <w:noProof/>
-          <w:sz w:val="22"/>
-          <w:szCs w:val="22"/>
         </w:rPr>
       </w:sdtEndPr>
       <w:sdtContent>
@@ -1265,14 +1186,254 @@
       <w:bookmarkEnd w:id="0"/>
     </w:p>
     <w:p>
-      <w:r>
-        <w:t xml:space="preserve">Agreed on a working application by </w:t>
-      </w:r>
-      <w:r>
-        <w:t>week 6 of the project.</w:t>
+      <w:pPr>
+        <w:pStyle w:val="ListParagraph"/>
+        <w:numPr>
+          <w:ilvl w:val="0"/>
+          <w:numId w:val="1"/>
+        </w:numPr>
+      </w:pPr>
+      <w:r>
+        <w:t>Agreed on a</w:t>
+      </w:r>
+      <w:r>
+        <w:t xml:space="preserve"> meeting in week 6</w:t>
+      </w:r>
+      <w:r>
+        <w:t>.</w:t>
+      </w:r>
+      <w:r>
+        <w:t xml:space="preserve"> </w:t>
       </w:r>
     </w:p>
-    <w:p/>
+    <w:p>
+      <w:pPr>
+        <w:pStyle w:val="ListParagraph"/>
+        <w:numPr>
+          <w:ilvl w:val="0"/>
+          <w:numId w:val="1"/>
+        </w:numPr>
+      </w:pPr>
+      <w:r>
+        <w:t xml:space="preserve">The </w:t>
+      </w:r>
+      <w:r>
+        <w:t xml:space="preserve">HR administration </w:t>
+      </w:r>
+      <w:r>
+        <w:t xml:space="preserve">should be able to </w:t>
+      </w:r>
+      <w:r>
+        <w:t>add</w:t>
+      </w:r>
+      <w:r>
+        <w:t xml:space="preserve"> employees</w:t>
+      </w:r>
+      <w:r>
+        <w:t>,</w:t>
+      </w:r>
+      <w:r>
+        <w:t xml:space="preserve"> </w:t>
+      </w:r>
+      <w:r>
+        <w:t>renew</w:t>
+      </w:r>
+      <w:r>
+        <w:t xml:space="preserve"> </w:t>
+      </w:r>
+      <w:r>
+        <w:t>employees’</w:t>
+      </w:r>
+      <w:r>
+        <w:t xml:space="preserve"> contract</w:t>
+      </w:r>
+      <w:r>
+        <w:t xml:space="preserve">, assign shift to </w:t>
+      </w:r>
+      <w:r>
+        <w:t xml:space="preserve">employees </w:t>
+      </w:r>
+      <w:r>
+        <w:t xml:space="preserve">and </w:t>
+      </w:r>
+      <w:r>
+        <w:t>remove</w:t>
+      </w:r>
+      <w:r>
+        <w:t xml:space="preserve"> employees.</w:t>
+      </w:r>
+    </w:p>
+    <w:p>
+      <w:pPr>
+        <w:pStyle w:val="ListParagraph"/>
+        <w:numPr>
+          <w:ilvl w:val="0"/>
+          <w:numId w:val="1"/>
+        </w:numPr>
+      </w:pPr>
+      <w:r>
+        <w:t>Keep contract history of employees.</w:t>
+      </w:r>
+    </w:p>
+    <w:p>
+      <w:pPr>
+        <w:pStyle w:val="ListParagraph"/>
+        <w:numPr>
+          <w:ilvl w:val="0"/>
+          <w:numId w:val="1"/>
+        </w:numPr>
+      </w:pPr>
+      <w:r>
+        <w:t>C</w:t>
+      </w:r>
+      <w:r>
+        <w:t>ontr</w:t>
+      </w:r>
+      <w:r>
+        <w:t xml:space="preserve">act </w:t>
+      </w:r>
+      <w:r>
+        <w:t>information</w:t>
+      </w:r>
+      <w:r>
+        <w:t>: full time contract</w:t>
+      </w:r>
+      <w:r>
+        <w:t xml:space="preserve">, </w:t>
+      </w:r>
+      <w:r>
+        <w:t>80% contract</w:t>
+      </w:r>
+      <w:r>
+        <w:t xml:space="preserve"> and flex contract</w:t>
+      </w:r>
+      <w:r>
+        <w:t>.</w:t>
+      </w:r>
+    </w:p>
+    <w:p>
+      <w:pPr>
+        <w:pStyle w:val="ListParagraph"/>
+        <w:numPr>
+          <w:ilvl w:val="0"/>
+          <w:numId w:val="1"/>
+        </w:numPr>
+      </w:pPr>
+      <w:r>
+        <w:t>Full time contract: 48 hours a week</w:t>
+      </w:r>
+      <w:r>
+        <w:t xml:space="preserve">/ </w:t>
+      </w:r>
+      <w:r>
+        <w:t>6</w:t>
+      </w:r>
+      <w:r>
+        <w:t xml:space="preserve"> days a week</w:t>
+      </w:r>
+      <w:r>
+        <w:t>.</w:t>
+      </w:r>
+    </w:p>
+    <w:p>
+      <w:pPr>
+        <w:pStyle w:val="ListParagraph"/>
+        <w:numPr>
+          <w:ilvl w:val="0"/>
+          <w:numId w:val="1"/>
+        </w:numPr>
+      </w:pPr>
+      <w:r>
+        <w:t>80% contract: 3</w:t>
+      </w:r>
+      <w:r>
+        <w:t>2</w:t>
+      </w:r>
+      <w:r>
+        <w:t xml:space="preserve"> hours a week</w:t>
+      </w:r>
+      <w:r>
+        <w:t>/</w:t>
+      </w:r>
+      <w:r>
+        <w:t xml:space="preserve"> 4 days a week</w:t>
+      </w:r>
+      <w:r>
+        <w:t>.</w:t>
+      </w:r>
+    </w:p>
+    <w:p>
+      <w:pPr>
+        <w:pStyle w:val="ListParagraph"/>
+        <w:numPr>
+          <w:ilvl w:val="0"/>
+          <w:numId w:val="1"/>
+        </w:numPr>
+      </w:pPr>
+      <w:r>
+        <w:t>Flex contract: on call</w:t>
+      </w:r>
+      <w:r>
+        <w:t xml:space="preserve"> when </w:t>
+      </w:r>
+      <w:r>
+        <w:t>store need more workers.</w:t>
+      </w:r>
+    </w:p>
+    <w:p>
+      <w:pPr>
+        <w:pStyle w:val="ListParagraph"/>
+        <w:numPr>
+          <w:ilvl w:val="0"/>
+          <w:numId w:val="1"/>
+        </w:numPr>
+      </w:pPr>
+      <w:r>
+        <w:t xml:space="preserve">First time contract is a </w:t>
+      </w:r>
+      <w:r>
+        <w:t>one-year</w:t>
+      </w:r>
+      <w:r>
+        <w:t xml:space="preserve"> contract</w:t>
+      </w:r>
+      <w:r>
+        <w:t>.</w:t>
+      </w:r>
+    </w:p>
+    <w:p>
+      <w:pPr>
+        <w:pStyle w:val="ListParagraph"/>
+        <w:numPr>
+          <w:ilvl w:val="0"/>
+          <w:numId w:val="1"/>
+        </w:numPr>
+      </w:pPr>
+      <w:r>
+        <w:t>Renew contract 3 times</w:t>
+      </w:r>
+      <w:r>
+        <w:t xml:space="preserve"> for three year</w:t>
+      </w:r>
+      <w:r>
+        <w:t xml:space="preserve"> after that </w:t>
+      </w:r>
+      <w:r>
+        <w:t>contract with no end date.</w:t>
+      </w:r>
+    </w:p>
+    <w:p>
+      <w:pPr>
+        <w:pStyle w:val="ListParagraph"/>
+        <w:numPr>
+          <w:ilvl w:val="0"/>
+          <w:numId w:val="1"/>
+        </w:numPr>
+      </w:pPr>
+      <w:r>
+        <w:t>Prefer color for the application is light blue color.</w:t>
+      </w:r>
+    </w:p>
     <w:p>
       <w:pPr>
         <w:pStyle w:val="Heading1"/>
@@ -1323,18 +1484,10 @@
         <w:t>Prioritize</w:t>
       </w:r>
       <w:r>
-        <w:t xml:space="preserve"> them using </w:t>
-      </w:r>
-      <w:proofErr w:type="spellStart"/>
-      <w:r>
-        <w:t>Mo</w:t>
-      </w:r>
-      <w:r>
-        <w:t>SCoW</w:t>
-      </w:r>
-      <w:proofErr w:type="spellEnd"/>
-      <w:r>
-        <w:t xml:space="preserve"> (must, </w:t>
+        <w:t xml:space="preserve"> them using Mo</w:t>
+      </w:r>
+      <w:r>
+        <w:t xml:space="preserve">SCoW (must, </w:t>
       </w:r>
       <w:r>
         <w:t>s</w:t>
@@ -1387,7 +1540,7 @@
       </w:r>
     </w:p>
     <w:sectPr>
-      <w:footerReference w:type="default" r:id="rId9"/>
+      <w:footerReference w:type="default" r:id="rId10"/>
       <w:pgSz w:w="12240" w:h="15840"/>
       <w:pgMar w:top="1417" w:right="1417" w:bottom="1417" w:left="1417" w:header="720" w:footer="720" w:gutter="0"/>
       <w:pgNumType w:start="0"/>
@@ -1514,6 +1667,127 @@
     </w:p>
   </w:footnote>
 </w:footnotes>
+</file>
+
+<file path=word/numbering.xml><?xml version="1.0" encoding="utf-8"?>
+<w:numbering xmlns:wpc="http://schemas.microsoft.com/office/word/2010/wordprocessingCanvas" xmlns:cx="http://schemas.microsoft.com/office/drawing/2014/chartex" xmlns:cx1="http://schemas.microsoft.com/office/drawing/2015/9/8/chartex" xmlns:cx2="http://schemas.microsoft.com/office/drawing/2015/10/21/chartex" xmlns:cx3="http://schemas.microsoft.com/office/drawing/2016/5/9/chartex" xmlns:cx4="http://schemas.microsoft.com/office/drawing/2016/5/10/chartex" xmlns:cx5="http://schemas.microsoft.com/office/drawing/2016/5/11/chartex" xmlns:cx6="http://schemas.microsoft.com/office/drawing/2016/5/12/chartex" xmlns:cx7="http://schemas.microsoft.com/office/drawing/2016/5/13/chartex" xmlns:cx8="http://schemas.microsoft.com/office/drawing/2016/5/14/chartex" xmlns:mc="http://schemas.openxmlformats.org/markup-compatibility/2006" xmlns:aink="http://schemas.microsoft.com/office/drawing/2016/ink" xmlns:am3d="http://schemas.microsoft.com/office/drawing/2017/model3d" xmlns:o="urn:schemas-microsoft-com:office:office" xmlns:r="http://schemas.openxmlformats.org/officeDocument/2006/relationships" xmlns:m="http://schemas.openxmlformats.org/officeDocument/2006/math" xmlns:v="urn:schemas-microsoft-com:vml" xmlns:wp14="http://schemas.microsoft.com/office/word/2010/wordprocessingDrawing" xmlns:wp="http://schemas.openxmlformats.org/drawingml/2006/wordprocessingDrawing" xmlns:w10="urn:schemas-microsoft-com:office:word" xmlns:w="http://schemas.openxmlformats.org/wordprocessingml/2006/main" xmlns:w14="http://schemas.microsoft.com/office/word/2010/wordml" xmlns:w15="http://schemas.microsoft.com/office/word/2012/wordml" xmlns:w16cex="http://schemas.microsoft.com/office/word/2018/wordml/cex" xmlns:w16cid="http://schemas.microsoft.com/office/word/2016/wordml/cid" xmlns:w16="http://schemas.microsoft.com/office/word/2018/wordml" xmlns:w16se="http://schemas.microsoft.com/office/word/2015/wordml/symex" xmlns:wpg="http://schemas.microsoft.com/office/word/2010/wordprocessingGroup" xmlns:wpi="http://schemas.microsoft.com/office/word/2010/wordprocessingInk" xmlns:wne="http://schemas.microsoft.com/office/word/2006/wordml" xmlns:wps="http://schemas.microsoft.com/office/word/2010/wordprocessingShape" mc:Ignorable="w14 w15 w16se w16cid w16 w16cex wp14">
+  <w:abstractNum w:abstractNumId="0" w15:restartNumberingAfterBreak="0">
+    <w:nsid w:val="7C6F0899"/>
+    <w:multiLevelType w:val="hybridMultilevel"/>
+    <w:tmpl w:val="FD149B40"/>
+    <w:lvl w:ilvl="0" w:tplc="04090001">
+      <w:start w:val="1"/>
+      <w:numFmt w:val="bullet"/>
+      <w:lvlText w:val=""/>
+      <w:lvlJc w:val="left"/>
+      <w:pPr>
+        <w:ind w:left="720" w:hanging="360"/>
+      </w:pPr>
+      <w:rPr>
+        <w:rFonts w:ascii="Symbol" w:hAnsi="Symbol" w:hint="default"/>
+      </w:rPr>
+    </w:lvl>
+    <w:lvl w:ilvl="1" w:tplc="04090003" w:tentative="1">
+      <w:start w:val="1"/>
+      <w:numFmt w:val="bullet"/>
+      <w:lvlText w:val="o"/>
+      <w:lvlJc w:val="left"/>
+      <w:pPr>
+        <w:ind w:left="1440" w:hanging="360"/>
+      </w:pPr>
+      <w:rPr>
+        <w:rFonts w:ascii="Courier New" w:hAnsi="Courier New" w:cs="Courier New" w:hint="default"/>
+      </w:rPr>
+    </w:lvl>
+    <w:lvl w:ilvl="2" w:tplc="04090005" w:tentative="1">
+      <w:start w:val="1"/>
+      <w:numFmt w:val="bullet"/>
+      <w:lvlText w:val=""/>
+      <w:lvlJc w:val="left"/>
+      <w:pPr>
+        <w:ind w:left="2160" w:hanging="360"/>
+      </w:pPr>
+      <w:rPr>
+        <w:rFonts w:ascii="Wingdings" w:hAnsi="Wingdings" w:hint="default"/>
+      </w:rPr>
+    </w:lvl>
+    <w:lvl w:ilvl="3" w:tplc="04090001" w:tentative="1">
+      <w:start w:val="1"/>
+      <w:numFmt w:val="bullet"/>
+      <w:lvlText w:val=""/>
+      <w:lvlJc w:val="left"/>
+      <w:pPr>
+        <w:ind w:left="2880" w:hanging="360"/>
+      </w:pPr>
+      <w:rPr>
+        <w:rFonts w:ascii="Symbol" w:hAnsi="Symbol" w:hint="default"/>
+      </w:rPr>
+    </w:lvl>
+    <w:lvl w:ilvl="4" w:tplc="04090003" w:tentative="1">
+      <w:start w:val="1"/>
+      <w:numFmt w:val="bullet"/>
+      <w:lvlText w:val="o"/>
+      <w:lvlJc w:val="left"/>
+      <w:pPr>
+        <w:ind w:left="3600" w:hanging="360"/>
+      </w:pPr>
+      <w:rPr>
+        <w:rFonts w:ascii="Courier New" w:hAnsi="Courier New" w:cs="Courier New" w:hint="default"/>
+      </w:rPr>
+    </w:lvl>
+    <w:lvl w:ilvl="5" w:tplc="04090005" w:tentative="1">
+      <w:start w:val="1"/>
+      <w:numFmt w:val="bullet"/>
+      <w:lvlText w:val=""/>
+      <w:lvlJc w:val="left"/>
+      <w:pPr>
+        <w:ind w:left="4320" w:hanging="360"/>
+      </w:pPr>
+      <w:rPr>
+        <w:rFonts w:ascii="Wingdings" w:hAnsi="Wingdings" w:hint="default"/>
+      </w:rPr>
+    </w:lvl>
+    <w:lvl w:ilvl="6" w:tplc="04090001" w:tentative="1">
+      <w:start w:val="1"/>
+      <w:numFmt w:val="bullet"/>
+      <w:lvlText w:val=""/>
+      <w:lvlJc w:val="left"/>
+      <w:pPr>
+        <w:ind w:left="5040" w:hanging="360"/>
+      </w:pPr>
+      <w:rPr>
+        <w:rFonts w:ascii="Symbol" w:hAnsi="Symbol" w:hint="default"/>
+      </w:rPr>
+    </w:lvl>
+    <w:lvl w:ilvl="7" w:tplc="04090003" w:tentative="1">
+      <w:start w:val="1"/>
+      <w:numFmt w:val="bullet"/>
+      <w:lvlText w:val="o"/>
+      <w:lvlJc w:val="left"/>
+      <w:pPr>
+        <w:ind w:left="5760" w:hanging="360"/>
+      </w:pPr>
+      <w:rPr>
+        <w:rFonts w:ascii="Courier New" w:hAnsi="Courier New" w:cs="Courier New" w:hint="default"/>
+      </w:rPr>
+    </w:lvl>
+    <w:lvl w:ilvl="8" w:tplc="04090005" w:tentative="1">
+      <w:start w:val="1"/>
+      <w:numFmt w:val="bullet"/>
+      <w:lvlText w:val=""/>
+      <w:lvlJc w:val="left"/>
+      <w:pPr>
+        <w:ind w:left="6480" w:hanging="360"/>
+      </w:pPr>
+      <w:rPr>
+        <w:rFonts w:ascii="Wingdings" w:hAnsi="Wingdings" w:hint="default"/>
+      </w:rPr>
+    </w:lvl>
+  </w:abstractNum>
+  <w:num w:numId="1">
+    <w:abstractNumId w:val="0"/>
+  </w:num>
+</w:numbering>
 </file>
 
 <file path=word/styles.xml><?xml version="1.0" encoding="utf-8"?>
@@ -2645,6 +2919,17 @@
       <w:ind w:left="440"/>
     </w:pPr>
   </w:style>
+  <w:style w:type="paragraph" w:styleId="ListParagraph">
+    <w:name w:val="List Paragraph"/>
+    <w:basedOn w:val="Normal"/>
+    <w:uiPriority w:val="34"/>
+    <w:qFormat/>
+    <w:rsid w:val="00612EE5"/>
+    <w:pPr>
+      <w:ind w:left="720"/>
+      <w:contextualSpacing/>
+    </w:pPr>
+  </w:style>
 </w:styles>
 </file>
 
@@ -2690,6 +2975,34 @@
 
 <file path=word/glossary/fontTable.xml><?xml version="1.0" encoding="utf-8"?>
 <w:fonts xmlns:mc="http://schemas.openxmlformats.org/markup-compatibility/2006" xmlns:r="http://schemas.openxmlformats.org/officeDocument/2006/relationships" xmlns:w="http://schemas.openxmlformats.org/wordprocessingml/2006/main" xmlns:w14="http://schemas.microsoft.com/office/word/2010/wordml" xmlns:w15="http://schemas.microsoft.com/office/word/2012/wordml" xmlns:w16cex="http://schemas.microsoft.com/office/word/2018/wordml/cex" xmlns:w16cid="http://schemas.microsoft.com/office/word/2016/wordml/cid" xmlns:w16="http://schemas.microsoft.com/office/word/2018/wordml" xmlns:w16se="http://schemas.microsoft.com/office/word/2015/wordml/symex" mc:Ignorable="w14 w15 w16se w16cid w16 w16cex">
+  <w:font w:name="Symbol">
+    <w:panose1 w:val="05050102010706020507"/>
+    <w:charset w:val="02"/>
+    <w:family w:val="roman"/>
+    <w:pitch w:val="variable"/>
+    <w:sig w:usb0="00000000" w:usb1="10000000" w:usb2="00000000" w:usb3="00000000" w:csb0="80000000" w:csb1="00000000"/>
+  </w:font>
+  <w:font w:name="Times New Roman">
+    <w:panose1 w:val="02020603050405020304"/>
+    <w:charset w:val="00"/>
+    <w:family w:val="roman"/>
+    <w:pitch w:val="variable"/>
+    <w:sig w:usb0="E0002EFF" w:usb1="C000785B" w:usb2="00000009" w:usb3="00000000" w:csb0="000001FF" w:csb1="00000000"/>
+  </w:font>
+  <w:font w:name="Courier New">
+    <w:panose1 w:val="02070309020205020404"/>
+    <w:charset w:val="00"/>
+    <w:family w:val="modern"/>
+    <w:pitch w:val="fixed"/>
+    <w:sig w:usb0="E0002EFF" w:usb1="C0007843" w:usb2="00000009" w:usb3="00000000" w:csb0="000001FF" w:csb1="00000000"/>
+  </w:font>
+  <w:font w:name="Wingdings">
+    <w:panose1 w:val="05000000000000000000"/>
+    <w:charset w:val="02"/>
+    <w:family w:val="auto"/>
+    <w:pitch w:val="variable"/>
+    <w:sig w:usb0="00000000" w:usb1="10000000" w:usb2="00000000" w:usb3="00000000" w:csb0="80000000" w:csb1="00000000"/>
+  </w:font>
   <w:font w:name="Century Schoolbook">
     <w:panose1 w:val="02040604050505020304"/>
     <w:charset w:val="00"/>
@@ -2697,26 +3010,19 @@
     <w:pitch w:val="variable"/>
     <w:sig w:usb0="00000287" w:usb1="00000000" w:usb2="00000000" w:usb3="00000000" w:csb0="0000009F" w:csb1="00000000"/>
   </w:font>
-  <w:font w:name="Times New Roman">
-    <w:panose1 w:val="02020603050405020304"/>
-    <w:charset w:val="00"/>
-    <w:family w:val="roman"/>
-    <w:pitch w:val="variable"/>
-    <w:sig w:usb0="E0002AFF" w:usb1="C0007841" w:usb2="00000009" w:usb3="00000000" w:csb0="000001FF" w:csb1="00000000"/>
-  </w:font>
   <w:font w:name="Calibri">
     <w:panose1 w:val="020F0502020204030204"/>
     <w:charset w:val="00"/>
     <w:family w:val="swiss"/>
     <w:pitch w:val="variable"/>
-    <w:sig w:usb0="E1002AFF" w:usb1="4000ACFF" w:usb2="00000009" w:usb3="00000000" w:csb0="000001FF" w:csb1="00000000"/>
+    <w:sig w:usb0="E4002EFF" w:usb1="C000247B" w:usb2="00000009" w:usb3="00000000" w:csb0="000001FF" w:csb1="00000000"/>
   </w:font>
   <w:font w:name="Calibri Light">
     <w:panose1 w:val="020F0302020204030204"/>
     <w:charset w:val="00"/>
     <w:family w:val="swiss"/>
     <w:pitch w:val="variable"/>
-    <w:sig w:usb0="A0002AEF" w:usb1="4000207B" w:usb2="00000000" w:usb3="00000000" w:csb0="000001FF" w:csb1="00000000"/>
+    <w:sig w:usb0="E4002EFF" w:usb1="C000247B" w:usb2="00000009" w:usb3="00000000" w:csb0="000001FF" w:csb1="00000000"/>
   </w:font>
 </w:fonts>
 </file>
@@ -2739,6 +3045,8 @@
     <w:rsidRoot w:val="00223FB0"/>
     <w:rsid w:val="00223FB0"/>
     <w:rsid w:val="00521E84"/>
+    <w:rsid w:val="00A1264C"/>
+    <w:rsid w:val="00A84FD9"/>
   </w:rsids>
   <m:mathPr>
     <m:mathFont m:val="Cambria Math"/>
@@ -3191,10 +3499,6 @@
     <w:name w:val="532D89E55E8E40A1813989D44734F481"/>
     <w:rsid w:val="00223FB0"/>
   </w:style>
-  <w:style w:type="paragraph" w:customStyle="1" w:styleId="6660A885723D4F76BB03EEAF36494E2B">
-    <w:name w:val="6660A885723D4F76BB03EEAF36494E2B"/>
-    <w:rsid w:val="00223FB0"/>
-  </w:style>
 </w:styles>
 </file>
 

</xml_diff>

<commit_message>
add more information to the URS diagram
</commit_message>
<xml_diff>
--- a/Documentation/URS Document/URS Document.docx
+++ b/Documentation/URS Document/URS Document.docx
@@ -287,8 +287,13 @@
                               <w:t xml:space="preserve">or: </w:t>
                             </w:r>
                             <w:r>
-                              <w:t>Chung Kuah</w:t>
+                              <w:t xml:space="preserve">Chung </w:t>
                             </w:r>
+                            <w:proofErr w:type="spellStart"/>
+                            <w:r>
+                              <w:t>Kuah</w:t>
+                            </w:r>
+                            <w:proofErr w:type="spellEnd"/>
                           </w:p>
                           <w:p>
                             <w:pPr>
@@ -326,9 +331,12 @@
                               </w:rPr>
                               <w:t xml:space="preserve"> „</w:t>
                             </w:r>
+                            <w:proofErr w:type="spellStart"/>
+                            <w:proofErr w:type="gramStart"/>
                             <w:r>
                               <w:t>BulCari</w:t>
                             </w:r>
+                            <w:proofErr w:type="spellEnd"/>
                             <w:r>
                               <w:rPr>
                                 <w:lang w:val="bg-BG"/>
@@ -336,7 +344,11 @@
                               <w:t>“</w:t>
                             </w:r>
                             <w:r>
-                              <w:t xml:space="preserve"> members:    </w:t>
+                              <w:t xml:space="preserve"> members</w:t>
+                            </w:r>
+                            <w:proofErr w:type="gramEnd"/>
+                            <w:r>
+                              <w:t xml:space="preserve">:    </w:t>
                             </w:r>
                           </w:p>
                           <w:p>
@@ -344,8 +356,21 @@
                               <w:pStyle w:val="NoSpacing"/>
                               <w:ind w:left="1440" w:firstLine="720"/>
                             </w:pPr>
+                            <w:proofErr w:type="spellStart"/>
                             <w:r>
-                              <w:t>Stoycho Stoychev – 4292723</w:t>
+                              <w:t>Stoycho</w:t>
+                            </w:r>
+                            <w:proofErr w:type="spellEnd"/>
+                            <w:r>
+                              <w:t xml:space="preserve"> </w:t>
+                            </w:r>
+                            <w:proofErr w:type="spellStart"/>
+                            <w:r>
+                              <w:t>Stoychev</w:t>
+                            </w:r>
+                            <w:proofErr w:type="spellEnd"/>
+                            <w:r>
+                              <w:t xml:space="preserve"> – 4292723</w:t>
                             </w:r>
                           </w:p>
                           <w:p>
@@ -369,14 +394,30 @@
                               <w:ind w:left="1440" w:firstLine="720"/>
                             </w:pPr>
                             <w:r>
-                              <w:t xml:space="preserve">Stela Trencheva – 4095200 </w:t>
+                              <w:t xml:space="preserve">Stela </w:t>
+                            </w:r>
+                            <w:proofErr w:type="spellStart"/>
+                            <w:r>
+                              <w:t>Trencheva</w:t>
+                            </w:r>
+                            <w:proofErr w:type="spellEnd"/>
+                            <w:r>
+                              <w:t xml:space="preserve"> – 4095200 </w:t>
                             </w:r>
                             <w:r>
                               <w:br/>
                             </w:r>
                             <w:r>
                               <w:tab/>
-                              <w:t xml:space="preserve">Veronika Valeva – 4090349 </w:t>
+                              <w:t xml:space="preserve">Veronika </w:t>
+                            </w:r>
+                            <w:proofErr w:type="spellStart"/>
+                            <w:r>
+                              <w:t>Valeva</w:t>
+                            </w:r>
+                            <w:proofErr w:type="spellEnd"/>
+                            <w:r>
+                              <w:t xml:space="preserve"> – 4090349 </w:t>
                             </w:r>
                           </w:p>
                           <w:p>
@@ -610,7 +651,7 @@
           <w:r>
             <w:fldChar w:fldCharType="separate"/>
           </w:r>
-          <w:hyperlink w:anchor="_Toc64883497" w:history="1">
+          <w:hyperlink w:anchor="_Toc65107722" w:history="1">
             <w:r>
               <w:rPr>
                 <w:rStyle w:val="Hyperlink"/>
@@ -637,7 +678,7 @@
                 <w:noProof/>
                 <w:webHidden/>
               </w:rPr>
-              <w:instrText xml:space="preserve"> PAGEREF _Toc64883497 \h </w:instrText>
+              <w:instrText xml:space="preserve"> PAGEREF _Toc65107722 \h </w:instrText>
             </w:r>
             <w:r>
               <w:rPr>
@@ -678,7 +719,7 @@
               <w:noProof/>
             </w:rPr>
           </w:pPr>
-          <w:hyperlink w:anchor="_Toc64883498" w:history="1">
+          <w:hyperlink w:anchor="_Toc65107723" w:history="1">
             <w:r>
               <w:rPr>
                 <w:rStyle w:val="Hyperlink"/>
@@ -705,211 +746,7 @@
                 <w:noProof/>
                 <w:webHidden/>
               </w:rPr>
-              <w:instrText xml:space="preserve"> PAGEREF _Toc64883498 \h </w:instrText>
-            </w:r>
-            <w:r>
-              <w:rPr>
-                <w:noProof/>
-                <w:webHidden/>
-              </w:rPr>
-            </w:r>
-            <w:r>
-              <w:rPr>
-                <w:noProof/>
-                <w:webHidden/>
-              </w:rPr>
-              <w:fldChar w:fldCharType="separate"/>
-            </w:r>
-            <w:r>
-              <w:rPr>
-                <w:noProof/>
-                <w:webHidden/>
-              </w:rPr>
-              <w:t>2</w:t>
-            </w:r>
-            <w:r>
-              <w:rPr>
-                <w:noProof/>
-                <w:webHidden/>
-              </w:rPr>
-              <w:fldChar w:fldCharType="end"/>
-            </w:r>
-          </w:hyperlink>
-        </w:p>
-        <w:p>
-          <w:pPr>
-            <w:pStyle w:val="TOC3"/>
-            <w:tabs>
-              <w:tab w:val="right" w:leader="dot" w:pos="9396"/>
-            </w:tabs>
-            <w:rPr>
-              <w:noProof/>
-            </w:rPr>
-          </w:pPr>
-          <w:hyperlink w:anchor="_Toc64883499" w:history="1">
-            <w:r>
-              <w:rPr>
-                <w:rStyle w:val="Hyperlink"/>
-                <w:noProof/>
-              </w:rPr>
-              <w:t>What should the system be able to do?</w:t>
-            </w:r>
-            <w:r>
-              <w:rPr>
-                <w:noProof/>
-                <w:webHidden/>
-              </w:rPr>
-              <w:tab/>
-            </w:r>
-            <w:r>
-              <w:rPr>
-                <w:noProof/>
-                <w:webHidden/>
-              </w:rPr>
-              <w:fldChar w:fldCharType="begin"/>
-            </w:r>
-            <w:r>
-              <w:rPr>
-                <w:noProof/>
-                <w:webHidden/>
-              </w:rPr>
-              <w:instrText xml:space="preserve"> PAGEREF _Toc64883499 \h </w:instrText>
-            </w:r>
-            <w:r>
-              <w:rPr>
-                <w:noProof/>
-                <w:webHidden/>
-              </w:rPr>
-            </w:r>
-            <w:r>
-              <w:rPr>
-                <w:noProof/>
-                <w:webHidden/>
-              </w:rPr>
-              <w:fldChar w:fldCharType="separate"/>
-            </w:r>
-            <w:r>
-              <w:rPr>
-                <w:noProof/>
-                <w:webHidden/>
-              </w:rPr>
-              <w:t>2</w:t>
-            </w:r>
-            <w:r>
-              <w:rPr>
-                <w:noProof/>
-                <w:webHidden/>
-              </w:rPr>
-              <w:fldChar w:fldCharType="end"/>
-            </w:r>
-          </w:hyperlink>
-        </w:p>
-        <w:p>
-          <w:pPr>
-            <w:pStyle w:val="TOC3"/>
-            <w:tabs>
-              <w:tab w:val="right" w:leader="dot" w:pos="9396"/>
-            </w:tabs>
-            <w:rPr>
-              <w:noProof/>
-            </w:rPr>
-          </w:pPr>
-          <w:hyperlink w:anchor="_Toc64883500" w:history="1">
-            <w:r>
-              <w:rPr>
-                <w:rStyle w:val="Hyperlink"/>
-                <w:noProof/>
-              </w:rPr>
-              <w:t>Group them by application/website (if applicable)</w:t>
-            </w:r>
-            <w:r>
-              <w:rPr>
-                <w:noProof/>
-                <w:webHidden/>
-              </w:rPr>
-              <w:tab/>
-            </w:r>
-            <w:r>
-              <w:rPr>
-                <w:noProof/>
-                <w:webHidden/>
-              </w:rPr>
-              <w:fldChar w:fldCharType="begin"/>
-            </w:r>
-            <w:r>
-              <w:rPr>
-                <w:noProof/>
-                <w:webHidden/>
-              </w:rPr>
-              <w:instrText xml:space="preserve"> PAGEREF _Toc64883500 \h </w:instrText>
-            </w:r>
-            <w:r>
-              <w:rPr>
-                <w:noProof/>
-                <w:webHidden/>
-              </w:rPr>
-            </w:r>
-            <w:r>
-              <w:rPr>
-                <w:noProof/>
-                <w:webHidden/>
-              </w:rPr>
-              <w:fldChar w:fldCharType="separate"/>
-            </w:r>
-            <w:r>
-              <w:rPr>
-                <w:noProof/>
-                <w:webHidden/>
-              </w:rPr>
-              <w:t>2</w:t>
-            </w:r>
-            <w:r>
-              <w:rPr>
-                <w:noProof/>
-                <w:webHidden/>
-              </w:rPr>
-              <w:fldChar w:fldCharType="end"/>
-            </w:r>
-          </w:hyperlink>
-        </w:p>
-        <w:p>
-          <w:pPr>
-            <w:pStyle w:val="TOC3"/>
-            <w:tabs>
-              <w:tab w:val="right" w:leader="dot" w:pos="9396"/>
-            </w:tabs>
-            <w:rPr>
-              <w:noProof/>
-            </w:rPr>
-          </w:pPr>
-          <w:hyperlink w:anchor="_Toc64883501" w:history="1">
-            <w:r>
-              <w:rPr>
-                <w:rStyle w:val="Hyperlink"/>
-                <w:noProof/>
-              </w:rPr>
-              <w:t>Prioritize them using MoSCoW (must, should, could, won’t)</w:t>
-            </w:r>
-            <w:r>
-              <w:rPr>
-                <w:noProof/>
-                <w:webHidden/>
-              </w:rPr>
-              <w:tab/>
-            </w:r>
-            <w:r>
-              <w:rPr>
-                <w:noProof/>
-                <w:webHidden/>
-              </w:rPr>
-              <w:fldChar w:fldCharType="begin"/>
-            </w:r>
-            <w:r>
-              <w:rPr>
-                <w:noProof/>
-                <w:webHidden/>
-              </w:rPr>
-              <w:instrText xml:space="preserve"> PAGEREF _Toc64883501 \h </w:instrText>
+              <w:instrText xml:space="preserve"> PAGEREF _Toc65107723 \h </w:instrText>
             </w:r>
             <w:r>
               <w:rPr>
@@ -950,7 +787,7 @@
               <w:noProof/>
             </w:rPr>
           </w:pPr>
-          <w:hyperlink w:anchor="_Toc64883502" w:history="1">
+          <w:hyperlink w:anchor="_Toc65107724" w:history="1">
             <w:r>
               <w:rPr>
                 <w:rStyle w:val="Hyperlink"/>
@@ -977,7 +814,7 @@
                 <w:noProof/>
                 <w:webHidden/>
               </w:rPr>
-              <w:instrText xml:space="preserve"> PAGEREF _Toc64883502 \h </w:instrText>
+              <w:instrText xml:space="preserve"> PAGEREF _Toc65107724 \h </w:instrText>
             </w:r>
             <w:r>
               <w:rPr>
@@ -1018,7 +855,7 @@
               <w:noProof/>
             </w:rPr>
           </w:pPr>
-          <w:hyperlink w:anchor="_Toc64883503" w:history="1">
+          <w:hyperlink w:anchor="_Toc65107725" w:history="1">
             <w:r>
               <w:rPr>
                 <w:rStyle w:val="Hyperlink"/>
@@ -1045,7 +882,7 @@
                 <w:noProof/>
                 <w:webHidden/>
               </w:rPr>
-              <w:instrText xml:space="preserve"> PAGEREF _Toc64883503 \h </w:instrText>
+              <w:instrText xml:space="preserve"> PAGEREF _Toc65107725 \h </w:instrText>
             </w:r>
             <w:r>
               <w:rPr>
@@ -1065,7 +902,7 @@
                 <w:noProof/>
                 <w:webHidden/>
               </w:rPr>
-              <w:t>2</w:t>
+              <w:t>3</w:t>
             </w:r>
             <w:r>
               <w:rPr>
@@ -1086,7 +923,7 @@
               <w:noProof/>
             </w:rPr>
           </w:pPr>
-          <w:hyperlink w:anchor="_Toc64883504" w:history="1">
+          <w:hyperlink w:anchor="_Toc65107726" w:history="1">
             <w:r>
               <w:rPr>
                 <w:rStyle w:val="Hyperlink"/>
@@ -1113,7 +950,7 @@
                 <w:noProof/>
                 <w:webHidden/>
               </w:rPr>
-              <w:instrText xml:space="preserve"> PAGEREF _Toc64883504 \h </w:instrText>
+              <w:instrText xml:space="preserve"> PAGEREF _Toc65107726 \h </w:instrText>
             </w:r>
             <w:r>
               <w:rPr>
@@ -1133,7 +970,7 @@
                 <w:noProof/>
                 <w:webHidden/>
               </w:rPr>
-              <w:t>2</w:t>
+              <w:t>3</w:t>
             </w:r>
             <w:r>
               <w:rPr>
@@ -1169,7 +1006,7 @@
           <w:rFonts w:eastAsiaTheme="minorEastAsia"/>
         </w:rPr>
       </w:pPr>
-      <w:bookmarkStart w:id="0" w:name="_Toc64883497"/>
+      <w:bookmarkStart w:id="0" w:name="_Toc65107722"/>
       <w:r>
         <w:rPr>
           <w:rFonts w:eastAsiaTheme="minorEastAsia"/>
@@ -1202,9 +1039,6 @@
       <w:r>
         <w:t>.</w:t>
       </w:r>
-      <w:r>
-        <w:t xml:space="preserve"> </w:t>
-      </w:r>
     </w:p>
     <w:p>
       <w:pPr>
@@ -1215,52 +1049,7 @@
         </w:numPr>
       </w:pPr>
       <w:r>
-        <w:t xml:space="preserve">The </w:t>
-      </w:r>
-      <w:r>
-        <w:t xml:space="preserve">HR administration </w:t>
-      </w:r>
-      <w:r>
-        <w:t xml:space="preserve">should be able to </w:t>
-      </w:r>
-      <w:r>
-        <w:t>add</w:t>
-      </w:r>
-      <w:r>
-        <w:t xml:space="preserve"> employees</w:t>
-      </w:r>
-      <w:r>
-        <w:t>,</w:t>
-      </w:r>
-      <w:r>
-        <w:t xml:space="preserve"> </w:t>
-      </w:r>
-      <w:r>
-        <w:t>renew</w:t>
-      </w:r>
-      <w:r>
-        <w:t xml:space="preserve"> </w:t>
-      </w:r>
-      <w:r>
-        <w:t>employees’</w:t>
-      </w:r>
-      <w:r>
-        <w:t xml:space="preserve"> contract</w:t>
-      </w:r>
-      <w:r>
-        <w:t xml:space="preserve">, assign shift to </w:t>
-      </w:r>
-      <w:r>
-        <w:t xml:space="preserve">employees </w:t>
-      </w:r>
-      <w:r>
-        <w:t xml:space="preserve">and </w:t>
-      </w:r>
-      <w:r>
-        <w:t>remove</w:t>
-      </w:r>
-      <w:r>
-        <w:t xml:space="preserve"> employees.</w:t>
+        <w:t>Prefer color for the application is light blue color.</w:t>
       </w:r>
     </w:p>
     <w:p>
@@ -1272,7 +1061,57 @@
         </w:numPr>
       </w:pPr>
       <w:r>
-        <w:t>Keep contract history of employees.</w:t>
+        <w:t xml:space="preserve">The </w:t>
+      </w:r>
+      <w:r>
+        <w:t xml:space="preserve">HR administration </w:t>
+      </w:r>
+      <w:r>
+        <w:t xml:space="preserve">should be able to </w:t>
+      </w:r>
+      <w:r>
+        <w:t>add</w:t>
+      </w:r>
+      <w:r>
+        <w:t xml:space="preserve"> employees</w:t>
+      </w:r>
+      <w:r>
+        <w:t>,</w:t>
+      </w:r>
+      <w:r>
+        <w:t xml:space="preserve"> </w:t>
+      </w:r>
+      <w:r>
+        <w:t>renew</w:t>
+      </w:r>
+      <w:r>
+        <w:t xml:space="preserve"> </w:t>
+      </w:r>
+      <w:r>
+        <w:t>employees’</w:t>
+      </w:r>
+      <w:r>
+        <w:t xml:space="preserve"> contract</w:t>
+      </w:r>
+      <w:r>
+        <w:t xml:space="preserve">, assign shift to </w:t>
+      </w:r>
+      <w:proofErr w:type="gramStart"/>
+      <w:r>
+        <w:t>employees</w:t>
+      </w:r>
+      <w:proofErr w:type="gramEnd"/>
+      <w:r>
+        <w:t xml:space="preserve"> </w:t>
+      </w:r>
+      <w:r>
+        <w:t xml:space="preserve">and </w:t>
+      </w:r>
+      <w:r>
+        <w:t>remove</w:t>
+      </w:r>
+      <w:r>
+        <w:t xml:space="preserve"> employees.</w:t>
       </w:r>
     </w:p>
     <w:p>
@@ -1284,31 +1123,7 @@
         </w:numPr>
       </w:pPr>
       <w:r>
-        <w:t>C</w:t>
-      </w:r>
-      <w:r>
-        <w:t>ontr</w:t>
-      </w:r>
-      <w:r>
-        <w:t xml:space="preserve">act </w:t>
-      </w:r>
-      <w:r>
-        <w:t>information</w:t>
-      </w:r>
-      <w:r>
-        <w:t>: full time contract</w:t>
-      </w:r>
-      <w:r>
-        <w:t xml:space="preserve">, </w:t>
-      </w:r>
-      <w:r>
-        <w:t>80% contract</w:t>
-      </w:r>
-      <w:r>
-        <w:t xml:space="preserve"> and flex contract</w:t>
-      </w:r>
-      <w:r>
-        <w:t>.</w:t>
+        <w:t>Keep contract history of employees.</w:t>
       </w:r>
     </w:p>
     <w:p>
@@ -1320,16 +1135,28 @@
         </w:numPr>
       </w:pPr>
       <w:r>
-        <w:t>Full time contract: 48 hours a week</w:t>
-      </w:r>
-      <w:r>
-        <w:t xml:space="preserve">/ </w:t>
-      </w:r>
-      <w:r>
-        <w:t>6</w:t>
-      </w:r>
-      <w:r>
-        <w:t xml:space="preserve"> days a week</w:t>
+        <w:t>C</w:t>
+      </w:r>
+      <w:r>
+        <w:t>ontr</w:t>
+      </w:r>
+      <w:r>
+        <w:t xml:space="preserve">act </w:t>
+      </w:r>
+      <w:r>
+        <w:t>information</w:t>
+      </w:r>
+      <w:r>
+        <w:t>: full time contract</w:t>
+      </w:r>
+      <w:r>
+        <w:t xml:space="preserve">, </w:t>
+      </w:r>
+      <w:r>
+        <w:t>80% contract</w:t>
+      </w:r>
+      <w:r>
+        <w:t xml:space="preserve"> and flex contract</w:t>
       </w:r>
       <w:r>
         <w:t>.</w:t>
@@ -1344,19 +1171,16 @@
         </w:numPr>
       </w:pPr>
       <w:r>
-        <w:t>80% contract: 3</w:t>
-      </w:r>
-      <w:r>
-        <w:t>2</w:t>
-      </w:r>
-      <w:r>
-        <w:t xml:space="preserve"> hours a week</w:t>
-      </w:r>
-      <w:r>
-        <w:t>/</w:t>
-      </w:r>
-      <w:r>
-        <w:t xml:space="preserve"> 4 days a week</w:t>
+        <w:t>Full time contract: 48 hours a week</w:t>
+      </w:r>
+      <w:r>
+        <w:t xml:space="preserve">/ </w:t>
+      </w:r>
+      <w:r>
+        <w:t>6</w:t>
+      </w:r>
+      <w:r>
+        <w:t xml:space="preserve"> days a week</w:t>
       </w:r>
       <w:r>
         <w:t>.</w:t>
@@ -1371,13 +1195,22 @@
         </w:numPr>
       </w:pPr>
       <w:r>
-        <w:t>Flex contract: on call</w:t>
-      </w:r>
-      <w:r>
-        <w:t xml:space="preserve"> when </w:t>
-      </w:r>
-      <w:r>
-        <w:t>store need more workers.</w:t>
+        <w:t>80% contract: 3</w:t>
+      </w:r>
+      <w:r>
+        <w:t>2</w:t>
+      </w:r>
+      <w:r>
+        <w:t xml:space="preserve"> hours a week</w:t>
+      </w:r>
+      <w:r>
+        <w:t>/</w:t>
+      </w:r>
+      <w:r>
+        <w:t xml:space="preserve"> 4 days a week</w:t>
+      </w:r>
+      <w:r>
+        <w:t>.</w:t>
       </w:r>
     </w:p>
     <w:p>
@@ -1389,16 +1222,13 @@
         </w:numPr>
       </w:pPr>
       <w:r>
-        <w:t xml:space="preserve">First time contract is a </w:t>
-      </w:r>
-      <w:r>
-        <w:t>one-year</w:t>
-      </w:r>
-      <w:r>
-        <w:t xml:space="preserve"> contract</w:t>
-      </w:r>
-      <w:r>
-        <w:t>.</w:t>
+        <w:t>Flex contract: on call</w:t>
+      </w:r>
+      <w:r>
+        <w:t xml:space="preserve"> when </w:t>
+      </w:r>
+      <w:r>
+        <w:t>store need more workers.</w:t>
       </w:r>
     </w:p>
     <w:p>
@@ -1410,16 +1240,16 @@
         </w:numPr>
       </w:pPr>
       <w:r>
-        <w:t>Renew contract 3 times</w:t>
-      </w:r>
-      <w:r>
-        <w:t xml:space="preserve"> for three year</w:t>
-      </w:r>
-      <w:r>
-        <w:t xml:space="preserve"> after that </w:t>
-      </w:r>
-      <w:r>
-        <w:t>contract with no end date.</w:t>
+        <w:t xml:space="preserve">First time contract is a </w:t>
+      </w:r>
+      <w:r>
+        <w:t>one-year</w:t>
+      </w:r>
+      <w:r>
+        <w:t xml:space="preserve"> contract</w:t>
+      </w:r>
+      <w:r>
+        <w:t>.</w:t>
       </w:r>
     </w:p>
     <w:p>
@@ -1431,14 +1261,80 @@
         </w:numPr>
       </w:pPr>
       <w:r>
-        <w:t>Prefer color for the application is light blue color.</w:t>
+        <w:t>Renew contract 3 times</w:t>
+      </w:r>
+      <w:r>
+        <w:t xml:space="preserve"> for three year</w:t>
+      </w:r>
+      <w:r>
+        <w:t xml:space="preserve"> after that </w:t>
+      </w:r>
+      <w:r>
+        <w:t>contract with no end date.</w:t>
+      </w:r>
+    </w:p>
+    <w:p>
+      <w:pPr>
+        <w:pStyle w:val="ListParagraph"/>
+        <w:numPr>
+          <w:ilvl w:val="0"/>
+          <w:numId w:val="1"/>
+        </w:numPr>
+      </w:pPr>
+      <w:r>
+        <w:t xml:space="preserve">Management should be able to see </w:t>
+      </w:r>
+      <w:r>
+        <w:t xml:space="preserve">statistics about </w:t>
+      </w:r>
+      <w:r>
+        <w:t>the indivi</w:t>
+      </w:r>
+      <w:r>
+        <w:t>dual</w:t>
+      </w:r>
+      <w:r>
+        <w:t xml:space="preserve"> employee and </w:t>
+      </w:r>
+      <w:r>
+        <w:t>stock</w:t>
+      </w:r>
+      <w:r>
+        <w:t>.</w:t>
+      </w:r>
+    </w:p>
+    <w:p>
+      <w:pPr>
+        <w:pStyle w:val="ListParagraph"/>
+        <w:numPr>
+          <w:ilvl w:val="0"/>
+          <w:numId w:val="1"/>
+        </w:numPr>
+      </w:pPr>
+      <w:r>
+        <w:t>Send restock request.</w:t>
+      </w:r>
+    </w:p>
+    <w:p>
+      <w:pPr>
+        <w:pStyle w:val="ListParagraph"/>
+        <w:numPr>
+          <w:ilvl w:val="0"/>
+          <w:numId w:val="1"/>
+        </w:numPr>
+      </w:pPr>
+      <w:r>
+        <w:t>Last depot workers should be able to see data about stock and incoming shelf restock requests</w:t>
+      </w:r>
+      <w:r>
+        <w:t>.</w:t>
       </w:r>
     </w:p>
     <w:p>
       <w:pPr>
         <w:pStyle w:val="Heading1"/>
       </w:pPr>
-      <w:bookmarkStart w:id="1" w:name="_Toc64883498"/>
+      <w:bookmarkStart w:id="1" w:name="_Toc65107723"/>
       <w:r>
         <w:t>Fontional Requirement</w:t>
       </w:r>
@@ -1449,92 +1345,555 @@
     </w:p>
     <w:p>
       <w:pPr>
-        <w:pStyle w:val="Heading3"/>
-      </w:pPr>
-      <w:bookmarkStart w:id="2" w:name="_Toc64883499"/>
-      <w:r>
-        <w:t xml:space="preserve">What should </w:t>
-      </w:r>
-      <w:r>
-        <w:t>the system be able to do?</w:t>
+        <w:rPr>
+          <w:rStyle w:val="Strong"/>
+        </w:rPr>
+      </w:pPr>
+      <w:r>
+        <w:rPr>
+          <w:rStyle w:val="Strong"/>
+        </w:rPr>
+        <w:t>FR-01</w:t>
+      </w:r>
+      <w:r>
+        <w:rPr>
+          <w:rStyle w:val="Strong"/>
+        </w:rPr>
+        <w:t xml:space="preserve">: </w:t>
+      </w:r>
+      <w:r>
+        <w:rPr>
+          <w:rStyle w:val="Strong"/>
+        </w:rPr>
+        <w:t xml:space="preserve">the application </w:t>
+      </w:r>
+      <w:r>
+        <w:rPr>
+          <w:rStyle w:val="Strong"/>
+        </w:rPr>
+        <w:t xml:space="preserve">should </w:t>
+      </w:r>
+      <w:r>
+        <w:rPr>
+          <w:rStyle w:val="Strong"/>
+        </w:rPr>
+        <w:t>let you choose which user you want to log in too</w:t>
+      </w:r>
+      <w:r>
+        <w:rPr>
+          <w:rStyle w:val="Strong"/>
+        </w:rPr>
+        <w:t>.</w:t>
+      </w:r>
+    </w:p>
+    <w:p>
+      <w:r>
+        <w:t>Each user can see and do some stuff in the application</w:t>
+      </w:r>
+      <w:r>
+        <w:t>.</w:t>
+      </w:r>
+    </w:p>
+    <w:p>
+      <w:pPr>
+        <w:rPr>
+          <w:rStyle w:val="Strong"/>
+        </w:rPr>
+      </w:pPr>
+      <w:r>
+        <w:rPr>
+          <w:rStyle w:val="Strong"/>
+        </w:rPr>
+        <w:t xml:space="preserve">FR-02: HR administration </w:t>
+      </w:r>
+      <w:r>
+        <w:rPr>
+          <w:rStyle w:val="Strong"/>
+        </w:rPr>
+        <w:t>should be able to add employee in the application</w:t>
+      </w:r>
+      <w:r>
+        <w:rPr>
+          <w:rStyle w:val="Strong"/>
+        </w:rPr>
+        <w:t>.</w:t>
+      </w:r>
+    </w:p>
+    <w:p>
+      <w:pPr>
+        <w:rPr>
+          <w:rStyle w:val="Strong"/>
+        </w:rPr>
+      </w:pPr>
+      <w:r>
+        <w:rPr>
+          <w:rStyle w:val="Strong"/>
+        </w:rPr>
+        <w:t>FR-03: HR administration should be able to remove employee in the application</w:t>
+      </w:r>
+      <w:r>
+        <w:rPr>
+          <w:rStyle w:val="Strong"/>
+        </w:rPr>
+        <w:t>.</w:t>
+      </w:r>
+    </w:p>
+    <w:p>
+      <w:pPr>
+        <w:rPr>
+          <w:rStyle w:val="Strong"/>
+        </w:rPr>
+      </w:pPr>
+      <w:r>
+        <w:rPr>
+          <w:rStyle w:val="Strong"/>
+        </w:rPr>
+        <w:t>FR-04: HR administ</w:t>
+      </w:r>
+      <w:r>
+        <w:rPr>
+          <w:rStyle w:val="Strong"/>
+        </w:rPr>
+        <w:t>ration should be able to assign shift to employee in the application</w:t>
+      </w:r>
+      <w:r>
+        <w:rPr>
+          <w:rStyle w:val="Strong"/>
+        </w:rPr>
+        <w:t>.</w:t>
+      </w:r>
+    </w:p>
+    <w:p>
+      <w:pPr>
+        <w:rPr>
+          <w:rStyle w:val="Strong"/>
+        </w:rPr>
+      </w:pPr>
+      <w:r>
+        <w:rPr>
+          <w:rStyle w:val="Strong"/>
+        </w:rPr>
+        <w:t>FR-0</w:t>
+      </w:r>
+      <w:r>
+        <w:rPr>
+          <w:rStyle w:val="Strong"/>
+        </w:rPr>
+        <w:t>5</w:t>
+      </w:r>
+      <w:r>
+        <w:rPr>
+          <w:rStyle w:val="Strong"/>
+        </w:rPr>
+        <w:t>: M</w:t>
+      </w:r>
+      <w:r>
+        <w:rPr>
+          <w:rStyle w:val="Strong"/>
+        </w:rPr>
+        <w:t>anagement should be able to see</w:t>
+      </w:r>
+      <w:r>
+        <w:rPr>
+          <w:rStyle w:val="Strong"/>
+        </w:rPr>
+        <w:t xml:space="preserve"> individual</w:t>
+      </w:r>
+      <w:r>
+        <w:rPr>
+          <w:rStyle w:val="Strong"/>
+        </w:rPr>
+        <w:t xml:space="preserve"> employee sta</w:t>
+      </w:r>
+      <w:r>
+        <w:rPr>
+          <w:rStyle w:val="Strong"/>
+        </w:rPr>
+        <w:t>tistic</w:t>
+      </w:r>
+      <w:r>
+        <w:rPr>
+          <w:rStyle w:val="Strong"/>
+        </w:rPr>
+        <w:t>.</w:t>
+      </w:r>
+    </w:p>
+    <w:p>
+      <w:pPr>
+        <w:rPr>
+          <w:rStyle w:val="Strong"/>
+        </w:rPr>
+      </w:pPr>
+      <w:r>
+        <w:rPr>
+          <w:rStyle w:val="Strong"/>
+        </w:rPr>
+        <w:t>FR-0</w:t>
+      </w:r>
+      <w:r>
+        <w:rPr>
+          <w:rStyle w:val="Strong"/>
+        </w:rPr>
+        <w:t>6</w:t>
+      </w:r>
+      <w:r>
+        <w:rPr>
+          <w:rStyle w:val="Strong"/>
+        </w:rPr>
+        <w:t xml:space="preserve"> Mana</w:t>
+      </w:r>
+      <w:r>
+        <w:rPr>
+          <w:rStyle w:val="Strong"/>
+        </w:rPr>
+        <w:t>gement should be able to</w:t>
+      </w:r>
+      <w:r>
+        <w:rPr>
+          <w:rStyle w:val="Strong"/>
+        </w:rPr>
+        <w:t xml:space="preserve"> see </w:t>
+      </w:r>
+      <w:r>
+        <w:rPr>
+          <w:rStyle w:val="Strong"/>
+        </w:rPr>
+        <w:t xml:space="preserve">individual </w:t>
+      </w:r>
+      <w:r>
+        <w:rPr>
+          <w:rStyle w:val="Strong"/>
+        </w:rPr>
+        <w:t>stock stati</w:t>
+      </w:r>
+      <w:r>
+        <w:rPr>
+          <w:rStyle w:val="Strong"/>
+        </w:rPr>
+        <w:t>stic.</w:t>
+      </w:r>
+    </w:p>
+    <w:p>
+      <w:pPr>
+        <w:rPr>
+          <w:rStyle w:val="Strong"/>
+        </w:rPr>
+      </w:pPr>
+      <w:r>
+        <w:rPr>
+          <w:rStyle w:val="Strong"/>
+        </w:rPr>
+        <w:t>FR-07 Management should be able to send restock request.</w:t>
+      </w:r>
+    </w:p>
+    <w:p>
+      <w:pPr>
+        <w:rPr>
+          <w:rStyle w:val="Strong"/>
+        </w:rPr>
+      </w:pPr>
+      <w:r>
+        <w:rPr>
+          <w:rStyle w:val="Strong"/>
+        </w:rPr>
+        <w:t>FR-07: Depot worker should be able to see restock reques</w:t>
+      </w:r>
+      <w:r>
+        <w:rPr>
+          <w:rStyle w:val="Strong"/>
+        </w:rPr>
+        <w:t>t in the application.</w:t>
+      </w:r>
+    </w:p>
+    <w:p>
+      <w:pPr>
+        <w:rPr>
+          <w:rStyle w:val="Strong"/>
+        </w:rPr>
+      </w:pPr>
+    </w:p>
+    <w:p>
+      <w:pPr>
+        <w:pStyle w:val="Heading1"/>
+      </w:pPr>
+      <w:bookmarkStart w:id="2" w:name="_Toc65107724"/>
+      <w:r>
+        <w:t>Use cases</w:t>
       </w:r>
       <w:bookmarkEnd w:id="2"/>
     </w:p>
+    <w:p>
+      <w:r>
+        <w:t xml:space="preserve">Use case: </w:t>
+      </w:r>
+      <w:r>
+        <w:t>add employee.</w:t>
+      </w:r>
+    </w:p>
+    <w:p>
+      <w:r>
+        <w:t xml:space="preserve">Actor: HR </w:t>
+      </w:r>
+      <w:r>
+        <w:t>administration.</w:t>
+      </w:r>
+    </w:p>
+    <w:p>
+      <w:r>
+        <w:t>Main Success S</w:t>
+      </w:r>
+      <w:r>
+        <w:t>cenario:</w:t>
+      </w:r>
+    </w:p>
+    <w:p>
+      <w:pPr>
+        <w:pStyle w:val="ListParagraph"/>
+        <w:numPr>
+          <w:ilvl w:val="0"/>
+          <w:numId w:val="2"/>
+        </w:numPr>
+      </w:pPr>
+      <w:r>
+        <w:lastRenderedPageBreak/>
+        <w:t xml:space="preserve">HR administration input employee information </w:t>
+      </w:r>
+      <w:r>
+        <w:t>and confirm</w:t>
+      </w:r>
+      <w:r>
+        <w:t>s</w:t>
+      </w:r>
+      <w:r>
+        <w:t>.</w:t>
+      </w:r>
+    </w:p>
+    <w:p>
+      <w:pPr>
+        <w:pStyle w:val="ListParagraph"/>
+        <w:numPr>
+          <w:ilvl w:val="0"/>
+          <w:numId w:val="2"/>
+        </w:numPr>
+      </w:pPr>
+      <w:r>
+        <w:t>Application saves the informatio</w:t>
+      </w:r>
+      <w:r>
+        <w:t>n</w:t>
+      </w:r>
+      <w:r>
+        <w:t xml:space="preserve"> and display it on a screen.</w:t>
+      </w:r>
+    </w:p>
     <w:p/>
     <w:p>
-      <w:pPr>
-        <w:pStyle w:val="Heading3"/>
-      </w:pPr>
-      <w:bookmarkStart w:id="3" w:name="_Toc64883500"/>
-      <w:r>
-        <w:t xml:space="preserve">Group them by application/website </w:t>
-      </w:r>
-      <w:r>
-        <w:t>(if applicable)</w:t>
+      <w:r>
+        <w:t>Use case: remove employee.</w:t>
+      </w:r>
+    </w:p>
+    <w:p>
+      <w:r>
+        <w:t>Actor: HR administration.</w:t>
+      </w:r>
+    </w:p>
+    <w:p>
+      <w:r>
+        <w:t>Main Success Scenario:</w:t>
+      </w:r>
+    </w:p>
+    <w:p>
+      <w:pPr>
+        <w:pStyle w:val="ListParagraph"/>
+        <w:numPr>
+          <w:ilvl w:val="0"/>
+          <w:numId w:val="3"/>
+        </w:numPr>
+      </w:pPr>
+      <w:r>
+        <w:t>HR administration</w:t>
+      </w:r>
+      <w:r>
+        <w:t xml:space="preserve"> select an employee </w:t>
+      </w:r>
+      <w:r>
+        <w:t>and confirms remove</w:t>
+      </w:r>
+      <w:r>
+        <w:t>.</w:t>
+      </w:r>
+    </w:p>
+    <w:p>
+      <w:pPr>
+        <w:pStyle w:val="ListParagraph"/>
+        <w:numPr>
+          <w:ilvl w:val="0"/>
+          <w:numId w:val="3"/>
+        </w:numPr>
+      </w:pPr>
+      <w:r>
+        <w:t xml:space="preserve">Application </w:t>
+      </w:r>
+      <w:r>
+        <w:t>removes</w:t>
+      </w:r>
+      <w:r>
+        <w:t xml:space="preserve"> </w:t>
+      </w:r>
+      <w:r>
+        <w:t xml:space="preserve">the </w:t>
+      </w:r>
+      <w:r>
+        <w:t xml:space="preserve">information </w:t>
+      </w:r>
+      <w:r>
+        <w:t>and remove it on the display screen.</w:t>
+      </w:r>
+    </w:p>
+    <w:p/>
+    <w:p>
+      <w:r>
+        <w:t xml:space="preserve">Use case: </w:t>
+      </w:r>
+      <w:r>
+        <w:t xml:space="preserve">See </w:t>
+      </w:r>
+      <w:r>
+        <w:t>individual employee statistic.</w:t>
+      </w:r>
+    </w:p>
+    <w:p>
+      <w:r>
+        <w:t>Actor: Management</w:t>
+      </w:r>
+      <w:r>
+        <w:t>.</w:t>
+      </w:r>
+    </w:p>
+    <w:p>
+      <w:r>
+        <w:t>Main Success Scenario:</w:t>
+      </w:r>
+    </w:p>
+    <w:p>
+      <w:pPr>
+        <w:pStyle w:val="ListParagraph"/>
+        <w:numPr>
+          <w:ilvl w:val="0"/>
+          <w:numId w:val="4"/>
+        </w:numPr>
+      </w:pPr>
+      <w:r>
+        <w:t xml:space="preserve">Application </w:t>
+      </w:r>
+      <w:r>
+        <w:t>displays</w:t>
+      </w:r>
+      <w:r>
+        <w:t xml:space="preserve"> all the </w:t>
+      </w:r>
+      <w:r>
+        <w:t xml:space="preserve">employee </w:t>
+      </w:r>
+      <w:r>
+        <w:t>and the total amount of employees</w:t>
+      </w:r>
+      <w:r>
+        <w:t>.</w:t>
+      </w:r>
+    </w:p>
+    <w:p>
+      <w:pPr>
+        <w:pStyle w:val="ListParagraph"/>
+        <w:numPr>
+          <w:ilvl w:val="0"/>
+          <w:numId w:val="4"/>
+        </w:numPr>
+      </w:pPr>
+      <w:r>
+        <w:t>Management type i</w:t>
+      </w:r>
+      <w:r>
+        <w:t xml:space="preserve">n a unique </w:t>
+      </w:r>
+      <w:r>
+        <w:t>employee id in search bar.</w:t>
+      </w:r>
+    </w:p>
+    <w:p>
+      <w:pPr>
+        <w:pStyle w:val="ListParagraph"/>
+        <w:numPr>
+          <w:ilvl w:val="0"/>
+          <w:numId w:val="4"/>
+        </w:numPr>
+      </w:pPr>
+      <w:r>
+        <w:t>A</w:t>
+      </w:r>
+      <w:r>
+        <w:t>ppl</w:t>
+      </w:r>
+      <w:r>
+        <w:t xml:space="preserve">ication finds the employee and display </w:t>
+      </w:r>
+      <w:r>
+        <w:t>it</w:t>
+      </w:r>
+      <w:r>
+        <w:t>.</w:t>
+      </w:r>
+    </w:p>
+    <w:p>
+      <w:pPr>
+        <w:pStyle w:val="ListParagraph"/>
+        <w:numPr>
+          <w:ilvl w:val="0"/>
+          <w:numId w:val="4"/>
+        </w:numPr>
+      </w:pPr>
+      <w:r>
+        <w:t xml:space="preserve">Management select employee </w:t>
+      </w:r>
+      <w:r>
+        <w:t>and confirms show statistic.</w:t>
+      </w:r>
+    </w:p>
+    <w:p>
+      <w:pPr>
+        <w:pStyle w:val="ListParagraph"/>
+        <w:numPr>
+          <w:ilvl w:val="0"/>
+          <w:numId w:val="4"/>
+        </w:numPr>
+      </w:pPr>
+      <w:r>
+        <w:t>Application display employee statistic</w:t>
+      </w:r>
+      <w:r>
+        <w:t xml:space="preserve"> </w:t>
+      </w:r>
+    </w:p>
+    <w:p>
+      <w:pPr>
+        <w:pStyle w:val="Heading1"/>
+      </w:pPr>
+      <w:bookmarkStart w:id="3" w:name="_Toc65107725"/>
+      <w:r>
+        <w:t>Gui</w:t>
       </w:r>
       <w:bookmarkEnd w:id="3"/>
     </w:p>
     <w:p/>
     <w:p>
       <w:pPr>
-        <w:pStyle w:val="Heading3"/>
-      </w:pPr>
-      <w:bookmarkStart w:id="4" w:name="_Toc64883501"/>
-      <w:r>
-        <w:t>Prioritize</w:t>
-      </w:r>
-      <w:r>
-        <w:t xml:space="preserve"> them using Mo</w:t>
-      </w:r>
-      <w:r>
-        <w:t xml:space="preserve">SCoW (must, </w:t>
-      </w:r>
-      <w:r>
-        <w:t>s</w:t>
-      </w:r>
-      <w:r>
-        <w:t>hould</w:t>
-      </w:r>
-      <w:r>
-        <w:t>, could, won’t</w:t>
-      </w:r>
-      <w:r>
-        <w:t>)</w:t>
+        <w:pStyle w:val="Heading1"/>
+      </w:pPr>
+      <w:bookmarkStart w:id="4" w:name="_Toc65107726"/>
+      <w:r>
+        <w:t>Website wireframe</w:t>
       </w:r>
       <w:bookmarkEnd w:id="4"/>
-    </w:p>
-    <w:p/>
-    <w:p>
-      <w:pPr>
-        <w:pStyle w:val="Heading1"/>
-      </w:pPr>
-      <w:bookmarkStart w:id="5" w:name="_Toc64883502"/>
-      <w:r>
-        <w:t>Use cases</w:t>
-      </w:r>
-      <w:bookmarkEnd w:id="5"/>
-    </w:p>
-    <w:p/>
-    <w:p>
-      <w:pPr>
-        <w:pStyle w:val="Heading1"/>
-      </w:pPr>
-      <w:bookmarkStart w:id="6" w:name="_Toc64883503"/>
-      <w:r>
-        <w:t>Gui</w:t>
-      </w:r>
-      <w:bookmarkEnd w:id="6"/>
-    </w:p>
-    <w:p/>
-    <w:p>
-      <w:pPr>
-        <w:pStyle w:val="Heading1"/>
-      </w:pPr>
-      <w:bookmarkStart w:id="7" w:name="_Toc64883504"/>
-      <w:r>
-        <w:t>Website wireframe</w:t>
-      </w:r>
-      <w:bookmarkEnd w:id="7"/>
       <w:r>
         <w:t xml:space="preserve"> </w:t>
       </w:r>
@@ -1672,6 +2031,273 @@
 <file path=word/numbering.xml><?xml version="1.0" encoding="utf-8"?>
 <w:numbering xmlns:wpc="http://schemas.microsoft.com/office/word/2010/wordprocessingCanvas" xmlns:cx="http://schemas.microsoft.com/office/drawing/2014/chartex" xmlns:cx1="http://schemas.microsoft.com/office/drawing/2015/9/8/chartex" xmlns:cx2="http://schemas.microsoft.com/office/drawing/2015/10/21/chartex" xmlns:cx3="http://schemas.microsoft.com/office/drawing/2016/5/9/chartex" xmlns:cx4="http://schemas.microsoft.com/office/drawing/2016/5/10/chartex" xmlns:cx5="http://schemas.microsoft.com/office/drawing/2016/5/11/chartex" xmlns:cx6="http://schemas.microsoft.com/office/drawing/2016/5/12/chartex" xmlns:cx7="http://schemas.microsoft.com/office/drawing/2016/5/13/chartex" xmlns:cx8="http://schemas.microsoft.com/office/drawing/2016/5/14/chartex" xmlns:mc="http://schemas.openxmlformats.org/markup-compatibility/2006" xmlns:aink="http://schemas.microsoft.com/office/drawing/2016/ink" xmlns:am3d="http://schemas.microsoft.com/office/drawing/2017/model3d" xmlns:o="urn:schemas-microsoft-com:office:office" xmlns:r="http://schemas.openxmlformats.org/officeDocument/2006/relationships" xmlns:m="http://schemas.openxmlformats.org/officeDocument/2006/math" xmlns:v="urn:schemas-microsoft-com:vml" xmlns:wp14="http://schemas.microsoft.com/office/word/2010/wordprocessingDrawing" xmlns:wp="http://schemas.openxmlformats.org/drawingml/2006/wordprocessingDrawing" xmlns:w10="urn:schemas-microsoft-com:office:word" xmlns:w="http://schemas.openxmlformats.org/wordprocessingml/2006/main" xmlns:w14="http://schemas.microsoft.com/office/word/2010/wordml" xmlns:w15="http://schemas.microsoft.com/office/word/2012/wordml" xmlns:w16cex="http://schemas.microsoft.com/office/word/2018/wordml/cex" xmlns:w16cid="http://schemas.microsoft.com/office/word/2016/wordml/cid" xmlns:w16="http://schemas.microsoft.com/office/word/2018/wordml" xmlns:w16se="http://schemas.microsoft.com/office/word/2015/wordml/symex" xmlns:wpg="http://schemas.microsoft.com/office/word/2010/wordprocessingGroup" xmlns:wpi="http://schemas.microsoft.com/office/word/2010/wordprocessingInk" xmlns:wne="http://schemas.microsoft.com/office/word/2006/wordml" xmlns:wps="http://schemas.microsoft.com/office/word/2010/wordprocessingShape" mc:Ignorable="w14 w15 w16se w16cid w16 w16cex wp14">
   <w:abstractNum w:abstractNumId="0" w15:restartNumberingAfterBreak="0">
+    <w:nsid w:val="48302CC3"/>
+    <w:multiLevelType w:val="hybridMultilevel"/>
+    <w:tmpl w:val="1C263BDC"/>
+    <w:lvl w:ilvl="0" w:tplc="0409000F">
+      <w:start w:val="1"/>
+      <w:numFmt w:val="decimal"/>
+      <w:lvlText w:val="%1."/>
+      <w:lvlJc w:val="left"/>
+      <w:pPr>
+        <w:ind w:left="720" w:hanging="360"/>
+      </w:pPr>
+      <w:rPr>
+        <w:rFonts w:hint="default"/>
+      </w:rPr>
+    </w:lvl>
+    <w:lvl w:ilvl="1" w:tplc="04090019" w:tentative="1">
+      <w:start w:val="1"/>
+      <w:numFmt w:val="lowerLetter"/>
+      <w:lvlText w:val="%2."/>
+      <w:lvlJc w:val="left"/>
+      <w:pPr>
+        <w:ind w:left="1440" w:hanging="360"/>
+      </w:pPr>
+    </w:lvl>
+    <w:lvl w:ilvl="2" w:tplc="0409001B" w:tentative="1">
+      <w:start w:val="1"/>
+      <w:numFmt w:val="lowerRoman"/>
+      <w:lvlText w:val="%3."/>
+      <w:lvlJc w:val="right"/>
+      <w:pPr>
+        <w:ind w:left="2160" w:hanging="180"/>
+      </w:pPr>
+    </w:lvl>
+    <w:lvl w:ilvl="3" w:tplc="0409000F" w:tentative="1">
+      <w:start w:val="1"/>
+      <w:numFmt w:val="decimal"/>
+      <w:lvlText w:val="%4."/>
+      <w:lvlJc w:val="left"/>
+      <w:pPr>
+        <w:ind w:left="2880" w:hanging="360"/>
+      </w:pPr>
+    </w:lvl>
+    <w:lvl w:ilvl="4" w:tplc="04090019" w:tentative="1">
+      <w:start w:val="1"/>
+      <w:numFmt w:val="lowerLetter"/>
+      <w:lvlText w:val="%5."/>
+      <w:lvlJc w:val="left"/>
+      <w:pPr>
+        <w:ind w:left="3600" w:hanging="360"/>
+      </w:pPr>
+    </w:lvl>
+    <w:lvl w:ilvl="5" w:tplc="0409001B" w:tentative="1">
+      <w:start w:val="1"/>
+      <w:numFmt w:val="lowerRoman"/>
+      <w:lvlText w:val="%6."/>
+      <w:lvlJc w:val="right"/>
+      <w:pPr>
+        <w:ind w:left="4320" w:hanging="180"/>
+      </w:pPr>
+    </w:lvl>
+    <w:lvl w:ilvl="6" w:tplc="0409000F" w:tentative="1">
+      <w:start w:val="1"/>
+      <w:numFmt w:val="decimal"/>
+      <w:lvlText w:val="%7."/>
+      <w:lvlJc w:val="left"/>
+      <w:pPr>
+        <w:ind w:left="5040" w:hanging="360"/>
+      </w:pPr>
+    </w:lvl>
+    <w:lvl w:ilvl="7" w:tplc="04090019" w:tentative="1">
+      <w:start w:val="1"/>
+      <w:numFmt w:val="lowerLetter"/>
+      <w:lvlText w:val="%8."/>
+      <w:lvlJc w:val="left"/>
+      <w:pPr>
+        <w:ind w:left="5760" w:hanging="360"/>
+      </w:pPr>
+    </w:lvl>
+    <w:lvl w:ilvl="8" w:tplc="0409001B" w:tentative="1">
+      <w:start w:val="1"/>
+      <w:numFmt w:val="lowerRoman"/>
+      <w:lvlText w:val="%9."/>
+      <w:lvlJc w:val="right"/>
+      <w:pPr>
+        <w:ind w:left="6480" w:hanging="180"/>
+      </w:pPr>
+    </w:lvl>
+  </w:abstractNum>
+  <w:abstractNum w:abstractNumId="1" w15:restartNumberingAfterBreak="0">
+    <w:nsid w:val="50D77F72"/>
+    <w:multiLevelType w:val="hybridMultilevel"/>
+    <w:tmpl w:val="28E65164"/>
+    <w:lvl w:ilvl="0" w:tplc="0409000F">
+      <w:start w:val="1"/>
+      <w:numFmt w:val="decimal"/>
+      <w:lvlText w:val="%1."/>
+      <w:lvlJc w:val="left"/>
+      <w:pPr>
+        <w:ind w:left="720" w:hanging="360"/>
+      </w:pPr>
+      <w:rPr>
+        <w:rFonts w:hint="default"/>
+      </w:rPr>
+    </w:lvl>
+    <w:lvl w:ilvl="1" w:tplc="04090019" w:tentative="1">
+      <w:start w:val="1"/>
+      <w:numFmt w:val="lowerLetter"/>
+      <w:lvlText w:val="%2."/>
+      <w:lvlJc w:val="left"/>
+      <w:pPr>
+        <w:ind w:left="1440" w:hanging="360"/>
+      </w:pPr>
+    </w:lvl>
+    <w:lvl w:ilvl="2" w:tplc="0409001B" w:tentative="1">
+      <w:start w:val="1"/>
+      <w:numFmt w:val="lowerRoman"/>
+      <w:lvlText w:val="%3."/>
+      <w:lvlJc w:val="right"/>
+      <w:pPr>
+        <w:ind w:left="2160" w:hanging="180"/>
+      </w:pPr>
+    </w:lvl>
+    <w:lvl w:ilvl="3" w:tplc="0409000F" w:tentative="1">
+      <w:start w:val="1"/>
+      <w:numFmt w:val="decimal"/>
+      <w:lvlText w:val="%4."/>
+      <w:lvlJc w:val="left"/>
+      <w:pPr>
+        <w:ind w:left="2880" w:hanging="360"/>
+      </w:pPr>
+    </w:lvl>
+    <w:lvl w:ilvl="4" w:tplc="04090019" w:tentative="1">
+      <w:start w:val="1"/>
+      <w:numFmt w:val="lowerLetter"/>
+      <w:lvlText w:val="%5."/>
+      <w:lvlJc w:val="left"/>
+      <w:pPr>
+        <w:ind w:left="3600" w:hanging="360"/>
+      </w:pPr>
+    </w:lvl>
+    <w:lvl w:ilvl="5" w:tplc="0409001B" w:tentative="1">
+      <w:start w:val="1"/>
+      <w:numFmt w:val="lowerRoman"/>
+      <w:lvlText w:val="%6."/>
+      <w:lvlJc w:val="right"/>
+      <w:pPr>
+        <w:ind w:left="4320" w:hanging="180"/>
+      </w:pPr>
+    </w:lvl>
+    <w:lvl w:ilvl="6" w:tplc="0409000F" w:tentative="1">
+      <w:start w:val="1"/>
+      <w:numFmt w:val="decimal"/>
+      <w:lvlText w:val="%7."/>
+      <w:lvlJc w:val="left"/>
+      <w:pPr>
+        <w:ind w:left="5040" w:hanging="360"/>
+      </w:pPr>
+    </w:lvl>
+    <w:lvl w:ilvl="7" w:tplc="04090019" w:tentative="1">
+      <w:start w:val="1"/>
+      <w:numFmt w:val="lowerLetter"/>
+      <w:lvlText w:val="%8."/>
+      <w:lvlJc w:val="left"/>
+      <w:pPr>
+        <w:ind w:left="5760" w:hanging="360"/>
+      </w:pPr>
+    </w:lvl>
+    <w:lvl w:ilvl="8" w:tplc="0409001B" w:tentative="1">
+      <w:start w:val="1"/>
+      <w:numFmt w:val="lowerRoman"/>
+      <w:lvlText w:val="%9."/>
+      <w:lvlJc w:val="right"/>
+      <w:pPr>
+        <w:ind w:left="6480" w:hanging="180"/>
+      </w:pPr>
+    </w:lvl>
+  </w:abstractNum>
+  <w:abstractNum w:abstractNumId="2" w15:restartNumberingAfterBreak="0">
+    <w:nsid w:val="64D0475B"/>
+    <w:multiLevelType w:val="hybridMultilevel"/>
+    <w:tmpl w:val="CAE65458"/>
+    <w:lvl w:ilvl="0" w:tplc="0409000F">
+      <w:start w:val="1"/>
+      <w:numFmt w:val="decimal"/>
+      <w:lvlText w:val="%1."/>
+      <w:lvlJc w:val="left"/>
+      <w:pPr>
+        <w:ind w:left="720" w:hanging="360"/>
+      </w:pPr>
+      <w:rPr>
+        <w:rFonts w:hint="default"/>
+      </w:rPr>
+    </w:lvl>
+    <w:lvl w:ilvl="1" w:tplc="04090019" w:tentative="1">
+      <w:start w:val="1"/>
+      <w:numFmt w:val="lowerLetter"/>
+      <w:lvlText w:val="%2."/>
+      <w:lvlJc w:val="left"/>
+      <w:pPr>
+        <w:ind w:left="1440" w:hanging="360"/>
+      </w:pPr>
+    </w:lvl>
+    <w:lvl w:ilvl="2" w:tplc="0409001B" w:tentative="1">
+      <w:start w:val="1"/>
+      <w:numFmt w:val="lowerRoman"/>
+      <w:lvlText w:val="%3."/>
+      <w:lvlJc w:val="right"/>
+      <w:pPr>
+        <w:ind w:left="2160" w:hanging="180"/>
+      </w:pPr>
+    </w:lvl>
+    <w:lvl w:ilvl="3" w:tplc="0409000F" w:tentative="1">
+      <w:start w:val="1"/>
+      <w:numFmt w:val="decimal"/>
+      <w:lvlText w:val="%4."/>
+      <w:lvlJc w:val="left"/>
+      <w:pPr>
+        <w:ind w:left="2880" w:hanging="360"/>
+      </w:pPr>
+    </w:lvl>
+    <w:lvl w:ilvl="4" w:tplc="04090019" w:tentative="1">
+      <w:start w:val="1"/>
+      <w:numFmt w:val="lowerLetter"/>
+      <w:lvlText w:val="%5."/>
+      <w:lvlJc w:val="left"/>
+      <w:pPr>
+        <w:ind w:left="3600" w:hanging="360"/>
+      </w:pPr>
+    </w:lvl>
+    <w:lvl w:ilvl="5" w:tplc="0409001B" w:tentative="1">
+      <w:start w:val="1"/>
+      <w:numFmt w:val="lowerRoman"/>
+      <w:lvlText w:val="%6."/>
+      <w:lvlJc w:val="right"/>
+      <w:pPr>
+        <w:ind w:left="4320" w:hanging="180"/>
+      </w:pPr>
+    </w:lvl>
+    <w:lvl w:ilvl="6" w:tplc="0409000F" w:tentative="1">
+      <w:start w:val="1"/>
+      <w:numFmt w:val="decimal"/>
+      <w:lvlText w:val="%7."/>
+      <w:lvlJc w:val="left"/>
+      <w:pPr>
+        <w:ind w:left="5040" w:hanging="360"/>
+      </w:pPr>
+    </w:lvl>
+    <w:lvl w:ilvl="7" w:tplc="04090019" w:tentative="1">
+      <w:start w:val="1"/>
+      <w:numFmt w:val="lowerLetter"/>
+      <w:lvlText w:val="%8."/>
+      <w:lvlJc w:val="left"/>
+      <w:pPr>
+        <w:ind w:left="5760" w:hanging="360"/>
+      </w:pPr>
+    </w:lvl>
+    <w:lvl w:ilvl="8" w:tplc="0409001B" w:tentative="1">
+      <w:start w:val="1"/>
+      <w:numFmt w:val="lowerRoman"/>
+      <w:lvlText w:val="%9."/>
+      <w:lvlJc w:val="right"/>
+      <w:pPr>
+        <w:ind w:left="6480" w:hanging="180"/>
+      </w:pPr>
+    </w:lvl>
+  </w:abstractNum>
+  <w:abstractNum w:abstractNumId="3" w15:restartNumberingAfterBreak="0">
     <w:nsid w:val="7C6F0899"/>
     <w:multiLevelType w:val="hybridMultilevel"/>
     <w:tmpl w:val="FD149B40"/>
@@ -1785,7 +2411,16 @@
     </w:lvl>
   </w:abstractNum>
   <w:num w:numId="1">
+    <w:abstractNumId w:val="3"/>
+  </w:num>
+  <w:num w:numId="2">
+    <w:abstractNumId w:val="2"/>
+  </w:num>
+  <w:num w:numId="3">
     <w:abstractNumId w:val="0"/>
+  </w:num>
+  <w:num w:numId="4">
+    <w:abstractNumId w:val="1"/>
   </w:num>
 </w:numbering>
 </file>
@@ -2975,19 +3610,19 @@
 
 <file path=word/glossary/fontTable.xml><?xml version="1.0" encoding="utf-8"?>
 <w:fonts xmlns:mc="http://schemas.openxmlformats.org/markup-compatibility/2006" xmlns:r="http://schemas.openxmlformats.org/officeDocument/2006/relationships" xmlns:w="http://schemas.openxmlformats.org/wordprocessingml/2006/main" xmlns:w14="http://schemas.microsoft.com/office/word/2010/wordml" xmlns:w15="http://schemas.microsoft.com/office/word/2012/wordml" xmlns:w16cex="http://schemas.microsoft.com/office/word/2018/wordml/cex" xmlns:w16cid="http://schemas.microsoft.com/office/word/2016/wordml/cid" xmlns:w16="http://schemas.microsoft.com/office/word/2018/wordml" xmlns:w16se="http://schemas.microsoft.com/office/word/2015/wordml/symex" mc:Ignorable="w14 w15 w16se w16cid w16 w16cex">
+  <w:font w:name="Times New Roman">
+    <w:panose1 w:val="02020603050405020304"/>
+    <w:charset w:val="00"/>
+    <w:family w:val="roman"/>
+    <w:pitch w:val="variable"/>
+    <w:sig w:usb0="E0002EFF" w:usb1="C000785B" w:usb2="00000009" w:usb3="00000000" w:csb0="000001FF" w:csb1="00000000"/>
+  </w:font>
   <w:font w:name="Symbol">
     <w:panose1 w:val="05050102010706020507"/>
     <w:charset w:val="02"/>
     <w:family w:val="roman"/>
     <w:pitch w:val="variable"/>
     <w:sig w:usb0="00000000" w:usb1="10000000" w:usb2="00000000" w:usb3="00000000" w:csb0="80000000" w:csb1="00000000"/>
-  </w:font>
-  <w:font w:name="Times New Roman">
-    <w:panose1 w:val="02020603050405020304"/>
-    <w:charset w:val="00"/>
-    <w:family w:val="roman"/>
-    <w:pitch w:val="variable"/>
-    <w:sig w:usb0="E0002EFF" w:usb1="C000785B" w:usb2="00000009" w:usb3="00000000" w:csb0="000001FF" w:csb1="00000000"/>
   </w:font>
   <w:font w:name="Courier New">
     <w:panose1 w:val="02070309020205020404"/>
@@ -3047,6 +3682,7 @@
     <w:rsid w:val="00521E84"/>
     <w:rsid w:val="00A1264C"/>
     <w:rsid w:val="00A84FD9"/>
+    <w:rsid w:val="00B90D2D"/>
   </w:rsids>
   <m:mathPr>
     <m:mathFont m:val="Cambria Math"/>

</xml_diff>

<commit_message>
Add Assign Shifts to employees use cases
</commit_message>
<xml_diff>
--- a/Documentation/URS Document/URS Document.docx
+++ b/Documentation/URS Document/URS Document.docx
@@ -1,6 +1,6 @@
 
 <file path=word/document.xml><?xml version="1.0" encoding="utf-8"?>
-<w:document xmlns:wpc="http://schemas.microsoft.com/office/word/2010/wordprocessingCanvas" xmlns:cx="http://schemas.microsoft.com/office/drawing/2014/chartex" xmlns:cx1="http://schemas.microsoft.com/office/drawing/2015/9/8/chartex" xmlns:cx2="http://schemas.microsoft.com/office/drawing/2015/10/21/chartex" xmlns:cx3="http://schemas.microsoft.com/office/drawing/2016/5/9/chartex" xmlns:cx4="http://schemas.microsoft.com/office/drawing/2016/5/10/chartex" xmlns:cx5="http://schemas.microsoft.com/office/drawing/2016/5/11/chartex" xmlns:cx6="http://schemas.microsoft.com/office/drawing/2016/5/12/chartex" xmlns:cx7="http://schemas.microsoft.com/office/drawing/2016/5/13/chartex" xmlns:cx8="http://schemas.microsoft.com/office/drawing/2016/5/14/chartex" xmlns:mc="http://schemas.openxmlformats.org/markup-compatibility/2006" xmlns:aink="http://schemas.microsoft.com/office/drawing/2016/ink" xmlns:am3d="http://schemas.microsoft.com/office/drawing/2017/model3d" xmlns:o="urn:schemas-microsoft-com:office:office" xmlns:r="http://schemas.openxmlformats.org/officeDocument/2006/relationships" xmlns:m="http://schemas.openxmlformats.org/officeDocument/2006/math" xmlns:v="urn:schemas-microsoft-com:vml" xmlns:wp14="http://schemas.microsoft.com/office/word/2010/wordprocessingDrawing" xmlns:wp="http://schemas.openxmlformats.org/drawingml/2006/wordprocessingDrawing" xmlns:w10="urn:schemas-microsoft-com:office:word" xmlns:w="http://schemas.openxmlformats.org/wordprocessingml/2006/main" xmlns:w14="http://schemas.microsoft.com/office/word/2010/wordml" xmlns:w15="http://schemas.microsoft.com/office/word/2012/wordml" xmlns:w16cex="http://schemas.microsoft.com/office/word/2018/wordml/cex" xmlns:w16cid="http://schemas.microsoft.com/office/word/2016/wordml/cid" xmlns:w16="http://schemas.microsoft.com/office/word/2018/wordml" xmlns:w16se="http://schemas.microsoft.com/office/word/2015/wordml/symex" xmlns:wpg="http://schemas.microsoft.com/office/word/2010/wordprocessingGroup" xmlns:wpi="http://schemas.microsoft.com/office/word/2010/wordprocessingInk" xmlns:wne="http://schemas.microsoft.com/office/word/2006/wordml" xmlns:wps="http://schemas.microsoft.com/office/word/2010/wordprocessingShape" mc:Ignorable="w14 w15 w16se w16cid w16 w16cex wp14">
+<w:document xmlns:wpc="http://schemas.microsoft.com/office/word/2010/wordprocessingCanvas" xmlns:cx="http://schemas.microsoft.com/office/drawing/2014/chartex" xmlns:cx1="http://schemas.microsoft.com/office/drawing/2015/9/8/chartex" xmlns:mc="http://schemas.openxmlformats.org/markup-compatibility/2006" xmlns:o="urn:schemas-microsoft-com:office:office" xmlns:r="http://schemas.openxmlformats.org/officeDocument/2006/relationships" xmlns:m="http://schemas.openxmlformats.org/officeDocument/2006/math" xmlns:v="urn:schemas-microsoft-com:vml" xmlns:wp14="http://schemas.microsoft.com/office/word/2010/wordprocessingDrawing" xmlns:wp="http://schemas.openxmlformats.org/drawingml/2006/wordprocessingDrawing" xmlns:w10="urn:schemas-microsoft-com:office:word" xmlns:w="http://schemas.openxmlformats.org/wordprocessingml/2006/main" xmlns:w14="http://schemas.microsoft.com/office/word/2010/wordml" xmlns:w15="http://schemas.microsoft.com/office/word/2012/wordml" xmlns:w16se="http://schemas.microsoft.com/office/word/2015/wordml/symex" xmlns:wpg="http://schemas.microsoft.com/office/word/2010/wordprocessingGroup" xmlns:wpi="http://schemas.microsoft.com/office/word/2010/wordprocessingInk" xmlns:wne="http://schemas.microsoft.com/office/word/2006/wordml" xmlns:wps="http://schemas.microsoft.com/office/word/2010/wordprocessingShape" mc:Ignorable="w14 w15 w16se wp14">
   <w:body>
     <w:sdt>
       <w:sdtPr>
@@ -332,11 +332,11 @@
                               <w:t xml:space="preserve"> „</w:t>
                             </w:r>
                             <w:proofErr w:type="spellStart"/>
-                            <w:proofErr w:type="gramStart"/>
                             <w:r>
                               <w:t>BulCari</w:t>
                             </w:r>
                             <w:proofErr w:type="spellEnd"/>
+                            <w:proofErr w:type="gramStart"/>
                             <w:r>
                               <w:rPr>
                                 <w:lang w:val="bg-BG"/>
@@ -409,7 +409,14 @@
                             </w:r>
                             <w:r>
                               <w:tab/>
-                              <w:t xml:space="preserve">Veronika </w:t>
+                            </w:r>
+                            <w:proofErr w:type="spellStart"/>
+                            <w:r>
+                              <w:t>Veronika</w:t>
+                            </w:r>
+                            <w:proofErr w:type="spellEnd"/>
+                            <w:r>
+                              <w:t xml:space="preserve"> </w:t>
                             </w:r>
                             <w:proofErr w:type="spellStart"/>
                             <w:r>
@@ -490,8 +497,13 @@
                         <w:t xml:space="preserve">or: </w:t>
                       </w:r>
                       <w:r>
-                        <w:t>Chung Kuah</w:t>
+                        <w:t xml:space="preserve">Chung </w:t>
                       </w:r>
+                      <w:proofErr w:type="spellStart"/>
+                      <w:r>
+                        <w:t>Kuah</w:t>
+                      </w:r>
+                      <w:proofErr w:type="spellEnd"/>
                     </w:p>
                     <w:p>
                       <w:pPr>
@@ -529,9 +541,12 @@
                         </w:rPr>
                         <w:t xml:space="preserve"> „</w:t>
                       </w:r>
+                      <w:proofErr w:type="spellStart"/>
                       <w:r>
                         <w:t>BulCari</w:t>
                       </w:r>
+                      <w:proofErr w:type="spellEnd"/>
+                      <w:proofErr w:type="gramStart"/>
                       <w:r>
                         <w:rPr>
                           <w:lang w:val="bg-BG"/>
@@ -539,7 +554,11 @@
                         <w:t>“</w:t>
                       </w:r>
                       <w:r>
-                        <w:t xml:space="preserve"> members:    </w:t>
+                        <w:t xml:space="preserve"> members</w:t>
+                      </w:r>
+                      <w:proofErr w:type="gramEnd"/>
+                      <w:r>
+                        <w:t xml:space="preserve">:    </w:t>
                       </w:r>
                     </w:p>
                     <w:p>
@@ -547,8 +566,21 @@
                         <w:pStyle w:val="NoSpacing"/>
                         <w:ind w:left="1440" w:firstLine="720"/>
                       </w:pPr>
+                      <w:proofErr w:type="spellStart"/>
                       <w:r>
-                        <w:t>Stoycho Stoychev – 4292723</w:t>
+                        <w:t>Stoycho</w:t>
+                      </w:r>
+                      <w:proofErr w:type="spellEnd"/>
+                      <w:r>
+                        <w:t xml:space="preserve"> </w:t>
+                      </w:r>
+                      <w:proofErr w:type="spellStart"/>
+                      <w:r>
+                        <w:t>Stoychev</w:t>
+                      </w:r>
+                      <w:proofErr w:type="spellEnd"/>
+                      <w:r>
+                        <w:t xml:space="preserve"> – 4292723</w:t>
                       </w:r>
                     </w:p>
                     <w:p>
@@ -572,14 +604,37 @@
                         <w:ind w:left="1440" w:firstLine="720"/>
                       </w:pPr>
                       <w:r>
-                        <w:t xml:space="preserve">Stela Trencheva – 4095200 </w:t>
+                        <w:t xml:space="preserve">Stela </w:t>
+                      </w:r>
+                      <w:proofErr w:type="spellStart"/>
+                      <w:r>
+                        <w:t>Trencheva</w:t>
+                      </w:r>
+                      <w:proofErr w:type="spellEnd"/>
+                      <w:r>
+                        <w:t xml:space="preserve"> – 4095200 </w:t>
                       </w:r>
                       <w:r>
                         <w:br/>
                       </w:r>
                       <w:r>
                         <w:tab/>
-                        <w:t xml:space="preserve">Veronika Valeva – 4090349 </w:t>
+                      </w:r>
+                      <w:proofErr w:type="spellStart"/>
+                      <w:r>
+                        <w:t>Veronika</w:t>
+                      </w:r>
+                      <w:proofErr w:type="spellEnd"/>
+                      <w:r>
+                        <w:t xml:space="preserve"> </w:t>
+                      </w:r>
+                      <w:proofErr w:type="spellStart"/>
+                      <w:r>
+                        <w:t>Valeva</w:t>
+                      </w:r>
+                      <w:proofErr w:type="spellEnd"/>
+                      <w:r>
+                        <w:t xml:space="preserve"> – 4090349 </w:t>
                       </w:r>
                     </w:p>
                     <w:p>
@@ -1096,13 +1151,8 @@
       <w:r>
         <w:t xml:space="preserve">, assign shift to </w:t>
       </w:r>
-      <w:proofErr w:type="gramStart"/>
-      <w:r>
-        <w:t>employees</w:t>
-      </w:r>
-      <w:proofErr w:type="gramEnd"/>
-      <w:r>
-        <w:t xml:space="preserve"> </w:t>
+      <w:r>
+        <w:t xml:space="preserve">employees </w:t>
       </w:r>
       <w:r>
         <w:t xml:space="preserve">and </w:t>
@@ -1874,26 +1924,411 @@
         <w:t xml:space="preserve"> </w:t>
       </w:r>
     </w:p>
+    <w:p/>
+    <w:p>
+      <w:r>
+        <w:rPr>
+          <w:b/>
+        </w:rPr>
+        <w:t>Use case:</w:t>
+      </w:r>
+      <w:r>
+        <w:t xml:space="preserve"> Assign Employees to Shifts</w:t>
+      </w:r>
+    </w:p>
+    <w:p>
+      <w:r>
+        <w:rPr>
+          <w:b/>
+        </w:rPr>
+        <w:t>Actor:</w:t>
+      </w:r>
+      <w:r>
+        <w:t xml:space="preserve"> Administrator</w:t>
+      </w:r>
+    </w:p>
+    <w:p>
+      <w:pPr>
+        <w:rPr>
+          <w:b/>
+        </w:rPr>
+      </w:pPr>
+      <w:r>
+        <w:rPr>
+          <w:b/>
+        </w:rPr>
+        <w:t>Main Success Scenario:</w:t>
+      </w:r>
+    </w:p>
+    <w:p>
+      <w:pPr>
+        <w:pStyle w:val="ListParagraph"/>
+        <w:numPr>
+          <w:ilvl w:val="0"/>
+          <w:numId w:val="5"/>
+        </w:numPr>
+      </w:pPr>
+      <w:r>
+        <w:t xml:space="preserve">Administrator clicks “Assign Shifts” tab page </w:t>
+      </w:r>
+    </w:p>
+    <w:p>
+      <w:pPr>
+        <w:pStyle w:val="ListParagraph"/>
+        <w:numPr>
+          <w:ilvl w:val="0"/>
+          <w:numId w:val="5"/>
+        </w:numPr>
+      </w:pPr>
+      <w:r>
+        <w:t>Administrator chooses “Day” and “Shift type”</w:t>
+      </w:r>
+    </w:p>
+    <w:p>
+      <w:pPr>
+        <w:pStyle w:val="ListParagraph"/>
+        <w:numPr>
+          <w:ilvl w:val="0"/>
+          <w:numId w:val="5"/>
+        </w:numPr>
+      </w:pPr>
+      <w:r>
+        <w:t>System shows assigned employees and available employees</w:t>
+      </w:r>
+    </w:p>
+    <w:p>
+      <w:pPr>
+        <w:pStyle w:val="ListParagraph"/>
+        <w:numPr>
+          <w:ilvl w:val="0"/>
+          <w:numId w:val="5"/>
+        </w:numPr>
+      </w:pPr>
+      <w:r>
+        <w:t>Administrator selects one of the available employees and clicks “Assign”</w:t>
+      </w:r>
+    </w:p>
+    <w:p>
+      <w:pPr>
+        <w:pStyle w:val="ListParagraph"/>
+        <w:numPr>
+          <w:ilvl w:val="0"/>
+          <w:numId w:val="5"/>
+        </w:numPr>
+      </w:pPr>
+      <w:r>
+        <w:t>System adds selected employee to assigned employees, removes it from available employees for this Day/Shift type and shows confirming message</w:t>
+      </w:r>
+    </w:p>
+    <w:p>
+      <w:pPr>
+        <w:rPr>
+          <w:b/>
+        </w:rPr>
+      </w:pPr>
+      <w:r>
+        <w:rPr>
+          <w:b/>
+        </w:rPr>
+        <w:t>Extensions:</w:t>
+      </w:r>
+    </w:p>
+    <w:p>
+      <w:r>
+        <w:t xml:space="preserve">5a: No employee </w:t>
+      </w:r>
+      <w:proofErr w:type="gramStart"/>
+      <w:r>
+        <w:t>is selected</w:t>
+      </w:r>
+      <w:proofErr w:type="gramEnd"/>
+      <w:r>
+        <w:t xml:space="preserve"> in neither available employees list nor assigned employees list</w:t>
+      </w:r>
+    </w:p>
+    <w:p>
+      <w:pPr>
+        <w:pStyle w:val="ListParagraph"/>
+        <w:numPr>
+          <w:ilvl w:val="0"/>
+          <w:numId w:val="6"/>
+        </w:numPr>
+      </w:pPr>
+      <w:r>
+        <w:t>System shows warning message</w:t>
+      </w:r>
+    </w:p>
+    <w:p>
+      <w:pPr>
+        <w:pStyle w:val="ListParagraph"/>
+        <w:numPr>
+          <w:ilvl w:val="0"/>
+          <w:numId w:val="6"/>
+        </w:numPr>
+      </w:pPr>
+      <w:r>
+        <w:t>Return to MSS step 4</w:t>
+      </w:r>
+    </w:p>
+    <w:p>
+      <w:pPr>
+        <w:pStyle w:val="ListParagraph"/>
+        <w:ind w:left="1080"/>
+      </w:pPr>
+    </w:p>
+    <w:p>
+      <w:r>
+        <w:rPr>
+          <w:b/>
+        </w:rPr>
+        <w:t>Use case:</w:t>
+      </w:r>
+      <w:r>
+        <w:t xml:space="preserve"> Remove Employees from Shifts</w:t>
+      </w:r>
+    </w:p>
+    <w:p>
+      <w:r>
+        <w:rPr>
+          <w:b/>
+        </w:rPr>
+        <w:t>Actor:</w:t>
+      </w:r>
+      <w:r>
+        <w:t xml:space="preserve"> Administrator</w:t>
+      </w:r>
+    </w:p>
+    <w:p>
+      <w:pPr>
+        <w:rPr>
+          <w:b/>
+        </w:rPr>
+      </w:pPr>
+      <w:r>
+        <w:rPr>
+          <w:b/>
+        </w:rPr>
+        <w:lastRenderedPageBreak/>
+        <w:t>Main Success Scenario:</w:t>
+      </w:r>
+    </w:p>
+    <w:p>
+      <w:pPr>
+        <w:pStyle w:val="ListParagraph"/>
+        <w:numPr>
+          <w:ilvl w:val="0"/>
+          <w:numId w:val="7"/>
+        </w:numPr>
+      </w:pPr>
+      <w:r>
+        <w:t xml:space="preserve">Administrator clicks “Assign Shifts” tab page </w:t>
+      </w:r>
+    </w:p>
+    <w:p>
+      <w:pPr>
+        <w:pStyle w:val="ListParagraph"/>
+        <w:numPr>
+          <w:ilvl w:val="0"/>
+          <w:numId w:val="7"/>
+        </w:numPr>
+      </w:pPr>
+      <w:r>
+        <w:t>Administrator chooses “Day” and “Shift type”</w:t>
+      </w:r>
+    </w:p>
+    <w:p>
+      <w:pPr>
+        <w:pStyle w:val="ListParagraph"/>
+        <w:numPr>
+          <w:ilvl w:val="0"/>
+          <w:numId w:val="7"/>
+        </w:numPr>
+      </w:pPr>
+      <w:r>
+        <w:t>System shows assigned employees and available employees</w:t>
+      </w:r>
+    </w:p>
+    <w:p>
+      <w:pPr>
+        <w:pStyle w:val="ListParagraph"/>
+        <w:numPr>
+          <w:ilvl w:val="0"/>
+          <w:numId w:val="7"/>
+        </w:numPr>
+      </w:pPr>
+      <w:r>
+        <w:t>Administrator selects one of the assigned employees and clicks “Remove”</w:t>
+      </w:r>
+    </w:p>
+    <w:p>
+      <w:pPr>
+        <w:pStyle w:val="ListParagraph"/>
+        <w:numPr>
+          <w:ilvl w:val="0"/>
+          <w:numId w:val="7"/>
+        </w:numPr>
+      </w:pPr>
+      <w:r>
+        <w:t>System removes selected employee from assigned employees, adds it to available employees for this Day/Shift type and shows confirming message</w:t>
+      </w:r>
+    </w:p>
+    <w:p>
+      <w:pPr>
+        <w:rPr>
+          <w:b/>
+        </w:rPr>
+      </w:pPr>
+      <w:r>
+        <w:rPr>
+          <w:b/>
+        </w:rPr>
+        <w:t>Extensions:</w:t>
+      </w:r>
+    </w:p>
+    <w:p>
+      <w:r>
+        <w:t xml:space="preserve">5a: No employee </w:t>
+      </w:r>
+      <w:proofErr w:type="gramStart"/>
+      <w:r>
+        <w:t>is selected</w:t>
+      </w:r>
+      <w:proofErr w:type="gramEnd"/>
+      <w:r>
+        <w:t xml:space="preserve"> in neither available employees list nor assigned employees list</w:t>
+      </w:r>
+    </w:p>
+    <w:p>
+      <w:pPr>
+        <w:pStyle w:val="ListParagraph"/>
+        <w:numPr>
+          <w:ilvl w:val="0"/>
+          <w:numId w:val="8"/>
+        </w:numPr>
+      </w:pPr>
+      <w:r>
+        <w:t>System shows warning message</w:t>
+      </w:r>
+    </w:p>
+    <w:p>
+      <w:pPr>
+        <w:pStyle w:val="ListParagraph"/>
+        <w:numPr>
+          <w:ilvl w:val="0"/>
+          <w:numId w:val="8"/>
+        </w:numPr>
+      </w:pPr>
+      <w:r>
+        <w:t>Return to MSS step 4</w:t>
+      </w:r>
+    </w:p>
+    <w:p>
+      <w:pPr>
+        <w:pStyle w:val="ListParagraph"/>
+        <w:ind w:left="1080"/>
+      </w:pPr>
+    </w:p>
+    <w:p>
+      <w:r>
+        <w:rPr>
+          <w:b/>
+        </w:rPr>
+        <w:t>Use case:</w:t>
+      </w:r>
+      <w:r>
+        <w:t xml:space="preserve"> </w:t>
+      </w:r>
+      <w:r>
+        <w:t>View Shifts and Assigned</w:t>
+      </w:r>
+      <w:r>
+        <w:t xml:space="preserve"> </w:t>
+      </w:r>
+      <w:r>
+        <w:t>Employees</w:t>
+      </w:r>
+    </w:p>
+    <w:p>
+      <w:r>
+        <w:rPr>
+          <w:b/>
+        </w:rPr>
+        <w:t>Actor:</w:t>
+      </w:r>
+      <w:r>
+        <w:t xml:space="preserve"> Administrator</w:t>
+      </w:r>
+    </w:p>
+    <w:p>
+      <w:pPr>
+        <w:rPr>
+          <w:b/>
+        </w:rPr>
+      </w:pPr>
+      <w:r>
+        <w:rPr>
+          <w:b/>
+        </w:rPr>
+        <w:t>Main Success Scenario:</w:t>
+      </w:r>
+      <w:r>
+        <w:rPr>
+          <w:b/>
+        </w:rPr>
+        <w:t xml:space="preserve"> </w:t>
+      </w:r>
+    </w:p>
+    <w:p>
+      <w:pPr>
+        <w:pStyle w:val="ListParagraph"/>
+        <w:numPr>
+          <w:ilvl w:val="0"/>
+          <w:numId w:val="9"/>
+        </w:numPr>
+      </w:pPr>
+      <w:r>
+        <w:t xml:space="preserve">Administrator clicks “View Shifts” tab page </w:t>
+      </w:r>
+    </w:p>
+    <w:p>
+      <w:pPr>
+        <w:pStyle w:val="ListParagraph"/>
+        <w:numPr>
+          <w:ilvl w:val="0"/>
+          <w:numId w:val="9"/>
+        </w:numPr>
+      </w:pPr>
+      <w:r>
+        <w:t>System displays a table with days of the week, shifts and assigned employees</w:t>
+      </w:r>
+    </w:p>
+    <w:p>
+      <w:pPr>
+        <w:pStyle w:val="ListParagraph"/>
+      </w:pPr>
+      <w:bookmarkStart w:id="3" w:name="_GoBack"/>
+      <w:bookmarkEnd w:id="3"/>
+    </w:p>
     <w:p>
       <w:pPr>
         <w:pStyle w:val="Heading1"/>
       </w:pPr>
-      <w:bookmarkStart w:id="3" w:name="_Toc65107725"/>
+      <w:bookmarkStart w:id="4" w:name="_Toc65107725"/>
       <w:r>
         <w:t>Gui</w:t>
       </w:r>
-      <w:bookmarkEnd w:id="3"/>
+      <w:bookmarkEnd w:id="4"/>
     </w:p>
     <w:p/>
     <w:p>
       <w:pPr>
         <w:pStyle w:val="Heading1"/>
       </w:pPr>
-      <w:bookmarkStart w:id="4" w:name="_Toc65107726"/>
+      <w:bookmarkStart w:id="5" w:name="_Toc65107726"/>
       <w:r>
         <w:t>Website wireframe</w:t>
       </w:r>
-      <w:bookmarkEnd w:id="4"/>
+      <w:bookmarkEnd w:id="5"/>
       <w:r>
         <w:t xml:space="preserve"> </w:t>
       </w:r>
@@ -1912,7 +2347,7 @@
 </file>
 
 <file path=word/endnotes.xml><?xml version="1.0" encoding="utf-8"?>
-<w:endnotes xmlns:wpc="http://schemas.microsoft.com/office/word/2010/wordprocessingCanvas" xmlns:cx="http://schemas.microsoft.com/office/drawing/2014/chartex" xmlns:cx1="http://schemas.microsoft.com/office/drawing/2015/9/8/chartex" xmlns:cx2="http://schemas.microsoft.com/office/drawing/2015/10/21/chartex" xmlns:cx3="http://schemas.microsoft.com/office/drawing/2016/5/9/chartex" xmlns:cx4="http://schemas.microsoft.com/office/drawing/2016/5/10/chartex" xmlns:cx5="http://schemas.microsoft.com/office/drawing/2016/5/11/chartex" xmlns:cx6="http://schemas.microsoft.com/office/drawing/2016/5/12/chartex" xmlns:cx7="http://schemas.microsoft.com/office/drawing/2016/5/13/chartex" xmlns:cx8="http://schemas.microsoft.com/office/drawing/2016/5/14/chartex" xmlns:mc="http://schemas.openxmlformats.org/markup-compatibility/2006" xmlns:aink="http://schemas.microsoft.com/office/drawing/2016/ink" xmlns:am3d="http://schemas.microsoft.com/office/drawing/2017/model3d" xmlns:o="urn:schemas-microsoft-com:office:office" xmlns:r="http://schemas.openxmlformats.org/officeDocument/2006/relationships" xmlns:m="http://schemas.openxmlformats.org/officeDocument/2006/math" xmlns:v="urn:schemas-microsoft-com:vml" xmlns:wp14="http://schemas.microsoft.com/office/word/2010/wordprocessingDrawing" xmlns:wp="http://schemas.openxmlformats.org/drawingml/2006/wordprocessingDrawing" xmlns:w10="urn:schemas-microsoft-com:office:word" xmlns:w="http://schemas.openxmlformats.org/wordprocessingml/2006/main" xmlns:w14="http://schemas.microsoft.com/office/word/2010/wordml" xmlns:w15="http://schemas.microsoft.com/office/word/2012/wordml" xmlns:w16cex="http://schemas.microsoft.com/office/word/2018/wordml/cex" xmlns:w16cid="http://schemas.microsoft.com/office/word/2016/wordml/cid" xmlns:w16="http://schemas.microsoft.com/office/word/2018/wordml" xmlns:w16se="http://schemas.microsoft.com/office/word/2015/wordml/symex" xmlns:wpg="http://schemas.microsoft.com/office/word/2010/wordprocessingGroup" xmlns:wpi="http://schemas.microsoft.com/office/word/2010/wordprocessingInk" xmlns:wne="http://schemas.microsoft.com/office/word/2006/wordml" xmlns:wps="http://schemas.microsoft.com/office/word/2010/wordprocessingShape" mc:Ignorable="w14 w15 w16se w16cid w16 w16cex wp14">
+<w:endnotes xmlns:wpc="http://schemas.microsoft.com/office/word/2010/wordprocessingCanvas" xmlns:cx="http://schemas.microsoft.com/office/drawing/2014/chartex" xmlns:cx1="http://schemas.microsoft.com/office/drawing/2015/9/8/chartex" xmlns:mc="http://schemas.openxmlformats.org/markup-compatibility/2006" xmlns:o="urn:schemas-microsoft-com:office:office" xmlns:r="http://schemas.openxmlformats.org/officeDocument/2006/relationships" xmlns:m="http://schemas.openxmlformats.org/officeDocument/2006/math" xmlns:v="urn:schemas-microsoft-com:vml" xmlns:wp14="http://schemas.microsoft.com/office/word/2010/wordprocessingDrawing" xmlns:wp="http://schemas.openxmlformats.org/drawingml/2006/wordprocessingDrawing" xmlns:w10="urn:schemas-microsoft-com:office:word" xmlns:w="http://schemas.openxmlformats.org/wordprocessingml/2006/main" xmlns:w14="http://schemas.microsoft.com/office/word/2010/wordml" xmlns:w15="http://schemas.microsoft.com/office/word/2012/wordml" xmlns:w16se="http://schemas.microsoft.com/office/word/2015/wordml/symex" xmlns:wpg="http://schemas.microsoft.com/office/word/2010/wordprocessingGroup" xmlns:wpi="http://schemas.microsoft.com/office/word/2010/wordprocessingInk" xmlns:wne="http://schemas.microsoft.com/office/word/2006/wordml" xmlns:wps="http://schemas.microsoft.com/office/word/2010/wordprocessingShape" mc:Ignorable="w14 w15 w16se wp14">
   <w:endnote w:type="separator" w:id="-1">
     <w:p>
       <w:pPr>
@@ -1937,7 +2372,7 @@
 </file>
 
 <file path=word/footer1.xml><?xml version="1.0" encoding="utf-8"?>
-<w:ftr xmlns:wpc="http://schemas.microsoft.com/office/word/2010/wordprocessingCanvas" xmlns:cx="http://schemas.microsoft.com/office/drawing/2014/chartex" xmlns:cx1="http://schemas.microsoft.com/office/drawing/2015/9/8/chartex" xmlns:cx2="http://schemas.microsoft.com/office/drawing/2015/10/21/chartex" xmlns:cx3="http://schemas.microsoft.com/office/drawing/2016/5/9/chartex" xmlns:cx4="http://schemas.microsoft.com/office/drawing/2016/5/10/chartex" xmlns:cx5="http://schemas.microsoft.com/office/drawing/2016/5/11/chartex" xmlns:cx6="http://schemas.microsoft.com/office/drawing/2016/5/12/chartex" xmlns:cx7="http://schemas.microsoft.com/office/drawing/2016/5/13/chartex" xmlns:cx8="http://schemas.microsoft.com/office/drawing/2016/5/14/chartex" xmlns:mc="http://schemas.openxmlformats.org/markup-compatibility/2006" xmlns:aink="http://schemas.microsoft.com/office/drawing/2016/ink" xmlns:am3d="http://schemas.microsoft.com/office/drawing/2017/model3d" xmlns:o="urn:schemas-microsoft-com:office:office" xmlns:r="http://schemas.openxmlformats.org/officeDocument/2006/relationships" xmlns:m="http://schemas.openxmlformats.org/officeDocument/2006/math" xmlns:v="urn:schemas-microsoft-com:vml" xmlns:wp14="http://schemas.microsoft.com/office/word/2010/wordprocessingDrawing" xmlns:wp="http://schemas.openxmlformats.org/drawingml/2006/wordprocessingDrawing" xmlns:w10="urn:schemas-microsoft-com:office:word" xmlns:w="http://schemas.openxmlformats.org/wordprocessingml/2006/main" xmlns:w14="http://schemas.microsoft.com/office/word/2010/wordml" xmlns:w15="http://schemas.microsoft.com/office/word/2012/wordml" xmlns:w16cex="http://schemas.microsoft.com/office/word/2018/wordml/cex" xmlns:w16cid="http://schemas.microsoft.com/office/word/2016/wordml/cid" xmlns:w16="http://schemas.microsoft.com/office/word/2018/wordml" xmlns:w16se="http://schemas.microsoft.com/office/word/2015/wordml/symex" xmlns:wpg="http://schemas.microsoft.com/office/word/2010/wordprocessingGroup" xmlns:wpi="http://schemas.microsoft.com/office/word/2010/wordprocessingInk" xmlns:wne="http://schemas.microsoft.com/office/word/2006/wordml" xmlns:wps="http://schemas.microsoft.com/office/word/2010/wordprocessingShape" mc:Ignorable="w14 w15 w16se w16cid w16 w16cex wp14">
+<w:ftr xmlns:wpc="http://schemas.microsoft.com/office/word/2010/wordprocessingCanvas" xmlns:cx="http://schemas.microsoft.com/office/drawing/2014/chartex" xmlns:cx1="http://schemas.microsoft.com/office/drawing/2015/9/8/chartex" xmlns:mc="http://schemas.openxmlformats.org/markup-compatibility/2006" xmlns:o="urn:schemas-microsoft-com:office:office" xmlns:r="http://schemas.openxmlformats.org/officeDocument/2006/relationships" xmlns:m="http://schemas.openxmlformats.org/officeDocument/2006/math" xmlns:v="urn:schemas-microsoft-com:vml" xmlns:wp14="http://schemas.microsoft.com/office/word/2010/wordprocessingDrawing" xmlns:wp="http://schemas.openxmlformats.org/drawingml/2006/wordprocessingDrawing" xmlns:w10="urn:schemas-microsoft-com:office:word" xmlns:w="http://schemas.openxmlformats.org/wordprocessingml/2006/main" xmlns:w14="http://schemas.microsoft.com/office/word/2010/wordml" xmlns:w15="http://schemas.microsoft.com/office/word/2012/wordml" xmlns:w16se="http://schemas.microsoft.com/office/word/2015/wordml/symex" xmlns:wpg="http://schemas.microsoft.com/office/word/2010/wordprocessingGroup" xmlns:wpi="http://schemas.microsoft.com/office/word/2010/wordprocessingInk" xmlns:wne="http://schemas.microsoft.com/office/word/2006/wordml" xmlns:wps="http://schemas.microsoft.com/office/word/2010/wordprocessingShape" mc:Ignorable="w14 w15 w16se wp14">
   <w:sdt>
     <w:sdtPr>
       <w:id w:val="1174764036"/>
@@ -1974,7 +2409,7 @@
           <w:rPr>
             <w:noProof/>
           </w:rPr>
-          <w:t>2</w:t>
+          <w:t>4</w:t>
         </w:r>
         <w:r>
           <w:rPr>
@@ -2004,7 +2439,7 @@
 </file>
 
 <file path=word/footnotes.xml><?xml version="1.0" encoding="utf-8"?>
-<w:footnotes xmlns:wpc="http://schemas.microsoft.com/office/word/2010/wordprocessingCanvas" xmlns:cx="http://schemas.microsoft.com/office/drawing/2014/chartex" xmlns:cx1="http://schemas.microsoft.com/office/drawing/2015/9/8/chartex" xmlns:cx2="http://schemas.microsoft.com/office/drawing/2015/10/21/chartex" xmlns:cx3="http://schemas.microsoft.com/office/drawing/2016/5/9/chartex" xmlns:cx4="http://schemas.microsoft.com/office/drawing/2016/5/10/chartex" xmlns:cx5="http://schemas.microsoft.com/office/drawing/2016/5/11/chartex" xmlns:cx6="http://schemas.microsoft.com/office/drawing/2016/5/12/chartex" xmlns:cx7="http://schemas.microsoft.com/office/drawing/2016/5/13/chartex" xmlns:cx8="http://schemas.microsoft.com/office/drawing/2016/5/14/chartex" xmlns:mc="http://schemas.openxmlformats.org/markup-compatibility/2006" xmlns:aink="http://schemas.microsoft.com/office/drawing/2016/ink" xmlns:am3d="http://schemas.microsoft.com/office/drawing/2017/model3d" xmlns:o="urn:schemas-microsoft-com:office:office" xmlns:r="http://schemas.openxmlformats.org/officeDocument/2006/relationships" xmlns:m="http://schemas.openxmlformats.org/officeDocument/2006/math" xmlns:v="urn:schemas-microsoft-com:vml" xmlns:wp14="http://schemas.microsoft.com/office/word/2010/wordprocessingDrawing" xmlns:wp="http://schemas.openxmlformats.org/drawingml/2006/wordprocessingDrawing" xmlns:w10="urn:schemas-microsoft-com:office:word" xmlns:w="http://schemas.openxmlformats.org/wordprocessingml/2006/main" xmlns:w14="http://schemas.microsoft.com/office/word/2010/wordml" xmlns:w15="http://schemas.microsoft.com/office/word/2012/wordml" xmlns:w16cex="http://schemas.microsoft.com/office/word/2018/wordml/cex" xmlns:w16cid="http://schemas.microsoft.com/office/word/2016/wordml/cid" xmlns:w16="http://schemas.microsoft.com/office/word/2018/wordml" xmlns:w16se="http://schemas.microsoft.com/office/word/2015/wordml/symex" xmlns:wpg="http://schemas.microsoft.com/office/word/2010/wordprocessingGroup" xmlns:wpi="http://schemas.microsoft.com/office/word/2010/wordprocessingInk" xmlns:wne="http://schemas.microsoft.com/office/word/2006/wordml" xmlns:wps="http://schemas.microsoft.com/office/word/2010/wordprocessingShape" mc:Ignorable="w14 w15 w16se w16cid w16 w16cex wp14">
+<w:footnotes xmlns:wpc="http://schemas.microsoft.com/office/word/2010/wordprocessingCanvas" xmlns:cx="http://schemas.microsoft.com/office/drawing/2014/chartex" xmlns:cx1="http://schemas.microsoft.com/office/drawing/2015/9/8/chartex" xmlns:mc="http://schemas.openxmlformats.org/markup-compatibility/2006" xmlns:o="urn:schemas-microsoft-com:office:office" xmlns:r="http://schemas.openxmlformats.org/officeDocument/2006/relationships" xmlns:m="http://schemas.openxmlformats.org/officeDocument/2006/math" xmlns:v="urn:schemas-microsoft-com:vml" xmlns:wp14="http://schemas.microsoft.com/office/word/2010/wordprocessingDrawing" xmlns:wp="http://schemas.openxmlformats.org/drawingml/2006/wordprocessingDrawing" xmlns:w10="urn:schemas-microsoft-com:office:word" xmlns:w="http://schemas.openxmlformats.org/wordprocessingml/2006/main" xmlns:w14="http://schemas.microsoft.com/office/word/2010/wordml" xmlns:w15="http://schemas.microsoft.com/office/word/2012/wordml" xmlns:w16se="http://schemas.microsoft.com/office/word/2015/wordml/symex" xmlns:wpg="http://schemas.microsoft.com/office/word/2010/wordprocessingGroup" xmlns:wpi="http://schemas.microsoft.com/office/word/2010/wordprocessingInk" xmlns:wne="http://schemas.microsoft.com/office/word/2006/wordml" xmlns:wps="http://schemas.microsoft.com/office/word/2010/wordprocessingShape" mc:Ignorable="w14 w15 w16se wp14">
   <w:footnote w:type="separator" w:id="-1">
     <w:p>
       <w:pPr>
@@ -2029,8 +2464,97 @@
 </file>
 
 <file path=word/numbering.xml><?xml version="1.0" encoding="utf-8"?>
-<w:numbering xmlns:wpc="http://schemas.microsoft.com/office/word/2010/wordprocessingCanvas" xmlns:cx="http://schemas.microsoft.com/office/drawing/2014/chartex" xmlns:cx1="http://schemas.microsoft.com/office/drawing/2015/9/8/chartex" xmlns:cx2="http://schemas.microsoft.com/office/drawing/2015/10/21/chartex" xmlns:cx3="http://schemas.microsoft.com/office/drawing/2016/5/9/chartex" xmlns:cx4="http://schemas.microsoft.com/office/drawing/2016/5/10/chartex" xmlns:cx5="http://schemas.microsoft.com/office/drawing/2016/5/11/chartex" xmlns:cx6="http://schemas.microsoft.com/office/drawing/2016/5/12/chartex" xmlns:cx7="http://schemas.microsoft.com/office/drawing/2016/5/13/chartex" xmlns:cx8="http://schemas.microsoft.com/office/drawing/2016/5/14/chartex" xmlns:mc="http://schemas.openxmlformats.org/markup-compatibility/2006" xmlns:aink="http://schemas.microsoft.com/office/drawing/2016/ink" xmlns:am3d="http://schemas.microsoft.com/office/drawing/2017/model3d" xmlns:o="urn:schemas-microsoft-com:office:office" xmlns:r="http://schemas.openxmlformats.org/officeDocument/2006/relationships" xmlns:m="http://schemas.openxmlformats.org/officeDocument/2006/math" xmlns:v="urn:schemas-microsoft-com:vml" xmlns:wp14="http://schemas.microsoft.com/office/word/2010/wordprocessingDrawing" xmlns:wp="http://schemas.openxmlformats.org/drawingml/2006/wordprocessingDrawing" xmlns:w10="urn:schemas-microsoft-com:office:word" xmlns:w="http://schemas.openxmlformats.org/wordprocessingml/2006/main" xmlns:w14="http://schemas.microsoft.com/office/word/2010/wordml" xmlns:w15="http://schemas.microsoft.com/office/word/2012/wordml" xmlns:w16cex="http://schemas.microsoft.com/office/word/2018/wordml/cex" xmlns:w16cid="http://schemas.microsoft.com/office/word/2016/wordml/cid" xmlns:w16="http://schemas.microsoft.com/office/word/2018/wordml" xmlns:w16se="http://schemas.microsoft.com/office/word/2015/wordml/symex" xmlns:wpg="http://schemas.microsoft.com/office/word/2010/wordprocessingGroup" xmlns:wpi="http://schemas.microsoft.com/office/word/2010/wordprocessingInk" xmlns:wne="http://schemas.microsoft.com/office/word/2006/wordml" xmlns:wps="http://schemas.microsoft.com/office/word/2010/wordprocessingShape" mc:Ignorable="w14 w15 w16se w16cid w16 w16cex wp14">
+<w:numbering xmlns:wpc="http://schemas.microsoft.com/office/word/2010/wordprocessingCanvas" xmlns:cx="http://schemas.microsoft.com/office/drawing/2014/chartex" xmlns:cx1="http://schemas.microsoft.com/office/drawing/2015/9/8/chartex" xmlns:mc="http://schemas.openxmlformats.org/markup-compatibility/2006" xmlns:o="urn:schemas-microsoft-com:office:office" xmlns:r="http://schemas.openxmlformats.org/officeDocument/2006/relationships" xmlns:m="http://schemas.openxmlformats.org/officeDocument/2006/math" xmlns:v="urn:schemas-microsoft-com:vml" xmlns:wp14="http://schemas.microsoft.com/office/word/2010/wordprocessingDrawing" xmlns:wp="http://schemas.openxmlformats.org/drawingml/2006/wordprocessingDrawing" xmlns:w10="urn:schemas-microsoft-com:office:word" xmlns:w="http://schemas.openxmlformats.org/wordprocessingml/2006/main" xmlns:w14="http://schemas.microsoft.com/office/word/2010/wordml" xmlns:w15="http://schemas.microsoft.com/office/word/2012/wordml" xmlns:w16se="http://schemas.microsoft.com/office/word/2015/wordml/symex" xmlns:wpg="http://schemas.microsoft.com/office/word/2010/wordprocessingGroup" xmlns:wpi="http://schemas.microsoft.com/office/word/2010/wordprocessingInk" xmlns:wne="http://schemas.microsoft.com/office/word/2006/wordml" xmlns:wps="http://schemas.microsoft.com/office/word/2010/wordprocessingShape" mc:Ignorable="w14 w15 w16se wp14">
   <w:abstractNum w:abstractNumId="0" w15:restartNumberingAfterBreak="0">
+    <w:nsid w:val="33841546"/>
+    <w:multiLevelType w:val="hybridMultilevel"/>
+    <w:tmpl w:val="2B942982"/>
+    <w:lvl w:ilvl="0" w:tplc="0409000F">
+      <w:start w:val="1"/>
+      <w:numFmt w:val="decimal"/>
+      <w:lvlText w:val="%1."/>
+      <w:lvlJc w:val="left"/>
+      <w:pPr>
+        <w:ind w:left="720" w:hanging="360"/>
+      </w:pPr>
+      <w:rPr>
+        <w:rFonts w:hint="default"/>
+      </w:rPr>
+    </w:lvl>
+    <w:lvl w:ilvl="1" w:tplc="04090019" w:tentative="1">
+      <w:start w:val="1"/>
+      <w:numFmt w:val="lowerLetter"/>
+      <w:lvlText w:val="%2."/>
+      <w:lvlJc w:val="left"/>
+      <w:pPr>
+        <w:ind w:left="1440" w:hanging="360"/>
+      </w:pPr>
+    </w:lvl>
+    <w:lvl w:ilvl="2" w:tplc="0409001B" w:tentative="1">
+      <w:start w:val="1"/>
+      <w:numFmt w:val="lowerRoman"/>
+      <w:lvlText w:val="%3."/>
+      <w:lvlJc w:val="right"/>
+      <w:pPr>
+        <w:ind w:left="2160" w:hanging="180"/>
+      </w:pPr>
+    </w:lvl>
+    <w:lvl w:ilvl="3" w:tplc="0409000F" w:tentative="1">
+      <w:start w:val="1"/>
+      <w:numFmt w:val="decimal"/>
+      <w:lvlText w:val="%4."/>
+      <w:lvlJc w:val="left"/>
+      <w:pPr>
+        <w:ind w:left="2880" w:hanging="360"/>
+      </w:pPr>
+    </w:lvl>
+    <w:lvl w:ilvl="4" w:tplc="04090019" w:tentative="1">
+      <w:start w:val="1"/>
+      <w:numFmt w:val="lowerLetter"/>
+      <w:lvlText w:val="%5."/>
+      <w:lvlJc w:val="left"/>
+      <w:pPr>
+        <w:ind w:left="3600" w:hanging="360"/>
+      </w:pPr>
+    </w:lvl>
+    <w:lvl w:ilvl="5" w:tplc="0409001B" w:tentative="1">
+      <w:start w:val="1"/>
+      <w:numFmt w:val="lowerRoman"/>
+      <w:lvlText w:val="%6."/>
+      <w:lvlJc w:val="right"/>
+      <w:pPr>
+        <w:ind w:left="4320" w:hanging="180"/>
+      </w:pPr>
+    </w:lvl>
+    <w:lvl w:ilvl="6" w:tplc="0409000F" w:tentative="1">
+      <w:start w:val="1"/>
+      <w:numFmt w:val="decimal"/>
+      <w:lvlText w:val="%7."/>
+      <w:lvlJc w:val="left"/>
+      <w:pPr>
+        <w:ind w:left="5040" w:hanging="360"/>
+      </w:pPr>
+    </w:lvl>
+    <w:lvl w:ilvl="7" w:tplc="04090019" w:tentative="1">
+      <w:start w:val="1"/>
+      <w:numFmt w:val="lowerLetter"/>
+      <w:lvlText w:val="%8."/>
+      <w:lvlJc w:val="left"/>
+      <w:pPr>
+        <w:ind w:left="5760" w:hanging="360"/>
+      </w:pPr>
+    </w:lvl>
+    <w:lvl w:ilvl="8" w:tplc="0409001B" w:tentative="1">
+      <w:start w:val="1"/>
+      <w:numFmt w:val="lowerRoman"/>
+      <w:lvlText w:val="%9."/>
+      <w:lvlJc w:val="right"/>
+      <w:pPr>
+        <w:ind w:left="6480" w:hanging="180"/>
+      </w:pPr>
+    </w:lvl>
+  </w:abstractNum>
+  <w:abstractNum w:abstractNumId="1" w15:restartNumberingAfterBreak="0">
     <w:nsid w:val="48302CC3"/>
     <w:multiLevelType w:val="hybridMultilevel"/>
     <w:tmpl w:val="1C263BDC"/>
@@ -2119,7 +2643,96 @@
       </w:pPr>
     </w:lvl>
   </w:abstractNum>
-  <w:abstractNum w:abstractNumId="1" w15:restartNumberingAfterBreak="0">
+  <w:abstractNum w:abstractNumId="2" w15:restartNumberingAfterBreak="0">
+    <w:nsid w:val="498362D9"/>
+    <w:multiLevelType w:val="hybridMultilevel"/>
+    <w:tmpl w:val="2B942982"/>
+    <w:lvl w:ilvl="0" w:tplc="0409000F">
+      <w:start w:val="1"/>
+      <w:numFmt w:val="decimal"/>
+      <w:lvlText w:val="%1."/>
+      <w:lvlJc w:val="left"/>
+      <w:pPr>
+        <w:ind w:left="720" w:hanging="360"/>
+      </w:pPr>
+      <w:rPr>
+        <w:rFonts w:hint="default"/>
+      </w:rPr>
+    </w:lvl>
+    <w:lvl w:ilvl="1" w:tplc="04090019" w:tentative="1">
+      <w:start w:val="1"/>
+      <w:numFmt w:val="lowerLetter"/>
+      <w:lvlText w:val="%2."/>
+      <w:lvlJc w:val="left"/>
+      <w:pPr>
+        <w:ind w:left="1440" w:hanging="360"/>
+      </w:pPr>
+    </w:lvl>
+    <w:lvl w:ilvl="2" w:tplc="0409001B" w:tentative="1">
+      <w:start w:val="1"/>
+      <w:numFmt w:val="lowerRoman"/>
+      <w:lvlText w:val="%3."/>
+      <w:lvlJc w:val="right"/>
+      <w:pPr>
+        <w:ind w:left="2160" w:hanging="180"/>
+      </w:pPr>
+    </w:lvl>
+    <w:lvl w:ilvl="3" w:tplc="0409000F" w:tentative="1">
+      <w:start w:val="1"/>
+      <w:numFmt w:val="decimal"/>
+      <w:lvlText w:val="%4."/>
+      <w:lvlJc w:val="left"/>
+      <w:pPr>
+        <w:ind w:left="2880" w:hanging="360"/>
+      </w:pPr>
+    </w:lvl>
+    <w:lvl w:ilvl="4" w:tplc="04090019" w:tentative="1">
+      <w:start w:val="1"/>
+      <w:numFmt w:val="lowerLetter"/>
+      <w:lvlText w:val="%5."/>
+      <w:lvlJc w:val="left"/>
+      <w:pPr>
+        <w:ind w:left="3600" w:hanging="360"/>
+      </w:pPr>
+    </w:lvl>
+    <w:lvl w:ilvl="5" w:tplc="0409001B" w:tentative="1">
+      <w:start w:val="1"/>
+      <w:numFmt w:val="lowerRoman"/>
+      <w:lvlText w:val="%6."/>
+      <w:lvlJc w:val="right"/>
+      <w:pPr>
+        <w:ind w:left="4320" w:hanging="180"/>
+      </w:pPr>
+    </w:lvl>
+    <w:lvl w:ilvl="6" w:tplc="0409000F" w:tentative="1">
+      <w:start w:val="1"/>
+      <w:numFmt w:val="decimal"/>
+      <w:lvlText w:val="%7."/>
+      <w:lvlJc w:val="left"/>
+      <w:pPr>
+        <w:ind w:left="5040" w:hanging="360"/>
+      </w:pPr>
+    </w:lvl>
+    <w:lvl w:ilvl="7" w:tplc="04090019" w:tentative="1">
+      <w:start w:val="1"/>
+      <w:numFmt w:val="lowerLetter"/>
+      <w:lvlText w:val="%8."/>
+      <w:lvlJc w:val="left"/>
+      <w:pPr>
+        <w:ind w:left="5760" w:hanging="360"/>
+      </w:pPr>
+    </w:lvl>
+    <w:lvl w:ilvl="8" w:tplc="0409001B" w:tentative="1">
+      <w:start w:val="1"/>
+      <w:numFmt w:val="lowerRoman"/>
+      <w:lvlText w:val="%9."/>
+      <w:lvlJc w:val="right"/>
+      <w:pPr>
+        <w:ind w:left="6480" w:hanging="180"/>
+      </w:pPr>
+    </w:lvl>
+  </w:abstractNum>
+  <w:abstractNum w:abstractNumId="3" w15:restartNumberingAfterBreak="0">
     <w:nsid w:val="50D77F72"/>
     <w:multiLevelType w:val="hybridMultilevel"/>
     <w:tmpl w:val="28E65164"/>
@@ -2208,7 +2821,96 @@
       </w:pPr>
     </w:lvl>
   </w:abstractNum>
-  <w:abstractNum w:abstractNumId="2" w15:restartNumberingAfterBreak="0">
+  <w:abstractNum w:abstractNumId="4" w15:restartNumberingAfterBreak="0">
+    <w:nsid w:val="5C2B2AAD"/>
+    <w:multiLevelType w:val="hybridMultilevel"/>
+    <w:tmpl w:val="39DC15B8"/>
+    <w:lvl w:ilvl="0" w:tplc="7D0CC146">
+      <w:start w:val="1"/>
+      <w:numFmt w:val="decimal"/>
+      <w:lvlText w:val="%1."/>
+      <w:lvlJc w:val="left"/>
+      <w:pPr>
+        <w:ind w:left="1080" w:hanging="360"/>
+      </w:pPr>
+      <w:rPr>
+        <w:rFonts w:hint="default"/>
+      </w:rPr>
+    </w:lvl>
+    <w:lvl w:ilvl="1" w:tplc="04090019" w:tentative="1">
+      <w:start w:val="1"/>
+      <w:numFmt w:val="lowerLetter"/>
+      <w:lvlText w:val="%2."/>
+      <w:lvlJc w:val="left"/>
+      <w:pPr>
+        <w:ind w:left="1800" w:hanging="360"/>
+      </w:pPr>
+    </w:lvl>
+    <w:lvl w:ilvl="2" w:tplc="0409001B" w:tentative="1">
+      <w:start w:val="1"/>
+      <w:numFmt w:val="lowerRoman"/>
+      <w:lvlText w:val="%3."/>
+      <w:lvlJc w:val="right"/>
+      <w:pPr>
+        <w:ind w:left="2520" w:hanging="180"/>
+      </w:pPr>
+    </w:lvl>
+    <w:lvl w:ilvl="3" w:tplc="0409000F" w:tentative="1">
+      <w:start w:val="1"/>
+      <w:numFmt w:val="decimal"/>
+      <w:lvlText w:val="%4."/>
+      <w:lvlJc w:val="left"/>
+      <w:pPr>
+        <w:ind w:left="3240" w:hanging="360"/>
+      </w:pPr>
+    </w:lvl>
+    <w:lvl w:ilvl="4" w:tplc="04090019" w:tentative="1">
+      <w:start w:val="1"/>
+      <w:numFmt w:val="lowerLetter"/>
+      <w:lvlText w:val="%5."/>
+      <w:lvlJc w:val="left"/>
+      <w:pPr>
+        <w:ind w:left="3960" w:hanging="360"/>
+      </w:pPr>
+    </w:lvl>
+    <w:lvl w:ilvl="5" w:tplc="0409001B" w:tentative="1">
+      <w:start w:val="1"/>
+      <w:numFmt w:val="lowerRoman"/>
+      <w:lvlText w:val="%6."/>
+      <w:lvlJc w:val="right"/>
+      <w:pPr>
+        <w:ind w:left="4680" w:hanging="180"/>
+      </w:pPr>
+    </w:lvl>
+    <w:lvl w:ilvl="6" w:tplc="0409000F" w:tentative="1">
+      <w:start w:val="1"/>
+      <w:numFmt w:val="decimal"/>
+      <w:lvlText w:val="%7."/>
+      <w:lvlJc w:val="left"/>
+      <w:pPr>
+        <w:ind w:left="5400" w:hanging="360"/>
+      </w:pPr>
+    </w:lvl>
+    <w:lvl w:ilvl="7" w:tplc="04090019" w:tentative="1">
+      <w:start w:val="1"/>
+      <w:numFmt w:val="lowerLetter"/>
+      <w:lvlText w:val="%8."/>
+      <w:lvlJc w:val="left"/>
+      <w:pPr>
+        <w:ind w:left="6120" w:hanging="360"/>
+      </w:pPr>
+    </w:lvl>
+    <w:lvl w:ilvl="8" w:tplc="0409001B" w:tentative="1">
+      <w:start w:val="1"/>
+      <w:numFmt w:val="lowerRoman"/>
+      <w:lvlText w:val="%9."/>
+      <w:lvlJc w:val="right"/>
+      <w:pPr>
+        <w:ind w:left="6840" w:hanging="180"/>
+      </w:pPr>
+    </w:lvl>
+  </w:abstractNum>
+  <w:abstractNum w:abstractNumId="5" w15:restartNumberingAfterBreak="0">
     <w:nsid w:val="64D0475B"/>
     <w:multiLevelType w:val="hybridMultilevel"/>
     <w:tmpl w:val="CAE65458"/>
@@ -2297,7 +2999,96 @@
       </w:pPr>
     </w:lvl>
   </w:abstractNum>
-  <w:abstractNum w:abstractNumId="3" w15:restartNumberingAfterBreak="0">
+  <w:abstractNum w:abstractNumId="6" w15:restartNumberingAfterBreak="0">
+    <w:nsid w:val="64E03682"/>
+    <w:multiLevelType w:val="hybridMultilevel"/>
+    <w:tmpl w:val="39DC15B8"/>
+    <w:lvl w:ilvl="0" w:tplc="7D0CC146">
+      <w:start w:val="1"/>
+      <w:numFmt w:val="decimal"/>
+      <w:lvlText w:val="%1."/>
+      <w:lvlJc w:val="left"/>
+      <w:pPr>
+        <w:ind w:left="1080" w:hanging="360"/>
+      </w:pPr>
+      <w:rPr>
+        <w:rFonts w:hint="default"/>
+      </w:rPr>
+    </w:lvl>
+    <w:lvl w:ilvl="1" w:tplc="04090019" w:tentative="1">
+      <w:start w:val="1"/>
+      <w:numFmt w:val="lowerLetter"/>
+      <w:lvlText w:val="%2."/>
+      <w:lvlJc w:val="left"/>
+      <w:pPr>
+        <w:ind w:left="1800" w:hanging="360"/>
+      </w:pPr>
+    </w:lvl>
+    <w:lvl w:ilvl="2" w:tplc="0409001B" w:tentative="1">
+      <w:start w:val="1"/>
+      <w:numFmt w:val="lowerRoman"/>
+      <w:lvlText w:val="%3."/>
+      <w:lvlJc w:val="right"/>
+      <w:pPr>
+        <w:ind w:left="2520" w:hanging="180"/>
+      </w:pPr>
+    </w:lvl>
+    <w:lvl w:ilvl="3" w:tplc="0409000F" w:tentative="1">
+      <w:start w:val="1"/>
+      <w:numFmt w:val="decimal"/>
+      <w:lvlText w:val="%4."/>
+      <w:lvlJc w:val="left"/>
+      <w:pPr>
+        <w:ind w:left="3240" w:hanging="360"/>
+      </w:pPr>
+    </w:lvl>
+    <w:lvl w:ilvl="4" w:tplc="04090019" w:tentative="1">
+      <w:start w:val="1"/>
+      <w:numFmt w:val="lowerLetter"/>
+      <w:lvlText w:val="%5."/>
+      <w:lvlJc w:val="left"/>
+      <w:pPr>
+        <w:ind w:left="3960" w:hanging="360"/>
+      </w:pPr>
+    </w:lvl>
+    <w:lvl w:ilvl="5" w:tplc="0409001B" w:tentative="1">
+      <w:start w:val="1"/>
+      <w:numFmt w:val="lowerRoman"/>
+      <w:lvlText w:val="%6."/>
+      <w:lvlJc w:val="right"/>
+      <w:pPr>
+        <w:ind w:left="4680" w:hanging="180"/>
+      </w:pPr>
+    </w:lvl>
+    <w:lvl w:ilvl="6" w:tplc="0409000F" w:tentative="1">
+      <w:start w:val="1"/>
+      <w:numFmt w:val="decimal"/>
+      <w:lvlText w:val="%7."/>
+      <w:lvlJc w:val="left"/>
+      <w:pPr>
+        <w:ind w:left="5400" w:hanging="360"/>
+      </w:pPr>
+    </w:lvl>
+    <w:lvl w:ilvl="7" w:tplc="04090019" w:tentative="1">
+      <w:start w:val="1"/>
+      <w:numFmt w:val="lowerLetter"/>
+      <w:lvlText w:val="%8."/>
+      <w:lvlJc w:val="left"/>
+      <w:pPr>
+        <w:ind w:left="6120" w:hanging="360"/>
+      </w:pPr>
+    </w:lvl>
+    <w:lvl w:ilvl="8" w:tplc="0409001B" w:tentative="1">
+      <w:start w:val="1"/>
+      <w:numFmt w:val="lowerRoman"/>
+      <w:lvlText w:val="%9."/>
+      <w:lvlJc w:val="right"/>
+      <w:pPr>
+        <w:ind w:left="6840" w:hanging="180"/>
+      </w:pPr>
+    </w:lvl>
+  </w:abstractNum>
+  <w:abstractNum w:abstractNumId="7" w15:restartNumberingAfterBreak="0">
     <w:nsid w:val="7C6F0899"/>
     <w:multiLevelType w:val="hybridMultilevel"/>
     <w:tmpl w:val="FD149B40"/>
@@ -2410,23 +3201,127 @@
       </w:rPr>
     </w:lvl>
   </w:abstractNum>
+  <w:abstractNum w:abstractNumId="8" w15:restartNumberingAfterBreak="0">
+    <w:nsid w:val="7FF372A9"/>
+    <w:multiLevelType w:val="hybridMultilevel"/>
+    <w:tmpl w:val="2B942982"/>
+    <w:lvl w:ilvl="0" w:tplc="0409000F">
+      <w:start w:val="1"/>
+      <w:numFmt w:val="decimal"/>
+      <w:lvlText w:val="%1."/>
+      <w:lvlJc w:val="left"/>
+      <w:pPr>
+        <w:ind w:left="720" w:hanging="360"/>
+      </w:pPr>
+      <w:rPr>
+        <w:rFonts w:hint="default"/>
+      </w:rPr>
+    </w:lvl>
+    <w:lvl w:ilvl="1" w:tplc="04090019" w:tentative="1">
+      <w:start w:val="1"/>
+      <w:numFmt w:val="lowerLetter"/>
+      <w:lvlText w:val="%2."/>
+      <w:lvlJc w:val="left"/>
+      <w:pPr>
+        <w:ind w:left="1440" w:hanging="360"/>
+      </w:pPr>
+    </w:lvl>
+    <w:lvl w:ilvl="2" w:tplc="0409001B" w:tentative="1">
+      <w:start w:val="1"/>
+      <w:numFmt w:val="lowerRoman"/>
+      <w:lvlText w:val="%3."/>
+      <w:lvlJc w:val="right"/>
+      <w:pPr>
+        <w:ind w:left="2160" w:hanging="180"/>
+      </w:pPr>
+    </w:lvl>
+    <w:lvl w:ilvl="3" w:tplc="0409000F" w:tentative="1">
+      <w:start w:val="1"/>
+      <w:numFmt w:val="decimal"/>
+      <w:lvlText w:val="%4."/>
+      <w:lvlJc w:val="left"/>
+      <w:pPr>
+        <w:ind w:left="2880" w:hanging="360"/>
+      </w:pPr>
+    </w:lvl>
+    <w:lvl w:ilvl="4" w:tplc="04090019" w:tentative="1">
+      <w:start w:val="1"/>
+      <w:numFmt w:val="lowerLetter"/>
+      <w:lvlText w:val="%5."/>
+      <w:lvlJc w:val="left"/>
+      <w:pPr>
+        <w:ind w:left="3600" w:hanging="360"/>
+      </w:pPr>
+    </w:lvl>
+    <w:lvl w:ilvl="5" w:tplc="0409001B" w:tentative="1">
+      <w:start w:val="1"/>
+      <w:numFmt w:val="lowerRoman"/>
+      <w:lvlText w:val="%6."/>
+      <w:lvlJc w:val="right"/>
+      <w:pPr>
+        <w:ind w:left="4320" w:hanging="180"/>
+      </w:pPr>
+    </w:lvl>
+    <w:lvl w:ilvl="6" w:tplc="0409000F" w:tentative="1">
+      <w:start w:val="1"/>
+      <w:numFmt w:val="decimal"/>
+      <w:lvlText w:val="%7."/>
+      <w:lvlJc w:val="left"/>
+      <w:pPr>
+        <w:ind w:left="5040" w:hanging="360"/>
+      </w:pPr>
+    </w:lvl>
+    <w:lvl w:ilvl="7" w:tplc="04090019" w:tentative="1">
+      <w:start w:val="1"/>
+      <w:numFmt w:val="lowerLetter"/>
+      <w:lvlText w:val="%8."/>
+      <w:lvlJc w:val="left"/>
+      <w:pPr>
+        <w:ind w:left="5760" w:hanging="360"/>
+      </w:pPr>
+    </w:lvl>
+    <w:lvl w:ilvl="8" w:tplc="0409001B" w:tentative="1">
+      <w:start w:val="1"/>
+      <w:numFmt w:val="lowerRoman"/>
+      <w:lvlText w:val="%9."/>
+      <w:lvlJc w:val="right"/>
+      <w:pPr>
+        <w:ind w:left="6480" w:hanging="180"/>
+      </w:pPr>
+    </w:lvl>
+  </w:abstractNum>
   <w:num w:numId="1">
+    <w:abstractNumId w:val="7"/>
+  </w:num>
+  <w:num w:numId="2">
+    <w:abstractNumId w:val="5"/>
+  </w:num>
+  <w:num w:numId="3">
+    <w:abstractNumId w:val="1"/>
+  </w:num>
+  <w:num w:numId="4">
     <w:abstractNumId w:val="3"/>
   </w:num>
-  <w:num w:numId="2">
+  <w:num w:numId="5">
+    <w:abstractNumId w:val="0"/>
+  </w:num>
+  <w:num w:numId="6">
+    <w:abstractNumId w:val="4"/>
+  </w:num>
+  <w:num w:numId="7">
     <w:abstractNumId w:val="2"/>
   </w:num>
-  <w:num w:numId="3">
-    <w:abstractNumId w:val="0"/>
+  <w:num w:numId="8">
+    <w:abstractNumId w:val="6"/>
   </w:num>
-  <w:num w:numId="4">
-    <w:abstractNumId w:val="1"/>
+  <w:num w:numId="9">
+    <w:abstractNumId w:val="8"/>
   </w:num>
 </w:numbering>
 </file>
 
 <file path=word/styles.xml><?xml version="1.0" encoding="utf-8"?>
-<w:styles xmlns:mc="http://schemas.openxmlformats.org/markup-compatibility/2006" xmlns:r="http://schemas.openxmlformats.org/officeDocument/2006/relationships" xmlns:w="http://schemas.openxmlformats.org/wordprocessingml/2006/main" xmlns:w14="http://schemas.microsoft.com/office/word/2010/wordml" xmlns:w15="http://schemas.microsoft.com/office/word/2012/wordml" xmlns:w16cex="http://schemas.microsoft.com/office/word/2018/wordml/cex" xmlns:w16cid="http://schemas.microsoft.com/office/word/2016/wordml/cid" xmlns:w16="http://schemas.microsoft.com/office/word/2018/wordml" xmlns:w16se="http://schemas.microsoft.com/office/word/2015/wordml/symex" mc:Ignorable="w14 w15 w16se w16cid w16 w16cex">
+<w:styles xmlns:mc="http://schemas.openxmlformats.org/markup-compatibility/2006" xmlns:r="http://schemas.openxmlformats.org/officeDocument/2006/relationships" xmlns:w="http://schemas.openxmlformats.org/wordprocessingml/2006/main" xmlns:w14="http://schemas.microsoft.com/office/word/2010/wordml" xmlns:w15="http://schemas.microsoft.com/office/word/2012/wordml" xmlns:w16se="http://schemas.microsoft.com/office/word/2015/wordml/symex" mc:Ignorable="w14 w15 w16se">
   <w:docDefaults>
     <w:rPrDefault>
       <w:rPr>
@@ -2442,7 +3337,7 @@
       </w:pPr>
     </w:pPrDefault>
   </w:docDefaults>
-  <w:latentStyles w:defLockedState="0" w:defUIPriority="99" w:defSemiHidden="0" w:defUnhideWhenUsed="0" w:defQFormat="0" w:count="376">
+  <w:latentStyles w:defLockedState="0" w:defUIPriority="99" w:defSemiHidden="0" w:defUnhideWhenUsed="0" w:defQFormat="0" w:count="371">
     <w:lsdException w:name="Normal" w:uiPriority="0" w:qFormat="1"/>
     <w:lsdException w:name="heading 1" w:uiPriority="9" w:qFormat="1"/>
     <w:lsdException w:name="heading 2" w:semiHidden="1" w:uiPriority="9" w:unhideWhenUsed="1" w:qFormat="1"/>
@@ -2814,11 +3709,6 @@
     <w:lsdException w:name="List Table 5 Dark Accent 6" w:uiPriority="50"/>
     <w:lsdException w:name="List Table 6 Colorful Accent 6" w:uiPriority="51"/>
     <w:lsdException w:name="List Table 7 Colorful Accent 6" w:uiPriority="52"/>
-    <w:lsdException w:name="Mention" w:semiHidden="1" w:unhideWhenUsed="1"/>
-    <w:lsdException w:name="Smart Hyperlink" w:semiHidden="1" w:unhideWhenUsed="1"/>
-    <w:lsdException w:name="Hashtag" w:semiHidden="1" w:unhideWhenUsed="1"/>
-    <w:lsdException w:name="Unresolved Mention" w:semiHidden="1" w:unhideWhenUsed="1"/>
-    <w:lsdException w:name="Smart Link" w:semiHidden="1" w:unhideWhenUsed="1"/>
   </w:latentStyles>
   <w:style w:type="paragraph" w:default="1" w:styleId="Normal">
     <w:name w:val="Normal"/>
@@ -3569,7 +4459,7 @@
 </file>
 
 <file path=word/glossary/document.xml><?xml version="1.0" encoding="utf-8"?>
-<w:glossaryDocument xmlns:wpc="http://schemas.microsoft.com/office/word/2010/wordprocessingCanvas" xmlns:cx="http://schemas.microsoft.com/office/drawing/2014/chartex" xmlns:cx1="http://schemas.microsoft.com/office/drawing/2015/9/8/chartex" xmlns:cx2="http://schemas.microsoft.com/office/drawing/2015/10/21/chartex" xmlns:cx3="http://schemas.microsoft.com/office/drawing/2016/5/9/chartex" xmlns:cx4="http://schemas.microsoft.com/office/drawing/2016/5/10/chartex" xmlns:cx5="http://schemas.microsoft.com/office/drawing/2016/5/11/chartex" xmlns:cx6="http://schemas.microsoft.com/office/drawing/2016/5/12/chartex" xmlns:cx7="http://schemas.microsoft.com/office/drawing/2016/5/13/chartex" xmlns:cx8="http://schemas.microsoft.com/office/drawing/2016/5/14/chartex" xmlns:mc="http://schemas.openxmlformats.org/markup-compatibility/2006" xmlns:aink="http://schemas.microsoft.com/office/drawing/2016/ink" xmlns:am3d="http://schemas.microsoft.com/office/drawing/2017/model3d" xmlns:o="urn:schemas-microsoft-com:office:office" xmlns:r="http://schemas.openxmlformats.org/officeDocument/2006/relationships" xmlns:m="http://schemas.openxmlformats.org/officeDocument/2006/math" xmlns:v="urn:schemas-microsoft-com:vml" xmlns:wp14="http://schemas.microsoft.com/office/word/2010/wordprocessingDrawing" xmlns:wp="http://schemas.openxmlformats.org/drawingml/2006/wordprocessingDrawing" xmlns:w10="urn:schemas-microsoft-com:office:word" xmlns:w="http://schemas.openxmlformats.org/wordprocessingml/2006/main" xmlns:w14="http://schemas.microsoft.com/office/word/2010/wordml" xmlns:w15="http://schemas.microsoft.com/office/word/2012/wordml" xmlns:w16cex="http://schemas.microsoft.com/office/word/2018/wordml/cex" xmlns:w16cid="http://schemas.microsoft.com/office/word/2016/wordml/cid" xmlns:w16="http://schemas.microsoft.com/office/word/2018/wordml" xmlns:w16se="http://schemas.microsoft.com/office/word/2015/wordml/symex" xmlns:wpg="http://schemas.microsoft.com/office/word/2010/wordprocessingGroup" xmlns:wpi="http://schemas.microsoft.com/office/word/2010/wordprocessingInk" xmlns:wne="http://schemas.microsoft.com/office/word/2006/wordml" xmlns:wps="http://schemas.microsoft.com/office/word/2010/wordprocessingShape" mc:Ignorable="w14 w15 w16se w16cid w16 w16cex wp14">
+<w:glossaryDocument xmlns:wpc="http://schemas.microsoft.com/office/word/2010/wordprocessingCanvas" xmlns:cx="http://schemas.microsoft.com/office/drawing/2014/chartex" xmlns:cx1="http://schemas.microsoft.com/office/drawing/2015/9/8/chartex" xmlns:mc="http://schemas.openxmlformats.org/markup-compatibility/2006" xmlns:o="urn:schemas-microsoft-com:office:office" xmlns:r="http://schemas.openxmlformats.org/officeDocument/2006/relationships" xmlns:m="http://schemas.openxmlformats.org/officeDocument/2006/math" xmlns:v="urn:schemas-microsoft-com:vml" xmlns:wp14="http://schemas.microsoft.com/office/word/2010/wordprocessingDrawing" xmlns:wp="http://schemas.openxmlformats.org/drawingml/2006/wordprocessingDrawing" xmlns:w10="urn:schemas-microsoft-com:office:word" xmlns:w="http://schemas.openxmlformats.org/wordprocessingml/2006/main" xmlns:w14="http://schemas.microsoft.com/office/word/2010/wordml" xmlns:w15="http://schemas.microsoft.com/office/word/2012/wordml" xmlns:w16se="http://schemas.microsoft.com/office/word/2015/wordml/symex" xmlns:wpg="http://schemas.microsoft.com/office/word/2010/wordprocessingGroup" xmlns:wpi="http://schemas.microsoft.com/office/word/2010/wordprocessingInk" xmlns:wne="http://schemas.microsoft.com/office/word/2006/wordml" xmlns:wps="http://schemas.microsoft.com/office/word/2010/wordprocessingShape" mc:Ignorable="w14 w15 w16se wp14">
   <w:docParts>
     <w:docPart>
       <w:docPartPr>
@@ -3595,7 +4485,7 @@
             <w:rPr>
               <w:rFonts w:asciiTheme="majorHAnsi" w:eastAsiaTheme="majorEastAsia" w:hAnsiTheme="majorHAnsi" w:cstheme="majorBidi"/>
               <w:caps/>
-              <w:color w:val="4472C4" w:themeColor="accent1"/>
+              <w:color w:val="5B9BD5" w:themeColor="accent1"/>
               <w:sz w:val="80"/>
               <w:szCs w:val="80"/>
             </w:rPr>
@@ -3609,10 +4499,10 @@
 </file>
 
 <file path=word/glossary/fontTable.xml><?xml version="1.0" encoding="utf-8"?>
-<w:fonts xmlns:mc="http://schemas.openxmlformats.org/markup-compatibility/2006" xmlns:r="http://schemas.openxmlformats.org/officeDocument/2006/relationships" xmlns:w="http://schemas.openxmlformats.org/wordprocessingml/2006/main" xmlns:w14="http://schemas.microsoft.com/office/word/2010/wordml" xmlns:w15="http://schemas.microsoft.com/office/word/2012/wordml" xmlns:w16cex="http://schemas.microsoft.com/office/word/2018/wordml/cex" xmlns:w16cid="http://schemas.microsoft.com/office/word/2016/wordml/cid" xmlns:w16="http://schemas.microsoft.com/office/word/2018/wordml" xmlns:w16se="http://schemas.microsoft.com/office/word/2015/wordml/symex" mc:Ignorable="w14 w15 w16se w16cid w16 w16cex">
+<w:fonts xmlns:mc="http://schemas.openxmlformats.org/markup-compatibility/2006" xmlns:r="http://schemas.openxmlformats.org/officeDocument/2006/relationships" xmlns:w="http://schemas.openxmlformats.org/wordprocessingml/2006/main" xmlns:w14="http://schemas.microsoft.com/office/word/2010/wordml" xmlns:w15="http://schemas.microsoft.com/office/word/2012/wordml" xmlns:w16se="http://schemas.microsoft.com/office/word/2015/wordml/symex" mc:Ignorable="w14 w15 w16se">
   <w:font w:name="Times New Roman">
     <w:panose1 w:val="02020603050405020304"/>
-    <w:charset w:val="00"/>
+    <w:charset w:val="CC"/>
     <w:family w:val="roman"/>
     <w:pitch w:val="variable"/>
     <w:sig w:usb0="E0002EFF" w:usb1="C000785B" w:usb2="00000009" w:usb3="00000000" w:csb0="000001FF" w:csb1="00000000"/>
@@ -3626,7 +4516,7 @@
   </w:font>
   <w:font w:name="Courier New">
     <w:panose1 w:val="02070309020205020404"/>
-    <w:charset w:val="00"/>
+    <w:charset w:val="CC"/>
     <w:family w:val="modern"/>
     <w:pitch w:val="fixed"/>
     <w:sig w:usb0="E0002EFF" w:usb1="C0007843" w:usb2="00000009" w:usb3="00000000" w:csb0="000001FF" w:csb1="00000000"/>
@@ -3640,21 +4530,21 @@
   </w:font>
   <w:font w:name="Century Schoolbook">
     <w:panose1 w:val="02040604050505020304"/>
-    <w:charset w:val="00"/>
+    <w:charset w:val="CC"/>
     <w:family w:val="roman"/>
     <w:pitch w:val="variable"/>
     <w:sig w:usb0="00000287" w:usb1="00000000" w:usb2="00000000" w:usb3="00000000" w:csb0="0000009F" w:csb1="00000000"/>
   </w:font>
   <w:font w:name="Calibri">
     <w:panose1 w:val="020F0502020204030204"/>
-    <w:charset w:val="00"/>
+    <w:charset w:val="CC"/>
     <w:family w:val="swiss"/>
     <w:pitch w:val="variable"/>
     <w:sig w:usb0="E4002EFF" w:usb1="C000247B" w:usb2="00000009" w:usb3="00000000" w:csb0="000001FF" w:csb1="00000000"/>
   </w:font>
   <w:font w:name="Calibri Light">
     <w:panose1 w:val="020F0302020204030204"/>
-    <w:charset w:val="00"/>
+    <w:charset w:val="CC"/>
     <w:family w:val="swiss"/>
     <w:pitch w:val="variable"/>
     <w:sig w:usb0="E4002EFF" w:usb1="C000247B" w:usb2="00000009" w:usb3="00000000" w:csb0="000001FF" w:csb1="00000000"/>
@@ -3663,7 +4553,7 @@
 </file>
 
 <file path=word/glossary/settings.xml><?xml version="1.0" encoding="utf-8"?>
-<w:settings xmlns:mc="http://schemas.openxmlformats.org/markup-compatibility/2006" xmlns:o="urn:schemas-microsoft-com:office:office" xmlns:r="http://schemas.openxmlformats.org/officeDocument/2006/relationships" xmlns:m="http://schemas.openxmlformats.org/officeDocument/2006/math" xmlns:v="urn:schemas-microsoft-com:vml" xmlns:w10="urn:schemas-microsoft-com:office:word" xmlns:w="http://schemas.openxmlformats.org/wordprocessingml/2006/main" xmlns:w14="http://schemas.microsoft.com/office/word/2010/wordml" xmlns:w15="http://schemas.microsoft.com/office/word/2012/wordml" xmlns:w16cex="http://schemas.microsoft.com/office/word/2018/wordml/cex" xmlns:w16cid="http://schemas.microsoft.com/office/word/2016/wordml/cid" xmlns:w16="http://schemas.microsoft.com/office/word/2018/wordml" xmlns:w16se="http://schemas.microsoft.com/office/word/2015/wordml/symex" xmlns:sl="http://schemas.openxmlformats.org/schemaLibrary/2006/main" mc:Ignorable="w14 w15 w16se w16cid w16 w16cex">
+<w:settings xmlns:mc="http://schemas.openxmlformats.org/markup-compatibility/2006" xmlns:o="urn:schemas-microsoft-com:office:office" xmlns:r="http://schemas.openxmlformats.org/officeDocument/2006/relationships" xmlns:m="http://schemas.openxmlformats.org/officeDocument/2006/math" xmlns:v="urn:schemas-microsoft-com:vml" xmlns:w10="urn:schemas-microsoft-com:office:word" xmlns:w="http://schemas.openxmlformats.org/wordprocessingml/2006/main" xmlns:w14="http://schemas.microsoft.com/office/word/2010/wordml" xmlns:w15="http://schemas.microsoft.com/office/word/2012/wordml" xmlns:w16se="http://schemas.microsoft.com/office/word/2015/wordml/symex" xmlns:sl="http://schemas.openxmlformats.org/schemaLibrary/2006/main" mc:Ignorable="w14 w15 w16se">
   <w:view w:val="normal"/>
   <w:defaultTabStop w:val="720"/>
   <w:characterSpacingControl w:val="doNotCompress"/>
@@ -3674,12 +4564,12 @@
     <w:compatSetting w:name="enableOpenTypeFeatures" w:uri="http://schemas.microsoft.com/office/word" w:val="1"/>
     <w:compatSetting w:name="doNotFlipMirrorIndents" w:uri="http://schemas.microsoft.com/office/word" w:val="1"/>
     <w:compatSetting w:name="differentiateMultirowTableHeaders" w:uri="http://schemas.microsoft.com/office/word" w:val="1"/>
-    <w:compatSetting w:name="useWord2013TrackBottomHyphenation" w:uri="http://schemas.microsoft.com/office/word" w:val="0"/>
   </w:compat>
   <w:rsids>
     <w:rsidRoot w:val="00223FB0"/>
     <w:rsid w:val="00223FB0"/>
     <w:rsid w:val="00521E84"/>
+    <w:rsid w:val="00662EE0"/>
     <w:rsid w:val="00A1264C"/>
     <w:rsid w:val="00A84FD9"/>
     <w:rsid w:val="00B90D2D"/>
@@ -3699,14 +4589,14 @@
   </m:mathPr>
   <w:themeFontLang w:val="en-US"/>
   <w:clrSchemeMapping w:bg1="light1" w:t1="dark1" w:bg2="light2" w:t2="dark2" w:accent1="accent1" w:accent2="accent2" w:accent3="accent3" w:accent4="accent4" w:accent5="accent5" w:accent6="accent6" w:hyperlink="hyperlink" w:followedHyperlink="followedHyperlink"/>
-  <w:decimalSymbol w:val="."/>
-  <w:listSeparator w:val=","/>
+  <w:decimalSymbol w:val=","/>
+  <w:listSeparator w:val=";"/>
   <w15:chartTrackingRefBased/>
 </w:settings>
 </file>
 
 <file path=word/glossary/styles.xml><?xml version="1.0" encoding="utf-8"?>
-<w:styles xmlns:mc="http://schemas.openxmlformats.org/markup-compatibility/2006" xmlns:r="http://schemas.openxmlformats.org/officeDocument/2006/relationships" xmlns:w="http://schemas.openxmlformats.org/wordprocessingml/2006/main" xmlns:w14="http://schemas.microsoft.com/office/word/2010/wordml" xmlns:w15="http://schemas.microsoft.com/office/word/2012/wordml" xmlns:w16cex="http://schemas.microsoft.com/office/word/2018/wordml/cex" xmlns:w16cid="http://schemas.microsoft.com/office/word/2016/wordml/cid" xmlns:w16="http://schemas.microsoft.com/office/word/2018/wordml" xmlns:w16se="http://schemas.microsoft.com/office/word/2015/wordml/symex" mc:Ignorable="w14 w15 w16se w16cid w16 w16cex">
+<w:styles xmlns:mc="http://schemas.openxmlformats.org/markup-compatibility/2006" xmlns:r="http://schemas.openxmlformats.org/officeDocument/2006/relationships" xmlns:w="http://schemas.openxmlformats.org/wordprocessingml/2006/main" xmlns:w14="http://schemas.microsoft.com/office/word/2010/wordml" xmlns:w15="http://schemas.microsoft.com/office/word/2012/wordml" xmlns:w16se="http://schemas.microsoft.com/office/word/2015/wordml/symex" mc:Ignorable="w14 w15 w16se">
   <w:docDefaults>
     <w:rPrDefault>
       <w:rPr>
@@ -3722,7 +4612,7 @@
       </w:pPr>
     </w:pPrDefault>
   </w:docDefaults>
-  <w:latentStyles w:defLockedState="0" w:defUIPriority="99" w:defSemiHidden="0" w:defUnhideWhenUsed="0" w:defQFormat="0" w:count="376">
+  <w:latentStyles w:defLockedState="0" w:defUIPriority="99" w:defSemiHidden="0" w:defUnhideWhenUsed="0" w:defQFormat="0" w:count="371">
     <w:lsdException w:name="Normal" w:uiPriority="0" w:qFormat="1"/>
     <w:lsdException w:name="heading 1" w:uiPriority="9" w:qFormat="1"/>
     <w:lsdException w:name="heading 2" w:semiHidden="1" w:uiPriority="9" w:unhideWhenUsed="1" w:qFormat="1"/>
@@ -4094,11 +4984,6 @@
     <w:lsdException w:name="List Table 5 Dark Accent 6" w:uiPriority="50"/>
     <w:lsdException w:name="List Table 6 Colorful Accent 6" w:uiPriority="51"/>
     <w:lsdException w:name="List Table 7 Colorful Accent 6" w:uiPriority="52"/>
-    <w:lsdException w:name="Mention" w:semiHidden="1" w:unhideWhenUsed="1"/>
-    <w:lsdException w:name="Smart Hyperlink" w:semiHidden="1" w:unhideWhenUsed="1"/>
-    <w:lsdException w:name="Hashtag" w:semiHidden="1" w:unhideWhenUsed="1"/>
-    <w:lsdException w:name="Unresolved Mention" w:semiHidden="1" w:unhideWhenUsed="1"/>
-    <w:lsdException w:name="Smart Link" w:semiHidden="1" w:unhideWhenUsed="1"/>
   </w:latentStyles>
   <w:style w:type="paragraph" w:default="1" w:styleId="Normal">
     <w:name w:val="Normal"/>
@@ -4139,7 +5024,7 @@
 </file>
 
 <file path=word/glossary/webSettings.xml><?xml version="1.0" encoding="utf-8"?>
-<w:webSettings xmlns:mc="http://schemas.openxmlformats.org/markup-compatibility/2006" xmlns:r="http://schemas.openxmlformats.org/officeDocument/2006/relationships" xmlns:w="http://schemas.openxmlformats.org/wordprocessingml/2006/main" xmlns:w14="http://schemas.microsoft.com/office/word/2010/wordml" xmlns:w15="http://schemas.microsoft.com/office/word/2012/wordml" xmlns:w16cex="http://schemas.microsoft.com/office/word/2018/wordml/cex" xmlns:w16cid="http://schemas.microsoft.com/office/word/2016/wordml/cid" xmlns:w16="http://schemas.microsoft.com/office/word/2018/wordml" xmlns:w16se="http://schemas.microsoft.com/office/word/2015/wordml/symex" mc:Ignorable="w14 w15 w16se w16cid w16 w16cex">
+<w:webSettings xmlns:mc="http://schemas.openxmlformats.org/markup-compatibility/2006" xmlns:r="http://schemas.openxmlformats.org/officeDocument/2006/relationships" xmlns:w="http://schemas.openxmlformats.org/wordprocessingml/2006/main" xmlns:w14="http://schemas.microsoft.com/office/word/2010/wordml" xmlns:w15="http://schemas.microsoft.com/office/word/2012/wordml" xmlns:w16se="http://schemas.microsoft.com/office/word/2015/wordml/symex" mc:Ignorable="w14 w15 w16se">
   <w:optimizeForBrowser/>
   <w:allowPNG/>
 </w:webSettings>
@@ -4411,7 +5296,7 @@
 </file>
 
 <file path=customXml/itemProps1.xml><?xml version="1.0" encoding="utf-8"?>
-<ds:datastoreItem xmlns:ds="http://schemas.openxmlformats.org/officeDocument/2006/customXml" ds:itemID="{F82F69B4-F8E0-4653-800A-C0F1ECB12653}">
+<ds:datastoreItem xmlns:ds="http://schemas.openxmlformats.org/officeDocument/2006/customXml" ds:itemID="{0F8F4B00-A622-41C8-9223-0EE32155A642}">
   <ds:schemaRefs>
     <ds:schemaRef ds:uri="http://schemas.openxmlformats.org/officeDocument/2006/bibliography"/>
   </ds:schemaRefs>

</xml_diff>

<commit_message>
Add Restock requests use cases
</commit_message>
<xml_diff>
--- a/Documentation/URS Document/URS Document.docx
+++ b/Documentation/URS Document/URS Document.docx
@@ -2299,15 +2299,288 @@
         </w:numPr>
       </w:pPr>
       <w:r>
-        <w:t>System displays a table with days of the week, shifts and assigned employees</w:t>
-      </w:r>
-    </w:p>
-    <w:p>
-      <w:pPr>
-        <w:pStyle w:val="ListParagraph"/>
-      </w:pPr>
+        <w:t xml:space="preserve">System displays a table with days of the week, shifts and </w:t>
+      </w:r>
+      <w:r>
+        <w:t>assigned employees</w:t>
+      </w:r>
+    </w:p>
+    <w:p>
       <w:bookmarkStart w:id="3" w:name="_GoBack"/>
       <w:bookmarkEnd w:id="3"/>
+    </w:p>
+    <w:p>
+      <w:r>
+        <w:rPr>
+          <w:b/>
+        </w:rPr>
+        <w:t>Use case:</w:t>
+      </w:r>
+      <w:r>
+        <w:t xml:space="preserve"> </w:t>
+      </w:r>
+      <w:r>
+        <w:t>Approve Stock Request</w:t>
+      </w:r>
+    </w:p>
+    <w:p>
+      <w:r>
+        <w:rPr>
+          <w:b/>
+        </w:rPr>
+        <w:t>Actor:</w:t>
+      </w:r>
+      <w:r>
+        <w:t xml:space="preserve"> </w:t>
+      </w:r>
+      <w:r>
+        <w:t>Depot-worker</w:t>
+      </w:r>
+    </w:p>
+    <w:p>
+      <w:pPr>
+        <w:rPr>
+          <w:b/>
+        </w:rPr>
+      </w:pPr>
+      <w:r>
+        <w:rPr>
+          <w:b/>
+        </w:rPr>
+        <w:t>Main Success Scenario:</w:t>
+      </w:r>
+    </w:p>
+    <w:p>
+      <w:pPr>
+        <w:numPr>
+          <w:ilvl w:val="0"/>
+          <w:numId w:val="10"/>
+        </w:numPr>
+      </w:pPr>
+      <w:r>
+        <w:t>System displays incoming restock requests</w:t>
+      </w:r>
+    </w:p>
+    <w:p>
+      <w:pPr>
+        <w:numPr>
+          <w:ilvl w:val="0"/>
+          <w:numId w:val="10"/>
+        </w:numPr>
+      </w:pPr>
+      <w:r>
+        <w:t>Depot-worker clicks on a request</w:t>
+      </w:r>
+    </w:p>
+    <w:p>
+      <w:pPr>
+        <w:numPr>
+          <w:ilvl w:val="0"/>
+          <w:numId w:val="10"/>
+        </w:numPr>
+      </w:pPr>
+      <w:r>
+        <w:t>System displays info about the requested stock</w:t>
+      </w:r>
+    </w:p>
+    <w:p>
+      <w:pPr>
+        <w:numPr>
+          <w:ilvl w:val="0"/>
+          <w:numId w:val="10"/>
+        </w:numPr>
+      </w:pPr>
+      <w:r>
+        <w:t>Depot-worker clicks “Approve”</w:t>
+      </w:r>
+    </w:p>
+    <w:p>
+      <w:pPr>
+        <w:numPr>
+          <w:ilvl w:val="0"/>
+          <w:numId w:val="10"/>
+        </w:numPr>
+      </w:pPr>
+      <w:r>
+        <w:t>System removes request from incoming requests, adds it to “approved requests” tab page and shows appropriate message</w:t>
+      </w:r>
+    </w:p>
+    <w:p>
+      <w:pPr>
+        <w:rPr>
+          <w:b/>
+        </w:rPr>
+      </w:pPr>
+      <w:r>
+        <w:rPr>
+          <w:b/>
+        </w:rPr>
+        <w:t>Extensions:</w:t>
+      </w:r>
+    </w:p>
+    <w:p>
+      <w:r>
+        <w:t xml:space="preserve">5a: </w:t>
+      </w:r>
+      <w:r>
+        <w:t>There is no availability of the requested stock in the warehouse</w:t>
+      </w:r>
+    </w:p>
+    <w:p>
+      <w:pPr>
+        <w:numPr>
+          <w:ilvl w:val="0"/>
+          <w:numId w:val="6"/>
+        </w:numPr>
+      </w:pPr>
+      <w:r>
+        <w:t>System shows warning message</w:t>
+      </w:r>
+      <w:r>
+        <w:t xml:space="preserve">, automatically rejects the request and adds it </w:t>
+      </w:r>
+      <w:r>
+        <w:t>to “</w:t>
+      </w:r>
+      <w:r>
+        <w:t>rejected</w:t>
+      </w:r>
+      <w:r>
+        <w:t xml:space="preserve"> requests” tab page</w:t>
+      </w:r>
+    </w:p>
+    <w:p>
+      <w:pPr>
+        <w:numPr>
+          <w:ilvl w:val="0"/>
+          <w:numId w:val="6"/>
+        </w:numPr>
+      </w:pPr>
+      <w:r>
+        <w:t>End of use case</w:t>
+      </w:r>
+    </w:p>
+    <w:p/>
+    <w:p>
+      <w:r>
+        <w:rPr>
+          <w:b/>
+        </w:rPr>
+        <w:lastRenderedPageBreak/>
+        <w:t>Use case:</w:t>
+      </w:r>
+      <w:r>
+        <w:t xml:space="preserve"> </w:t>
+      </w:r>
+      <w:r>
+        <w:t>Reject</w:t>
+      </w:r>
+      <w:r>
+        <w:t xml:space="preserve"> Stock Request</w:t>
+      </w:r>
+    </w:p>
+    <w:p>
+      <w:r>
+        <w:rPr>
+          <w:b/>
+        </w:rPr>
+        <w:t>Actor:</w:t>
+      </w:r>
+      <w:r>
+        <w:t xml:space="preserve"> Depot-worker</w:t>
+      </w:r>
+    </w:p>
+    <w:p>
+      <w:pPr>
+        <w:rPr>
+          <w:b/>
+        </w:rPr>
+      </w:pPr>
+      <w:r>
+        <w:rPr>
+          <w:b/>
+        </w:rPr>
+        <w:t>Main Success Scenario:</w:t>
+      </w:r>
+    </w:p>
+    <w:p>
+      <w:pPr>
+        <w:numPr>
+          <w:ilvl w:val="0"/>
+          <w:numId w:val="11"/>
+        </w:numPr>
+      </w:pPr>
+      <w:r>
+        <w:t>System displays incoming restock requests</w:t>
+      </w:r>
+    </w:p>
+    <w:p>
+      <w:pPr>
+        <w:numPr>
+          <w:ilvl w:val="0"/>
+          <w:numId w:val="11"/>
+        </w:numPr>
+      </w:pPr>
+      <w:r>
+        <w:t>Depot-worker clicks on a request</w:t>
+      </w:r>
+    </w:p>
+    <w:p>
+      <w:pPr>
+        <w:numPr>
+          <w:ilvl w:val="0"/>
+          <w:numId w:val="11"/>
+        </w:numPr>
+      </w:pPr>
+      <w:r>
+        <w:t>System displays info about the requested stock</w:t>
+      </w:r>
+    </w:p>
+    <w:p>
+      <w:pPr>
+        <w:numPr>
+          <w:ilvl w:val="0"/>
+          <w:numId w:val="11"/>
+        </w:numPr>
+      </w:pPr>
+      <w:r>
+        <w:t>Depot-worker clicks “</w:t>
+      </w:r>
+      <w:r>
+        <w:t>Reject</w:t>
+      </w:r>
+      <w:r>
+        <w:t>”</w:t>
+      </w:r>
+    </w:p>
+    <w:p>
+      <w:pPr>
+        <w:numPr>
+          <w:ilvl w:val="0"/>
+          <w:numId w:val="11"/>
+        </w:numPr>
+      </w:pPr>
+      <w:r>
+        <w:t>System removes request from incoming requests, adds it to</w:t>
+      </w:r>
+      <w:r>
+        <w:t xml:space="preserve"> ”rejected</w:t>
+      </w:r>
+      <w:r>
+        <w:t xml:space="preserve"> requests</w:t>
+      </w:r>
+      <w:r>
+        <w:t>” tab page</w:t>
+      </w:r>
+      <w:r>
+        <w:t xml:space="preserve"> and shows appropriate message</w:t>
+      </w:r>
+    </w:p>
+    <w:p/>
+    <w:p>
+      <w:pPr>
+        <w:pStyle w:val="ListParagraph"/>
+      </w:pPr>
     </w:p>
     <w:p>
       <w:pPr>
@@ -2409,7 +2682,7 @@
           <w:rPr>
             <w:noProof/>
           </w:rPr>
-          <w:t>4</w:t>
+          <w:t>5</w:t>
         </w:r>
         <w:r>
           <w:rPr>
@@ -2466,6 +2739,95 @@
 <file path=word/numbering.xml><?xml version="1.0" encoding="utf-8"?>
 <w:numbering xmlns:wpc="http://schemas.microsoft.com/office/word/2010/wordprocessingCanvas" xmlns:cx="http://schemas.microsoft.com/office/drawing/2014/chartex" xmlns:cx1="http://schemas.microsoft.com/office/drawing/2015/9/8/chartex" xmlns:mc="http://schemas.openxmlformats.org/markup-compatibility/2006" xmlns:o="urn:schemas-microsoft-com:office:office" xmlns:r="http://schemas.openxmlformats.org/officeDocument/2006/relationships" xmlns:m="http://schemas.openxmlformats.org/officeDocument/2006/math" xmlns:v="urn:schemas-microsoft-com:vml" xmlns:wp14="http://schemas.microsoft.com/office/word/2010/wordprocessingDrawing" xmlns:wp="http://schemas.openxmlformats.org/drawingml/2006/wordprocessingDrawing" xmlns:w10="urn:schemas-microsoft-com:office:word" xmlns:w="http://schemas.openxmlformats.org/wordprocessingml/2006/main" xmlns:w14="http://schemas.microsoft.com/office/word/2010/wordml" xmlns:w15="http://schemas.microsoft.com/office/word/2012/wordml" xmlns:w16se="http://schemas.microsoft.com/office/word/2015/wordml/symex" xmlns:wpg="http://schemas.microsoft.com/office/word/2010/wordprocessingGroup" xmlns:wpi="http://schemas.microsoft.com/office/word/2010/wordprocessingInk" xmlns:wne="http://schemas.microsoft.com/office/word/2006/wordml" xmlns:wps="http://schemas.microsoft.com/office/word/2010/wordprocessingShape" mc:Ignorable="w14 w15 w16se wp14">
   <w:abstractNum w:abstractNumId="0" w15:restartNumberingAfterBreak="0">
+    <w:nsid w:val="25C413CD"/>
+    <w:multiLevelType w:val="hybridMultilevel"/>
+    <w:tmpl w:val="2B942982"/>
+    <w:lvl w:ilvl="0" w:tplc="0409000F">
+      <w:start w:val="1"/>
+      <w:numFmt w:val="decimal"/>
+      <w:lvlText w:val="%1."/>
+      <w:lvlJc w:val="left"/>
+      <w:pPr>
+        <w:ind w:left="720" w:hanging="360"/>
+      </w:pPr>
+      <w:rPr>
+        <w:rFonts w:hint="default"/>
+      </w:rPr>
+    </w:lvl>
+    <w:lvl w:ilvl="1" w:tplc="04090019" w:tentative="1">
+      <w:start w:val="1"/>
+      <w:numFmt w:val="lowerLetter"/>
+      <w:lvlText w:val="%2."/>
+      <w:lvlJc w:val="left"/>
+      <w:pPr>
+        <w:ind w:left="1440" w:hanging="360"/>
+      </w:pPr>
+    </w:lvl>
+    <w:lvl w:ilvl="2" w:tplc="0409001B" w:tentative="1">
+      <w:start w:val="1"/>
+      <w:numFmt w:val="lowerRoman"/>
+      <w:lvlText w:val="%3."/>
+      <w:lvlJc w:val="right"/>
+      <w:pPr>
+        <w:ind w:left="2160" w:hanging="180"/>
+      </w:pPr>
+    </w:lvl>
+    <w:lvl w:ilvl="3" w:tplc="0409000F" w:tentative="1">
+      <w:start w:val="1"/>
+      <w:numFmt w:val="decimal"/>
+      <w:lvlText w:val="%4."/>
+      <w:lvlJc w:val="left"/>
+      <w:pPr>
+        <w:ind w:left="2880" w:hanging="360"/>
+      </w:pPr>
+    </w:lvl>
+    <w:lvl w:ilvl="4" w:tplc="04090019" w:tentative="1">
+      <w:start w:val="1"/>
+      <w:numFmt w:val="lowerLetter"/>
+      <w:lvlText w:val="%5."/>
+      <w:lvlJc w:val="left"/>
+      <w:pPr>
+        <w:ind w:left="3600" w:hanging="360"/>
+      </w:pPr>
+    </w:lvl>
+    <w:lvl w:ilvl="5" w:tplc="0409001B" w:tentative="1">
+      <w:start w:val="1"/>
+      <w:numFmt w:val="lowerRoman"/>
+      <w:lvlText w:val="%6."/>
+      <w:lvlJc w:val="right"/>
+      <w:pPr>
+        <w:ind w:left="4320" w:hanging="180"/>
+      </w:pPr>
+    </w:lvl>
+    <w:lvl w:ilvl="6" w:tplc="0409000F" w:tentative="1">
+      <w:start w:val="1"/>
+      <w:numFmt w:val="decimal"/>
+      <w:lvlText w:val="%7."/>
+      <w:lvlJc w:val="left"/>
+      <w:pPr>
+        <w:ind w:left="5040" w:hanging="360"/>
+      </w:pPr>
+    </w:lvl>
+    <w:lvl w:ilvl="7" w:tplc="04090019" w:tentative="1">
+      <w:start w:val="1"/>
+      <w:numFmt w:val="lowerLetter"/>
+      <w:lvlText w:val="%8."/>
+      <w:lvlJc w:val="left"/>
+      <w:pPr>
+        <w:ind w:left="5760" w:hanging="360"/>
+      </w:pPr>
+    </w:lvl>
+    <w:lvl w:ilvl="8" w:tplc="0409001B" w:tentative="1">
+      <w:start w:val="1"/>
+      <w:numFmt w:val="lowerRoman"/>
+      <w:lvlText w:val="%9."/>
+      <w:lvlJc w:val="right"/>
+      <w:pPr>
+        <w:ind w:left="6480" w:hanging="180"/>
+      </w:pPr>
+    </w:lvl>
+  </w:abstractNum>
+  <w:abstractNum w:abstractNumId="1" w15:restartNumberingAfterBreak="0">
     <w:nsid w:val="33841546"/>
     <w:multiLevelType w:val="hybridMultilevel"/>
     <w:tmpl w:val="2B942982"/>
@@ -2554,7 +2916,7 @@
       </w:pPr>
     </w:lvl>
   </w:abstractNum>
-  <w:abstractNum w:abstractNumId="1" w15:restartNumberingAfterBreak="0">
+  <w:abstractNum w:abstractNumId="2" w15:restartNumberingAfterBreak="0">
     <w:nsid w:val="48302CC3"/>
     <w:multiLevelType w:val="hybridMultilevel"/>
     <w:tmpl w:val="1C263BDC"/>
@@ -2643,7 +3005,7 @@
       </w:pPr>
     </w:lvl>
   </w:abstractNum>
-  <w:abstractNum w:abstractNumId="2" w15:restartNumberingAfterBreak="0">
+  <w:abstractNum w:abstractNumId="3" w15:restartNumberingAfterBreak="0">
     <w:nsid w:val="498362D9"/>
     <w:multiLevelType w:val="hybridMultilevel"/>
     <w:tmpl w:val="2B942982"/>
@@ -2732,7 +3094,7 @@
       </w:pPr>
     </w:lvl>
   </w:abstractNum>
-  <w:abstractNum w:abstractNumId="3" w15:restartNumberingAfterBreak="0">
+  <w:abstractNum w:abstractNumId="4" w15:restartNumberingAfterBreak="0">
     <w:nsid w:val="50D77F72"/>
     <w:multiLevelType w:val="hybridMultilevel"/>
     <w:tmpl w:val="28E65164"/>
@@ -2821,7 +3183,96 @@
       </w:pPr>
     </w:lvl>
   </w:abstractNum>
-  <w:abstractNum w:abstractNumId="4" w15:restartNumberingAfterBreak="0">
+  <w:abstractNum w:abstractNumId="5" w15:restartNumberingAfterBreak="0">
+    <w:nsid w:val="53897D29"/>
+    <w:multiLevelType w:val="hybridMultilevel"/>
+    <w:tmpl w:val="2B942982"/>
+    <w:lvl w:ilvl="0" w:tplc="0409000F">
+      <w:start w:val="1"/>
+      <w:numFmt w:val="decimal"/>
+      <w:lvlText w:val="%1."/>
+      <w:lvlJc w:val="left"/>
+      <w:pPr>
+        <w:ind w:left="720" w:hanging="360"/>
+      </w:pPr>
+      <w:rPr>
+        <w:rFonts w:hint="default"/>
+      </w:rPr>
+    </w:lvl>
+    <w:lvl w:ilvl="1" w:tplc="04090019" w:tentative="1">
+      <w:start w:val="1"/>
+      <w:numFmt w:val="lowerLetter"/>
+      <w:lvlText w:val="%2."/>
+      <w:lvlJc w:val="left"/>
+      <w:pPr>
+        <w:ind w:left="1440" w:hanging="360"/>
+      </w:pPr>
+    </w:lvl>
+    <w:lvl w:ilvl="2" w:tplc="0409001B" w:tentative="1">
+      <w:start w:val="1"/>
+      <w:numFmt w:val="lowerRoman"/>
+      <w:lvlText w:val="%3."/>
+      <w:lvlJc w:val="right"/>
+      <w:pPr>
+        <w:ind w:left="2160" w:hanging="180"/>
+      </w:pPr>
+    </w:lvl>
+    <w:lvl w:ilvl="3" w:tplc="0409000F" w:tentative="1">
+      <w:start w:val="1"/>
+      <w:numFmt w:val="decimal"/>
+      <w:lvlText w:val="%4."/>
+      <w:lvlJc w:val="left"/>
+      <w:pPr>
+        <w:ind w:left="2880" w:hanging="360"/>
+      </w:pPr>
+    </w:lvl>
+    <w:lvl w:ilvl="4" w:tplc="04090019" w:tentative="1">
+      <w:start w:val="1"/>
+      <w:numFmt w:val="lowerLetter"/>
+      <w:lvlText w:val="%5."/>
+      <w:lvlJc w:val="left"/>
+      <w:pPr>
+        <w:ind w:left="3600" w:hanging="360"/>
+      </w:pPr>
+    </w:lvl>
+    <w:lvl w:ilvl="5" w:tplc="0409001B" w:tentative="1">
+      <w:start w:val="1"/>
+      <w:numFmt w:val="lowerRoman"/>
+      <w:lvlText w:val="%6."/>
+      <w:lvlJc w:val="right"/>
+      <w:pPr>
+        <w:ind w:left="4320" w:hanging="180"/>
+      </w:pPr>
+    </w:lvl>
+    <w:lvl w:ilvl="6" w:tplc="0409000F" w:tentative="1">
+      <w:start w:val="1"/>
+      <w:numFmt w:val="decimal"/>
+      <w:lvlText w:val="%7."/>
+      <w:lvlJc w:val="left"/>
+      <w:pPr>
+        <w:ind w:left="5040" w:hanging="360"/>
+      </w:pPr>
+    </w:lvl>
+    <w:lvl w:ilvl="7" w:tplc="04090019" w:tentative="1">
+      <w:start w:val="1"/>
+      <w:numFmt w:val="lowerLetter"/>
+      <w:lvlText w:val="%8."/>
+      <w:lvlJc w:val="left"/>
+      <w:pPr>
+        <w:ind w:left="5760" w:hanging="360"/>
+      </w:pPr>
+    </w:lvl>
+    <w:lvl w:ilvl="8" w:tplc="0409001B" w:tentative="1">
+      <w:start w:val="1"/>
+      <w:numFmt w:val="lowerRoman"/>
+      <w:lvlText w:val="%9."/>
+      <w:lvlJc w:val="right"/>
+      <w:pPr>
+        <w:ind w:left="6480" w:hanging="180"/>
+      </w:pPr>
+    </w:lvl>
+  </w:abstractNum>
+  <w:abstractNum w:abstractNumId="6" w15:restartNumberingAfterBreak="0">
     <w:nsid w:val="5C2B2AAD"/>
     <w:multiLevelType w:val="hybridMultilevel"/>
     <w:tmpl w:val="39DC15B8"/>
@@ -2910,7 +3361,7 @@
       </w:pPr>
     </w:lvl>
   </w:abstractNum>
-  <w:abstractNum w:abstractNumId="5" w15:restartNumberingAfterBreak="0">
+  <w:abstractNum w:abstractNumId="7" w15:restartNumberingAfterBreak="0">
     <w:nsid w:val="64D0475B"/>
     <w:multiLevelType w:val="hybridMultilevel"/>
     <w:tmpl w:val="CAE65458"/>
@@ -2999,7 +3450,7 @@
       </w:pPr>
     </w:lvl>
   </w:abstractNum>
-  <w:abstractNum w:abstractNumId="6" w15:restartNumberingAfterBreak="0">
+  <w:abstractNum w:abstractNumId="8" w15:restartNumberingAfterBreak="0">
     <w:nsid w:val="64E03682"/>
     <w:multiLevelType w:val="hybridMultilevel"/>
     <w:tmpl w:val="39DC15B8"/>
@@ -3088,7 +3539,7 @@
       </w:pPr>
     </w:lvl>
   </w:abstractNum>
-  <w:abstractNum w:abstractNumId="7" w15:restartNumberingAfterBreak="0">
+  <w:abstractNum w:abstractNumId="9" w15:restartNumberingAfterBreak="0">
     <w:nsid w:val="7C6F0899"/>
     <w:multiLevelType w:val="hybridMultilevel"/>
     <w:tmpl w:val="FD149B40"/>
@@ -3201,7 +3652,7 @@
       </w:rPr>
     </w:lvl>
   </w:abstractNum>
-  <w:abstractNum w:abstractNumId="8" w15:restartNumberingAfterBreak="0">
+  <w:abstractNum w:abstractNumId="10" w15:restartNumberingAfterBreak="0">
     <w:nsid w:val="7FF372A9"/>
     <w:multiLevelType w:val="hybridMultilevel"/>
     <w:tmpl w:val="2B942982"/>
@@ -3291,31 +3742,37 @@
     </w:lvl>
   </w:abstractNum>
   <w:num w:numId="1">
+    <w:abstractNumId w:val="9"/>
+  </w:num>
+  <w:num w:numId="2">
     <w:abstractNumId w:val="7"/>
   </w:num>
-  <w:num w:numId="2">
-    <w:abstractNumId w:val="5"/>
+  <w:num w:numId="3">
+    <w:abstractNumId w:val="2"/>
   </w:num>
-  <w:num w:numId="3">
+  <w:num w:numId="4">
+    <w:abstractNumId w:val="4"/>
+  </w:num>
+  <w:num w:numId="5">
     <w:abstractNumId w:val="1"/>
   </w:num>
-  <w:num w:numId="4">
+  <w:num w:numId="6">
+    <w:abstractNumId w:val="6"/>
+  </w:num>
+  <w:num w:numId="7">
     <w:abstractNumId w:val="3"/>
   </w:num>
-  <w:num w:numId="5">
+  <w:num w:numId="8">
+    <w:abstractNumId w:val="8"/>
+  </w:num>
+  <w:num w:numId="9">
+    <w:abstractNumId w:val="10"/>
+  </w:num>
+  <w:num w:numId="10">
     <w:abstractNumId w:val="0"/>
   </w:num>
-  <w:num w:numId="6">
-    <w:abstractNumId w:val="4"/>
-  </w:num>
-  <w:num w:numId="7">
-    <w:abstractNumId w:val="2"/>
-  </w:num>
-  <w:num w:numId="8">
-    <w:abstractNumId w:val="6"/>
-  </w:num>
-  <w:num w:numId="9">
-    <w:abstractNumId w:val="8"/>
+  <w:num w:numId="11">
+    <w:abstractNumId w:val="5"/>
   </w:num>
 </w:numbering>
 </file>
@@ -4570,6 +5027,7 @@
     <w:rsid w:val="00223FB0"/>
     <w:rsid w:val="00521E84"/>
     <w:rsid w:val="00662EE0"/>
+    <w:rsid w:val="008B1704"/>
     <w:rsid w:val="00A1264C"/>
     <w:rsid w:val="00A84FD9"/>
     <w:rsid w:val="00B90D2D"/>
@@ -5296,7 +5754,7 @@
 </file>
 
 <file path=customXml/itemProps1.xml><?xml version="1.0" encoding="utf-8"?>
-<ds:datastoreItem xmlns:ds="http://schemas.openxmlformats.org/officeDocument/2006/customXml" ds:itemID="{0F8F4B00-A622-41C8-9223-0EE32155A642}">
+<ds:datastoreItem xmlns:ds="http://schemas.openxmlformats.org/officeDocument/2006/customXml" ds:itemID="{E369B29F-9DFB-4BB7-9C6D-AB728871E766}">
   <ds:schemaRefs>
     <ds:schemaRef ds:uri="http://schemas.openxmlformats.org/officeDocument/2006/bibliography"/>
   </ds:schemaRefs>

</xml_diff>

<commit_message>
fix some stuff and update some information
</commit_message>
<xml_diff>
--- a/Documentation/URS Document/URS Document.docx
+++ b/Documentation/URS Document/URS Document.docx
@@ -287,13 +287,8 @@
                               <w:t xml:space="preserve">or: </w:t>
                             </w:r>
                             <w:r>
-                              <w:t xml:space="preserve">Chung </w:t>
+                              <w:t>Chung Kuah</w:t>
                             </w:r>
-                            <w:proofErr w:type="spellStart"/>
-                            <w:r>
-                              <w:t>Kuah</w:t>
-                            </w:r>
-                            <w:proofErr w:type="spellEnd"/>
                           </w:p>
                           <w:p>
                             <w:pPr>
@@ -331,12 +326,9 @@
                               </w:rPr>
                               <w:t xml:space="preserve"> „</w:t>
                             </w:r>
-                            <w:proofErr w:type="spellStart"/>
-                            <w:proofErr w:type="gramStart"/>
                             <w:r>
                               <w:t>BulCari</w:t>
                             </w:r>
-                            <w:proofErr w:type="spellEnd"/>
                             <w:r>
                               <w:rPr>
                                 <w:lang w:val="bg-BG"/>
@@ -344,11 +336,7 @@
                               <w:t>“</w:t>
                             </w:r>
                             <w:r>
-                              <w:t xml:space="preserve"> members</w:t>
-                            </w:r>
-                            <w:proofErr w:type="gramEnd"/>
-                            <w:r>
-                              <w:t xml:space="preserve">:    </w:t>
+                              <w:t xml:space="preserve"> members:    </w:t>
                             </w:r>
                           </w:p>
                           <w:p>
@@ -356,21 +344,8 @@
                               <w:pStyle w:val="NoSpacing"/>
                               <w:ind w:left="1440" w:firstLine="720"/>
                             </w:pPr>
-                            <w:proofErr w:type="spellStart"/>
                             <w:r>
-                              <w:t>Stoycho</w:t>
-                            </w:r>
-                            <w:proofErr w:type="spellEnd"/>
-                            <w:r>
-                              <w:t xml:space="preserve"> </w:t>
-                            </w:r>
-                            <w:proofErr w:type="spellStart"/>
-                            <w:r>
-                              <w:t>Stoychev</w:t>
-                            </w:r>
-                            <w:proofErr w:type="spellEnd"/>
-                            <w:r>
-                              <w:t xml:space="preserve"> – 4292723</w:t>
+                              <w:t>Stoycho Stoychev – 4292723</w:t>
                             </w:r>
                           </w:p>
                           <w:p>
@@ -474,13 +449,8 @@
                         <w:t xml:space="preserve">or: </w:t>
                       </w:r>
                       <w:r>
-                        <w:t xml:space="preserve">Chung </w:t>
+                        <w:t>Chung Kuah</w:t>
                       </w:r>
-                      <w:proofErr w:type="spellStart"/>
-                      <w:r>
-                        <w:t>Kuah</w:t>
-                      </w:r>
-                      <w:proofErr w:type="spellEnd"/>
                     </w:p>
                     <w:p>
                       <w:pPr>
@@ -518,12 +488,9 @@
                         </w:rPr>
                         <w:t xml:space="preserve"> „</w:t>
                       </w:r>
-                      <w:proofErr w:type="spellStart"/>
-                      <w:proofErr w:type="gramStart"/>
                       <w:r>
                         <w:t>BulCari</w:t>
                       </w:r>
-                      <w:proofErr w:type="spellEnd"/>
                       <w:r>
                         <w:rPr>
                           <w:lang w:val="bg-BG"/>
@@ -531,11 +498,7 @@
                         <w:t>“</w:t>
                       </w:r>
                       <w:r>
-                        <w:t xml:space="preserve"> members</w:t>
-                      </w:r>
-                      <w:proofErr w:type="gramEnd"/>
-                      <w:r>
-                        <w:t xml:space="preserve">:    </w:t>
+                        <w:t xml:space="preserve"> members:    </w:t>
                       </w:r>
                     </w:p>
                     <w:p>
@@ -543,21 +506,8 @@
                         <w:pStyle w:val="NoSpacing"/>
                         <w:ind w:left="1440" w:firstLine="720"/>
                       </w:pPr>
-                      <w:proofErr w:type="spellStart"/>
                       <w:r>
-                        <w:t>Stoycho</w:t>
-                      </w:r>
-                      <w:proofErr w:type="spellEnd"/>
-                      <w:r>
-                        <w:t xml:space="preserve"> </w:t>
-                      </w:r>
-                      <w:proofErr w:type="spellStart"/>
-                      <w:r>
-                        <w:t>Stoychev</w:t>
-                      </w:r>
-                      <w:proofErr w:type="spellEnd"/>
-                      <w:r>
-                        <w:t xml:space="preserve"> – 4292723</w:t>
+                        <w:t>Stoycho Stoychev – 4292723</w:t>
                       </w:r>
                     </w:p>
                     <w:p>
@@ -613,13 +563,7 @@
     </w:p>
     <w:sdt>
       <w:sdtPr>
-        <w:rPr>
-          <w:rFonts w:asciiTheme="minorHAnsi" w:eastAsiaTheme="minorEastAsia" w:hAnsiTheme="minorHAnsi" w:cstheme="minorBidi"/>
-          <w:caps w:val="0"/>
-          <w:sz w:val="22"/>
-          <w:szCs w:val="22"/>
-        </w:rPr>
-        <w:id w:val="-254755011"/>
+        <w:id w:val="917139046"/>
         <w:docPartObj>
           <w:docPartGallery w:val="Table of Contents"/>
           <w:docPartUnique/>
@@ -627,9 +571,13 @@
       </w:sdtPr>
       <w:sdtEndPr>
         <w:rPr>
+          <w:rFonts w:asciiTheme="minorHAnsi" w:eastAsiaTheme="minorEastAsia" w:hAnsiTheme="minorHAnsi" w:cstheme="minorBidi"/>
           <w:b/>
           <w:bCs/>
+          <w:caps w:val="0"/>
           <w:noProof/>
+          <w:sz w:val="22"/>
+          <w:szCs w:val="22"/>
         </w:rPr>
       </w:sdtEndPr>
       <w:sdtContent>
@@ -660,7 +608,7 @@
           <w:r>
             <w:fldChar w:fldCharType="separate"/>
           </w:r>
-          <w:hyperlink w:anchor="_Toc65107722" w:history="1">
+          <w:hyperlink w:anchor="_Toc65180447" w:history="1">
             <w:r>
               <w:rPr>
                 <w:rStyle w:val="Hyperlink"/>
@@ -687,7 +635,7 @@
                 <w:noProof/>
                 <w:webHidden/>
               </w:rPr>
-              <w:instrText xml:space="preserve"> PAGEREF _Toc65107722 \h </w:instrText>
+              <w:instrText xml:space="preserve"> PAGEREF _Toc65180447 \h </w:instrText>
             </w:r>
             <w:r>
               <w:rPr>
@@ -728,7 +676,7 @@
               <w:noProof/>
             </w:rPr>
           </w:pPr>
-          <w:hyperlink w:anchor="_Toc65107723" w:history="1">
+          <w:hyperlink w:anchor="_Toc65180448" w:history="1">
             <w:r>
               <w:rPr>
                 <w:rStyle w:val="Hyperlink"/>
@@ -755,7 +703,7 @@
                 <w:noProof/>
                 <w:webHidden/>
               </w:rPr>
-              <w:instrText xml:space="preserve"> PAGEREF _Toc65107723 \h </w:instrText>
+              <w:instrText xml:space="preserve"> PAGEREF _Toc65180448 \h </w:instrText>
             </w:r>
             <w:r>
               <w:rPr>
@@ -796,7 +744,7 @@
               <w:noProof/>
             </w:rPr>
           </w:pPr>
-          <w:hyperlink w:anchor="_Toc65107724" w:history="1">
+          <w:hyperlink w:anchor="_Toc65180449" w:history="1">
             <w:r>
               <w:rPr>
                 <w:rStyle w:val="Hyperlink"/>
@@ -823,7 +771,7 @@
                 <w:noProof/>
                 <w:webHidden/>
               </w:rPr>
-              <w:instrText xml:space="preserve"> PAGEREF _Toc65107724 \h </w:instrText>
+              <w:instrText xml:space="preserve"> PAGEREF _Toc65180449 \h </w:instrText>
             </w:r>
             <w:r>
               <w:rPr>
@@ -844,6 +792,1084 @@
                 <w:webHidden/>
               </w:rPr>
               <w:t>2</w:t>
+            </w:r>
+            <w:r>
+              <w:rPr>
+                <w:noProof/>
+                <w:webHidden/>
+              </w:rPr>
+              <w:fldChar w:fldCharType="end"/>
+            </w:r>
+          </w:hyperlink>
+        </w:p>
+        <w:p>
+          <w:pPr>
+            <w:pStyle w:val="TOC3"/>
+            <w:tabs>
+              <w:tab w:val="right" w:leader="dot" w:pos="9396"/>
+            </w:tabs>
+            <w:rPr>
+              <w:noProof/>
+            </w:rPr>
+          </w:pPr>
+          <w:hyperlink w:anchor="_Toc65180450" w:history="1">
+            <w:r>
+              <w:rPr>
+                <w:rStyle w:val="Hyperlink"/>
+                <w:b/>
+                <w:bCs/>
+                <w:noProof/>
+              </w:rPr>
+              <w:t xml:space="preserve">Use case: </w:t>
+            </w:r>
+            <w:r>
+              <w:rPr>
+                <w:rStyle w:val="Hyperlink"/>
+                <w:noProof/>
+              </w:rPr>
+              <w:t>Log in.</w:t>
+            </w:r>
+            <w:r>
+              <w:rPr>
+                <w:noProof/>
+                <w:webHidden/>
+              </w:rPr>
+              <w:tab/>
+            </w:r>
+            <w:r>
+              <w:rPr>
+                <w:noProof/>
+                <w:webHidden/>
+              </w:rPr>
+              <w:fldChar w:fldCharType="begin"/>
+            </w:r>
+            <w:r>
+              <w:rPr>
+                <w:noProof/>
+                <w:webHidden/>
+              </w:rPr>
+              <w:instrText xml:space="preserve"> PAGEREF _Toc65180450 \h </w:instrText>
+            </w:r>
+            <w:r>
+              <w:rPr>
+                <w:noProof/>
+                <w:webHidden/>
+              </w:rPr>
+            </w:r>
+            <w:r>
+              <w:rPr>
+                <w:noProof/>
+                <w:webHidden/>
+              </w:rPr>
+              <w:fldChar w:fldCharType="separate"/>
+            </w:r>
+            <w:r>
+              <w:rPr>
+                <w:noProof/>
+                <w:webHidden/>
+              </w:rPr>
+              <w:t>2</w:t>
+            </w:r>
+            <w:r>
+              <w:rPr>
+                <w:noProof/>
+                <w:webHidden/>
+              </w:rPr>
+              <w:fldChar w:fldCharType="end"/>
+            </w:r>
+          </w:hyperlink>
+        </w:p>
+        <w:p>
+          <w:pPr>
+            <w:pStyle w:val="TOC3"/>
+            <w:tabs>
+              <w:tab w:val="right" w:leader="dot" w:pos="9396"/>
+            </w:tabs>
+            <w:rPr>
+              <w:noProof/>
+            </w:rPr>
+          </w:pPr>
+          <w:hyperlink w:anchor="_Toc65180451" w:history="1">
+            <w:r>
+              <w:rPr>
+                <w:rStyle w:val="Hyperlink"/>
+                <w:b/>
+                <w:bCs/>
+                <w:noProof/>
+              </w:rPr>
+              <w:t>Use case:</w:t>
+            </w:r>
+            <w:r>
+              <w:rPr>
+                <w:rStyle w:val="Hyperlink"/>
+                <w:noProof/>
+              </w:rPr>
+              <w:t xml:space="preserve"> Add employee.</w:t>
+            </w:r>
+            <w:r>
+              <w:rPr>
+                <w:noProof/>
+                <w:webHidden/>
+              </w:rPr>
+              <w:tab/>
+            </w:r>
+            <w:r>
+              <w:rPr>
+                <w:noProof/>
+                <w:webHidden/>
+              </w:rPr>
+              <w:fldChar w:fldCharType="begin"/>
+            </w:r>
+            <w:r>
+              <w:rPr>
+                <w:noProof/>
+                <w:webHidden/>
+              </w:rPr>
+              <w:instrText xml:space="preserve"> PAGEREF _Toc65180451 \h </w:instrText>
+            </w:r>
+            <w:r>
+              <w:rPr>
+                <w:noProof/>
+                <w:webHidden/>
+              </w:rPr>
+            </w:r>
+            <w:r>
+              <w:rPr>
+                <w:noProof/>
+                <w:webHidden/>
+              </w:rPr>
+              <w:fldChar w:fldCharType="separate"/>
+            </w:r>
+            <w:r>
+              <w:rPr>
+                <w:noProof/>
+                <w:webHidden/>
+              </w:rPr>
+              <w:t>3</w:t>
+            </w:r>
+            <w:r>
+              <w:rPr>
+                <w:noProof/>
+                <w:webHidden/>
+              </w:rPr>
+              <w:fldChar w:fldCharType="end"/>
+            </w:r>
+          </w:hyperlink>
+        </w:p>
+        <w:p>
+          <w:pPr>
+            <w:pStyle w:val="TOC3"/>
+            <w:tabs>
+              <w:tab w:val="right" w:leader="dot" w:pos="9396"/>
+            </w:tabs>
+            <w:rPr>
+              <w:noProof/>
+            </w:rPr>
+          </w:pPr>
+          <w:hyperlink w:anchor="_Toc65180452" w:history="1">
+            <w:r>
+              <w:rPr>
+                <w:rStyle w:val="Hyperlink"/>
+                <w:b/>
+                <w:bCs/>
+                <w:noProof/>
+              </w:rPr>
+              <w:t>Use case</w:t>
+            </w:r>
+            <w:r>
+              <w:rPr>
+                <w:rStyle w:val="Hyperlink"/>
+                <w:noProof/>
+              </w:rPr>
+              <w:t>: Remove employee.</w:t>
+            </w:r>
+            <w:r>
+              <w:rPr>
+                <w:noProof/>
+                <w:webHidden/>
+              </w:rPr>
+              <w:tab/>
+            </w:r>
+            <w:r>
+              <w:rPr>
+                <w:noProof/>
+                <w:webHidden/>
+              </w:rPr>
+              <w:fldChar w:fldCharType="begin"/>
+            </w:r>
+            <w:r>
+              <w:rPr>
+                <w:noProof/>
+                <w:webHidden/>
+              </w:rPr>
+              <w:instrText xml:space="preserve"> PAGEREF _Toc65180452 \h </w:instrText>
+            </w:r>
+            <w:r>
+              <w:rPr>
+                <w:noProof/>
+                <w:webHidden/>
+              </w:rPr>
+            </w:r>
+            <w:r>
+              <w:rPr>
+                <w:noProof/>
+                <w:webHidden/>
+              </w:rPr>
+              <w:fldChar w:fldCharType="separate"/>
+            </w:r>
+            <w:r>
+              <w:rPr>
+                <w:noProof/>
+                <w:webHidden/>
+              </w:rPr>
+              <w:t>3</w:t>
+            </w:r>
+            <w:r>
+              <w:rPr>
+                <w:noProof/>
+                <w:webHidden/>
+              </w:rPr>
+              <w:fldChar w:fldCharType="end"/>
+            </w:r>
+          </w:hyperlink>
+        </w:p>
+        <w:p>
+          <w:pPr>
+            <w:pStyle w:val="TOC3"/>
+            <w:tabs>
+              <w:tab w:val="right" w:leader="dot" w:pos="9396"/>
+            </w:tabs>
+            <w:rPr>
+              <w:noProof/>
+            </w:rPr>
+          </w:pPr>
+          <w:hyperlink w:anchor="_Toc65180453" w:history="1">
+            <w:r>
+              <w:rPr>
+                <w:rStyle w:val="Hyperlink"/>
+                <w:b/>
+                <w:bCs/>
+                <w:noProof/>
+              </w:rPr>
+              <w:t>Use case:</w:t>
+            </w:r>
+            <w:r>
+              <w:rPr>
+                <w:rStyle w:val="Hyperlink"/>
+                <w:noProof/>
+              </w:rPr>
+              <w:t xml:space="preserve"> See individual employee statistic.</w:t>
+            </w:r>
+            <w:r>
+              <w:rPr>
+                <w:noProof/>
+                <w:webHidden/>
+              </w:rPr>
+              <w:tab/>
+            </w:r>
+            <w:r>
+              <w:rPr>
+                <w:noProof/>
+                <w:webHidden/>
+              </w:rPr>
+              <w:fldChar w:fldCharType="begin"/>
+            </w:r>
+            <w:r>
+              <w:rPr>
+                <w:noProof/>
+                <w:webHidden/>
+              </w:rPr>
+              <w:instrText xml:space="preserve"> PAGEREF _Toc65180453 \h </w:instrText>
+            </w:r>
+            <w:r>
+              <w:rPr>
+                <w:noProof/>
+                <w:webHidden/>
+              </w:rPr>
+            </w:r>
+            <w:r>
+              <w:rPr>
+                <w:noProof/>
+                <w:webHidden/>
+              </w:rPr>
+              <w:fldChar w:fldCharType="separate"/>
+            </w:r>
+            <w:r>
+              <w:rPr>
+                <w:noProof/>
+                <w:webHidden/>
+              </w:rPr>
+              <w:t>3</w:t>
+            </w:r>
+            <w:r>
+              <w:rPr>
+                <w:noProof/>
+                <w:webHidden/>
+              </w:rPr>
+              <w:fldChar w:fldCharType="end"/>
+            </w:r>
+          </w:hyperlink>
+        </w:p>
+        <w:p>
+          <w:pPr>
+            <w:pStyle w:val="TOC3"/>
+            <w:tabs>
+              <w:tab w:val="right" w:leader="dot" w:pos="9396"/>
+            </w:tabs>
+            <w:rPr>
+              <w:noProof/>
+            </w:rPr>
+          </w:pPr>
+          <w:hyperlink w:anchor="_Toc65180454" w:history="1">
+            <w:r>
+              <w:rPr>
+                <w:rStyle w:val="Hyperlink"/>
+                <w:b/>
+                <w:bCs/>
+                <w:noProof/>
+              </w:rPr>
+              <w:t>Use case:</w:t>
+            </w:r>
+            <w:r>
+              <w:rPr>
+                <w:rStyle w:val="Hyperlink"/>
+                <w:noProof/>
+              </w:rPr>
+              <w:t xml:space="preserve"> Assign employees to shifts</w:t>
+            </w:r>
+            <w:r>
+              <w:rPr>
+                <w:noProof/>
+                <w:webHidden/>
+              </w:rPr>
+              <w:tab/>
+            </w:r>
+            <w:r>
+              <w:rPr>
+                <w:noProof/>
+                <w:webHidden/>
+              </w:rPr>
+              <w:fldChar w:fldCharType="begin"/>
+            </w:r>
+            <w:r>
+              <w:rPr>
+                <w:noProof/>
+                <w:webHidden/>
+              </w:rPr>
+              <w:instrText xml:space="preserve"> PAGEREF _Toc65180454 \h </w:instrText>
+            </w:r>
+            <w:r>
+              <w:rPr>
+                <w:noProof/>
+                <w:webHidden/>
+              </w:rPr>
+            </w:r>
+            <w:r>
+              <w:rPr>
+                <w:noProof/>
+                <w:webHidden/>
+              </w:rPr>
+              <w:fldChar w:fldCharType="separate"/>
+            </w:r>
+            <w:r>
+              <w:rPr>
+                <w:noProof/>
+                <w:webHidden/>
+              </w:rPr>
+              <w:t>3</w:t>
+            </w:r>
+            <w:r>
+              <w:rPr>
+                <w:noProof/>
+                <w:webHidden/>
+              </w:rPr>
+              <w:fldChar w:fldCharType="end"/>
+            </w:r>
+          </w:hyperlink>
+        </w:p>
+        <w:p>
+          <w:pPr>
+            <w:pStyle w:val="TOC3"/>
+            <w:tabs>
+              <w:tab w:val="right" w:leader="dot" w:pos="9396"/>
+            </w:tabs>
+            <w:rPr>
+              <w:noProof/>
+            </w:rPr>
+          </w:pPr>
+          <w:hyperlink w:anchor="_Toc65180455" w:history="1">
+            <w:r>
+              <w:rPr>
+                <w:rStyle w:val="Hyperlink"/>
+                <w:b/>
+                <w:bCs/>
+                <w:noProof/>
+              </w:rPr>
+              <w:t>Use case:</w:t>
+            </w:r>
+            <w:r>
+              <w:rPr>
+                <w:rStyle w:val="Hyperlink"/>
+                <w:noProof/>
+              </w:rPr>
+              <w:t xml:space="preserve"> Remove employees from shifts</w:t>
+            </w:r>
+            <w:r>
+              <w:rPr>
+                <w:noProof/>
+                <w:webHidden/>
+              </w:rPr>
+              <w:tab/>
+            </w:r>
+            <w:r>
+              <w:rPr>
+                <w:noProof/>
+                <w:webHidden/>
+              </w:rPr>
+              <w:fldChar w:fldCharType="begin"/>
+            </w:r>
+            <w:r>
+              <w:rPr>
+                <w:noProof/>
+                <w:webHidden/>
+              </w:rPr>
+              <w:instrText xml:space="preserve"> PAGEREF _Toc65180455 \h </w:instrText>
+            </w:r>
+            <w:r>
+              <w:rPr>
+                <w:noProof/>
+                <w:webHidden/>
+              </w:rPr>
+            </w:r>
+            <w:r>
+              <w:rPr>
+                <w:noProof/>
+                <w:webHidden/>
+              </w:rPr>
+              <w:fldChar w:fldCharType="separate"/>
+            </w:r>
+            <w:r>
+              <w:rPr>
+                <w:noProof/>
+                <w:webHidden/>
+              </w:rPr>
+              <w:t>4</w:t>
+            </w:r>
+            <w:r>
+              <w:rPr>
+                <w:noProof/>
+                <w:webHidden/>
+              </w:rPr>
+              <w:fldChar w:fldCharType="end"/>
+            </w:r>
+          </w:hyperlink>
+        </w:p>
+        <w:p>
+          <w:pPr>
+            <w:pStyle w:val="TOC3"/>
+            <w:tabs>
+              <w:tab w:val="right" w:leader="dot" w:pos="9396"/>
+            </w:tabs>
+            <w:rPr>
+              <w:noProof/>
+            </w:rPr>
+          </w:pPr>
+          <w:hyperlink w:anchor="_Toc65180456" w:history="1">
+            <w:r>
+              <w:rPr>
+                <w:rStyle w:val="Hyperlink"/>
+                <w:b/>
+                <w:bCs/>
+                <w:noProof/>
+              </w:rPr>
+              <w:t>Use case:</w:t>
+            </w:r>
+            <w:r>
+              <w:rPr>
+                <w:rStyle w:val="Hyperlink"/>
+                <w:noProof/>
+              </w:rPr>
+              <w:t xml:space="preserve"> View shifts and assigned employees</w:t>
+            </w:r>
+            <w:r>
+              <w:rPr>
+                <w:noProof/>
+                <w:webHidden/>
+              </w:rPr>
+              <w:tab/>
+            </w:r>
+            <w:r>
+              <w:rPr>
+                <w:noProof/>
+                <w:webHidden/>
+              </w:rPr>
+              <w:fldChar w:fldCharType="begin"/>
+            </w:r>
+            <w:r>
+              <w:rPr>
+                <w:noProof/>
+                <w:webHidden/>
+              </w:rPr>
+              <w:instrText xml:space="preserve"> PAGEREF _Toc65180456 \h </w:instrText>
+            </w:r>
+            <w:r>
+              <w:rPr>
+                <w:noProof/>
+                <w:webHidden/>
+              </w:rPr>
+            </w:r>
+            <w:r>
+              <w:rPr>
+                <w:noProof/>
+                <w:webHidden/>
+              </w:rPr>
+              <w:fldChar w:fldCharType="separate"/>
+            </w:r>
+            <w:r>
+              <w:rPr>
+                <w:noProof/>
+                <w:webHidden/>
+              </w:rPr>
+              <w:t>4</w:t>
+            </w:r>
+            <w:r>
+              <w:rPr>
+                <w:noProof/>
+                <w:webHidden/>
+              </w:rPr>
+              <w:fldChar w:fldCharType="end"/>
+            </w:r>
+          </w:hyperlink>
+        </w:p>
+        <w:p>
+          <w:pPr>
+            <w:pStyle w:val="TOC3"/>
+            <w:tabs>
+              <w:tab w:val="right" w:leader="dot" w:pos="9396"/>
+            </w:tabs>
+            <w:rPr>
+              <w:noProof/>
+            </w:rPr>
+          </w:pPr>
+          <w:hyperlink w:anchor="_Toc65180457" w:history="1">
+            <w:r>
+              <w:rPr>
+                <w:rStyle w:val="Hyperlink"/>
+                <w:b/>
+                <w:bCs/>
+                <w:noProof/>
+              </w:rPr>
+              <w:t>Use case:</w:t>
+            </w:r>
+            <w:r>
+              <w:rPr>
+                <w:rStyle w:val="Hyperlink"/>
+                <w:noProof/>
+              </w:rPr>
+              <w:t xml:space="preserve"> Approve stock request</w:t>
+            </w:r>
+            <w:r>
+              <w:rPr>
+                <w:noProof/>
+                <w:webHidden/>
+              </w:rPr>
+              <w:tab/>
+            </w:r>
+            <w:r>
+              <w:rPr>
+                <w:noProof/>
+                <w:webHidden/>
+              </w:rPr>
+              <w:fldChar w:fldCharType="begin"/>
+            </w:r>
+            <w:r>
+              <w:rPr>
+                <w:noProof/>
+                <w:webHidden/>
+              </w:rPr>
+              <w:instrText xml:space="preserve"> PAGEREF _Toc65180457 \h </w:instrText>
+            </w:r>
+            <w:r>
+              <w:rPr>
+                <w:noProof/>
+                <w:webHidden/>
+              </w:rPr>
+            </w:r>
+            <w:r>
+              <w:rPr>
+                <w:noProof/>
+                <w:webHidden/>
+              </w:rPr>
+              <w:fldChar w:fldCharType="separate"/>
+            </w:r>
+            <w:r>
+              <w:rPr>
+                <w:noProof/>
+                <w:webHidden/>
+              </w:rPr>
+              <w:t>4</w:t>
+            </w:r>
+            <w:r>
+              <w:rPr>
+                <w:noProof/>
+                <w:webHidden/>
+              </w:rPr>
+              <w:fldChar w:fldCharType="end"/>
+            </w:r>
+          </w:hyperlink>
+        </w:p>
+        <w:p>
+          <w:pPr>
+            <w:pStyle w:val="TOC3"/>
+            <w:tabs>
+              <w:tab w:val="right" w:leader="dot" w:pos="9396"/>
+            </w:tabs>
+            <w:rPr>
+              <w:noProof/>
+            </w:rPr>
+          </w:pPr>
+          <w:hyperlink w:anchor="_Toc65180458" w:history="1">
+            <w:r>
+              <w:rPr>
+                <w:rStyle w:val="Hyperlink"/>
+                <w:b/>
+                <w:bCs/>
+                <w:noProof/>
+              </w:rPr>
+              <w:t>Use case:</w:t>
+            </w:r>
+            <w:r>
+              <w:rPr>
+                <w:rStyle w:val="Hyperlink"/>
+                <w:noProof/>
+              </w:rPr>
+              <w:t xml:space="preserve"> Reject stock request</w:t>
+            </w:r>
+            <w:r>
+              <w:rPr>
+                <w:noProof/>
+                <w:webHidden/>
+              </w:rPr>
+              <w:tab/>
+            </w:r>
+            <w:r>
+              <w:rPr>
+                <w:noProof/>
+                <w:webHidden/>
+              </w:rPr>
+              <w:fldChar w:fldCharType="begin"/>
+            </w:r>
+            <w:r>
+              <w:rPr>
+                <w:noProof/>
+                <w:webHidden/>
+              </w:rPr>
+              <w:instrText xml:space="preserve"> PAGEREF _Toc65180458 \h </w:instrText>
+            </w:r>
+            <w:r>
+              <w:rPr>
+                <w:noProof/>
+                <w:webHidden/>
+              </w:rPr>
+            </w:r>
+            <w:r>
+              <w:rPr>
+                <w:noProof/>
+                <w:webHidden/>
+              </w:rPr>
+              <w:fldChar w:fldCharType="separate"/>
+            </w:r>
+            <w:r>
+              <w:rPr>
+                <w:noProof/>
+                <w:webHidden/>
+              </w:rPr>
+              <w:t>5</w:t>
+            </w:r>
+            <w:r>
+              <w:rPr>
+                <w:noProof/>
+                <w:webHidden/>
+              </w:rPr>
+              <w:fldChar w:fldCharType="end"/>
+            </w:r>
+          </w:hyperlink>
+        </w:p>
+        <w:p>
+          <w:pPr>
+            <w:pStyle w:val="TOC3"/>
+            <w:tabs>
+              <w:tab w:val="right" w:leader="dot" w:pos="9396"/>
+            </w:tabs>
+            <w:rPr>
+              <w:noProof/>
+            </w:rPr>
+          </w:pPr>
+          <w:hyperlink w:anchor="_Toc65180459" w:history="1">
+            <w:r>
+              <w:rPr>
+                <w:rStyle w:val="Hyperlink"/>
+                <w:b/>
+                <w:bCs/>
+                <w:noProof/>
+              </w:rPr>
+              <w:t>Use case:</w:t>
+            </w:r>
+            <w:r>
+              <w:rPr>
+                <w:rStyle w:val="Hyperlink"/>
+                <w:noProof/>
+              </w:rPr>
+              <w:t xml:space="preserve"> View stock statistics.</w:t>
+            </w:r>
+            <w:r>
+              <w:rPr>
+                <w:noProof/>
+                <w:webHidden/>
+              </w:rPr>
+              <w:tab/>
+            </w:r>
+            <w:r>
+              <w:rPr>
+                <w:noProof/>
+                <w:webHidden/>
+              </w:rPr>
+              <w:fldChar w:fldCharType="begin"/>
+            </w:r>
+            <w:r>
+              <w:rPr>
+                <w:noProof/>
+                <w:webHidden/>
+              </w:rPr>
+              <w:instrText xml:space="preserve"> PAGEREF _Toc65180459 \h </w:instrText>
+            </w:r>
+            <w:r>
+              <w:rPr>
+                <w:noProof/>
+                <w:webHidden/>
+              </w:rPr>
+            </w:r>
+            <w:r>
+              <w:rPr>
+                <w:noProof/>
+                <w:webHidden/>
+              </w:rPr>
+              <w:fldChar w:fldCharType="separate"/>
+            </w:r>
+            <w:r>
+              <w:rPr>
+                <w:noProof/>
+                <w:webHidden/>
+              </w:rPr>
+              <w:t>5</w:t>
+            </w:r>
+            <w:r>
+              <w:rPr>
+                <w:noProof/>
+                <w:webHidden/>
+              </w:rPr>
+              <w:fldChar w:fldCharType="end"/>
+            </w:r>
+          </w:hyperlink>
+        </w:p>
+        <w:p>
+          <w:pPr>
+            <w:pStyle w:val="TOC3"/>
+            <w:tabs>
+              <w:tab w:val="right" w:leader="dot" w:pos="9396"/>
+            </w:tabs>
+            <w:rPr>
+              <w:noProof/>
+            </w:rPr>
+          </w:pPr>
+          <w:hyperlink w:anchor="_Toc65180460" w:history="1">
+            <w:r>
+              <w:rPr>
+                <w:rStyle w:val="Hyperlink"/>
+                <w:b/>
+                <w:bCs/>
+                <w:noProof/>
+              </w:rPr>
+              <w:t>Use case:</w:t>
+            </w:r>
+            <w:r>
+              <w:rPr>
+                <w:rStyle w:val="Hyperlink"/>
+                <w:noProof/>
+              </w:rPr>
+              <w:t xml:space="preserve"> Product search.</w:t>
+            </w:r>
+            <w:r>
+              <w:rPr>
+                <w:noProof/>
+                <w:webHidden/>
+              </w:rPr>
+              <w:tab/>
+            </w:r>
+            <w:r>
+              <w:rPr>
+                <w:noProof/>
+                <w:webHidden/>
+              </w:rPr>
+              <w:fldChar w:fldCharType="begin"/>
+            </w:r>
+            <w:r>
+              <w:rPr>
+                <w:noProof/>
+                <w:webHidden/>
+              </w:rPr>
+              <w:instrText xml:space="preserve"> PAGEREF _Toc65180460 \h </w:instrText>
+            </w:r>
+            <w:r>
+              <w:rPr>
+                <w:noProof/>
+                <w:webHidden/>
+              </w:rPr>
+            </w:r>
+            <w:r>
+              <w:rPr>
+                <w:noProof/>
+                <w:webHidden/>
+              </w:rPr>
+              <w:fldChar w:fldCharType="separate"/>
+            </w:r>
+            <w:r>
+              <w:rPr>
+                <w:noProof/>
+                <w:webHidden/>
+              </w:rPr>
+              <w:t>5</w:t>
+            </w:r>
+            <w:r>
+              <w:rPr>
+                <w:noProof/>
+                <w:webHidden/>
+              </w:rPr>
+              <w:fldChar w:fldCharType="end"/>
+            </w:r>
+          </w:hyperlink>
+        </w:p>
+        <w:p>
+          <w:pPr>
+            <w:pStyle w:val="TOC3"/>
+            <w:tabs>
+              <w:tab w:val="right" w:leader="dot" w:pos="9396"/>
+            </w:tabs>
+            <w:rPr>
+              <w:noProof/>
+            </w:rPr>
+          </w:pPr>
+          <w:hyperlink w:anchor="_Toc65180461" w:history="1">
+            <w:r>
+              <w:rPr>
+                <w:rStyle w:val="Hyperlink"/>
+                <w:b/>
+                <w:bCs/>
+                <w:noProof/>
+              </w:rPr>
+              <w:t>Use case:</w:t>
+            </w:r>
+            <w:r>
+              <w:rPr>
+                <w:rStyle w:val="Hyperlink"/>
+                <w:noProof/>
+              </w:rPr>
+              <w:t xml:space="preserve"> View employee statistics.</w:t>
+            </w:r>
+            <w:r>
+              <w:rPr>
+                <w:noProof/>
+                <w:webHidden/>
+              </w:rPr>
+              <w:tab/>
+            </w:r>
+            <w:r>
+              <w:rPr>
+                <w:noProof/>
+                <w:webHidden/>
+              </w:rPr>
+              <w:fldChar w:fldCharType="begin"/>
+            </w:r>
+            <w:r>
+              <w:rPr>
+                <w:noProof/>
+                <w:webHidden/>
+              </w:rPr>
+              <w:instrText xml:space="preserve"> PAGEREF _Toc65180461 \h </w:instrText>
+            </w:r>
+            <w:r>
+              <w:rPr>
+                <w:noProof/>
+                <w:webHidden/>
+              </w:rPr>
+            </w:r>
+            <w:r>
+              <w:rPr>
+                <w:noProof/>
+                <w:webHidden/>
+              </w:rPr>
+              <w:fldChar w:fldCharType="separate"/>
+            </w:r>
+            <w:r>
+              <w:rPr>
+                <w:noProof/>
+                <w:webHidden/>
+              </w:rPr>
+              <w:t>5</w:t>
+            </w:r>
+            <w:r>
+              <w:rPr>
+                <w:noProof/>
+                <w:webHidden/>
+              </w:rPr>
+              <w:fldChar w:fldCharType="end"/>
+            </w:r>
+          </w:hyperlink>
+        </w:p>
+        <w:p>
+          <w:pPr>
+            <w:pStyle w:val="TOC3"/>
+            <w:tabs>
+              <w:tab w:val="right" w:leader="dot" w:pos="9396"/>
+            </w:tabs>
+            <w:rPr>
+              <w:noProof/>
+            </w:rPr>
+          </w:pPr>
+          <w:hyperlink w:anchor="_Toc65180462" w:history="1">
+            <w:r>
+              <w:rPr>
+                <w:rStyle w:val="Hyperlink"/>
+                <w:b/>
+                <w:bCs/>
+                <w:noProof/>
+              </w:rPr>
+              <w:t>Use case:</w:t>
+            </w:r>
+            <w:r>
+              <w:rPr>
+                <w:rStyle w:val="Hyperlink"/>
+                <w:noProof/>
+              </w:rPr>
+              <w:t xml:space="preserve"> Employee search.</w:t>
+            </w:r>
+            <w:r>
+              <w:rPr>
+                <w:noProof/>
+                <w:webHidden/>
+              </w:rPr>
+              <w:tab/>
+            </w:r>
+            <w:r>
+              <w:rPr>
+                <w:noProof/>
+                <w:webHidden/>
+              </w:rPr>
+              <w:fldChar w:fldCharType="begin"/>
+            </w:r>
+            <w:r>
+              <w:rPr>
+                <w:noProof/>
+                <w:webHidden/>
+              </w:rPr>
+              <w:instrText xml:space="preserve"> PAGEREF _Toc65180462 \h </w:instrText>
+            </w:r>
+            <w:r>
+              <w:rPr>
+                <w:noProof/>
+                <w:webHidden/>
+              </w:rPr>
+            </w:r>
+            <w:r>
+              <w:rPr>
+                <w:noProof/>
+                <w:webHidden/>
+              </w:rPr>
+              <w:fldChar w:fldCharType="separate"/>
+            </w:r>
+            <w:r>
+              <w:rPr>
+                <w:noProof/>
+                <w:webHidden/>
+              </w:rPr>
+              <w:t>6</w:t>
+            </w:r>
+            <w:r>
+              <w:rPr>
+                <w:noProof/>
+                <w:webHidden/>
+              </w:rPr>
+              <w:fldChar w:fldCharType="end"/>
+            </w:r>
+          </w:hyperlink>
+        </w:p>
+        <w:p>
+          <w:pPr>
+            <w:pStyle w:val="TOC3"/>
+            <w:tabs>
+              <w:tab w:val="right" w:leader="dot" w:pos="9396"/>
+            </w:tabs>
+            <w:rPr>
+              <w:noProof/>
+            </w:rPr>
+          </w:pPr>
+          <w:hyperlink w:anchor="_Toc65180463" w:history="1">
+            <w:r>
+              <w:rPr>
+                <w:rStyle w:val="Hyperlink"/>
+                <w:b/>
+                <w:bCs/>
+                <w:noProof/>
+              </w:rPr>
+              <w:t>Use case:</w:t>
+            </w:r>
+            <w:r>
+              <w:rPr>
+                <w:rStyle w:val="Hyperlink"/>
+                <w:noProof/>
+              </w:rPr>
+              <w:t xml:space="preserve"> Log out.</w:t>
+            </w:r>
+            <w:r>
+              <w:rPr>
+                <w:noProof/>
+                <w:webHidden/>
+              </w:rPr>
+              <w:tab/>
+            </w:r>
+            <w:r>
+              <w:rPr>
+                <w:noProof/>
+                <w:webHidden/>
+              </w:rPr>
+              <w:fldChar w:fldCharType="begin"/>
+            </w:r>
+            <w:r>
+              <w:rPr>
+                <w:noProof/>
+                <w:webHidden/>
+              </w:rPr>
+              <w:instrText xml:space="preserve"> PAGEREF _Toc65180463 \h </w:instrText>
+            </w:r>
+            <w:r>
+              <w:rPr>
+                <w:noProof/>
+                <w:webHidden/>
+              </w:rPr>
+            </w:r>
+            <w:r>
+              <w:rPr>
+                <w:noProof/>
+                <w:webHidden/>
+              </w:rPr>
+              <w:fldChar w:fldCharType="separate"/>
+            </w:r>
+            <w:r>
+              <w:rPr>
+                <w:noProof/>
+                <w:webHidden/>
+              </w:rPr>
+              <w:t>6</w:t>
             </w:r>
             <w:r>
               <w:rPr>
@@ -864,7 +1890,7 @@
               <w:noProof/>
             </w:rPr>
           </w:pPr>
-          <w:hyperlink w:anchor="_Toc65107725" w:history="1">
+          <w:hyperlink w:anchor="_Toc65180464" w:history="1">
             <w:r>
               <w:rPr>
                 <w:rStyle w:val="Hyperlink"/>
@@ -891,7 +1917,7 @@
                 <w:noProof/>
                 <w:webHidden/>
               </w:rPr>
-              <w:instrText xml:space="preserve"> PAGEREF _Toc65107725 \h </w:instrText>
+              <w:instrText xml:space="preserve"> PAGEREF _Toc65180464 \h </w:instrText>
             </w:r>
             <w:r>
               <w:rPr>
@@ -911,7 +1937,7 @@
                 <w:noProof/>
                 <w:webHidden/>
               </w:rPr>
-              <w:t>3</w:t>
+              <w:t>7</w:t>
             </w:r>
             <w:r>
               <w:rPr>
@@ -932,7 +1958,68 @@
               <w:noProof/>
             </w:rPr>
           </w:pPr>
-          <w:hyperlink w:anchor="_Toc65107726" w:history="1">
+          <w:hyperlink w:anchor="_Toc65180465" w:history="1">
+            <w:r>
+              <w:rPr>
+                <w:noProof/>
+                <w:webHidden/>
+              </w:rPr>
+              <w:tab/>
+            </w:r>
+            <w:r>
+              <w:rPr>
+                <w:noProof/>
+                <w:webHidden/>
+              </w:rPr>
+              <w:fldChar w:fldCharType="begin"/>
+            </w:r>
+            <w:r>
+              <w:rPr>
+                <w:noProof/>
+                <w:webHidden/>
+              </w:rPr>
+              <w:instrText xml:space="preserve"> PAGEREF _Toc65180465 \h </w:instrText>
+            </w:r>
+            <w:r>
+              <w:rPr>
+                <w:noProof/>
+                <w:webHidden/>
+              </w:rPr>
+            </w:r>
+            <w:r>
+              <w:rPr>
+                <w:noProof/>
+                <w:webHidden/>
+              </w:rPr>
+              <w:fldChar w:fldCharType="separate"/>
+            </w:r>
+            <w:r>
+              <w:rPr>
+                <w:noProof/>
+                <w:webHidden/>
+              </w:rPr>
+              <w:t>10</w:t>
+            </w:r>
+            <w:r>
+              <w:rPr>
+                <w:noProof/>
+                <w:webHidden/>
+              </w:rPr>
+              <w:fldChar w:fldCharType="end"/>
+            </w:r>
+          </w:hyperlink>
+        </w:p>
+        <w:p>
+          <w:pPr>
+            <w:pStyle w:val="TOC1"/>
+            <w:tabs>
+              <w:tab w:val="right" w:leader="dot" w:pos="9396"/>
+            </w:tabs>
+            <w:rPr>
+              <w:noProof/>
+            </w:rPr>
+          </w:pPr>
+          <w:hyperlink w:anchor="_Toc65180466" w:history="1">
             <w:r>
               <w:rPr>
                 <w:rStyle w:val="Hyperlink"/>
@@ -959,7 +2046,7 @@
                 <w:noProof/>
                 <w:webHidden/>
               </w:rPr>
-              <w:instrText xml:space="preserve"> PAGEREF _Toc65107726 \h </w:instrText>
+              <w:instrText xml:space="preserve"> PAGEREF _Toc65180466 \h </w:instrText>
             </w:r>
             <w:r>
               <w:rPr>
@@ -979,7 +2066,7 @@
                 <w:noProof/>
                 <w:webHidden/>
               </w:rPr>
-              <w:t>3</w:t>
+              <w:t>11</w:t>
             </w:r>
             <w:r>
               <w:rPr>
@@ -1015,7 +2102,7 @@
           <w:rFonts w:eastAsiaTheme="minorEastAsia"/>
         </w:rPr>
       </w:pPr>
-      <w:bookmarkStart w:id="0" w:name="_Toc65107722"/>
+      <w:bookmarkStart w:id="0" w:name="_Toc65180447"/>
       <w:r>
         <w:rPr>
           <w:rFonts w:eastAsiaTheme="minorEastAsia"/>
@@ -1341,7 +2428,7 @@
       <w:pPr>
         <w:pStyle w:val="Heading1"/>
       </w:pPr>
-      <w:bookmarkStart w:id="1" w:name="_Toc65107723"/>
+      <w:bookmarkStart w:id="1" w:name="_Toc65180448"/>
       <w:r>
         <w:t>Fontional Requirement</w:t>
       </w:r>
@@ -1395,7 +2482,19 @@
     </w:p>
     <w:p>
       <w:r>
-        <w:t>Each user can see and do some stuff in the application</w:t>
+        <w:t>Each user can see</w:t>
+      </w:r>
+      <w:r>
+        <w:t xml:space="preserve"> certain stuff</w:t>
+      </w:r>
+      <w:r>
+        <w:t xml:space="preserve"> and</w:t>
+      </w:r>
+      <w:r>
+        <w:t xml:space="preserve"> can</w:t>
+      </w:r>
+      <w:r>
+        <w:t xml:space="preserve"> do some stuff in the application</w:t>
       </w:r>
       <w:r>
         <w:t>.</w:t>
@@ -1590,26 +2689,26 @@
         <w:rPr>
           <w:rStyle w:val="Strong"/>
         </w:rPr>
-        <w:t>FR-07 Management should be able to send restock request.</w:t>
-      </w:r>
-    </w:p>
-    <w:p>
-      <w:pPr>
+        <w:t>FR-07: Depot worker should be able to see restock reques</w:t>
+      </w:r>
+      <w:r>
         <w:rPr>
           <w:rStyle w:val="Strong"/>
         </w:rPr>
-      </w:pPr>
-      <w:r>
+        <w:t>t in the application.</w:t>
+      </w:r>
+    </w:p>
+    <w:p>
+      <w:pPr>
         <w:rPr>
           <w:rStyle w:val="Strong"/>
         </w:rPr>
-        <w:t>FR-07: Depot worker should be able to see restock reques</w:t>
-      </w:r>
+      </w:pPr>
       <w:r>
         <w:rPr>
           <w:rStyle w:val="Strong"/>
         </w:rPr>
-        <w:t>t in the application.</w:t>
+        <w:t>FR-08: Depot worker should be able to approve restock request.</w:t>
       </w:r>
     </w:p>
     <w:p>
@@ -1618,28 +2717,73 @@
           <w:rStyle w:val="Strong"/>
         </w:rPr>
       </w:pPr>
+      <w:r>
+        <w:rPr>
+          <w:rStyle w:val="Strong"/>
+        </w:rPr>
+        <w:t>F</w:t>
+      </w:r>
+      <w:r>
+        <w:rPr>
+          <w:rStyle w:val="Strong"/>
+        </w:rPr>
+        <w:t>R-09: Depot worker should be able to reject restock request.</w:t>
+      </w:r>
+    </w:p>
+    <w:p>
+      <w:pPr>
+        <w:rPr>
+          <w:rStyle w:val="Strong"/>
+        </w:rPr>
+      </w:pPr>
     </w:p>
     <w:p>
       <w:pPr>
         <w:pStyle w:val="Heading1"/>
       </w:pPr>
-      <w:bookmarkStart w:id="2" w:name="_Toc65107724"/>
+      <w:bookmarkStart w:id="2" w:name="_Toc65180449"/>
       <w:r>
         <w:t>Use cases</w:t>
       </w:r>
       <w:bookmarkEnd w:id="2"/>
     </w:p>
     <w:p>
-      <w:r>
-        <w:rPr>
+      <w:pPr>
+        <w:pStyle w:val="Heading3"/>
+        <w:rPr>
+          <w:sz w:val="24"/>
+          <w:szCs w:val="24"/>
+        </w:rPr>
+      </w:pPr>
+      <w:bookmarkStart w:id="3" w:name="_Toc65180450"/>
+      <w:r>
+        <w:rPr>
+          <w:rStyle w:val="Heading4Char"/>
           <w:b/>
           <w:bCs/>
-        </w:rPr>
-        <w:t>Use case:</w:t>
-      </w:r>
-      <w:r>
-        <w:t xml:space="preserve"> Log in.</w:t>
-      </w:r>
+          <w:caps w:val="0"/>
+          <w:sz w:val="24"/>
+          <w:szCs w:val="24"/>
+        </w:rPr>
+        <w:t xml:space="preserve">Use case: </w:t>
+      </w:r>
+      <w:r>
+        <w:rPr>
+          <w:rStyle w:val="Heading4Char"/>
+          <w:caps w:val="0"/>
+          <w:sz w:val="24"/>
+          <w:szCs w:val="24"/>
+        </w:rPr>
+        <w:t>Log in</w:t>
+      </w:r>
+      <w:r>
+        <w:rPr>
+          <w:sz w:val="24"/>
+          <w:szCs w:val="24"/>
+        </w:rPr>
+        <w:t>.</w:t>
+      </w:r>
+      <w:bookmarkEnd w:id="3"/>
     </w:p>
     <w:p>
       <w:r>
@@ -1707,19 +2851,45 @@
     </w:p>
     <w:p/>
     <w:p>
+      <w:pPr>
+        <w:pStyle w:val="Heading3"/>
+        <w:rPr>
+          <w:sz w:val="24"/>
+          <w:szCs w:val="24"/>
+        </w:rPr>
+      </w:pPr>
+      <w:bookmarkStart w:id="4" w:name="_Toc65180451"/>
       <w:r>
         <w:rPr>
           <w:b/>
           <w:bCs/>
+          <w:sz w:val="24"/>
+          <w:szCs w:val="24"/>
         </w:rPr>
         <w:t>Use case:</w:t>
       </w:r>
       <w:r>
+        <w:rPr>
+          <w:sz w:val="24"/>
+          <w:szCs w:val="24"/>
+        </w:rPr>
         <w:t xml:space="preserve"> </w:t>
       </w:r>
       <w:r>
-        <w:t>add employee.</w:t>
-      </w:r>
+        <w:rPr>
+          <w:sz w:val="24"/>
+          <w:szCs w:val="24"/>
+        </w:rPr>
+        <w:t>A</w:t>
+      </w:r>
+      <w:r>
+        <w:rPr>
+          <w:sz w:val="24"/>
+          <w:szCs w:val="24"/>
+        </w:rPr>
+        <w:t>dd employee.</w:t>
+      </w:r>
+      <w:bookmarkEnd w:id="4"/>
     </w:p>
     <w:p>
       <w:r>
@@ -1797,24 +2967,124 @@
         <w:t xml:space="preserve"> and display it on a screen.</w:t>
       </w:r>
     </w:p>
-    <w:p/>
-    <w:p>
-      <w:r>
+    <w:p>
+      <w:pPr>
         <w:rPr>
           <w:b/>
           <w:bCs/>
         </w:rPr>
-        <w:t>Use case:</w:t>
+      </w:pPr>
+      <w:r>
+        <w:rPr>
+          <w:b/>
+          <w:bCs/>
+        </w:rPr>
+        <w:t>Extensions:</w:t>
+      </w:r>
+    </w:p>
+    <w:p>
+      <w:pPr>
+        <w:ind w:left="360"/>
+      </w:pPr>
+      <w:r>
+        <w:t>1a:</w:t>
       </w:r>
       <w:r>
         <w:t xml:space="preserve"> </w:t>
       </w:r>
       <w:r>
+        <w:t>S</w:t>
+      </w:r>
+      <w:r>
+        <w:t xml:space="preserve">ome </w:t>
+      </w:r>
+      <w:r>
+        <w:t>employee information is not filled in.</w:t>
+      </w:r>
+    </w:p>
+    <w:p>
+      <w:pPr>
+        <w:pStyle w:val="ListParagraph"/>
+        <w:numPr>
+          <w:ilvl w:val="0"/>
+          <w:numId w:val="18"/>
+        </w:numPr>
+      </w:pPr>
+      <w:r>
+        <w:t xml:space="preserve">Application </w:t>
+      </w:r>
+      <w:r>
+        <w:t>displays</w:t>
+      </w:r>
+      <w:r>
+        <w:t xml:space="preserve"> a message </w:t>
+      </w:r>
+      <w:r>
+        <w:t xml:space="preserve">to fill the missing </w:t>
+      </w:r>
+      <w:r>
+        <w:t xml:space="preserve">requirement </w:t>
+      </w:r>
+      <w:r>
+        <w:t>information.</w:t>
+      </w:r>
+    </w:p>
+    <w:p>
+      <w:pPr>
+        <w:pStyle w:val="ListParagraph"/>
+        <w:numPr>
+          <w:ilvl w:val="0"/>
+          <w:numId w:val="18"/>
+        </w:numPr>
+      </w:pPr>
+      <w:r>
+        <w:t>Retur</w:t>
+      </w:r>
+      <w:r>
+        <w:t>ns to MSS step 1.</w:t>
+      </w:r>
+    </w:p>
+    <w:p/>
+    <w:p>
+      <w:pPr>
+        <w:pStyle w:val="Heading3"/>
+        <w:rPr>
+          <w:sz w:val="24"/>
+          <w:szCs w:val="24"/>
+        </w:rPr>
+      </w:pPr>
+      <w:bookmarkStart w:id="5" w:name="_Toc65180452"/>
+      <w:r>
+        <w:rPr>
+          <w:b/>
+          <w:bCs/>
+          <w:sz w:val="24"/>
+          <w:szCs w:val="24"/>
+        </w:rPr>
+        <w:t>Use case</w:t>
+      </w:r>
+      <w:r>
+        <w:rPr>
+          <w:sz w:val="24"/>
+          <w:szCs w:val="24"/>
+        </w:rPr>
+        <w:t xml:space="preserve">: </w:t>
+      </w:r>
+      <w:r>
+        <w:rPr>
+          <w:sz w:val="24"/>
+          <w:szCs w:val="24"/>
+        </w:rPr>
         <w:t>R</w:t>
       </w:r>
       <w:r>
+        <w:rPr>
+          <w:sz w:val="24"/>
+          <w:szCs w:val="24"/>
+        </w:rPr>
         <w:t>emove employee.</w:t>
       </w:r>
+      <w:bookmarkEnd w:id="5"/>
     </w:p>
     <w:p>
       <w:r>
@@ -1893,22 +3163,45 @@
     </w:p>
     <w:p/>
     <w:p>
+      <w:pPr>
+        <w:pStyle w:val="Heading3"/>
+        <w:rPr>
+          <w:sz w:val="24"/>
+          <w:szCs w:val="24"/>
+        </w:rPr>
+      </w:pPr>
+      <w:bookmarkStart w:id="6" w:name="_Toc65180453"/>
       <w:r>
         <w:rPr>
           <w:b/>
           <w:bCs/>
+          <w:sz w:val="24"/>
+          <w:szCs w:val="24"/>
         </w:rPr>
         <w:t>Use case:</w:t>
       </w:r>
       <w:r>
+        <w:rPr>
+          <w:sz w:val="24"/>
+          <w:szCs w:val="24"/>
+        </w:rPr>
         <w:t xml:space="preserve"> </w:t>
       </w:r>
       <w:r>
+        <w:rPr>
+          <w:sz w:val="24"/>
+          <w:szCs w:val="24"/>
+        </w:rPr>
         <w:t xml:space="preserve">See </w:t>
       </w:r>
       <w:r>
+        <w:rPr>
+          <w:sz w:val="24"/>
+          <w:szCs w:val="24"/>
+        </w:rPr>
         <w:t>individual employee statistic.</w:t>
       </w:r>
+      <w:bookmarkEnd w:id="6"/>
     </w:p>
     <w:p>
       <w:r>
@@ -2041,15 +3334,59 @@
     </w:p>
     <w:p/>
     <w:p>
+      <w:pPr>
+        <w:pStyle w:val="Heading3"/>
+        <w:rPr>
+          <w:sz w:val="24"/>
+          <w:szCs w:val="24"/>
+        </w:rPr>
+      </w:pPr>
+      <w:bookmarkStart w:id="7" w:name="_Toc65180454"/>
       <w:r>
         <w:rPr>
           <w:b/>
+          <w:bCs/>
+          <w:sz w:val="24"/>
+          <w:szCs w:val="24"/>
         </w:rPr>
         <w:t>Use case:</w:t>
       </w:r>
       <w:r>
-        <w:t xml:space="preserve"> Assign Employees to Shifts</w:t>
-      </w:r>
+        <w:rPr>
+          <w:sz w:val="24"/>
+          <w:szCs w:val="24"/>
+        </w:rPr>
+        <w:t xml:space="preserve"> Assign </w:t>
+      </w:r>
+      <w:r>
+        <w:rPr>
+          <w:sz w:val="24"/>
+          <w:szCs w:val="24"/>
+        </w:rPr>
+        <w:t>e</w:t>
+      </w:r>
+      <w:r>
+        <w:rPr>
+          <w:sz w:val="24"/>
+          <w:szCs w:val="24"/>
+        </w:rPr>
+        <w:t xml:space="preserve">mployees to </w:t>
+      </w:r>
+      <w:r>
+        <w:rPr>
+          <w:sz w:val="24"/>
+          <w:szCs w:val="24"/>
+        </w:rPr>
+        <w:t>s</w:t>
+      </w:r>
+      <w:r>
+        <w:rPr>
+          <w:sz w:val="24"/>
+          <w:szCs w:val="24"/>
+        </w:rPr>
+        <w:t>hifts</w:t>
+      </w:r>
+      <w:bookmarkEnd w:id="7"/>
     </w:p>
     <w:p>
       <w:r>
@@ -2108,6 +3445,7 @@
         </w:numPr>
       </w:pPr>
       <w:r>
+        <w:lastRenderedPageBreak/>
         <w:t>System shows assigned employees and available employees</w:t>
       </w:r>
     </w:p>
@@ -2145,19 +3483,16 @@
         <w:rPr>
           <w:b/>
         </w:rPr>
-        <w:lastRenderedPageBreak/>
         <w:t>Extensions:</w:t>
       </w:r>
     </w:p>
     <w:p>
       <w:r>
-        <w:t xml:space="preserve">5a: No employee is selected in neither available employees list nor assigned employees </w:t>
-      </w:r>
-      <w:proofErr w:type="gramStart"/>
-      <w:r>
-        <w:t>list</w:t>
-      </w:r>
-      <w:proofErr w:type="gramEnd"/>
+        <w:t>5a: No employee is selected in neither available employees list nor assigned employees list</w:t>
+      </w:r>
+      <w:r>
+        <w:t>.</w:t>
+      </w:r>
     </w:p>
     <w:p>
       <w:pPr>
@@ -2190,15 +3525,73 @@
       </w:pPr>
     </w:p>
     <w:p>
+      <w:pPr>
+        <w:pStyle w:val="Heading3"/>
+        <w:rPr>
+          <w:sz w:val="24"/>
+          <w:szCs w:val="24"/>
+        </w:rPr>
+      </w:pPr>
+      <w:bookmarkStart w:id="8" w:name="_Toc65180455"/>
       <w:r>
         <w:rPr>
           <w:b/>
+          <w:bCs/>
+          <w:sz w:val="24"/>
+          <w:szCs w:val="24"/>
         </w:rPr>
         <w:t>Use case:</w:t>
       </w:r>
       <w:r>
-        <w:t xml:space="preserve"> Remove Employees from Shifts</w:t>
-      </w:r>
+        <w:rPr>
+          <w:sz w:val="24"/>
+          <w:szCs w:val="24"/>
+        </w:rPr>
+        <w:t xml:space="preserve"> </w:t>
+      </w:r>
+      <w:r>
+        <w:rPr>
+          <w:sz w:val="24"/>
+          <w:szCs w:val="24"/>
+        </w:rPr>
+        <w:t>R</w:t>
+      </w:r>
+      <w:r>
+        <w:rPr>
+          <w:sz w:val="24"/>
+          <w:szCs w:val="24"/>
+        </w:rPr>
+        <w:t xml:space="preserve">emove </w:t>
+      </w:r>
+      <w:r>
+        <w:rPr>
+          <w:sz w:val="24"/>
+          <w:szCs w:val="24"/>
+        </w:rPr>
+        <w:t>e</w:t>
+      </w:r>
+      <w:r>
+        <w:rPr>
+          <w:sz w:val="24"/>
+          <w:szCs w:val="24"/>
+        </w:rPr>
+        <w:t xml:space="preserve">mployees from </w:t>
+      </w:r>
+      <w:r>
+        <w:rPr>
+          <w:sz w:val="24"/>
+          <w:szCs w:val="24"/>
+        </w:rPr>
+        <w:t>s</w:t>
+      </w:r>
+      <w:r>
+        <w:rPr>
+          <w:sz w:val="24"/>
+          <w:szCs w:val="24"/>
+        </w:rPr>
+        <w:t>hifts</w:t>
+      </w:r>
+      <w:bookmarkEnd w:id="8"/>
     </w:p>
     <w:p>
       <w:r>
@@ -2299,13 +3692,11 @@
     </w:p>
     <w:p>
       <w:r>
-        <w:t xml:space="preserve">5a: No employee is selected in neither available employees list nor assigned employees </w:t>
-      </w:r>
-      <w:proofErr w:type="gramStart"/>
-      <w:r>
-        <w:t>list</w:t>
-      </w:r>
-      <w:proofErr w:type="gramEnd"/>
+        <w:t>5a: No employee is selected in neither available employees list nor assigned employees list</w:t>
+      </w:r>
+      <w:r>
+        <w:t>.</w:t>
+      </w:r>
     </w:p>
     <w:p>
       <w:pPr>
@@ -2338,24 +3729,73 @@
       </w:pPr>
     </w:p>
     <w:p>
+      <w:pPr>
+        <w:pStyle w:val="Heading3"/>
+        <w:rPr>
+          <w:sz w:val="24"/>
+          <w:szCs w:val="24"/>
+        </w:rPr>
+      </w:pPr>
+      <w:bookmarkStart w:id="9" w:name="_Toc65180456"/>
       <w:r>
         <w:rPr>
           <w:b/>
+          <w:bCs/>
+          <w:sz w:val="24"/>
+          <w:szCs w:val="24"/>
         </w:rPr>
         <w:t>Use case:</w:t>
       </w:r>
       <w:r>
-        <w:t xml:space="preserve"> </w:t>
-      </w:r>
-      <w:r>
-        <w:t>View Shifts and Assigned</w:t>
-      </w:r>
-      <w:r>
-        <w:t xml:space="preserve"> </w:t>
-      </w:r>
-      <w:r>
-        <w:t>Employees</w:t>
-      </w:r>
+        <w:rPr>
+          <w:sz w:val="24"/>
+          <w:szCs w:val="24"/>
+        </w:rPr>
+        <w:t xml:space="preserve"> View </w:t>
+      </w:r>
+      <w:r>
+        <w:rPr>
+          <w:sz w:val="24"/>
+          <w:szCs w:val="24"/>
+        </w:rPr>
+        <w:t>s</w:t>
+      </w:r>
+      <w:r>
+        <w:rPr>
+          <w:sz w:val="24"/>
+          <w:szCs w:val="24"/>
+        </w:rPr>
+        <w:t xml:space="preserve">hifts and </w:t>
+      </w:r>
+      <w:r>
+        <w:rPr>
+          <w:sz w:val="24"/>
+          <w:szCs w:val="24"/>
+        </w:rPr>
+        <w:t>a</w:t>
+      </w:r>
+      <w:r>
+        <w:rPr>
+          <w:sz w:val="24"/>
+          <w:szCs w:val="24"/>
+        </w:rPr>
+        <w:t xml:space="preserve">ssigned </w:t>
+      </w:r>
+      <w:r>
+        <w:rPr>
+          <w:sz w:val="24"/>
+          <w:szCs w:val="24"/>
+        </w:rPr>
+        <w:t>e</w:t>
+      </w:r>
+      <w:r>
+        <w:rPr>
+          <w:sz w:val="24"/>
+          <w:szCs w:val="24"/>
+        </w:rPr>
+        <w:t>mployees</w:t>
+      </w:r>
+      <w:bookmarkEnd w:id="9"/>
     </w:p>
     <w:p>
       <w:r>
@@ -2416,18 +3856,59 @@
     </w:p>
     <w:p/>
     <w:p>
+      <w:pPr>
+        <w:pStyle w:val="Heading3"/>
+        <w:rPr>
+          <w:sz w:val="24"/>
+          <w:szCs w:val="24"/>
+        </w:rPr>
+      </w:pPr>
+      <w:bookmarkStart w:id="10" w:name="_Toc65180457"/>
       <w:r>
         <w:rPr>
           <w:b/>
+          <w:bCs/>
+          <w:sz w:val="24"/>
+          <w:szCs w:val="24"/>
         </w:rPr>
         <w:t>Use case:</w:t>
       </w:r>
       <w:r>
-        <w:t xml:space="preserve"> </w:t>
-      </w:r>
-      <w:r>
-        <w:t>Approve Stock Request</w:t>
-      </w:r>
+        <w:rPr>
+          <w:sz w:val="24"/>
+          <w:szCs w:val="24"/>
+        </w:rPr>
+        <w:t xml:space="preserve"> Approve </w:t>
+      </w:r>
+      <w:r>
+        <w:rPr>
+          <w:sz w:val="24"/>
+          <w:szCs w:val="24"/>
+        </w:rPr>
+        <w:t>s</w:t>
+      </w:r>
+      <w:r>
+        <w:rPr>
+          <w:sz w:val="24"/>
+          <w:szCs w:val="24"/>
+        </w:rPr>
+        <w:t xml:space="preserve">tock </w:t>
+      </w:r>
+      <w:r>
+        <w:rPr>
+          <w:sz w:val="24"/>
+          <w:szCs w:val="24"/>
+        </w:rPr>
+        <w:t>r</w:t>
+      </w:r>
+      <w:r>
+        <w:rPr>
+          <w:sz w:val="24"/>
+          <w:szCs w:val="24"/>
+        </w:rPr>
+        <w:t>equest</w:t>
+      </w:r>
+      <w:bookmarkEnd w:id="10"/>
     </w:p>
     <w:p>
       <w:r>
@@ -2497,6 +3978,7 @@
         </w:numPr>
       </w:pPr>
       <w:r>
+        <w:lastRenderedPageBreak/>
         <w:t>Depot-worker clicks “Approve”</w:t>
       </w:r>
     </w:p>
@@ -2508,7 +3990,6 @@
         </w:numPr>
       </w:pPr>
       <w:r>
-        <w:lastRenderedPageBreak/>
         <w:t>System removes request from incoming requests, adds it to “approved requests” tab page and shows appropriate message</w:t>
       </w:r>
     </w:p>
@@ -2569,21 +4050,59 @@
     </w:p>
     <w:p/>
     <w:p>
+      <w:pPr>
+        <w:pStyle w:val="Heading3"/>
+        <w:rPr>
+          <w:sz w:val="24"/>
+          <w:szCs w:val="24"/>
+        </w:rPr>
+      </w:pPr>
+      <w:bookmarkStart w:id="11" w:name="_Toc65180458"/>
       <w:r>
         <w:rPr>
           <w:b/>
+          <w:bCs/>
+          <w:sz w:val="24"/>
+          <w:szCs w:val="24"/>
         </w:rPr>
         <w:t>Use case:</w:t>
       </w:r>
       <w:r>
-        <w:t xml:space="preserve"> </w:t>
-      </w:r>
-      <w:r>
-        <w:t>Reject</w:t>
-      </w:r>
-      <w:r>
-        <w:t xml:space="preserve"> Stock Request</w:t>
-      </w:r>
+        <w:rPr>
+          <w:sz w:val="24"/>
+          <w:szCs w:val="24"/>
+        </w:rPr>
+        <w:t xml:space="preserve"> Reject </w:t>
+      </w:r>
+      <w:r>
+        <w:rPr>
+          <w:sz w:val="24"/>
+          <w:szCs w:val="24"/>
+        </w:rPr>
+        <w:t>s</w:t>
+      </w:r>
+      <w:r>
+        <w:rPr>
+          <w:sz w:val="24"/>
+          <w:szCs w:val="24"/>
+        </w:rPr>
+        <w:t xml:space="preserve">tock </w:t>
+      </w:r>
+      <w:r>
+        <w:rPr>
+          <w:sz w:val="24"/>
+          <w:szCs w:val="24"/>
+        </w:rPr>
+        <w:t>r</w:t>
+      </w:r>
+      <w:r>
+        <w:rPr>
+          <w:sz w:val="24"/>
+          <w:szCs w:val="24"/>
+        </w:rPr>
+        <w:t>equest</w:t>
+      </w:r>
+      <w:bookmarkEnd w:id="11"/>
     </w:p>
     <w:p>
       <w:r>
@@ -2667,16 +4186,11 @@
         </w:numPr>
       </w:pPr>
       <w:r>
-        <w:t xml:space="preserve">System removes request from incoming requests, adds it </w:t>
-      </w:r>
-      <w:proofErr w:type="gramStart"/>
-      <w:r>
-        <w:t>to</w:t>
+        <w:t>System removes request from incoming requests, adds it to</w:t>
       </w:r>
       <w:r>
         <w:t xml:space="preserve"> ”rejected</w:t>
       </w:r>
-      <w:proofErr w:type="gramEnd"/>
       <w:r>
         <w:t xml:space="preserve"> requests</w:t>
       </w:r>
@@ -2693,18 +4207,38 @@
       </w:pPr>
     </w:p>
     <w:p>
+      <w:pPr>
+        <w:pStyle w:val="Heading3"/>
+        <w:rPr>
+          <w:sz w:val="24"/>
+          <w:szCs w:val="24"/>
+        </w:rPr>
+      </w:pPr>
+      <w:bookmarkStart w:id="12" w:name="_Toc65180459"/>
       <w:r>
         <w:rPr>
           <w:b/>
+          <w:bCs/>
+          <w:sz w:val="24"/>
+          <w:szCs w:val="24"/>
         </w:rPr>
         <w:t>Use case:</w:t>
       </w:r>
       <w:r>
+        <w:rPr>
+          <w:sz w:val="24"/>
+          <w:szCs w:val="24"/>
+        </w:rPr>
         <w:t xml:space="preserve"> </w:t>
       </w:r>
       <w:r>
+        <w:rPr>
+          <w:sz w:val="24"/>
+          <w:szCs w:val="24"/>
+        </w:rPr>
         <w:t>View stock statistics.</w:t>
       </w:r>
+      <w:bookmarkEnd w:id="12"/>
     </w:p>
     <w:p>
       <w:r>
@@ -2820,34 +4354,44 @@
     </w:p>
     <w:p>
       <w:pPr>
-        <w:rPr>
+        <w:pStyle w:val="Heading3"/>
+        <w:rPr>
+          <w:sz w:val="24"/>
+          <w:szCs w:val="24"/>
+        </w:rPr>
+      </w:pPr>
+      <w:bookmarkStart w:id="13" w:name="_Toc65180460"/>
+      <w:r>
+        <w:rPr>
+          <w:b/>
           <w:bCs/>
-        </w:rPr>
-      </w:pPr>
-      <w:r>
-        <w:rPr>
-          <w:b/>
+          <w:sz w:val="24"/>
+          <w:szCs w:val="24"/>
         </w:rPr>
         <w:t>Use case:</w:t>
       </w:r>
       <w:r>
         <w:rPr>
-          <w:bCs/>
+          <w:sz w:val="24"/>
+          <w:szCs w:val="24"/>
         </w:rPr>
         <w:t xml:space="preserve"> </w:t>
       </w:r>
       <w:r>
         <w:rPr>
-          <w:bCs/>
+          <w:sz w:val="24"/>
+          <w:szCs w:val="24"/>
         </w:rPr>
         <w:t>Product search</w:t>
       </w:r>
       <w:r>
         <w:rPr>
-          <w:bCs/>
+          <w:sz w:val="24"/>
+          <w:szCs w:val="24"/>
         </w:rPr>
         <w:t>.</w:t>
       </w:r>
+      <w:bookmarkEnd w:id="13"/>
     </w:p>
     <w:p>
       <w:pPr>
@@ -2955,19 +4499,38 @@
     </w:p>
     <w:p/>
     <w:p>
+      <w:pPr>
+        <w:pStyle w:val="Heading3"/>
+        <w:rPr>
+          <w:sz w:val="24"/>
+          <w:szCs w:val="24"/>
+        </w:rPr>
+      </w:pPr>
+      <w:bookmarkStart w:id="14" w:name="_Toc65180461"/>
       <w:r>
         <w:rPr>
           <w:b/>
           <w:bCs/>
+          <w:sz w:val="24"/>
+          <w:szCs w:val="24"/>
         </w:rPr>
         <w:t>Use case:</w:t>
       </w:r>
       <w:r>
+        <w:rPr>
+          <w:sz w:val="24"/>
+          <w:szCs w:val="24"/>
+        </w:rPr>
         <w:t xml:space="preserve"> View employee statistics</w:t>
       </w:r>
       <w:r>
+        <w:rPr>
+          <w:sz w:val="24"/>
+          <w:szCs w:val="24"/>
+        </w:rPr>
         <w:t>.</w:t>
       </w:r>
+      <w:bookmarkEnd w:id="14"/>
     </w:p>
     <w:p>
       <w:r>
@@ -3041,16 +4604,44 @@
     </w:p>
     <w:p/>
     <w:p>
-      <w:r>
-        <w:rPr>
-          <w:b/>
-          <w:bCs/>
+      <w:pPr>
+        <w:pStyle w:val="Heading3"/>
+        <w:rPr>
+          <w:sz w:val="24"/>
+          <w:szCs w:val="24"/>
+        </w:rPr>
+      </w:pPr>
+      <w:bookmarkStart w:id="15" w:name="_Toc65180462"/>
+      <w:r>
+        <w:rPr>
+          <w:rStyle w:val="Heading6Char"/>
+          <w:caps w:val="0"/>
+          <w:color w:val="auto"/>
+          <w:sz w:val="24"/>
+          <w:szCs w:val="24"/>
         </w:rPr>
         <w:t>Use case:</w:t>
       </w:r>
       <w:r>
-        <w:t xml:space="preserve"> Employee search.</w:t>
-      </w:r>
+        <w:rPr>
+          <w:rStyle w:val="Heading6Char"/>
+          <w:b w:val="0"/>
+          <w:bCs w:val="0"/>
+          <w:caps w:val="0"/>
+          <w:color w:val="auto"/>
+          <w:sz w:val="24"/>
+          <w:szCs w:val="24"/>
+        </w:rPr>
+        <w:t xml:space="preserve"> Employee search</w:t>
+      </w:r>
+      <w:r>
+        <w:rPr>
+          <w:sz w:val="24"/>
+          <w:szCs w:val="24"/>
+        </w:rPr>
+        <w:t>.</w:t>
+      </w:r>
+      <w:bookmarkEnd w:id="15"/>
     </w:p>
     <w:p>
       <w:r>
@@ -3106,13 +4697,7 @@
         <w:t>m</w:t>
       </w:r>
       <w:r>
-        <w:t>anagement chooses the tab “</w:t>
-      </w:r>
-      <w:r>
-        <w:t>Search</w:t>
-      </w:r>
-      <w:r>
-        <w:t>”.</w:t>
+        <w:t>anagement chooses the tab “Search”.</w:t>
       </w:r>
     </w:p>
     <w:p>
@@ -3147,19 +4732,44 @@
     </w:p>
     <w:p/>
     <w:p>
-      <w:r>
-        <w:rPr>
-          <w:b/>
-          <w:bCs/>
+      <w:pPr>
+        <w:pStyle w:val="Heading3"/>
+        <w:rPr>
+          <w:sz w:val="24"/>
+          <w:szCs w:val="24"/>
+        </w:rPr>
+      </w:pPr>
+      <w:bookmarkStart w:id="16" w:name="_Toc65180463"/>
+      <w:r>
+        <w:rPr>
+          <w:rStyle w:val="Heading6Char"/>
+          <w:caps w:val="0"/>
+          <w:color w:val="auto"/>
+          <w:sz w:val="24"/>
+          <w:szCs w:val="24"/>
         </w:rPr>
         <w:t>Use case:</w:t>
       </w:r>
       <w:r>
+        <w:rPr>
+          <w:rStyle w:val="Heading6Char"/>
+          <w:b w:val="0"/>
+          <w:bCs w:val="0"/>
+          <w:caps w:val="0"/>
+          <w:color w:val="auto"/>
+          <w:sz w:val="24"/>
+          <w:szCs w:val="24"/>
+        </w:rPr>
         <w:t xml:space="preserve"> Log out</w:t>
       </w:r>
       <w:r>
+        <w:rPr>
+          <w:sz w:val="24"/>
+          <w:szCs w:val="24"/>
+        </w:rPr>
         <w:t>.</w:t>
       </w:r>
+      <w:bookmarkEnd w:id="16"/>
     </w:p>
     <w:p>
       <w:r>
@@ -3216,12 +4826,430 @@
       <w:pPr>
         <w:pStyle w:val="Heading1"/>
       </w:pPr>
-      <w:bookmarkStart w:id="3" w:name="_Toc65107725"/>
+      <w:bookmarkStart w:id="17" w:name="_Toc65180464"/>
       <w:r>
         <w:rPr>
           <w:noProof/>
         </w:rPr>
         <w:lastRenderedPageBreak/>
+        <mc:AlternateContent>
+          <mc:Choice Requires="wps">
+            <w:drawing>
+              <wp:anchor distT="45720" distB="45720" distL="114300" distR="114300" simplePos="0" relativeHeight="251683840" behindDoc="0" locked="0" layoutInCell="1" allowOverlap="1" wp14:anchorId="4B15581C" wp14:editId="2A49F8B4">
+                <wp:simplePos x="0" y="0"/>
+                <wp:positionH relativeFrom="column">
+                  <wp:posOffset>380943</wp:posOffset>
+                </wp:positionH>
+                <wp:positionV relativeFrom="paragraph">
+                  <wp:posOffset>6998854</wp:posOffset>
+                </wp:positionV>
+                <wp:extent cx="2360930" cy="1404620"/>
+                <wp:effectExtent l="0" t="0" r="0" b="0"/>
+                <wp:wrapSquare wrapText="bothSides"/>
+                <wp:docPr id="19" name="Text Box 2"/>
+                <wp:cNvGraphicFramePr>
+                  <a:graphicFrameLocks xmlns:a="http://schemas.openxmlformats.org/drawingml/2006/main"/>
+                </wp:cNvGraphicFramePr>
+                <a:graphic xmlns:a="http://schemas.openxmlformats.org/drawingml/2006/main">
+                  <a:graphicData uri="http://schemas.microsoft.com/office/word/2010/wordprocessingShape">
+                    <wps:wsp>
+                      <wps:cNvSpPr txBox="1">
+                        <a:spLocks noChangeArrowheads="1"/>
+                      </wps:cNvSpPr>
+                      <wps:spPr bwMode="auto">
+                        <a:xfrm>
+                          <a:off x="0" y="0"/>
+                          <a:ext cx="2360930" cy="1404620"/>
+                        </a:xfrm>
+                        <a:prstGeom prst="rect">
+                          <a:avLst/>
+                        </a:prstGeom>
+                        <a:noFill/>
+                        <a:ln>
+                          <a:noFill/>
+                        </a:ln>
+                      </wps:spPr>
+                      <wps:style>
+                        <a:lnRef idx="0">
+                          <a:scrgbClr r="0" g="0" b="0"/>
+                        </a:lnRef>
+                        <a:fillRef idx="0">
+                          <a:scrgbClr r="0" g="0" b="0"/>
+                        </a:fillRef>
+                        <a:effectRef idx="0">
+                          <a:scrgbClr r="0" g="0" b="0"/>
+                        </a:effectRef>
+                        <a:fontRef idx="minor">
+                          <a:schemeClr val="dk1"/>
+                        </a:fontRef>
+                      </wps:style>
+                      <wps:txbx>
+                        <w:txbxContent>
+                          <w:p>
+                            <w:r>
+                              <w:t>Depot worker’s profile when logged in.</w:t>
+                            </w:r>
+                          </w:p>
+                        </w:txbxContent>
+                      </wps:txbx>
+                      <wps:bodyPr rot="0" vert="horz" wrap="square" lIns="91440" tIns="45720" rIns="91440" bIns="45720" anchor="t" anchorCtr="0">
+                        <a:spAutoFit/>
+                      </wps:bodyPr>
+                    </wps:wsp>
+                  </a:graphicData>
+                </a:graphic>
+                <wp14:sizeRelH relativeFrom="margin">
+                  <wp14:pctWidth>40000</wp14:pctWidth>
+                </wp14:sizeRelH>
+                <wp14:sizeRelV relativeFrom="margin">
+                  <wp14:pctHeight>20000</wp14:pctHeight>
+                </wp14:sizeRelV>
+              </wp:anchor>
+            </w:drawing>
+          </mc:Choice>
+          <mc:Fallback>
+            <w:pict>
+              <v:shape w14:anchorId="4B15581C" id="Text Box 2" o:spid="_x0000_s1027" type="#_x0000_t202" style="position:absolute;margin-left:30pt;margin-top:551.1pt;width:185.9pt;height:110.6pt;z-index:251683840;visibility:visible;mso-wrap-style:square;mso-width-percent:400;mso-height-percent:200;mso-wrap-distance-left:9pt;mso-wrap-distance-top:3.6pt;mso-wrap-distance-right:9pt;mso-wrap-distance-bottom:3.6pt;mso-position-horizontal:absolute;mso-position-horizontal-relative:text;mso-position-vertical:absolute;mso-position-vertical-relative:text;mso-width-percent:400;mso-height-percent:200;mso-width-relative:margin;mso-height-relative:margin;v-text-anchor:top" o:gfxdata="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" filled="f" stroked="f">
+                <v:textbox style="mso-fit-shape-to-text:t">
+                  <w:txbxContent>
+                    <w:p>
+                      <w:r>
+                        <w:t>Depot worker’s profile when logged in.</w:t>
+                      </w:r>
+                    </w:p>
+                  </w:txbxContent>
+                </v:textbox>
+                <w10:wrap type="square"/>
+              </v:shape>
+            </w:pict>
+          </mc:Fallback>
+        </mc:AlternateContent>
+      </w:r>
+      <w:r>
+        <w:rPr>
+          <w:noProof/>
+        </w:rPr>
+        <mc:AlternateContent>
+          <mc:Choice Requires="wps">
+            <w:drawing>
+              <wp:anchor distT="45720" distB="45720" distL="114300" distR="114300" simplePos="0" relativeHeight="251681792" behindDoc="0" locked="0" layoutInCell="1" allowOverlap="1" wp14:anchorId="67768DF8" wp14:editId="6C52F6C1">
+                <wp:simplePos x="0" y="0"/>
+                <wp:positionH relativeFrom="margin">
+                  <wp:posOffset>3201670</wp:posOffset>
+                </wp:positionH>
+                <wp:positionV relativeFrom="paragraph">
+                  <wp:posOffset>5169535</wp:posOffset>
+                </wp:positionV>
+                <wp:extent cx="2360930" cy="1404620"/>
+                <wp:effectExtent l="0" t="0" r="0" b="0"/>
+                <wp:wrapSquare wrapText="bothSides"/>
+                <wp:docPr id="18" name="Text Box 2"/>
+                <wp:cNvGraphicFramePr>
+                  <a:graphicFrameLocks xmlns:a="http://schemas.openxmlformats.org/drawingml/2006/main"/>
+                </wp:cNvGraphicFramePr>
+                <a:graphic xmlns:a="http://schemas.openxmlformats.org/drawingml/2006/main">
+                  <a:graphicData uri="http://schemas.microsoft.com/office/word/2010/wordprocessingShape">
+                    <wps:wsp>
+                      <wps:cNvSpPr txBox="1">
+                        <a:spLocks noChangeArrowheads="1"/>
+                      </wps:cNvSpPr>
+                      <wps:spPr bwMode="auto">
+                        <a:xfrm>
+                          <a:off x="0" y="0"/>
+                          <a:ext cx="2360930" cy="1404620"/>
+                        </a:xfrm>
+                        <a:prstGeom prst="rect">
+                          <a:avLst/>
+                        </a:prstGeom>
+                        <a:noFill/>
+                        <a:ln>
+                          <a:noFill/>
+                        </a:ln>
+                      </wps:spPr>
+                      <wps:style>
+                        <a:lnRef idx="0">
+                          <a:scrgbClr r="0" g="0" b="0"/>
+                        </a:lnRef>
+                        <a:fillRef idx="0">
+                          <a:scrgbClr r="0" g="0" b="0"/>
+                        </a:fillRef>
+                        <a:effectRef idx="0">
+                          <a:scrgbClr r="0" g="0" b="0"/>
+                        </a:effectRef>
+                        <a:fontRef idx="minor">
+                          <a:schemeClr val="dk1"/>
+                        </a:fontRef>
+                      </wps:style>
+                      <wps:txbx>
+                        <w:txbxContent>
+                          <w:p>
+                            <w:r>
+                              <w:t>Management</w:t>
+                            </w:r>
+                            <w:r>
+                              <w:t>’s</w:t>
+                            </w:r>
+                            <w:r>
+                              <w:t xml:space="preserve"> profile when logged in.</w:t>
+                            </w:r>
+                          </w:p>
+                        </w:txbxContent>
+                      </wps:txbx>
+                      <wps:bodyPr rot="0" vert="horz" wrap="square" lIns="91440" tIns="45720" rIns="91440" bIns="45720" anchor="t" anchorCtr="0">
+                        <a:spAutoFit/>
+                      </wps:bodyPr>
+                    </wps:wsp>
+                  </a:graphicData>
+                </a:graphic>
+                <wp14:sizeRelH relativeFrom="margin">
+                  <wp14:pctWidth>40000</wp14:pctWidth>
+                </wp14:sizeRelH>
+                <wp14:sizeRelV relativeFrom="margin">
+                  <wp14:pctHeight>20000</wp14:pctHeight>
+                </wp14:sizeRelV>
+              </wp:anchor>
+            </w:drawing>
+          </mc:Choice>
+          <mc:Fallback>
+            <w:pict>
+              <v:shape w14:anchorId="67768DF8" id="_x0000_s1028" type="#_x0000_t202" style="position:absolute;margin-left:252.1pt;margin-top:407.05pt;width:185.9pt;height:110.6pt;z-index:251681792;visibility:visible;mso-wrap-style:square;mso-width-percent:400;mso-height-percent:200;mso-wrap-distance-left:9pt;mso-wrap-distance-top:3.6pt;mso-wrap-distance-right:9pt;mso-wrap-distance-bottom:3.6pt;mso-position-horizontal:absolute;mso-position-horizontal-relative:margin;mso-position-vertical:absolute;mso-position-vertical-relative:text;mso-width-percent:400;mso-height-percent:200;mso-width-relative:margin;mso-height-relative:margin;v-text-anchor:top" o:gfxdata="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" filled="f" stroked="f">
+                <v:textbox style="mso-fit-shape-to-text:t">
+                  <w:txbxContent>
+                    <w:p>
+                      <w:r>
+                        <w:t>Management</w:t>
+                      </w:r>
+                      <w:r>
+                        <w:t>’s</w:t>
+                      </w:r>
+                      <w:r>
+                        <w:t xml:space="preserve"> profile when logged in.</w:t>
+                      </w:r>
+                    </w:p>
+                  </w:txbxContent>
+                </v:textbox>
+                <w10:wrap type="square" anchorx="margin"/>
+              </v:shape>
+            </w:pict>
+          </mc:Fallback>
+        </mc:AlternateContent>
+      </w:r>
+      <w:r>
+        <w:rPr>
+          <w:noProof/>
+        </w:rPr>
+        <mc:AlternateContent>
+          <mc:Choice Requires="wps">
+            <w:drawing>
+              <wp:anchor distT="45720" distB="45720" distL="114300" distR="114300" simplePos="0" relativeHeight="251679744" behindDoc="0" locked="0" layoutInCell="1" allowOverlap="1" wp14:anchorId="550C54ED" wp14:editId="47EBF241">
+                <wp:simplePos x="0" y="0"/>
+                <wp:positionH relativeFrom="margin">
+                  <wp:posOffset>384580</wp:posOffset>
+                </wp:positionH>
+                <wp:positionV relativeFrom="paragraph">
+                  <wp:posOffset>3214775</wp:posOffset>
+                </wp:positionV>
+                <wp:extent cx="2360930" cy="457200"/>
+                <wp:effectExtent l="0" t="0" r="0" b="0"/>
+                <wp:wrapSquare wrapText="bothSides"/>
+                <wp:docPr id="17" name="Text Box 2"/>
+                <wp:cNvGraphicFramePr>
+                  <a:graphicFrameLocks xmlns:a="http://schemas.openxmlformats.org/drawingml/2006/main"/>
+                </wp:cNvGraphicFramePr>
+                <a:graphic xmlns:a="http://schemas.openxmlformats.org/drawingml/2006/main">
+                  <a:graphicData uri="http://schemas.microsoft.com/office/word/2010/wordprocessingShape">
+                    <wps:wsp>
+                      <wps:cNvSpPr txBox="1">
+                        <a:spLocks noChangeArrowheads="1"/>
+                      </wps:cNvSpPr>
+                      <wps:spPr bwMode="auto">
+                        <a:xfrm>
+                          <a:off x="0" y="0"/>
+                          <a:ext cx="2360930" cy="457200"/>
+                        </a:xfrm>
+                        <a:prstGeom prst="rect">
+                          <a:avLst/>
+                        </a:prstGeom>
+                        <a:noFill/>
+                        <a:ln>
+                          <a:noFill/>
+                        </a:ln>
+                      </wps:spPr>
+                      <wps:style>
+                        <a:lnRef idx="0">
+                          <a:scrgbClr r="0" g="0" b="0"/>
+                        </a:lnRef>
+                        <a:fillRef idx="0">
+                          <a:scrgbClr r="0" g="0" b="0"/>
+                        </a:fillRef>
+                        <a:effectRef idx="0">
+                          <a:scrgbClr r="0" g="0" b="0"/>
+                        </a:effectRef>
+                        <a:fontRef idx="minor">
+                          <a:schemeClr val="dk1"/>
+                        </a:fontRef>
+                      </wps:style>
+                      <wps:txbx>
+                        <w:txbxContent>
+                          <w:p>
+                            <w:r>
+                              <w:t>HR admini</w:t>
+                            </w:r>
+                            <w:r>
+                              <w:t>stration/ admin’s profi</w:t>
+                            </w:r>
+                            <w:r>
+                              <w:t>le when logged in.</w:t>
+                            </w:r>
+                          </w:p>
+                        </w:txbxContent>
+                      </wps:txbx>
+                      <wps:bodyPr rot="0" vert="horz" wrap="square" lIns="91440" tIns="45720" rIns="91440" bIns="45720" anchor="t" anchorCtr="0">
+                        <a:noAutofit/>
+                      </wps:bodyPr>
+                    </wps:wsp>
+                  </a:graphicData>
+                </a:graphic>
+                <wp14:sizeRelH relativeFrom="margin">
+                  <wp14:pctWidth>40000</wp14:pctWidth>
+                </wp14:sizeRelH>
+                <wp14:sizeRelV relativeFrom="margin">
+                  <wp14:pctHeight>0</wp14:pctHeight>
+                </wp14:sizeRelV>
+              </wp:anchor>
+            </w:drawing>
+          </mc:Choice>
+          <mc:Fallback>
+            <w:pict>
+              <v:shape w14:anchorId="550C54ED" id="_x0000_s1029" type="#_x0000_t202" style="position:absolute;margin-left:30.3pt;margin-top:253.15pt;width:185.9pt;height:36pt;z-index:251679744;visibility:visible;mso-wrap-style:square;mso-width-percent:400;mso-height-percent:0;mso-wrap-distance-left:9pt;mso-wrap-distance-top:3.6pt;mso-wrap-distance-right:9pt;mso-wrap-distance-bottom:3.6pt;mso-position-horizontal:absolute;mso-position-horizontal-relative:margin;mso-position-vertical:absolute;mso-position-vertical-relative:text;mso-width-percent:400;mso-height-percent:0;mso-width-relative:margin;mso-height-relative:margin;v-text-anchor:top" o:gfxdata="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" filled="f" stroked="f">
+                <v:textbox>
+                  <w:txbxContent>
+                    <w:p>
+                      <w:r>
+                        <w:t>HR admini</w:t>
+                      </w:r>
+                      <w:r>
+                        <w:t>stration/ admin’s profi</w:t>
+                      </w:r>
+                      <w:r>
+                        <w:t>le when logged in.</w:t>
+                      </w:r>
+                    </w:p>
+                  </w:txbxContent>
+                </v:textbox>
+                <w10:wrap type="square" anchorx="margin"/>
+              </v:shape>
+            </w:pict>
+          </mc:Fallback>
+        </mc:AlternateContent>
+      </w:r>
+      <w:r>
+        <w:rPr>
+          <w:noProof/>
+        </w:rPr>
+        <mc:AlternateContent>
+          <mc:Choice Requires="wps">
+            <w:drawing>
+              <wp:anchor distT="45720" distB="45720" distL="114300" distR="114300" simplePos="0" relativeHeight="251677696" behindDoc="0" locked="0" layoutInCell="1" allowOverlap="1" wp14:anchorId="224C1709" wp14:editId="0458932B">
+                <wp:simplePos x="0" y="0"/>
+                <wp:positionH relativeFrom="margin">
+                  <wp:posOffset>3201670</wp:posOffset>
+                </wp:positionH>
+                <wp:positionV relativeFrom="paragraph">
+                  <wp:posOffset>1342390</wp:posOffset>
+                </wp:positionV>
+                <wp:extent cx="2360930" cy="508635"/>
+                <wp:effectExtent l="0" t="0" r="0" b="5715"/>
+                <wp:wrapSquare wrapText="bothSides"/>
+                <wp:docPr id="217" name="Text Box 2"/>
+                <wp:cNvGraphicFramePr>
+                  <a:graphicFrameLocks xmlns:a="http://schemas.openxmlformats.org/drawingml/2006/main"/>
+                </wp:cNvGraphicFramePr>
+                <a:graphic xmlns:a="http://schemas.openxmlformats.org/drawingml/2006/main">
+                  <a:graphicData uri="http://schemas.microsoft.com/office/word/2010/wordprocessingShape">
+                    <wps:wsp>
+                      <wps:cNvSpPr txBox="1">
+                        <a:spLocks noChangeArrowheads="1"/>
+                      </wps:cNvSpPr>
+                      <wps:spPr bwMode="auto">
+                        <a:xfrm>
+                          <a:off x="0" y="0"/>
+                          <a:ext cx="2360930" cy="508635"/>
+                        </a:xfrm>
+                        <a:prstGeom prst="rect">
+                          <a:avLst/>
+                        </a:prstGeom>
+                        <a:noFill/>
+                        <a:ln>
+                          <a:noFill/>
+                        </a:ln>
+                      </wps:spPr>
+                      <wps:style>
+                        <a:lnRef idx="0">
+                          <a:scrgbClr r="0" g="0" b="0"/>
+                        </a:lnRef>
+                        <a:fillRef idx="0">
+                          <a:scrgbClr r="0" g="0" b="0"/>
+                        </a:fillRef>
+                        <a:effectRef idx="0">
+                          <a:scrgbClr r="0" g="0" b="0"/>
+                        </a:effectRef>
+                        <a:fontRef idx="minor">
+                          <a:schemeClr val="dk1"/>
+                        </a:fontRef>
+                      </wps:style>
+                      <wps:txbx>
+                        <w:txbxContent>
+                          <w:p>
+                            <w:r>
+                              <w:t>Login function. Each user has to login through the application</w:t>
+                            </w:r>
+                            <w:r>
+                              <w:t>.</w:t>
+                            </w:r>
+                          </w:p>
+                        </w:txbxContent>
+                      </wps:txbx>
+                      <wps:bodyPr rot="0" vert="horz" wrap="square" lIns="91440" tIns="45720" rIns="91440" bIns="45720" anchor="t" anchorCtr="0">
+                        <a:noAutofit/>
+                      </wps:bodyPr>
+                    </wps:wsp>
+                  </a:graphicData>
+                </a:graphic>
+                <wp14:sizeRelH relativeFrom="margin">
+                  <wp14:pctWidth>40000</wp14:pctWidth>
+                </wp14:sizeRelH>
+                <wp14:sizeRelV relativeFrom="margin">
+                  <wp14:pctHeight>0</wp14:pctHeight>
+                </wp14:sizeRelV>
+              </wp:anchor>
+            </w:drawing>
+          </mc:Choice>
+          <mc:Fallback>
+            <w:pict>
+              <v:shape w14:anchorId="224C1709" id="_x0000_s1030" type="#_x0000_t202" style="position:absolute;margin-left:252.1pt;margin-top:105.7pt;width:185.9pt;height:40.05pt;z-index:251677696;visibility:visible;mso-wrap-style:square;mso-width-percent:400;mso-height-percent:0;mso-wrap-distance-left:9pt;mso-wrap-distance-top:3.6pt;mso-wrap-distance-right:9pt;mso-wrap-distance-bottom:3.6pt;mso-position-horizontal:absolute;mso-position-horizontal-relative:margin;mso-position-vertical:absolute;mso-position-vertical-relative:text;mso-width-percent:400;mso-height-percent:0;mso-width-relative:margin;mso-height-relative:margin;v-text-anchor:top" o:gfxdata="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" filled="f" stroked="f">
+                <v:textbox>
+                  <w:txbxContent>
+                    <w:p>
+                      <w:r>
+                        <w:t>Login function. Each user has to login through the application</w:t>
+                      </w:r>
+                      <w:r>
+                        <w:t>.</w:t>
+                      </w:r>
+                    </w:p>
+                  </w:txbxContent>
+                </v:textbox>
+                <w10:wrap type="square" anchorx="margin"/>
+              </v:shape>
+            </w:pict>
+          </mc:Fallback>
+        </mc:AlternateContent>
+      </w:r>
+      <w:r>
+        <w:rPr>
+          <w:noProof/>
+        </w:rPr>
         <w:drawing>
           <wp:anchor distT="0" distB="0" distL="114300" distR="114300" simplePos="0" relativeHeight="251662336" behindDoc="0" locked="0" layoutInCell="1" allowOverlap="1" wp14:anchorId="42854909" wp14:editId="5822CF56">
             <wp:simplePos x="0" y="0"/>
@@ -3437,7 +5465,7 @@
       <w:r>
         <w:t>Gui</w:t>
       </w:r>
-      <w:bookmarkEnd w:id="3"/>
+      <w:bookmarkEnd w:id="17"/>
     </w:p>
     <w:p>
       <w:r>
@@ -3445,6 +5473,442 @@
           <w:noProof/>
         </w:rPr>
         <w:lastRenderedPageBreak/>
+        <mc:AlternateContent>
+          <mc:Choice Requires="wps">
+            <w:drawing>
+              <wp:anchor distT="45720" distB="45720" distL="114300" distR="114300" simplePos="0" relativeHeight="251692032" behindDoc="0" locked="0" layoutInCell="1" allowOverlap="1" wp14:anchorId="46F90487" wp14:editId="798588B7">
+                <wp:simplePos x="0" y="0"/>
+                <wp:positionH relativeFrom="column">
+                  <wp:posOffset>391160</wp:posOffset>
+                </wp:positionH>
+                <wp:positionV relativeFrom="paragraph">
+                  <wp:posOffset>6593840</wp:posOffset>
+                </wp:positionV>
+                <wp:extent cx="2360930" cy="1404620"/>
+                <wp:effectExtent l="0" t="0" r="0" b="6350"/>
+                <wp:wrapSquare wrapText="bothSides"/>
+                <wp:docPr id="23" name="Text Box 2"/>
+                <wp:cNvGraphicFramePr>
+                  <a:graphicFrameLocks xmlns:a="http://schemas.openxmlformats.org/drawingml/2006/main"/>
+                </wp:cNvGraphicFramePr>
+                <a:graphic xmlns:a="http://schemas.openxmlformats.org/drawingml/2006/main">
+                  <a:graphicData uri="http://schemas.microsoft.com/office/word/2010/wordprocessingShape">
+                    <wps:wsp>
+                      <wps:cNvSpPr txBox="1">
+                        <a:spLocks noChangeArrowheads="1"/>
+                      </wps:cNvSpPr>
+                      <wps:spPr bwMode="auto">
+                        <a:xfrm>
+                          <a:off x="0" y="0"/>
+                          <a:ext cx="2360930" cy="1404620"/>
+                        </a:xfrm>
+                        <a:prstGeom prst="rect">
+                          <a:avLst/>
+                        </a:prstGeom>
+                        <a:noFill/>
+                        <a:ln>
+                          <a:noFill/>
+                        </a:ln>
+                      </wps:spPr>
+                      <wps:style>
+                        <a:lnRef idx="0">
+                          <a:scrgbClr r="0" g="0" b="0"/>
+                        </a:lnRef>
+                        <a:fillRef idx="0">
+                          <a:scrgbClr r="0" g="0" b="0"/>
+                        </a:fillRef>
+                        <a:effectRef idx="0">
+                          <a:scrgbClr r="0" g="0" b="0"/>
+                        </a:effectRef>
+                        <a:fontRef idx="minor">
+                          <a:schemeClr val="dk1"/>
+                        </a:fontRef>
+                      </wps:style>
+                      <wps:txbx>
+                        <w:txbxContent>
+                          <w:p>
+                            <w:r>
+                              <w:t>Here</w:t>
+                            </w:r>
+                            <w:r>
+                              <w:t>’s the shift for the week and the employee assigned to them.</w:t>
+                            </w:r>
+                          </w:p>
+                        </w:txbxContent>
+                      </wps:txbx>
+                      <wps:bodyPr rot="0" vert="horz" wrap="square" lIns="91440" tIns="45720" rIns="91440" bIns="45720" anchor="t" anchorCtr="0">
+                        <a:spAutoFit/>
+                      </wps:bodyPr>
+                    </wps:wsp>
+                  </a:graphicData>
+                </a:graphic>
+                <wp14:sizeRelH relativeFrom="margin">
+                  <wp14:pctWidth>40000</wp14:pctWidth>
+                </wp14:sizeRelH>
+                <wp14:sizeRelV relativeFrom="margin">
+                  <wp14:pctHeight>20000</wp14:pctHeight>
+                </wp14:sizeRelV>
+              </wp:anchor>
+            </w:drawing>
+          </mc:Choice>
+          <mc:Fallback>
+            <w:pict>
+              <v:shape w14:anchorId="46F90487" id="_x0000_s1031" type="#_x0000_t202" style="position:absolute;margin-left:30.8pt;margin-top:519.2pt;width:185.9pt;height:110.6pt;z-index:251692032;visibility:visible;mso-wrap-style:square;mso-width-percent:400;mso-height-percent:200;mso-wrap-distance-left:9pt;mso-wrap-distance-top:3.6pt;mso-wrap-distance-right:9pt;mso-wrap-distance-bottom:3.6pt;mso-position-horizontal:absolute;mso-position-horizontal-relative:text;mso-position-vertical:absolute;mso-position-vertical-relative:text;mso-width-percent:400;mso-height-percent:200;mso-width-relative:margin;mso-height-relative:margin;v-text-anchor:top" o:gfxdata="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" filled="f" stroked="f">
+                <v:textbox style="mso-fit-shape-to-text:t">
+                  <w:txbxContent>
+                    <w:p>
+                      <w:r>
+                        <w:t>Here</w:t>
+                      </w:r>
+                      <w:r>
+                        <w:t>’s the shift for the week and the employee assigned to them.</w:t>
+                      </w:r>
+                    </w:p>
+                  </w:txbxContent>
+                </v:textbox>
+                <w10:wrap type="square"/>
+              </v:shape>
+            </w:pict>
+          </mc:Fallback>
+        </mc:AlternateContent>
+      </w:r>
+      <w:r>
+        <w:rPr>
+          <w:noProof/>
+        </w:rPr>
+        <mc:AlternateContent>
+          <mc:Choice Requires="wps">
+            <w:drawing>
+              <wp:anchor distT="45720" distB="45720" distL="114300" distR="114300" simplePos="0" relativeHeight="251689984" behindDoc="0" locked="0" layoutInCell="1" allowOverlap="1" wp14:anchorId="13707D48" wp14:editId="6C699C8D">
+                <wp:simplePos x="0" y="0"/>
+                <wp:positionH relativeFrom="column">
+                  <wp:posOffset>3329189</wp:posOffset>
+                </wp:positionH>
+                <wp:positionV relativeFrom="paragraph">
+                  <wp:posOffset>4377978</wp:posOffset>
+                </wp:positionV>
+                <wp:extent cx="2360930" cy="1404620"/>
+                <wp:effectExtent l="0" t="0" r="0" b="0"/>
+                <wp:wrapSquare wrapText="bothSides"/>
+                <wp:docPr id="22" name="Text Box 2"/>
+                <wp:cNvGraphicFramePr>
+                  <a:graphicFrameLocks xmlns:a="http://schemas.openxmlformats.org/drawingml/2006/main"/>
+                </wp:cNvGraphicFramePr>
+                <a:graphic xmlns:a="http://schemas.openxmlformats.org/drawingml/2006/main">
+                  <a:graphicData uri="http://schemas.microsoft.com/office/word/2010/wordprocessingShape">
+                    <wps:wsp>
+                      <wps:cNvSpPr txBox="1">
+                        <a:spLocks noChangeArrowheads="1"/>
+                      </wps:cNvSpPr>
+                      <wps:spPr bwMode="auto">
+                        <a:xfrm>
+                          <a:off x="0" y="0"/>
+                          <a:ext cx="2360930" cy="1404620"/>
+                        </a:xfrm>
+                        <a:prstGeom prst="rect">
+                          <a:avLst/>
+                        </a:prstGeom>
+                        <a:noFill/>
+                        <a:ln>
+                          <a:noFill/>
+                        </a:ln>
+                      </wps:spPr>
+                      <wps:style>
+                        <a:lnRef idx="0">
+                          <a:scrgbClr r="0" g="0" b="0"/>
+                        </a:lnRef>
+                        <a:fillRef idx="0">
+                          <a:scrgbClr r="0" g="0" b="0"/>
+                        </a:fillRef>
+                        <a:effectRef idx="0">
+                          <a:scrgbClr r="0" g="0" b="0"/>
+                        </a:effectRef>
+                        <a:fontRef idx="minor">
+                          <a:schemeClr val="dk1"/>
+                        </a:fontRef>
+                      </wps:style>
+                      <wps:txbx>
+                        <w:txbxContent>
+                          <w:p>
+                            <w:r>
+                              <w:t>Here is where HR administration can assign emplo</w:t>
+                            </w:r>
+                            <w:r>
+                              <w:t>yee shifts.</w:t>
+                            </w:r>
+                          </w:p>
+                        </w:txbxContent>
+                      </wps:txbx>
+                      <wps:bodyPr rot="0" vert="horz" wrap="square" lIns="91440" tIns="45720" rIns="91440" bIns="45720" anchor="t" anchorCtr="0">
+                        <a:spAutoFit/>
+                      </wps:bodyPr>
+                    </wps:wsp>
+                  </a:graphicData>
+                </a:graphic>
+                <wp14:sizeRelH relativeFrom="margin">
+                  <wp14:pctWidth>40000</wp14:pctWidth>
+                </wp14:sizeRelH>
+                <wp14:sizeRelV relativeFrom="margin">
+                  <wp14:pctHeight>20000</wp14:pctHeight>
+                </wp14:sizeRelV>
+              </wp:anchor>
+            </w:drawing>
+          </mc:Choice>
+          <mc:Fallback>
+            <w:pict>
+              <v:shape w14:anchorId="13707D48" id="_x0000_s1032" type="#_x0000_t202" style="position:absolute;margin-left:262.15pt;margin-top:344.7pt;width:185.9pt;height:110.6pt;z-index:251689984;visibility:visible;mso-wrap-style:square;mso-width-percent:400;mso-height-percent:200;mso-wrap-distance-left:9pt;mso-wrap-distance-top:3.6pt;mso-wrap-distance-right:9pt;mso-wrap-distance-bottom:3.6pt;mso-position-horizontal:absolute;mso-position-horizontal-relative:text;mso-position-vertical:absolute;mso-position-vertical-relative:text;mso-width-percent:400;mso-height-percent:200;mso-width-relative:margin;mso-height-relative:margin;v-text-anchor:top" o:gfxdata="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" filled="f" stroked="f">
+                <v:textbox style="mso-fit-shape-to-text:t">
+                  <w:txbxContent>
+                    <w:p>
+                      <w:r>
+                        <w:t>Here is where HR administration can assign emplo</w:t>
+                      </w:r>
+                      <w:r>
+                        <w:t>yee shifts.</w:t>
+                      </w:r>
+                    </w:p>
+                  </w:txbxContent>
+                </v:textbox>
+                <w10:wrap type="square"/>
+              </v:shape>
+            </w:pict>
+          </mc:Fallback>
+        </mc:AlternateContent>
+      </w:r>
+      <w:r>
+        <w:rPr>
+          <w:noProof/>
+        </w:rPr>
+        <mc:AlternateContent>
+          <mc:Choice Requires="wps">
+            <w:drawing>
+              <wp:anchor distT="45720" distB="45720" distL="114300" distR="114300" simplePos="0" relativeHeight="251687936" behindDoc="0" locked="0" layoutInCell="1" allowOverlap="1" wp14:anchorId="47F07487" wp14:editId="49B96A88">
+                <wp:simplePos x="0" y="0"/>
+                <wp:positionH relativeFrom="column">
+                  <wp:posOffset>395605</wp:posOffset>
+                </wp:positionH>
+                <wp:positionV relativeFrom="paragraph">
+                  <wp:posOffset>2549525</wp:posOffset>
+                </wp:positionV>
+                <wp:extent cx="2360930" cy="671830"/>
+                <wp:effectExtent l="0" t="0" r="0" b="0"/>
+                <wp:wrapSquare wrapText="bothSides"/>
+                <wp:docPr id="21" name="Text Box 2"/>
+                <wp:cNvGraphicFramePr>
+                  <a:graphicFrameLocks xmlns:a="http://schemas.openxmlformats.org/drawingml/2006/main"/>
+                </wp:cNvGraphicFramePr>
+                <a:graphic xmlns:a="http://schemas.openxmlformats.org/drawingml/2006/main">
+                  <a:graphicData uri="http://schemas.microsoft.com/office/word/2010/wordprocessingShape">
+                    <wps:wsp>
+                      <wps:cNvSpPr txBox="1">
+                        <a:spLocks noChangeArrowheads="1"/>
+                      </wps:cNvSpPr>
+                      <wps:spPr bwMode="auto">
+                        <a:xfrm>
+                          <a:off x="0" y="0"/>
+                          <a:ext cx="2360930" cy="671830"/>
+                        </a:xfrm>
+                        <a:prstGeom prst="rect">
+                          <a:avLst/>
+                        </a:prstGeom>
+                        <a:noFill/>
+                        <a:ln>
+                          <a:noFill/>
+                        </a:ln>
+                      </wps:spPr>
+                      <wps:style>
+                        <a:lnRef idx="0">
+                          <a:scrgbClr r="0" g="0" b="0"/>
+                        </a:lnRef>
+                        <a:fillRef idx="0">
+                          <a:scrgbClr r="0" g="0" b="0"/>
+                        </a:fillRef>
+                        <a:effectRef idx="0">
+                          <a:scrgbClr r="0" g="0" b="0"/>
+                        </a:effectRef>
+                        <a:fontRef idx="minor">
+                          <a:schemeClr val="dk1"/>
+                        </a:fontRef>
+                      </wps:style>
+                      <wps:txbx>
+                        <w:txbxContent>
+                          <w:p>
+                            <w:r>
+                              <w:t xml:space="preserve">This is how the HR administration </w:t>
+                            </w:r>
+                            <w:r>
+                              <w:t>removes</w:t>
+                            </w:r>
+                            <w:r>
+                              <w:t xml:space="preserve"> employee.</w:t>
+                            </w:r>
+                          </w:p>
+                        </w:txbxContent>
+                      </wps:txbx>
+                      <wps:bodyPr rot="0" vert="horz" wrap="square" lIns="91440" tIns="45720" rIns="91440" bIns="45720" anchor="t" anchorCtr="0">
+                        <a:noAutofit/>
+                      </wps:bodyPr>
+                    </wps:wsp>
+                  </a:graphicData>
+                </a:graphic>
+                <wp14:sizeRelH relativeFrom="margin">
+                  <wp14:pctWidth>40000</wp14:pctWidth>
+                </wp14:sizeRelH>
+                <wp14:sizeRelV relativeFrom="margin">
+                  <wp14:pctHeight>0</wp14:pctHeight>
+                </wp14:sizeRelV>
+              </wp:anchor>
+            </w:drawing>
+          </mc:Choice>
+          <mc:Fallback>
+            <w:pict>
+              <v:shape w14:anchorId="47F07487" id="_x0000_s1033" type="#_x0000_t202" style="position:absolute;margin-left:31.15pt;margin-top:200.75pt;width:185.9pt;height:52.9pt;z-index:251687936;visibility:visible;mso-wrap-style:square;mso-width-percent:400;mso-height-percent:0;mso-wrap-distance-left:9pt;mso-wrap-distance-top:3.6pt;mso-wrap-distance-right:9pt;mso-wrap-distance-bottom:3.6pt;mso-position-horizontal:absolute;mso-position-horizontal-relative:text;mso-position-vertical:absolute;mso-position-vertical-relative:text;mso-width-percent:400;mso-height-percent:0;mso-width-relative:margin;mso-height-relative:margin;v-text-anchor:top" o:gfxdata="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" filled="f" stroked="f">
+                <v:textbox>
+                  <w:txbxContent>
+                    <w:p>
+                      <w:r>
+                        <w:t xml:space="preserve">This is how the HR administration </w:t>
+                      </w:r>
+                      <w:r>
+                        <w:t>removes</w:t>
+                      </w:r>
+                      <w:r>
+                        <w:t xml:space="preserve"> employee.</w:t>
+                      </w:r>
+                    </w:p>
+                  </w:txbxContent>
+                </v:textbox>
+                <w10:wrap type="square"/>
+              </v:shape>
+            </w:pict>
+          </mc:Fallback>
+        </mc:AlternateContent>
+      </w:r>
+      <w:r>
+        <w:rPr>
+          <w:noProof/>
+        </w:rPr>
+        <mc:AlternateContent>
+          <mc:Choice Requires="wps">
+            <w:drawing>
+              <wp:anchor distT="45720" distB="45720" distL="114300" distR="114300" simplePos="0" relativeHeight="251685888" behindDoc="0" locked="0" layoutInCell="1" allowOverlap="1" wp14:anchorId="5EF3B91F" wp14:editId="76E09276">
+                <wp:simplePos x="0" y="0"/>
+                <wp:positionH relativeFrom="column">
+                  <wp:posOffset>3205480</wp:posOffset>
+                </wp:positionH>
+                <wp:positionV relativeFrom="paragraph">
+                  <wp:posOffset>609080</wp:posOffset>
+                </wp:positionV>
+                <wp:extent cx="2360930" cy="1404620"/>
+                <wp:effectExtent l="0" t="0" r="0" b="0"/>
+                <wp:wrapSquare wrapText="bothSides"/>
+                <wp:docPr id="20" name="Text Box 2"/>
+                <wp:cNvGraphicFramePr>
+                  <a:graphicFrameLocks xmlns:a="http://schemas.openxmlformats.org/drawingml/2006/main"/>
+                </wp:cNvGraphicFramePr>
+                <a:graphic xmlns:a="http://schemas.openxmlformats.org/drawingml/2006/main">
+                  <a:graphicData uri="http://schemas.microsoft.com/office/word/2010/wordprocessingShape">
+                    <wps:wsp>
+                      <wps:cNvSpPr txBox="1">
+                        <a:spLocks noChangeArrowheads="1"/>
+                      </wps:cNvSpPr>
+                      <wps:spPr bwMode="auto">
+                        <a:xfrm>
+                          <a:off x="0" y="0"/>
+                          <a:ext cx="2360930" cy="1404620"/>
+                        </a:xfrm>
+                        <a:prstGeom prst="rect">
+                          <a:avLst/>
+                        </a:prstGeom>
+                        <a:noFill/>
+                        <a:ln>
+                          <a:noFill/>
+                        </a:ln>
+                      </wps:spPr>
+                      <wps:style>
+                        <a:lnRef idx="0">
+                          <a:scrgbClr r="0" g="0" b="0"/>
+                        </a:lnRef>
+                        <a:fillRef idx="0">
+                          <a:scrgbClr r="0" g="0" b="0"/>
+                        </a:fillRef>
+                        <a:effectRef idx="0">
+                          <a:scrgbClr r="0" g="0" b="0"/>
+                        </a:effectRef>
+                        <a:fontRef idx="minor">
+                          <a:schemeClr val="dk1"/>
+                        </a:fontRef>
+                      </wps:style>
+                      <wps:txbx>
+                        <w:txbxContent>
+                          <w:p>
+                            <w:r>
+                              <w:t>This is how</w:t>
+                            </w:r>
+                            <w:r>
+                              <w:t xml:space="preserve"> </w:t>
+                            </w:r>
+                            <w:r>
+                              <w:t xml:space="preserve">the </w:t>
+                            </w:r>
+                            <w:r>
+                              <w:t xml:space="preserve">HR administration </w:t>
+                            </w:r>
+                            <w:r>
+                              <w:t>adds employee.</w:t>
+                            </w:r>
+                          </w:p>
+                        </w:txbxContent>
+                      </wps:txbx>
+                      <wps:bodyPr rot="0" vert="horz" wrap="square" lIns="91440" tIns="45720" rIns="91440" bIns="45720" anchor="t" anchorCtr="0">
+                        <a:spAutoFit/>
+                      </wps:bodyPr>
+                    </wps:wsp>
+                  </a:graphicData>
+                </a:graphic>
+                <wp14:sizeRelH relativeFrom="margin">
+                  <wp14:pctWidth>40000</wp14:pctWidth>
+                </wp14:sizeRelH>
+                <wp14:sizeRelV relativeFrom="margin">
+                  <wp14:pctHeight>20000</wp14:pctHeight>
+                </wp14:sizeRelV>
+              </wp:anchor>
+            </w:drawing>
+          </mc:Choice>
+          <mc:Fallback>
+            <w:pict>
+              <v:shape w14:anchorId="5EF3B91F" id="_x0000_s1034" type="#_x0000_t202" style="position:absolute;margin-left:252.4pt;margin-top:47.95pt;width:185.9pt;height:110.6pt;z-index:251685888;visibility:visible;mso-wrap-style:square;mso-width-percent:400;mso-height-percent:200;mso-wrap-distance-left:9pt;mso-wrap-distance-top:3.6pt;mso-wrap-distance-right:9pt;mso-wrap-distance-bottom:3.6pt;mso-position-horizontal:absolute;mso-position-horizontal-relative:text;mso-position-vertical:absolute;mso-position-vertical-relative:text;mso-width-percent:400;mso-height-percent:200;mso-width-relative:margin;mso-height-relative:margin;v-text-anchor:top" o:gfxdata="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" filled="f" stroked="f">
+                <v:textbox style="mso-fit-shape-to-text:t">
+                  <w:txbxContent>
+                    <w:p>
+                      <w:r>
+                        <w:t>This is how</w:t>
+                      </w:r>
+                      <w:r>
+                        <w:t xml:space="preserve"> </w:t>
+                      </w:r>
+                      <w:r>
+                        <w:t xml:space="preserve">the </w:t>
+                      </w:r>
+                      <w:r>
+                        <w:t xml:space="preserve">HR administration </w:t>
+                      </w:r>
+                      <w:r>
+                        <w:t>adds employee.</w:t>
+                      </w:r>
+                    </w:p>
+                  </w:txbxContent>
+                </v:textbox>
+                <w10:wrap type="square"/>
+              </v:shape>
+            </w:pict>
+          </mc:Fallback>
+        </mc:AlternateContent>
+      </w:r>
+      <w:r>
+        <w:rPr>
+          <w:noProof/>
+        </w:rPr>
         <w:drawing>
           <wp:anchor distT="0" distB="0" distL="114300" distR="114300" simplePos="0" relativeHeight="251667456" behindDoc="0" locked="0" layoutInCell="1" allowOverlap="1" wp14:anchorId="2F4B04AE" wp14:editId="6F963D95">
             <wp:simplePos x="0" y="0"/>
@@ -3608,7 +6072,7 @@
           <w:noProof/>
         </w:rPr>
         <w:drawing>
-          <wp:inline distT="0" distB="0" distL="0" distR="0" wp14:anchorId="27A13B87" wp14:editId="0540E11A">
+          <wp:inline distT="0" distB="0" distL="0" distR="0" wp14:anchorId="27A13B87" wp14:editId="79B04D2E">
             <wp:extent cx="3201670" cy="1799590"/>
             <wp:effectExtent l="0" t="0" r="0" b="0"/>
             <wp:docPr id="9" name="Picture 9"/>
@@ -3654,6 +6118,460 @@
           <w:noProof/>
         </w:rPr>
         <w:lastRenderedPageBreak/>
+        <mc:AlternateContent>
+          <mc:Choice Requires="wps">
+            <w:drawing>
+              <wp:anchor distT="45720" distB="45720" distL="114300" distR="114300" simplePos="0" relativeHeight="251700224" behindDoc="0" locked="0" layoutInCell="1" allowOverlap="1" wp14:anchorId="6657EBFF" wp14:editId="1455CD7F">
+                <wp:simplePos x="0" y="0"/>
+                <wp:positionH relativeFrom="column">
+                  <wp:posOffset>382270</wp:posOffset>
+                </wp:positionH>
+                <wp:positionV relativeFrom="paragraph">
+                  <wp:posOffset>6529705</wp:posOffset>
+                </wp:positionV>
+                <wp:extent cx="2360930" cy="1404620"/>
+                <wp:effectExtent l="0" t="0" r="0" b="6350"/>
+                <wp:wrapSquare wrapText="bothSides"/>
+                <wp:docPr id="27" name="Text Box 2"/>
+                <wp:cNvGraphicFramePr>
+                  <a:graphicFrameLocks xmlns:a="http://schemas.openxmlformats.org/drawingml/2006/main"/>
+                </wp:cNvGraphicFramePr>
+                <a:graphic xmlns:a="http://schemas.openxmlformats.org/drawingml/2006/main">
+                  <a:graphicData uri="http://schemas.microsoft.com/office/word/2010/wordprocessingShape">
+                    <wps:wsp>
+                      <wps:cNvSpPr txBox="1">
+                        <a:spLocks noChangeArrowheads="1"/>
+                      </wps:cNvSpPr>
+                      <wps:spPr bwMode="auto">
+                        <a:xfrm>
+                          <a:off x="0" y="0"/>
+                          <a:ext cx="2360930" cy="1404620"/>
+                        </a:xfrm>
+                        <a:prstGeom prst="rect">
+                          <a:avLst/>
+                        </a:prstGeom>
+                        <a:noFill/>
+                        <a:ln>
+                          <a:noFill/>
+                        </a:ln>
+                      </wps:spPr>
+                      <wps:style>
+                        <a:lnRef idx="0">
+                          <a:scrgbClr r="0" g="0" b="0"/>
+                        </a:lnRef>
+                        <a:fillRef idx="0">
+                          <a:scrgbClr r="0" g="0" b="0"/>
+                        </a:fillRef>
+                        <a:effectRef idx="0">
+                          <a:scrgbClr r="0" g="0" b="0"/>
+                        </a:effectRef>
+                        <a:fontRef idx="minor">
+                          <a:schemeClr val="dk1"/>
+                        </a:fontRef>
+                      </wps:style>
+                      <wps:txbx>
+                        <w:txbxContent>
+                          <w:p>
+                            <w:r>
+                              <w:t xml:space="preserve">Here the management can search for an individual employee by </w:t>
+                            </w:r>
+                            <w:r>
+                              <w:t>their</w:t>
+                            </w:r>
+                            <w:r>
+                              <w:t xml:space="preserve"> </w:t>
+                            </w:r>
+                            <w:r>
+                              <w:t>unique id number.</w:t>
+                            </w:r>
+                          </w:p>
+                        </w:txbxContent>
+                      </wps:txbx>
+                      <wps:bodyPr rot="0" vert="horz" wrap="square" lIns="91440" tIns="45720" rIns="91440" bIns="45720" anchor="t" anchorCtr="0">
+                        <a:spAutoFit/>
+                      </wps:bodyPr>
+                    </wps:wsp>
+                  </a:graphicData>
+                </a:graphic>
+                <wp14:sizeRelH relativeFrom="margin">
+                  <wp14:pctWidth>40000</wp14:pctWidth>
+                </wp14:sizeRelH>
+                <wp14:sizeRelV relativeFrom="margin">
+                  <wp14:pctHeight>20000</wp14:pctHeight>
+                </wp14:sizeRelV>
+              </wp:anchor>
+            </w:drawing>
+          </mc:Choice>
+          <mc:Fallback>
+            <w:pict>
+              <v:shape w14:anchorId="6657EBFF" id="_x0000_s1035" type="#_x0000_t202" style="position:absolute;margin-left:30.1pt;margin-top:514.15pt;width:185.9pt;height:110.6pt;z-index:251700224;visibility:visible;mso-wrap-style:square;mso-width-percent:400;mso-height-percent:200;mso-wrap-distance-left:9pt;mso-wrap-distance-top:3.6pt;mso-wrap-distance-right:9pt;mso-wrap-distance-bottom:3.6pt;mso-position-horizontal:absolute;mso-position-horizontal-relative:text;mso-position-vertical:absolute;mso-position-vertical-relative:text;mso-width-percent:400;mso-height-percent:200;mso-width-relative:margin;mso-height-relative:margin;v-text-anchor:top" o:gfxdata="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" filled="f" stroked="f">
+                <v:textbox style="mso-fit-shape-to-text:t">
+                  <w:txbxContent>
+                    <w:p>
+                      <w:r>
+                        <w:t xml:space="preserve">Here the management can search for an individual employee by </w:t>
+                      </w:r>
+                      <w:r>
+                        <w:t>their</w:t>
+                      </w:r>
+                      <w:r>
+                        <w:t xml:space="preserve"> </w:t>
+                      </w:r>
+                      <w:r>
+                        <w:t>unique id number.</w:t>
+                      </w:r>
+                    </w:p>
+                  </w:txbxContent>
+                </v:textbox>
+                <w10:wrap type="square"/>
+              </v:shape>
+            </w:pict>
+          </mc:Fallback>
+        </mc:AlternateContent>
+      </w:r>
+      <w:r>
+        <w:rPr>
+          <w:noProof/>
+        </w:rPr>
+        <mc:AlternateContent>
+          <mc:Choice Requires="wps">
+            <w:drawing>
+              <wp:anchor distT="45720" distB="45720" distL="114300" distR="114300" simplePos="0" relativeHeight="251698176" behindDoc="0" locked="0" layoutInCell="1" allowOverlap="1" wp14:anchorId="0FF6F73C" wp14:editId="18225B32">
+                <wp:simplePos x="0" y="0"/>
+                <wp:positionH relativeFrom="column">
+                  <wp:posOffset>3195320</wp:posOffset>
+                </wp:positionH>
+                <wp:positionV relativeFrom="paragraph">
+                  <wp:posOffset>4583430</wp:posOffset>
+                </wp:positionV>
+                <wp:extent cx="2360930" cy="1404620"/>
+                <wp:effectExtent l="0" t="0" r="0" b="0"/>
+                <wp:wrapSquare wrapText="bothSides"/>
+                <wp:docPr id="26" name="Text Box 2"/>
+                <wp:cNvGraphicFramePr>
+                  <a:graphicFrameLocks xmlns:a="http://schemas.openxmlformats.org/drawingml/2006/main"/>
+                </wp:cNvGraphicFramePr>
+                <a:graphic xmlns:a="http://schemas.openxmlformats.org/drawingml/2006/main">
+                  <a:graphicData uri="http://schemas.microsoft.com/office/word/2010/wordprocessingShape">
+                    <wps:wsp>
+                      <wps:cNvSpPr txBox="1">
+                        <a:spLocks noChangeArrowheads="1"/>
+                      </wps:cNvSpPr>
+                      <wps:spPr bwMode="auto">
+                        <a:xfrm>
+                          <a:off x="0" y="0"/>
+                          <a:ext cx="2360930" cy="1404620"/>
+                        </a:xfrm>
+                        <a:prstGeom prst="rect">
+                          <a:avLst/>
+                        </a:prstGeom>
+                        <a:noFill/>
+                        <a:ln>
+                          <a:noFill/>
+                        </a:ln>
+                      </wps:spPr>
+                      <wps:style>
+                        <a:lnRef idx="0">
+                          <a:scrgbClr r="0" g="0" b="0"/>
+                        </a:lnRef>
+                        <a:fillRef idx="0">
+                          <a:scrgbClr r="0" g="0" b="0"/>
+                        </a:fillRef>
+                        <a:effectRef idx="0">
+                          <a:scrgbClr r="0" g="0" b="0"/>
+                        </a:effectRef>
+                        <a:fontRef idx="minor">
+                          <a:schemeClr val="dk1"/>
+                        </a:fontRef>
+                      </wps:style>
+                      <wps:txbx>
+                        <w:txbxContent>
+                          <w:p>
+                            <w:r>
+                              <w:t>The management can see</w:t>
+                            </w:r>
+                            <w:r>
+                              <w:t xml:space="preserve"> all</w:t>
+                            </w:r>
+                            <w:r>
+                              <w:t xml:space="preserve"> the</w:t>
+                            </w:r>
+                            <w:r>
+                              <w:t xml:space="preserve"> </w:t>
+                            </w:r>
+                            <w:r>
+                              <w:t>employees</w:t>
+                            </w:r>
+                            <w:r>
+                              <w:t xml:space="preserve"> </w:t>
+                            </w:r>
+                            <w:r>
+                              <w:t>statistic.</w:t>
+                            </w:r>
+                          </w:p>
+                        </w:txbxContent>
+                      </wps:txbx>
+                      <wps:bodyPr rot="0" vert="horz" wrap="square" lIns="91440" tIns="45720" rIns="91440" bIns="45720" anchor="t" anchorCtr="0">
+                        <a:spAutoFit/>
+                      </wps:bodyPr>
+                    </wps:wsp>
+                  </a:graphicData>
+                </a:graphic>
+                <wp14:sizeRelH relativeFrom="margin">
+                  <wp14:pctWidth>40000</wp14:pctWidth>
+                </wp14:sizeRelH>
+                <wp14:sizeRelV relativeFrom="margin">
+                  <wp14:pctHeight>20000</wp14:pctHeight>
+                </wp14:sizeRelV>
+              </wp:anchor>
+            </w:drawing>
+          </mc:Choice>
+          <mc:Fallback>
+            <w:pict>
+              <v:shape w14:anchorId="0FF6F73C" id="_x0000_s1036" type="#_x0000_t202" style="position:absolute;margin-left:251.6pt;margin-top:360.9pt;width:185.9pt;height:110.6pt;z-index:251698176;visibility:visible;mso-wrap-style:square;mso-width-percent:400;mso-height-percent:200;mso-wrap-distance-left:9pt;mso-wrap-distance-top:3.6pt;mso-wrap-distance-right:9pt;mso-wrap-distance-bottom:3.6pt;mso-position-horizontal:absolute;mso-position-horizontal-relative:text;mso-position-vertical:absolute;mso-position-vertical-relative:text;mso-width-percent:400;mso-height-percent:200;mso-width-relative:margin;mso-height-relative:margin;v-text-anchor:top" o:gfxdata="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" filled="f" stroked="f">
+                <v:textbox style="mso-fit-shape-to-text:t">
+                  <w:txbxContent>
+                    <w:p>
+                      <w:r>
+                        <w:t>The management can see</w:t>
+                      </w:r>
+                      <w:r>
+                        <w:t xml:space="preserve"> all</w:t>
+                      </w:r>
+                      <w:r>
+                        <w:t xml:space="preserve"> the</w:t>
+                      </w:r>
+                      <w:r>
+                        <w:t xml:space="preserve"> </w:t>
+                      </w:r>
+                      <w:r>
+                        <w:t>employees</w:t>
+                      </w:r>
+                      <w:r>
+                        <w:t xml:space="preserve"> </w:t>
+                      </w:r>
+                      <w:r>
+                        <w:t>statistic.</w:t>
+                      </w:r>
+                    </w:p>
+                  </w:txbxContent>
+                </v:textbox>
+                <w10:wrap type="square"/>
+              </v:shape>
+            </w:pict>
+          </mc:Fallback>
+        </mc:AlternateContent>
+      </w:r>
+      <w:r>
+        <w:rPr>
+          <w:noProof/>
+        </w:rPr>
+        <mc:AlternateContent>
+          <mc:Choice Requires="wps">
+            <w:drawing>
+              <wp:anchor distT="45720" distB="45720" distL="114300" distR="114300" simplePos="0" relativeHeight="251696128" behindDoc="0" locked="0" layoutInCell="1" allowOverlap="1" wp14:anchorId="35AD61FC" wp14:editId="03935C09">
+                <wp:simplePos x="0" y="0"/>
+                <wp:positionH relativeFrom="column">
+                  <wp:posOffset>403860</wp:posOffset>
+                </wp:positionH>
+                <wp:positionV relativeFrom="paragraph">
+                  <wp:posOffset>2670810</wp:posOffset>
+                </wp:positionV>
+                <wp:extent cx="2360930" cy="1404620"/>
+                <wp:effectExtent l="0" t="0" r="0" b="0"/>
+                <wp:wrapSquare wrapText="bothSides"/>
+                <wp:docPr id="25" name="Text Box 2"/>
+                <wp:cNvGraphicFramePr>
+                  <a:graphicFrameLocks xmlns:a="http://schemas.openxmlformats.org/drawingml/2006/main"/>
+                </wp:cNvGraphicFramePr>
+                <a:graphic xmlns:a="http://schemas.openxmlformats.org/drawingml/2006/main">
+                  <a:graphicData uri="http://schemas.microsoft.com/office/word/2010/wordprocessingShape">
+                    <wps:wsp>
+                      <wps:cNvSpPr txBox="1">
+                        <a:spLocks noChangeArrowheads="1"/>
+                      </wps:cNvSpPr>
+                      <wps:spPr bwMode="auto">
+                        <a:xfrm>
+                          <a:off x="0" y="0"/>
+                          <a:ext cx="2360930" cy="1404620"/>
+                        </a:xfrm>
+                        <a:prstGeom prst="rect">
+                          <a:avLst/>
+                        </a:prstGeom>
+                        <a:noFill/>
+                        <a:ln>
+                          <a:noFill/>
+                        </a:ln>
+                      </wps:spPr>
+                      <wps:style>
+                        <a:lnRef idx="0">
+                          <a:scrgbClr r="0" g="0" b="0"/>
+                        </a:lnRef>
+                        <a:fillRef idx="0">
+                          <a:scrgbClr r="0" g="0" b="0"/>
+                        </a:fillRef>
+                        <a:effectRef idx="0">
+                          <a:scrgbClr r="0" g="0" b="0"/>
+                        </a:effectRef>
+                        <a:fontRef idx="minor">
+                          <a:schemeClr val="dk1"/>
+                        </a:fontRef>
+                      </wps:style>
+                      <wps:txbx>
+                        <w:txbxContent>
+                          <w:p>
+                            <w:r>
+                              <w:t xml:space="preserve">The Management can search for </w:t>
+                            </w:r>
+                            <w:r>
+                              <w:t>a specific product here.</w:t>
+                            </w:r>
+                          </w:p>
+                        </w:txbxContent>
+                      </wps:txbx>
+                      <wps:bodyPr rot="0" vert="horz" wrap="square" lIns="91440" tIns="45720" rIns="91440" bIns="45720" anchor="t" anchorCtr="0">
+                        <a:spAutoFit/>
+                      </wps:bodyPr>
+                    </wps:wsp>
+                  </a:graphicData>
+                </a:graphic>
+                <wp14:sizeRelH relativeFrom="margin">
+                  <wp14:pctWidth>40000</wp14:pctWidth>
+                </wp14:sizeRelH>
+                <wp14:sizeRelV relativeFrom="margin">
+                  <wp14:pctHeight>20000</wp14:pctHeight>
+                </wp14:sizeRelV>
+              </wp:anchor>
+            </w:drawing>
+          </mc:Choice>
+          <mc:Fallback>
+            <w:pict>
+              <v:shape w14:anchorId="35AD61FC" id="_x0000_s1037" type="#_x0000_t202" style="position:absolute;margin-left:31.8pt;margin-top:210.3pt;width:185.9pt;height:110.6pt;z-index:251696128;visibility:visible;mso-wrap-style:square;mso-width-percent:400;mso-height-percent:200;mso-wrap-distance-left:9pt;mso-wrap-distance-top:3.6pt;mso-wrap-distance-right:9pt;mso-wrap-distance-bottom:3.6pt;mso-position-horizontal:absolute;mso-position-horizontal-relative:text;mso-position-vertical:absolute;mso-position-vertical-relative:text;mso-width-percent:400;mso-height-percent:200;mso-width-relative:margin;mso-height-relative:margin;v-text-anchor:top" o:gfxdata="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" filled="f" stroked="f">
+                <v:textbox style="mso-fit-shape-to-text:t">
+                  <w:txbxContent>
+                    <w:p>
+                      <w:r>
+                        <w:t xml:space="preserve">The Management can search for </w:t>
+                      </w:r>
+                      <w:r>
+                        <w:t>a specific product here.</w:t>
+                      </w:r>
+                    </w:p>
+                  </w:txbxContent>
+                </v:textbox>
+                <w10:wrap type="square"/>
+              </v:shape>
+            </w:pict>
+          </mc:Fallback>
+        </mc:AlternateContent>
+      </w:r>
+      <w:r>
+        <w:rPr>
+          <w:noProof/>
+        </w:rPr>
+        <mc:AlternateContent>
+          <mc:Choice Requires="wps">
+            <w:drawing>
+              <wp:anchor distT="45720" distB="45720" distL="114300" distR="114300" simplePos="0" relativeHeight="251694080" behindDoc="0" locked="0" layoutInCell="1" allowOverlap="1" wp14:anchorId="2FC0B716" wp14:editId="054BB1DC">
+                <wp:simplePos x="0" y="0"/>
+                <wp:positionH relativeFrom="column">
+                  <wp:posOffset>3411220</wp:posOffset>
+                </wp:positionH>
+                <wp:positionV relativeFrom="paragraph">
+                  <wp:posOffset>662305</wp:posOffset>
+                </wp:positionV>
+                <wp:extent cx="2360930" cy="1404620"/>
+                <wp:effectExtent l="0" t="0" r="0" b="0"/>
+                <wp:wrapSquare wrapText="bothSides"/>
+                <wp:docPr id="24" name="Text Box 2"/>
+                <wp:cNvGraphicFramePr>
+                  <a:graphicFrameLocks xmlns:a="http://schemas.openxmlformats.org/drawingml/2006/main"/>
+                </wp:cNvGraphicFramePr>
+                <a:graphic xmlns:a="http://schemas.openxmlformats.org/drawingml/2006/main">
+                  <a:graphicData uri="http://schemas.microsoft.com/office/word/2010/wordprocessingShape">
+                    <wps:wsp>
+                      <wps:cNvSpPr txBox="1">
+                        <a:spLocks noChangeArrowheads="1"/>
+                      </wps:cNvSpPr>
+                      <wps:spPr bwMode="auto">
+                        <a:xfrm>
+                          <a:off x="0" y="0"/>
+                          <a:ext cx="2360930" cy="1404620"/>
+                        </a:xfrm>
+                        <a:prstGeom prst="rect">
+                          <a:avLst/>
+                        </a:prstGeom>
+                        <a:noFill/>
+                        <a:ln>
+                          <a:noFill/>
+                        </a:ln>
+                      </wps:spPr>
+                      <wps:style>
+                        <a:lnRef idx="0">
+                          <a:scrgbClr r="0" g="0" b="0"/>
+                        </a:lnRef>
+                        <a:fillRef idx="0">
+                          <a:scrgbClr r="0" g="0" b="0"/>
+                        </a:fillRef>
+                        <a:effectRef idx="0">
+                          <a:scrgbClr r="0" g="0" b="0"/>
+                        </a:effectRef>
+                        <a:fontRef idx="minor">
+                          <a:schemeClr val="dk1"/>
+                        </a:fontRef>
+                      </wps:style>
+                      <wps:txbx>
+                        <w:txbxContent>
+                          <w:p>
+                            <w:r>
+                              <w:t xml:space="preserve">The Management can see </w:t>
+                            </w:r>
+                            <w:r>
+                              <w:t>stock statistic.</w:t>
+                            </w:r>
+                          </w:p>
+                        </w:txbxContent>
+                      </wps:txbx>
+                      <wps:bodyPr rot="0" vert="horz" wrap="square" lIns="91440" tIns="45720" rIns="91440" bIns="45720" anchor="t" anchorCtr="0">
+                        <a:spAutoFit/>
+                      </wps:bodyPr>
+                    </wps:wsp>
+                  </a:graphicData>
+                </a:graphic>
+                <wp14:sizeRelH relativeFrom="margin">
+                  <wp14:pctWidth>40000</wp14:pctWidth>
+                </wp14:sizeRelH>
+                <wp14:sizeRelV relativeFrom="margin">
+                  <wp14:pctHeight>20000</wp14:pctHeight>
+                </wp14:sizeRelV>
+              </wp:anchor>
+            </w:drawing>
+          </mc:Choice>
+          <mc:Fallback>
+            <w:pict>
+              <v:shape w14:anchorId="2FC0B716" id="_x0000_s1038" type="#_x0000_t202" style="position:absolute;margin-left:268.6pt;margin-top:52.15pt;width:185.9pt;height:110.6pt;z-index:251694080;visibility:visible;mso-wrap-style:square;mso-width-percent:400;mso-height-percent:200;mso-wrap-distance-left:9pt;mso-wrap-distance-top:3.6pt;mso-wrap-distance-right:9pt;mso-wrap-distance-bottom:3.6pt;mso-position-horizontal:absolute;mso-position-horizontal-relative:text;mso-position-vertical:absolute;mso-position-vertical-relative:text;mso-width-percent:400;mso-height-percent:200;mso-width-relative:margin;mso-height-relative:margin;v-text-anchor:top" o:gfxdata="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" filled="f" stroked="f">
+                <v:textbox style="mso-fit-shape-to-text:t">
+                  <w:txbxContent>
+                    <w:p>
+                      <w:r>
+                        <w:t xml:space="preserve">The Management can see </w:t>
+                      </w:r>
+                      <w:r>
+                        <w:t>stock statistic.</w:t>
+                      </w:r>
+                    </w:p>
+                  </w:txbxContent>
+                </v:textbox>
+                <w10:wrap type="square"/>
+              </v:shape>
+            </w:pict>
+          </mc:Fallback>
+        </mc:AlternateContent>
+      </w:r>
+      <w:r>
+        <w:rPr>
+          <w:noProof/>
+        </w:rPr>
         <w:drawing>
           <wp:anchor distT="0" distB="0" distL="114300" distR="114300" simplePos="0" relativeHeight="251674624" behindDoc="0" locked="0" layoutInCell="1" allowOverlap="1" wp14:anchorId="24E3ABCE" wp14:editId="385DD1CA">
             <wp:simplePos x="0" y="0"/>
@@ -3823,7 +6741,7 @@
           <w:noProof/>
         </w:rPr>
         <w:drawing>
-          <wp:inline distT="0" distB="0" distL="0" distR="0" wp14:anchorId="135353AA" wp14:editId="19D66D0B">
+          <wp:inline distT="0" distB="0" distL="0" distR="0" wp14:anchorId="135353AA" wp14:editId="12292C88">
             <wp:extent cx="3201740" cy="1800000"/>
             <wp:effectExtent l="0" t="0" r="0" b="0"/>
             <wp:docPr id="11" name="Picture 11"/>
@@ -3869,8 +6787,105 @@
           <w:noProof/>
         </w:rPr>
         <w:lastRenderedPageBreak/>
+        <mc:AlternateContent>
+          <mc:Choice Requires="wps">
+            <w:drawing>
+              <wp:anchor distT="45720" distB="45720" distL="114300" distR="114300" simplePos="0" relativeHeight="251702272" behindDoc="0" locked="0" layoutInCell="1" allowOverlap="1" wp14:anchorId="49D99B5E" wp14:editId="0DF337F2">
+                <wp:simplePos x="0" y="0"/>
+                <wp:positionH relativeFrom="column">
+                  <wp:posOffset>3417570</wp:posOffset>
+                </wp:positionH>
+                <wp:positionV relativeFrom="paragraph">
+                  <wp:posOffset>614680</wp:posOffset>
+                </wp:positionV>
+                <wp:extent cx="2360930" cy="1404620"/>
+                <wp:effectExtent l="0" t="0" r="0" b="0"/>
+                <wp:wrapSquare wrapText="bothSides"/>
+                <wp:docPr id="28" name="Text Box 2"/>
+                <wp:cNvGraphicFramePr>
+                  <a:graphicFrameLocks xmlns:a="http://schemas.openxmlformats.org/drawingml/2006/main"/>
+                </wp:cNvGraphicFramePr>
+                <a:graphic xmlns:a="http://schemas.openxmlformats.org/drawingml/2006/main">
+                  <a:graphicData uri="http://schemas.microsoft.com/office/word/2010/wordprocessingShape">
+                    <wps:wsp>
+                      <wps:cNvSpPr txBox="1">
+                        <a:spLocks noChangeArrowheads="1"/>
+                      </wps:cNvSpPr>
+                      <wps:spPr bwMode="auto">
+                        <a:xfrm>
+                          <a:off x="0" y="0"/>
+                          <a:ext cx="2360930" cy="1404620"/>
+                        </a:xfrm>
+                        <a:prstGeom prst="rect">
+                          <a:avLst/>
+                        </a:prstGeom>
+                        <a:noFill/>
+                        <a:ln>
+                          <a:noFill/>
+                        </a:ln>
+                      </wps:spPr>
+                      <wps:style>
+                        <a:lnRef idx="0">
+                          <a:scrgbClr r="0" g="0" b="0"/>
+                        </a:lnRef>
+                        <a:fillRef idx="0">
+                          <a:scrgbClr r="0" g="0" b="0"/>
+                        </a:fillRef>
+                        <a:effectRef idx="0">
+                          <a:scrgbClr r="0" g="0" b="0"/>
+                        </a:effectRef>
+                        <a:fontRef idx="minor">
+                          <a:schemeClr val="dk1"/>
+                        </a:fontRef>
+                      </wps:style>
+                      <wps:txbx>
+                        <w:txbxContent>
+                          <w:p>
+                            <w:r>
+                              <w:t>Depot worker can see the stock request.</w:t>
+                            </w:r>
+                          </w:p>
+                        </w:txbxContent>
+                      </wps:txbx>
+                      <wps:bodyPr rot="0" vert="horz" wrap="square" lIns="91440" tIns="45720" rIns="91440" bIns="45720" anchor="t" anchorCtr="0">
+                        <a:spAutoFit/>
+                      </wps:bodyPr>
+                    </wps:wsp>
+                  </a:graphicData>
+                </a:graphic>
+                <wp14:sizeRelH relativeFrom="margin">
+                  <wp14:pctWidth>40000</wp14:pctWidth>
+                </wp14:sizeRelH>
+                <wp14:sizeRelV relativeFrom="margin">
+                  <wp14:pctHeight>20000</wp14:pctHeight>
+                </wp14:sizeRelV>
+              </wp:anchor>
+            </w:drawing>
+          </mc:Choice>
+          <mc:Fallback>
+            <w:pict>
+              <v:shape w14:anchorId="49D99B5E" id="_x0000_s1039" type="#_x0000_t202" style="position:absolute;margin-left:269.1pt;margin-top:48.4pt;width:185.9pt;height:110.6pt;z-index:251702272;visibility:visible;mso-wrap-style:square;mso-width-percent:400;mso-height-percent:200;mso-wrap-distance-left:9pt;mso-wrap-distance-top:3.6pt;mso-wrap-distance-right:9pt;mso-wrap-distance-bottom:3.6pt;mso-position-horizontal:absolute;mso-position-horizontal-relative:text;mso-position-vertical:absolute;mso-position-vertical-relative:text;mso-width-percent:400;mso-height-percent:200;mso-width-relative:margin;mso-height-relative:margin;v-text-anchor:top" o:gfxdata="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" filled="f" stroked="f">
+                <v:textbox style="mso-fit-shape-to-text:t">
+                  <w:txbxContent>
+                    <w:p>
+                      <w:r>
+                        <w:t>Depot worker can see the stock request.</w:t>
+                      </w:r>
+                    </w:p>
+                  </w:txbxContent>
+                </v:textbox>
+                <w10:wrap type="square"/>
+              </v:shape>
+            </w:pict>
+          </mc:Fallback>
+        </mc:AlternateContent>
+      </w:r>
+      <w:r>
+        <w:rPr>
+          <w:noProof/>
+        </w:rPr>
         <w:drawing>
-          <wp:inline distT="0" distB="0" distL="0" distR="0" wp14:anchorId="2C2A3B85" wp14:editId="2F4C7A47">
+          <wp:inline distT="0" distB="0" distL="0" distR="0" wp14:anchorId="2C2A3B85" wp14:editId="51BAFB61">
             <wp:extent cx="3201740" cy="1800000"/>
             <wp:effectExtent l="0" t="0" r="0" b="0"/>
             <wp:docPr id="16" name="Picture 16"/>
@@ -3912,18 +6927,14 @@
         </w:drawing>
       </w:r>
     </w:p>
-    <w:p/>
-    <w:p>
-      <w:pPr>
-        <w:pStyle w:val="Heading1"/>
-      </w:pPr>
-      <w:bookmarkStart w:id="4" w:name="_Toc65107726"/>
+    <w:p>
+      <w:bookmarkStart w:id="18" w:name="_Toc65180465"/>
       <w:r>
         <w:rPr>
           <w:noProof/>
         </w:rPr>
         <w:drawing>
-          <wp:anchor distT="0" distB="0" distL="114300" distR="114300" simplePos="0" relativeHeight="251673600" behindDoc="0" locked="0" layoutInCell="1" allowOverlap="1" wp14:anchorId="7CDE1E74" wp14:editId="72F3BE55">
+          <wp:anchor distT="0" distB="0" distL="114300" distR="114300" simplePos="0" relativeHeight="251673600" behindDoc="0" locked="0" layoutInCell="1" allowOverlap="1" wp14:anchorId="7CDE1E74" wp14:editId="3B69AE19">
             <wp:simplePos x="0" y="0"/>
             <wp:positionH relativeFrom="margin">
               <wp:align>right</wp:align>
@@ -3972,33 +6983,33 @@
           </wp:anchor>
         </w:drawing>
       </w:r>
+      <w:bookmarkEnd w:id="18"/>
+    </w:p>
+    <w:p>
+      <w:r>
+        <w:br w:type="page"/>
+      </w:r>
     </w:p>
     <w:p>
       <w:pPr>
         <w:pStyle w:val="Heading1"/>
       </w:pPr>
-    </w:p>
-    <w:p>
-      <w:pPr>
-        <w:pStyle w:val="Heading1"/>
-      </w:pPr>
-    </w:p>
-    <w:p>
-      <w:r>
-        <w:br w:type="page"/>
-      </w:r>
-    </w:p>
-    <w:p>
-      <w:pPr>
-        <w:pStyle w:val="Heading1"/>
-      </w:pPr>
+      <w:bookmarkStart w:id="19" w:name="_Toc65180466"/>
       <w:r>
         <w:lastRenderedPageBreak/>
         <w:t>Website wireframe</w:t>
       </w:r>
-      <w:bookmarkEnd w:id="4"/>
+      <w:bookmarkEnd w:id="19"/>
       <w:r>
         <w:t xml:space="preserve"> </w:t>
+      </w:r>
+    </w:p>
+    <w:p>
+      <w:r>
+        <w:t xml:space="preserve">Coming </w:t>
+      </w:r>
+      <w:r>
+        <w:t>soon.</w:t>
       </w:r>
     </w:p>
     <w:sectPr>
@@ -5028,6 +8039,95 @@
     </w:lvl>
   </w:abstractNum>
   <w:abstractNum w:abstractNumId="10" w15:restartNumberingAfterBreak="0">
+    <w:nsid w:val="592363E8"/>
+    <w:multiLevelType w:val="hybridMultilevel"/>
+    <w:tmpl w:val="C5AA7FF4"/>
+    <w:lvl w:ilvl="0" w:tplc="76984B00">
+      <w:start w:val="1"/>
+      <w:numFmt w:val="decimal"/>
+      <w:lvlText w:val="%1."/>
+      <w:lvlJc w:val="left"/>
+      <w:pPr>
+        <w:ind w:left="1080" w:hanging="360"/>
+      </w:pPr>
+      <w:rPr>
+        <w:rFonts w:hint="default"/>
+      </w:rPr>
+    </w:lvl>
+    <w:lvl w:ilvl="1" w:tplc="04090019" w:tentative="1">
+      <w:start w:val="1"/>
+      <w:numFmt w:val="lowerLetter"/>
+      <w:lvlText w:val="%2."/>
+      <w:lvlJc w:val="left"/>
+      <w:pPr>
+        <w:ind w:left="1800" w:hanging="360"/>
+      </w:pPr>
+    </w:lvl>
+    <w:lvl w:ilvl="2" w:tplc="0409001B" w:tentative="1">
+      <w:start w:val="1"/>
+      <w:numFmt w:val="lowerRoman"/>
+      <w:lvlText w:val="%3."/>
+      <w:lvlJc w:val="right"/>
+      <w:pPr>
+        <w:ind w:left="2520" w:hanging="180"/>
+      </w:pPr>
+    </w:lvl>
+    <w:lvl w:ilvl="3" w:tplc="0409000F" w:tentative="1">
+      <w:start w:val="1"/>
+      <w:numFmt w:val="decimal"/>
+      <w:lvlText w:val="%4."/>
+      <w:lvlJc w:val="left"/>
+      <w:pPr>
+        <w:ind w:left="3240" w:hanging="360"/>
+      </w:pPr>
+    </w:lvl>
+    <w:lvl w:ilvl="4" w:tplc="04090019" w:tentative="1">
+      <w:start w:val="1"/>
+      <w:numFmt w:val="lowerLetter"/>
+      <w:lvlText w:val="%5."/>
+      <w:lvlJc w:val="left"/>
+      <w:pPr>
+        <w:ind w:left="3960" w:hanging="360"/>
+      </w:pPr>
+    </w:lvl>
+    <w:lvl w:ilvl="5" w:tplc="0409001B" w:tentative="1">
+      <w:start w:val="1"/>
+      <w:numFmt w:val="lowerRoman"/>
+      <w:lvlText w:val="%6."/>
+      <w:lvlJc w:val="right"/>
+      <w:pPr>
+        <w:ind w:left="4680" w:hanging="180"/>
+      </w:pPr>
+    </w:lvl>
+    <w:lvl w:ilvl="6" w:tplc="0409000F" w:tentative="1">
+      <w:start w:val="1"/>
+      <w:numFmt w:val="decimal"/>
+      <w:lvlText w:val="%7."/>
+      <w:lvlJc w:val="left"/>
+      <w:pPr>
+        <w:ind w:left="5400" w:hanging="360"/>
+      </w:pPr>
+    </w:lvl>
+    <w:lvl w:ilvl="7" w:tplc="04090019" w:tentative="1">
+      <w:start w:val="1"/>
+      <w:numFmt w:val="lowerLetter"/>
+      <w:lvlText w:val="%8."/>
+      <w:lvlJc w:val="left"/>
+      <w:pPr>
+        <w:ind w:left="6120" w:hanging="360"/>
+      </w:pPr>
+    </w:lvl>
+    <w:lvl w:ilvl="8" w:tplc="0409001B" w:tentative="1">
+      <w:start w:val="1"/>
+      <w:numFmt w:val="lowerRoman"/>
+      <w:lvlText w:val="%9."/>
+      <w:lvlJc w:val="right"/>
+      <w:pPr>
+        <w:ind w:left="6840" w:hanging="180"/>
+      </w:pPr>
+    </w:lvl>
+  </w:abstractNum>
+  <w:abstractNum w:abstractNumId="11" w15:restartNumberingAfterBreak="0">
     <w:nsid w:val="5C2B2AAD"/>
     <w:multiLevelType w:val="hybridMultilevel"/>
     <w:tmpl w:val="39DC15B8"/>
@@ -5116,7 +8216,7 @@
       </w:pPr>
     </w:lvl>
   </w:abstractNum>
-  <w:abstractNum w:abstractNumId="11" w15:restartNumberingAfterBreak="0">
+  <w:abstractNum w:abstractNumId="12" w15:restartNumberingAfterBreak="0">
     <w:nsid w:val="64D0475B"/>
     <w:multiLevelType w:val="hybridMultilevel"/>
     <w:tmpl w:val="CAE65458"/>
@@ -5205,7 +8305,7 @@
       </w:pPr>
     </w:lvl>
   </w:abstractNum>
-  <w:abstractNum w:abstractNumId="12" w15:restartNumberingAfterBreak="0">
+  <w:abstractNum w:abstractNumId="13" w15:restartNumberingAfterBreak="0">
     <w:nsid w:val="64E03682"/>
     <w:multiLevelType w:val="hybridMultilevel"/>
     <w:tmpl w:val="39DC15B8"/>
@@ -5294,7 +8394,7 @@
       </w:pPr>
     </w:lvl>
   </w:abstractNum>
-  <w:abstractNum w:abstractNumId="13" w15:restartNumberingAfterBreak="0">
+  <w:abstractNum w:abstractNumId="14" w15:restartNumberingAfterBreak="0">
     <w:nsid w:val="75656631"/>
     <w:multiLevelType w:val="hybridMultilevel"/>
     <w:tmpl w:val="878227DC"/>
@@ -5380,7 +8480,7 @@
       </w:pPr>
     </w:lvl>
   </w:abstractNum>
-  <w:abstractNum w:abstractNumId="14" w15:restartNumberingAfterBreak="0">
+  <w:abstractNum w:abstractNumId="15" w15:restartNumberingAfterBreak="0">
     <w:nsid w:val="7B9C5DA1"/>
     <w:multiLevelType w:val="hybridMultilevel"/>
     <w:tmpl w:val="2B421252"/>
@@ -5470,7 +8570,7 @@
       </w:pPr>
     </w:lvl>
   </w:abstractNum>
-  <w:abstractNum w:abstractNumId="15" w15:restartNumberingAfterBreak="0">
+  <w:abstractNum w:abstractNumId="16" w15:restartNumberingAfterBreak="0">
     <w:nsid w:val="7C6F0899"/>
     <w:multiLevelType w:val="hybridMultilevel"/>
     <w:tmpl w:val="FD149B40"/>
@@ -5583,7 +8683,7 @@
       </w:rPr>
     </w:lvl>
   </w:abstractNum>
-  <w:abstractNum w:abstractNumId="16" w15:restartNumberingAfterBreak="0">
+  <w:abstractNum w:abstractNumId="17" w15:restartNumberingAfterBreak="0">
     <w:nsid w:val="7FF372A9"/>
     <w:multiLevelType w:val="hybridMultilevel"/>
     <w:tmpl w:val="2B942982"/>
@@ -5673,10 +8773,10 @@
     </w:lvl>
   </w:abstractNum>
   <w:num w:numId="1">
-    <w:abstractNumId w:val="15"/>
+    <w:abstractNumId w:val="16"/>
   </w:num>
   <w:num w:numId="2">
-    <w:abstractNumId w:val="11"/>
+    <w:abstractNumId w:val="12"/>
   </w:num>
   <w:num w:numId="3">
     <w:abstractNumId w:val="5"/>
@@ -5688,16 +8788,16 @@
     <w:abstractNumId w:val="4"/>
   </w:num>
   <w:num w:numId="6">
-    <w:abstractNumId w:val="10"/>
+    <w:abstractNumId w:val="11"/>
   </w:num>
   <w:num w:numId="7">
     <w:abstractNumId w:val="6"/>
   </w:num>
   <w:num w:numId="8">
-    <w:abstractNumId w:val="12"/>
+    <w:abstractNumId w:val="13"/>
   </w:num>
   <w:num w:numId="9">
-    <w:abstractNumId w:val="16"/>
+    <w:abstractNumId w:val="17"/>
   </w:num>
   <w:num w:numId="10">
     <w:abstractNumId w:val="3"/>
@@ -5706,10 +8806,10 @@
     <w:abstractNumId w:val="9"/>
   </w:num>
   <w:num w:numId="12">
-    <w:abstractNumId w:val="13"/>
+    <w:abstractNumId w:val="14"/>
   </w:num>
   <w:num w:numId="13">
-    <w:abstractNumId w:val="14"/>
+    <w:abstractNumId w:val="15"/>
   </w:num>
   <w:num w:numId="14">
     <w:abstractNumId w:val="2"/>
@@ -5722,6 +8822,9 @@
   </w:num>
   <w:num w:numId="17">
     <w:abstractNumId w:val="8"/>
+  </w:num>
+  <w:num w:numId="18">
+    <w:abstractNumId w:val="10"/>
   </w:num>
 </w:numbering>
 </file>
@@ -5849,6 +8952,7 @@
     <w:lsdException w:name="HTML Sample" w:semiHidden="1" w:unhideWhenUsed="1"/>
     <w:lsdException w:name="HTML Typewriter" w:semiHidden="1" w:unhideWhenUsed="1"/>
     <w:lsdException w:name="HTML Variable" w:semiHidden="1" w:unhideWhenUsed="1"/>
+    <w:lsdException w:name="Normal Table" w:semiHidden="1" w:unhideWhenUsed="1"/>
     <w:lsdException w:name="annotation subject" w:semiHidden="1" w:unhideWhenUsed="1"/>
     <w:lsdException w:name="No List" w:semiHidden="1" w:unhideWhenUsed="1"/>
     <w:lsdException w:name="Outline List 1" w:semiHidden="1" w:unhideWhenUsed="1"/>
@@ -5891,8 +8995,11 @@
     <w:lsdException w:name="Table Contemporary" w:semiHidden="1" w:unhideWhenUsed="1"/>
     <w:lsdException w:name="Table Elegant" w:semiHidden="1" w:unhideWhenUsed="1"/>
     <w:lsdException w:name="Table Professional" w:semiHidden="1" w:unhideWhenUsed="1"/>
+    <w:lsdException w:name="Table Subtle 1" w:semiHidden="1" w:unhideWhenUsed="1"/>
     <w:lsdException w:name="Table Subtle 2" w:semiHidden="1" w:unhideWhenUsed="1"/>
     <w:lsdException w:name="Table Web 1" w:semiHidden="1" w:unhideWhenUsed="1"/>
+    <w:lsdException w:name="Table Web 2" w:semiHidden="1" w:unhideWhenUsed="1"/>
+    <w:lsdException w:name="Table Web 3" w:semiHidden="1" w:unhideWhenUsed="1"/>
     <w:lsdException w:name="Balloon Text" w:semiHidden="1" w:unhideWhenUsed="1"/>
     <w:lsdException w:name="Table Grid" w:uiPriority="39"/>
     <w:lsdException w:name="Table Theme" w:semiHidden="1" w:unhideWhenUsed="1"/>
@@ -6193,7 +9300,6 @@
     <w:next w:val="Normal"/>
     <w:link w:val="Heading4Char"/>
     <w:uiPriority w:val="9"/>
-    <w:semiHidden/>
     <w:unhideWhenUsed/>
     <w:qFormat/>
     <w:rsid w:val="0090742C"/>
@@ -6214,7 +9320,6 @@
     <w:next w:val="Normal"/>
     <w:link w:val="Heading5Char"/>
     <w:uiPriority w:val="9"/>
-    <w:semiHidden/>
     <w:unhideWhenUsed/>
     <w:qFormat/>
     <w:rsid w:val="0090742C"/>
@@ -6237,7 +9342,6 @@
     <w:next w:val="Normal"/>
     <w:link w:val="Heading6Char"/>
     <w:uiPriority w:val="9"/>
-    <w:semiHidden/>
     <w:unhideWhenUsed/>
     <w:qFormat/>
     <w:rsid w:val="0090742C"/>
@@ -6263,7 +9367,6 @@
     <w:next w:val="Normal"/>
     <w:link w:val="Heading7Char"/>
     <w:uiPriority w:val="9"/>
-    <w:semiHidden/>
     <w:unhideWhenUsed/>
     <w:qFormat/>
     <w:rsid w:val="0090742C"/>
@@ -6342,7 +9445,6 @@
   <w:style w:type="character" w:default="1" w:styleId="DefaultParagraphFont">
     <w:name w:val="Default Paragraph Font"/>
     <w:uiPriority w:val="1"/>
-    <w:semiHidden/>
     <w:unhideWhenUsed/>
   </w:style>
   <w:style w:type="table" w:default="1" w:styleId="TableNormal">
@@ -6446,7 +9548,6 @@
     <w:basedOn w:val="DefaultParagraphFont"/>
     <w:link w:val="Heading4"/>
     <w:uiPriority w:val="9"/>
-    <w:semiHidden/>
     <w:rsid w:val="0090742C"/>
     <w:rPr>
       <w:rFonts w:asciiTheme="majorHAnsi" w:eastAsiaTheme="majorEastAsia" w:hAnsiTheme="majorHAnsi" w:cstheme="majorBidi"/>
@@ -6458,7 +9559,6 @@
     <w:basedOn w:val="DefaultParagraphFont"/>
     <w:link w:val="Heading5"/>
     <w:uiPriority w:val="9"/>
-    <w:semiHidden/>
     <w:rsid w:val="0090742C"/>
     <w:rPr>
       <w:rFonts w:asciiTheme="majorHAnsi" w:eastAsiaTheme="majorEastAsia" w:hAnsiTheme="majorHAnsi" w:cstheme="majorBidi"/>
@@ -6472,7 +9572,6 @@
     <w:basedOn w:val="DefaultParagraphFont"/>
     <w:link w:val="Heading6"/>
     <w:uiPriority w:val="9"/>
-    <w:semiHidden/>
     <w:rsid w:val="0090742C"/>
     <w:rPr>
       <w:rFonts w:asciiTheme="majorHAnsi" w:eastAsiaTheme="majorEastAsia" w:hAnsiTheme="majorHAnsi" w:cstheme="majorBidi"/>
@@ -6489,7 +9588,6 @@
     <w:basedOn w:val="DefaultParagraphFont"/>
     <w:link w:val="Heading7"/>
     <w:uiPriority w:val="9"/>
-    <w:semiHidden/>
     <w:rsid w:val="0090742C"/>
     <w:rPr>
       <w:rFonts w:asciiTheme="majorHAnsi" w:eastAsiaTheme="majorEastAsia" w:hAnsiTheme="majorHAnsi" w:cstheme="majorBidi"/>
@@ -6862,6 +9960,19 @@
       <w:contextualSpacing/>
     </w:pPr>
   </w:style>
+  <w:style w:type="paragraph" w:styleId="TOC2">
+    <w:name w:val="toc 2"/>
+    <w:basedOn w:val="Normal"/>
+    <w:next w:val="Normal"/>
+    <w:autoRedefine/>
+    <w:uiPriority w:val="39"/>
+    <w:unhideWhenUsed/>
+    <w:rsid w:val="0068238C"/>
+    <w:pPr>
+      <w:spacing w:after="100"/>
+      <w:ind w:left="220"/>
+    </w:pPr>
+  </w:style>
 </w:styles>
 </file>
 
@@ -6909,10 +10020,10 @@
 <w:fonts xmlns:mc="http://schemas.openxmlformats.org/markup-compatibility/2006" xmlns:r="http://schemas.openxmlformats.org/officeDocument/2006/relationships" xmlns:w="http://schemas.openxmlformats.org/wordprocessingml/2006/main" xmlns:w14="http://schemas.microsoft.com/office/word/2010/wordml" xmlns:w15="http://schemas.microsoft.com/office/word/2012/wordml" xmlns:w16cex="http://schemas.microsoft.com/office/word/2018/wordml/cex" xmlns:w16cid="http://schemas.microsoft.com/office/word/2016/wordml/cid" xmlns:w16="http://schemas.microsoft.com/office/word/2018/wordml" xmlns:w16se="http://schemas.microsoft.com/office/word/2015/wordml/symex" mc:Ignorable="w14 w15 w16se w16cid w16 w16cex">
   <w:font w:name="Times New Roman">
     <w:panose1 w:val="02020603050405020304"/>
-    <w:charset w:val="CC"/>
+    <w:charset w:val="00"/>
     <w:family w:val="roman"/>
     <w:pitch w:val="variable"/>
-    <w:sig w:usb0="E0002EFF" w:usb1="C000785B" w:usb2="00000009" w:usb3="00000000" w:csb0="000001FF" w:csb1="00000000"/>
+    <w:sig w:usb0="E0002AFF" w:usb1="C0007843" w:usb2="00000009" w:usb3="00000000" w:csb0="000001FF" w:csb1="00000000"/>
   </w:font>
   <w:font w:name="Symbol">
     <w:panose1 w:val="05050102010706020507"/>
@@ -6923,7 +10034,7 @@
   </w:font>
   <w:font w:name="Courier New">
     <w:panose1 w:val="02070309020205020404"/>
-    <w:charset w:val="CC"/>
+    <w:charset w:val="00"/>
     <w:family w:val="modern"/>
     <w:pitch w:val="fixed"/>
     <w:sig w:usb0="E0002EFF" w:usb1="C0007843" w:usb2="00000009" w:usb3="00000000" w:csb0="000001FF" w:csb1="00000000"/>
@@ -6937,24 +10048,24 @@
   </w:font>
   <w:font w:name="Century Schoolbook">
     <w:panose1 w:val="02040604050505020304"/>
-    <w:charset w:val="CC"/>
+    <w:charset w:val="00"/>
     <w:family w:val="roman"/>
     <w:pitch w:val="variable"/>
     <w:sig w:usb0="00000287" w:usb1="00000000" w:usb2="00000000" w:usb3="00000000" w:csb0="0000009F" w:csb1="00000000"/>
   </w:font>
   <w:font w:name="Calibri">
     <w:panose1 w:val="020F0502020204030204"/>
-    <w:charset w:val="CC"/>
+    <w:charset w:val="00"/>
     <w:family w:val="swiss"/>
     <w:pitch w:val="variable"/>
-    <w:sig w:usb0="E4002EFF" w:usb1="C000247B" w:usb2="00000009" w:usb3="00000000" w:csb0="000001FF" w:csb1="00000000"/>
+    <w:sig w:usb0="E0002AFF" w:usb1="4000ACFF" w:usb2="00000001" w:usb3="00000000" w:csb0="000001FF" w:csb1="00000000"/>
   </w:font>
   <w:font w:name="Calibri Light">
     <w:panose1 w:val="020F0302020204030204"/>
-    <w:charset w:val="CC"/>
+    <w:charset w:val="00"/>
     <w:family w:val="swiss"/>
     <w:pitch w:val="variable"/>
-    <w:sig w:usb0="E4002EFF" w:usb1="C000247B" w:usb2="00000009" w:usb3="00000000" w:csb0="000001FF" w:csb1="00000000"/>
+    <w:sig w:usb0="A0002AEF" w:usb1="4000207B" w:usb2="00000000" w:usb3="00000000" w:csb0="000001FF" w:csb1="00000000"/>
   </w:font>
 </w:fonts>
 </file>
@@ -7129,6 +10240,7 @@
     <w:lsdException w:name="HTML Sample" w:semiHidden="1" w:unhideWhenUsed="1"/>
     <w:lsdException w:name="HTML Typewriter" w:semiHidden="1" w:unhideWhenUsed="1"/>
     <w:lsdException w:name="HTML Variable" w:semiHidden="1" w:unhideWhenUsed="1"/>
+    <w:lsdException w:name="Normal Table" w:semiHidden="1" w:unhideWhenUsed="1"/>
     <w:lsdException w:name="annotation subject" w:semiHidden="1" w:unhideWhenUsed="1"/>
     <w:lsdException w:name="No List" w:semiHidden="1" w:unhideWhenUsed="1"/>
     <w:lsdException w:name="Outline List 1" w:semiHidden="1" w:unhideWhenUsed="1"/>
@@ -7171,8 +10283,11 @@
     <w:lsdException w:name="Table Contemporary" w:semiHidden="1" w:unhideWhenUsed="1"/>
     <w:lsdException w:name="Table Elegant" w:semiHidden="1" w:unhideWhenUsed="1"/>
     <w:lsdException w:name="Table Professional" w:semiHidden="1" w:unhideWhenUsed="1"/>
+    <w:lsdException w:name="Table Subtle 1" w:semiHidden="1" w:unhideWhenUsed="1"/>
     <w:lsdException w:name="Table Subtle 2" w:semiHidden="1" w:unhideWhenUsed="1"/>
     <w:lsdException w:name="Table Web 1" w:semiHidden="1" w:unhideWhenUsed="1"/>
+    <w:lsdException w:name="Table Web 2" w:semiHidden="1" w:unhideWhenUsed="1"/>
+    <w:lsdException w:name="Table Web 3" w:semiHidden="1" w:unhideWhenUsed="1"/>
     <w:lsdException w:name="Balloon Text" w:semiHidden="1" w:unhideWhenUsed="1"/>
     <w:lsdException w:name="Table Grid" w:uiPriority="39"/>
     <w:lsdException w:name="Table Theme" w:semiHidden="1" w:unhideWhenUsed="1"/>

</xml_diff>

<commit_message>
delete a use case
</commit_message>
<xml_diff>
--- a/Documentation/URS Document/URS Document.docx
+++ b/Documentation/URS Document/URS Document.docx
@@ -287,8 +287,13 @@
                               <w:t xml:space="preserve">or: </w:t>
                             </w:r>
                             <w:r>
-                              <w:t>Chung Kuah</w:t>
+                              <w:t xml:space="preserve">Chung </w:t>
                             </w:r>
+                            <w:proofErr w:type="spellStart"/>
+                            <w:r>
+                              <w:t>Kuah</w:t>
+                            </w:r>
+                            <w:proofErr w:type="spellEnd"/>
                           </w:p>
                           <w:p>
                             <w:pPr>
@@ -326,9 +331,12 @@
                               </w:rPr>
                               <w:t xml:space="preserve"> „</w:t>
                             </w:r>
+                            <w:proofErr w:type="spellStart"/>
+                            <w:proofErr w:type="gramStart"/>
                             <w:r>
                               <w:t>BulCari</w:t>
                             </w:r>
+                            <w:proofErr w:type="spellEnd"/>
                             <w:r>
                               <w:rPr>
                                 <w:lang w:val="bg-BG"/>
@@ -336,7 +344,11 @@
                               <w:t>“</w:t>
                             </w:r>
                             <w:r>
-                              <w:t xml:space="preserve"> members:    </w:t>
+                              <w:t xml:space="preserve"> members</w:t>
+                            </w:r>
+                            <w:proofErr w:type="gramEnd"/>
+                            <w:r>
+                              <w:t xml:space="preserve">:    </w:t>
                             </w:r>
                           </w:p>
                           <w:p>
@@ -344,8 +356,21 @@
                               <w:pStyle w:val="NoSpacing"/>
                               <w:ind w:left="1440" w:firstLine="720"/>
                             </w:pPr>
+                            <w:proofErr w:type="spellStart"/>
                             <w:r>
-                              <w:t>Stoycho Stoychev – 4292723</w:t>
+                              <w:t>Stoycho</w:t>
+                            </w:r>
+                            <w:proofErr w:type="spellEnd"/>
+                            <w:r>
+                              <w:t xml:space="preserve"> </w:t>
+                            </w:r>
+                            <w:proofErr w:type="spellStart"/>
+                            <w:r>
+                              <w:t>Stoychev</w:t>
+                            </w:r>
+                            <w:proofErr w:type="spellEnd"/>
+                            <w:r>
+                              <w:t xml:space="preserve"> – 4292723</w:t>
                             </w:r>
                           </w:p>
                           <w:p>
@@ -369,14 +394,30 @@
                               <w:ind w:left="1440" w:firstLine="720"/>
                             </w:pPr>
                             <w:r>
-                              <w:t xml:space="preserve">Stela Trencheva – 4095200 </w:t>
+                              <w:t xml:space="preserve">Stela </w:t>
+                            </w:r>
+                            <w:proofErr w:type="spellStart"/>
+                            <w:r>
+                              <w:t>Trencheva</w:t>
+                            </w:r>
+                            <w:proofErr w:type="spellEnd"/>
+                            <w:r>
+                              <w:t xml:space="preserve"> – 4095200 </w:t>
                             </w:r>
                             <w:r>
                               <w:br/>
                             </w:r>
                             <w:r>
                               <w:tab/>
-                              <w:t xml:space="preserve">Veronika Valeva – 4090349 </w:t>
+                              <w:t xml:space="preserve">Veronika </w:t>
+                            </w:r>
+                            <w:proofErr w:type="spellStart"/>
+                            <w:r>
+                              <w:t>Valeva</w:t>
+                            </w:r>
+                            <w:proofErr w:type="spellEnd"/>
+                            <w:r>
+                              <w:t xml:space="preserve"> – 4090349 </w:t>
                             </w:r>
                           </w:p>
                           <w:p>
@@ -563,6 +604,12 @@
     </w:p>
     <w:sdt>
       <w:sdtPr>
+        <w:rPr>
+          <w:rFonts w:asciiTheme="minorHAnsi" w:eastAsiaTheme="minorEastAsia" w:hAnsiTheme="minorHAnsi" w:cstheme="minorBidi"/>
+          <w:caps w:val="0"/>
+          <w:sz w:val="22"/>
+          <w:szCs w:val="22"/>
+        </w:rPr>
         <w:id w:val="917139046"/>
         <w:docPartObj>
           <w:docPartGallery w:val="Table of Contents"/>
@@ -571,13 +618,9 @@
       </w:sdtPr>
       <w:sdtEndPr>
         <w:rPr>
-          <w:rFonts w:asciiTheme="minorHAnsi" w:eastAsiaTheme="minorEastAsia" w:hAnsiTheme="minorHAnsi" w:cstheme="minorBidi"/>
           <w:b/>
           <w:bCs/>
-          <w:caps w:val="0"/>
           <w:noProof/>
-          <w:sz w:val="22"/>
-          <w:szCs w:val="22"/>
         </w:rPr>
       </w:sdtEndPr>
       <w:sdtContent>
@@ -608,7 +651,7 @@
           <w:r>
             <w:fldChar w:fldCharType="separate"/>
           </w:r>
-          <w:hyperlink w:anchor="_Toc65180447" w:history="1">
+          <w:hyperlink w:anchor="_Toc65184862" w:history="1">
             <w:r>
               <w:rPr>
                 <w:rStyle w:val="Hyperlink"/>
@@ -635,7 +678,7 @@
                 <w:noProof/>
                 <w:webHidden/>
               </w:rPr>
-              <w:instrText xml:space="preserve"> PAGEREF _Toc65180447 \h </w:instrText>
+              <w:instrText xml:space="preserve"> PAGEREF _Toc65184862 \h </w:instrText>
             </w:r>
             <w:r>
               <w:rPr>
@@ -676,7 +719,7 @@
               <w:noProof/>
             </w:rPr>
           </w:pPr>
-          <w:hyperlink w:anchor="_Toc65180448" w:history="1">
+          <w:hyperlink w:anchor="_Toc65184863" w:history="1">
             <w:r>
               <w:rPr>
                 <w:rStyle w:val="Hyperlink"/>
@@ -703,7 +746,7 @@
                 <w:noProof/>
                 <w:webHidden/>
               </w:rPr>
-              <w:instrText xml:space="preserve"> PAGEREF _Toc65180448 \h </w:instrText>
+              <w:instrText xml:space="preserve"> PAGEREF _Toc65184863 \h </w:instrText>
             </w:r>
             <w:r>
               <w:rPr>
@@ -744,7 +787,7 @@
               <w:noProof/>
             </w:rPr>
           </w:pPr>
-          <w:hyperlink w:anchor="_Toc65180449" w:history="1">
+          <w:hyperlink w:anchor="_Toc65184864" w:history="1">
             <w:r>
               <w:rPr>
                 <w:rStyle w:val="Hyperlink"/>
@@ -771,7 +814,7 @@
                 <w:noProof/>
                 <w:webHidden/>
               </w:rPr>
-              <w:instrText xml:space="preserve"> PAGEREF _Toc65180449 \h </w:instrText>
+              <w:instrText xml:space="preserve"> PAGEREF _Toc65184864 \h </w:instrText>
             </w:r>
             <w:r>
               <w:rPr>
@@ -812,7 +855,7 @@
               <w:noProof/>
             </w:rPr>
           </w:pPr>
-          <w:hyperlink w:anchor="_Toc65180450" w:history="1">
+          <w:hyperlink w:anchor="_Toc65184865" w:history="1">
             <w:r>
               <w:rPr>
                 <w:rStyle w:val="Hyperlink"/>
@@ -848,7 +891,7 @@
                 <w:noProof/>
                 <w:webHidden/>
               </w:rPr>
-              <w:instrText xml:space="preserve"> PAGEREF _Toc65180450 \h </w:instrText>
+              <w:instrText xml:space="preserve"> PAGEREF _Toc65184865 \h </w:instrText>
             </w:r>
             <w:r>
               <w:rPr>
@@ -889,7 +932,7 @@
               <w:noProof/>
             </w:rPr>
           </w:pPr>
-          <w:hyperlink w:anchor="_Toc65180451" w:history="1">
+          <w:hyperlink w:anchor="_Toc65184866" w:history="1">
             <w:r>
               <w:rPr>
                 <w:rStyle w:val="Hyperlink"/>
@@ -925,7 +968,7 @@
                 <w:noProof/>
                 <w:webHidden/>
               </w:rPr>
-              <w:instrText xml:space="preserve"> PAGEREF _Toc65180451 \h </w:instrText>
+              <w:instrText xml:space="preserve"> PAGEREF _Toc65184866 \h </w:instrText>
             </w:r>
             <w:r>
               <w:rPr>
@@ -966,7 +1009,7 @@
               <w:noProof/>
             </w:rPr>
           </w:pPr>
-          <w:hyperlink w:anchor="_Toc65180452" w:history="1">
+          <w:hyperlink w:anchor="_Toc65184867" w:history="1">
             <w:r>
               <w:rPr>
                 <w:rStyle w:val="Hyperlink"/>
@@ -1002,7 +1045,7 @@
                 <w:noProof/>
                 <w:webHidden/>
               </w:rPr>
-              <w:instrText xml:space="preserve"> PAGEREF _Toc65180452 \h </w:instrText>
+              <w:instrText xml:space="preserve"> PAGEREF _Toc65184867 \h </w:instrText>
             </w:r>
             <w:r>
               <w:rPr>
@@ -1043,7 +1086,7 @@
               <w:noProof/>
             </w:rPr>
           </w:pPr>
-          <w:hyperlink w:anchor="_Toc65180453" w:history="1">
+          <w:hyperlink w:anchor="_Toc65184868" w:history="1">
             <w:r>
               <w:rPr>
                 <w:rStyle w:val="Hyperlink"/>
@@ -1058,7 +1101,7 @@
                 <w:rStyle w:val="Hyperlink"/>
                 <w:noProof/>
               </w:rPr>
-              <w:t xml:space="preserve"> See individual employee statistic.</w:t>
+              <w:t xml:space="preserve"> Assign employees to shifts</w:t>
             </w:r>
             <w:r>
               <w:rPr>
@@ -1079,7 +1122,7 @@
                 <w:noProof/>
                 <w:webHidden/>
               </w:rPr>
-              <w:instrText xml:space="preserve"> PAGEREF _Toc65180453 \h </w:instrText>
+              <w:instrText xml:space="preserve"> PAGEREF _Toc65184868 \h </w:instrText>
             </w:r>
             <w:r>
               <w:rPr>
@@ -1120,7 +1163,7 @@
               <w:noProof/>
             </w:rPr>
           </w:pPr>
-          <w:hyperlink w:anchor="_Toc65180454" w:history="1">
+          <w:hyperlink w:anchor="_Toc65184869" w:history="1">
             <w:r>
               <w:rPr>
                 <w:rStyle w:val="Hyperlink"/>
@@ -1135,7 +1178,7 @@
                 <w:rStyle w:val="Hyperlink"/>
                 <w:noProof/>
               </w:rPr>
-              <w:t xml:space="preserve"> Assign employees to shifts</w:t>
+              <w:t xml:space="preserve"> Remove employees from shifts</w:t>
             </w:r>
             <w:r>
               <w:rPr>
@@ -1156,7 +1199,7 @@
                 <w:noProof/>
                 <w:webHidden/>
               </w:rPr>
-              <w:instrText xml:space="preserve"> PAGEREF _Toc65180454 \h </w:instrText>
+              <w:instrText xml:space="preserve"> PAGEREF _Toc65184869 \h </w:instrText>
             </w:r>
             <w:r>
               <w:rPr>
@@ -1176,7 +1219,7 @@
                 <w:noProof/>
                 <w:webHidden/>
               </w:rPr>
-              <w:t>3</w:t>
+              <w:t>4</w:t>
             </w:r>
             <w:r>
               <w:rPr>
@@ -1197,7 +1240,7 @@
               <w:noProof/>
             </w:rPr>
           </w:pPr>
-          <w:hyperlink w:anchor="_Toc65180455" w:history="1">
+          <w:hyperlink w:anchor="_Toc65184870" w:history="1">
             <w:r>
               <w:rPr>
                 <w:rStyle w:val="Hyperlink"/>
@@ -1212,7 +1255,7 @@
                 <w:rStyle w:val="Hyperlink"/>
                 <w:noProof/>
               </w:rPr>
-              <w:t xml:space="preserve"> Remove employees from shifts</w:t>
+              <w:t xml:space="preserve"> View shifts and assigned employees</w:t>
             </w:r>
             <w:r>
               <w:rPr>
@@ -1233,7 +1276,7 @@
                 <w:noProof/>
                 <w:webHidden/>
               </w:rPr>
-              <w:instrText xml:space="preserve"> PAGEREF _Toc65180455 \h </w:instrText>
+              <w:instrText xml:space="preserve"> PAGEREF _Toc65184870 \h </w:instrText>
             </w:r>
             <w:r>
               <w:rPr>
@@ -1274,7 +1317,7 @@
               <w:noProof/>
             </w:rPr>
           </w:pPr>
-          <w:hyperlink w:anchor="_Toc65180456" w:history="1">
+          <w:hyperlink w:anchor="_Toc65184871" w:history="1">
             <w:r>
               <w:rPr>
                 <w:rStyle w:val="Hyperlink"/>
@@ -1289,7 +1332,7 @@
                 <w:rStyle w:val="Hyperlink"/>
                 <w:noProof/>
               </w:rPr>
-              <w:t xml:space="preserve"> View shifts and assigned employees</w:t>
+              <w:t xml:space="preserve"> Approve stock request</w:t>
             </w:r>
             <w:r>
               <w:rPr>
@@ -1310,7 +1353,7 @@
                 <w:noProof/>
                 <w:webHidden/>
               </w:rPr>
-              <w:instrText xml:space="preserve"> PAGEREF _Toc65180456 \h </w:instrText>
+              <w:instrText xml:space="preserve"> PAGEREF _Toc65184871 \h </w:instrText>
             </w:r>
             <w:r>
               <w:rPr>
@@ -1351,7 +1394,7 @@
               <w:noProof/>
             </w:rPr>
           </w:pPr>
-          <w:hyperlink w:anchor="_Toc65180457" w:history="1">
+          <w:hyperlink w:anchor="_Toc65184872" w:history="1">
             <w:r>
               <w:rPr>
                 <w:rStyle w:val="Hyperlink"/>
@@ -1366,7 +1409,7 @@
                 <w:rStyle w:val="Hyperlink"/>
                 <w:noProof/>
               </w:rPr>
-              <w:t xml:space="preserve"> Approve stock request</w:t>
+              <w:t xml:space="preserve"> Reject stock request</w:t>
             </w:r>
             <w:r>
               <w:rPr>
@@ -1387,7 +1430,7 @@
                 <w:noProof/>
                 <w:webHidden/>
               </w:rPr>
-              <w:instrText xml:space="preserve"> PAGEREF _Toc65180457 \h </w:instrText>
+              <w:instrText xml:space="preserve"> PAGEREF _Toc65184872 \h </w:instrText>
             </w:r>
             <w:r>
               <w:rPr>
@@ -1407,7 +1450,7 @@
                 <w:noProof/>
                 <w:webHidden/>
               </w:rPr>
-              <w:t>4</w:t>
+              <w:t>5</w:t>
             </w:r>
             <w:r>
               <w:rPr>
@@ -1428,7 +1471,7 @@
               <w:noProof/>
             </w:rPr>
           </w:pPr>
-          <w:hyperlink w:anchor="_Toc65180458" w:history="1">
+          <w:hyperlink w:anchor="_Toc65184873" w:history="1">
             <w:r>
               <w:rPr>
                 <w:rStyle w:val="Hyperlink"/>
@@ -1443,7 +1486,7 @@
                 <w:rStyle w:val="Hyperlink"/>
                 <w:noProof/>
               </w:rPr>
-              <w:t xml:space="preserve"> Reject stock request</w:t>
+              <w:t xml:space="preserve"> View stock statistics.</w:t>
             </w:r>
             <w:r>
               <w:rPr>
@@ -1464,7 +1507,7 @@
                 <w:noProof/>
                 <w:webHidden/>
               </w:rPr>
-              <w:instrText xml:space="preserve"> PAGEREF _Toc65180458 \h </w:instrText>
+              <w:instrText xml:space="preserve"> PAGEREF _Toc65184873 \h </w:instrText>
             </w:r>
             <w:r>
               <w:rPr>
@@ -1505,7 +1548,7 @@
               <w:noProof/>
             </w:rPr>
           </w:pPr>
-          <w:hyperlink w:anchor="_Toc65180459" w:history="1">
+          <w:hyperlink w:anchor="_Toc65184874" w:history="1">
             <w:r>
               <w:rPr>
                 <w:rStyle w:val="Hyperlink"/>
@@ -1520,7 +1563,7 @@
                 <w:rStyle w:val="Hyperlink"/>
                 <w:noProof/>
               </w:rPr>
-              <w:t xml:space="preserve"> View stock statistics.</w:t>
+              <w:t xml:space="preserve"> Product search.</w:t>
             </w:r>
             <w:r>
               <w:rPr>
@@ -1541,7 +1584,7 @@
                 <w:noProof/>
                 <w:webHidden/>
               </w:rPr>
-              <w:instrText xml:space="preserve"> PAGEREF _Toc65180459 \h </w:instrText>
+              <w:instrText xml:space="preserve"> PAGEREF _Toc65184874 \h </w:instrText>
             </w:r>
             <w:r>
               <w:rPr>
@@ -1582,7 +1625,7 @@
               <w:noProof/>
             </w:rPr>
           </w:pPr>
-          <w:hyperlink w:anchor="_Toc65180460" w:history="1">
+          <w:hyperlink w:anchor="_Toc65184875" w:history="1">
             <w:r>
               <w:rPr>
                 <w:rStyle w:val="Hyperlink"/>
@@ -1597,7 +1640,7 @@
                 <w:rStyle w:val="Hyperlink"/>
                 <w:noProof/>
               </w:rPr>
-              <w:t xml:space="preserve"> Product search.</w:t>
+              <w:t xml:space="preserve"> View employee statistics.</w:t>
             </w:r>
             <w:r>
               <w:rPr>
@@ -1618,7 +1661,7 @@
                 <w:noProof/>
                 <w:webHidden/>
               </w:rPr>
-              <w:instrText xml:space="preserve"> PAGEREF _Toc65180460 \h </w:instrText>
+              <w:instrText xml:space="preserve"> PAGEREF _Toc65184875 \h </w:instrText>
             </w:r>
             <w:r>
               <w:rPr>
@@ -1659,7 +1702,7 @@
               <w:noProof/>
             </w:rPr>
           </w:pPr>
-          <w:hyperlink w:anchor="_Toc65180461" w:history="1">
+          <w:hyperlink w:anchor="_Toc65184876" w:history="1">
             <w:r>
               <w:rPr>
                 <w:rStyle w:val="Hyperlink"/>
@@ -1674,7 +1717,7 @@
                 <w:rStyle w:val="Hyperlink"/>
                 <w:noProof/>
               </w:rPr>
-              <w:t xml:space="preserve"> View employee statistics.</w:t>
+              <w:t xml:space="preserve"> Employee search.</w:t>
             </w:r>
             <w:r>
               <w:rPr>
@@ -1695,7 +1738,7 @@
                 <w:noProof/>
                 <w:webHidden/>
               </w:rPr>
-              <w:instrText xml:space="preserve"> PAGEREF _Toc65180461 \h </w:instrText>
+              <w:instrText xml:space="preserve"> PAGEREF _Toc65184876 \h </w:instrText>
             </w:r>
             <w:r>
               <w:rPr>
@@ -1715,7 +1758,7 @@
                 <w:noProof/>
                 <w:webHidden/>
               </w:rPr>
-              <w:t>5</w:t>
+              <w:t>6</w:t>
             </w:r>
             <w:r>
               <w:rPr>
@@ -1736,7 +1779,7 @@
               <w:noProof/>
             </w:rPr>
           </w:pPr>
-          <w:hyperlink w:anchor="_Toc65180462" w:history="1">
+          <w:hyperlink w:anchor="_Toc65184877" w:history="1">
             <w:r>
               <w:rPr>
                 <w:rStyle w:val="Hyperlink"/>
@@ -1751,7 +1794,7 @@
                 <w:rStyle w:val="Hyperlink"/>
                 <w:noProof/>
               </w:rPr>
-              <w:t xml:space="preserve"> Employee search.</w:t>
+              <w:t xml:space="preserve"> Log out.</w:t>
             </w:r>
             <w:r>
               <w:rPr>
@@ -1772,84 +1815,7 @@
                 <w:noProof/>
                 <w:webHidden/>
               </w:rPr>
-              <w:instrText xml:space="preserve"> PAGEREF _Toc65180462 \h </w:instrText>
-            </w:r>
-            <w:r>
-              <w:rPr>
-                <w:noProof/>
-                <w:webHidden/>
-              </w:rPr>
-            </w:r>
-            <w:r>
-              <w:rPr>
-                <w:noProof/>
-                <w:webHidden/>
-              </w:rPr>
-              <w:fldChar w:fldCharType="separate"/>
-            </w:r>
-            <w:r>
-              <w:rPr>
-                <w:noProof/>
-                <w:webHidden/>
-              </w:rPr>
-              <w:t>6</w:t>
-            </w:r>
-            <w:r>
-              <w:rPr>
-                <w:noProof/>
-                <w:webHidden/>
-              </w:rPr>
-              <w:fldChar w:fldCharType="end"/>
-            </w:r>
-          </w:hyperlink>
-        </w:p>
-        <w:p>
-          <w:pPr>
-            <w:pStyle w:val="TOC3"/>
-            <w:tabs>
-              <w:tab w:val="right" w:leader="dot" w:pos="9396"/>
-            </w:tabs>
-            <w:rPr>
-              <w:noProof/>
-            </w:rPr>
-          </w:pPr>
-          <w:hyperlink w:anchor="_Toc65180463" w:history="1">
-            <w:r>
-              <w:rPr>
-                <w:rStyle w:val="Hyperlink"/>
-                <w:b/>
-                <w:bCs/>
-                <w:noProof/>
-              </w:rPr>
-              <w:t>Use case:</w:t>
-            </w:r>
-            <w:r>
-              <w:rPr>
-                <w:rStyle w:val="Hyperlink"/>
-                <w:noProof/>
-              </w:rPr>
-              <w:t xml:space="preserve"> Log out.</w:t>
-            </w:r>
-            <w:r>
-              <w:rPr>
-                <w:noProof/>
-                <w:webHidden/>
-              </w:rPr>
-              <w:tab/>
-            </w:r>
-            <w:r>
-              <w:rPr>
-                <w:noProof/>
-                <w:webHidden/>
-              </w:rPr>
-              <w:fldChar w:fldCharType="begin"/>
-            </w:r>
-            <w:r>
-              <w:rPr>
-                <w:noProof/>
-                <w:webHidden/>
-              </w:rPr>
-              <w:instrText xml:space="preserve"> PAGEREF _Toc65180463 \h </w:instrText>
+              <w:instrText xml:space="preserve"> PAGEREF _Toc65184877 \h </w:instrText>
             </w:r>
             <w:r>
               <w:rPr>
@@ -1890,7 +1856,7 @@
               <w:noProof/>
             </w:rPr>
           </w:pPr>
-          <w:hyperlink w:anchor="_Toc65180464" w:history="1">
+          <w:hyperlink w:anchor="_Toc65184878" w:history="1">
             <w:r>
               <w:rPr>
                 <w:rStyle w:val="Hyperlink"/>
@@ -1917,7 +1883,7 @@
                 <w:noProof/>
                 <w:webHidden/>
               </w:rPr>
-              <w:instrText xml:space="preserve"> PAGEREF _Toc65180464 \h </w:instrText>
+              <w:instrText xml:space="preserve"> PAGEREF _Toc65184878 \h </w:instrText>
             </w:r>
             <w:r>
               <w:rPr>
@@ -1958,7 +1924,14 @@
               <w:noProof/>
             </w:rPr>
           </w:pPr>
-          <w:hyperlink w:anchor="_Toc65180465" w:history="1">
+          <w:hyperlink w:anchor="_Toc65184879" w:history="1">
+            <w:r>
+              <w:rPr>
+                <w:rStyle w:val="Hyperlink"/>
+                <w:noProof/>
+              </w:rPr>
+              <w:t>Website wireframe</w:t>
+            </w:r>
             <w:r>
               <w:rPr>
                 <w:noProof/>
@@ -1978,75 +1951,7 @@
                 <w:noProof/>
                 <w:webHidden/>
               </w:rPr>
-              <w:instrText xml:space="preserve"> PAGEREF _Toc65180465 \h </w:instrText>
-            </w:r>
-            <w:r>
-              <w:rPr>
-                <w:noProof/>
-                <w:webHidden/>
-              </w:rPr>
-            </w:r>
-            <w:r>
-              <w:rPr>
-                <w:noProof/>
-                <w:webHidden/>
-              </w:rPr>
-              <w:fldChar w:fldCharType="separate"/>
-            </w:r>
-            <w:r>
-              <w:rPr>
-                <w:noProof/>
-                <w:webHidden/>
-              </w:rPr>
-              <w:t>10</w:t>
-            </w:r>
-            <w:r>
-              <w:rPr>
-                <w:noProof/>
-                <w:webHidden/>
-              </w:rPr>
-              <w:fldChar w:fldCharType="end"/>
-            </w:r>
-          </w:hyperlink>
-        </w:p>
-        <w:p>
-          <w:pPr>
-            <w:pStyle w:val="TOC1"/>
-            <w:tabs>
-              <w:tab w:val="right" w:leader="dot" w:pos="9396"/>
-            </w:tabs>
-            <w:rPr>
-              <w:noProof/>
-            </w:rPr>
-          </w:pPr>
-          <w:hyperlink w:anchor="_Toc65180466" w:history="1">
-            <w:r>
-              <w:rPr>
-                <w:rStyle w:val="Hyperlink"/>
-                <w:noProof/>
-              </w:rPr>
-              <w:t>Website wireframe</w:t>
-            </w:r>
-            <w:r>
-              <w:rPr>
-                <w:noProof/>
-                <w:webHidden/>
-              </w:rPr>
-              <w:tab/>
-            </w:r>
-            <w:r>
-              <w:rPr>
-                <w:noProof/>
-                <w:webHidden/>
-              </w:rPr>
-              <w:fldChar w:fldCharType="begin"/>
-            </w:r>
-            <w:r>
-              <w:rPr>
-                <w:noProof/>
-                <w:webHidden/>
-              </w:rPr>
-              <w:instrText xml:space="preserve"> PAGEREF _Toc65180466 \h </w:instrText>
+              <w:instrText xml:space="preserve"> PAGEREF _Toc65184879 \h </w:instrText>
             </w:r>
             <w:r>
               <w:rPr>
@@ -2102,7 +2007,7 @@
           <w:rFonts w:eastAsiaTheme="minorEastAsia"/>
         </w:rPr>
       </w:pPr>
-      <w:bookmarkStart w:id="0" w:name="_Toc65180447"/>
+      <w:bookmarkStart w:id="0" w:name="_Toc65184862"/>
       <w:r>
         <w:rPr>
           <w:rFonts w:eastAsiaTheme="minorEastAsia"/>
@@ -2192,8 +2097,13 @@
       <w:r>
         <w:t xml:space="preserve">, assign shift to </w:t>
       </w:r>
-      <w:r>
-        <w:t xml:space="preserve">employees </w:t>
+      <w:proofErr w:type="gramStart"/>
+      <w:r>
+        <w:t>employees</w:t>
+      </w:r>
+      <w:proofErr w:type="gramEnd"/>
+      <w:r>
+        <w:t xml:space="preserve"> </w:t>
       </w:r>
       <w:r>
         <w:t xml:space="preserve">and </w:t>
@@ -2428,7 +2338,7 @@
       <w:pPr>
         <w:pStyle w:val="Heading1"/>
       </w:pPr>
-      <w:bookmarkStart w:id="1" w:name="_Toc65180448"/>
+      <w:bookmarkStart w:id="1" w:name="_Toc65184863"/>
       <w:r>
         <w:t>Fontional Requirement</w:t>
       </w:r>
@@ -2741,7 +2651,7 @@
       <w:pPr>
         <w:pStyle w:val="Heading1"/>
       </w:pPr>
-      <w:bookmarkStart w:id="2" w:name="_Toc65180449"/>
+      <w:bookmarkStart w:id="2" w:name="_Toc65184864"/>
       <w:r>
         <w:t>Use cases</w:t>
       </w:r>
@@ -2755,7 +2665,7 @@
           <w:szCs w:val="24"/>
         </w:rPr>
       </w:pPr>
-      <w:bookmarkStart w:id="3" w:name="_Toc65180450"/>
+      <w:bookmarkStart w:id="3" w:name="_Toc65184865"/>
       <w:r>
         <w:rPr>
           <w:rStyle w:val="Heading4Char"/>
@@ -2858,7 +2768,7 @@
           <w:szCs w:val="24"/>
         </w:rPr>
       </w:pPr>
-      <w:bookmarkStart w:id="4" w:name="_Toc65180451"/>
+      <w:bookmarkStart w:id="4" w:name="_Toc65184866"/>
       <w:r>
         <w:rPr>
           <w:b/>
@@ -3053,7 +2963,7 @@
           <w:szCs w:val="24"/>
         </w:rPr>
       </w:pPr>
-      <w:bookmarkStart w:id="5" w:name="_Toc65180452"/>
+      <w:bookmarkStart w:id="5" w:name="_Toc65184867"/>
       <w:r>
         <w:rPr>
           <w:b/>
@@ -3170,7 +3080,7 @@
           <w:szCs w:val="24"/>
         </w:rPr>
       </w:pPr>
-      <w:bookmarkStart w:id="6" w:name="_Toc65180453"/>
+      <w:bookmarkStart w:id="6" w:name="_Toc65184868"/>
       <w:r>
         <w:rPr>
           <w:b/>
@@ -3185,208 +3095,37 @@
           <w:sz w:val="24"/>
           <w:szCs w:val="24"/>
         </w:rPr>
-        <w:t xml:space="preserve"> </w:t>
+        <w:t xml:space="preserve"> Assign </w:t>
       </w:r>
       <w:r>
         <w:rPr>
           <w:sz w:val="24"/>
           <w:szCs w:val="24"/>
         </w:rPr>
-        <w:t xml:space="preserve">See </w:t>
+        <w:t>e</w:t>
       </w:r>
       <w:r>
         <w:rPr>
           <w:sz w:val="24"/>
           <w:szCs w:val="24"/>
         </w:rPr>
-        <w:t>individual employee statistic.</w:t>
-      </w:r>
-      <w:bookmarkEnd w:id="6"/>
-    </w:p>
-    <w:p>
-      <w:r>
-        <w:rPr>
-          <w:b/>
-          <w:bCs/>
-        </w:rPr>
-        <w:t>Actor:</w:t>
-      </w:r>
-      <w:r>
-        <w:t xml:space="preserve"> Management</w:t>
-      </w:r>
-      <w:r>
-        <w:t>.</w:t>
-      </w:r>
-    </w:p>
-    <w:p>
-      <w:pPr>
-        <w:rPr>
-          <w:b/>
-          <w:bCs/>
-        </w:rPr>
-      </w:pPr>
-      <w:r>
-        <w:rPr>
-          <w:b/>
-          <w:bCs/>
-        </w:rPr>
-        <w:t>Main Success Scenario:</w:t>
-      </w:r>
-    </w:p>
-    <w:p>
-      <w:pPr>
-        <w:pStyle w:val="ListParagraph"/>
-        <w:numPr>
-          <w:ilvl w:val="0"/>
-          <w:numId w:val="4"/>
-        </w:numPr>
-      </w:pPr>
-      <w:r>
-        <w:t xml:space="preserve">Application </w:t>
-      </w:r>
-      <w:r>
-        <w:t>displays</w:t>
-      </w:r>
-      <w:r>
-        <w:t xml:space="preserve"> all the </w:t>
-      </w:r>
-      <w:r>
-        <w:t xml:space="preserve">employee </w:t>
-      </w:r>
-      <w:r>
-        <w:t>and the total amount of employees</w:t>
-      </w:r>
-      <w:r>
-        <w:t>.</w:t>
-      </w:r>
-    </w:p>
-    <w:p>
-      <w:pPr>
-        <w:pStyle w:val="ListParagraph"/>
-        <w:numPr>
-          <w:ilvl w:val="0"/>
-          <w:numId w:val="4"/>
-        </w:numPr>
-      </w:pPr>
-      <w:r>
-        <w:t>Management type i</w:t>
-      </w:r>
-      <w:r>
-        <w:t xml:space="preserve">n a unique </w:t>
-      </w:r>
-      <w:r>
-        <w:t>employee id in search bar.</w:t>
-      </w:r>
-    </w:p>
-    <w:p>
-      <w:pPr>
-        <w:pStyle w:val="ListParagraph"/>
-        <w:numPr>
-          <w:ilvl w:val="0"/>
-          <w:numId w:val="4"/>
-        </w:numPr>
-      </w:pPr>
-      <w:r>
-        <w:t>A</w:t>
-      </w:r>
-      <w:r>
-        <w:t>ppl</w:t>
-      </w:r>
-      <w:r>
-        <w:t xml:space="preserve">ication finds the employee and display </w:t>
-      </w:r>
-      <w:r>
-        <w:t>it</w:t>
-      </w:r>
-      <w:r>
-        <w:t>.</w:t>
-      </w:r>
-    </w:p>
-    <w:p>
-      <w:pPr>
-        <w:pStyle w:val="ListParagraph"/>
-        <w:numPr>
-          <w:ilvl w:val="0"/>
-          <w:numId w:val="4"/>
-        </w:numPr>
-      </w:pPr>
-      <w:r>
-        <w:t xml:space="preserve">Management select employee </w:t>
-      </w:r>
-      <w:r>
-        <w:t>and confirms show statistic.</w:t>
-      </w:r>
-    </w:p>
-    <w:p>
-      <w:pPr>
-        <w:pStyle w:val="ListParagraph"/>
-        <w:numPr>
-          <w:ilvl w:val="0"/>
-          <w:numId w:val="4"/>
-        </w:numPr>
-      </w:pPr>
-      <w:r>
-        <w:t>Application display employee statistic</w:t>
-      </w:r>
-      <w:r>
-        <w:t xml:space="preserve"> </w:t>
-      </w:r>
-    </w:p>
-    <w:p/>
-    <w:p>
-      <w:pPr>
-        <w:pStyle w:val="Heading3"/>
+        <w:t xml:space="preserve">mployees to </w:t>
+      </w:r>
+      <w:r>
         <w:rPr>
           <w:sz w:val="24"/>
           <w:szCs w:val="24"/>
         </w:rPr>
-      </w:pPr>
-      <w:bookmarkStart w:id="7" w:name="_Toc65180454"/>
-      <w:r>
-        <w:rPr>
-          <w:b/>
-          <w:bCs/>
+        <w:t>s</w:t>
+      </w:r>
+      <w:r>
+        <w:rPr>
           <w:sz w:val="24"/>
           <w:szCs w:val="24"/>
         </w:rPr>
-        <w:t>Use case:</w:t>
-      </w:r>
-      <w:r>
-        <w:rPr>
-          <w:sz w:val="24"/>
-          <w:szCs w:val="24"/>
-        </w:rPr>
-        <w:t xml:space="preserve"> Assign </w:t>
-      </w:r>
-      <w:r>
-        <w:rPr>
-          <w:sz w:val="24"/>
-          <w:szCs w:val="24"/>
-        </w:rPr>
-        <w:t>e</w:t>
-      </w:r>
-      <w:r>
-        <w:rPr>
-          <w:sz w:val="24"/>
-          <w:szCs w:val="24"/>
-        </w:rPr>
-        <w:t xml:space="preserve">mployees to </w:t>
-      </w:r>
-      <w:r>
-        <w:rPr>
-          <w:sz w:val="24"/>
-          <w:szCs w:val="24"/>
-        </w:rPr>
-        <w:t>s</w:t>
-      </w:r>
-      <w:r>
-        <w:rPr>
-          <w:sz w:val="24"/>
-          <w:szCs w:val="24"/>
-        </w:rPr>
         <w:t>hifts</w:t>
       </w:r>
-      <w:bookmarkEnd w:id="7"/>
+      <w:bookmarkEnd w:id="6"/>
     </w:p>
     <w:p>
       <w:r>
@@ -3421,7 +3160,13 @@
         </w:numPr>
       </w:pPr>
       <w:r>
-        <w:t xml:space="preserve">Administrator clicks “Assign Shifts” tab page </w:t>
+        <w:t>Administrator clicks “Assign Shifts” tab page</w:t>
+      </w:r>
+      <w:r>
+        <w:t>.</w:t>
+      </w:r>
+      <w:r>
+        <w:t xml:space="preserve"> </w:t>
       </w:r>
     </w:p>
     <w:p>
@@ -3435,6 +3180,9 @@
       <w:r>
         <w:t>Administrator chooses “Day” and “Shift type”</w:t>
       </w:r>
+      <w:r>
+        <w:t>.</w:t>
+      </w:r>
     </w:p>
     <w:p>
       <w:pPr>
@@ -3445,8 +3193,10 @@
         </w:numPr>
       </w:pPr>
       <w:r>
-        <w:lastRenderedPageBreak/>
         <w:t>System shows assigned employees and available employees</w:t>
+      </w:r>
+      <w:r>
+        <w:t>.</w:t>
       </w:r>
     </w:p>
     <w:p>
@@ -3460,6 +3210,9 @@
       <w:r>
         <w:t>Administrator selects one of the available employees and clicks “Assign”</w:t>
       </w:r>
+      <w:r>
+        <w:t>.</w:t>
+      </w:r>
     </w:p>
     <w:p>
       <w:pPr>
@@ -3472,6 +3225,9 @@
       <w:r>
         <w:t>System adds selected employee to assigned employees, removes it from available employees for this Day/Shift type and shows confirming message</w:t>
       </w:r>
+      <w:r>
+        <w:t>.</w:t>
+      </w:r>
     </w:p>
     <w:p>
       <w:pPr>
@@ -3505,6 +3261,9 @@
       <w:r>
         <w:t>System shows warning message</w:t>
       </w:r>
+      <w:r>
+        <w:t>.</w:t>
+      </w:r>
     </w:p>
     <w:p>
       <w:pPr>
@@ -3517,6 +3276,9 @@
       <w:r>
         <w:t>Return to MSS step 4</w:t>
       </w:r>
+      <w:r>
+        <w:t>.</w:t>
+      </w:r>
     </w:p>
     <w:p>
       <w:pPr>
@@ -3532,7 +3294,7 @@
           <w:szCs w:val="24"/>
         </w:rPr>
       </w:pPr>
-      <w:bookmarkStart w:id="8" w:name="_Toc65180455"/>
+      <w:bookmarkStart w:id="7" w:name="_Toc65184869"/>
       <w:r>
         <w:rPr>
           <w:b/>
@@ -3540,6 +3302,7 @@
           <w:sz w:val="24"/>
           <w:szCs w:val="24"/>
         </w:rPr>
+        <w:lastRenderedPageBreak/>
         <w:t>Use case:</w:t>
       </w:r>
       <w:r>
@@ -3591,7 +3354,7 @@
         </w:rPr>
         <w:t>hifts</w:t>
       </w:r>
-      <w:bookmarkEnd w:id="8"/>
+      <w:bookmarkEnd w:id="7"/>
     </w:p>
     <w:p>
       <w:r>
@@ -3626,7 +3389,10 @@
         </w:numPr>
       </w:pPr>
       <w:r>
-        <w:t xml:space="preserve">Administrator clicks “Assign Shifts” tab page </w:t>
+        <w:t>Administrator clicks “Assign Shifts” tab page</w:t>
+      </w:r>
+      <w:r>
+        <w:t>.</w:t>
       </w:r>
     </w:p>
     <w:p>
@@ -3640,6 +3406,9 @@
       <w:r>
         <w:t>Administrator chooses “Day” and “Shift type”</w:t>
       </w:r>
+      <w:r>
+        <w:t>.</w:t>
+      </w:r>
     </w:p>
     <w:p>
       <w:pPr>
@@ -3652,6 +3421,9 @@
       <w:r>
         <w:t>System shows assigned employees and available employees</w:t>
       </w:r>
+      <w:r>
+        <w:t>.</w:t>
+      </w:r>
     </w:p>
     <w:p>
       <w:pPr>
@@ -3664,6 +3436,9 @@
       <w:r>
         <w:t>Administrator selects one of the assigned employees and clicks “Remove”</w:t>
       </w:r>
+      <w:r>
+        <w:t>.</w:t>
+      </w:r>
     </w:p>
     <w:p>
       <w:pPr>
@@ -3676,6 +3451,9 @@
       <w:r>
         <w:t>System removes selected employee from assigned employees, adds it to available employees for this Day/Shift type and shows confirming message</w:t>
       </w:r>
+      <w:r>
+        <w:t>.</w:t>
+      </w:r>
     </w:p>
     <w:p>
       <w:pPr>
@@ -3709,6 +3487,9 @@
       <w:r>
         <w:t>System shows warning message</w:t>
       </w:r>
+      <w:r>
+        <w:t>.</w:t>
+      </w:r>
     </w:p>
     <w:p>
       <w:pPr>
@@ -3721,6 +3502,9 @@
       <w:r>
         <w:t>Return to MSS step 4</w:t>
       </w:r>
+      <w:r>
+        <w:t>.</w:t>
+      </w:r>
     </w:p>
     <w:p>
       <w:pPr>
@@ -3736,7 +3520,7 @@
           <w:szCs w:val="24"/>
         </w:rPr>
       </w:pPr>
-      <w:bookmarkStart w:id="9" w:name="_Toc65180456"/>
+      <w:bookmarkStart w:id="8" w:name="_Toc65184870"/>
       <w:r>
         <w:rPr>
           <w:b/>
@@ -3795,7 +3579,7 @@
         </w:rPr>
         <w:t>mployees</w:t>
       </w:r>
-      <w:bookmarkEnd w:id="9"/>
+      <w:bookmarkEnd w:id="8"/>
     </w:p>
     <w:p>
       <w:r>
@@ -3836,7 +3620,13 @@
         </w:numPr>
       </w:pPr>
       <w:r>
-        <w:t xml:space="preserve">Administrator clicks “View Shifts” tab page </w:t>
+        <w:t>Administrator clicks “View Shifts” tab page</w:t>
+      </w:r>
+      <w:r>
+        <w:t>.</w:t>
+      </w:r>
+      <w:r>
+        <w:t xml:space="preserve"> </w:t>
       </w:r>
     </w:p>
     <w:p>
@@ -3853,6 +3643,9 @@
       <w:r>
         <w:t>assigned employees</w:t>
       </w:r>
+      <w:r>
+        <w:t>.</w:t>
+      </w:r>
     </w:p>
     <w:p/>
     <w:p>
@@ -3863,7 +3656,7 @@
           <w:szCs w:val="24"/>
         </w:rPr>
       </w:pPr>
-      <w:bookmarkStart w:id="10" w:name="_Toc65180457"/>
+      <w:bookmarkStart w:id="9" w:name="_Toc65184871"/>
       <w:r>
         <w:rPr>
           <w:b/>
@@ -3908,7 +3701,7 @@
         </w:rPr>
         <w:t>equest</w:t>
       </w:r>
-      <w:bookmarkEnd w:id="10"/>
+      <w:bookmarkEnd w:id="9"/>
     </w:p>
     <w:p>
       <w:r>
@@ -3947,6 +3740,9 @@
       <w:r>
         <w:t>System displays incoming restock requests</w:t>
       </w:r>
+      <w:r>
+        <w:t>.</w:t>
+      </w:r>
     </w:p>
     <w:p>
       <w:pPr>
@@ -3958,6 +3754,9 @@
       <w:r>
         <w:t>Depot-worker clicks on a request</w:t>
       </w:r>
+      <w:r>
+        <w:t>.</w:t>
+      </w:r>
     </w:p>
     <w:p>
       <w:pPr>
@@ -3969,6 +3768,9 @@
       <w:r>
         <w:t>System displays info about the requested stock</w:t>
       </w:r>
+      <w:r>
+        <w:t>.</w:t>
+      </w:r>
     </w:p>
     <w:p>
       <w:pPr>
@@ -3978,8 +3780,10 @@
         </w:numPr>
       </w:pPr>
       <w:r>
-        <w:lastRenderedPageBreak/>
         <w:t>Depot-worker clicks “Approve”</w:t>
+      </w:r>
+      <w:r>
+        <w:t>.</w:t>
       </w:r>
     </w:p>
     <w:p>
@@ -3992,6 +3796,9 @@
       <w:r>
         <w:t>System removes request from incoming requests, adds it to “approved requests” tab page and shows appropriate message</w:t>
       </w:r>
+      <w:r>
+        <w:t>.</w:t>
+      </w:r>
     </w:p>
     <w:p>
       <w:pPr>
@@ -4012,6 +3819,9 @@
       </w:r>
       <w:r>
         <w:t>There is no availability of the requested stock in the warehouse</w:t>
+      </w:r>
+      <w:r>
+        <w:t>.</w:t>
       </w:r>
     </w:p>
     <w:p>
@@ -4025,7 +3835,15 @@
         <w:t>System shows warning message</w:t>
       </w:r>
       <w:r>
-        <w:t xml:space="preserve">, automatically rejects the request and adds it </w:t>
+        <w:t xml:space="preserve">, automatically rejects the </w:t>
+      </w:r>
+      <w:proofErr w:type="gramStart"/>
+      <w:r>
+        <w:t>request</w:t>
+      </w:r>
+      <w:proofErr w:type="gramEnd"/>
+      <w:r>
+        <w:t xml:space="preserve"> and adds it </w:t>
       </w:r>
       <w:r>
         <w:t>to “</w:t>
@@ -4035,6 +3853,9 @@
       </w:r>
       <w:r>
         <w:t xml:space="preserve"> requests” tab page</w:t>
+      </w:r>
+      <w:r>
+        <w:t>.</w:t>
       </w:r>
     </w:p>
     <w:p>
@@ -4057,7 +3878,7 @@
           <w:szCs w:val="24"/>
         </w:rPr>
       </w:pPr>
-      <w:bookmarkStart w:id="11" w:name="_Toc65180458"/>
+      <w:bookmarkStart w:id="10" w:name="_Toc65184872"/>
       <w:r>
         <w:rPr>
           <w:b/>
@@ -4102,7 +3923,7 @@
         </w:rPr>
         <w:t>equest</w:t>
       </w:r>
-      <w:bookmarkEnd w:id="11"/>
+      <w:bookmarkEnd w:id="10"/>
     </w:p>
     <w:p>
       <w:r>
@@ -4138,6 +3959,9 @@
       <w:r>
         <w:t>System displays incoming restock requests</w:t>
       </w:r>
+      <w:r>
+        <w:t>.</w:t>
+      </w:r>
     </w:p>
     <w:p>
       <w:pPr>
@@ -4149,6 +3973,9 @@
       <w:r>
         <w:t>Depot-worker clicks on a request</w:t>
       </w:r>
+      <w:r>
+        <w:t>.</w:t>
+      </w:r>
     </w:p>
     <w:p>
       <w:pPr>
@@ -4160,6 +3987,9 @@
       <w:r>
         <w:t>System displays info about the requested stock</w:t>
       </w:r>
+      <w:r>
+        <w:t>.</w:t>
+      </w:r>
     </w:p>
     <w:p>
       <w:pPr>
@@ -4177,6 +4007,9 @@
       <w:r>
         <w:t>”</w:t>
       </w:r>
+      <w:r>
+        <w:t>.</w:t>
+      </w:r>
     </w:p>
     <w:p>
       <w:pPr>
@@ -4186,11 +4019,16 @@
         </w:numPr>
       </w:pPr>
       <w:r>
-        <w:t>System removes request from incoming requests, adds it to</w:t>
+        <w:t xml:space="preserve">System removes request from incoming requests, adds it </w:t>
+      </w:r>
+      <w:proofErr w:type="gramStart"/>
+      <w:r>
+        <w:t>to</w:t>
       </w:r>
       <w:r>
         <w:t xml:space="preserve"> ”rejected</w:t>
       </w:r>
+      <w:proofErr w:type="gramEnd"/>
       <w:r>
         <w:t xml:space="preserve"> requests</w:t>
       </w:r>
@@ -4199,6 +4037,9 @@
       </w:r>
       <w:r>
         <w:t xml:space="preserve"> and shows appropriate message</w:t>
+      </w:r>
+      <w:r>
+        <w:t>.</w:t>
       </w:r>
     </w:p>
     <w:p>
@@ -4214,7 +4055,7 @@
           <w:szCs w:val="24"/>
         </w:rPr>
       </w:pPr>
-      <w:bookmarkStart w:id="12" w:name="_Toc65180459"/>
+      <w:bookmarkStart w:id="11" w:name="_Toc65184873"/>
       <w:r>
         <w:rPr>
           <w:b/>
@@ -4238,7 +4079,7 @@
         </w:rPr>
         <w:t>View stock statistics.</w:t>
       </w:r>
-      <w:bookmarkEnd w:id="12"/>
+      <w:bookmarkEnd w:id="11"/>
     </w:p>
     <w:p>
       <w:r>
@@ -4360,7 +4201,7 @@
           <w:szCs w:val="24"/>
         </w:rPr>
       </w:pPr>
-      <w:bookmarkStart w:id="13" w:name="_Toc65180460"/>
+      <w:bookmarkStart w:id="12" w:name="_Toc65184874"/>
       <w:r>
         <w:rPr>
           <w:b/>
@@ -4391,7 +4232,7 @@
         </w:rPr>
         <w:t>.</w:t>
       </w:r>
-      <w:bookmarkEnd w:id="13"/>
+      <w:bookmarkEnd w:id="12"/>
     </w:p>
     <w:p>
       <w:pPr>
@@ -4506,7 +4347,7 @@
           <w:szCs w:val="24"/>
         </w:rPr>
       </w:pPr>
-      <w:bookmarkStart w:id="14" w:name="_Toc65180461"/>
+      <w:bookmarkStart w:id="13" w:name="_Toc65184875"/>
       <w:r>
         <w:rPr>
           <w:b/>
@@ -4530,7 +4371,7 @@
         </w:rPr>
         <w:t>.</w:t>
       </w:r>
-      <w:bookmarkEnd w:id="14"/>
+      <w:bookmarkEnd w:id="13"/>
     </w:p>
     <w:p>
       <w:r>
@@ -4611,7 +4452,7 @@
           <w:szCs w:val="24"/>
         </w:rPr>
       </w:pPr>
-      <w:bookmarkStart w:id="15" w:name="_Toc65180462"/>
+      <w:bookmarkStart w:id="14" w:name="_Toc65184876"/>
       <w:r>
         <w:rPr>
           <w:rStyle w:val="Heading6Char"/>
@@ -4620,6 +4461,7 @@
           <w:sz w:val="24"/>
           <w:szCs w:val="24"/>
         </w:rPr>
+        <w:lastRenderedPageBreak/>
         <w:t>Use case:</w:t>
       </w:r>
       <w:r>
@@ -4641,7 +4483,7 @@
         </w:rPr>
         <w:t>.</w:t>
       </w:r>
-      <w:bookmarkEnd w:id="15"/>
+      <w:bookmarkEnd w:id="14"/>
     </w:p>
     <w:p>
       <w:r>
@@ -4739,7 +4581,7 @@
           <w:szCs w:val="24"/>
         </w:rPr>
       </w:pPr>
-      <w:bookmarkStart w:id="16" w:name="_Toc65180463"/>
+      <w:bookmarkStart w:id="15" w:name="_Toc65184877"/>
       <w:r>
         <w:rPr>
           <w:rStyle w:val="Heading6Char"/>
@@ -4769,7 +4611,7 @@
         </w:rPr>
         <w:t>.</w:t>
       </w:r>
-      <w:bookmarkEnd w:id="16"/>
+      <w:bookmarkEnd w:id="15"/>
     </w:p>
     <w:p>
       <w:r>
@@ -4822,11 +4664,11 @@
         <w:t>The application logs out the user and displays the log in page.</w:t>
       </w:r>
     </w:p>
+    <w:bookmarkStart w:id="16" w:name="_Toc65184878"/>
     <w:p>
       <w:pPr>
         <w:pStyle w:val="Heading1"/>
       </w:pPr>
-      <w:bookmarkStart w:id="17" w:name="_Toc65180464"/>
       <w:r>
         <w:rPr>
           <w:noProof/>
@@ -5465,7 +5307,7 @@
       <w:r>
         <w:t>Gui</w:t>
       </w:r>
-      <w:bookmarkEnd w:id="17"/>
+      <w:bookmarkEnd w:id="16"/>
     </w:p>
     <w:p>
       <w:r>
@@ -5527,11 +5369,16 @@
                       <wps:txbx>
                         <w:txbxContent>
                           <w:p>
+                            <w:proofErr w:type="gramStart"/>
                             <w:r>
                               <w:t>Here</w:t>
                             </w:r>
                             <w:r>
-                              <w:t>’s the shift for the week and the employee assigned to them.</w:t>
+                              <w:t>’s</w:t>
+                            </w:r>
+                            <w:proofErr w:type="gramEnd"/>
+                            <w:r>
+                              <w:t xml:space="preserve"> the shift for the week and the employee assigned to them.</w:t>
                             </w:r>
                           </w:p>
                         </w:txbxContent>
@@ -5734,13 +5581,7 @@
                         <w:txbxContent>
                           <w:p>
                             <w:r>
-                              <w:t xml:space="preserve">This is how the HR administration </w:t>
-                            </w:r>
-                            <w:r>
-                              <w:t>removes</w:t>
-                            </w:r>
-                            <w:r>
-                              <w:t xml:space="preserve"> employee.</w:t>
+                              <w:t>This is how the HR administration removes employee.</w:t>
                             </w:r>
                           </w:p>
                         </w:txbxContent>
@@ -6299,9 +6140,11 @@
                             <w:r>
                               <w:t xml:space="preserve"> </w:t>
                             </w:r>
+                            <w:proofErr w:type="gramStart"/>
                             <w:r>
                               <w:t>employees</w:t>
                             </w:r>
+                            <w:proofErr w:type="gramEnd"/>
                             <w:r>
                               <w:t xml:space="preserve"> </w:t>
                             </w:r>
@@ -6928,7 +6771,6 @@
       </w:r>
     </w:p>
     <w:p>
-      <w:bookmarkStart w:id="18" w:name="_Toc65180465"/>
       <w:r>
         <w:rPr>
           <w:noProof/>
@@ -6983,7 +6825,6 @@
           </wp:anchor>
         </w:drawing>
       </w:r>
-      <w:bookmarkEnd w:id="18"/>
     </w:p>
     <w:p>
       <w:r>
@@ -6994,12 +6835,12 @@
       <w:pPr>
         <w:pStyle w:val="Heading1"/>
       </w:pPr>
-      <w:bookmarkStart w:id="19" w:name="_Toc65180466"/>
+      <w:bookmarkStart w:id="17" w:name="_Toc65184879"/>
       <w:r>
         <w:lastRenderedPageBreak/>
         <w:t>Website wireframe</w:t>
       </w:r>
-      <w:bookmarkEnd w:id="19"/>
+      <w:bookmarkEnd w:id="17"/>
       <w:r>
         <w:t xml:space="preserve"> </w:t>
       </w:r>
@@ -9445,6 +9286,7 @@
   <w:style w:type="character" w:default="1" w:styleId="DefaultParagraphFont">
     <w:name w:val="Default Paragraph Font"/>
     <w:uiPriority w:val="1"/>
+    <w:semiHidden/>
     <w:unhideWhenUsed/>
   </w:style>
   <w:style w:type="table" w:default="1" w:styleId="TableNormal">
@@ -10023,7 +9865,7 @@
     <w:charset w:val="00"/>
     <w:family w:val="roman"/>
     <w:pitch w:val="variable"/>
-    <w:sig w:usb0="E0002AFF" w:usb1="C0007843" w:usb2="00000009" w:usb3="00000000" w:csb0="000001FF" w:csb1="00000000"/>
+    <w:sig w:usb0="E0002EFF" w:usb1="C000785B" w:usb2="00000009" w:usb3="00000000" w:csb0="000001FF" w:csb1="00000000"/>
   </w:font>
   <w:font w:name="Symbol">
     <w:panose1 w:val="05050102010706020507"/>
@@ -10058,14 +9900,14 @@
     <w:charset w:val="00"/>
     <w:family w:val="swiss"/>
     <w:pitch w:val="variable"/>
-    <w:sig w:usb0="E0002AFF" w:usb1="4000ACFF" w:usb2="00000001" w:usb3="00000000" w:csb0="000001FF" w:csb1="00000000"/>
+    <w:sig w:usb0="E4002EFF" w:usb1="C000247B" w:usb2="00000009" w:usb3="00000000" w:csb0="000001FF" w:csb1="00000000"/>
   </w:font>
   <w:font w:name="Calibri Light">
     <w:panose1 w:val="020F0302020204030204"/>
     <w:charset w:val="00"/>
     <w:family w:val="swiss"/>
     <w:pitch w:val="variable"/>
-    <w:sig w:usb0="A0002AEF" w:usb1="4000207B" w:usb2="00000000" w:usb3="00000000" w:csb0="000001FF" w:csb1="00000000"/>
+    <w:sig w:usb0="E4002EFF" w:usb1="C000247B" w:usb2="00000009" w:usb3="00000000" w:csb0="000001FF" w:csb1="00000000"/>
   </w:font>
 </w:fonts>
 </file>
@@ -10093,6 +9935,7 @@
     <w:rsid w:val="008B1704"/>
     <w:rsid w:val="00A1264C"/>
     <w:rsid w:val="00A84FD9"/>
+    <w:rsid w:val="00B230C4"/>
     <w:rsid w:val="00B90D2D"/>
     <w:rsid w:val="00E31759"/>
   </w:rsids>

</xml_diff>

<commit_message>
fix uses case log in
</commit_message>
<xml_diff>
--- a/Documentation/URS Document/URS Document.docx
+++ b/Documentation/URS Document/URS Document.docx
@@ -287,8 +287,13 @@
                               <w:t xml:space="preserve">or: </w:t>
                             </w:r>
                             <w:r>
-                              <w:t>Chung Kuah</w:t>
+                              <w:t xml:space="preserve">Chung </w:t>
                             </w:r>
+                            <w:proofErr w:type="spellStart"/>
+                            <w:r>
+                              <w:t>Kuah</w:t>
+                            </w:r>
+                            <w:proofErr w:type="spellEnd"/>
                           </w:p>
                           <w:p>
                             <w:pPr>
@@ -326,9 +331,12 @@
                               </w:rPr>
                               <w:t xml:space="preserve"> „</w:t>
                             </w:r>
+                            <w:proofErr w:type="spellStart"/>
+                            <w:proofErr w:type="gramStart"/>
                             <w:r>
                               <w:t>BulCari</w:t>
                             </w:r>
+                            <w:proofErr w:type="spellEnd"/>
                             <w:r>
                               <w:rPr>
                                 <w:lang w:val="bg-BG"/>
@@ -336,7 +344,11 @@
                               <w:t>“</w:t>
                             </w:r>
                             <w:r>
-                              <w:t xml:space="preserve"> members:    </w:t>
+                              <w:t xml:space="preserve"> members</w:t>
+                            </w:r>
+                            <w:proofErr w:type="gramEnd"/>
+                            <w:r>
+                              <w:t xml:space="preserve">:    </w:t>
                             </w:r>
                           </w:p>
                           <w:p>
@@ -344,8 +356,21 @@
                               <w:pStyle w:val="NoSpacing"/>
                               <w:ind w:left="1440" w:firstLine="720"/>
                             </w:pPr>
+                            <w:proofErr w:type="spellStart"/>
                             <w:r>
-                              <w:t>Stoycho Stoychev – 4292723</w:t>
+                              <w:t>Stoycho</w:t>
+                            </w:r>
+                            <w:proofErr w:type="spellEnd"/>
+                            <w:r>
+                              <w:t xml:space="preserve"> </w:t>
+                            </w:r>
+                            <w:proofErr w:type="spellStart"/>
+                            <w:r>
+                              <w:t>Stoychev</w:t>
+                            </w:r>
+                            <w:proofErr w:type="spellEnd"/>
+                            <w:r>
+                              <w:t xml:space="preserve"> – 4292723</w:t>
                             </w:r>
                           </w:p>
                           <w:p>
@@ -369,14 +394,30 @@
                               <w:ind w:left="1440" w:firstLine="720"/>
                             </w:pPr>
                             <w:r>
-                              <w:t xml:space="preserve">Stela Trencheva – 4095200 </w:t>
+                              <w:t xml:space="preserve">Stela </w:t>
+                            </w:r>
+                            <w:proofErr w:type="spellStart"/>
+                            <w:r>
+                              <w:t>Trencheva</w:t>
+                            </w:r>
+                            <w:proofErr w:type="spellEnd"/>
+                            <w:r>
+                              <w:t xml:space="preserve"> – 4095200 </w:t>
                             </w:r>
                             <w:r>
                               <w:br/>
                             </w:r>
                             <w:r>
                               <w:tab/>
-                              <w:t xml:space="preserve">Veronika Valeva – 4090349 </w:t>
+                              <w:t xml:space="preserve">Veronika </w:t>
+                            </w:r>
+                            <w:proofErr w:type="spellStart"/>
+                            <w:r>
+                              <w:t>Valeva</w:t>
+                            </w:r>
+                            <w:proofErr w:type="spellEnd"/>
+                            <w:r>
+                              <w:t xml:space="preserve"> – 4090349 </w:t>
                             </w:r>
                           </w:p>
                           <w:p>
@@ -449,8 +490,13 @@
                         <w:t xml:space="preserve">or: </w:t>
                       </w:r>
                       <w:r>
-                        <w:t>Chung Kuah</w:t>
+                        <w:t xml:space="preserve">Chung </w:t>
                       </w:r>
+                      <w:proofErr w:type="spellStart"/>
+                      <w:r>
+                        <w:t>Kuah</w:t>
+                      </w:r>
+                      <w:proofErr w:type="spellEnd"/>
                     </w:p>
                     <w:p>
                       <w:pPr>
@@ -488,9 +534,12 @@
                         </w:rPr>
                         <w:t xml:space="preserve"> „</w:t>
                       </w:r>
+                      <w:proofErr w:type="spellStart"/>
+                      <w:proofErr w:type="gramStart"/>
                       <w:r>
                         <w:t>BulCari</w:t>
                       </w:r>
+                      <w:proofErr w:type="spellEnd"/>
                       <w:r>
                         <w:rPr>
                           <w:lang w:val="bg-BG"/>
@@ -498,7 +547,11 @@
                         <w:t>“</w:t>
                       </w:r>
                       <w:r>
-                        <w:t xml:space="preserve"> members:    </w:t>
+                        <w:t xml:space="preserve"> members</w:t>
+                      </w:r>
+                      <w:proofErr w:type="gramEnd"/>
+                      <w:r>
+                        <w:t xml:space="preserve">:    </w:t>
                       </w:r>
                     </w:p>
                     <w:p>
@@ -506,8 +559,21 @@
                         <w:pStyle w:val="NoSpacing"/>
                         <w:ind w:left="1440" w:firstLine="720"/>
                       </w:pPr>
+                      <w:proofErr w:type="spellStart"/>
                       <w:r>
-                        <w:t>Stoycho Stoychev – 4292723</w:t>
+                        <w:t>Stoycho</w:t>
+                      </w:r>
+                      <w:proofErr w:type="spellEnd"/>
+                      <w:r>
+                        <w:t xml:space="preserve"> </w:t>
+                      </w:r>
+                      <w:proofErr w:type="spellStart"/>
+                      <w:r>
+                        <w:t>Stoychev</w:t>
+                      </w:r>
+                      <w:proofErr w:type="spellEnd"/>
+                      <w:r>
+                        <w:t xml:space="preserve"> – 4292723</w:t>
                       </w:r>
                     </w:p>
                     <w:p>
@@ -531,14 +597,30 @@
                         <w:ind w:left="1440" w:firstLine="720"/>
                       </w:pPr>
                       <w:r>
-                        <w:t xml:space="preserve">Stela Trencheva – 4095200 </w:t>
+                        <w:t xml:space="preserve">Stela </w:t>
+                      </w:r>
+                      <w:proofErr w:type="spellStart"/>
+                      <w:r>
+                        <w:t>Trencheva</w:t>
+                      </w:r>
+                      <w:proofErr w:type="spellEnd"/>
+                      <w:r>
+                        <w:t xml:space="preserve"> – 4095200 </w:t>
                       </w:r>
                       <w:r>
                         <w:br/>
                       </w:r>
                       <w:r>
                         <w:tab/>
-                        <w:t xml:space="preserve">Veronika Valeva – 4090349 </w:t>
+                        <w:t xml:space="preserve">Veronika </w:t>
+                      </w:r>
+                      <w:proofErr w:type="spellStart"/>
+                      <w:r>
+                        <w:t>Valeva</w:t>
+                      </w:r>
+                      <w:proofErr w:type="spellEnd"/>
+                      <w:r>
+                        <w:t xml:space="preserve"> – 4090349 </w:t>
                       </w:r>
                     </w:p>
                     <w:p>
@@ -610,7 +692,7 @@
           <w:r>
             <w:fldChar w:fldCharType="separate"/>
           </w:r>
-          <w:hyperlink w:anchor="_Toc65184862" w:history="1">
+          <w:hyperlink w:anchor="_Toc65186140" w:history="1">
             <w:r>
               <w:rPr>
                 <w:rStyle w:val="Hyperlink"/>
@@ -637,7 +719,7 @@
                 <w:noProof/>
                 <w:webHidden/>
               </w:rPr>
-              <w:instrText xml:space="preserve"> PAGEREF _Toc65184862 \h </w:instrText>
+              <w:instrText xml:space="preserve"> PAGEREF _Toc65186140 \h </w:instrText>
             </w:r>
             <w:r>
               <w:rPr>
@@ -678,7 +760,7 @@
               <w:noProof/>
             </w:rPr>
           </w:pPr>
-          <w:hyperlink w:anchor="_Toc65184863" w:history="1">
+          <w:hyperlink w:anchor="_Toc65186141" w:history="1">
             <w:r>
               <w:rPr>
                 <w:rStyle w:val="Hyperlink"/>
@@ -705,7 +787,7 @@
                 <w:noProof/>
                 <w:webHidden/>
               </w:rPr>
-              <w:instrText xml:space="preserve"> PAGEREF _Toc65184863 \h </w:instrText>
+              <w:instrText xml:space="preserve"> PAGEREF _Toc65186141 \h </w:instrText>
             </w:r>
             <w:r>
               <w:rPr>
@@ -746,7 +828,7 @@
               <w:noProof/>
             </w:rPr>
           </w:pPr>
-          <w:hyperlink w:anchor="_Toc65184864" w:history="1">
+          <w:hyperlink w:anchor="_Toc65186142" w:history="1">
             <w:r>
               <w:rPr>
                 <w:rStyle w:val="Hyperlink"/>
@@ -773,7 +855,7 @@
                 <w:noProof/>
                 <w:webHidden/>
               </w:rPr>
-              <w:instrText xml:space="preserve"> PAGEREF _Toc65184864 \h </w:instrText>
+              <w:instrText xml:space="preserve"> PAGEREF _Toc65186142 \h </w:instrText>
             </w:r>
             <w:r>
               <w:rPr>
@@ -814,7 +896,7 @@
               <w:noProof/>
             </w:rPr>
           </w:pPr>
-          <w:hyperlink w:anchor="_Toc65184865" w:history="1">
+          <w:hyperlink w:anchor="_Toc65186143" w:history="1">
             <w:r>
               <w:rPr>
                 <w:rStyle w:val="Hyperlink"/>
@@ -850,7 +932,7 @@
                 <w:noProof/>
                 <w:webHidden/>
               </w:rPr>
-              <w:instrText xml:space="preserve"> PAGEREF _Toc65184865 \h </w:instrText>
+              <w:instrText xml:space="preserve"> PAGEREF _Toc65186143 \h </w:instrText>
             </w:r>
             <w:r>
               <w:rPr>
@@ -891,7 +973,7 @@
               <w:noProof/>
             </w:rPr>
           </w:pPr>
-          <w:hyperlink w:anchor="_Toc65184866" w:history="1">
+          <w:hyperlink w:anchor="_Toc65186144" w:history="1">
             <w:r>
               <w:rPr>
                 <w:rStyle w:val="Hyperlink"/>
@@ -927,7 +1009,7 @@
                 <w:noProof/>
                 <w:webHidden/>
               </w:rPr>
-              <w:instrText xml:space="preserve"> PAGEREF _Toc65184866 \h </w:instrText>
+              <w:instrText xml:space="preserve"> PAGEREF _Toc65186144 \h </w:instrText>
             </w:r>
             <w:r>
               <w:rPr>
@@ -968,7 +1050,7 @@
               <w:noProof/>
             </w:rPr>
           </w:pPr>
-          <w:hyperlink w:anchor="_Toc65184867" w:history="1">
+          <w:hyperlink w:anchor="_Toc65186145" w:history="1">
             <w:r>
               <w:rPr>
                 <w:rStyle w:val="Hyperlink"/>
@@ -1004,7 +1086,7 @@
                 <w:noProof/>
                 <w:webHidden/>
               </w:rPr>
-              <w:instrText xml:space="preserve"> PAGEREF _Toc65184867 \h </w:instrText>
+              <w:instrText xml:space="preserve"> PAGEREF _Toc65186145 \h </w:instrText>
             </w:r>
             <w:r>
               <w:rPr>
@@ -1045,7 +1127,7 @@
               <w:noProof/>
             </w:rPr>
           </w:pPr>
-          <w:hyperlink w:anchor="_Toc65184868" w:history="1">
+          <w:hyperlink w:anchor="_Toc65186146" w:history="1">
             <w:r>
               <w:rPr>
                 <w:rStyle w:val="Hyperlink"/>
@@ -1081,7 +1163,7 @@
                 <w:noProof/>
                 <w:webHidden/>
               </w:rPr>
-              <w:instrText xml:space="preserve"> PAGEREF _Toc65184868 \h </w:instrText>
+              <w:instrText xml:space="preserve"> PAGEREF _Toc65186146 \h </w:instrText>
             </w:r>
             <w:r>
               <w:rPr>
@@ -1122,7 +1204,7 @@
               <w:noProof/>
             </w:rPr>
           </w:pPr>
-          <w:hyperlink w:anchor="_Toc65184869" w:history="1">
+          <w:hyperlink w:anchor="_Toc65186147" w:history="1">
             <w:r>
               <w:rPr>
                 <w:rStyle w:val="Hyperlink"/>
@@ -1158,7 +1240,7 @@
                 <w:noProof/>
                 <w:webHidden/>
               </w:rPr>
-              <w:instrText xml:space="preserve"> PAGEREF _Toc65184869 \h </w:instrText>
+              <w:instrText xml:space="preserve"> PAGEREF _Toc65186147 \h </w:instrText>
             </w:r>
             <w:r>
               <w:rPr>
@@ -1199,7 +1281,7 @@
               <w:noProof/>
             </w:rPr>
           </w:pPr>
-          <w:hyperlink w:anchor="_Toc65184870" w:history="1">
+          <w:hyperlink w:anchor="_Toc65186148" w:history="1">
             <w:r>
               <w:rPr>
                 <w:rStyle w:val="Hyperlink"/>
@@ -1235,7 +1317,7 @@
                 <w:noProof/>
                 <w:webHidden/>
               </w:rPr>
-              <w:instrText xml:space="preserve"> PAGEREF _Toc65184870 \h </w:instrText>
+              <w:instrText xml:space="preserve"> PAGEREF _Toc65186148 \h </w:instrText>
             </w:r>
             <w:r>
               <w:rPr>
@@ -1276,7 +1358,7 @@
               <w:noProof/>
             </w:rPr>
           </w:pPr>
-          <w:hyperlink w:anchor="_Toc65184871" w:history="1">
+          <w:hyperlink w:anchor="_Toc65186149" w:history="1">
             <w:r>
               <w:rPr>
                 <w:rStyle w:val="Hyperlink"/>
@@ -1312,7 +1394,7 @@
                 <w:noProof/>
                 <w:webHidden/>
               </w:rPr>
-              <w:instrText xml:space="preserve"> PAGEREF _Toc65184871 \h </w:instrText>
+              <w:instrText xml:space="preserve"> PAGEREF _Toc65186149 \h </w:instrText>
             </w:r>
             <w:r>
               <w:rPr>
@@ -1353,7 +1435,7 @@
               <w:noProof/>
             </w:rPr>
           </w:pPr>
-          <w:hyperlink w:anchor="_Toc65184872" w:history="1">
+          <w:hyperlink w:anchor="_Toc65186150" w:history="1">
             <w:r>
               <w:rPr>
                 <w:rStyle w:val="Hyperlink"/>
@@ -1389,7 +1471,7 @@
                 <w:noProof/>
                 <w:webHidden/>
               </w:rPr>
-              <w:instrText xml:space="preserve"> PAGEREF _Toc65184872 \h </w:instrText>
+              <w:instrText xml:space="preserve"> PAGEREF _Toc65186150 \h </w:instrText>
             </w:r>
             <w:r>
               <w:rPr>
@@ -1430,7 +1512,7 @@
               <w:noProof/>
             </w:rPr>
           </w:pPr>
-          <w:hyperlink w:anchor="_Toc65184873" w:history="1">
+          <w:hyperlink w:anchor="_Toc65186151" w:history="1">
             <w:r>
               <w:rPr>
                 <w:rStyle w:val="Hyperlink"/>
@@ -1466,7 +1548,7 @@
                 <w:noProof/>
                 <w:webHidden/>
               </w:rPr>
-              <w:instrText xml:space="preserve"> PAGEREF _Toc65184873 \h </w:instrText>
+              <w:instrText xml:space="preserve"> PAGEREF _Toc65186151 \h </w:instrText>
             </w:r>
             <w:r>
               <w:rPr>
@@ -1507,7 +1589,7 @@
               <w:noProof/>
             </w:rPr>
           </w:pPr>
-          <w:hyperlink w:anchor="_Toc65184874" w:history="1">
+          <w:hyperlink w:anchor="_Toc65186152" w:history="1">
             <w:r>
               <w:rPr>
                 <w:rStyle w:val="Hyperlink"/>
@@ -1543,7 +1625,7 @@
                 <w:noProof/>
                 <w:webHidden/>
               </w:rPr>
-              <w:instrText xml:space="preserve"> PAGEREF _Toc65184874 \h </w:instrText>
+              <w:instrText xml:space="preserve"> PAGEREF _Toc65186152 \h </w:instrText>
             </w:r>
             <w:r>
               <w:rPr>
@@ -1584,7 +1666,7 @@
               <w:noProof/>
             </w:rPr>
           </w:pPr>
-          <w:hyperlink w:anchor="_Toc65184875" w:history="1">
+          <w:hyperlink w:anchor="_Toc65186153" w:history="1">
             <w:r>
               <w:rPr>
                 <w:rStyle w:val="Hyperlink"/>
@@ -1620,7 +1702,7 @@
                 <w:noProof/>
                 <w:webHidden/>
               </w:rPr>
-              <w:instrText xml:space="preserve"> PAGEREF _Toc65184875 \h </w:instrText>
+              <w:instrText xml:space="preserve"> PAGEREF _Toc65186153 \h </w:instrText>
             </w:r>
             <w:r>
               <w:rPr>
@@ -1640,7 +1722,7 @@
                 <w:noProof/>
                 <w:webHidden/>
               </w:rPr>
-              <w:t>5</w:t>
+              <w:t>6</w:t>
             </w:r>
             <w:r>
               <w:rPr>
@@ -1661,7 +1743,7 @@
               <w:noProof/>
             </w:rPr>
           </w:pPr>
-          <w:hyperlink w:anchor="_Toc65184876" w:history="1">
+          <w:hyperlink w:anchor="_Toc65186154" w:history="1">
             <w:r>
               <w:rPr>
                 <w:rStyle w:val="Hyperlink"/>
@@ -1697,7 +1779,7 @@
                 <w:noProof/>
                 <w:webHidden/>
               </w:rPr>
-              <w:instrText xml:space="preserve"> PAGEREF _Toc65184876 \h </w:instrText>
+              <w:instrText xml:space="preserve"> PAGEREF _Toc65186154 \h </w:instrText>
             </w:r>
             <w:r>
               <w:rPr>
@@ -1738,7 +1820,7 @@
               <w:noProof/>
             </w:rPr>
           </w:pPr>
-          <w:hyperlink w:anchor="_Toc65184877" w:history="1">
+          <w:hyperlink w:anchor="_Toc65186155" w:history="1">
             <w:r>
               <w:rPr>
                 <w:rStyle w:val="Hyperlink"/>
@@ -1774,7 +1856,7 @@
                 <w:noProof/>
                 <w:webHidden/>
               </w:rPr>
-              <w:instrText xml:space="preserve"> PAGEREF _Toc65184877 \h </w:instrText>
+              <w:instrText xml:space="preserve"> PAGEREF _Toc65186155 \h </w:instrText>
             </w:r>
             <w:r>
               <w:rPr>
@@ -1815,7 +1897,7 @@
               <w:noProof/>
             </w:rPr>
           </w:pPr>
-          <w:hyperlink w:anchor="_Toc65184878" w:history="1">
+          <w:hyperlink w:anchor="_Toc65186156" w:history="1">
             <w:r>
               <w:rPr>
                 <w:rStyle w:val="Hyperlink"/>
@@ -1842,7 +1924,7 @@
                 <w:noProof/>
                 <w:webHidden/>
               </w:rPr>
-              <w:instrText xml:space="preserve"> PAGEREF _Toc65184878 \h </w:instrText>
+              <w:instrText xml:space="preserve"> PAGEREF _Toc65186156 \h </w:instrText>
             </w:r>
             <w:r>
               <w:rPr>
@@ -1883,7 +1965,7 @@
               <w:noProof/>
             </w:rPr>
           </w:pPr>
-          <w:hyperlink w:anchor="_Toc65184879" w:history="1">
+          <w:hyperlink w:anchor="_Toc65186157" w:history="1">
             <w:r>
               <w:rPr>
                 <w:rStyle w:val="Hyperlink"/>
@@ -1910,7 +1992,7 @@
                 <w:noProof/>
                 <w:webHidden/>
               </w:rPr>
-              <w:instrText xml:space="preserve"> PAGEREF _Toc65184879 \h </w:instrText>
+              <w:instrText xml:space="preserve"> PAGEREF _Toc65186157 \h </w:instrText>
             </w:r>
             <w:r>
               <w:rPr>
@@ -1966,7 +2048,7 @@
           <w:rFonts w:eastAsiaTheme="minorEastAsia"/>
         </w:rPr>
       </w:pPr>
-      <w:bookmarkStart w:id="0" w:name="_Toc65184862"/>
+      <w:bookmarkStart w:id="0" w:name="_Toc65186140"/>
       <w:r>
         <w:rPr>
           <w:rFonts w:eastAsiaTheme="minorEastAsia"/>
@@ -2056,8 +2138,13 @@
       <w:r>
         <w:t xml:space="preserve">, assign shift to </w:t>
       </w:r>
-      <w:r>
-        <w:t xml:space="preserve">employees </w:t>
+      <w:proofErr w:type="gramStart"/>
+      <w:r>
+        <w:t>employees</w:t>
+      </w:r>
+      <w:proofErr w:type="gramEnd"/>
+      <w:r>
+        <w:t xml:space="preserve"> </w:t>
       </w:r>
       <w:r>
         <w:t xml:space="preserve">and </w:t>
@@ -2280,7 +2367,7 @@
       <w:pPr>
         <w:pStyle w:val="Heading1"/>
       </w:pPr>
-      <w:bookmarkStart w:id="1" w:name="_Toc65184863"/>
+      <w:bookmarkStart w:id="1" w:name="_Toc65186141"/>
       <w:r>
         <w:t>Fontional Requirement</w:t>
       </w:r>
@@ -2593,7 +2680,7 @@
       <w:pPr>
         <w:pStyle w:val="Heading1"/>
       </w:pPr>
-      <w:bookmarkStart w:id="2" w:name="_Toc65184864"/>
+      <w:bookmarkStart w:id="2" w:name="_Toc65186142"/>
       <w:r>
         <w:t>Use cases</w:t>
       </w:r>
@@ -2607,7 +2694,7 @@
           <w:szCs w:val="24"/>
         </w:rPr>
       </w:pPr>
-      <w:bookmarkStart w:id="3" w:name="_Toc65184865"/>
+      <w:bookmarkStart w:id="3" w:name="_Toc65186143"/>
       <w:r>
         <w:rPr>
           <w:rStyle w:val="Heading4Char"/>
@@ -2701,6 +2788,97 @@
         <w:t>The “login” button is pressed, and the user logs in into the profile.</w:t>
       </w:r>
     </w:p>
+    <w:p>
+      <w:pPr>
+        <w:rPr>
+          <w:b/>
+          <w:bCs/>
+        </w:rPr>
+      </w:pPr>
+      <w:r>
+        <w:rPr>
+          <w:b/>
+          <w:bCs/>
+        </w:rPr>
+        <w:t>Extensions:</w:t>
+      </w:r>
+    </w:p>
+    <w:p>
+      <w:pPr>
+        <w:ind w:left="360"/>
+      </w:pPr>
+      <w:r>
+        <w:t>2</w:t>
+      </w:r>
+      <w:r>
+        <w:t>a: Enter wrong username</w:t>
+      </w:r>
+      <w:r>
+        <w:t>.</w:t>
+      </w:r>
+    </w:p>
+    <w:p>
+      <w:pPr>
+        <w:pStyle w:val="ListParagraph"/>
+        <w:numPr>
+          <w:ilvl w:val="0"/>
+          <w:numId w:val="19"/>
+        </w:numPr>
+      </w:pPr>
+      <w:r>
+        <w:t>Applic</w:t>
+      </w:r>
+      <w:r>
+        <w:t>ation display error message.</w:t>
+      </w:r>
+    </w:p>
+    <w:p>
+      <w:pPr>
+        <w:pStyle w:val="ListParagraph"/>
+        <w:numPr>
+          <w:ilvl w:val="0"/>
+          <w:numId w:val="19"/>
+        </w:numPr>
+      </w:pPr>
+      <w:r>
+        <w:t>Return to MSS ste</w:t>
+      </w:r>
+      <w:r>
+        <w:t>p 2.</w:t>
+      </w:r>
+    </w:p>
+    <w:p>
+      <w:r>
+        <w:t xml:space="preserve">      </w:t>
+      </w:r>
+      <w:r>
+        <w:t>2b: Enter wrong password.</w:t>
+      </w:r>
+    </w:p>
+    <w:p>
+      <w:pPr>
+        <w:pStyle w:val="ListParagraph"/>
+        <w:numPr>
+          <w:ilvl w:val="0"/>
+          <w:numId w:val="20"/>
+        </w:numPr>
+      </w:pPr>
+      <w:r>
+        <w:t>Application display error message.</w:t>
+      </w:r>
+    </w:p>
+    <w:p>
+      <w:pPr>
+        <w:pStyle w:val="ListParagraph"/>
+        <w:numPr>
+          <w:ilvl w:val="0"/>
+          <w:numId w:val="20"/>
+        </w:numPr>
+      </w:pPr>
+      <w:r>
+        <w:t>Return to MSS step 2.</w:t>
+      </w:r>
+    </w:p>
     <w:p/>
     <w:p>
       <w:pPr>
@@ -2710,7 +2888,7 @@
           <w:szCs w:val="24"/>
         </w:rPr>
       </w:pPr>
-      <w:bookmarkStart w:id="4" w:name="_Toc65184866"/>
+      <w:bookmarkStart w:id="4" w:name="_Toc65186144"/>
       <w:r>
         <w:rPr>
           <w:b/>
@@ -2905,7 +3083,7 @@
           <w:szCs w:val="24"/>
         </w:rPr>
       </w:pPr>
-      <w:bookmarkStart w:id="5" w:name="_Toc65184867"/>
+      <w:bookmarkStart w:id="5" w:name="_Toc65186145"/>
       <w:r>
         <w:rPr>
           <w:b/>
@@ -3022,7 +3200,7 @@
           <w:szCs w:val="24"/>
         </w:rPr>
       </w:pPr>
-      <w:bookmarkStart w:id="6" w:name="_Toc65184868"/>
+      <w:bookmarkStart w:id="6" w:name="_Toc65186146"/>
       <w:r>
         <w:rPr>
           <w:b/>
@@ -3165,6 +3343,7 @@
         </w:numPr>
       </w:pPr>
       <w:r>
+        <w:lastRenderedPageBreak/>
         <w:t>System adds selected employee to assigned employees, removes it from available employees for this Day/Shift type and shows confirming message</w:t>
       </w:r>
       <w:r>
@@ -3236,7 +3415,7 @@
           <w:szCs w:val="24"/>
         </w:rPr>
       </w:pPr>
-      <w:bookmarkStart w:id="7" w:name="_Toc65184869"/>
+      <w:bookmarkStart w:id="7" w:name="_Toc65186147"/>
       <w:r>
         <w:rPr>
           <w:b/>
@@ -3244,7 +3423,6 @@
           <w:sz w:val="24"/>
           <w:szCs w:val="24"/>
         </w:rPr>
-        <w:lastRenderedPageBreak/>
         <w:t>Use case:</w:t>
       </w:r>
       <w:r>
@@ -3462,7 +3640,7 @@
           <w:szCs w:val="24"/>
         </w:rPr>
       </w:pPr>
-      <w:bookmarkStart w:id="8" w:name="_Toc65184870"/>
+      <w:bookmarkStart w:id="8" w:name="_Toc65186148"/>
       <w:r>
         <w:rPr>
           <w:b/>
@@ -3598,7 +3776,7 @@
           <w:szCs w:val="24"/>
         </w:rPr>
       </w:pPr>
-      <w:bookmarkStart w:id="9" w:name="_Toc65184871"/>
+      <w:bookmarkStart w:id="9" w:name="_Toc65186149"/>
       <w:r>
         <w:rPr>
           <w:b/>
@@ -3736,6 +3914,7 @@
         </w:numPr>
       </w:pPr>
       <w:r>
+        <w:lastRenderedPageBreak/>
         <w:t>System removes request from incoming requests, adds it to “approved requests” tab page and shows appropriate message</w:t>
       </w:r>
       <w:r>
@@ -3777,7 +3956,15 @@
         <w:t>System shows warning message</w:t>
       </w:r>
       <w:r>
-        <w:t xml:space="preserve">, automatically rejects the request and adds it </w:t>
+        <w:t xml:space="preserve">, automatically rejects the </w:t>
+      </w:r>
+      <w:proofErr w:type="gramStart"/>
+      <w:r>
+        <w:t>request</w:t>
+      </w:r>
+      <w:proofErr w:type="gramEnd"/>
+      <w:r>
+        <w:t xml:space="preserve"> and adds it </w:t>
       </w:r>
       <w:r>
         <w:t>to “</w:t>
@@ -3812,7 +3999,7 @@
           <w:szCs w:val="24"/>
         </w:rPr>
       </w:pPr>
-      <w:bookmarkStart w:id="10" w:name="_Toc65184872"/>
+      <w:bookmarkStart w:id="10" w:name="_Toc65186150"/>
       <w:r>
         <w:rPr>
           <w:b/>
@@ -3953,11 +4140,16 @@
         </w:numPr>
       </w:pPr>
       <w:r>
-        <w:t>System removes request from incoming requests, adds it to</w:t>
+        <w:t xml:space="preserve">System removes request from incoming requests, adds it </w:t>
+      </w:r>
+      <w:proofErr w:type="gramStart"/>
+      <w:r>
+        <w:t>to</w:t>
       </w:r>
       <w:r>
         <w:t xml:space="preserve"> ”rejected</w:t>
       </w:r>
+      <w:proofErr w:type="gramEnd"/>
       <w:r>
         <w:t xml:space="preserve"> requests</w:t>
       </w:r>
@@ -3984,7 +4176,7 @@
           <w:szCs w:val="24"/>
         </w:rPr>
       </w:pPr>
-      <w:bookmarkStart w:id="11" w:name="_Toc65184873"/>
+      <w:bookmarkStart w:id="11" w:name="_Toc65186151"/>
       <w:r>
         <w:rPr>
           <w:b/>
@@ -4130,7 +4322,7 @@
           <w:szCs w:val="24"/>
         </w:rPr>
       </w:pPr>
-      <w:bookmarkStart w:id="12" w:name="_Toc65184874"/>
+      <w:bookmarkStart w:id="12" w:name="_Toc65186152"/>
       <w:r>
         <w:rPr>
           <w:b/>
@@ -4276,7 +4468,7 @@
           <w:szCs w:val="24"/>
         </w:rPr>
       </w:pPr>
-      <w:bookmarkStart w:id="13" w:name="_Toc65184875"/>
+      <w:bookmarkStart w:id="13" w:name="_Toc65186153"/>
       <w:r>
         <w:rPr>
           <w:b/>
@@ -4284,6 +4476,7 @@
           <w:sz w:val="24"/>
           <w:szCs w:val="24"/>
         </w:rPr>
+        <w:lastRenderedPageBreak/>
         <w:t>Use case:</w:t>
       </w:r>
       <w:r>
@@ -4381,7 +4574,7 @@
           <w:szCs w:val="24"/>
         </w:rPr>
       </w:pPr>
-      <w:bookmarkStart w:id="14" w:name="_Toc65184876"/>
+      <w:bookmarkStart w:id="14" w:name="_Toc65186154"/>
       <w:r>
         <w:rPr>
           <w:rStyle w:val="Heading6Char"/>
@@ -4390,7 +4583,6 @@
           <w:sz w:val="24"/>
           <w:szCs w:val="24"/>
         </w:rPr>
-        <w:lastRenderedPageBreak/>
         <w:t>Use case:</w:t>
       </w:r>
       <w:r>
@@ -4510,7 +4702,7 @@
           <w:szCs w:val="24"/>
         </w:rPr>
       </w:pPr>
-      <w:bookmarkStart w:id="15" w:name="_Toc65184877"/>
+      <w:bookmarkStart w:id="15" w:name="_Toc65186155"/>
       <w:r>
         <w:rPr>
           <w:rStyle w:val="Heading6Char"/>
@@ -4593,11 +4785,11 @@
         <w:t>The application logs out the user and displays the log in page.</w:t>
       </w:r>
     </w:p>
-    <w:bookmarkStart w:id="16" w:name="_Toc65184878"/>
     <w:p>
       <w:pPr>
         <w:pStyle w:val="Heading1"/>
       </w:pPr>
+      <w:bookmarkStart w:id="16" w:name="_Toc65186156"/>
       <w:r>
         <w:rPr>
           <w:noProof/>
@@ -4680,7 +4872,7 @@
           </mc:Choice>
           <mc:Fallback>
             <w:pict>
-              <v:shape w14:anchorId="4B15581C" id="Text Box 2" o:spid="_x0000_s1027" type="#_x0000_t202" style="position:absolute;margin-left:30pt;margin-top:551.1pt;width:185.9pt;height:110.6pt;z-index:251683840;visibility:visible;mso-wrap-style:square;mso-width-percent:400;mso-height-percent:200;mso-wrap-distance-left:9pt;mso-wrap-distance-top:3.6pt;mso-wrap-distance-right:9pt;mso-wrap-distance-bottom:3.6pt;mso-position-horizontal:absolute;mso-position-horizontal-relative:text;mso-position-vertical:absolute;mso-position-vertical-relative:text;mso-width-percent:400;mso-height-percent:200;mso-width-relative:margin;mso-height-relative:margin;v-text-anchor:top" o:gfxdata="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" filled="f" stroked="f">
+              <v:shape w14:anchorId="4B15581C" id="Text Box 2" o:spid="_x0000_s1027" type="#_x0000_t202" style="position:absolute;margin-left:30pt;margin-top:551.1pt;width:185.9pt;height:110.6pt;z-index:251683840;visibility:visible;mso-wrap-style:square;mso-width-percent:400;mso-height-percent:200;mso-wrap-distance-left:9pt;mso-wrap-distance-top:3.6pt;mso-wrap-distance-right:9pt;mso-wrap-distance-bottom:3.6pt;mso-position-horizontal:absolute;mso-position-horizontal-relative:text;mso-position-vertical:absolute;mso-position-vertical-relative:text;mso-width-percent:400;mso-height-percent:200;mso-width-relative:margin;mso-height-relative:margin;v-text-anchor:top" o:gfxdata="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" filled="f" stroked="f">
                 <v:textbox style="mso-fit-shape-to-text:t">
                   <w:txbxContent>
                     <w:p>
@@ -4783,7 +4975,7 @@
           </mc:Choice>
           <mc:Fallback>
             <w:pict>
-              <v:shape w14:anchorId="67768DF8" id="_x0000_s1028" type="#_x0000_t202" style="position:absolute;margin-left:252.1pt;margin-top:407.05pt;width:185.9pt;height:110.6pt;z-index:251681792;visibility:visible;mso-wrap-style:square;mso-width-percent:400;mso-height-percent:200;mso-wrap-distance-left:9pt;mso-wrap-distance-top:3.6pt;mso-wrap-distance-right:9pt;mso-wrap-distance-bottom:3.6pt;mso-position-horizontal:absolute;mso-position-horizontal-relative:margin;mso-position-vertical:absolute;mso-position-vertical-relative:text;mso-width-percent:400;mso-height-percent:200;mso-width-relative:margin;mso-height-relative:margin;v-text-anchor:top" o:gfxdata="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" filled="f" stroked="f">
+              <v:shape w14:anchorId="67768DF8" id="_x0000_s1028" type="#_x0000_t202" style="position:absolute;margin-left:252.1pt;margin-top:407.05pt;width:185.9pt;height:110.6pt;z-index:251681792;visibility:visible;mso-wrap-style:square;mso-width-percent:400;mso-height-percent:200;mso-wrap-distance-left:9pt;mso-wrap-distance-top:3.6pt;mso-wrap-distance-right:9pt;mso-wrap-distance-bottom:3.6pt;mso-position-horizontal:absolute;mso-position-horizontal-relative:margin;mso-position-vertical:absolute;mso-position-vertical-relative:text;mso-width-percent:400;mso-height-percent:200;mso-width-relative:margin;mso-height-relative:margin;v-text-anchor:top" o:gfxdata="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" filled="f" stroked="f">
                 <v:textbox style="mso-fit-shape-to-text:t">
                   <w:txbxContent>
                     <w:p>
@@ -4892,7 +5084,7 @@
           </mc:Choice>
           <mc:Fallback>
             <w:pict>
-              <v:shape w14:anchorId="550C54ED" id="_x0000_s1029" type="#_x0000_t202" style="position:absolute;margin-left:30.3pt;margin-top:253.15pt;width:185.9pt;height:36pt;z-index:251679744;visibility:visible;mso-wrap-style:square;mso-width-percent:400;mso-height-percent:0;mso-wrap-distance-left:9pt;mso-wrap-distance-top:3.6pt;mso-wrap-distance-right:9pt;mso-wrap-distance-bottom:3.6pt;mso-position-horizontal:absolute;mso-position-horizontal-relative:margin;mso-position-vertical:absolute;mso-position-vertical-relative:text;mso-width-percent:400;mso-height-percent:0;mso-width-relative:margin;mso-height-relative:margin;v-text-anchor:top" o:gfxdata="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" filled="f" stroked="f">
+              <v:shape w14:anchorId="550C54ED" id="_x0000_s1029" type="#_x0000_t202" style="position:absolute;margin-left:30.3pt;margin-top:253.15pt;width:185.9pt;height:36pt;z-index:251679744;visibility:visible;mso-wrap-style:square;mso-width-percent:400;mso-height-percent:0;mso-wrap-distance-left:9pt;mso-wrap-distance-top:3.6pt;mso-wrap-distance-right:9pt;mso-wrap-distance-bottom:3.6pt;mso-position-horizontal:absolute;mso-position-horizontal-relative:margin;mso-position-vertical:absolute;mso-position-vertical-relative:text;mso-width-percent:400;mso-height-percent:0;mso-width-relative:margin;mso-height-relative:margin;v-text-anchor:top" o:gfxdata="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" filled="f" stroked="f">
                 <v:textbox>
                   <w:txbxContent>
                     <w:p>
@@ -4998,7 +5190,7 @@
           </mc:Choice>
           <mc:Fallback>
             <w:pict>
-              <v:shape w14:anchorId="224C1709" id="_x0000_s1030" type="#_x0000_t202" style="position:absolute;margin-left:252.1pt;margin-top:105.7pt;width:185.9pt;height:40.05pt;z-index:251677696;visibility:visible;mso-wrap-style:square;mso-width-percent:400;mso-height-percent:0;mso-wrap-distance-left:9pt;mso-wrap-distance-top:3.6pt;mso-wrap-distance-right:9pt;mso-wrap-distance-bottom:3.6pt;mso-position-horizontal:absolute;mso-position-horizontal-relative:margin;mso-position-vertical:absolute;mso-position-vertical-relative:text;mso-width-percent:400;mso-height-percent:0;mso-width-relative:margin;mso-height-relative:margin;v-text-anchor:top" o:gfxdata="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" filled="f" stroked="f">
+              <v:shape w14:anchorId="224C1709" id="_x0000_s1030" type="#_x0000_t202" style="position:absolute;margin-left:252.1pt;margin-top:105.7pt;width:185.9pt;height:40.05pt;z-index:251677696;visibility:visible;mso-wrap-style:square;mso-width-percent:400;mso-height-percent:0;mso-wrap-distance-left:9pt;mso-wrap-distance-top:3.6pt;mso-wrap-distance-right:9pt;mso-wrap-distance-bottom:3.6pt;mso-position-horizontal:absolute;mso-position-horizontal-relative:margin;mso-position-vertical:absolute;mso-position-vertical-relative:text;mso-width-percent:400;mso-height-percent:0;mso-width-relative:margin;mso-height-relative:margin;v-text-anchor:top" o:gfxdata="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" filled="f" stroked="f">
                 <v:textbox>
                   <w:txbxContent>
                     <w:p>
@@ -5298,11 +5490,16 @@
                       <wps:txbx>
                         <w:txbxContent>
                           <w:p>
+                            <w:proofErr w:type="gramStart"/>
                             <w:r>
                               <w:t>Here</w:t>
                             </w:r>
                             <w:r>
-                              <w:t>’s the shift for the week and the employee assigned to them.</w:t>
+                              <w:t>’s</w:t>
+                            </w:r>
+                            <w:proofErr w:type="gramEnd"/>
+                            <w:r>
+                              <w:t xml:space="preserve"> the shift for the week and the employee assigned to them.</w:t>
                             </w:r>
                           </w:p>
                         </w:txbxContent>
@@ -5324,15 +5521,20 @@
           </mc:Choice>
           <mc:Fallback>
             <w:pict>
-              <v:shape w14:anchorId="46F90487" id="_x0000_s1031" type="#_x0000_t202" style="position:absolute;margin-left:30.8pt;margin-top:519.2pt;width:185.9pt;height:110.6pt;z-index:251692032;visibility:visible;mso-wrap-style:square;mso-width-percent:400;mso-height-percent:200;mso-wrap-distance-left:9pt;mso-wrap-distance-top:3.6pt;mso-wrap-distance-right:9pt;mso-wrap-distance-bottom:3.6pt;mso-position-horizontal:absolute;mso-position-horizontal-relative:text;mso-position-vertical:absolute;mso-position-vertical-relative:text;mso-width-percent:400;mso-height-percent:200;mso-width-relative:margin;mso-height-relative:margin;v-text-anchor:top" o:gfxdata="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" filled="f" stroked="f">
+              <v:shape w14:anchorId="46F90487" id="_x0000_s1031" type="#_x0000_t202" style="position:absolute;margin-left:30.8pt;margin-top:519.2pt;width:185.9pt;height:110.6pt;z-index:251692032;visibility:visible;mso-wrap-style:square;mso-width-percent:400;mso-height-percent:200;mso-wrap-distance-left:9pt;mso-wrap-distance-top:3.6pt;mso-wrap-distance-right:9pt;mso-wrap-distance-bottom:3.6pt;mso-position-horizontal:absolute;mso-position-horizontal-relative:text;mso-position-vertical:absolute;mso-position-vertical-relative:text;mso-width-percent:400;mso-height-percent:200;mso-width-relative:margin;mso-height-relative:margin;v-text-anchor:top" o:gfxdata="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" filled="f" stroked="f">
                 <v:textbox style="mso-fit-shape-to-text:t">
                   <w:txbxContent>
                     <w:p>
+                      <w:proofErr w:type="gramStart"/>
                       <w:r>
                         <w:t>Here</w:t>
                       </w:r>
                       <w:r>
-                        <w:t>’s the shift for the week and the employee assigned to them.</w:t>
+                        <w:t>’s</w:t>
+                      </w:r>
+                      <w:proofErr w:type="gramEnd"/>
+                      <w:r>
+                        <w:t xml:space="preserve"> the shift for the week and the employee assigned to them.</w:t>
                       </w:r>
                     </w:p>
                   </w:txbxContent>
@@ -5427,7 +5629,7 @@
           </mc:Choice>
           <mc:Fallback>
             <w:pict>
-              <v:shape w14:anchorId="13707D48" id="_x0000_s1032" type="#_x0000_t202" style="position:absolute;margin-left:262.15pt;margin-top:344.7pt;width:185.9pt;height:110.6pt;z-index:251689984;visibility:visible;mso-wrap-style:square;mso-width-percent:400;mso-height-percent:200;mso-wrap-distance-left:9pt;mso-wrap-distance-top:3.6pt;mso-wrap-distance-right:9pt;mso-wrap-distance-bottom:3.6pt;mso-position-horizontal:absolute;mso-position-horizontal-relative:text;mso-position-vertical:absolute;mso-position-vertical-relative:text;mso-width-percent:400;mso-height-percent:200;mso-width-relative:margin;mso-height-relative:margin;v-text-anchor:top" o:gfxdata="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" filled="f" stroked="f">
+              <v:shape w14:anchorId="13707D48" id="_x0000_s1032" type="#_x0000_t202" style="position:absolute;margin-left:262.15pt;margin-top:344.7pt;width:185.9pt;height:110.6pt;z-index:251689984;visibility:visible;mso-wrap-style:square;mso-width-percent:400;mso-height-percent:200;mso-wrap-distance-left:9pt;mso-wrap-distance-top:3.6pt;mso-wrap-distance-right:9pt;mso-wrap-distance-bottom:3.6pt;mso-position-horizontal:absolute;mso-position-horizontal-relative:text;mso-position-vertical:absolute;mso-position-vertical-relative:text;mso-width-percent:400;mso-height-percent:200;mso-width-relative:margin;mso-height-relative:margin;v-text-anchor:top" o:gfxdata="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" filled="f" stroked="f">
                 <v:textbox style="mso-fit-shape-to-text:t">
                   <w:txbxContent>
                     <w:p>
@@ -5527,18 +5729,12 @@
           </mc:Choice>
           <mc:Fallback>
             <w:pict>
-              <v:shape w14:anchorId="47F07487" id="_x0000_s1033" type="#_x0000_t202" style="position:absolute;margin-left:31.15pt;margin-top:200.75pt;width:185.9pt;height:52.9pt;z-index:251687936;visibility:visible;mso-wrap-style:square;mso-width-percent:400;mso-height-percent:0;mso-wrap-distance-left:9pt;mso-wrap-distance-top:3.6pt;mso-wrap-distance-right:9pt;mso-wrap-distance-bottom:3.6pt;mso-position-horizontal:absolute;mso-position-horizontal-relative:text;mso-position-vertical:absolute;mso-position-vertical-relative:text;mso-width-percent:400;mso-height-percent:0;mso-width-relative:margin;mso-height-relative:margin;v-text-anchor:top" o:gfxdata="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" filled="f" stroked="f">
+              <v:shape w14:anchorId="47F07487" id="_x0000_s1033" type="#_x0000_t202" style="position:absolute;margin-left:31.15pt;margin-top:200.75pt;width:185.9pt;height:52.9pt;z-index:251687936;visibility:visible;mso-wrap-style:square;mso-width-percent:400;mso-height-percent:0;mso-wrap-distance-left:9pt;mso-wrap-distance-top:3.6pt;mso-wrap-distance-right:9pt;mso-wrap-distance-bottom:3.6pt;mso-position-horizontal:absolute;mso-position-horizontal-relative:text;mso-position-vertical:absolute;mso-position-vertical-relative:text;mso-width-percent:400;mso-height-percent:0;mso-width-relative:margin;mso-height-relative:margin;v-text-anchor:top" o:gfxdata="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" filled="f" stroked="f">
                 <v:textbox>
                   <w:txbxContent>
                     <w:p>
                       <w:r>
-                        <w:t xml:space="preserve">This is how the HR administration </w:t>
-                      </w:r>
-                      <w:r>
-                        <w:t>removes</w:t>
-                      </w:r>
-                      <w:r>
-                        <w:t xml:space="preserve"> employee.</w:t>
+                        <w:t>This is how the HR administration removes employee.</w:t>
                       </w:r>
                     </w:p>
                   </w:txbxContent>
@@ -5642,7 +5838,7 @@
           </mc:Choice>
           <mc:Fallback>
             <w:pict>
-              <v:shape w14:anchorId="5EF3B91F" id="_x0000_s1034" type="#_x0000_t202" style="position:absolute;margin-left:252.4pt;margin-top:47.95pt;width:185.9pt;height:110.6pt;z-index:251685888;visibility:visible;mso-wrap-style:square;mso-width-percent:400;mso-height-percent:200;mso-wrap-distance-left:9pt;mso-wrap-distance-top:3.6pt;mso-wrap-distance-right:9pt;mso-wrap-distance-bottom:3.6pt;mso-position-horizontal:absolute;mso-position-horizontal-relative:text;mso-position-vertical:absolute;mso-position-vertical-relative:text;mso-width-percent:400;mso-height-percent:200;mso-width-relative:margin;mso-height-relative:margin;v-text-anchor:top" o:gfxdata="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" filled="f" stroked="f">
+              <v:shape w14:anchorId="5EF3B91F" id="_x0000_s1034" type="#_x0000_t202" style="position:absolute;margin-left:252.4pt;margin-top:47.95pt;width:185.9pt;height:110.6pt;z-index:251685888;visibility:visible;mso-wrap-style:square;mso-width-percent:400;mso-height-percent:200;mso-wrap-distance-left:9pt;mso-wrap-distance-top:3.6pt;mso-wrap-distance-right:9pt;mso-wrap-distance-bottom:3.6pt;mso-position-horizontal:absolute;mso-position-horizontal-relative:text;mso-position-vertical:absolute;mso-position-vertical-relative:text;mso-width-percent:400;mso-height-percent:200;mso-width-relative:margin;mso-height-relative:margin;v-text-anchor:top" o:gfxdata="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" filled="f" stroked="f">
                 <v:textbox style="mso-fit-shape-to-text:t">
                   <w:txbxContent>
                     <w:p>
@@ -5969,7 +6165,7 @@
           </mc:Choice>
           <mc:Fallback>
             <w:pict>
-              <v:shape w14:anchorId="6657EBFF" id="_x0000_s1035" type="#_x0000_t202" style="position:absolute;margin-left:30.1pt;margin-top:514.15pt;width:185.9pt;height:110.6pt;z-index:251700224;visibility:visible;mso-wrap-style:square;mso-width-percent:400;mso-height-percent:200;mso-wrap-distance-left:9pt;mso-wrap-distance-top:3.6pt;mso-wrap-distance-right:9pt;mso-wrap-distance-bottom:3.6pt;mso-position-horizontal:absolute;mso-position-horizontal-relative:text;mso-position-vertical:absolute;mso-position-vertical-relative:text;mso-width-percent:400;mso-height-percent:200;mso-width-relative:margin;mso-height-relative:margin;v-text-anchor:top" o:gfxdata="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" filled="f" stroked="f">
+              <v:shape w14:anchorId="6657EBFF" id="_x0000_s1035" type="#_x0000_t202" style="position:absolute;margin-left:30.1pt;margin-top:514.15pt;width:185.9pt;height:110.6pt;z-index:251700224;visibility:visible;mso-wrap-style:square;mso-width-percent:400;mso-height-percent:200;mso-wrap-distance-left:9pt;mso-wrap-distance-top:3.6pt;mso-wrap-distance-right:9pt;mso-wrap-distance-bottom:3.6pt;mso-position-horizontal:absolute;mso-position-horizontal-relative:text;mso-position-vertical:absolute;mso-position-vertical-relative:text;mso-width-percent:400;mso-height-percent:200;mso-width-relative:margin;mso-height-relative:margin;v-text-anchor:top" o:gfxdata="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" filled="f" stroked="f">
                 <v:textbox style="mso-fit-shape-to-text:t">
                   <w:txbxContent>
                     <w:p>
@@ -6064,9 +6260,11 @@
                             <w:r>
                               <w:t xml:space="preserve"> </w:t>
                             </w:r>
+                            <w:proofErr w:type="gramStart"/>
                             <w:r>
                               <w:t>employees</w:t>
                             </w:r>
+                            <w:proofErr w:type="gramEnd"/>
                             <w:r>
                               <w:t xml:space="preserve"> </w:t>
                             </w:r>
@@ -6093,7 +6291,7 @@
           </mc:Choice>
           <mc:Fallback>
             <w:pict>
-              <v:shape w14:anchorId="0FF6F73C" id="_x0000_s1036" type="#_x0000_t202" style="position:absolute;margin-left:251.6pt;margin-top:360.9pt;width:185.9pt;height:110.6pt;z-index:251698176;visibility:visible;mso-wrap-style:square;mso-width-percent:400;mso-height-percent:200;mso-wrap-distance-left:9pt;mso-wrap-distance-top:3.6pt;mso-wrap-distance-right:9pt;mso-wrap-distance-bottom:3.6pt;mso-position-horizontal:absolute;mso-position-horizontal-relative:text;mso-position-vertical:absolute;mso-position-vertical-relative:text;mso-width-percent:400;mso-height-percent:200;mso-width-relative:margin;mso-height-relative:margin;v-text-anchor:top" o:gfxdata="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" filled="f" stroked="f">
+              <v:shape w14:anchorId="0FF6F73C" id="_x0000_s1036" type="#_x0000_t202" style="position:absolute;margin-left:251.6pt;margin-top:360.9pt;width:185.9pt;height:110.6pt;z-index:251698176;visibility:visible;mso-wrap-style:square;mso-width-percent:400;mso-height-percent:200;mso-wrap-distance-left:9pt;mso-wrap-distance-top:3.6pt;mso-wrap-distance-right:9pt;mso-wrap-distance-bottom:3.6pt;mso-position-horizontal:absolute;mso-position-horizontal-relative:text;mso-position-vertical:absolute;mso-position-vertical-relative:text;mso-width-percent:400;mso-height-percent:200;mso-width-relative:margin;mso-height-relative:margin;v-text-anchor:top" o:gfxdata="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" filled="f" stroked="f">
                 <v:textbox style="mso-fit-shape-to-text:t">
                   <w:txbxContent>
                     <w:p>
@@ -6109,9 +6307,11 @@
                       <w:r>
                         <w:t xml:space="preserve"> </w:t>
                       </w:r>
+                      <w:proofErr w:type="gramStart"/>
                       <w:r>
                         <w:t>employees</w:t>
                       </w:r>
+                      <w:proofErr w:type="gramEnd"/>
                       <w:r>
                         <w:t xml:space="preserve"> </w:t>
                       </w:r>
@@ -6211,7 +6411,7 @@
           </mc:Choice>
           <mc:Fallback>
             <w:pict>
-              <v:shape w14:anchorId="35AD61FC" id="_x0000_s1037" type="#_x0000_t202" style="position:absolute;margin-left:31.8pt;margin-top:210.3pt;width:185.9pt;height:110.6pt;z-index:251696128;visibility:visible;mso-wrap-style:square;mso-width-percent:400;mso-height-percent:200;mso-wrap-distance-left:9pt;mso-wrap-distance-top:3.6pt;mso-wrap-distance-right:9pt;mso-wrap-distance-bottom:3.6pt;mso-position-horizontal:absolute;mso-position-horizontal-relative:text;mso-position-vertical:absolute;mso-position-vertical-relative:text;mso-width-percent:400;mso-height-percent:200;mso-width-relative:margin;mso-height-relative:margin;v-text-anchor:top" o:gfxdata="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" filled="f" stroked="f">
+              <v:shape w14:anchorId="35AD61FC" id="_x0000_s1037" type="#_x0000_t202" style="position:absolute;margin-left:31.8pt;margin-top:210.3pt;width:185.9pt;height:110.6pt;z-index:251696128;visibility:visible;mso-wrap-style:square;mso-width-percent:400;mso-height-percent:200;mso-wrap-distance-left:9pt;mso-wrap-distance-top:3.6pt;mso-wrap-distance-right:9pt;mso-wrap-distance-bottom:3.6pt;mso-position-horizontal:absolute;mso-position-horizontal-relative:text;mso-position-vertical:absolute;mso-position-vertical-relative:text;mso-width-percent:400;mso-height-percent:200;mso-width-relative:margin;mso-height-relative:margin;v-text-anchor:top" o:gfxdata="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" filled="f" stroked="f">
                 <v:textbox style="mso-fit-shape-to-text:t">
                   <w:txbxContent>
                     <w:p>
@@ -6314,7 +6514,7 @@
           </mc:Choice>
           <mc:Fallback>
             <w:pict>
-              <v:shape w14:anchorId="2FC0B716" id="_x0000_s1038" type="#_x0000_t202" style="position:absolute;margin-left:268.6pt;margin-top:52.15pt;width:185.9pt;height:110.6pt;z-index:251694080;visibility:visible;mso-wrap-style:square;mso-width-percent:400;mso-height-percent:200;mso-wrap-distance-left:9pt;mso-wrap-distance-top:3.6pt;mso-wrap-distance-right:9pt;mso-wrap-distance-bottom:3.6pt;mso-position-horizontal:absolute;mso-position-horizontal-relative:text;mso-position-vertical:absolute;mso-position-vertical-relative:text;mso-width-percent:400;mso-height-percent:200;mso-width-relative:margin;mso-height-relative:margin;v-text-anchor:top" o:gfxdata="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" filled="f" stroked="f">
+              <v:shape w14:anchorId="2FC0B716" id="_x0000_s1038" type="#_x0000_t202" style="position:absolute;margin-left:268.6pt;margin-top:52.15pt;width:185.9pt;height:110.6pt;z-index:251694080;visibility:visible;mso-wrap-style:square;mso-width-percent:400;mso-height-percent:200;mso-wrap-distance-left:9pt;mso-wrap-distance-top:3.6pt;mso-wrap-distance-right:9pt;mso-wrap-distance-bottom:3.6pt;mso-position-horizontal:absolute;mso-position-horizontal-relative:text;mso-position-vertical:absolute;mso-position-vertical-relative:text;mso-width-percent:400;mso-height-percent:200;mso-width-relative:margin;mso-height-relative:margin;v-text-anchor:top" o:gfxdata="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" filled="f" stroked="f">
                 <v:textbox style="mso-fit-shape-to-text:t">
                   <w:txbxContent>
                     <w:p>
@@ -6757,7 +6957,7 @@
       <w:pPr>
         <w:pStyle w:val="Heading1"/>
       </w:pPr>
-      <w:bookmarkStart w:id="17" w:name="_Toc65184879"/>
+      <w:bookmarkStart w:id="17" w:name="_Toc65186157"/>
       <w:r>
         <w:lastRenderedPageBreak/>
         <w:t>Website wireframe</w:t>
@@ -7802,6 +8002,95 @@
     </w:lvl>
   </w:abstractNum>
   <w:abstractNum w:abstractNumId="10" w15:restartNumberingAfterBreak="0">
+    <w:nsid w:val="57D67B1A"/>
+    <w:multiLevelType w:val="hybridMultilevel"/>
+    <w:tmpl w:val="F0822F44"/>
+    <w:lvl w:ilvl="0" w:tplc="F5240B16">
+      <w:start w:val="1"/>
+      <w:numFmt w:val="decimal"/>
+      <w:lvlText w:val="%1."/>
+      <w:lvlJc w:val="left"/>
+      <w:pPr>
+        <w:ind w:left="1080" w:hanging="360"/>
+      </w:pPr>
+      <w:rPr>
+        <w:rFonts w:hint="default"/>
+      </w:rPr>
+    </w:lvl>
+    <w:lvl w:ilvl="1" w:tplc="04090019" w:tentative="1">
+      <w:start w:val="1"/>
+      <w:numFmt w:val="lowerLetter"/>
+      <w:lvlText w:val="%2."/>
+      <w:lvlJc w:val="left"/>
+      <w:pPr>
+        <w:ind w:left="1440" w:hanging="360"/>
+      </w:pPr>
+    </w:lvl>
+    <w:lvl w:ilvl="2" w:tplc="0409001B" w:tentative="1">
+      <w:start w:val="1"/>
+      <w:numFmt w:val="lowerRoman"/>
+      <w:lvlText w:val="%3."/>
+      <w:lvlJc w:val="right"/>
+      <w:pPr>
+        <w:ind w:left="2160" w:hanging="180"/>
+      </w:pPr>
+    </w:lvl>
+    <w:lvl w:ilvl="3" w:tplc="0409000F" w:tentative="1">
+      <w:start w:val="1"/>
+      <w:numFmt w:val="decimal"/>
+      <w:lvlText w:val="%4."/>
+      <w:lvlJc w:val="left"/>
+      <w:pPr>
+        <w:ind w:left="2880" w:hanging="360"/>
+      </w:pPr>
+    </w:lvl>
+    <w:lvl w:ilvl="4" w:tplc="04090019" w:tentative="1">
+      <w:start w:val="1"/>
+      <w:numFmt w:val="lowerLetter"/>
+      <w:lvlText w:val="%5."/>
+      <w:lvlJc w:val="left"/>
+      <w:pPr>
+        <w:ind w:left="3600" w:hanging="360"/>
+      </w:pPr>
+    </w:lvl>
+    <w:lvl w:ilvl="5" w:tplc="0409001B" w:tentative="1">
+      <w:start w:val="1"/>
+      <w:numFmt w:val="lowerRoman"/>
+      <w:lvlText w:val="%6."/>
+      <w:lvlJc w:val="right"/>
+      <w:pPr>
+        <w:ind w:left="4320" w:hanging="180"/>
+      </w:pPr>
+    </w:lvl>
+    <w:lvl w:ilvl="6" w:tplc="0409000F" w:tentative="1">
+      <w:start w:val="1"/>
+      <w:numFmt w:val="decimal"/>
+      <w:lvlText w:val="%7."/>
+      <w:lvlJc w:val="left"/>
+      <w:pPr>
+        <w:ind w:left="5040" w:hanging="360"/>
+      </w:pPr>
+    </w:lvl>
+    <w:lvl w:ilvl="7" w:tplc="04090019" w:tentative="1">
+      <w:start w:val="1"/>
+      <w:numFmt w:val="lowerLetter"/>
+      <w:lvlText w:val="%8."/>
+      <w:lvlJc w:val="left"/>
+      <w:pPr>
+        <w:ind w:left="5760" w:hanging="360"/>
+      </w:pPr>
+    </w:lvl>
+    <w:lvl w:ilvl="8" w:tplc="0409001B" w:tentative="1">
+      <w:start w:val="1"/>
+      <w:numFmt w:val="lowerRoman"/>
+      <w:lvlText w:val="%9."/>
+      <w:lvlJc w:val="right"/>
+      <w:pPr>
+        <w:ind w:left="6480" w:hanging="180"/>
+      </w:pPr>
+    </w:lvl>
+  </w:abstractNum>
+  <w:abstractNum w:abstractNumId="11" w15:restartNumberingAfterBreak="0">
     <w:nsid w:val="592363E8"/>
     <w:multiLevelType w:val="hybridMultilevel"/>
     <w:tmpl w:val="C5AA7FF4"/>
@@ -7890,7 +8179,7 @@
       </w:pPr>
     </w:lvl>
   </w:abstractNum>
-  <w:abstractNum w:abstractNumId="11" w15:restartNumberingAfterBreak="0">
+  <w:abstractNum w:abstractNumId="12" w15:restartNumberingAfterBreak="0">
     <w:nsid w:val="5C2B2AAD"/>
     <w:multiLevelType w:val="hybridMultilevel"/>
     <w:tmpl w:val="39DC15B8"/>
@@ -7979,7 +8268,7 @@
       </w:pPr>
     </w:lvl>
   </w:abstractNum>
-  <w:abstractNum w:abstractNumId="12" w15:restartNumberingAfterBreak="0">
+  <w:abstractNum w:abstractNumId="13" w15:restartNumberingAfterBreak="0">
     <w:nsid w:val="64D0475B"/>
     <w:multiLevelType w:val="hybridMultilevel"/>
     <w:tmpl w:val="CAE65458"/>
@@ -8068,7 +8357,7 @@
       </w:pPr>
     </w:lvl>
   </w:abstractNum>
-  <w:abstractNum w:abstractNumId="13" w15:restartNumberingAfterBreak="0">
+  <w:abstractNum w:abstractNumId="14" w15:restartNumberingAfterBreak="0">
     <w:nsid w:val="64E03682"/>
     <w:multiLevelType w:val="hybridMultilevel"/>
     <w:tmpl w:val="39DC15B8"/>
@@ -8157,7 +8446,7 @@
       </w:pPr>
     </w:lvl>
   </w:abstractNum>
-  <w:abstractNum w:abstractNumId="14" w15:restartNumberingAfterBreak="0">
+  <w:abstractNum w:abstractNumId="15" w15:restartNumberingAfterBreak="0">
     <w:nsid w:val="75656631"/>
     <w:multiLevelType w:val="hybridMultilevel"/>
     <w:tmpl w:val="878227DC"/>
@@ -8243,7 +8532,96 @@
       </w:pPr>
     </w:lvl>
   </w:abstractNum>
-  <w:abstractNum w:abstractNumId="15" w15:restartNumberingAfterBreak="0">
+  <w:abstractNum w:abstractNumId="16" w15:restartNumberingAfterBreak="0">
+    <w:nsid w:val="7A060D77"/>
+    <w:multiLevelType w:val="hybridMultilevel"/>
+    <w:tmpl w:val="193C8B60"/>
+    <w:lvl w:ilvl="0" w:tplc="F5240B16">
+      <w:start w:val="1"/>
+      <w:numFmt w:val="decimal"/>
+      <w:lvlText w:val="%1."/>
+      <w:lvlJc w:val="left"/>
+      <w:pPr>
+        <w:ind w:left="1080" w:hanging="360"/>
+      </w:pPr>
+      <w:rPr>
+        <w:rFonts w:hint="default"/>
+      </w:rPr>
+    </w:lvl>
+    <w:lvl w:ilvl="1" w:tplc="04090019" w:tentative="1">
+      <w:start w:val="1"/>
+      <w:numFmt w:val="lowerLetter"/>
+      <w:lvlText w:val="%2."/>
+      <w:lvlJc w:val="left"/>
+      <w:pPr>
+        <w:ind w:left="1800" w:hanging="360"/>
+      </w:pPr>
+    </w:lvl>
+    <w:lvl w:ilvl="2" w:tplc="0409001B" w:tentative="1">
+      <w:start w:val="1"/>
+      <w:numFmt w:val="lowerRoman"/>
+      <w:lvlText w:val="%3."/>
+      <w:lvlJc w:val="right"/>
+      <w:pPr>
+        <w:ind w:left="2520" w:hanging="180"/>
+      </w:pPr>
+    </w:lvl>
+    <w:lvl w:ilvl="3" w:tplc="0409000F" w:tentative="1">
+      <w:start w:val="1"/>
+      <w:numFmt w:val="decimal"/>
+      <w:lvlText w:val="%4."/>
+      <w:lvlJc w:val="left"/>
+      <w:pPr>
+        <w:ind w:left="3240" w:hanging="360"/>
+      </w:pPr>
+    </w:lvl>
+    <w:lvl w:ilvl="4" w:tplc="04090019" w:tentative="1">
+      <w:start w:val="1"/>
+      <w:numFmt w:val="lowerLetter"/>
+      <w:lvlText w:val="%5."/>
+      <w:lvlJc w:val="left"/>
+      <w:pPr>
+        <w:ind w:left="3960" w:hanging="360"/>
+      </w:pPr>
+    </w:lvl>
+    <w:lvl w:ilvl="5" w:tplc="0409001B" w:tentative="1">
+      <w:start w:val="1"/>
+      <w:numFmt w:val="lowerRoman"/>
+      <w:lvlText w:val="%6."/>
+      <w:lvlJc w:val="right"/>
+      <w:pPr>
+        <w:ind w:left="4680" w:hanging="180"/>
+      </w:pPr>
+    </w:lvl>
+    <w:lvl w:ilvl="6" w:tplc="0409000F" w:tentative="1">
+      <w:start w:val="1"/>
+      <w:numFmt w:val="decimal"/>
+      <w:lvlText w:val="%7."/>
+      <w:lvlJc w:val="left"/>
+      <w:pPr>
+        <w:ind w:left="5400" w:hanging="360"/>
+      </w:pPr>
+    </w:lvl>
+    <w:lvl w:ilvl="7" w:tplc="04090019" w:tentative="1">
+      <w:start w:val="1"/>
+      <w:numFmt w:val="lowerLetter"/>
+      <w:lvlText w:val="%8."/>
+      <w:lvlJc w:val="left"/>
+      <w:pPr>
+        <w:ind w:left="6120" w:hanging="360"/>
+      </w:pPr>
+    </w:lvl>
+    <w:lvl w:ilvl="8" w:tplc="0409001B" w:tentative="1">
+      <w:start w:val="1"/>
+      <w:numFmt w:val="lowerRoman"/>
+      <w:lvlText w:val="%9."/>
+      <w:lvlJc w:val="right"/>
+      <w:pPr>
+        <w:ind w:left="6840" w:hanging="180"/>
+      </w:pPr>
+    </w:lvl>
+  </w:abstractNum>
+  <w:abstractNum w:abstractNumId="17" w15:restartNumberingAfterBreak="0">
     <w:nsid w:val="7B9C5DA1"/>
     <w:multiLevelType w:val="hybridMultilevel"/>
     <w:tmpl w:val="2B421252"/>
@@ -8333,7 +8711,7 @@
       </w:pPr>
     </w:lvl>
   </w:abstractNum>
-  <w:abstractNum w:abstractNumId="16" w15:restartNumberingAfterBreak="0">
+  <w:abstractNum w:abstractNumId="18" w15:restartNumberingAfterBreak="0">
     <w:nsid w:val="7C6F0899"/>
     <w:multiLevelType w:val="hybridMultilevel"/>
     <w:tmpl w:val="FD149B40"/>
@@ -8446,7 +8824,7 @@
       </w:rPr>
     </w:lvl>
   </w:abstractNum>
-  <w:abstractNum w:abstractNumId="17" w15:restartNumberingAfterBreak="0">
+  <w:abstractNum w:abstractNumId="19" w15:restartNumberingAfterBreak="0">
     <w:nsid w:val="7FF372A9"/>
     <w:multiLevelType w:val="hybridMultilevel"/>
     <w:tmpl w:val="2B942982"/>
@@ -8536,10 +8914,10 @@
     </w:lvl>
   </w:abstractNum>
   <w:num w:numId="1">
-    <w:abstractNumId w:val="16"/>
+    <w:abstractNumId w:val="18"/>
   </w:num>
   <w:num w:numId="2">
-    <w:abstractNumId w:val="12"/>
+    <w:abstractNumId w:val="13"/>
   </w:num>
   <w:num w:numId="3">
     <w:abstractNumId w:val="5"/>
@@ -8551,16 +8929,16 @@
     <w:abstractNumId w:val="4"/>
   </w:num>
   <w:num w:numId="6">
-    <w:abstractNumId w:val="11"/>
+    <w:abstractNumId w:val="12"/>
   </w:num>
   <w:num w:numId="7">
     <w:abstractNumId w:val="6"/>
   </w:num>
   <w:num w:numId="8">
-    <w:abstractNumId w:val="13"/>
+    <w:abstractNumId w:val="14"/>
   </w:num>
   <w:num w:numId="9">
-    <w:abstractNumId w:val="17"/>
+    <w:abstractNumId w:val="19"/>
   </w:num>
   <w:num w:numId="10">
     <w:abstractNumId w:val="3"/>
@@ -8569,10 +8947,10 @@
     <w:abstractNumId w:val="9"/>
   </w:num>
   <w:num w:numId="12">
-    <w:abstractNumId w:val="14"/>
+    <w:abstractNumId w:val="15"/>
   </w:num>
   <w:num w:numId="13">
-    <w:abstractNumId w:val="15"/>
+    <w:abstractNumId w:val="17"/>
   </w:num>
   <w:num w:numId="14">
     <w:abstractNumId w:val="2"/>
@@ -8587,6 +8965,12 @@
     <w:abstractNumId w:val="8"/>
   </w:num>
   <w:num w:numId="18">
+    <w:abstractNumId w:val="11"/>
+  </w:num>
+  <w:num w:numId="19">
+    <w:abstractNumId w:val="16"/>
+  </w:num>
+  <w:num w:numId="20">
     <w:abstractNumId w:val="10"/>
   </w:num>
 </w:numbering>

</xml_diff>

<commit_message>
fix use case add and remove use case
</commit_message>
<xml_diff>
--- a/Documentation/URS Document/URS Document.docx
+++ b/Documentation/URS Document/URS Document.docx
@@ -332,7 +332,6 @@
                               <w:t xml:space="preserve"> „</w:t>
                             </w:r>
                             <w:proofErr w:type="spellStart"/>
-                            <w:proofErr w:type="gramStart"/>
                             <w:r>
                               <w:t>BulCari</w:t>
                             </w:r>
@@ -344,11 +343,7 @@
                               <w:t>“</w:t>
                             </w:r>
                             <w:r>
-                              <w:t xml:space="preserve"> members</w:t>
-                            </w:r>
-                            <w:proofErr w:type="gramEnd"/>
-                            <w:r>
-                              <w:t xml:space="preserve">:    </w:t>
+                              <w:t xml:space="preserve"> members:    </w:t>
                             </w:r>
                           </w:p>
                           <w:p>
@@ -2138,13 +2133,8 @@
       <w:r>
         <w:t xml:space="preserve">, assign shift to </w:t>
       </w:r>
-      <w:proofErr w:type="gramStart"/>
-      <w:r>
-        <w:t>employees</w:t>
-      </w:r>
-      <w:proofErr w:type="gramEnd"/>
-      <w:r>
-        <w:t xml:space="preserve"> </w:t>
+      <w:r>
+        <w:t xml:space="preserve">employees </w:t>
       </w:r>
       <w:r>
         <w:t xml:space="preserve">and </w:t>
@@ -2976,6 +2966,15 @@
         <w:t>s</w:t>
       </w:r>
       <w:r>
+        <w:t xml:space="preserve"> in the </w:t>
+      </w:r>
+      <w:r>
+        <w:t>register</w:t>
+      </w:r>
+      <w:r>
+        <w:t xml:space="preserve"> tab</w:t>
+      </w:r>
+      <w:r>
         <w:t>.</w:t>
       </w:r>
     </w:p>
@@ -3161,6 +3160,9 @@
         <w:t>and confirms remove</w:t>
       </w:r>
       <w:r>
+        <w:t xml:space="preserve"> in the remove tab</w:t>
+      </w:r>
+      <w:r>
         <w:t>.</w:t>
       </w:r>
     </w:p>
@@ -3182,10 +3184,10 @@
         <w:t xml:space="preserve"> </w:t>
       </w:r>
       <w:r>
-        <w:t xml:space="preserve">the </w:t>
-      </w:r>
-      <w:r>
-        <w:t xml:space="preserve">information </w:t>
+        <w:t>employee</w:t>
+      </w:r>
+      <w:r>
+        <w:t xml:space="preserve"> </w:t>
       </w:r>
       <w:r>
         <w:t>and remove it on the display screen.</w:t>
@@ -3956,15 +3958,7 @@
         <w:t>System shows warning message</w:t>
       </w:r>
       <w:r>
-        <w:t xml:space="preserve">, automatically rejects the </w:t>
-      </w:r>
-      <w:proofErr w:type="gramStart"/>
-      <w:r>
-        <w:t>request</w:t>
-      </w:r>
-      <w:proofErr w:type="gramEnd"/>
-      <w:r>
-        <w:t xml:space="preserve"> and adds it </w:t>
+        <w:t xml:space="preserve">, automatically rejects the request and adds it </w:t>
       </w:r>
       <w:r>
         <w:t>to “</w:t>
@@ -4140,16 +4134,11 @@
         </w:numPr>
       </w:pPr>
       <w:r>
-        <w:t xml:space="preserve">System removes request from incoming requests, adds it </w:t>
-      </w:r>
-      <w:proofErr w:type="gramStart"/>
-      <w:r>
-        <w:t>to</w:t>
+        <w:t>System removes request from incoming requests, adds it to</w:t>
       </w:r>
       <w:r>
         <w:t xml:space="preserve"> ”rejected</w:t>
       </w:r>
-      <w:proofErr w:type="gramEnd"/>
       <w:r>
         <w:t xml:space="preserve"> requests</w:t>
       </w:r>
@@ -4785,11 +4774,11 @@
         <w:t>The application logs out the user and displays the log in page.</w:t>
       </w:r>
     </w:p>
+    <w:bookmarkStart w:id="16" w:name="_Toc65186156"/>
     <w:p>
       <w:pPr>
         <w:pStyle w:val="Heading1"/>
       </w:pPr>
-      <w:bookmarkStart w:id="16" w:name="_Toc65186156"/>
       <w:r>
         <w:rPr>
           <w:noProof/>
@@ -5490,16 +5479,11 @@
                       <wps:txbx>
                         <w:txbxContent>
                           <w:p>
-                            <w:proofErr w:type="gramStart"/>
                             <w:r>
                               <w:t>Here</w:t>
                             </w:r>
                             <w:r>
-                              <w:t>’s</w:t>
-                            </w:r>
-                            <w:proofErr w:type="gramEnd"/>
-                            <w:r>
-                              <w:t xml:space="preserve"> the shift for the week and the employee assigned to them.</w:t>
+                              <w:t>’s the shift for the week and the employee assigned to them.</w:t>
                             </w:r>
                           </w:p>
                         </w:txbxContent>
@@ -6260,11 +6244,9 @@
                             <w:r>
                               <w:t xml:space="preserve"> </w:t>
                             </w:r>
-                            <w:proofErr w:type="gramStart"/>
                             <w:r>
                               <w:t>employees</w:t>
                             </w:r>
-                            <w:proofErr w:type="gramEnd"/>
                             <w:r>
                               <w:t xml:space="preserve"> </w:t>
                             </w:r>
@@ -10238,6 +10220,7 @@
     <w:rsid w:val="0039680C"/>
     <w:rsid w:val="00521E84"/>
     <w:rsid w:val="00662EE0"/>
+    <w:rsid w:val="006733C1"/>
     <w:rsid w:val="008B1704"/>
     <w:rsid w:val="00A1264C"/>
     <w:rsid w:val="00A84FD9"/>

</xml_diff>

<commit_message>
fix urs cliets agreements
</commit_message>
<xml_diff>
--- a/Documentation/URS Document/URS Document.docx
+++ b/Documentation/URS Document/URS Document.docx
@@ -287,13 +287,8 @@
                               <w:t xml:space="preserve">or: </w:t>
                             </w:r>
                             <w:r>
-                              <w:t xml:space="preserve">Chung </w:t>
+                              <w:t>Chung Kuah</w:t>
                             </w:r>
-                            <w:proofErr w:type="spellStart"/>
-                            <w:r>
-                              <w:t>Kuah</w:t>
-                            </w:r>
-                            <w:proofErr w:type="spellEnd"/>
                           </w:p>
                           <w:p>
                             <w:pPr>
@@ -331,11 +326,9 @@
                               </w:rPr>
                               <w:t xml:space="preserve"> „</w:t>
                             </w:r>
-                            <w:proofErr w:type="spellStart"/>
                             <w:r>
                               <w:t>BulCari</w:t>
                             </w:r>
-                            <w:proofErr w:type="spellEnd"/>
                             <w:r>
                               <w:rPr>
                                 <w:lang w:val="bg-BG"/>
@@ -351,21 +344,8 @@
                               <w:pStyle w:val="NoSpacing"/>
                               <w:ind w:left="1440" w:firstLine="720"/>
                             </w:pPr>
-                            <w:proofErr w:type="spellStart"/>
                             <w:r>
-                              <w:t>Stoycho</w:t>
-                            </w:r>
-                            <w:proofErr w:type="spellEnd"/>
-                            <w:r>
-                              <w:t xml:space="preserve"> </w:t>
-                            </w:r>
-                            <w:proofErr w:type="spellStart"/>
-                            <w:r>
-                              <w:t>Stoychev</w:t>
-                            </w:r>
-                            <w:proofErr w:type="spellEnd"/>
-                            <w:r>
-                              <w:t xml:space="preserve"> – 4292723</w:t>
+                              <w:t>Stoycho Stoychev – 4292723</w:t>
                             </w:r>
                           </w:p>
                           <w:p>
@@ -389,30 +369,14 @@
                               <w:ind w:left="1440" w:firstLine="720"/>
                             </w:pPr>
                             <w:r>
-                              <w:t xml:space="preserve">Stela </w:t>
-                            </w:r>
-                            <w:proofErr w:type="spellStart"/>
-                            <w:r>
-                              <w:t>Trencheva</w:t>
-                            </w:r>
-                            <w:proofErr w:type="spellEnd"/>
-                            <w:r>
-                              <w:t xml:space="preserve"> – 4095200 </w:t>
+                              <w:t xml:space="preserve">Stela Trencheva – 4095200 </w:t>
                             </w:r>
                             <w:r>
                               <w:br/>
                             </w:r>
                             <w:r>
                               <w:tab/>
-                              <w:t xml:space="preserve">Veronika </w:t>
-                            </w:r>
-                            <w:proofErr w:type="spellStart"/>
-                            <w:r>
-                              <w:t>Valeva</w:t>
-                            </w:r>
-                            <w:proofErr w:type="spellEnd"/>
-                            <w:r>
-                              <w:t xml:space="preserve"> – 4090349 </w:t>
+                              <w:t xml:space="preserve">Veronika Valeva – 4090349 </w:t>
                             </w:r>
                           </w:p>
                           <w:p>
@@ -485,13 +449,8 @@
                         <w:t xml:space="preserve">or: </w:t>
                       </w:r>
                       <w:r>
-                        <w:t xml:space="preserve">Chung </w:t>
+                        <w:t>Chung Kuah</w:t>
                       </w:r>
-                      <w:proofErr w:type="spellStart"/>
-                      <w:r>
-                        <w:t>Kuah</w:t>
-                      </w:r>
-                      <w:proofErr w:type="spellEnd"/>
                     </w:p>
                     <w:p>
                       <w:pPr>
@@ -529,12 +488,9 @@
                         </w:rPr>
                         <w:t xml:space="preserve"> „</w:t>
                       </w:r>
-                      <w:proofErr w:type="spellStart"/>
-                      <w:proofErr w:type="gramStart"/>
                       <w:r>
                         <w:t>BulCari</w:t>
                       </w:r>
-                      <w:proofErr w:type="spellEnd"/>
                       <w:r>
                         <w:rPr>
                           <w:lang w:val="bg-BG"/>
@@ -542,11 +498,7 @@
                         <w:t>“</w:t>
                       </w:r>
                       <w:r>
-                        <w:t xml:space="preserve"> members</w:t>
-                      </w:r>
-                      <w:proofErr w:type="gramEnd"/>
-                      <w:r>
-                        <w:t xml:space="preserve">:    </w:t>
+                        <w:t xml:space="preserve"> members:    </w:t>
                       </w:r>
                     </w:p>
                     <w:p>
@@ -554,21 +506,8 @@
                         <w:pStyle w:val="NoSpacing"/>
                         <w:ind w:left="1440" w:firstLine="720"/>
                       </w:pPr>
-                      <w:proofErr w:type="spellStart"/>
                       <w:r>
-                        <w:t>Stoycho</w:t>
-                      </w:r>
-                      <w:proofErr w:type="spellEnd"/>
-                      <w:r>
-                        <w:t xml:space="preserve"> </w:t>
-                      </w:r>
-                      <w:proofErr w:type="spellStart"/>
-                      <w:r>
-                        <w:t>Stoychev</w:t>
-                      </w:r>
-                      <w:proofErr w:type="spellEnd"/>
-                      <w:r>
-                        <w:t xml:space="preserve"> – 4292723</w:t>
+                        <w:t>Stoycho Stoychev – 4292723</w:t>
                       </w:r>
                     </w:p>
                     <w:p>
@@ -592,30 +531,14 @@
                         <w:ind w:left="1440" w:firstLine="720"/>
                       </w:pPr>
                       <w:r>
-                        <w:t xml:space="preserve">Stela </w:t>
-                      </w:r>
-                      <w:proofErr w:type="spellStart"/>
-                      <w:r>
-                        <w:t>Trencheva</w:t>
-                      </w:r>
-                      <w:proofErr w:type="spellEnd"/>
-                      <w:r>
-                        <w:t xml:space="preserve"> – 4095200 </w:t>
+                        <w:t xml:space="preserve">Stela Trencheva – 4095200 </w:t>
                       </w:r>
                       <w:r>
                         <w:br/>
                       </w:r>
                       <w:r>
                         <w:tab/>
-                        <w:t xml:space="preserve">Veronika </w:t>
-                      </w:r>
-                      <w:proofErr w:type="spellStart"/>
-                      <w:r>
-                        <w:t>Valeva</w:t>
-                      </w:r>
-                      <w:proofErr w:type="spellEnd"/>
-                      <w:r>
-                        <w:t xml:space="preserve"> – 4090349 </w:t>
+                        <w:t xml:space="preserve">Veronika Valeva – 4090349 </w:t>
                       </w:r>
                     </w:p>
                     <w:p>
@@ -687,7 +610,7 @@
           <w:r>
             <w:fldChar w:fldCharType="separate"/>
           </w:r>
-          <w:hyperlink w:anchor="_Toc65186140" w:history="1">
+          <w:hyperlink w:anchor="_Toc65376139" w:history="1">
             <w:r>
               <w:rPr>
                 <w:rStyle w:val="Hyperlink"/>
@@ -714,7 +637,143 @@
                 <w:noProof/>
                 <w:webHidden/>
               </w:rPr>
-              <w:instrText xml:space="preserve"> PAGEREF _Toc65186140 \h </w:instrText>
+              <w:instrText xml:space="preserve"> PAGEREF _Toc65376139 \h </w:instrText>
+            </w:r>
+            <w:r>
+              <w:rPr>
+                <w:noProof/>
+                <w:webHidden/>
+              </w:rPr>
+            </w:r>
+            <w:r>
+              <w:rPr>
+                <w:noProof/>
+                <w:webHidden/>
+              </w:rPr>
+              <w:fldChar w:fldCharType="separate"/>
+            </w:r>
+            <w:r>
+              <w:rPr>
+                <w:noProof/>
+                <w:webHidden/>
+              </w:rPr>
+              <w:t>2</w:t>
+            </w:r>
+            <w:r>
+              <w:rPr>
+                <w:noProof/>
+                <w:webHidden/>
+              </w:rPr>
+              <w:fldChar w:fldCharType="end"/>
+            </w:r>
+          </w:hyperlink>
+        </w:p>
+        <w:p>
+          <w:pPr>
+            <w:pStyle w:val="TOC2"/>
+            <w:tabs>
+              <w:tab w:val="right" w:leader="dot" w:pos="9396"/>
+            </w:tabs>
+            <w:rPr>
+              <w:noProof/>
+            </w:rPr>
+          </w:pPr>
+          <w:hyperlink w:anchor="_Toc65376140" w:history="1">
+            <w:r>
+              <w:rPr>
+                <w:rStyle w:val="Hyperlink"/>
+                <w:noProof/>
+              </w:rPr>
+              <w:t>Actors and responsibility</w:t>
+            </w:r>
+            <w:r>
+              <w:rPr>
+                <w:noProof/>
+                <w:webHidden/>
+              </w:rPr>
+              <w:tab/>
+            </w:r>
+            <w:r>
+              <w:rPr>
+                <w:noProof/>
+                <w:webHidden/>
+              </w:rPr>
+              <w:fldChar w:fldCharType="begin"/>
+            </w:r>
+            <w:r>
+              <w:rPr>
+                <w:noProof/>
+                <w:webHidden/>
+              </w:rPr>
+              <w:instrText xml:space="preserve"> PAGEREF _Toc65376140 \h </w:instrText>
+            </w:r>
+            <w:r>
+              <w:rPr>
+                <w:noProof/>
+                <w:webHidden/>
+              </w:rPr>
+            </w:r>
+            <w:r>
+              <w:rPr>
+                <w:noProof/>
+                <w:webHidden/>
+              </w:rPr>
+              <w:fldChar w:fldCharType="separate"/>
+            </w:r>
+            <w:r>
+              <w:rPr>
+                <w:noProof/>
+                <w:webHidden/>
+              </w:rPr>
+              <w:t>2</w:t>
+            </w:r>
+            <w:r>
+              <w:rPr>
+                <w:noProof/>
+                <w:webHidden/>
+              </w:rPr>
+              <w:fldChar w:fldCharType="end"/>
+            </w:r>
+          </w:hyperlink>
+        </w:p>
+        <w:p>
+          <w:pPr>
+            <w:pStyle w:val="TOC2"/>
+            <w:tabs>
+              <w:tab w:val="right" w:leader="dot" w:pos="9396"/>
+            </w:tabs>
+            <w:rPr>
+              <w:noProof/>
+            </w:rPr>
+          </w:pPr>
+          <w:hyperlink w:anchor="_Toc65376141" w:history="1">
+            <w:r>
+              <w:rPr>
+                <w:rStyle w:val="Hyperlink"/>
+                <w:noProof/>
+              </w:rPr>
+              <w:t>Data constraints</w:t>
+            </w:r>
+            <w:r>
+              <w:rPr>
+                <w:noProof/>
+                <w:webHidden/>
+              </w:rPr>
+              <w:tab/>
+            </w:r>
+            <w:r>
+              <w:rPr>
+                <w:noProof/>
+                <w:webHidden/>
+              </w:rPr>
+              <w:fldChar w:fldCharType="begin"/>
+            </w:r>
+            <w:r>
+              <w:rPr>
+                <w:noProof/>
+                <w:webHidden/>
+              </w:rPr>
+              <w:instrText xml:space="preserve"> PAGEREF _Toc65376141 \h </w:instrText>
             </w:r>
             <w:r>
               <w:rPr>
@@ -755,13 +814,13 @@
               <w:noProof/>
             </w:rPr>
           </w:pPr>
-          <w:hyperlink w:anchor="_Toc65186141" w:history="1">
+          <w:hyperlink w:anchor="_Toc65376142" w:history="1">
             <w:r>
               <w:rPr>
                 <w:rStyle w:val="Hyperlink"/>
                 <w:noProof/>
               </w:rPr>
-              <w:t>Fontional Requirements</w:t>
+              <w:t>Functional Requirements</w:t>
             </w:r>
             <w:r>
               <w:rPr>
@@ -782,7 +841,7 @@
                 <w:noProof/>
                 <w:webHidden/>
               </w:rPr>
-              <w:instrText xml:space="preserve"> PAGEREF _Toc65186141 \h </w:instrText>
+              <w:instrText xml:space="preserve"> PAGEREF _Toc65376142 \h </w:instrText>
             </w:r>
             <w:r>
               <w:rPr>
@@ -802,7 +861,7 @@
                 <w:noProof/>
                 <w:webHidden/>
               </w:rPr>
-              <w:t>2</w:t>
+              <w:t>3</w:t>
             </w:r>
             <w:r>
               <w:rPr>
@@ -823,7 +882,7 @@
               <w:noProof/>
             </w:rPr>
           </w:pPr>
-          <w:hyperlink w:anchor="_Toc65186142" w:history="1">
+          <w:hyperlink w:anchor="_Toc65376143" w:history="1">
             <w:r>
               <w:rPr>
                 <w:rStyle w:val="Hyperlink"/>
@@ -850,7 +909,7 @@
                 <w:noProof/>
                 <w:webHidden/>
               </w:rPr>
-              <w:instrText xml:space="preserve"> PAGEREF _Toc65186142 \h </w:instrText>
+              <w:instrText xml:space="preserve"> PAGEREF _Toc65376143 \h </w:instrText>
             </w:r>
             <w:r>
               <w:rPr>
@@ -870,7 +929,7 @@
                 <w:noProof/>
                 <w:webHidden/>
               </w:rPr>
-              <w:t>2</w:t>
+              <w:t>3</w:t>
             </w:r>
             <w:r>
               <w:rPr>
@@ -891,7 +950,7 @@
               <w:noProof/>
             </w:rPr>
           </w:pPr>
-          <w:hyperlink w:anchor="_Toc65186143" w:history="1">
+          <w:hyperlink w:anchor="_Toc65376144" w:history="1">
             <w:r>
               <w:rPr>
                 <w:rStyle w:val="Hyperlink"/>
@@ -927,7 +986,7 @@
                 <w:noProof/>
                 <w:webHidden/>
               </w:rPr>
-              <w:instrText xml:space="preserve"> PAGEREF _Toc65186143 \h </w:instrText>
+              <w:instrText xml:space="preserve"> PAGEREF _Toc65376144 \h </w:instrText>
             </w:r>
             <w:r>
               <w:rPr>
@@ -947,7 +1006,7 @@
                 <w:noProof/>
                 <w:webHidden/>
               </w:rPr>
-              <w:t>2</w:t>
+              <w:t>3</w:t>
             </w:r>
             <w:r>
               <w:rPr>
@@ -968,7 +1027,7 @@
               <w:noProof/>
             </w:rPr>
           </w:pPr>
-          <w:hyperlink w:anchor="_Toc65186144" w:history="1">
+          <w:hyperlink w:anchor="_Toc65376145" w:history="1">
             <w:r>
               <w:rPr>
                 <w:rStyle w:val="Hyperlink"/>
@@ -1004,7 +1063,7 @@
                 <w:noProof/>
                 <w:webHidden/>
               </w:rPr>
-              <w:instrText xml:space="preserve"> PAGEREF _Toc65186144 \h </w:instrText>
+              <w:instrText xml:space="preserve"> PAGEREF _Toc65376145 \h </w:instrText>
             </w:r>
             <w:r>
               <w:rPr>
@@ -1024,7 +1083,7 @@
                 <w:noProof/>
                 <w:webHidden/>
               </w:rPr>
-              <w:t>3</w:t>
+              <w:t>4</w:t>
             </w:r>
             <w:r>
               <w:rPr>
@@ -1045,7 +1104,7 @@
               <w:noProof/>
             </w:rPr>
           </w:pPr>
-          <w:hyperlink w:anchor="_Toc65186145" w:history="1">
+          <w:hyperlink w:anchor="_Toc65376146" w:history="1">
             <w:r>
               <w:rPr>
                 <w:rStyle w:val="Hyperlink"/>
@@ -1081,7 +1140,7 @@
                 <w:noProof/>
                 <w:webHidden/>
               </w:rPr>
-              <w:instrText xml:space="preserve"> PAGEREF _Toc65186145 \h </w:instrText>
+              <w:instrText xml:space="preserve"> PAGEREF _Toc65376146 \h </w:instrText>
             </w:r>
             <w:r>
               <w:rPr>
@@ -1101,7 +1160,7 @@
                 <w:noProof/>
                 <w:webHidden/>
               </w:rPr>
-              <w:t>3</w:t>
+              <w:t>4</w:t>
             </w:r>
             <w:r>
               <w:rPr>
@@ -1122,7 +1181,7 @@
               <w:noProof/>
             </w:rPr>
           </w:pPr>
-          <w:hyperlink w:anchor="_Toc65186146" w:history="1">
+          <w:hyperlink w:anchor="_Toc65376147" w:history="1">
             <w:r>
               <w:rPr>
                 <w:rStyle w:val="Hyperlink"/>
@@ -1158,7 +1217,7 @@
                 <w:noProof/>
                 <w:webHidden/>
               </w:rPr>
-              <w:instrText xml:space="preserve"> PAGEREF _Toc65186146 \h </w:instrText>
+              <w:instrText xml:space="preserve"> PAGEREF _Toc65376147 \h </w:instrText>
             </w:r>
             <w:r>
               <w:rPr>
@@ -1178,7 +1237,7 @@
                 <w:noProof/>
                 <w:webHidden/>
               </w:rPr>
-              <w:t>3</w:t>
+              <w:t>4</w:t>
             </w:r>
             <w:r>
               <w:rPr>
@@ -1199,7 +1258,7 @@
               <w:noProof/>
             </w:rPr>
           </w:pPr>
-          <w:hyperlink w:anchor="_Toc65186147" w:history="1">
+          <w:hyperlink w:anchor="_Toc65376148" w:history="1">
             <w:r>
               <w:rPr>
                 <w:rStyle w:val="Hyperlink"/>
@@ -1235,7 +1294,7 @@
                 <w:noProof/>
                 <w:webHidden/>
               </w:rPr>
-              <w:instrText xml:space="preserve"> PAGEREF _Toc65186147 \h </w:instrText>
+              <w:instrText xml:space="preserve"> PAGEREF _Toc65376148 \h </w:instrText>
             </w:r>
             <w:r>
               <w:rPr>
@@ -1276,7 +1335,7 @@
               <w:noProof/>
             </w:rPr>
           </w:pPr>
-          <w:hyperlink w:anchor="_Toc65186148" w:history="1">
+          <w:hyperlink w:anchor="_Toc65376149" w:history="1">
             <w:r>
               <w:rPr>
                 <w:rStyle w:val="Hyperlink"/>
@@ -1312,7 +1371,7 @@
                 <w:noProof/>
                 <w:webHidden/>
               </w:rPr>
-              <w:instrText xml:space="preserve"> PAGEREF _Toc65186148 \h </w:instrText>
+              <w:instrText xml:space="preserve"> PAGEREF _Toc65376149 \h </w:instrText>
             </w:r>
             <w:r>
               <w:rPr>
@@ -1332,7 +1391,7 @@
                 <w:noProof/>
                 <w:webHidden/>
               </w:rPr>
-              <w:t>4</w:t>
+              <w:t>5</w:t>
             </w:r>
             <w:r>
               <w:rPr>
@@ -1353,7 +1412,7 @@
               <w:noProof/>
             </w:rPr>
           </w:pPr>
-          <w:hyperlink w:anchor="_Toc65186149" w:history="1">
+          <w:hyperlink w:anchor="_Toc65376150" w:history="1">
             <w:r>
               <w:rPr>
                 <w:rStyle w:val="Hyperlink"/>
@@ -1389,7 +1448,7 @@
                 <w:noProof/>
                 <w:webHidden/>
               </w:rPr>
-              <w:instrText xml:space="preserve"> PAGEREF _Toc65186149 \h </w:instrText>
+              <w:instrText xml:space="preserve"> PAGEREF _Toc65376150 \h </w:instrText>
             </w:r>
             <w:r>
               <w:rPr>
@@ -1409,7 +1468,7 @@
                 <w:noProof/>
                 <w:webHidden/>
               </w:rPr>
-              <w:t>4</w:t>
+              <w:t>5</w:t>
             </w:r>
             <w:r>
               <w:rPr>
@@ -1430,7 +1489,7 @@
               <w:noProof/>
             </w:rPr>
           </w:pPr>
-          <w:hyperlink w:anchor="_Toc65186150" w:history="1">
+          <w:hyperlink w:anchor="_Toc65376151" w:history="1">
             <w:r>
               <w:rPr>
                 <w:rStyle w:val="Hyperlink"/>
@@ -1466,7 +1525,7 @@
                 <w:noProof/>
                 <w:webHidden/>
               </w:rPr>
-              <w:instrText xml:space="preserve"> PAGEREF _Toc65186150 \h </w:instrText>
+              <w:instrText xml:space="preserve"> PAGEREF _Toc65376151 \h </w:instrText>
             </w:r>
             <w:r>
               <w:rPr>
@@ -1507,7 +1566,7 @@
               <w:noProof/>
             </w:rPr>
           </w:pPr>
-          <w:hyperlink w:anchor="_Toc65186151" w:history="1">
+          <w:hyperlink w:anchor="_Toc65376152" w:history="1">
             <w:r>
               <w:rPr>
                 <w:rStyle w:val="Hyperlink"/>
@@ -1543,7 +1602,7 @@
                 <w:noProof/>
                 <w:webHidden/>
               </w:rPr>
-              <w:instrText xml:space="preserve"> PAGEREF _Toc65186151 \h </w:instrText>
+              <w:instrText xml:space="preserve"> PAGEREF _Toc65376152 \h </w:instrText>
             </w:r>
             <w:r>
               <w:rPr>
@@ -1563,7 +1622,7 @@
                 <w:noProof/>
                 <w:webHidden/>
               </w:rPr>
-              <w:t>5</w:t>
+              <w:t>6</w:t>
             </w:r>
             <w:r>
               <w:rPr>
@@ -1584,7 +1643,7 @@
               <w:noProof/>
             </w:rPr>
           </w:pPr>
-          <w:hyperlink w:anchor="_Toc65186152" w:history="1">
+          <w:hyperlink w:anchor="_Toc65376153" w:history="1">
             <w:r>
               <w:rPr>
                 <w:rStyle w:val="Hyperlink"/>
@@ -1620,7 +1679,7 @@
                 <w:noProof/>
                 <w:webHidden/>
               </w:rPr>
-              <w:instrText xml:space="preserve"> PAGEREF _Toc65186152 \h </w:instrText>
+              <w:instrText xml:space="preserve"> PAGEREF _Toc65376153 \h </w:instrText>
             </w:r>
             <w:r>
               <w:rPr>
@@ -1640,7 +1699,7 @@
                 <w:noProof/>
                 <w:webHidden/>
               </w:rPr>
-              <w:t>5</w:t>
+              <w:t>6</w:t>
             </w:r>
             <w:r>
               <w:rPr>
@@ -1661,7 +1720,7 @@
               <w:noProof/>
             </w:rPr>
           </w:pPr>
-          <w:hyperlink w:anchor="_Toc65186153" w:history="1">
+          <w:hyperlink w:anchor="_Toc65376154" w:history="1">
             <w:r>
               <w:rPr>
                 <w:rStyle w:val="Hyperlink"/>
@@ -1697,7 +1756,7 @@
                 <w:noProof/>
                 <w:webHidden/>
               </w:rPr>
-              <w:instrText xml:space="preserve"> PAGEREF _Toc65186153 \h </w:instrText>
+              <w:instrText xml:space="preserve"> PAGEREF _Toc65376154 \h </w:instrText>
             </w:r>
             <w:r>
               <w:rPr>
@@ -1738,7 +1797,7 @@
               <w:noProof/>
             </w:rPr>
           </w:pPr>
-          <w:hyperlink w:anchor="_Toc65186154" w:history="1">
+          <w:hyperlink w:anchor="_Toc65376155" w:history="1">
             <w:r>
               <w:rPr>
                 <w:rStyle w:val="Hyperlink"/>
@@ -1774,7 +1833,7 @@
                 <w:noProof/>
                 <w:webHidden/>
               </w:rPr>
-              <w:instrText xml:space="preserve"> PAGEREF _Toc65186154 \h </w:instrText>
+              <w:instrText xml:space="preserve"> PAGEREF _Toc65376155 \h </w:instrText>
             </w:r>
             <w:r>
               <w:rPr>
@@ -1815,7 +1874,7 @@
               <w:noProof/>
             </w:rPr>
           </w:pPr>
-          <w:hyperlink w:anchor="_Toc65186155" w:history="1">
+          <w:hyperlink w:anchor="_Toc65376156" w:history="1">
             <w:r>
               <w:rPr>
                 <w:rStyle w:val="Hyperlink"/>
@@ -1851,7 +1910,7 @@
                 <w:noProof/>
                 <w:webHidden/>
               </w:rPr>
-              <w:instrText xml:space="preserve"> PAGEREF _Toc65186155 \h </w:instrText>
+              <w:instrText xml:space="preserve"> PAGEREF _Toc65376156 \h </w:instrText>
             </w:r>
             <w:r>
               <w:rPr>
@@ -1871,7 +1930,7 @@
                 <w:noProof/>
                 <w:webHidden/>
               </w:rPr>
-              <w:t>6</w:t>
+              <w:t>7</w:t>
             </w:r>
             <w:r>
               <w:rPr>
@@ -1892,7 +1951,7 @@
               <w:noProof/>
             </w:rPr>
           </w:pPr>
-          <w:hyperlink w:anchor="_Toc65186156" w:history="1">
+          <w:hyperlink w:anchor="_Toc65376157" w:history="1">
             <w:r>
               <w:rPr>
                 <w:rStyle w:val="Hyperlink"/>
@@ -1919,7 +1978,7 @@
                 <w:noProof/>
                 <w:webHidden/>
               </w:rPr>
-              <w:instrText xml:space="preserve"> PAGEREF _Toc65186156 \h </w:instrText>
+              <w:instrText xml:space="preserve"> PAGEREF _Toc65376157 \h </w:instrText>
             </w:r>
             <w:r>
               <w:rPr>
@@ -1939,7 +1998,7 @@
                 <w:noProof/>
                 <w:webHidden/>
               </w:rPr>
-              <w:t>7</w:t>
+              <w:t>8</w:t>
             </w:r>
             <w:r>
               <w:rPr>
@@ -1960,7 +2019,7 @@
               <w:noProof/>
             </w:rPr>
           </w:pPr>
-          <w:hyperlink w:anchor="_Toc65186157" w:history="1">
+          <w:hyperlink w:anchor="_Toc65376158" w:history="1">
             <w:r>
               <w:rPr>
                 <w:rStyle w:val="Hyperlink"/>
@@ -1987,7 +2046,7 @@
                 <w:noProof/>
                 <w:webHidden/>
               </w:rPr>
-              <w:instrText xml:space="preserve"> PAGEREF _Toc65186157 \h </w:instrText>
+              <w:instrText xml:space="preserve"> PAGEREF _Toc65376158 \h </w:instrText>
             </w:r>
             <w:r>
               <w:rPr>
@@ -2007,7 +2066,7 @@
                 <w:noProof/>
                 <w:webHidden/>
               </w:rPr>
-              <w:t>11</w:t>
+              <w:t>12</w:t>
             </w:r>
             <w:r>
               <w:rPr>
@@ -2043,7 +2102,7 @@
           <w:rFonts w:eastAsiaTheme="minorEastAsia"/>
         </w:rPr>
       </w:pPr>
-      <w:bookmarkStart w:id="0" w:name="_Toc65186140"/>
+      <w:bookmarkStart w:id="0" w:name="_Toc65376139"/>
       <w:r>
         <w:rPr>
           <w:rFonts w:eastAsiaTheme="minorEastAsia"/>
@@ -2058,6 +2117,181 @@
         <w:t>client</w:t>
       </w:r>
       <w:bookmarkEnd w:id="0"/>
+    </w:p>
+    <w:p>
+      <w:pPr>
+        <w:pStyle w:val="Heading2"/>
+      </w:pPr>
+      <w:bookmarkStart w:id="1" w:name="_Toc65376140"/>
+      <w:r>
+        <w:t>Actor</w:t>
+      </w:r>
+      <w:r>
+        <w:t>s</w:t>
+      </w:r>
+      <w:r>
+        <w:t xml:space="preserve"> </w:t>
+      </w:r>
+      <w:r>
+        <w:t>and respons</w:t>
+      </w:r>
+      <w:r>
+        <w:t>i</w:t>
+      </w:r>
+      <w:r>
+        <w:t>bil</w:t>
+      </w:r>
+      <w:r>
+        <w:t>i</w:t>
+      </w:r>
+      <w:r>
+        <w:t>ty</w:t>
+      </w:r>
+      <w:bookmarkEnd w:id="1"/>
+    </w:p>
+    <w:tbl>
+      <w:tblPr>
+        <w:tblStyle w:val="GridTable4"/>
+        <w:tblW w:w="0" w:type="auto"/>
+        <w:tblLook w:val="04A0" w:firstRow="1" w:lastRow="0" w:firstColumn="1" w:lastColumn="0" w:noHBand="0" w:noVBand="1"/>
+      </w:tblPr>
+      <w:tblGrid>
+        <w:gridCol w:w="4698"/>
+        <w:gridCol w:w="4698"/>
+      </w:tblGrid>
+      <w:tr>
+        <w:trPr>
+          <w:cnfStyle w:val="100000000000" w:firstRow="1" w:lastRow="0" w:firstColumn="0" w:lastColumn="0" w:oddVBand="0" w:evenVBand="0" w:oddHBand="0" w:evenHBand="0" w:firstRowFirstColumn="0" w:firstRowLastColumn="0" w:lastRowFirstColumn="0" w:lastRowLastColumn="0"/>
+        </w:trPr>
+        <w:tc>
+          <w:tcPr>
+            <w:cnfStyle w:val="001000000000" w:firstRow="0" w:lastRow="0" w:firstColumn="1" w:lastColumn="0" w:oddVBand="0" w:evenVBand="0" w:oddHBand="0" w:evenHBand="0" w:firstRowFirstColumn="0" w:firstRowLastColumn="0" w:lastRowFirstColumn="0" w:lastRowLastColumn="0"/>
+            <w:tcW w:w="4698" w:type="dxa"/>
+          </w:tcPr>
+          <w:p>
+            <w:r>
+              <w:t>Actors</w:t>
+            </w:r>
+          </w:p>
+        </w:tc>
+        <w:tc>
+          <w:tcPr>
+            <w:tcW w:w="4698" w:type="dxa"/>
+          </w:tcPr>
+          <w:p>
+            <w:pPr>
+              <w:cnfStyle w:val="100000000000" w:firstRow="1" w:lastRow="0" w:firstColumn="0" w:lastColumn="0" w:oddVBand="0" w:evenVBand="0" w:oddHBand="0" w:evenHBand="0" w:firstRowFirstColumn="0" w:firstRowLastColumn="0" w:lastRowFirstColumn="0" w:lastRowLastColumn="0"/>
+            </w:pPr>
+            <w:r>
+              <w:t>Respo</w:t>
+            </w:r>
+            <w:r>
+              <w:t>nsibility</w:t>
+            </w:r>
+          </w:p>
+        </w:tc>
+      </w:tr>
+      <w:tr>
+        <w:trPr>
+          <w:cnfStyle w:val="000000100000" w:firstRow="0" w:lastRow="0" w:firstColumn="0" w:lastColumn="0" w:oddVBand="0" w:evenVBand="0" w:oddHBand="1" w:evenHBand="0" w:firstRowFirstColumn="0" w:firstRowLastColumn="0" w:lastRowFirstColumn="0" w:lastRowLastColumn="0"/>
+        </w:trPr>
+        <w:tc>
+          <w:tcPr>
+            <w:cnfStyle w:val="001000000000" w:firstRow="0" w:lastRow="0" w:firstColumn="1" w:lastColumn="0" w:oddVBand="0" w:evenVBand="0" w:oddHBand="0" w:evenHBand="0" w:firstRowFirstColumn="0" w:firstRowLastColumn="0" w:lastRowFirstColumn="0" w:lastRowLastColumn="0"/>
+            <w:tcW w:w="4698" w:type="dxa"/>
+          </w:tcPr>
+          <w:p>
+            <w:r>
+              <w:t>HR Administration</w:t>
+            </w:r>
+          </w:p>
+        </w:tc>
+        <w:tc>
+          <w:tcPr>
+            <w:tcW w:w="4698" w:type="dxa"/>
+          </w:tcPr>
+          <w:p>
+            <w:pPr>
+              <w:cnfStyle w:val="000000100000" w:firstRow="0" w:lastRow="0" w:firstColumn="0" w:lastColumn="0" w:oddVBand="0" w:evenVBand="0" w:oddHBand="1" w:evenHBand="0" w:firstRowFirstColumn="0" w:firstRowLastColumn="0" w:lastRowFirstColumn="0" w:lastRowLastColumn="0"/>
+            </w:pPr>
+            <w:r>
+              <w:t>Manage employees: adding employees removing employees and assigning shift to employees</w:t>
+            </w:r>
+          </w:p>
+        </w:tc>
+      </w:tr>
+      <w:tr>
+        <w:tc>
+          <w:tcPr>
+            <w:cnfStyle w:val="001000000000" w:firstRow="0" w:lastRow="0" w:firstColumn="1" w:lastColumn="0" w:oddVBand="0" w:evenVBand="0" w:oddHBand="0" w:evenHBand="0" w:firstRowFirstColumn="0" w:firstRowLastColumn="0" w:lastRowFirstColumn="0" w:lastRowLastColumn="0"/>
+            <w:tcW w:w="4698" w:type="dxa"/>
+          </w:tcPr>
+          <w:p>
+            <w:r>
+              <w:t>Management</w:t>
+            </w:r>
+          </w:p>
+        </w:tc>
+        <w:tc>
+          <w:tcPr>
+            <w:tcW w:w="4698" w:type="dxa"/>
+          </w:tcPr>
+          <w:p>
+            <w:pPr>
+              <w:cnfStyle w:val="000000000000" w:firstRow="0" w:lastRow="0" w:firstColumn="0" w:lastColumn="0" w:oddVBand="0" w:evenVBand="0" w:oddHBand="0" w:evenHBand="0" w:firstRowFirstColumn="0" w:firstRowLastColumn="0" w:lastRowFirstColumn="0" w:lastRowLastColumn="0"/>
+            </w:pPr>
+            <w:r>
+              <w:t xml:space="preserve">See </w:t>
+            </w:r>
+            <w:r>
+              <w:t>employees’</w:t>
+            </w:r>
+            <w:r>
+              <w:t xml:space="preserve"> statistic and stock statistic.</w:t>
+            </w:r>
+          </w:p>
+        </w:tc>
+      </w:tr>
+      <w:tr>
+        <w:trPr>
+          <w:cnfStyle w:val="000000100000" w:firstRow="0" w:lastRow="0" w:firstColumn="0" w:lastColumn="0" w:oddVBand="0" w:evenVBand="0" w:oddHBand="1" w:evenHBand="0" w:firstRowFirstColumn="0" w:firstRowLastColumn="0" w:lastRowFirstColumn="0" w:lastRowLastColumn="0"/>
+        </w:trPr>
+        <w:tc>
+          <w:tcPr>
+            <w:cnfStyle w:val="001000000000" w:firstRow="0" w:lastRow="0" w:firstColumn="1" w:lastColumn="0" w:oddVBand="0" w:evenVBand="0" w:oddHBand="0" w:evenHBand="0" w:firstRowFirstColumn="0" w:firstRowLastColumn="0" w:lastRowFirstColumn="0" w:lastRowLastColumn="0"/>
+            <w:tcW w:w="4698" w:type="dxa"/>
+          </w:tcPr>
+          <w:p>
+            <w:r>
+              <w:t>Depot worker</w:t>
+            </w:r>
+          </w:p>
+        </w:tc>
+        <w:tc>
+          <w:tcPr>
+            <w:tcW w:w="4698" w:type="dxa"/>
+          </w:tcPr>
+          <w:p>
+            <w:pPr>
+              <w:cnfStyle w:val="000000100000" w:firstRow="0" w:lastRow="0" w:firstColumn="0" w:lastColumn="0" w:oddVBand="0" w:evenVBand="0" w:oddHBand="1" w:evenHBand="0" w:firstRowFirstColumn="0" w:firstRowLastColumn="0" w:lastRowFirstColumn="0" w:lastRowLastColumn="0"/>
+            </w:pPr>
+            <w:r>
+              <w:t>See restock request.</w:t>
+            </w:r>
+          </w:p>
+        </w:tc>
+      </w:tr>
+    </w:tbl>
+    <w:p/>
+    <w:p>
+      <w:pPr>
+        <w:pStyle w:val="Heading2"/>
+      </w:pPr>
+      <w:bookmarkStart w:id="2" w:name="_Toc65376141"/>
+      <w:r>
+        <w:t>Data constraints</w:t>
+      </w:r>
+      <w:bookmarkEnd w:id="2"/>
     </w:p>
     <w:p>
       <w:pPr>
@@ -2098,52 +2332,16 @@
         </w:numPr>
       </w:pPr>
       <w:r>
-        <w:t xml:space="preserve">The </w:t>
-      </w:r>
-      <w:r>
-        <w:t xml:space="preserve">HR administration </w:t>
-      </w:r>
-      <w:r>
-        <w:t xml:space="preserve">should be able to </w:t>
-      </w:r>
-      <w:r>
-        <w:t>add</w:t>
-      </w:r>
-      <w:r>
-        <w:t xml:space="preserve"> employees</w:t>
-      </w:r>
-      <w:r>
-        <w:t>,</w:t>
-      </w:r>
-      <w:r>
-        <w:t xml:space="preserve"> </w:t>
-      </w:r>
-      <w:r>
-        <w:t>renew</w:t>
-      </w:r>
-      <w:r>
-        <w:t xml:space="preserve"> </w:t>
-      </w:r>
-      <w:r>
-        <w:t>employees’</w:t>
-      </w:r>
-      <w:r>
-        <w:t xml:space="preserve"> contract</w:t>
-      </w:r>
-      <w:r>
-        <w:t xml:space="preserve">, assign shift to </w:t>
-      </w:r>
-      <w:r>
-        <w:t xml:space="preserve">employees </w:t>
-      </w:r>
-      <w:r>
-        <w:t xml:space="preserve">and </w:t>
-      </w:r>
-      <w:r>
-        <w:t>remove</w:t>
-      </w:r>
-      <w:r>
-        <w:t xml:space="preserve"> employees.</w:t>
+        <w:t>Media bazaar</w:t>
+      </w:r>
+      <w:r>
+        <w:t xml:space="preserve"> open</w:t>
+      </w:r>
+      <w:r>
+        <w:t>s</w:t>
+      </w:r>
+      <w:r>
+        <w:t xml:space="preserve"> at 7:30 to 22:30</w:t>
       </w:r>
     </w:p>
     <w:p>
@@ -2155,7 +2353,52 @@
         </w:numPr>
       </w:pPr>
       <w:r>
-        <w:t>Keep contract history of employees.</w:t>
+        <w:t xml:space="preserve">The </w:t>
+      </w:r>
+      <w:r>
+        <w:t xml:space="preserve">HR administration </w:t>
+      </w:r>
+      <w:r>
+        <w:t xml:space="preserve">should be able to </w:t>
+      </w:r>
+      <w:r>
+        <w:t>add</w:t>
+      </w:r>
+      <w:r>
+        <w:t xml:space="preserve"> employees</w:t>
+      </w:r>
+      <w:r>
+        <w:t>,</w:t>
+      </w:r>
+      <w:r>
+        <w:t xml:space="preserve"> </w:t>
+      </w:r>
+      <w:r>
+        <w:t>renew</w:t>
+      </w:r>
+      <w:r>
+        <w:t xml:space="preserve"> </w:t>
+      </w:r>
+      <w:r>
+        <w:t>employees’</w:t>
+      </w:r>
+      <w:r>
+        <w:t xml:space="preserve"> contract</w:t>
+      </w:r>
+      <w:r>
+        <w:t xml:space="preserve">, assign shift to </w:t>
+      </w:r>
+      <w:r>
+        <w:t xml:space="preserve">employees </w:t>
+      </w:r>
+      <w:r>
+        <w:t xml:space="preserve">and </w:t>
+      </w:r>
+      <w:r>
+        <w:t>remove</w:t>
+      </w:r>
+      <w:r>
+        <w:t xml:space="preserve"> employees.</w:t>
       </w:r>
     </w:p>
     <w:p>
@@ -2167,31 +2410,7 @@
         </w:numPr>
       </w:pPr>
       <w:r>
-        <w:t>C</w:t>
-      </w:r>
-      <w:r>
-        <w:t>ontr</w:t>
-      </w:r>
-      <w:r>
-        <w:t xml:space="preserve">act </w:t>
-      </w:r>
-      <w:r>
-        <w:t>information</w:t>
-      </w:r>
-      <w:r>
-        <w:t>: full time contract</w:t>
-      </w:r>
-      <w:r>
-        <w:t xml:space="preserve">, </w:t>
-      </w:r>
-      <w:r>
-        <w:t>80% contract</w:t>
-      </w:r>
-      <w:r>
-        <w:t xml:space="preserve"> and flex contract</w:t>
-      </w:r>
-      <w:r>
-        <w:t>.</w:t>
+        <w:t>Keep contract history of employees.</w:t>
       </w:r>
     </w:p>
     <w:p>
@@ -2203,16 +2422,28 @@
         </w:numPr>
       </w:pPr>
       <w:r>
-        <w:t>Full time contract: 48 hours a week</w:t>
-      </w:r>
-      <w:r>
-        <w:t xml:space="preserve">/ </w:t>
-      </w:r>
-      <w:r>
-        <w:t>6</w:t>
-      </w:r>
-      <w:r>
-        <w:t xml:space="preserve"> days a week</w:t>
+        <w:t>C</w:t>
+      </w:r>
+      <w:r>
+        <w:t>ontr</w:t>
+      </w:r>
+      <w:r>
+        <w:t xml:space="preserve">act </w:t>
+      </w:r>
+      <w:r>
+        <w:t>information</w:t>
+      </w:r>
+      <w:r>
+        <w:t>: full time contract</w:t>
+      </w:r>
+      <w:r>
+        <w:t xml:space="preserve">, </w:t>
+      </w:r>
+      <w:r>
+        <w:t>80% contract</w:t>
+      </w:r>
+      <w:r>
+        <w:t xml:space="preserve"> and flex contract</w:t>
       </w:r>
       <w:r>
         <w:t>.</w:t>
@@ -2227,19 +2458,13 @@
         </w:numPr>
       </w:pPr>
       <w:r>
-        <w:t>80% contract: 3</w:t>
-      </w:r>
-      <w:r>
-        <w:t>2</w:t>
+        <w:t>Full time contract: 4</w:t>
+      </w:r>
+      <w:r>
+        <w:t>0</w:t>
       </w:r>
       <w:r>
         <w:t xml:space="preserve"> hours a week</w:t>
-      </w:r>
-      <w:r>
-        <w:t>/</w:t>
-      </w:r>
-      <w:r>
-        <w:t xml:space="preserve"> 4 days a week</w:t>
       </w:r>
       <w:r>
         <w:t>.</w:t>
@@ -2254,13 +2479,16 @@
         </w:numPr>
       </w:pPr>
       <w:r>
-        <w:t>Flex contract: on call</w:t>
-      </w:r>
-      <w:r>
-        <w:t xml:space="preserve"> when </w:t>
-      </w:r>
-      <w:r>
-        <w:t>store need more workers.</w:t>
+        <w:t>80% contract: 3</w:t>
+      </w:r>
+      <w:r>
+        <w:t>2</w:t>
+      </w:r>
+      <w:r>
+        <w:t xml:space="preserve"> hours a week</w:t>
+      </w:r>
+      <w:r>
+        <w:t>.</w:t>
       </w:r>
     </w:p>
     <w:p>
@@ -2272,16 +2500,13 @@
         </w:numPr>
       </w:pPr>
       <w:r>
-        <w:t xml:space="preserve">First time contract is a </w:t>
-      </w:r>
-      <w:r>
-        <w:t>one-year</w:t>
-      </w:r>
-      <w:r>
-        <w:t xml:space="preserve"> contract</w:t>
-      </w:r>
-      <w:r>
-        <w:t>.</w:t>
+        <w:t>Flex contract: on call</w:t>
+      </w:r>
+      <w:r>
+        <w:t xml:space="preserve"> when </w:t>
+      </w:r>
+      <w:r>
+        <w:t>store need more workers.</w:t>
       </w:r>
     </w:p>
     <w:p>
@@ -2293,19 +2518,16 @@
         </w:numPr>
       </w:pPr>
       <w:r>
-        <w:t>Renew contract 3 times</w:t>
-      </w:r>
-      <w:r>
-        <w:t xml:space="preserve"> for three year</w:t>
-      </w:r>
-      <w:r>
-        <w:t>s</w:t>
-      </w:r>
-      <w:r>
-        <w:t xml:space="preserve"> after that </w:t>
-      </w:r>
-      <w:r>
-        <w:t>contract with no end date.</w:t>
+        <w:t xml:space="preserve">First time contract is a </w:t>
+      </w:r>
+      <w:r>
+        <w:t>one-year</w:t>
+      </w:r>
+      <w:r>
+        <w:t xml:space="preserve"> contract</w:t>
+      </w:r>
+      <w:r>
+        <w:t>.</w:t>
       </w:r>
     </w:p>
     <w:p>
@@ -2317,25 +2539,19 @@
         </w:numPr>
       </w:pPr>
       <w:r>
-        <w:t xml:space="preserve">Management should be able to see </w:t>
-      </w:r>
-      <w:r>
-        <w:t xml:space="preserve">statistics about </w:t>
-      </w:r>
-      <w:r>
-        <w:t>the indivi</w:t>
-      </w:r>
-      <w:r>
-        <w:t>dual</w:t>
-      </w:r>
-      <w:r>
-        <w:t xml:space="preserve"> employee and </w:t>
-      </w:r>
-      <w:r>
-        <w:t>stock</w:t>
-      </w:r>
-      <w:r>
-        <w:t>.</w:t>
+        <w:t>Renew contract 3 times</w:t>
+      </w:r>
+      <w:r>
+        <w:t xml:space="preserve"> for three year</w:t>
+      </w:r>
+      <w:r>
+        <w:t>s</w:t>
+      </w:r>
+      <w:r>
+        <w:t xml:space="preserve"> after that </w:t>
+      </w:r>
+      <w:r>
+        <w:t>contract with no end date.</w:t>
       </w:r>
     </w:p>
     <w:p>
@@ -2347,24 +2563,265 @@
         </w:numPr>
       </w:pPr>
       <w:r>
+        <w:t xml:space="preserve">Management should be able to see </w:t>
+      </w:r>
+      <w:r>
+        <w:t xml:space="preserve">statistics about </w:t>
+      </w:r>
+      <w:r>
+        <w:t>the indivi</w:t>
+      </w:r>
+      <w:r>
+        <w:t>dual</w:t>
+      </w:r>
+      <w:r>
+        <w:t xml:space="preserve"> employee and </w:t>
+      </w:r>
+      <w:r>
+        <w:t>stock</w:t>
+      </w:r>
+      <w:r>
+        <w:t>.</w:t>
+      </w:r>
+    </w:p>
+    <w:p>
+      <w:pPr>
+        <w:pStyle w:val="ListParagraph"/>
+        <w:numPr>
+          <w:ilvl w:val="0"/>
+          <w:numId w:val="1"/>
+        </w:numPr>
+      </w:pPr>
+      <w:r>
         <w:t>Last depot workers should be able to see data about stock and incoming shelf restock requests</w:t>
       </w:r>
       <w:r>
         <w:t>.</w:t>
       </w:r>
     </w:p>
+    <w:p/>
+    <w:p>
+      <w:r>
+        <w:t>For the employees we should store:</w:t>
+      </w:r>
+    </w:p>
+    <w:p>
+      <w:pPr>
+        <w:pStyle w:val="ListParagraph"/>
+        <w:numPr>
+          <w:ilvl w:val="0"/>
+          <w:numId w:val="26"/>
+        </w:numPr>
+      </w:pPr>
+      <w:r>
+        <w:t>First Name.</w:t>
+      </w:r>
+    </w:p>
+    <w:p>
+      <w:pPr>
+        <w:pStyle w:val="ListParagraph"/>
+        <w:numPr>
+          <w:ilvl w:val="0"/>
+          <w:numId w:val="26"/>
+        </w:numPr>
+      </w:pPr>
+      <w:r>
+        <w:t>Last name.</w:t>
+      </w:r>
+    </w:p>
+    <w:p>
+      <w:pPr>
+        <w:pStyle w:val="ListParagraph"/>
+        <w:numPr>
+          <w:ilvl w:val="0"/>
+          <w:numId w:val="26"/>
+        </w:numPr>
+      </w:pPr>
+      <w:r>
+        <w:t>Gender.</w:t>
+      </w:r>
+    </w:p>
+    <w:p>
+      <w:pPr>
+        <w:pStyle w:val="ListParagraph"/>
+        <w:numPr>
+          <w:ilvl w:val="0"/>
+          <w:numId w:val="26"/>
+        </w:numPr>
+      </w:pPr>
+      <w:r>
+        <w:t>Date of birth.</w:t>
+      </w:r>
+    </w:p>
+    <w:p>
+      <w:pPr>
+        <w:pStyle w:val="ListParagraph"/>
+        <w:numPr>
+          <w:ilvl w:val="0"/>
+          <w:numId w:val="26"/>
+        </w:numPr>
+      </w:pPr>
+      <w:r>
+        <w:t>BSN number/ Citizen ID number.</w:t>
+      </w:r>
+    </w:p>
+    <w:p>
+      <w:pPr>
+        <w:pStyle w:val="ListParagraph"/>
+        <w:numPr>
+          <w:ilvl w:val="0"/>
+          <w:numId w:val="26"/>
+        </w:numPr>
+      </w:pPr>
+      <w:r>
+        <w:t>Address.</w:t>
+      </w:r>
+    </w:p>
+    <w:p>
+      <w:pPr>
+        <w:pStyle w:val="ListParagraph"/>
+        <w:numPr>
+          <w:ilvl w:val="0"/>
+          <w:numId w:val="26"/>
+        </w:numPr>
+      </w:pPr>
+      <w:r>
+        <w:t>E-mail.</w:t>
+      </w:r>
+    </w:p>
+    <w:p>
+      <w:pPr>
+        <w:pStyle w:val="ListParagraph"/>
+        <w:numPr>
+          <w:ilvl w:val="0"/>
+          <w:numId w:val="26"/>
+        </w:numPr>
+      </w:pPr>
+      <w:r>
+        <w:t>Phone number.</w:t>
+      </w:r>
+    </w:p>
+    <w:p>
+      <w:pPr>
+        <w:pStyle w:val="ListParagraph"/>
+        <w:numPr>
+          <w:ilvl w:val="0"/>
+          <w:numId w:val="26"/>
+        </w:numPr>
+      </w:pPr>
+      <w:r>
+        <w:t>Type of contract.</w:t>
+      </w:r>
+    </w:p>
+    <w:p>
+      <w:pPr>
+        <w:pStyle w:val="ListParagraph"/>
+        <w:numPr>
+          <w:ilvl w:val="0"/>
+          <w:numId w:val="26"/>
+        </w:numPr>
+      </w:pPr>
+      <w:r>
+        <w:t>Hourly wage.</w:t>
+      </w:r>
+    </w:p>
+    <w:p>
+      <w:r>
+        <w:t xml:space="preserve">For </w:t>
+      </w:r>
+      <w:r>
+        <w:t>the stock we should store:</w:t>
+      </w:r>
+    </w:p>
+    <w:p>
+      <w:pPr>
+        <w:pStyle w:val="ListParagraph"/>
+        <w:numPr>
+          <w:ilvl w:val="0"/>
+          <w:numId w:val="27"/>
+        </w:numPr>
+      </w:pPr>
+      <w:r>
+        <w:t xml:space="preserve">Name </w:t>
+      </w:r>
+      <w:r>
+        <w:t>of product.</w:t>
+      </w:r>
+    </w:p>
+    <w:p>
+      <w:pPr>
+        <w:pStyle w:val="ListParagraph"/>
+        <w:numPr>
+          <w:ilvl w:val="0"/>
+          <w:numId w:val="27"/>
+        </w:numPr>
+      </w:pPr>
+      <w:r>
+        <w:t>Price</w:t>
+      </w:r>
+      <w:r>
+        <w:t>.</w:t>
+      </w:r>
+    </w:p>
+    <w:p>
+      <w:pPr>
+        <w:pStyle w:val="ListParagraph"/>
+        <w:numPr>
+          <w:ilvl w:val="0"/>
+          <w:numId w:val="27"/>
+        </w:numPr>
+      </w:pPr>
+      <w:r>
+        <w:lastRenderedPageBreak/>
+        <w:t>Quan</w:t>
+      </w:r>
+      <w:r>
+        <w:t>tity</w:t>
+      </w:r>
+      <w:r>
+        <w:t>.</w:t>
+      </w:r>
+    </w:p>
+    <w:p>
+      <w:pPr>
+        <w:pStyle w:val="ListParagraph"/>
+        <w:numPr>
+          <w:ilvl w:val="0"/>
+          <w:numId w:val="27"/>
+        </w:numPr>
+      </w:pPr>
+      <w:r>
+        <w:t>Serial number</w:t>
+      </w:r>
+      <w:r>
+        <w:t>.</w:t>
+      </w:r>
+    </w:p>
+    <w:p/>
     <w:p>
       <w:pPr>
         <w:pStyle w:val="Heading1"/>
       </w:pPr>
-      <w:bookmarkStart w:id="1" w:name="_Toc65186141"/>
-      <w:r>
-        <w:t>Fontional Requirement</w:t>
+      <w:bookmarkStart w:id="3" w:name="_Toc65376142"/>
+      <w:r>
+        <w:t>F</w:t>
+      </w:r>
+      <w:r>
+        <w:t>u</w:t>
+      </w:r>
+      <w:r>
+        <w:t>n</w:t>
+      </w:r>
+      <w:r>
+        <w:t>c</w:t>
+      </w:r>
+      <w:r>
+        <w:t>tional Requirement</w:t>
       </w:r>
       <w:r>
         <w:t>s</w:t>
       </w:r>
-      <w:bookmarkEnd w:id="1"/>
+      <w:bookmarkEnd w:id="3"/>
     </w:p>
     <w:p>
       <w:pPr>
@@ -2410,22 +2867,27 @@
       </w:r>
     </w:p>
     <w:p>
-      <w:r>
-        <w:t>Each user can see</w:t>
-      </w:r>
-      <w:r>
-        <w:t xml:space="preserve"> certain stuff</w:t>
-      </w:r>
-      <w:r>
-        <w:t xml:space="preserve"> and</w:t>
-      </w:r>
-      <w:r>
-        <w:t xml:space="preserve"> can</w:t>
-      </w:r>
-      <w:r>
-        <w:t xml:space="preserve"> do some stuff in the application</w:t>
-      </w:r>
-      <w:r>
+      <w:pPr>
+        <w:rPr>
+          <w:rStyle w:val="Strong"/>
+        </w:rPr>
+      </w:pPr>
+      <w:r>
+        <w:rPr>
+          <w:rStyle w:val="Strong"/>
+        </w:rPr>
+        <w:t xml:space="preserve">FR-02: HR administration </w:t>
+      </w:r>
+      <w:r>
+        <w:rPr>
+          <w:rStyle w:val="Strong"/>
+        </w:rPr>
+        <w:t>should be able to add employee in the application</w:t>
+      </w:r>
+      <w:r>
+        <w:rPr>
+          <w:rStyle w:val="Strong"/>
+        </w:rPr>
         <w:t>.</w:t>
       </w:r>
     </w:p>
@@ -2439,18 +2901,37 @@
         <w:rPr>
           <w:rStyle w:val="Strong"/>
         </w:rPr>
-        <w:t xml:space="preserve">FR-02: HR administration </w:t>
+        <w:t>FR-03: HR administration should be able to remove employee in the application</w:t>
       </w:r>
       <w:r>
         <w:rPr>
           <w:rStyle w:val="Strong"/>
         </w:rPr>
-        <w:t>should be able to add employee in the application</w:t>
-      </w:r>
-      <w:r>
+        <w:t>.</w:t>
+      </w:r>
+    </w:p>
+    <w:p>
+      <w:pPr>
         <w:rPr>
           <w:rStyle w:val="Strong"/>
         </w:rPr>
+      </w:pPr>
+      <w:r>
+        <w:rPr>
+          <w:rStyle w:val="Strong"/>
+        </w:rPr>
+        <w:t>FR-04: HR administ</w:t>
+      </w:r>
+      <w:r>
+        <w:rPr>
+          <w:rStyle w:val="Strong"/>
+        </w:rPr>
+        <w:t>ration should be able to assign shift to employee in the application</w:t>
+      </w:r>
+      <w:r>
+        <w:rPr>
+          <w:rStyle w:val="Strong"/>
+        </w:rPr>
         <w:t>.</w:t>
       </w:r>
     </w:p>
@@ -2464,12 +2945,48 @@
         <w:rPr>
           <w:rStyle w:val="Strong"/>
         </w:rPr>
-        <w:t>FR-03: HR administration should be able to remove employee in the application</w:t>
+        <w:t>FR-0</w:t>
       </w:r>
       <w:r>
         <w:rPr>
           <w:rStyle w:val="Strong"/>
         </w:rPr>
+        <w:t>5</w:t>
+      </w:r>
+      <w:r>
+        <w:rPr>
+          <w:rStyle w:val="Strong"/>
+        </w:rPr>
+        <w:t>: M</w:t>
+      </w:r>
+      <w:r>
+        <w:rPr>
+          <w:rStyle w:val="Strong"/>
+        </w:rPr>
+        <w:t>anagement should be able to see</w:t>
+      </w:r>
+      <w:r>
+        <w:rPr>
+          <w:rStyle w:val="Strong"/>
+        </w:rPr>
+        <w:t xml:space="preserve"> individual</w:t>
+      </w:r>
+      <w:r>
+        <w:rPr>
+          <w:rStyle w:val="Strong"/>
+        </w:rPr>
+        <w:t xml:space="preserve"> employee sta</w:t>
+      </w:r>
+      <w:r>
+        <w:rPr>
+          <w:rStyle w:val="Strong"/>
+        </w:rPr>
+        <w:t>tistic</w:t>
+      </w:r>
+      <w:r>
+        <w:rPr>
+          <w:rStyle w:val="Strong"/>
+        </w:rPr>
         <w:t>.</w:t>
       </w:r>
     </w:p>
@@ -2483,198 +3000,118 @@
         <w:rPr>
           <w:rStyle w:val="Strong"/>
         </w:rPr>
-        <w:t>FR-04: HR administ</w:t>
+        <w:t>FR-0</w:t>
       </w:r>
       <w:r>
         <w:rPr>
           <w:rStyle w:val="Strong"/>
         </w:rPr>
-        <w:t>ration should be able to assign shift to employee in the application</w:t>
+        <w:t>6</w:t>
       </w:r>
       <w:r>
         <w:rPr>
           <w:rStyle w:val="Strong"/>
         </w:rPr>
-        <w:t>.</w:t>
-      </w:r>
-    </w:p>
-    <w:p>
-      <w:pPr>
+        <w:t xml:space="preserve"> Mana</w:t>
+      </w:r>
+      <w:r>
         <w:rPr>
           <w:rStyle w:val="Strong"/>
         </w:rPr>
-      </w:pPr>
+        <w:t>gement should be able to</w:t>
+      </w:r>
       <w:r>
         <w:rPr>
           <w:rStyle w:val="Strong"/>
         </w:rPr>
-        <w:t>FR-0</w:t>
+        <w:t xml:space="preserve"> see </w:t>
       </w:r>
       <w:r>
         <w:rPr>
           <w:rStyle w:val="Strong"/>
         </w:rPr>
-        <w:t>5</w:t>
+        <w:t xml:space="preserve">individual </w:t>
       </w:r>
       <w:r>
         <w:rPr>
           <w:rStyle w:val="Strong"/>
         </w:rPr>
-        <w:t>: M</w:t>
+        <w:t>stock stati</w:t>
       </w:r>
       <w:r>
         <w:rPr>
           <w:rStyle w:val="Strong"/>
         </w:rPr>
-        <w:t>anagement should be able to see</w:t>
-      </w:r>
-      <w:r>
+        <w:t>stic.</w:t>
+      </w:r>
+    </w:p>
+    <w:p>
+      <w:pPr>
         <w:rPr>
           <w:rStyle w:val="Strong"/>
         </w:rPr>
-        <w:t xml:space="preserve"> individual</w:t>
-      </w:r>
+      </w:pPr>
       <w:r>
         <w:rPr>
           <w:rStyle w:val="Strong"/>
         </w:rPr>
-        <w:t xml:space="preserve"> employee sta</w:t>
+        <w:t>FR-07: Depot worker should be able to see restock reques</w:t>
       </w:r>
       <w:r>
         <w:rPr>
           <w:rStyle w:val="Strong"/>
         </w:rPr>
-        <w:t>tistic</w:t>
-      </w:r>
-      <w:r>
+        <w:t>t in the application.</w:t>
+      </w:r>
+    </w:p>
+    <w:p>
+      <w:pPr>
         <w:rPr>
           <w:rStyle w:val="Strong"/>
         </w:rPr>
-        <w:t>.</w:t>
-      </w:r>
-    </w:p>
-    <w:p>
-      <w:pPr>
+      </w:pPr>
+      <w:r>
         <w:rPr>
           <w:rStyle w:val="Strong"/>
         </w:rPr>
-      </w:pPr>
-      <w:r>
+        <w:t>FR-08: Depot worker should be able to approve restock request.</w:t>
+      </w:r>
+    </w:p>
+    <w:p>
+      <w:pPr>
         <w:rPr>
           <w:rStyle w:val="Strong"/>
         </w:rPr>
-        <w:t>FR-0</w:t>
-      </w:r>
+      </w:pPr>
       <w:r>
         <w:rPr>
           <w:rStyle w:val="Strong"/>
         </w:rPr>
-        <w:t>6</w:t>
+        <w:t>F</w:t>
       </w:r>
       <w:r>
         <w:rPr>
           <w:rStyle w:val="Strong"/>
         </w:rPr>
-        <w:t xml:space="preserve"> Mana</w:t>
-      </w:r>
-      <w:r>
+        <w:t>R-09: Depot worker should be able to reject restock request.</w:t>
+      </w:r>
+    </w:p>
+    <w:p>
+      <w:pPr>
         <w:rPr>
           <w:rStyle w:val="Strong"/>
         </w:rPr>
-        <w:t>gement should be able to</w:t>
-      </w:r>
-      <w:r>
-        <w:rPr>
-          <w:rStyle w:val="Strong"/>
-        </w:rPr>
-        <w:t xml:space="preserve"> see </w:t>
-      </w:r>
-      <w:r>
-        <w:rPr>
-          <w:rStyle w:val="Strong"/>
-        </w:rPr>
-        <w:t xml:space="preserve">individual </w:t>
-      </w:r>
-      <w:r>
-        <w:rPr>
-          <w:rStyle w:val="Strong"/>
-        </w:rPr>
-        <w:t>stock stati</w:t>
-      </w:r>
-      <w:r>
-        <w:rPr>
-          <w:rStyle w:val="Strong"/>
-        </w:rPr>
-        <w:t>stic.</w:t>
-      </w:r>
-    </w:p>
-    <w:p>
-      <w:pPr>
-        <w:rPr>
-          <w:rStyle w:val="Strong"/>
-        </w:rPr>
-      </w:pPr>
-      <w:r>
-        <w:rPr>
-          <w:rStyle w:val="Strong"/>
-        </w:rPr>
-        <w:t>FR-07: Depot worker should be able to see restock reques</w:t>
-      </w:r>
-      <w:r>
-        <w:rPr>
-          <w:rStyle w:val="Strong"/>
-        </w:rPr>
-        <w:t>t in the application.</w:t>
-      </w:r>
-    </w:p>
-    <w:p>
-      <w:pPr>
-        <w:rPr>
-          <w:rStyle w:val="Strong"/>
-        </w:rPr>
-      </w:pPr>
-      <w:r>
-        <w:rPr>
-          <w:rStyle w:val="Strong"/>
-        </w:rPr>
-        <w:t>FR-08: Depot worker should be able to approve restock request.</w:t>
-      </w:r>
-    </w:p>
-    <w:p>
-      <w:pPr>
-        <w:rPr>
-          <w:rStyle w:val="Strong"/>
-        </w:rPr>
-      </w:pPr>
-      <w:r>
-        <w:rPr>
-          <w:rStyle w:val="Strong"/>
-        </w:rPr>
-        <w:t>F</w:t>
-      </w:r>
-      <w:r>
-        <w:rPr>
-          <w:rStyle w:val="Strong"/>
-        </w:rPr>
-        <w:t>R-09: Depot worker should be able to reject restock request.</w:t>
-      </w:r>
-    </w:p>
-    <w:p>
-      <w:pPr>
-        <w:rPr>
-          <w:rStyle w:val="Strong"/>
-        </w:rPr>
       </w:pPr>
     </w:p>
     <w:p>
       <w:pPr>
         <w:pStyle w:val="Heading1"/>
       </w:pPr>
-      <w:bookmarkStart w:id="2" w:name="_Toc65186142"/>
+      <w:bookmarkStart w:id="4" w:name="_Toc65376143"/>
       <w:r>
         <w:t>Use cases</w:t>
       </w:r>
-      <w:bookmarkEnd w:id="2"/>
+      <w:bookmarkEnd w:id="4"/>
     </w:p>
     <w:p>
       <w:pPr>
@@ -2684,7 +3121,7 @@
           <w:szCs w:val="24"/>
         </w:rPr>
       </w:pPr>
-      <w:bookmarkStart w:id="3" w:name="_Toc65186143"/>
+      <w:bookmarkStart w:id="5" w:name="_Toc65376144"/>
       <w:r>
         <w:rPr>
           <w:rStyle w:val="Heading4Char"/>
@@ -2712,7 +3149,7 @@
         </w:rPr>
         <w:t>.</w:t>
       </w:r>
-      <w:bookmarkEnd w:id="3"/>
+      <w:bookmarkEnd w:id="5"/>
     </w:p>
     <w:p>
       <w:r>
@@ -2750,7 +3187,6 @@
         </w:numPr>
       </w:pPr>
       <w:r>
-        <w:lastRenderedPageBreak/>
         <w:t>Open the application and choose a job position.</w:t>
       </w:r>
     </w:p>
@@ -2878,7 +3314,7 @@
           <w:szCs w:val="24"/>
         </w:rPr>
       </w:pPr>
-      <w:bookmarkStart w:id="4" w:name="_Toc65186144"/>
+      <w:bookmarkStart w:id="6" w:name="_Toc65376145"/>
       <w:r>
         <w:rPr>
           <w:b/>
@@ -2886,6 +3322,7 @@
           <w:sz w:val="24"/>
           <w:szCs w:val="24"/>
         </w:rPr>
+        <w:lastRenderedPageBreak/>
         <w:t>Use case:</w:t>
       </w:r>
       <w:r>
@@ -2909,7 +3346,7 @@
         </w:rPr>
         <w:t>dd employee.</w:t>
       </w:r>
-      <w:bookmarkEnd w:id="4"/>
+      <w:bookmarkEnd w:id="6"/>
     </w:p>
     <w:p>
       <w:r>
@@ -3082,7 +3519,7 @@
           <w:szCs w:val="24"/>
         </w:rPr>
       </w:pPr>
-      <w:bookmarkStart w:id="5" w:name="_Toc65186145"/>
+      <w:bookmarkStart w:id="7" w:name="_Toc65376146"/>
       <w:r>
         <w:rPr>
           <w:b/>
@@ -3113,7 +3550,7 @@
         </w:rPr>
         <w:t>emove employee.</w:t>
       </w:r>
-      <w:bookmarkEnd w:id="5"/>
+      <w:bookmarkEnd w:id="7"/>
     </w:p>
     <w:p>
       <w:r>
@@ -3202,7 +3639,7 @@
           <w:szCs w:val="24"/>
         </w:rPr>
       </w:pPr>
-      <w:bookmarkStart w:id="6" w:name="_Toc65186146"/>
+      <w:bookmarkStart w:id="8" w:name="_Toc65376147"/>
       <w:r>
         <w:rPr>
           <w:b/>
@@ -3247,7 +3684,7 @@
         </w:rPr>
         <w:t>hifts</w:t>
       </w:r>
-      <w:bookmarkEnd w:id="6"/>
+      <w:bookmarkEnd w:id="8"/>
     </w:p>
     <w:p>
       <w:r>
@@ -3345,7 +3782,6 @@
         </w:numPr>
       </w:pPr>
       <w:r>
-        <w:lastRenderedPageBreak/>
         <w:t>System adds selected employee to assigned employees, removes it from available employees for this Day/Shift type and shows confirming message</w:t>
       </w:r>
       <w:r>
@@ -3417,7 +3853,7 @@
           <w:szCs w:val="24"/>
         </w:rPr>
       </w:pPr>
-      <w:bookmarkStart w:id="7" w:name="_Toc65186147"/>
+      <w:bookmarkStart w:id="9" w:name="_Toc65376148"/>
       <w:r>
         <w:rPr>
           <w:b/>
@@ -3476,7 +3912,7 @@
         </w:rPr>
         <w:t>hifts</w:t>
       </w:r>
-      <w:bookmarkEnd w:id="7"/>
+      <w:bookmarkEnd w:id="9"/>
     </w:p>
     <w:p>
       <w:r>
@@ -3526,6 +3962,7 @@
         </w:numPr>
       </w:pPr>
       <w:r>
+        <w:lastRenderedPageBreak/>
         <w:t>Administrator chooses “Day” and “Shift type”</w:t>
       </w:r>
       <w:r>
@@ -3642,7 +4079,7 @@
           <w:szCs w:val="24"/>
         </w:rPr>
       </w:pPr>
-      <w:bookmarkStart w:id="8" w:name="_Toc65186148"/>
+      <w:bookmarkStart w:id="10" w:name="_Toc65376149"/>
       <w:r>
         <w:rPr>
           <w:b/>
@@ -3701,7 +4138,7 @@
         </w:rPr>
         <w:t>mployees</w:t>
       </w:r>
-      <w:bookmarkEnd w:id="8"/>
+      <w:bookmarkEnd w:id="10"/>
     </w:p>
     <w:p>
       <w:r>
@@ -3778,7 +4215,7 @@
           <w:szCs w:val="24"/>
         </w:rPr>
       </w:pPr>
-      <w:bookmarkStart w:id="9" w:name="_Toc65186149"/>
+      <w:bookmarkStart w:id="11" w:name="_Toc65376150"/>
       <w:r>
         <w:rPr>
           <w:b/>
@@ -3823,7 +4260,7 @@
         </w:rPr>
         <w:t>equest</w:t>
       </w:r>
-      <w:bookmarkEnd w:id="9"/>
+      <w:bookmarkEnd w:id="11"/>
     </w:p>
     <w:p>
       <w:r>
@@ -3916,7 +4353,6 @@
         </w:numPr>
       </w:pPr>
       <w:r>
-        <w:lastRenderedPageBreak/>
         <w:t>System removes request from incoming requests, adds it to “approved requests” tab page and shows appropriate message</w:t>
       </w:r>
       <w:r>
@@ -3993,7 +4429,7 @@
           <w:szCs w:val="24"/>
         </w:rPr>
       </w:pPr>
-      <w:bookmarkStart w:id="10" w:name="_Toc65186150"/>
+      <w:bookmarkStart w:id="12" w:name="_Toc65376151"/>
       <w:r>
         <w:rPr>
           <w:b/>
@@ -4038,7 +4474,7 @@
         </w:rPr>
         <w:t>equest</w:t>
       </w:r>
-      <w:bookmarkEnd w:id="10"/>
+      <w:bookmarkEnd w:id="12"/>
     </w:p>
     <w:p>
       <w:r>
@@ -4061,6 +4497,7 @@
         <w:rPr>
           <w:b/>
         </w:rPr>
+        <w:lastRenderedPageBreak/>
         <w:t>Main Success Scenario:</w:t>
       </w:r>
     </w:p>
@@ -4165,7 +4602,7 @@
           <w:szCs w:val="24"/>
         </w:rPr>
       </w:pPr>
-      <w:bookmarkStart w:id="11" w:name="_Toc65186151"/>
+      <w:bookmarkStart w:id="13" w:name="_Toc65376152"/>
       <w:r>
         <w:rPr>
           <w:b/>
@@ -4189,7 +4626,7 @@
         </w:rPr>
         <w:t>View stock statistics.</w:t>
       </w:r>
-      <w:bookmarkEnd w:id="11"/>
+      <w:bookmarkEnd w:id="13"/>
     </w:p>
     <w:p>
       <w:r>
@@ -4311,7 +4748,7 @@
           <w:szCs w:val="24"/>
         </w:rPr>
       </w:pPr>
-      <w:bookmarkStart w:id="12" w:name="_Toc65186152"/>
+      <w:bookmarkStart w:id="14" w:name="_Toc65376153"/>
       <w:r>
         <w:rPr>
           <w:b/>
@@ -4342,7 +4779,7 @@
         </w:rPr>
         <w:t>.</w:t>
       </w:r>
-      <w:bookmarkEnd w:id="12"/>
+      <w:bookmarkEnd w:id="14"/>
     </w:p>
     <w:p>
       <w:pPr>
@@ -4457,7 +4894,7 @@
           <w:szCs w:val="24"/>
         </w:rPr>
       </w:pPr>
-      <w:bookmarkStart w:id="13" w:name="_Toc65186153"/>
+      <w:bookmarkStart w:id="15" w:name="_Toc65376154"/>
       <w:r>
         <w:rPr>
           <w:b/>
@@ -4465,7 +4902,6 @@
           <w:sz w:val="24"/>
           <w:szCs w:val="24"/>
         </w:rPr>
-        <w:lastRenderedPageBreak/>
         <w:t>Use case:</w:t>
       </w:r>
       <w:r>
@@ -4482,7 +4918,7 @@
         </w:rPr>
         <w:t>.</w:t>
       </w:r>
-      <w:bookmarkEnd w:id="13"/>
+      <w:bookmarkEnd w:id="15"/>
     </w:p>
     <w:p>
       <w:r>
@@ -4563,7 +4999,7 @@
           <w:szCs w:val="24"/>
         </w:rPr>
       </w:pPr>
-      <w:bookmarkStart w:id="14" w:name="_Toc65186154"/>
+      <w:bookmarkStart w:id="16" w:name="_Toc65376155"/>
       <w:r>
         <w:rPr>
           <w:rStyle w:val="Heading6Char"/>
@@ -4593,7 +5029,7 @@
         </w:rPr>
         <w:t>.</w:t>
       </w:r>
-      <w:bookmarkEnd w:id="14"/>
+      <w:bookmarkEnd w:id="16"/>
     </w:p>
     <w:p>
       <w:r>
@@ -4631,6 +5067,7 @@
         </w:numPr>
       </w:pPr>
       <w:r>
+        <w:lastRenderedPageBreak/>
         <w:t>The management clicks on the button “Employee statistics”.</w:t>
       </w:r>
     </w:p>
@@ -4691,7 +5128,7 @@
           <w:szCs w:val="24"/>
         </w:rPr>
       </w:pPr>
-      <w:bookmarkStart w:id="15" w:name="_Toc65186155"/>
+      <w:bookmarkStart w:id="17" w:name="_Toc65376156"/>
       <w:r>
         <w:rPr>
           <w:rStyle w:val="Heading6Char"/>
@@ -4721,7 +5158,7 @@
         </w:rPr>
         <w:t>.</w:t>
       </w:r>
-      <w:bookmarkEnd w:id="15"/>
+      <w:bookmarkEnd w:id="17"/>
     </w:p>
     <w:p>
       <w:r>
@@ -4774,11 +5211,11 @@
         <w:t>The application logs out the user and displays the log in page.</w:t>
       </w:r>
     </w:p>
-    <w:bookmarkStart w:id="16" w:name="_Toc65186156"/>
     <w:p>
       <w:pPr>
         <w:pStyle w:val="Heading1"/>
       </w:pPr>
+      <w:bookmarkStart w:id="18" w:name="_Toc65376157"/>
       <w:r>
         <w:rPr>
           <w:noProof/>
@@ -5417,7 +5854,7 @@
       <w:r>
         <w:t>Gui</w:t>
       </w:r>
-      <w:bookmarkEnd w:id="16"/>
+      <w:bookmarkEnd w:id="18"/>
     </w:p>
     <w:p>
       <w:r>
@@ -5509,16 +5946,11 @@
                 <v:textbox style="mso-fit-shape-to-text:t">
                   <w:txbxContent>
                     <w:p>
-                      <w:proofErr w:type="gramStart"/>
                       <w:r>
                         <w:t>Here</w:t>
                       </w:r>
                       <w:r>
-                        <w:t>’s</w:t>
-                      </w:r>
-                      <w:proofErr w:type="gramEnd"/>
-                      <w:r>
-                        <w:t xml:space="preserve"> the shift for the week and the employee assigned to them.</w:t>
+                        <w:t>’s the shift for the week and the employee assigned to them.</w:t>
                       </w:r>
                     </w:p>
                   </w:txbxContent>
@@ -6289,11 +6721,9 @@
                       <w:r>
                         <w:t xml:space="preserve"> </w:t>
                       </w:r>
-                      <w:proofErr w:type="gramStart"/>
                       <w:r>
                         <w:t>employees</w:t>
                       </w:r>
-                      <w:proofErr w:type="gramEnd"/>
                       <w:r>
                         <w:t xml:space="preserve"> </w:t>
                       </w:r>
@@ -6876,62 +7306,6 @@
     </w:p>
     <w:p>
       <w:r>
-        <w:rPr>
-          <w:noProof/>
-        </w:rPr>
-        <w:drawing>
-          <wp:anchor distT="0" distB="0" distL="114300" distR="114300" simplePos="0" relativeHeight="251673600" behindDoc="0" locked="0" layoutInCell="1" allowOverlap="1" wp14:anchorId="7CDE1E74" wp14:editId="3B69AE19">
-            <wp:simplePos x="0" y="0"/>
-            <wp:positionH relativeFrom="margin">
-              <wp:align>right</wp:align>
-            </wp:positionH>
-            <wp:positionV relativeFrom="paragraph">
-              <wp:posOffset>12246</wp:posOffset>
-            </wp:positionV>
-            <wp:extent cx="3201670" cy="1799590"/>
-            <wp:effectExtent l="0" t="0" r="0" b="0"/>
-            <wp:wrapSquare wrapText="bothSides"/>
-            <wp:docPr id="15" name="Picture 15"/>
-            <wp:cNvGraphicFramePr>
-              <a:graphicFrameLocks xmlns:a="http://schemas.openxmlformats.org/drawingml/2006/main" noChangeAspect="1"/>
-            </wp:cNvGraphicFramePr>
-            <a:graphic xmlns:a="http://schemas.openxmlformats.org/drawingml/2006/main">
-              <a:graphicData uri="http://schemas.openxmlformats.org/drawingml/2006/picture">
-                <pic:pic xmlns:pic="http://schemas.openxmlformats.org/drawingml/2006/picture">
-                  <pic:nvPicPr>
-                    <pic:cNvPr id="15" name="12_stock_data.png"/>
-                    <pic:cNvPicPr/>
-                  </pic:nvPicPr>
-                  <pic:blipFill>
-                    <a:blip r:embed="rId23" cstate="print">
-                      <a:extLst>
-                        <a:ext uri="{28A0092B-C50C-407E-A947-70E740481C1C}">
-                          <a14:useLocalDpi xmlns:a14="http://schemas.microsoft.com/office/drawing/2010/main" val="0"/>
-                        </a:ext>
-                      </a:extLst>
-                    </a:blip>
-                    <a:stretch>
-                      <a:fillRect/>
-                    </a:stretch>
-                  </pic:blipFill>
-                  <pic:spPr>
-                    <a:xfrm>
-                      <a:off x="0" y="0"/>
-                      <a:ext cx="3201670" cy="1799590"/>
-                    </a:xfrm>
-                    <a:prstGeom prst="rect">
-                      <a:avLst/>
-                    </a:prstGeom>
-                  </pic:spPr>
-                </pic:pic>
-              </a:graphicData>
-            </a:graphic>
-          </wp:anchor>
-        </w:drawing>
-      </w:r>
-    </w:p>
-    <w:p>
-      <w:r>
         <w:br w:type="page"/>
       </w:r>
     </w:p>
@@ -6939,12 +7313,12 @@
       <w:pPr>
         <w:pStyle w:val="Heading1"/>
       </w:pPr>
-      <w:bookmarkStart w:id="17" w:name="_Toc65186157"/>
+      <w:bookmarkStart w:id="19" w:name="_Toc65376158"/>
       <w:r>
         <w:lastRenderedPageBreak/>
         <w:t>Website wireframe</w:t>
       </w:r>
-      <w:bookmarkEnd w:id="17"/>
+      <w:bookmarkEnd w:id="19"/>
       <w:r>
         <w:t xml:space="preserve"> </w:t>
       </w:r>
@@ -6958,7 +7332,7 @@
       </w:r>
     </w:p>
     <w:sectPr>
-      <w:footerReference w:type="default" r:id="rId24"/>
+      <w:footerReference w:type="default" r:id="rId23"/>
       <w:pgSz w:w="12240" w:h="15840"/>
       <w:pgMar w:top="1417" w:right="1417" w:bottom="1417" w:left="1417" w:header="720" w:footer="720" w:gutter="0"/>
       <w:pgNumType w:start="0"/>
@@ -7090,6 +7464,205 @@
 <file path=word/numbering.xml><?xml version="1.0" encoding="utf-8"?>
 <w:numbering xmlns:wpc="http://schemas.microsoft.com/office/word/2010/wordprocessingCanvas" xmlns:cx="http://schemas.microsoft.com/office/drawing/2014/chartex" xmlns:cx1="http://schemas.microsoft.com/office/drawing/2015/9/8/chartex" xmlns:cx2="http://schemas.microsoft.com/office/drawing/2015/10/21/chartex" xmlns:cx3="http://schemas.microsoft.com/office/drawing/2016/5/9/chartex" xmlns:cx4="http://schemas.microsoft.com/office/drawing/2016/5/10/chartex" xmlns:cx5="http://schemas.microsoft.com/office/drawing/2016/5/11/chartex" xmlns:cx6="http://schemas.microsoft.com/office/drawing/2016/5/12/chartex" xmlns:cx7="http://schemas.microsoft.com/office/drawing/2016/5/13/chartex" xmlns:cx8="http://schemas.microsoft.com/office/drawing/2016/5/14/chartex" xmlns:mc="http://schemas.openxmlformats.org/markup-compatibility/2006" xmlns:aink="http://schemas.microsoft.com/office/drawing/2016/ink" xmlns:am3d="http://schemas.microsoft.com/office/drawing/2017/model3d" xmlns:o="urn:schemas-microsoft-com:office:office" xmlns:r="http://schemas.openxmlformats.org/officeDocument/2006/relationships" xmlns:m="http://schemas.openxmlformats.org/officeDocument/2006/math" xmlns:v="urn:schemas-microsoft-com:vml" xmlns:wp14="http://schemas.microsoft.com/office/word/2010/wordprocessingDrawing" xmlns:wp="http://schemas.openxmlformats.org/drawingml/2006/wordprocessingDrawing" xmlns:w10="urn:schemas-microsoft-com:office:word" xmlns:w="http://schemas.openxmlformats.org/wordprocessingml/2006/main" xmlns:w14="http://schemas.microsoft.com/office/word/2010/wordml" xmlns:w15="http://schemas.microsoft.com/office/word/2012/wordml" xmlns:w16cex="http://schemas.microsoft.com/office/word/2018/wordml/cex" xmlns:w16cid="http://schemas.microsoft.com/office/word/2016/wordml/cid" xmlns:w16="http://schemas.microsoft.com/office/word/2018/wordml" xmlns:w16se="http://schemas.microsoft.com/office/word/2015/wordml/symex" xmlns:wpg="http://schemas.microsoft.com/office/word/2010/wordprocessingGroup" xmlns:wpi="http://schemas.microsoft.com/office/word/2010/wordprocessingInk" xmlns:wne="http://schemas.microsoft.com/office/word/2006/wordml" xmlns:wps="http://schemas.microsoft.com/office/word/2010/wordprocessingShape" mc:Ignorable="w14 w15 w16se w16cid w16 w16cex wp14">
   <w:abstractNum w:abstractNumId="0" w15:restartNumberingAfterBreak="0">
+    <w:nsid w:val="01250818"/>
+    <w:multiLevelType w:val="hybridMultilevel"/>
+    <w:tmpl w:val="6BCC0466"/>
+    <w:lvl w:ilvl="0" w:tplc="0409000F">
+      <w:start w:val="1"/>
+      <w:numFmt w:val="decimal"/>
+      <w:lvlText w:val="%1."/>
+      <w:lvlJc w:val="left"/>
+      <w:pPr>
+        <w:ind w:left="1080" w:hanging="360"/>
+      </w:pPr>
+    </w:lvl>
+    <w:lvl w:ilvl="1" w:tplc="04090019" w:tentative="1">
+      <w:start w:val="1"/>
+      <w:numFmt w:val="lowerLetter"/>
+      <w:lvlText w:val="%2."/>
+      <w:lvlJc w:val="left"/>
+      <w:pPr>
+        <w:ind w:left="1800" w:hanging="360"/>
+      </w:pPr>
+    </w:lvl>
+    <w:lvl w:ilvl="2" w:tplc="0409001B" w:tentative="1">
+      <w:start w:val="1"/>
+      <w:numFmt w:val="lowerRoman"/>
+      <w:lvlText w:val="%3."/>
+      <w:lvlJc w:val="right"/>
+      <w:pPr>
+        <w:ind w:left="2520" w:hanging="180"/>
+      </w:pPr>
+    </w:lvl>
+    <w:lvl w:ilvl="3" w:tplc="0409000F" w:tentative="1">
+      <w:start w:val="1"/>
+      <w:numFmt w:val="decimal"/>
+      <w:lvlText w:val="%4."/>
+      <w:lvlJc w:val="left"/>
+      <w:pPr>
+        <w:ind w:left="3240" w:hanging="360"/>
+      </w:pPr>
+    </w:lvl>
+    <w:lvl w:ilvl="4" w:tplc="04090019" w:tentative="1">
+      <w:start w:val="1"/>
+      <w:numFmt w:val="lowerLetter"/>
+      <w:lvlText w:val="%5."/>
+      <w:lvlJc w:val="left"/>
+      <w:pPr>
+        <w:ind w:left="3960" w:hanging="360"/>
+      </w:pPr>
+    </w:lvl>
+    <w:lvl w:ilvl="5" w:tplc="0409001B" w:tentative="1">
+      <w:start w:val="1"/>
+      <w:numFmt w:val="lowerRoman"/>
+      <w:lvlText w:val="%6."/>
+      <w:lvlJc w:val="right"/>
+      <w:pPr>
+        <w:ind w:left="4680" w:hanging="180"/>
+      </w:pPr>
+    </w:lvl>
+    <w:lvl w:ilvl="6" w:tplc="0409000F" w:tentative="1">
+      <w:start w:val="1"/>
+      <w:numFmt w:val="decimal"/>
+      <w:lvlText w:val="%7."/>
+      <w:lvlJc w:val="left"/>
+      <w:pPr>
+        <w:ind w:left="5400" w:hanging="360"/>
+      </w:pPr>
+    </w:lvl>
+    <w:lvl w:ilvl="7" w:tplc="04090019" w:tentative="1">
+      <w:start w:val="1"/>
+      <w:numFmt w:val="lowerLetter"/>
+      <w:lvlText w:val="%8."/>
+      <w:lvlJc w:val="left"/>
+      <w:pPr>
+        <w:ind w:left="6120" w:hanging="360"/>
+      </w:pPr>
+    </w:lvl>
+    <w:lvl w:ilvl="8" w:tplc="0409001B" w:tentative="1">
+      <w:start w:val="1"/>
+      <w:numFmt w:val="lowerRoman"/>
+      <w:lvlText w:val="%9."/>
+      <w:lvlJc w:val="right"/>
+      <w:pPr>
+        <w:ind w:left="6840" w:hanging="180"/>
+      </w:pPr>
+    </w:lvl>
+  </w:abstractNum>
+  <w:abstractNum w:abstractNumId="1" w15:restartNumberingAfterBreak="0">
+    <w:nsid w:val="030053E1"/>
+    <w:multiLevelType w:val="hybridMultilevel"/>
+    <w:tmpl w:val="4C744DDC"/>
+    <w:lvl w:ilvl="0" w:tplc="04090003">
+      <w:start w:val="1"/>
+      <w:numFmt w:val="bullet"/>
+      <w:lvlText w:val="o"/>
+      <w:lvlJc w:val="left"/>
+      <w:pPr>
+        <w:ind w:left="1440" w:hanging="360"/>
+      </w:pPr>
+      <w:rPr>
+        <w:rFonts w:ascii="Courier New" w:hAnsi="Courier New" w:cs="Courier New" w:hint="default"/>
+      </w:rPr>
+    </w:lvl>
+    <w:lvl w:ilvl="1" w:tplc="04090003" w:tentative="1">
+      <w:start w:val="1"/>
+      <w:numFmt w:val="bullet"/>
+      <w:lvlText w:val="o"/>
+      <w:lvlJc w:val="left"/>
+      <w:pPr>
+        <w:ind w:left="2160" w:hanging="360"/>
+      </w:pPr>
+      <w:rPr>
+        <w:rFonts w:ascii="Courier New" w:hAnsi="Courier New" w:cs="Courier New" w:hint="default"/>
+      </w:rPr>
+    </w:lvl>
+    <w:lvl w:ilvl="2" w:tplc="04090005" w:tentative="1">
+      <w:start w:val="1"/>
+      <w:numFmt w:val="bullet"/>
+      <w:lvlText w:val=""/>
+      <w:lvlJc w:val="left"/>
+      <w:pPr>
+        <w:ind w:left="2880" w:hanging="360"/>
+      </w:pPr>
+      <w:rPr>
+        <w:rFonts w:ascii="Wingdings" w:hAnsi="Wingdings" w:hint="default"/>
+      </w:rPr>
+    </w:lvl>
+    <w:lvl w:ilvl="3" w:tplc="04090001" w:tentative="1">
+      <w:start w:val="1"/>
+      <w:numFmt w:val="bullet"/>
+      <w:lvlText w:val=""/>
+      <w:lvlJc w:val="left"/>
+      <w:pPr>
+        <w:ind w:left="3600" w:hanging="360"/>
+      </w:pPr>
+      <w:rPr>
+        <w:rFonts w:ascii="Symbol" w:hAnsi="Symbol" w:hint="default"/>
+      </w:rPr>
+    </w:lvl>
+    <w:lvl w:ilvl="4" w:tplc="04090003" w:tentative="1">
+      <w:start w:val="1"/>
+      <w:numFmt w:val="bullet"/>
+      <w:lvlText w:val="o"/>
+      <w:lvlJc w:val="left"/>
+      <w:pPr>
+        <w:ind w:left="4320" w:hanging="360"/>
+      </w:pPr>
+      <w:rPr>
+        <w:rFonts w:ascii="Courier New" w:hAnsi="Courier New" w:cs="Courier New" w:hint="default"/>
+      </w:rPr>
+    </w:lvl>
+    <w:lvl w:ilvl="5" w:tplc="04090005" w:tentative="1">
+      <w:start w:val="1"/>
+      <w:numFmt w:val="bullet"/>
+      <w:lvlText w:val=""/>
+      <w:lvlJc w:val="left"/>
+      <w:pPr>
+        <w:ind w:left="5040" w:hanging="360"/>
+      </w:pPr>
+      <w:rPr>
+        <w:rFonts w:ascii="Wingdings" w:hAnsi="Wingdings" w:hint="default"/>
+      </w:rPr>
+    </w:lvl>
+    <w:lvl w:ilvl="6" w:tplc="04090001" w:tentative="1">
+      <w:start w:val="1"/>
+      <w:numFmt w:val="bullet"/>
+      <w:lvlText w:val=""/>
+      <w:lvlJc w:val="left"/>
+      <w:pPr>
+        <w:ind w:left="5760" w:hanging="360"/>
+      </w:pPr>
+      <w:rPr>
+        <w:rFonts w:ascii="Symbol" w:hAnsi="Symbol" w:hint="default"/>
+      </w:rPr>
+    </w:lvl>
+    <w:lvl w:ilvl="7" w:tplc="04090003" w:tentative="1">
+      <w:start w:val="1"/>
+      <w:numFmt w:val="bullet"/>
+      <w:lvlText w:val="o"/>
+      <w:lvlJc w:val="left"/>
+      <w:pPr>
+        <w:ind w:left="6480" w:hanging="360"/>
+      </w:pPr>
+      <w:rPr>
+        <w:rFonts w:ascii="Courier New" w:hAnsi="Courier New" w:cs="Courier New" w:hint="default"/>
+      </w:rPr>
+    </w:lvl>
+    <w:lvl w:ilvl="8" w:tplc="04090005" w:tentative="1">
+      <w:start w:val="1"/>
+      <w:numFmt w:val="bullet"/>
+      <w:lvlText w:val=""/>
+      <w:lvlJc w:val="left"/>
+      <w:pPr>
+        <w:ind w:left="7200" w:hanging="360"/>
+      </w:pPr>
+      <w:rPr>
+        <w:rFonts w:ascii="Wingdings" w:hAnsi="Wingdings" w:hint="default"/>
+      </w:rPr>
+    </w:lvl>
+  </w:abstractNum>
+  <w:abstractNum w:abstractNumId="2" w15:restartNumberingAfterBreak="0">
     <w:nsid w:val="03C253DC"/>
     <w:multiLevelType w:val="hybridMultilevel"/>
     <w:tmpl w:val="E7C061AE"/>
@@ -7179,7 +7752,7 @@
       </w:pPr>
     </w:lvl>
   </w:abstractNum>
-  <w:abstractNum w:abstractNumId="1" w15:restartNumberingAfterBreak="0">
+  <w:abstractNum w:abstractNumId="3" w15:restartNumberingAfterBreak="0">
     <w:nsid w:val="0A115D1D"/>
     <w:multiLevelType w:val="hybridMultilevel"/>
     <w:tmpl w:val="D98EAB18"/>
@@ -7269,7 +7842,7 @@
       </w:pPr>
     </w:lvl>
   </w:abstractNum>
-  <w:abstractNum w:abstractNumId="2" w15:restartNumberingAfterBreak="0">
+  <w:abstractNum w:abstractNumId="4" w15:restartNumberingAfterBreak="0">
     <w:nsid w:val="0B880A91"/>
     <w:multiLevelType w:val="hybridMultilevel"/>
     <w:tmpl w:val="2FC0666C"/>
@@ -7359,7 +7932,233 @@
       </w:pPr>
     </w:lvl>
   </w:abstractNum>
-  <w:abstractNum w:abstractNumId="3" w15:restartNumberingAfterBreak="0">
+  <w:abstractNum w:abstractNumId="5" w15:restartNumberingAfterBreak="0">
+    <w:nsid w:val="15E06776"/>
+    <w:multiLevelType w:val="hybridMultilevel"/>
+    <w:tmpl w:val="F03AA346"/>
+    <w:lvl w:ilvl="0" w:tplc="04090001">
+      <w:start w:val="1"/>
+      <w:numFmt w:val="bullet"/>
+      <w:lvlText w:val=""/>
+      <w:lvlJc w:val="left"/>
+      <w:pPr>
+        <w:ind w:left="720" w:hanging="360"/>
+      </w:pPr>
+      <w:rPr>
+        <w:rFonts w:ascii="Symbol" w:hAnsi="Symbol" w:hint="default"/>
+      </w:rPr>
+    </w:lvl>
+    <w:lvl w:ilvl="1" w:tplc="04090003" w:tentative="1">
+      <w:start w:val="1"/>
+      <w:numFmt w:val="bullet"/>
+      <w:lvlText w:val="o"/>
+      <w:lvlJc w:val="left"/>
+      <w:pPr>
+        <w:ind w:left="1440" w:hanging="360"/>
+      </w:pPr>
+      <w:rPr>
+        <w:rFonts w:ascii="Courier New" w:hAnsi="Courier New" w:cs="Courier New" w:hint="default"/>
+      </w:rPr>
+    </w:lvl>
+    <w:lvl w:ilvl="2" w:tplc="04090005" w:tentative="1">
+      <w:start w:val="1"/>
+      <w:numFmt w:val="bullet"/>
+      <w:lvlText w:val=""/>
+      <w:lvlJc w:val="left"/>
+      <w:pPr>
+        <w:ind w:left="2160" w:hanging="360"/>
+      </w:pPr>
+      <w:rPr>
+        <w:rFonts w:ascii="Wingdings" w:hAnsi="Wingdings" w:hint="default"/>
+      </w:rPr>
+    </w:lvl>
+    <w:lvl w:ilvl="3" w:tplc="04090001" w:tentative="1">
+      <w:start w:val="1"/>
+      <w:numFmt w:val="bullet"/>
+      <w:lvlText w:val=""/>
+      <w:lvlJc w:val="left"/>
+      <w:pPr>
+        <w:ind w:left="2880" w:hanging="360"/>
+      </w:pPr>
+      <w:rPr>
+        <w:rFonts w:ascii="Symbol" w:hAnsi="Symbol" w:hint="default"/>
+      </w:rPr>
+    </w:lvl>
+    <w:lvl w:ilvl="4" w:tplc="04090003" w:tentative="1">
+      <w:start w:val="1"/>
+      <w:numFmt w:val="bullet"/>
+      <w:lvlText w:val="o"/>
+      <w:lvlJc w:val="left"/>
+      <w:pPr>
+        <w:ind w:left="3600" w:hanging="360"/>
+      </w:pPr>
+      <w:rPr>
+        <w:rFonts w:ascii="Courier New" w:hAnsi="Courier New" w:cs="Courier New" w:hint="default"/>
+      </w:rPr>
+    </w:lvl>
+    <w:lvl w:ilvl="5" w:tplc="04090005" w:tentative="1">
+      <w:start w:val="1"/>
+      <w:numFmt w:val="bullet"/>
+      <w:lvlText w:val=""/>
+      <w:lvlJc w:val="left"/>
+      <w:pPr>
+        <w:ind w:left="4320" w:hanging="360"/>
+      </w:pPr>
+      <w:rPr>
+        <w:rFonts w:ascii="Wingdings" w:hAnsi="Wingdings" w:hint="default"/>
+      </w:rPr>
+    </w:lvl>
+    <w:lvl w:ilvl="6" w:tplc="04090001" w:tentative="1">
+      <w:start w:val="1"/>
+      <w:numFmt w:val="bullet"/>
+      <w:lvlText w:val=""/>
+      <w:lvlJc w:val="left"/>
+      <w:pPr>
+        <w:ind w:left="5040" w:hanging="360"/>
+      </w:pPr>
+      <w:rPr>
+        <w:rFonts w:ascii="Symbol" w:hAnsi="Symbol" w:hint="default"/>
+      </w:rPr>
+    </w:lvl>
+    <w:lvl w:ilvl="7" w:tplc="04090003" w:tentative="1">
+      <w:start w:val="1"/>
+      <w:numFmt w:val="bullet"/>
+      <w:lvlText w:val="o"/>
+      <w:lvlJc w:val="left"/>
+      <w:pPr>
+        <w:ind w:left="5760" w:hanging="360"/>
+      </w:pPr>
+      <w:rPr>
+        <w:rFonts w:ascii="Courier New" w:hAnsi="Courier New" w:cs="Courier New" w:hint="default"/>
+      </w:rPr>
+    </w:lvl>
+    <w:lvl w:ilvl="8" w:tplc="04090005" w:tentative="1">
+      <w:start w:val="1"/>
+      <w:numFmt w:val="bullet"/>
+      <w:lvlText w:val=""/>
+      <w:lvlJc w:val="left"/>
+      <w:pPr>
+        <w:ind w:left="6480" w:hanging="360"/>
+      </w:pPr>
+      <w:rPr>
+        <w:rFonts w:ascii="Wingdings" w:hAnsi="Wingdings" w:hint="default"/>
+      </w:rPr>
+    </w:lvl>
+  </w:abstractNum>
+  <w:abstractNum w:abstractNumId="6" w15:restartNumberingAfterBreak="0">
+    <w:nsid w:val="1C51155D"/>
+    <w:multiLevelType w:val="hybridMultilevel"/>
+    <w:tmpl w:val="6576F3F0"/>
+    <w:lvl w:ilvl="0" w:tplc="04090003">
+      <w:start w:val="1"/>
+      <w:numFmt w:val="bullet"/>
+      <w:lvlText w:val="o"/>
+      <w:lvlJc w:val="left"/>
+      <w:pPr>
+        <w:ind w:left="720" w:hanging="360"/>
+      </w:pPr>
+      <w:rPr>
+        <w:rFonts w:ascii="Courier New" w:hAnsi="Courier New" w:cs="Courier New" w:hint="default"/>
+      </w:rPr>
+    </w:lvl>
+    <w:lvl w:ilvl="1" w:tplc="04090003" w:tentative="1">
+      <w:start w:val="1"/>
+      <w:numFmt w:val="bullet"/>
+      <w:lvlText w:val="o"/>
+      <w:lvlJc w:val="left"/>
+      <w:pPr>
+        <w:ind w:left="1440" w:hanging="360"/>
+      </w:pPr>
+      <w:rPr>
+        <w:rFonts w:ascii="Courier New" w:hAnsi="Courier New" w:cs="Courier New" w:hint="default"/>
+      </w:rPr>
+    </w:lvl>
+    <w:lvl w:ilvl="2" w:tplc="04090005" w:tentative="1">
+      <w:start w:val="1"/>
+      <w:numFmt w:val="bullet"/>
+      <w:lvlText w:val=""/>
+      <w:lvlJc w:val="left"/>
+      <w:pPr>
+        <w:ind w:left="2160" w:hanging="360"/>
+      </w:pPr>
+      <w:rPr>
+        <w:rFonts w:ascii="Wingdings" w:hAnsi="Wingdings" w:hint="default"/>
+      </w:rPr>
+    </w:lvl>
+    <w:lvl w:ilvl="3" w:tplc="04090001" w:tentative="1">
+      <w:start w:val="1"/>
+      <w:numFmt w:val="bullet"/>
+      <w:lvlText w:val=""/>
+      <w:lvlJc w:val="left"/>
+      <w:pPr>
+        <w:ind w:left="2880" w:hanging="360"/>
+      </w:pPr>
+      <w:rPr>
+        <w:rFonts w:ascii="Symbol" w:hAnsi="Symbol" w:hint="default"/>
+      </w:rPr>
+    </w:lvl>
+    <w:lvl w:ilvl="4" w:tplc="04090003" w:tentative="1">
+      <w:start w:val="1"/>
+      <w:numFmt w:val="bullet"/>
+      <w:lvlText w:val="o"/>
+      <w:lvlJc w:val="left"/>
+      <w:pPr>
+        <w:ind w:left="3600" w:hanging="360"/>
+      </w:pPr>
+      <w:rPr>
+        <w:rFonts w:ascii="Courier New" w:hAnsi="Courier New" w:cs="Courier New" w:hint="default"/>
+      </w:rPr>
+    </w:lvl>
+    <w:lvl w:ilvl="5" w:tplc="04090005" w:tentative="1">
+      <w:start w:val="1"/>
+      <w:numFmt w:val="bullet"/>
+      <w:lvlText w:val=""/>
+      <w:lvlJc w:val="left"/>
+      <w:pPr>
+        <w:ind w:left="4320" w:hanging="360"/>
+      </w:pPr>
+      <w:rPr>
+        <w:rFonts w:ascii="Wingdings" w:hAnsi="Wingdings" w:hint="default"/>
+      </w:rPr>
+    </w:lvl>
+    <w:lvl w:ilvl="6" w:tplc="04090001" w:tentative="1">
+      <w:start w:val="1"/>
+      <w:numFmt w:val="bullet"/>
+      <w:lvlText w:val=""/>
+      <w:lvlJc w:val="left"/>
+      <w:pPr>
+        <w:ind w:left="5040" w:hanging="360"/>
+      </w:pPr>
+      <w:rPr>
+        <w:rFonts w:ascii="Symbol" w:hAnsi="Symbol" w:hint="default"/>
+      </w:rPr>
+    </w:lvl>
+    <w:lvl w:ilvl="7" w:tplc="04090003" w:tentative="1">
+      <w:start w:val="1"/>
+      <w:numFmt w:val="bullet"/>
+      <w:lvlText w:val="o"/>
+      <w:lvlJc w:val="left"/>
+      <w:pPr>
+        <w:ind w:left="5760" w:hanging="360"/>
+      </w:pPr>
+      <w:rPr>
+        <w:rFonts w:ascii="Courier New" w:hAnsi="Courier New" w:cs="Courier New" w:hint="default"/>
+      </w:rPr>
+    </w:lvl>
+    <w:lvl w:ilvl="8" w:tplc="04090005" w:tentative="1">
+      <w:start w:val="1"/>
+      <w:numFmt w:val="bullet"/>
+      <w:lvlText w:val=""/>
+      <w:lvlJc w:val="left"/>
+      <w:pPr>
+        <w:ind w:left="6480" w:hanging="360"/>
+      </w:pPr>
+      <w:rPr>
+        <w:rFonts w:ascii="Wingdings" w:hAnsi="Wingdings" w:hint="default"/>
+      </w:rPr>
+    </w:lvl>
+  </w:abstractNum>
+  <w:abstractNum w:abstractNumId="7" w15:restartNumberingAfterBreak="0">
     <w:nsid w:val="25C413CD"/>
     <w:multiLevelType w:val="hybridMultilevel"/>
     <w:tmpl w:val="2B942982"/>
@@ -7448,7 +8247,93 @@
       </w:pPr>
     </w:lvl>
   </w:abstractNum>
-  <w:abstractNum w:abstractNumId="4" w15:restartNumberingAfterBreak="0">
+  <w:abstractNum w:abstractNumId="8" w15:restartNumberingAfterBreak="0">
+    <w:nsid w:val="2F8A70C6"/>
+    <w:multiLevelType w:val="hybridMultilevel"/>
+    <w:tmpl w:val="437A0C7C"/>
+    <w:lvl w:ilvl="0" w:tplc="0409000F">
+      <w:start w:val="1"/>
+      <w:numFmt w:val="decimal"/>
+      <w:lvlText w:val="%1."/>
+      <w:lvlJc w:val="left"/>
+      <w:pPr>
+        <w:ind w:left="720" w:hanging="360"/>
+      </w:pPr>
+    </w:lvl>
+    <w:lvl w:ilvl="1" w:tplc="04090019" w:tentative="1">
+      <w:start w:val="1"/>
+      <w:numFmt w:val="lowerLetter"/>
+      <w:lvlText w:val="%2."/>
+      <w:lvlJc w:val="left"/>
+      <w:pPr>
+        <w:ind w:left="1440" w:hanging="360"/>
+      </w:pPr>
+    </w:lvl>
+    <w:lvl w:ilvl="2" w:tplc="0409001B" w:tentative="1">
+      <w:start w:val="1"/>
+      <w:numFmt w:val="lowerRoman"/>
+      <w:lvlText w:val="%3."/>
+      <w:lvlJc w:val="right"/>
+      <w:pPr>
+        <w:ind w:left="2160" w:hanging="180"/>
+      </w:pPr>
+    </w:lvl>
+    <w:lvl w:ilvl="3" w:tplc="0409000F" w:tentative="1">
+      <w:start w:val="1"/>
+      <w:numFmt w:val="decimal"/>
+      <w:lvlText w:val="%4."/>
+      <w:lvlJc w:val="left"/>
+      <w:pPr>
+        <w:ind w:left="2880" w:hanging="360"/>
+      </w:pPr>
+    </w:lvl>
+    <w:lvl w:ilvl="4" w:tplc="04090019" w:tentative="1">
+      <w:start w:val="1"/>
+      <w:numFmt w:val="lowerLetter"/>
+      <w:lvlText w:val="%5."/>
+      <w:lvlJc w:val="left"/>
+      <w:pPr>
+        <w:ind w:left="3600" w:hanging="360"/>
+      </w:pPr>
+    </w:lvl>
+    <w:lvl w:ilvl="5" w:tplc="0409001B" w:tentative="1">
+      <w:start w:val="1"/>
+      <w:numFmt w:val="lowerRoman"/>
+      <w:lvlText w:val="%6."/>
+      <w:lvlJc w:val="right"/>
+      <w:pPr>
+        <w:ind w:left="4320" w:hanging="180"/>
+      </w:pPr>
+    </w:lvl>
+    <w:lvl w:ilvl="6" w:tplc="0409000F" w:tentative="1">
+      <w:start w:val="1"/>
+      <w:numFmt w:val="decimal"/>
+      <w:lvlText w:val="%7."/>
+      <w:lvlJc w:val="left"/>
+      <w:pPr>
+        <w:ind w:left="5040" w:hanging="360"/>
+      </w:pPr>
+    </w:lvl>
+    <w:lvl w:ilvl="7" w:tplc="04090019" w:tentative="1">
+      <w:start w:val="1"/>
+      <w:numFmt w:val="lowerLetter"/>
+      <w:lvlText w:val="%8."/>
+      <w:lvlJc w:val="left"/>
+      <w:pPr>
+        <w:ind w:left="5760" w:hanging="360"/>
+      </w:pPr>
+    </w:lvl>
+    <w:lvl w:ilvl="8" w:tplc="0409001B" w:tentative="1">
+      <w:start w:val="1"/>
+      <w:numFmt w:val="lowerRoman"/>
+      <w:lvlText w:val="%9."/>
+      <w:lvlJc w:val="right"/>
+      <w:pPr>
+        <w:ind w:left="6480" w:hanging="180"/>
+      </w:pPr>
+    </w:lvl>
+  </w:abstractNum>
+  <w:abstractNum w:abstractNumId="9" w15:restartNumberingAfterBreak="0">
     <w:nsid w:val="33841546"/>
     <w:multiLevelType w:val="hybridMultilevel"/>
     <w:tmpl w:val="2B942982"/>
@@ -7537,7 +8422,120 @@
       </w:pPr>
     </w:lvl>
   </w:abstractNum>
-  <w:abstractNum w:abstractNumId="5" w15:restartNumberingAfterBreak="0">
+  <w:abstractNum w:abstractNumId="10" w15:restartNumberingAfterBreak="0">
+    <w:nsid w:val="46795812"/>
+    <w:multiLevelType w:val="hybridMultilevel"/>
+    <w:tmpl w:val="88BC270A"/>
+    <w:lvl w:ilvl="0" w:tplc="04090001">
+      <w:start w:val="1"/>
+      <w:numFmt w:val="bullet"/>
+      <w:lvlText w:val=""/>
+      <w:lvlJc w:val="left"/>
+      <w:pPr>
+        <w:ind w:left="720" w:hanging="360"/>
+      </w:pPr>
+      <w:rPr>
+        <w:rFonts w:ascii="Symbol" w:hAnsi="Symbol" w:hint="default"/>
+      </w:rPr>
+    </w:lvl>
+    <w:lvl w:ilvl="1" w:tplc="04090003" w:tentative="1">
+      <w:start w:val="1"/>
+      <w:numFmt w:val="bullet"/>
+      <w:lvlText w:val="o"/>
+      <w:lvlJc w:val="left"/>
+      <w:pPr>
+        <w:ind w:left="1440" w:hanging="360"/>
+      </w:pPr>
+      <w:rPr>
+        <w:rFonts w:ascii="Courier New" w:hAnsi="Courier New" w:cs="Courier New" w:hint="default"/>
+      </w:rPr>
+    </w:lvl>
+    <w:lvl w:ilvl="2" w:tplc="04090005" w:tentative="1">
+      <w:start w:val="1"/>
+      <w:numFmt w:val="bullet"/>
+      <w:lvlText w:val=""/>
+      <w:lvlJc w:val="left"/>
+      <w:pPr>
+        <w:ind w:left="2160" w:hanging="360"/>
+      </w:pPr>
+      <w:rPr>
+        <w:rFonts w:ascii="Wingdings" w:hAnsi="Wingdings" w:hint="default"/>
+      </w:rPr>
+    </w:lvl>
+    <w:lvl w:ilvl="3" w:tplc="04090001" w:tentative="1">
+      <w:start w:val="1"/>
+      <w:numFmt w:val="bullet"/>
+      <w:lvlText w:val=""/>
+      <w:lvlJc w:val="left"/>
+      <w:pPr>
+        <w:ind w:left="2880" w:hanging="360"/>
+      </w:pPr>
+      <w:rPr>
+        <w:rFonts w:ascii="Symbol" w:hAnsi="Symbol" w:hint="default"/>
+      </w:rPr>
+    </w:lvl>
+    <w:lvl w:ilvl="4" w:tplc="04090003" w:tentative="1">
+      <w:start w:val="1"/>
+      <w:numFmt w:val="bullet"/>
+      <w:lvlText w:val="o"/>
+      <w:lvlJc w:val="left"/>
+      <w:pPr>
+        <w:ind w:left="3600" w:hanging="360"/>
+      </w:pPr>
+      <w:rPr>
+        <w:rFonts w:ascii="Courier New" w:hAnsi="Courier New" w:cs="Courier New" w:hint="default"/>
+      </w:rPr>
+    </w:lvl>
+    <w:lvl w:ilvl="5" w:tplc="04090005" w:tentative="1">
+      <w:start w:val="1"/>
+      <w:numFmt w:val="bullet"/>
+      <w:lvlText w:val=""/>
+      <w:lvlJc w:val="left"/>
+      <w:pPr>
+        <w:ind w:left="4320" w:hanging="360"/>
+      </w:pPr>
+      <w:rPr>
+        <w:rFonts w:ascii="Wingdings" w:hAnsi="Wingdings" w:hint="default"/>
+      </w:rPr>
+    </w:lvl>
+    <w:lvl w:ilvl="6" w:tplc="04090001" w:tentative="1">
+      <w:start w:val="1"/>
+      <w:numFmt w:val="bullet"/>
+      <w:lvlText w:val=""/>
+      <w:lvlJc w:val="left"/>
+      <w:pPr>
+        <w:ind w:left="5040" w:hanging="360"/>
+      </w:pPr>
+      <w:rPr>
+        <w:rFonts w:ascii="Symbol" w:hAnsi="Symbol" w:hint="default"/>
+      </w:rPr>
+    </w:lvl>
+    <w:lvl w:ilvl="7" w:tplc="04090003" w:tentative="1">
+      <w:start w:val="1"/>
+      <w:numFmt w:val="bullet"/>
+      <w:lvlText w:val="o"/>
+      <w:lvlJc w:val="left"/>
+      <w:pPr>
+        <w:ind w:left="5760" w:hanging="360"/>
+      </w:pPr>
+      <w:rPr>
+        <w:rFonts w:ascii="Courier New" w:hAnsi="Courier New" w:cs="Courier New" w:hint="default"/>
+      </w:rPr>
+    </w:lvl>
+    <w:lvl w:ilvl="8" w:tplc="04090005" w:tentative="1">
+      <w:start w:val="1"/>
+      <w:numFmt w:val="bullet"/>
+      <w:lvlText w:val=""/>
+      <w:lvlJc w:val="left"/>
+      <w:pPr>
+        <w:ind w:left="6480" w:hanging="360"/>
+      </w:pPr>
+      <w:rPr>
+        <w:rFonts w:ascii="Wingdings" w:hAnsi="Wingdings" w:hint="default"/>
+      </w:rPr>
+    </w:lvl>
+  </w:abstractNum>
+  <w:abstractNum w:abstractNumId="11" w15:restartNumberingAfterBreak="0">
     <w:nsid w:val="48302CC3"/>
     <w:multiLevelType w:val="hybridMultilevel"/>
     <w:tmpl w:val="1C263BDC"/>
@@ -7626,7 +8624,7 @@
       </w:pPr>
     </w:lvl>
   </w:abstractNum>
-  <w:abstractNum w:abstractNumId="6" w15:restartNumberingAfterBreak="0">
+  <w:abstractNum w:abstractNumId="12" w15:restartNumberingAfterBreak="0">
     <w:nsid w:val="498362D9"/>
     <w:multiLevelType w:val="hybridMultilevel"/>
     <w:tmpl w:val="2B942982"/>
@@ -7715,7 +8713,7 @@
       </w:pPr>
     </w:lvl>
   </w:abstractNum>
-  <w:abstractNum w:abstractNumId="7" w15:restartNumberingAfterBreak="0">
+  <w:abstractNum w:abstractNumId="13" w15:restartNumberingAfterBreak="0">
     <w:nsid w:val="50D77F72"/>
     <w:multiLevelType w:val="hybridMultilevel"/>
     <w:tmpl w:val="28E65164"/>
@@ -7804,7 +8802,7 @@
       </w:pPr>
     </w:lvl>
   </w:abstractNum>
-  <w:abstractNum w:abstractNumId="8" w15:restartNumberingAfterBreak="0">
+  <w:abstractNum w:abstractNumId="14" w15:restartNumberingAfterBreak="0">
     <w:nsid w:val="51FE4FB2"/>
     <w:multiLevelType w:val="hybridMultilevel"/>
     <w:tmpl w:val="3818571E"/>
@@ -7894,7 +8892,7 @@
       </w:pPr>
     </w:lvl>
   </w:abstractNum>
-  <w:abstractNum w:abstractNumId="9" w15:restartNumberingAfterBreak="0">
+  <w:abstractNum w:abstractNumId="15" w15:restartNumberingAfterBreak="0">
     <w:nsid w:val="53897D29"/>
     <w:multiLevelType w:val="hybridMultilevel"/>
     <w:tmpl w:val="2B942982"/>
@@ -7983,7 +8981,7 @@
       </w:pPr>
     </w:lvl>
   </w:abstractNum>
-  <w:abstractNum w:abstractNumId="10" w15:restartNumberingAfterBreak="0">
+  <w:abstractNum w:abstractNumId="16" w15:restartNumberingAfterBreak="0">
     <w:nsid w:val="57D67B1A"/>
     <w:multiLevelType w:val="hybridMultilevel"/>
     <w:tmpl w:val="F0822F44"/>
@@ -8072,7 +9070,7 @@
       </w:pPr>
     </w:lvl>
   </w:abstractNum>
-  <w:abstractNum w:abstractNumId="11" w15:restartNumberingAfterBreak="0">
+  <w:abstractNum w:abstractNumId="17" w15:restartNumberingAfterBreak="0">
     <w:nsid w:val="592363E8"/>
     <w:multiLevelType w:val="hybridMultilevel"/>
     <w:tmpl w:val="C5AA7FF4"/>
@@ -8161,7 +9159,7 @@
       </w:pPr>
     </w:lvl>
   </w:abstractNum>
-  <w:abstractNum w:abstractNumId="12" w15:restartNumberingAfterBreak="0">
+  <w:abstractNum w:abstractNumId="18" w15:restartNumberingAfterBreak="0">
     <w:nsid w:val="5C2B2AAD"/>
     <w:multiLevelType w:val="hybridMultilevel"/>
     <w:tmpl w:val="39DC15B8"/>
@@ -8250,7 +9248,7 @@
       </w:pPr>
     </w:lvl>
   </w:abstractNum>
-  <w:abstractNum w:abstractNumId="13" w15:restartNumberingAfterBreak="0">
+  <w:abstractNum w:abstractNumId="19" w15:restartNumberingAfterBreak="0">
     <w:nsid w:val="64D0475B"/>
     <w:multiLevelType w:val="hybridMultilevel"/>
     <w:tmpl w:val="CAE65458"/>
@@ -8339,7 +9337,7 @@
       </w:pPr>
     </w:lvl>
   </w:abstractNum>
-  <w:abstractNum w:abstractNumId="14" w15:restartNumberingAfterBreak="0">
+  <w:abstractNum w:abstractNumId="20" w15:restartNumberingAfterBreak="0">
     <w:nsid w:val="64E03682"/>
     <w:multiLevelType w:val="hybridMultilevel"/>
     <w:tmpl w:val="39DC15B8"/>
@@ -8428,7 +9426,7 @@
       </w:pPr>
     </w:lvl>
   </w:abstractNum>
-  <w:abstractNum w:abstractNumId="15" w15:restartNumberingAfterBreak="0">
+  <w:abstractNum w:abstractNumId="21" w15:restartNumberingAfterBreak="0">
     <w:nsid w:val="75656631"/>
     <w:multiLevelType w:val="hybridMultilevel"/>
     <w:tmpl w:val="878227DC"/>
@@ -8514,7 +9512,7 @@
       </w:pPr>
     </w:lvl>
   </w:abstractNum>
-  <w:abstractNum w:abstractNumId="16" w15:restartNumberingAfterBreak="0">
+  <w:abstractNum w:abstractNumId="22" w15:restartNumberingAfterBreak="0">
     <w:nsid w:val="7A060D77"/>
     <w:multiLevelType w:val="hybridMultilevel"/>
     <w:tmpl w:val="193C8B60"/>
@@ -8603,7 +9601,7 @@
       </w:pPr>
     </w:lvl>
   </w:abstractNum>
-  <w:abstractNum w:abstractNumId="17" w15:restartNumberingAfterBreak="0">
+  <w:abstractNum w:abstractNumId="23" w15:restartNumberingAfterBreak="0">
     <w:nsid w:val="7B9C5DA1"/>
     <w:multiLevelType w:val="hybridMultilevel"/>
     <w:tmpl w:val="2B421252"/>
@@ -8693,7 +9691,7 @@
       </w:pPr>
     </w:lvl>
   </w:abstractNum>
-  <w:abstractNum w:abstractNumId="18" w15:restartNumberingAfterBreak="0">
+  <w:abstractNum w:abstractNumId="24" w15:restartNumberingAfterBreak="0">
     <w:nsid w:val="7C6F0899"/>
     <w:multiLevelType w:val="hybridMultilevel"/>
     <w:tmpl w:val="FD149B40"/>
@@ -8806,7 +9804,93 @@
       </w:rPr>
     </w:lvl>
   </w:abstractNum>
-  <w:abstractNum w:abstractNumId="19" w15:restartNumberingAfterBreak="0">
+  <w:abstractNum w:abstractNumId="25" w15:restartNumberingAfterBreak="0">
+    <w:nsid w:val="7C85578F"/>
+    <w:multiLevelType w:val="hybridMultilevel"/>
+    <w:tmpl w:val="8F1CA020"/>
+    <w:lvl w:ilvl="0" w:tplc="0409000F">
+      <w:start w:val="1"/>
+      <w:numFmt w:val="decimal"/>
+      <w:lvlText w:val="%1."/>
+      <w:lvlJc w:val="left"/>
+      <w:pPr>
+        <w:ind w:left="720" w:hanging="360"/>
+      </w:pPr>
+    </w:lvl>
+    <w:lvl w:ilvl="1" w:tplc="04090019" w:tentative="1">
+      <w:start w:val="1"/>
+      <w:numFmt w:val="lowerLetter"/>
+      <w:lvlText w:val="%2."/>
+      <w:lvlJc w:val="left"/>
+      <w:pPr>
+        <w:ind w:left="1440" w:hanging="360"/>
+      </w:pPr>
+    </w:lvl>
+    <w:lvl w:ilvl="2" w:tplc="0409001B" w:tentative="1">
+      <w:start w:val="1"/>
+      <w:numFmt w:val="lowerRoman"/>
+      <w:lvlText w:val="%3."/>
+      <w:lvlJc w:val="right"/>
+      <w:pPr>
+        <w:ind w:left="2160" w:hanging="180"/>
+      </w:pPr>
+    </w:lvl>
+    <w:lvl w:ilvl="3" w:tplc="0409000F" w:tentative="1">
+      <w:start w:val="1"/>
+      <w:numFmt w:val="decimal"/>
+      <w:lvlText w:val="%4."/>
+      <w:lvlJc w:val="left"/>
+      <w:pPr>
+        <w:ind w:left="2880" w:hanging="360"/>
+      </w:pPr>
+    </w:lvl>
+    <w:lvl w:ilvl="4" w:tplc="04090019" w:tentative="1">
+      <w:start w:val="1"/>
+      <w:numFmt w:val="lowerLetter"/>
+      <w:lvlText w:val="%5."/>
+      <w:lvlJc w:val="left"/>
+      <w:pPr>
+        <w:ind w:left="3600" w:hanging="360"/>
+      </w:pPr>
+    </w:lvl>
+    <w:lvl w:ilvl="5" w:tplc="0409001B" w:tentative="1">
+      <w:start w:val="1"/>
+      <w:numFmt w:val="lowerRoman"/>
+      <w:lvlText w:val="%6."/>
+      <w:lvlJc w:val="right"/>
+      <w:pPr>
+        <w:ind w:left="4320" w:hanging="180"/>
+      </w:pPr>
+    </w:lvl>
+    <w:lvl w:ilvl="6" w:tplc="0409000F" w:tentative="1">
+      <w:start w:val="1"/>
+      <w:numFmt w:val="decimal"/>
+      <w:lvlText w:val="%7."/>
+      <w:lvlJc w:val="left"/>
+      <w:pPr>
+        <w:ind w:left="5040" w:hanging="360"/>
+      </w:pPr>
+    </w:lvl>
+    <w:lvl w:ilvl="7" w:tplc="04090019" w:tentative="1">
+      <w:start w:val="1"/>
+      <w:numFmt w:val="lowerLetter"/>
+      <w:lvlText w:val="%8."/>
+      <w:lvlJc w:val="left"/>
+      <w:pPr>
+        <w:ind w:left="5760" w:hanging="360"/>
+      </w:pPr>
+    </w:lvl>
+    <w:lvl w:ilvl="8" w:tplc="0409001B" w:tentative="1">
+      <w:start w:val="1"/>
+      <w:numFmt w:val="lowerRoman"/>
+      <w:lvlText w:val="%9."/>
+      <w:lvlJc w:val="right"/>
+      <w:pPr>
+        <w:ind w:left="6480" w:hanging="180"/>
+      </w:pPr>
+    </w:lvl>
+  </w:abstractNum>
+  <w:abstractNum w:abstractNumId="26" w15:restartNumberingAfterBreak="0">
     <w:nsid w:val="7FF372A9"/>
     <w:multiLevelType w:val="hybridMultilevel"/>
     <w:tmpl w:val="2B942982"/>
@@ -8896,64 +9980,85 @@
     </w:lvl>
   </w:abstractNum>
   <w:num w:numId="1">
+    <w:abstractNumId w:val="24"/>
+  </w:num>
+  <w:num w:numId="2">
+    <w:abstractNumId w:val="19"/>
+  </w:num>
+  <w:num w:numId="3">
+    <w:abstractNumId w:val="11"/>
+  </w:num>
+  <w:num w:numId="4">
+    <w:abstractNumId w:val="13"/>
+  </w:num>
+  <w:num w:numId="5">
+    <w:abstractNumId w:val="9"/>
+  </w:num>
+  <w:num w:numId="6">
     <w:abstractNumId w:val="18"/>
   </w:num>
-  <w:num w:numId="2">
-    <w:abstractNumId w:val="13"/>
+  <w:num w:numId="7">
+    <w:abstractNumId w:val="12"/>
   </w:num>
-  <w:num w:numId="3">
+  <w:num w:numId="8">
+    <w:abstractNumId w:val="20"/>
+  </w:num>
+  <w:num w:numId="9">
+    <w:abstractNumId w:val="26"/>
+  </w:num>
+  <w:num w:numId="10">
+    <w:abstractNumId w:val="7"/>
+  </w:num>
+  <w:num w:numId="11">
+    <w:abstractNumId w:val="15"/>
+  </w:num>
+  <w:num w:numId="12">
+    <w:abstractNumId w:val="21"/>
+  </w:num>
+  <w:num w:numId="13">
+    <w:abstractNumId w:val="23"/>
+  </w:num>
+  <w:num w:numId="14">
+    <w:abstractNumId w:val="4"/>
+  </w:num>
+  <w:num w:numId="15">
+    <w:abstractNumId w:val="2"/>
+  </w:num>
+  <w:num w:numId="16">
+    <w:abstractNumId w:val="3"/>
+  </w:num>
+  <w:num w:numId="17">
+    <w:abstractNumId w:val="14"/>
+  </w:num>
+  <w:num w:numId="18">
+    <w:abstractNumId w:val="17"/>
+  </w:num>
+  <w:num w:numId="19">
+    <w:abstractNumId w:val="22"/>
+  </w:num>
+  <w:num w:numId="20">
+    <w:abstractNumId w:val="16"/>
+  </w:num>
+  <w:num w:numId="21">
     <w:abstractNumId w:val="5"/>
   </w:num>
-  <w:num w:numId="4">
-    <w:abstractNumId w:val="7"/>
+  <w:num w:numId="22">
+    <w:abstractNumId w:val="10"/>
   </w:num>
-  <w:num w:numId="5">
-    <w:abstractNumId w:val="4"/>
+  <w:num w:numId="23">
+    <w:abstractNumId w:val="0"/>
   </w:num>
-  <w:num w:numId="6">
-    <w:abstractNumId w:val="12"/>
-  </w:num>
-  <w:num w:numId="7">
+  <w:num w:numId="24">
     <w:abstractNumId w:val="6"/>
   </w:num>
-  <w:num w:numId="8">
-    <w:abstractNumId w:val="14"/>
-  </w:num>
-  <w:num w:numId="9">
-    <w:abstractNumId w:val="19"/>
-  </w:num>
-  <w:num w:numId="10">
-    <w:abstractNumId w:val="3"/>
-  </w:num>
-  <w:num w:numId="11">
-    <w:abstractNumId w:val="9"/>
-  </w:num>
-  <w:num w:numId="12">
-    <w:abstractNumId w:val="15"/>
-  </w:num>
-  <w:num w:numId="13">
-    <w:abstractNumId w:val="17"/>
-  </w:num>
-  <w:num w:numId="14">
-    <w:abstractNumId w:val="2"/>
-  </w:num>
-  <w:num w:numId="15">
-    <w:abstractNumId w:val="0"/>
-  </w:num>
-  <w:num w:numId="16">
+  <w:num w:numId="25">
     <w:abstractNumId w:val="1"/>
   </w:num>
-  <w:num w:numId="17">
+  <w:num w:numId="26">
     <w:abstractNumId w:val="8"/>
   </w:num>
-  <w:num w:numId="18">
-    <w:abstractNumId w:val="11"/>
-  </w:num>
-  <w:num w:numId="19">
-    <w:abstractNumId w:val="16"/>
-  </w:num>
-  <w:num w:numId="20">
-    <w:abstractNumId w:val="10"/>
+  <w:num w:numId="27">
+    <w:abstractNumId w:val="25"/>
   </w:num>
 </w:numbering>
 </file>
@@ -10103,6 +11208,303 @@
       <w:ind w:left="220"/>
     </w:pPr>
   </w:style>
+  <w:style w:type="table" w:styleId="TableGrid">
+    <w:name w:val="Table Grid"/>
+    <w:basedOn w:val="TableNormal"/>
+    <w:uiPriority w:val="39"/>
+    <w:rsid w:val="003C0D1C"/>
+    <w:pPr>
+      <w:spacing w:after="0" w:line="240" w:lineRule="auto"/>
+    </w:pPr>
+    <w:tblPr>
+      <w:tblBorders>
+        <w:top w:val="single" w:sz="4" w:space="0" w:color="auto"/>
+        <w:left w:val="single" w:sz="4" w:space="0" w:color="auto"/>
+        <w:bottom w:val="single" w:sz="4" w:space="0" w:color="auto"/>
+        <w:right w:val="single" w:sz="4" w:space="0" w:color="auto"/>
+        <w:insideH w:val="single" w:sz="4" w:space="0" w:color="auto"/>
+        <w:insideV w:val="single" w:sz="4" w:space="0" w:color="auto"/>
+      </w:tblBorders>
+    </w:tblPr>
+  </w:style>
+  <w:style w:type="table" w:styleId="TableGridLight">
+    <w:name w:val="Grid Table Light"/>
+    <w:basedOn w:val="TableNormal"/>
+    <w:uiPriority w:val="40"/>
+    <w:rsid w:val="003C0D1C"/>
+    <w:pPr>
+      <w:spacing w:after="0" w:line="240" w:lineRule="auto"/>
+    </w:pPr>
+    <w:tblPr>
+      <w:tblBorders>
+        <w:top w:val="single" w:sz="4" w:space="0" w:color="BFBFBF" w:themeColor="background1" w:themeShade="BF"/>
+        <w:left w:val="single" w:sz="4" w:space="0" w:color="BFBFBF" w:themeColor="background1" w:themeShade="BF"/>
+        <w:bottom w:val="single" w:sz="4" w:space="0" w:color="BFBFBF" w:themeColor="background1" w:themeShade="BF"/>
+        <w:right w:val="single" w:sz="4" w:space="0" w:color="BFBFBF" w:themeColor="background1" w:themeShade="BF"/>
+        <w:insideH w:val="single" w:sz="4" w:space="0" w:color="BFBFBF" w:themeColor="background1" w:themeShade="BF"/>
+        <w:insideV w:val="single" w:sz="4" w:space="0" w:color="BFBFBF" w:themeColor="background1" w:themeShade="BF"/>
+      </w:tblBorders>
+    </w:tblPr>
+  </w:style>
+  <w:style w:type="table" w:styleId="PlainTable1">
+    <w:name w:val="Plain Table 1"/>
+    <w:basedOn w:val="TableNormal"/>
+    <w:uiPriority w:val="41"/>
+    <w:rsid w:val="003C0D1C"/>
+    <w:pPr>
+      <w:spacing w:after="0" w:line="240" w:lineRule="auto"/>
+    </w:pPr>
+    <w:tblPr>
+      <w:tblStyleRowBandSize w:val="1"/>
+      <w:tblStyleColBandSize w:val="1"/>
+      <w:tblBorders>
+        <w:top w:val="single" w:sz="4" w:space="0" w:color="BFBFBF" w:themeColor="background1" w:themeShade="BF"/>
+        <w:left w:val="single" w:sz="4" w:space="0" w:color="BFBFBF" w:themeColor="background1" w:themeShade="BF"/>
+        <w:bottom w:val="single" w:sz="4" w:space="0" w:color="BFBFBF" w:themeColor="background1" w:themeShade="BF"/>
+        <w:right w:val="single" w:sz="4" w:space="0" w:color="BFBFBF" w:themeColor="background1" w:themeShade="BF"/>
+        <w:insideH w:val="single" w:sz="4" w:space="0" w:color="BFBFBF" w:themeColor="background1" w:themeShade="BF"/>
+        <w:insideV w:val="single" w:sz="4" w:space="0" w:color="BFBFBF" w:themeColor="background1" w:themeShade="BF"/>
+      </w:tblBorders>
+    </w:tblPr>
+    <w:tblStylePr w:type="firstRow">
+      <w:rPr>
+        <w:b/>
+        <w:bCs/>
+      </w:rPr>
+    </w:tblStylePr>
+    <w:tblStylePr w:type="lastRow">
+      <w:rPr>
+        <w:b/>
+        <w:bCs/>
+      </w:rPr>
+      <w:tblPr/>
+      <w:tcPr>
+        <w:tcBorders>
+          <w:top w:val="double" w:sz="4" w:space="0" w:color="BFBFBF" w:themeColor="background1" w:themeShade="BF"/>
+        </w:tcBorders>
+      </w:tcPr>
+    </w:tblStylePr>
+    <w:tblStylePr w:type="firstCol">
+      <w:rPr>
+        <w:b/>
+        <w:bCs/>
+      </w:rPr>
+    </w:tblStylePr>
+    <w:tblStylePr w:type="lastCol">
+      <w:rPr>
+        <w:b/>
+        <w:bCs/>
+      </w:rPr>
+    </w:tblStylePr>
+    <w:tblStylePr w:type="band1Vert">
+      <w:tblPr/>
+      <w:tcPr>
+        <w:shd w:val="clear" w:color="auto" w:fill="F2F2F2" w:themeFill="background1" w:themeFillShade="F2"/>
+      </w:tcPr>
+    </w:tblStylePr>
+    <w:tblStylePr w:type="band1Horz">
+      <w:tblPr/>
+      <w:tcPr>
+        <w:shd w:val="clear" w:color="auto" w:fill="F2F2F2" w:themeFill="background1" w:themeFillShade="F2"/>
+      </w:tcPr>
+    </w:tblStylePr>
+  </w:style>
+  <w:style w:type="table" w:styleId="PlainTable5">
+    <w:name w:val="Plain Table 5"/>
+    <w:basedOn w:val="TableNormal"/>
+    <w:uiPriority w:val="45"/>
+    <w:rsid w:val="00AC6134"/>
+    <w:pPr>
+      <w:spacing w:after="0" w:line="240" w:lineRule="auto"/>
+    </w:pPr>
+    <w:tblPr>
+      <w:tblStyleRowBandSize w:val="1"/>
+      <w:tblStyleColBandSize w:val="1"/>
+    </w:tblPr>
+    <w:tblStylePr w:type="firstRow">
+      <w:rPr>
+        <w:rFonts w:asciiTheme="majorHAnsi" w:eastAsiaTheme="majorEastAsia" w:hAnsiTheme="majorHAnsi" w:cstheme="majorBidi"/>
+        <w:i/>
+        <w:iCs/>
+        <w:sz w:val="26"/>
+      </w:rPr>
+      <w:tblPr/>
+      <w:tcPr>
+        <w:tcBorders>
+          <w:bottom w:val="single" w:sz="4" w:space="0" w:color="7F7F7F" w:themeColor="text1" w:themeTint="80"/>
+        </w:tcBorders>
+        <w:shd w:val="clear" w:color="auto" w:fill="FFFFFF" w:themeFill="background1"/>
+      </w:tcPr>
+    </w:tblStylePr>
+    <w:tblStylePr w:type="lastRow">
+      <w:rPr>
+        <w:rFonts w:asciiTheme="majorHAnsi" w:eastAsiaTheme="majorEastAsia" w:hAnsiTheme="majorHAnsi" w:cstheme="majorBidi"/>
+        <w:i/>
+        <w:iCs/>
+        <w:sz w:val="26"/>
+      </w:rPr>
+      <w:tblPr/>
+      <w:tcPr>
+        <w:tcBorders>
+          <w:top w:val="single" w:sz="4" w:space="0" w:color="7F7F7F" w:themeColor="text1" w:themeTint="80"/>
+        </w:tcBorders>
+        <w:shd w:val="clear" w:color="auto" w:fill="FFFFFF" w:themeFill="background1"/>
+      </w:tcPr>
+    </w:tblStylePr>
+    <w:tblStylePr w:type="firstCol">
+      <w:pPr>
+        <w:jc w:val="right"/>
+      </w:pPr>
+      <w:rPr>
+        <w:rFonts w:asciiTheme="majorHAnsi" w:eastAsiaTheme="majorEastAsia" w:hAnsiTheme="majorHAnsi" w:cstheme="majorBidi"/>
+        <w:i/>
+        <w:iCs/>
+        <w:sz w:val="26"/>
+      </w:rPr>
+      <w:tblPr/>
+      <w:tcPr>
+        <w:tcBorders>
+          <w:right w:val="single" w:sz="4" w:space="0" w:color="7F7F7F" w:themeColor="text1" w:themeTint="80"/>
+        </w:tcBorders>
+        <w:shd w:val="clear" w:color="auto" w:fill="FFFFFF" w:themeFill="background1"/>
+      </w:tcPr>
+    </w:tblStylePr>
+    <w:tblStylePr w:type="lastCol">
+      <w:rPr>
+        <w:rFonts w:asciiTheme="majorHAnsi" w:eastAsiaTheme="majorEastAsia" w:hAnsiTheme="majorHAnsi" w:cstheme="majorBidi"/>
+        <w:i/>
+        <w:iCs/>
+        <w:sz w:val="26"/>
+      </w:rPr>
+      <w:tblPr/>
+      <w:tcPr>
+        <w:tcBorders>
+          <w:left w:val="single" w:sz="4" w:space="0" w:color="7F7F7F" w:themeColor="text1" w:themeTint="80"/>
+        </w:tcBorders>
+        <w:shd w:val="clear" w:color="auto" w:fill="FFFFFF" w:themeFill="background1"/>
+      </w:tcPr>
+    </w:tblStylePr>
+    <w:tblStylePr w:type="band1Vert">
+      <w:tblPr/>
+      <w:tcPr>
+        <w:shd w:val="clear" w:color="auto" w:fill="F2F2F2" w:themeFill="background1" w:themeFillShade="F2"/>
+      </w:tcPr>
+    </w:tblStylePr>
+    <w:tblStylePr w:type="band1Horz">
+      <w:tblPr/>
+      <w:tcPr>
+        <w:shd w:val="clear" w:color="auto" w:fill="F2F2F2" w:themeFill="background1" w:themeFillShade="F2"/>
+      </w:tcPr>
+    </w:tblStylePr>
+    <w:tblStylePr w:type="neCell">
+      <w:tblPr/>
+      <w:tcPr>
+        <w:tcBorders>
+          <w:left w:val="nil"/>
+        </w:tcBorders>
+      </w:tcPr>
+    </w:tblStylePr>
+    <w:tblStylePr w:type="nwCell">
+      <w:tblPr/>
+      <w:tcPr>
+        <w:tcBorders>
+          <w:right w:val="nil"/>
+        </w:tcBorders>
+      </w:tcPr>
+    </w:tblStylePr>
+    <w:tblStylePr w:type="seCell">
+      <w:tblPr/>
+      <w:tcPr>
+        <w:tcBorders>
+          <w:left w:val="nil"/>
+        </w:tcBorders>
+      </w:tcPr>
+    </w:tblStylePr>
+    <w:tblStylePr w:type="swCell">
+      <w:tblPr/>
+      <w:tcPr>
+        <w:tcBorders>
+          <w:right w:val="nil"/>
+        </w:tcBorders>
+      </w:tcPr>
+    </w:tblStylePr>
+  </w:style>
+  <w:style w:type="table" w:styleId="GridTable4">
+    <w:name w:val="Grid Table 4"/>
+    <w:basedOn w:val="TableNormal"/>
+    <w:uiPriority w:val="49"/>
+    <w:rsid w:val="00AC6134"/>
+    <w:pPr>
+      <w:spacing w:after="0" w:line="240" w:lineRule="auto"/>
+    </w:pPr>
+    <w:tblPr>
+      <w:tblStyleRowBandSize w:val="1"/>
+      <w:tblStyleColBandSize w:val="1"/>
+      <w:tblBorders>
+        <w:top w:val="single" w:sz="4" w:space="0" w:color="666666" w:themeColor="text1" w:themeTint="99"/>
+        <w:left w:val="single" w:sz="4" w:space="0" w:color="666666" w:themeColor="text1" w:themeTint="99"/>
+        <w:bottom w:val="single" w:sz="4" w:space="0" w:color="666666" w:themeColor="text1" w:themeTint="99"/>
+        <w:right w:val="single" w:sz="4" w:space="0" w:color="666666" w:themeColor="text1" w:themeTint="99"/>
+        <w:insideH w:val="single" w:sz="4" w:space="0" w:color="666666" w:themeColor="text1" w:themeTint="99"/>
+        <w:insideV w:val="single" w:sz="4" w:space="0" w:color="666666" w:themeColor="text1" w:themeTint="99"/>
+      </w:tblBorders>
+    </w:tblPr>
+    <w:tblStylePr w:type="firstRow">
+      <w:rPr>
+        <w:b/>
+        <w:bCs/>
+        <w:color w:val="FFFFFF" w:themeColor="background1"/>
+      </w:rPr>
+      <w:tblPr/>
+      <w:tcPr>
+        <w:tcBorders>
+          <w:top w:val="single" w:sz="4" w:space="0" w:color="000000" w:themeColor="text1"/>
+          <w:left w:val="single" w:sz="4" w:space="0" w:color="000000" w:themeColor="text1"/>
+          <w:bottom w:val="single" w:sz="4" w:space="0" w:color="000000" w:themeColor="text1"/>
+          <w:right w:val="single" w:sz="4" w:space="0" w:color="000000" w:themeColor="text1"/>
+          <w:insideH w:val="nil"/>
+          <w:insideV w:val="nil"/>
+        </w:tcBorders>
+        <w:shd w:val="clear" w:color="auto" w:fill="000000" w:themeFill="text1"/>
+      </w:tcPr>
+    </w:tblStylePr>
+    <w:tblStylePr w:type="lastRow">
+      <w:rPr>
+        <w:b/>
+        <w:bCs/>
+      </w:rPr>
+      <w:tblPr/>
+      <w:tcPr>
+        <w:tcBorders>
+          <w:top w:val="double" w:sz="4" w:space="0" w:color="000000" w:themeColor="text1"/>
+        </w:tcBorders>
+      </w:tcPr>
+    </w:tblStylePr>
+    <w:tblStylePr w:type="firstCol">
+      <w:rPr>
+        <w:b/>
+        <w:bCs/>
+      </w:rPr>
+    </w:tblStylePr>
+    <w:tblStylePr w:type="lastCol">
+      <w:rPr>
+        <w:b/>
+        <w:bCs/>
+      </w:rPr>
+    </w:tblStylePr>
+    <w:tblStylePr w:type="band1Vert">
+      <w:tblPr/>
+      <w:tcPr>
+        <w:shd w:val="clear" w:color="auto" w:fill="CCCCCC" w:themeFill="text1" w:themeFillTint="33"/>
+      </w:tcPr>
+    </w:tblStylePr>
+    <w:tblStylePr w:type="band1Horz">
+      <w:tblPr/>
+      <w:tcPr>
+        <w:shd w:val="clear" w:color="auto" w:fill="CCCCCC" w:themeFill="text1" w:themeFillTint="33"/>
+      </w:tcPr>
+    </w:tblStylePr>
+  </w:style>
 </w:styles>
 </file>
 
@@ -10153,14 +11555,7 @@
     <w:charset w:val="00"/>
     <w:family w:val="roman"/>
     <w:pitch w:val="variable"/>
-    <w:sig w:usb0="E0002EFF" w:usb1="C000785B" w:usb2="00000009" w:usb3="00000000" w:csb0="000001FF" w:csb1="00000000"/>
-  </w:font>
-  <w:font w:name="Symbol">
-    <w:panose1 w:val="05050102010706020507"/>
-    <w:charset w:val="02"/>
-    <w:family w:val="roman"/>
-    <w:pitch w:val="variable"/>
-    <w:sig w:usb0="00000000" w:usb1="10000000" w:usb2="00000000" w:usb3="00000000" w:csb0="80000000" w:csb1="00000000"/>
+    <w:sig w:usb0="E0002AFF" w:usb1="C0007843" w:usb2="00000009" w:usb3="00000000" w:csb0="000001FF" w:csb1="00000000"/>
   </w:font>
   <w:font w:name="Courier New">
     <w:panose1 w:val="02070309020205020404"/>
@@ -10176,6 +11571,13 @@
     <w:pitch w:val="variable"/>
     <w:sig w:usb0="00000000" w:usb1="10000000" w:usb2="00000000" w:usb3="00000000" w:csb0="80000000" w:csb1="00000000"/>
   </w:font>
+  <w:font w:name="Symbol">
+    <w:panose1 w:val="05050102010706020507"/>
+    <w:charset w:val="02"/>
+    <w:family w:val="roman"/>
+    <w:pitch w:val="variable"/>
+    <w:sig w:usb0="00000000" w:usb1="10000000" w:usb2="00000000" w:usb3="00000000" w:csb0="80000000" w:csb1="00000000"/>
+  </w:font>
   <w:font w:name="Century Schoolbook">
     <w:panose1 w:val="02040604050505020304"/>
     <w:charset w:val="00"/>
@@ -10188,14 +11590,14 @@
     <w:charset w:val="00"/>
     <w:family w:val="swiss"/>
     <w:pitch w:val="variable"/>
-    <w:sig w:usb0="E4002EFF" w:usb1="C000247B" w:usb2="00000009" w:usb3="00000000" w:csb0="000001FF" w:csb1="00000000"/>
+    <w:sig w:usb0="E0002AFF" w:usb1="4000ACFF" w:usb2="00000001" w:usb3="00000000" w:csb0="000001FF" w:csb1="00000000"/>
   </w:font>
   <w:font w:name="Calibri Light">
     <w:panose1 w:val="020F0302020204030204"/>
     <w:charset w:val="00"/>
     <w:family w:val="swiss"/>
     <w:pitch w:val="variable"/>
-    <w:sig w:usb0="E4002EFF" w:usb1="C000247B" w:usb2="00000009" w:usb3="00000000" w:csb0="000001FF" w:csb1="00000000"/>
+    <w:sig w:usb0="A0002AEF" w:usb1="4000207B" w:usb2="00000000" w:usb3="00000000" w:csb0="000001FF" w:csb1="00000000"/>
   </w:font>
 </w:fonts>
 </file>
@@ -10223,6 +11625,7 @@
     <w:rsid w:val="006733C1"/>
     <w:rsid w:val="008B1704"/>
     <w:rsid w:val="00A1264C"/>
+    <w:rsid w:val="00A8259C"/>
     <w:rsid w:val="00A84FD9"/>
     <w:rsid w:val="00B230C4"/>
     <w:rsid w:val="00B90D2D"/>

</xml_diff>

<commit_message>
Rewrite Assign Shifts and Stock Requests use cases
</commit_message>
<xml_diff>
--- a/Documentation/URS Document/URS Document.docx
+++ b/Documentation/URS Document/URS Document.docx
@@ -1,6 +1,6 @@
 
 <file path=word/document.xml><?xml version="1.0" encoding="utf-8"?>
-<w:document xmlns:wpc="http://schemas.microsoft.com/office/word/2010/wordprocessingCanvas" xmlns:cx="http://schemas.microsoft.com/office/drawing/2014/chartex" xmlns:cx1="http://schemas.microsoft.com/office/drawing/2015/9/8/chartex" xmlns:cx2="http://schemas.microsoft.com/office/drawing/2015/10/21/chartex" xmlns:cx3="http://schemas.microsoft.com/office/drawing/2016/5/9/chartex" xmlns:cx4="http://schemas.microsoft.com/office/drawing/2016/5/10/chartex" xmlns:cx5="http://schemas.microsoft.com/office/drawing/2016/5/11/chartex" xmlns:cx6="http://schemas.microsoft.com/office/drawing/2016/5/12/chartex" xmlns:cx7="http://schemas.microsoft.com/office/drawing/2016/5/13/chartex" xmlns:cx8="http://schemas.microsoft.com/office/drawing/2016/5/14/chartex" xmlns:mc="http://schemas.openxmlformats.org/markup-compatibility/2006" xmlns:aink="http://schemas.microsoft.com/office/drawing/2016/ink" xmlns:am3d="http://schemas.microsoft.com/office/drawing/2017/model3d" xmlns:o="urn:schemas-microsoft-com:office:office" xmlns:r="http://schemas.openxmlformats.org/officeDocument/2006/relationships" xmlns:m="http://schemas.openxmlformats.org/officeDocument/2006/math" xmlns:v="urn:schemas-microsoft-com:vml" xmlns:wp14="http://schemas.microsoft.com/office/word/2010/wordprocessingDrawing" xmlns:wp="http://schemas.openxmlformats.org/drawingml/2006/wordprocessingDrawing" xmlns:w10="urn:schemas-microsoft-com:office:word" xmlns:w="http://schemas.openxmlformats.org/wordprocessingml/2006/main" xmlns:w14="http://schemas.microsoft.com/office/word/2010/wordml" xmlns:w15="http://schemas.microsoft.com/office/word/2012/wordml" xmlns:w16cex="http://schemas.microsoft.com/office/word/2018/wordml/cex" xmlns:w16cid="http://schemas.microsoft.com/office/word/2016/wordml/cid" xmlns:w16="http://schemas.microsoft.com/office/word/2018/wordml" xmlns:w16se="http://schemas.microsoft.com/office/word/2015/wordml/symex" xmlns:wpg="http://schemas.microsoft.com/office/word/2010/wordprocessingGroup" xmlns:wpi="http://schemas.microsoft.com/office/word/2010/wordprocessingInk" xmlns:wne="http://schemas.microsoft.com/office/word/2006/wordml" xmlns:wps="http://schemas.microsoft.com/office/word/2010/wordprocessingShape" mc:Ignorable="w14 w15 w16se w16cid w16 w16cex wp14">
+<w:document xmlns:wpc="http://schemas.microsoft.com/office/word/2010/wordprocessingCanvas" xmlns:cx="http://schemas.microsoft.com/office/drawing/2014/chartex" xmlns:cx1="http://schemas.microsoft.com/office/drawing/2015/9/8/chartex" xmlns:mc="http://schemas.openxmlformats.org/markup-compatibility/2006" xmlns:o="urn:schemas-microsoft-com:office:office" xmlns:r="http://schemas.openxmlformats.org/officeDocument/2006/relationships" xmlns:m="http://schemas.openxmlformats.org/officeDocument/2006/math" xmlns:v="urn:schemas-microsoft-com:vml" xmlns:wp14="http://schemas.microsoft.com/office/word/2010/wordprocessingDrawing" xmlns:wp="http://schemas.openxmlformats.org/drawingml/2006/wordprocessingDrawing" xmlns:w10="urn:schemas-microsoft-com:office:word" xmlns:w="http://schemas.openxmlformats.org/wordprocessingml/2006/main" xmlns:w14="http://schemas.microsoft.com/office/word/2010/wordml" xmlns:w15="http://schemas.microsoft.com/office/word/2012/wordml" xmlns:w16se="http://schemas.microsoft.com/office/word/2015/wordml/symex" xmlns:wpg="http://schemas.microsoft.com/office/word/2010/wordprocessingGroup" xmlns:wpi="http://schemas.microsoft.com/office/word/2010/wordprocessingInk" xmlns:wne="http://schemas.microsoft.com/office/word/2006/wordml" xmlns:wps="http://schemas.microsoft.com/office/word/2010/wordprocessingShape" mc:Ignorable="w14 w15 w16se wp14">
   <w:body>
     <w:sdt>
       <w:sdtPr>
@@ -273,8 +273,13 @@
                               <w:pStyle w:val="NoSpacing"/>
                             </w:pPr>
                             <w:r>
-                              <w:t>Group: 4</w:t>
+                              <w:t xml:space="preserve">Group: </w:t>
                             </w:r>
+                            <w:proofErr w:type="gramStart"/>
+                            <w:r>
+                              <w:t>4</w:t>
+                            </w:r>
+                            <w:proofErr w:type="gramEnd"/>
                           </w:p>
                           <w:p>
                             <w:pPr>
@@ -287,8 +292,13 @@
                               <w:t xml:space="preserve">or: </w:t>
                             </w:r>
                             <w:r>
-                              <w:t>Chung Kuah</w:t>
+                              <w:t xml:space="preserve">Chung </w:t>
                             </w:r>
+                            <w:proofErr w:type="spellStart"/>
+                            <w:r>
+                              <w:t>Kuah</w:t>
+                            </w:r>
+                            <w:proofErr w:type="spellEnd"/>
                           </w:p>
                           <w:p>
                             <w:pPr>
@@ -298,7 +308,15 @@
                               <w:t>Location:</w:t>
                             </w:r>
                             <w:r>
-                              <w:t xml:space="preserve"> Fontys ICT</w:t>
+                              <w:t xml:space="preserve"> </w:t>
+                            </w:r>
+                            <w:proofErr w:type="spellStart"/>
+                            <w:r>
+                              <w:t>Fontys</w:t>
+                            </w:r>
+                            <w:proofErr w:type="spellEnd"/>
+                            <w:r>
+                              <w:t xml:space="preserve"> ICT</w:t>
                             </w:r>
                             <w:r>
                               <w:t>,</w:t>
@@ -326,9 +344,12 @@
                               </w:rPr>
                               <w:t xml:space="preserve"> „</w:t>
                             </w:r>
+                            <w:proofErr w:type="spellStart"/>
                             <w:r>
                               <w:t>BulCari</w:t>
                             </w:r>
+                            <w:proofErr w:type="spellEnd"/>
+                            <w:proofErr w:type="gramStart"/>
                             <w:r>
                               <w:rPr>
                                 <w:lang w:val="bg-BG"/>
@@ -336,7 +357,11 @@
                               <w:t>“</w:t>
                             </w:r>
                             <w:r>
-                              <w:t xml:space="preserve"> members:    </w:t>
+                              <w:t xml:space="preserve"> members</w:t>
+                            </w:r>
+                            <w:proofErr w:type="gramEnd"/>
+                            <w:r>
+                              <w:t xml:space="preserve">:    </w:t>
                             </w:r>
                           </w:p>
                           <w:p>
@@ -344,8 +369,21 @@
                               <w:pStyle w:val="NoSpacing"/>
                               <w:ind w:left="1440" w:firstLine="720"/>
                             </w:pPr>
+                            <w:proofErr w:type="spellStart"/>
                             <w:r>
-                              <w:t>Stoycho Stoychev – 4292723</w:t>
+                              <w:t>Stoycho</w:t>
+                            </w:r>
+                            <w:proofErr w:type="spellEnd"/>
+                            <w:r>
+                              <w:t xml:space="preserve"> </w:t>
+                            </w:r>
+                            <w:proofErr w:type="spellStart"/>
+                            <w:r>
+                              <w:t>Stoychev</w:t>
+                            </w:r>
+                            <w:proofErr w:type="spellEnd"/>
+                            <w:r>
+                              <w:t xml:space="preserve"> – 4292723</w:t>
                             </w:r>
                           </w:p>
                           <w:p>
@@ -369,14 +407,37 @@
                               <w:ind w:left="1440" w:firstLine="720"/>
                             </w:pPr>
                             <w:r>
-                              <w:t xml:space="preserve">Stela Trencheva – 4095200 </w:t>
+                              <w:t xml:space="preserve">Stela </w:t>
+                            </w:r>
+                            <w:proofErr w:type="spellStart"/>
+                            <w:r>
+                              <w:t>Trencheva</w:t>
+                            </w:r>
+                            <w:proofErr w:type="spellEnd"/>
+                            <w:r>
+                              <w:t xml:space="preserve"> – 4095200 </w:t>
                             </w:r>
                             <w:r>
                               <w:br/>
                             </w:r>
                             <w:r>
                               <w:tab/>
-                              <w:t xml:space="preserve">Veronika Valeva – 4090349 </w:t>
+                            </w:r>
+                            <w:proofErr w:type="spellStart"/>
+                            <w:r>
+                              <w:t>Veronika</w:t>
+                            </w:r>
+                            <w:proofErr w:type="spellEnd"/>
+                            <w:r>
+                              <w:t xml:space="preserve"> </w:t>
+                            </w:r>
+                            <w:proofErr w:type="spellStart"/>
+                            <w:r>
+                              <w:t>Valeva</w:t>
+                            </w:r>
+                            <w:proofErr w:type="spellEnd"/>
+                            <w:r>
+                              <w:t xml:space="preserve"> – 4090349 </w:t>
                             </w:r>
                           </w:p>
                           <w:p>
@@ -405,7 +466,7 @@
               </wp:anchor>
             </w:drawing>
           </mc:Choice>
-          <mc:Fallback>
+          <mc:Fallback xmlns:cx2="http://schemas.microsoft.com/office/drawing/2015/10/21/chartex" xmlns:cx3="http://schemas.microsoft.com/office/drawing/2016/5/9/chartex" xmlns:cx4="http://schemas.microsoft.com/office/drawing/2016/5/10/chartex" xmlns:cx5="http://schemas.microsoft.com/office/drawing/2016/5/11/chartex" xmlns:cx6="http://schemas.microsoft.com/office/drawing/2016/5/12/chartex" xmlns:cx7="http://schemas.microsoft.com/office/drawing/2016/5/13/chartex" xmlns:cx8="http://schemas.microsoft.com/office/drawing/2016/5/14/chartex" xmlns:aink="http://schemas.microsoft.com/office/drawing/2016/ink" xmlns:am3d="http://schemas.microsoft.com/office/drawing/2017/model3d" xmlns:w16cex="http://schemas.microsoft.com/office/word/2018/wordml/cex" xmlns:w16cid="http://schemas.microsoft.com/office/word/2016/wordml/cid" xmlns:w16="http://schemas.microsoft.com/office/word/2018/wordml">
             <w:pict>
               <v:shapetype w14:anchorId="39ABD54E" id="_x0000_t202" coordsize="21600,21600" o:spt="202" path="m,l,21600r21600,l21600,xe">
                 <v:stroke joinstyle="miter"/>
@@ -2350,13 +2411,25 @@
         <w:t xml:space="preserve"> at 7:</w:t>
       </w:r>
       <w:r>
-        <w:t>00</w:t>
-      </w:r>
-      <w:r>
-        <w:t xml:space="preserve"> to 22:</w:t>
-      </w:r>
-      <w:r>
-        <w:t>00</w:t>
+        <w:t>3</w:t>
+      </w:r>
+      <w:r>
+        <w:t>0</w:t>
+      </w:r>
+      <w:r>
+        <w:t xml:space="preserve"> to 2</w:t>
+      </w:r>
+      <w:r>
+        <w:t>0</w:t>
+      </w:r>
+      <w:r>
+        <w:t>:</w:t>
+      </w:r>
+      <w:r>
+        <w:t>3</w:t>
+      </w:r>
+      <w:r>
+        <w:t>0</w:t>
       </w:r>
     </w:p>
     <w:p>
@@ -2371,7 +2444,13 @@
         <w:t xml:space="preserve">Media </w:t>
       </w:r>
       <w:r>
-        <w:t>Bazaar opens for 6 days a week</w:t>
+        <w:t xml:space="preserve">Bazaar opens for </w:t>
+      </w:r>
+      <w:r>
+        <w:t>7</w:t>
+      </w:r>
+      <w:r>
+        <w:t xml:space="preserve"> days a week</w:t>
       </w:r>
     </w:p>
     <w:p>
@@ -2508,8 +2587,13 @@
           <w:numId w:val="1"/>
         </w:numPr>
       </w:pPr>
-      <w:r>
-        <w:t>80% contract: 3</w:t>
+      <w:proofErr w:type="gramStart"/>
+      <w:r>
+        <w:t>80%</w:t>
+      </w:r>
+      <w:proofErr w:type="gramEnd"/>
+      <w:r>
+        <w:t xml:space="preserve"> contract: 3</w:t>
       </w:r>
       <w:r>
         <w:t>2</w:t>
@@ -2786,6 +2870,7 @@
         </w:rPr>
         <w:t xml:space="preserve">the </w:t>
       </w:r>
+      <w:proofErr w:type="gramStart"/>
       <w:r>
         <w:rPr>
           <w:b/>
@@ -2793,6 +2878,7 @@
         </w:rPr>
         <w:t>product</w:t>
       </w:r>
+      <w:proofErr w:type="gramEnd"/>
       <w:r>
         <w:rPr>
           <w:b/>
@@ -3420,11 +3506,16 @@
           <w:numId w:val="19"/>
         </w:numPr>
       </w:pPr>
+      <w:proofErr w:type="gramStart"/>
       <w:r>
         <w:t>Applic</w:t>
       </w:r>
       <w:r>
-        <w:t>ation display error message.</w:t>
+        <w:t>ation display error message</w:t>
+      </w:r>
+      <w:proofErr w:type="gramEnd"/>
+      <w:r>
+        <w:t>.</w:t>
       </w:r>
     </w:p>
     <w:p>
@@ -3458,8 +3549,13 @@
           <w:numId w:val="20"/>
         </w:numPr>
       </w:pPr>
-      <w:r>
-        <w:t>Application display error message.</w:t>
+      <w:proofErr w:type="gramStart"/>
+      <w:r>
+        <w:t>Application display error message</w:t>
+      </w:r>
+      <w:proofErr w:type="gramEnd"/>
+      <w:r>
+        <w:t>.</w:t>
       </w:r>
     </w:p>
     <w:p>
@@ -3664,6 +3760,7 @@
       <w:r>
         <w:t xml:space="preserve"> information </w:t>
       </w:r>
+      <w:proofErr w:type="gramStart"/>
       <w:r>
         <w:t>has</w:t>
       </w:r>
@@ -3674,7 +3771,11 @@
         <w:t xml:space="preserve"> been</w:t>
       </w:r>
       <w:r>
-        <w:t xml:space="preserve"> filled in.</w:t>
+        <w:t xml:space="preserve"> filled in</w:t>
+      </w:r>
+      <w:proofErr w:type="gramEnd"/>
+      <w:r>
+        <w:t>.</w:t>
       </w:r>
     </w:p>
     <w:p>
@@ -3716,7 +3817,15 @@
         <w:t>Retur</w:t>
       </w:r>
       <w:r>
-        <w:t>ns to MSS step 1.</w:t>
+        <w:t xml:space="preserve">ns to MSS step </w:t>
+      </w:r>
+      <w:proofErr w:type="gramStart"/>
+      <w:r>
+        <w:t>1</w:t>
+      </w:r>
+      <w:proofErr w:type="gramEnd"/>
+      <w:r>
+        <w:t>.</w:t>
       </w:r>
     </w:p>
     <w:p>
@@ -3778,7 +3887,15 @@
         </w:numPr>
       </w:pPr>
       <w:r>
-        <w:t>Returns to MSS step 1.</w:t>
+        <w:t xml:space="preserve">Returns to MSS step </w:t>
+      </w:r>
+      <w:proofErr w:type="gramStart"/>
+      <w:r>
+        <w:t>1</w:t>
+      </w:r>
+      <w:proofErr w:type="gramEnd"/>
+      <w:r>
+        <w:t>.</w:t>
       </w:r>
     </w:p>
     <w:p/>
@@ -4063,16 +4180,7 @@
         </w:numPr>
       </w:pPr>
       <w:r>
-        <w:t>A</w:t>
-      </w:r>
-      <w:r>
-        <w:t>ctor</w:t>
-      </w:r>
-      <w:r>
-        <w:t xml:space="preserve"> chooses “Day” and “Shift type”</w:t>
-      </w:r>
-      <w:r>
-        <w:t>.</w:t>
+        <w:t>System displays current month</w:t>
       </w:r>
     </w:p>
     <w:p>
@@ -4084,7 +4192,30 @@
         </w:numPr>
       </w:pPr>
       <w:r>
-        <w:t>System shows assigned employees and available employees</w:t>
+        <w:t>A</w:t>
+      </w:r>
+      <w:r>
+        <w:t>ctor</w:t>
+      </w:r>
+      <w:r>
+        <w:t xml:space="preserve"> chooses </w:t>
+      </w:r>
+      <w:r>
+        <w:t xml:space="preserve">“Week” (1-4 for the current month), </w:t>
+      </w:r>
+      <w:r>
+        <w:t>“Day” and “Shift type</w:t>
+      </w:r>
+      <w:proofErr w:type="gramStart"/>
+      <w:r>
+        <w:t>”</w:t>
+      </w:r>
+      <w:r>
+        <w:t>(</w:t>
+      </w:r>
+      <w:proofErr w:type="gramEnd"/>
+      <w:r>
+        <w:t>7am - 11am, 11am – 3pm, 3pm – 7pm, 8pm-11pm)</w:t>
       </w:r>
       <w:r>
         <w:t>.</w:t>
@@ -4099,13 +4230,36 @@
         </w:numPr>
       </w:pPr>
       <w:r>
-        <w:t>A</w:t>
-      </w:r>
-      <w:r>
-        <w:t>ctor</w:t>
-      </w:r>
-      <w:r>
-        <w:t xml:space="preserve"> selects one of the available employees and clicks “Assign”</w:t>
+        <w:t>Syst</w:t>
+      </w:r>
+      <w:r>
+        <w:t xml:space="preserve">em shows assigned employees, </w:t>
+      </w:r>
+      <w:r>
+        <w:t>available employees</w:t>
+      </w:r>
+      <w:r>
+        <w:t xml:space="preserve"> and how many hours</w:t>
+      </w:r>
+      <w:r>
+        <w:t xml:space="preserve"> out of the maximum </w:t>
+      </w:r>
+      <w:r>
+        <w:t xml:space="preserve">per </w:t>
+      </w:r>
+      <w:r>
+        <w:t>week</w:t>
+      </w:r>
+      <w:r>
+        <w:t xml:space="preserve"> they </w:t>
+      </w:r>
+      <w:proofErr w:type="gramStart"/>
+      <w:r>
+        <w:t>are assigned</w:t>
+      </w:r>
+      <w:proofErr w:type="gramEnd"/>
+      <w:r>
+        <w:t xml:space="preserve"> with, depending on their contract</w:t>
       </w:r>
       <w:r>
         <w:t>.</w:t>
@@ -4120,7 +4274,25 @@
         </w:numPr>
       </w:pPr>
       <w:r>
-        <w:t>System adds selected employee to assigned employees, removes it from available employees for this Day/Shift type and shows confirming message</w:t>
+        <w:t>A</w:t>
+      </w:r>
+      <w:r>
+        <w:t>ctor</w:t>
+      </w:r>
+      <w:r>
+        <w:t xml:space="preserve"> </w:t>
+      </w:r>
+      <w:r>
+        <w:t>needs to select</w:t>
+      </w:r>
+      <w:r>
+        <w:t xml:space="preserve"> one of th</w:t>
+      </w:r>
+      <w:r>
+        <w:t>e available employees and click</w:t>
+      </w:r>
+      <w:r>
+        <w:t xml:space="preserve"> “Assign”</w:t>
       </w:r>
       <w:r>
         <w:t>.</w:t>
@@ -4128,6 +4300,51 @@
     </w:p>
     <w:p>
       <w:pPr>
+        <w:pStyle w:val="ListParagraph"/>
+        <w:numPr>
+          <w:ilvl w:val="0"/>
+          <w:numId w:val="5"/>
+        </w:numPr>
+      </w:pPr>
+      <w:r>
+        <w:lastRenderedPageBreak/>
+        <w:t xml:space="preserve">System adds the employee to assigned employees </w:t>
+      </w:r>
+      <w:r>
+        <w:t>for this Week/Day/Shift type</w:t>
+      </w:r>
+      <w:r>
+        <w:t xml:space="preserve"> and shows confirming message</w:t>
+      </w:r>
+    </w:p>
+    <w:p>
+      <w:pPr>
+        <w:pStyle w:val="ListParagraph"/>
+        <w:numPr>
+          <w:ilvl w:val="0"/>
+          <w:numId w:val="5"/>
+        </w:numPr>
+      </w:pPr>
+      <w:r>
+        <w:t>System updates</w:t>
+      </w:r>
+      <w:r>
+        <w:t xml:space="preserve"> </w:t>
+      </w:r>
+      <w:r>
+        <w:t xml:space="preserve">the hours the employee </w:t>
+      </w:r>
+      <w:proofErr w:type="gramStart"/>
+      <w:r>
+        <w:t>has been assigned</w:t>
+      </w:r>
+      <w:proofErr w:type="gramEnd"/>
+      <w:r>
+        <w:t xml:space="preserve"> with in available employees for this Week/Day/Shift type by adding 4 hours.</w:t>
+      </w:r>
+    </w:p>
+    <w:p>
+      <w:pPr>
         <w:rPr>
           <w:b/>
         </w:rPr>
@@ -4141,11 +4358,19 @@
     </w:p>
     <w:p>
       <w:r>
-        <w:lastRenderedPageBreak/>
-        <w:t>5a: No employee is selected in neither available employees list nor assigned employees list</w:t>
-      </w:r>
-      <w:r>
-        <w:t>.</w:t>
+        <w:t>7</w:t>
+      </w:r>
+      <w:r>
+        <w:t xml:space="preserve">a: </w:t>
+      </w:r>
+      <w:r>
+        <w:t>The assigned hours for the</w:t>
+      </w:r>
+      <w:r>
+        <w:t xml:space="preserve"> employee </w:t>
+      </w:r>
+      <w:r>
+        <w:t>have reached the maximum hours they have to work for the week</w:t>
       </w:r>
     </w:p>
     <w:p>
@@ -4157,10 +4382,13 @@
         </w:numPr>
       </w:pPr>
       <w:r>
-        <w:t>System shows warning message</w:t>
-      </w:r>
-      <w:r>
-        <w:t>.</w:t>
+        <w:t>System removes</w:t>
+      </w:r>
+      <w:r>
+        <w:t xml:space="preserve"> </w:t>
+      </w:r>
+      <w:r>
+        <w:t>the employee from available employees for this Week/Day/Shift type</w:t>
       </w:r>
     </w:p>
     <w:p>
@@ -4172,17 +4400,28 @@
         </w:numPr>
       </w:pPr>
       <w:r>
-        <w:t>Return to MSS step 4</w:t>
-      </w:r>
-      <w:r>
-        <w:t>.</w:t>
+        <w:t>End of use case</w:t>
+      </w:r>
+    </w:p>
+    <w:p>
+      <w:r>
+        <w:t>7b: The employee</w:t>
+      </w:r>
+      <w:r>
+        <w:t xml:space="preserve"> contract is flex</w:t>
       </w:r>
     </w:p>
     <w:p>
       <w:pPr>
         <w:pStyle w:val="ListParagraph"/>
-        <w:ind w:left="1080"/>
-      </w:pPr>
+        <w:numPr>
+          <w:ilvl w:val="0"/>
+          <w:numId w:val="30"/>
+        </w:numPr>
+      </w:pPr>
+      <w:r>
+        <w:t>System doesn’t show assigned hours and maximum hours, doesn’t add hours or remove employee from available employees when this employee is assigned to a shift</w:t>
+      </w:r>
     </w:p>
     <w:p>
       <w:pPr>
@@ -4311,20 +4550,11 @@
         <w:pStyle w:val="ListParagraph"/>
         <w:numPr>
           <w:ilvl w:val="0"/>
-          <w:numId w:val="7"/>
+          <w:numId w:val="31"/>
         </w:numPr>
       </w:pPr>
       <w:r>
-        <w:t>A</w:t>
-      </w:r>
-      <w:r>
-        <w:t>cto</w:t>
-      </w:r>
-      <w:r>
-        <w:t>r clicks “Assign Shifts” tab page</w:t>
-      </w:r>
-      <w:r>
-        <w:t>.</w:t>
+        <w:t xml:space="preserve">Actor clicks “Assign Shifts” tab page. </w:t>
       </w:r>
     </w:p>
     <w:p>
@@ -4332,20 +4562,11 @@
         <w:pStyle w:val="ListParagraph"/>
         <w:numPr>
           <w:ilvl w:val="0"/>
-          <w:numId w:val="7"/>
+          <w:numId w:val="31"/>
         </w:numPr>
       </w:pPr>
       <w:r>
-        <w:t>A</w:t>
-      </w:r>
-      <w:r>
-        <w:t>c</w:t>
-      </w:r>
-      <w:r>
-        <w:t>tor chooses “Day” and “Shift type”</w:t>
-      </w:r>
-      <w:r>
-        <w:t>.</w:t>
+        <w:t>System displays current month</w:t>
       </w:r>
     </w:p>
     <w:p>
@@ -4353,14 +4574,19 @@
         <w:pStyle w:val="ListParagraph"/>
         <w:numPr>
           <w:ilvl w:val="0"/>
-          <w:numId w:val="7"/>
+          <w:numId w:val="31"/>
         </w:numPr>
       </w:pPr>
       <w:r>
-        <w:t>System shows assigned employees and available employees</w:t>
-      </w:r>
-      <w:r>
-        <w:t>.</w:t>
+        <w:t>Actor chooses “Week” (1-4 for the current month), “Day” and “Shift type</w:t>
+      </w:r>
+      <w:proofErr w:type="gramStart"/>
+      <w:r>
+        <w:t>”(</w:t>
+      </w:r>
+      <w:proofErr w:type="gramEnd"/>
+      <w:r>
+        <w:t>7am - 11am, 11am – 3pm, 3pm – 7pm, 8pm-11pm).</w:t>
       </w:r>
     </w:p>
     <w:p>
@@ -4368,20 +4594,19 @@
         <w:pStyle w:val="ListParagraph"/>
         <w:numPr>
           <w:ilvl w:val="0"/>
-          <w:numId w:val="7"/>
+          <w:numId w:val="31"/>
         </w:numPr>
       </w:pPr>
       <w:r>
-        <w:t>A</w:t>
-      </w:r>
-      <w:r>
-        <w:t>c</w:t>
-      </w:r>
-      <w:r>
-        <w:t>tor selects one of the assigned employees and clicks “Remove”</w:t>
-      </w:r>
-      <w:r>
-        <w:t>.</w:t>
+        <w:t xml:space="preserve">System shows assigned employees, available employees and how many hours out of the maximum per week they </w:t>
+      </w:r>
+      <w:proofErr w:type="gramStart"/>
+      <w:r>
+        <w:t>are assigned</w:t>
+      </w:r>
+      <w:proofErr w:type="gramEnd"/>
+      <w:r>
+        <w:t xml:space="preserve"> with, depending on their contract.</w:t>
       </w:r>
     </w:p>
     <w:p>
@@ -4389,14 +4614,55 @@
         <w:pStyle w:val="ListParagraph"/>
         <w:numPr>
           <w:ilvl w:val="0"/>
-          <w:numId w:val="7"/>
+          <w:numId w:val="31"/>
         </w:numPr>
       </w:pPr>
       <w:r>
-        <w:t>System removes selected employee from assigned employees, adds it to available employees for this Day/Shift type and shows confirming message</w:t>
-      </w:r>
-      <w:r>
-        <w:t>.</w:t>
+        <w:t>Actor needs to select one of the assigned employees and click “Remove”.</w:t>
+      </w:r>
+    </w:p>
+    <w:p>
+      <w:pPr>
+        <w:pStyle w:val="ListParagraph"/>
+        <w:numPr>
+          <w:ilvl w:val="0"/>
+          <w:numId w:val="31"/>
+        </w:numPr>
+      </w:pPr>
+      <w:r>
+        <w:t xml:space="preserve">System removes the employee from assigned employees </w:t>
+      </w:r>
+      <w:r>
+        <w:t>for this Week/Day/Shift type</w:t>
+      </w:r>
+      <w:r>
+        <w:t xml:space="preserve"> and shows confirming message</w:t>
+      </w:r>
+    </w:p>
+    <w:p>
+      <w:pPr>
+        <w:pStyle w:val="ListParagraph"/>
+        <w:numPr>
+          <w:ilvl w:val="0"/>
+          <w:numId w:val="31"/>
+        </w:numPr>
+      </w:pPr>
+      <w:r>
+        <w:t>System updates</w:t>
+      </w:r>
+      <w:r>
+        <w:t xml:space="preserve"> </w:t>
+      </w:r>
+      <w:r>
+        <w:t xml:space="preserve">the hours the employee </w:t>
+      </w:r>
+      <w:proofErr w:type="gramStart"/>
+      <w:r>
+        <w:t>has been assigned</w:t>
+      </w:r>
+      <w:proofErr w:type="gramEnd"/>
+      <w:r>
+        <w:t xml:space="preserve"> with in available employees for this Week/Day/Shift type by subtracting 4 hours.</w:t>
       </w:r>
     </w:p>
     <w:p>
@@ -4414,10 +4680,16 @@
     </w:p>
     <w:p>
       <w:r>
-        <w:t>5a: No employee is selected in neither available employees list nor assigned employees list</w:t>
-      </w:r>
-      <w:r>
-        <w:t>.</w:t>
+        <w:t>7</w:t>
+      </w:r>
+      <w:r>
+        <w:t xml:space="preserve">a: </w:t>
+      </w:r>
+      <w:r>
+        <w:t xml:space="preserve">The employee </w:t>
+      </w:r>
+      <w:r>
+        <w:t>is not in the list of available employees</w:t>
       </w:r>
     </w:p>
     <w:p>
@@ -4429,10 +4701,10 @@
         </w:numPr>
       </w:pPr>
       <w:r>
-        <w:t>System shows warning message</w:t>
-      </w:r>
-      <w:r>
-        <w:t>.</w:t>
+        <w:t xml:space="preserve">System </w:t>
+      </w:r>
+      <w:r>
+        <w:t>adds employee in list of available employees and updates assigned hours to the maximum subtracted by 4</w:t>
       </w:r>
     </w:p>
     <w:p>
@@ -4444,10 +4716,7 @@
         </w:numPr>
       </w:pPr>
       <w:r>
-        <w:t>Return to MSS step 4</w:t>
-      </w:r>
-      <w:r>
-        <w:t>.</w:t>
+        <w:t>End of use case</w:t>
       </w:r>
     </w:p>
     <w:p>
@@ -4561,6 +4830,7 @@
         <w:rPr>
           <w:b/>
         </w:rPr>
+        <w:lastRenderedPageBreak/>
         <w:t>Actor:</w:t>
       </w:r>
       <w:r>
@@ -4658,37 +4928,30 @@
           <w:sz w:val="24"/>
           <w:szCs w:val="24"/>
         </w:rPr>
-        <w:t xml:space="preserve"> Approve </w:t>
+        <w:t xml:space="preserve"> </w:t>
       </w:r>
       <w:r>
         <w:rPr>
           <w:sz w:val="24"/>
           <w:szCs w:val="24"/>
         </w:rPr>
-        <w:t>s</w:t>
+        <w:t>Stock R</w:t>
       </w:r>
       <w:r>
         <w:rPr>
           <w:sz w:val="24"/>
           <w:szCs w:val="24"/>
         </w:rPr>
-        <w:t xml:space="preserve">tock </w:t>
-      </w:r>
+        <w:t>equest</w:t>
+      </w:r>
+      <w:bookmarkEnd w:id="11"/>
       <w:r>
         <w:rPr>
           <w:sz w:val="24"/>
           <w:szCs w:val="24"/>
         </w:rPr>
-        <w:t>r</w:t>
-      </w:r>
-      <w:r>
-        <w:rPr>
-          <w:sz w:val="24"/>
-          <w:szCs w:val="24"/>
-        </w:rPr>
-        <w:t>equest</w:t>
-      </w:r>
-      <w:bookmarkEnd w:id="11"/>
+        <w:t>s Processing</w:t>
+      </w:r>
     </w:p>
     <w:p>
       <w:r>
@@ -4793,10 +5056,26 @@
         </w:numPr>
       </w:pPr>
       <w:r>
-        <w:t>Acto</w:t>
-      </w:r>
-      <w:r>
-        <w:t>r clicks “Approve”</w:t>
+        <w:t xml:space="preserve">If the stock is available and the request </w:t>
+      </w:r>
+      <w:proofErr w:type="gramStart"/>
+      <w:r>
+        <w:t>can be proce</w:t>
+      </w:r>
+      <w:r>
+        <w:t>s</w:t>
+      </w:r>
+      <w:bookmarkStart w:id="12" w:name="_GoBack"/>
+      <w:bookmarkEnd w:id="12"/>
+      <w:r>
+        <w:t>sed</w:t>
+      </w:r>
+      <w:proofErr w:type="gramEnd"/>
+      <w:r>
+        <w:t>, a</w:t>
+      </w:r>
+      <w:r>
+        <w:t>ctor clicks “Approve”</w:t>
       </w:r>
       <w:r>
         <w:t>.</w:t>
@@ -4810,7 +5089,6 @@
         </w:numPr>
       </w:pPr>
       <w:r>
-        <w:lastRenderedPageBreak/>
         <w:t>System removes request from incoming requests, adds it to “approved requests” tab page and shows appropriate message</w:t>
       </w:r>
       <w:r>
@@ -4837,6 +5115,17 @@
       <w:r>
         <w:t>There is no availability of the requested stock in the warehouse</w:t>
       </w:r>
+      <w:r>
+        <w:t xml:space="preserve"> or request </w:t>
+      </w:r>
+      <w:proofErr w:type="gramStart"/>
+      <w:r>
+        <w:t xml:space="preserve">cannot be </w:t>
+      </w:r>
+      <w:r>
+        <w:t>processed</w:t>
+      </w:r>
+      <w:proofErr w:type="gramEnd"/>
       <w:r>
         <w:t>.</w:t>
       </w:r>
@@ -4845,242 +5134,53 @@
       <w:pPr>
         <w:numPr>
           <w:ilvl w:val="0"/>
-          <w:numId w:val="6"/>
+          <w:numId w:val="32"/>
         </w:numPr>
       </w:pPr>
       <w:r>
-        <w:t>System shows warning message</w:t>
-      </w:r>
-      <w:r>
-        <w:t xml:space="preserve">, automatically rejects the request and adds it </w:t>
-      </w:r>
-      <w:r>
-        <w:t>to “</w:t>
-      </w:r>
-      <w:r>
-        <w:t>rejected</w:t>
-      </w:r>
-      <w:r>
-        <w:t xml:space="preserve"> requests” tab page</w:t>
-      </w:r>
-      <w:r>
-        <w:t>.</w:t>
+        <w:t>Actor clicks “Reject”</w:t>
       </w:r>
     </w:p>
     <w:p>
       <w:pPr>
         <w:numPr>
           <w:ilvl w:val="0"/>
-          <w:numId w:val="6"/>
+          <w:numId w:val="32"/>
         </w:numPr>
       </w:pPr>
       <w:r>
-        <w:t>End of use case</w:t>
-      </w:r>
-    </w:p>
-    <w:p/>
-    <w:p>
-      <w:pPr>
-        <w:pStyle w:val="Heading3"/>
-        <w:rPr>
-          <w:sz w:val="24"/>
-          <w:szCs w:val="24"/>
-        </w:rPr>
-      </w:pPr>
-      <w:bookmarkStart w:id="12" w:name="_Toc65376151"/>
-      <w:r>
-        <w:rPr>
-          <w:b/>
-          <w:bCs/>
-          <w:sz w:val="24"/>
-          <w:szCs w:val="24"/>
-        </w:rPr>
-        <w:t>Use case:</w:t>
-      </w:r>
-      <w:r>
-        <w:rPr>
-          <w:sz w:val="24"/>
-          <w:szCs w:val="24"/>
-        </w:rPr>
-        <w:t xml:space="preserve"> Reject </w:t>
-      </w:r>
-      <w:r>
-        <w:rPr>
-          <w:sz w:val="24"/>
-          <w:szCs w:val="24"/>
-        </w:rPr>
-        <w:t>s</w:t>
-      </w:r>
-      <w:r>
-        <w:rPr>
-          <w:sz w:val="24"/>
-          <w:szCs w:val="24"/>
-        </w:rPr>
-        <w:t xml:space="preserve">tock </w:t>
-      </w:r>
-      <w:r>
-        <w:rPr>
-          <w:sz w:val="24"/>
-          <w:szCs w:val="24"/>
-        </w:rPr>
-        <w:t>r</w:t>
-      </w:r>
-      <w:r>
-        <w:rPr>
-          <w:sz w:val="24"/>
-          <w:szCs w:val="24"/>
-        </w:rPr>
-        <w:t>equest</w:t>
-      </w:r>
-      <w:bookmarkEnd w:id="12"/>
-    </w:p>
-    <w:p>
-      <w:r>
-        <w:t>Rela</w:t>
-      </w:r>
-      <w:r>
-        <w:t xml:space="preserve">ted: </w:t>
-      </w:r>
-      <w:r>
-        <w:rPr>
-          <w:rStyle w:val="Strong"/>
-        </w:rPr>
-        <w:t>FR-0</w:t>
-      </w:r>
-      <w:r>
-        <w:rPr>
-          <w:rStyle w:val="Strong"/>
-        </w:rPr>
-        <w:t>4</w:t>
-      </w:r>
-      <w:r>
-        <w:rPr>
-          <w:rStyle w:val="Strong"/>
-        </w:rPr>
+        <w:t>System removes request from incoming requests, adds it to</w:t>
+      </w:r>
+      <w:r>
+        <w:t xml:space="preserve"> “rejected</w:t>
+      </w:r>
+      <w:r>
+        <w:t xml:space="preserve"> requests</w:t>
+      </w:r>
+      <w:r>
+        <w:t>” tab page</w:t>
+      </w:r>
+      <w:r>
+        <w:t xml:space="preserve"> and shows appropriate message</w:t>
+      </w:r>
+      <w:r>
         <w:t>.</w:t>
-      </w:r>
-    </w:p>
-    <w:p>
-      <w:r>
-        <w:rPr>
-          <w:b/>
-        </w:rPr>
-        <w:t>Actor:</w:t>
-      </w:r>
-      <w:r>
-        <w:t xml:space="preserve"> Depot-worker</w:t>
-      </w:r>
-    </w:p>
-    <w:p>
-      <w:pPr>
-        <w:rPr>
-          <w:b/>
-        </w:rPr>
-      </w:pPr>
-      <w:r>
-        <w:rPr>
-          <w:b/>
-        </w:rPr>
-        <w:t>Main Success Scenario:</w:t>
       </w:r>
     </w:p>
     <w:p>
       <w:pPr>
         <w:numPr>
           <w:ilvl w:val="0"/>
-          <w:numId w:val="11"/>
+          <w:numId w:val="32"/>
         </w:numPr>
       </w:pPr>
       <w:r>
-        <w:t>System displays incoming restock requests</w:t>
-      </w:r>
-      <w:r>
-        <w:t>.</w:t>
-      </w:r>
-    </w:p>
-    <w:p>
-      <w:pPr>
-        <w:numPr>
-          <w:ilvl w:val="0"/>
-          <w:numId w:val="11"/>
-        </w:numPr>
-      </w:pPr>
-      <w:r>
-        <w:t>Acto</w:t>
-      </w:r>
-      <w:r>
-        <w:t>r clicks on a request</w:t>
-      </w:r>
-      <w:r>
-        <w:t>.</w:t>
-      </w:r>
-    </w:p>
-    <w:p>
-      <w:pPr>
-        <w:numPr>
-          <w:ilvl w:val="0"/>
-          <w:numId w:val="11"/>
-        </w:numPr>
-      </w:pPr>
-      <w:r>
-        <w:t>System displays info about the requested stock</w:t>
-      </w:r>
-      <w:r>
-        <w:t>.</w:t>
-      </w:r>
-    </w:p>
-    <w:p>
-      <w:pPr>
-        <w:numPr>
-          <w:ilvl w:val="0"/>
-          <w:numId w:val="11"/>
-        </w:numPr>
-      </w:pPr>
-      <w:r>
-        <w:t>Acto</w:t>
-      </w:r>
-      <w:r>
-        <w:t>r clicks “</w:t>
-      </w:r>
-      <w:r>
-        <w:t>Reject</w:t>
-      </w:r>
-      <w:r>
-        <w:t>”</w:t>
-      </w:r>
-      <w:r>
-        <w:t>.</w:t>
-      </w:r>
-    </w:p>
-    <w:p>
-      <w:pPr>
-        <w:numPr>
-          <w:ilvl w:val="0"/>
-          <w:numId w:val="11"/>
-        </w:numPr>
-      </w:pPr>
-      <w:r>
-        <w:t>System removes request from incoming requests, adds it to</w:t>
-      </w:r>
-      <w:r>
-        <w:t xml:space="preserve"> ”rejected</w:t>
-      </w:r>
-      <w:r>
-        <w:t xml:space="preserve"> requests</w:t>
-      </w:r>
-      <w:r>
-        <w:t>” tab page</w:t>
-      </w:r>
-      <w:r>
-        <w:t xml:space="preserve"> and shows appropriate message</w:t>
-      </w:r>
-      <w:r>
-        <w:t>.</w:t>
-      </w:r>
-    </w:p>
-    <w:p>
-      <w:pPr>
-        <w:ind w:left="720"/>
+        <w:t>End of use case</w:t>
+      </w:r>
+    </w:p>
+    <w:p>
+      <w:pPr>
+        <w:ind w:left="1080"/>
       </w:pPr>
     </w:p>
     <w:p>
@@ -5289,6 +5389,7 @@
           <w:sz w:val="24"/>
           <w:szCs w:val="24"/>
         </w:rPr>
+        <w:lastRenderedPageBreak/>
         <w:t>Use case:</w:t>
       </w:r>
       <w:r>
@@ -5414,7 +5515,6 @@
         <w:rPr>
           <w:bCs/>
         </w:rPr>
-        <w:lastRenderedPageBreak/>
         <w:t>The</w:t>
       </w:r>
       <w:r>
@@ -5987,7 +6087,7 @@
               </wp:anchor>
             </w:drawing>
           </mc:Choice>
-          <mc:Fallback>
+          <mc:Fallback xmlns:cx2="http://schemas.microsoft.com/office/drawing/2015/10/21/chartex" xmlns:cx3="http://schemas.microsoft.com/office/drawing/2016/5/9/chartex" xmlns:cx4="http://schemas.microsoft.com/office/drawing/2016/5/10/chartex" xmlns:cx5="http://schemas.microsoft.com/office/drawing/2016/5/11/chartex" xmlns:cx6="http://schemas.microsoft.com/office/drawing/2016/5/12/chartex" xmlns:cx7="http://schemas.microsoft.com/office/drawing/2016/5/13/chartex" xmlns:cx8="http://schemas.microsoft.com/office/drawing/2016/5/14/chartex" xmlns:aink="http://schemas.microsoft.com/office/drawing/2016/ink" xmlns:am3d="http://schemas.microsoft.com/office/drawing/2017/model3d" xmlns:w16cex="http://schemas.microsoft.com/office/word/2018/wordml/cex" xmlns:w16cid="http://schemas.microsoft.com/office/word/2016/wordml/cid" xmlns:w16="http://schemas.microsoft.com/office/word/2018/wordml">
             <w:pict>
               <v:shape w14:anchorId="4B15581C" id="Text Box 2" o:spid="_x0000_s1027" type="#_x0000_t202" style="position:absolute;margin-left:30pt;margin-top:551.1pt;width:185.9pt;height:110.6pt;z-index:251683840;visibility:visible;mso-wrap-style:square;mso-width-percent:400;mso-height-percent:200;mso-wrap-distance-left:9pt;mso-wrap-distance-top:3.6pt;mso-wrap-distance-right:9pt;mso-wrap-distance-bottom:3.6pt;mso-position-horizontal:absolute;mso-position-horizontal-relative:text;mso-position-vertical:absolute;mso-position-vertical-relative:text;mso-width-percent:400;mso-height-percent:200;mso-width-relative:margin;mso-height-relative:margin;v-text-anchor:top" o:gfxdata="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" filled="f" stroked="f">
                 <v:textbox style="mso-fit-shape-to-text:t">
@@ -6090,7 +6190,7 @@
               </wp:anchor>
             </w:drawing>
           </mc:Choice>
-          <mc:Fallback>
+          <mc:Fallback xmlns:cx2="http://schemas.microsoft.com/office/drawing/2015/10/21/chartex" xmlns:cx3="http://schemas.microsoft.com/office/drawing/2016/5/9/chartex" xmlns:cx4="http://schemas.microsoft.com/office/drawing/2016/5/10/chartex" xmlns:cx5="http://schemas.microsoft.com/office/drawing/2016/5/11/chartex" xmlns:cx6="http://schemas.microsoft.com/office/drawing/2016/5/12/chartex" xmlns:cx7="http://schemas.microsoft.com/office/drawing/2016/5/13/chartex" xmlns:cx8="http://schemas.microsoft.com/office/drawing/2016/5/14/chartex" xmlns:aink="http://schemas.microsoft.com/office/drawing/2016/ink" xmlns:am3d="http://schemas.microsoft.com/office/drawing/2017/model3d" xmlns:w16cex="http://schemas.microsoft.com/office/word/2018/wordml/cex" xmlns:w16cid="http://schemas.microsoft.com/office/word/2016/wordml/cid" xmlns:w16="http://schemas.microsoft.com/office/word/2018/wordml">
             <w:pict>
               <v:shape w14:anchorId="67768DF8" id="_x0000_s1028" type="#_x0000_t202" style="position:absolute;margin-left:252.1pt;margin-top:407.05pt;width:185.9pt;height:110.6pt;z-index:251681792;visibility:visible;mso-wrap-style:square;mso-width-percent:400;mso-height-percent:200;mso-wrap-distance-left:9pt;mso-wrap-distance-top:3.6pt;mso-wrap-distance-right:9pt;mso-wrap-distance-bottom:3.6pt;mso-position-horizontal:absolute;mso-position-horizontal-relative:margin;mso-position-vertical:absolute;mso-position-vertical-relative:text;mso-width-percent:400;mso-height-percent:200;mso-width-relative:margin;mso-height-relative:margin;v-text-anchor:top" o:gfxdata="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" filled="f" stroked="f">
                 <v:textbox style="mso-fit-shape-to-text:t">
@@ -6199,7 +6299,7 @@
               </wp:anchor>
             </w:drawing>
           </mc:Choice>
-          <mc:Fallback>
+          <mc:Fallback xmlns:cx2="http://schemas.microsoft.com/office/drawing/2015/10/21/chartex" xmlns:cx3="http://schemas.microsoft.com/office/drawing/2016/5/9/chartex" xmlns:cx4="http://schemas.microsoft.com/office/drawing/2016/5/10/chartex" xmlns:cx5="http://schemas.microsoft.com/office/drawing/2016/5/11/chartex" xmlns:cx6="http://schemas.microsoft.com/office/drawing/2016/5/12/chartex" xmlns:cx7="http://schemas.microsoft.com/office/drawing/2016/5/13/chartex" xmlns:cx8="http://schemas.microsoft.com/office/drawing/2016/5/14/chartex" xmlns:aink="http://schemas.microsoft.com/office/drawing/2016/ink" xmlns:am3d="http://schemas.microsoft.com/office/drawing/2017/model3d" xmlns:w16cex="http://schemas.microsoft.com/office/word/2018/wordml/cex" xmlns:w16cid="http://schemas.microsoft.com/office/word/2016/wordml/cid" xmlns:w16="http://schemas.microsoft.com/office/word/2018/wordml">
             <w:pict>
               <v:shape w14:anchorId="550C54ED" id="_x0000_s1029" type="#_x0000_t202" style="position:absolute;margin-left:30.3pt;margin-top:253.15pt;width:185.9pt;height:36pt;z-index:251679744;visibility:visible;mso-wrap-style:square;mso-width-percent:400;mso-height-percent:0;mso-wrap-distance-left:9pt;mso-wrap-distance-top:3.6pt;mso-wrap-distance-right:9pt;mso-wrap-distance-bottom:3.6pt;mso-position-horizontal:absolute;mso-position-horizontal-relative:margin;mso-position-vertical:absolute;mso-position-vertical-relative:text;mso-width-percent:400;mso-height-percent:0;mso-width-relative:margin;mso-height-relative:margin;v-text-anchor:top" o:gfxdata="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" filled="f" stroked="f">
                 <v:textbox>
@@ -6305,7 +6405,7 @@
               </wp:anchor>
             </w:drawing>
           </mc:Choice>
-          <mc:Fallback>
+          <mc:Fallback xmlns:cx2="http://schemas.microsoft.com/office/drawing/2015/10/21/chartex" xmlns:cx3="http://schemas.microsoft.com/office/drawing/2016/5/9/chartex" xmlns:cx4="http://schemas.microsoft.com/office/drawing/2016/5/10/chartex" xmlns:cx5="http://schemas.microsoft.com/office/drawing/2016/5/11/chartex" xmlns:cx6="http://schemas.microsoft.com/office/drawing/2016/5/12/chartex" xmlns:cx7="http://schemas.microsoft.com/office/drawing/2016/5/13/chartex" xmlns:cx8="http://schemas.microsoft.com/office/drawing/2016/5/14/chartex" xmlns:aink="http://schemas.microsoft.com/office/drawing/2016/ink" xmlns:am3d="http://schemas.microsoft.com/office/drawing/2017/model3d" xmlns:w16cex="http://schemas.microsoft.com/office/word/2018/wordml/cex" xmlns:w16cid="http://schemas.microsoft.com/office/word/2016/wordml/cid" xmlns:w16="http://schemas.microsoft.com/office/word/2018/wordml">
             <w:pict>
               <v:shape w14:anchorId="224C1709" id="_x0000_s1030" type="#_x0000_t202" style="position:absolute;margin-left:252.1pt;margin-top:105.7pt;width:185.9pt;height:40.05pt;z-index:251677696;visibility:visible;mso-wrap-style:square;mso-width-percent:400;mso-height-percent:0;mso-wrap-distance-left:9pt;mso-wrap-distance-top:3.6pt;mso-wrap-distance-right:9pt;mso-wrap-distance-bottom:3.6pt;mso-position-horizontal:absolute;mso-position-horizontal-relative:margin;mso-position-vertical:absolute;mso-position-vertical-relative:text;mso-width-percent:400;mso-height-percent:0;mso-width-relative:margin;mso-height-relative:margin;v-text-anchor:top" o:gfxdata="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" filled="f" stroked="f">
                 <v:textbox>
@@ -6607,11 +6707,16 @@
                       <wps:txbx>
                         <w:txbxContent>
                           <w:p>
+                            <w:proofErr w:type="gramStart"/>
                             <w:r>
                               <w:t>Here</w:t>
                             </w:r>
                             <w:r>
-                              <w:t>’s the shift for the week and the employee assigned to them.</w:t>
+                              <w:t>’s</w:t>
+                            </w:r>
+                            <w:proofErr w:type="gramEnd"/>
+                            <w:r>
+                              <w:t xml:space="preserve"> the shift for the week and the employee assigned to them.</w:t>
                             </w:r>
                           </w:p>
                         </w:txbxContent>
@@ -6631,7 +6736,7 @@
               </wp:anchor>
             </w:drawing>
           </mc:Choice>
-          <mc:Fallback>
+          <mc:Fallback xmlns:cx2="http://schemas.microsoft.com/office/drawing/2015/10/21/chartex" xmlns:cx3="http://schemas.microsoft.com/office/drawing/2016/5/9/chartex" xmlns:cx4="http://schemas.microsoft.com/office/drawing/2016/5/10/chartex" xmlns:cx5="http://schemas.microsoft.com/office/drawing/2016/5/11/chartex" xmlns:cx6="http://schemas.microsoft.com/office/drawing/2016/5/12/chartex" xmlns:cx7="http://schemas.microsoft.com/office/drawing/2016/5/13/chartex" xmlns:cx8="http://schemas.microsoft.com/office/drawing/2016/5/14/chartex" xmlns:aink="http://schemas.microsoft.com/office/drawing/2016/ink" xmlns:am3d="http://schemas.microsoft.com/office/drawing/2017/model3d" xmlns:w16cex="http://schemas.microsoft.com/office/word/2018/wordml/cex" xmlns:w16cid="http://schemas.microsoft.com/office/word/2016/wordml/cid" xmlns:w16="http://schemas.microsoft.com/office/word/2018/wordml">
             <w:pict>
               <v:shape w14:anchorId="46F90487" id="_x0000_s1031" type="#_x0000_t202" style="position:absolute;margin-left:30.8pt;margin-top:519.2pt;width:185.9pt;height:110.6pt;z-index:251692032;visibility:visible;mso-wrap-style:square;mso-width-percent:400;mso-height-percent:200;mso-wrap-distance-left:9pt;mso-wrap-distance-top:3.6pt;mso-wrap-distance-right:9pt;mso-wrap-distance-bottom:3.6pt;mso-position-horizontal:absolute;mso-position-horizontal-relative:text;mso-position-vertical:absolute;mso-position-vertical-relative:text;mso-width-percent:400;mso-height-percent:200;mso-width-relative:margin;mso-height-relative:margin;v-text-anchor:top" o:gfxdata="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" filled="f" stroked="f">
                 <v:textbox style="mso-fit-shape-to-text:t">
@@ -6734,7 +6839,7 @@
               </wp:anchor>
             </w:drawing>
           </mc:Choice>
-          <mc:Fallback>
+          <mc:Fallback xmlns:cx2="http://schemas.microsoft.com/office/drawing/2015/10/21/chartex" xmlns:cx3="http://schemas.microsoft.com/office/drawing/2016/5/9/chartex" xmlns:cx4="http://schemas.microsoft.com/office/drawing/2016/5/10/chartex" xmlns:cx5="http://schemas.microsoft.com/office/drawing/2016/5/11/chartex" xmlns:cx6="http://schemas.microsoft.com/office/drawing/2016/5/12/chartex" xmlns:cx7="http://schemas.microsoft.com/office/drawing/2016/5/13/chartex" xmlns:cx8="http://schemas.microsoft.com/office/drawing/2016/5/14/chartex" xmlns:aink="http://schemas.microsoft.com/office/drawing/2016/ink" xmlns:am3d="http://schemas.microsoft.com/office/drawing/2017/model3d" xmlns:w16cex="http://schemas.microsoft.com/office/word/2018/wordml/cex" xmlns:w16cid="http://schemas.microsoft.com/office/word/2016/wordml/cid" xmlns:w16="http://schemas.microsoft.com/office/word/2018/wordml">
             <w:pict>
               <v:shape w14:anchorId="13707D48" id="_x0000_s1032" type="#_x0000_t202" style="position:absolute;margin-left:262.15pt;margin-top:344.7pt;width:185.9pt;height:110.6pt;z-index:251689984;visibility:visible;mso-wrap-style:square;mso-width-percent:400;mso-height-percent:200;mso-wrap-distance-left:9pt;mso-wrap-distance-top:3.6pt;mso-wrap-distance-right:9pt;mso-wrap-distance-bottom:3.6pt;mso-position-horizontal:absolute;mso-position-horizontal-relative:text;mso-position-vertical:absolute;mso-position-vertical-relative:text;mso-width-percent:400;mso-height-percent:200;mso-width-relative:margin;mso-height-relative:margin;v-text-anchor:top" o:gfxdata="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" filled="f" stroked="f">
                 <v:textbox style="mso-fit-shape-to-text:t">
@@ -6834,7 +6939,7 @@
               </wp:anchor>
             </w:drawing>
           </mc:Choice>
-          <mc:Fallback>
+          <mc:Fallback xmlns:cx2="http://schemas.microsoft.com/office/drawing/2015/10/21/chartex" xmlns:cx3="http://schemas.microsoft.com/office/drawing/2016/5/9/chartex" xmlns:cx4="http://schemas.microsoft.com/office/drawing/2016/5/10/chartex" xmlns:cx5="http://schemas.microsoft.com/office/drawing/2016/5/11/chartex" xmlns:cx6="http://schemas.microsoft.com/office/drawing/2016/5/12/chartex" xmlns:cx7="http://schemas.microsoft.com/office/drawing/2016/5/13/chartex" xmlns:cx8="http://schemas.microsoft.com/office/drawing/2016/5/14/chartex" xmlns:aink="http://schemas.microsoft.com/office/drawing/2016/ink" xmlns:am3d="http://schemas.microsoft.com/office/drawing/2017/model3d" xmlns:w16cex="http://schemas.microsoft.com/office/word/2018/wordml/cex" xmlns:w16cid="http://schemas.microsoft.com/office/word/2016/wordml/cid" xmlns:w16="http://schemas.microsoft.com/office/word/2018/wordml">
             <w:pict>
               <v:shape w14:anchorId="47F07487" id="_x0000_s1033" type="#_x0000_t202" style="position:absolute;margin-left:31.15pt;margin-top:200.75pt;width:185.9pt;height:52.9pt;z-index:251687936;visibility:visible;mso-wrap-style:square;mso-width-percent:400;mso-height-percent:0;mso-wrap-distance-left:9pt;mso-wrap-distance-top:3.6pt;mso-wrap-distance-right:9pt;mso-wrap-distance-bottom:3.6pt;mso-position-horizontal:absolute;mso-position-horizontal-relative:text;mso-position-vertical:absolute;mso-position-vertical-relative:text;mso-width-percent:400;mso-height-percent:0;mso-width-relative:margin;mso-height-relative:margin;v-text-anchor:top" o:gfxdata="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" filled="f" stroked="f">
                 <v:textbox>
@@ -6943,7 +7048,7 @@
               </wp:anchor>
             </w:drawing>
           </mc:Choice>
-          <mc:Fallback>
+          <mc:Fallback xmlns:cx2="http://schemas.microsoft.com/office/drawing/2015/10/21/chartex" xmlns:cx3="http://schemas.microsoft.com/office/drawing/2016/5/9/chartex" xmlns:cx4="http://schemas.microsoft.com/office/drawing/2016/5/10/chartex" xmlns:cx5="http://schemas.microsoft.com/office/drawing/2016/5/11/chartex" xmlns:cx6="http://schemas.microsoft.com/office/drawing/2016/5/12/chartex" xmlns:cx7="http://schemas.microsoft.com/office/drawing/2016/5/13/chartex" xmlns:cx8="http://schemas.microsoft.com/office/drawing/2016/5/14/chartex" xmlns:aink="http://schemas.microsoft.com/office/drawing/2016/ink" xmlns:am3d="http://schemas.microsoft.com/office/drawing/2017/model3d" xmlns:w16cex="http://schemas.microsoft.com/office/word/2018/wordml/cex" xmlns:w16cid="http://schemas.microsoft.com/office/word/2016/wordml/cid" xmlns:w16="http://schemas.microsoft.com/office/word/2018/wordml">
             <w:pict>
               <v:shape w14:anchorId="5EF3B91F" id="_x0000_s1034" type="#_x0000_t202" style="position:absolute;margin-left:252.4pt;margin-top:47.95pt;width:185.9pt;height:110.6pt;z-index:251685888;visibility:visible;mso-wrap-style:square;mso-width-percent:400;mso-height-percent:200;mso-wrap-distance-left:9pt;mso-wrap-distance-top:3.6pt;mso-wrap-distance-right:9pt;mso-wrap-distance-bottom:3.6pt;mso-position-horizontal:absolute;mso-position-horizontal-relative:text;mso-position-vertical:absolute;mso-position-vertical-relative:text;mso-width-percent:400;mso-height-percent:200;mso-width-relative:margin;mso-height-relative:margin;v-text-anchor:top" o:gfxdata="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" filled="f" stroked="f">
                 <v:textbox style="mso-fit-shape-to-text:t">
@@ -7270,7 +7375,7 @@
               </wp:anchor>
             </w:drawing>
           </mc:Choice>
-          <mc:Fallback>
+          <mc:Fallback xmlns:cx2="http://schemas.microsoft.com/office/drawing/2015/10/21/chartex" xmlns:cx3="http://schemas.microsoft.com/office/drawing/2016/5/9/chartex" xmlns:cx4="http://schemas.microsoft.com/office/drawing/2016/5/10/chartex" xmlns:cx5="http://schemas.microsoft.com/office/drawing/2016/5/11/chartex" xmlns:cx6="http://schemas.microsoft.com/office/drawing/2016/5/12/chartex" xmlns:cx7="http://schemas.microsoft.com/office/drawing/2016/5/13/chartex" xmlns:cx8="http://schemas.microsoft.com/office/drawing/2016/5/14/chartex" xmlns:aink="http://schemas.microsoft.com/office/drawing/2016/ink" xmlns:am3d="http://schemas.microsoft.com/office/drawing/2017/model3d" xmlns:w16cex="http://schemas.microsoft.com/office/word/2018/wordml/cex" xmlns:w16cid="http://schemas.microsoft.com/office/word/2016/wordml/cid" xmlns:w16="http://schemas.microsoft.com/office/word/2018/wordml">
             <w:pict>
               <v:shape w14:anchorId="6657EBFF" id="_x0000_s1035" type="#_x0000_t202" style="position:absolute;margin-left:30.1pt;margin-top:514.15pt;width:185.9pt;height:110.6pt;z-index:251700224;visibility:visible;mso-wrap-style:square;mso-width-percent:400;mso-height-percent:200;mso-wrap-distance-left:9pt;mso-wrap-distance-top:3.6pt;mso-wrap-distance-right:9pt;mso-wrap-distance-bottom:3.6pt;mso-position-horizontal:absolute;mso-position-horizontal-relative:text;mso-position-vertical:absolute;mso-position-vertical-relative:text;mso-width-percent:400;mso-height-percent:200;mso-width-relative:margin;mso-height-relative:margin;v-text-anchor:top" o:gfxdata="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" filled="f" stroked="f">
                 <v:textbox style="mso-fit-shape-to-text:t">
@@ -7367,9 +7472,11 @@
                             <w:r>
                               <w:t xml:space="preserve"> </w:t>
                             </w:r>
+                            <w:proofErr w:type="gramStart"/>
                             <w:r>
                               <w:t>employees</w:t>
                             </w:r>
+                            <w:proofErr w:type="gramEnd"/>
                             <w:r>
                               <w:t xml:space="preserve"> </w:t>
                             </w:r>
@@ -7394,7 +7501,7 @@
               </wp:anchor>
             </w:drawing>
           </mc:Choice>
-          <mc:Fallback>
+          <mc:Fallback xmlns:cx2="http://schemas.microsoft.com/office/drawing/2015/10/21/chartex" xmlns:cx3="http://schemas.microsoft.com/office/drawing/2016/5/9/chartex" xmlns:cx4="http://schemas.microsoft.com/office/drawing/2016/5/10/chartex" xmlns:cx5="http://schemas.microsoft.com/office/drawing/2016/5/11/chartex" xmlns:cx6="http://schemas.microsoft.com/office/drawing/2016/5/12/chartex" xmlns:cx7="http://schemas.microsoft.com/office/drawing/2016/5/13/chartex" xmlns:cx8="http://schemas.microsoft.com/office/drawing/2016/5/14/chartex" xmlns:aink="http://schemas.microsoft.com/office/drawing/2016/ink" xmlns:am3d="http://schemas.microsoft.com/office/drawing/2017/model3d" xmlns:w16cex="http://schemas.microsoft.com/office/word/2018/wordml/cex" xmlns:w16cid="http://schemas.microsoft.com/office/word/2016/wordml/cid" xmlns:w16="http://schemas.microsoft.com/office/word/2018/wordml">
             <w:pict>
               <v:shape w14:anchorId="0FF6F73C" id="_x0000_s1036" type="#_x0000_t202" style="position:absolute;margin-left:251.6pt;margin-top:360.9pt;width:185.9pt;height:110.6pt;z-index:251698176;visibility:visible;mso-wrap-style:square;mso-width-percent:400;mso-height-percent:200;mso-wrap-distance-left:9pt;mso-wrap-distance-top:3.6pt;mso-wrap-distance-right:9pt;mso-wrap-distance-bottom:3.6pt;mso-position-horizontal:absolute;mso-position-horizontal-relative:text;mso-position-vertical:absolute;mso-position-vertical-relative:text;mso-width-percent:400;mso-height-percent:200;mso-width-relative:margin;mso-height-relative:margin;v-text-anchor:top" o:gfxdata="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" filled="f" stroked="f">
                 <v:textbox style="mso-fit-shape-to-text:t">
@@ -7512,7 +7619,7 @@
               </wp:anchor>
             </w:drawing>
           </mc:Choice>
-          <mc:Fallback>
+          <mc:Fallback xmlns:cx2="http://schemas.microsoft.com/office/drawing/2015/10/21/chartex" xmlns:cx3="http://schemas.microsoft.com/office/drawing/2016/5/9/chartex" xmlns:cx4="http://schemas.microsoft.com/office/drawing/2016/5/10/chartex" xmlns:cx5="http://schemas.microsoft.com/office/drawing/2016/5/11/chartex" xmlns:cx6="http://schemas.microsoft.com/office/drawing/2016/5/12/chartex" xmlns:cx7="http://schemas.microsoft.com/office/drawing/2016/5/13/chartex" xmlns:cx8="http://schemas.microsoft.com/office/drawing/2016/5/14/chartex" xmlns:aink="http://schemas.microsoft.com/office/drawing/2016/ink" xmlns:am3d="http://schemas.microsoft.com/office/drawing/2017/model3d" xmlns:w16cex="http://schemas.microsoft.com/office/word/2018/wordml/cex" xmlns:w16cid="http://schemas.microsoft.com/office/word/2016/wordml/cid" xmlns:w16="http://schemas.microsoft.com/office/word/2018/wordml">
             <w:pict>
               <v:shape w14:anchorId="35AD61FC" id="_x0000_s1037" type="#_x0000_t202" style="position:absolute;margin-left:31.8pt;margin-top:210.3pt;width:185.9pt;height:110.6pt;z-index:251696128;visibility:visible;mso-wrap-style:square;mso-width-percent:400;mso-height-percent:200;mso-wrap-distance-left:9pt;mso-wrap-distance-top:3.6pt;mso-wrap-distance-right:9pt;mso-wrap-distance-bottom:3.6pt;mso-position-horizontal:absolute;mso-position-horizontal-relative:text;mso-position-vertical:absolute;mso-position-vertical-relative:text;mso-width-percent:400;mso-height-percent:200;mso-width-relative:margin;mso-height-relative:margin;v-text-anchor:top" o:gfxdata="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" filled="f" stroked="f">
                 <v:textbox style="mso-fit-shape-to-text:t">
@@ -7615,7 +7722,7 @@
               </wp:anchor>
             </w:drawing>
           </mc:Choice>
-          <mc:Fallback>
+          <mc:Fallback xmlns:cx2="http://schemas.microsoft.com/office/drawing/2015/10/21/chartex" xmlns:cx3="http://schemas.microsoft.com/office/drawing/2016/5/9/chartex" xmlns:cx4="http://schemas.microsoft.com/office/drawing/2016/5/10/chartex" xmlns:cx5="http://schemas.microsoft.com/office/drawing/2016/5/11/chartex" xmlns:cx6="http://schemas.microsoft.com/office/drawing/2016/5/12/chartex" xmlns:cx7="http://schemas.microsoft.com/office/drawing/2016/5/13/chartex" xmlns:cx8="http://schemas.microsoft.com/office/drawing/2016/5/14/chartex" xmlns:aink="http://schemas.microsoft.com/office/drawing/2016/ink" xmlns:am3d="http://schemas.microsoft.com/office/drawing/2017/model3d" xmlns:w16cex="http://schemas.microsoft.com/office/word/2018/wordml/cex" xmlns:w16cid="http://schemas.microsoft.com/office/word/2016/wordml/cid" xmlns:w16="http://schemas.microsoft.com/office/word/2018/wordml">
             <w:pict>
               <v:shape w14:anchorId="2FC0B716" id="_x0000_s1038" type="#_x0000_t202" style="position:absolute;margin-left:268.6pt;margin-top:52.15pt;width:185.9pt;height:110.6pt;z-index:251694080;visibility:visible;mso-wrap-style:square;mso-width-percent:400;mso-height-percent:200;mso-wrap-distance-left:9pt;mso-wrap-distance-top:3.6pt;mso-wrap-distance-right:9pt;mso-wrap-distance-bottom:3.6pt;mso-position-horizontal:absolute;mso-position-horizontal-relative:text;mso-position-vertical:absolute;mso-position-vertical-relative:text;mso-width-percent:400;mso-height-percent:200;mso-width-relative:margin;mso-height-relative:margin;v-text-anchor:top" o:gfxdata="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" filled="f" stroked="f">
                 <v:textbox style="mso-fit-shape-to-text:t">
@@ -7930,7 +8037,7 @@
               </wp:anchor>
             </w:drawing>
           </mc:Choice>
-          <mc:Fallback>
+          <mc:Fallback xmlns:cx2="http://schemas.microsoft.com/office/drawing/2015/10/21/chartex" xmlns:cx3="http://schemas.microsoft.com/office/drawing/2016/5/9/chartex" xmlns:cx4="http://schemas.microsoft.com/office/drawing/2016/5/10/chartex" xmlns:cx5="http://schemas.microsoft.com/office/drawing/2016/5/11/chartex" xmlns:cx6="http://schemas.microsoft.com/office/drawing/2016/5/12/chartex" xmlns:cx7="http://schemas.microsoft.com/office/drawing/2016/5/13/chartex" xmlns:cx8="http://schemas.microsoft.com/office/drawing/2016/5/14/chartex" xmlns:aink="http://schemas.microsoft.com/office/drawing/2016/ink" xmlns:am3d="http://schemas.microsoft.com/office/drawing/2017/model3d" xmlns:w16cex="http://schemas.microsoft.com/office/word/2018/wordml/cex" xmlns:w16cid="http://schemas.microsoft.com/office/word/2016/wordml/cid" xmlns:w16="http://schemas.microsoft.com/office/word/2018/wordml">
             <w:pict>
               <v:shape w14:anchorId="49D99B5E" id="_x0000_s1039" type="#_x0000_t202" style="position:absolute;margin-left:269.1pt;margin-top:48.4pt;width:185.9pt;height:110.6pt;z-index:251702272;visibility:visible;mso-wrap-style:square;mso-width-percent:400;mso-height-percent:200;mso-wrap-distance-left:9pt;mso-wrap-distance-top:3.6pt;mso-wrap-distance-right:9pt;mso-wrap-distance-bottom:3.6pt;mso-position-horizontal:absolute;mso-position-horizontal-relative:text;mso-position-vertical:absolute;mso-position-vertical-relative:text;mso-width-percent:400;mso-height-percent:200;mso-width-relative:margin;mso-height-relative:margin;v-text-anchor:top" o:gfxdata="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" filled="f" stroked="f">
                 <v:textbox style="mso-fit-shape-to-text:t">
@@ -8036,7 +8143,7 @@
 </file>
 
 <file path=word/endnotes.xml><?xml version="1.0" encoding="utf-8"?>
-<w:endnotes xmlns:wpc="http://schemas.microsoft.com/office/word/2010/wordprocessingCanvas" xmlns:cx="http://schemas.microsoft.com/office/drawing/2014/chartex" xmlns:cx1="http://schemas.microsoft.com/office/drawing/2015/9/8/chartex" xmlns:cx2="http://schemas.microsoft.com/office/drawing/2015/10/21/chartex" xmlns:cx3="http://schemas.microsoft.com/office/drawing/2016/5/9/chartex" xmlns:cx4="http://schemas.microsoft.com/office/drawing/2016/5/10/chartex" xmlns:cx5="http://schemas.microsoft.com/office/drawing/2016/5/11/chartex" xmlns:cx6="http://schemas.microsoft.com/office/drawing/2016/5/12/chartex" xmlns:cx7="http://schemas.microsoft.com/office/drawing/2016/5/13/chartex" xmlns:cx8="http://schemas.microsoft.com/office/drawing/2016/5/14/chartex" xmlns:mc="http://schemas.openxmlformats.org/markup-compatibility/2006" xmlns:aink="http://schemas.microsoft.com/office/drawing/2016/ink" xmlns:am3d="http://schemas.microsoft.com/office/drawing/2017/model3d" xmlns:o="urn:schemas-microsoft-com:office:office" xmlns:r="http://schemas.openxmlformats.org/officeDocument/2006/relationships" xmlns:m="http://schemas.openxmlformats.org/officeDocument/2006/math" xmlns:v="urn:schemas-microsoft-com:vml" xmlns:wp14="http://schemas.microsoft.com/office/word/2010/wordprocessingDrawing" xmlns:wp="http://schemas.openxmlformats.org/drawingml/2006/wordprocessingDrawing" xmlns:w10="urn:schemas-microsoft-com:office:word" xmlns:w="http://schemas.openxmlformats.org/wordprocessingml/2006/main" xmlns:w14="http://schemas.microsoft.com/office/word/2010/wordml" xmlns:w15="http://schemas.microsoft.com/office/word/2012/wordml" xmlns:w16cex="http://schemas.microsoft.com/office/word/2018/wordml/cex" xmlns:w16cid="http://schemas.microsoft.com/office/word/2016/wordml/cid" xmlns:w16="http://schemas.microsoft.com/office/word/2018/wordml" xmlns:w16se="http://schemas.microsoft.com/office/word/2015/wordml/symex" xmlns:wpg="http://schemas.microsoft.com/office/word/2010/wordprocessingGroup" xmlns:wpi="http://schemas.microsoft.com/office/word/2010/wordprocessingInk" xmlns:wne="http://schemas.microsoft.com/office/word/2006/wordml" xmlns:wps="http://schemas.microsoft.com/office/word/2010/wordprocessingShape" mc:Ignorable="w14 w15 w16se w16cid w16 w16cex wp14">
+<w:endnotes xmlns:wpc="http://schemas.microsoft.com/office/word/2010/wordprocessingCanvas" xmlns:cx="http://schemas.microsoft.com/office/drawing/2014/chartex" xmlns:cx1="http://schemas.microsoft.com/office/drawing/2015/9/8/chartex" xmlns:mc="http://schemas.openxmlformats.org/markup-compatibility/2006" xmlns:o="urn:schemas-microsoft-com:office:office" xmlns:r="http://schemas.openxmlformats.org/officeDocument/2006/relationships" xmlns:m="http://schemas.openxmlformats.org/officeDocument/2006/math" xmlns:v="urn:schemas-microsoft-com:vml" xmlns:wp14="http://schemas.microsoft.com/office/word/2010/wordprocessingDrawing" xmlns:wp="http://schemas.openxmlformats.org/drawingml/2006/wordprocessingDrawing" xmlns:w10="urn:schemas-microsoft-com:office:word" xmlns:w="http://schemas.openxmlformats.org/wordprocessingml/2006/main" xmlns:w14="http://schemas.microsoft.com/office/word/2010/wordml" xmlns:w15="http://schemas.microsoft.com/office/word/2012/wordml" xmlns:w16se="http://schemas.microsoft.com/office/word/2015/wordml/symex" xmlns:wpg="http://schemas.microsoft.com/office/word/2010/wordprocessingGroup" xmlns:wpi="http://schemas.microsoft.com/office/word/2010/wordprocessingInk" xmlns:wne="http://schemas.microsoft.com/office/word/2006/wordml" xmlns:wps="http://schemas.microsoft.com/office/word/2010/wordprocessingShape" mc:Ignorable="w14 w15 w16se wp14">
   <w:endnote w:type="separator" w:id="-1">
     <w:p>
       <w:pPr>
@@ -8061,7 +8168,7 @@
 </file>
 
 <file path=word/footer1.xml><?xml version="1.0" encoding="utf-8"?>
-<w:ftr xmlns:wpc="http://schemas.microsoft.com/office/word/2010/wordprocessingCanvas" xmlns:cx="http://schemas.microsoft.com/office/drawing/2014/chartex" xmlns:cx1="http://schemas.microsoft.com/office/drawing/2015/9/8/chartex" xmlns:cx2="http://schemas.microsoft.com/office/drawing/2015/10/21/chartex" xmlns:cx3="http://schemas.microsoft.com/office/drawing/2016/5/9/chartex" xmlns:cx4="http://schemas.microsoft.com/office/drawing/2016/5/10/chartex" xmlns:cx5="http://schemas.microsoft.com/office/drawing/2016/5/11/chartex" xmlns:cx6="http://schemas.microsoft.com/office/drawing/2016/5/12/chartex" xmlns:cx7="http://schemas.microsoft.com/office/drawing/2016/5/13/chartex" xmlns:cx8="http://schemas.microsoft.com/office/drawing/2016/5/14/chartex" xmlns:mc="http://schemas.openxmlformats.org/markup-compatibility/2006" xmlns:aink="http://schemas.microsoft.com/office/drawing/2016/ink" xmlns:am3d="http://schemas.microsoft.com/office/drawing/2017/model3d" xmlns:o="urn:schemas-microsoft-com:office:office" xmlns:r="http://schemas.openxmlformats.org/officeDocument/2006/relationships" xmlns:m="http://schemas.openxmlformats.org/officeDocument/2006/math" xmlns:v="urn:schemas-microsoft-com:vml" xmlns:wp14="http://schemas.microsoft.com/office/word/2010/wordprocessingDrawing" xmlns:wp="http://schemas.openxmlformats.org/drawingml/2006/wordprocessingDrawing" xmlns:w10="urn:schemas-microsoft-com:office:word" xmlns:w="http://schemas.openxmlformats.org/wordprocessingml/2006/main" xmlns:w14="http://schemas.microsoft.com/office/word/2010/wordml" xmlns:w15="http://schemas.microsoft.com/office/word/2012/wordml" xmlns:w16cex="http://schemas.microsoft.com/office/word/2018/wordml/cex" xmlns:w16cid="http://schemas.microsoft.com/office/word/2016/wordml/cid" xmlns:w16="http://schemas.microsoft.com/office/word/2018/wordml" xmlns:w16se="http://schemas.microsoft.com/office/word/2015/wordml/symex" xmlns:wpg="http://schemas.microsoft.com/office/word/2010/wordprocessingGroup" xmlns:wpi="http://schemas.microsoft.com/office/word/2010/wordprocessingInk" xmlns:wne="http://schemas.microsoft.com/office/word/2006/wordml" xmlns:wps="http://schemas.microsoft.com/office/word/2010/wordprocessingShape" mc:Ignorable="w14 w15 w16se w16cid w16 w16cex wp14">
+<w:ftr xmlns:wpc="http://schemas.microsoft.com/office/word/2010/wordprocessingCanvas" xmlns:cx="http://schemas.microsoft.com/office/drawing/2014/chartex" xmlns:cx1="http://schemas.microsoft.com/office/drawing/2015/9/8/chartex" xmlns:mc="http://schemas.openxmlformats.org/markup-compatibility/2006" xmlns:o="urn:schemas-microsoft-com:office:office" xmlns:r="http://schemas.openxmlformats.org/officeDocument/2006/relationships" xmlns:m="http://schemas.openxmlformats.org/officeDocument/2006/math" xmlns:v="urn:schemas-microsoft-com:vml" xmlns:wp14="http://schemas.microsoft.com/office/word/2010/wordprocessingDrawing" xmlns:wp="http://schemas.openxmlformats.org/drawingml/2006/wordprocessingDrawing" xmlns:w10="urn:schemas-microsoft-com:office:word" xmlns:w="http://schemas.openxmlformats.org/wordprocessingml/2006/main" xmlns:w14="http://schemas.microsoft.com/office/word/2010/wordml" xmlns:w15="http://schemas.microsoft.com/office/word/2012/wordml" xmlns:w16se="http://schemas.microsoft.com/office/word/2015/wordml/symex" xmlns:wpg="http://schemas.microsoft.com/office/word/2010/wordprocessingGroup" xmlns:wpi="http://schemas.microsoft.com/office/word/2010/wordprocessingInk" xmlns:wne="http://schemas.microsoft.com/office/word/2006/wordml" xmlns:wps="http://schemas.microsoft.com/office/word/2010/wordprocessingShape" mc:Ignorable="w14 w15 w16se wp14">
   <w:sdt>
     <w:sdtPr>
       <w:id w:val="1174764036"/>
@@ -8098,7 +8205,7 @@
           <w:rPr>
             <w:noProof/>
           </w:rPr>
-          <w:t>3</w:t>
+          <w:t>12</w:t>
         </w:r>
         <w:r>
           <w:rPr>
@@ -8128,7 +8235,7 @@
 </file>
 
 <file path=word/footnotes.xml><?xml version="1.0" encoding="utf-8"?>
-<w:footnotes xmlns:wpc="http://schemas.microsoft.com/office/word/2010/wordprocessingCanvas" xmlns:cx="http://schemas.microsoft.com/office/drawing/2014/chartex" xmlns:cx1="http://schemas.microsoft.com/office/drawing/2015/9/8/chartex" xmlns:cx2="http://schemas.microsoft.com/office/drawing/2015/10/21/chartex" xmlns:cx3="http://schemas.microsoft.com/office/drawing/2016/5/9/chartex" xmlns:cx4="http://schemas.microsoft.com/office/drawing/2016/5/10/chartex" xmlns:cx5="http://schemas.microsoft.com/office/drawing/2016/5/11/chartex" xmlns:cx6="http://schemas.microsoft.com/office/drawing/2016/5/12/chartex" xmlns:cx7="http://schemas.microsoft.com/office/drawing/2016/5/13/chartex" xmlns:cx8="http://schemas.microsoft.com/office/drawing/2016/5/14/chartex" xmlns:mc="http://schemas.openxmlformats.org/markup-compatibility/2006" xmlns:aink="http://schemas.microsoft.com/office/drawing/2016/ink" xmlns:am3d="http://schemas.microsoft.com/office/drawing/2017/model3d" xmlns:o="urn:schemas-microsoft-com:office:office" xmlns:r="http://schemas.openxmlformats.org/officeDocument/2006/relationships" xmlns:m="http://schemas.openxmlformats.org/officeDocument/2006/math" xmlns:v="urn:schemas-microsoft-com:vml" xmlns:wp14="http://schemas.microsoft.com/office/word/2010/wordprocessingDrawing" xmlns:wp="http://schemas.openxmlformats.org/drawingml/2006/wordprocessingDrawing" xmlns:w10="urn:schemas-microsoft-com:office:word" xmlns:w="http://schemas.openxmlformats.org/wordprocessingml/2006/main" xmlns:w14="http://schemas.microsoft.com/office/word/2010/wordml" xmlns:w15="http://schemas.microsoft.com/office/word/2012/wordml" xmlns:w16cex="http://schemas.microsoft.com/office/word/2018/wordml/cex" xmlns:w16cid="http://schemas.microsoft.com/office/word/2016/wordml/cid" xmlns:w16="http://schemas.microsoft.com/office/word/2018/wordml" xmlns:w16se="http://schemas.microsoft.com/office/word/2015/wordml/symex" xmlns:wpg="http://schemas.microsoft.com/office/word/2010/wordprocessingGroup" xmlns:wpi="http://schemas.microsoft.com/office/word/2010/wordprocessingInk" xmlns:wne="http://schemas.microsoft.com/office/word/2006/wordml" xmlns:wps="http://schemas.microsoft.com/office/word/2010/wordprocessingShape" mc:Ignorable="w14 w15 w16se w16cid w16 w16cex wp14">
+<w:footnotes xmlns:wpc="http://schemas.microsoft.com/office/word/2010/wordprocessingCanvas" xmlns:cx="http://schemas.microsoft.com/office/drawing/2014/chartex" xmlns:cx1="http://schemas.microsoft.com/office/drawing/2015/9/8/chartex" xmlns:mc="http://schemas.openxmlformats.org/markup-compatibility/2006" xmlns:o="urn:schemas-microsoft-com:office:office" xmlns:r="http://schemas.openxmlformats.org/officeDocument/2006/relationships" xmlns:m="http://schemas.openxmlformats.org/officeDocument/2006/math" xmlns:v="urn:schemas-microsoft-com:vml" xmlns:wp14="http://schemas.microsoft.com/office/word/2010/wordprocessingDrawing" xmlns:wp="http://schemas.openxmlformats.org/drawingml/2006/wordprocessingDrawing" xmlns:w10="urn:schemas-microsoft-com:office:word" xmlns:w="http://schemas.openxmlformats.org/wordprocessingml/2006/main" xmlns:w14="http://schemas.microsoft.com/office/word/2010/wordml" xmlns:w15="http://schemas.microsoft.com/office/word/2012/wordml" xmlns:w16se="http://schemas.microsoft.com/office/word/2015/wordml/symex" xmlns:wpg="http://schemas.microsoft.com/office/word/2010/wordprocessingGroup" xmlns:wpi="http://schemas.microsoft.com/office/word/2010/wordprocessingInk" xmlns:wne="http://schemas.microsoft.com/office/word/2006/wordml" xmlns:wps="http://schemas.microsoft.com/office/word/2010/wordprocessingShape" mc:Ignorable="w14 w15 w16se wp14">
   <w:footnote w:type="separator" w:id="-1">
     <w:p>
       <w:pPr>
@@ -8153,7 +8260,7 @@
 </file>
 
 <file path=word/numbering.xml><?xml version="1.0" encoding="utf-8"?>
-<w:numbering xmlns:wpc="http://schemas.microsoft.com/office/word/2010/wordprocessingCanvas" xmlns:cx="http://schemas.microsoft.com/office/drawing/2014/chartex" xmlns:cx1="http://schemas.microsoft.com/office/drawing/2015/9/8/chartex" xmlns:cx2="http://schemas.microsoft.com/office/drawing/2015/10/21/chartex" xmlns:cx3="http://schemas.microsoft.com/office/drawing/2016/5/9/chartex" xmlns:cx4="http://schemas.microsoft.com/office/drawing/2016/5/10/chartex" xmlns:cx5="http://schemas.microsoft.com/office/drawing/2016/5/11/chartex" xmlns:cx6="http://schemas.microsoft.com/office/drawing/2016/5/12/chartex" xmlns:cx7="http://schemas.microsoft.com/office/drawing/2016/5/13/chartex" xmlns:cx8="http://schemas.microsoft.com/office/drawing/2016/5/14/chartex" xmlns:mc="http://schemas.openxmlformats.org/markup-compatibility/2006" xmlns:aink="http://schemas.microsoft.com/office/drawing/2016/ink" xmlns:am3d="http://schemas.microsoft.com/office/drawing/2017/model3d" xmlns:o="urn:schemas-microsoft-com:office:office" xmlns:r="http://schemas.openxmlformats.org/officeDocument/2006/relationships" xmlns:m="http://schemas.openxmlformats.org/officeDocument/2006/math" xmlns:v="urn:schemas-microsoft-com:vml" xmlns:wp14="http://schemas.microsoft.com/office/word/2010/wordprocessingDrawing" xmlns:wp="http://schemas.openxmlformats.org/drawingml/2006/wordprocessingDrawing" xmlns:w10="urn:schemas-microsoft-com:office:word" xmlns:w="http://schemas.openxmlformats.org/wordprocessingml/2006/main" xmlns:w14="http://schemas.microsoft.com/office/word/2010/wordml" xmlns:w15="http://schemas.microsoft.com/office/word/2012/wordml" xmlns:w16cex="http://schemas.microsoft.com/office/word/2018/wordml/cex" xmlns:w16cid="http://schemas.microsoft.com/office/word/2016/wordml/cid" xmlns:w16="http://schemas.microsoft.com/office/word/2018/wordml" xmlns:w16se="http://schemas.microsoft.com/office/word/2015/wordml/symex" xmlns:wpg="http://schemas.microsoft.com/office/word/2010/wordprocessingGroup" xmlns:wpi="http://schemas.microsoft.com/office/word/2010/wordprocessingInk" xmlns:wne="http://schemas.microsoft.com/office/word/2006/wordml" xmlns:wps="http://schemas.microsoft.com/office/word/2010/wordprocessingShape" mc:Ignorable="w14 w15 w16se w16cid w16 w16cex wp14">
+<w:numbering xmlns:wpc="http://schemas.microsoft.com/office/word/2010/wordprocessingCanvas" xmlns:cx="http://schemas.microsoft.com/office/drawing/2014/chartex" xmlns:cx1="http://schemas.microsoft.com/office/drawing/2015/9/8/chartex" xmlns:mc="http://schemas.openxmlformats.org/markup-compatibility/2006" xmlns:o="urn:schemas-microsoft-com:office:office" xmlns:r="http://schemas.openxmlformats.org/officeDocument/2006/relationships" xmlns:m="http://schemas.openxmlformats.org/officeDocument/2006/math" xmlns:v="urn:schemas-microsoft-com:vml" xmlns:wp14="http://schemas.microsoft.com/office/word/2010/wordprocessingDrawing" xmlns:wp="http://schemas.openxmlformats.org/drawingml/2006/wordprocessingDrawing" xmlns:w10="urn:schemas-microsoft-com:office:word" xmlns:w="http://schemas.openxmlformats.org/wordprocessingml/2006/main" xmlns:w14="http://schemas.microsoft.com/office/word/2010/wordml" xmlns:w15="http://schemas.microsoft.com/office/word/2012/wordml" xmlns:w16se="http://schemas.microsoft.com/office/word/2015/wordml/symex" xmlns:wpg="http://schemas.microsoft.com/office/word/2010/wordprocessingGroup" xmlns:wpi="http://schemas.microsoft.com/office/word/2010/wordprocessingInk" xmlns:wne="http://schemas.microsoft.com/office/word/2006/wordml" xmlns:wps="http://schemas.microsoft.com/office/word/2010/wordprocessingShape" mc:Ignorable="w14 w15 w16se wp14">
   <w:abstractNum w:abstractNumId="0" w15:restartNumberingAfterBreak="0">
     <w:nsid w:val="01250818"/>
     <w:multiLevelType w:val="hybridMultilevel"/>
@@ -8826,6 +8933,95 @@
     </w:lvl>
   </w:abstractNum>
   <w:abstractNum w:abstractNumId="7" w15:restartNumberingAfterBreak="0">
+    <w:nsid w:val="14025769"/>
+    <w:multiLevelType w:val="hybridMultilevel"/>
+    <w:tmpl w:val="39DC15B8"/>
+    <w:lvl w:ilvl="0" w:tplc="7D0CC146">
+      <w:start w:val="1"/>
+      <w:numFmt w:val="decimal"/>
+      <w:lvlText w:val="%1."/>
+      <w:lvlJc w:val="left"/>
+      <w:pPr>
+        <w:ind w:left="1080" w:hanging="360"/>
+      </w:pPr>
+      <w:rPr>
+        <w:rFonts w:hint="default"/>
+      </w:rPr>
+    </w:lvl>
+    <w:lvl w:ilvl="1" w:tplc="04090019" w:tentative="1">
+      <w:start w:val="1"/>
+      <w:numFmt w:val="lowerLetter"/>
+      <w:lvlText w:val="%2."/>
+      <w:lvlJc w:val="left"/>
+      <w:pPr>
+        <w:ind w:left="1800" w:hanging="360"/>
+      </w:pPr>
+    </w:lvl>
+    <w:lvl w:ilvl="2" w:tplc="0409001B" w:tentative="1">
+      <w:start w:val="1"/>
+      <w:numFmt w:val="lowerRoman"/>
+      <w:lvlText w:val="%3."/>
+      <w:lvlJc w:val="right"/>
+      <w:pPr>
+        <w:ind w:left="2520" w:hanging="180"/>
+      </w:pPr>
+    </w:lvl>
+    <w:lvl w:ilvl="3" w:tplc="0409000F" w:tentative="1">
+      <w:start w:val="1"/>
+      <w:numFmt w:val="decimal"/>
+      <w:lvlText w:val="%4."/>
+      <w:lvlJc w:val="left"/>
+      <w:pPr>
+        <w:ind w:left="3240" w:hanging="360"/>
+      </w:pPr>
+    </w:lvl>
+    <w:lvl w:ilvl="4" w:tplc="04090019" w:tentative="1">
+      <w:start w:val="1"/>
+      <w:numFmt w:val="lowerLetter"/>
+      <w:lvlText w:val="%5."/>
+      <w:lvlJc w:val="left"/>
+      <w:pPr>
+        <w:ind w:left="3960" w:hanging="360"/>
+      </w:pPr>
+    </w:lvl>
+    <w:lvl w:ilvl="5" w:tplc="0409001B" w:tentative="1">
+      <w:start w:val="1"/>
+      <w:numFmt w:val="lowerRoman"/>
+      <w:lvlText w:val="%6."/>
+      <w:lvlJc w:val="right"/>
+      <w:pPr>
+        <w:ind w:left="4680" w:hanging="180"/>
+      </w:pPr>
+    </w:lvl>
+    <w:lvl w:ilvl="6" w:tplc="0409000F" w:tentative="1">
+      <w:start w:val="1"/>
+      <w:numFmt w:val="decimal"/>
+      <w:lvlText w:val="%7."/>
+      <w:lvlJc w:val="left"/>
+      <w:pPr>
+        <w:ind w:left="5400" w:hanging="360"/>
+      </w:pPr>
+    </w:lvl>
+    <w:lvl w:ilvl="7" w:tplc="04090019" w:tentative="1">
+      <w:start w:val="1"/>
+      <w:numFmt w:val="lowerLetter"/>
+      <w:lvlText w:val="%8."/>
+      <w:lvlJc w:val="left"/>
+      <w:pPr>
+        <w:ind w:left="6120" w:hanging="360"/>
+      </w:pPr>
+    </w:lvl>
+    <w:lvl w:ilvl="8" w:tplc="0409001B" w:tentative="1">
+      <w:start w:val="1"/>
+      <w:numFmt w:val="lowerRoman"/>
+      <w:lvlText w:val="%9."/>
+      <w:lvlJc w:val="right"/>
+      <w:pPr>
+        <w:ind w:left="6840" w:hanging="180"/>
+      </w:pPr>
+    </w:lvl>
+  </w:abstractNum>
+  <w:abstractNum w:abstractNumId="8" w15:restartNumberingAfterBreak="0">
     <w:nsid w:val="15E06776"/>
     <w:multiLevelType w:val="hybridMultilevel"/>
     <w:tmpl w:val="F03AA346"/>
@@ -8938,7 +9134,7 @@
       </w:rPr>
     </w:lvl>
   </w:abstractNum>
-  <w:abstractNum w:abstractNumId="8" w15:restartNumberingAfterBreak="0">
+  <w:abstractNum w:abstractNumId="9" w15:restartNumberingAfterBreak="0">
     <w:nsid w:val="1C51155D"/>
     <w:multiLevelType w:val="hybridMultilevel"/>
     <w:tmpl w:val="6576F3F0"/>
@@ -9051,7 +9247,7 @@
       </w:rPr>
     </w:lvl>
   </w:abstractNum>
-  <w:abstractNum w:abstractNumId="9" w15:restartNumberingAfterBreak="0">
+  <w:abstractNum w:abstractNumId="10" w15:restartNumberingAfterBreak="0">
     <w:nsid w:val="25C413CD"/>
     <w:multiLevelType w:val="hybridMultilevel"/>
     <w:tmpl w:val="2B942982"/>
@@ -9140,7 +9336,7 @@
       </w:pPr>
     </w:lvl>
   </w:abstractNum>
-  <w:abstractNum w:abstractNumId="10" w15:restartNumberingAfterBreak="0">
+  <w:abstractNum w:abstractNumId="11" w15:restartNumberingAfterBreak="0">
     <w:nsid w:val="2F8A70C6"/>
     <w:multiLevelType w:val="hybridMultilevel"/>
     <w:tmpl w:val="437A0C7C"/>
@@ -9226,7 +9422,7 @@
       </w:pPr>
     </w:lvl>
   </w:abstractNum>
-  <w:abstractNum w:abstractNumId="11" w15:restartNumberingAfterBreak="0">
+  <w:abstractNum w:abstractNumId="12" w15:restartNumberingAfterBreak="0">
     <w:nsid w:val="33841546"/>
     <w:multiLevelType w:val="hybridMultilevel"/>
     <w:tmpl w:val="2B942982"/>
@@ -9315,7 +9511,96 @@
       </w:pPr>
     </w:lvl>
   </w:abstractNum>
-  <w:abstractNum w:abstractNumId="12" w15:restartNumberingAfterBreak="0">
+  <w:abstractNum w:abstractNumId="13" w15:restartNumberingAfterBreak="0">
+    <w:nsid w:val="387A4F18"/>
+    <w:multiLevelType w:val="hybridMultilevel"/>
+    <w:tmpl w:val="A41C4C74"/>
+    <w:lvl w:ilvl="0" w:tplc="AFC82CF2">
+      <w:start w:val="1"/>
+      <w:numFmt w:val="decimal"/>
+      <w:lvlText w:val="%1."/>
+      <w:lvlJc w:val="left"/>
+      <w:pPr>
+        <w:ind w:left="1080" w:hanging="360"/>
+      </w:pPr>
+      <w:rPr>
+        <w:rFonts w:hint="default"/>
+      </w:rPr>
+    </w:lvl>
+    <w:lvl w:ilvl="1" w:tplc="04090019" w:tentative="1">
+      <w:start w:val="1"/>
+      <w:numFmt w:val="lowerLetter"/>
+      <w:lvlText w:val="%2."/>
+      <w:lvlJc w:val="left"/>
+      <w:pPr>
+        <w:ind w:left="1800" w:hanging="360"/>
+      </w:pPr>
+    </w:lvl>
+    <w:lvl w:ilvl="2" w:tplc="0409001B" w:tentative="1">
+      <w:start w:val="1"/>
+      <w:numFmt w:val="lowerRoman"/>
+      <w:lvlText w:val="%3."/>
+      <w:lvlJc w:val="right"/>
+      <w:pPr>
+        <w:ind w:left="2520" w:hanging="180"/>
+      </w:pPr>
+    </w:lvl>
+    <w:lvl w:ilvl="3" w:tplc="0409000F" w:tentative="1">
+      <w:start w:val="1"/>
+      <w:numFmt w:val="decimal"/>
+      <w:lvlText w:val="%4."/>
+      <w:lvlJc w:val="left"/>
+      <w:pPr>
+        <w:ind w:left="3240" w:hanging="360"/>
+      </w:pPr>
+    </w:lvl>
+    <w:lvl w:ilvl="4" w:tplc="04090019" w:tentative="1">
+      <w:start w:val="1"/>
+      <w:numFmt w:val="lowerLetter"/>
+      <w:lvlText w:val="%5."/>
+      <w:lvlJc w:val="left"/>
+      <w:pPr>
+        <w:ind w:left="3960" w:hanging="360"/>
+      </w:pPr>
+    </w:lvl>
+    <w:lvl w:ilvl="5" w:tplc="0409001B" w:tentative="1">
+      <w:start w:val="1"/>
+      <w:numFmt w:val="lowerRoman"/>
+      <w:lvlText w:val="%6."/>
+      <w:lvlJc w:val="right"/>
+      <w:pPr>
+        <w:ind w:left="4680" w:hanging="180"/>
+      </w:pPr>
+    </w:lvl>
+    <w:lvl w:ilvl="6" w:tplc="0409000F" w:tentative="1">
+      <w:start w:val="1"/>
+      <w:numFmt w:val="decimal"/>
+      <w:lvlText w:val="%7."/>
+      <w:lvlJc w:val="left"/>
+      <w:pPr>
+        <w:ind w:left="5400" w:hanging="360"/>
+      </w:pPr>
+    </w:lvl>
+    <w:lvl w:ilvl="7" w:tplc="04090019" w:tentative="1">
+      <w:start w:val="1"/>
+      <w:numFmt w:val="lowerLetter"/>
+      <w:lvlText w:val="%8."/>
+      <w:lvlJc w:val="left"/>
+      <w:pPr>
+        <w:ind w:left="6120" w:hanging="360"/>
+      </w:pPr>
+    </w:lvl>
+    <w:lvl w:ilvl="8" w:tplc="0409001B" w:tentative="1">
+      <w:start w:val="1"/>
+      <w:numFmt w:val="lowerRoman"/>
+      <w:lvlText w:val="%9."/>
+      <w:lvlJc w:val="right"/>
+      <w:pPr>
+        <w:ind w:left="6840" w:hanging="180"/>
+      </w:pPr>
+    </w:lvl>
+  </w:abstractNum>
+  <w:abstractNum w:abstractNumId="14" w15:restartNumberingAfterBreak="0">
     <w:nsid w:val="46795812"/>
     <w:multiLevelType w:val="hybridMultilevel"/>
     <w:tmpl w:val="88BC270A"/>
@@ -9428,7 +9713,7 @@
       </w:rPr>
     </w:lvl>
   </w:abstractNum>
-  <w:abstractNum w:abstractNumId="13" w15:restartNumberingAfterBreak="0">
+  <w:abstractNum w:abstractNumId="15" w15:restartNumberingAfterBreak="0">
     <w:nsid w:val="48302CC3"/>
     <w:multiLevelType w:val="hybridMultilevel"/>
     <w:tmpl w:val="1C263BDC"/>
@@ -9517,7 +9802,7 @@
       </w:pPr>
     </w:lvl>
   </w:abstractNum>
-  <w:abstractNum w:abstractNumId="14" w15:restartNumberingAfterBreak="0">
+  <w:abstractNum w:abstractNumId="16" w15:restartNumberingAfterBreak="0">
     <w:nsid w:val="498362D9"/>
     <w:multiLevelType w:val="hybridMultilevel"/>
     <w:tmpl w:val="2B942982"/>
@@ -9606,7 +9891,7 @@
       </w:pPr>
     </w:lvl>
   </w:abstractNum>
-  <w:abstractNum w:abstractNumId="15" w15:restartNumberingAfterBreak="0">
+  <w:abstractNum w:abstractNumId="17" w15:restartNumberingAfterBreak="0">
     <w:nsid w:val="50D77F72"/>
     <w:multiLevelType w:val="hybridMultilevel"/>
     <w:tmpl w:val="28E65164"/>
@@ -9695,7 +9980,7 @@
       </w:pPr>
     </w:lvl>
   </w:abstractNum>
-  <w:abstractNum w:abstractNumId="16" w15:restartNumberingAfterBreak="0">
+  <w:abstractNum w:abstractNumId="18" w15:restartNumberingAfterBreak="0">
     <w:nsid w:val="51FE4FB2"/>
     <w:multiLevelType w:val="hybridMultilevel"/>
     <w:tmpl w:val="3818571E"/>
@@ -9785,7 +10070,7 @@
       </w:pPr>
     </w:lvl>
   </w:abstractNum>
-  <w:abstractNum w:abstractNumId="17" w15:restartNumberingAfterBreak="0">
+  <w:abstractNum w:abstractNumId="19" w15:restartNumberingAfterBreak="0">
     <w:nsid w:val="53897D29"/>
     <w:multiLevelType w:val="hybridMultilevel"/>
     <w:tmpl w:val="2B942982"/>
@@ -9874,7 +10159,7 @@
       </w:pPr>
     </w:lvl>
   </w:abstractNum>
-  <w:abstractNum w:abstractNumId="18" w15:restartNumberingAfterBreak="0">
+  <w:abstractNum w:abstractNumId="20" w15:restartNumberingAfterBreak="0">
     <w:nsid w:val="57D67B1A"/>
     <w:multiLevelType w:val="hybridMultilevel"/>
     <w:tmpl w:val="F0822F44"/>
@@ -9963,7 +10248,7 @@
       </w:pPr>
     </w:lvl>
   </w:abstractNum>
-  <w:abstractNum w:abstractNumId="19" w15:restartNumberingAfterBreak="0">
+  <w:abstractNum w:abstractNumId="21" w15:restartNumberingAfterBreak="0">
     <w:nsid w:val="592363E8"/>
     <w:multiLevelType w:val="hybridMultilevel"/>
     <w:tmpl w:val="C5AA7FF4"/>
@@ -10052,7 +10337,7 @@
       </w:pPr>
     </w:lvl>
   </w:abstractNum>
-  <w:abstractNum w:abstractNumId="20" w15:restartNumberingAfterBreak="0">
+  <w:abstractNum w:abstractNumId="22" w15:restartNumberingAfterBreak="0">
     <w:nsid w:val="5C2B2AAD"/>
     <w:multiLevelType w:val="hybridMultilevel"/>
     <w:tmpl w:val="39DC15B8"/>
@@ -10141,7 +10426,7 @@
       </w:pPr>
     </w:lvl>
   </w:abstractNum>
-  <w:abstractNum w:abstractNumId="21" w15:restartNumberingAfterBreak="0">
+  <w:abstractNum w:abstractNumId="23" w15:restartNumberingAfterBreak="0">
     <w:nsid w:val="64D0475B"/>
     <w:multiLevelType w:val="hybridMultilevel"/>
     <w:tmpl w:val="CAE65458"/>
@@ -10230,7 +10515,7 @@
       </w:pPr>
     </w:lvl>
   </w:abstractNum>
-  <w:abstractNum w:abstractNumId="22" w15:restartNumberingAfterBreak="0">
+  <w:abstractNum w:abstractNumId="24" w15:restartNumberingAfterBreak="0">
     <w:nsid w:val="64E03682"/>
     <w:multiLevelType w:val="hybridMultilevel"/>
     <w:tmpl w:val="39DC15B8"/>
@@ -10319,7 +10604,96 @@
       </w:pPr>
     </w:lvl>
   </w:abstractNum>
-  <w:abstractNum w:abstractNumId="23" w15:restartNumberingAfterBreak="0">
+  <w:abstractNum w:abstractNumId="25" w15:restartNumberingAfterBreak="0">
+    <w:nsid w:val="667972BA"/>
+    <w:multiLevelType w:val="hybridMultilevel"/>
+    <w:tmpl w:val="2B942982"/>
+    <w:lvl w:ilvl="0" w:tplc="0409000F">
+      <w:start w:val="1"/>
+      <w:numFmt w:val="decimal"/>
+      <w:lvlText w:val="%1."/>
+      <w:lvlJc w:val="left"/>
+      <w:pPr>
+        <w:ind w:left="720" w:hanging="360"/>
+      </w:pPr>
+      <w:rPr>
+        <w:rFonts w:hint="default"/>
+      </w:rPr>
+    </w:lvl>
+    <w:lvl w:ilvl="1" w:tplc="04090019" w:tentative="1">
+      <w:start w:val="1"/>
+      <w:numFmt w:val="lowerLetter"/>
+      <w:lvlText w:val="%2."/>
+      <w:lvlJc w:val="left"/>
+      <w:pPr>
+        <w:ind w:left="1440" w:hanging="360"/>
+      </w:pPr>
+    </w:lvl>
+    <w:lvl w:ilvl="2" w:tplc="0409001B" w:tentative="1">
+      <w:start w:val="1"/>
+      <w:numFmt w:val="lowerRoman"/>
+      <w:lvlText w:val="%3."/>
+      <w:lvlJc w:val="right"/>
+      <w:pPr>
+        <w:ind w:left="2160" w:hanging="180"/>
+      </w:pPr>
+    </w:lvl>
+    <w:lvl w:ilvl="3" w:tplc="0409000F" w:tentative="1">
+      <w:start w:val="1"/>
+      <w:numFmt w:val="decimal"/>
+      <w:lvlText w:val="%4."/>
+      <w:lvlJc w:val="left"/>
+      <w:pPr>
+        <w:ind w:left="2880" w:hanging="360"/>
+      </w:pPr>
+    </w:lvl>
+    <w:lvl w:ilvl="4" w:tplc="04090019" w:tentative="1">
+      <w:start w:val="1"/>
+      <w:numFmt w:val="lowerLetter"/>
+      <w:lvlText w:val="%5."/>
+      <w:lvlJc w:val="left"/>
+      <w:pPr>
+        <w:ind w:left="3600" w:hanging="360"/>
+      </w:pPr>
+    </w:lvl>
+    <w:lvl w:ilvl="5" w:tplc="0409001B" w:tentative="1">
+      <w:start w:val="1"/>
+      <w:numFmt w:val="lowerRoman"/>
+      <w:lvlText w:val="%6."/>
+      <w:lvlJc w:val="right"/>
+      <w:pPr>
+        <w:ind w:left="4320" w:hanging="180"/>
+      </w:pPr>
+    </w:lvl>
+    <w:lvl w:ilvl="6" w:tplc="0409000F" w:tentative="1">
+      <w:start w:val="1"/>
+      <w:numFmt w:val="decimal"/>
+      <w:lvlText w:val="%7."/>
+      <w:lvlJc w:val="left"/>
+      <w:pPr>
+        <w:ind w:left="5040" w:hanging="360"/>
+      </w:pPr>
+    </w:lvl>
+    <w:lvl w:ilvl="7" w:tplc="04090019" w:tentative="1">
+      <w:start w:val="1"/>
+      <w:numFmt w:val="lowerLetter"/>
+      <w:lvlText w:val="%8."/>
+      <w:lvlJc w:val="left"/>
+      <w:pPr>
+        <w:ind w:left="5760" w:hanging="360"/>
+      </w:pPr>
+    </w:lvl>
+    <w:lvl w:ilvl="8" w:tplc="0409001B" w:tentative="1">
+      <w:start w:val="1"/>
+      <w:numFmt w:val="lowerRoman"/>
+      <w:lvlText w:val="%9."/>
+      <w:lvlJc w:val="right"/>
+      <w:pPr>
+        <w:ind w:left="6480" w:hanging="180"/>
+      </w:pPr>
+    </w:lvl>
+  </w:abstractNum>
+  <w:abstractNum w:abstractNumId="26" w15:restartNumberingAfterBreak="0">
     <w:nsid w:val="75656631"/>
     <w:multiLevelType w:val="hybridMultilevel"/>
     <w:tmpl w:val="878227DC"/>
@@ -10405,7 +10779,7 @@
       </w:pPr>
     </w:lvl>
   </w:abstractNum>
-  <w:abstractNum w:abstractNumId="24" w15:restartNumberingAfterBreak="0">
+  <w:abstractNum w:abstractNumId="27" w15:restartNumberingAfterBreak="0">
     <w:nsid w:val="7A060D77"/>
     <w:multiLevelType w:val="hybridMultilevel"/>
     <w:tmpl w:val="193C8B60"/>
@@ -10494,7 +10868,7 @@
       </w:pPr>
     </w:lvl>
   </w:abstractNum>
-  <w:abstractNum w:abstractNumId="25" w15:restartNumberingAfterBreak="0">
+  <w:abstractNum w:abstractNumId="28" w15:restartNumberingAfterBreak="0">
     <w:nsid w:val="7B9C5DA1"/>
     <w:multiLevelType w:val="hybridMultilevel"/>
     <w:tmpl w:val="2B421252"/>
@@ -10584,7 +10958,7 @@
       </w:pPr>
     </w:lvl>
   </w:abstractNum>
-  <w:abstractNum w:abstractNumId="26" w15:restartNumberingAfterBreak="0">
+  <w:abstractNum w:abstractNumId="29" w15:restartNumberingAfterBreak="0">
     <w:nsid w:val="7C6F0899"/>
     <w:multiLevelType w:val="hybridMultilevel"/>
     <w:tmpl w:val="FD149B40"/>
@@ -10697,7 +11071,7 @@
       </w:rPr>
     </w:lvl>
   </w:abstractNum>
-  <w:abstractNum w:abstractNumId="27" w15:restartNumberingAfterBreak="0">
+  <w:abstractNum w:abstractNumId="30" w15:restartNumberingAfterBreak="0">
     <w:nsid w:val="7C85578F"/>
     <w:multiLevelType w:val="hybridMultilevel"/>
     <w:tmpl w:val="8F1CA020"/>
@@ -10783,7 +11157,7 @@
       </w:pPr>
     </w:lvl>
   </w:abstractNum>
-  <w:abstractNum w:abstractNumId="28" w15:restartNumberingAfterBreak="0">
+  <w:abstractNum w:abstractNumId="31" w15:restartNumberingAfterBreak="0">
     <w:nsid w:val="7FF372A9"/>
     <w:multiLevelType w:val="hybridMultilevel"/>
     <w:tmpl w:val="2B942982"/>
@@ -10873,43 +11247,43 @@
     </w:lvl>
   </w:abstractNum>
   <w:num w:numId="1">
+    <w:abstractNumId w:val="29"/>
+  </w:num>
+  <w:num w:numId="2">
+    <w:abstractNumId w:val="23"/>
+  </w:num>
+  <w:num w:numId="3">
+    <w:abstractNumId w:val="15"/>
+  </w:num>
+  <w:num w:numId="4">
+    <w:abstractNumId w:val="17"/>
+  </w:num>
+  <w:num w:numId="5">
+    <w:abstractNumId w:val="12"/>
+  </w:num>
+  <w:num w:numId="6">
+    <w:abstractNumId w:val="22"/>
+  </w:num>
+  <w:num w:numId="7">
+    <w:abstractNumId w:val="16"/>
+  </w:num>
+  <w:num w:numId="8">
+    <w:abstractNumId w:val="24"/>
+  </w:num>
+  <w:num w:numId="9">
+    <w:abstractNumId w:val="31"/>
+  </w:num>
+  <w:num w:numId="10">
+    <w:abstractNumId w:val="10"/>
+  </w:num>
+  <w:num w:numId="11">
+    <w:abstractNumId w:val="19"/>
+  </w:num>
+  <w:num w:numId="12">
     <w:abstractNumId w:val="26"/>
   </w:num>
-  <w:num w:numId="2">
-    <w:abstractNumId w:val="21"/>
-  </w:num>
-  <w:num w:numId="3">
-    <w:abstractNumId w:val="13"/>
-  </w:num>
-  <w:num w:numId="4">
-    <w:abstractNumId w:val="15"/>
-  </w:num>
-  <w:num w:numId="5">
-    <w:abstractNumId w:val="11"/>
-  </w:num>
-  <w:num w:numId="6">
-    <w:abstractNumId w:val="20"/>
-  </w:num>
-  <w:num w:numId="7">
-    <w:abstractNumId w:val="14"/>
-  </w:num>
-  <w:num w:numId="8">
-    <w:abstractNumId w:val="22"/>
-  </w:num>
-  <w:num w:numId="9">
+  <w:num w:numId="13">
     <w:abstractNumId w:val="28"/>
-  </w:num>
-  <w:num w:numId="10">
-    <w:abstractNumId w:val="9"/>
-  </w:num>
-  <w:num w:numId="11">
-    <w:abstractNumId w:val="17"/>
-  </w:num>
-  <w:num w:numId="12">
-    <w:abstractNumId w:val="23"/>
-  </w:num>
-  <w:num w:numId="13">
-    <w:abstractNumId w:val="25"/>
   </w:num>
   <w:num w:numId="14">
     <w:abstractNumId w:val="5"/>
@@ -10921,37 +11295,37 @@
     <w:abstractNumId w:val="4"/>
   </w:num>
   <w:num w:numId="17">
-    <w:abstractNumId w:val="16"/>
+    <w:abstractNumId w:val="18"/>
   </w:num>
   <w:num w:numId="18">
-    <w:abstractNumId w:val="19"/>
+    <w:abstractNumId w:val="21"/>
   </w:num>
   <w:num w:numId="19">
-    <w:abstractNumId w:val="24"/>
+    <w:abstractNumId w:val="27"/>
   </w:num>
   <w:num w:numId="20">
-    <w:abstractNumId w:val="18"/>
+    <w:abstractNumId w:val="20"/>
   </w:num>
   <w:num w:numId="21">
-    <w:abstractNumId w:val="7"/>
+    <w:abstractNumId w:val="8"/>
   </w:num>
   <w:num w:numId="22">
-    <w:abstractNumId w:val="12"/>
+    <w:abstractNumId w:val="14"/>
   </w:num>
   <w:num w:numId="23">
     <w:abstractNumId w:val="0"/>
   </w:num>
   <w:num w:numId="24">
-    <w:abstractNumId w:val="8"/>
+    <w:abstractNumId w:val="9"/>
   </w:num>
   <w:num w:numId="25">
     <w:abstractNumId w:val="1"/>
   </w:num>
   <w:num w:numId="26">
-    <w:abstractNumId w:val="10"/>
+    <w:abstractNumId w:val="11"/>
   </w:num>
   <w:num w:numId="27">
-    <w:abstractNumId w:val="27"/>
+    <w:abstractNumId w:val="30"/>
   </w:num>
   <w:num w:numId="28">
     <w:abstractNumId w:val="6"/>
@@ -10959,11 +11333,20 @@
   <w:num w:numId="29">
     <w:abstractNumId w:val="3"/>
   </w:num>
+  <w:num w:numId="30">
+    <w:abstractNumId w:val="13"/>
+  </w:num>
+  <w:num w:numId="31">
+    <w:abstractNumId w:val="25"/>
+  </w:num>
+  <w:num w:numId="32">
+    <w:abstractNumId w:val="7"/>
+  </w:num>
 </w:numbering>
 </file>
 
 <file path=word/styles.xml><?xml version="1.0" encoding="utf-8"?>
-<w:styles xmlns:mc="http://schemas.openxmlformats.org/markup-compatibility/2006" xmlns:r="http://schemas.openxmlformats.org/officeDocument/2006/relationships" xmlns:w="http://schemas.openxmlformats.org/wordprocessingml/2006/main" xmlns:w14="http://schemas.microsoft.com/office/word/2010/wordml" xmlns:w15="http://schemas.microsoft.com/office/word/2012/wordml" xmlns:w16cex="http://schemas.microsoft.com/office/word/2018/wordml/cex" xmlns:w16cid="http://schemas.microsoft.com/office/word/2016/wordml/cid" xmlns:w16="http://schemas.microsoft.com/office/word/2018/wordml" xmlns:w16se="http://schemas.microsoft.com/office/word/2015/wordml/symex" mc:Ignorable="w14 w15 w16se w16cid w16 w16cex">
+<w:styles xmlns:mc="http://schemas.openxmlformats.org/markup-compatibility/2006" xmlns:r="http://schemas.openxmlformats.org/officeDocument/2006/relationships" xmlns:w="http://schemas.openxmlformats.org/wordprocessingml/2006/main" xmlns:w14="http://schemas.microsoft.com/office/word/2010/wordml" xmlns:w15="http://schemas.microsoft.com/office/word/2012/wordml" xmlns:w16se="http://schemas.microsoft.com/office/word/2015/wordml/symex" mc:Ignorable="w14 w15 w16se">
   <w:docDefaults>
     <w:rPrDefault>
       <w:rPr>
@@ -10979,7 +11362,7 @@
       </w:pPr>
     </w:pPrDefault>
   </w:docDefaults>
-  <w:latentStyles w:defLockedState="0" w:defUIPriority="99" w:defSemiHidden="0" w:defUnhideWhenUsed="0" w:defQFormat="0" w:count="376">
+  <w:latentStyles w:defLockedState="0" w:defUIPriority="99" w:defSemiHidden="0" w:defUnhideWhenUsed="0" w:defQFormat="0" w:count="371">
     <w:lsdException w:name="Normal" w:uiPriority="0" w:qFormat="1"/>
     <w:lsdException w:name="heading 1" w:uiPriority="9" w:qFormat="1"/>
     <w:lsdException w:name="heading 2" w:semiHidden="1" w:uiPriority="9" w:unhideWhenUsed="1" w:qFormat="1"/>
@@ -11351,11 +11734,6 @@
     <w:lsdException w:name="List Table 5 Dark Accent 6" w:uiPriority="50"/>
     <w:lsdException w:name="List Table 6 Colorful Accent 6" w:uiPriority="51"/>
     <w:lsdException w:name="List Table 7 Colorful Accent 6" w:uiPriority="52"/>
-    <w:lsdException w:name="Mention" w:semiHidden="1" w:unhideWhenUsed="1"/>
-    <w:lsdException w:name="Smart Hyperlink" w:semiHidden="1" w:unhideWhenUsed="1"/>
-    <w:lsdException w:name="Hashtag" w:semiHidden="1" w:unhideWhenUsed="1"/>
-    <w:lsdException w:name="Unresolved Mention" w:semiHidden="1" w:unhideWhenUsed="1"/>
-    <w:lsdException w:name="Smart Link" w:semiHidden="1" w:unhideWhenUsed="1"/>
   </w:latentStyles>
   <w:style w:type="paragraph" w:default="1" w:styleId="Normal">
     <w:name w:val="Normal"/>
@@ -12408,7 +12786,7 @@
 </file>
 
 <file path=word/glossary/document.xml><?xml version="1.0" encoding="utf-8"?>
-<w:glossaryDocument xmlns:wpc="http://schemas.microsoft.com/office/word/2010/wordprocessingCanvas" xmlns:cx="http://schemas.microsoft.com/office/drawing/2014/chartex" xmlns:cx1="http://schemas.microsoft.com/office/drawing/2015/9/8/chartex" xmlns:cx2="http://schemas.microsoft.com/office/drawing/2015/10/21/chartex" xmlns:cx3="http://schemas.microsoft.com/office/drawing/2016/5/9/chartex" xmlns:cx4="http://schemas.microsoft.com/office/drawing/2016/5/10/chartex" xmlns:cx5="http://schemas.microsoft.com/office/drawing/2016/5/11/chartex" xmlns:cx6="http://schemas.microsoft.com/office/drawing/2016/5/12/chartex" xmlns:cx7="http://schemas.microsoft.com/office/drawing/2016/5/13/chartex" xmlns:cx8="http://schemas.microsoft.com/office/drawing/2016/5/14/chartex" xmlns:mc="http://schemas.openxmlformats.org/markup-compatibility/2006" xmlns:aink="http://schemas.microsoft.com/office/drawing/2016/ink" xmlns:am3d="http://schemas.microsoft.com/office/drawing/2017/model3d" xmlns:o="urn:schemas-microsoft-com:office:office" xmlns:r="http://schemas.openxmlformats.org/officeDocument/2006/relationships" xmlns:m="http://schemas.openxmlformats.org/officeDocument/2006/math" xmlns:v="urn:schemas-microsoft-com:vml" xmlns:wp14="http://schemas.microsoft.com/office/word/2010/wordprocessingDrawing" xmlns:wp="http://schemas.openxmlformats.org/drawingml/2006/wordprocessingDrawing" xmlns:w10="urn:schemas-microsoft-com:office:word" xmlns:w="http://schemas.openxmlformats.org/wordprocessingml/2006/main" xmlns:w14="http://schemas.microsoft.com/office/word/2010/wordml" xmlns:w15="http://schemas.microsoft.com/office/word/2012/wordml" xmlns:w16cex="http://schemas.microsoft.com/office/word/2018/wordml/cex" xmlns:w16cid="http://schemas.microsoft.com/office/word/2016/wordml/cid" xmlns:w16="http://schemas.microsoft.com/office/word/2018/wordml" xmlns:w16se="http://schemas.microsoft.com/office/word/2015/wordml/symex" xmlns:wpg="http://schemas.microsoft.com/office/word/2010/wordprocessingGroup" xmlns:wpi="http://schemas.microsoft.com/office/word/2010/wordprocessingInk" xmlns:wne="http://schemas.microsoft.com/office/word/2006/wordml" xmlns:wps="http://schemas.microsoft.com/office/word/2010/wordprocessingShape" mc:Ignorable="w14 w15 w16se w16cid w16 w16cex wp14">
+<w:glossaryDocument xmlns:wpc="http://schemas.microsoft.com/office/word/2010/wordprocessingCanvas" xmlns:cx="http://schemas.microsoft.com/office/drawing/2014/chartex" xmlns:cx1="http://schemas.microsoft.com/office/drawing/2015/9/8/chartex" xmlns:mc="http://schemas.openxmlformats.org/markup-compatibility/2006" xmlns:o="urn:schemas-microsoft-com:office:office" xmlns:r="http://schemas.openxmlformats.org/officeDocument/2006/relationships" xmlns:m="http://schemas.openxmlformats.org/officeDocument/2006/math" xmlns:v="urn:schemas-microsoft-com:vml" xmlns:wp14="http://schemas.microsoft.com/office/word/2010/wordprocessingDrawing" xmlns:wp="http://schemas.openxmlformats.org/drawingml/2006/wordprocessingDrawing" xmlns:w10="urn:schemas-microsoft-com:office:word" xmlns:w="http://schemas.openxmlformats.org/wordprocessingml/2006/main" xmlns:w14="http://schemas.microsoft.com/office/word/2010/wordml" xmlns:w15="http://schemas.microsoft.com/office/word/2012/wordml" xmlns:w16se="http://schemas.microsoft.com/office/word/2015/wordml/symex" xmlns:wpg="http://schemas.microsoft.com/office/word/2010/wordprocessingGroup" xmlns:wpi="http://schemas.microsoft.com/office/word/2010/wordprocessingInk" xmlns:wne="http://schemas.microsoft.com/office/word/2006/wordml" xmlns:wps="http://schemas.microsoft.com/office/word/2010/wordprocessingShape" mc:Ignorable="w14 w15 w16se wp14">
   <w:docParts>
     <w:docPart>
       <w:docPartPr>
@@ -12434,7 +12812,7 @@
             <w:rPr>
               <w:rFonts w:asciiTheme="majorHAnsi" w:eastAsiaTheme="majorEastAsia" w:hAnsiTheme="majorHAnsi" w:cstheme="majorBidi"/>
               <w:caps/>
-              <w:color w:val="4472C4" w:themeColor="accent1"/>
+              <w:color w:val="5B9BD5" w:themeColor="accent1"/>
               <w:sz w:val="80"/>
               <w:szCs w:val="80"/>
             </w:rPr>
@@ -12448,17 +12826,17 @@
 </file>
 
 <file path=word/glossary/fontTable.xml><?xml version="1.0" encoding="utf-8"?>
-<w:fonts xmlns:mc="http://schemas.openxmlformats.org/markup-compatibility/2006" xmlns:r="http://schemas.openxmlformats.org/officeDocument/2006/relationships" xmlns:w="http://schemas.openxmlformats.org/wordprocessingml/2006/main" xmlns:w14="http://schemas.microsoft.com/office/word/2010/wordml" xmlns:w15="http://schemas.microsoft.com/office/word/2012/wordml" xmlns:w16cex="http://schemas.microsoft.com/office/word/2018/wordml/cex" xmlns:w16cid="http://schemas.microsoft.com/office/word/2016/wordml/cid" xmlns:w16="http://schemas.microsoft.com/office/word/2018/wordml" xmlns:w16se="http://schemas.microsoft.com/office/word/2015/wordml/symex" mc:Ignorable="w14 w15 w16se w16cid w16 w16cex">
+<w:fonts xmlns:mc="http://schemas.openxmlformats.org/markup-compatibility/2006" xmlns:r="http://schemas.openxmlformats.org/officeDocument/2006/relationships" xmlns:w="http://schemas.openxmlformats.org/wordprocessingml/2006/main" xmlns:w14="http://schemas.microsoft.com/office/word/2010/wordml" xmlns:w15="http://schemas.microsoft.com/office/word/2012/wordml" xmlns:w16se="http://schemas.microsoft.com/office/word/2015/wordml/symex" mc:Ignorable="w14 w15 w16se">
   <w:font w:name="Courier New">
     <w:panose1 w:val="02070309020205020404"/>
-    <w:charset w:val="00"/>
+    <w:charset w:val="CC"/>
     <w:family w:val="modern"/>
     <w:pitch w:val="fixed"/>
     <w:sig w:usb0="E0002EFF" w:usb1="C0007843" w:usb2="00000009" w:usb3="00000000" w:csb0="000001FF" w:csb1="00000000"/>
   </w:font>
   <w:font w:name="Times New Roman">
     <w:panose1 w:val="02020603050405020304"/>
-    <w:charset w:val="00"/>
+    <w:charset w:val="CC"/>
     <w:family w:val="roman"/>
     <w:pitch w:val="variable"/>
     <w:sig w:usb0="E0002EFF" w:usb1="C000785B" w:usb2="00000009" w:usb3="00000000" w:csb0="000001FF" w:csb1="00000000"/>
@@ -12479,21 +12857,21 @@
   </w:font>
   <w:font w:name="Century Schoolbook">
     <w:panose1 w:val="02040604050505020304"/>
-    <w:charset w:val="00"/>
+    <w:charset w:val="CC"/>
     <w:family w:val="roman"/>
     <w:pitch w:val="variable"/>
     <w:sig w:usb0="00000287" w:usb1="00000000" w:usb2="00000000" w:usb3="00000000" w:csb0="0000009F" w:csb1="00000000"/>
   </w:font>
   <w:font w:name="Calibri">
     <w:panose1 w:val="020F0502020204030204"/>
-    <w:charset w:val="00"/>
+    <w:charset w:val="CC"/>
     <w:family w:val="swiss"/>
     <w:pitch w:val="variable"/>
     <w:sig w:usb0="E4002EFF" w:usb1="C000247B" w:usb2="00000009" w:usb3="00000000" w:csb0="000001FF" w:csb1="00000000"/>
   </w:font>
   <w:font w:name="Calibri Light">
     <w:panose1 w:val="020F0302020204030204"/>
-    <w:charset w:val="00"/>
+    <w:charset w:val="CC"/>
     <w:family w:val="swiss"/>
     <w:pitch w:val="variable"/>
     <w:sig w:usb0="E4002EFF" w:usb1="C000247B" w:usb2="00000009" w:usb3="00000000" w:csb0="000001FF" w:csb1="00000000"/>
@@ -12502,7 +12880,7 @@
 </file>
 
 <file path=word/glossary/settings.xml><?xml version="1.0" encoding="utf-8"?>
-<w:settings xmlns:mc="http://schemas.openxmlformats.org/markup-compatibility/2006" xmlns:o="urn:schemas-microsoft-com:office:office" xmlns:r="http://schemas.openxmlformats.org/officeDocument/2006/relationships" xmlns:m="http://schemas.openxmlformats.org/officeDocument/2006/math" xmlns:v="urn:schemas-microsoft-com:vml" xmlns:w10="urn:schemas-microsoft-com:office:word" xmlns:w="http://schemas.openxmlformats.org/wordprocessingml/2006/main" xmlns:w14="http://schemas.microsoft.com/office/word/2010/wordml" xmlns:w15="http://schemas.microsoft.com/office/word/2012/wordml" xmlns:w16cex="http://schemas.microsoft.com/office/word/2018/wordml/cex" xmlns:w16cid="http://schemas.microsoft.com/office/word/2016/wordml/cid" xmlns:w16="http://schemas.microsoft.com/office/word/2018/wordml" xmlns:w16se="http://schemas.microsoft.com/office/word/2015/wordml/symex" xmlns:sl="http://schemas.openxmlformats.org/schemaLibrary/2006/main" mc:Ignorable="w14 w15 w16se w16cid w16 w16cex">
+<w:settings xmlns:mc="http://schemas.openxmlformats.org/markup-compatibility/2006" xmlns:o="urn:schemas-microsoft-com:office:office" xmlns:r="http://schemas.openxmlformats.org/officeDocument/2006/relationships" xmlns:m="http://schemas.openxmlformats.org/officeDocument/2006/math" xmlns:v="urn:schemas-microsoft-com:vml" xmlns:w10="urn:schemas-microsoft-com:office:word" xmlns:w="http://schemas.openxmlformats.org/wordprocessingml/2006/main" xmlns:w14="http://schemas.microsoft.com/office/word/2010/wordml" xmlns:w15="http://schemas.microsoft.com/office/word/2012/wordml" xmlns:w16se="http://schemas.microsoft.com/office/word/2015/wordml/symex" xmlns:sl="http://schemas.openxmlformats.org/schemaLibrary/2006/main" mc:Ignorable="w14 w15 w16se">
   <w:view w:val="normal"/>
   <w:defaultTabStop w:val="720"/>
   <w:characterSpacingControl w:val="doNotCompress"/>
@@ -12513,17 +12891,18 @@
     <w:compatSetting w:name="enableOpenTypeFeatures" w:uri="http://schemas.microsoft.com/office/word" w:val="1"/>
     <w:compatSetting w:name="doNotFlipMirrorIndents" w:uri="http://schemas.microsoft.com/office/word" w:val="1"/>
     <w:compatSetting w:name="differentiateMultirowTableHeaders" w:uri="http://schemas.microsoft.com/office/word" w:val="1"/>
-    <w:compatSetting w:name="useWord2013TrackBottomHyphenation" w:uri="http://schemas.microsoft.com/office/word" w:val="1"/>
   </w:compat>
   <w:rsids>
     <w:rsidRoot w:val="00223FB0"/>
     <w:rsid w:val="00223FB0"/>
     <w:rsid w:val="0039680C"/>
     <w:rsid w:val="00521E84"/>
+    <w:rsid w:val="00632934"/>
     <w:rsid w:val="00662EE0"/>
     <w:rsid w:val="006733C1"/>
     <w:rsid w:val="00812640"/>
     <w:rsid w:val="008B1704"/>
+    <w:rsid w:val="009D5FE3"/>
     <w:rsid w:val="00A1264C"/>
     <w:rsid w:val="00A8259C"/>
     <w:rsid w:val="00A84FD9"/>
@@ -12546,14 +12925,14 @@
   </m:mathPr>
   <w:themeFontLang w:val="en-US"/>
   <w:clrSchemeMapping w:bg1="light1" w:t1="dark1" w:bg2="light2" w:t2="dark2" w:accent1="accent1" w:accent2="accent2" w:accent3="accent3" w:accent4="accent4" w:accent5="accent5" w:accent6="accent6" w:hyperlink="hyperlink" w:followedHyperlink="followedHyperlink"/>
-  <w:decimalSymbol w:val="."/>
-  <w:listSeparator w:val=","/>
+  <w:decimalSymbol w:val=","/>
+  <w:listSeparator w:val=";"/>
   <w15:chartTrackingRefBased/>
 </w:settings>
 </file>
 
 <file path=word/glossary/styles.xml><?xml version="1.0" encoding="utf-8"?>
-<w:styles xmlns:mc="http://schemas.openxmlformats.org/markup-compatibility/2006" xmlns:r="http://schemas.openxmlformats.org/officeDocument/2006/relationships" xmlns:w="http://schemas.openxmlformats.org/wordprocessingml/2006/main" xmlns:w14="http://schemas.microsoft.com/office/word/2010/wordml" xmlns:w15="http://schemas.microsoft.com/office/word/2012/wordml" xmlns:w16cex="http://schemas.microsoft.com/office/word/2018/wordml/cex" xmlns:w16cid="http://schemas.microsoft.com/office/word/2016/wordml/cid" xmlns:w16="http://schemas.microsoft.com/office/word/2018/wordml" xmlns:w16se="http://schemas.microsoft.com/office/word/2015/wordml/symex" mc:Ignorable="w14 w15 w16se w16cid w16 w16cex">
+<w:styles xmlns:mc="http://schemas.openxmlformats.org/markup-compatibility/2006" xmlns:r="http://schemas.openxmlformats.org/officeDocument/2006/relationships" xmlns:w="http://schemas.openxmlformats.org/wordprocessingml/2006/main" xmlns:w14="http://schemas.microsoft.com/office/word/2010/wordml" xmlns:w15="http://schemas.microsoft.com/office/word/2012/wordml" xmlns:w16se="http://schemas.microsoft.com/office/word/2015/wordml/symex" mc:Ignorable="w14 w15 w16se">
   <w:docDefaults>
     <w:rPrDefault>
       <w:rPr>
@@ -12569,7 +12948,7 @@
       </w:pPr>
     </w:pPrDefault>
   </w:docDefaults>
-  <w:latentStyles w:defLockedState="0" w:defUIPriority="99" w:defSemiHidden="0" w:defUnhideWhenUsed="0" w:defQFormat="0" w:count="376">
+  <w:latentStyles w:defLockedState="0" w:defUIPriority="99" w:defSemiHidden="0" w:defUnhideWhenUsed="0" w:defQFormat="0" w:count="371">
     <w:lsdException w:name="Normal" w:uiPriority="0" w:qFormat="1"/>
     <w:lsdException w:name="heading 1" w:uiPriority="9" w:qFormat="1"/>
     <w:lsdException w:name="heading 2" w:semiHidden="1" w:uiPriority="9" w:unhideWhenUsed="1" w:qFormat="1"/>
@@ -12941,11 +13320,6 @@
     <w:lsdException w:name="List Table 5 Dark Accent 6" w:uiPriority="50"/>
     <w:lsdException w:name="List Table 6 Colorful Accent 6" w:uiPriority="51"/>
     <w:lsdException w:name="List Table 7 Colorful Accent 6" w:uiPriority="52"/>
-    <w:lsdException w:name="Mention" w:semiHidden="1" w:unhideWhenUsed="1"/>
-    <w:lsdException w:name="Smart Hyperlink" w:semiHidden="1" w:unhideWhenUsed="1"/>
-    <w:lsdException w:name="Hashtag" w:semiHidden="1" w:unhideWhenUsed="1"/>
-    <w:lsdException w:name="Unresolved Mention" w:semiHidden="1" w:unhideWhenUsed="1"/>
-    <w:lsdException w:name="Smart Link" w:semiHidden="1" w:unhideWhenUsed="1"/>
   </w:latentStyles>
   <w:style w:type="paragraph" w:default="1" w:styleId="Normal">
     <w:name w:val="Normal"/>
@@ -12986,7 +13360,7 @@
 </file>
 
 <file path=word/glossary/webSettings.xml><?xml version="1.0" encoding="utf-8"?>
-<w:webSettings xmlns:mc="http://schemas.openxmlformats.org/markup-compatibility/2006" xmlns:r="http://schemas.openxmlformats.org/officeDocument/2006/relationships" xmlns:w="http://schemas.openxmlformats.org/wordprocessingml/2006/main" xmlns:w14="http://schemas.microsoft.com/office/word/2010/wordml" xmlns:w15="http://schemas.microsoft.com/office/word/2012/wordml" xmlns:w16cex="http://schemas.microsoft.com/office/word/2018/wordml/cex" xmlns:w16cid="http://schemas.microsoft.com/office/word/2016/wordml/cid" xmlns:w16="http://schemas.microsoft.com/office/word/2018/wordml" xmlns:w16se="http://schemas.microsoft.com/office/word/2015/wordml/symex" mc:Ignorable="w14 w15 w16se w16cid w16 w16cex">
+<w:webSettings xmlns:mc="http://schemas.openxmlformats.org/markup-compatibility/2006" xmlns:r="http://schemas.openxmlformats.org/officeDocument/2006/relationships" xmlns:w="http://schemas.openxmlformats.org/wordprocessingml/2006/main" xmlns:w14="http://schemas.microsoft.com/office/word/2010/wordml" xmlns:w15="http://schemas.microsoft.com/office/word/2012/wordml" xmlns:w16se="http://schemas.microsoft.com/office/word/2015/wordml/symex" mc:Ignorable="w14 w15 w16se">
   <w:optimizeForBrowser/>
   <w:allowPNG/>
 </w:webSettings>
@@ -13258,7 +13632,7 @@
 </file>
 
 <file path=customXml/itemProps1.xml><?xml version="1.0" encoding="utf-8"?>
-<ds:datastoreItem xmlns:ds="http://schemas.openxmlformats.org/officeDocument/2006/customXml" ds:itemID="{F6342875-1AD1-42C8-BDDB-D4D993213942}">
+<ds:datastoreItem xmlns:ds="http://schemas.openxmlformats.org/officeDocument/2006/customXml" ds:itemID="{90D578AB-7201-47D0-A7CE-5581F6495DA4}">
   <ds:schemaRefs>
     <ds:schemaRef ds:uri="http://schemas.openxmlformats.org/officeDocument/2006/bibliography"/>
   </ds:schemaRefs>

</xml_diff>

<commit_message>
Client responded- some UML work
</commit_message>
<xml_diff>
--- a/Documentation/URS Document/URS Document.docx
+++ b/Documentation/URS Document/URS Document.docx
@@ -1,6 +1,6 @@
 
 <file path=word/document.xml><?xml version="1.0" encoding="utf-8"?>
-<w:document xmlns:wpc="http://schemas.microsoft.com/office/word/2010/wordprocessingCanvas" xmlns:cx="http://schemas.microsoft.com/office/drawing/2014/chartex" xmlns:cx1="http://schemas.microsoft.com/office/drawing/2015/9/8/chartex" xmlns:mc="http://schemas.openxmlformats.org/markup-compatibility/2006" xmlns:o="urn:schemas-microsoft-com:office:office" xmlns:r="http://schemas.openxmlformats.org/officeDocument/2006/relationships" xmlns:m="http://schemas.openxmlformats.org/officeDocument/2006/math" xmlns:v="urn:schemas-microsoft-com:vml" xmlns:wp14="http://schemas.microsoft.com/office/word/2010/wordprocessingDrawing" xmlns:wp="http://schemas.openxmlformats.org/drawingml/2006/wordprocessingDrawing" xmlns:w10="urn:schemas-microsoft-com:office:word" xmlns:w="http://schemas.openxmlformats.org/wordprocessingml/2006/main" xmlns:w14="http://schemas.microsoft.com/office/word/2010/wordml" xmlns:w15="http://schemas.microsoft.com/office/word/2012/wordml" xmlns:w16se="http://schemas.microsoft.com/office/word/2015/wordml/symex" xmlns:wpg="http://schemas.microsoft.com/office/word/2010/wordprocessingGroup" xmlns:wpi="http://schemas.microsoft.com/office/word/2010/wordprocessingInk" xmlns:wne="http://schemas.microsoft.com/office/word/2006/wordml" xmlns:wps="http://schemas.microsoft.com/office/word/2010/wordprocessingShape" mc:Ignorable="w14 w15 w16se wp14">
+<w:document xmlns:wpc="http://schemas.microsoft.com/office/word/2010/wordprocessingCanvas" xmlns:cx="http://schemas.microsoft.com/office/drawing/2014/chartex" xmlns:cx1="http://schemas.microsoft.com/office/drawing/2015/9/8/chartex" xmlns:cx2="http://schemas.microsoft.com/office/drawing/2015/10/21/chartex" xmlns:cx3="http://schemas.microsoft.com/office/drawing/2016/5/9/chartex" xmlns:cx4="http://schemas.microsoft.com/office/drawing/2016/5/10/chartex" xmlns:cx5="http://schemas.microsoft.com/office/drawing/2016/5/11/chartex" xmlns:cx6="http://schemas.microsoft.com/office/drawing/2016/5/12/chartex" xmlns:cx7="http://schemas.microsoft.com/office/drawing/2016/5/13/chartex" xmlns:cx8="http://schemas.microsoft.com/office/drawing/2016/5/14/chartex" xmlns:mc="http://schemas.openxmlformats.org/markup-compatibility/2006" xmlns:aink="http://schemas.microsoft.com/office/drawing/2016/ink" xmlns:am3d="http://schemas.microsoft.com/office/drawing/2017/model3d" xmlns:o="urn:schemas-microsoft-com:office:office" xmlns:r="http://schemas.openxmlformats.org/officeDocument/2006/relationships" xmlns:m="http://schemas.openxmlformats.org/officeDocument/2006/math" xmlns:v="urn:schemas-microsoft-com:vml" xmlns:wp14="http://schemas.microsoft.com/office/word/2010/wordprocessingDrawing" xmlns:wp="http://schemas.openxmlformats.org/drawingml/2006/wordprocessingDrawing" xmlns:w10="urn:schemas-microsoft-com:office:word" xmlns:w="http://schemas.openxmlformats.org/wordprocessingml/2006/main" xmlns:w14="http://schemas.microsoft.com/office/word/2010/wordml" xmlns:w15="http://schemas.microsoft.com/office/word/2012/wordml" xmlns:w16cex="http://schemas.microsoft.com/office/word/2018/wordml/cex" xmlns:w16cid="http://schemas.microsoft.com/office/word/2016/wordml/cid" xmlns:w16="http://schemas.microsoft.com/office/word/2018/wordml" xmlns:w16se="http://schemas.microsoft.com/office/word/2015/wordml/symex" xmlns:wpg="http://schemas.microsoft.com/office/word/2010/wordprocessingGroup" xmlns:wpi="http://schemas.microsoft.com/office/word/2010/wordprocessingInk" xmlns:wne="http://schemas.microsoft.com/office/word/2006/wordml" xmlns:wps="http://schemas.microsoft.com/office/word/2010/wordprocessingShape" mc:Ignorable="w14 w15 w16se w16cid w16 w16cex wp14">
   <w:body>
     <w:sdt>
       <w:sdtPr>
@@ -273,13 +273,8 @@
                               <w:pStyle w:val="NoSpacing"/>
                             </w:pPr>
                             <w:r>
-                              <w:t xml:space="preserve">Group: </w:t>
+                              <w:t>Group: 4</w:t>
                             </w:r>
-                            <w:proofErr w:type="gramStart"/>
-                            <w:r>
-                              <w:t>4</w:t>
-                            </w:r>
-                            <w:proofErr w:type="gramEnd"/>
                           </w:p>
                           <w:p>
                             <w:pPr>
@@ -308,15 +303,7 @@
                               <w:t>Location:</w:t>
                             </w:r>
                             <w:r>
-                              <w:t xml:space="preserve"> </w:t>
-                            </w:r>
-                            <w:proofErr w:type="spellStart"/>
-                            <w:r>
-                              <w:t>Fontys</w:t>
-                            </w:r>
-                            <w:proofErr w:type="spellEnd"/>
-                            <w:r>
-                              <w:t xml:space="preserve"> ICT</w:t>
+                              <w:t xml:space="preserve"> Fontys ICT</w:t>
                             </w:r>
                             <w:r>
                               <w:t>,</w:t>
@@ -345,11 +332,11 @@
                               <w:t xml:space="preserve"> „</w:t>
                             </w:r>
                             <w:proofErr w:type="spellStart"/>
+                            <w:proofErr w:type="gramStart"/>
                             <w:r>
                               <w:t>BulCari</w:t>
                             </w:r>
                             <w:proofErr w:type="spellEnd"/>
-                            <w:proofErr w:type="gramStart"/>
                             <w:r>
                               <w:rPr>
                                 <w:lang w:val="bg-BG"/>
@@ -369,21 +356,8 @@
                               <w:pStyle w:val="NoSpacing"/>
                               <w:ind w:left="1440" w:firstLine="720"/>
                             </w:pPr>
-                            <w:proofErr w:type="spellStart"/>
                             <w:r>
-                              <w:t>Stoycho</w:t>
-                            </w:r>
-                            <w:proofErr w:type="spellEnd"/>
-                            <w:r>
-                              <w:t xml:space="preserve"> </w:t>
-                            </w:r>
-                            <w:proofErr w:type="spellStart"/>
-                            <w:r>
-                              <w:t>Stoychev</w:t>
-                            </w:r>
-                            <w:proofErr w:type="spellEnd"/>
-                            <w:r>
-                              <w:t xml:space="preserve"> – 4292723</w:t>
+                              <w:t>Stoycho Stoychev – 4292723</w:t>
                             </w:r>
                           </w:p>
                           <w:p>
@@ -422,14 +396,7 @@
                             </w:r>
                             <w:r>
                               <w:tab/>
-                            </w:r>
-                            <w:proofErr w:type="spellStart"/>
-                            <w:r>
-                              <w:t>Veronika</w:t>
-                            </w:r>
-                            <w:proofErr w:type="spellEnd"/>
-                            <w:r>
-                              <w:t xml:space="preserve"> </w:t>
+                              <w:t xml:space="preserve">Veronika </w:t>
                             </w:r>
                             <w:proofErr w:type="spellStart"/>
                             <w:r>
@@ -466,7 +433,7 @@
               </wp:anchor>
             </w:drawing>
           </mc:Choice>
-          <mc:Fallback xmlns:cx2="http://schemas.microsoft.com/office/drawing/2015/10/21/chartex" xmlns:cx3="http://schemas.microsoft.com/office/drawing/2016/5/9/chartex" xmlns:cx4="http://schemas.microsoft.com/office/drawing/2016/5/10/chartex" xmlns:cx5="http://schemas.microsoft.com/office/drawing/2016/5/11/chartex" xmlns:cx6="http://schemas.microsoft.com/office/drawing/2016/5/12/chartex" xmlns:cx7="http://schemas.microsoft.com/office/drawing/2016/5/13/chartex" xmlns:cx8="http://schemas.microsoft.com/office/drawing/2016/5/14/chartex" xmlns:aink="http://schemas.microsoft.com/office/drawing/2016/ink" xmlns:am3d="http://schemas.microsoft.com/office/drawing/2017/model3d" xmlns:w16cex="http://schemas.microsoft.com/office/word/2018/wordml/cex" xmlns:w16cid="http://schemas.microsoft.com/office/word/2016/wordml/cid" xmlns:w16="http://schemas.microsoft.com/office/word/2018/wordml">
+          <mc:Fallback>
             <w:pict>
               <v:shapetype w14:anchorId="39ABD54E" id="_x0000_t202" coordsize="21600,21600" o:spt="202" path="m,l,21600r21600,l21600,xe">
                 <v:stroke joinstyle="miter"/>
@@ -510,8 +477,13 @@
                         <w:t xml:space="preserve">or: </w:t>
                       </w:r>
                       <w:r>
-                        <w:t>Chung Kuah</w:t>
+                        <w:t xml:space="preserve">Chung </w:t>
                       </w:r>
+                      <w:proofErr w:type="spellStart"/>
+                      <w:r>
+                        <w:t>Kuah</w:t>
+                      </w:r>
+                      <w:proofErr w:type="spellEnd"/>
                     </w:p>
                     <w:p>
                       <w:pPr>
@@ -549,9 +521,12 @@
                         </w:rPr>
                         <w:t xml:space="preserve"> „</w:t>
                       </w:r>
+                      <w:proofErr w:type="spellStart"/>
+                      <w:proofErr w:type="gramStart"/>
                       <w:r>
                         <w:t>BulCari</w:t>
                       </w:r>
+                      <w:proofErr w:type="spellEnd"/>
                       <w:r>
                         <w:rPr>
                           <w:lang w:val="bg-BG"/>
@@ -559,7 +534,11 @@
                         <w:t>“</w:t>
                       </w:r>
                       <w:r>
-                        <w:t xml:space="preserve"> members:    </w:t>
+                        <w:t xml:space="preserve"> members</w:t>
+                      </w:r>
+                      <w:proofErr w:type="gramEnd"/>
+                      <w:r>
+                        <w:t xml:space="preserve">:    </w:t>
                       </w:r>
                     </w:p>
                     <w:p>
@@ -592,14 +571,30 @@
                         <w:ind w:left="1440" w:firstLine="720"/>
                       </w:pPr>
                       <w:r>
-                        <w:t xml:space="preserve">Stela Trencheva – 4095200 </w:t>
+                        <w:t xml:space="preserve">Stela </w:t>
+                      </w:r>
+                      <w:proofErr w:type="spellStart"/>
+                      <w:r>
+                        <w:t>Trencheva</w:t>
+                      </w:r>
+                      <w:proofErr w:type="spellEnd"/>
+                      <w:r>
+                        <w:t xml:space="preserve"> – 4095200 </w:t>
                       </w:r>
                       <w:r>
                         <w:br/>
                       </w:r>
                       <w:r>
                         <w:tab/>
-                        <w:t xml:space="preserve">Veronika Valeva – 4090349 </w:t>
+                        <w:t xml:space="preserve">Veronika </w:t>
+                      </w:r>
+                      <w:proofErr w:type="spellStart"/>
+                      <w:r>
+                        <w:t>Valeva</w:t>
+                      </w:r>
+                      <w:proofErr w:type="spellEnd"/>
+                      <w:r>
+                        <w:t xml:space="preserve"> – 4090349 </w:t>
                       </w:r>
                     </w:p>
                     <w:p>
@@ -2587,13 +2582,8 @@
           <w:numId w:val="1"/>
         </w:numPr>
       </w:pPr>
-      <w:proofErr w:type="gramStart"/>
-      <w:r>
-        <w:t>80%</w:t>
-      </w:r>
-      <w:proofErr w:type="gramEnd"/>
-      <w:r>
-        <w:t xml:space="preserve"> contract: 3</w:t>
+      <w:r>
+        <w:t>80% contract: 3</w:t>
       </w:r>
       <w:r>
         <w:t>2</w:t>
@@ -2738,7 +2728,13 @@
         </w:numPr>
       </w:pPr>
       <w:r>
-        <w:t>First Name.</w:t>
+        <w:t xml:space="preserve">First </w:t>
+      </w:r>
+      <w:r>
+        <w:t>n</w:t>
+      </w:r>
+      <w:r>
+        <w:t>ame.</w:t>
       </w:r>
     </w:p>
     <w:p>
@@ -2750,7 +2746,13 @@
         </w:numPr>
       </w:pPr>
       <w:r>
-        <w:t>Last name.</w:t>
+        <w:t xml:space="preserve">Last </w:t>
+      </w:r>
+      <w:r>
+        <w:t>n</w:t>
+      </w:r>
+      <w:r>
+        <w:t>ame.</w:t>
       </w:r>
     </w:p>
     <w:p>
@@ -2762,7 +2764,7 @@
         </w:numPr>
       </w:pPr>
       <w:r>
-        <w:t>Gender.</w:t>
+        <w:t>Address</w:t>
       </w:r>
     </w:p>
     <w:p>
@@ -2774,7 +2776,7 @@
         </w:numPr>
       </w:pPr>
       <w:r>
-        <w:t>Date of birth.</w:t>
+        <w:t>Personal e-mail address</w:t>
       </w:r>
     </w:p>
     <w:p>
@@ -2786,7 +2788,7 @@
         </w:numPr>
       </w:pPr>
       <w:r>
-        <w:t>BSN number/ Citizen ID number.</w:t>
+        <w:t>Username</w:t>
       </w:r>
     </w:p>
     <w:p>
@@ -2798,7 +2800,7 @@
         </w:numPr>
       </w:pPr>
       <w:r>
-        <w:t>Address.</w:t>
+        <w:t>Password</w:t>
       </w:r>
     </w:p>
     <w:p>
@@ -2810,7 +2812,7 @@
         </w:numPr>
       </w:pPr>
       <w:r>
-        <w:t>E-mail.</w:t>
+        <w:t>Date of birth.</w:t>
       </w:r>
     </w:p>
     <w:p>
@@ -2822,7 +2824,7 @@
         </w:numPr>
       </w:pPr>
       <w:r>
-        <w:t>Phone number.</w:t>
+        <w:t>Date of first working day</w:t>
       </w:r>
     </w:p>
     <w:p>
@@ -2834,7 +2836,7 @@
         </w:numPr>
       </w:pPr>
       <w:r>
-        <w:t>Type of contract.</w:t>
+        <w:t>BSN number.</w:t>
       </w:r>
     </w:p>
     <w:p>
@@ -2846,7 +2848,73 @@
         </w:numPr>
       </w:pPr>
       <w:r>
+        <w:t>Emergency telephone number</w:t>
+      </w:r>
+    </w:p>
+    <w:p>
+      <w:pPr>
+        <w:pStyle w:val="ListParagraph"/>
+        <w:numPr>
+          <w:ilvl w:val="0"/>
+          <w:numId w:val="26"/>
+        </w:numPr>
+      </w:pPr>
+      <w:r>
+        <w:t>Bank account number</w:t>
+      </w:r>
+    </w:p>
+    <w:p>
+      <w:pPr>
+        <w:pStyle w:val="ListParagraph"/>
+        <w:numPr>
+          <w:ilvl w:val="0"/>
+          <w:numId w:val="26"/>
+        </w:numPr>
+      </w:pPr>
+      <w:r>
         <w:t>Hourly wage.</w:t>
+      </w:r>
+    </w:p>
+    <w:p>
+      <w:pPr>
+        <w:pStyle w:val="ListParagraph"/>
+        <w:numPr>
+          <w:ilvl w:val="0"/>
+          <w:numId w:val="26"/>
+        </w:numPr>
+      </w:pPr>
+      <w:r>
+        <w:lastRenderedPageBreak/>
+        <w:t>Contract type</w:t>
+      </w:r>
+    </w:p>
+    <w:p>
+      <w:pPr>
+        <w:pStyle w:val="ListParagraph"/>
+        <w:numPr>
+          <w:ilvl w:val="0"/>
+          <w:numId w:val="26"/>
+        </w:numPr>
+      </w:pPr>
+      <w:proofErr w:type="gramStart"/>
+      <w:r>
+        <w:t>Contract</w:t>
+      </w:r>
+      <w:proofErr w:type="gramEnd"/>
+      <w:r>
+        <w:t xml:space="preserve"> start date</w:t>
+      </w:r>
+    </w:p>
+    <w:p>
+      <w:pPr>
+        <w:pStyle w:val="ListParagraph"/>
+        <w:numPr>
+          <w:ilvl w:val="0"/>
+          <w:numId w:val="26"/>
+        </w:numPr>
+      </w:pPr>
+      <w:r>
+        <w:t>Contract history information</w:t>
       </w:r>
     </w:p>
     <w:p>
@@ -2870,7 +2938,6 @@
         </w:rPr>
         <w:t xml:space="preserve">the </w:t>
       </w:r>
-      <w:proofErr w:type="gramStart"/>
       <w:r>
         <w:rPr>
           <w:b/>
@@ -2878,7 +2945,6 @@
         </w:rPr>
         <w:t>product</w:t>
       </w:r>
-      <w:proofErr w:type="gramEnd"/>
       <w:r>
         <w:rPr>
           <w:b/>
@@ -2911,7 +2977,6 @@
         </w:numPr>
       </w:pPr>
       <w:r>
-        <w:lastRenderedPageBreak/>
         <w:t>Price</w:t>
       </w:r>
       <w:r>
@@ -3506,16 +3571,11 @@
           <w:numId w:val="19"/>
         </w:numPr>
       </w:pPr>
-      <w:proofErr w:type="gramStart"/>
       <w:r>
         <w:t>Applic</w:t>
       </w:r>
       <w:r>
-        <w:t>ation display error message</w:t>
-      </w:r>
-      <w:proofErr w:type="gramEnd"/>
-      <w:r>
-        <w:t>.</w:t>
+        <w:t>ation display error message.</w:t>
       </w:r>
     </w:p>
     <w:p>
@@ -3527,6 +3587,7 @@
         </w:numPr>
       </w:pPr>
       <w:r>
+        <w:lastRenderedPageBreak/>
         <w:t>Return to MSS ste</w:t>
       </w:r>
       <w:r>
@@ -3549,13 +3610,8 @@
           <w:numId w:val="20"/>
         </w:numPr>
       </w:pPr>
-      <w:proofErr w:type="gramStart"/>
-      <w:r>
-        <w:t>Application display error message</w:t>
-      </w:r>
-      <w:proofErr w:type="gramEnd"/>
-      <w:r>
-        <w:t>.</w:t>
+      <w:r>
+        <w:t>Application display error message.</w:t>
       </w:r>
     </w:p>
     <w:p>
@@ -3760,7 +3816,6 @@
       <w:r>
         <w:t xml:space="preserve"> information </w:t>
       </w:r>
-      <w:proofErr w:type="gramStart"/>
       <w:r>
         <w:t>has</w:t>
       </w:r>
@@ -3771,11 +3826,7 @@
         <w:t xml:space="preserve"> been</w:t>
       </w:r>
       <w:r>
-        <w:t xml:space="preserve"> filled in</w:t>
-      </w:r>
-      <w:proofErr w:type="gramEnd"/>
-      <w:r>
-        <w:t>.</w:t>
+        <w:t xml:space="preserve"> filled in.</w:t>
       </w:r>
     </w:p>
     <w:p>
@@ -3817,15 +3868,7 @@
         <w:t>Retur</w:t>
       </w:r>
       <w:r>
-        <w:t xml:space="preserve">ns to MSS step </w:t>
-      </w:r>
-      <w:proofErr w:type="gramStart"/>
-      <w:r>
-        <w:t>1</w:t>
-      </w:r>
-      <w:proofErr w:type="gramEnd"/>
-      <w:r>
-        <w:t>.</w:t>
+        <w:t>ns to MSS step 1.</w:t>
       </w:r>
     </w:p>
     <w:p>
@@ -3887,15 +3930,7 @@
         </w:numPr>
       </w:pPr>
       <w:r>
-        <w:t xml:space="preserve">Returns to MSS step </w:t>
-      </w:r>
-      <w:proofErr w:type="gramStart"/>
-      <w:r>
-        <w:t>1</w:t>
-      </w:r>
-      <w:proofErr w:type="gramEnd"/>
-      <w:r>
-        <w:t>.</w:t>
+        <w:t>Returns to MSS step 1.</w:t>
       </w:r>
     </w:p>
     <w:p/>
@@ -4192,6 +4227,7 @@
         </w:numPr>
       </w:pPr>
       <w:r>
+        <w:lastRenderedPageBreak/>
         <w:t>A</w:t>
       </w:r>
       <w:r>
@@ -4204,11 +4240,11 @@
         <w:t xml:space="preserve">“Week” (1-4 for the current month), </w:t>
       </w:r>
       <w:r>
-        <w:t>“Day” and “Shift type</w:t>
+        <w:t xml:space="preserve">“Day” and “Shift </w:t>
       </w:r>
       <w:proofErr w:type="gramStart"/>
       <w:r>
-        <w:t>”</w:t>
+        <w:t>type”</w:t>
       </w:r>
       <w:r>
         <w:t>(</w:t>
@@ -4251,15 +4287,7 @@
         <w:t>week</w:t>
       </w:r>
       <w:r>
-        <w:t xml:space="preserve"> they </w:t>
-      </w:r>
-      <w:proofErr w:type="gramStart"/>
-      <w:r>
-        <w:t>are assigned</w:t>
-      </w:r>
-      <w:proofErr w:type="gramEnd"/>
-      <w:r>
-        <w:t xml:space="preserve"> with, depending on their contract</w:t>
+        <w:t xml:space="preserve"> they are assigned with, depending on their contract</w:t>
       </w:r>
       <w:r>
         <w:t>.</w:t>
@@ -4307,7 +4335,6 @@
         </w:numPr>
       </w:pPr>
       <w:r>
-        <w:lastRenderedPageBreak/>
         <w:t xml:space="preserve">System adds the employee to assigned employees </w:t>
       </w:r>
       <w:r>
@@ -4332,15 +4359,7 @@
         <w:t xml:space="preserve"> </w:t>
       </w:r>
       <w:r>
-        <w:t xml:space="preserve">the hours the employee </w:t>
-      </w:r>
-      <w:proofErr w:type="gramStart"/>
-      <w:r>
-        <w:t>has been assigned</w:t>
-      </w:r>
-      <w:proofErr w:type="gramEnd"/>
-      <w:r>
-        <w:t xml:space="preserve"> with in available employees for this Week/Day/Shift type by adding 4 hours.</w:t>
+        <w:t>the hours the employee has been assigned with in available employees for this Week/Day/Shift type by adding 4 hours.</w:t>
       </w:r>
     </w:p>
     <w:p>
@@ -4578,11 +4597,11 @@
         </w:numPr>
       </w:pPr>
       <w:r>
-        <w:t>Actor chooses “Week” (1-4 for the current month), “Day” and “Shift type</w:t>
+        <w:t xml:space="preserve">Actor chooses “Week” (1-4 for the current month), “Day” and “Shift </w:t>
       </w:r>
       <w:proofErr w:type="gramStart"/>
       <w:r>
-        <w:t>”(</w:t>
+        <w:t>type”(</w:t>
       </w:r>
       <w:proofErr w:type="gramEnd"/>
       <w:r>
@@ -4598,15 +4617,7 @@
         </w:numPr>
       </w:pPr>
       <w:r>
-        <w:t xml:space="preserve">System shows assigned employees, available employees and how many hours out of the maximum per week they </w:t>
-      </w:r>
-      <w:proofErr w:type="gramStart"/>
-      <w:r>
-        <w:t>are assigned</w:t>
-      </w:r>
-      <w:proofErr w:type="gramEnd"/>
-      <w:r>
-        <w:t xml:space="preserve"> with, depending on their contract.</w:t>
+        <w:t>System shows assigned employees, available employees and how many hours out of the maximum per week they are assigned with, depending on their contract.</w:t>
       </w:r>
     </w:p>
     <w:p>
@@ -4654,15 +4665,7 @@
         <w:t xml:space="preserve"> </w:t>
       </w:r>
       <w:r>
-        <w:t xml:space="preserve">the hours the employee </w:t>
-      </w:r>
-      <w:proofErr w:type="gramStart"/>
-      <w:r>
-        <w:t>has been assigned</w:t>
-      </w:r>
-      <w:proofErr w:type="gramEnd"/>
-      <w:r>
-        <w:t xml:space="preserve"> with in available employees for this Week/Day/Shift type by subtracting 4 hours.</w:t>
+        <w:t>the hours the employee has been assigned with in available employees for this Week/Day/Shift type by subtracting 4 hours.</w:t>
       </w:r>
     </w:p>
     <w:p>
@@ -4716,6 +4719,7 @@
         </w:numPr>
       </w:pPr>
       <w:r>
+        <w:lastRenderedPageBreak/>
         <w:t>End of use case</w:t>
       </w:r>
     </w:p>
@@ -4830,7 +4834,6 @@
         <w:rPr>
           <w:b/>
         </w:rPr>
-        <w:lastRenderedPageBreak/>
         <w:t>Actor:</w:t>
       </w:r>
       <w:r>
@@ -5056,21 +5059,11 @@
         </w:numPr>
       </w:pPr>
       <w:r>
-        <w:t xml:space="preserve">If the stock is available and the request </w:t>
-      </w:r>
-      <w:proofErr w:type="gramStart"/>
-      <w:r>
-        <w:t>can be proce</w:t>
-      </w:r>
-      <w:r>
-        <w:t>s</w:t>
-      </w:r>
-      <w:bookmarkStart w:id="12" w:name="_GoBack"/>
-      <w:bookmarkEnd w:id="12"/>
-      <w:r>
-        <w:t>sed</w:t>
-      </w:r>
-      <w:proofErr w:type="gramEnd"/>
+        <w:t>If the stock is available and the request can be proce</w:t>
+      </w:r>
+      <w:r>
+        <w:t>ssed</w:t>
+      </w:r>
       <w:r>
         <w:t>, a</w:t>
       </w:r>
@@ -5116,16 +5109,11 @@
         <w:t>There is no availability of the requested stock in the warehouse</w:t>
       </w:r>
       <w:r>
-        <w:t xml:space="preserve"> or request </w:t>
-      </w:r>
-      <w:proofErr w:type="gramStart"/>
-      <w:r>
-        <w:t xml:space="preserve">cannot be </w:t>
+        <w:t xml:space="preserve"> or request cannot be </w:t>
       </w:r>
       <w:r>
         <w:t>processed</w:t>
       </w:r>
-      <w:proofErr w:type="gramEnd"/>
       <w:r>
         <w:t>.</w:t>
       </w:r>
@@ -5191,7 +5179,7 @@
           <w:szCs w:val="24"/>
         </w:rPr>
       </w:pPr>
-      <w:bookmarkStart w:id="13" w:name="_Toc65376152"/>
+      <w:bookmarkStart w:id="12" w:name="_Toc65376152"/>
       <w:r>
         <w:rPr>
           <w:b/>
@@ -5215,7 +5203,7 @@
         </w:rPr>
         <w:t>View stock statistics.</w:t>
       </w:r>
-      <w:bookmarkEnd w:id="13"/>
+      <w:bookmarkEnd w:id="12"/>
     </w:p>
     <w:p>
       <w:r>
@@ -5333,6 +5321,7 @@
         <w:rPr>
           <w:bCs/>
         </w:rPr>
+        <w:lastRenderedPageBreak/>
         <w:t xml:space="preserve">The </w:t>
       </w:r>
       <w:r>
@@ -5381,7 +5370,7 @@
           <w:szCs w:val="24"/>
         </w:rPr>
       </w:pPr>
-      <w:bookmarkStart w:id="14" w:name="_Toc65376153"/>
+      <w:bookmarkStart w:id="13" w:name="_Toc65376153"/>
       <w:r>
         <w:rPr>
           <w:b/>
@@ -5389,7 +5378,6 @@
           <w:sz w:val="24"/>
           <w:szCs w:val="24"/>
         </w:rPr>
-        <w:lastRenderedPageBreak/>
         <w:t>Use case:</w:t>
       </w:r>
       <w:r>
@@ -5413,7 +5401,7 @@
         </w:rPr>
         <w:t>.</w:t>
       </w:r>
-      <w:bookmarkEnd w:id="14"/>
+      <w:bookmarkEnd w:id="13"/>
     </w:p>
     <w:p>
       <w:r>
@@ -5587,7 +5575,7 @@
           <w:szCs w:val="24"/>
         </w:rPr>
       </w:pPr>
-      <w:bookmarkStart w:id="15" w:name="_Toc65376154"/>
+      <w:bookmarkStart w:id="14" w:name="_Toc65376154"/>
       <w:r>
         <w:rPr>
           <w:b/>
@@ -5611,7 +5599,7 @@
         </w:rPr>
         <w:t>.</w:t>
       </w:r>
-      <w:bookmarkEnd w:id="15"/>
+      <w:bookmarkEnd w:id="14"/>
     </w:p>
     <w:p>
       <w:r>
@@ -5727,7 +5715,7 @@
           <w:szCs w:val="24"/>
         </w:rPr>
       </w:pPr>
-      <w:bookmarkStart w:id="16" w:name="_Toc65376155"/>
+      <w:bookmarkStart w:id="15" w:name="_Toc65376155"/>
       <w:r>
         <w:rPr>
           <w:rStyle w:val="Heading6Char"/>
@@ -5757,7 +5745,7 @@
         </w:rPr>
         <w:t>.</w:t>
       </w:r>
-      <w:bookmarkEnd w:id="16"/>
+      <w:bookmarkEnd w:id="15"/>
     </w:p>
     <w:p>
       <w:r>
@@ -5896,7 +5884,7 @@
           <w:szCs w:val="24"/>
         </w:rPr>
       </w:pPr>
-      <w:bookmarkStart w:id="17" w:name="_Toc65376156"/>
+      <w:bookmarkStart w:id="16" w:name="_Toc65376156"/>
       <w:r>
         <w:rPr>
           <w:rStyle w:val="Heading6Char"/>
@@ -5926,7 +5914,7 @@
         </w:rPr>
         <w:t>.</w:t>
       </w:r>
-      <w:bookmarkEnd w:id="17"/>
+      <w:bookmarkEnd w:id="16"/>
     </w:p>
     <w:p>
       <w:r>
@@ -5999,14 +5987,15 @@
         </w:numPr>
       </w:pPr>
       <w:r>
+        <w:lastRenderedPageBreak/>
         <w:t>The application logs out the user and displays the log in page.</w:t>
       </w:r>
     </w:p>
-    <w:bookmarkStart w:id="18" w:name="_Toc65376157"/>
     <w:p>
       <w:pPr>
         <w:pStyle w:val="Heading1"/>
       </w:pPr>
+      <w:bookmarkStart w:id="17" w:name="_Toc65376157"/>
       <w:r>
         <w:rPr>
           <w:noProof/>
@@ -6087,7 +6076,7 @@
               </wp:anchor>
             </w:drawing>
           </mc:Choice>
-          <mc:Fallback xmlns:cx2="http://schemas.microsoft.com/office/drawing/2015/10/21/chartex" xmlns:cx3="http://schemas.microsoft.com/office/drawing/2016/5/9/chartex" xmlns:cx4="http://schemas.microsoft.com/office/drawing/2016/5/10/chartex" xmlns:cx5="http://schemas.microsoft.com/office/drawing/2016/5/11/chartex" xmlns:cx6="http://schemas.microsoft.com/office/drawing/2016/5/12/chartex" xmlns:cx7="http://schemas.microsoft.com/office/drawing/2016/5/13/chartex" xmlns:cx8="http://schemas.microsoft.com/office/drawing/2016/5/14/chartex" xmlns:aink="http://schemas.microsoft.com/office/drawing/2016/ink" xmlns:am3d="http://schemas.microsoft.com/office/drawing/2017/model3d" xmlns:w16cex="http://schemas.microsoft.com/office/word/2018/wordml/cex" xmlns:w16cid="http://schemas.microsoft.com/office/word/2016/wordml/cid" xmlns:w16="http://schemas.microsoft.com/office/word/2018/wordml">
+          <mc:Fallback>
             <w:pict>
               <v:shape w14:anchorId="4B15581C" id="Text Box 2" o:spid="_x0000_s1027" type="#_x0000_t202" style="position:absolute;margin-left:30pt;margin-top:551.1pt;width:185.9pt;height:110.6pt;z-index:251683840;visibility:visible;mso-wrap-style:square;mso-width-percent:400;mso-height-percent:200;mso-wrap-distance-left:9pt;mso-wrap-distance-top:3.6pt;mso-wrap-distance-right:9pt;mso-wrap-distance-bottom:3.6pt;mso-position-horizontal:absolute;mso-position-horizontal-relative:text;mso-position-vertical:absolute;mso-position-vertical-relative:text;mso-width-percent:400;mso-height-percent:200;mso-width-relative:margin;mso-height-relative:margin;v-text-anchor:top" o:gfxdata="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" filled="f" stroked="f">
                 <v:textbox style="mso-fit-shape-to-text:t">
@@ -6190,7 +6179,7 @@
               </wp:anchor>
             </w:drawing>
           </mc:Choice>
-          <mc:Fallback xmlns:cx2="http://schemas.microsoft.com/office/drawing/2015/10/21/chartex" xmlns:cx3="http://schemas.microsoft.com/office/drawing/2016/5/9/chartex" xmlns:cx4="http://schemas.microsoft.com/office/drawing/2016/5/10/chartex" xmlns:cx5="http://schemas.microsoft.com/office/drawing/2016/5/11/chartex" xmlns:cx6="http://schemas.microsoft.com/office/drawing/2016/5/12/chartex" xmlns:cx7="http://schemas.microsoft.com/office/drawing/2016/5/13/chartex" xmlns:cx8="http://schemas.microsoft.com/office/drawing/2016/5/14/chartex" xmlns:aink="http://schemas.microsoft.com/office/drawing/2016/ink" xmlns:am3d="http://schemas.microsoft.com/office/drawing/2017/model3d" xmlns:w16cex="http://schemas.microsoft.com/office/word/2018/wordml/cex" xmlns:w16cid="http://schemas.microsoft.com/office/word/2016/wordml/cid" xmlns:w16="http://schemas.microsoft.com/office/word/2018/wordml">
+          <mc:Fallback>
             <w:pict>
               <v:shape w14:anchorId="67768DF8" id="_x0000_s1028" type="#_x0000_t202" style="position:absolute;margin-left:252.1pt;margin-top:407.05pt;width:185.9pt;height:110.6pt;z-index:251681792;visibility:visible;mso-wrap-style:square;mso-width-percent:400;mso-height-percent:200;mso-wrap-distance-left:9pt;mso-wrap-distance-top:3.6pt;mso-wrap-distance-right:9pt;mso-wrap-distance-bottom:3.6pt;mso-position-horizontal:absolute;mso-position-horizontal-relative:margin;mso-position-vertical:absolute;mso-position-vertical-relative:text;mso-width-percent:400;mso-height-percent:200;mso-width-relative:margin;mso-height-relative:margin;v-text-anchor:top" o:gfxdata="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" filled="f" stroked="f">
                 <v:textbox style="mso-fit-shape-to-text:t">
@@ -6299,7 +6288,7 @@
               </wp:anchor>
             </w:drawing>
           </mc:Choice>
-          <mc:Fallback xmlns:cx2="http://schemas.microsoft.com/office/drawing/2015/10/21/chartex" xmlns:cx3="http://schemas.microsoft.com/office/drawing/2016/5/9/chartex" xmlns:cx4="http://schemas.microsoft.com/office/drawing/2016/5/10/chartex" xmlns:cx5="http://schemas.microsoft.com/office/drawing/2016/5/11/chartex" xmlns:cx6="http://schemas.microsoft.com/office/drawing/2016/5/12/chartex" xmlns:cx7="http://schemas.microsoft.com/office/drawing/2016/5/13/chartex" xmlns:cx8="http://schemas.microsoft.com/office/drawing/2016/5/14/chartex" xmlns:aink="http://schemas.microsoft.com/office/drawing/2016/ink" xmlns:am3d="http://schemas.microsoft.com/office/drawing/2017/model3d" xmlns:w16cex="http://schemas.microsoft.com/office/word/2018/wordml/cex" xmlns:w16cid="http://schemas.microsoft.com/office/word/2016/wordml/cid" xmlns:w16="http://schemas.microsoft.com/office/word/2018/wordml">
+          <mc:Fallback>
             <w:pict>
               <v:shape w14:anchorId="550C54ED" id="_x0000_s1029" type="#_x0000_t202" style="position:absolute;margin-left:30.3pt;margin-top:253.15pt;width:185.9pt;height:36pt;z-index:251679744;visibility:visible;mso-wrap-style:square;mso-width-percent:400;mso-height-percent:0;mso-wrap-distance-left:9pt;mso-wrap-distance-top:3.6pt;mso-wrap-distance-right:9pt;mso-wrap-distance-bottom:3.6pt;mso-position-horizontal:absolute;mso-position-horizontal-relative:margin;mso-position-vertical:absolute;mso-position-vertical-relative:text;mso-width-percent:400;mso-height-percent:0;mso-width-relative:margin;mso-height-relative:margin;v-text-anchor:top" o:gfxdata="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" filled="f" stroked="f">
                 <v:textbox>
@@ -6405,7 +6394,7 @@
               </wp:anchor>
             </w:drawing>
           </mc:Choice>
-          <mc:Fallback xmlns:cx2="http://schemas.microsoft.com/office/drawing/2015/10/21/chartex" xmlns:cx3="http://schemas.microsoft.com/office/drawing/2016/5/9/chartex" xmlns:cx4="http://schemas.microsoft.com/office/drawing/2016/5/10/chartex" xmlns:cx5="http://schemas.microsoft.com/office/drawing/2016/5/11/chartex" xmlns:cx6="http://schemas.microsoft.com/office/drawing/2016/5/12/chartex" xmlns:cx7="http://schemas.microsoft.com/office/drawing/2016/5/13/chartex" xmlns:cx8="http://schemas.microsoft.com/office/drawing/2016/5/14/chartex" xmlns:aink="http://schemas.microsoft.com/office/drawing/2016/ink" xmlns:am3d="http://schemas.microsoft.com/office/drawing/2017/model3d" xmlns:w16cex="http://schemas.microsoft.com/office/word/2018/wordml/cex" xmlns:w16cid="http://schemas.microsoft.com/office/word/2016/wordml/cid" xmlns:w16="http://schemas.microsoft.com/office/word/2018/wordml">
+          <mc:Fallback>
             <w:pict>
               <v:shape w14:anchorId="224C1709" id="_x0000_s1030" type="#_x0000_t202" style="position:absolute;margin-left:252.1pt;margin-top:105.7pt;width:185.9pt;height:40.05pt;z-index:251677696;visibility:visible;mso-wrap-style:square;mso-width-percent:400;mso-height-percent:0;mso-wrap-distance-left:9pt;mso-wrap-distance-top:3.6pt;mso-wrap-distance-right:9pt;mso-wrap-distance-bottom:3.6pt;mso-position-horizontal:absolute;mso-position-horizontal-relative:margin;mso-position-vertical:absolute;mso-position-vertical-relative:text;mso-width-percent:400;mso-height-percent:0;mso-width-relative:margin;mso-height-relative:margin;v-text-anchor:top" o:gfxdata="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" filled="f" stroked="f">
                 <v:textbox>
@@ -6645,7 +6634,7 @@
       <w:r>
         <w:t>Gui</w:t>
       </w:r>
-      <w:bookmarkEnd w:id="18"/>
+      <w:bookmarkEnd w:id="17"/>
     </w:p>
     <w:p>
       <w:r>
@@ -6736,17 +6725,22 @@
               </wp:anchor>
             </w:drawing>
           </mc:Choice>
-          <mc:Fallback xmlns:cx2="http://schemas.microsoft.com/office/drawing/2015/10/21/chartex" xmlns:cx3="http://schemas.microsoft.com/office/drawing/2016/5/9/chartex" xmlns:cx4="http://schemas.microsoft.com/office/drawing/2016/5/10/chartex" xmlns:cx5="http://schemas.microsoft.com/office/drawing/2016/5/11/chartex" xmlns:cx6="http://schemas.microsoft.com/office/drawing/2016/5/12/chartex" xmlns:cx7="http://schemas.microsoft.com/office/drawing/2016/5/13/chartex" xmlns:cx8="http://schemas.microsoft.com/office/drawing/2016/5/14/chartex" xmlns:aink="http://schemas.microsoft.com/office/drawing/2016/ink" xmlns:am3d="http://schemas.microsoft.com/office/drawing/2017/model3d" xmlns:w16cex="http://schemas.microsoft.com/office/word/2018/wordml/cex" xmlns:w16cid="http://schemas.microsoft.com/office/word/2016/wordml/cid" xmlns:w16="http://schemas.microsoft.com/office/word/2018/wordml">
+          <mc:Fallback>
             <w:pict>
               <v:shape w14:anchorId="46F90487" id="_x0000_s1031" type="#_x0000_t202" style="position:absolute;margin-left:30.8pt;margin-top:519.2pt;width:185.9pt;height:110.6pt;z-index:251692032;visibility:visible;mso-wrap-style:square;mso-width-percent:400;mso-height-percent:200;mso-wrap-distance-left:9pt;mso-wrap-distance-top:3.6pt;mso-wrap-distance-right:9pt;mso-wrap-distance-bottom:3.6pt;mso-position-horizontal:absolute;mso-position-horizontal-relative:text;mso-position-vertical:absolute;mso-position-vertical-relative:text;mso-width-percent:400;mso-height-percent:200;mso-width-relative:margin;mso-height-relative:margin;v-text-anchor:top" o:gfxdata="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" filled="f" stroked="f">
                 <v:textbox style="mso-fit-shape-to-text:t">
                   <w:txbxContent>
                     <w:p>
+                      <w:proofErr w:type="gramStart"/>
                       <w:r>
                         <w:t>Here</w:t>
                       </w:r>
                       <w:r>
-                        <w:t>’s the shift for the week and the employee assigned to them.</w:t>
+                        <w:t>’s</w:t>
+                      </w:r>
+                      <w:proofErr w:type="gramEnd"/>
+                      <w:r>
+                        <w:t xml:space="preserve"> the shift for the week and the employee assigned to them.</w:t>
                       </w:r>
                     </w:p>
                   </w:txbxContent>
@@ -6839,7 +6833,7 @@
               </wp:anchor>
             </w:drawing>
           </mc:Choice>
-          <mc:Fallback xmlns:cx2="http://schemas.microsoft.com/office/drawing/2015/10/21/chartex" xmlns:cx3="http://schemas.microsoft.com/office/drawing/2016/5/9/chartex" xmlns:cx4="http://schemas.microsoft.com/office/drawing/2016/5/10/chartex" xmlns:cx5="http://schemas.microsoft.com/office/drawing/2016/5/11/chartex" xmlns:cx6="http://schemas.microsoft.com/office/drawing/2016/5/12/chartex" xmlns:cx7="http://schemas.microsoft.com/office/drawing/2016/5/13/chartex" xmlns:cx8="http://schemas.microsoft.com/office/drawing/2016/5/14/chartex" xmlns:aink="http://schemas.microsoft.com/office/drawing/2016/ink" xmlns:am3d="http://schemas.microsoft.com/office/drawing/2017/model3d" xmlns:w16cex="http://schemas.microsoft.com/office/word/2018/wordml/cex" xmlns:w16cid="http://schemas.microsoft.com/office/word/2016/wordml/cid" xmlns:w16="http://schemas.microsoft.com/office/word/2018/wordml">
+          <mc:Fallback>
             <w:pict>
               <v:shape w14:anchorId="13707D48" id="_x0000_s1032" type="#_x0000_t202" style="position:absolute;margin-left:262.15pt;margin-top:344.7pt;width:185.9pt;height:110.6pt;z-index:251689984;visibility:visible;mso-wrap-style:square;mso-width-percent:400;mso-height-percent:200;mso-wrap-distance-left:9pt;mso-wrap-distance-top:3.6pt;mso-wrap-distance-right:9pt;mso-wrap-distance-bottom:3.6pt;mso-position-horizontal:absolute;mso-position-horizontal-relative:text;mso-position-vertical:absolute;mso-position-vertical-relative:text;mso-width-percent:400;mso-height-percent:200;mso-width-relative:margin;mso-height-relative:margin;v-text-anchor:top" o:gfxdata="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" filled="f" stroked="f">
                 <v:textbox style="mso-fit-shape-to-text:t">
@@ -6939,7 +6933,7 @@
               </wp:anchor>
             </w:drawing>
           </mc:Choice>
-          <mc:Fallback xmlns:cx2="http://schemas.microsoft.com/office/drawing/2015/10/21/chartex" xmlns:cx3="http://schemas.microsoft.com/office/drawing/2016/5/9/chartex" xmlns:cx4="http://schemas.microsoft.com/office/drawing/2016/5/10/chartex" xmlns:cx5="http://schemas.microsoft.com/office/drawing/2016/5/11/chartex" xmlns:cx6="http://schemas.microsoft.com/office/drawing/2016/5/12/chartex" xmlns:cx7="http://schemas.microsoft.com/office/drawing/2016/5/13/chartex" xmlns:cx8="http://schemas.microsoft.com/office/drawing/2016/5/14/chartex" xmlns:aink="http://schemas.microsoft.com/office/drawing/2016/ink" xmlns:am3d="http://schemas.microsoft.com/office/drawing/2017/model3d" xmlns:w16cex="http://schemas.microsoft.com/office/word/2018/wordml/cex" xmlns:w16cid="http://schemas.microsoft.com/office/word/2016/wordml/cid" xmlns:w16="http://schemas.microsoft.com/office/word/2018/wordml">
+          <mc:Fallback>
             <w:pict>
               <v:shape w14:anchorId="47F07487" id="_x0000_s1033" type="#_x0000_t202" style="position:absolute;margin-left:31.15pt;margin-top:200.75pt;width:185.9pt;height:52.9pt;z-index:251687936;visibility:visible;mso-wrap-style:square;mso-width-percent:400;mso-height-percent:0;mso-wrap-distance-left:9pt;mso-wrap-distance-top:3.6pt;mso-wrap-distance-right:9pt;mso-wrap-distance-bottom:3.6pt;mso-position-horizontal:absolute;mso-position-horizontal-relative:text;mso-position-vertical:absolute;mso-position-vertical-relative:text;mso-width-percent:400;mso-height-percent:0;mso-width-relative:margin;mso-height-relative:margin;v-text-anchor:top" o:gfxdata="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" filled="f" stroked="f">
                 <v:textbox>
@@ -7048,7 +7042,7 @@
               </wp:anchor>
             </w:drawing>
           </mc:Choice>
-          <mc:Fallback xmlns:cx2="http://schemas.microsoft.com/office/drawing/2015/10/21/chartex" xmlns:cx3="http://schemas.microsoft.com/office/drawing/2016/5/9/chartex" xmlns:cx4="http://schemas.microsoft.com/office/drawing/2016/5/10/chartex" xmlns:cx5="http://schemas.microsoft.com/office/drawing/2016/5/11/chartex" xmlns:cx6="http://schemas.microsoft.com/office/drawing/2016/5/12/chartex" xmlns:cx7="http://schemas.microsoft.com/office/drawing/2016/5/13/chartex" xmlns:cx8="http://schemas.microsoft.com/office/drawing/2016/5/14/chartex" xmlns:aink="http://schemas.microsoft.com/office/drawing/2016/ink" xmlns:am3d="http://schemas.microsoft.com/office/drawing/2017/model3d" xmlns:w16cex="http://schemas.microsoft.com/office/word/2018/wordml/cex" xmlns:w16cid="http://schemas.microsoft.com/office/word/2016/wordml/cid" xmlns:w16="http://schemas.microsoft.com/office/word/2018/wordml">
+          <mc:Fallback>
             <w:pict>
               <v:shape w14:anchorId="5EF3B91F" id="_x0000_s1034" type="#_x0000_t202" style="position:absolute;margin-left:252.4pt;margin-top:47.95pt;width:185.9pt;height:110.6pt;z-index:251685888;visibility:visible;mso-wrap-style:square;mso-width-percent:400;mso-height-percent:200;mso-wrap-distance-left:9pt;mso-wrap-distance-top:3.6pt;mso-wrap-distance-right:9pt;mso-wrap-distance-bottom:3.6pt;mso-position-horizontal:absolute;mso-position-horizontal-relative:text;mso-position-vertical:absolute;mso-position-vertical-relative:text;mso-width-percent:400;mso-height-percent:200;mso-width-relative:margin;mso-height-relative:margin;v-text-anchor:top" o:gfxdata="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" filled="f" stroked="f">
                 <v:textbox style="mso-fit-shape-to-text:t">
@@ -7375,7 +7369,7 @@
               </wp:anchor>
             </w:drawing>
           </mc:Choice>
-          <mc:Fallback xmlns:cx2="http://schemas.microsoft.com/office/drawing/2015/10/21/chartex" xmlns:cx3="http://schemas.microsoft.com/office/drawing/2016/5/9/chartex" xmlns:cx4="http://schemas.microsoft.com/office/drawing/2016/5/10/chartex" xmlns:cx5="http://schemas.microsoft.com/office/drawing/2016/5/11/chartex" xmlns:cx6="http://schemas.microsoft.com/office/drawing/2016/5/12/chartex" xmlns:cx7="http://schemas.microsoft.com/office/drawing/2016/5/13/chartex" xmlns:cx8="http://schemas.microsoft.com/office/drawing/2016/5/14/chartex" xmlns:aink="http://schemas.microsoft.com/office/drawing/2016/ink" xmlns:am3d="http://schemas.microsoft.com/office/drawing/2017/model3d" xmlns:w16cex="http://schemas.microsoft.com/office/word/2018/wordml/cex" xmlns:w16cid="http://schemas.microsoft.com/office/word/2016/wordml/cid" xmlns:w16="http://schemas.microsoft.com/office/word/2018/wordml">
+          <mc:Fallback>
             <w:pict>
               <v:shape w14:anchorId="6657EBFF" id="_x0000_s1035" type="#_x0000_t202" style="position:absolute;margin-left:30.1pt;margin-top:514.15pt;width:185.9pt;height:110.6pt;z-index:251700224;visibility:visible;mso-wrap-style:square;mso-width-percent:400;mso-height-percent:200;mso-wrap-distance-left:9pt;mso-wrap-distance-top:3.6pt;mso-wrap-distance-right:9pt;mso-wrap-distance-bottom:3.6pt;mso-position-horizontal:absolute;mso-position-horizontal-relative:text;mso-position-vertical:absolute;mso-position-vertical-relative:text;mso-width-percent:400;mso-height-percent:200;mso-width-relative:margin;mso-height-relative:margin;v-text-anchor:top" o:gfxdata="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" filled="f" stroked="f">
                 <v:textbox style="mso-fit-shape-to-text:t">
@@ -7501,7 +7495,7 @@
               </wp:anchor>
             </w:drawing>
           </mc:Choice>
-          <mc:Fallback xmlns:cx2="http://schemas.microsoft.com/office/drawing/2015/10/21/chartex" xmlns:cx3="http://schemas.microsoft.com/office/drawing/2016/5/9/chartex" xmlns:cx4="http://schemas.microsoft.com/office/drawing/2016/5/10/chartex" xmlns:cx5="http://schemas.microsoft.com/office/drawing/2016/5/11/chartex" xmlns:cx6="http://schemas.microsoft.com/office/drawing/2016/5/12/chartex" xmlns:cx7="http://schemas.microsoft.com/office/drawing/2016/5/13/chartex" xmlns:cx8="http://schemas.microsoft.com/office/drawing/2016/5/14/chartex" xmlns:aink="http://schemas.microsoft.com/office/drawing/2016/ink" xmlns:am3d="http://schemas.microsoft.com/office/drawing/2017/model3d" xmlns:w16cex="http://schemas.microsoft.com/office/word/2018/wordml/cex" xmlns:w16cid="http://schemas.microsoft.com/office/word/2016/wordml/cid" xmlns:w16="http://schemas.microsoft.com/office/word/2018/wordml">
+          <mc:Fallback>
             <w:pict>
               <v:shape w14:anchorId="0FF6F73C" id="_x0000_s1036" type="#_x0000_t202" style="position:absolute;margin-left:251.6pt;margin-top:360.9pt;width:185.9pt;height:110.6pt;z-index:251698176;visibility:visible;mso-wrap-style:square;mso-width-percent:400;mso-height-percent:200;mso-wrap-distance-left:9pt;mso-wrap-distance-top:3.6pt;mso-wrap-distance-right:9pt;mso-wrap-distance-bottom:3.6pt;mso-position-horizontal:absolute;mso-position-horizontal-relative:text;mso-position-vertical:absolute;mso-position-vertical-relative:text;mso-width-percent:400;mso-height-percent:200;mso-width-relative:margin;mso-height-relative:margin;v-text-anchor:top" o:gfxdata="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" filled="f" stroked="f">
                 <v:textbox style="mso-fit-shape-to-text:t">
@@ -7519,9 +7513,11 @@
                       <w:r>
                         <w:t xml:space="preserve"> </w:t>
                       </w:r>
+                      <w:proofErr w:type="gramStart"/>
                       <w:r>
                         <w:t>employees</w:t>
                       </w:r>
+                      <w:proofErr w:type="gramEnd"/>
                       <w:r>
                         <w:t xml:space="preserve"> </w:t>
                       </w:r>
@@ -7619,7 +7615,7 @@
               </wp:anchor>
             </w:drawing>
           </mc:Choice>
-          <mc:Fallback xmlns:cx2="http://schemas.microsoft.com/office/drawing/2015/10/21/chartex" xmlns:cx3="http://schemas.microsoft.com/office/drawing/2016/5/9/chartex" xmlns:cx4="http://schemas.microsoft.com/office/drawing/2016/5/10/chartex" xmlns:cx5="http://schemas.microsoft.com/office/drawing/2016/5/11/chartex" xmlns:cx6="http://schemas.microsoft.com/office/drawing/2016/5/12/chartex" xmlns:cx7="http://schemas.microsoft.com/office/drawing/2016/5/13/chartex" xmlns:cx8="http://schemas.microsoft.com/office/drawing/2016/5/14/chartex" xmlns:aink="http://schemas.microsoft.com/office/drawing/2016/ink" xmlns:am3d="http://schemas.microsoft.com/office/drawing/2017/model3d" xmlns:w16cex="http://schemas.microsoft.com/office/word/2018/wordml/cex" xmlns:w16cid="http://schemas.microsoft.com/office/word/2016/wordml/cid" xmlns:w16="http://schemas.microsoft.com/office/word/2018/wordml">
+          <mc:Fallback>
             <w:pict>
               <v:shape w14:anchorId="35AD61FC" id="_x0000_s1037" type="#_x0000_t202" style="position:absolute;margin-left:31.8pt;margin-top:210.3pt;width:185.9pt;height:110.6pt;z-index:251696128;visibility:visible;mso-wrap-style:square;mso-width-percent:400;mso-height-percent:200;mso-wrap-distance-left:9pt;mso-wrap-distance-top:3.6pt;mso-wrap-distance-right:9pt;mso-wrap-distance-bottom:3.6pt;mso-position-horizontal:absolute;mso-position-horizontal-relative:text;mso-position-vertical:absolute;mso-position-vertical-relative:text;mso-width-percent:400;mso-height-percent:200;mso-width-relative:margin;mso-height-relative:margin;v-text-anchor:top" o:gfxdata="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" filled="f" stroked="f">
                 <v:textbox style="mso-fit-shape-to-text:t">
@@ -7722,7 +7718,7 @@
               </wp:anchor>
             </w:drawing>
           </mc:Choice>
-          <mc:Fallback xmlns:cx2="http://schemas.microsoft.com/office/drawing/2015/10/21/chartex" xmlns:cx3="http://schemas.microsoft.com/office/drawing/2016/5/9/chartex" xmlns:cx4="http://schemas.microsoft.com/office/drawing/2016/5/10/chartex" xmlns:cx5="http://schemas.microsoft.com/office/drawing/2016/5/11/chartex" xmlns:cx6="http://schemas.microsoft.com/office/drawing/2016/5/12/chartex" xmlns:cx7="http://schemas.microsoft.com/office/drawing/2016/5/13/chartex" xmlns:cx8="http://schemas.microsoft.com/office/drawing/2016/5/14/chartex" xmlns:aink="http://schemas.microsoft.com/office/drawing/2016/ink" xmlns:am3d="http://schemas.microsoft.com/office/drawing/2017/model3d" xmlns:w16cex="http://schemas.microsoft.com/office/word/2018/wordml/cex" xmlns:w16cid="http://schemas.microsoft.com/office/word/2016/wordml/cid" xmlns:w16="http://schemas.microsoft.com/office/word/2018/wordml">
+          <mc:Fallback>
             <w:pict>
               <v:shape w14:anchorId="2FC0B716" id="_x0000_s1038" type="#_x0000_t202" style="position:absolute;margin-left:268.6pt;margin-top:52.15pt;width:185.9pt;height:110.6pt;z-index:251694080;visibility:visible;mso-wrap-style:square;mso-width-percent:400;mso-height-percent:200;mso-wrap-distance-left:9pt;mso-wrap-distance-top:3.6pt;mso-wrap-distance-right:9pt;mso-wrap-distance-bottom:3.6pt;mso-position-horizontal:absolute;mso-position-horizontal-relative:text;mso-position-vertical:absolute;mso-position-vertical-relative:text;mso-width-percent:400;mso-height-percent:200;mso-width-relative:margin;mso-height-relative:margin;v-text-anchor:top" o:gfxdata="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" filled="f" stroked="f">
                 <v:textbox style="mso-fit-shape-to-text:t">
@@ -8037,7 +8033,7 @@
               </wp:anchor>
             </w:drawing>
           </mc:Choice>
-          <mc:Fallback xmlns:cx2="http://schemas.microsoft.com/office/drawing/2015/10/21/chartex" xmlns:cx3="http://schemas.microsoft.com/office/drawing/2016/5/9/chartex" xmlns:cx4="http://schemas.microsoft.com/office/drawing/2016/5/10/chartex" xmlns:cx5="http://schemas.microsoft.com/office/drawing/2016/5/11/chartex" xmlns:cx6="http://schemas.microsoft.com/office/drawing/2016/5/12/chartex" xmlns:cx7="http://schemas.microsoft.com/office/drawing/2016/5/13/chartex" xmlns:cx8="http://schemas.microsoft.com/office/drawing/2016/5/14/chartex" xmlns:aink="http://schemas.microsoft.com/office/drawing/2016/ink" xmlns:am3d="http://schemas.microsoft.com/office/drawing/2017/model3d" xmlns:w16cex="http://schemas.microsoft.com/office/word/2018/wordml/cex" xmlns:w16cid="http://schemas.microsoft.com/office/word/2016/wordml/cid" xmlns:w16="http://schemas.microsoft.com/office/word/2018/wordml">
+          <mc:Fallback>
             <w:pict>
               <v:shape w14:anchorId="49D99B5E" id="_x0000_s1039" type="#_x0000_t202" style="position:absolute;margin-left:269.1pt;margin-top:48.4pt;width:185.9pt;height:110.6pt;z-index:251702272;visibility:visible;mso-wrap-style:square;mso-width-percent:400;mso-height-percent:200;mso-wrap-distance-left:9pt;mso-wrap-distance-top:3.6pt;mso-wrap-distance-right:9pt;mso-wrap-distance-bottom:3.6pt;mso-position-horizontal:absolute;mso-position-horizontal-relative:text;mso-position-vertical:absolute;mso-position-vertical-relative:text;mso-width-percent:400;mso-height-percent:200;mso-width-relative:margin;mso-height-relative:margin;v-text-anchor:top" o:gfxdata="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" filled="f" stroked="f">
                 <v:textbox style="mso-fit-shape-to-text:t">
@@ -8111,12 +8107,12 @@
       <w:pPr>
         <w:pStyle w:val="Heading1"/>
       </w:pPr>
-      <w:bookmarkStart w:id="19" w:name="_Toc65376158"/>
+      <w:bookmarkStart w:id="18" w:name="_Toc65376158"/>
       <w:r>
         <w:lastRenderedPageBreak/>
         <w:t>Website wireframe</w:t>
       </w:r>
-      <w:bookmarkEnd w:id="19"/>
+      <w:bookmarkEnd w:id="18"/>
       <w:r>
         <w:t xml:space="preserve"> </w:t>
       </w:r>
@@ -8143,7 +8139,7 @@
 </file>
 
 <file path=word/endnotes.xml><?xml version="1.0" encoding="utf-8"?>
-<w:endnotes xmlns:wpc="http://schemas.microsoft.com/office/word/2010/wordprocessingCanvas" xmlns:cx="http://schemas.microsoft.com/office/drawing/2014/chartex" xmlns:cx1="http://schemas.microsoft.com/office/drawing/2015/9/8/chartex" xmlns:mc="http://schemas.openxmlformats.org/markup-compatibility/2006" xmlns:o="urn:schemas-microsoft-com:office:office" xmlns:r="http://schemas.openxmlformats.org/officeDocument/2006/relationships" xmlns:m="http://schemas.openxmlformats.org/officeDocument/2006/math" xmlns:v="urn:schemas-microsoft-com:vml" xmlns:wp14="http://schemas.microsoft.com/office/word/2010/wordprocessingDrawing" xmlns:wp="http://schemas.openxmlformats.org/drawingml/2006/wordprocessingDrawing" xmlns:w10="urn:schemas-microsoft-com:office:word" xmlns:w="http://schemas.openxmlformats.org/wordprocessingml/2006/main" xmlns:w14="http://schemas.microsoft.com/office/word/2010/wordml" xmlns:w15="http://schemas.microsoft.com/office/word/2012/wordml" xmlns:w16se="http://schemas.microsoft.com/office/word/2015/wordml/symex" xmlns:wpg="http://schemas.microsoft.com/office/word/2010/wordprocessingGroup" xmlns:wpi="http://schemas.microsoft.com/office/word/2010/wordprocessingInk" xmlns:wne="http://schemas.microsoft.com/office/word/2006/wordml" xmlns:wps="http://schemas.microsoft.com/office/word/2010/wordprocessingShape" mc:Ignorable="w14 w15 w16se wp14">
+<w:endnotes xmlns:wpc="http://schemas.microsoft.com/office/word/2010/wordprocessingCanvas" xmlns:cx="http://schemas.microsoft.com/office/drawing/2014/chartex" xmlns:cx1="http://schemas.microsoft.com/office/drawing/2015/9/8/chartex" xmlns:cx2="http://schemas.microsoft.com/office/drawing/2015/10/21/chartex" xmlns:cx3="http://schemas.microsoft.com/office/drawing/2016/5/9/chartex" xmlns:cx4="http://schemas.microsoft.com/office/drawing/2016/5/10/chartex" xmlns:cx5="http://schemas.microsoft.com/office/drawing/2016/5/11/chartex" xmlns:cx6="http://schemas.microsoft.com/office/drawing/2016/5/12/chartex" xmlns:cx7="http://schemas.microsoft.com/office/drawing/2016/5/13/chartex" xmlns:cx8="http://schemas.microsoft.com/office/drawing/2016/5/14/chartex" xmlns:mc="http://schemas.openxmlformats.org/markup-compatibility/2006" xmlns:aink="http://schemas.microsoft.com/office/drawing/2016/ink" xmlns:am3d="http://schemas.microsoft.com/office/drawing/2017/model3d" xmlns:o="urn:schemas-microsoft-com:office:office" xmlns:r="http://schemas.openxmlformats.org/officeDocument/2006/relationships" xmlns:m="http://schemas.openxmlformats.org/officeDocument/2006/math" xmlns:v="urn:schemas-microsoft-com:vml" xmlns:wp14="http://schemas.microsoft.com/office/word/2010/wordprocessingDrawing" xmlns:wp="http://schemas.openxmlformats.org/drawingml/2006/wordprocessingDrawing" xmlns:w10="urn:schemas-microsoft-com:office:word" xmlns:w="http://schemas.openxmlformats.org/wordprocessingml/2006/main" xmlns:w14="http://schemas.microsoft.com/office/word/2010/wordml" xmlns:w15="http://schemas.microsoft.com/office/word/2012/wordml" xmlns:w16cex="http://schemas.microsoft.com/office/word/2018/wordml/cex" xmlns:w16cid="http://schemas.microsoft.com/office/word/2016/wordml/cid" xmlns:w16="http://schemas.microsoft.com/office/word/2018/wordml" xmlns:w16se="http://schemas.microsoft.com/office/word/2015/wordml/symex" xmlns:wpg="http://schemas.microsoft.com/office/word/2010/wordprocessingGroup" xmlns:wpi="http://schemas.microsoft.com/office/word/2010/wordprocessingInk" xmlns:wne="http://schemas.microsoft.com/office/word/2006/wordml" xmlns:wps="http://schemas.microsoft.com/office/word/2010/wordprocessingShape" mc:Ignorable="w14 w15 w16se w16cid w16 w16cex wp14">
   <w:endnote w:type="separator" w:id="-1">
     <w:p>
       <w:pPr>
@@ -8168,7 +8164,7 @@
 </file>
 
 <file path=word/footer1.xml><?xml version="1.0" encoding="utf-8"?>
-<w:ftr xmlns:wpc="http://schemas.microsoft.com/office/word/2010/wordprocessingCanvas" xmlns:cx="http://schemas.microsoft.com/office/drawing/2014/chartex" xmlns:cx1="http://schemas.microsoft.com/office/drawing/2015/9/8/chartex" xmlns:mc="http://schemas.openxmlformats.org/markup-compatibility/2006" xmlns:o="urn:schemas-microsoft-com:office:office" xmlns:r="http://schemas.openxmlformats.org/officeDocument/2006/relationships" xmlns:m="http://schemas.openxmlformats.org/officeDocument/2006/math" xmlns:v="urn:schemas-microsoft-com:vml" xmlns:wp14="http://schemas.microsoft.com/office/word/2010/wordprocessingDrawing" xmlns:wp="http://schemas.openxmlformats.org/drawingml/2006/wordprocessingDrawing" xmlns:w10="urn:schemas-microsoft-com:office:word" xmlns:w="http://schemas.openxmlformats.org/wordprocessingml/2006/main" xmlns:w14="http://schemas.microsoft.com/office/word/2010/wordml" xmlns:w15="http://schemas.microsoft.com/office/word/2012/wordml" xmlns:w16se="http://schemas.microsoft.com/office/word/2015/wordml/symex" xmlns:wpg="http://schemas.microsoft.com/office/word/2010/wordprocessingGroup" xmlns:wpi="http://schemas.microsoft.com/office/word/2010/wordprocessingInk" xmlns:wne="http://schemas.microsoft.com/office/word/2006/wordml" xmlns:wps="http://schemas.microsoft.com/office/word/2010/wordprocessingShape" mc:Ignorable="w14 w15 w16se wp14">
+<w:ftr xmlns:wpc="http://schemas.microsoft.com/office/word/2010/wordprocessingCanvas" xmlns:cx="http://schemas.microsoft.com/office/drawing/2014/chartex" xmlns:cx1="http://schemas.microsoft.com/office/drawing/2015/9/8/chartex" xmlns:cx2="http://schemas.microsoft.com/office/drawing/2015/10/21/chartex" xmlns:cx3="http://schemas.microsoft.com/office/drawing/2016/5/9/chartex" xmlns:cx4="http://schemas.microsoft.com/office/drawing/2016/5/10/chartex" xmlns:cx5="http://schemas.microsoft.com/office/drawing/2016/5/11/chartex" xmlns:cx6="http://schemas.microsoft.com/office/drawing/2016/5/12/chartex" xmlns:cx7="http://schemas.microsoft.com/office/drawing/2016/5/13/chartex" xmlns:cx8="http://schemas.microsoft.com/office/drawing/2016/5/14/chartex" xmlns:mc="http://schemas.openxmlformats.org/markup-compatibility/2006" xmlns:aink="http://schemas.microsoft.com/office/drawing/2016/ink" xmlns:am3d="http://schemas.microsoft.com/office/drawing/2017/model3d" xmlns:o="urn:schemas-microsoft-com:office:office" xmlns:r="http://schemas.openxmlformats.org/officeDocument/2006/relationships" xmlns:m="http://schemas.openxmlformats.org/officeDocument/2006/math" xmlns:v="urn:schemas-microsoft-com:vml" xmlns:wp14="http://schemas.microsoft.com/office/word/2010/wordprocessingDrawing" xmlns:wp="http://schemas.openxmlformats.org/drawingml/2006/wordprocessingDrawing" xmlns:w10="urn:schemas-microsoft-com:office:word" xmlns:w="http://schemas.openxmlformats.org/wordprocessingml/2006/main" xmlns:w14="http://schemas.microsoft.com/office/word/2010/wordml" xmlns:w15="http://schemas.microsoft.com/office/word/2012/wordml" xmlns:w16cex="http://schemas.microsoft.com/office/word/2018/wordml/cex" xmlns:w16cid="http://schemas.microsoft.com/office/word/2016/wordml/cid" xmlns:w16="http://schemas.microsoft.com/office/word/2018/wordml" xmlns:w16se="http://schemas.microsoft.com/office/word/2015/wordml/symex" xmlns:wpg="http://schemas.microsoft.com/office/word/2010/wordprocessingGroup" xmlns:wpi="http://schemas.microsoft.com/office/word/2010/wordprocessingInk" xmlns:wne="http://schemas.microsoft.com/office/word/2006/wordml" xmlns:wps="http://schemas.microsoft.com/office/word/2010/wordprocessingShape" mc:Ignorable="w14 w15 w16se w16cid w16 w16cex wp14">
   <w:sdt>
     <w:sdtPr>
       <w:id w:val="1174764036"/>
@@ -8235,7 +8231,7 @@
 </file>
 
 <file path=word/footnotes.xml><?xml version="1.0" encoding="utf-8"?>
-<w:footnotes xmlns:wpc="http://schemas.microsoft.com/office/word/2010/wordprocessingCanvas" xmlns:cx="http://schemas.microsoft.com/office/drawing/2014/chartex" xmlns:cx1="http://schemas.microsoft.com/office/drawing/2015/9/8/chartex" xmlns:mc="http://schemas.openxmlformats.org/markup-compatibility/2006" xmlns:o="urn:schemas-microsoft-com:office:office" xmlns:r="http://schemas.openxmlformats.org/officeDocument/2006/relationships" xmlns:m="http://schemas.openxmlformats.org/officeDocument/2006/math" xmlns:v="urn:schemas-microsoft-com:vml" xmlns:wp14="http://schemas.microsoft.com/office/word/2010/wordprocessingDrawing" xmlns:wp="http://schemas.openxmlformats.org/drawingml/2006/wordprocessingDrawing" xmlns:w10="urn:schemas-microsoft-com:office:word" xmlns:w="http://schemas.openxmlformats.org/wordprocessingml/2006/main" xmlns:w14="http://schemas.microsoft.com/office/word/2010/wordml" xmlns:w15="http://schemas.microsoft.com/office/word/2012/wordml" xmlns:w16se="http://schemas.microsoft.com/office/word/2015/wordml/symex" xmlns:wpg="http://schemas.microsoft.com/office/word/2010/wordprocessingGroup" xmlns:wpi="http://schemas.microsoft.com/office/word/2010/wordprocessingInk" xmlns:wne="http://schemas.microsoft.com/office/word/2006/wordml" xmlns:wps="http://schemas.microsoft.com/office/word/2010/wordprocessingShape" mc:Ignorable="w14 w15 w16se wp14">
+<w:footnotes xmlns:wpc="http://schemas.microsoft.com/office/word/2010/wordprocessingCanvas" xmlns:cx="http://schemas.microsoft.com/office/drawing/2014/chartex" xmlns:cx1="http://schemas.microsoft.com/office/drawing/2015/9/8/chartex" xmlns:cx2="http://schemas.microsoft.com/office/drawing/2015/10/21/chartex" xmlns:cx3="http://schemas.microsoft.com/office/drawing/2016/5/9/chartex" xmlns:cx4="http://schemas.microsoft.com/office/drawing/2016/5/10/chartex" xmlns:cx5="http://schemas.microsoft.com/office/drawing/2016/5/11/chartex" xmlns:cx6="http://schemas.microsoft.com/office/drawing/2016/5/12/chartex" xmlns:cx7="http://schemas.microsoft.com/office/drawing/2016/5/13/chartex" xmlns:cx8="http://schemas.microsoft.com/office/drawing/2016/5/14/chartex" xmlns:mc="http://schemas.openxmlformats.org/markup-compatibility/2006" xmlns:aink="http://schemas.microsoft.com/office/drawing/2016/ink" xmlns:am3d="http://schemas.microsoft.com/office/drawing/2017/model3d" xmlns:o="urn:schemas-microsoft-com:office:office" xmlns:r="http://schemas.openxmlformats.org/officeDocument/2006/relationships" xmlns:m="http://schemas.openxmlformats.org/officeDocument/2006/math" xmlns:v="urn:schemas-microsoft-com:vml" xmlns:wp14="http://schemas.microsoft.com/office/word/2010/wordprocessingDrawing" xmlns:wp="http://schemas.openxmlformats.org/drawingml/2006/wordprocessingDrawing" xmlns:w10="urn:schemas-microsoft-com:office:word" xmlns:w="http://schemas.openxmlformats.org/wordprocessingml/2006/main" xmlns:w14="http://schemas.microsoft.com/office/word/2010/wordml" xmlns:w15="http://schemas.microsoft.com/office/word/2012/wordml" xmlns:w16cex="http://schemas.microsoft.com/office/word/2018/wordml/cex" xmlns:w16cid="http://schemas.microsoft.com/office/word/2016/wordml/cid" xmlns:w16="http://schemas.microsoft.com/office/word/2018/wordml" xmlns:w16se="http://schemas.microsoft.com/office/word/2015/wordml/symex" xmlns:wpg="http://schemas.microsoft.com/office/word/2010/wordprocessingGroup" xmlns:wpi="http://schemas.microsoft.com/office/word/2010/wordprocessingInk" xmlns:wne="http://schemas.microsoft.com/office/word/2006/wordml" xmlns:wps="http://schemas.microsoft.com/office/word/2010/wordprocessingShape" mc:Ignorable="w14 w15 w16se w16cid w16 w16cex wp14">
   <w:footnote w:type="separator" w:id="-1">
     <w:p>
       <w:pPr>
@@ -8260,7 +8256,7 @@
 </file>
 
 <file path=word/numbering.xml><?xml version="1.0" encoding="utf-8"?>
-<w:numbering xmlns:wpc="http://schemas.microsoft.com/office/word/2010/wordprocessingCanvas" xmlns:cx="http://schemas.microsoft.com/office/drawing/2014/chartex" xmlns:cx1="http://schemas.microsoft.com/office/drawing/2015/9/8/chartex" xmlns:mc="http://schemas.openxmlformats.org/markup-compatibility/2006" xmlns:o="urn:schemas-microsoft-com:office:office" xmlns:r="http://schemas.openxmlformats.org/officeDocument/2006/relationships" xmlns:m="http://schemas.openxmlformats.org/officeDocument/2006/math" xmlns:v="urn:schemas-microsoft-com:vml" xmlns:wp14="http://schemas.microsoft.com/office/word/2010/wordprocessingDrawing" xmlns:wp="http://schemas.openxmlformats.org/drawingml/2006/wordprocessingDrawing" xmlns:w10="urn:schemas-microsoft-com:office:word" xmlns:w="http://schemas.openxmlformats.org/wordprocessingml/2006/main" xmlns:w14="http://schemas.microsoft.com/office/word/2010/wordml" xmlns:w15="http://schemas.microsoft.com/office/word/2012/wordml" xmlns:w16se="http://schemas.microsoft.com/office/word/2015/wordml/symex" xmlns:wpg="http://schemas.microsoft.com/office/word/2010/wordprocessingGroup" xmlns:wpi="http://schemas.microsoft.com/office/word/2010/wordprocessingInk" xmlns:wne="http://schemas.microsoft.com/office/word/2006/wordml" xmlns:wps="http://schemas.microsoft.com/office/word/2010/wordprocessingShape" mc:Ignorable="w14 w15 w16se wp14">
+<w:numbering xmlns:wpc="http://schemas.microsoft.com/office/word/2010/wordprocessingCanvas" xmlns:cx="http://schemas.microsoft.com/office/drawing/2014/chartex" xmlns:cx1="http://schemas.microsoft.com/office/drawing/2015/9/8/chartex" xmlns:cx2="http://schemas.microsoft.com/office/drawing/2015/10/21/chartex" xmlns:cx3="http://schemas.microsoft.com/office/drawing/2016/5/9/chartex" xmlns:cx4="http://schemas.microsoft.com/office/drawing/2016/5/10/chartex" xmlns:cx5="http://schemas.microsoft.com/office/drawing/2016/5/11/chartex" xmlns:cx6="http://schemas.microsoft.com/office/drawing/2016/5/12/chartex" xmlns:cx7="http://schemas.microsoft.com/office/drawing/2016/5/13/chartex" xmlns:cx8="http://schemas.microsoft.com/office/drawing/2016/5/14/chartex" xmlns:mc="http://schemas.openxmlformats.org/markup-compatibility/2006" xmlns:aink="http://schemas.microsoft.com/office/drawing/2016/ink" xmlns:am3d="http://schemas.microsoft.com/office/drawing/2017/model3d" xmlns:o="urn:schemas-microsoft-com:office:office" xmlns:r="http://schemas.openxmlformats.org/officeDocument/2006/relationships" xmlns:m="http://schemas.openxmlformats.org/officeDocument/2006/math" xmlns:v="urn:schemas-microsoft-com:vml" xmlns:wp14="http://schemas.microsoft.com/office/word/2010/wordprocessingDrawing" xmlns:wp="http://schemas.openxmlformats.org/drawingml/2006/wordprocessingDrawing" xmlns:w10="urn:schemas-microsoft-com:office:word" xmlns:w="http://schemas.openxmlformats.org/wordprocessingml/2006/main" xmlns:w14="http://schemas.microsoft.com/office/word/2010/wordml" xmlns:w15="http://schemas.microsoft.com/office/word/2012/wordml" xmlns:w16cex="http://schemas.microsoft.com/office/word/2018/wordml/cex" xmlns:w16cid="http://schemas.microsoft.com/office/word/2016/wordml/cid" xmlns:w16="http://schemas.microsoft.com/office/word/2018/wordml" xmlns:w16se="http://schemas.microsoft.com/office/word/2015/wordml/symex" xmlns:wpg="http://schemas.microsoft.com/office/word/2010/wordprocessingGroup" xmlns:wpi="http://schemas.microsoft.com/office/word/2010/wordprocessingInk" xmlns:wne="http://schemas.microsoft.com/office/word/2006/wordml" xmlns:wps="http://schemas.microsoft.com/office/word/2010/wordprocessingShape" mc:Ignorable="w14 w15 w16se w16cid w16 w16cex wp14">
   <w:abstractNum w:abstractNumId="0" w15:restartNumberingAfterBreak="0">
     <w:nsid w:val="01250818"/>
     <w:multiLevelType w:val="hybridMultilevel"/>
@@ -11346,7 +11342,7 @@
 </file>
 
 <file path=word/styles.xml><?xml version="1.0" encoding="utf-8"?>
-<w:styles xmlns:mc="http://schemas.openxmlformats.org/markup-compatibility/2006" xmlns:r="http://schemas.openxmlformats.org/officeDocument/2006/relationships" xmlns:w="http://schemas.openxmlformats.org/wordprocessingml/2006/main" xmlns:w14="http://schemas.microsoft.com/office/word/2010/wordml" xmlns:w15="http://schemas.microsoft.com/office/word/2012/wordml" xmlns:w16se="http://schemas.microsoft.com/office/word/2015/wordml/symex" mc:Ignorable="w14 w15 w16se">
+<w:styles xmlns:mc="http://schemas.openxmlformats.org/markup-compatibility/2006" xmlns:r="http://schemas.openxmlformats.org/officeDocument/2006/relationships" xmlns:w="http://schemas.openxmlformats.org/wordprocessingml/2006/main" xmlns:w14="http://schemas.microsoft.com/office/word/2010/wordml" xmlns:w15="http://schemas.microsoft.com/office/word/2012/wordml" xmlns:w16cex="http://schemas.microsoft.com/office/word/2018/wordml/cex" xmlns:w16cid="http://schemas.microsoft.com/office/word/2016/wordml/cid" xmlns:w16="http://schemas.microsoft.com/office/word/2018/wordml" xmlns:w16se="http://schemas.microsoft.com/office/word/2015/wordml/symex" mc:Ignorable="w14 w15 w16se w16cid w16 w16cex">
   <w:docDefaults>
     <w:rPrDefault>
       <w:rPr>
@@ -11362,7 +11358,7 @@
       </w:pPr>
     </w:pPrDefault>
   </w:docDefaults>
-  <w:latentStyles w:defLockedState="0" w:defUIPriority="99" w:defSemiHidden="0" w:defUnhideWhenUsed="0" w:defQFormat="0" w:count="371">
+  <w:latentStyles w:defLockedState="0" w:defUIPriority="99" w:defSemiHidden="0" w:defUnhideWhenUsed="0" w:defQFormat="0" w:count="376">
     <w:lsdException w:name="Normal" w:uiPriority="0" w:qFormat="1"/>
     <w:lsdException w:name="heading 1" w:uiPriority="9" w:qFormat="1"/>
     <w:lsdException w:name="heading 2" w:semiHidden="1" w:uiPriority="9" w:unhideWhenUsed="1" w:qFormat="1"/>
@@ -11468,7 +11464,6 @@
     <w:lsdException w:name="HTML Sample" w:semiHidden="1" w:unhideWhenUsed="1"/>
     <w:lsdException w:name="HTML Typewriter" w:semiHidden="1" w:unhideWhenUsed="1"/>
     <w:lsdException w:name="HTML Variable" w:semiHidden="1" w:unhideWhenUsed="1"/>
-    <w:lsdException w:name="Normal Table" w:semiHidden="1" w:unhideWhenUsed="1"/>
     <w:lsdException w:name="annotation subject" w:semiHidden="1" w:unhideWhenUsed="1"/>
     <w:lsdException w:name="No List" w:semiHidden="1" w:unhideWhenUsed="1"/>
     <w:lsdException w:name="Outline List 1" w:semiHidden="1" w:unhideWhenUsed="1"/>
@@ -11511,11 +11506,8 @@
     <w:lsdException w:name="Table Contemporary" w:semiHidden="1" w:unhideWhenUsed="1"/>
     <w:lsdException w:name="Table Elegant" w:semiHidden="1" w:unhideWhenUsed="1"/>
     <w:lsdException w:name="Table Professional" w:semiHidden="1" w:unhideWhenUsed="1"/>
-    <w:lsdException w:name="Table Subtle 1" w:semiHidden="1" w:unhideWhenUsed="1"/>
     <w:lsdException w:name="Table Subtle 2" w:semiHidden="1" w:unhideWhenUsed="1"/>
     <w:lsdException w:name="Table Web 1" w:semiHidden="1" w:unhideWhenUsed="1"/>
-    <w:lsdException w:name="Table Web 2" w:semiHidden="1" w:unhideWhenUsed="1"/>
-    <w:lsdException w:name="Table Web 3" w:semiHidden="1" w:unhideWhenUsed="1"/>
     <w:lsdException w:name="Balloon Text" w:semiHidden="1" w:unhideWhenUsed="1"/>
     <w:lsdException w:name="Table Grid" w:uiPriority="39"/>
     <w:lsdException w:name="Table Theme" w:semiHidden="1" w:unhideWhenUsed="1"/>
@@ -11734,6 +11726,11 @@
     <w:lsdException w:name="List Table 5 Dark Accent 6" w:uiPriority="50"/>
     <w:lsdException w:name="List Table 6 Colorful Accent 6" w:uiPriority="51"/>
     <w:lsdException w:name="List Table 7 Colorful Accent 6" w:uiPriority="52"/>
+    <w:lsdException w:name="Mention" w:semiHidden="1" w:unhideWhenUsed="1"/>
+    <w:lsdException w:name="Smart Hyperlink" w:semiHidden="1" w:unhideWhenUsed="1"/>
+    <w:lsdException w:name="Hashtag" w:semiHidden="1" w:unhideWhenUsed="1"/>
+    <w:lsdException w:name="Unresolved Mention" w:semiHidden="1" w:unhideWhenUsed="1"/>
+    <w:lsdException w:name="Smart Link" w:semiHidden="1" w:unhideWhenUsed="1"/>
   </w:latentStyles>
   <w:style w:type="paragraph" w:default="1" w:styleId="Normal">
     <w:name w:val="Normal"/>
@@ -12782,11 +12779,28 @@
       </w:tcPr>
     </w:tblStylePr>
   </w:style>
+  <w:style w:type="paragraph" w:styleId="NormalWeb">
+    <w:name w:val="Normal (Web)"/>
+    <w:basedOn w:val="Normal"/>
+    <w:uiPriority w:val="99"/>
+    <w:semiHidden/>
+    <w:unhideWhenUsed/>
+    <w:rsid w:val="00222A8A"/>
+    <w:pPr>
+      <w:spacing w:before="100" w:beforeAutospacing="1" w:after="100" w:afterAutospacing="1" w:line="240" w:lineRule="auto"/>
+    </w:pPr>
+    <w:rPr>
+      <w:rFonts w:ascii="Times New Roman" w:eastAsia="Times New Roman" w:hAnsi="Times New Roman" w:cs="Times New Roman"/>
+      <w:sz w:val="24"/>
+      <w:szCs w:val="24"/>
+      <w:lang w:val="en-GB" w:eastAsia="en-GB"/>
+    </w:rPr>
+  </w:style>
 </w:styles>
 </file>
 
 <file path=word/glossary/document.xml><?xml version="1.0" encoding="utf-8"?>
-<w:glossaryDocument xmlns:wpc="http://schemas.microsoft.com/office/word/2010/wordprocessingCanvas" xmlns:cx="http://schemas.microsoft.com/office/drawing/2014/chartex" xmlns:cx1="http://schemas.microsoft.com/office/drawing/2015/9/8/chartex" xmlns:mc="http://schemas.openxmlformats.org/markup-compatibility/2006" xmlns:o="urn:schemas-microsoft-com:office:office" xmlns:r="http://schemas.openxmlformats.org/officeDocument/2006/relationships" xmlns:m="http://schemas.openxmlformats.org/officeDocument/2006/math" xmlns:v="urn:schemas-microsoft-com:vml" xmlns:wp14="http://schemas.microsoft.com/office/word/2010/wordprocessingDrawing" xmlns:wp="http://schemas.openxmlformats.org/drawingml/2006/wordprocessingDrawing" xmlns:w10="urn:schemas-microsoft-com:office:word" xmlns:w="http://schemas.openxmlformats.org/wordprocessingml/2006/main" xmlns:w14="http://schemas.microsoft.com/office/word/2010/wordml" xmlns:w15="http://schemas.microsoft.com/office/word/2012/wordml" xmlns:w16se="http://schemas.microsoft.com/office/word/2015/wordml/symex" xmlns:wpg="http://schemas.microsoft.com/office/word/2010/wordprocessingGroup" xmlns:wpi="http://schemas.microsoft.com/office/word/2010/wordprocessingInk" xmlns:wne="http://schemas.microsoft.com/office/word/2006/wordml" xmlns:wps="http://schemas.microsoft.com/office/word/2010/wordprocessingShape" mc:Ignorable="w14 w15 w16se wp14">
+<w:glossaryDocument xmlns:wpc="http://schemas.microsoft.com/office/word/2010/wordprocessingCanvas" xmlns:cx="http://schemas.microsoft.com/office/drawing/2014/chartex" xmlns:cx1="http://schemas.microsoft.com/office/drawing/2015/9/8/chartex" xmlns:cx2="http://schemas.microsoft.com/office/drawing/2015/10/21/chartex" xmlns:cx3="http://schemas.microsoft.com/office/drawing/2016/5/9/chartex" xmlns:cx4="http://schemas.microsoft.com/office/drawing/2016/5/10/chartex" xmlns:cx5="http://schemas.microsoft.com/office/drawing/2016/5/11/chartex" xmlns:cx6="http://schemas.microsoft.com/office/drawing/2016/5/12/chartex" xmlns:cx7="http://schemas.microsoft.com/office/drawing/2016/5/13/chartex" xmlns:cx8="http://schemas.microsoft.com/office/drawing/2016/5/14/chartex" xmlns:mc="http://schemas.openxmlformats.org/markup-compatibility/2006" xmlns:aink="http://schemas.microsoft.com/office/drawing/2016/ink" xmlns:am3d="http://schemas.microsoft.com/office/drawing/2017/model3d" xmlns:o="urn:schemas-microsoft-com:office:office" xmlns:r="http://schemas.openxmlformats.org/officeDocument/2006/relationships" xmlns:m="http://schemas.openxmlformats.org/officeDocument/2006/math" xmlns:v="urn:schemas-microsoft-com:vml" xmlns:wp14="http://schemas.microsoft.com/office/word/2010/wordprocessingDrawing" xmlns:wp="http://schemas.openxmlformats.org/drawingml/2006/wordprocessingDrawing" xmlns:w10="urn:schemas-microsoft-com:office:word" xmlns:w="http://schemas.openxmlformats.org/wordprocessingml/2006/main" xmlns:w14="http://schemas.microsoft.com/office/word/2010/wordml" xmlns:w15="http://schemas.microsoft.com/office/word/2012/wordml" xmlns:w16cex="http://schemas.microsoft.com/office/word/2018/wordml/cex" xmlns:w16cid="http://schemas.microsoft.com/office/word/2016/wordml/cid" xmlns:w16="http://schemas.microsoft.com/office/word/2018/wordml" xmlns:w16se="http://schemas.microsoft.com/office/word/2015/wordml/symex" xmlns:wpg="http://schemas.microsoft.com/office/word/2010/wordprocessingGroup" xmlns:wpi="http://schemas.microsoft.com/office/word/2010/wordprocessingInk" xmlns:wne="http://schemas.microsoft.com/office/word/2006/wordml" xmlns:wps="http://schemas.microsoft.com/office/word/2010/wordprocessingShape" mc:Ignorable="w14 w15 w16se w16cid w16 w16cex wp14">
   <w:docParts>
     <w:docPart>
       <w:docPartPr>
@@ -12812,7 +12826,7 @@
             <w:rPr>
               <w:rFonts w:asciiTheme="majorHAnsi" w:eastAsiaTheme="majorEastAsia" w:hAnsiTheme="majorHAnsi" w:cstheme="majorBidi"/>
               <w:caps/>
-              <w:color w:val="5B9BD5" w:themeColor="accent1"/>
+              <w:color w:val="4472C4" w:themeColor="accent1"/>
               <w:sz w:val="80"/>
               <w:szCs w:val="80"/>
             </w:rPr>
@@ -12826,17 +12840,17 @@
 </file>
 
 <file path=word/glossary/fontTable.xml><?xml version="1.0" encoding="utf-8"?>
-<w:fonts xmlns:mc="http://schemas.openxmlformats.org/markup-compatibility/2006" xmlns:r="http://schemas.openxmlformats.org/officeDocument/2006/relationships" xmlns:w="http://schemas.openxmlformats.org/wordprocessingml/2006/main" xmlns:w14="http://schemas.microsoft.com/office/word/2010/wordml" xmlns:w15="http://schemas.microsoft.com/office/word/2012/wordml" xmlns:w16se="http://schemas.microsoft.com/office/word/2015/wordml/symex" mc:Ignorable="w14 w15 w16se">
+<w:fonts xmlns:mc="http://schemas.openxmlformats.org/markup-compatibility/2006" xmlns:r="http://schemas.openxmlformats.org/officeDocument/2006/relationships" xmlns:w="http://schemas.openxmlformats.org/wordprocessingml/2006/main" xmlns:w14="http://schemas.microsoft.com/office/word/2010/wordml" xmlns:w15="http://schemas.microsoft.com/office/word/2012/wordml" xmlns:w16cex="http://schemas.microsoft.com/office/word/2018/wordml/cex" xmlns:w16cid="http://schemas.microsoft.com/office/word/2016/wordml/cid" xmlns:w16="http://schemas.microsoft.com/office/word/2018/wordml" xmlns:w16se="http://schemas.microsoft.com/office/word/2015/wordml/symex" mc:Ignorable="w14 w15 w16se w16cid w16 w16cex">
   <w:font w:name="Courier New">
     <w:panose1 w:val="02070309020205020404"/>
-    <w:charset w:val="CC"/>
+    <w:charset w:val="00"/>
     <w:family w:val="modern"/>
     <w:pitch w:val="fixed"/>
     <w:sig w:usb0="E0002EFF" w:usb1="C0007843" w:usb2="00000009" w:usb3="00000000" w:csb0="000001FF" w:csb1="00000000"/>
   </w:font>
   <w:font w:name="Times New Roman">
     <w:panose1 w:val="02020603050405020304"/>
-    <w:charset w:val="CC"/>
+    <w:charset w:val="00"/>
     <w:family w:val="roman"/>
     <w:pitch w:val="variable"/>
     <w:sig w:usb0="E0002EFF" w:usb1="C000785B" w:usb2="00000009" w:usb3="00000000" w:csb0="000001FF" w:csb1="00000000"/>
@@ -12857,21 +12871,21 @@
   </w:font>
   <w:font w:name="Century Schoolbook">
     <w:panose1 w:val="02040604050505020304"/>
-    <w:charset w:val="CC"/>
+    <w:charset w:val="00"/>
     <w:family w:val="roman"/>
     <w:pitch w:val="variable"/>
     <w:sig w:usb0="00000287" w:usb1="00000000" w:usb2="00000000" w:usb3="00000000" w:csb0="0000009F" w:csb1="00000000"/>
   </w:font>
   <w:font w:name="Calibri">
     <w:panose1 w:val="020F0502020204030204"/>
-    <w:charset w:val="CC"/>
+    <w:charset w:val="00"/>
     <w:family w:val="swiss"/>
     <w:pitch w:val="variable"/>
     <w:sig w:usb0="E4002EFF" w:usb1="C000247B" w:usb2="00000009" w:usb3="00000000" w:csb0="000001FF" w:csb1="00000000"/>
   </w:font>
   <w:font w:name="Calibri Light">
     <w:panose1 w:val="020F0302020204030204"/>
-    <w:charset w:val="CC"/>
+    <w:charset w:val="00"/>
     <w:family w:val="swiss"/>
     <w:pitch w:val="variable"/>
     <w:sig w:usb0="E4002EFF" w:usb1="C000247B" w:usb2="00000009" w:usb3="00000000" w:csb0="000001FF" w:csb1="00000000"/>
@@ -12880,7 +12894,7 @@
 </file>
 
 <file path=word/glossary/settings.xml><?xml version="1.0" encoding="utf-8"?>
-<w:settings xmlns:mc="http://schemas.openxmlformats.org/markup-compatibility/2006" xmlns:o="urn:schemas-microsoft-com:office:office" xmlns:r="http://schemas.openxmlformats.org/officeDocument/2006/relationships" xmlns:m="http://schemas.openxmlformats.org/officeDocument/2006/math" xmlns:v="urn:schemas-microsoft-com:vml" xmlns:w10="urn:schemas-microsoft-com:office:word" xmlns:w="http://schemas.openxmlformats.org/wordprocessingml/2006/main" xmlns:w14="http://schemas.microsoft.com/office/word/2010/wordml" xmlns:w15="http://schemas.microsoft.com/office/word/2012/wordml" xmlns:w16se="http://schemas.microsoft.com/office/word/2015/wordml/symex" xmlns:sl="http://schemas.openxmlformats.org/schemaLibrary/2006/main" mc:Ignorable="w14 w15 w16se">
+<w:settings xmlns:mc="http://schemas.openxmlformats.org/markup-compatibility/2006" xmlns:o="urn:schemas-microsoft-com:office:office" xmlns:r="http://schemas.openxmlformats.org/officeDocument/2006/relationships" xmlns:m="http://schemas.openxmlformats.org/officeDocument/2006/math" xmlns:v="urn:schemas-microsoft-com:vml" xmlns:w10="urn:schemas-microsoft-com:office:word" xmlns:w="http://schemas.openxmlformats.org/wordprocessingml/2006/main" xmlns:w14="http://schemas.microsoft.com/office/word/2010/wordml" xmlns:w15="http://schemas.microsoft.com/office/word/2012/wordml" xmlns:w16cex="http://schemas.microsoft.com/office/word/2018/wordml/cex" xmlns:w16cid="http://schemas.microsoft.com/office/word/2016/wordml/cid" xmlns:w16="http://schemas.microsoft.com/office/word/2018/wordml" xmlns:w16se="http://schemas.microsoft.com/office/word/2015/wordml/symex" xmlns:sl="http://schemas.openxmlformats.org/schemaLibrary/2006/main" mc:Ignorable="w14 w15 w16se w16cid w16 w16cex">
   <w:view w:val="normal"/>
   <w:defaultTabStop w:val="720"/>
   <w:characterSpacingControl w:val="doNotCompress"/>
@@ -12891,11 +12905,13 @@
     <w:compatSetting w:name="enableOpenTypeFeatures" w:uri="http://schemas.microsoft.com/office/word" w:val="1"/>
     <w:compatSetting w:name="doNotFlipMirrorIndents" w:uri="http://schemas.microsoft.com/office/word" w:val="1"/>
     <w:compatSetting w:name="differentiateMultirowTableHeaders" w:uri="http://schemas.microsoft.com/office/word" w:val="1"/>
+    <w:compatSetting w:name="useWord2013TrackBottomHyphenation" w:uri="http://schemas.microsoft.com/office/word" w:val="1"/>
   </w:compat>
   <w:rsids>
     <w:rsidRoot w:val="00223FB0"/>
     <w:rsid w:val="00223FB0"/>
     <w:rsid w:val="0039680C"/>
+    <w:rsid w:val="003D0B32"/>
     <w:rsid w:val="00521E84"/>
     <w:rsid w:val="00632934"/>
     <w:rsid w:val="00662EE0"/>
@@ -12925,14 +12941,14 @@
   </m:mathPr>
   <w:themeFontLang w:val="en-US"/>
   <w:clrSchemeMapping w:bg1="light1" w:t1="dark1" w:bg2="light2" w:t2="dark2" w:accent1="accent1" w:accent2="accent2" w:accent3="accent3" w:accent4="accent4" w:accent5="accent5" w:accent6="accent6" w:hyperlink="hyperlink" w:followedHyperlink="followedHyperlink"/>
-  <w:decimalSymbol w:val=","/>
-  <w:listSeparator w:val=";"/>
+  <w:decimalSymbol w:val="."/>
+  <w:listSeparator w:val=","/>
   <w15:chartTrackingRefBased/>
 </w:settings>
 </file>
 
 <file path=word/glossary/styles.xml><?xml version="1.0" encoding="utf-8"?>
-<w:styles xmlns:mc="http://schemas.openxmlformats.org/markup-compatibility/2006" xmlns:r="http://schemas.openxmlformats.org/officeDocument/2006/relationships" xmlns:w="http://schemas.openxmlformats.org/wordprocessingml/2006/main" xmlns:w14="http://schemas.microsoft.com/office/word/2010/wordml" xmlns:w15="http://schemas.microsoft.com/office/word/2012/wordml" xmlns:w16se="http://schemas.microsoft.com/office/word/2015/wordml/symex" mc:Ignorable="w14 w15 w16se">
+<w:styles xmlns:mc="http://schemas.openxmlformats.org/markup-compatibility/2006" xmlns:r="http://schemas.openxmlformats.org/officeDocument/2006/relationships" xmlns:w="http://schemas.openxmlformats.org/wordprocessingml/2006/main" xmlns:w14="http://schemas.microsoft.com/office/word/2010/wordml" xmlns:w15="http://schemas.microsoft.com/office/word/2012/wordml" xmlns:w16cex="http://schemas.microsoft.com/office/word/2018/wordml/cex" xmlns:w16cid="http://schemas.microsoft.com/office/word/2016/wordml/cid" xmlns:w16="http://schemas.microsoft.com/office/word/2018/wordml" xmlns:w16se="http://schemas.microsoft.com/office/word/2015/wordml/symex" mc:Ignorable="w14 w15 w16se w16cid w16 w16cex">
   <w:docDefaults>
     <w:rPrDefault>
       <w:rPr>
@@ -12948,7 +12964,7 @@
       </w:pPr>
     </w:pPrDefault>
   </w:docDefaults>
-  <w:latentStyles w:defLockedState="0" w:defUIPriority="99" w:defSemiHidden="0" w:defUnhideWhenUsed="0" w:defQFormat="0" w:count="371">
+  <w:latentStyles w:defLockedState="0" w:defUIPriority="99" w:defSemiHidden="0" w:defUnhideWhenUsed="0" w:defQFormat="0" w:count="376">
     <w:lsdException w:name="Normal" w:uiPriority="0" w:qFormat="1"/>
     <w:lsdException w:name="heading 1" w:uiPriority="9" w:qFormat="1"/>
     <w:lsdException w:name="heading 2" w:semiHidden="1" w:uiPriority="9" w:unhideWhenUsed="1" w:qFormat="1"/>
@@ -13054,7 +13070,6 @@
     <w:lsdException w:name="HTML Sample" w:semiHidden="1" w:unhideWhenUsed="1"/>
     <w:lsdException w:name="HTML Typewriter" w:semiHidden="1" w:unhideWhenUsed="1"/>
     <w:lsdException w:name="HTML Variable" w:semiHidden="1" w:unhideWhenUsed="1"/>
-    <w:lsdException w:name="Normal Table" w:semiHidden="1" w:unhideWhenUsed="1"/>
     <w:lsdException w:name="annotation subject" w:semiHidden="1" w:unhideWhenUsed="1"/>
     <w:lsdException w:name="No List" w:semiHidden="1" w:unhideWhenUsed="1"/>
     <w:lsdException w:name="Outline List 1" w:semiHidden="1" w:unhideWhenUsed="1"/>
@@ -13097,11 +13112,8 @@
     <w:lsdException w:name="Table Contemporary" w:semiHidden="1" w:unhideWhenUsed="1"/>
     <w:lsdException w:name="Table Elegant" w:semiHidden="1" w:unhideWhenUsed="1"/>
     <w:lsdException w:name="Table Professional" w:semiHidden="1" w:unhideWhenUsed="1"/>
-    <w:lsdException w:name="Table Subtle 1" w:semiHidden="1" w:unhideWhenUsed="1"/>
     <w:lsdException w:name="Table Subtle 2" w:semiHidden="1" w:unhideWhenUsed="1"/>
     <w:lsdException w:name="Table Web 1" w:semiHidden="1" w:unhideWhenUsed="1"/>
-    <w:lsdException w:name="Table Web 2" w:semiHidden="1" w:unhideWhenUsed="1"/>
-    <w:lsdException w:name="Table Web 3" w:semiHidden="1" w:unhideWhenUsed="1"/>
     <w:lsdException w:name="Balloon Text" w:semiHidden="1" w:unhideWhenUsed="1"/>
     <w:lsdException w:name="Table Grid" w:uiPriority="39"/>
     <w:lsdException w:name="Table Theme" w:semiHidden="1" w:unhideWhenUsed="1"/>
@@ -13320,6 +13332,11 @@
     <w:lsdException w:name="List Table 5 Dark Accent 6" w:uiPriority="50"/>
     <w:lsdException w:name="List Table 6 Colorful Accent 6" w:uiPriority="51"/>
     <w:lsdException w:name="List Table 7 Colorful Accent 6" w:uiPriority="52"/>
+    <w:lsdException w:name="Mention" w:semiHidden="1" w:unhideWhenUsed="1"/>
+    <w:lsdException w:name="Smart Hyperlink" w:semiHidden="1" w:unhideWhenUsed="1"/>
+    <w:lsdException w:name="Hashtag" w:semiHidden="1" w:unhideWhenUsed="1"/>
+    <w:lsdException w:name="Unresolved Mention" w:semiHidden="1" w:unhideWhenUsed="1"/>
+    <w:lsdException w:name="Smart Link" w:semiHidden="1" w:unhideWhenUsed="1"/>
   </w:latentStyles>
   <w:style w:type="paragraph" w:default="1" w:styleId="Normal">
     <w:name w:val="Normal"/>
@@ -13360,7 +13377,7 @@
 </file>
 
 <file path=word/glossary/webSettings.xml><?xml version="1.0" encoding="utf-8"?>
-<w:webSettings xmlns:mc="http://schemas.openxmlformats.org/markup-compatibility/2006" xmlns:r="http://schemas.openxmlformats.org/officeDocument/2006/relationships" xmlns:w="http://schemas.openxmlformats.org/wordprocessingml/2006/main" xmlns:w14="http://schemas.microsoft.com/office/word/2010/wordml" xmlns:w15="http://schemas.microsoft.com/office/word/2012/wordml" xmlns:w16se="http://schemas.microsoft.com/office/word/2015/wordml/symex" mc:Ignorable="w14 w15 w16se">
+<w:webSettings xmlns:mc="http://schemas.openxmlformats.org/markup-compatibility/2006" xmlns:r="http://schemas.openxmlformats.org/officeDocument/2006/relationships" xmlns:w="http://schemas.openxmlformats.org/wordprocessingml/2006/main" xmlns:w14="http://schemas.microsoft.com/office/word/2010/wordml" xmlns:w15="http://schemas.microsoft.com/office/word/2012/wordml" xmlns:w16cex="http://schemas.microsoft.com/office/word/2018/wordml/cex" xmlns:w16cid="http://schemas.microsoft.com/office/word/2016/wordml/cid" xmlns:w16="http://schemas.microsoft.com/office/word/2018/wordml" xmlns:w16se="http://schemas.microsoft.com/office/word/2015/wordml/symex" mc:Ignorable="w14 w15 w16se w16cid w16 w16cex">
   <w:optimizeForBrowser/>
   <w:allowPNG/>
 </w:webSettings>

</xml_diff>

<commit_message>
Fix Assign shifts use case
</commit_message>
<xml_diff>
--- a/Documentation/URS Document/URS Document.docx
+++ b/Documentation/URS Document/URS Document.docx
@@ -466,7 +466,7 @@
               </wp:anchor>
             </w:drawing>
           </mc:Choice>
-          <mc:Fallback xmlns:cx2="http://schemas.microsoft.com/office/drawing/2015/10/21/chartex" xmlns:cx3="http://schemas.microsoft.com/office/drawing/2016/5/9/chartex" xmlns:cx4="http://schemas.microsoft.com/office/drawing/2016/5/10/chartex" xmlns:cx5="http://schemas.microsoft.com/office/drawing/2016/5/11/chartex" xmlns:cx6="http://schemas.microsoft.com/office/drawing/2016/5/12/chartex" xmlns:cx7="http://schemas.microsoft.com/office/drawing/2016/5/13/chartex" xmlns:cx8="http://schemas.microsoft.com/office/drawing/2016/5/14/chartex" xmlns:aink="http://schemas.microsoft.com/office/drawing/2016/ink" xmlns:am3d="http://schemas.microsoft.com/office/drawing/2017/model3d" xmlns:w16cex="http://schemas.microsoft.com/office/word/2018/wordml/cex" xmlns:w16cid="http://schemas.microsoft.com/office/word/2016/wordml/cid" xmlns:w16="http://schemas.microsoft.com/office/word/2018/wordml">
+          <mc:Fallback>
             <w:pict>
               <v:shapetype w14:anchorId="39ABD54E" id="_x0000_t202" coordsize="21600,21600" o:spt="202" path="m,l,21600r21600,l21600,xe">
                 <v:stroke joinstyle="miter"/>
@@ -496,8 +496,13 @@
                         <w:pStyle w:val="NoSpacing"/>
                       </w:pPr>
                       <w:r>
-                        <w:t>Group: 4</w:t>
+                        <w:t xml:space="preserve">Group: </w:t>
                       </w:r>
+                      <w:proofErr w:type="gramStart"/>
+                      <w:r>
+                        <w:t>4</w:t>
+                      </w:r>
+                      <w:proofErr w:type="gramEnd"/>
                     </w:p>
                     <w:p>
                       <w:pPr>
@@ -510,8 +515,13 @@
                         <w:t xml:space="preserve">or: </w:t>
                       </w:r>
                       <w:r>
-                        <w:t>Chung Kuah</w:t>
+                        <w:t xml:space="preserve">Chung </w:t>
                       </w:r>
+                      <w:proofErr w:type="spellStart"/>
+                      <w:r>
+                        <w:t>Kuah</w:t>
+                      </w:r>
+                      <w:proofErr w:type="spellEnd"/>
                     </w:p>
                     <w:p>
                       <w:pPr>
@@ -521,7 +531,15 @@
                         <w:t>Location:</w:t>
                       </w:r>
                       <w:r>
-                        <w:t xml:space="preserve"> Fontys ICT</w:t>
+                        <w:t xml:space="preserve"> </w:t>
+                      </w:r>
+                      <w:proofErr w:type="spellStart"/>
+                      <w:r>
+                        <w:t>Fontys</w:t>
+                      </w:r>
+                      <w:proofErr w:type="spellEnd"/>
+                      <w:r>
+                        <w:t xml:space="preserve"> ICT</w:t>
                       </w:r>
                       <w:r>
                         <w:t>,</w:t>
@@ -549,9 +567,12 @@
                         </w:rPr>
                         <w:t xml:space="preserve"> „</w:t>
                       </w:r>
+                      <w:proofErr w:type="spellStart"/>
                       <w:r>
                         <w:t>BulCari</w:t>
                       </w:r>
+                      <w:proofErr w:type="spellEnd"/>
+                      <w:proofErr w:type="gramStart"/>
                       <w:r>
                         <w:rPr>
                           <w:lang w:val="bg-BG"/>
@@ -559,7 +580,11 @@
                         <w:t>“</w:t>
                       </w:r>
                       <w:r>
-                        <w:t xml:space="preserve"> members:    </w:t>
+                        <w:t xml:space="preserve"> members</w:t>
+                      </w:r>
+                      <w:proofErr w:type="gramEnd"/>
+                      <w:r>
+                        <w:t xml:space="preserve">:    </w:t>
                       </w:r>
                     </w:p>
                     <w:p>
@@ -567,8 +592,21 @@
                         <w:pStyle w:val="NoSpacing"/>
                         <w:ind w:left="1440" w:firstLine="720"/>
                       </w:pPr>
+                      <w:proofErr w:type="spellStart"/>
                       <w:r>
-                        <w:t>Stoycho Stoychev – 4292723</w:t>
+                        <w:t>Stoycho</w:t>
+                      </w:r>
+                      <w:proofErr w:type="spellEnd"/>
+                      <w:r>
+                        <w:t xml:space="preserve"> </w:t>
+                      </w:r>
+                      <w:proofErr w:type="spellStart"/>
+                      <w:r>
+                        <w:t>Stoychev</w:t>
+                      </w:r>
+                      <w:proofErr w:type="spellEnd"/>
+                      <w:r>
+                        <w:t xml:space="preserve"> – 4292723</w:t>
                       </w:r>
                     </w:p>
                     <w:p>
@@ -592,14 +630,37 @@
                         <w:ind w:left="1440" w:firstLine="720"/>
                       </w:pPr>
                       <w:r>
-                        <w:t xml:space="preserve">Stela Trencheva – 4095200 </w:t>
+                        <w:t xml:space="preserve">Stela </w:t>
+                      </w:r>
+                      <w:proofErr w:type="spellStart"/>
+                      <w:r>
+                        <w:t>Trencheva</w:t>
+                      </w:r>
+                      <w:proofErr w:type="spellEnd"/>
+                      <w:r>
+                        <w:t xml:space="preserve"> – 4095200 </w:t>
                       </w:r>
                       <w:r>
                         <w:br/>
                       </w:r>
                       <w:r>
                         <w:tab/>
-                        <w:t xml:space="preserve">Veronika Valeva – 4090349 </w:t>
+                      </w:r>
+                      <w:proofErr w:type="spellStart"/>
+                      <w:r>
+                        <w:t>Veronika</w:t>
+                      </w:r>
+                      <w:proofErr w:type="spellEnd"/>
+                      <w:r>
+                        <w:t xml:space="preserve"> </w:t>
+                      </w:r>
+                      <w:proofErr w:type="spellStart"/>
+                      <w:r>
+                        <w:t>Valeva</w:t>
+                      </w:r>
+                      <w:proofErr w:type="spellEnd"/>
+                      <w:r>
+                        <w:t xml:space="preserve"> – 4090349 </w:t>
                       </w:r>
                     </w:p>
                     <w:p>
@@ -3351,6 +3412,10 @@
     <w:p>
       <w:pPr>
         <w:pStyle w:val="Heading3"/>
+        <w:numPr>
+          <w:ilvl w:val="0"/>
+          <w:numId w:val="41"/>
+        </w:numPr>
         <w:rPr>
           <w:sz w:val="24"/>
           <w:szCs w:val="24"/>
@@ -3574,43 +3639,42 @@
     <w:p>
       <w:pPr>
         <w:pStyle w:val="Heading3"/>
+        <w:numPr>
+          <w:ilvl w:val="0"/>
+          <w:numId w:val="41"/>
+        </w:numPr>
         <w:rPr>
           <w:sz w:val="24"/>
           <w:szCs w:val="24"/>
         </w:rPr>
       </w:pPr>
-      <w:bookmarkStart w:id="6" w:name="_Toc65376145"/>
-      <w:r>
-        <w:rPr>
+      <w:r>
+        <w:rPr>
+          <w:rStyle w:val="Heading4Char"/>
           <w:b/>
           <w:bCs/>
+          <w:caps w:val="0"/>
           <w:sz w:val="24"/>
           <w:szCs w:val="24"/>
         </w:rPr>
-        <w:t>Use case:</w:t>
-      </w:r>
-      <w:r>
-        <w:rPr>
+        <w:t xml:space="preserve">Use case: </w:t>
+      </w:r>
+      <w:r>
+        <w:rPr>
+          <w:rStyle w:val="Heading4Char"/>
+          <w:caps w:val="0"/>
           <w:sz w:val="24"/>
           <w:szCs w:val="24"/>
         </w:rPr>
-        <w:t xml:space="preserve"> </w:t>
+        <w:t>Add Employee</w:t>
       </w:r>
       <w:r>
         <w:rPr>
           <w:sz w:val="24"/>
           <w:szCs w:val="24"/>
         </w:rPr>
-        <w:t>A</w:t>
-      </w:r>
-      <w:r>
-        <w:rPr>
-          <w:sz w:val="24"/>
-          <w:szCs w:val="24"/>
-        </w:rPr>
-        <w:t>dd employee.</w:t>
-      </w:r>
-      <w:bookmarkEnd w:id="6"/>
+        <w:t>.</w:t>
+      </w:r>
     </w:p>
     <w:p>
       <w:r>
@@ -3902,43 +3966,42 @@
     <w:p>
       <w:pPr>
         <w:pStyle w:val="Heading3"/>
+        <w:numPr>
+          <w:ilvl w:val="0"/>
+          <w:numId w:val="41"/>
+        </w:numPr>
         <w:rPr>
           <w:sz w:val="24"/>
           <w:szCs w:val="24"/>
         </w:rPr>
       </w:pPr>
-      <w:bookmarkStart w:id="7" w:name="_Toc65376146"/>
-      <w:r>
-        <w:rPr>
+      <w:r>
+        <w:rPr>
+          <w:rStyle w:val="Heading4Char"/>
           <w:b/>
           <w:bCs/>
+          <w:caps w:val="0"/>
           <w:sz w:val="24"/>
           <w:szCs w:val="24"/>
         </w:rPr>
-        <w:t>Use case</w:t>
-      </w:r>
-      <w:r>
-        <w:rPr>
+        <w:t xml:space="preserve">Use case: </w:t>
+      </w:r>
+      <w:r>
+        <w:rPr>
+          <w:rStyle w:val="Heading4Char"/>
+          <w:caps w:val="0"/>
           <w:sz w:val="24"/>
           <w:szCs w:val="24"/>
         </w:rPr>
-        <w:t xml:space="preserve">: </w:t>
+        <w:t>Remove Employee</w:t>
       </w:r>
       <w:r>
         <w:rPr>
           <w:sz w:val="24"/>
           <w:szCs w:val="24"/>
         </w:rPr>
-        <w:t>R</w:t>
-      </w:r>
-      <w:r>
-        <w:rPr>
-          <w:sz w:val="24"/>
-          <w:szCs w:val="24"/>
-        </w:rPr>
-        <w:t>emove employee.</w:t>
-      </w:r>
-      <w:bookmarkEnd w:id="7"/>
+        <w:t>.</w:t>
+      </w:r>
     </w:p>
     <w:p>
       <w:r>
@@ -4045,109 +4108,324 @@
     <w:p>
       <w:pPr>
         <w:pStyle w:val="Heading3"/>
+        <w:numPr>
+          <w:ilvl w:val="0"/>
+          <w:numId w:val="41"/>
+        </w:numPr>
         <w:rPr>
           <w:sz w:val="24"/>
           <w:szCs w:val="24"/>
         </w:rPr>
       </w:pPr>
-      <w:bookmarkStart w:id="8" w:name="_Toc65376147"/>
-      <w:r>
-        <w:rPr>
+      <w:r>
+        <w:rPr>
+          <w:rStyle w:val="Heading4Char"/>
           <w:b/>
           <w:bCs/>
+          <w:caps w:val="0"/>
           <w:sz w:val="24"/>
           <w:szCs w:val="24"/>
         </w:rPr>
-        <w:t>Use case:</w:t>
-      </w:r>
-      <w:r>
-        <w:rPr>
+        <w:t xml:space="preserve">Use case: </w:t>
+      </w:r>
+      <w:r>
+        <w:rPr>
+          <w:rStyle w:val="Heading4Char"/>
+          <w:caps w:val="0"/>
           <w:sz w:val="24"/>
           <w:szCs w:val="24"/>
         </w:rPr>
-        <w:t xml:space="preserve"> Assign </w:t>
+        <w:t>Assign Employees To Shifts</w:t>
       </w:r>
       <w:r>
         <w:rPr>
           <w:sz w:val="24"/>
           <w:szCs w:val="24"/>
         </w:rPr>
-        <w:t>e</w:t>
-      </w:r>
-      <w:r>
-        <w:rPr>
-          <w:sz w:val="24"/>
-          <w:szCs w:val="24"/>
-        </w:rPr>
-        <w:t xml:space="preserve">mployees to </w:t>
-      </w:r>
-      <w:r>
-        <w:rPr>
-          <w:sz w:val="24"/>
-          <w:szCs w:val="24"/>
-        </w:rPr>
-        <w:t>s</w:t>
-      </w:r>
-      <w:r>
-        <w:rPr>
-          <w:sz w:val="24"/>
-          <w:szCs w:val="24"/>
-        </w:rPr>
-        <w:t>hifts</w:t>
-      </w:r>
-      <w:bookmarkEnd w:id="8"/>
-    </w:p>
-    <w:p>
-      <w:r>
-        <w:t xml:space="preserve">Related: </w:t>
-      </w:r>
-      <w:r>
-        <w:rPr>
-          <w:rStyle w:val="Strong"/>
-        </w:rPr>
-        <w:t>FR-0</w:t>
-      </w:r>
-      <w:r>
-        <w:rPr>
-          <w:rStyle w:val="Strong"/>
-        </w:rPr>
-        <w:t>2</w:t>
-      </w:r>
-      <w:r>
-        <w:rPr>
-          <w:rStyle w:val="Strong"/>
-        </w:rPr>
         <w:t>.</w:t>
       </w:r>
     </w:p>
     <w:p>
-      <w:r>
-        <w:rPr>
+      <w:pPr>
+        <w:rPr>
+          <w:rFonts w:ascii="Century Schoolbook" w:eastAsia="Times New Roman" w:hAnsi="Century Schoolbook" w:cs="Times New Roman"/>
+        </w:rPr>
+      </w:pPr>
+      <w:r>
+        <w:rPr>
+          <w:rFonts w:ascii="Century Schoolbook" w:eastAsia="Times New Roman" w:hAnsi="Century Schoolbook" w:cs="Times New Roman"/>
           <w:b/>
         </w:rPr>
+        <w:t>Related:</w:t>
+      </w:r>
+      <w:r>
+        <w:rPr>
+          <w:rFonts w:ascii="Century Schoolbook" w:eastAsia="Times New Roman" w:hAnsi="Century Schoolbook" w:cs="Times New Roman"/>
+        </w:rPr>
+        <w:t xml:space="preserve"> </w:t>
+      </w:r>
+      <w:r>
+        <w:rPr>
+          <w:rFonts w:ascii="Century Schoolbook" w:eastAsia="Times New Roman" w:hAnsi="Century Schoolbook" w:cs="Times New Roman"/>
+          <w:bCs/>
+        </w:rPr>
+        <w:t>FR-02.</w:t>
+      </w:r>
+    </w:p>
+    <w:p>
+      <w:pPr>
+        <w:rPr>
+          <w:rFonts w:ascii="Century Schoolbook" w:eastAsia="Times New Roman" w:hAnsi="Century Schoolbook" w:cs="Segoe UI"/>
+          <w:sz w:val="21"/>
+          <w:szCs w:val="21"/>
+        </w:rPr>
+      </w:pPr>
+      <w:r>
+        <w:rPr>
+          <w:rFonts w:ascii="Century Schoolbook" w:eastAsia="Times New Roman" w:hAnsi="Century Schoolbook" w:cs="Times New Roman"/>
+          <w:b/>
+        </w:rPr>
         <w:t>Actor:</w:t>
       </w:r>
       <w:r>
+        <w:rPr>
+          <w:rFonts w:ascii="Century Schoolbook" w:eastAsia="Times New Roman" w:hAnsi="Century Schoolbook" w:cs="Times New Roman"/>
+        </w:rPr>
         <w:t xml:space="preserve"> </w:t>
       </w:r>
       <w:r>
-        <w:t xml:space="preserve">HR </w:t>
-      </w:r>
-      <w:r>
-        <w:t>Administrator</w:t>
-      </w:r>
-    </w:p>
-    <w:p>
-      <w:pPr>
-        <w:rPr>
+        <w:rPr>
+          <w:rFonts w:ascii="Century Schoolbook" w:eastAsia="Times New Roman" w:hAnsi="Century Schoolbook" w:cs="Segoe UI"/>
+          <w:sz w:val="21"/>
+          <w:szCs w:val="21"/>
+        </w:rPr>
+        <w:t>Department manager</w:t>
+      </w:r>
+    </w:p>
+    <w:p>
+      <w:pPr>
+        <w:rPr>
+          <w:rFonts w:ascii="Century Schoolbook" w:eastAsia="Times New Roman" w:hAnsi="Century Schoolbook" w:cs="Times New Roman"/>
           <w:b/>
         </w:rPr>
       </w:pPr>
       <w:r>
         <w:rPr>
+          <w:rFonts w:ascii="Century Schoolbook" w:eastAsia="Times New Roman" w:hAnsi="Century Schoolbook" w:cs="Times New Roman"/>
           <w:b/>
         </w:rPr>
         <w:t>Main Success Scenario:</w:t>
+      </w:r>
+    </w:p>
+    <w:p>
+      <w:pPr>
+        <w:numPr>
+          <w:ilvl w:val="0"/>
+          <w:numId w:val="34"/>
+        </w:numPr>
+        <w:spacing w:line="256" w:lineRule="auto"/>
+        <w:rPr>
+          <w:rFonts w:ascii="Century Schoolbook" w:eastAsia="Times New Roman" w:hAnsi="Century Schoolbook" w:cs="Times New Roman"/>
+        </w:rPr>
+      </w:pPr>
+      <w:r>
+        <w:rPr>
+          <w:rFonts w:ascii="Century Schoolbook" w:eastAsia="Times New Roman" w:hAnsi="Century Schoolbook" w:cs="Times New Roman"/>
+        </w:rPr>
+        <w:t xml:space="preserve">Actor goes to “Assign Shifts” </w:t>
+      </w:r>
+    </w:p>
+    <w:p>
+      <w:pPr>
+        <w:numPr>
+          <w:ilvl w:val="0"/>
+          <w:numId w:val="34"/>
+        </w:numPr>
+        <w:spacing w:line="256" w:lineRule="auto"/>
+        <w:rPr>
+          <w:rFonts w:ascii="Century Schoolbook" w:eastAsia="Times New Roman" w:hAnsi="Century Schoolbook" w:cs="Times New Roman"/>
+        </w:rPr>
+      </w:pPr>
+      <w:r>
+        <w:rPr>
+          <w:rFonts w:ascii="Century Schoolbook" w:eastAsia="Times New Roman" w:hAnsi="Century Schoolbook" w:cs="Times New Roman"/>
+        </w:rPr>
+        <w:t xml:space="preserve">System displays current week of the year and 10 following weeks to choose </w:t>
+      </w:r>
+      <w:proofErr w:type="gramStart"/>
+      <w:r>
+        <w:rPr>
+          <w:rFonts w:ascii="Century Schoolbook" w:eastAsia="Times New Roman" w:hAnsi="Century Schoolbook" w:cs="Times New Roman"/>
+        </w:rPr>
+        <w:t>from</w:t>
+      </w:r>
+      <w:proofErr w:type="gramEnd"/>
+      <w:r>
+        <w:rPr>
+          <w:rFonts w:ascii="Century Schoolbook" w:eastAsia="Times New Roman" w:hAnsi="Century Schoolbook" w:cs="Times New Roman"/>
+        </w:rPr>
+        <w:t>.</w:t>
+      </w:r>
+    </w:p>
+    <w:p>
+      <w:pPr>
+        <w:numPr>
+          <w:ilvl w:val="0"/>
+          <w:numId w:val="34"/>
+        </w:numPr>
+        <w:spacing w:line="256" w:lineRule="auto"/>
+        <w:rPr>
+          <w:rFonts w:ascii="Century Schoolbook" w:eastAsia="Times New Roman" w:hAnsi="Century Schoolbook" w:cs="Times New Roman"/>
+        </w:rPr>
+      </w:pPr>
+      <w:r>
+        <w:rPr>
+          <w:rFonts w:ascii="Century Schoolbook" w:eastAsia="Times New Roman" w:hAnsi="Century Schoolbook" w:cs="Times New Roman"/>
+        </w:rPr>
+        <w:t>Actor chooses “Week”, “Day” and “Shift type</w:t>
+      </w:r>
+      <w:proofErr w:type="gramStart"/>
+      <w:r>
+        <w:rPr>
+          <w:rFonts w:ascii="Century Schoolbook" w:eastAsia="Times New Roman" w:hAnsi="Century Schoolbook" w:cs="Times New Roman"/>
+        </w:rPr>
+        <w:t>”(</w:t>
+      </w:r>
+      <w:proofErr w:type="gramEnd"/>
+      <w:r>
+        <w:rPr>
+          <w:rFonts w:ascii="Century Schoolbook" w:eastAsia="Times New Roman" w:hAnsi="Century Schoolbook" w:cs="Times New Roman"/>
+        </w:rPr>
+        <w:t>7am - 11am, 11am – 3pm, 3pm – 7pm, 8pm-11pm).</w:t>
+      </w:r>
+    </w:p>
+    <w:p>
+      <w:pPr>
+        <w:numPr>
+          <w:ilvl w:val="0"/>
+          <w:numId w:val="34"/>
+        </w:numPr>
+        <w:spacing w:line="256" w:lineRule="auto"/>
+        <w:rPr>
+          <w:rFonts w:ascii="Century Schoolbook" w:eastAsia="Times New Roman" w:hAnsi="Century Schoolbook" w:cs="Times New Roman"/>
+        </w:rPr>
+      </w:pPr>
+      <w:r>
+        <w:rPr>
+          <w:rFonts w:ascii="Century Schoolbook" w:eastAsia="Times New Roman" w:hAnsi="Century Schoolbook" w:cs="Times New Roman"/>
+        </w:rPr>
+        <w:t xml:space="preserve">System shows assigned employees in one place and available employees with full and 80% contract and how many hours out of the maximum per week they </w:t>
+      </w:r>
+      <w:proofErr w:type="gramStart"/>
+      <w:r>
+        <w:rPr>
+          <w:rFonts w:ascii="Century Schoolbook" w:eastAsia="Times New Roman" w:hAnsi="Century Schoolbook" w:cs="Times New Roman"/>
+        </w:rPr>
+        <w:t>are assigned</w:t>
+      </w:r>
+      <w:proofErr w:type="gramEnd"/>
+      <w:r>
+        <w:rPr>
+          <w:rFonts w:ascii="Century Schoolbook" w:eastAsia="Times New Roman" w:hAnsi="Century Schoolbook" w:cs="Times New Roman"/>
+        </w:rPr>
+        <w:t xml:space="preserve"> with, depending on their contract, in another place.</w:t>
+      </w:r>
+    </w:p>
+    <w:p>
+      <w:pPr>
+        <w:numPr>
+          <w:ilvl w:val="0"/>
+          <w:numId w:val="34"/>
+        </w:numPr>
+        <w:spacing w:line="256" w:lineRule="auto"/>
+        <w:rPr>
+          <w:rFonts w:ascii="Century Schoolbook" w:eastAsia="Times New Roman" w:hAnsi="Century Schoolbook" w:cs="Times New Roman"/>
+        </w:rPr>
+      </w:pPr>
+      <w:r>
+        <w:rPr>
+          <w:rFonts w:ascii="Century Schoolbook" w:eastAsia="Times New Roman" w:hAnsi="Century Schoolbook" w:cs="Times New Roman"/>
+        </w:rPr>
+        <w:lastRenderedPageBreak/>
+        <w:t>Actor needs to select one of the available employees and click “Assign” or one of the assigned employees and click “Remove”.</w:t>
+      </w:r>
+    </w:p>
+    <w:p>
+      <w:pPr>
+        <w:numPr>
+          <w:ilvl w:val="0"/>
+          <w:numId w:val="34"/>
+        </w:numPr>
+        <w:spacing w:line="256" w:lineRule="auto"/>
+        <w:rPr>
+          <w:rFonts w:ascii="Century Schoolbook" w:eastAsia="Times New Roman" w:hAnsi="Century Schoolbook" w:cs="Times New Roman"/>
+        </w:rPr>
+      </w:pPr>
+      <w:r>
+        <w:rPr>
+          <w:rFonts w:ascii="Century Schoolbook" w:eastAsia="Times New Roman" w:hAnsi="Century Schoolbook" w:cs="Times New Roman"/>
+        </w:rPr>
+        <w:t>System adds the employee to assigned employees for this Week/Day/Shift type and shows confirming message</w:t>
+      </w:r>
+    </w:p>
+    <w:p>
+      <w:pPr>
+        <w:numPr>
+          <w:ilvl w:val="0"/>
+          <w:numId w:val="34"/>
+        </w:numPr>
+        <w:spacing w:line="256" w:lineRule="auto"/>
+        <w:rPr>
+          <w:rFonts w:ascii="Century Schoolbook" w:eastAsia="Times New Roman" w:hAnsi="Century Schoolbook" w:cs="Times New Roman"/>
+        </w:rPr>
+      </w:pPr>
+      <w:r>
+        <w:rPr>
+          <w:rFonts w:ascii="Century Schoolbook" w:eastAsia="Times New Roman" w:hAnsi="Century Schoolbook" w:cs="Times New Roman"/>
+        </w:rPr>
+        <w:t xml:space="preserve">System updates the hours the employee </w:t>
+      </w:r>
+      <w:proofErr w:type="gramStart"/>
+      <w:r>
+        <w:rPr>
+          <w:rFonts w:ascii="Century Schoolbook" w:eastAsia="Times New Roman" w:hAnsi="Century Schoolbook" w:cs="Times New Roman"/>
+        </w:rPr>
+        <w:t>has been assigned</w:t>
+      </w:r>
+      <w:proofErr w:type="gramEnd"/>
+      <w:r>
+        <w:rPr>
+          <w:rFonts w:ascii="Century Schoolbook" w:eastAsia="Times New Roman" w:hAnsi="Century Schoolbook" w:cs="Times New Roman"/>
+        </w:rPr>
+        <w:t xml:space="preserve"> with in available employees for this Week/Day/Shift type by adding 4 hours.</w:t>
+      </w:r>
+    </w:p>
+    <w:p>
+      <w:pPr>
+        <w:rPr>
+          <w:rFonts w:ascii="Century Schoolbook" w:eastAsia="Times New Roman" w:hAnsi="Century Schoolbook" w:cs="Times New Roman"/>
+          <w:b/>
+        </w:rPr>
+      </w:pPr>
+      <w:r>
+        <w:rPr>
+          <w:rFonts w:ascii="Century Schoolbook" w:eastAsia="Times New Roman" w:hAnsi="Century Schoolbook" w:cs="Times New Roman"/>
+          <w:b/>
+        </w:rPr>
+        <w:t>Extensions:</w:t>
+      </w:r>
+    </w:p>
+    <w:p>
+      <w:pPr>
+        <w:rPr>
+          <w:rFonts w:ascii="Century Schoolbook" w:eastAsia="Times New Roman" w:hAnsi="Century Schoolbook" w:cs="Times New Roman"/>
+        </w:rPr>
+      </w:pPr>
+      <w:r>
+        <w:rPr>
+          <w:rFonts w:ascii="Century Schoolbook" w:eastAsia="Times New Roman" w:hAnsi="Century Schoolbook" w:cs="Times New Roman"/>
+        </w:rPr>
+        <w:t>4a: There are no available employees with full and 80% contract left</w:t>
       </w:r>
     </w:p>
     <w:p>
@@ -4155,20 +4433,18 @@
         <w:pStyle w:val="ListParagraph"/>
         <w:numPr>
           <w:ilvl w:val="0"/>
-          <w:numId w:val="5"/>
+          <w:numId w:val="35"/>
         </w:numPr>
-      </w:pPr>
-      <w:r>
-        <w:t>Actor</w:t>
-      </w:r>
-      <w:r>
-        <w:t xml:space="preserve"> clicks “Assign Shifts” tab page</w:t>
-      </w:r>
-      <w:r>
-        <w:t>.</w:t>
-      </w:r>
-      <w:r>
-        <w:t xml:space="preserve"> </w:t>
+        <w:spacing w:line="256" w:lineRule="auto"/>
+        <w:rPr>
+          <w:rFonts w:ascii="Century Schoolbook" w:eastAsia="Times New Roman" w:hAnsi="Century Schoolbook" w:cs="Times New Roman"/>
+        </w:rPr>
+      </w:pPr>
+      <w:r>
+        <w:rPr>
+          <w:rFonts w:ascii="Century Schoolbook" w:eastAsia="Times New Roman" w:hAnsi="Century Schoolbook" w:cs="Times New Roman"/>
+        </w:rPr>
+        <w:t>System displays employees with flex contract</w:t>
       </w:r>
     </w:p>
     <w:p>
@@ -4176,11 +4452,45 @@
         <w:pStyle w:val="ListParagraph"/>
         <w:numPr>
           <w:ilvl w:val="0"/>
-          <w:numId w:val="5"/>
+          <w:numId w:val="35"/>
         </w:numPr>
-      </w:pPr>
-      <w:r>
-        <w:t>System displays current month</w:t>
+        <w:spacing w:line="256" w:lineRule="auto"/>
+        <w:rPr>
+          <w:rFonts w:ascii="Century Schoolbook" w:eastAsia="Times New Roman" w:hAnsi="Century Schoolbook" w:cs="Times New Roman"/>
+        </w:rPr>
+      </w:pPr>
+      <w:r>
+        <w:rPr>
+          <w:rFonts w:ascii="Century Schoolbook" w:eastAsia="Times New Roman" w:hAnsi="Century Schoolbook" w:cs="Times New Roman"/>
+        </w:rPr>
+        <w:t>Return to MSS step 5</w:t>
+      </w:r>
+    </w:p>
+    <w:p>
+      <w:pPr>
+        <w:rPr>
+          <w:rFonts w:ascii="Century Schoolbook" w:eastAsia="Times New Roman" w:hAnsi="Century Schoolbook" w:cs="Times New Roman"/>
+        </w:rPr>
+      </w:pPr>
+      <w:r>
+        <w:rPr>
+          <w:rFonts w:ascii="Century Schoolbook" w:eastAsia="Times New Roman" w:hAnsi="Century Schoolbook" w:cs="Times New Roman"/>
+        </w:rPr>
+        <w:t xml:space="preserve">5a: The selected employee </w:t>
+      </w:r>
+      <w:proofErr w:type="gramStart"/>
+      <w:r>
+        <w:rPr>
+          <w:rFonts w:ascii="Century Schoolbook" w:eastAsia="Times New Roman" w:hAnsi="Century Schoolbook" w:cs="Times New Roman"/>
+        </w:rPr>
+        <w:t>is already assigned</w:t>
+      </w:r>
+      <w:proofErr w:type="gramEnd"/>
+      <w:r>
+        <w:rPr>
+          <w:rFonts w:ascii="Century Schoolbook" w:eastAsia="Times New Roman" w:hAnsi="Century Schoolbook" w:cs="Times New Roman"/>
+        </w:rPr>
+        <w:t xml:space="preserve"> for 8 hours (2 shifts) for the selected day</w:t>
       </w:r>
     </w:p>
     <w:p>
@@ -4188,37 +4498,18 @@
         <w:pStyle w:val="ListParagraph"/>
         <w:numPr>
           <w:ilvl w:val="0"/>
-          <w:numId w:val="5"/>
+          <w:numId w:val="36"/>
         </w:numPr>
-      </w:pPr>
-      <w:r>
-        <w:t>A</w:t>
-      </w:r>
-      <w:r>
-        <w:t>ctor</w:t>
-      </w:r>
-      <w:r>
-        <w:t xml:space="preserve"> chooses </w:t>
-      </w:r>
-      <w:r>
-        <w:t xml:space="preserve">“Week” (1-4 for the current month), </w:t>
-      </w:r>
-      <w:r>
-        <w:t>“Day” and “Shift type</w:t>
-      </w:r>
-      <w:proofErr w:type="gramStart"/>
-      <w:r>
-        <w:t>”</w:t>
-      </w:r>
-      <w:r>
-        <w:t>(</w:t>
-      </w:r>
-      <w:proofErr w:type="gramEnd"/>
-      <w:r>
-        <w:t>7am - 11am, 11am – 3pm, 3pm – 7pm, 8pm-11pm)</w:t>
-      </w:r>
-      <w:r>
-        <w:t>.</w:t>
+        <w:spacing w:line="256" w:lineRule="auto"/>
+        <w:rPr>
+          <w:rFonts w:ascii="Century Schoolbook" w:eastAsia="Times New Roman" w:hAnsi="Century Schoolbook" w:cs="Times New Roman"/>
+        </w:rPr>
+      </w:pPr>
+      <w:r>
+        <w:rPr>
+          <w:rFonts w:ascii="Century Schoolbook" w:eastAsia="Times New Roman" w:hAnsi="Century Schoolbook" w:cs="Times New Roman"/>
+        </w:rPr>
+        <w:t>System shows warning message</w:t>
       </w:r>
     </w:p>
     <w:p>
@@ -4226,43 +4517,139 @@
         <w:pStyle w:val="ListParagraph"/>
         <w:numPr>
           <w:ilvl w:val="0"/>
-          <w:numId w:val="5"/>
+          <w:numId w:val="36"/>
         </w:numPr>
-      </w:pPr>
-      <w:r>
-        <w:t>Syst</w:t>
-      </w:r>
-      <w:r>
-        <w:t xml:space="preserve">em shows assigned employees, </w:t>
-      </w:r>
-      <w:r>
-        <w:t>available employees</w:t>
-      </w:r>
-      <w:r>
-        <w:t xml:space="preserve"> and how many hours</w:t>
-      </w:r>
-      <w:r>
-        <w:t xml:space="preserve"> out of the maximum </w:t>
-      </w:r>
-      <w:r>
-        <w:t xml:space="preserve">per </w:t>
-      </w:r>
-      <w:r>
-        <w:t>week</w:t>
-      </w:r>
-      <w:r>
-        <w:t xml:space="preserve"> they </w:t>
+        <w:spacing w:line="256" w:lineRule="auto"/>
+        <w:rPr>
+          <w:rFonts w:ascii="Century Schoolbook" w:eastAsia="Times New Roman" w:hAnsi="Century Schoolbook" w:cs="Times New Roman"/>
+        </w:rPr>
+      </w:pPr>
+      <w:r>
+        <w:rPr>
+          <w:rFonts w:ascii="Century Schoolbook" w:eastAsia="Times New Roman" w:hAnsi="Century Schoolbook" w:cs="Times New Roman"/>
+        </w:rPr>
+        <w:t>Return to MSS step 5</w:t>
+      </w:r>
+    </w:p>
+    <w:p>
+      <w:pPr>
+        <w:rPr>
+          <w:rFonts w:ascii="Century Schoolbook" w:eastAsia="Times New Roman" w:hAnsi="Century Schoolbook" w:cs="Times New Roman"/>
+        </w:rPr>
+      </w:pPr>
+      <w:r>
+        <w:rPr>
+          <w:rFonts w:ascii="Century Schoolbook" w:eastAsia="Times New Roman" w:hAnsi="Century Schoolbook" w:cs="Times New Roman"/>
+        </w:rPr>
+        <w:t xml:space="preserve">5b: The actor has clicked “Remove” </w:t>
+      </w:r>
+    </w:p>
+    <w:p>
+      <w:pPr>
+        <w:numPr>
+          <w:ilvl w:val="0"/>
+          <w:numId w:val="39"/>
+        </w:numPr>
+        <w:spacing w:line="256" w:lineRule="auto"/>
+        <w:ind w:left="1080"/>
+        <w:rPr>
+          <w:rFonts w:ascii="Century Schoolbook" w:eastAsia="Times New Roman" w:hAnsi="Century Schoolbook" w:cs="Times New Roman"/>
+        </w:rPr>
+      </w:pPr>
+      <w:r>
+        <w:rPr>
+          <w:rFonts w:ascii="Century Schoolbook" w:eastAsia="Times New Roman" w:hAnsi="Century Schoolbook" w:cs="Times New Roman"/>
+        </w:rPr>
+        <w:t>System removes the employee from assigned employees for this Week/Day/Shift type and shows confirming message</w:t>
+      </w:r>
+    </w:p>
+    <w:p>
+      <w:pPr>
+        <w:numPr>
+          <w:ilvl w:val="0"/>
+          <w:numId w:val="39"/>
+        </w:numPr>
+        <w:spacing w:line="276" w:lineRule="auto"/>
+        <w:ind w:left="1080"/>
+        <w:contextualSpacing/>
+        <w:rPr>
+          <w:rFonts w:ascii="Century Schoolbook" w:eastAsia="Times New Roman" w:hAnsi="Century Schoolbook" w:cs="Times New Roman"/>
+        </w:rPr>
+      </w:pPr>
+      <w:r>
+        <w:rPr>
+          <w:rFonts w:ascii="Century Schoolbook" w:eastAsia="Times New Roman" w:hAnsi="Century Schoolbook" w:cs="Times New Roman"/>
+        </w:rPr>
+        <w:t>If the employee is in the list of available employees, s</w:t>
+      </w:r>
+      <w:r>
+        <w:rPr>
+          <w:rFonts w:ascii="Century Schoolbook" w:eastAsia="Times New Roman" w:hAnsi="Century Schoolbook" w:cs="Times New Roman"/>
+        </w:rPr>
+        <w:t xml:space="preserve">ystem updates the hours the employee </w:t>
       </w:r>
       <w:proofErr w:type="gramStart"/>
       <w:r>
-        <w:t>are assigned</w:t>
+        <w:rPr>
+          <w:rFonts w:ascii="Century Schoolbook" w:eastAsia="Times New Roman" w:hAnsi="Century Schoolbook" w:cs="Times New Roman"/>
+        </w:rPr>
+        <w:t>has been assigned</w:t>
       </w:r>
       <w:proofErr w:type="gramEnd"/>
       <w:r>
-        <w:t xml:space="preserve"> with, depending on their contract</w:t>
-      </w:r>
-      <w:r>
-        <w:t>.</w:t>
+        <w:rPr>
+          <w:rFonts w:ascii="Century Schoolbook" w:eastAsia="Times New Roman" w:hAnsi="Century Schoolbook" w:cs="Times New Roman"/>
+        </w:rPr>
+        <w:t xml:space="preserve"> with in available employees for this Week/Day/Shift type by subtracting 4 hours.</w:t>
+      </w:r>
+      <w:r>
+        <w:rPr>
+          <w:rFonts w:ascii="Century Schoolbook" w:eastAsia="Times New Roman" w:hAnsi="Century Schoolbook" w:cs="Times New Roman"/>
+        </w:rPr>
+        <w:t xml:space="preserve"> Otherwise, system adds employee in list of available employees and updates assigned hours to the maximum subtracted by 4.</w:t>
+      </w:r>
+    </w:p>
+    <w:p>
+      <w:pPr>
+        <w:numPr>
+          <w:ilvl w:val="0"/>
+          <w:numId w:val="39"/>
+        </w:numPr>
+        <w:spacing w:line="276" w:lineRule="auto"/>
+        <w:ind w:left="1080"/>
+        <w:contextualSpacing/>
+        <w:rPr>
+          <w:rFonts w:ascii="Century Schoolbook" w:eastAsia="Times New Roman" w:hAnsi="Century Schoolbook" w:cs="Times New Roman"/>
+        </w:rPr>
+      </w:pPr>
+      <w:r>
+        <w:rPr>
+          <w:rFonts w:ascii="Century Schoolbook" w:eastAsia="Times New Roman" w:hAnsi="Century Schoolbook" w:cs="Times New Roman"/>
+        </w:rPr>
+        <w:t>End of use case</w:t>
+      </w:r>
+    </w:p>
+    <w:p>
+      <w:pPr>
+        <w:ind w:left="1080"/>
+        <w:contextualSpacing/>
+        <w:rPr>
+          <w:rFonts w:ascii="Century Schoolbook" w:eastAsia="Times New Roman" w:hAnsi="Century Schoolbook" w:cs="Times New Roman"/>
+        </w:rPr>
+      </w:pPr>
+    </w:p>
+    <w:p>
+      <w:pPr>
+        <w:contextualSpacing/>
+        <w:rPr>
+          <w:rFonts w:ascii="Century Schoolbook" w:eastAsia="Times New Roman" w:hAnsi="Century Schoolbook" w:cs="Times New Roman"/>
+        </w:rPr>
+      </w:pPr>
+      <w:r>
+        <w:rPr>
+          <w:rFonts w:ascii="Century Schoolbook" w:eastAsia="Times New Roman" w:hAnsi="Century Schoolbook" w:cs="Times New Roman"/>
+        </w:rPr>
+        <w:t>7a: The assigned hours for the employee have reached the maximum hours they have to work for the week</w:t>
       </w:r>
     </w:p>
     <w:p>
@@ -4270,681 +4657,267 @@
         <w:pStyle w:val="ListParagraph"/>
         <w:numPr>
           <w:ilvl w:val="0"/>
-          <w:numId w:val="5"/>
+          <w:numId w:val="37"/>
         </w:numPr>
-      </w:pPr>
-      <w:r>
-        <w:t>A</w:t>
-      </w:r>
-      <w:r>
-        <w:t>ctor</w:t>
-      </w:r>
-      <w:r>
-        <w:t xml:space="preserve"> </w:t>
-      </w:r>
-      <w:r>
-        <w:t>needs to select</w:t>
-      </w:r>
-      <w:r>
-        <w:t xml:space="preserve"> one of th</w:t>
-      </w:r>
-      <w:r>
-        <w:t>e available employees and click</w:t>
-      </w:r>
-      <w:r>
-        <w:t xml:space="preserve"> “Assign”</w:t>
-      </w:r>
-      <w:r>
-        <w:t>.</w:t>
-      </w:r>
-    </w:p>
-    <w:p>
-      <w:pPr>
-        <w:pStyle w:val="ListParagraph"/>
+        <w:spacing w:line="256" w:lineRule="auto"/>
+        <w:rPr>
+          <w:rFonts w:ascii="Century Schoolbook" w:eastAsia="Times New Roman" w:hAnsi="Century Schoolbook" w:cs="Times New Roman"/>
+        </w:rPr>
+      </w:pPr>
+      <w:r>
+        <w:rPr>
+          <w:rFonts w:ascii="Century Schoolbook" w:eastAsia="Times New Roman" w:hAnsi="Century Schoolbook" w:cs="Times New Roman"/>
+        </w:rPr>
+        <w:t>System removes the employee from available employees for this Week/Day/Shift type</w:t>
+      </w:r>
+    </w:p>
+    <w:p>
+      <w:pPr>
         <w:numPr>
           <w:ilvl w:val="0"/>
-          <w:numId w:val="5"/>
+          <w:numId w:val="37"/>
         </w:numPr>
-      </w:pPr>
-      <w:r>
-        <w:lastRenderedPageBreak/>
-        <w:t xml:space="preserve">System adds the employee to assigned employees </w:t>
-      </w:r>
-      <w:r>
-        <w:t>for this Week/Day/Shift type</w:t>
-      </w:r>
-      <w:r>
-        <w:t xml:space="preserve"> and shows confirming message</w:t>
-      </w:r>
-    </w:p>
-    <w:p>
-      <w:pPr>
-        <w:pStyle w:val="ListParagraph"/>
+        <w:spacing w:line="256" w:lineRule="auto"/>
+        <w:contextualSpacing/>
+        <w:rPr>
+          <w:rFonts w:ascii="Century Schoolbook" w:eastAsia="Times New Roman" w:hAnsi="Century Schoolbook" w:cs="Times New Roman"/>
+        </w:rPr>
+      </w:pPr>
+      <w:r>
+        <w:rPr>
+          <w:rFonts w:ascii="Century Schoolbook" w:eastAsia="Times New Roman" w:hAnsi="Century Schoolbook" w:cs="Times New Roman"/>
+        </w:rPr>
+        <w:t>End of use case</w:t>
+      </w:r>
+    </w:p>
+    <w:p>
+      <w:pPr>
+        <w:rPr>
+          <w:rFonts w:ascii="Century Schoolbook" w:eastAsia="Times New Roman" w:hAnsi="Century Schoolbook" w:cs="Times New Roman"/>
+        </w:rPr>
+      </w:pPr>
+      <w:r>
+        <w:rPr>
+          <w:rFonts w:ascii="Century Schoolbook" w:eastAsia="Times New Roman" w:hAnsi="Century Schoolbook" w:cs="Times New Roman"/>
+        </w:rPr>
+        <w:t>7b: The employee contract is flex</w:t>
+      </w:r>
+    </w:p>
+    <w:p>
+      <w:pPr>
         <w:numPr>
           <w:ilvl w:val="0"/>
-          <w:numId w:val="5"/>
+          <w:numId w:val="38"/>
         </w:numPr>
-      </w:pPr>
-      <w:r>
-        <w:t>System updates</w:t>
-      </w:r>
-      <w:r>
-        <w:t xml:space="preserve"> </w:t>
-      </w:r>
-      <w:r>
-        <w:t xml:space="preserve">the hours the employee </w:t>
-      </w:r>
-      <w:proofErr w:type="gramStart"/>
-      <w:r>
-        <w:t>has been assigned</w:t>
-      </w:r>
-      <w:proofErr w:type="gramEnd"/>
-      <w:r>
-        <w:t xml:space="preserve"> with in available employees for this Week/Day/Shift type by adding 4 hours.</w:t>
-      </w:r>
-    </w:p>
-    <w:p>
-      <w:pPr>
-        <w:rPr>
-          <w:b/>
-        </w:rPr>
-      </w:pPr>
-      <w:r>
-        <w:rPr>
-          <w:b/>
-        </w:rPr>
-        <w:t>Extensions:</w:t>
-      </w:r>
-    </w:p>
-    <w:p>
-      <w:r>
-        <w:t>7</w:t>
-      </w:r>
-      <w:r>
-        <w:t xml:space="preserve">a: </w:t>
-      </w:r>
-      <w:r>
-        <w:t>The assigned hours for the</w:t>
-      </w:r>
-      <w:r>
-        <w:t xml:space="preserve"> employee </w:t>
-      </w:r>
-      <w:r>
-        <w:t>have reached the maximum hours they have to work for the week</w:t>
-      </w:r>
-    </w:p>
-    <w:p>
-      <w:pPr>
-        <w:pStyle w:val="ListParagraph"/>
+        <w:spacing w:line="256" w:lineRule="auto"/>
+        <w:contextualSpacing/>
+        <w:rPr>
+          <w:rFonts w:ascii="Century Schoolbook" w:eastAsia="Times New Roman" w:hAnsi="Century Schoolbook" w:cs="Times New Roman"/>
+        </w:rPr>
+      </w:pPr>
+      <w:r>
+        <w:rPr>
+          <w:rFonts w:ascii="Century Schoolbook" w:eastAsia="Times New Roman" w:hAnsi="Century Schoolbook" w:cs="Times New Roman"/>
+        </w:rPr>
+        <w:t>System doesn’t show assigned hours and maximum hours, doesn’t add hours or remove employee from available employees when this employee is assigned to a shift</w:t>
+      </w:r>
+    </w:p>
+    <w:p>
+      <w:pPr>
+        <w:ind w:left="1080"/>
+        <w:contextualSpacing/>
+        <w:rPr>
+          <w:rFonts w:ascii="Century Schoolbook" w:eastAsia="Times New Roman" w:hAnsi="Century Schoolbook" w:cs="Times New Roman"/>
+        </w:rPr>
+      </w:pPr>
+    </w:p>
+    <w:p>
+      <w:pPr>
+        <w:contextualSpacing/>
+        <w:rPr>
+          <w:rFonts w:ascii="Century Schoolbook" w:eastAsia="Times New Roman" w:hAnsi="Century Schoolbook" w:cs="Times New Roman"/>
+        </w:rPr>
+      </w:pPr>
+    </w:p>
+    <w:p>
+      <w:pPr>
+        <w:pStyle w:val="Heading3"/>
         <w:numPr>
           <w:ilvl w:val="0"/>
-          <w:numId w:val="6"/>
+          <w:numId w:val="41"/>
         </w:numPr>
-      </w:pPr>
-      <w:r>
-        <w:t>System removes</w:t>
-      </w:r>
-      <w:r>
+        <w:rPr>
+          <w:rFonts w:ascii="Century Schoolbook" w:eastAsia="Times New Roman" w:hAnsi="Century Schoolbook" w:cs="Times New Roman"/>
+          <w:sz w:val="24"/>
+          <w:szCs w:val="24"/>
+        </w:rPr>
+      </w:pPr>
+      <w:bookmarkStart w:id="6" w:name="_Toc65376149"/>
+      <w:r>
+        <w:rPr>
+          <w:rStyle w:val="Heading4Char"/>
+          <w:b/>
+          <w:bCs/>
+          <w:caps w:val="0"/>
+          <w:sz w:val="24"/>
+          <w:szCs w:val="24"/>
+        </w:rPr>
+        <w:t>Use case:</w:t>
+      </w:r>
+      <w:r>
+        <w:rPr>
+          <w:rStyle w:val="Heading4Char"/>
+          <w:b/>
+          <w:bCs/>
+          <w:caps w:val="0"/>
+          <w:sz w:val="24"/>
+          <w:szCs w:val="24"/>
+        </w:rPr>
         <w:t xml:space="preserve"> </w:t>
       </w:r>
       <w:r>
-        <w:t>the employee from available employees for this Week/Day/Shift type</w:t>
-      </w:r>
-    </w:p>
-    <w:p>
-      <w:pPr>
-        <w:pStyle w:val="ListParagraph"/>
+        <w:rPr>
+          <w:rFonts w:ascii="Century Schoolbook" w:eastAsia="Times New Roman" w:hAnsi="Century Schoolbook" w:cs="Times New Roman"/>
+          <w:sz w:val="24"/>
+          <w:szCs w:val="24"/>
+        </w:rPr>
+        <w:t>View shifts and assigned employees</w:t>
+      </w:r>
+      <w:bookmarkEnd w:id="6"/>
+    </w:p>
+    <w:p>
+      <w:pPr>
+        <w:rPr>
+          <w:rFonts w:ascii="Century Schoolbook" w:eastAsia="Times New Roman" w:hAnsi="Century Schoolbook" w:cs="Times New Roman"/>
+          <w:bCs/>
+        </w:rPr>
+      </w:pPr>
+      <w:r>
+        <w:rPr>
+          <w:rFonts w:ascii="Century Schoolbook" w:eastAsia="Times New Roman" w:hAnsi="Century Schoolbook" w:cs="Times New Roman"/>
+          <w:b/>
+          <w:bCs/>
+        </w:rPr>
+        <w:t>Related:</w:t>
+      </w:r>
+      <w:r>
+        <w:rPr>
+          <w:rFonts w:ascii="Century Schoolbook" w:eastAsia="Times New Roman" w:hAnsi="Century Schoolbook" w:cs="Times New Roman"/>
+          <w:bCs/>
+        </w:rPr>
+        <w:t xml:space="preserve"> FR-02</w:t>
+      </w:r>
+      <w:r>
+        <w:rPr>
+          <w:rFonts w:ascii="Century Schoolbook" w:eastAsia="Times New Roman" w:hAnsi="Century Schoolbook" w:cs="Times New Roman"/>
+          <w:b/>
+          <w:bCs/>
+        </w:rPr>
+        <w:t>.</w:t>
+      </w:r>
+    </w:p>
+    <w:p>
+      <w:pPr>
+        <w:rPr>
+          <w:rFonts w:ascii="Century Schoolbook" w:eastAsia="Times New Roman" w:hAnsi="Century Schoolbook" w:cs="Times New Roman"/>
+        </w:rPr>
+      </w:pPr>
+      <w:r>
+        <w:rPr>
+          <w:rFonts w:ascii="Century Schoolbook" w:eastAsia="Times New Roman" w:hAnsi="Century Schoolbook" w:cs="Times New Roman"/>
+          <w:b/>
+        </w:rPr>
+        <w:t>Actor:</w:t>
+      </w:r>
+      <w:r>
+        <w:rPr>
+          <w:rFonts w:ascii="Century Schoolbook" w:eastAsia="Times New Roman" w:hAnsi="Century Schoolbook" w:cs="Times New Roman"/>
+        </w:rPr>
+        <w:t xml:space="preserve"> Department Manager</w:t>
+      </w:r>
+    </w:p>
+    <w:p>
+      <w:pPr>
+        <w:rPr>
+          <w:rFonts w:ascii="Century Schoolbook" w:eastAsia="Times New Roman" w:hAnsi="Century Schoolbook" w:cs="Times New Roman"/>
+          <w:b/>
+        </w:rPr>
+      </w:pPr>
+      <w:r>
+        <w:rPr>
+          <w:rFonts w:ascii="Century Schoolbook" w:eastAsia="Times New Roman" w:hAnsi="Century Schoolbook" w:cs="Times New Roman"/>
+          <w:b/>
+        </w:rPr>
+        <w:lastRenderedPageBreak/>
+        <w:t xml:space="preserve">Main Success Scenario: </w:t>
+      </w:r>
+    </w:p>
+    <w:p>
+      <w:pPr>
         <w:numPr>
           <w:ilvl w:val="0"/>
-          <w:numId w:val="6"/>
+          <w:numId w:val="40"/>
         </w:numPr>
-      </w:pPr>
-      <w:r>
-        <w:t>End of use case</w:t>
-      </w:r>
-    </w:p>
-    <w:p>
-      <w:r>
-        <w:t>7b: The employee</w:t>
-      </w:r>
-      <w:r>
-        <w:t xml:space="preserve"> contract is flex</w:t>
-      </w:r>
-    </w:p>
-    <w:p>
-      <w:pPr>
-        <w:pStyle w:val="ListParagraph"/>
+        <w:spacing w:line="256" w:lineRule="auto"/>
+        <w:rPr>
+          <w:rFonts w:ascii="Century Schoolbook" w:eastAsia="Times New Roman" w:hAnsi="Century Schoolbook" w:cs="Times New Roman"/>
+        </w:rPr>
+      </w:pPr>
+      <w:r>
+        <w:rPr>
+          <w:rFonts w:ascii="Century Schoolbook" w:eastAsia="Times New Roman" w:hAnsi="Century Schoolbook" w:cs="Times New Roman"/>
+        </w:rPr>
+        <w:t xml:space="preserve">Actor clicks “View Shifts” tab page. </w:t>
+      </w:r>
+    </w:p>
+    <w:p>
+      <w:r>
+        <w:rPr>
+          <w:rFonts w:ascii="Century Schoolbook" w:eastAsia="Times New Roman" w:hAnsi="Century Schoolbook" w:cs="Times New Roman"/>
+        </w:rPr>
+        <w:t>System displays a table with days of the week, shifts and assigned employees</w:t>
+      </w:r>
+    </w:p>
+    <w:p/>
+    <w:p>
+      <w:pPr>
+        <w:pStyle w:val="Heading3"/>
         <w:numPr>
           <w:ilvl w:val="0"/>
-          <w:numId w:val="30"/>
+          <w:numId w:val="41"/>
         </w:numPr>
-      </w:pPr>
-      <w:r>
-        <w:t>System doesn’t show assigned hours and maximum hours, doesn’t add hours or remove employee from available employees when this employee is assigned to a shift</w:t>
-      </w:r>
-    </w:p>
-    <w:p>
-      <w:pPr>
-        <w:pStyle w:val="Heading3"/>
         <w:rPr>
           <w:sz w:val="24"/>
           <w:szCs w:val="24"/>
         </w:rPr>
       </w:pPr>
-      <w:bookmarkStart w:id="9" w:name="_Toc65376148"/>
-      <w:r>
-        <w:rPr>
+      <w:bookmarkStart w:id="7" w:name="_Toc65376150"/>
+      <w:r>
+        <w:rPr>
+          <w:rStyle w:val="Heading4Char"/>
           <w:b/>
           <w:bCs/>
+          <w:caps w:val="0"/>
           <w:sz w:val="24"/>
           <w:szCs w:val="24"/>
         </w:rPr>
-        <w:t>Use case:</w:t>
+        <w:t xml:space="preserve">Use case: </w:t>
       </w:r>
       <w:r>
         <w:rPr>
           <w:sz w:val="24"/>
           <w:szCs w:val="24"/>
         </w:rPr>
-        <w:t xml:space="preserve"> </w:t>
+        <w:t>Stock R</w:t>
       </w:r>
       <w:r>
         <w:rPr>
           <w:sz w:val="24"/>
           <w:szCs w:val="24"/>
         </w:rPr>
-        <w:t>R</w:t>
-      </w:r>
-      <w:r>
-        <w:rPr>
-          <w:sz w:val="24"/>
-          <w:szCs w:val="24"/>
-        </w:rPr>
-        <w:t xml:space="preserve">emove </w:t>
-      </w:r>
-      <w:r>
-        <w:rPr>
-          <w:sz w:val="24"/>
-          <w:szCs w:val="24"/>
-        </w:rPr>
-        <w:t>e</w:t>
-      </w:r>
-      <w:r>
-        <w:rPr>
-          <w:sz w:val="24"/>
-          <w:szCs w:val="24"/>
-        </w:rPr>
-        <w:t xml:space="preserve">mployees from </w:t>
-      </w:r>
-      <w:r>
-        <w:rPr>
-          <w:sz w:val="24"/>
-          <w:szCs w:val="24"/>
-        </w:rPr>
-        <w:t>s</w:t>
-      </w:r>
-      <w:r>
-        <w:rPr>
-          <w:sz w:val="24"/>
-          <w:szCs w:val="24"/>
-        </w:rPr>
-        <w:t>hifts</w:t>
-      </w:r>
-      <w:bookmarkEnd w:id="9"/>
-    </w:p>
-    <w:p>
-      <w:r>
-        <w:t xml:space="preserve">Related: </w:t>
-      </w:r>
-      <w:r>
-        <w:rPr>
-          <w:rStyle w:val="Strong"/>
-        </w:rPr>
-        <w:t>FR-0</w:t>
-      </w:r>
-      <w:r>
-        <w:rPr>
-          <w:rStyle w:val="Strong"/>
-        </w:rPr>
-        <w:t>2</w:t>
-      </w:r>
-      <w:r>
-        <w:rPr>
-          <w:rStyle w:val="Strong"/>
-        </w:rPr>
-        <w:t>.</w:t>
-      </w:r>
-    </w:p>
-    <w:p>
-      <w:r>
-        <w:rPr>
-          <w:b/>
-        </w:rPr>
-        <w:t>Actor:</w:t>
-      </w:r>
-      <w:r>
-        <w:t xml:space="preserve"> </w:t>
-      </w:r>
-      <w:r>
-        <w:t xml:space="preserve">HR </w:t>
-      </w:r>
-      <w:r>
-        <w:t>Administrator</w:t>
-      </w:r>
-    </w:p>
-    <w:p>
-      <w:pPr>
-        <w:rPr>
-          <w:b/>
-        </w:rPr>
-      </w:pPr>
-      <w:r>
-        <w:rPr>
-          <w:b/>
-        </w:rPr>
-        <w:t>Main Success Scenario:</w:t>
-      </w:r>
-    </w:p>
-    <w:p>
-      <w:pPr>
-        <w:pStyle w:val="ListParagraph"/>
-        <w:numPr>
-          <w:ilvl w:val="0"/>
-          <w:numId w:val="31"/>
-        </w:numPr>
-      </w:pPr>
-      <w:r>
-        <w:t xml:space="preserve">Actor clicks “Assign Shifts” tab page. </w:t>
-      </w:r>
-    </w:p>
-    <w:p>
-      <w:pPr>
-        <w:pStyle w:val="ListParagraph"/>
-        <w:numPr>
-          <w:ilvl w:val="0"/>
-          <w:numId w:val="31"/>
-        </w:numPr>
-      </w:pPr>
-      <w:r>
-        <w:t>System displays current month</w:t>
-      </w:r>
-    </w:p>
-    <w:p>
-      <w:pPr>
-        <w:pStyle w:val="ListParagraph"/>
-        <w:numPr>
-          <w:ilvl w:val="0"/>
-          <w:numId w:val="31"/>
-        </w:numPr>
-      </w:pPr>
-      <w:r>
-        <w:t>Actor chooses “Week” (1-4 for the current month), “Day” and “Shift type</w:t>
-      </w:r>
-      <w:proofErr w:type="gramStart"/>
-      <w:r>
-        <w:t>”(</w:t>
-      </w:r>
-      <w:proofErr w:type="gramEnd"/>
-      <w:r>
-        <w:t>7am - 11am, 11am – 3pm, 3pm – 7pm, 8pm-11pm).</w:t>
-      </w:r>
-    </w:p>
-    <w:p>
-      <w:pPr>
-        <w:pStyle w:val="ListParagraph"/>
-        <w:numPr>
-          <w:ilvl w:val="0"/>
-          <w:numId w:val="31"/>
-        </w:numPr>
-      </w:pPr>
-      <w:r>
-        <w:t xml:space="preserve">System shows assigned employees, available employees and how many hours out of the maximum per week they </w:t>
-      </w:r>
-      <w:proofErr w:type="gramStart"/>
-      <w:r>
-        <w:t>are assigned</w:t>
-      </w:r>
-      <w:proofErr w:type="gramEnd"/>
-      <w:r>
-        <w:t xml:space="preserve"> with, depending on their contract.</w:t>
-      </w:r>
-    </w:p>
-    <w:p>
-      <w:pPr>
-        <w:pStyle w:val="ListParagraph"/>
-        <w:numPr>
-          <w:ilvl w:val="0"/>
-          <w:numId w:val="31"/>
-        </w:numPr>
-      </w:pPr>
-      <w:r>
-        <w:t>Actor needs to select one of the assigned employees and click “Remove”.</w:t>
-      </w:r>
-    </w:p>
-    <w:p>
-      <w:pPr>
-        <w:pStyle w:val="ListParagraph"/>
-        <w:numPr>
-          <w:ilvl w:val="0"/>
-          <w:numId w:val="31"/>
-        </w:numPr>
-      </w:pPr>
-      <w:r>
-        <w:t xml:space="preserve">System removes the employee from assigned employees </w:t>
-      </w:r>
-      <w:r>
-        <w:t>for this Week/Day/Shift type</w:t>
-      </w:r>
-      <w:r>
-        <w:t xml:space="preserve"> and shows confirming message</w:t>
-      </w:r>
-    </w:p>
-    <w:p>
-      <w:pPr>
-        <w:pStyle w:val="ListParagraph"/>
-        <w:numPr>
-          <w:ilvl w:val="0"/>
-          <w:numId w:val="31"/>
-        </w:numPr>
-      </w:pPr>
-      <w:r>
-        <w:t>System updates</w:t>
-      </w:r>
-      <w:r>
-        <w:t xml:space="preserve"> </w:t>
-      </w:r>
-      <w:r>
-        <w:t xml:space="preserve">the hours the employee </w:t>
-      </w:r>
-      <w:proofErr w:type="gramStart"/>
-      <w:r>
-        <w:t>has been assigned</w:t>
-      </w:r>
-      <w:proofErr w:type="gramEnd"/>
-      <w:r>
-        <w:t xml:space="preserve"> with in available employees for this Week/Day/Shift type by subtracting 4 hours.</w:t>
-      </w:r>
-    </w:p>
-    <w:p>
-      <w:pPr>
-        <w:rPr>
-          <w:b/>
-        </w:rPr>
-      </w:pPr>
-      <w:r>
-        <w:rPr>
-          <w:b/>
-        </w:rPr>
-        <w:t>Extensions:</w:t>
-      </w:r>
-    </w:p>
-    <w:p>
-      <w:r>
-        <w:t>7</w:t>
-      </w:r>
-      <w:r>
-        <w:t xml:space="preserve">a: </w:t>
-      </w:r>
-      <w:r>
-        <w:t xml:space="preserve">The employee </w:t>
-      </w:r>
-      <w:r>
-        <w:t>is not in the list of available employees</w:t>
-      </w:r>
-    </w:p>
-    <w:p>
-      <w:pPr>
-        <w:pStyle w:val="ListParagraph"/>
-        <w:numPr>
-          <w:ilvl w:val="0"/>
-          <w:numId w:val="8"/>
-        </w:numPr>
-      </w:pPr>
-      <w:r>
-        <w:t xml:space="preserve">System </w:t>
-      </w:r>
-      <w:r>
-        <w:t>adds employee in list of available employees and updates assigned hours to the maximum subtracted by 4</w:t>
-      </w:r>
-    </w:p>
-    <w:p>
-      <w:pPr>
-        <w:pStyle w:val="ListParagraph"/>
-        <w:numPr>
-          <w:ilvl w:val="0"/>
-          <w:numId w:val="8"/>
-        </w:numPr>
-      </w:pPr>
-      <w:r>
-        <w:t>End of use case</w:t>
-      </w:r>
-    </w:p>
-    <w:p>
-      <w:pPr>
-        <w:pStyle w:val="ListParagraph"/>
-        <w:ind w:left="1080"/>
-      </w:pPr>
-    </w:p>
-    <w:p>
-      <w:pPr>
-        <w:pStyle w:val="Heading3"/>
-        <w:rPr>
-          <w:sz w:val="24"/>
-          <w:szCs w:val="24"/>
-        </w:rPr>
-      </w:pPr>
-      <w:bookmarkStart w:id="10" w:name="_Toc65376149"/>
-      <w:r>
-        <w:rPr>
-          <w:b/>
-          <w:bCs/>
-          <w:sz w:val="24"/>
-          <w:szCs w:val="24"/>
-        </w:rPr>
-        <w:t>Use case:</w:t>
-      </w:r>
-      <w:r>
-        <w:rPr>
-          <w:sz w:val="24"/>
-          <w:szCs w:val="24"/>
-        </w:rPr>
-        <w:t xml:space="preserve"> View </w:t>
-      </w:r>
-      <w:r>
-        <w:rPr>
-          <w:sz w:val="24"/>
-          <w:szCs w:val="24"/>
-        </w:rPr>
-        <w:t>s</w:t>
-      </w:r>
-      <w:r>
-        <w:rPr>
-          <w:sz w:val="24"/>
-          <w:szCs w:val="24"/>
-        </w:rPr>
-        <w:t xml:space="preserve">hifts and </w:t>
-      </w:r>
-      <w:r>
-        <w:rPr>
-          <w:sz w:val="24"/>
-          <w:szCs w:val="24"/>
-        </w:rPr>
-        <w:t>a</w:t>
-      </w:r>
-      <w:r>
-        <w:rPr>
-          <w:sz w:val="24"/>
-          <w:szCs w:val="24"/>
-        </w:rPr>
-        <w:t xml:space="preserve">ssigned </w:t>
-      </w:r>
-      <w:r>
-        <w:rPr>
-          <w:sz w:val="24"/>
-          <w:szCs w:val="24"/>
-        </w:rPr>
-        <w:t>e</w:t>
-      </w:r>
-      <w:r>
-        <w:rPr>
-          <w:sz w:val="24"/>
-          <w:szCs w:val="24"/>
-        </w:rPr>
-        <w:t>mployees</w:t>
-      </w:r>
-      <w:bookmarkEnd w:id="10"/>
-    </w:p>
-    <w:p>
-      <w:pPr>
-        <w:rPr>
-          <w:bCs/>
-        </w:rPr>
-      </w:pPr>
-      <w:r>
-        <w:rPr>
-          <w:bCs/>
-        </w:rPr>
-        <w:t xml:space="preserve">Related: </w:t>
-      </w:r>
-      <w:r>
-        <w:rPr>
-          <w:rStyle w:val="Strong"/>
-        </w:rPr>
-        <w:t>FR-0</w:t>
-      </w:r>
-      <w:r>
-        <w:rPr>
-          <w:rStyle w:val="Strong"/>
-        </w:rPr>
-        <w:t>2</w:t>
-      </w:r>
-      <w:r>
-        <w:rPr>
-          <w:rStyle w:val="Strong"/>
-        </w:rPr>
-        <w:t>.</w:t>
-      </w:r>
-    </w:p>
-    <w:p>
-      <w:r>
-        <w:rPr>
-          <w:b/>
-        </w:rPr>
-        <w:lastRenderedPageBreak/>
-        <w:t>Actor:</w:t>
-      </w:r>
-      <w:r>
-        <w:t xml:space="preserve"> </w:t>
-      </w:r>
-      <w:r>
-        <w:t xml:space="preserve">HR </w:t>
-      </w:r>
-      <w:r>
-        <w:t>Administrator</w:t>
-      </w:r>
-    </w:p>
-    <w:p>
-      <w:pPr>
-        <w:rPr>
-          <w:b/>
-        </w:rPr>
-      </w:pPr>
-      <w:r>
-        <w:rPr>
-          <w:b/>
-        </w:rPr>
-        <w:t>Main Success Scenario:</w:t>
-      </w:r>
-      <w:r>
-        <w:rPr>
-          <w:b/>
-        </w:rPr>
-        <w:t xml:space="preserve"> </w:t>
-      </w:r>
-    </w:p>
-    <w:p>
-      <w:pPr>
-        <w:pStyle w:val="ListParagraph"/>
-        <w:numPr>
-          <w:ilvl w:val="0"/>
-          <w:numId w:val="9"/>
-        </w:numPr>
-      </w:pPr>
-      <w:r>
-        <w:t>A</w:t>
-      </w:r>
-      <w:r>
-        <w:t>c</w:t>
-      </w:r>
-      <w:r>
-        <w:t>tor clicks “View Shifts” tab page</w:t>
-      </w:r>
-      <w:r>
-        <w:t>.</w:t>
-      </w:r>
-      <w:r>
-        <w:t xml:space="preserve"> </w:t>
-      </w:r>
-    </w:p>
-    <w:p>
-      <w:pPr>
-        <w:pStyle w:val="ListParagraph"/>
-        <w:numPr>
-          <w:ilvl w:val="0"/>
-          <w:numId w:val="9"/>
-        </w:numPr>
-      </w:pPr>
-      <w:r>
-        <w:t xml:space="preserve">System displays a table with days of the week, shifts and </w:t>
-      </w:r>
-      <w:r>
-        <w:t>assigned employees</w:t>
-      </w:r>
-      <w:r>
-        <w:t>.</w:t>
-      </w:r>
-    </w:p>
-    <w:p/>
-    <w:p>
-      <w:pPr>
-        <w:pStyle w:val="Heading3"/>
-        <w:rPr>
-          <w:sz w:val="24"/>
-          <w:szCs w:val="24"/>
-        </w:rPr>
-      </w:pPr>
-      <w:bookmarkStart w:id="11" w:name="_Toc65376150"/>
-      <w:r>
-        <w:rPr>
-          <w:b/>
-          <w:bCs/>
-          <w:sz w:val="24"/>
-          <w:szCs w:val="24"/>
-        </w:rPr>
-        <w:t>Use case:</w:t>
-      </w:r>
-      <w:r>
-        <w:rPr>
-          <w:sz w:val="24"/>
-          <w:szCs w:val="24"/>
-        </w:rPr>
-        <w:t xml:space="preserve"> </w:t>
-      </w:r>
-      <w:r>
-        <w:rPr>
-          <w:sz w:val="24"/>
-          <w:szCs w:val="24"/>
-        </w:rPr>
-        <w:t>Stock R</w:t>
-      </w:r>
-      <w:r>
-        <w:rPr>
-          <w:sz w:val="24"/>
-          <w:szCs w:val="24"/>
-        </w:rPr>
         <w:t>equest</w:t>
       </w:r>
-      <w:bookmarkEnd w:id="11"/>
+      <w:bookmarkEnd w:id="7"/>
       <w:r>
         <w:rPr>
           <w:sz w:val="24"/>
@@ -5063,12 +5036,7 @@
         <w:t>can be proce</w:t>
       </w:r>
       <w:r>
-        <w:t>s</w:t>
-      </w:r>
-      <w:bookmarkStart w:id="12" w:name="_GoBack"/>
-      <w:bookmarkEnd w:id="12"/>
-      <w:r>
-        <w:t>sed</w:t>
+        <w:t>ssed</w:t>
       </w:r>
       <w:proofErr w:type="gramEnd"/>
       <w:r>
@@ -5186,36 +5154,35 @@
     <w:p>
       <w:pPr>
         <w:pStyle w:val="Heading3"/>
+        <w:numPr>
+          <w:ilvl w:val="0"/>
+          <w:numId w:val="41"/>
+        </w:numPr>
         <w:rPr>
           <w:sz w:val="24"/>
           <w:szCs w:val="24"/>
         </w:rPr>
       </w:pPr>
-      <w:bookmarkStart w:id="13" w:name="_Toc65376152"/>
-      <w:r>
-        <w:rPr>
+      <w:r>
+        <w:rPr>
+          <w:rStyle w:val="Heading4Char"/>
           <w:b/>
           <w:bCs/>
+          <w:caps w:val="0"/>
           <w:sz w:val="24"/>
           <w:szCs w:val="24"/>
         </w:rPr>
-        <w:t>Use case:</w:t>
-      </w:r>
-      <w:r>
-        <w:rPr>
+        <w:t xml:space="preserve">Use case: </w:t>
+      </w:r>
+      <w:r>
+        <w:rPr>
+          <w:rStyle w:val="Heading4Char"/>
+          <w:caps w:val="0"/>
           <w:sz w:val="24"/>
           <w:szCs w:val="24"/>
         </w:rPr>
-        <w:t xml:space="preserve"> </w:t>
-      </w:r>
-      <w:r>
-        <w:rPr>
-          <w:sz w:val="24"/>
-          <w:szCs w:val="24"/>
-        </w:rPr>
-        <w:t>View stock statistics.</w:t>
-      </w:r>
-      <w:bookmarkEnd w:id="13"/>
+        <w:t>View Stock Statistics</w:t>
+      </w:r>
     </w:p>
     <w:p>
       <w:r>
@@ -5376,44 +5343,42 @@
     <w:p>
       <w:pPr>
         <w:pStyle w:val="Heading3"/>
+        <w:numPr>
+          <w:ilvl w:val="0"/>
+          <w:numId w:val="41"/>
+        </w:numPr>
         <w:rPr>
           <w:sz w:val="24"/>
           <w:szCs w:val="24"/>
         </w:rPr>
       </w:pPr>
-      <w:bookmarkStart w:id="14" w:name="_Toc65376153"/>
-      <w:r>
-        <w:rPr>
+      <w:r>
+        <w:rPr>
+          <w:rStyle w:val="Heading4Char"/>
           <w:b/>
           <w:bCs/>
+          <w:caps w:val="0"/>
           <w:sz w:val="24"/>
           <w:szCs w:val="24"/>
         </w:rPr>
-        <w:lastRenderedPageBreak/>
-        <w:t>Use case:</w:t>
-      </w:r>
-      <w:r>
-        <w:rPr>
+        <w:t xml:space="preserve">Use case: </w:t>
+      </w:r>
+      <w:r>
+        <w:rPr>
+          <w:rStyle w:val="Heading4Char"/>
+          <w:caps w:val="0"/>
           <w:sz w:val="24"/>
           <w:szCs w:val="24"/>
         </w:rPr>
-        <w:t xml:space="preserve"> </w:t>
+        <w:t>Product Search</w:t>
       </w:r>
       <w:r>
         <w:rPr>
           <w:sz w:val="24"/>
           <w:szCs w:val="24"/>
         </w:rPr>
-        <w:t>Product search</w:t>
-      </w:r>
-      <w:r>
-        <w:rPr>
-          <w:sz w:val="24"/>
-          <w:szCs w:val="24"/>
-        </w:rPr>
         <w:t>.</w:t>
       </w:r>
-      <w:bookmarkEnd w:id="14"/>
     </w:p>
     <w:p>
       <w:r>
@@ -5448,6 +5413,7 @@
         <w:rPr>
           <w:b/>
         </w:rPr>
+        <w:lastRenderedPageBreak/>
         <w:t>Actor:</w:t>
       </w:r>
       <w:r>
@@ -5582,36 +5548,37 @@
     <w:p>
       <w:pPr>
         <w:pStyle w:val="Heading3"/>
+        <w:numPr>
+          <w:ilvl w:val="0"/>
+          <w:numId w:val="41"/>
+        </w:numPr>
         <w:rPr>
           <w:sz w:val="24"/>
           <w:szCs w:val="24"/>
         </w:rPr>
       </w:pPr>
-      <w:bookmarkStart w:id="15" w:name="_Toc65376154"/>
-      <w:r>
-        <w:rPr>
+      <w:bookmarkStart w:id="8" w:name="_Toc65376154"/>
+      <w:r>
+        <w:rPr>
+          <w:rStyle w:val="Heading4Char"/>
           <w:b/>
           <w:bCs/>
+          <w:caps w:val="0"/>
           <w:sz w:val="24"/>
           <w:szCs w:val="24"/>
         </w:rPr>
-        <w:t>Use case:</w:t>
-      </w:r>
-      <w:r>
-        <w:rPr>
+        <w:t xml:space="preserve">Use case: </w:t>
+      </w:r>
+      <w:bookmarkEnd w:id="8"/>
+      <w:r>
+        <w:rPr>
+          <w:rStyle w:val="Heading4Char"/>
+          <w:caps w:val="0"/>
           <w:sz w:val="24"/>
           <w:szCs w:val="24"/>
         </w:rPr>
-        <w:t xml:space="preserve"> View employee statistics</w:t>
-      </w:r>
-      <w:r>
-        <w:rPr>
-          <w:sz w:val="24"/>
-          <w:szCs w:val="24"/>
-        </w:rPr>
-        <w:t>.</w:t>
-      </w:r>
-      <w:bookmarkEnd w:id="15"/>
+        <w:t>View Employee Statistics</w:t>
+      </w:r>
     </w:p>
     <w:p>
       <w:r>
@@ -5722,21 +5689,26 @@
     <w:p>
       <w:pPr>
         <w:pStyle w:val="Heading3"/>
+        <w:numPr>
+          <w:ilvl w:val="0"/>
+          <w:numId w:val="41"/>
+        </w:numPr>
         <w:rPr>
           <w:sz w:val="24"/>
           <w:szCs w:val="24"/>
         </w:rPr>
       </w:pPr>
-      <w:bookmarkStart w:id="16" w:name="_Toc65376155"/>
-      <w:r>
-        <w:rPr>
-          <w:rStyle w:val="Heading6Char"/>
+      <w:bookmarkStart w:id="9" w:name="_Toc65376155"/>
+      <w:r>
+        <w:rPr>
+          <w:rStyle w:val="Heading4Char"/>
+          <w:b/>
+          <w:bCs/>
           <w:caps w:val="0"/>
-          <w:color w:val="auto"/>
           <w:sz w:val="24"/>
           <w:szCs w:val="24"/>
         </w:rPr>
-        <w:t>Use case:</w:t>
+        <w:t xml:space="preserve">Use case: </w:t>
       </w:r>
       <w:r>
         <w:rPr>
@@ -5748,7 +5720,7 @@
           <w:sz w:val="24"/>
           <w:szCs w:val="24"/>
         </w:rPr>
-        <w:t xml:space="preserve"> Employee search</w:t>
+        <w:t>Employee search</w:t>
       </w:r>
       <w:r>
         <w:rPr>
@@ -5757,7 +5729,7 @@
         </w:rPr>
         <w:t>.</w:t>
       </w:r>
-      <w:bookmarkEnd w:id="16"/>
+      <w:bookmarkEnd w:id="9"/>
     </w:p>
     <w:p>
       <w:r>
@@ -5891,23 +5863,10 @@
     <w:p>
       <w:pPr>
         <w:pStyle w:val="Heading3"/>
-        <w:rPr>
-          <w:sz w:val="24"/>
-          <w:szCs w:val="24"/>
-        </w:rPr>
-      </w:pPr>
-      <w:bookmarkStart w:id="17" w:name="_Toc65376156"/>
-      <w:r>
-        <w:rPr>
-          <w:rStyle w:val="Heading6Char"/>
-          <w:caps w:val="0"/>
-          <w:color w:val="auto"/>
-          <w:sz w:val="24"/>
-          <w:szCs w:val="24"/>
-        </w:rPr>
-        <w:t>Use case:</w:t>
-      </w:r>
-      <w:r>
+        <w:numPr>
+          <w:ilvl w:val="0"/>
+          <w:numId w:val="41"/>
+        </w:numPr>
         <w:rPr>
           <w:rStyle w:val="Heading6Char"/>
           <w:b w:val="0"/>
@@ -5917,18 +5876,40 @@
           <w:sz w:val="24"/>
           <w:szCs w:val="24"/>
         </w:rPr>
-        <w:t xml:space="preserve"> Log out</w:t>
-      </w:r>
-      <w:r>
-        <w:rPr>
+      </w:pPr>
+      <w:bookmarkStart w:id="10" w:name="_Toc65376156"/>
+      <w:r>
+        <w:rPr>
+          <w:rStyle w:val="Heading4Char"/>
+          <w:b/>
+          <w:bCs/>
+          <w:caps w:val="0"/>
           <w:sz w:val="24"/>
           <w:szCs w:val="24"/>
         </w:rPr>
+        <w:t xml:space="preserve">Use case: </w:t>
+      </w:r>
+      <w:r>
+        <w:rPr>
+          <w:rStyle w:val="Heading4Char"/>
+          <w:caps w:val="0"/>
+          <w:sz w:val="24"/>
+          <w:szCs w:val="24"/>
+        </w:rPr>
+        <w:t>Log Out</w:t>
+      </w:r>
+      <w:r>
+        <w:rPr>
+          <w:sz w:val="24"/>
+          <w:szCs w:val="24"/>
+        </w:rPr>
         <w:t>.</w:t>
       </w:r>
-      <w:bookmarkEnd w:id="17"/>
-    </w:p>
-    <w:p>
+    </w:p>
+    <w:p>
+      <w:bookmarkStart w:id="11" w:name="_GoBack"/>
+      <w:bookmarkEnd w:id="10"/>
+      <w:bookmarkEnd w:id="11"/>
       <w:r>
         <w:t xml:space="preserve">Related: </w:t>
       </w:r>
@@ -6002,11 +5983,11 @@
         <w:t>The application logs out the user and displays the log in page.</w:t>
       </w:r>
     </w:p>
-    <w:bookmarkStart w:id="18" w:name="_Toc65376157"/>
     <w:p>
       <w:pPr>
         <w:pStyle w:val="Heading1"/>
       </w:pPr>
+      <w:bookmarkStart w:id="12" w:name="_Toc65376157"/>
       <w:r>
         <w:rPr>
           <w:noProof/>
@@ -6087,7 +6068,7 @@
               </wp:anchor>
             </w:drawing>
           </mc:Choice>
-          <mc:Fallback xmlns:cx2="http://schemas.microsoft.com/office/drawing/2015/10/21/chartex" xmlns:cx3="http://schemas.microsoft.com/office/drawing/2016/5/9/chartex" xmlns:cx4="http://schemas.microsoft.com/office/drawing/2016/5/10/chartex" xmlns:cx5="http://schemas.microsoft.com/office/drawing/2016/5/11/chartex" xmlns:cx6="http://schemas.microsoft.com/office/drawing/2016/5/12/chartex" xmlns:cx7="http://schemas.microsoft.com/office/drawing/2016/5/13/chartex" xmlns:cx8="http://schemas.microsoft.com/office/drawing/2016/5/14/chartex" xmlns:aink="http://schemas.microsoft.com/office/drawing/2016/ink" xmlns:am3d="http://schemas.microsoft.com/office/drawing/2017/model3d" xmlns:w16cex="http://schemas.microsoft.com/office/word/2018/wordml/cex" xmlns:w16cid="http://schemas.microsoft.com/office/word/2016/wordml/cid" xmlns:w16="http://schemas.microsoft.com/office/word/2018/wordml">
+          <mc:Fallback>
             <w:pict>
               <v:shape w14:anchorId="4B15581C" id="Text Box 2" o:spid="_x0000_s1027" type="#_x0000_t202" style="position:absolute;margin-left:30pt;margin-top:551.1pt;width:185.9pt;height:110.6pt;z-index:251683840;visibility:visible;mso-wrap-style:square;mso-width-percent:400;mso-height-percent:200;mso-wrap-distance-left:9pt;mso-wrap-distance-top:3.6pt;mso-wrap-distance-right:9pt;mso-wrap-distance-bottom:3.6pt;mso-position-horizontal:absolute;mso-position-horizontal-relative:text;mso-position-vertical:absolute;mso-position-vertical-relative:text;mso-width-percent:400;mso-height-percent:200;mso-width-relative:margin;mso-height-relative:margin;v-text-anchor:top" o:gfxdata="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" filled="f" stroked="f">
                 <v:textbox style="mso-fit-shape-to-text:t">
@@ -6190,7 +6171,7 @@
               </wp:anchor>
             </w:drawing>
           </mc:Choice>
-          <mc:Fallback xmlns:cx2="http://schemas.microsoft.com/office/drawing/2015/10/21/chartex" xmlns:cx3="http://schemas.microsoft.com/office/drawing/2016/5/9/chartex" xmlns:cx4="http://schemas.microsoft.com/office/drawing/2016/5/10/chartex" xmlns:cx5="http://schemas.microsoft.com/office/drawing/2016/5/11/chartex" xmlns:cx6="http://schemas.microsoft.com/office/drawing/2016/5/12/chartex" xmlns:cx7="http://schemas.microsoft.com/office/drawing/2016/5/13/chartex" xmlns:cx8="http://schemas.microsoft.com/office/drawing/2016/5/14/chartex" xmlns:aink="http://schemas.microsoft.com/office/drawing/2016/ink" xmlns:am3d="http://schemas.microsoft.com/office/drawing/2017/model3d" xmlns:w16cex="http://schemas.microsoft.com/office/word/2018/wordml/cex" xmlns:w16cid="http://schemas.microsoft.com/office/word/2016/wordml/cid" xmlns:w16="http://schemas.microsoft.com/office/word/2018/wordml">
+          <mc:Fallback>
             <w:pict>
               <v:shape w14:anchorId="67768DF8" id="_x0000_s1028" type="#_x0000_t202" style="position:absolute;margin-left:252.1pt;margin-top:407.05pt;width:185.9pt;height:110.6pt;z-index:251681792;visibility:visible;mso-wrap-style:square;mso-width-percent:400;mso-height-percent:200;mso-wrap-distance-left:9pt;mso-wrap-distance-top:3.6pt;mso-wrap-distance-right:9pt;mso-wrap-distance-bottom:3.6pt;mso-position-horizontal:absolute;mso-position-horizontal-relative:margin;mso-position-vertical:absolute;mso-position-vertical-relative:text;mso-width-percent:400;mso-height-percent:200;mso-width-relative:margin;mso-height-relative:margin;v-text-anchor:top" o:gfxdata="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" filled="f" stroked="f">
                 <v:textbox style="mso-fit-shape-to-text:t">
@@ -6299,7 +6280,7 @@
               </wp:anchor>
             </w:drawing>
           </mc:Choice>
-          <mc:Fallback xmlns:cx2="http://schemas.microsoft.com/office/drawing/2015/10/21/chartex" xmlns:cx3="http://schemas.microsoft.com/office/drawing/2016/5/9/chartex" xmlns:cx4="http://schemas.microsoft.com/office/drawing/2016/5/10/chartex" xmlns:cx5="http://schemas.microsoft.com/office/drawing/2016/5/11/chartex" xmlns:cx6="http://schemas.microsoft.com/office/drawing/2016/5/12/chartex" xmlns:cx7="http://schemas.microsoft.com/office/drawing/2016/5/13/chartex" xmlns:cx8="http://schemas.microsoft.com/office/drawing/2016/5/14/chartex" xmlns:aink="http://schemas.microsoft.com/office/drawing/2016/ink" xmlns:am3d="http://schemas.microsoft.com/office/drawing/2017/model3d" xmlns:w16cex="http://schemas.microsoft.com/office/word/2018/wordml/cex" xmlns:w16cid="http://schemas.microsoft.com/office/word/2016/wordml/cid" xmlns:w16="http://schemas.microsoft.com/office/word/2018/wordml">
+          <mc:Fallback>
             <w:pict>
               <v:shape w14:anchorId="550C54ED" id="_x0000_s1029" type="#_x0000_t202" style="position:absolute;margin-left:30.3pt;margin-top:253.15pt;width:185.9pt;height:36pt;z-index:251679744;visibility:visible;mso-wrap-style:square;mso-width-percent:400;mso-height-percent:0;mso-wrap-distance-left:9pt;mso-wrap-distance-top:3.6pt;mso-wrap-distance-right:9pt;mso-wrap-distance-bottom:3.6pt;mso-position-horizontal:absolute;mso-position-horizontal-relative:margin;mso-position-vertical:absolute;mso-position-vertical-relative:text;mso-width-percent:400;mso-height-percent:0;mso-width-relative:margin;mso-height-relative:margin;v-text-anchor:top" o:gfxdata="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" filled="f" stroked="f">
                 <v:textbox>
@@ -6405,7 +6386,7 @@
               </wp:anchor>
             </w:drawing>
           </mc:Choice>
-          <mc:Fallback xmlns:cx2="http://schemas.microsoft.com/office/drawing/2015/10/21/chartex" xmlns:cx3="http://schemas.microsoft.com/office/drawing/2016/5/9/chartex" xmlns:cx4="http://schemas.microsoft.com/office/drawing/2016/5/10/chartex" xmlns:cx5="http://schemas.microsoft.com/office/drawing/2016/5/11/chartex" xmlns:cx6="http://schemas.microsoft.com/office/drawing/2016/5/12/chartex" xmlns:cx7="http://schemas.microsoft.com/office/drawing/2016/5/13/chartex" xmlns:cx8="http://schemas.microsoft.com/office/drawing/2016/5/14/chartex" xmlns:aink="http://schemas.microsoft.com/office/drawing/2016/ink" xmlns:am3d="http://schemas.microsoft.com/office/drawing/2017/model3d" xmlns:w16cex="http://schemas.microsoft.com/office/word/2018/wordml/cex" xmlns:w16cid="http://schemas.microsoft.com/office/word/2016/wordml/cid" xmlns:w16="http://schemas.microsoft.com/office/word/2018/wordml">
+          <mc:Fallback>
             <w:pict>
               <v:shape w14:anchorId="224C1709" id="_x0000_s1030" type="#_x0000_t202" style="position:absolute;margin-left:252.1pt;margin-top:105.7pt;width:185.9pt;height:40.05pt;z-index:251677696;visibility:visible;mso-wrap-style:square;mso-width-percent:400;mso-height-percent:0;mso-wrap-distance-left:9pt;mso-wrap-distance-top:3.6pt;mso-wrap-distance-right:9pt;mso-wrap-distance-bottom:3.6pt;mso-position-horizontal:absolute;mso-position-horizontal-relative:margin;mso-position-vertical:absolute;mso-position-vertical-relative:text;mso-width-percent:400;mso-height-percent:0;mso-width-relative:margin;mso-height-relative:margin;v-text-anchor:top" o:gfxdata="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" filled="f" stroked="f">
                 <v:textbox>
@@ -6645,7 +6626,7 @@
       <w:r>
         <w:t>Gui</w:t>
       </w:r>
-      <w:bookmarkEnd w:id="18"/>
+      <w:bookmarkEnd w:id="12"/>
     </w:p>
     <w:p>
       <w:r>
@@ -6736,17 +6717,22 @@
               </wp:anchor>
             </w:drawing>
           </mc:Choice>
-          <mc:Fallback xmlns:cx2="http://schemas.microsoft.com/office/drawing/2015/10/21/chartex" xmlns:cx3="http://schemas.microsoft.com/office/drawing/2016/5/9/chartex" xmlns:cx4="http://schemas.microsoft.com/office/drawing/2016/5/10/chartex" xmlns:cx5="http://schemas.microsoft.com/office/drawing/2016/5/11/chartex" xmlns:cx6="http://schemas.microsoft.com/office/drawing/2016/5/12/chartex" xmlns:cx7="http://schemas.microsoft.com/office/drawing/2016/5/13/chartex" xmlns:cx8="http://schemas.microsoft.com/office/drawing/2016/5/14/chartex" xmlns:aink="http://schemas.microsoft.com/office/drawing/2016/ink" xmlns:am3d="http://schemas.microsoft.com/office/drawing/2017/model3d" xmlns:w16cex="http://schemas.microsoft.com/office/word/2018/wordml/cex" xmlns:w16cid="http://schemas.microsoft.com/office/word/2016/wordml/cid" xmlns:w16="http://schemas.microsoft.com/office/word/2018/wordml">
+          <mc:Fallback>
             <w:pict>
               <v:shape w14:anchorId="46F90487" id="_x0000_s1031" type="#_x0000_t202" style="position:absolute;margin-left:30.8pt;margin-top:519.2pt;width:185.9pt;height:110.6pt;z-index:251692032;visibility:visible;mso-wrap-style:square;mso-width-percent:400;mso-height-percent:200;mso-wrap-distance-left:9pt;mso-wrap-distance-top:3.6pt;mso-wrap-distance-right:9pt;mso-wrap-distance-bottom:3.6pt;mso-position-horizontal:absolute;mso-position-horizontal-relative:text;mso-position-vertical:absolute;mso-position-vertical-relative:text;mso-width-percent:400;mso-height-percent:200;mso-width-relative:margin;mso-height-relative:margin;v-text-anchor:top" o:gfxdata="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" filled="f" stroked="f">
                 <v:textbox style="mso-fit-shape-to-text:t">
                   <w:txbxContent>
                     <w:p>
+                      <w:proofErr w:type="gramStart"/>
                       <w:r>
                         <w:t>Here</w:t>
                       </w:r>
                       <w:r>
-                        <w:t>’s the shift for the week and the employee assigned to them.</w:t>
+                        <w:t>’s</w:t>
+                      </w:r>
+                      <w:proofErr w:type="gramEnd"/>
+                      <w:r>
+                        <w:t xml:space="preserve"> the shift for the week and the employee assigned to them.</w:t>
                       </w:r>
                     </w:p>
                   </w:txbxContent>
@@ -6839,7 +6825,7 @@
               </wp:anchor>
             </w:drawing>
           </mc:Choice>
-          <mc:Fallback xmlns:cx2="http://schemas.microsoft.com/office/drawing/2015/10/21/chartex" xmlns:cx3="http://schemas.microsoft.com/office/drawing/2016/5/9/chartex" xmlns:cx4="http://schemas.microsoft.com/office/drawing/2016/5/10/chartex" xmlns:cx5="http://schemas.microsoft.com/office/drawing/2016/5/11/chartex" xmlns:cx6="http://schemas.microsoft.com/office/drawing/2016/5/12/chartex" xmlns:cx7="http://schemas.microsoft.com/office/drawing/2016/5/13/chartex" xmlns:cx8="http://schemas.microsoft.com/office/drawing/2016/5/14/chartex" xmlns:aink="http://schemas.microsoft.com/office/drawing/2016/ink" xmlns:am3d="http://schemas.microsoft.com/office/drawing/2017/model3d" xmlns:w16cex="http://schemas.microsoft.com/office/word/2018/wordml/cex" xmlns:w16cid="http://schemas.microsoft.com/office/word/2016/wordml/cid" xmlns:w16="http://schemas.microsoft.com/office/word/2018/wordml">
+          <mc:Fallback>
             <w:pict>
               <v:shape w14:anchorId="13707D48" id="_x0000_s1032" type="#_x0000_t202" style="position:absolute;margin-left:262.15pt;margin-top:344.7pt;width:185.9pt;height:110.6pt;z-index:251689984;visibility:visible;mso-wrap-style:square;mso-width-percent:400;mso-height-percent:200;mso-wrap-distance-left:9pt;mso-wrap-distance-top:3.6pt;mso-wrap-distance-right:9pt;mso-wrap-distance-bottom:3.6pt;mso-position-horizontal:absolute;mso-position-horizontal-relative:text;mso-position-vertical:absolute;mso-position-vertical-relative:text;mso-width-percent:400;mso-height-percent:200;mso-width-relative:margin;mso-height-relative:margin;v-text-anchor:top" o:gfxdata="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" filled="f" stroked="f">
                 <v:textbox style="mso-fit-shape-to-text:t">
@@ -6939,7 +6925,7 @@
               </wp:anchor>
             </w:drawing>
           </mc:Choice>
-          <mc:Fallback xmlns:cx2="http://schemas.microsoft.com/office/drawing/2015/10/21/chartex" xmlns:cx3="http://schemas.microsoft.com/office/drawing/2016/5/9/chartex" xmlns:cx4="http://schemas.microsoft.com/office/drawing/2016/5/10/chartex" xmlns:cx5="http://schemas.microsoft.com/office/drawing/2016/5/11/chartex" xmlns:cx6="http://schemas.microsoft.com/office/drawing/2016/5/12/chartex" xmlns:cx7="http://schemas.microsoft.com/office/drawing/2016/5/13/chartex" xmlns:cx8="http://schemas.microsoft.com/office/drawing/2016/5/14/chartex" xmlns:aink="http://schemas.microsoft.com/office/drawing/2016/ink" xmlns:am3d="http://schemas.microsoft.com/office/drawing/2017/model3d" xmlns:w16cex="http://schemas.microsoft.com/office/word/2018/wordml/cex" xmlns:w16cid="http://schemas.microsoft.com/office/word/2016/wordml/cid" xmlns:w16="http://schemas.microsoft.com/office/word/2018/wordml">
+          <mc:Fallback>
             <w:pict>
               <v:shape w14:anchorId="47F07487" id="_x0000_s1033" type="#_x0000_t202" style="position:absolute;margin-left:31.15pt;margin-top:200.75pt;width:185.9pt;height:52.9pt;z-index:251687936;visibility:visible;mso-wrap-style:square;mso-width-percent:400;mso-height-percent:0;mso-wrap-distance-left:9pt;mso-wrap-distance-top:3.6pt;mso-wrap-distance-right:9pt;mso-wrap-distance-bottom:3.6pt;mso-position-horizontal:absolute;mso-position-horizontal-relative:text;mso-position-vertical:absolute;mso-position-vertical-relative:text;mso-width-percent:400;mso-height-percent:0;mso-width-relative:margin;mso-height-relative:margin;v-text-anchor:top" o:gfxdata="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" filled="f" stroked="f">
                 <v:textbox>
@@ -7048,7 +7034,7 @@
               </wp:anchor>
             </w:drawing>
           </mc:Choice>
-          <mc:Fallback xmlns:cx2="http://schemas.microsoft.com/office/drawing/2015/10/21/chartex" xmlns:cx3="http://schemas.microsoft.com/office/drawing/2016/5/9/chartex" xmlns:cx4="http://schemas.microsoft.com/office/drawing/2016/5/10/chartex" xmlns:cx5="http://schemas.microsoft.com/office/drawing/2016/5/11/chartex" xmlns:cx6="http://schemas.microsoft.com/office/drawing/2016/5/12/chartex" xmlns:cx7="http://schemas.microsoft.com/office/drawing/2016/5/13/chartex" xmlns:cx8="http://schemas.microsoft.com/office/drawing/2016/5/14/chartex" xmlns:aink="http://schemas.microsoft.com/office/drawing/2016/ink" xmlns:am3d="http://schemas.microsoft.com/office/drawing/2017/model3d" xmlns:w16cex="http://schemas.microsoft.com/office/word/2018/wordml/cex" xmlns:w16cid="http://schemas.microsoft.com/office/word/2016/wordml/cid" xmlns:w16="http://schemas.microsoft.com/office/word/2018/wordml">
+          <mc:Fallback>
             <w:pict>
               <v:shape w14:anchorId="5EF3B91F" id="_x0000_s1034" type="#_x0000_t202" style="position:absolute;margin-left:252.4pt;margin-top:47.95pt;width:185.9pt;height:110.6pt;z-index:251685888;visibility:visible;mso-wrap-style:square;mso-width-percent:400;mso-height-percent:200;mso-wrap-distance-left:9pt;mso-wrap-distance-top:3.6pt;mso-wrap-distance-right:9pt;mso-wrap-distance-bottom:3.6pt;mso-position-horizontal:absolute;mso-position-horizontal-relative:text;mso-position-vertical:absolute;mso-position-vertical-relative:text;mso-width-percent:400;mso-height-percent:200;mso-width-relative:margin;mso-height-relative:margin;v-text-anchor:top" o:gfxdata="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" filled="f" stroked="f">
                 <v:textbox style="mso-fit-shape-to-text:t">
@@ -7375,7 +7361,7 @@
               </wp:anchor>
             </w:drawing>
           </mc:Choice>
-          <mc:Fallback xmlns:cx2="http://schemas.microsoft.com/office/drawing/2015/10/21/chartex" xmlns:cx3="http://schemas.microsoft.com/office/drawing/2016/5/9/chartex" xmlns:cx4="http://schemas.microsoft.com/office/drawing/2016/5/10/chartex" xmlns:cx5="http://schemas.microsoft.com/office/drawing/2016/5/11/chartex" xmlns:cx6="http://schemas.microsoft.com/office/drawing/2016/5/12/chartex" xmlns:cx7="http://schemas.microsoft.com/office/drawing/2016/5/13/chartex" xmlns:cx8="http://schemas.microsoft.com/office/drawing/2016/5/14/chartex" xmlns:aink="http://schemas.microsoft.com/office/drawing/2016/ink" xmlns:am3d="http://schemas.microsoft.com/office/drawing/2017/model3d" xmlns:w16cex="http://schemas.microsoft.com/office/word/2018/wordml/cex" xmlns:w16cid="http://schemas.microsoft.com/office/word/2016/wordml/cid" xmlns:w16="http://schemas.microsoft.com/office/word/2018/wordml">
+          <mc:Fallback>
             <w:pict>
               <v:shape w14:anchorId="6657EBFF" id="_x0000_s1035" type="#_x0000_t202" style="position:absolute;margin-left:30.1pt;margin-top:514.15pt;width:185.9pt;height:110.6pt;z-index:251700224;visibility:visible;mso-wrap-style:square;mso-width-percent:400;mso-height-percent:200;mso-wrap-distance-left:9pt;mso-wrap-distance-top:3.6pt;mso-wrap-distance-right:9pt;mso-wrap-distance-bottom:3.6pt;mso-position-horizontal:absolute;mso-position-horizontal-relative:text;mso-position-vertical:absolute;mso-position-vertical-relative:text;mso-width-percent:400;mso-height-percent:200;mso-width-relative:margin;mso-height-relative:margin;v-text-anchor:top" o:gfxdata="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" filled="f" stroked="f">
                 <v:textbox style="mso-fit-shape-to-text:t">
@@ -7501,7 +7487,7 @@
               </wp:anchor>
             </w:drawing>
           </mc:Choice>
-          <mc:Fallback xmlns:cx2="http://schemas.microsoft.com/office/drawing/2015/10/21/chartex" xmlns:cx3="http://schemas.microsoft.com/office/drawing/2016/5/9/chartex" xmlns:cx4="http://schemas.microsoft.com/office/drawing/2016/5/10/chartex" xmlns:cx5="http://schemas.microsoft.com/office/drawing/2016/5/11/chartex" xmlns:cx6="http://schemas.microsoft.com/office/drawing/2016/5/12/chartex" xmlns:cx7="http://schemas.microsoft.com/office/drawing/2016/5/13/chartex" xmlns:cx8="http://schemas.microsoft.com/office/drawing/2016/5/14/chartex" xmlns:aink="http://schemas.microsoft.com/office/drawing/2016/ink" xmlns:am3d="http://schemas.microsoft.com/office/drawing/2017/model3d" xmlns:w16cex="http://schemas.microsoft.com/office/word/2018/wordml/cex" xmlns:w16cid="http://schemas.microsoft.com/office/word/2016/wordml/cid" xmlns:w16="http://schemas.microsoft.com/office/word/2018/wordml">
+          <mc:Fallback>
             <w:pict>
               <v:shape w14:anchorId="0FF6F73C" id="_x0000_s1036" type="#_x0000_t202" style="position:absolute;margin-left:251.6pt;margin-top:360.9pt;width:185.9pt;height:110.6pt;z-index:251698176;visibility:visible;mso-wrap-style:square;mso-width-percent:400;mso-height-percent:200;mso-wrap-distance-left:9pt;mso-wrap-distance-top:3.6pt;mso-wrap-distance-right:9pt;mso-wrap-distance-bottom:3.6pt;mso-position-horizontal:absolute;mso-position-horizontal-relative:text;mso-position-vertical:absolute;mso-position-vertical-relative:text;mso-width-percent:400;mso-height-percent:200;mso-width-relative:margin;mso-height-relative:margin;v-text-anchor:top" o:gfxdata="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" filled="f" stroked="f">
                 <v:textbox style="mso-fit-shape-to-text:t">
@@ -7519,9 +7505,11 @@
                       <w:r>
                         <w:t xml:space="preserve"> </w:t>
                       </w:r>
+                      <w:proofErr w:type="gramStart"/>
                       <w:r>
                         <w:t>employees</w:t>
                       </w:r>
+                      <w:proofErr w:type="gramEnd"/>
                       <w:r>
                         <w:t xml:space="preserve"> </w:t>
                       </w:r>
@@ -7619,7 +7607,7 @@
               </wp:anchor>
             </w:drawing>
           </mc:Choice>
-          <mc:Fallback xmlns:cx2="http://schemas.microsoft.com/office/drawing/2015/10/21/chartex" xmlns:cx3="http://schemas.microsoft.com/office/drawing/2016/5/9/chartex" xmlns:cx4="http://schemas.microsoft.com/office/drawing/2016/5/10/chartex" xmlns:cx5="http://schemas.microsoft.com/office/drawing/2016/5/11/chartex" xmlns:cx6="http://schemas.microsoft.com/office/drawing/2016/5/12/chartex" xmlns:cx7="http://schemas.microsoft.com/office/drawing/2016/5/13/chartex" xmlns:cx8="http://schemas.microsoft.com/office/drawing/2016/5/14/chartex" xmlns:aink="http://schemas.microsoft.com/office/drawing/2016/ink" xmlns:am3d="http://schemas.microsoft.com/office/drawing/2017/model3d" xmlns:w16cex="http://schemas.microsoft.com/office/word/2018/wordml/cex" xmlns:w16cid="http://schemas.microsoft.com/office/word/2016/wordml/cid" xmlns:w16="http://schemas.microsoft.com/office/word/2018/wordml">
+          <mc:Fallback>
             <w:pict>
               <v:shape w14:anchorId="35AD61FC" id="_x0000_s1037" type="#_x0000_t202" style="position:absolute;margin-left:31.8pt;margin-top:210.3pt;width:185.9pt;height:110.6pt;z-index:251696128;visibility:visible;mso-wrap-style:square;mso-width-percent:400;mso-height-percent:200;mso-wrap-distance-left:9pt;mso-wrap-distance-top:3.6pt;mso-wrap-distance-right:9pt;mso-wrap-distance-bottom:3.6pt;mso-position-horizontal:absolute;mso-position-horizontal-relative:text;mso-position-vertical:absolute;mso-position-vertical-relative:text;mso-width-percent:400;mso-height-percent:200;mso-width-relative:margin;mso-height-relative:margin;v-text-anchor:top" o:gfxdata="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" filled="f" stroked="f">
                 <v:textbox style="mso-fit-shape-to-text:t">
@@ -7722,7 +7710,7 @@
               </wp:anchor>
             </w:drawing>
           </mc:Choice>
-          <mc:Fallback xmlns:cx2="http://schemas.microsoft.com/office/drawing/2015/10/21/chartex" xmlns:cx3="http://schemas.microsoft.com/office/drawing/2016/5/9/chartex" xmlns:cx4="http://schemas.microsoft.com/office/drawing/2016/5/10/chartex" xmlns:cx5="http://schemas.microsoft.com/office/drawing/2016/5/11/chartex" xmlns:cx6="http://schemas.microsoft.com/office/drawing/2016/5/12/chartex" xmlns:cx7="http://schemas.microsoft.com/office/drawing/2016/5/13/chartex" xmlns:cx8="http://schemas.microsoft.com/office/drawing/2016/5/14/chartex" xmlns:aink="http://schemas.microsoft.com/office/drawing/2016/ink" xmlns:am3d="http://schemas.microsoft.com/office/drawing/2017/model3d" xmlns:w16cex="http://schemas.microsoft.com/office/word/2018/wordml/cex" xmlns:w16cid="http://schemas.microsoft.com/office/word/2016/wordml/cid" xmlns:w16="http://schemas.microsoft.com/office/word/2018/wordml">
+          <mc:Fallback>
             <w:pict>
               <v:shape w14:anchorId="2FC0B716" id="_x0000_s1038" type="#_x0000_t202" style="position:absolute;margin-left:268.6pt;margin-top:52.15pt;width:185.9pt;height:110.6pt;z-index:251694080;visibility:visible;mso-wrap-style:square;mso-width-percent:400;mso-height-percent:200;mso-wrap-distance-left:9pt;mso-wrap-distance-top:3.6pt;mso-wrap-distance-right:9pt;mso-wrap-distance-bottom:3.6pt;mso-position-horizontal:absolute;mso-position-horizontal-relative:text;mso-position-vertical:absolute;mso-position-vertical-relative:text;mso-width-percent:400;mso-height-percent:200;mso-width-relative:margin;mso-height-relative:margin;v-text-anchor:top" o:gfxdata="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" filled="f" stroked="f">
                 <v:textbox style="mso-fit-shape-to-text:t">
@@ -8037,7 +8025,7 @@
               </wp:anchor>
             </w:drawing>
           </mc:Choice>
-          <mc:Fallback xmlns:cx2="http://schemas.microsoft.com/office/drawing/2015/10/21/chartex" xmlns:cx3="http://schemas.microsoft.com/office/drawing/2016/5/9/chartex" xmlns:cx4="http://schemas.microsoft.com/office/drawing/2016/5/10/chartex" xmlns:cx5="http://schemas.microsoft.com/office/drawing/2016/5/11/chartex" xmlns:cx6="http://schemas.microsoft.com/office/drawing/2016/5/12/chartex" xmlns:cx7="http://schemas.microsoft.com/office/drawing/2016/5/13/chartex" xmlns:cx8="http://schemas.microsoft.com/office/drawing/2016/5/14/chartex" xmlns:aink="http://schemas.microsoft.com/office/drawing/2016/ink" xmlns:am3d="http://schemas.microsoft.com/office/drawing/2017/model3d" xmlns:w16cex="http://schemas.microsoft.com/office/word/2018/wordml/cex" xmlns:w16cid="http://schemas.microsoft.com/office/word/2016/wordml/cid" xmlns:w16="http://schemas.microsoft.com/office/word/2018/wordml">
+          <mc:Fallback>
             <w:pict>
               <v:shape w14:anchorId="49D99B5E" id="_x0000_s1039" type="#_x0000_t202" style="position:absolute;margin-left:269.1pt;margin-top:48.4pt;width:185.9pt;height:110.6pt;z-index:251702272;visibility:visible;mso-wrap-style:square;mso-width-percent:400;mso-height-percent:200;mso-wrap-distance-left:9pt;mso-wrap-distance-top:3.6pt;mso-wrap-distance-right:9pt;mso-wrap-distance-bottom:3.6pt;mso-position-horizontal:absolute;mso-position-horizontal-relative:text;mso-position-vertical:absolute;mso-position-vertical-relative:text;mso-width-percent:400;mso-height-percent:200;mso-width-relative:margin;mso-height-relative:margin;v-text-anchor:top" o:gfxdata="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" filled="f" stroked="f">
                 <v:textbox style="mso-fit-shape-to-text:t">
@@ -8111,12 +8099,12 @@
       <w:pPr>
         <w:pStyle w:val="Heading1"/>
       </w:pPr>
-      <w:bookmarkStart w:id="19" w:name="_Toc65376158"/>
+      <w:bookmarkStart w:id="13" w:name="_Toc65376158"/>
       <w:r>
         <w:lastRenderedPageBreak/>
         <w:t>Website wireframe</w:t>
       </w:r>
-      <w:bookmarkEnd w:id="19"/>
+      <w:bookmarkEnd w:id="13"/>
       <w:r>
         <w:t xml:space="preserve"> </w:t>
       </w:r>
@@ -8205,7 +8193,7 @@
           <w:rPr>
             <w:noProof/>
           </w:rPr>
-          <w:t>12</w:t>
+          <w:t>8</w:t>
         </w:r>
         <w:r>
           <w:rPr>
@@ -9248,6 +9236,96 @@
     </w:lvl>
   </w:abstractNum>
   <w:abstractNum w:abstractNumId="10" w15:restartNumberingAfterBreak="0">
+    <w:nsid w:val="1E334179"/>
+    <w:multiLevelType w:val="hybridMultilevel"/>
+    <w:tmpl w:val="839C93C0"/>
+    <w:lvl w:ilvl="0" w:tplc="85A0BC9E">
+      <w:start w:val="1"/>
+      <w:numFmt w:val="decimal"/>
+      <w:lvlText w:val="%1."/>
+      <w:lvlJc w:val="left"/>
+      <w:pPr>
+        <w:ind w:left="720" w:hanging="360"/>
+      </w:pPr>
+      <w:rPr>
+        <w:rFonts w:hint="default"/>
+        <w:b/>
+      </w:rPr>
+    </w:lvl>
+    <w:lvl w:ilvl="1" w:tplc="04090019" w:tentative="1">
+      <w:start w:val="1"/>
+      <w:numFmt w:val="lowerLetter"/>
+      <w:lvlText w:val="%2."/>
+      <w:lvlJc w:val="left"/>
+      <w:pPr>
+        <w:ind w:left="1440" w:hanging="360"/>
+      </w:pPr>
+    </w:lvl>
+    <w:lvl w:ilvl="2" w:tplc="0409001B" w:tentative="1">
+      <w:start w:val="1"/>
+      <w:numFmt w:val="lowerRoman"/>
+      <w:lvlText w:val="%3."/>
+      <w:lvlJc w:val="right"/>
+      <w:pPr>
+        <w:ind w:left="2160" w:hanging="180"/>
+      </w:pPr>
+    </w:lvl>
+    <w:lvl w:ilvl="3" w:tplc="0409000F" w:tentative="1">
+      <w:start w:val="1"/>
+      <w:numFmt w:val="decimal"/>
+      <w:lvlText w:val="%4."/>
+      <w:lvlJc w:val="left"/>
+      <w:pPr>
+        <w:ind w:left="2880" w:hanging="360"/>
+      </w:pPr>
+    </w:lvl>
+    <w:lvl w:ilvl="4" w:tplc="04090019" w:tentative="1">
+      <w:start w:val="1"/>
+      <w:numFmt w:val="lowerLetter"/>
+      <w:lvlText w:val="%5."/>
+      <w:lvlJc w:val="left"/>
+      <w:pPr>
+        <w:ind w:left="3600" w:hanging="360"/>
+      </w:pPr>
+    </w:lvl>
+    <w:lvl w:ilvl="5" w:tplc="0409001B" w:tentative="1">
+      <w:start w:val="1"/>
+      <w:numFmt w:val="lowerRoman"/>
+      <w:lvlText w:val="%6."/>
+      <w:lvlJc w:val="right"/>
+      <w:pPr>
+        <w:ind w:left="4320" w:hanging="180"/>
+      </w:pPr>
+    </w:lvl>
+    <w:lvl w:ilvl="6" w:tplc="0409000F" w:tentative="1">
+      <w:start w:val="1"/>
+      <w:numFmt w:val="decimal"/>
+      <w:lvlText w:val="%7."/>
+      <w:lvlJc w:val="left"/>
+      <w:pPr>
+        <w:ind w:left="5040" w:hanging="360"/>
+      </w:pPr>
+    </w:lvl>
+    <w:lvl w:ilvl="7" w:tplc="04090019" w:tentative="1">
+      <w:start w:val="1"/>
+      <w:numFmt w:val="lowerLetter"/>
+      <w:lvlText w:val="%8."/>
+      <w:lvlJc w:val="left"/>
+      <w:pPr>
+        <w:ind w:left="5760" w:hanging="360"/>
+      </w:pPr>
+    </w:lvl>
+    <w:lvl w:ilvl="8" w:tplc="0409001B" w:tentative="1">
+      <w:start w:val="1"/>
+      <w:numFmt w:val="lowerRoman"/>
+      <w:lvlText w:val="%9."/>
+      <w:lvlJc w:val="right"/>
+      <w:pPr>
+        <w:ind w:left="6480" w:hanging="180"/>
+      </w:pPr>
+    </w:lvl>
+  </w:abstractNum>
+  <w:abstractNum w:abstractNumId="11" w15:restartNumberingAfterBreak="0">
     <w:nsid w:val="25C413CD"/>
     <w:multiLevelType w:val="hybridMultilevel"/>
     <w:tmpl w:val="2B942982"/>
@@ -9336,7 +9414,7 @@
       </w:pPr>
     </w:lvl>
   </w:abstractNum>
-  <w:abstractNum w:abstractNumId="11" w15:restartNumberingAfterBreak="0">
+  <w:abstractNum w:abstractNumId="12" w15:restartNumberingAfterBreak="0">
     <w:nsid w:val="2F8A70C6"/>
     <w:multiLevelType w:val="hybridMultilevel"/>
     <w:tmpl w:val="437A0C7C"/>
@@ -9422,7 +9500,7 @@
       </w:pPr>
     </w:lvl>
   </w:abstractNum>
-  <w:abstractNum w:abstractNumId="12" w15:restartNumberingAfterBreak="0">
+  <w:abstractNum w:abstractNumId="13" w15:restartNumberingAfterBreak="0">
     <w:nsid w:val="33841546"/>
     <w:multiLevelType w:val="hybridMultilevel"/>
     <w:tmpl w:val="2B942982"/>
@@ -9511,7 +9589,93 @@
       </w:pPr>
     </w:lvl>
   </w:abstractNum>
-  <w:abstractNum w:abstractNumId="13" w15:restartNumberingAfterBreak="0">
+  <w:abstractNum w:abstractNumId="14" w15:restartNumberingAfterBreak="0">
+    <w:nsid w:val="37C54213"/>
+    <w:multiLevelType w:val="hybridMultilevel"/>
+    <w:tmpl w:val="C9B011D6"/>
+    <w:lvl w:ilvl="0" w:tplc="78CA5B38">
+      <w:start w:val="1"/>
+      <w:numFmt w:val="decimal"/>
+      <w:lvlText w:val="%1."/>
+      <w:lvlJc w:val="left"/>
+      <w:pPr>
+        <w:ind w:left="1080" w:hanging="360"/>
+      </w:pPr>
+    </w:lvl>
+    <w:lvl w:ilvl="1" w:tplc="04090019">
+      <w:start w:val="1"/>
+      <w:numFmt w:val="lowerLetter"/>
+      <w:lvlText w:val="%2."/>
+      <w:lvlJc w:val="left"/>
+      <w:pPr>
+        <w:ind w:left="1800" w:hanging="360"/>
+      </w:pPr>
+    </w:lvl>
+    <w:lvl w:ilvl="2" w:tplc="0409001B">
+      <w:start w:val="1"/>
+      <w:numFmt w:val="lowerRoman"/>
+      <w:lvlText w:val="%3."/>
+      <w:lvlJc w:val="right"/>
+      <w:pPr>
+        <w:ind w:left="2520" w:hanging="180"/>
+      </w:pPr>
+    </w:lvl>
+    <w:lvl w:ilvl="3" w:tplc="0409000F">
+      <w:start w:val="1"/>
+      <w:numFmt w:val="decimal"/>
+      <w:lvlText w:val="%4."/>
+      <w:lvlJc w:val="left"/>
+      <w:pPr>
+        <w:ind w:left="3240" w:hanging="360"/>
+      </w:pPr>
+    </w:lvl>
+    <w:lvl w:ilvl="4" w:tplc="04090019">
+      <w:start w:val="1"/>
+      <w:numFmt w:val="lowerLetter"/>
+      <w:lvlText w:val="%5."/>
+      <w:lvlJc w:val="left"/>
+      <w:pPr>
+        <w:ind w:left="3960" w:hanging="360"/>
+      </w:pPr>
+    </w:lvl>
+    <w:lvl w:ilvl="5" w:tplc="0409001B">
+      <w:start w:val="1"/>
+      <w:numFmt w:val="lowerRoman"/>
+      <w:lvlText w:val="%6."/>
+      <w:lvlJc w:val="right"/>
+      <w:pPr>
+        <w:ind w:left="4680" w:hanging="180"/>
+      </w:pPr>
+    </w:lvl>
+    <w:lvl w:ilvl="6" w:tplc="0409000F">
+      <w:start w:val="1"/>
+      <w:numFmt w:val="decimal"/>
+      <w:lvlText w:val="%7."/>
+      <w:lvlJc w:val="left"/>
+      <w:pPr>
+        <w:ind w:left="5400" w:hanging="360"/>
+      </w:pPr>
+    </w:lvl>
+    <w:lvl w:ilvl="7" w:tplc="04090019">
+      <w:start w:val="1"/>
+      <w:numFmt w:val="lowerLetter"/>
+      <w:lvlText w:val="%8."/>
+      <w:lvlJc w:val="left"/>
+      <w:pPr>
+        <w:ind w:left="6120" w:hanging="360"/>
+      </w:pPr>
+    </w:lvl>
+    <w:lvl w:ilvl="8" w:tplc="0409001B">
+      <w:start w:val="1"/>
+      <w:numFmt w:val="lowerRoman"/>
+      <w:lvlText w:val="%9."/>
+      <w:lvlJc w:val="right"/>
+      <w:pPr>
+        <w:ind w:left="6840" w:hanging="180"/>
+      </w:pPr>
+    </w:lvl>
+  </w:abstractNum>
+  <w:abstractNum w:abstractNumId="15" w15:restartNumberingAfterBreak="0">
     <w:nsid w:val="387A4F18"/>
     <w:multiLevelType w:val="hybridMultilevel"/>
     <w:tmpl w:val="A41C4C74"/>
@@ -9600,7 +9764,7 @@
       </w:pPr>
     </w:lvl>
   </w:abstractNum>
-  <w:abstractNum w:abstractNumId="14" w15:restartNumberingAfterBreak="0">
+  <w:abstractNum w:abstractNumId="16" w15:restartNumberingAfterBreak="0">
     <w:nsid w:val="46795812"/>
     <w:multiLevelType w:val="hybridMultilevel"/>
     <w:tmpl w:val="88BC270A"/>
@@ -9713,7 +9877,7 @@
       </w:rPr>
     </w:lvl>
   </w:abstractNum>
-  <w:abstractNum w:abstractNumId="15" w15:restartNumberingAfterBreak="0">
+  <w:abstractNum w:abstractNumId="17" w15:restartNumberingAfterBreak="0">
     <w:nsid w:val="48302CC3"/>
     <w:multiLevelType w:val="hybridMultilevel"/>
     <w:tmpl w:val="1C263BDC"/>
@@ -9802,7 +9966,7 @@
       </w:pPr>
     </w:lvl>
   </w:abstractNum>
-  <w:abstractNum w:abstractNumId="16" w15:restartNumberingAfterBreak="0">
+  <w:abstractNum w:abstractNumId="18" w15:restartNumberingAfterBreak="0">
     <w:nsid w:val="498362D9"/>
     <w:multiLevelType w:val="hybridMultilevel"/>
     <w:tmpl w:val="2B942982"/>
@@ -9891,7 +10055,7 @@
       </w:pPr>
     </w:lvl>
   </w:abstractNum>
-  <w:abstractNum w:abstractNumId="17" w15:restartNumberingAfterBreak="0">
+  <w:abstractNum w:abstractNumId="19" w15:restartNumberingAfterBreak="0">
     <w:nsid w:val="50D77F72"/>
     <w:multiLevelType w:val="hybridMultilevel"/>
     <w:tmpl w:val="28E65164"/>
@@ -9980,7 +10144,7 @@
       </w:pPr>
     </w:lvl>
   </w:abstractNum>
-  <w:abstractNum w:abstractNumId="18" w15:restartNumberingAfterBreak="0">
+  <w:abstractNum w:abstractNumId="20" w15:restartNumberingAfterBreak="0">
     <w:nsid w:val="51FE4FB2"/>
     <w:multiLevelType w:val="hybridMultilevel"/>
     <w:tmpl w:val="3818571E"/>
@@ -10070,7 +10234,7 @@
       </w:pPr>
     </w:lvl>
   </w:abstractNum>
-  <w:abstractNum w:abstractNumId="19" w15:restartNumberingAfterBreak="0">
+  <w:abstractNum w:abstractNumId="21" w15:restartNumberingAfterBreak="0">
     <w:nsid w:val="53897D29"/>
     <w:multiLevelType w:val="hybridMultilevel"/>
     <w:tmpl w:val="2B942982"/>
@@ -10159,7 +10323,7 @@
       </w:pPr>
     </w:lvl>
   </w:abstractNum>
-  <w:abstractNum w:abstractNumId="20" w15:restartNumberingAfterBreak="0">
+  <w:abstractNum w:abstractNumId="22" w15:restartNumberingAfterBreak="0">
     <w:nsid w:val="57D67B1A"/>
     <w:multiLevelType w:val="hybridMultilevel"/>
     <w:tmpl w:val="F0822F44"/>
@@ -10248,7 +10412,93 @@
       </w:pPr>
     </w:lvl>
   </w:abstractNum>
-  <w:abstractNum w:abstractNumId="21" w15:restartNumberingAfterBreak="0">
+  <w:abstractNum w:abstractNumId="23" w15:restartNumberingAfterBreak="0">
+    <w:nsid w:val="58B557AF"/>
+    <w:multiLevelType w:val="hybridMultilevel"/>
+    <w:tmpl w:val="BAAA8CB4"/>
+    <w:lvl w:ilvl="0" w:tplc="1C928368">
+      <w:start w:val="1"/>
+      <w:numFmt w:val="decimal"/>
+      <w:lvlText w:val="%1."/>
+      <w:lvlJc w:val="left"/>
+      <w:pPr>
+        <w:ind w:left="1080" w:hanging="360"/>
+      </w:pPr>
+    </w:lvl>
+    <w:lvl w:ilvl="1" w:tplc="04090019">
+      <w:start w:val="1"/>
+      <w:numFmt w:val="lowerLetter"/>
+      <w:lvlText w:val="%2."/>
+      <w:lvlJc w:val="left"/>
+      <w:pPr>
+        <w:ind w:left="1800" w:hanging="360"/>
+      </w:pPr>
+    </w:lvl>
+    <w:lvl w:ilvl="2" w:tplc="0409001B">
+      <w:start w:val="1"/>
+      <w:numFmt w:val="lowerRoman"/>
+      <w:lvlText w:val="%3."/>
+      <w:lvlJc w:val="right"/>
+      <w:pPr>
+        <w:ind w:left="2520" w:hanging="180"/>
+      </w:pPr>
+    </w:lvl>
+    <w:lvl w:ilvl="3" w:tplc="0409000F">
+      <w:start w:val="1"/>
+      <w:numFmt w:val="decimal"/>
+      <w:lvlText w:val="%4."/>
+      <w:lvlJc w:val="left"/>
+      <w:pPr>
+        <w:ind w:left="3240" w:hanging="360"/>
+      </w:pPr>
+    </w:lvl>
+    <w:lvl w:ilvl="4" w:tplc="04090019">
+      <w:start w:val="1"/>
+      <w:numFmt w:val="lowerLetter"/>
+      <w:lvlText w:val="%5."/>
+      <w:lvlJc w:val="left"/>
+      <w:pPr>
+        <w:ind w:left="3960" w:hanging="360"/>
+      </w:pPr>
+    </w:lvl>
+    <w:lvl w:ilvl="5" w:tplc="0409001B">
+      <w:start w:val="1"/>
+      <w:numFmt w:val="lowerRoman"/>
+      <w:lvlText w:val="%6."/>
+      <w:lvlJc w:val="right"/>
+      <w:pPr>
+        <w:ind w:left="4680" w:hanging="180"/>
+      </w:pPr>
+    </w:lvl>
+    <w:lvl w:ilvl="6" w:tplc="0409000F">
+      <w:start w:val="1"/>
+      <w:numFmt w:val="decimal"/>
+      <w:lvlText w:val="%7."/>
+      <w:lvlJc w:val="left"/>
+      <w:pPr>
+        <w:ind w:left="5400" w:hanging="360"/>
+      </w:pPr>
+    </w:lvl>
+    <w:lvl w:ilvl="7" w:tplc="04090019">
+      <w:start w:val="1"/>
+      <w:numFmt w:val="lowerLetter"/>
+      <w:lvlText w:val="%8."/>
+      <w:lvlJc w:val="left"/>
+      <w:pPr>
+        <w:ind w:left="6120" w:hanging="360"/>
+      </w:pPr>
+    </w:lvl>
+    <w:lvl w:ilvl="8" w:tplc="0409001B">
+      <w:start w:val="1"/>
+      <w:numFmt w:val="lowerRoman"/>
+      <w:lvlText w:val="%9."/>
+      <w:lvlJc w:val="right"/>
+      <w:pPr>
+        <w:ind w:left="6840" w:hanging="180"/>
+      </w:pPr>
+    </w:lvl>
+  </w:abstractNum>
+  <w:abstractNum w:abstractNumId="24" w15:restartNumberingAfterBreak="0">
     <w:nsid w:val="592363E8"/>
     <w:multiLevelType w:val="hybridMultilevel"/>
     <w:tmpl w:val="C5AA7FF4"/>
@@ -10337,7 +10587,7 @@
       </w:pPr>
     </w:lvl>
   </w:abstractNum>
-  <w:abstractNum w:abstractNumId="22" w15:restartNumberingAfterBreak="0">
+  <w:abstractNum w:abstractNumId="25" w15:restartNumberingAfterBreak="0">
     <w:nsid w:val="5C2B2AAD"/>
     <w:multiLevelType w:val="hybridMultilevel"/>
     <w:tmpl w:val="39DC15B8"/>
@@ -10426,7 +10676,97 @@
       </w:pPr>
     </w:lvl>
   </w:abstractNum>
-  <w:abstractNum w:abstractNumId="23" w15:restartNumberingAfterBreak="0">
+  <w:abstractNum w:abstractNumId="26" w15:restartNumberingAfterBreak="0">
+    <w:nsid w:val="626D33FF"/>
+    <w:multiLevelType w:val="hybridMultilevel"/>
+    <w:tmpl w:val="839C93C0"/>
+    <w:lvl w:ilvl="0" w:tplc="85A0BC9E">
+      <w:start w:val="1"/>
+      <w:numFmt w:val="decimal"/>
+      <w:lvlText w:val="%1."/>
+      <w:lvlJc w:val="left"/>
+      <w:pPr>
+        <w:ind w:left="720" w:hanging="360"/>
+      </w:pPr>
+      <w:rPr>
+        <w:rFonts w:hint="default"/>
+        <w:b/>
+      </w:rPr>
+    </w:lvl>
+    <w:lvl w:ilvl="1" w:tplc="04090019" w:tentative="1">
+      <w:start w:val="1"/>
+      <w:numFmt w:val="lowerLetter"/>
+      <w:lvlText w:val="%2."/>
+      <w:lvlJc w:val="left"/>
+      <w:pPr>
+        <w:ind w:left="1440" w:hanging="360"/>
+      </w:pPr>
+    </w:lvl>
+    <w:lvl w:ilvl="2" w:tplc="0409001B" w:tentative="1">
+      <w:start w:val="1"/>
+      <w:numFmt w:val="lowerRoman"/>
+      <w:lvlText w:val="%3."/>
+      <w:lvlJc w:val="right"/>
+      <w:pPr>
+        <w:ind w:left="2160" w:hanging="180"/>
+      </w:pPr>
+    </w:lvl>
+    <w:lvl w:ilvl="3" w:tplc="0409000F" w:tentative="1">
+      <w:start w:val="1"/>
+      <w:numFmt w:val="decimal"/>
+      <w:lvlText w:val="%4."/>
+      <w:lvlJc w:val="left"/>
+      <w:pPr>
+        <w:ind w:left="2880" w:hanging="360"/>
+      </w:pPr>
+    </w:lvl>
+    <w:lvl w:ilvl="4" w:tplc="04090019" w:tentative="1">
+      <w:start w:val="1"/>
+      <w:numFmt w:val="lowerLetter"/>
+      <w:lvlText w:val="%5."/>
+      <w:lvlJc w:val="left"/>
+      <w:pPr>
+        <w:ind w:left="3600" w:hanging="360"/>
+      </w:pPr>
+    </w:lvl>
+    <w:lvl w:ilvl="5" w:tplc="0409001B" w:tentative="1">
+      <w:start w:val="1"/>
+      <w:numFmt w:val="lowerRoman"/>
+      <w:lvlText w:val="%6."/>
+      <w:lvlJc w:val="right"/>
+      <w:pPr>
+        <w:ind w:left="4320" w:hanging="180"/>
+      </w:pPr>
+    </w:lvl>
+    <w:lvl w:ilvl="6" w:tplc="0409000F" w:tentative="1">
+      <w:start w:val="1"/>
+      <w:numFmt w:val="decimal"/>
+      <w:lvlText w:val="%7."/>
+      <w:lvlJc w:val="left"/>
+      <w:pPr>
+        <w:ind w:left="5040" w:hanging="360"/>
+      </w:pPr>
+    </w:lvl>
+    <w:lvl w:ilvl="7" w:tplc="04090019" w:tentative="1">
+      <w:start w:val="1"/>
+      <w:numFmt w:val="lowerLetter"/>
+      <w:lvlText w:val="%8."/>
+      <w:lvlJc w:val="left"/>
+      <w:pPr>
+        <w:ind w:left="5760" w:hanging="360"/>
+      </w:pPr>
+    </w:lvl>
+    <w:lvl w:ilvl="8" w:tplc="0409001B" w:tentative="1">
+      <w:start w:val="1"/>
+      <w:numFmt w:val="lowerRoman"/>
+      <w:lvlText w:val="%9."/>
+      <w:lvlJc w:val="right"/>
+      <w:pPr>
+        <w:ind w:left="6480" w:hanging="180"/>
+      </w:pPr>
+    </w:lvl>
+  </w:abstractNum>
+  <w:abstractNum w:abstractNumId="27" w15:restartNumberingAfterBreak="0">
     <w:nsid w:val="64D0475B"/>
     <w:multiLevelType w:val="hybridMultilevel"/>
     <w:tmpl w:val="CAE65458"/>
@@ -10515,7 +10855,7 @@
       </w:pPr>
     </w:lvl>
   </w:abstractNum>
-  <w:abstractNum w:abstractNumId="24" w15:restartNumberingAfterBreak="0">
+  <w:abstractNum w:abstractNumId="28" w15:restartNumberingAfterBreak="0">
     <w:nsid w:val="64E03682"/>
     <w:multiLevelType w:val="hybridMultilevel"/>
     <w:tmpl w:val="39DC15B8"/>
@@ -10604,7 +10944,7 @@
       </w:pPr>
     </w:lvl>
   </w:abstractNum>
-  <w:abstractNum w:abstractNumId="25" w15:restartNumberingAfterBreak="0">
+  <w:abstractNum w:abstractNumId="29" w15:restartNumberingAfterBreak="0">
     <w:nsid w:val="667972BA"/>
     <w:multiLevelType w:val="hybridMultilevel"/>
     <w:tmpl w:val="2B942982"/>
@@ -10693,7 +11033,96 @@
       </w:pPr>
     </w:lvl>
   </w:abstractNum>
-  <w:abstractNum w:abstractNumId="26" w15:restartNumberingAfterBreak="0">
+  <w:abstractNum w:abstractNumId="30" w15:restartNumberingAfterBreak="0">
+    <w:nsid w:val="731D6575"/>
+    <w:multiLevelType w:val="multilevel"/>
+    <w:tmpl w:val="193C8B60"/>
+    <w:lvl w:ilvl="0">
+      <w:start w:val="1"/>
+      <w:numFmt w:val="decimal"/>
+      <w:lvlText w:val="%1."/>
+      <w:lvlJc w:val="left"/>
+      <w:pPr>
+        <w:ind w:left="1080" w:hanging="360"/>
+      </w:pPr>
+      <w:rPr>
+        <w:rFonts w:hint="default"/>
+      </w:rPr>
+    </w:lvl>
+    <w:lvl w:ilvl="1">
+      <w:start w:val="1"/>
+      <w:numFmt w:val="lowerLetter"/>
+      <w:lvlText w:val="%2."/>
+      <w:lvlJc w:val="left"/>
+      <w:pPr>
+        <w:ind w:left="1800" w:hanging="360"/>
+      </w:pPr>
+    </w:lvl>
+    <w:lvl w:ilvl="2">
+      <w:start w:val="1"/>
+      <w:numFmt w:val="lowerRoman"/>
+      <w:lvlText w:val="%3."/>
+      <w:lvlJc w:val="right"/>
+      <w:pPr>
+        <w:ind w:left="2520" w:hanging="180"/>
+      </w:pPr>
+    </w:lvl>
+    <w:lvl w:ilvl="3">
+      <w:start w:val="1"/>
+      <w:numFmt w:val="decimal"/>
+      <w:lvlText w:val="%4."/>
+      <w:lvlJc w:val="left"/>
+      <w:pPr>
+        <w:ind w:left="3240" w:hanging="360"/>
+      </w:pPr>
+    </w:lvl>
+    <w:lvl w:ilvl="4">
+      <w:start w:val="1"/>
+      <w:numFmt w:val="lowerLetter"/>
+      <w:lvlText w:val="%5."/>
+      <w:lvlJc w:val="left"/>
+      <w:pPr>
+        <w:ind w:left="3960" w:hanging="360"/>
+      </w:pPr>
+    </w:lvl>
+    <w:lvl w:ilvl="5">
+      <w:start w:val="1"/>
+      <w:numFmt w:val="lowerRoman"/>
+      <w:lvlText w:val="%6."/>
+      <w:lvlJc w:val="right"/>
+      <w:pPr>
+        <w:ind w:left="4680" w:hanging="180"/>
+      </w:pPr>
+    </w:lvl>
+    <w:lvl w:ilvl="6">
+      <w:start w:val="1"/>
+      <w:numFmt w:val="decimal"/>
+      <w:lvlText w:val="%7."/>
+      <w:lvlJc w:val="left"/>
+      <w:pPr>
+        <w:ind w:left="5400" w:hanging="360"/>
+      </w:pPr>
+    </w:lvl>
+    <w:lvl w:ilvl="7">
+      <w:start w:val="1"/>
+      <w:numFmt w:val="lowerLetter"/>
+      <w:lvlText w:val="%8."/>
+      <w:lvlJc w:val="left"/>
+      <w:pPr>
+        <w:ind w:left="6120" w:hanging="360"/>
+      </w:pPr>
+    </w:lvl>
+    <w:lvl w:ilvl="8">
+      <w:start w:val="1"/>
+      <w:numFmt w:val="lowerRoman"/>
+      <w:lvlText w:val="%9."/>
+      <w:lvlJc w:val="right"/>
+      <w:pPr>
+        <w:ind w:left="6840" w:hanging="180"/>
+      </w:pPr>
+    </w:lvl>
+  </w:abstractNum>
+  <w:abstractNum w:abstractNumId="31" w15:restartNumberingAfterBreak="0">
     <w:nsid w:val="75656631"/>
     <w:multiLevelType w:val="hybridMultilevel"/>
     <w:tmpl w:val="878227DC"/>
@@ -10779,7 +11208,7 @@
       </w:pPr>
     </w:lvl>
   </w:abstractNum>
-  <w:abstractNum w:abstractNumId="27" w15:restartNumberingAfterBreak="0">
+  <w:abstractNum w:abstractNumId="32" w15:restartNumberingAfterBreak="0">
     <w:nsid w:val="7A060D77"/>
     <w:multiLevelType w:val="hybridMultilevel"/>
     <w:tmpl w:val="193C8B60"/>
@@ -10868,7 +11297,7 @@
       </w:pPr>
     </w:lvl>
   </w:abstractNum>
-  <w:abstractNum w:abstractNumId="28" w15:restartNumberingAfterBreak="0">
+  <w:abstractNum w:abstractNumId="33" w15:restartNumberingAfterBreak="0">
     <w:nsid w:val="7B9C5DA1"/>
     <w:multiLevelType w:val="hybridMultilevel"/>
     <w:tmpl w:val="2B421252"/>
@@ -10958,7 +11387,7 @@
       </w:pPr>
     </w:lvl>
   </w:abstractNum>
-  <w:abstractNum w:abstractNumId="29" w15:restartNumberingAfterBreak="0">
+  <w:abstractNum w:abstractNumId="34" w15:restartNumberingAfterBreak="0">
     <w:nsid w:val="7C6F0899"/>
     <w:multiLevelType w:val="hybridMultilevel"/>
     <w:tmpl w:val="FD149B40"/>
@@ -11071,7 +11500,7 @@
       </w:rPr>
     </w:lvl>
   </w:abstractNum>
-  <w:abstractNum w:abstractNumId="30" w15:restartNumberingAfterBreak="0">
+  <w:abstractNum w:abstractNumId="35" w15:restartNumberingAfterBreak="0">
     <w:nsid w:val="7C85578F"/>
     <w:multiLevelType w:val="hybridMultilevel"/>
     <w:tmpl w:val="8F1CA020"/>
@@ -11157,7 +11586,7 @@
       </w:pPr>
     </w:lvl>
   </w:abstractNum>
-  <w:abstractNum w:abstractNumId="31" w15:restartNumberingAfterBreak="0">
+  <w:abstractNum w:abstractNumId="36" w15:restartNumberingAfterBreak="0">
     <w:nsid w:val="7FF372A9"/>
     <w:multiLevelType w:val="hybridMultilevel"/>
     <w:tmpl w:val="2B942982"/>
@@ -11247,43 +11676,43 @@
     </w:lvl>
   </w:abstractNum>
   <w:num w:numId="1">
-    <w:abstractNumId w:val="29"/>
+    <w:abstractNumId w:val="34"/>
   </w:num>
   <w:num w:numId="2">
-    <w:abstractNumId w:val="23"/>
+    <w:abstractNumId w:val="27"/>
   </w:num>
   <w:num w:numId="3">
-    <w:abstractNumId w:val="15"/>
+    <w:abstractNumId w:val="17"/>
   </w:num>
   <w:num w:numId="4">
-    <w:abstractNumId w:val="17"/>
+    <w:abstractNumId w:val="19"/>
   </w:num>
   <w:num w:numId="5">
-    <w:abstractNumId w:val="12"/>
+    <w:abstractNumId w:val="13"/>
   </w:num>
   <w:num w:numId="6">
-    <w:abstractNumId w:val="22"/>
+    <w:abstractNumId w:val="25"/>
   </w:num>
   <w:num w:numId="7">
-    <w:abstractNumId w:val="16"/>
+    <w:abstractNumId w:val="18"/>
   </w:num>
   <w:num w:numId="8">
-    <w:abstractNumId w:val="24"/>
+    <w:abstractNumId w:val="28"/>
   </w:num>
   <w:num w:numId="9">
+    <w:abstractNumId w:val="36"/>
+  </w:num>
+  <w:num w:numId="10">
+    <w:abstractNumId w:val="11"/>
+  </w:num>
+  <w:num w:numId="11">
+    <w:abstractNumId w:val="21"/>
+  </w:num>
+  <w:num w:numId="12">
     <w:abstractNumId w:val="31"/>
   </w:num>
-  <w:num w:numId="10">
-    <w:abstractNumId w:val="10"/>
-  </w:num>
-  <w:num w:numId="11">
-    <w:abstractNumId w:val="19"/>
-  </w:num>
-  <w:num w:numId="12">
-    <w:abstractNumId w:val="26"/>
-  </w:num>
   <w:num w:numId="13">
-    <w:abstractNumId w:val="28"/>
+    <w:abstractNumId w:val="33"/>
   </w:num>
   <w:num w:numId="14">
     <w:abstractNumId w:val="5"/>
@@ -11295,22 +11724,22 @@
     <w:abstractNumId w:val="4"/>
   </w:num>
   <w:num w:numId="17">
-    <w:abstractNumId w:val="18"/>
+    <w:abstractNumId w:val="20"/>
   </w:num>
   <w:num w:numId="18">
-    <w:abstractNumId w:val="21"/>
+    <w:abstractNumId w:val="24"/>
   </w:num>
   <w:num w:numId="19">
-    <w:abstractNumId w:val="27"/>
+    <w:abstractNumId w:val="32"/>
   </w:num>
   <w:num w:numId="20">
-    <w:abstractNumId w:val="20"/>
+    <w:abstractNumId w:val="22"/>
   </w:num>
   <w:num w:numId="21">
     <w:abstractNumId w:val="8"/>
   </w:num>
   <w:num w:numId="22">
-    <w:abstractNumId w:val="14"/>
+    <w:abstractNumId w:val="16"/>
   </w:num>
   <w:num w:numId="23">
     <w:abstractNumId w:val="0"/>
@@ -11322,10 +11751,10 @@
     <w:abstractNumId w:val="1"/>
   </w:num>
   <w:num w:numId="26">
-    <w:abstractNumId w:val="11"/>
+    <w:abstractNumId w:val="12"/>
   </w:num>
   <w:num w:numId="27">
-    <w:abstractNumId w:val="30"/>
+    <w:abstractNumId w:val="35"/>
   </w:num>
   <w:num w:numId="28">
     <w:abstractNumId w:val="6"/>
@@ -11334,13 +11763,262 @@
     <w:abstractNumId w:val="3"/>
   </w:num>
   <w:num w:numId="30">
-    <w:abstractNumId w:val="13"/>
+    <w:abstractNumId w:val="15"/>
   </w:num>
   <w:num w:numId="31">
-    <w:abstractNumId w:val="25"/>
+    <w:abstractNumId w:val="29"/>
   </w:num>
   <w:num w:numId="32">
     <w:abstractNumId w:val="7"/>
+  </w:num>
+  <w:num w:numId="33">
+    <w:abstractNumId w:val="3"/>
+    <w:lvlOverride w:ilvl="0">
+      <w:startOverride w:val="1"/>
+    </w:lvlOverride>
+    <w:lvlOverride w:ilvl="1">
+      <w:startOverride w:val="1"/>
+    </w:lvlOverride>
+    <w:lvlOverride w:ilvl="2">
+      <w:startOverride w:val="1"/>
+    </w:lvlOverride>
+    <w:lvlOverride w:ilvl="3">
+      <w:startOverride w:val="1"/>
+    </w:lvlOverride>
+    <w:lvlOverride w:ilvl="4">
+      <w:startOverride w:val="1"/>
+    </w:lvlOverride>
+    <w:lvlOverride w:ilvl="5">
+      <w:startOverride w:val="1"/>
+    </w:lvlOverride>
+    <w:lvlOverride w:ilvl="6">
+      <w:startOverride w:val="1"/>
+    </w:lvlOverride>
+    <w:lvlOverride w:ilvl="7">
+      <w:startOverride w:val="1"/>
+    </w:lvlOverride>
+    <w:lvlOverride w:ilvl="8">
+      <w:startOverride w:val="1"/>
+    </w:lvlOverride>
+  </w:num>
+  <w:num w:numId="34">
+    <w:abstractNumId w:val="13"/>
+    <w:lvlOverride w:ilvl="0">
+      <w:startOverride w:val="1"/>
+    </w:lvlOverride>
+    <w:lvlOverride w:ilvl="1">
+      <w:startOverride w:val="1"/>
+    </w:lvlOverride>
+    <w:lvlOverride w:ilvl="2">
+      <w:startOverride w:val="1"/>
+    </w:lvlOverride>
+    <w:lvlOverride w:ilvl="3">
+      <w:startOverride w:val="1"/>
+    </w:lvlOverride>
+    <w:lvlOverride w:ilvl="4">
+      <w:startOverride w:val="1"/>
+    </w:lvlOverride>
+    <w:lvlOverride w:ilvl="5">
+      <w:startOverride w:val="1"/>
+    </w:lvlOverride>
+    <w:lvlOverride w:ilvl="6">
+      <w:startOverride w:val="1"/>
+    </w:lvlOverride>
+    <w:lvlOverride w:ilvl="7">
+      <w:startOverride w:val="1"/>
+    </w:lvlOverride>
+    <w:lvlOverride w:ilvl="8">
+      <w:startOverride w:val="1"/>
+    </w:lvlOverride>
+  </w:num>
+  <w:num w:numId="35">
+    <w:abstractNumId w:val="23"/>
+    <w:lvlOverride w:ilvl="0">
+      <w:startOverride w:val="1"/>
+    </w:lvlOverride>
+    <w:lvlOverride w:ilvl="1">
+      <w:startOverride w:val="1"/>
+    </w:lvlOverride>
+    <w:lvlOverride w:ilvl="2">
+      <w:startOverride w:val="1"/>
+    </w:lvlOverride>
+    <w:lvlOverride w:ilvl="3">
+      <w:startOverride w:val="1"/>
+    </w:lvlOverride>
+    <w:lvlOverride w:ilvl="4">
+      <w:startOverride w:val="1"/>
+    </w:lvlOverride>
+    <w:lvlOverride w:ilvl="5">
+      <w:startOverride w:val="1"/>
+    </w:lvlOverride>
+    <w:lvlOverride w:ilvl="6">
+      <w:startOverride w:val="1"/>
+    </w:lvlOverride>
+    <w:lvlOverride w:ilvl="7">
+      <w:startOverride w:val="1"/>
+    </w:lvlOverride>
+    <w:lvlOverride w:ilvl="8">
+      <w:startOverride w:val="1"/>
+    </w:lvlOverride>
+  </w:num>
+  <w:num w:numId="36">
+    <w:abstractNumId w:val="14"/>
+    <w:lvlOverride w:ilvl="0">
+      <w:startOverride w:val="1"/>
+    </w:lvlOverride>
+    <w:lvlOverride w:ilvl="1">
+      <w:startOverride w:val="1"/>
+    </w:lvlOverride>
+    <w:lvlOverride w:ilvl="2">
+      <w:startOverride w:val="1"/>
+    </w:lvlOverride>
+    <w:lvlOverride w:ilvl="3">
+      <w:startOverride w:val="1"/>
+    </w:lvlOverride>
+    <w:lvlOverride w:ilvl="4">
+      <w:startOverride w:val="1"/>
+    </w:lvlOverride>
+    <w:lvlOverride w:ilvl="5">
+      <w:startOverride w:val="1"/>
+    </w:lvlOverride>
+    <w:lvlOverride w:ilvl="6">
+      <w:startOverride w:val="1"/>
+    </w:lvlOverride>
+    <w:lvlOverride w:ilvl="7">
+      <w:startOverride w:val="1"/>
+    </w:lvlOverride>
+    <w:lvlOverride w:ilvl="8">
+      <w:startOverride w:val="1"/>
+    </w:lvlOverride>
+  </w:num>
+  <w:num w:numId="37">
+    <w:abstractNumId w:val="25"/>
+    <w:lvlOverride w:ilvl="0">
+      <w:startOverride w:val="1"/>
+    </w:lvlOverride>
+    <w:lvlOverride w:ilvl="1">
+      <w:startOverride w:val="1"/>
+    </w:lvlOverride>
+    <w:lvlOverride w:ilvl="2">
+      <w:startOverride w:val="1"/>
+    </w:lvlOverride>
+    <w:lvlOverride w:ilvl="3">
+      <w:startOverride w:val="1"/>
+    </w:lvlOverride>
+    <w:lvlOverride w:ilvl="4">
+      <w:startOverride w:val="1"/>
+    </w:lvlOverride>
+    <w:lvlOverride w:ilvl="5">
+      <w:startOverride w:val="1"/>
+    </w:lvlOverride>
+    <w:lvlOverride w:ilvl="6">
+      <w:startOverride w:val="1"/>
+    </w:lvlOverride>
+    <w:lvlOverride w:ilvl="7">
+      <w:startOverride w:val="1"/>
+    </w:lvlOverride>
+    <w:lvlOverride w:ilvl="8">
+      <w:startOverride w:val="1"/>
+    </w:lvlOverride>
+  </w:num>
+  <w:num w:numId="38">
+    <w:abstractNumId w:val="15"/>
+    <w:lvlOverride w:ilvl="0">
+      <w:startOverride w:val="1"/>
+    </w:lvlOverride>
+    <w:lvlOverride w:ilvl="1">
+      <w:startOverride w:val="1"/>
+    </w:lvlOverride>
+    <w:lvlOverride w:ilvl="2">
+      <w:startOverride w:val="1"/>
+    </w:lvlOverride>
+    <w:lvlOverride w:ilvl="3">
+      <w:startOverride w:val="1"/>
+    </w:lvlOverride>
+    <w:lvlOverride w:ilvl="4">
+      <w:startOverride w:val="1"/>
+    </w:lvlOverride>
+    <w:lvlOverride w:ilvl="5">
+      <w:startOverride w:val="1"/>
+    </w:lvlOverride>
+    <w:lvlOverride w:ilvl="6">
+      <w:startOverride w:val="1"/>
+    </w:lvlOverride>
+    <w:lvlOverride w:ilvl="7">
+      <w:startOverride w:val="1"/>
+    </w:lvlOverride>
+    <w:lvlOverride w:ilvl="8">
+      <w:startOverride w:val="1"/>
+    </w:lvlOverride>
+  </w:num>
+  <w:num w:numId="39">
+    <w:abstractNumId w:val="29"/>
+    <w:lvlOverride w:ilvl="0">
+      <w:startOverride w:val="1"/>
+    </w:lvlOverride>
+    <w:lvlOverride w:ilvl="1">
+      <w:startOverride w:val="1"/>
+    </w:lvlOverride>
+    <w:lvlOverride w:ilvl="2">
+      <w:startOverride w:val="1"/>
+    </w:lvlOverride>
+    <w:lvlOverride w:ilvl="3">
+      <w:startOverride w:val="1"/>
+    </w:lvlOverride>
+    <w:lvlOverride w:ilvl="4">
+      <w:startOverride w:val="1"/>
+    </w:lvlOverride>
+    <w:lvlOverride w:ilvl="5">
+      <w:startOverride w:val="1"/>
+    </w:lvlOverride>
+    <w:lvlOverride w:ilvl="6">
+      <w:startOverride w:val="1"/>
+    </w:lvlOverride>
+    <w:lvlOverride w:ilvl="7">
+      <w:startOverride w:val="1"/>
+    </w:lvlOverride>
+    <w:lvlOverride w:ilvl="8">
+      <w:startOverride w:val="1"/>
+    </w:lvlOverride>
+  </w:num>
+  <w:num w:numId="40">
+    <w:abstractNumId w:val="36"/>
+    <w:lvlOverride w:ilvl="0">
+      <w:startOverride w:val="1"/>
+    </w:lvlOverride>
+    <w:lvlOverride w:ilvl="1">
+      <w:startOverride w:val="1"/>
+    </w:lvlOverride>
+    <w:lvlOverride w:ilvl="2">
+      <w:startOverride w:val="1"/>
+    </w:lvlOverride>
+    <w:lvlOverride w:ilvl="3">
+      <w:startOverride w:val="1"/>
+    </w:lvlOverride>
+    <w:lvlOverride w:ilvl="4">
+      <w:startOverride w:val="1"/>
+    </w:lvlOverride>
+    <w:lvlOverride w:ilvl="5">
+      <w:startOverride w:val="1"/>
+    </w:lvlOverride>
+    <w:lvlOverride w:ilvl="6">
+      <w:startOverride w:val="1"/>
+    </w:lvlOverride>
+    <w:lvlOverride w:ilvl="7">
+      <w:startOverride w:val="1"/>
+    </w:lvlOverride>
+    <w:lvlOverride w:ilvl="8">
+      <w:startOverride w:val="1"/>
+    </w:lvlOverride>
+  </w:num>
+  <w:num w:numId="41">
+    <w:abstractNumId w:val="26"/>
+  </w:num>
+  <w:num w:numId="42">
+    <w:abstractNumId w:val="30"/>
+  </w:num>
+  <w:num w:numId="43">
+    <w:abstractNumId w:val="10"/>
   </w:num>
 </w:numbering>
 </file>
@@ -11956,7 +12634,6 @@
   <w:style w:type="character" w:default="1" w:styleId="DefaultParagraphFont">
     <w:name w:val="Default Paragraph Font"/>
     <w:uiPriority w:val="1"/>
-    <w:semiHidden/>
     <w:unhideWhenUsed/>
   </w:style>
   <w:style w:type="table" w:default="1" w:styleId="TableNormal">
@@ -12862,6 +13539,13 @@
     <w:pitch w:val="variable"/>
     <w:sig w:usb0="00000287" w:usb1="00000000" w:usb2="00000000" w:usb3="00000000" w:csb0="0000009F" w:csb1="00000000"/>
   </w:font>
+  <w:font w:name="Segoe UI">
+    <w:panose1 w:val="020B0502040204020203"/>
+    <w:charset w:val="CC"/>
+    <w:family w:val="swiss"/>
+    <w:pitch w:val="variable"/>
+    <w:sig w:usb0="E4002EFF" w:usb1="C000E47F" w:usb2="00000009" w:usb3="00000000" w:csb0="000001FF" w:csb1="00000000"/>
+  </w:font>
   <w:font w:name="Calibri">
     <w:panose1 w:val="020F0502020204030204"/>
     <w:charset w:val="CC"/>
@@ -12908,6 +13592,7 @@
     <w:rsid w:val="00A84FD9"/>
     <w:rsid w:val="00B230C4"/>
     <w:rsid w:val="00B90D2D"/>
+    <w:rsid w:val="00CF7785"/>
     <w:rsid w:val="00E31759"/>
   </w:rsids>
   <m:mathPr>
@@ -13632,7 +14317,7 @@
 </file>
 
 <file path=customXml/itemProps1.xml><?xml version="1.0" encoding="utf-8"?>
-<ds:datastoreItem xmlns:ds="http://schemas.openxmlformats.org/officeDocument/2006/customXml" ds:itemID="{90D578AB-7201-47D0-A7CE-5581F6495DA4}">
+<ds:datastoreItem xmlns:ds="http://schemas.openxmlformats.org/officeDocument/2006/customXml" ds:itemID="{B34A603C-C4CC-4EFD-904D-501B9EC4F833}">
   <ds:schemaRefs>
     <ds:schemaRef ds:uri="http://schemas.openxmlformats.org/officeDocument/2006/bibliography"/>
   </ds:schemaRefs>

</xml_diff>

<commit_message>
Fix Assign Shifts use cases
</commit_message>
<xml_diff>
--- a/Documentation/URS Document/URS Document.docx
+++ b/Documentation/URS Document/URS Document.docx
@@ -1,6 +1,6 @@
 
 <file path=word/document.xml><?xml version="1.0" encoding="utf-8"?>
-<w:document xmlns:wpc="http://schemas.microsoft.com/office/word/2010/wordprocessingCanvas" xmlns:cx="http://schemas.microsoft.com/office/drawing/2014/chartex" xmlns:cx1="http://schemas.microsoft.com/office/drawing/2015/9/8/chartex" xmlns:cx2="http://schemas.microsoft.com/office/drawing/2015/10/21/chartex" xmlns:cx3="http://schemas.microsoft.com/office/drawing/2016/5/9/chartex" xmlns:cx4="http://schemas.microsoft.com/office/drawing/2016/5/10/chartex" xmlns:cx5="http://schemas.microsoft.com/office/drawing/2016/5/11/chartex" xmlns:cx6="http://schemas.microsoft.com/office/drawing/2016/5/12/chartex" xmlns:cx7="http://schemas.microsoft.com/office/drawing/2016/5/13/chartex" xmlns:cx8="http://schemas.microsoft.com/office/drawing/2016/5/14/chartex" xmlns:mc="http://schemas.openxmlformats.org/markup-compatibility/2006" xmlns:aink="http://schemas.microsoft.com/office/drawing/2016/ink" xmlns:am3d="http://schemas.microsoft.com/office/drawing/2017/model3d" xmlns:o="urn:schemas-microsoft-com:office:office" xmlns:r="http://schemas.openxmlformats.org/officeDocument/2006/relationships" xmlns:m="http://schemas.openxmlformats.org/officeDocument/2006/math" xmlns:v="urn:schemas-microsoft-com:vml" xmlns:wp14="http://schemas.microsoft.com/office/word/2010/wordprocessingDrawing" xmlns:wp="http://schemas.openxmlformats.org/drawingml/2006/wordprocessingDrawing" xmlns:w10="urn:schemas-microsoft-com:office:word" xmlns:w="http://schemas.openxmlformats.org/wordprocessingml/2006/main" xmlns:w14="http://schemas.microsoft.com/office/word/2010/wordml" xmlns:w15="http://schemas.microsoft.com/office/word/2012/wordml" xmlns:w16cex="http://schemas.microsoft.com/office/word/2018/wordml/cex" xmlns:w16cid="http://schemas.microsoft.com/office/word/2016/wordml/cid" xmlns:w16="http://schemas.microsoft.com/office/word/2018/wordml" xmlns:w16se="http://schemas.microsoft.com/office/word/2015/wordml/symex" xmlns:wpg="http://schemas.microsoft.com/office/word/2010/wordprocessingGroup" xmlns:wpi="http://schemas.microsoft.com/office/word/2010/wordprocessingInk" xmlns:wne="http://schemas.microsoft.com/office/word/2006/wordml" xmlns:wps="http://schemas.microsoft.com/office/word/2010/wordprocessingShape" mc:Ignorable="w14 w15 w16se w16cid w16 w16cex wp14">
+<w:document xmlns:wpc="http://schemas.microsoft.com/office/word/2010/wordprocessingCanvas" xmlns:cx="http://schemas.microsoft.com/office/drawing/2014/chartex" xmlns:cx1="http://schemas.microsoft.com/office/drawing/2015/9/8/chartex" xmlns:mc="http://schemas.openxmlformats.org/markup-compatibility/2006" xmlns:o="urn:schemas-microsoft-com:office:office" xmlns:r="http://schemas.openxmlformats.org/officeDocument/2006/relationships" xmlns:m="http://schemas.openxmlformats.org/officeDocument/2006/math" xmlns:v="urn:schemas-microsoft-com:vml" xmlns:wp14="http://schemas.microsoft.com/office/word/2010/wordprocessingDrawing" xmlns:wp="http://schemas.openxmlformats.org/drawingml/2006/wordprocessingDrawing" xmlns:w10="urn:schemas-microsoft-com:office:word" xmlns:w="http://schemas.openxmlformats.org/wordprocessingml/2006/main" xmlns:w14="http://schemas.microsoft.com/office/word/2010/wordml" xmlns:w15="http://schemas.microsoft.com/office/word/2012/wordml" xmlns:w16se="http://schemas.microsoft.com/office/word/2015/wordml/symex" xmlns:wpg="http://schemas.microsoft.com/office/word/2010/wordprocessingGroup" xmlns:wpi="http://schemas.microsoft.com/office/word/2010/wordprocessingInk" xmlns:wne="http://schemas.microsoft.com/office/word/2006/wordml" xmlns:wps="http://schemas.microsoft.com/office/word/2010/wordprocessingShape" mc:Ignorable="w14 w15 w16se wp14">
   <w:body>
     <w:sdt>
       <w:sdtPr>
@@ -273,8 +273,13 @@
                               <w:pStyle w:val="NoSpacing"/>
                             </w:pPr>
                             <w:r>
-                              <w:t>Group: 4</w:t>
+                              <w:t xml:space="preserve">Group: </w:t>
                             </w:r>
+                            <w:proofErr w:type="gramStart"/>
+                            <w:r>
+                              <w:t>4</w:t>
+                            </w:r>
+                            <w:proofErr w:type="gramEnd"/>
                           </w:p>
                           <w:p>
                             <w:pPr>
@@ -303,7 +308,15 @@
                               <w:t>Location:</w:t>
                             </w:r>
                             <w:r>
-                              <w:t xml:space="preserve"> Fontys ICT</w:t>
+                              <w:t xml:space="preserve"> </w:t>
+                            </w:r>
+                            <w:proofErr w:type="spellStart"/>
+                            <w:r>
+                              <w:t>Fontys</w:t>
+                            </w:r>
+                            <w:proofErr w:type="spellEnd"/>
+                            <w:r>
+                              <w:t xml:space="preserve"> ICT</w:t>
                             </w:r>
                             <w:r>
                               <w:t>,</w:t>
@@ -332,11 +345,11 @@
                               <w:t xml:space="preserve"> „</w:t>
                             </w:r>
                             <w:proofErr w:type="spellStart"/>
-                            <w:proofErr w:type="gramStart"/>
                             <w:r>
                               <w:t>BulCari</w:t>
                             </w:r>
                             <w:proofErr w:type="spellEnd"/>
+                            <w:proofErr w:type="gramStart"/>
                             <w:r>
                               <w:rPr>
                                 <w:lang w:val="bg-BG"/>
@@ -356,8 +369,21 @@
                               <w:pStyle w:val="NoSpacing"/>
                               <w:ind w:left="1440" w:firstLine="720"/>
                             </w:pPr>
+                            <w:proofErr w:type="spellStart"/>
                             <w:r>
-                              <w:t>Stoycho Stoychev – 4292723</w:t>
+                              <w:t>Stoycho</w:t>
+                            </w:r>
+                            <w:proofErr w:type="spellEnd"/>
+                            <w:r>
+                              <w:t xml:space="preserve"> </w:t>
+                            </w:r>
+                            <w:proofErr w:type="spellStart"/>
+                            <w:r>
+                              <w:t>Stoychev</w:t>
+                            </w:r>
+                            <w:proofErr w:type="spellEnd"/>
+                            <w:r>
+                              <w:t xml:space="preserve"> – 4292723</w:t>
                             </w:r>
                           </w:p>
                           <w:p>
@@ -396,7 +422,14 @@
                             </w:r>
                             <w:r>
                               <w:tab/>
-                              <w:t xml:space="preserve">Veronika </w:t>
+                            </w:r>
+                            <w:proofErr w:type="spellStart"/>
+                            <w:r>
+                              <w:t>Veronika</w:t>
+                            </w:r>
+                            <w:proofErr w:type="spellEnd"/>
+                            <w:r>
+                              <w:t xml:space="preserve"> </w:t>
                             </w:r>
                             <w:proofErr w:type="spellStart"/>
                             <w:r>
@@ -463,8 +496,13 @@
                         <w:pStyle w:val="NoSpacing"/>
                       </w:pPr>
                       <w:r>
-                        <w:t>Group: 4</w:t>
+                        <w:t xml:space="preserve">Group: </w:t>
                       </w:r>
+                      <w:proofErr w:type="gramStart"/>
+                      <w:r>
+                        <w:t>4</w:t>
+                      </w:r>
+                      <w:proofErr w:type="gramEnd"/>
                     </w:p>
                     <w:p>
                       <w:pPr>
@@ -493,7 +531,15 @@
                         <w:t>Location:</w:t>
                       </w:r>
                       <w:r>
-                        <w:t xml:space="preserve"> Fontys ICT</w:t>
+                        <w:t xml:space="preserve"> </w:t>
+                      </w:r>
+                      <w:proofErr w:type="spellStart"/>
+                      <w:r>
+                        <w:t>Fontys</w:t>
+                      </w:r>
+                      <w:proofErr w:type="spellEnd"/>
+                      <w:r>
+                        <w:t xml:space="preserve"> ICT</w:t>
                       </w:r>
                       <w:r>
                         <w:t>,</w:t>
@@ -522,11 +568,11 @@
                         <w:t xml:space="preserve"> „</w:t>
                       </w:r>
                       <w:proofErr w:type="spellStart"/>
-                      <w:proofErr w:type="gramStart"/>
                       <w:r>
                         <w:t>BulCari</w:t>
                       </w:r>
                       <w:proofErr w:type="spellEnd"/>
+                      <w:proofErr w:type="gramStart"/>
                       <w:r>
                         <w:rPr>
                           <w:lang w:val="bg-BG"/>
@@ -546,8 +592,21 @@
                         <w:pStyle w:val="NoSpacing"/>
                         <w:ind w:left="1440" w:firstLine="720"/>
                       </w:pPr>
+                      <w:proofErr w:type="spellStart"/>
                       <w:r>
-                        <w:t>Stoycho Stoychev – 4292723</w:t>
+                        <w:t>Stoycho</w:t>
+                      </w:r>
+                      <w:proofErr w:type="spellEnd"/>
+                      <w:r>
+                        <w:t xml:space="preserve"> </w:t>
+                      </w:r>
+                      <w:proofErr w:type="spellStart"/>
+                      <w:r>
+                        <w:t>Stoychev</w:t>
+                      </w:r>
+                      <w:proofErr w:type="spellEnd"/>
+                      <w:r>
+                        <w:t xml:space="preserve"> – 4292723</w:t>
                       </w:r>
                     </w:p>
                     <w:p>
@@ -586,7 +645,14 @@
                       </w:r>
                       <w:r>
                         <w:tab/>
-                        <w:t xml:space="preserve">Veronika </w:t>
+                      </w:r>
+                      <w:proofErr w:type="spellStart"/>
+                      <w:r>
+                        <w:t>Veronika</w:t>
+                      </w:r>
+                      <w:proofErr w:type="spellEnd"/>
+                      <w:r>
+                        <w:t xml:space="preserve"> </w:t>
                       </w:r>
                       <w:proofErr w:type="spellStart"/>
                       <w:r>
@@ -2582,8 +2648,13 @@
           <w:numId w:val="1"/>
         </w:numPr>
       </w:pPr>
-      <w:r>
-        <w:t>80% contract: 3</w:t>
+      <w:proofErr w:type="gramStart"/>
+      <w:r>
+        <w:t>80%</w:t>
+      </w:r>
+      <w:proofErr w:type="gramEnd"/>
+      <w:r>
+        <w:t xml:space="preserve"> contract: 3</w:t>
       </w:r>
       <w:r>
         <w:t>2</w:t>
@@ -2728,13 +2799,7 @@
         </w:numPr>
       </w:pPr>
       <w:r>
-        <w:t xml:space="preserve">First </w:t>
-      </w:r>
-      <w:r>
-        <w:t>n</w:t>
-      </w:r>
-      <w:r>
-        <w:t>ame.</w:t>
+        <w:t>First Name.</w:t>
       </w:r>
     </w:p>
     <w:p>
@@ -2746,13 +2811,7 @@
         </w:numPr>
       </w:pPr>
       <w:r>
-        <w:t xml:space="preserve">Last </w:t>
-      </w:r>
-      <w:r>
-        <w:t>n</w:t>
-      </w:r>
-      <w:r>
-        <w:t>ame.</w:t>
+        <w:t>Last name.</w:t>
       </w:r>
     </w:p>
     <w:p>
@@ -2764,7 +2823,7 @@
         </w:numPr>
       </w:pPr>
       <w:r>
-        <w:t>Address</w:t>
+        <w:t>Gender.</w:t>
       </w:r>
     </w:p>
     <w:p>
@@ -2776,7 +2835,7 @@
         </w:numPr>
       </w:pPr>
       <w:r>
-        <w:t>Personal e-mail address</w:t>
+        <w:t>Date of birth.</w:t>
       </w:r>
     </w:p>
     <w:p>
@@ -2788,7 +2847,7 @@
         </w:numPr>
       </w:pPr>
       <w:r>
-        <w:t>Username</w:t>
+        <w:t>BSN number/ Citizen ID number.</w:t>
       </w:r>
     </w:p>
     <w:p>
@@ -2800,7 +2859,7 @@
         </w:numPr>
       </w:pPr>
       <w:r>
-        <w:t>Password</w:t>
+        <w:t>Address.</w:t>
       </w:r>
     </w:p>
     <w:p>
@@ -2812,7 +2871,7 @@
         </w:numPr>
       </w:pPr>
       <w:r>
-        <w:t>Date of birth.</w:t>
+        <w:t>E-mail.</w:t>
       </w:r>
     </w:p>
     <w:p>
@@ -2824,7 +2883,7 @@
         </w:numPr>
       </w:pPr>
       <w:r>
-        <w:t>Date of first working day</w:t>
+        <w:t>Phone number.</w:t>
       </w:r>
     </w:p>
     <w:p>
@@ -2836,7 +2895,7 @@
         </w:numPr>
       </w:pPr>
       <w:r>
-        <w:t>BSN number.</w:t>
+        <w:t>Type of contract.</w:t>
       </w:r>
     </w:p>
     <w:p>
@@ -2848,73 +2907,7 @@
         </w:numPr>
       </w:pPr>
       <w:r>
-        <w:t>Emergency telephone number</w:t>
-      </w:r>
-    </w:p>
-    <w:p>
-      <w:pPr>
-        <w:pStyle w:val="ListParagraph"/>
-        <w:numPr>
-          <w:ilvl w:val="0"/>
-          <w:numId w:val="26"/>
-        </w:numPr>
-      </w:pPr>
-      <w:r>
-        <w:t>Bank account number</w:t>
-      </w:r>
-    </w:p>
-    <w:p>
-      <w:pPr>
-        <w:pStyle w:val="ListParagraph"/>
-        <w:numPr>
-          <w:ilvl w:val="0"/>
-          <w:numId w:val="26"/>
-        </w:numPr>
-      </w:pPr>
-      <w:r>
         <w:t>Hourly wage.</w:t>
-      </w:r>
-    </w:p>
-    <w:p>
-      <w:pPr>
-        <w:pStyle w:val="ListParagraph"/>
-        <w:numPr>
-          <w:ilvl w:val="0"/>
-          <w:numId w:val="26"/>
-        </w:numPr>
-      </w:pPr>
-      <w:r>
-        <w:lastRenderedPageBreak/>
-        <w:t>Contract type</w:t>
-      </w:r>
-    </w:p>
-    <w:p>
-      <w:pPr>
-        <w:pStyle w:val="ListParagraph"/>
-        <w:numPr>
-          <w:ilvl w:val="0"/>
-          <w:numId w:val="26"/>
-        </w:numPr>
-      </w:pPr>
-      <w:proofErr w:type="gramStart"/>
-      <w:r>
-        <w:t>Contract</w:t>
-      </w:r>
-      <w:proofErr w:type="gramEnd"/>
-      <w:r>
-        <w:t xml:space="preserve"> start date</w:t>
-      </w:r>
-    </w:p>
-    <w:p>
-      <w:pPr>
-        <w:pStyle w:val="ListParagraph"/>
-        <w:numPr>
-          <w:ilvl w:val="0"/>
-          <w:numId w:val="26"/>
-        </w:numPr>
-      </w:pPr>
-      <w:r>
-        <w:t>Contract history information</w:t>
       </w:r>
     </w:p>
     <w:p>
@@ -2938,6 +2931,7 @@
         </w:rPr>
         <w:t xml:space="preserve">the </w:t>
       </w:r>
+      <w:proofErr w:type="gramStart"/>
       <w:r>
         <w:rPr>
           <w:b/>
@@ -2945,6 +2939,7 @@
         </w:rPr>
         <w:t>product</w:t>
       </w:r>
+      <w:proofErr w:type="gramEnd"/>
       <w:r>
         <w:rPr>
           <w:b/>
@@ -2977,6 +2972,7 @@
         </w:numPr>
       </w:pPr>
       <w:r>
+        <w:lastRenderedPageBreak/>
         <w:t>Price</w:t>
       </w:r>
       <w:r>
@@ -3416,6 +3412,10 @@
     <w:p>
       <w:pPr>
         <w:pStyle w:val="Heading3"/>
+        <w:numPr>
+          <w:ilvl w:val="0"/>
+          <w:numId w:val="41"/>
+        </w:numPr>
         <w:rPr>
           <w:sz w:val="24"/>
           <w:szCs w:val="24"/>
@@ -3571,11 +3571,16 @@
           <w:numId w:val="19"/>
         </w:numPr>
       </w:pPr>
+      <w:proofErr w:type="gramStart"/>
       <w:r>
         <w:t>Applic</w:t>
       </w:r>
       <w:r>
-        <w:t>ation display error message.</w:t>
+        <w:t>ation display error message</w:t>
+      </w:r>
+      <w:proofErr w:type="gramEnd"/>
+      <w:r>
+        <w:t>.</w:t>
       </w:r>
     </w:p>
     <w:p>
@@ -3587,7 +3592,6 @@
         </w:numPr>
       </w:pPr>
       <w:r>
-        <w:lastRenderedPageBreak/>
         <w:t>Return to MSS ste</w:t>
       </w:r>
       <w:r>
@@ -3610,8 +3614,13 @@
           <w:numId w:val="20"/>
         </w:numPr>
       </w:pPr>
-      <w:r>
-        <w:t>Application display error message.</w:t>
+      <w:proofErr w:type="gramStart"/>
+      <w:r>
+        <w:t>Application display error message</w:t>
+      </w:r>
+      <w:proofErr w:type="gramEnd"/>
+      <w:r>
+        <w:t>.</w:t>
       </w:r>
     </w:p>
     <w:p>
@@ -3630,43 +3639,42 @@
     <w:p>
       <w:pPr>
         <w:pStyle w:val="Heading3"/>
+        <w:numPr>
+          <w:ilvl w:val="0"/>
+          <w:numId w:val="41"/>
+        </w:numPr>
         <w:rPr>
           <w:sz w:val="24"/>
           <w:szCs w:val="24"/>
         </w:rPr>
       </w:pPr>
-      <w:bookmarkStart w:id="6" w:name="_Toc65376145"/>
-      <w:r>
-        <w:rPr>
+      <w:r>
+        <w:rPr>
+          <w:rStyle w:val="Heading4Char"/>
           <w:b/>
           <w:bCs/>
+          <w:caps w:val="0"/>
           <w:sz w:val="24"/>
           <w:szCs w:val="24"/>
         </w:rPr>
-        <w:t>Use case:</w:t>
-      </w:r>
-      <w:r>
-        <w:rPr>
+        <w:t xml:space="preserve">Use case: </w:t>
+      </w:r>
+      <w:r>
+        <w:rPr>
+          <w:rStyle w:val="Heading4Char"/>
+          <w:caps w:val="0"/>
           <w:sz w:val="24"/>
           <w:szCs w:val="24"/>
         </w:rPr>
-        <w:t xml:space="preserve"> </w:t>
+        <w:t>Add Employee</w:t>
       </w:r>
       <w:r>
         <w:rPr>
           <w:sz w:val="24"/>
           <w:szCs w:val="24"/>
         </w:rPr>
-        <w:t>A</w:t>
-      </w:r>
-      <w:r>
-        <w:rPr>
-          <w:sz w:val="24"/>
-          <w:szCs w:val="24"/>
-        </w:rPr>
-        <w:t>dd employee.</w:t>
-      </w:r>
-      <w:bookmarkEnd w:id="6"/>
+        <w:t>.</w:t>
+      </w:r>
     </w:p>
     <w:p>
       <w:r>
@@ -3816,6 +3824,7 @@
       <w:r>
         <w:t xml:space="preserve"> information </w:t>
       </w:r>
+      <w:proofErr w:type="gramStart"/>
       <w:r>
         <w:t>has</w:t>
       </w:r>
@@ -3826,7 +3835,11 @@
         <w:t xml:space="preserve"> been</w:t>
       </w:r>
       <w:r>
-        <w:t xml:space="preserve"> filled in.</w:t>
+        <w:t xml:space="preserve"> filled in</w:t>
+      </w:r>
+      <w:proofErr w:type="gramEnd"/>
+      <w:r>
+        <w:t>.</w:t>
       </w:r>
     </w:p>
     <w:p>
@@ -3868,7 +3881,15 @@
         <w:t>Retur</w:t>
       </w:r>
       <w:r>
-        <w:t>ns to MSS step 1.</w:t>
+        <w:t xml:space="preserve">ns to MSS step </w:t>
+      </w:r>
+      <w:proofErr w:type="gramStart"/>
+      <w:r>
+        <w:t>1</w:t>
+      </w:r>
+      <w:proofErr w:type="gramEnd"/>
+      <w:r>
+        <w:t>.</w:t>
       </w:r>
     </w:p>
     <w:p>
@@ -3930,50 +3951,57 @@
         </w:numPr>
       </w:pPr>
       <w:r>
-        <w:t>Returns to MSS step 1.</w:t>
+        <w:t xml:space="preserve">Returns to MSS step </w:t>
+      </w:r>
+      <w:proofErr w:type="gramStart"/>
+      <w:r>
+        <w:t>1</w:t>
+      </w:r>
+      <w:proofErr w:type="gramEnd"/>
+      <w:r>
+        <w:t>.</w:t>
       </w:r>
     </w:p>
     <w:p/>
     <w:p>
       <w:pPr>
         <w:pStyle w:val="Heading3"/>
+        <w:numPr>
+          <w:ilvl w:val="0"/>
+          <w:numId w:val="41"/>
+        </w:numPr>
         <w:rPr>
           <w:sz w:val="24"/>
           <w:szCs w:val="24"/>
         </w:rPr>
       </w:pPr>
-      <w:bookmarkStart w:id="7" w:name="_Toc65376146"/>
-      <w:r>
-        <w:rPr>
+      <w:r>
+        <w:rPr>
+          <w:rStyle w:val="Heading4Char"/>
           <w:b/>
           <w:bCs/>
+          <w:caps w:val="0"/>
           <w:sz w:val="24"/>
           <w:szCs w:val="24"/>
         </w:rPr>
-        <w:t>Use case</w:t>
-      </w:r>
-      <w:r>
-        <w:rPr>
+        <w:t xml:space="preserve">Use case: </w:t>
+      </w:r>
+      <w:r>
+        <w:rPr>
+          <w:rStyle w:val="Heading4Char"/>
+          <w:caps w:val="0"/>
           <w:sz w:val="24"/>
           <w:szCs w:val="24"/>
         </w:rPr>
-        <w:t xml:space="preserve">: </w:t>
+        <w:t>Remove Employee</w:t>
       </w:r>
       <w:r>
         <w:rPr>
           <w:sz w:val="24"/>
           <w:szCs w:val="24"/>
         </w:rPr>
-        <w:t>R</w:t>
-      </w:r>
-      <w:r>
-        <w:rPr>
-          <w:sz w:val="24"/>
-          <w:szCs w:val="24"/>
-        </w:rPr>
-        <w:t>emove employee.</w:t>
-      </w:r>
-      <w:bookmarkEnd w:id="7"/>
+        <w:t>.</w:t>
+      </w:r>
     </w:p>
     <w:p>
       <w:r>
@@ -4080,109 +4108,324 @@
     <w:p>
       <w:pPr>
         <w:pStyle w:val="Heading3"/>
+        <w:numPr>
+          <w:ilvl w:val="0"/>
+          <w:numId w:val="41"/>
+        </w:numPr>
         <w:rPr>
           <w:sz w:val="24"/>
           <w:szCs w:val="24"/>
         </w:rPr>
       </w:pPr>
-      <w:bookmarkStart w:id="8" w:name="_Toc65376147"/>
-      <w:r>
-        <w:rPr>
+      <w:r>
+        <w:rPr>
+          <w:rStyle w:val="Heading4Char"/>
           <w:b/>
           <w:bCs/>
+          <w:caps w:val="0"/>
           <w:sz w:val="24"/>
           <w:szCs w:val="24"/>
         </w:rPr>
-        <w:t>Use case:</w:t>
-      </w:r>
-      <w:r>
-        <w:rPr>
+        <w:t xml:space="preserve">Use case: </w:t>
+      </w:r>
+      <w:r>
+        <w:rPr>
+          <w:rStyle w:val="Heading4Char"/>
+          <w:caps w:val="0"/>
           <w:sz w:val="24"/>
           <w:szCs w:val="24"/>
         </w:rPr>
-        <w:t xml:space="preserve"> Assign </w:t>
+        <w:t>Assign Employees To Shifts</w:t>
       </w:r>
       <w:r>
         <w:rPr>
           <w:sz w:val="24"/>
           <w:szCs w:val="24"/>
         </w:rPr>
-        <w:t>e</w:t>
-      </w:r>
-      <w:r>
-        <w:rPr>
-          <w:sz w:val="24"/>
-          <w:szCs w:val="24"/>
-        </w:rPr>
-        <w:t xml:space="preserve">mployees to </w:t>
-      </w:r>
-      <w:r>
-        <w:rPr>
-          <w:sz w:val="24"/>
-          <w:szCs w:val="24"/>
-        </w:rPr>
-        <w:t>s</w:t>
-      </w:r>
-      <w:r>
-        <w:rPr>
-          <w:sz w:val="24"/>
-          <w:szCs w:val="24"/>
-        </w:rPr>
-        <w:t>hifts</w:t>
-      </w:r>
-      <w:bookmarkEnd w:id="8"/>
-    </w:p>
-    <w:p>
-      <w:r>
-        <w:t xml:space="preserve">Related: </w:t>
-      </w:r>
-      <w:r>
-        <w:rPr>
-          <w:rStyle w:val="Strong"/>
-        </w:rPr>
-        <w:t>FR-0</w:t>
-      </w:r>
-      <w:r>
-        <w:rPr>
-          <w:rStyle w:val="Strong"/>
-        </w:rPr>
-        <w:t>2</w:t>
-      </w:r>
-      <w:r>
-        <w:rPr>
-          <w:rStyle w:val="Strong"/>
-        </w:rPr>
         <w:t>.</w:t>
       </w:r>
     </w:p>
     <w:p>
-      <w:r>
-        <w:rPr>
+      <w:pPr>
+        <w:rPr>
+          <w:rFonts w:ascii="Century Schoolbook" w:eastAsia="Times New Roman" w:hAnsi="Century Schoolbook" w:cs="Times New Roman"/>
+        </w:rPr>
+      </w:pPr>
+      <w:r>
+        <w:rPr>
+          <w:rFonts w:ascii="Century Schoolbook" w:eastAsia="Times New Roman" w:hAnsi="Century Schoolbook" w:cs="Times New Roman"/>
           <w:b/>
         </w:rPr>
+        <w:t>Related:</w:t>
+      </w:r>
+      <w:r>
+        <w:rPr>
+          <w:rFonts w:ascii="Century Schoolbook" w:eastAsia="Times New Roman" w:hAnsi="Century Schoolbook" w:cs="Times New Roman"/>
+        </w:rPr>
+        <w:t xml:space="preserve"> </w:t>
+      </w:r>
+      <w:r>
+        <w:rPr>
+          <w:rFonts w:ascii="Century Schoolbook" w:eastAsia="Times New Roman" w:hAnsi="Century Schoolbook" w:cs="Times New Roman"/>
+          <w:bCs/>
+        </w:rPr>
+        <w:t>FR-02.</w:t>
+      </w:r>
+    </w:p>
+    <w:p>
+      <w:pPr>
+        <w:rPr>
+          <w:rFonts w:ascii="Century Schoolbook" w:eastAsia="Times New Roman" w:hAnsi="Century Schoolbook" w:cs="Segoe UI"/>
+          <w:sz w:val="21"/>
+          <w:szCs w:val="21"/>
+        </w:rPr>
+      </w:pPr>
+      <w:r>
+        <w:rPr>
+          <w:rFonts w:ascii="Century Schoolbook" w:eastAsia="Times New Roman" w:hAnsi="Century Schoolbook" w:cs="Times New Roman"/>
+          <w:b/>
+        </w:rPr>
         <w:t>Actor:</w:t>
       </w:r>
       <w:r>
+        <w:rPr>
+          <w:rFonts w:ascii="Century Schoolbook" w:eastAsia="Times New Roman" w:hAnsi="Century Schoolbook" w:cs="Times New Roman"/>
+        </w:rPr>
         <w:t xml:space="preserve"> </w:t>
       </w:r>
       <w:r>
-        <w:t xml:space="preserve">HR </w:t>
-      </w:r>
-      <w:r>
-        <w:t>Administrator</w:t>
-      </w:r>
-    </w:p>
-    <w:p>
-      <w:pPr>
-        <w:rPr>
+        <w:rPr>
+          <w:rFonts w:ascii="Century Schoolbook" w:eastAsia="Times New Roman" w:hAnsi="Century Schoolbook" w:cs="Segoe UI"/>
+          <w:sz w:val="21"/>
+          <w:szCs w:val="21"/>
+        </w:rPr>
+        <w:t>Department manager</w:t>
+      </w:r>
+    </w:p>
+    <w:p>
+      <w:pPr>
+        <w:rPr>
+          <w:rFonts w:ascii="Century Schoolbook" w:eastAsia="Times New Roman" w:hAnsi="Century Schoolbook" w:cs="Times New Roman"/>
           <w:b/>
         </w:rPr>
       </w:pPr>
       <w:r>
         <w:rPr>
+          <w:rFonts w:ascii="Century Schoolbook" w:eastAsia="Times New Roman" w:hAnsi="Century Schoolbook" w:cs="Times New Roman"/>
           <w:b/>
         </w:rPr>
         <w:t>Main Success Scenario:</w:t>
+      </w:r>
+    </w:p>
+    <w:p>
+      <w:pPr>
+        <w:numPr>
+          <w:ilvl w:val="0"/>
+          <w:numId w:val="34"/>
+        </w:numPr>
+        <w:spacing w:line="256" w:lineRule="auto"/>
+        <w:rPr>
+          <w:rFonts w:ascii="Century Schoolbook" w:eastAsia="Times New Roman" w:hAnsi="Century Schoolbook" w:cs="Times New Roman"/>
+        </w:rPr>
+      </w:pPr>
+      <w:r>
+        <w:rPr>
+          <w:rFonts w:ascii="Century Schoolbook" w:eastAsia="Times New Roman" w:hAnsi="Century Schoolbook" w:cs="Times New Roman"/>
+        </w:rPr>
+        <w:t xml:space="preserve">Actor goes to “Assign Shifts” </w:t>
+      </w:r>
+    </w:p>
+    <w:p>
+      <w:pPr>
+        <w:numPr>
+          <w:ilvl w:val="0"/>
+          <w:numId w:val="34"/>
+        </w:numPr>
+        <w:spacing w:line="256" w:lineRule="auto"/>
+        <w:rPr>
+          <w:rFonts w:ascii="Century Schoolbook" w:eastAsia="Times New Roman" w:hAnsi="Century Schoolbook" w:cs="Times New Roman"/>
+        </w:rPr>
+      </w:pPr>
+      <w:r>
+        <w:rPr>
+          <w:rFonts w:ascii="Century Schoolbook" w:eastAsia="Times New Roman" w:hAnsi="Century Schoolbook" w:cs="Times New Roman"/>
+        </w:rPr>
+        <w:t xml:space="preserve">System displays current week of the year and 10 following weeks to choose </w:t>
+      </w:r>
+      <w:proofErr w:type="gramStart"/>
+      <w:r>
+        <w:rPr>
+          <w:rFonts w:ascii="Century Schoolbook" w:eastAsia="Times New Roman" w:hAnsi="Century Schoolbook" w:cs="Times New Roman"/>
+        </w:rPr>
+        <w:t>from</w:t>
+      </w:r>
+      <w:proofErr w:type="gramEnd"/>
+      <w:r>
+        <w:rPr>
+          <w:rFonts w:ascii="Century Schoolbook" w:eastAsia="Times New Roman" w:hAnsi="Century Schoolbook" w:cs="Times New Roman"/>
+        </w:rPr>
+        <w:t>.</w:t>
+      </w:r>
+    </w:p>
+    <w:p>
+      <w:pPr>
+        <w:numPr>
+          <w:ilvl w:val="0"/>
+          <w:numId w:val="34"/>
+        </w:numPr>
+        <w:spacing w:line="256" w:lineRule="auto"/>
+        <w:rPr>
+          <w:rFonts w:ascii="Century Schoolbook" w:eastAsia="Times New Roman" w:hAnsi="Century Schoolbook" w:cs="Times New Roman"/>
+        </w:rPr>
+      </w:pPr>
+      <w:r>
+        <w:rPr>
+          <w:rFonts w:ascii="Century Schoolbook" w:eastAsia="Times New Roman" w:hAnsi="Century Schoolbook" w:cs="Times New Roman"/>
+        </w:rPr>
+        <w:t>Actor chooses “Week”, “Day” and “Shift type</w:t>
+      </w:r>
+      <w:proofErr w:type="gramStart"/>
+      <w:r>
+        <w:rPr>
+          <w:rFonts w:ascii="Century Schoolbook" w:eastAsia="Times New Roman" w:hAnsi="Century Schoolbook" w:cs="Times New Roman"/>
+        </w:rPr>
+        <w:t>”(</w:t>
+      </w:r>
+      <w:proofErr w:type="gramEnd"/>
+      <w:r>
+        <w:rPr>
+          <w:rFonts w:ascii="Century Schoolbook" w:eastAsia="Times New Roman" w:hAnsi="Century Schoolbook" w:cs="Times New Roman"/>
+        </w:rPr>
+        <w:t>7am - 11am, 11am – 3pm, 3pm – 7pm, 8pm-11pm).</w:t>
+      </w:r>
+    </w:p>
+    <w:p>
+      <w:pPr>
+        <w:numPr>
+          <w:ilvl w:val="0"/>
+          <w:numId w:val="34"/>
+        </w:numPr>
+        <w:spacing w:line="256" w:lineRule="auto"/>
+        <w:rPr>
+          <w:rFonts w:ascii="Century Schoolbook" w:eastAsia="Times New Roman" w:hAnsi="Century Schoolbook" w:cs="Times New Roman"/>
+        </w:rPr>
+      </w:pPr>
+      <w:r>
+        <w:rPr>
+          <w:rFonts w:ascii="Century Schoolbook" w:eastAsia="Times New Roman" w:hAnsi="Century Schoolbook" w:cs="Times New Roman"/>
+        </w:rPr>
+        <w:t xml:space="preserve">System shows assigned employees in one place and available employees with full and 80% contract and how many hours out of the maximum per week they </w:t>
+      </w:r>
+      <w:proofErr w:type="gramStart"/>
+      <w:r>
+        <w:rPr>
+          <w:rFonts w:ascii="Century Schoolbook" w:eastAsia="Times New Roman" w:hAnsi="Century Schoolbook" w:cs="Times New Roman"/>
+        </w:rPr>
+        <w:t>are assigned</w:t>
+      </w:r>
+      <w:proofErr w:type="gramEnd"/>
+      <w:r>
+        <w:rPr>
+          <w:rFonts w:ascii="Century Schoolbook" w:eastAsia="Times New Roman" w:hAnsi="Century Schoolbook" w:cs="Times New Roman"/>
+        </w:rPr>
+        <w:t xml:space="preserve"> with, depending on their contract, in another place.</w:t>
+      </w:r>
+    </w:p>
+    <w:p>
+      <w:pPr>
+        <w:numPr>
+          <w:ilvl w:val="0"/>
+          <w:numId w:val="34"/>
+        </w:numPr>
+        <w:spacing w:line="256" w:lineRule="auto"/>
+        <w:rPr>
+          <w:rFonts w:ascii="Century Schoolbook" w:eastAsia="Times New Roman" w:hAnsi="Century Schoolbook" w:cs="Times New Roman"/>
+        </w:rPr>
+      </w:pPr>
+      <w:r>
+        <w:rPr>
+          <w:rFonts w:ascii="Century Schoolbook" w:eastAsia="Times New Roman" w:hAnsi="Century Schoolbook" w:cs="Times New Roman"/>
+        </w:rPr>
+        <w:lastRenderedPageBreak/>
+        <w:t>Actor needs to select one of the available employees and click “Assign” or one of the assigned employees and click “Remove”.</w:t>
+      </w:r>
+    </w:p>
+    <w:p>
+      <w:pPr>
+        <w:numPr>
+          <w:ilvl w:val="0"/>
+          <w:numId w:val="34"/>
+        </w:numPr>
+        <w:spacing w:line="256" w:lineRule="auto"/>
+        <w:rPr>
+          <w:rFonts w:ascii="Century Schoolbook" w:eastAsia="Times New Roman" w:hAnsi="Century Schoolbook" w:cs="Times New Roman"/>
+        </w:rPr>
+      </w:pPr>
+      <w:r>
+        <w:rPr>
+          <w:rFonts w:ascii="Century Schoolbook" w:eastAsia="Times New Roman" w:hAnsi="Century Schoolbook" w:cs="Times New Roman"/>
+        </w:rPr>
+        <w:t>System adds the employee to assigned employees for this Week/Day/Shift type and shows confirming message</w:t>
+      </w:r>
+    </w:p>
+    <w:p>
+      <w:pPr>
+        <w:numPr>
+          <w:ilvl w:val="0"/>
+          <w:numId w:val="34"/>
+        </w:numPr>
+        <w:spacing w:line="256" w:lineRule="auto"/>
+        <w:rPr>
+          <w:rFonts w:ascii="Century Schoolbook" w:eastAsia="Times New Roman" w:hAnsi="Century Schoolbook" w:cs="Times New Roman"/>
+        </w:rPr>
+      </w:pPr>
+      <w:r>
+        <w:rPr>
+          <w:rFonts w:ascii="Century Schoolbook" w:eastAsia="Times New Roman" w:hAnsi="Century Schoolbook" w:cs="Times New Roman"/>
+        </w:rPr>
+        <w:t xml:space="preserve">System updates the hours the employee </w:t>
+      </w:r>
+      <w:proofErr w:type="gramStart"/>
+      <w:r>
+        <w:rPr>
+          <w:rFonts w:ascii="Century Schoolbook" w:eastAsia="Times New Roman" w:hAnsi="Century Schoolbook" w:cs="Times New Roman"/>
+        </w:rPr>
+        <w:t>has been assigned</w:t>
+      </w:r>
+      <w:proofErr w:type="gramEnd"/>
+      <w:r>
+        <w:rPr>
+          <w:rFonts w:ascii="Century Schoolbook" w:eastAsia="Times New Roman" w:hAnsi="Century Schoolbook" w:cs="Times New Roman"/>
+        </w:rPr>
+        <w:t xml:space="preserve"> with in available employees for this Week/Day/Shift type by adding 4 hours.</w:t>
+      </w:r>
+    </w:p>
+    <w:p>
+      <w:pPr>
+        <w:rPr>
+          <w:rFonts w:ascii="Century Schoolbook" w:eastAsia="Times New Roman" w:hAnsi="Century Schoolbook" w:cs="Times New Roman"/>
+          <w:b/>
+        </w:rPr>
+      </w:pPr>
+      <w:r>
+        <w:rPr>
+          <w:rFonts w:ascii="Century Schoolbook" w:eastAsia="Times New Roman" w:hAnsi="Century Schoolbook" w:cs="Times New Roman"/>
+          <w:b/>
+        </w:rPr>
+        <w:t>Extensions:</w:t>
+      </w:r>
+    </w:p>
+    <w:p>
+      <w:pPr>
+        <w:rPr>
+          <w:rFonts w:ascii="Century Schoolbook" w:eastAsia="Times New Roman" w:hAnsi="Century Schoolbook" w:cs="Times New Roman"/>
+        </w:rPr>
+      </w:pPr>
+      <w:r>
+        <w:rPr>
+          <w:rFonts w:ascii="Century Schoolbook" w:eastAsia="Times New Roman" w:hAnsi="Century Schoolbook" w:cs="Times New Roman"/>
+        </w:rPr>
+        <w:t>4a: There are no available employees with full and 80% contract left</w:t>
       </w:r>
     </w:p>
     <w:p>
@@ -4190,20 +4433,18 @@
         <w:pStyle w:val="ListParagraph"/>
         <w:numPr>
           <w:ilvl w:val="0"/>
-          <w:numId w:val="5"/>
+          <w:numId w:val="35"/>
         </w:numPr>
-      </w:pPr>
-      <w:r>
-        <w:t>Actor</w:t>
-      </w:r>
-      <w:r>
-        <w:t xml:space="preserve"> clicks “Assign Shifts” tab page</w:t>
-      </w:r>
-      <w:r>
-        <w:t>.</w:t>
-      </w:r>
-      <w:r>
-        <w:t xml:space="preserve"> </w:t>
+        <w:spacing w:line="256" w:lineRule="auto"/>
+        <w:rPr>
+          <w:rFonts w:ascii="Century Schoolbook" w:eastAsia="Times New Roman" w:hAnsi="Century Schoolbook" w:cs="Times New Roman"/>
+        </w:rPr>
+      </w:pPr>
+      <w:r>
+        <w:rPr>
+          <w:rFonts w:ascii="Century Schoolbook" w:eastAsia="Times New Roman" w:hAnsi="Century Schoolbook" w:cs="Times New Roman"/>
+        </w:rPr>
+        <w:t>System displays employees with flex contract</w:t>
       </w:r>
     </w:p>
     <w:p>
@@ -4211,11 +4452,45 @@
         <w:pStyle w:val="ListParagraph"/>
         <w:numPr>
           <w:ilvl w:val="0"/>
-          <w:numId w:val="5"/>
+          <w:numId w:val="35"/>
         </w:numPr>
-      </w:pPr>
-      <w:r>
-        <w:t>System displays current month</w:t>
+        <w:spacing w:line="256" w:lineRule="auto"/>
+        <w:rPr>
+          <w:rFonts w:ascii="Century Schoolbook" w:eastAsia="Times New Roman" w:hAnsi="Century Schoolbook" w:cs="Times New Roman"/>
+        </w:rPr>
+      </w:pPr>
+      <w:r>
+        <w:rPr>
+          <w:rFonts w:ascii="Century Schoolbook" w:eastAsia="Times New Roman" w:hAnsi="Century Schoolbook" w:cs="Times New Roman"/>
+        </w:rPr>
+        <w:t>Return to MSS step 5</w:t>
+      </w:r>
+    </w:p>
+    <w:p>
+      <w:pPr>
+        <w:rPr>
+          <w:rFonts w:ascii="Century Schoolbook" w:eastAsia="Times New Roman" w:hAnsi="Century Schoolbook" w:cs="Times New Roman"/>
+        </w:rPr>
+      </w:pPr>
+      <w:r>
+        <w:rPr>
+          <w:rFonts w:ascii="Century Schoolbook" w:eastAsia="Times New Roman" w:hAnsi="Century Schoolbook" w:cs="Times New Roman"/>
+        </w:rPr>
+        <w:t xml:space="preserve">5a: The selected employee </w:t>
+      </w:r>
+      <w:proofErr w:type="gramStart"/>
+      <w:r>
+        <w:rPr>
+          <w:rFonts w:ascii="Century Schoolbook" w:eastAsia="Times New Roman" w:hAnsi="Century Schoolbook" w:cs="Times New Roman"/>
+        </w:rPr>
+        <w:t>is already assigned</w:t>
+      </w:r>
+      <w:proofErr w:type="gramEnd"/>
+      <w:r>
+        <w:rPr>
+          <w:rFonts w:ascii="Century Schoolbook" w:eastAsia="Times New Roman" w:hAnsi="Century Schoolbook" w:cs="Times New Roman"/>
+        </w:rPr>
+        <w:t xml:space="preserve"> for 8 hours (2 shifts) for the selected day</w:t>
       </w:r>
     </w:p>
     <w:p>
@@ -4223,38 +4498,18 @@
         <w:pStyle w:val="ListParagraph"/>
         <w:numPr>
           <w:ilvl w:val="0"/>
-          <w:numId w:val="5"/>
+          <w:numId w:val="36"/>
         </w:numPr>
-      </w:pPr>
-      <w:r>
-        <w:lastRenderedPageBreak/>
-        <w:t>A</w:t>
-      </w:r>
-      <w:r>
-        <w:t>ctor</w:t>
-      </w:r>
-      <w:r>
-        <w:t xml:space="preserve"> chooses </w:t>
-      </w:r>
-      <w:r>
-        <w:t xml:space="preserve">“Week” (1-4 for the current month), </w:t>
-      </w:r>
-      <w:r>
-        <w:t xml:space="preserve">“Day” and “Shift </w:t>
-      </w:r>
-      <w:proofErr w:type="gramStart"/>
-      <w:r>
-        <w:t>type”</w:t>
-      </w:r>
-      <w:r>
-        <w:t>(</w:t>
-      </w:r>
-      <w:proofErr w:type="gramEnd"/>
-      <w:r>
-        <w:t>7am - 11am, 11am – 3pm, 3pm – 7pm, 8pm-11pm)</w:t>
-      </w:r>
-      <w:r>
-        <w:t>.</w:t>
+        <w:spacing w:line="256" w:lineRule="auto"/>
+        <w:rPr>
+          <w:rFonts w:ascii="Century Schoolbook" w:eastAsia="Times New Roman" w:hAnsi="Century Schoolbook" w:cs="Times New Roman"/>
+        </w:rPr>
+      </w:pPr>
+      <w:r>
+        <w:rPr>
+          <w:rFonts w:ascii="Century Schoolbook" w:eastAsia="Times New Roman" w:hAnsi="Century Schoolbook" w:cs="Times New Roman"/>
+        </w:rPr>
+        <w:t>System shows warning message</w:t>
       </w:r>
     </w:p>
     <w:p>
@@ -4262,35 +4517,139 @@
         <w:pStyle w:val="ListParagraph"/>
         <w:numPr>
           <w:ilvl w:val="0"/>
-          <w:numId w:val="5"/>
+          <w:numId w:val="36"/>
         </w:numPr>
-      </w:pPr>
-      <w:r>
-        <w:t>Syst</w:t>
-      </w:r>
-      <w:r>
-        <w:t xml:space="preserve">em shows assigned employees, </w:t>
-      </w:r>
-      <w:r>
-        <w:t>available employees</w:t>
-      </w:r>
-      <w:r>
-        <w:t xml:space="preserve"> and how many hours</w:t>
-      </w:r>
-      <w:r>
-        <w:t xml:space="preserve"> out of the maximum </w:t>
-      </w:r>
-      <w:r>
-        <w:t xml:space="preserve">per </w:t>
-      </w:r>
-      <w:r>
-        <w:t>week</w:t>
-      </w:r>
-      <w:r>
-        <w:t xml:space="preserve"> they are assigned with, depending on their contract</w:t>
-      </w:r>
-      <w:r>
-        <w:t>.</w:t>
+        <w:spacing w:line="256" w:lineRule="auto"/>
+        <w:rPr>
+          <w:rFonts w:ascii="Century Schoolbook" w:eastAsia="Times New Roman" w:hAnsi="Century Schoolbook" w:cs="Times New Roman"/>
+        </w:rPr>
+      </w:pPr>
+      <w:r>
+        <w:rPr>
+          <w:rFonts w:ascii="Century Schoolbook" w:eastAsia="Times New Roman" w:hAnsi="Century Schoolbook" w:cs="Times New Roman"/>
+        </w:rPr>
+        <w:t>Return to MSS step 5</w:t>
+      </w:r>
+    </w:p>
+    <w:p>
+      <w:pPr>
+        <w:rPr>
+          <w:rFonts w:ascii="Century Schoolbook" w:eastAsia="Times New Roman" w:hAnsi="Century Schoolbook" w:cs="Times New Roman"/>
+        </w:rPr>
+      </w:pPr>
+      <w:r>
+        <w:rPr>
+          <w:rFonts w:ascii="Century Schoolbook" w:eastAsia="Times New Roman" w:hAnsi="Century Schoolbook" w:cs="Times New Roman"/>
+        </w:rPr>
+        <w:t xml:space="preserve">5b: The actor has clicked “Remove” </w:t>
+      </w:r>
+    </w:p>
+    <w:p>
+      <w:pPr>
+        <w:numPr>
+          <w:ilvl w:val="0"/>
+          <w:numId w:val="39"/>
+        </w:numPr>
+        <w:spacing w:line="256" w:lineRule="auto"/>
+        <w:ind w:left="1080"/>
+        <w:rPr>
+          <w:rFonts w:ascii="Century Schoolbook" w:eastAsia="Times New Roman" w:hAnsi="Century Schoolbook" w:cs="Times New Roman"/>
+        </w:rPr>
+      </w:pPr>
+      <w:r>
+        <w:rPr>
+          <w:rFonts w:ascii="Century Schoolbook" w:eastAsia="Times New Roman" w:hAnsi="Century Schoolbook" w:cs="Times New Roman"/>
+        </w:rPr>
+        <w:t>System removes the employee from assigned employees for this Week/Day/Shift type and shows confirming message</w:t>
+      </w:r>
+    </w:p>
+    <w:p>
+      <w:pPr>
+        <w:numPr>
+          <w:ilvl w:val="0"/>
+          <w:numId w:val="39"/>
+        </w:numPr>
+        <w:spacing w:line="276" w:lineRule="auto"/>
+        <w:ind w:left="1080"/>
+        <w:contextualSpacing/>
+        <w:rPr>
+          <w:rFonts w:ascii="Century Schoolbook" w:eastAsia="Times New Roman" w:hAnsi="Century Schoolbook" w:cs="Times New Roman"/>
+        </w:rPr>
+      </w:pPr>
+      <w:r>
+        <w:rPr>
+          <w:rFonts w:ascii="Century Schoolbook" w:eastAsia="Times New Roman" w:hAnsi="Century Schoolbook" w:cs="Times New Roman"/>
+        </w:rPr>
+        <w:t>If the employee is in the list of available employees, s</w:t>
+      </w:r>
+      <w:r>
+        <w:rPr>
+          <w:rFonts w:ascii="Century Schoolbook" w:eastAsia="Times New Roman" w:hAnsi="Century Schoolbook" w:cs="Times New Roman"/>
+        </w:rPr>
+        <w:t xml:space="preserve">ystem updates the hours the employee </w:t>
+      </w:r>
+      <w:proofErr w:type="gramStart"/>
+      <w:r>
+        <w:rPr>
+          <w:rFonts w:ascii="Century Schoolbook" w:eastAsia="Times New Roman" w:hAnsi="Century Schoolbook" w:cs="Times New Roman"/>
+        </w:rPr>
+        <w:t>has been assigned</w:t>
+      </w:r>
+      <w:proofErr w:type="gramEnd"/>
+      <w:r>
+        <w:rPr>
+          <w:rFonts w:ascii="Century Schoolbook" w:eastAsia="Times New Roman" w:hAnsi="Century Schoolbook" w:cs="Times New Roman"/>
+        </w:rPr>
+        <w:t xml:space="preserve"> with in available employees for this Week/Day/Shift type by subtracting 4 hours.</w:t>
+      </w:r>
+      <w:r>
+        <w:rPr>
+          <w:rFonts w:ascii="Century Schoolbook" w:eastAsia="Times New Roman" w:hAnsi="Century Schoolbook" w:cs="Times New Roman"/>
+        </w:rPr>
+        <w:t xml:space="preserve"> Otherwise, system adds employee in list of available employees and updates assigned hours to the maximum subtracted by 4.</w:t>
+      </w:r>
+    </w:p>
+    <w:p>
+      <w:pPr>
+        <w:numPr>
+          <w:ilvl w:val="0"/>
+          <w:numId w:val="39"/>
+        </w:numPr>
+        <w:spacing w:line="276" w:lineRule="auto"/>
+        <w:ind w:left="1080"/>
+        <w:contextualSpacing/>
+        <w:rPr>
+          <w:rFonts w:ascii="Century Schoolbook" w:eastAsia="Times New Roman" w:hAnsi="Century Schoolbook" w:cs="Times New Roman"/>
+        </w:rPr>
+      </w:pPr>
+      <w:r>
+        <w:rPr>
+          <w:rFonts w:ascii="Century Schoolbook" w:eastAsia="Times New Roman" w:hAnsi="Century Schoolbook" w:cs="Times New Roman"/>
+        </w:rPr>
+        <w:t>End of use case</w:t>
+      </w:r>
+    </w:p>
+    <w:p>
+      <w:pPr>
+        <w:ind w:left="1080"/>
+        <w:contextualSpacing/>
+        <w:rPr>
+          <w:rFonts w:ascii="Century Schoolbook" w:eastAsia="Times New Roman" w:hAnsi="Century Schoolbook" w:cs="Times New Roman"/>
+        </w:rPr>
+      </w:pPr>
+    </w:p>
+    <w:p>
+      <w:pPr>
+        <w:contextualSpacing/>
+        <w:rPr>
+          <w:rFonts w:ascii="Century Schoolbook" w:eastAsia="Times New Roman" w:hAnsi="Century Schoolbook" w:cs="Times New Roman"/>
+        </w:rPr>
+      </w:pPr>
+      <w:r>
+        <w:rPr>
+          <w:rFonts w:ascii="Century Schoolbook" w:eastAsia="Times New Roman" w:hAnsi="Century Schoolbook" w:cs="Times New Roman"/>
+        </w:rPr>
+        <w:t>7a: The assigned hours for the employee have reached the maximum hours they have to work for the week</w:t>
       </w:r>
     </w:p>
     <w:p>
@@ -4298,656 +4657,267 @@
         <w:pStyle w:val="ListParagraph"/>
         <w:numPr>
           <w:ilvl w:val="0"/>
-          <w:numId w:val="5"/>
+          <w:numId w:val="37"/>
         </w:numPr>
-      </w:pPr>
-      <w:r>
-        <w:t>A</w:t>
-      </w:r>
-      <w:r>
-        <w:t>ctor</w:t>
-      </w:r>
-      <w:r>
-        <w:t xml:space="preserve"> </w:t>
-      </w:r>
-      <w:r>
-        <w:t>needs to select</w:t>
-      </w:r>
-      <w:r>
-        <w:t xml:space="preserve"> one of th</w:t>
-      </w:r>
-      <w:r>
-        <w:t>e available employees and click</w:t>
-      </w:r>
-      <w:r>
-        <w:t xml:space="preserve"> “Assign”</w:t>
-      </w:r>
-      <w:r>
-        <w:t>.</w:t>
-      </w:r>
-    </w:p>
-    <w:p>
-      <w:pPr>
-        <w:pStyle w:val="ListParagraph"/>
+        <w:spacing w:line="256" w:lineRule="auto"/>
+        <w:rPr>
+          <w:rFonts w:ascii="Century Schoolbook" w:eastAsia="Times New Roman" w:hAnsi="Century Schoolbook" w:cs="Times New Roman"/>
+        </w:rPr>
+      </w:pPr>
+      <w:r>
+        <w:rPr>
+          <w:rFonts w:ascii="Century Schoolbook" w:eastAsia="Times New Roman" w:hAnsi="Century Schoolbook" w:cs="Times New Roman"/>
+        </w:rPr>
+        <w:t>System removes the employee from available employees for this Week/Day/Shift type</w:t>
+      </w:r>
+    </w:p>
+    <w:p>
+      <w:pPr>
         <w:numPr>
           <w:ilvl w:val="0"/>
-          <w:numId w:val="5"/>
+          <w:numId w:val="37"/>
         </w:numPr>
-      </w:pPr>
-      <w:r>
-        <w:t xml:space="preserve">System adds the employee to assigned employees </w:t>
-      </w:r>
-      <w:r>
-        <w:t>for this Week/Day/Shift type</w:t>
-      </w:r>
-      <w:r>
-        <w:t xml:space="preserve"> and shows confirming message</w:t>
-      </w:r>
-    </w:p>
-    <w:p>
-      <w:pPr>
-        <w:pStyle w:val="ListParagraph"/>
+        <w:spacing w:line="256" w:lineRule="auto"/>
+        <w:contextualSpacing/>
+        <w:rPr>
+          <w:rFonts w:ascii="Century Schoolbook" w:eastAsia="Times New Roman" w:hAnsi="Century Schoolbook" w:cs="Times New Roman"/>
+        </w:rPr>
+      </w:pPr>
+      <w:r>
+        <w:rPr>
+          <w:rFonts w:ascii="Century Schoolbook" w:eastAsia="Times New Roman" w:hAnsi="Century Schoolbook" w:cs="Times New Roman"/>
+        </w:rPr>
+        <w:t>End of use case</w:t>
+      </w:r>
+    </w:p>
+    <w:p>
+      <w:pPr>
+        <w:rPr>
+          <w:rFonts w:ascii="Century Schoolbook" w:eastAsia="Times New Roman" w:hAnsi="Century Schoolbook" w:cs="Times New Roman"/>
+        </w:rPr>
+      </w:pPr>
+      <w:r>
+        <w:rPr>
+          <w:rFonts w:ascii="Century Schoolbook" w:eastAsia="Times New Roman" w:hAnsi="Century Schoolbook" w:cs="Times New Roman"/>
+        </w:rPr>
+        <w:t>7b: The employee contract is flex</w:t>
+      </w:r>
+    </w:p>
+    <w:p>
+      <w:pPr>
         <w:numPr>
           <w:ilvl w:val="0"/>
-          <w:numId w:val="5"/>
+          <w:numId w:val="38"/>
         </w:numPr>
-      </w:pPr>
-      <w:r>
-        <w:t>System updates</w:t>
-      </w:r>
-      <w:r>
-        <w:t xml:space="preserve"> </w:t>
-      </w:r>
-      <w:r>
-        <w:t>the hours the employee has been assigned with in available employees for this Week/Day/Shift type by adding 4 hours.</w:t>
-      </w:r>
-    </w:p>
-    <w:p>
-      <w:pPr>
-        <w:rPr>
-          <w:b/>
-        </w:rPr>
-      </w:pPr>
-      <w:r>
-        <w:rPr>
-          <w:b/>
-        </w:rPr>
-        <w:t>Extensions:</w:t>
-      </w:r>
-    </w:p>
-    <w:p>
-      <w:r>
-        <w:t>7</w:t>
-      </w:r>
-      <w:r>
-        <w:t xml:space="preserve">a: </w:t>
-      </w:r>
-      <w:r>
-        <w:t>The assigned hours for the</w:t>
-      </w:r>
-      <w:r>
-        <w:t xml:space="preserve"> employee </w:t>
-      </w:r>
-      <w:r>
-        <w:t>have reached the maximum hours they have to work for the week</w:t>
-      </w:r>
-    </w:p>
-    <w:p>
-      <w:pPr>
-        <w:pStyle w:val="ListParagraph"/>
+        <w:spacing w:line="256" w:lineRule="auto"/>
+        <w:contextualSpacing/>
+        <w:rPr>
+          <w:rFonts w:ascii="Century Schoolbook" w:eastAsia="Times New Roman" w:hAnsi="Century Schoolbook" w:cs="Times New Roman"/>
+        </w:rPr>
+      </w:pPr>
+      <w:r>
+        <w:rPr>
+          <w:rFonts w:ascii="Century Schoolbook" w:eastAsia="Times New Roman" w:hAnsi="Century Schoolbook" w:cs="Times New Roman"/>
+        </w:rPr>
+        <w:t>System doesn’t show assigned hours and maximum hours, doesn’t add hours or remove employee from available employees when this employee is assigned to a shift</w:t>
+      </w:r>
+    </w:p>
+    <w:p>
+      <w:pPr>
+        <w:ind w:left="1080"/>
+        <w:contextualSpacing/>
+        <w:rPr>
+          <w:rFonts w:ascii="Century Schoolbook" w:eastAsia="Times New Roman" w:hAnsi="Century Schoolbook" w:cs="Times New Roman"/>
+        </w:rPr>
+      </w:pPr>
+    </w:p>
+    <w:p>
+      <w:pPr>
+        <w:contextualSpacing/>
+        <w:rPr>
+          <w:rFonts w:ascii="Century Schoolbook" w:eastAsia="Times New Roman" w:hAnsi="Century Schoolbook" w:cs="Times New Roman"/>
+        </w:rPr>
+      </w:pPr>
+    </w:p>
+    <w:p>
+      <w:pPr>
+        <w:pStyle w:val="Heading3"/>
         <w:numPr>
           <w:ilvl w:val="0"/>
-          <w:numId w:val="6"/>
+          <w:numId w:val="41"/>
         </w:numPr>
-      </w:pPr>
-      <w:r>
-        <w:t>System removes</w:t>
-      </w:r>
-      <w:r>
+        <w:rPr>
+          <w:rFonts w:ascii="Century Schoolbook" w:eastAsia="Times New Roman" w:hAnsi="Century Schoolbook" w:cs="Times New Roman"/>
+          <w:sz w:val="24"/>
+          <w:szCs w:val="24"/>
+        </w:rPr>
+      </w:pPr>
+      <w:bookmarkStart w:id="6" w:name="_Toc65376149"/>
+      <w:r>
+        <w:rPr>
+          <w:rStyle w:val="Heading4Char"/>
+          <w:b/>
+          <w:bCs/>
+          <w:caps w:val="0"/>
+          <w:sz w:val="24"/>
+          <w:szCs w:val="24"/>
+        </w:rPr>
+        <w:t>Use case:</w:t>
+      </w:r>
+      <w:r>
+        <w:rPr>
+          <w:rStyle w:val="Heading4Char"/>
+          <w:b/>
+          <w:bCs/>
+          <w:caps w:val="0"/>
+          <w:sz w:val="24"/>
+          <w:szCs w:val="24"/>
+        </w:rPr>
         <w:t xml:space="preserve"> </w:t>
       </w:r>
       <w:r>
-        <w:t>the employee from available employees for this Week/Day/Shift type</w:t>
-      </w:r>
-    </w:p>
-    <w:p>
-      <w:pPr>
-        <w:pStyle w:val="ListParagraph"/>
+        <w:rPr>
+          <w:rFonts w:ascii="Century Schoolbook" w:eastAsia="Times New Roman" w:hAnsi="Century Schoolbook" w:cs="Times New Roman"/>
+          <w:sz w:val="24"/>
+          <w:szCs w:val="24"/>
+        </w:rPr>
+        <w:t>View shifts and assigned employees</w:t>
+      </w:r>
+      <w:bookmarkEnd w:id="6"/>
+    </w:p>
+    <w:p>
+      <w:pPr>
+        <w:rPr>
+          <w:rFonts w:ascii="Century Schoolbook" w:eastAsia="Times New Roman" w:hAnsi="Century Schoolbook" w:cs="Times New Roman"/>
+          <w:bCs/>
+        </w:rPr>
+      </w:pPr>
+      <w:r>
+        <w:rPr>
+          <w:rFonts w:ascii="Century Schoolbook" w:eastAsia="Times New Roman" w:hAnsi="Century Schoolbook" w:cs="Times New Roman"/>
+          <w:b/>
+          <w:bCs/>
+        </w:rPr>
+        <w:t>Related:</w:t>
+      </w:r>
+      <w:r>
+        <w:rPr>
+          <w:rFonts w:ascii="Century Schoolbook" w:eastAsia="Times New Roman" w:hAnsi="Century Schoolbook" w:cs="Times New Roman"/>
+          <w:bCs/>
+        </w:rPr>
+        <w:t xml:space="preserve"> FR-02</w:t>
+      </w:r>
+      <w:r>
+        <w:rPr>
+          <w:rFonts w:ascii="Century Schoolbook" w:eastAsia="Times New Roman" w:hAnsi="Century Schoolbook" w:cs="Times New Roman"/>
+          <w:b/>
+          <w:bCs/>
+        </w:rPr>
+        <w:t>.</w:t>
+      </w:r>
+    </w:p>
+    <w:p>
+      <w:pPr>
+        <w:rPr>
+          <w:rFonts w:ascii="Century Schoolbook" w:eastAsia="Times New Roman" w:hAnsi="Century Schoolbook" w:cs="Times New Roman"/>
+        </w:rPr>
+      </w:pPr>
+      <w:r>
+        <w:rPr>
+          <w:rFonts w:ascii="Century Schoolbook" w:eastAsia="Times New Roman" w:hAnsi="Century Schoolbook" w:cs="Times New Roman"/>
+          <w:b/>
+        </w:rPr>
+        <w:t>Actor:</w:t>
+      </w:r>
+      <w:r>
+        <w:rPr>
+          <w:rFonts w:ascii="Century Schoolbook" w:eastAsia="Times New Roman" w:hAnsi="Century Schoolbook" w:cs="Times New Roman"/>
+        </w:rPr>
+        <w:t xml:space="preserve"> Department Manager</w:t>
+      </w:r>
+    </w:p>
+    <w:p>
+      <w:pPr>
+        <w:rPr>
+          <w:rFonts w:ascii="Century Schoolbook" w:eastAsia="Times New Roman" w:hAnsi="Century Schoolbook" w:cs="Times New Roman"/>
+          <w:b/>
+        </w:rPr>
+      </w:pPr>
+      <w:r>
+        <w:rPr>
+          <w:rFonts w:ascii="Century Schoolbook" w:eastAsia="Times New Roman" w:hAnsi="Century Schoolbook" w:cs="Times New Roman"/>
+          <w:b/>
+        </w:rPr>
+        <w:lastRenderedPageBreak/>
+        <w:t xml:space="preserve">Main Success Scenario: </w:t>
+      </w:r>
+    </w:p>
+    <w:p>
+      <w:pPr>
         <w:numPr>
           <w:ilvl w:val="0"/>
-          <w:numId w:val="6"/>
+          <w:numId w:val="40"/>
         </w:numPr>
-      </w:pPr>
-      <w:r>
-        <w:t>End of use case</w:t>
-      </w:r>
-    </w:p>
-    <w:p>
-      <w:r>
-        <w:t>7b: The employee</w:t>
-      </w:r>
-      <w:r>
-        <w:t xml:space="preserve"> contract is flex</w:t>
-      </w:r>
-    </w:p>
-    <w:p>
-      <w:pPr>
-        <w:pStyle w:val="ListParagraph"/>
+        <w:spacing w:line="256" w:lineRule="auto"/>
+        <w:rPr>
+          <w:rFonts w:ascii="Century Schoolbook" w:eastAsia="Times New Roman" w:hAnsi="Century Schoolbook" w:cs="Times New Roman"/>
+        </w:rPr>
+      </w:pPr>
+      <w:r>
+        <w:rPr>
+          <w:rFonts w:ascii="Century Schoolbook" w:eastAsia="Times New Roman" w:hAnsi="Century Schoolbook" w:cs="Times New Roman"/>
+        </w:rPr>
+        <w:t xml:space="preserve">Actor clicks “View Shifts” tab page. </w:t>
+      </w:r>
+    </w:p>
+    <w:p>
+      <w:r>
+        <w:rPr>
+          <w:rFonts w:ascii="Century Schoolbook" w:eastAsia="Times New Roman" w:hAnsi="Century Schoolbook" w:cs="Times New Roman"/>
+        </w:rPr>
+        <w:t>System displays a table with days of the week, shifts and assigned employees</w:t>
+      </w:r>
+    </w:p>
+    <w:p/>
+    <w:p>
+      <w:pPr>
+        <w:pStyle w:val="Heading3"/>
         <w:numPr>
           <w:ilvl w:val="0"/>
-          <w:numId w:val="30"/>
+          <w:numId w:val="41"/>
         </w:numPr>
-      </w:pPr>
-      <w:r>
-        <w:t>System doesn’t show assigned hours and maximum hours, doesn’t add hours or remove employee from available employees when this employee is assigned to a shift</w:t>
-      </w:r>
-    </w:p>
-    <w:p>
-      <w:pPr>
-        <w:pStyle w:val="Heading3"/>
         <w:rPr>
           <w:sz w:val="24"/>
           <w:szCs w:val="24"/>
         </w:rPr>
       </w:pPr>
-      <w:bookmarkStart w:id="9" w:name="_Toc65376148"/>
-      <w:r>
-        <w:rPr>
+      <w:bookmarkStart w:id="7" w:name="_Toc65376150"/>
+      <w:r>
+        <w:rPr>
+          <w:rStyle w:val="Heading4Char"/>
           <w:b/>
           <w:bCs/>
+          <w:caps w:val="0"/>
           <w:sz w:val="24"/>
           <w:szCs w:val="24"/>
         </w:rPr>
-        <w:t>Use case:</w:t>
+        <w:t xml:space="preserve">Use case: </w:t>
       </w:r>
       <w:r>
         <w:rPr>
           <w:sz w:val="24"/>
           <w:szCs w:val="24"/>
         </w:rPr>
-        <w:t xml:space="preserve"> </w:t>
+        <w:t>Stock R</w:t>
       </w:r>
       <w:r>
         <w:rPr>
           <w:sz w:val="24"/>
           <w:szCs w:val="24"/>
         </w:rPr>
-        <w:t>R</w:t>
-      </w:r>
-      <w:r>
-        <w:rPr>
-          <w:sz w:val="24"/>
-          <w:szCs w:val="24"/>
-        </w:rPr>
-        <w:t xml:space="preserve">emove </w:t>
-      </w:r>
-      <w:r>
-        <w:rPr>
-          <w:sz w:val="24"/>
-          <w:szCs w:val="24"/>
-        </w:rPr>
-        <w:t>e</w:t>
-      </w:r>
-      <w:r>
-        <w:rPr>
-          <w:sz w:val="24"/>
-          <w:szCs w:val="24"/>
-        </w:rPr>
-        <w:t xml:space="preserve">mployees from </w:t>
-      </w:r>
-      <w:r>
-        <w:rPr>
-          <w:sz w:val="24"/>
-          <w:szCs w:val="24"/>
-        </w:rPr>
-        <w:t>s</w:t>
-      </w:r>
-      <w:r>
-        <w:rPr>
-          <w:sz w:val="24"/>
-          <w:szCs w:val="24"/>
-        </w:rPr>
-        <w:t>hifts</w:t>
-      </w:r>
-      <w:bookmarkEnd w:id="9"/>
-    </w:p>
-    <w:p>
-      <w:r>
-        <w:t xml:space="preserve">Related: </w:t>
-      </w:r>
-      <w:r>
-        <w:rPr>
-          <w:rStyle w:val="Strong"/>
-        </w:rPr>
-        <w:t>FR-0</w:t>
-      </w:r>
-      <w:r>
-        <w:rPr>
-          <w:rStyle w:val="Strong"/>
-        </w:rPr>
-        <w:t>2</w:t>
-      </w:r>
-      <w:r>
-        <w:rPr>
-          <w:rStyle w:val="Strong"/>
-        </w:rPr>
-        <w:t>.</w:t>
-      </w:r>
-    </w:p>
-    <w:p>
-      <w:r>
-        <w:rPr>
-          <w:b/>
-        </w:rPr>
-        <w:t>Actor:</w:t>
-      </w:r>
-      <w:r>
-        <w:t xml:space="preserve"> </w:t>
-      </w:r>
-      <w:r>
-        <w:t xml:space="preserve">HR </w:t>
-      </w:r>
-      <w:r>
-        <w:t>Administrator</w:t>
-      </w:r>
-    </w:p>
-    <w:p>
-      <w:pPr>
-        <w:rPr>
-          <w:b/>
-        </w:rPr>
-      </w:pPr>
-      <w:r>
-        <w:rPr>
-          <w:b/>
-        </w:rPr>
-        <w:t>Main Success Scenario:</w:t>
-      </w:r>
-    </w:p>
-    <w:p>
-      <w:pPr>
-        <w:pStyle w:val="ListParagraph"/>
-        <w:numPr>
-          <w:ilvl w:val="0"/>
-          <w:numId w:val="31"/>
-        </w:numPr>
-      </w:pPr>
-      <w:r>
-        <w:t xml:space="preserve">Actor clicks “Assign Shifts” tab page. </w:t>
-      </w:r>
-    </w:p>
-    <w:p>
-      <w:pPr>
-        <w:pStyle w:val="ListParagraph"/>
-        <w:numPr>
-          <w:ilvl w:val="0"/>
-          <w:numId w:val="31"/>
-        </w:numPr>
-      </w:pPr>
-      <w:r>
-        <w:t>System displays current month</w:t>
-      </w:r>
-    </w:p>
-    <w:p>
-      <w:pPr>
-        <w:pStyle w:val="ListParagraph"/>
-        <w:numPr>
-          <w:ilvl w:val="0"/>
-          <w:numId w:val="31"/>
-        </w:numPr>
-      </w:pPr>
-      <w:r>
-        <w:t xml:space="preserve">Actor chooses “Week” (1-4 for the current month), “Day” and “Shift </w:t>
-      </w:r>
-      <w:proofErr w:type="gramStart"/>
-      <w:r>
-        <w:t>type”(</w:t>
-      </w:r>
-      <w:proofErr w:type="gramEnd"/>
-      <w:r>
-        <w:t>7am - 11am, 11am – 3pm, 3pm – 7pm, 8pm-11pm).</w:t>
-      </w:r>
-    </w:p>
-    <w:p>
-      <w:pPr>
-        <w:pStyle w:val="ListParagraph"/>
-        <w:numPr>
-          <w:ilvl w:val="0"/>
-          <w:numId w:val="31"/>
-        </w:numPr>
-      </w:pPr>
-      <w:r>
-        <w:t>System shows assigned employees, available employees and how many hours out of the maximum per week they are assigned with, depending on their contract.</w:t>
-      </w:r>
-    </w:p>
-    <w:p>
-      <w:pPr>
-        <w:pStyle w:val="ListParagraph"/>
-        <w:numPr>
-          <w:ilvl w:val="0"/>
-          <w:numId w:val="31"/>
-        </w:numPr>
-      </w:pPr>
-      <w:r>
-        <w:t>Actor needs to select one of the assigned employees and click “Remove”.</w:t>
-      </w:r>
-    </w:p>
-    <w:p>
-      <w:pPr>
-        <w:pStyle w:val="ListParagraph"/>
-        <w:numPr>
-          <w:ilvl w:val="0"/>
-          <w:numId w:val="31"/>
-        </w:numPr>
-      </w:pPr>
-      <w:r>
-        <w:t xml:space="preserve">System removes the employee from assigned employees </w:t>
-      </w:r>
-      <w:r>
-        <w:t>for this Week/Day/Shift type</w:t>
-      </w:r>
-      <w:r>
-        <w:t xml:space="preserve"> and shows confirming message</w:t>
-      </w:r>
-    </w:p>
-    <w:p>
-      <w:pPr>
-        <w:pStyle w:val="ListParagraph"/>
-        <w:numPr>
-          <w:ilvl w:val="0"/>
-          <w:numId w:val="31"/>
-        </w:numPr>
-      </w:pPr>
-      <w:r>
-        <w:t>System updates</w:t>
-      </w:r>
-      <w:r>
-        <w:t xml:space="preserve"> </w:t>
-      </w:r>
-      <w:r>
-        <w:t>the hours the employee has been assigned with in available employees for this Week/Day/Shift type by subtracting 4 hours.</w:t>
-      </w:r>
-    </w:p>
-    <w:p>
-      <w:pPr>
-        <w:rPr>
-          <w:b/>
-        </w:rPr>
-      </w:pPr>
-      <w:r>
-        <w:rPr>
-          <w:b/>
-        </w:rPr>
-        <w:t>Extensions:</w:t>
-      </w:r>
-    </w:p>
-    <w:p>
-      <w:r>
-        <w:t>7</w:t>
-      </w:r>
-      <w:r>
-        <w:t xml:space="preserve">a: </w:t>
-      </w:r>
-      <w:r>
-        <w:t xml:space="preserve">The employee </w:t>
-      </w:r>
-      <w:r>
-        <w:t>is not in the list of available employees</w:t>
-      </w:r>
-    </w:p>
-    <w:p>
-      <w:pPr>
-        <w:pStyle w:val="ListParagraph"/>
-        <w:numPr>
-          <w:ilvl w:val="0"/>
-          <w:numId w:val="8"/>
-        </w:numPr>
-      </w:pPr>
-      <w:r>
-        <w:t xml:space="preserve">System </w:t>
-      </w:r>
-      <w:r>
-        <w:t>adds employee in list of available employees and updates assigned hours to the maximum subtracted by 4</w:t>
-      </w:r>
-    </w:p>
-    <w:p>
-      <w:pPr>
-        <w:pStyle w:val="ListParagraph"/>
-        <w:numPr>
-          <w:ilvl w:val="0"/>
-          <w:numId w:val="8"/>
-        </w:numPr>
-      </w:pPr>
-      <w:r>
-        <w:lastRenderedPageBreak/>
-        <w:t>End of use case</w:t>
-      </w:r>
-    </w:p>
-    <w:p>
-      <w:pPr>
-        <w:pStyle w:val="ListParagraph"/>
-        <w:ind w:left="1080"/>
-      </w:pPr>
-    </w:p>
-    <w:p>
-      <w:pPr>
-        <w:pStyle w:val="Heading3"/>
-        <w:rPr>
-          <w:sz w:val="24"/>
-          <w:szCs w:val="24"/>
-        </w:rPr>
-      </w:pPr>
-      <w:bookmarkStart w:id="10" w:name="_Toc65376149"/>
-      <w:r>
-        <w:rPr>
-          <w:b/>
-          <w:bCs/>
-          <w:sz w:val="24"/>
-          <w:szCs w:val="24"/>
-        </w:rPr>
-        <w:t>Use case:</w:t>
-      </w:r>
-      <w:r>
-        <w:rPr>
-          <w:sz w:val="24"/>
-          <w:szCs w:val="24"/>
-        </w:rPr>
-        <w:t xml:space="preserve"> View </w:t>
-      </w:r>
-      <w:r>
-        <w:rPr>
-          <w:sz w:val="24"/>
-          <w:szCs w:val="24"/>
-        </w:rPr>
-        <w:t>s</w:t>
-      </w:r>
-      <w:r>
-        <w:rPr>
-          <w:sz w:val="24"/>
-          <w:szCs w:val="24"/>
-        </w:rPr>
-        <w:t xml:space="preserve">hifts and </w:t>
-      </w:r>
-      <w:r>
-        <w:rPr>
-          <w:sz w:val="24"/>
-          <w:szCs w:val="24"/>
-        </w:rPr>
-        <w:t>a</w:t>
-      </w:r>
-      <w:r>
-        <w:rPr>
-          <w:sz w:val="24"/>
-          <w:szCs w:val="24"/>
-        </w:rPr>
-        <w:t xml:space="preserve">ssigned </w:t>
-      </w:r>
-      <w:r>
-        <w:rPr>
-          <w:sz w:val="24"/>
-          <w:szCs w:val="24"/>
-        </w:rPr>
-        <w:t>e</w:t>
-      </w:r>
-      <w:r>
-        <w:rPr>
-          <w:sz w:val="24"/>
-          <w:szCs w:val="24"/>
-        </w:rPr>
-        <w:t>mployees</w:t>
-      </w:r>
-      <w:bookmarkEnd w:id="10"/>
-    </w:p>
-    <w:p>
-      <w:pPr>
-        <w:rPr>
-          <w:bCs/>
-        </w:rPr>
-      </w:pPr>
-      <w:r>
-        <w:rPr>
-          <w:bCs/>
-        </w:rPr>
-        <w:t xml:space="preserve">Related: </w:t>
-      </w:r>
-      <w:r>
-        <w:rPr>
-          <w:rStyle w:val="Strong"/>
-        </w:rPr>
-        <w:t>FR-0</w:t>
-      </w:r>
-      <w:r>
-        <w:rPr>
-          <w:rStyle w:val="Strong"/>
-        </w:rPr>
-        <w:t>2</w:t>
-      </w:r>
-      <w:r>
-        <w:rPr>
-          <w:rStyle w:val="Strong"/>
-        </w:rPr>
-        <w:t>.</w:t>
-      </w:r>
-    </w:p>
-    <w:p>
-      <w:r>
-        <w:rPr>
-          <w:b/>
-        </w:rPr>
-        <w:t>Actor:</w:t>
-      </w:r>
-      <w:r>
-        <w:t xml:space="preserve"> </w:t>
-      </w:r>
-      <w:r>
-        <w:t xml:space="preserve">HR </w:t>
-      </w:r>
-      <w:r>
-        <w:t>Administrator</w:t>
-      </w:r>
-    </w:p>
-    <w:p>
-      <w:pPr>
-        <w:rPr>
-          <w:b/>
-        </w:rPr>
-      </w:pPr>
-      <w:r>
-        <w:rPr>
-          <w:b/>
-        </w:rPr>
-        <w:t>Main Success Scenario:</w:t>
-      </w:r>
-      <w:r>
-        <w:rPr>
-          <w:b/>
-        </w:rPr>
-        <w:t xml:space="preserve"> </w:t>
-      </w:r>
-    </w:p>
-    <w:p>
-      <w:pPr>
-        <w:pStyle w:val="ListParagraph"/>
-        <w:numPr>
-          <w:ilvl w:val="0"/>
-          <w:numId w:val="9"/>
-        </w:numPr>
-      </w:pPr>
-      <w:r>
-        <w:t>A</w:t>
-      </w:r>
-      <w:r>
-        <w:t>c</w:t>
-      </w:r>
-      <w:r>
-        <w:t>tor clicks “View Shifts” tab page</w:t>
-      </w:r>
-      <w:r>
-        <w:t>.</w:t>
-      </w:r>
-      <w:r>
-        <w:t xml:space="preserve"> </w:t>
-      </w:r>
-    </w:p>
-    <w:p>
-      <w:pPr>
-        <w:pStyle w:val="ListParagraph"/>
-        <w:numPr>
-          <w:ilvl w:val="0"/>
-          <w:numId w:val="9"/>
-        </w:numPr>
-      </w:pPr>
-      <w:r>
-        <w:t xml:space="preserve">System displays a table with days of the week, shifts and </w:t>
-      </w:r>
-      <w:r>
-        <w:t>assigned employees</w:t>
-      </w:r>
-      <w:r>
-        <w:t>.</w:t>
-      </w:r>
-    </w:p>
-    <w:p/>
-    <w:p>
-      <w:pPr>
-        <w:pStyle w:val="Heading3"/>
-        <w:rPr>
-          <w:sz w:val="24"/>
-          <w:szCs w:val="24"/>
-        </w:rPr>
-      </w:pPr>
-      <w:bookmarkStart w:id="11" w:name="_Toc65376150"/>
-      <w:r>
-        <w:rPr>
-          <w:b/>
-          <w:bCs/>
-          <w:sz w:val="24"/>
-          <w:szCs w:val="24"/>
-        </w:rPr>
-        <w:t>Use case:</w:t>
-      </w:r>
-      <w:r>
-        <w:rPr>
-          <w:sz w:val="24"/>
-          <w:szCs w:val="24"/>
-        </w:rPr>
-        <w:t xml:space="preserve"> </w:t>
-      </w:r>
-      <w:r>
-        <w:rPr>
-          <w:sz w:val="24"/>
-          <w:szCs w:val="24"/>
-        </w:rPr>
-        <w:t>Stock R</w:t>
-      </w:r>
-      <w:r>
-        <w:rPr>
-          <w:sz w:val="24"/>
-          <w:szCs w:val="24"/>
-        </w:rPr>
         <w:t>equest</w:t>
       </w:r>
-      <w:bookmarkEnd w:id="11"/>
+      <w:bookmarkEnd w:id="7"/>
       <w:r>
         <w:rPr>
           <w:sz w:val="24"/>
@@ -5059,11 +5029,16 @@
         </w:numPr>
       </w:pPr>
       <w:r>
-        <w:t>If the stock is available and the request can be proce</w:t>
+        <w:t xml:space="preserve">If the stock is available and the request </w:t>
+      </w:r>
+      <w:proofErr w:type="gramStart"/>
+      <w:r>
+        <w:t>can be proce</w:t>
       </w:r>
       <w:r>
         <w:t>ssed</w:t>
       </w:r>
+      <w:proofErr w:type="gramEnd"/>
       <w:r>
         <w:t>, a</w:t>
       </w:r>
@@ -5109,11 +5084,16 @@
         <w:t>There is no availability of the requested stock in the warehouse</w:t>
       </w:r>
       <w:r>
-        <w:t xml:space="preserve"> or request cannot be </w:t>
+        <w:t xml:space="preserve"> or request </w:t>
+      </w:r>
+      <w:proofErr w:type="gramStart"/>
+      <w:r>
+        <w:t xml:space="preserve">cannot be </w:t>
       </w:r>
       <w:r>
         <w:t>processed</w:t>
       </w:r>
+      <w:proofErr w:type="gramEnd"/>
       <w:r>
         <w:t>.</w:t>
       </w:r>
@@ -5174,36 +5154,35 @@
     <w:p>
       <w:pPr>
         <w:pStyle w:val="Heading3"/>
+        <w:numPr>
+          <w:ilvl w:val="0"/>
+          <w:numId w:val="41"/>
+        </w:numPr>
         <w:rPr>
           <w:sz w:val="24"/>
           <w:szCs w:val="24"/>
         </w:rPr>
       </w:pPr>
-      <w:bookmarkStart w:id="12" w:name="_Toc65376152"/>
-      <w:r>
-        <w:rPr>
+      <w:r>
+        <w:rPr>
+          <w:rStyle w:val="Heading4Char"/>
           <w:b/>
           <w:bCs/>
+          <w:caps w:val="0"/>
           <w:sz w:val="24"/>
           <w:szCs w:val="24"/>
         </w:rPr>
-        <w:t>Use case:</w:t>
-      </w:r>
-      <w:r>
-        <w:rPr>
+        <w:t xml:space="preserve">Use case: </w:t>
+      </w:r>
+      <w:r>
+        <w:rPr>
+          <w:rStyle w:val="Heading4Char"/>
+          <w:caps w:val="0"/>
           <w:sz w:val="24"/>
           <w:szCs w:val="24"/>
         </w:rPr>
-        <w:t xml:space="preserve"> </w:t>
-      </w:r>
-      <w:r>
-        <w:rPr>
-          <w:sz w:val="24"/>
-          <w:szCs w:val="24"/>
-        </w:rPr>
-        <w:t>View stock statistics.</w:t>
-      </w:r>
-      <w:bookmarkEnd w:id="12"/>
+        <w:t>View Stock Statistics</w:t>
+      </w:r>
     </w:p>
     <w:p>
       <w:r>
@@ -5321,7 +5300,6 @@
         <w:rPr>
           <w:bCs/>
         </w:rPr>
-        <w:lastRenderedPageBreak/>
         <w:t xml:space="preserve">The </w:t>
       </w:r>
       <w:r>
@@ -5365,43 +5343,42 @@
     <w:p>
       <w:pPr>
         <w:pStyle w:val="Heading3"/>
+        <w:numPr>
+          <w:ilvl w:val="0"/>
+          <w:numId w:val="41"/>
+        </w:numPr>
         <w:rPr>
           <w:sz w:val="24"/>
           <w:szCs w:val="24"/>
         </w:rPr>
       </w:pPr>
-      <w:bookmarkStart w:id="13" w:name="_Toc65376153"/>
-      <w:r>
-        <w:rPr>
+      <w:r>
+        <w:rPr>
+          <w:rStyle w:val="Heading4Char"/>
           <w:b/>
           <w:bCs/>
+          <w:caps w:val="0"/>
           <w:sz w:val="24"/>
           <w:szCs w:val="24"/>
         </w:rPr>
-        <w:t>Use case:</w:t>
-      </w:r>
-      <w:r>
-        <w:rPr>
+        <w:t xml:space="preserve">Use case: </w:t>
+      </w:r>
+      <w:r>
+        <w:rPr>
+          <w:rStyle w:val="Heading4Char"/>
+          <w:caps w:val="0"/>
           <w:sz w:val="24"/>
           <w:szCs w:val="24"/>
         </w:rPr>
-        <w:t xml:space="preserve"> </w:t>
+        <w:t>Product Search</w:t>
       </w:r>
       <w:r>
         <w:rPr>
           <w:sz w:val="24"/>
           <w:szCs w:val="24"/>
         </w:rPr>
-        <w:t>Product search</w:t>
-      </w:r>
-      <w:r>
-        <w:rPr>
-          <w:sz w:val="24"/>
-          <w:szCs w:val="24"/>
-        </w:rPr>
         <w:t>.</w:t>
       </w:r>
-      <w:bookmarkEnd w:id="13"/>
     </w:p>
     <w:p>
       <w:r>
@@ -5436,6 +5413,7 @@
         <w:rPr>
           <w:b/>
         </w:rPr>
+        <w:lastRenderedPageBreak/>
         <w:t>Actor:</w:t>
       </w:r>
       <w:r>
@@ -5570,36 +5548,37 @@
     <w:p>
       <w:pPr>
         <w:pStyle w:val="Heading3"/>
+        <w:numPr>
+          <w:ilvl w:val="0"/>
+          <w:numId w:val="41"/>
+        </w:numPr>
         <w:rPr>
           <w:sz w:val="24"/>
           <w:szCs w:val="24"/>
         </w:rPr>
       </w:pPr>
-      <w:bookmarkStart w:id="14" w:name="_Toc65376154"/>
-      <w:r>
-        <w:rPr>
+      <w:bookmarkStart w:id="8" w:name="_Toc65376154"/>
+      <w:r>
+        <w:rPr>
+          <w:rStyle w:val="Heading4Char"/>
           <w:b/>
           <w:bCs/>
+          <w:caps w:val="0"/>
           <w:sz w:val="24"/>
           <w:szCs w:val="24"/>
         </w:rPr>
-        <w:t>Use case:</w:t>
-      </w:r>
-      <w:r>
-        <w:rPr>
+        <w:t xml:space="preserve">Use case: </w:t>
+      </w:r>
+      <w:bookmarkEnd w:id="8"/>
+      <w:r>
+        <w:rPr>
+          <w:rStyle w:val="Heading4Char"/>
+          <w:caps w:val="0"/>
           <w:sz w:val="24"/>
           <w:szCs w:val="24"/>
         </w:rPr>
-        <w:t xml:space="preserve"> View employee statistics</w:t>
-      </w:r>
-      <w:r>
-        <w:rPr>
-          <w:sz w:val="24"/>
-          <w:szCs w:val="24"/>
-        </w:rPr>
-        <w:t>.</w:t>
-      </w:r>
-      <w:bookmarkEnd w:id="14"/>
+        <w:t>View Employee Statistics</w:t>
+      </w:r>
     </w:p>
     <w:p>
       <w:r>
@@ -5710,21 +5689,26 @@
     <w:p>
       <w:pPr>
         <w:pStyle w:val="Heading3"/>
+        <w:numPr>
+          <w:ilvl w:val="0"/>
+          <w:numId w:val="41"/>
+        </w:numPr>
         <w:rPr>
           <w:sz w:val="24"/>
           <w:szCs w:val="24"/>
         </w:rPr>
       </w:pPr>
-      <w:bookmarkStart w:id="15" w:name="_Toc65376155"/>
-      <w:r>
-        <w:rPr>
-          <w:rStyle w:val="Heading6Char"/>
+      <w:bookmarkStart w:id="9" w:name="_Toc65376155"/>
+      <w:r>
+        <w:rPr>
+          <w:rStyle w:val="Heading4Char"/>
+          <w:b/>
+          <w:bCs/>
           <w:caps w:val="0"/>
-          <w:color w:val="auto"/>
           <w:sz w:val="24"/>
           <w:szCs w:val="24"/>
         </w:rPr>
-        <w:t>Use case:</w:t>
+        <w:t xml:space="preserve">Use case: </w:t>
       </w:r>
       <w:r>
         <w:rPr>
@@ -5736,7 +5720,7 @@
           <w:sz w:val="24"/>
           <w:szCs w:val="24"/>
         </w:rPr>
-        <w:t xml:space="preserve"> Employee search</w:t>
+        <w:t>Employee search</w:t>
       </w:r>
       <w:r>
         <w:rPr>
@@ -5745,7 +5729,7 @@
         </w:rPr>
         <w:t>.</w:t>
       </w:r>
-      <w:bookmarkEnd w:id="15"/>
+      <w:bookmarkEnd w:id="9"/>
     </w:p>
     <w:p>
       <w:r>
@@ -5879,23 +5863,10 @@
     <w:p>
       <w:pPr>
         <w:pStyle w:val="Heading3"/>
-        <w:rPr>
-          <w:sz w:val="24"/>
-          <w:szCs w:val="24"/>
-        </w:rPr>
-      </w:pPr>
-      <w:bookmarkStart w:id="16" w:name="_Toc65376156"/>
-      <w:r>
-        <w:rPr>
-          <w:rStyle w:val="Heading6Char"/>
-          <w:caps w:val="0"/>
-          <w:color w:val="auto"/>
-          <w:sz w:val="24"/>
-          <w:szCs w:val="24"/>
-        </w:rPr>
-        <w:t>Use case:</w:t>
-      </w:r>
-      <w:r>
+        <w:numPr>
+          <w:ilvl w:val="0"/>
+          <w:numId w:val="41"/>
+        </w:numPr>
         <w:rPr>
           <w:rStyle w:val="Heading6Char"/>
           <w:b w:val="0"/>
@@ -5905,18 +5876,40 @@
           <w:sz w:val="24"/>
           <w:szCs w:val="24"/>
         </w:rPr>
-        <w:t xml:space="preserve"> Log out</w:t>
-      </w:r>
-      <w:r>
-        <w:rPr>
+      </w:pPr>
+      <w:bookmarkStart w:id="10" w:name="_Toc65376156"/>
+      <w:r>
+        <w:rPr>
+          <w:rStyle w:val="Heading4Char"/>
+          <w:b/>
+          <w:bCs/>
+          <w:caps w:val="0"/>
           <w:sz w:val="24"/>
           <w:szCs w:val="24"/>
         </w:rPr>
+        <w:t xml:space="preserve">Use case: </w:t>
+      </w:r>
+      <w:r>
+        <w:rPr>
+          <w:rStyle w:val="Heading4Char"/>
+          <w:caps w:val="0"/>
+          <w:sz w:val="24"/>
+          <w:szCs w:val="24"/>
+        </w:rPr>
+        <w:t>Log Out</w:t>
+      </w:r>
+      <w:r>
+        <w:rPr>
+          <w:sz w:val="24"/>
+          <w:szCs w:val="24"/>
+        </w:rPr>
         <w:t>.</w:t>
       </w:r>
-      <w:bookmarkEnd w:id="16"/>
-    </w:p>
-    <w:p>
+    </w:p>
+    <w:p>
+      <w:bookmarkStart w:id="11" w:name="_GoBack"/>
+      <w:bookmarkEnd w:id="10"/>
+      <w:bookmarkEnd w:id="11"/>
       <w:r>
         <w:t xml:space="preserve">Related: </w:t>
       </w:r>
@@ -5987,7 +5980,6 @@
         </w:numPr>
       </w:pPr>
       <w:r>
-        <w:lastRenderedPageBreak/>
         <w:t>The application logs out the user and displays the log in page.</w:t>
       </w:r>
     </w:p>
@@ -5995,7 +5987,7 @@
       <w:pPr>
         <w:pStyle w:val="Heading1"/>
       </w:pPr>
-      <w:bookmarkStart w:id="17" w:name="_Toc65376157"/>
+      <w:bookmarkStart w:id="12" w:name="_Toc65376157"/>
       <w:r>
         <w:rPr>
           <w:noProof/>
@@ -6634,7 +6626,7 @@
       <w:r>
         <w:t>Gui</w:t>
       </w:r>
-      <w:bookmarkEnd w:id="17"/>
+      <w:bookmarkEnd w:id="12"/>
     </w:p>
     <w:p>
       <w:r>
@@ -8107,12 +8099,12 @@
       <w:pPr>
         <w:pStyle w:val="Heading1"/>
       </w:pPr>
-      <w:bookmarkStart w:id="18" w:name="_Toc65376158"/>
+      <w:bookmarkStart w:id="13" w:name="_Toc65376158"/>
       <w:r>
         <w:lastRenderedPageBreak/>
         <w:t>Website wireframe</w:t>
       </w:r>
-      <w:bookmarkEnd w:id="18"/>
+      <w:bookmarkEnd w:id="13"/>
       <w:r>
         <w:t xml:space="preserve"> </w:t>
       </w:r>
@@ -8139,7 +8131,7 @@
 </file>
 
 <file path=word/endnotes.xml><?xml version="1.0" encoding="utf-8"?>
-<w:endnotes xmlns:wpc="http://schemas.microsoft.com/office/word/2010/wordprocessingCanvas" xmlns:cx="http://schemas.microsoft.com/office/drawing/2014/chartex" xmlns:cx1="http://schemas.microsoft.com/office/drawing/2015/9/8/chartex" xmlns:cx2="http://schemas.microsoft.com/office/drawing/2015/10/21/chartex" xmlns:cx3="http://schemas.microsoft.com/office/drawing/2016/5/9/chartex" xmlns:cx4="http://schemas.microsoft.com/office/drawing/2016/5/10/chartex" xmlns:cx5="http://schemas.microsoft.com/office/drawing/2016/5/11/chartex" xmlns:cx6="http://schemas.microsoft.com/office/drawing/2016/5/12/chartex" xmlns:cx7="http://schemas.microsoft.com/office/drawing/2016/5/13/chartex" xmlns:cx8="http://schemas.microsoft.com/office/drawing/2016/5/14/chartex" xmlns:mc="http://schemas.openxmlformats.org/markup-compatibility/2006" xmlns:aink="http://schemas.microsoft.com/office/drawing/2016/ink" xmlns:am3d="http://schemas.microsoft.com/office/drawing/2017/model3d" xmlns:o="urn:schemas-microsoft-com:office:office" xmlns:r="http://schemas.openxmlformats.org/officeDocument/2006/relationships" xmlns:m="http://schemas.openxmlformats.org/officeDocument/2006/math" xmlns:v="urn:schemas-microsoft-com:vml" xmlns:wp14="http://schemas.microsoft.com/office/word/2010/wordprocessingDrawing" xmlns:wp="http://schemas.openxmlformats.org/drawingml/2006/wordprocessingDrawing" xmlns:w10="urn:schemas-microsoft-com:office:word" xmlns:w="http://schemas.openxmlformats.org/wordprocessingml/2006/main" xmlns:w14="http://schemas.microsoft.com/office/word/2010/wordml" xmlns:w15="http://schemas.microsoft.com/office/word/2012/wordml" xmlns:w16cex="http://schemas.microsoft.com/office/word/2018/wordml/cex" xmlns:w16cid="http://schemas.microsoft.com/office/word/2016/wordml/cid" xmlns:w16="http://schemas.microsoft.com/office/word/2018/wordml" xmlns:w16se="http://schemas.microsoft.com/office/word/2015/wordml/symex" xmlns:wpg="http://schemas.microsoft.com/office/word/2010/wordprocessingGroup" xmlns:wpi="http://schemas.microsoft.com/office/word/2010/wordprocessingInk" xmlns:wne="http://schemas.microsoft.com/office/word/2006/wordml" xmlns:wps="http://schemas.microsoft.com/office/word/2010/wordprocessingShape" mc:Ignorable="w14 w15 w16se w16cid w16 w16cex wp14">
+<w:endnotes xmlns:wpc="http://schemas.microsoft.com/office/word/2010/wordprocessingCanvas" xmlns:cx="http://schemas.microsoft.com/office/drawing/2014/chartex" xmlns:cx1="http://schemas.microsoft.com/office/drawing/2015/9/8/chartex" xmlns:mc="http://schemas.openxmlformats.org/markup-compatibility/2006" xmlns:o="urn:schemas-microsoft-com:office:office" xmlns:r="http://schemas.openxmlformats.org/officeDocument/2006/relationships" xmlns:m="http://schemas.openxmlformats.org/officeDocument/2006/math" xmlns:v="urn:schemas-microsoft-com:vml" xmlns:wp14="http://schemas.microsoft.com/office/word/2010/wordprocessingDrawing" xmlns:wp="http://schemas.openxmlformats.org/drawingml/2006/wordprocessingDrawing" xmlns:w10="urn:schemas-microsoft-com:office:word" xmlns:w="http://schemas.openxmlformats.org/wordprocessingml/2006/main" xmlns:w14="http://schemas.microsoft.com/office/word/2010/wordml" xmlns:w15="http://schemas.microsoft.com/office/word/2012/wordml" xmlns:w16se="http://schemas.microsoft.com/office/word/2015/wordml/symex" xmlns:wpg="http://schemas.microsoft.com/office/word/2010/wordprocessingGroup" xmlns:wpi="http://schemas.microsoft.com/office/word/2010/wordprocessingInk" xmlns:wne="http://schemas.microsoft.com/office/word/2006/wordml" xmlns:wps="http://schemas.microsoft.com/office/word/2010/wordprocessingShape" mc:Ignorable="w14 w15 w16se wp14">
   <w:endnote w:type="separator" w:id="-1">
     <w:p>
       <w:pPr>
@@ -8164,7 +8156,7 @@
 </file>
 
 <file path=word/footer1.xml><?xml version="1.0" encoding="utf-8"?>
-<w:ftr xmlns:wpc="http://schemas.microsoft.com/office/word/2010/wordprocessingCanvas" xmlns:cx="http://schemas.microsoft.com/office/drawing/2014/chartex" xmlns:cx1="http://schemas.microsoft.com/office/drawing/2015/9/8/chartex" xmlns:cx2="http://schemas.microsoft.com/office/drawing/2015/10/21/chartex" xmlns:cx3="http://schemas.microsoft.com/office/drawing/2016/5/9/chartex" xmlns:cx4="http://schemas.microsoft.com/office/drawing/2016/5/10/chartex" xmlns:cx5="http://schemas.microsoft.com/office/drawing/2016/5/11/chartex" xmlns:cx6="http://schemas.microsoft.com/office/drawing/2016/5/12/chartex" xmlns:cx7="http://schemas.microsoft.com/office/drawing/2016/5/13/chartex" xmlns:cx8="http://schemas.microsoft.com/office/drawing/2016/5/14/chartex" xmlns:mc="http://schemas.openxmlformats.org/markup-compatibility/2006" xmlns:aink="http://schemas.microsoft.com/office/drawing/2016/ink" xmlns:am3d="http://schemas.microsoft.com/office/drawing/2017/model3d" xmlns:o="urn:schemas-microsoft-com:office:office" xmlns:r="http://schemas.openxmlformats.org/officeDocument/2006/relationships" xmlns:m="http://schemas.openxmlformats.org/officeDocument/2006/math" xmlns:v="urn:schemas-microsoft-com:vml" xmlns:wp14="http://schemas.microsoft.com/office/word/2010/wordprocessingDrawing" xmlns:wp="http://schemas.openxmlformats.org/drawingml/2006/wordprocessingDrawing" xmlns:w10="urn:schemas-microsoft-com:office:word" xmlns:w="http://schemas.openxmlformats.org/wordprocessingml/2006/main" xmlns:w14="http://schemas.microsoft.com/office/word/2010/wordml" xmlns:w15="http://schemas.microsoft.com/office/word/2012/wordml" xmlns:w16cex="http://schemas.microsoft.com/office/word/2018/wordml/cex" xmlns:w16cid="http://schemas.microsoft.com/office/word/2016/wordml/cid" xmlns:w16="http://schemas.microsoft.com/office/word/2018/wordml" xmlns:w16se="http://schemas.microsoft.com/office/word/2015/wordml/symex" xmlns:wpg="http://schemas.microsoft.com/office/word/2010/wordprocessingGroup" xmlns:wpi="http://schemas.microsoft.com/office/word/2010/wordprocessingInk" xmlns:wne="http://schemas.microsoft.com/office/word/2006/wordml" xmlns:wps="http://schemas.microsoft.com/office/word/2010/wordprocessingShape" mc:Ignorable="w14 w15 w16se w16cid w16 w16cex wp14">
+<w:ftr xmlns:wpc="http://schemas.microsoft.com/office/word/2010/wordprocessingCanvas" xmlns:cx="http://schemas.microsoft.com/office/drawing/2014/chartex" xmlns:cx1="http://schemas.microsoft.com/office/drawing/2015/9/8/chartex" xmlns:mc="http://schemas.openxmlformats.org/markup-compatibility/2006" xmlns:o="urn:schemas-microsoft-com:office:office" xmlns:r="http://schemas.openxmlformats.org/officeDocument/2006/relationships" xmlns:m="http://schemas.openxmlformats.org/officeDocument/2006/math" xmlns:v="urn:schemas-microsoft-com:vml" xmlns:wp14="http://schemas.microsoft.com/office/word/2010/wordprocessingDrawing" xmlns:wp="http://schemas.openxmlformats.org/drawingml/2006/wordprocessingDrawing" xmlns:w10="urn:schemas-microsoft-com:office:word" xmlns:w="http://schemas.openxmlformats.org/wordprocessingml/2006/main" xmlns:w14="http://schemas.microsoft.com/office/word/2010/wordml" xmlns:w15="http://schemas.microsoft.com/office/word/2012/wordml" xmlns:w16se="http://schemas.microsoft.com/office/word/2015/wordml/symex" xmlns:wpg="http://schemas.microsoft.com/office/word/2010/wordprocessingGroup" xmlns:wpi="http://schemas.microsoft.com/office/word/2010/wordprocessingInk" xmlns:wne="http://schemas.microsoft.com/office/word/2006/wordml" xmlns:wps="http://schemas.microsoft.com/office/word/2010/wordprocessingShape" mc:Ignorable="w14 w15 w16se wp14">
   <w:sdt>
     <w:sdtPr>
       <w:id w:val="1174764036"/>
@@ -8201,7 +8193,7 @@
           <w:rPr>
             <w:noProof/>
           </w:rPr>
-          <w:t>12</w:t>
+          <w:t>8</w:t>
         </w:r>
         <w:r>
           <w:rPr>
@@ -8231,7 +8223,7 @@
 </file>
 
 <file path=word/footnotes.xml><?xml version="1.0" encoding="utf-8"?>
-<w:footnotes xmlns:wpc="http://schemas.microsoft.com/office/word/2010/wordprocessingCanvas" xmlns:cx="http://schemas.microsoft.com/office/drawing/2014/chartex" xmlns:cx1="http://schemas.microsoft.com/office/drawing/2015/9/8/chartex" xmlns:cx2="http://schemas.microsoft.com/office/drawing/2015/10/21/chartex" xmlns:cx3="http://schemas.microsoft.com/office/drawing/2016/5/9/chartex" xmlns:cx4="http://schemas.microsoft.com/office/drawing/2016/5/10/chartex" xmlns:cx5="http://schemas.microsoft.com/office/drawing/2016/5/11/chartex" xmlns:cx6="http://schemas.microsoft.com/office/drawing/2016/5/12/chartex" xmlns:cx7="http://schemas.microsoft.com/office/drawing/2016/5/13/chartex" xmlns:cx8="http://schemas.microsoft.com/office/drawing/2016/5/14/chartex" xmlns:mc="http://schemas.openxmlformats.org/markup-compatibility/2006" xmlns:aink="http://schemas.microsoft.com/office/drawing/2016/ink" xmlns:am3d="http://schemas.microsoft.com/office/drawing/2017/model3d" xmlns:o="urn:schemas-microsoft-com:office:office" xmlns:r="http://schemas.openxmlformats.org/officeDocument/2006/relationships" xmlns:m="http://schemas.openxmlformats.org/officeDocument/2006/math" xmlns:v="urn:schemas-microsoft-com:vml" xmlns:wp14="http://schemas.microsoft.com/office/word/2010/wordprocessingDrawing" xmlns:wp="http://schemas.openxmlformats.org/drawingml/2006/wordprocessingDrawing" xmlns:w10="urn:schemas-microsoft-com:office:word" xmlns:w="http://schemas.openxmlformats.org/wordprocessingml/2006/main" xmlns:w14="http://schemas.microsoft.com/office/word/2010/wordml" xmlns:w15="http://schemas.microsoft.com/office/word/2012/wordml" xmlns:w16cex="http://schemas.microsoft.com/office/word/2018/wordml/cex" xmlns:w16cid="http://schemas.microsoft.com/office/word/2016/wordml/cid" xmlns:w16="http://schemas.microsoft.com/office/word/2018/wordml" xmlns:w16se="http://schemas.microsoft.com/office/word/2015/wordml/symex" xmlns:wpg="http://schemas.microsoft.com/office/word/2010/wordprocessingGroup" xmlns:wpi="http://schemas.microsoft.com/office/word/2010/wordprocessingInk" xmlns:wne="http://schemas.microsoft.com/office/word/2006/wordml" xmlns:wps="http://schemas.microsoft.com/office/word/2010/wordprocessingShape" mc:Ignorable="w14 w15 w16se w16cid w16 w16cex wp14">
+<w:footnotes xmlns:wpc="http://schemas.microsoft.com/office/word/2010/wordprocessingCanvas" xmlns:cx="http://schemas.microsoft.com/office/drawing/2014/chartex" xmlns:cx1="http://schemas.microsoft.com/office/drawing/2015/9/8/chartex" xmlns:mc="http://schemas.openxmlformats.org/markup-compatibility/2006" xmlns:o="urn:schemas-microsoft-com:office:office" xmlns:r="http://schemas.openxmlformats.org/officeDocument/2006/relationships" xmlns:m="http://schemas.openxmlformats.org/officeDocument/2006/math" xmlns:v="urn:schemas-microsoft-com:vml" xmlns:wp14="http://schemas.microsoft.com/office/word/2010/wordprocessingDrawing" xmlns:wp="http://schemas.openxmlformats.org/drawingml/2006/wordprocessingDrawing" xmlns:w10="urn:schemas-microsoft-com:office:word" xmlns:w="http://schemas.openxmlformats.org/wordprocessingml/2006/main" xmlns:w14="http://schemas.microsoft.com/office/word/2010/wordml" xmlns:w15="http://schemas.microsoft.com/office/word/2012/wordml" xmlns:w16se="http://schemas.microsoft.com/office/word/2015/wordml/symex" xmlns:wpg="http://schemas.microsoft.com/office/word/2010/wordprocessingGroup" xmlns:wpi="http://schemas.microsoft.com/office/word/2010/wordprocessingInk" xmlns:wne="http://schemas.microsoft.com/office/word/2006/wordml" xmlns:wps="http://schemas.microsoft.com/office/word/2010/wordprocessingShape" mc:Ignorable="w14 w15 w16se wp14">
   <w:footnote w:type="separator" w:id="-1">
     <w:p>
       <w:pPr>
@@ -8256,7 +8248,7 @@
 </file>
 
 <file path=word/numbering.xml><?xml version="1.0" encoding="utf-8"?>
-<w:numbering xmlns:wpc="http://schemas.microsoft.com/office/word/2010/wordprocessingCanvas" xmlns:cx="http://schemas.microsoft.com/office/drawing/2014/chartex" xmlns:cx1="http://schemas.microsoft.com/office/drawing/2015/9/8/chartex" xmlns:cx2="http://schemas.microsoft.com/office/drawing/2015/10/21/chartex" xmlns:cx3="http://schemas.microsoft.com/office/drawing/2016/5/9/chartex" xmlns:cx4="http://schemas.microsoft.com/office/drawing/2016/5/10/chartex" xmlns:cx5="http://schemas.microsoft.com/office/drawing/2016/5/11/chartex" xmlns:cx6="http://schemas.microsoft.com/office/drawing/2016/5/12/chartex" xmlns:cx7="http://schemas.microsoft.com/office/drawing/2016/5/13/chartex" xmlns:cx8="http://schemas.microsoft.com/office/drawing/2016/5/14/chartex" xmlns:mc="http://schemas.openxmlformats.org/markup-compatibility/2006" xmlns:aink="http://schemas.microsoft.com/office/drawing/2016/ink" xmlns:am3d="http://schemas.microsoft.com/office/drawing/2017/model3d" xmlns:o="urn:schemas-microsoft-com:office:office" xmlns:r="http://schemas.openxmlformats.org/officeDocument/2006/relationships" xmlns:m="http://schemas.openxmlformats.org/officeDocument/2006/math" xmlns:v="urn:schemas-microsoft-com:vml" xmlns:wp14="http://schemas.microsoft.com/office/word/2010/wordprocessingDrawing" xmlns:wp="http://schemas.openxmlformats.org/drawingml/2006/wordprocessingDrawing" xmlns:w10="urn:schemas-microsoft-com:office:word" xmlns:w="http://schemas.openxmlformats.org/wordprocessingml/2006/main" xmlns:w14="http://schemas.microsoft.com/office/word/2010/wordml" xmlns:w15="http://schemas.microsoft.com/office/word/2012/wordml" xmlns:w16cex="http://schemas.microsoft.com/office/word/2018/wordml/cex" xmlns:w16cid="http://schemas.microsoft.com/office/word/2016/wordml/cid" xmlns:w16="http://schemas.microsoft.com/office/word/2018/wordml" xmlns:w16se="http://schemas.microsoft.com/office/word/2015/wordml/symex" xmlns:wpg="http://schemas.microsoft.com/office/word/2010/wordprocessingGroup" xmlns:wpi="http://schemas.microsoft.com/office/word/2010/wordprocessingInk" xmlns:wne="http://schemas.microsoft.com/office/word/2006/wordml" xmlns:wps="http://schemas.microsoft.com/office/word/2010/wordprocessingShape" mc:Ignorable="w14 w15 w16se w16cid w16 w16cex wp14">
+<w:numbering xmlns:wpc="http://schemas.microsoft.com/office/word/2010/wordprocessingCanvas" xmlns:cx="http://schemas.microsoft.com/office/drawing/2014/chartex" xmlns:cx1="http://schemas.microsoft.com/office/drawing/2015/9/8/chartex" xmlns:mc="http://schemas.openxmlformats.org/markup-compatibility/2006" xmlns:o="urn:schemas-microsoft-com:office:office" xmlns:r="http://schemas.openxmlformats.org/officeDocument/2006/relationships" xmlns:m="http://schemas.openxmlformats.org/officeDocument/2006/math" xmlns:v="urn:schemas-microsoft-com:vml" xmlns:wp14="http://schemas.microsoft.com/office/word/2010/wordprocessingDrawing" xmlns:wp="http://schemas.openxmlformats.org/drawingml/2006/wordprocessingDrawing" xmlns:w10="urn:schemas-microsoft-com:office:word" xmlns:w="http://schemas.openxmlformats.org/wordprocessingml/2006/main" xmlns:w14="http://schemas.microsoft.com/office/word/2010/wordml" xmlns:w15="http://schemas.microsoft.com/office/word/2012/wordml" xmlns:w16se="http://schemas.microsoft.com/office/word/2015/wordml/symex" xmlns:wpg="http://schemas.microsoft.com/office/word/2010/wordprocessingGroup" xmlns:wpi="http://schemas.microsoft.com/office/word/2010/wordprocessingInk" xmlns:wne="http://schemas.microsoft.com/office/word/2006/wordml" xmlns:wps="http://schemas.microsoft.com/office/word/2010/wordprocessingShape" mc:Ignorable="w14 w15 w16se wp14">
   <w:abstractNum w:abstractNumId="0" w15:restartNumberingAfterBreak="0">
     <w:nsid w:val="01250818"/>
     <w:multiLevelType w:val="hybridMultilevel"/>
@@ -9244,6 +9236,96 @@
     </w:lvl>
   </w:abstractNum>
   <w:abstractNum w:abstractNumId="10" w15:restartNumberingAfterBreak="0">
+    <w:nsid w:val="1E334179"/>
+    <w:multiLevelType w:val="hybridMultilevel"/>
+    <w:tmpl w:val="839C93C0"/>
+    <w:lvl w:ilvl="0" w:tplc="85A0BC9E">
+      <w:start w:val="1"/>
+      <w:numFmt w:val="decimal"/>
+      <w:lvlText w:val="%1."/>
+      <w:lvlJc w:val="left"/>
+      <w:pPr>
+        <w:ind w:left="720" w:hanging="360"/>
+      </w:pPr>
+      <w:rPr>
+        <w:rFonts w:hint="default"/>
+        <w:b/>
+      </w:rPr>
+    </w:lvl>
+    <w:lvl w:ilvl="1" w:tplc="04090019" w:tentative="1">
+      <w:start w:val="1"/>
+      <w:numFmt w:val="lowerLetter"/>
+      <w:lvlText w:val="%2."/>
+      <w:lvlJc w:val="left"/>
+      <w:pPr>
+        <w:ind w:left="1440" w:hanging="360"/>
+      </w:pPr>
+    </w:lvl>
+    <w:lvl w:ilvl="2" w:tplc="0409001B" w:tentative="1">
+      <w:start w:val="1"/>
+      <w:numFmt w:val="lowerRoman"/>
+      <w:lvlText w:val="%3."/>
+      <w:lvlJc w:val="right"/>
+      <w:pPr>
+        <w:ind w:left="2160" w:hanging="180"/>
+      </w:pPr>
+    </w:lvl>
+    <w:lvl w:ilvl="3" w:tplc="0409000F" w:tentative="1">
+      <w:start w:val="1"/>
+      <w:numFmt w:val="decimal"/>
+      <w:lvlText w:val="%4."/>
+      <w:lvlJc w:val="left"/>
+      <w:pPr>
+        <w:ind w:left="2880" w:hanging="360"/>
+      </w:pPr>
+    </w:lvl>
+    <w:lvl w:ilvl="4" w:tplc="04090019" w:tentative="1">
+      <w:start w:val="1"/>
+      <w:numFmt w:val="lowerLetter"/>
+      <w:lvlText w:val="%5."/>
+      <w:lvlJc w:val="left"/>
+      <w:pPr>
+        <w:ind w:left="3600" w:hanging="360"/>
+      </w:pPr>
+    </w:lvl>
+    <w:lvl w:ilvl="5" w:tplc="0409001B" w:tentative="1">
+      <w:start w:val="1"/>
+      <w:numFmt w:val="lowerRoman"/>
+      <w:lvlText w:val="%6."/>
+      <w:lvlJc w:val="right"/>
+      <w:pPr>
+        <w:ind w:left="4320" w:hanging="180"/>
+      </w:pPr>
+    </w:lvl>
+    <w:lvl w:ilvl="6" w:tplc="0409000F" w:tentative="1">
+      <w:start w:val="1"/>
+      <w:numFmt w:val="decimal"/>
+      <w:lvlText w:val="%7."/>
+      <w:lvlJc w:val="left"/>
+      <w:pPr>
+        <w:ind w:left="5040" w:hanging="360"/>
+      </w:pPr>
+    </w:lvl>
+    <w:lvl w:ilvl="7" w:tplc="04090019" w:tentative="1">
+      <w:start w:val="1"/>
+      <w:numFmt w:val="lowerLetter"/>
+      <w:lvlText w:val="%8."/>
+      <w:lvlJc w:val="left"/>
+      <w:pPr>
+        <w:ind w:left="5760" w:hanging="360"/>
+      </w:pPr>
+    </w:lvl>
+    <w:lvl w:ilvl="8" w:tplc="0409001B" w:tentative="1">
+      <w:start w:val="1"/>
+      <w:numFmt w:val="lowerRoman"/>
+      <w:lvlText w:val="%9."/>
+      <w:lvlJc w:val="right"/>
+      <w:pPr>
+        <w:ind w:left="6480" w:hanging="180"/>
+      </w:pPr>
+    </w:lvl>
+  </w:abstractNum>
+  <w:abstractNum w:abstractNumId="11" w15:restartNumberingAfterBreak="0">
     <w:nsid w:val="25C413CD"/>
     <w:multiLevelType w:val="hybridMultilevel"/>
     <w:tmpl w:val="2B942982"/>
@@ -9332,7 +9414,7 @@
       </w:pPr>
     </w:lvl>
   </w:abstractNum>
-  <w:abstractNum w:abstractNumId="11" w15:restartNumberingAfterBreak="0">
+  <w:abstractNum w:abstractNumId="12" w15:restartNumberingAfterBreak="0">
     <w:nsid w:val="2F8A70C6"/>
     <w:multiLevelType w:val="hybridMultilevel"/>
     <w:tmpl w:val="437A0C7C"/>
@@ -9418,7 +9500,7 @@
       </w:pPr>
     </w:lvl>
   </w:abstractNum>
-  <w:abstractNum w:abstractNumId="12" w15:restartNumberingAfterBreak="0">
+  <w:abstractNum w:abstractNumId="13" w15:restartNumberingAfterBreak="0">
     <w:nsid w:val="33841546"/>
     <w:multiLevelType w:val="hybridMultilevel"/>
     <w:tmpl w:val="2B942982"/>
@@ -9507,7 +9589,93 @@
       </w:pPr>
     </w:lvl>
   </w:abstractNum>
-  <w:abstractNum w:abstractNumId="13" w15:restartNumberingAfterBreak="0">
+  <w:abstractNum w:abstractNumId="14" w15:restartNumberingAfterBreak="0">
+    <w:nsid w:val="37C54213"/>
+    <w:multiLevelType w:val="hybridMultilevel"/>
+    <w:tmpl w:val="C9B011D6"/>
+    <w:lvl w:ilvl="0" w:tplc="78CA5B38">
+      <w:start w:val="1"/>
+      <w:numFmt w:val="decimal"/>
+      <w:lvlText w:val="%1."/>
+      <w:lvlJc w:val="left"/>
+      <w:pPr>
+        <w:ind w:left="1080" w:hanging="360"/>
+      </w:pPr>
+    </w:lvl>
+    <w:lvl w:ilvl="1" w:tplc="04090019">
+      <w:start w:val="1"/>
+      <w:numFmt w:val="lowerLetter"/>
+      <w:lvlText w:val="%2."/>
+      <w:lvlJc w:val="left"/>
+      <w:pPr>
+        <w:ind w:left="1800" w:hanging="360"/>
+      </w:pPr>
+    </w:lvl>
+    <w:lvl w:ilvl="2" w:tplc="0409001B">
+      <w:start w:val="1"/>
+      <w:numFmt w:val="lowerRoman"/>
+      <w:lvlText w:val="%3."/>
+      <w:lvlJc w:val="right"/>
+      <w:pPr>
+        <w:ind w:left="2520" w:hanging="180"/>
+      </w:pPr>
+    </w:lvl>
+    <w:lvl w:ilvl="3" w:tplc="0409000F">
+      <w:start w:val="1"/>
+      <w:numFmt w:val="decimal"/>
+      <w:lvlText w:val="%4."/>
+      <w:lvlJc w:val="left"/>
+      <w:pPr>
+        <w:ind w:left="3240" w:hanging="360"/>
+      </w:pPr>
+    </w:lvl>
+    <w:lvl w:ilvl="4" w:tplc="04090019">
+      <w:start w:val="1"/>
+      <w:numFmt w:val="lowerLetter"/>
+      <w:lvlText w:val="%5."/>
+      <w:lvlJc w:val="left"/>
+      <w:pPr>
+        <w:ind w:left="3960" w:hanging="360"/>
+      </w:pPr>
+    </w:lvl>
+    <w:lvl w:ilvl="5" w:tplc="0409001B">
+      <w:start w:val="1"/>
+      <w:numFmt w:val="lowerRoman"/>
+      <w:lvlText w:val="%6."/>
+      <w:lvlJc w:val="right"/>
+      <w:pPr>
+        <w:ind w:left="4680" w:hanging="180"/>
+      </w:pPr>
+    </w:lvl>
+    <w:lvl w:ilvl="6" w:tplc="0409000F">
+      <w:start w:val="1"/>
+      <w:numFmt w:val="decimal"/>
+      <w:lvlText w:val="%7."/>
+      <w:lvlJc w:val="left"/>
+      <w:pPr>
+        <w:ind w:left="5400" w:hanging="360"/>
+      </w:pPr>
+    </w:lvl>
+    <w:lvl w:ilvl="7" w:tplc="04090019">
+      <w:start w:val="1"/>
+      <w:numFmt w:val="lowerLetter"/>
+      <w:lvlText w:val="%8."/>
+      <w:lvlJc w:val="left"/>
+      <w:pPr>
+        <w:ind w:left="6120" w:hanging="360"/>
+      </w:pPr>
+    </w:lvl>
+    <w:lvl w:ilvl="8" w:tplc="0409001B">
+      <w:start w:val="1"/>
+      <w:numFmt w:val="lowerRoman"/>
+      <w:lvlText w:val="%9."/>
+      <w:lvlJc w:val="right"/>
+      <w:pPr>
+        <w:ind w:left="6840" w:hanging="180"/>
+      </w:pPr>
+    </w:lvl>
+  </w:abstractNum>
+  <w:abstractNum w:abstractNumId="15" w15:restartNumberingAfterBreak="0">
     <w:nsid w:val="387A4F18"/>
     <w:multiLevelType w:val="hybridMultilevel"/>
     <w:tmpl w:val="A41C4C74"/>
@@ -9596,7 +9764,7 @@
       </w:pPr>
     </w:lvl>
   </w:abstractNum>
-  <w:abstractNum w:abstractNumId="14" w15:restartNumberingAfterBreak="0">
+  <w:abstractNum w:abstractNumId="16" w15:restartNumberingAfterBreak="0">
     <w:nsid w:val="46795812"/>
     <w:multiLevelType w:val="hybridMultilevel"/>
     <w:tmpl w:val="88BC270A"/>
@@ -9709,7 +9877,7 @@
       </w:rPr>
     </w:lvl>
   </w:abstractNum>
-  <w:abstractNum w:abstractNumId="15" w15:restartNumberingAfterBreak="0">
+  <w:abstractNum w:abstractNumId="17" w15:restartNumberingAfterBreak="0">
     <w:nsid w:val="48302CC3"/>
     <w:multiLevelType w:val="hybridMultilevel"/>
     <w:tmpl w:val="1C263BDC"/>
@@ -9798,7 +9966,7 @@
       </w:pPr>
     </w:lvl>
   </w:abstractNum>
-  <w:abstractNum w:abstractNumId="16" w15:restartNumberingAfterBreak="0">
+  <w:abstractNum w:abstractNumId="18" w15:restartNumberingAfterBreak="0">
     <w:nsid w:val="498362D9"/>
     <w:multiLevelType w:val="hybridMultilevel"/>
     <w:tmpl w:val="2B942982"/>
@@ -9887,7 +10055,7 @@
       </w:pPr>
     </w:lvl>
   </w:abstractNum>
-  <w:abstractNum w:abstractNumId="17" w15:restartNumberingAfterBreak="0">
+  <w:abstractNum w:abstractNumId="19" w15:restartNumberingAfterBreak="0">
     <w:nsid w:val="50D77F72"/>
     <w:multiLevelType w:val="hybridMultilevel"/>
     <w:tmpl w:val="28E65164"/>
@@ -9976,7 +10144,7 @@
       </w:pPr>
     </w:lvl>
   </w:abstractNum>
-  <w:abstractNum w:abstractNumId="18" w15:restartNumberingAfterBreak="0">
+  <w:abstractNum w:abstractNumId="20" w15:restartNumberingAfterBreak="0">
     <w:nsid w:val="51FE4FB2"/>
     <w:multiLevelType w:val="hybridMultilevel"/>
     <w:tmpl w:val="3818571E"/>
@@ -10066,7 +10234,7 @@
       </w:pPr>
     </w:lvl>
   </w:abstractNum>
-  <w:abstractNum w:abstractNumId="19" w15:restartNumberingAfterBreak="0">
+  <w:abstractNum w:abstractNumId="21" w15:restartNumberingAfterBreak="0">
     <w:nsid w:val="53897D29"/>
     <w:multiLevelType w:val="hybridMultilevel"/>
     <w:tmpl w:val="2B942982"/>
@@ -10155,7 +10323,7 @@
       </w:pPr>
     </w:lvl>
   </w:abstractNum>
-  <w:abstractNum w:abstractNumId="20" w15:restartNumberingAfterBreak="0">
+  <w:abstractNum w:abstractNumId="22" w15:restartNumberingAfterBreak="0">
     <w:nsid w:val="57D67B1A"/>
     <w:multiLevelType w:val="hybridMultilevel"/>
     <w:tmpl w:val="F0822F44"/>
@@ -10244,7 +10412,93 @@
       </w:pPr>
     </w:lvl>
   </w:abstractNum>
-  <w:abstractNum w:abstractNumId="21" w15:restartNumberingAfterBreak="0">
+  <w:abstractNum w:abstractNumId="23" w15:restartNumberingAfterBreak="0">
+    <w:nsid w:val="58B557AF"/>
+    <w:multiLevelType w:val="hybridMultilevel"/>
+    <w:tmpl w:val="BAAA8CB4"/>
+    <w:lvl w:ilvl="0" w:tplc="1C928368">
+      <w:start w:val="1"/>
+      <w:numFmt w:val="decimal"/>
+      <w:lvlText w:val="%1."/>
+      <w:lvlJc w:val="left"/>
+      <w:pPr>
+        <w:ind w:left="1080" w:hanging="360"/>
+      </w:pPr>
+    </w:lvl>
+    <w:lvl w:ilvl="1" w:tplc="04090019">
+      <w:start w:val="1"/>
+      <w:numFmt w:val="lowerLetter"/>
+      <w:lvlText w:val="%2."/>
+      <w:lvlJc w:val="left"/>
+      <w:pPr>
+        <w:ind w:left="1800" w:hanging="360"/>
+      </w:pPr>
+    </w:lvl>
+    <w:lvl w:ilvl="2" w:tplc="0409001B">
+      <w:start w:val="1"/>
+      <w:numFmt w:val="lowerRoman"/>
+      <w:lvlText w:val="%3."/>
+      <w:lvlJc w:val="right"/>
+      <w:pPr>
+        <w:ind w:left="2520" w:hanging="180"/>
+      </w:pPr>
+    </w:lvl>
+    <w:lvl w:ilvl="3" w:tplc="0409000F">
+      <w:start w:val="1"/>
+      <w:numFmt w:val="decimal"/>
+      <w:lvlText w:val="%4."/>
+      <w:lvlJc w:val="left"/>
+      <w:pPr>
+        <w:ind w:left="3240" w:hanging="360"/>
+      </w:pPr>
+    </w:lvl>
+    <w:lvl w:ilvl="4" w:tplc="04090019">
+      <w:start w:val="1"/>
+      <w:numFmt w:val="lowerLetter"/>
+      <w:lvlText w:val="%5."/>
+      <w:lvlJc w:val="left"/>
+      <w:pPr>
+        <w:ind w:left="3960" w:hanging="360"/>
+      </w:pPr>
+    </w:lvl>
+    <w:lvl w:ilvl="5" w:tplc="0409001B">
+      <w:start w:val="1"/>
+      <w:numFmt w:val="lowerRoman"/>
+      <w:lvlText w:val="%6."/>
+      <w:lvlJc w:val="right"/>
+      <w:pPr>
+        <w:ind w:left="4680" w:hanging="180"/>
+      </w:pPr>
+    </w:lvl>
+    <w:lvl w:ilvl="6" w:tplc="0409000F">
+      <w:start w:val="1"/>
+      <w:numFmt w:val="decimal"/>
+      <w:lvlText w:val="%7."/>
+      <w:lvlJc w:val="left"/>
+      <w:pPr>
+        <w:ind w:left="5400" w:hanging="360"/>
+      </w:pPr>
+    </w:lvl>
+    <w:lvl w:ilvl="7" w:tplc="04090019">
+      <w:start w:val="1"/>
+      <w:numFmt w:val="lowerLetter"/>
+      <w:lvlText w:val="%8."/>
+      <w:lvlJc w:val="left"/>
+      <w:pPr>
+        <w:ind w:left="6120" w:hanging="360"/>
+      </w:pPr>
+    </w:lvl>
+    <w:lvl w:ilvl="8" w:tplc="0409001B">
+      <w:start w:val="1"/>
+      <w:numFmt w:val="lowerRoman"/>
+      <w:lvlText w:val="%9."/>
+      <w:lvlJc w:val="right"/>
+      <w:pPr>
+        <w:ind w:left="6840" w:hanging="180"/>
+      </w:pPr>
+    </w:lvl>
+  </w:abstractNum>
+  <w:abstractNum w:abstractNumId="24" w15:restartNumberingAfterBreak="0">
     <w:nsid w:val="592363E8"/>
     <w:multiLevelType w:val="hybridMultilevel"/>
     <w:tmpl w:val="C5AA7FF4"/>
@@ -10333,7 +10587,7 @@
       </w:pPr>
     </w:lvl>
   </w:abstractNum>
-  <w:abstractNum w:abstractNumId="22" w15:restartNumberingAfterBreak="0">
+  <w:abstractNum w:abstractNumId="25" w15:restartNumberingAfterBreak="0">
     <w:nsid w:val="5C2B2AAD"/>
     <w:multiLevelType w:val="hybridMultilevel"/>
     <w:tmpl w:val="39DC15B8"/>
@@ -10422,7 +10676,97 @@
       </w:pPr>
     </w:lvl>
   </w:abstractNum>
-  <w:abstractNum w:abstractNumId="23" w15:restartNumberingAfterBreak="0">
+  <w:abstractNum w:abstractNumId="26" w15:restartNumberingAfterBreak="0">
+    <w:nsid w:val="626D33FF"/>
+    <w:multiLevelType w:val="hybridMultilevel"/>
+    <w:tmpl w:val="839C93C0"/>
+    <w:lvl w:ilvl="0" w:tplc="85A0BC9E">
+      <w:start w:val="1"/>
+      <w:numFmt w:val="decimal"/>
+      <w:lvlText w:val="%1."/>
+      <w:lvlJc w:val="left"/>
+      <w:pPr>
+        <w:ind w:left="720" w:hanging="360"/>
+      </w:pPr>
+      <w:rPr>
+        <w:rFonts w:hint="default"/>
+        <w:b/>
+      </w:rPr>
+    </w:lvl>
+    <w:lvl w:ilvl="1" w:tplc="04090019" w:tentative="1">
+      <w:start w:val="1"/>
+      <w:numFmt w:val="lowerLetter"/>
+      <w:lvlText w:val="%2."/>
+      <w:lvlJc w:val="left"/>
+      <w:pPr>
+        <w:ind w:left="1440" w:hanging="360"/>
+      </w:pPr>
+    </w:lvl>
+    <w:lvl w:ilvl="2" w:tplc="0409001B" w:tentative="1">
+      <w:start w:val="1"/>
+      <w:numFmt w:val="lowerRoman"/>
+      <w:lvlText w:val="%3."/>
+      <w:lvlJc w:val="right"/>
+      <w:pPr>
+        <w:ind w:left="2160" w:hanging="180"/>
+      </w:pPr>
+    </w:lvl>
+    <w:lvl w:ilvl="3" w:tplc="0409000F" w:tentative="1">
+      <w:start w:val="1"/>
+      <w:numFmt w:val="decimal"/>
+      <w:lvlText w:val="%4."/>
+      <w:lvlJc w:val="left"/>
+      <w:pPr>
+        <w:ind w:left="2880" w:hanging="360"/>
+      </w:pPr>
+    </w:lvl>
+    <w:lvl w:ilvl="4" w:tplc="04090019" w:tentative="1">
+      <w:start w:val="1"/>
+      <w:numFmt w:val="lowerLetter"/>
+      <w:lvlText w:val="%5."/>
+      <w:lvlJc w:val="left"/>
+      <w:pPr>
+        <w:ind w:left="3600" w:hanging="360"/>
+      </w:pPr>
+    </w:lvl>
+    <w:lvl w:ilvl="5" w:tplc="0409001B" w:tentative="1">
+      <w:start w:val="1"/>
+      <w:numFmt w:val="lowerRoman"/>
+      <w:lvlText w:val="%6."/>
+      <w:lvlJc w:val="right"/>
+      <w:pPr>
+        <w:ind w:left="4320" w:hanging="180"/>
+      </w:pPr>
+    </w:lvl>
+    <w:lvl w:ilvl="6" w:tplc="0409000F" w:tentative="1">
+      <w:start w:val="1"/>
+      <w:numFmt w:val="decimal"/>
+      <w:lvlText w:val="%7."/>
+      <w:lvlJc w:val="left"/>
+      <w:pPr>
+        <w:ind w:left="5040" w:hanging="360"/>
+      </w:pPr>
+    </w:lvl>
+    <w:lvl w:ilvl="7" w:tplc="04090019" w:tentative="1">
+      <w:start w:val="1"/>
+      <w:numFmt w:val="lowerLetter"/>
+      <w:lvlText w:val="%8."/>
+      <w:lvlJc w:val="left"/>
+      <w:pPr>
+        <w:ind w:left="5760" w:hanging="360"/>
+      </w:pPr>
+    </w:lvl>
+    <w:lvl w:ilvl="8" w:tplc="0409001B" w:tentative="1">
+      <w:start w:val="1"/>
+      <w:numFmt w:val="lowerRoman"/>
+      <w:lvlText w:val="%9."/>
+      <w:lvlJc w:val="right"/>
+      <w:pPr>
+        <w:ind w:left="6480" w:hanging="180"/>
+      </w:pPr>
+    </w:lvl>
+  </w:abstractNum>
+  <w:abstractNum w:abstractNumId="27" w15:restartNumberingAfterBreak="0">
     <w:nsid w:val="64D0475B"/>
     <w:multiLevelType w:val="hybridMultilevel"/>
     <w:tmpl w:val="CAE65458"/>
@@ -10511,7 +10855,7 @@
       </w:pPr>
     </w:lvl>
   </w:abstractNum>
-  <w:abstractNum w:abstractNumId="24" w15:restartNumberingAfterBreak="0">
+  <w:abstractNum w:abstractNumId="28" w15:restartNumberingAfterBreak="0">
     <w:nsid w:val="64E03682"/>
     <w:multiLevelType w:val="hybridMultilevel"/>
     <w:tmpl w:val="39DC15B8"/>
@@ -10600,7 +10944,7 @@
       </w:pPr>
     </w:lvl>
   </w:abstractNum>
-  <w:abstractNum w:abstractNumId="25" w15:restartNumberingAfterBreak="0">
+  <w:abstractNum w:abstractNumId="29" w15:restartNumberingAfterBreak="0">
     <w:nsid w:val="667972BA"/>
     <w:multiLevelType w:val="hybridMultilevel"/>
     <w:tmpl w:val="2B942982"/>
@@ -10689,7 +11033,96 @@
       </w:pPr>
     </w:lvl>
   </w:abstractNum>
-  <w:abstractNum w:abstractNumId="26" w15:restartNumberingAfterBreak="0">
+  <w:abstractNum w:abstractNumId="30" w15:restartNumberingAfterBreak="0">
+    <w:nsid w:val="731D6575"/>
+    <w:multiLevelType w:val="multilevel"/>
+    <w:tmpl w:val="193C8B60"/>
+    <w:lvl w:ilvl="0">
+      <w:start w:val="1"/>
+      <w:numFmt w:val="decimal"/>
+      <w:lvlText w:val="%1."/>
+      <w:lvlJc w:val="left"/>
+      <w:pPr>
+        <w:ind w:left="1080" w:hanging="360"/>
+      </w:pPr>
+      <w:rPr>
+        <w:rFonts w:hint="default"/>
+      </w:rPr>
+    </w:lvl>
+    <w:lvl w:ilvl="1">
+      <w:start w:val="1"/>
+      <w:numFmt w:val="lowerLetter"/>
+      <w:lvlText w:val="%2."/>
+      <w:lvlJc w:val="left"/>
+      <w:pPr>
+        <w:ind w:left="1800" w:hanging="360"/>
+      </w:pPr>
+    </w:lvl>
+    <w:lvl w:ilvl="2">
+      <w:start w:val="1"/>
+      <w:numFmt w:val="lowerRoman"/>
+      <w:lvlText w:val="%3."/>
+      <w:lvlJc w:val="right"/>
+      <w:pPr>
+        <w:ind w:left="2520" w:hanging="180"/>
+      </w:pPr>
+    </w:lvl>
+    <w:lvl w:ilvl="3">
+      <w:start w:val="1"/>
+      <w:numFmt w:val="decimal"/>
+      <w:lvlText w:val="%4."/>
+      <w:lvlJc w:val="left"/>
+      <w:pPr>
+        <w:ind w:left="3240" w:hanging="360"/>
+      </w:pPr>
+    </w:lvl>
+    <w:lvl w:ilvl="4">
+      <w:start w:val="1"/>
+      <w:numFmt w:val="lowerLetter"/>
+      <w:lvlText w:val="%5."/>
+      <w:lvlJc w:val="left"/>
+      <w:pPr>
+        <w:ind w:left="3960" w:hanging="360"/>
+      </w:pPr>
+    </w:lvl>
+    <w:lvl w:ilvl="5">
+      <w:start w:val="1"/>
+      <w:numFmt w:val="lowerRoman"/>
+      <w:lvlText w:val="%6."/>
+      <w:lvlJc w:val="right"/>
+      <w:pPr>
+        <w:ind w:left="4680" w:hanging="180"/>
+      </w:pPr>
+    </w:lvl>
+    <w:lvl w:ilvl="6">
+      <w:start w:val="1"/>
+      <w:numFmt w:val="decimal"/>
+      <w:lvlText w:val="%7."/>
+      <w:lvlJc w:val="left"/>
+      <w:pPr>
+        <w:ind w:left="5400" w:hanging="360"/>
+      </w:pPr>
+    </w:lvl>
+    <w:lvl w:ilvl="7">
+      <w:start w:val="1"/>
+      <w:numFmt w:val="lowerLetter"/>
+      <w:lvlText w:val="%8."/>
+      <w:lvlJc w:val="left"/>
+      <w:pPr>
+        <w:ind w:left="6120" w:hanging="360"/>
+      </w:pPr>
+    </w:lvl>
+    <w:lvl w:ilvl="8">
+      <w:start w:val="1"/>
+      <w:numFmt w:val="lowerRoman"/>
+      <w:lvlText w:val="%9."/>
+      <w:lvlJc w:val="right"/>
+      <w:pPr>
+        <w:ind w:left="6840" w:hanging="180"/>
+      </w:pPr>
+    </w:lvl>
+  </w:abstractNum>
+  <w:abstractNum w:abstractNumId="31" w15:restartNumberingAfterBreak="0">
     <w:nsid w:val="75656631"/>
     <w:multiLevelType w:val="hybridMultilevel"/>
     <w:tmpl w:val="878227DC"/>
@@ -10775,7 +11208,7 @@
       </w:pPr>
     </w:lvl>
   </w:abstractNum>
-  <w:abstractNum w:abstractNumId="27" w15:restartNumberingAfterBreak="0">
+  <w:abstractNum w:abstractNumId="32" w15:restartNumberingAfterBreak="0">
     <w:nsid w:val="7A060D77"/>
     <w:multiLevelType w:val="hybridMultilevel"/>
     <w:tmpl w:val="193C8B60"/>
@@ -10864,7 +11297,7 @@
       </w:pPr>
     </w:lvl>
   </w:abstractNum>
-  <w:abstractNum w:abstractNumId="28" w15:restartNumberingAfterBreak="0">
+  <w:abstractNum w:abstractNumId="33" w15:restartNumberingAfterBreak="0">
     <w:nsid w:val="7B9C5DA1"/>
     <w:multiLevelType w:val="hybridMultilevel"/>
     <w:tmpl w:val="2B421252"/>
@@ -10954,7 +11387,7 @@
       </w:pPr>
     </w:lvl>
   </w:abstractNum>
-  <w:abstractNum w:abstractNumId="29" w15:restartNumberingAfterBreak="0">
+  <w:abstractNum w:abstractNumId="34" w15:restartNumberingAfterBreak="0">
     <w:nsid w:val="7C6F0899"/>
     <w:multiLevelType w:val="hybridMultilevel"/>
     <w:tmpl w:val="FD149B40"/>
@@ -11067,7 +11500,7 @@
       </w:rPr>
     </w:lvl>
   </w:abstractNum>
-  <w:abstractNum w:abstractNumId="30" w15:restartNumberingAfterBreak="0">
+  <w:abstractNum w:abstractNumId="35" w15:restartNumberingAfterBreak="0">
     <w:nsid w:val="7C85578F"/>
     <w:multiLevelType w:val="hybridMultilevel"/>
     <w:tmpl w:val="8F1CA020"/>
@@ -11153,7 +11586,7 @@
       </w:pPr>
     </w:lvl>
   </w:abstractNum>
-  <w:abstractNum w:abstractNumId="31" w15:restartNumberingAfterBreak="0">
+  <w:abstractNum w:abstractNumId="36" w15:restartNumberingAfterBreak="0">
     <w:nsid w:val="7FF372A9"/>
     <w:multiLevelType w:val="hybridMultilevel"/>
     <w:tmpl w:val="2B942982"/>
@@ -11243,43 +11676,43 @@
     </w:lvl>
   </w:abstractNum>
   <w:num w:numId="1">
-    <w:abstractNumId w:val="29"/>
+    <w:abstractNumId w:val="34"/>
   </w:num>
   <w:num w:numId="2">
-    <w:abstractNumId w:val="23"/>
+    <w:abstractNumId w:val="27"/>
   </w:num>
   <w:num w:numId="3">
-    <w:abstractNumId w:val="15"/>
+    <w:abstractNumId w:val="17"/>
   </w:num>
   <w:num w:numId="4">
-    <w:abstractNumId w:val="17"/>
+    <w:abstractNumId w:val="19"/>
   </w:num>
   <w:num w:numId="5">
-    <w:abstractNumId w:val="12"/>
+    <w:abstractNumId w:val="13"/>
   </w:num>
   <w:num w:numId="6">
-    <w:abstractNumId w:val="22"/>
+    <w:abstractNumId w:val="25"/>
   </w:num>
   <w:num w:numId="7">
-    <w:abstractNumId w:val="16"/>
+    <w:abstractNumId w:val="18"/>
   </w:num>
   <w:num w:numId="8">
-    <w:abstractNumId w:val="24"/>
+    <w:abstractNumId w:val="28"/>
   </w:num>
   <w:num w:numId="9">
+    <w:abstractNumId w:val="36"/>
+  </w:num>
+  <w:num w:numId="10">
+    <w:abstractNumId w:val="11"/>
+  </w:num>
+  <w:num w:numId="11">
+    <w:abstractNumId w:val="21"/>
+  </w:num>
+  <w:num w:numId="12">
     <w:abstractNumId w:val="31"/>
   </w:num>
-  <w:num w:numId="10">
-    <w:abstractNumId w:val="10"/>
-  </w:num>
-  <w:num w:numId="11">
-    <w:abstractNumId w:val="19"/>
-  </w:num>
-  <w:num w:numId="12">
-    <w:abstractNumId w:val="26"/>
-  </w:num>
   <w:num w:numId="13">
-    <w:abstractNumId w:val="28"/>
+    <w:abstractNumId w:val="33"/>
   </w:num>
   <w:num w:numId="14">
     <w:abstractNumId w:val="5"/>
@@ -11291,22 +11724,22 @@
     <w:abstractNumId w:val="4"/>
   </w:num>
   <w:num w:numId="17">
-    <w:abstractNumId w:val="18"/>
+    <w:abstractNumId w:val="20"/>
   </w:num>
   <w:num w:numId="18">
-    <w:abstractNumId w:val="21"/>
+    <w:abstractNumId w:val="24"/>
   </w:num>
   <w:num w:numId="19">
-    <w:abstractNumId w:val="27"/>
+    <w:abstractNumId w:val="32"/>
   </w:num>
   <w:num w:numId="20">
-    <w:abstractNumId w:val="20"/>
+    <w:abstractNumId w:val="22"/>
   </w:num>
   <w:num w:numId="21">
     <w:abstractNumId w:val="8"/>
   </w:num>
   <w:num w:numId="22">
-    <w:abstractNumId w:val="14"/>
+    <w:abstractNumId w:val="16"/>
   </w:num>
   <w:num w:numId="23">
     <w:abstractNumId w:val="0"/>
@@ -11318,10 +11751,10 @@
     <w:abstractNumId w:val="1"/>
   </w:num>
   <w:num w:numId="26">
-    <w:abstractNumId w:val="11"/>
+    <w:abstractNumId w:val="12"/>
   </w:num>
   <w:num w:numId="27">
-    <w:abstractNumId w:val="30"/>
+    <w:abstractNumId w:val="35"/>
   </w:num>
   <w:num w:numId="28">
     <w:abstractNumId w:val="6"/>
@@ -11330,19 +11763,268 @@
     <w:abstractNumId w:val="3"/>
   </w:num>
   <w:num w:numId="30">
-    <w:abstractNumId w:val="13"/>
+    <w:abstractNumId w:val="15"/>
   </w:num>
   <w:num w:numId="31">
-    <w:abstractNumId w:val="25"/>
+    <w:abstractNumId w:val="29"/>
   </w:num>
   <w:num w:numId="32">
     <w:abstractNumId w:val="7"/>
+  </w:num>
+  <w:num w:numId="33">
+    <w:abstractNumId w:val="3"/>
+    <w:lvlOverride w:ilvl="0">
+      <w:startOverride w:val="1"/>
+    </w:lvlOverride>
+    <w:lvlOverride w:ilvl="1">
+      <w:startOverride w:val="1"/>
+    </w:lvlOverride>
+    <w:lvlOverride w:ilvl="2">
+      <w:startOverride w:val="1"/>
+    </w:lvlOverride>
+    <w:lvlOverride w:ilvl="3">
+      <w:startOverride w:val="1"/>
+    </w:lvlOverride>
+    <w:lvlOverride w:ilvl="4">
+      <w:startOverride w:val="1"/>
+    </w:lvlOverride>
+    <w:lvlOverride w:ilvl="5">
+      <w:startOverride w:val="1"/>
+    </w:lvlOverride>
+    <w:lvlOverride w:ilvl="6">
+      <w:startOverride w:val="1"/>
+    </w:lvlOverride>
+    <w:lvlOverride w:ilvl="7">
+      <w:startOverride w:val="1"/>
+    </w:lvlOverride>
+    <w:lvlOverride w:ilvl="8">
+      <w:startOverride w:val="1"/>
+    </w:lvlOverride>
+  </w:num>
+  <w:num w:numId="34">
+    <w:abstractNumId w:val="13"/>
+    <w:lvlOverride w:ilvl="0">
+      <w:startOverride w:val="1"/>
+    </w:lvlOverride>
+    <w:lvlOverride w:ilvl="1">
+      <w:startOverride w:val="1"/>
+    </w:lvlOverride>
+    <w:lvlOverride w:ilvl="2">
+      <w:startOverride w:val="1"/>
+    </w:lvlOverride>
+    <w:lvlOverride w:ilvl="3">
+      <w:startOverride w:val="1"/>
+    </w:lvlOverride>
+    <w:lvlOverride w:ilvl="4">
+      <w:startOverride w:val="1"/>
+    </w:lvlOverride>
+    <w:lvlOverride w:ilvl="5">
+      <w:startOverride w:val="1"/>
+    </w:lvlOverride>
+    <w:lvlOverride w:ilvl="6">
+      <w:startOverride w:val="1"/>
+    </w:lvlOverride>
+    <w:lvlOverride w:ilvl="7">
+      <w:startOverride w:val="1"/>
+    </w:lvlOverride>
+    <w:lvlOverride w:ilvl="8">
+      <w:startOverride w:val="1"/>
+    </w:lvlOverride>
+  </w:num>
+  <w:num w:numId="35">
+    <w:abstractNumId w:val="23"/>
+    <w:lvlOverride w:ilvl="0">
+      <w:startOverride w:val="1"/>
+    </w:lvlOverride>
+    <w:lvlOverride w:ilvl="1">
+      <w:startOverride w:val="1"/>
+    </w:lvlOverride>
+    <w:lvlOverride w:ilvl="2">
+      <w:startOverride w:val="1"/>
+    </w:lvlOverride>
+    <w:lvlOverride w:ilvl="3">
+      <w:startOverride w:val="1"/>
+    </w:lvlOverride>
+    <w:lvlOverride w:ilvl="4">
+      <w:startOverride w:val="1"/>
+    </w:lvlOverride>
+    <w:lvlOverride w:ilvl="5">
+      <w:startOverride w:val="1"/>
+    </w:lvlOverride>
+    <w:lvlOverride w:ilvl="6">
+      <w:startOverride w:val="1"/>
+    </w:lvlOverride>
+    <w:lvlOverride w:ilvl="7">
+      <w:startOverride w:val="1"/>
+    </w:lvlOverride>
+    <w:lvlOverride w:ilvl="8">
+      <w:startOverride w:val="1"/>
+    </w:lvlOverride>
+  </w:num>
+  <w:num w:numId="36">
+    <w:abstractNumId w:val="14"/>
+    <w:lvlOverride w:ilvl="0">
+      <w:startOverride w:val="1"/>
+    </w:lvlOverride>
+    <w:lvlOverride w:ilvl="1">
+      <w:startOverride w:val="1"/>
+    </w:lvlOverride>
+    <w:lvlOverride w:ilvl="2">
+      <w:startOverride w:val="1"/>
+    </w:lvlOverride>
+    <w:lvlOverride w:ilvl="3">
+      <w:startOverride w:val="1"/>
+    </w:lvlOverride>
+    <w:lvlOverride w:ilvl="4">
+      <w:startOverride w:val="1"/>
+    </w:lvlOverride>
+    <w:lvlOverride w:ilvl="5">
+      <w:startOverride w:val="1"/>
+    </w:lvlOverride>
+    <w:lvlOverride w:ilvl="6">
+      <w:startOverride w:val="1"/>
+    </w:lvlOverride>
+    <w:lvlOverride w:ilvl="7">
+      <w:startOverride w:val="1"/>
+    </w:lvlOverride>
+    <w:lvlOverride w:ilvl="8">
+      <w:startOverride w:val="1"/>
+    </w:lvlOverride>
+  </w:num>
+  <w:num w:numId="37">
+    <w:abstractNumId w:val="25"/>
+    <w:lvlOverride w:ilvl="0">
+      <w:startOverride w:val="1"/>
+    </w:lvlOverride>
+    <w:lvlOverride w:ilvl="1">
+      <w:startOverride w:val="1"/>
+    </w:lvlOverride>
+    <w:lvlOverride w:ilvl="2">
+      <w:startOverride w:val="1"/>
+    </w:lvlOverride>
+    <w:lvlOverride w:ilvl="3">
+      <w:startOverride w:val="1"/>
+    </w:lvlOverride>
+    <w:lvlOverride w:ilvl="4">
+      <w:startOverride w:val="1"/>
+    </w:lvlOverride>
+    <w:lvlOverride w:ilvl="5">
+      <w:startOverride w:val="1"/>
+    </w:lvlOverride>
+    <w:lvlOverride w:ilvl="6">
+      <w:startOverride w:val="1"/>
+    </w:lvlOverride>
+    <w:lvlOverride w:ilvl="7">
+      <w:startOverride w:val="1"/>
+    </w:lvlOverride>
+    <w:lvlOverride w:ilvl="8">
+      <w:startOverride w:val="1"/>
+    </w:lvlOverride>
+  </w:num>
+  <w:num w:numId="38">
+    <w:abstractNumId w:val="15"/>
+    <w:lvlOverride w:ilvl="0">
+      <w:startOverride w:val="1"/>
+    </w:lvlOverride>
+    <w:lvlOverride w:ilvl="1">
+      <w:startOverride w:val="1"/>
+    </w:lvlOverride>
+    <w:lvlOverride w:ilvl="2">
+      <w:startOverride w:val="1"/>
+    </w:lvlOverride>
+    <w:lvlOverride w:ilvl="3">
+      <w:startOverride w:val="1"/>
+    </w:lvlOverride>
+    <w:lvlOverride w:ilvl="4">
+      <w:startOverride w:val="1"/>
+    </w:lvlOverride>
+    <w:lvlOverride w:ilvl="5">
+      <w:startOverride w:val="1"/>
+    </w:lvlOverride>
+    <w:lvlOverride w:ilvl="6">
+      <w:startOverride w:val="1"/>
+    </w:lvlOverride>
+    <w:lvlOverride w:ilvl="7">
+      <w:startOverride w:val="1"/>
+    </w:lvlOverride>
+    <w:lvlOverride w:ilvl="8">
+      <w:startOverride w:val="1"/>
+    </w:lvlOverride>
+  </w:num>
+  <w:num w:numId="39">
+    <w:abstractNumId w:val="29"/>
+    <w:lvlOverride w:ilvl="0">
+      <w:startOverride w:val="1"/>
+    </w:lvlOverride>
+    <w:lvlOverride w:ilvl="1">
+      <w:startOverride w:val="1"/>
+    </w:lvlOverride>
+    <w:lvlOverride w:ilvl="2">
+      <w:startOverride w:val="1"/>
+    </w:lvlOverride>
+    <w:lvlOverride w:ilvl="3">
+      <w:startOverride w:val="1"/>
+    </w:lvlOverride>
+    <w:lvlOverride w:ilvl="4">
+      <w:startOverride w:val="1"/>
+    </w:lvlOverride>
+    <w:lvlOverride w:ilvl="5">
+      <w:startOverride w:val="1"/>
+    </w:lvlOverride>
+    <w:lvlOverride w:ilvl="6">
+      <w:startOverride w:val="1"/>
+    </w:lvlOverride>
+    <w:lvlOverride w:ilvl="7">
+      <w:startOverride w:val="1"/>
+    </w:lvlOverride>
+    <w:lvlOverride w:ilvl="8">
+      <w:startOverride w:val="1"/>
+    </w:lvlOverride>
+  </w:num>
+  <w:num w:numId="40">
+    <w:abstractNumId w:val="36"/>
+    <w:lvlOverride w:ilvl="0">
+      <w:startOverride w:val="1"/>
+    </w:lvlOverride>
+    <w:lvlOverride w:ilvl="1">
+      <w:startOverride w:val="1"/>
+    </w:lvlOverride>
+    <w:lvlOverride w:ilvl="2">
+      <w:startOverride w:val="1"/>
+    </w:lvlOverride>
+    <w:lvlOverride w:ilvl="3">
+      <w:startOverride w:val="1"/>
+    </w:lvlOverride>
+    <w:lvlOverride w:ilvl="4">
+      <w:startOverride w:val="1"/>
+    </w:lvlOverride>
+    <w:lvlOverride w:ilvl="5">
+      <w:startOverride w:val="1"/>
+    </w:lvlOverride>
+    <w:lvlOverride w:ilvl="6">
+      <w:startOverride w:val="1"/>
+    </w:lvlOverride>
+    <w:lvlOverride w:ilvl="7">
+      <w:startOverride w:val="1"/>
+    </w:lvlOverride>
+    <w:lvlOverride w:ilvl="8">
+      <w:startOverride w:val="1"/>
+    </w:lvlOverride>
+  </w:num>
+  <w:num w:numId="41">
+    <w:abstractNumId w:val="26"/>
+  </w:num>
+  <w:num w:numId="42">
+    <w:abstractNumId w:val="30"/>
+  </w:num>
+  <w:num w:numId="43">
+    <w:abstractNumId w:val="10"/>
   </w:num>
 </w:numbering>
 </file>
 
 <file path=word/styles.xml><?xml version="1.0" encoding="utf-8"?>
-<w:styles xmlns:mc="http://schemas.openxmlformats.org/markup-compatibility/2006" xmlns:r="http://schemas.openxmlformats.org/officeDocument/2006/relationships" xmlns:w="http://schemas.openxmlformats.org/wordprocessingml/2006/main" xmlns:w14="http://schemas.microsoft.com/office/word/2010/wordml" xmlns:w15="http://schemas.microsoft.com/office/word/2012/wordml" xmlns:w16cex="http://schemas.microsoft.com/office/word/2018/wordml/cex" xmlns:w16cid="http://schemas.microsoft.com/office/word/2016/wordml/cid" xmlns:w16="http://schemas.microsoft.com/office/word/2018/wordml" xmlns:w16se="http://schemas.microsoft.com/office/word/2015/wordml/symex" mc:Ignorable="w14 w15 w16se w16cid w16 w16cex">
+<w:styles xmlns:mc="http://schemas.openxmlformats.org/markup-compatibility/2006" xmlns:r="http://schemas.openxmlformats.org/officeDocument/2006/relationships" xmlns:w="http://schemas.openxmlformats.org/wordprocessingml/2006/main" xmlns:w14="http://schemas.microsoft.com/office/word/2010/wordml" xmlns:w15="http://schemas.microsoft.com/office/word/2012/wordml" xmlns:w16se="http://schemas.microsoft.com/office/word/2015/wordml/symex" mc:Ignorable="w14 w15 w16se">
   <w:docDefaults>
     <w:rPrDefault>
       <w:rPr>
@@ -11358,7 +12040,7 @@
       </w:pPr>
     </w:pPrDefault>
   </w:docDefaults>
-  <w:latentStyles w:defLockedState="0" w:defUIPriority="99" w:defSemiHidden="0" w:defUnhideWhenUsed="0" w:defQFormat="0" w:count="376">
+  <w:latentStyles w:defLockedState="0" w:defUIPriority="99" w:defSemiHidden="0" w:defUnhideWhenUsed="0" w:defQFormat="0" w:count="371">
     <w:lsdException w:name="Normal" w:uiPriority="0" w:qFormat="1"/>
     <w:lsdException w:name="heading 1" w:uiPriority="9" w:qFormat="1"/>
     <w:lsdException w:name="heading 2" w:semiHidden="1" w:uiPriority="9" w:unhideWhenUsed="1" w:qFormat="1"/>
@@ -11464,6 +12146,7 @@
     <w:lsdException w:name="HTML Sample" w:semiHidden="1" w:unhideWhenUsed="1"/>
     <w:lsdException w:name="HTML Typewriter" w:semiHidden="1" w:unhideWhenUsed="1"/>
     <w:lsdException w:name="HTML Variable" w:semiHidden="1" w:unhideWhenUsed="1"/>
+    <w:lsdException w:name="Normal Table" w:semiHidden="1" w:unhideWhenUsed="1"/>
     <w:lsdException w:name="annotation subject" w:semiHidden="1" w:unhideWhenUsed="1"/>
     <w:lsdException w:name="No List" w:semiHidden="1" w:unhideWhenUsed="1"/>
     <w:lsdException w:name="Outline List 1" w:semiHidden="1" w:unhideWhenUsed="1"/>
@@ -11506,8 +12189,11 @@
     <w:lsdException w:name="Table Contemporary" w:semiHidden="1" w:unhideWhenUsed="1"/>
     <w:lsdException w:name="Table Elegant" w:semiHidden="1" w:unhideWhenUsed="1"/>
     <w:lsdException w:name="Table Professional" w:semiHidden="1" w:unhideWhenUsed="1"/>
+    <w:lsdException w:name="Table Subtle 1" w:semiHidden="1" w:unhideWhenUsed="1"/>
     <w:lsdException w:name="Table Subtle 2" w:semiHidden="1" w:unhideWhenUsed="1"/>
     <w:lsdException w:name="Table Web 1" w:semiHidden="1" w:unhideWhenUsed="1"/>
+    <w:lsdException w:name="Table Web 2" w:semiHidden="1" w:unhideWhenUsed="1"/>
+    <w:lsdException w:name="Table Web 3" w:semiHidden="1" w:unhideWhenUsed="1"/>
     <w:lsdException w:name="Balloon Text" w:semiHidden="1" w:unhideWhenUsed="1"/>
     <w:lsdException w:name="Table Grid" w:uiPriority="39"/>
     <w:lsdException w:name="Table Theme" w:semiHidden="1" w:unhideWhenUsed="1"/>
@@ -11726,11 +12412,6 @@
     <w:lsdException w:name="List Table 5 Dark Accent 6" w:uiPriority="50"/>
     <w:lsdException w:name="List Table 6 Colorful Accent 6" w:uiPriority="51"/>
     <w:lsdException w:name="List Table 7 Colorful Accent 6" w:uiPriority="52"/>
-    <w:lsdException w:name="Mention" w:semiHidden="1" w:unhideWhenUsed="1"/>
-    <w:lsdException w:name="Smart Hyperlink" w:semiHidden="1" w:unhideWhenUsed="1"/>
-    <w:lsdException w:name="Hashtag" w:semiHidden="1" w:unhideWhenUsed="1"/>
-    <w:lsdException w:name="Unresolved Mention" w:semiHidden="1" w:unhideWhenUsed="1"/>
-    <w:lsdException w:name="Smart Link" w:semiHidden="1" w:unhideWhenUsed="1"/>
   </w:latentStyles>
   <w:style w:type="paragraph" w:default="1" w:styleId="Normal">
     <w:name w:val="Normal"/>
@@ -11953,7 +12634,6 @@
   <w:style w:type="character" w:default="1" w:styleId="DefaultParagraphFont">
     <w:name w:val="Default Paragraph Font"/>
     <w:uiPriority w:val="1"/>
-    <w:semiHidden/>
     <w:unhideWhenUsed/>
   </w:style>
   <w:style w:type="table" w:default="1" w:styleId="TableNormal">
@@ -12779,28 +13459,11 @@
       </w:tcPr>
     </w:tblStylePr>
   </w:style>
-  <w:style w:type="paragraph" w:styleId="NormalWeb">
-    <w:name w:val="Normal (Web)"/>
-    <w:basedOn w:val="Normal"/>
-    <w:uiPriority w:val="99"/>
-    <w:semiHidden/>
-    <w:unhideWhenUsed/>
-    <w:rsid w:val="00222A8A"/>
-    <w:pPr>
-      <w:spacing w:before="100" w:beforeAutospacing="1" w:after="100" w:afterAutospacing="1" w:line="240" w:lineRule="auto"/>
-    </w:pPr>
-    <w:rPr>
-      <w:rFonts w:ascii="Times New Roman" w:eastAsia="Times New Roman" w:hAnsi="Times New Roman" w:cs="Times New Roman"/>
-      <w:sz w:val="24"/>
-      <w:szCs w:val="24"/>
-      <w:lang w:val="en-GB" w:eastAsia="en-GB"/>
-    </w:rPr>
-  </w:style>
 </w:styles>
 </file>
 
 <file path=word/glossary/document.xml><?xml version="1.0" encoding="utf-8"?>
-<w:glossaryDocument xmlns:wpc="http://schemas.microsoft.com/office/word/2010/wordprocessingCanvas" xmlns:cx="http://schemas.microsoft.com/office/drawing/2014/chartex" xmlns:cx1="http://schemas.microsoft.com/office/drawing/2015/9/8/chartex" xmlns:cx2="http://schemas.microsoft.com/office/drawing/2015/10/21/chartex" xmlns:cx3="http://schemas.microsoft.com/office/drawing/2016/5/9/chartex" xmlns:cx4="http://schemas.microsoft.com/office/drawing/2016/5/10/chartex" xmlns:cx5="http://schemas.microsoft.com/office/drawing/2016/5/11/chartex" xmlns:cx6="http://schemas.microsoft.com/office/drawing/2016/5/12/chartex" xmlns:cx7="http://schemas.microsoft.com/office/drawing/2016/5/13/chartex" xmlns:cx8="http://schemas.microsoft.com/office/drawing/2016/5/14/chartex" xmlns:mc="http://schemas.openxmlformats.org/markup-compatibility/2006" xmlns:aink="http://schemas.microsoft.com/office/drawing/2016/ink" xmlns:am3d="http://schemas.microsoft.com/office/drawing/2017/model3d" xmlns:o="urn:schemas-microsoft-com:office:office" xmlns:r="http://schemas.openxmlformats.org/officeDocument/2006/relationships" xmlns:m="http://schemas.openxmlformats.org/officeDocument/2006/math" xmlns:v="urn:schemas-microsoft-com:vml" xmlns:wp14="http://schemas.microsoft.com/office/word/2010/wordprocessingDrawing" xmlns:wp="http://schemas.openxmlformats.org/drawingml/2006/wordprocessingDrawing" xmlns:w10="urn:schemas-microsoft-com:office:word" xmlns:w="http://schemas.openxmlformats.org/wordprocessingml/2006/main" xmlns:w14="http://schemas.microsoft.com/office/word/2010/wordml" xmlns:w15="http://schemas.microsoft.com/office/word/2012/wordml" xmlns:w16cex="http://schemas.microsoft.com/office/word/2018/wordml/cex" xmlns:w16cid="http://schemas.microsoft.com/office/word/2016/wordml/cid" xmlns:w16="http://schemas.microsoft.com/office/word/2018/wordml" xmlns:w16se="http://schemas.microsoft.com/office/word/2015/wordml/symex" xmlns:wpg="http://schemas.microsoft.com/office/word/2010/wordprocessingGroup" xmlns:wpi="http://schemas.microsoft.com/office/word/2010/wordprocessingInk" xmlns:wne="http://schemas.microsoft.com/office/word/2006/wordml" xmlns:wps="http://schemas.microsoft.com/office/word/2010/wordprocessingShape" mc:Ignorable="w14 w15 w16se w16cid w16 w16cex wp14">
+<w:glossaryDocument xmlns:wpc="http://schemas.microsoft.com/office/word/2010/wordprocessingCanvas" xmlns:cx="http://schemas.microsoft.com/office/drawing/2014/chartex" xmlns:cx1="http://schemas.microsoft.com/office/drawing/2015/9/8/chartex" xmlns:mc="http://schemas.openxmlformats.org/markup-compatibility/2006" xmlns:o="urn:schemas-microsoft-com:office:office" xmlns:r="http://schemas.openxmlformats.org/officeDocument/2006/relationships" xmlns:m="http://schemas.openxmlformats.org/officeDocument/2006/math" xmlns:v="urn:schemas-microsoft-com:vml" xmlns:wp14="http://schemas.microsoft.com/office/word/2010/wordprocessingDrawing" xmlns:wp="http://schemas.openxmlformats.org/drawingml/2006/wordprocessingDrawing" xmlns:w10="urn:schemas-microsoft-com:office:word" xmlns:w="http://schemas.openxmlformats.org/wordprocessingml/2006/main" xmlns:w14="http://schemas.microsoft.com/office/word/2010/wordml" xmlns:w15="http://schemas.microsoft.com/office/word/2012/wordml" xmlns:w16se="http://schemas.microsoft.com/office/word/2015/wordml/symex" xmlns:wpg="http://schemas.microsoft.com/office/word/2010/wordprocessingGroup" xmlns:wpi="http://schemas.microsoft.com/office/word/2010/wordprocessingInk" xmlns:wne="http://schemas.microsoft.com/office/word/2006/wordml" xmlns:wps="http://schemas.microsoft.com/office/word/2010/wordprocessingShape" mc:Ignorable="w14 w15 w16se wp14">
   <w:docParts>
     <w:docPart>
       <w:docPartPr>
@@ -12826,7 +13489,7 @@
             <w:rPr>
               <w:rFonts w:asciiTheme="majorHAnsi" w:eastAsiaTheme="majorEastAsia" w:hAnsiTheme="majorHAnsi" w:cstheme="majorBidi"/>
               <w:caps/>
-              <w:color w:val="4472C4" w:themeColor="accent1"/>
+              <w:color w:val="5B9BD5" w:themeColor="accent1"/>
               <w:sz w:val="80"/>
               <w:szCs w:val="80"/>
             </w:rPr>
@@ -12840,17 +13503,17 @@
 </file>
 
 <file path=word/glossary/fontTable.xml><?xml version="1.0" encoding="utf-8"?>
-<w:fonts xmlns:mc="http://schemas.openxmlformats.org/markup-compatibility/2006" xmlns:r="http://schemas.openxmlformats.org/officeDocument/2006/relationships" xmlns:w="http://schemas.openxmlformats.org/wordprocessingml/2006/main" xmlns:w14="http://schemas.microsoft.com/office/word/2010/wordml" xmlns:w15="http://schemas.microsoft.com/office/word/2012/wordml" xmlns:w16cex="http://schemas.microsoft.com/office/word/2018/wordml/cex" xmlns:w16cid="http://schemas.microsoft.com/office/word/2016/wordml/cid" xmlns:w16="http://schemas.microsoft.com/office/word/2018/wordml" xmlns:w16se="http://schemas.microsoft.com/office/word/2015/wordml/symex" mc:Ignorable="w14 w15 w16se w16cid w16 w16cex">
+<w:fonts xmlns:mc="http://schemas.openxmlformats.org/markup-compatibility/2006" xmlns:r="http://schemas.openxmlformats.org/officeDocument/2006/relationships" xmlns:w="http://schemas.openxmlformats.org/wordprocessingml/2006/main" xmlns:w14="http://schemas.microsoft.com/office/word/2010/wordml" xmlns:w15="http://schemas.microsoft.com/office/word/2012/wordml" xmlns:w16se="http://schemas.microsoft.com/office/word/2015/wordml/symex" mc:Ignorable="w14 w15 w16se">
   <w:font w:name="Courier New">
     <w:panose1 w:val="02070309020205020404"/>
-    <w:charset w:val="00"/>
+    <w:charset w:val="CC"/>
     <w:family w:val="modern"/>
     <w:pitch w:val="fixed"/>
     <w:sig w:usb0="E0002EFF" w:usb1="C0007843" w:usb2="00000009" w:usb3="00000000" w:csb0="000001FF" w:csb1="00000000"/>
   </w:font>
   <w:font w:name="Times New Roman">
     <w:panose1 w:val="02020603050405020304"/>
-    <w:charset w:val="00"/>
+    <w:charset w:val="CC"/>
     <w:family w:val="roman"/>
     <w:pitch w:val="variable"/>
     <w:sig w:usb0="E0002EFF" w:usb1="C000785B" w:usb2="00000009" w:usb3="00000000" w:csb0="000001FF" w:csb1="00000000"/>
@@ -12871,21 +13534,28 @@
   </w:font>
   <w:font w:name="Century Schoolbook">
     <w:panose1 w:val="02040604050505020304"/>
-    <w:charset w:val="00"/>
+    <w:charset w:val="CC"/>
     <w:family w:val="roman"/>
     <w:pitch w:val="variable"/>
     <w:sig w:usb0="00000287" w:usb1="00000000" w:usb2="00000000" w:usb3="00000000" w:csb0="0000009F" w:csb1="00000000"/>
   </w:font>
+  <w:font w:name="Segoe UI">
+    <w:panose1 w:val="020B0502040204020203"/>
+    <w:charset w:val="CC"/>
+    <w:family w:val="swiss"/>
+    <w:pitch w:val="variable"/>
+    <w:sig w:usb0="E4002EFF" w:usb1="C000E47F" w:usb2="00000009" w:usb3="00000000" w:csb0="000001FF" w:csb1="00000000"/>
+  </w:font>
   <w:font w:name="Calibri">
     <w:panose1 w:val="020F0502020204030204"/>
-    <w:charset w:val="00"/>
+    <w:charset w:val="CC"/>
     <w:family w:val="swiss"/>
     <w:pitch w:val="variable"/>
     <w:sig w:usb0="E4002EFF" w:usb1="C000247B" w:usb2="00000009" w:usb3="00000000" w:csb0="000001FF" w:csb1="00000000"/>
   </w:font>
   <w:font w:name="Calibri Light">
     <w:panose1 w:val="020F0302020204030204"/>
-    <w:charset w:val="00"/>
+    <w:charset w:val="CC"/>
     <w:family w:val="swiss"/>
     <w:pitch w:val="variable"/>
     <w:sig w:usb0="E4002EFF" w:usb1="C000247B" w:usb2="00000009" w:usb3="00000000" w:csb0="000001FF" w:csb1="00000000"/>
@@ -12894,7 +13564,7 @@
 </file>
 
 <file path=word/glossary/settings.xml><?xml version="1.0" encoding="utf-8"?>
-<w:settings xmlns:mc="http://schemas.openxmlformats.org/markup-compatibility/2006" xmlns:o="urn:schemas-microsoft-com:office:office" xmlns:r="http://schemas.openxmlformats.org/officeDocument/2006/relationships" xmlns:m="http://schemas.openxmlformats.org/officeDocument/2006/math" xmlns:v="urn:schemas-microsoft-com:vml" xmlns:w10="urn:schemas-microsoft-com:office:word" xmlns:w="http://schemas.openxmlformats.org/wordprocessingml/2006/main" xmlns:w14="http://schemas.microsoft.com/office/word/2010/wordml" xmlns:w15="http://schemas.microsoft.com/office/word/2012/wordml" xmlns:w16cex="http://schemas.microsoft.com/office/word/2018/wordml/cex" xmlns:w16cid="http://schemas.microsoft.com/office/word/2016/wordml/cid" xmlns:w16="http://schemas.microsoft.com/office/word/2018/wordml" xmlns:w16se="http://schemas.microsoft.com/office/word/2015/wordml/symex" xmlns:sl="http://schemas.openxmlformats.org/schemaLibrary/2006/main" mc:Ignorable="w14 w15 w16se w16cid w16 w16cex">
+<w:settings xmlns:mc="http://schemas.openxmlformats.org/markup-compatibility/2006" xmlns:o="urn:schemas-microsoft-com:office:office" xmlns:r="http://schemas.openxmlformats.org/officeDocument/2006/relationships" xmlns:m="http://schemas.openxmlformats.org/officeDocument/2006/math" xmlns:v="urn:schemas-microsoft-com:vml" xmlns:w10="urn:schemas-microsoft-com:office:word" xmlns:w="http://schemas.openxmlformats.org/wordprocessingml/2006/main" xmlns:w14="http://schemas.microsoft.com/office/word/2010/wordml" xmlns:w15="http://schemas.microsoft.com/office/word/2012/wordml" xmlns:w16se="http://schemas.microsoft.com/office/word/2015/wordml/symex" xmlns:sl="http://schemas.openxmlformats.org/schemaLibrary/2006/main" mc:Ignorable="w14 w15 w16se">
   <w:view w:val="normal"/>
   <w:defaultTabStop w:val="720"/>
   <w:characterSpacingControl w:val="doNotCompress"/>
@@ -12905,13 +13575,11 @@
     <w:compatSetting w:name="enableOpenTypeFeatures" w:uri="http://schemas.microsoft.com/office/word" w:val="1"/>
     <w:compatSetting w:name="doNotFlipMirrorIndents" w:uri="http://schemas.microsoft.com/office/word" w:val="1"/>
     <w:compatSetting w:name="differentiateMultirowTableHeaders" w:uri="http://schemas.microsoft.com/office/word" w:val="1"/>
-    <w:compatSetting w:name="useWord2013TrackBottomHyphenation" w:uri="http://schemas.microsoft.com/office/word" w:val="1"/>
   </w:compat>
   <w:rsids>
     <w:rsidRoot w:val="00223FB0"/>
     <w:rsid w:val="00223FB0"/>
     <w:rsid w:val="0039680C"/>
-    <w:rsid w:val="003D0B32"/>
     <w:rsid w:val="00521E84"/>
     <w:rsid w:val="00632934"/>
     <w:rsid w:val="00662EE0"/>
@@ -12924,6 +13592,7 @@
     <w:rsid w:val="00A84FD9"/>
     <w:rsid w:val="00B230C4"/>
     <w:rsid w:val="00B90D2D"/>
+    <w:rsid w:val="00CF7785"/>
     <w:rsid w:val="00E31759"/>
   </w:rsids>
   <m:mathPr>
@@ -12941,14 +13610,14 @@
   </m:mathPr>
   <w:themeFontLang w:val="en-US"/>
   <w:clrSchemeMapping w:bg1="light1" w:t1="dark1" w:bg2="light2" w:t2="dark2" w:accent1="accent1" w:accent2="accent2" w:accent3="accent3" w:accent4="accent4" w:accent5="accent5" w:accent6="accent6" w:hyperlink="hyperlink" w:followedHyperlink="followedHyperlink"/>
-  <w:decimalSymbol w:val="."/>
-  <w:listSeparator w:val=","/>
+  <w:decimalSymbol w:val=","/>
+  <w:listSeparator w:val=";"/>
   <w15:chartTrackingRefBased/>
 </w:settings>
 </file>
 
 <file path=word/glossary/styles.xml><?xml version="1.0" encoding="utf-8"?>
-<w:styles xmlns:mc="http://schemas.openxmlformats.org/markup-compatibility/2006" xmlns:r="http://schemas.openxmlformats.org/officeDocument/2006/relationships" xmlns:w="http://schemas.openxmlformats.org/wordprocessingml/2006/main" xmlns:w14="http://schemas.microsoft.com/office/word/2010/wordml" xmlns:w15="http://schemas.microsoft.com/office/word/2012/wordml" xmlns:w16cex="http://schemas.microsoft.com/office/word/2018/wordml/cex" xmlns:w16cid="http://schemas.microsoft.com/office/word/2016/wordml/cid" xmlns:w16="http://schemas.microsoft.com/office/word/2018/wordml" xmlns:w16se="http://schemas.microsoft.com/office/word/2015/wordml/symex" mc:Ignorable="w14 w15 w16se w16cid w16 w16cex">
+<w:styles xmlns:mc="http://schemas.openxmlformats.org/markup-compatibility/2006" xmlns:r="http://schemas.openxmlformats.org/officeDocument/2006/relationships" xmlns:w="http://schemas.openxmlformats.org/wordprocessingml/2006/main" xmlns:w14="http://schemas.microsoft.com/office/word/2010/wordml" xmlns:w15="http://schemas.microsoft.com/office/word/2012/wordml" xmlns:w16se="http://schemas.microsoft.com/office/word/2015/wordml/symex" mc:Ignorable="w14 w15 w16se">
   <w:docDefaults>
     <w:rPrDefault>
       <w:rPr>
@@ -12964,7 +13633,7 @@
       </w:pPr>
     </w:pPrDefault>
   </w:docDefaults>
-  <w:latentStyles w:defLockedState="0" w:defUIPriority="99" w:defSemiHidden="0" w:defUnhideWhenUsed="0" w:defQFormat="0" w:count="376">
+  <w:latentStyles w:defLockedState="0" w:defUIPriority="99" w:defSemiHidden="0" w:defUnhideWhenUsed="0" w:defQFormat="0" w:count="371">
     <w:lsdException w:name="Normal" w:uiPriority="0" w:qFormat="1"/>
     <w:lsdException w:name="heading 1" w:uiPriority="9" w:qFormat="1"/>
     <w:lsdException w:name="heading 2" w:semiHidden="1" w:uiPriority="9" w:unhideWhenUsed="1" w:qFormat="1"/>
@@ -13070,6 +13739,7 @@
     <w:lsdException w:name="HTML Sample" w:semiHidden="1" w:unhideWhenUsed="1"/>
     <w:lsdException w:name="HTML Typewriter" w:semiHidden="1" w:unhideWhenUsed="1"/>
     <w:lsdException w:name="HTML Variable" w:semiHidden="1" w:unhideWhenUsed="1"/>
+    <w:lsdException w:name="Normal Table" w:semiHidden="1" w:unhideWhenUsed="1"/>
     <w:lsdException w:name="annotation subject" w:semiHidden="1" w:unhideWhenUsed="1"/>
     <w:lsdException w:name="No List" w:semiHidden="1" w:unhideWhenUsed="1"/>
     <w:lsdException w:name="Outline List 1" w:semiHidden="1" w:unhideWhenUsed="1"/>
@@ -13112,8 +13782,11 @@
     <w:lsdException w:name="Table Contemporary" w:semiHidden="1" w:unhideWhenUsed="1"/>
     <w:lsdException w:name="Table Elegant" w:semiHidden="1" w:unhideWhenUsed="1"/>
     <w:lsdException w:name="Table Professional" w:semiHidden="1" w:unhideWhenUsed="1"/>
+    <w:lsdException w:name="Table Subtle 1" w:semiHidden="1" w:unhideWhenUsed="1"/>
     <w:lsdException w:name="Table Subtle 2" w:semiHidden="1" w:unhideWhenUsed="1"/>
     <w:lsdException w:name="Table Web 1" w:semiHidden="1" w:unhideWhenUsed="1"/>
+    <w:lsdException w:name="Table Web 2" w:semiHidden="1" w:unhideWhenUsed="1"/>
+    <w:lsdException w:name="Table Web 3" w:semiHidden="1" w:unhideWhenUsed="1"/>
     <w:lsdException w:name="Balloon Text" w:semiHidden="1" w:unhideWhenUsed="1"/>
     <w:lsdException w:name="Table Grid" w:uiPriority="39"/>
     <w:lsdException w:name="Table Theme" w:semiHidden="1" w:unhideWhenUsed="1"/>
@@ -13332,11 +14005,6 @@
     <w:lsdException w:name="List Table 5 Dark Accent 6" w:uiPriority="50"/>
     <w:lsdException w:name="List Table 6 Colorful Accent 6" w:uiPriority="51"/>
     <w:lsdException w:name="List Table 7 Colorful Accent 6" w:uiPriority="52"/>
-    <w:lsdException w:name="Mention" w:semiHidden="1" w:unhideWhenUsed="1"/>
-    <w:lsdException w:name="Smart Hyperlink" w:semiHidden="1" w:unhideWhenUsed="1"/>
-    <w:lsdException w:name="Hashtag" w:semiHidden="1" w:unhideWhenUsed="1"/>
-    <w:lsdException w:name="Unresolved Mention" w:semiHidden="1" w:unhideWhenUsed="1"/>
-    <w:lsdException w:name="Smart Link" w:semiHidden="1" w:unhideWhenUsed="1"/>
   </w:latentStyles>
   <w:style w:type="paragraph" w:default="1" w:styleId="Normal">
     <w:name w:val="Normal"/>
@@ -13377,7 +14045,7 @@
 </file>
 
 <file path=word/glossary/webSettings.xml><?xml version="1.0" encoding="utf-8"?>
-<w:webSettings xmlns:mc="http://schemas.openxmlformats.org/markup-compatibility/2006" xmlns:r="http://schemas.openxmlformats.org/officeDocument/2006/relationships" xmlns:w="http://schemas.openxmlformats.org/wordprocessingml/2006/main" xmlns:w14="http://schemas.microsoft.com/office/word/2010/wordml" xmlns:w15="http://schemas.microsoft.com/office/word/2012/wordml" xmlns:w16cex="http://schemas.microsoft.com/office/word/2018/wordml/cex" xmlns:w16cid="http://schemas.microsoft.com/office/word/2016/wordml/cid" xmlns:w16="http://schemas.microsoft.com/office/word/2018/wordml" xmlns:w16se="http://schemas.microsoft.com/office/word/2015/wordml/symex" mc:Ignorable="w14 w15 w16se w16cid w16 w16cex">
+<w:webSettings xmlns:mc="http://schemas.openxmlformats.org/markup-compatibility/2006" xmlns:r="http://schemas.openxmlformats.org/officeDocument/2006/relationships" xmlns:w="http://schemas.openxmlformats.org/wordprocessingml/2006/main" xmlns:w14="http://schemas.microsoft.com/office/word/2010/wordml" xmlns:w15="http://schemas.microsoft.com/office/word/2012/wordml" xmlns:w16se="http://schemas.microsoft.com/office/word/2015/wordml/symex" mc:Ignorable="w14 w15 w16se">
   <w:optimizeForBrowser/>
   <w:allowPNG/>
 </w:webSettings>
@@ -13649,7 +14317,7 @@
 </file>
 
 <file path=customXml/itemProps1.xml><?xml version="1.0" encoding="utf-8"?>
-<ds:datastoreItem xmlns:ds="http://schemas.openxmlformats.org/officeDocument/2006/customXml" ds:itemID="{90D578AB-7201-47D0-A7CE-5581F6495DA4}">
+<ds:datastoreItem xmlns:ds="http://schemas.openxmlformats.org/officeDocument/2006/customXml" ds:itemID="{B34A603C-C4CC-4EFD-904D-501B9EC4F833}">
   <ds:schemaRefs>
     <ds:schemaRef ds:uri="http://schemas.openxmlformats.org/officeDocument/2006/bibliography"/>
   </ds:schemaRefs>

</xml_diff>

<commit_message>
fix use case document
</commit_message>
<xml_diff>
--- a/Documentation/URS Document/URS Document.docx
+++ b/Documentation/URS Document/URS Document.docx
@@ -1,6 +1,6 @@
 
 <file path=word/document.xml><?xml version="1.0" encoding="utf-8"?>
-<w:document xmlns:wpc="http://schemas.microsoft.com/office/word/2010/wordprocessingCanvas" xmlns:cx="http://schemas.microsoft.com/office/drawing/2014/chartex" xmlns:cx1="http://schemas.microsoft.com/office/drawing/2015/9/8/chartex" xmlns:mc="http://schemas.openxmlformats.org/markup-compatibility/2006" xmlns:o="urn:schemas-microsoft-com:office:office" xmlns:r="http://schemas.openxmlformats.org/officeDocument/2006/relationships" xmlns:m="http://schemas.openxmlformats.org/officeDocument/2006/math" xmlns:v="urn:schemas-microsoft-com:vml" xmlns:wp14="http://schemas.microsoft.com/office/word/2010/wordprocessingDrawing" xmlns:wp="http://schemas.openxmlformats.org/drawingml/2006/wordprocessingDrawing" xmlns:w10="urn:schemas-microsoft-com:office:word" xmlns:w="http://schemas.openxmlformats.org/wordprocessingml/2006/main" xmlns:w14="http://schemas.microsoft.com/office/word/2010/wordml" xmlns:w15="http://schemas.microsoft.com/office/word/2012/wordml" xmlns:w16se="http://schemas.microsoft.com/office/word/2015/wordml/symex" xmlns:wpg="http://schemas.microsoft.com/office/word/2010/wordprocessingGroup" xmlns:wpi="http://schemas.microsoft.com/office/word/2010/wordprocessingInk" xmlns:wne="http://schemas.microsoft.com/office/word/2006/wordml" xmlns:wps="http://schemas.microsoft.com/office/word/2010/wordprocessingShape" mc:Ignorable="w14 w15 w16se wp14">
+<w:document xmlns:wpc="http://schemas.microsoft.com/office/word/2010/wordprocessingCanvas" xmlns:cx="http://schemas.microsoft.com/office/drawing/2014/chartex" xmlns:cx1="http://schemas.microsoft.com/office/drawing/2015/9/8/chartex" xmlns:cx2="http://schemas.microsoft.com/office/drawing/2015/10/21/chartex" xmlns:cx3="http://schemas.microsoft.com/office/drawing/2016/5/9/chartex" xmlns:cx4="http://schemas.microsoft.com/office/drawing/2016/5/10/chartex" xmlns:cx5="http://schemas.microsoft.com/office/drawing/2016/5/11/chartex" xmlns:cx6="http://schemas.microsoft.com/office/drawing/2016/5/12/chartex" xmlns:cx7="http://schemas.microsoft.com/office/drawing/2016/5/13/chartex" xmlns:cx8="http://schemas.microsoft.com/office/drawing/2016/5/14/chartex" xmlns:mc="http://schemas.openxmlformats.org/markup-compatibility/2006" xmlns:aink="http://schemas.microsoft.com/office/drawing/2016/ink" xmlns:am3d="http://schemas.microsoft.com/office/drawing/2017/model3d" xmlns:o="urn:schemas-microsoft-com:office:office" xmlns:r="http://schemas.openxmlformats.org/officeDocument/2006/relationships" xmlns:m="http://schemas.openxmlformats.org/officeDocument/2006/math" xmlns:v="urn:schemas-microsoft-com:vml" xmlns:wp14="http://schemas.microsoft.com/office/word/2010/wordprocessingDrawing" xmlns:wp="http://schemas.openxmlformats.org/drawingml/2006/wordprocessingDrawing" xmlns:w10="urn:schemas-microsoft-com:office:word" xmlns:w="http://schemas.openxmlformats.org/wordprocessingml/2006/main" xmlns:w14="http://schemas.microsoft.com/office/word/2010/wordml" xmlns:w15="http://schemas.microsoft.com/office/word/2012/wordml" xmlns:w16cex="http://schemas.microsoft.com/office/word/2018/wordml/cex" xmlns:w16cid="http://schemas.microsoft.com/office/word/2016/wordml/cid" xmlns:w16="http://schemas.microsoft.com/office/word/2018/wordml" xmlns:w16se="http://schemas.microsoft.com/office/word/2015/wordml/symex" xmlns:wpg="http://schemas.microsoft.com/office/word/2010/wordprocessingGroup" xmlns:wpi="http://schemas.microsoft.com/office/word/2010/wordprocessingInk" xmlns:wne="http://schemas.microsoft.com/office/word/2006/wordml" xmlns:wps="http://schemas.microsoft.com/office/word/2010/wordprocessingShape" mc:Ignorable="w14 w15 w16se w16cid w16 w16cex wp14">
   <w:body>
     <w:sdt>
       <w:sdtPr>
@@ -273,13 +273,8 @@
                               <w:pStyle w:val="NoSpacing"/>
                             </w:pPr>
                             <w:r>
-                              <w:t xml:space="preserve">Group: </w:t>
+                              <w:t>Group: 4</w:t>
                             </w:r>
-                            <w:proofErr w:type="gramStart"/>
-                            <w:r>
-                              <w:t>4</w:t>
-                            </w:r>
-                            <w:proofErr w:type="gramEnd"/>
                           </w:p>
                           <w:p>
                             <w:pPr>
@@ -308,15 +303,7 @@
                               <w:t>Location:</w:t>
                             </w:r>
                             <w:r>
-                              <w:t xml:space="preserve"> </w:t>
-                            </w:r>
-                            <w:proofErr w:type="spellStart"/>
-                            <w:r>
-                              <w:t>Fontys</w:t>
-                            </w:r>
-                            <w:proofErr w:type="spellEnd"/>
-                            <w:r>
-                              <w:t xml:space="preserve"> ICT</w:t>
+                              <w:t xml:space="preserve"> Fontys ICT</w:t>
                             </w:r>
                             <w:r>
                               <w:t>,</w:t>
@@ -345,11 +332,11 @@
                               <w:t xml:space="preserve"> „</w:t>
                             </w:r>
                             <w:proofErr w:type="spellStart"/>
+                            <w:proofErr w:type="gramStart"/>
                             <w:r>
                               <w:t>BulCari</w:t>
                             </w:r>
                             <w:proofErr w:type="spellEnd"/>
-                            <w:proofErr w:type="gramStart"/>
                             <w:r>
                               <w:rPr>
                                 <w:lang w:val="bg-BG"/>
@@ -422,14 +409,7 @@
                             </w:r>
                             <w:r>
                               <w:tab/>
-                            </w:r>
-                            <w:proofErr w:type="spellStart"/>
-                            <w:r>
-                              <w:t>Veronika</w:t>
-                            </w:r>
-                            <w:proofErr w:type="spellEnd"/>
-                            <w:r>
-                              <w:t xml:space="preserve"> </w:t>
+                              <w:t xml:space="preserve">Veronika </w:t>
                             </w:r>
                             <w:proofErr w:type="spellStart"/>
                             <w:r>
@@ -496,13 +476,8 @@
                         <w:pStyle w:val="NoSpacing"/>
                       </w:pPr>
                       <w:r>
-                        <w:t xml:space="preserve">Group: </w:t>
+                        <w:t>Group: 4</w:t>
                       </w:r>
-                      <w:proofErr w:type="gramStart"/>
-                      <w:r>
-                        <w:t>4</w:t>
-                      </w:r>
-                      <w:proofErr w:type="gramEnd"/>
                     </w:p>
                     <w:p>
                       <w:pPr>
@@ -531,15 +506,7 @@
                         <w:t>Location:</w:t>
                       </w:r>
                       <w:r>
-                        <w:t xml:space="preserve"> </w:t>
-                      </w:r>
-                      <w:proofErr w:type="spellStart"/>
-                      <w:r>
-                        <w:t>Fontys</w:t>
-                      </w:r>
-                      <w:proofErr w:type="spellEnd"/>
-                      <w:r>
-                        <w:t xml:space="preserve"> ICT</w:t>
+                        <w:t xml:space="preserve"> Fontys ICT</w:t>
                       </w:r>
                       <w:r>
                         <w:t>,</w:t>
@@ -568,11 +535,11 @@
                         <w:t xml:space="preserve"> „</w:t>
                       </w:r>
                       <w:proofErr w:type="spellStart"/>
+                      <w:proofErr w:type="gramStart"/>
                       <w:r>
                         <w:t>BulCari</w:t>
                       </w:r>
                       <w:proofErr w:type="spellEnd"/>
-                      <w:proofErr w:type="gramStart"/>
                       <w:r>
                         <w:rPr>
                           <w:lang w:val="bg-BG"/>
@@ -645,14 +612,7 @@
                       </w:r>
                       <w:r>
                         <w:tab/>
-                      </w:r>
-                      <w:proofErr w:type="spellStart"/>
-                      <w:r>
-                        <w:t>Veronika</w:t>
-                      </w:r>
-                      <w:proofErr w:type="spellEnd"/>
-                      <w:r>
-                        <w:t xml:space="preserve"> </w:t>
+                        <w:t xml:space="preserve">Veronika </w:t>
                       </w:r>
                       <w:proofErr w:type="spellStart"/>
                       <w:r>
@@ -732,7 +692,7 @@
           <w:r>
             <w:fldChar w:fldCharType="separate"/>
           </w:r>
-          <w:hyperlink w:anchor="_Toc65376139" w:history="1">
+          <w:hyperlink w:anchor="_Toc65628066" w:history="1">
             <w:r>
               <w:rPr>
                 <w:rStyle w:val="Hyperlink"/>
@@ -759,7 +719,7 @@
                 <w:noProof/>
                 <w:webHidden/>
               </w:rPr>
-              <w:instrText xml:space="preserve"> PAGEREF _Toc65376139 \h </w:instrText>
+              <w:instrText xml:space="preserve"> PAGEREF _Toc65628066 \h </w:instrText>
             </w:r>
             <w:r>
               <w:rPr>
@@ -800,7 +760,7 @@
               <w:noProof/>
             </w:rPr>
           </w:pPr>
-          <w:hyperlink w:anchor="_Toc65376140" w:history="1">
+          <w:hyperlink w:anchor="_Toc65628067" w:history="1">
             <w:r>
               <w:rPr>
                 <w:rStyle w:val="Hyperlink"/>
@@ -827,7 +787,7 @@
                 <w:noProof/>
                 <w:webHidden/>
               </w:rPr>
-              <w:instrText xml:space="preserve"> PAGEREF _Toc65376140 \h </w:instrText>
+              <w:instrText xml:space="preserve"> PAGEREF _Toc65628067 \h </w:instrText>
             </w:r>
             <w:r>
               <w:rPr>
@@ -868,7 +828,7 @@
               <w:noProof/>
             </w:rPr>
           </w:pPr>
-          <w:hyperlink w:anchor="_Toc65376141" w:history="1">
+          <w:hyperlink w:anchor="_Toc65628068" w:history="1">
             <w:r>
               <w:rPr>
                 <w:rStyle w:val="Hyperlink"/>
@@ -895,7 +855,7 @@
                 <w:noProof/>
                 <w:webHidden/>
               </w:rPr>
-              <w:instrText xml:space="preserve"> PAGEREF _Toc65376141 \h </w:instrText>
+              <w:instrText xml:space="preserve"> PAGEREF _Toc65628068 \h </w:instrText>
             </w:r>
             <w:r>
               <w:rPr>
@@ -936,7 +896,7 @@
               <w:noProof/>
             </w:rPr>
           </w:pPr>
-          <w:hyperlink w:anchor="_Toc65376142" w:history="1">
+          <w:hyperlink w:anchor="_Toc65628069" w:history="1">
             <w:r>
               <w:rPr>
                 <w:rStyle w:val="Hyperlink"/>
@@ -963,7 +923,143 @@
                 <w:noProof/>
                 <w:webHidden/>
               </w:rPr>
-              <w:instrText xml:space="preserve"> PAGEREF _Toc65376142 \h </w:instrText>
+              <w:instrText xml:space="preserve"> PAGEREF _Toc65628069 \h </w:instrText>
+            </w:r>
+            <w:r>
+              <w:rPr>
+                <w:noProof/>
+                <w:webHidden/>
+              </w:rPr>
+            </w:r>
+            <w:r>
+              <w:rPr>
+                <w:noProof/>
+                <w:webHidden/>
+              </w:rPr>
+              <w:fldChar w:fldCharType="separate"/>
+            </w:r>
+            <w:r>
+              <w:rPr>
+                <w:noProof/>
+                <w:webHidden/>
+              </w:rPr>
+              <w:t>3</w:t>
+            </w:r>
+            <w:r>
+              <w:rPr>
+                <w:noProof/>
+                <w:webHidden/>
+              </w:rPr>
+              <w:fldChar w:fldCharType="end"/>
+            </w:r>
+          </w:hyperlink>
+        </w:p>
+        <w:p>
+          <w:pPr>
+            <w:pStyle w:val="TOC2"/>
+            <w:tabs>
+              <w:tab w:val="right" w:leader="dot" w:pos="9396"/>
+            </w:tabs>
+            <w:rPr>
+              <w:noProof/>
+            </w:rPr>
+          </w:pPr>
+          <w:hyperlink w:anchor="_Toc65628070" w:history="1">
+            <w:r>
+              <w:rPr>
+                <w:rStyle w:val="Hyperlink"/>
+                <w:noProof/>
+              </w:rPr>
+              <w:t>priority for this 6 weeks</w:t>
+            </w:r>
+            <w:r>
+              <w:rPr>
+                <w:noProof/>
+                <w:webHidden/>
+              </w:rPr>
+              <w:tab/>
+            </w:r>
+            <w:r>
+              <w:rPr>
+                <w:noProof/>
+                <w:webHidden/>
+              </w:rPr>
+              <w:fldChar w:fldCharType="begin"/>
+            </w:r>
+            <w:r>
+              <w:rPr>
+                <w:noProof/>
+                <w:webHidden/>
+              </w:rPr>
+              <w:instrText xml:space="preserve"> PAGEREF _Toc65628070 \h </w:instrText>
+            </w:r>
+            <w:r>
+              <w:rPr>
+                <w:noProof/>
+                <w:webHidden/>
+              </w:rPr>
+            </w:r>
+            <w:r>
+              <w:rPr>
+                <w:noProof/>
+                <w:webHidden/>
+              </w:rPr>
+              <w:fldChar w:fldCharType="separate"/>
+            </w:r>
+            <w:r>
+              <w:rPr>
+                <w:noProof/>
+                <w:webHidden/>
+              </w:rPr>
+              <w:t>3</w:t>
+            </w:r>
+            <w:r>
+              <w:rPr>
+                <w:noProof/>
+                <w:webHidden/>
+              </w:rPr>
+              <w:fldChar w:fldCharType="end"/>
+            </w:r>
+          </w:hyperlink>
+        </w:p>
+        <w:p>
+          <w:pPr>
+            <w:pStyle w:val="TOC2"/>
+            <w:tabs>
+              <w:tab w:val="right" w:leader="dot" w:pos="9396"/>
+            </w:tabs>
+            <w:rPr>
+              <w:noProof/>
+            </w:rPr>
+          </w:pPr>
+          <w:hyperlink w:anchor="_Toc65628071" w:history="1">
+            <w:r>
+              <w:rPr>
+                <w:rStyle w:val="Hyperlink"/>
+                <w:noProof/>
+              </w:rPr>
+              <w:t>Priority after 6 weeks</w:t>
+            </w:r>
+            <w:r>
+              <w:rPr>
+                <w:noProof/>
+                <w:webHidden/>
+              </w:rPr>
+              <w:tab/>
+            </w:r>
+            <w:r>
+              <w:rPr>
+                <w:noProof/>
+                <w:webHidden/>
+              </w:rPr>
+              <w:fldChar w:fldCharType="begin"/>
+            </w:r>
+            <w:r>
+              <w:rPr>
+                <w:noProof/>
+                <w:webHidden/>
+              </w:rPr>
+              <w:instrText xml:space="preserve"> PAGEREF _Toc65628071 \h </w:instrText>
             </w:r>
             <w:r>
               <w:rPr>
@@ -1004,7 +1100,7 @@
               <w:noProof/>
             </w:rPr>
           </w:pPr>
-          <w:hyperlink w:anchor="_Toc65376143" w:history="1">
+          <w:hyperlink w:anchor="_Toc65628072" w:history="1">
             <w:r>
               <w:rPr>
                 <w:rStyle w:val="Hyperlink"/>
@@ -1031,7 +1127,7 @@
                 <w:noProof/>
                 <w:webHidden/>
               </w:rPr>
-              <w:instrText xml:space="preserve"> PAGEREF _Toc65376143 \h </w:instrText>
+              <w:instrText xml:space="preserve"> PAGEREF _Toc65628072 \h </w:instrText>
             </w:r>
             <w:r>
               <w:rPr>
@@ -1051,7 +1147,7 @@
                 <w:noProof/>
                 <w:webHidden/>
               </w:rPr>
-              <w:t>3</w:t>
+              <w:t>4</w:t>
             </w:r>
             <w:r>
               <w:rPr>
@@ -1066,13 +1162,28 @@
           <w:pPr>
             <w:pStyle w:val="TOC3"/>
             <w:tabs>
+              <w:tab w:val="left" w:pos="880"/>
               <w:tab w:val="right" w:leader="dot" w:pos="9396"/>
             </w:tabs>
             <w:rPr>
               <w:noProof/>
             </w:rPr>
           </w:pPr>
-          <w:hyperlink w:anchor="_Toc65376144" w:history="1">
+          <w:hyperlink w:anchor="_Toc65628073" w:history="1">
+            <w:r>
+              <w:rPr>
+                <w:rStyle w:val="Hyperlink"/>
+                <w:b/>
+                <w:noProof/>
+              </w:rPr>
+              <w:t>1.</w:t>
+            </w:r>
+            <w:r>
+              <w:rPr>
+                <w:noProof/>
+              </w:rPr>
+              <w:tab/>
+            </w:r>
             <w:r>
               <w:rPr>
                 <w:rStyle w:val="Hyperlink"/>
@@ -1108,7 +1219,7 @@
                 <w:noProof/>
                 <w:webHidden/>
               </w:rPr>
-              <w:instrText xml:space="preserve"> PAGEREF _Toc65376144 \h </w:instrText>
+              <w:instrText xml:space="preserve"> PAGEREF _Toc65628073 \h </w:instrText>
             </w:r>
             <w:r>
               <w:rPr>
@@ -1128,7 +1239,7 @@
                 <w:noProof/>
                 <w:webHidden/>
               </w:rPr>
-              <w:t>3</w:t>
+              <w:t>4</w:t>
             </w:r>
             <w:r>
               <w:rPr>
@@ -1143,13 +1254,28 @@
           <w:pPr>
             <w:pStyle w:val="TOC3"/>
             <w:tabs>
+              <w:tab w:val="left" w:pos="880"/>
               <w:tab w:val="right" w:leader="dot" w:pos="9396"/>
             </w:tabs>
             <w:rPr>
               <w:noProof/>
             </w:rPr>
           </w:pPr>
-          <w:hyperlink w:anchor="_Toc65376145" w:history="1">
+          <w:hyperlink w:anchor="_Toc65628074" w:history="1">
+            <w:r>
+              <w:rPr>
+                <w:rStyle w:val="Hyperlink"/>
+                <w:b/>
+                <w:noProof/>
+              </w:rPr>
+              <w:t>2.</w:t>
+            </w:r>
+            <w:r>
+              <w:rPr>
+                <w:noProof/>
+              </w:rPr>
+              <w:tab/>
+            </w:r>
             <w:r>
               <w:rPr>
                 <w:rStyle w:val="Hyperlink"/>
@@ -1157,14 +1283,14 @@
                 <w:bCs/>
                 <w:noProof/>
               </w:rPr>
-              <w:t>Use case:</w:t>
+              <w:t xml:space="preserve">Use case: </w:t>
             </w:r>
             <w:r>
               <w:rPr>
                 <w:rStyle w:val="Hyperlink"/>
                 <w:noProof/>
               </w:rPr>
-              <w:t xml:space="preserve"> Add employee.</w:t>
+              <w:t>Add Employee.</w:t>
             </w:r>
             <w:r>
               <w:rPr>
@@ -1185,7 +1311,7 @@
                 <w:noProof/>
                 <w:webHidden/>
               </w:rPr>
-              <w:instrText xml:space="preserve"> PAGEREF _Toc65376145 \h </w:instrText>
+              <w:instrText xml:space="preserve"> PAGEREF _Toc65628074 \h </w:instrText>
             </w:r>
             <w:r>
               <w:rPr>
@@ -1220,13 +1346,28 @@
           <w:pPr>
             <w:pStyle w:val="TOC3"/>
             <w:tabs>
+              <w:tab w:val="left" w:pos="880"/>
               <w:tab w:val="right" w:leader="dot" w:pos="9396"/>
             </w:tabs>
             <w:rPr>
               <w:noProof/>
             </w:rPr>
           </w:pPr>
-          <w:hyperlink w:anchor="_Toc65376146" w:history="1">
+          <w:hyperlink w:anchor="_Toc65628075" w:history="1">
+            <w:r>
+              <w:rPr>
+                <w:rStyle w:val="Hyperlink"/>
+                <w:b/>
+                <w:noProof/>
+              </w:rPr>
+              <w:t>3.</w:t>
+            </w:r>
+            <w:r>
+              <w:rPr>
+                <w:noProof/>
+              </w:rPr>
+              <w:tab/>
+            </w:r>
             <w:r>
               <w:rPr>
                 <w:rStyle w:val="Hyperlink"/>
@@ -1234,14 +1375,14 @@
                 <w:bCs/>
                 <w:noProof/>
               </w:rPr>
-              <w:t>Use case</w:t>
+              <w:t xml:space="preserve">Use case: </w:t>
             </w:r>
             <w:r>
               <w:rPr>
                 <w:rStyle w:val="Hyperlink"/>
                 <w:noProof/>
               </w:rPr>
-              <w:t>: Remove employee.</w:t>
+              <w:t>Remove Employee.</w:t>
             </w:r>
             <w:r>
               <w:rPr>
@@ -1262,7 +1403,7 @@
                 <w:noProof/>
                 <w:webHidden/>
               </w:rPr>
-              <w:instrText xml:space="preserve"> PAGEREF _Toc65376146 \h </w:instrText>
+              <w:instrText xml:space="preserve"> PAGEREF _Toc65628075 \h </w:instrText>
             </w:r>
             <w:r>
               <w:rPr>
@@ -1297,13 +1438,28 @@
           <w:pPr>
             <w:pStyle w:val="TOC3"/>
             <w:tabs>
+              <w:tab w:val="left" w:pos="880"/>
               <w:tab w:val="right" w:leader="dot" w:pos="9396"/>
             </w:tabs>
             <w:rPr>
               <w:noProof/>
             </w:rPr>
           </w:pPr>
-          <w:hyperlink w:anchor="_Toc65376147" w:history="1">
+          <w:hyperlink w:anchor="_Toc65628076" w:history="1">
+            <w:r>
+              <w:rPr>
+                <w:rStyle w:val="Hyperlink"/>
+                <w:b/>
+                <w:noProof/>
+              </w:rPr>
+              <w:t>4.</w:t>
+            </w:r>
+            <w:r>
+              <w:rPr>
+                <w:noProof/>
+              </w:rPr>
+              <w:tab/>
+            </w:r>
             <w:r>
               <w:rPr>
                 <w:rStyle w:val="Hyperlink"/>
@@ -1311,14 +1467,14 @@
                 <w:bCs/>
                 <w:noProof/>
               </w:rPr>
-              <w:t>Use case:</w:t>
+              <w:t xml:space="preserve">Use case: </w:t>
             </w:r>
             <w:r>
               <w:rPr>
                 <w:rStyle w:val="Hyperlink"/>
                 <w:noProof/>
               </w:rPr>
-              <w:t xml:space="preserve"> Assign employees to shifts</w:t>
+              <w:t>Assign Employees To Shifts.</w:t>
             </w:r>
             <w:r>
               <w:rPr>
@@ -1339,7 +1495,7 @@
                 <w:noProof/>
                 <w:webHidden/>
               </w:rPr>
-              <w:instrText xml:space="preserve"> PAGEREF _Toc65376147 \h </w:instrText>
+              <w:instrText xml:space="preserve"> PAGEREF _Toc65628076 \h </w:instrText>
             </w:r>
             <w:r>
               <w:rPr>
@@ -1359,7 +1515,7 @@
                 <w:noProof/>
                 <w:webHidden/>
               </w:rPr>
-              <w:t>4</w:t>
+              <w:t>5</w:t>
             </w:r>
             <w:r>
               <w:rPr>
@@ -1374,13 +1530,29 @@
           <w:pPr>
             <w:pStyle w:val="TOC3"/>
             <w:tabs>
+              <w:tab w:val="left" w:pos="880"/>
               <w:tab w:val="right" w:leader="dot" w:pos="9396"/>
             </w:tabs>
             <w:rPr>
               <w:noProof/>
             </w:rPr>
           </w:pPr>
-          <w:hyperlink w:anchor="_Toc65376148" w:history="1">
+          <w:hyperlink w:anchor="_Toc65628077" w:history="1">
+            <w:r>
+              <w:rPr>
+                <w:rStyle w:val="Hyperlink"/>
+                <w:rFonts w:ascii="Century Schoolbook" w:eastAsia="Times New Roman" w:hAnsi="Century Schoolbook" w:cs="Times New Roman"/>
+                <w:b/>
+                <w:noProof/>
+              </w:rPr>
+              <w:t>5.</w:t>
+            </w:r>
+            <w:r>
+              <w:rPr>
+                <w:noProof/>
+              </w:rPr>
+              <w:tab/>
+            </w:r>
             <w:r>
               <w:rPr>
                 <w:rStyle w:val="Hyperlink"/>
@@ -1388,14 +1560,15 @@
                 <w:bCs/>
                 <w:noProof/>
               </w:rPr>
-              <w:t>Use case:</w:t>
+              <w:t xml:space="preserve">Use case: </w:t>
             </w:r>
             <w:r>
               <w:rPr>
                 <w:rStyle w:val="Hyperlink"/>
-                <w:noProof/>
-              </w:rPr>
-              <w:t xml:space="preserve"> Remove employees from shifts</w:t>
+                <w:rFonts w:ascii="Century Schoolbook" w:eastAsia="Times New Roman" w:hAnsi="Century Schoolbook" w:cs="Times New Roman"/>
+                <w:noProof/>
+              </w:rPr>
+              <w:t>View shifts</w:t>
             </w:r>
             <w:r>
               <w:rPr>
@@ -1416,7 +1589,7 @@
                 <w:noProof/>
                 <w:webHidden/>
               </w:rPr>
-              <w:instrText xml:space="preserve"> PAGEREF _Toc65376148 \h </w:instrText>
+              <w:instrText xml:space="preserve"> PAGEREF _Toc65628077 \h </w:instrText>
             </w:r>
             <w:r>
               <w:rPr>
@@ -1436,7 +1609,7 @@
                 <w:noProof/>
                 <w:webHidden/>
               </w:rPr>
-              <w:t>4</w:t>
+              <w:t>6</w:t>
             </w:r>
             <w:r>
               <w:rPr>
@@ -1451,13 +1624,28 @@
           <w:pPr>
             <w:pStyle w:val="TOC3"/>
             <w:tabs>
+              <w:tab w:val="left" w:pos="880"/>
               <w:tab w:val="right" w:leader="dot" w:pos="9396"/>
             </w:tabs>
             <w:rPr>
               <w:noProof/>
             </w:rPr>
           </w:pPr>
-          <w:hyperlink w:anchor="_Toc65376149" w:history="1">
+          <w:hyperlink w:anchor="_Toc65628078" w:history="1">
+            <w:r>
+              <w:rPr>
+                <w:rStyle w:val="Hyperlink"/>
+                <w:b/>
+                <w:noProof/>
+              </w:rPr>
+              <w:t>6.</w:t>
+            </w:r>
+            <w:r>
+              <w:rPr>
+                <w:noProof/>
+              </w:rPr>
+              <w:tab/>
+            </w:r>
             <w:r>
               <w:rPr>
                 <w:rStyle w:val="Hyperlink"/>
@@ -1465,14 +1653,14 @@
                 <w:bCs/>
                 <w:noProof/>
               </w:rPr>
-              <w:t>Use case:</w:t>
+              <w:t xml:space="preserve">Use case: </w:t>
             </w:r>
             <w:r>
               <w:rPr>
                 <w:rStyle w:val="Hyperlink"/>
                 <w:noProof/>
               </w:rPr>
-              <w:t xml:space="preserve"> View shifts and assigned employees</w:t>
+              <w:t>Stock Requests Processing</w:t>
             </w:r>
             <w:r>
               <w:rPr>
@@ -1493,7 +1681,7 @@
                 <w:noProof/>
                 <w:webHidden/>
               </w:rPr>
-              <w:instrText xml:space="preserve"> PAGEREF _Toc65376149 \h </w:instrText>
+              <w:instrText xml:space="preserve"> PAGEREF _Toc65628078 \h </w:instrText>
             </w:r>
             <w:r>
               <w:rPr>
@@ -1513,7 +1701,7 @@
                 <w:noProof/>
                 <w:webHidden/>
               </w:rPr>
-              <w:t>5</w:t>
+              <w:t>6</w:t>
             </w:r>
             <w:r>
               <w:rPr>
@@ -1528,13 +1716,28 @@
           <w:pPr>
             <w:pStyle w:val="TOC3"/>
             <w:tabs>
+              <w:tab w:val="left" w:pos="880"/>
               <w:tab w:val="right" w:leader="dot" w:pos="9396"/>
             </w:tabs>
             <w:rPr>
               <w:noProof/>
             </w:rPr>
           </w:pPr>
-          <w:hyperlink w:anchor="_Toc65376150" w:history="1">
+          <w:hyperlink w:anchor="_Toc65628079" w:history="1">
+            <w:r>
+              <w:rPr>
+                <w:rStyle w:val="Hyperlink"/>
+                <w:b/>
+                <w:noProof/>
+              </w:rPr>
+              <w:t>7.</w:t>
+            </w:r>
+            <w:r>
+              <w:rPr>
+                <w:noProof/>
+              </w:rPr>
+              <w:tab/>
+            </w:r>
             <w:r>
               <w:rPr>
                 <w:rStyle w:val="Hyperlink"/>
@@ -1542,14 +1745,14 @@
                 <w:bCs/>
                 <w:noProof/>
               </w:rPr>
-              <w:t>Use case:</w:t>
+              <w:t xml:space="preserve">Use case: </w:t>
             </w:r>
             <w:r>
               <w:rPr>
                 <w:rStyle w:val="Hyperlink"/>
                 <w:noProof/>
               </w:rPr>
-              <w:t xml:space="preserve"> Approve stock request</w:t>
+              <w:t>View Stock Statistics</w:t>
             </w:r>
             <w:r>
               <w:rPr>
@@ -1570,7 +1773,7 @@
                 <w:noProof/>
                 <w:webHidden/>
               </w:rPr>
-              <w:instrText xml:space="preserve"> PAGEREF _Toc65376150 \h </w:instrText>
+              <w:instrText xml:space="preserve"> PAGEREF _Toc65628079 \h </w:instrText>
             </w:r>
             <w:r>
               <w:rPr>
@@ -1590,7 +1793,7 @@
                 <w:noProof/>
                 <w:webHidden/>
               </w:rPr>
-              <w:t>5</w:t>
+              <w:t>7</w:t>
             </w:r>
             <w:r>
               <w:rPr>
@@ -1605,13 +1808,28 @@
           <w:pPr>
             <w:pStyle w:val="TOC3"/>
             <w:tabs>
+              <w:tab w:val="left" w:pos="880"/>
               <w:tab w:val="right" w:leader="dot" w:pos="9396"/>
             </w:tabs>
             <w:rPr>
               <w:noProof/>
             </w:rPr>
           </w:pPr>
-          <w:hyperlink w:anchor="_Toc65376151" w:history="1">
+          <w:hyperlink w:anchor="_Toc65628080" w:history="1">
+            <w:r>
+              <w:rPr>
+                <w:rStyle w:val="Hyperlink"/>
+                <w:b/>
+                <w:noProof/>
+              </w:rPr>
+              <w:t>8.</w:t>
+            </w:r>
+            <w:r>
+              <w:rPr>
+                <w:noProof/>
+              </w:rPr>
+              <w:tab/>
+            </w:r>
             <w:r>
               <w:rPr>
                 <w:rStyle w:val="Hyperlink"/>
@@ -1619,14 +1837,14 @@
                 <w:bCs/>
                 <w:noProof/>
               </w:rPr>
-              <w:t>Use case:</w:t>
+              <w:t xml:space="preserve">Use case: </w:t>
             </w:r>
             <w:r>
               <w:rPr>
                 <w:rStyle w:val="Hyperlink"/>
                 <w:noProof/>
               </w:rPr>
-              <w:t xml:space="preserve"> Reject stock request</w:t>
+              <w:t>Product Search.</w:t>
             </w:r>
             <w:r>
               <w:rPr>
@@ -1647,7 +1865,7 @@
                 <w:noProof/>
                 <w:webHidden/>
               </w:rPr>
-              <w:instrText xml:space="preserve"> PAGEREF _Toc65376151 \h </w:instrText>
+              <w:instrText xml:space="preserve"> PAGEREF _Toc65628080 \h </w:instrText>
             </w:r>
             <w:r>
               <w:rPr>
@@ -1667,7 +1885,7 @@
                 <w:noProof/>
                 <w:webHidden/>
               </w:rPr>
-              <w:t>5</w:t>
+              <w:t>7</w:t>
             </w:r>
             <w:r>
               <w:rPr>
@@ -1682,13 +1900,28 @@
           <w:pPr>
             <w:pStyle w:val="TOC3"/>
             <w:tabs>
+              <w:tab w:val="left" w:pos="880"/>
               <w:tab w:val="right" w:leader="dot" w:pos="9396"/>
             </w:tabs>
             <w:rPr>
               <w:noProof/>
             </w:rPr>
           </w:pPr>
-          <w:hyperlink w:anchor="_Toc65376152" w:history="1">
+          <w:hyperlink w:anchor="_Toc65628081" w:history="1">
+            <w:r>
+              <w:rPr>
+                <w:rStyle w:val="Hyperlink"/>
+                <w:b/>
+                <w:noProof/>
+              </w:rPr>
+              <w:t>9.</w:t>
+            </w:r>
+            <w:r>
+              <w:rPr>
+                <w:noProof/>
+              </w:rPr>
+              <w:tab/>
+            </w:r>
             <w:r>
               <w:rPr>
                 <w:rStyle w:val="Hyperlink"/>
@@ -1696,14 +1929,14 @@
                 <w:bCs/>
                 <w:noProof/>
               </w:rPr>
-              <w:t>Use case:</w:t>
+              <w:t xml:space="preserve">Use case: </w:t>
             </w:r>
             <w:r>
               <w:rPr>
                 <w:rStyle w:val="Hyperlink"/>
                 <w:noProof/>
               </w:rPr>
-              <w:t xml:space="preserve"> View stock statistics.</w:t>
+              <w:t>View Employee Statistics</w:t>
             </w:r>
             <w:r>
               <w:rPr>
@@ -1724,7 +1957,7 @@
                 <w:noProof/>
                 <w:webHidden/>
               </w:rPr>
-              <w:instrText xml:space="preserve"> PAGEREF _Toc65376152 \h </w:instrText>
+              <w:instrText xml:space="preserve"> PAGEREF _Toc65628081 \h </w:instrText>
             </w:r>
             <w:r>
               <w:rPr>
@@ -1744,7 +1977,7 @@
                 <w:noProof/>
                 <w:webHidden/>
               </w:rPr>
-              <w:t>6</w:t>
+              <w:t>7</w:t>
             </w:r>
             <w:r>
               <w:rPr>
@@ -1759,13 +1992,28 @@
           <w:pPr>
             <w:pStyle w:val="TOC3"/>
             <w:tabs>
+              <w:tab w:val="left" w:pos="1100"/>
               <w:tab w:val="right" w:leader="dot" w:pos="9396"/>
             </w:tabs>
             <w:rPr>
               <w:noProof/>
             </w:rPr>
           </w:pPr>
-          <w:hyperlink w:anchor="_Toc65376153" w:history="1">
+          <w:hyperlink w:anchor="_Toc65628082" w:history="1">
+            <w:r>
+              <w:rPr>
+                <w:rStyle w:val="Hyperlink"/>
+                <w:b/>
+                <w:noProof/>
+              </w:rPr>
+              <w:t>10.</w:t>
+            </w:r>
+            <w:r>
+              <w:rPr>
+                <w:noProof/>
+              </w:rPr>
+              <w:tab/>
+            </w:r>
             <w:r>
               <w:rPr>
                 <w:rStyle w:val="Hyperlink"/>
@@ -1773,14 +2021,14 @@
                 <w:bCs/>
                 <w:noProof/>
               </w:rPr>
-              <w:t>Use case:</w:t>
+              <w:t xml:space="preserve">Use case: </w:t>
             </w:r>
             <w:r>
               <w:rPr>
                 <w:rStyle w:val="Hyperlink"/>
                 <w:noProof/>
               </w:rPr>
-              <w:t xml:space="preserve"> Product search.</w:t>
+              <w:t>Employee search.</w:t>
             </w:r>
             <w:r>
               <w:rPr>
@@ -1801,7 +2049,7 @@
                 <w:noProof/>
                 <w:webHidden/>
               </w:rPr>
-              <w:instrText xml:space="preserve"> PAGEREF _Toc65376153 \h </w:instrText>
+              <w:instrText xml:space="preserve"> PAGEREF _Toc65628082 \h </w:instrText>
             </w:r>
             <w:r>
               <w:rPr>
@@ -1821,7 +2069,7 @@
                 <w:noProof/>
                 <w:webHidden/>
               </w:rPr>
-              <w:t>6</w:t>
+              <w:t>8</w:t>
             </w:r>
             <w:r>
               <w:rPr>
@@ -1836,13 +2084,28 @@
           <w:pPr>
             <w:pStyle w:val="TOC3"/>
             <w:tabs>
+              <w:tab w:val="left" w:pos="1100"/>
               <w:tab w:val="right" w:leader="dot" w:pos="9396"/>
             </w:tabs>
             <w:rPr>
               <w:noProof/>
             </w:rPr>
           </w:pPr>
-          <w:hyperlink w:anchor="_Toc65376154" w:history="1">
+          <w:hyperlink w:anchor="_Toc65628083" w:history="1">
+            <w:r>
+              <w:rPr>
+                <w:rStyle w:val="Hyperlink"/>
+                <w:b/>
+                <w:noProof/>
+              </w:rPr>
+              <w:t>11.</w:t>
+            </w:r>
+            <w:r>
+              <w:rPr>
+                <w:noProof/>
+              </w:rPr>
+              <w:tab/>
+            </w:r>
             <w:r>
               <w:rPr>
                 <w:rStyle w:val="Hyperlink"/>
@@ -1850,14 +2113,14 @@
                 <w:bCs/>
                 <w:noProof/>
               </w:rPr>
-              <w:t>Use case:</w:t>
+              <w:t xml:space="preserve">Use case: </w:t>
             </w:r>
             <w:r>
               <w:rPr>
                 <w:rStyle w:val="Hyperlink"/>
                 <w:noProof/>
               </w:rPr>
-              <w:t xml:space="preserve"> View employee statistics.</w:t>
+              <w:t>Log Out.</w:t>
             </w:r>
             <w:r>
               <w:rPr>
@@ -1878,7 +2141,7 @@
                 <w:noProof/>
                 <w:webHidden/>
               </w:rPr>
-              <w:instrText xml:space="preserve"> PAGEREF _Toc65376154 \h </w:instrText>
+              <w:instrText xml:space="preserve"> PAGEREF _Toc65628083 \h </w:instrText>
             </w:r>
             <w:r>
               <w:rPr>
@@ -1898,161 +2161,7 @@
                 <w:noProof/>
                 <w:webHidden/>
               </w:rPr>
-              <w:t>6</w:t>
-            </w:r>
-            <w:r>
-              <w:rPr>
-                <w:noProof/>
-                <w:webHidden/>
-              </w:rPr>
-              <w:fldChar w:fldCharType="end"/>
-            </w:r>
-          </w:hyperlink>
-        </w:p>
-        <w:p>
-          <w:pPr>
-            <w:pStyle w:val="TOC3"/>
-            <w:tabs>
-              <w:tab w:val="right" w:leader="dot" w:pos="9396"/>
-            </w:tabs>
-            <w:rPr>
-              <w:noProof/>
-            </w:rPr>
-          </w:pPr>
-          <w:hyperlink w:anchor="_Toc65376155" w:history="1">
-            <w:r>
-              <w:rPr>
-                <w:rStyle w:val="Hyperlink"/>
-                <w:b/>
-                <w:bCs/>
-                <w:noProof/>
-              </w:rPr>
-              <w:t>Use case:</w:t>
-            </w:r>
-            <w:r>
-              <w:rPr>
-                <w:rStyle w:val="Hyperlink"/>
-                <w:noProof/>
-              </w:rPr>
-              <w:t xml:space="preserve"> Employee search.</w:t>
-            </w:r>
-            <w:r>
-              <w:rPr>
-                <w:noProof/>
-                <w:webHidden/>
-              </w:rPr>
-              <w:tab/>
-            </w:r>
-            <w:r>
-              <w:rPr>
-                <w:noProof/>
-                <w:webHidden/>
-              </w:rPr>
-              <w:fldChar w:fldCharType="begin"/>
-            </w:r>
-            <w:r>
-              <w:rPr>
-                <w:noProof/>
-                <w:webHidden/>
-              </w:rPr>
-              <w:instrText xml:space="preserve"> PAGEREF _Toc65376155 \h </w:instrText>
-            </w:r>
-            <w:r>
-              <w:rPr>
-                <w:noProof/>
-                <w:webHidden/>
-              </w:rPr>
-            </w:r>
-            <w:r>
-              <w:rPr>
-                <w:noProof/>
-                <w:webHidden/>
-              </w:rPr>
-              <w:fldChar w:fldCharType="separate"/>
-            </w:r>
-            <w:r>
-              <w:rPr>
-                <w:noProof/>
-                <w:webHidden/>
-              </w:rPr>
-              <w:t>6</w:t>
-            </w:r>
-            <w:r>
-              <w:rPr>
-                <w:noProof/>
-                <w:webHidden/>
-              </w:rPr>
-              <w:fldChar w:fldCharType="end"/>
-            </w:r>
-          </w:hyperlink>
-        </w:p>
-        <w:p>
-          <w:pPr>
-            <w:pStyle w:val="TOC3"/>
-            <w:tabs>
-              <w:tab w:val="right" w:leader="dot" w:pos="9396"/>
-            </w:tabs>
-            <w:rPr>
-              <w:noProof/>
-            </w:rPr>
-          </w:pPr>
-          <w:hyperlink w:anchor="_Toc65376156" w:history="1">
-            <w:r>
-              <w:rPr>
-                <w:rStyle w:val="Hyperlink"/>
-                <w:b/>
-                <w:bCs/>
-                <w:noProof/>
-              </w:rPr>
-              <w:t>Use case:</w:t>
-            </w:r>
-            <w:r>
-              <w:rPr>
-                <w:rStyle w:val="Hyperlink"/>
-                <w:noProof/>
-              </w:rPr>
-              <w:t xml:space="preserve"> Log out.</w:t>
-            </w:r>
-            <w:r>
-              <w:rPr>
-                <w:noProof/>
-                <w:webHidden/>
-              </w:rPr>
-              <w:tab/>
-            </w:r>
-            <w:r>
-              <w:rPr>
-                <w:noProof/>
-                <w:webHidden/>
-              </w:rPr>
-              <w:fldChar w:fldCharType="begin"/>
-            </w:r>
-            <w:r>
-              <w:rPr>
-                <w:noProof/>
-                <w:webHidden/>
-              </w:rPr>
-              <w:instrText xml:space="preserve"> PAGEREF _Toc65376156 \h </w:instrText>
-            </w:r>
-            <w:r>
-              <w:rPr>
-                <w:noProof/>
-                <w:webHidden/>
-              </w:rPr>
-            </w:r>
-            <w:r>
-              <w:rPr>
-                <w:noProof/>
-                <w:webHidden/>
-              </w:rPr>
-              <w:fldChar w:fldCharType="separate"/>
-            </w:r>
-            <w:r>
-              <w:rPr>
-                <w:noProof/>
-                <w:webHidden/>
-              </w:rPr>
-              <w:t>7</w:t>
+              <w:t>8</w:t>
             </w:r>
             <w:r>
               <w:rPr>
@@ -2073,7 +2182,7 @@
               <w:noProof/>
             </w:rPr>
           </w:pPr>
-          <w:hyperlink w:anchor="_Toc65376157" w:history="1">
+          <w:hyperlink w:anchor="_Toc65628084" w:history="1">
             <w:r>
               <w:rPr>
                 <w:rStyle w:val="Hyperlink"/>
@@ -2100,7 +2209,7 @@
                 <w:noProof/>
                 <w:webHidden/>
               </w:rPr>
-              <w:instrText xml:space="preserve"> PAGEREF _Toc65376157 \h </w:instrText>
+              <w:instrText xml:space="preserve"> PAGEREF _Toc65628084 \h </w:instrText>
             </w:r>
             <w:r>
               <w:rPr>
@@ -2120,7 +2229,7 @@
                 <w:noProof/>
                 <w:webHidden/>
               </w:rPr>
-              <w:t>8</w:t>
+              <w:t>9</w:t>
             </w:r>
             <w:r>
               <w:rPr>
@@ -2141,7 +2250,7 @@
               <w:noProof/>
             </w:rPr>
           </w:pPr>
-          <w:hyperlink w:anchor="_Toc65376158" w:history="1">
+          <w:hyperlink w:anchor="_Toc65628085" w:history="1">
             <w:r>
               <w:rPr>
                 <w:rStyle w:val="Hyperlink"/>
@@ -2168,7 +2277,7 @@
                 <w:noProof/>
                 <w:webHidden/>
               </w:rPr>
-              <w:instrText xml:space="preserve"> PAGEREF _Toc65376158 \h </w:instrText>
+              <w:instrText xml:space="preserve"> PAGEREF _Toc65628085 \h </w:instrText>
             </w:r>
             <w:r>
               <w:rPr>
@@ -2188,7 +2297,7 @@
                 <w:noProof/>
                 <w:webHidden/>
               </w:rPr>
-              <w:t>12</w:t>
+              <w:t>13</w:t>
             </w:r>
             <w:r>
               <w:rPr>
@@ -2224,7 +2333,7 @@
           <w:rFonts w:eastAsiaTheme="minorEastAsia"/>
         </w:rPr>
       </w:pPr>
-      <w:bookmarkStart w:id="0" w:name="_Toc65376139"/>
+      <w:bookmarkStart w:id="0" w:name="_Toc65628066"/>
       <w:r>
         <w:rPr>
           <w:rFonts w:eastAsiaTheme="minorEastAsia"/>
@@ -2244,7 +2353,7 @@
       <w:pPr>
         <w:pStyle w:val="Heading2"/>
       </w:pPr>
-      <w:bookmarkStart w:id="1" w:name="_Toc65376140"/>
+      <w:bookmarkStart w:id="1" w:name="_Toc65628067"/>
       <w:r>
         <w:t>Actor</w:t>
       </w:r>
@@ -2324,7 +2433,10 @@
           </w:tcPr>
           <w:p>
             <w:r>
-              <w:t>HR Administration</w:t>
+              <w:t>HR Admi</w:t>
+            </w:r>
+            <w:r>
+              <w:t>n</w:t>
             </w:r>
           </w:p>
         </w:tc>
@@ -2337,7 +2449,16 @@
               <w:cnfStyle w:val="000000100000" w:firstRow="0" w:lastRow="0" w:firstColumn="0" w:lastColumn="0" w:oddVBand="0" w:evenVBand="0" w:oddHBand="1" w:evenHBand="0" w:firstRowFirstColumn="0" w:firstRowLastColumn="0" w:lastRowFirstColumn="0" w:lastRowLastColumn="0"/>
             </w:pPr>
             <w:r>
-              <w:t>Manage employees: adding employees removing employees and assigning shift to employees</w:t>
+              <w:t xml:space="preserve">Manage employees: adding employees </w:t>
+            </w:r>
+            <w:r>
+              <w:t xml:space="preserve">and </w:t>
+            </w:r>
+            <w:r>
+              <w:t>removing employees</w:t>
+            </w:r>
+            <w:r>
+              <w:t>.</w:t>
             </w:r>
           </w:p>
         </w:tc>
@@ -2350,7 +2471,10 @@
           </w:tcPr>
           <w:p>
             <w:r>
-              <w:t>Management</w:t>
+              <w:t xml:space="preserve">Department </w:t>
+            </w:r>
+            <w:r>
+              <w:t>manager</w:t>
             </w:r>
           </w:p>
         </w:tc>
@@ -2369,7 +2493,19 @@
               <w:t>employees’</w:t>
             </w:r>
             <w:r>
-              <w:t xml:space="preserve"> statistic and stock statistic.</w:t>
+              <w:t xml:space="preserve"> statistic and </w:t>
+            </w:r>
+            <w:r>
+              <w:t xml:space="preserve">assign </w:t>
+            </w:r>
+            <w:r>
+              <w:t xml:space="preserve">work shift to store </w:t>
+            </w:r>
+            <w:r>
+              <w:t>employees</w:t>
+            </w:r>
+            <w:r>
+              <w:t>.</w:t>
             </w:r>
           </w:p>
         </w:tc>
@@ -2385,7 +2521,7 @@
           </w:tcPr>
           <w:p>
             <w:r>
-              <w:t>Depot worker</w:t>
+              <w:t>Stock manager</w:t>
             </w:r>
           </w:p>
         </w:tc>
@@ -2398,6 +2534,41 @@
               <w:cnfStyle w:val="000000100000" w:firstRow="0" w:lastRow="0" w:firstColumn="0" w:lastColumn="0" w:oddVBand="0" w:evenVBand="0" w:oddHBand="1" w:evenHBand="0" w:firstRowFirstColumn="0" w:firstRowLastColumn="0" w:lastRowFirstColumn="0" w:lastRowLastColumn="0"/>
             </w:pPr>
             <w:r>
+              <w:t xml:space="preserve">See stock statistic and assign </w:t>
+            </w:r>
+            <w:r>
+              <w:t xml:space="preserve">work shift to </w:t>
+            </w:r>
+            <w:r>
+              <w:t>stock employees</w:t>
+            </w:r>
+          </w:p>
+        </w:tc>
+      </w:tr>
+      <w:tr>
+        <w:tc>
+          <w:tcPr>
+            <w:cnfStyle w:val="001000000000" w:firstRow="0" w:lastRow="0" w:firstColumn="1" w:lastColumn="0" w:oddVBand="0" w:evenVBand="0" w:oddHBand="0" w:evenHBand="0" w:firstRowFirstColumn="0" w:firstRowLastColumn="0" w:lastRowFirstColumn="0" w:lastRowLastColumn="0"/>
+            <w:tcW w:w="4698" w:type="dxa"/>
+          </w:tcPr>
+          <w:p>
+            <w:r>
+              <w:t>Stock</w:t>
+            </w:r>
+            <w:r>
+              <w:t xml:space="preserve"> worker</w:t>
+            </w:r>
+          </w:p>
+        </w:tc>
+        <w:tc>
+          <w:tcPr>
+            <w:tcW w:w="4698" w:type="dxa"/>
+          </w:tcPr>
+          <w:p>
+            <w:pPr>
+              <w:cnfStyle w:val="000000000000" w:firstRow="0" w:lastRow="0" w:firstColumn="0" w:lastColumn="0" w:oddVBand="0" w:evenVBand="0" w:oddHBand="0" w:evenHBand="0" w:firstRowFirstColumn="0" w:firstRowLastColumn="0" w:lastRowFirstColumn="0" w:lastRowLastColumn="0"/>
+            </w:pPr>
+            <w:r>
               <w:t>See restock request.</w:t>
             </w:r>
           </w:p>
@@ -2409,7 +2580,7 @@
       <w:pPr>
         <w:pStyle w:val="Heading2"/>
       </w:pPr>
-      <w:bookmarkStart w:id="2" w:name="_Toc65376141"/>
+      <w:bookmarkStart w:id="2" w:name="_Toc65628068"/>
       <w:r>
         <w:t>Data constraints</w:t>
       </w:r>
@@ -2526,7 +2697,7 @@
         <w:t xml:space="preserve">The </w:t>
       </w:r>
       <w:r>
-        <w:t xml:space="preserve">HR administration </w:t>
+        <w:t xml:space="preserve">HR admin </w:t>
       </w:r>
       <w:r>
         <w:t xml:space="preserve">should be able to </w:t>
@@ -2556,10 +2727,7 @@
         <w:t xml:space="preserve"> contract</w:t>
       </w:r>
       <w:r>
-        <w:t xml:space="preserve">, assign shift to </w:t>
-      </w:r>
-      <w:r>
-        <w:t xml:space="preserve">employees </w:t>
+        <w:t xml:space="preserve"> </w:t>
       </w:r>
       <w:r>
         <w:t xml:space="preserve">and </w:t>
@@ -2648,13 +2816,8 @@
           <w:numId w:val="1"/>
         </w:numPr>
       </w:pPr>
-      <w:proofErr w:type="gramStart"/>
-      <w:r>
-        <w:t>80%</w:t>
-      </w:r>
-      <w:proofErr w:type="gramEnd"/>
-      <w:r>
-        <w:t xml:space="preserve"> contract: 3</w:t>
+      <w:r>
+        <w:t>80% contract: 3</w:t>
       </w:r>
       <w:r>
         <w:t>2</w:t>
@@ -2738,7 +2901,10 @@
         </w:numPr>
       </w:pPr>
       <w:r>
-        <w:t xml:space="preserve">Management should be able to see </w:t>
+        <w:t>Department manager</w:t>
+      </w:r>
+      <w:r>
+        <w:t xml:space="preserve"> should be able to see </w:t>
       </w:r>
       <w:r>
         <w:t xml:space="preserve">statistics about </w:t>
@@ -2750,13 +2916,16 @@
         <w:t>dual</w:t>
       </w:r>
       <w:r>
+        <w:t xml:space="preserve"> store</w:t>
+      </w:r>
+      <w:r>
         <w:t xml:space="preserve"> employee and </w:t>
       </w:r>
       <w:r>
-        <w:t>stock</w:t>
-      </w:r>
-      <w:r>
-        <w:t>.</w:t>
+        <w:t xml:space="preserve">assign </w:t>
+      </w:r>
+      <w:r>
+        <w:t>work shift to store employees.</w:t>
       </w:r>
     </w:p>
     <w:p>
@@ -2768,7 +2937,31 @@
         </w:numPr>
       </w:pPr>
       <w:r>
-        <w:t>Last depot workers should be able to see data about stock and incoming shelf restock requests</w:t>
+        <w:t xml:space="preserve">Stock manager should be able to see </w:t>
+      </w:r>
+      <w:r>
+        <w:t xml:space="preserve">statistic about the individual stock </w:t>
+      </w:r>
+      <w:r>
+        <w:t xml:space="preserve">employee and assign work shift to </w:t>
+      </w:r>
+      <w:r>
+        <w:t>stock employees.</w:t>
+      </w:r>
+    </w:p>
+    <w:p>
+      <w:pPr>
+        <w:pStyle w:val="ListParagraph"/>
+        <w:numPr>
+          <w:ilvl w:val="0"/>
+          <w:numId w:val="1"/>
+        </w:numPr>
+      </w:pPr>
+      <w:r>
+        <w:t>Stock</w:t>
+      </w:r>
+      <w:r>
+        <w:t xml:space="preserve"> workers should be able to see data about stock and incoming shelf restock requests</w:t>
       </w:r>
       <w:r>
         <w:t>.</w:t>
@@ -2787,7 +2980,21 @@
           <w:b/>
           <w:bCs/>
         </w:rPr>
-        <w:t>For the employees we should store:</w:t>
+        <w:t xml:space="preserve">For </w:t>
+      </w:r>
+      <w:r>
+        <w:rPr>
+          <w:b/>
+          <w:bCs/>
+        </w:rPr>
+        <w:t>all the</w:t>
+      </w:r>
+      <w:r>
+        <w:rPr>
+          <w:b/>
+          <w:bCs/>
+        </w:rPr>
+        <w:t xml:space="preserve"> employees we should store:</w:t>
       </w:r>
     </w:p>
     <w:p>
@@ -2799,7 +3006,7 @@
         </w:numPr>
       </w:pPr>
       <w:r>
-        <w:t>First Name.</w:t>
+        <w:t>First name</w:t>
       </w:r>
     </w:p>
     <w:p>
@@ -2811,7 +3018,7 @@
         </w:numPr>
       </w:pPr>
       <w:r>
-        <w:t>Last name.</w:t>
+        <w:t>Last name</w:t>
       </w:r>
     </w:p>
     <w:p>
@@ -2823,7 +3030,7 @@
         </w:numPr>
       </w:pPr>
       <w:r>
-        <w:t>Gender.</w:t>
+        <w:t>Address (street, street number, zip code, town, country)</w:t>
       </w:r>
     </w:p>
     <w:p>
@@ -2835,7 +3042,7 @@
         </w:numPr>
       </w:pPr>
       <w:r>
-        <w:t>Date of birth.</w:t>
+        <w:t>Personal e-mail address</w:t>
       </w:r>
     </w:p>
     <w:p>
@@ -2847,7 +3054,7 @@
         </w:numPr>
       </w:pPr>
       <w:r>
-        <w:t>BSN number/ Citizen ID number.</w:t>
+        <w:t>Username</w:t>
       </w:r>
     </w:p>
     <w:p>
@@ -2859,7 +3066,7 @@
         </w:numPr>
       </w:pPr>
       <w:r>
-        <w:t>Address.</w:t>
+        <w:t>Password</w:t>
       </w:r>
     </w:p>
     <w:p>
@@ -2871,7 +3078,7 @@
         </w:numPr>
       </w:pPr>
       <w:r>
-        <w:t>E-mail.</w:t>
+        <w:t>Date of birth</w:t>
       </w:r>
     </w:p>
     <w:p>
@@ -2883,7 +3090,7 @@
         </w:numPr>
       </w:pPr>
       <w:r>
-        <w:t>Phone number.</w:t>
+        <w:t>Date of first working day</w:t>
       </w:r>
     </w:p>
     <w:p>
@@ -2895,7 +3102,7 @@
         </w:numPr>
       </w:pPr>
       <w:r>
-        <w:t>Type of contract.</w:t>
+        <w:t>BSN number</w:t>
       </w:r>
     </w:p>
     <w:p>
@@ -2907,7 +3114,145 @@
         </w:numPr>
       </w:pPr>
       <w:r>
-        <w:t>Hourly wage.</w:t>
+        <w:lastRenderedPageBreak/>
+        <w:t>Emergency telephone number</w:t>
+      </w:r>
+    </w:p>
+    <w:p>
+      <w:pPr>
+        <w:pStyle w:val="ListParagraph"/>
+        <w:numPr>
+          <w:ilvl w:val="0"/>
+          <w:numId w:val="26"/>
+        </w:numPr>
+      </w:pPr>
+      <w:r>
+        <w:t>Bank account number</w:t>
+      </w:r>
+    </w:p>
+    <w:p>
+      <w:pPr>
+        <w:pStyle w:val="ListParagraph"/>
+        <w:numPr>
+          <w:ilvl w:val="0"/>
+          <w:numId w:val="26"/>
+        </w:numPr>
+      </w:pPr>
+      <w:r>
+        <w:t>Hourly wage</w:t>
+      </w:r>
+    </w:p>
+    <w:p>
+      <w:pPr>
+        <w:pStyle w:val="ListParagraph"/>
+        <w:numPr>
+          <w:ilvl w:val="0"/>
+          <w:numId w:val="26"/>
+        </w:numPr>
+      </w:pPr>
+      <w:r>
+        <w:t>Department(s)</w:t>
+      </w:r>
+    </w:p>
+    <w:p>
+      <w:pPr>
+        <w:pStyle w:val="ListParagraph"/>
+        <w:numPr>
+          <w:ilvl w:val="0"/>
+          <w:numId w:val="26"/>
+        </w:numPr>
+      </w:pPr>
+      <w:r>
+        <w:t>Position</w:t>
+      </w:r>
+    </w:p>
+    <w:p>
+      <w:pPr>
+        <w:pStyle w:val="ListParagraph"/>
+        <w:numPr>
+          <w:ilvl w:val="0"/>
+          <w:numId w:val="26"/>
+        </w:numPr>
+      </w:pPr>
+      <w:r>
+        <w:t>Level</w:t>
+      </w:r>
+    </w:p>
+    <w:p>
+      <w:pPr>
+        <w:pStyle w:val="ListParagraph"/>
+        <w:numPr>
+          <w:ilvl w:val="0"/>
+          <w:numId w:val="26"/>
+        </w:numPr>
+      </w:pPr>
+      <w:r>
+        <w:t>Photo</w:t>
+      </w:r>
+    </w:p>
+    <w:p>
+      <w:pPr>
+        <w:pStyle w:val="ListParagraph"/>
+        <w:numPr>
+          <w:ilvl w:val="0"/>
+          <w:numId w:val="26"/>
+        </w:numPr>
+      </w:pPr>
+      <w:r>
+        <w:t>Availability</w:t>
+      </w:r>
+    </w:p>
+    <w:p>
+      <w:pPr>
+        <w:pStyle w:val="ListParagraph"/>
+        <w:numPr>
+          <w:ilvl w:val="0"/>
+          <w:numId w:val="26"/>
+        </w:numPr>
+      </w:pPr>
+      <w:r>
+        <w:t>FTE</w:t>
+      </w:r>
+    </w:p>
+    <w:p>
+      <w:pPr>
+        <w:pStyle w:val="ListParagraph"/>
+        <w:numPr>
+          <w:ilvl w:val="0"/>
+          <w:numId w:val="26"/>
+        </w:numPr>
+      </w:pPr>
+      <w:r>
+        <w:t>Contract type</w:t>
+      </w:r>
+    </w:p>
+    <w:p>
+      <w:pPr>
+        <w:pStyle w:val="ListParagraph"/>
+        <w:numPr>
+          <w:ilvl w:val="0"/>
+          <w:numId w:val="26"/>
+        </w:numPr>
+      </w:pPr>
+      <w:proofErr w:type="gramStart"/>
+      <w:r>
+        <w:t>Contract</w:t>
+      </w:r>
+      <w:proofErr w:type="gramEnd"/>
+      <w:r>
+        <w:t xml:space="preserve"> start date</w:t>
+      </w:r>
+    </w:p>
+    <w:p>
+      <w:pPr>
+        <w:pStyle w:val="ListParagraph"/>
+        <w:numPr>
+          <w:ilvl w:val="0"/>
+          <w:numId w:val="26"/>
+        </w:numPr>
+      </w:pPr>
+      <w:r>
+        <w:t>Contract history information</w:t>
       </w:r>
     </w:p>
     <w:p>
@@ -2931,7 +3276,6 @@
         </w:rPr>
         <w:t xml:space="preserve">the </w:t>
       </w:r>
-      <w:proofErr w:type="gramStart"/>
       <w:r>
         <w:rPr>
           <w:b/>
@@ -2939,7 +3283,6 @@
         </w:rPr>
         <w:t>product</w:t>
       </w:r>
-      <w:proofErr w:type="gramEnd"/>
       <w:r>
         <w:rPr>
           <w:b/>
@@ -2972,7 +3315,6 @@
         </w:numPr>
       </w:pPr>
       <w:r>
-        <w:lastRenderedPageBreak/>
         <w:t>Price</w:t>
       </w:r>
       <w:r>
@@ -3017,7 +3359,7 @@
       <w:pPr>
         <w:pStyle w:val="Heading1"/>
       </w:pPr>
-      <w:bookmarkStart w:id="3" w:name="_Toc65376142"/>
+      <w:bookmarkStart w:id="3" w:name="_Toc65628069"/>
       <w:r>
         <w:t>F</w:t>
       </w:r>
@@ -3115,7 +3457,7 @@
         <w:rPr>
           <w:rStyle w:val="Strong"/>
         </w:rPr>
-        <w:t xml:space="preserve">FR-02: HR administration </w:t>
+        <w:t xml:space="preserve">FR-02: HR admin </w:t>
       </w:r>
       <w:r>
         <w:rPr>
@@ -3152,18 +3494,24 @@
         <w:rPr>
           <w:rStyle w:val="Strong"/>
         </w:rPr>
-        <w:t>: M</w:t>
+        <w:t xml:space="preserve">: </w:t>
       </w:r>
       <w:r>
         <w:rPr>
           <w:rStyle w:val="Strong"/>
         </w:rPr>
-        <w:t>anagement should be able to see</w:t>
+        <w:t>Department manager and stock manager</w:t>
       </w:r>
       <w:r>
         <w:rPr>
           <w:rStyle w:val="Strong"/>
         </w:rPr>
+        <w:t xml:space="preserve"> should be able to see</w:t>
+      </w:r>
+      <w:r>
+        <w:rPr>
+          <w:rStyle w:val="Strong"/>
+        </w:rPr>
         <w:t xml:space="preserve"> </w:t>
       </w:r>
       <w:r>
@@ -3189,24 +3537,67 @@
         <w:rPr>
           <w:rStyle w:val="Strong"/>
         </w:rPr>
+        <w:t>FR-04:</w:t>
+      </w:r>
+      <w:r>
+        <w:rPr>
+          <w:rStyle w:val="Strong"/>
+        </w:rPr>
+        <w:t xml:space="preserve"> Department </w:t>
+      </w:r>
+      <w:r>
+        <w:rPr>
+          <w:rStyle w:val="Strong"/>
+        </w:rPr>
+        <w:t>manager and stock manager should be able to assign work shift to employees</w:t>
+      </w:r>
+      <w:r>
+        <w:rPr>
+          <w:rStyle w:val="Strong"/>
+        </w:rPr>
+        <w:t>.</w:t>
+      </w:r>
+    </w:p>
+    <w:p>
+      <w:pPr>
+        <w:rPr>
+          <w:rStyle w:val="Strong"/>
+        </w:rPr>
+      </w:pPr>
+      <w:r>
+        <w:rPr>
+          <w:rStyle w:val="Strong"/>
+        </w:rPr>
         <w:t>FR-0</w:t>
       </w:r>
       <w:r>
         <w:rPr>
           <w:rStyle w:val="Strong"/>
         </w:rPr>
-        <w:t>4</w:t>
+        <w:t>5</w:t>
       </w:r>
       <w:r>
         <w:rPr>
           <w:rStyle w:val="Strong"/>
         </w:rPr>
-        <w:t>: Depot worker should be able to see restock reques</w:t>
+        <w:t xml:space="preserve">: </w:t>
       </w:r>
       <w:r>
         <w:rPr>
           <w:rStyle w:val="Strong"/>
         </w:rPr>
+        <w:t>Stock</w:t>
+      </w:r>
+      <w:r>
+        <w:rPr>
+          <w:rStyle w:val="Strong"/>
+        </w:rPr>
+        <w:t xml:space="preserve"> worker should be able to see restock reques</w:t>
+      </w:r>
+      <w:r>
+        <w:rPr>
+          <w:rStyle w:val="Strong"/>
+        </w:rPr>
         <w:t>t in the application.</w:t>
       </w:r>
     </w:p>
@@ -3214,9 +3605,11 @@
       <w:pPr>
         <w:pStyle w:val="Heading2"/>
       </w:pPr>
+      <w:bookmarkStart w:id="4" w:name="_Toc65628070"/>
       <w:r>
         <w:t>priority for this 6 weeks</w:t>
       </w:r>
+      <w:bookmarkEnd w:id="4"/>
     </w:p>
     <w:tbl>
       <w:tblPr>
@@ -3280,7 +3673,7 @@
               <w:rPr>
                 <w:rStyle w:val="Strong"/>
               </w:rPr>
-              <w:t>FR-02: HR administration should be able to manage employees.</w:t>
+              <w:t>FR-02: HR admin should be able to manage employees.</w:t>
             </w:r>
           </w:p>
         </w:tc>
@@ -3300,7 +3693,33 @@
               <w:rPr>
                 <w:rStyle w:val="Strong"/>
               </w:rPr>
-              <w:t>FR-03: Management should be able to see statistic about resources.</w:t>
+              <w:t xml:space="preserve">FR-03: </w:t>
+            </w:r>
+            <w:r>
+              <w:rPr>
+                <w:rStyle w:val="Strong"/>
+              </w:rPr>
+              <w:t>Department manager and stock manager should be able to see statistic about resources.</w:t>
+            </w:r>
+          </w:p>
+        </w:tc>
+      </w:tr>
+      <w:tr>
+        <w:tc>
+          <w:tcPr>
+            <w:tcW w:w="9396" w:type="dxa"/>
+          </w:tcPr>
+          <w:p>
+            <w:pPr>
+              <w:rPr>
+                <w:rStyle w:val="Strong"/>
+              </w:rPr>
+            </w:pPr>
+            <w:r>
+              <w:rPr>
+                <w:rStyle w:val="Strong"/>
+              </w:rPr>
+              <w:t>FR-04: Department manager and stock manager should be able to assign work shift to employees.</w:t>
             </w:r>
           </w:p>
         </w:tc>
@@ -3322,6 +3741,7 @@
           <w:bCs w:val="0"/>
         </w:rPr>
       </w:pPr>
+      <w:bookmarkStart w:id="5" w:name="_Toc65628071"/>
       <w:r>
         <w:rPr>
           <w:rStyle w:val="Strong"/>
@@ -3330,6 +3750,7 @@
         </w:rPr>
         <w:t>Priority after 6 weeks</w:t>
       </w:r>
+      <w:bookmarkEnd w:id="5"/>
     </w:p>
     <w:tbl>
       <w:tblPr>
@@ -3364,7 +3785,7 @@
                 <w:b/>
                 <w:bCs/>
               </w:rPr>
-              <w:t>4</w:t>
+              <w:t>5</w:t>
             </w:r>
             <w:r>
               <w:rPr>
@@ -3378,7 +3799,14 @@
                 <w:b/>
                 <w:bCs/>
               </w:rPr>
-              <w:t xml:space="preserve">Depot worker should be able to </w:t>
+              <w:t>Stock</w:t>
+            </w:r>
+            <w:r>
+              <w:rPr>
+                <w:b/>
+                <w:bCs/>
+              </w:rPr>
+              <w:t xml:space="preserve"> worker should be able to </w:t>
             </w:r>
             <w:r>
               <w:rPr>
@@ -3403,11 +3831,12 @@
       <w:pPr>
         <w:pStyle w:val="Heading1"/>
       </w:pPr>
-      <w:bookmarkStart w:id="4" w:name="_Toc65376143"/>
-      <w:r>
+      <w:bookmarkStart w:id="6" w:name="_Toc65628072"/>
+      <w:r>
+        <w:lastRenderedPageBreak/>
         <w:t>Use cases</w:t>
       </w:r>
-      <w:bookmarkEnd w:id="4"/>
+      <w:bookmarkEnd w:id="6"/>
     </w:p>
     <w:p>
       <w:pPr>
@@ -3421,7 +3850,7 @@
           <w:szCs w:val="24"/>
         </w:rPr>
       </w:pPr>
-      <w:bookmarkStart w:id="5" w:name="_Toc65376144"/>
+      <w:bookmarkStart w:id="7" w:name="_Toc65628073"/>
       <w:r>
         <w:rPr>
           <w:rStyle w:val="Heading4Char"/>
@@ -3449,7 +3878,7 @@
         </w:rPr>
         <w:t>.</w:t>
       </w:r>
-      <w:bookmarkEnd w:id="5"/>
+      <w:bookmarkEnd w:id="7"/>
     </w:p>
     <w:p>
       <w:r>
@@ -3480,7 +3909,25 @@
         <w:t>Actor:</w:t>
       </w:r>
       <w:r>
-        <w:t xml:space="preserve"> HR administration/ Management/ Depot-worker.</w:t>
+        <w:t xml:space="preserve"> HR admin/ </w:t>
+      </w:r>
+      <w:r>
+        <w:t>Department man</w:t>
+      </w:r>
+      <w:r>
+        <w:t xml:space="preserve">ager/ Stock </w:t>
+      </w:r>
+      <w:r>
+        <w:t>manager</w:t>
+      </w:r>
+      <w:r>
+        <w:t xml:space="preserve">/ </w:t>
+      </w:r>
+      <w:r>
+        <w:t xml:space="preserve">Stock </w:t>
+      </w:r>
+      <w:r>
+        <w:t>worker.</w:t>
       </w:r>
     </w:p>
     <w:p>
@@ -3507,7 +3954,30 @@
         </w:numPr>
       </w:pPr>
       <w:r>
-        <w:t>Open the application and choose a job position.</w:t>
+        <w:t>Actor</w:t>
+      </w:r>
+      <w:r>
+        <w:t xml:space="preserve"> opens the application</w:t>
+      </w:r>
+      <w:r>
+        <w:t>,</w:t>
+      </w:r>
+      <w:r>
+        <w:t xml:space="preserve"> </w:t>
+      </w:r>
+      <w:r>
+        <w:t xml:space="preserve">enters the username and </w:t>
+      </w:r>
+      <w:proofErr w:type="gramStart"/>
+      <w:r>
+        <w:t>password</w:t>
+      </w:r>
+      <w:proofErr w:type="gramEnd"/>
+      <w:r>
+        <w:t xml:space="preserve"> and confirms</w:t>
+      </w:r>
+      <w:r>
+        <w:t>.</w:t>
       </w:r>
     </w:p>
     <w:p>
@@ -3519,7 +3989,54 @@
         </w:numPr>
       </w:pPr>
       <w:r>
-        <w:t>Enter a username and password.</w:t>
+        <w:t>T</w:t>
+      </w:r>
+      <w:r>
+        <w:t xml:space="preserve">he </w:t>
+      </w:r>
+      <w:r>
+        <w:t>application</w:t>
+      </w:r>
+      <w:r>
+        <w:t xml:space="preserve"> </w:t>
+      </w:r>
+      <w:r>
+        <w:t>let the actor</w:t>
+      </w:r>
+      <w:r>
+        <w:t xml:space="preserve"> into the profile.</w:t>
+      </w:r>
+    </w:p>
+    <w:p>
+      <w:pPr>
+        <w:rPr>
+          <w:b/>
+          <w:bCs/>
+        </w:rPr>
+      </w:pPr>
+      <w:r>
+        <w:rPr>
+          <w:b/>
+          <w:bCs/>
+        </w:rPr>
+        <w:t>Extensions:</w:t>
+      </w:r>
+    </w:p>
+    <w:p>
+      <w:r>
+        <w:t>1</w:t>
+      </w:r>
+      <w:r>
+        <w:t xml:space="preserve">a: Enter </w:t>
+      </w:r>
+      <w:r>
+        <w:t>wrong username and password</w:t>
+      </w:r>
+      <w:r>
+        <w:t>.</w:t>
+      </w:r>
+      <w:r>
+        <w:t xml:space="preserve"> </w:t>
       </w:r>
     </w:p>
     <w:p>
@@ -3527,40 +4044,20 @@
         <w:pStyle w:val="ListParagraph"/>
         <w:numPr>
           <w:ilvl w:val="0"/>
-          <w:numId w:val="12"/>
+          <w:numId w:val="44"/>
         </w:numPr>
       </w:pPr>
       <w:r>
-        <w:t>The “login” button is pressed, and the user logs in into the profile.</w:t>
-      </w:r>
-    </w:p>
-    <w:p>
-      <w:pPr>
-        <w:rPr>
-          <w:b/>
-          <w:bCs/>
-        </w:rPr>
-      </w:pPr>
-      <w:r>
-        <w:rPr>
-          <w:b/>
-          <w:bCs/>
-        </w:rPr>
-        <w:t>Extensions:</w:t>
-      </w:r>
-    </w:p>
-    <w:p>
-      <w:pPr>
-        <w:ind w:left="360"/>
-      </w:pPr>
-      <w:r>
-        <w:t>2</w:t>
-      </w:r>
-      <w:r>
-        <w:t>a: Enter wrong username</w:t>
-      </w:r>
-      <w:r>
-        <w:t>.</w:t>
+        <w:t xml:space="preserve">Application </w:t>
+      </w:r>
+      <w:r>
+        <w:t>displays</w:t>
+      </w:r>
+      <w:r>
+        <w:t xml:space="preserve"> an </w:t>
+      </w:r>
+      <w:r>
+        <w:t>invalid credentials message.</w:t>
       </w:r>
     </w:p>
     <w:p>
@@ -3568,71 +4065,11 @@
         <w:pStyle w:val="ListParagraph"/>
         <w:numPr>
           <w:ilvl w:val="0"/>
-          <w:numId w:val="19"/>
+          <w:numId w:val="44"/>
         </w:numPr>
       </w:pPr>
-      <w:proofErr w:type="gramStart"/>
-      <w:r>
-        <w:t>Applic</w:t>
-      </w:r>
-      <w:r>
-        <w:t>ation display error message</w:t>
-      </w:r>
-      <w:proofErr w:type="gramEnd"/>
-      <w:r>
-        <w:t>.</w:t>
-      </w:r>
-    </w:p>
-    <w:p>
-      <w:pPr>
-        <w:pStyle w:val="ListParagraph"/>
-        <w:numPr>
-          <w:ilvl w:val="0"/>
-          <w:numId w:val="19"/>
-        </w:numPr>
-      </w:pPr>
-      <w:r>
-        <w:t>Return to MSS ste</w:t>
-      </w:r>
-      <w:r>
-        <w:t>p 2.</w:t>
-      </w:r>
-    </w:p>
-    <w:p>
-      <w:r>
-        <w:t xml:space="preserve">      </w:t>
-      </w:r>
-      <w:r>
-        <w:t>2b: Enter wrong password.</w:t>
-      </w:r>
-    </w:p>
-    <w:p>
-      <w:pPr>
-        <w:pStyle w:val="ListParagraph"/>
-        <w:numPr>
-          <w:ilvl w:val="0"/>
-          <w:numId w:val="20"/>
-        </w:numPr>
-      </w:pPr>
-      <w:proofErr w:type="gramStart"/>
-      <w:r>
-        <w:t>Application display error message</w:t>
-      </w:r>
-      <w:proofErr w:type="gramEnd"/>
-      <w:r>
-        <w:t>.</w:t>
-      </w:r>
-    </w:p>
-    <w:p>
-      <w:pPr>
-        <w:pStyle w:val="ListParagraph"/>
-        <w:numPr>
-          <w:ilvl w:val="0"/>
-          <w:numId w:val="20"/>
-        </w:numPr>
-      </w:pPr>
-      <w:r>
-        <w:t>Return to MSS step 2.</w:t>
+      <w:r>
+        <w:t>Returns to MSS step 1.</w:t>
       </w:r>
     </w:p>
     <w:p/>
@@ -3648,6 +4085,7 @@
           <w:szCs w:val="24"/>
         </w:rPr>
       </w:pPr>
+      <w:bookmarkStart w:id="8" w:name="_Toc65628074"/>
       <w:r>
         <w:rPr>
           <w:rStyle w:val="Heading4Char"/>
@@ -3675,6 +4113,7 @@
         </w:rPr>
         <w:t>.</w:t>
       </w:r>
+      <w:bookmarkEnd w:id="8"/>
     </w:p>
     <w:p>
       <w:r>
@@ -3711,7 +4150,33 @@
         <w:t xml:space="preserve"> HR </w:t>
       </w:r>
       <w:r>
-        <w:t>administration.</w:t>
+        <w:t>admin.</w:t>
+      </w:r>
+    </w:p>
+    <w:p>
+      <w:r>
+        <w:rPr>
+          <w:b/>
+          <w:bCs/>
+        </w:rPr>
+        <w:t>P</w:t>
+      </w:r>
+      <w:r>
+        <w:rPr>
+          <w:b/>
+          <w:bCs/>
+        </w:rPr>
+        <w:t>re</w:t>
+      </w:r>
+      <w:r>
+        <w:rPr>
+          <w:b/>
+          <w:bCs/>
+        </w:rPr>
+        <w:t xml:space="preserve">-condition: </w:t>
+      </w:r>
+      <w:r>
+        <w:t>must log in as HR admin.</w:t>
       </w:r>
     </w:p>
     <w:p>
@@ -3757,15 +4222,6 @@
         <w:t>s</w:t>
       </w:r>
       <w:r>
-        <w:t xml:space="preserve"> in the </w:t>
-      </w:r>
-      <w:r>
-        <w:t>register</w:t>
-      </w:r>
-      <w:r>
-        <w:t xml:space="preserve"> tab</w:t>
-      </w:r>
-      <w:r>
         <w:t>.</w:t>
       </w:r>
     </w:p>
@@ -3804,7 +4260,10 @@
     </w:p>
     <w:p>
       <w:pPr>
-        <w:ind w:left="360"/>
+        <w:rPr>
+          <w:b/>
+          <w:bCs/>
+        </w:rPr>
       </w:pPr>
       <w:r>
         <w:t>1a:</w:t>
@@ -3824,7 +4283,6 @@
       <w:r>
         <w:t xml:space="preserve"> information </w:t>
       </w:r>
-      <w:proofErr w:type="gramStart"/>
       <w:r>
         <w:t>has</w:t>
       </w:r>
@@ -3835,11 +4293,7 @@
         <w:t xml:space="preserve"> been</w:t>
       </w:r>
       <w:r>
-        <w:t xml:space="preserve"> filled in</w:t>
-      </w:r>
-      <w:proofErr w:type="gramEnd"/>
-      <w:r>
-        <w:t>.</w:t>
+        <w:t xml:space="preserve"> filled in.</w:t>
       </w:r>
     </w:p>
     <w:p>
@@ -3881,20 +4335,12 @@
         <w:t>Retur</w:t>
       </w:r>
       <w:r>
-        <w:t xml:space="preserve">ns to MSS step </w:t>
-      </w:r>
-      <w:proofErr w:type="gramStart"/>
-      <w:r>
-        <w:t>1</w:t>
-      </w:r>
-      <w:proofErr w:type="gramEnd"/>
-      <w:r>
-        <w:t>.</w:t>
-      </w:r>
-    </w:p>
-    <w:p>
-      <w:r>
-        <w:t xml:space="preserve">      1b:</w:t>
+        <w:t>ns to MSS step 1.</w:t>
+      </w:r>
+    </w:p>
+    <w:p>
+      <w:r>
+        <w:t>1b:</w:t>
       </w:r>
       <w:r>
         <w:t xml:space="preserve"> </w:t>
@@ -3951,15 +4397,7 @@
         </w:numPr>
       </w:pPr>
       <w:r>
-        <w:t xml:space="preserve">Returns to MSS step </w:t>
-      </w:r>
-      <w:proofErr w:type="gramStart"/>
-      <w:r>
-        <w:t>1</w:t>
-      </w:r>
-      <w:proofErr w:type="gramEnd"/>
-      <w:r>
-        <w:t>.</w:t>
+        <w:t>Returns to MSS step 1.</w:t>
       </w:r>
     </w:p>
     <w:p/>
@@ -3975,6 +4413,7 @@
           <w:szCs w:val="24"/>
         </w:rPr>
       </w:pPr>
+      <w:bookmarkStart w:id="9" w:name="_Toc65628075"/>
       <w:r>
         <w:rPr>
           <w:rStyle w:val="Heading4Char"/>
@@ -4002,6 +4441,7 @@
         </w:rPr>
         <w:t>.</w:t>
       </w:r>
+      <w:bookmarkEnd w:id="9"/>
     </w:p>
     <w:p>
       <w:r>
@@ -4035,7 +4475,19 @@
         <w:t>Actor:</w:t>
       </w:r>
       <w:r>
-        <w:t xml:space="preserve"> HR administration.</w:t>
+        <w:t xml:space="preserve"> HR admin.</w:t>
+      </w:r>
+    </w:p>
+    <w:p>
+      <w:r>
+        <w:rPr>
+          <w:b/>
+          <w:bCs/>
+        </w:rPr>
+        <w:t xml:space="preserve">Pre-condition: </w:t>
+      </w:r>
+      <w:r>
+        <w:t>must log in as HR admin.</w:t>
       </w:r>
     </w:p>
     <w:p>
@@ -4062,6 +4514,7 @@
         </w:numPr>
       </w:pPr>
       <w:r>
+        <w:lastRenderedPageBreak/>
         <w:t>Actors</w:t>
       </w:r>
       <w:r>
@@ -4069,9 +4522,6 @@
       </w:r>
       <w:r>
         <w:t>and confirms remove</w:t>
-      </w:r>
-      <w:r>
-        <w:t xml:space="preserve"> in the remove tab</w:t>
       </w:r>
       <w:r>
         <w:t>.</w:t>
@@ -4117,6 +4567,7 @@
           <w:szCs w:val="24"/>
         </w:rPr>
       </w:pPr>
+      <w:bookmarkStart w:id="10" w:name="_Toc65628076"/>
       <w:r>
         <w:rPr>
           <w:rStyle w:val="Heading4Char"/>
@@ -4144,32 +4595,41 @@
         </w:rPr>
         <w:t>.</w:t>
       </w:r>
-    </w:p>
-    <w:p>
-      <w:pPr>
-        <w:rPr>
-          <w:rFonts w:ascii="Century Schoolbook" w:eastAsia="Times New Roman" w:hAnsi="Century Schoolbook" w:cs="Times New Roman"/>
-        </w:rPr>
-      </w:pPr>
-      <w:r>
+      <w:bookmarkEnd w:id="10"/>
+    </w:p>
+    <w:p>
+      <w:pPr>
         <w:rPr>
           <w:rFonts w:ascii="Century Schoolbook" w:eastAsia="Times New Roman" w:hAnsi="Century Schoolbook" w:cs="Times New Roman"/>
           <w:b/>
         </w:rPr>
-        <w:t>Related:</w:t>
-      </w:r>
-      <w:r>
-        <w:rPr>
-          <w:rFonts w:ascii="Century Schoolbook" w:eastAsia="Times New Roman" w:hAnsi="Century Schoolbook" w:cs="Times New Roman"/>
-        </w:rPr>
-        <w:t xml:space="preserve"> </w:t>
-      </w:r>
+      </w:pPr>
       <w:r>
         <w:rPr>
           <w:rFonts w:ascii="Century Schoolbook" w:eastAsia="Times New Roman" w:hAnsi="Century Schoolbook" w:cs="Times New Roman"/>
           <w:bCs/>
         </w:rPr>
-        <w:t>FR-02.</w:t>
+        <w:t>Related:</w:t>
+      </w:r>
+      <w:r>
+        <w:rPr>
+          <w:rFonts w:ascii="Century Schoolbook" w:eastAsia="Times New Roman" w:hAnsi="Century Schoolbook" w:cs="Times New Roman"/>
+        </w:rPr>
+        <w:t xml:space="preserve"> </w:t>
+      </w:r>
+      <w:r>
+        <w:rPr>
+          <w:rFonts w:ascii="Century Schoolbook" w:eastAsia="Times New Roman" w:hAnsi="Century Schoolbook" w:cs="Times New Roman"/>
+          <w:b/>
+        </w:rPr>
+        <w:t>FR-0</w:t>
+      </w:r>
+      <w:r>
+        <w:rPr>
+          <w:rFonts w:ascii="Century Schoolbook" w:eastAsia="Times New Roman" w:hAnsi="Century Schoolbook" w:cs="Times New Roman"/>
+          <w:b/>
+        </w:rPr>
+        <w:t>3 and FR-04.</w:t>
       </w:r>
     </w:p>
     <w:p>
@@ -4200,6 +4660,51 @@
           <w:szCs w:val="21"/>
         </w:rPr>
         <w:t>Department manager</w:t>
+      </w:r>
+      <w:r>
+        <w:rPr>
+          <w:rFonts w:ascii="Century Schoolbook" w:eastAsia="Times New Roman" w:hAnsi="Century Schoolbook" w:cs="Segoe UI"/>
+          <w:sz w:val="21"/>
+          <w:szCs w:val="21"/>
+        </w:rPr>
+        <w:t>/ Stock ma</w:t>
+      </w:r>
+      <w:r>
+        <w:rPr>
+          <w:rFonts w:ascii="Century Schoolbook" w:eastAsia="Times New Roman" w:hAnsi="Century Schoolbook" w:cs="Segoe UI"/>
+          <w:sz w:val="21"/>
+          <w:szCs w:val="21"/>
+        </w:rPr>
+        <w:t>nager</w:t>
+      </w:r>
+      <w:r>
+        <w:rPr>
+          <w:rFonts w:ascii="Century Schoolbook" w:eastAsia="Times New Roman" w:hAnsi="Century Schoolbook" w:cs="Segoe UI"/>
+          <w:sz w:val="21"/>
+          <w:szCs w:val="21"/>
+        </w:rPr>
+        <w:t>.</w:t>
+      </w:r>
+    </w:p>
+    <w:p>
+      <w:r>
+        <w:rPr>
+          <w:b/>
+          <w:bCs/>
+        </w:rPr>
+        <w:t xml:space="preserve">Pre-condition: </w:t>
+      </w:r>
+      <w:r>
+        <w:t xml:space="preserve">must log in as </w:t>
+      </w:r>
+      <w:r>
+        <w:t xml:space="preserve">department manager or stock </w:t>
+      </w:r>
+      <w:r>
+        <w:t>manager</w:t>
+      </w:r>
+      <w:r>
+        <w:t>.</w:t>
       </w:r>
     </w:p>
     <w:p>
@@ -4250,21 +4755,7 @@
         <w:rPr>
           <w:rFonts w:ascii="Century Schoolbook" w:eastAsia="Times New Roman" w:hAnsi="Century Schoolbook" w:cs="Times New Roman"/>
         </w:rPr>
-        <w:t xml:space="preserve">System displays current week of the year and 10 following weeks to choose </w:t>
-      </w:r>
-      <w:proofErr w:type="gramStart"/>
-      <w:r>
-        <w:rPr>
-          <w:rFonts w:ascii="Century Schoolbook" w:eastAsia="Times New Roman" w:hAnsi="Century Schoolbook" w:cs="Times New Roman"/>
-        </w:rPr>
-        <w:t>from</w:t>
-      </w:r>
-      <w:proofErr w:type="gramEnd"/>
-      <w:r>
-        <w:rPr>
-          <w:rFonts w:ascii="Century Schoolbook" w:eastAsia="Times New Roman" w:hAnsi="Century Schoolbook" w:cs="Times New Roman"/>
-        </w:rPr>
-        <w:t>.</w:t>
+        <w:t>System displays current week of the year and 10 following weeks to choose from.</w:t>
       </w:r>
     </w:p>
     <w:p>
@@ -4282,14 +4773,14 @@
         <w:rPr>
           <w:rFonts w:ascii="Century Schoolbook" w:eastAsia="Times New Roman" w:hAnsi="Century Schoolbook" w:cs="Times New Roman"/>
         </w:rPr>
-        <w:t>Actor chooses “Week”, “Day” and “Shift type</w:t>
+        <w:t xml:space="preserve">Actor chooses “Week”, “Day” and “Shift </w:t>
       </w:r>
       <w:proofErr w:type="gramStart"/>
       <w:r>
         <w:rPr>
           <w:rFonts w:ascii="Century Schoolbook" w:eastAsia="Times New Roman" w:hAnsi="Century Schoolbook" w:cs="Times New Roman"/>
         </w:rPr>
-        <w:t>”(</w:t>
+        <w:t>type”(</w:t>
       </w:r>
       <w:proofErr w:type="gramEnd"/>
       <w:r>
@@ -4314,21 +4805,7 @@
         <w:rPr>
           <w:rFonts w:ascii="Century Schoolbook" w:eastAsia="Times New Roman" w:hAnsi="Century Schoolbook" w:cs="Times New Roman"/>
         </w:rPr>
-        <w:t xml:space="preserve">System shows assigned employees in one place and available employees with full and 80% contract and how many hours out of the maximum per week they </w:t>
-      </w:r>
-      <w:proofErr w:type="gramStart"/>
-      <w:r>
-        <w:rPr>
-          <w:rFonts w:ascii="Century Schoolbook" w:eastAsia="Times New Roman" w:hAnsi="Century Schoolbook" w:cs="Times New Roman"/>
-        </w:rPr>
-        <w:t>are assigned</w:t>
-      </w:r>
-      <w:proofErr w:type="gramEnd"/>
-      <w:r>
-        <w:rPr>
-          <w:rFonts w:ascii="Century Schoolbook" w:eastAsia="Times New Roman" w:hAnsi="Century Schoolbook" w:cs="Times New Roman"/>
-        </w:rPr>
-        <w:t xml:space="preserve"> with, depending on their contract, in another place.</w:t>
+        <w:t>System shows assigned employees in one place and available employees with full and 80% contract and how many hours out of the maximum per week they are assigned with, depending on their contract, in another place.</w:t>
       </w:r>
     </w:p>
     <w:p>
@@ -4346,7 +4823,6 @@
         <w:rPr>
           <w:rFonts w:ascii="Century Schoolbook" w:eastAsia="Times New Roman" w:hAnsi="Century Schoolbook" w:cs="Times New Roman"/>
         </w:rPr>
-        <w:lastRenderedPageBreak/>
         <w:t>Actor needs to select one of the available employees and click “Assign” or one of the assigned employees and click “Remove”.</w:t>
       </w:r>
     </w:p>
@@ -4383,21 +4859,7 @@
         <w:rPr>
           <w:rFonts w:ascii="Century Schoolbook" w:eastAsia="Times New Roman" w:hAnsi="Century Schoolbook" w:cs="Times New Roman"/>
         </w:rPr>
-        <w:t xml:space="preserve">System updates the hours the employee </w:t>
-      </w:r>
-      <w:proofErr w:type="gramStart"/>
-      <w:r>
-        <w:rPr>
-          <w:rFonts w:ascii="Century Schoolbook" w:eastAsia="Times New Roman" w:hAnsi="Century Schoolbook" w:cs="Times New Roman"/>
-        </w:rPr>
-        <w:t>has been assigned</w:t>
-      </w:r>
-      <w:proofErr w:type="gramEnd"/>
-      <w:r>
-        <w:rPr>
-          <w:rFonts w:ascii="Century Schoolbook" w:eastAsia="Times New Roman" w:hAnsi="Century Schoolbook" w:cs="Times New Roman"/>
-        </w:rPr>
-        <w:t xml:space="preserve"> with in available employees for this Week/Day/Shift type by adding 4 hours.</w:t>
+        <w:t>System updates the hours the employee has been assigned with in available employees for this Week/Day/Shift type by adding 4 hours.</w:t>
       </w:r>
     </w:p>
     <w:p>
@@ -4476,21 +4938,7 @@
         <w:rPr>
           <w:rFonts w:ascii="Century Schoolbook" w:eastAsia="Times New Roman" w:hAnsi="Century Schoolbook" w:cs="Times New Roman"/>
         </w:rPr>
-        <w:t xml:space="preserve">5a: The selected employee </w:t>
-      </w:r>
-      <w:proofErr w:type="gramStart"/>
-      <w:r>
-        <w:rPr>
-          <w:rFonts w:ascii="Century Schoolbook" w:eastAsia="Times New Roman" w:hAnsi="Century Schoolbook" w:cs="Times New Roman"/>
-        </w:rPr>
-        <w:t>is already assigned</w:t>
-      </w:r>
-      <w:proofErr w:type="gramEnd"/>
-      <w:r>
-        <w:rPr>
-          <w:rFonts w:ascii="Century Schoolbook" w:eastAsia="Times New Roman" w:hAnsi="Century Schoolbook" w:cs="Times New Roman"/>
-        </w:rPr>
-        <w:t xml:space="preserve"> for 8 hours (2 shifts) for the selected day</w:t>
+        <w:t>5a: The selected employee is already assigned for 8 hours (2 shifts) for the selected day</w:t>
       </w:r>
     </w:p>
     <w:p>
@@ -4586,21 +5034,14 @@
         <w:rPr>
           <w:rFonts w:ascii="Century Schoolbook" w:eastAsia="Times New Roman" w:hAnsi="Century Schoolbook" w:cs="Times New Roman"/>
         </w:rPr>
-        <w:t xml:space="preserve">ystem updates the hours the employee </w:t>
-      </w:r>
-      <w:proofErr w:type="gramStart"/>
+        <w:t xml:space="preserve">ystem updates the hours the employee has been assigned with in available employees for this Week/Day/Shift </w:t>
+      </w:r>
       <w:r>
         <w:rPr>
           <w:rFonts w:ascii="Century Schoolbook" w:eastAsia="Times New Roman" w:hAnsi="Century Schoolbook" w:cs="Times New Roman"/>
         </w:rPr>
-        <w:t>has been assigned</w:t>
-      </w:r>
-      <w:proofErr w:type="gramEnd"/>
-      <w:r>
-        <w:rPr>
-          <w:rFonts w:ascii="Century Schoolbook" w:eastAsia="Times New Roman" w:hAnsi="Century Schoolbook" w:cs="Times New Roman"/>
-        </w:rPr>
-        <w:t xml:space="preserve"> with in available employees for this Week/Day/Shift type by subtracting 4 hours.</w:t>
+        <w:lastRenderedPageBreak/>
+        <w:t>type by subtracting 4 hours.</w:t>
       </w:r>
       <w:r>
         <w:rPr>
@@ -4719,17 +5160,22 @@
         <w:rPr>
           <w:rFonts w:ascii="Century Schoolbook" w:eastAsia="Times New Roman" w:hAnsi="Century Schoolbook" w:cs="Times New Roman"/>
         </w:rPr>
-        <w:t>System doesn’t show assigned hours and maximum hours, doesn’t add hours or remove employee from available employees when this employee is assigned to a shift</w:t>
-      </w:r>
-    </w:p>
-    <w:p>
-      <w:pPr>
-        <w:ind w:left="1080"/>
-        <w:contextualSpacing/>
+        <w:t xml:space="preserve">System doesn’t show assigned hours and maximum hours, doesn’t add </w:t>
+      </w:r>
+      <w:proofErr w:type="gramStart"/>
+      <w:r>
         <w:rPr>
           <w:rFonts w:ascii="Century Schoolbook" w:eastAsia="Times New Roman" w:hAnsi="Century Schoolbook" w:cs="Times New Roman"/>
         </w:rPr>
-      </w:pPr>
+        <w:t>hours</w:t>
+      </w:r>
+      <w:proofErr w:type="gramEnd"/>
+      <w:r>
+        <w:rPr>
+          <w:rFonts w:ascii="Century Schoolbook" w:eastAsia="Times New Roman" w:hAnsi="Century Schoolbook" w:cs="Times New Roman"/>
+        </w:rPr>
+        <w:t xml:space="preserve"> or remove employee from available employees when this employee is assigned to a shift</w:t>
+      </w:r>
     </w:p>
     <w:p>
       <w:pPr>
@@ -4752,7 +5198,7 @@
           <w:szCs w:val="24"/>
         </w:rPr>
       </w:pPr>
-      <w:bookmarkStart w:id="6" w:name="_Toc65376149"/>
+      <w:bookmarkStart w:id="11" w:name="_Toc65628077"/>
       <w:r>
         <w:rPr>
           <w:rStyle w:val="Heading4Char"/>
@@ -4781,9 +5227,9 @@
           <w:sz w:val="24"/>
           <w:szCs w:val="24"/>
         </w:rPr>
-        <w:t>View shifts and assigned employees</w:t>
-      </w:r>
-      <w:bookmarkEnd w:id="6"/>
+        <w:t>View shifts</w:t>
+      </w:r>
+      <w:bookmarkEnd w:id="11"/>
     </w:p>
     <w:p>
       <w:pPr>
@@ -4795,31 +5241,93 @@
       <w:r>
         <w:rPr>
           <w:rFonts w:ascii="Century Schoolbook" w:eastAsia="Times New Roman" w:hAnsi="Century Schoolbook" w:cs="Times New Roman"/>
+        </w:rPr>
+        <w:t>Related:</w:t>
+      </w:r>
+      <w:r>
+        <w:rPr>
+          <w:rFonts w:ascii="Century Schoolbook" w:eastAsia="Times New Roman" w:hAnsi="Century Schoolbook" w:cs="Times New Roman"/>
+          <w:bCs/>
+        </w:rPr>
+        <w:t xml:space="preserve"> </w:t>
+      </w:r>
+      <w:r>
+        <w:rPr>
+          <w:rFonts w:ascii="Century Schoolbook" w:eastAsia="Times New Roman" w:hAnsi="Century Schoolbook" w:cs="Times New Roman"/>
+          <w:b/>
+        </w:rPr>
+        <w:t>FR-0</w:t>
+      </w:r>
+      <w:r>
+        <w:rPr>
+          <w:rFonts w:ascii="Century Schoolbook" w:eastAsia="Times New Roman" w:hAnsi="Century Schoolbook" w:cs="Times New Roman"/>
+          <w:b/>
+        </w:rPr>
+        <w:t>3 and FR-04</w:t>
+      </w:r>
+      <w:r>
+        <w:rPr>
+          <w:rFonts w:ascii="Century Schoolbook" w:eastAsia="Times New Roman" w:hAnsi="Century Schoolbook" w:cs="Times New Roman"/>
+          <w:b/>
+        </w:rPr>
+        <w:t>.</w:t>
+      </w:r>
+    </w:p>
+    <w:p>
+      <w:pPr>
+        <w:rPr>
+          <w:rFonts w:ascii="Century Schoolbook" w:eastAsia="Times New Roman" w:hAnsi="Century Schoolbook" w:cs="Times New Roman"/>
+        </w:rPr>
+      </w:pPr>
+      <w:r>
+        <w:rPr>
+          <w:rFonts w:ascii="Century Schoolbook" w:eastAsia="Times New Roman" w:hAnsi="Century Schoolbook" w:cs="Times New Roman"/>
+          <w:b/>
+        </w:rPr>
+        <w:t>Actor:</w:t>
+      </w:r>
+      <w:r>
+        <w:rPr>
+          <w:rFonts w:ascii="Century Schoolbook" w:eastAsia="Times New Roman" w:hAnsi="Century Schoolbook" w:cs="Times New Roman"/>
+        </w:rPr>
+        <w:t xml:space="preserve"> Department Manager</w:t>
+      </w:r>
+      <w:r>
+        <w:rPr>
+          <w:rFonts w:ascii="Century Schoolbook" w:eastAsia="Times New Roman" w:hAnsi="Century Schoolbook" w:cs="Times New Roman"/>
+        </w:rPr>
+        <w:t>/ Stock manager</w:t>
+      </w:r>
+      <w:r>
+        <w:rPr>
+          <w:rFonts w:ascii="Century Schoolbook" w:eastAsia="Times New Roman" w:hAnsi="Century Schoolbook" w:cs="Times New Roman"/>
+        </w:rPr>
+        <w:t>.</w:t>
+      </w:r>
+    </w:p>
+    <w:p>
+      <w:r>
+        <w:rPr>
           <w:b/>
           <w:bCs/>
         </w:rPr>
-        <w:t>Related:</w:t>
-      </w:r>
-      <w:r>
-        <w:rPr>
-          <w:rFonts w:ascii="Century Schoolbook" w:eastAsia="Times New Roman" w:hAnsi="Century Schoolbook" w:cs="Times New Roman"/>
-          <w:bCs/>
-        </w:rPr>
-        <w:t xml:space="preserve"> FR-02</w:t>
-      </w:r>
-      <w:r>
+        <w:t xml:space="preserve">Pre-condition: </w:t>
+      </w:r>
+      <w:r>
+        <w:t xml:space="preserve">must log in as </w:t>
+      </w:r>
+      <w:r>
+        <w:t>department manager or stock manager</w:t>
+      </w:r>
+      <w:r>
+        <w:t>.</w:t>
+      </w:r>
+    </w:p>
+    <w:p>
+      <w:pPr>
         <w:rPr>
           <w:rFonts w:ascii="Century Schoolbook" w:eastAsia="Times New Roman" w:hAnsi="Century Schoolbook" w:cs="Times New Roman"/>
           <w:b/>
-          <w:bCs/>
-        </w:rPr>
-        <w:t>.</w:t>
-      </w:r>
-    </w:p>
-    <w:p>
-      <w:pPr>
-        <w:rPr>
-          <w:rFonts w:ascii="Century Schoolbook" w:eastAsia="Times New Roman" w:hAnsi="Century Schoolbook" w:cs="Times New Roman"/>
         </w:rPr>
       </w:pPr>
       <w:r>
@@ -4827,28 +5335,6 @@
           <w:rFonts w:ascii="Century Schoolbook" w:eastAsia="Times New Roman" w:hAnsi="Century Schoolbook" w:cs="Times New Roman"/>
           <w:b/>
         </w:rPr>
-        <w:t>Actor:</w:t>
-      </w:r>
-      <w:r>
-        <w:rPr>
-          <w:rFonts w:ascii="Century Schoolbook" w:eastAsia="Times New Roman" w:hAnsi="Century Schoolbook" w:cs="Times New Roman"/>
-        </w:rPr>
-        <w:t xml:space="preserve"> Department Manager</w:t>
-      </w:r>
-    </w:p>
-    <w:p>
-      <w:pPr>
-        <w:rPr>
-          <w:rFonts w:ascii="Century Schoolbook" w:eastAsia="Times New Roman" w:hAnsi="Century Schoolbook" w:cs="Times New Roman"/>
-          <w:b/>
-        </w:rPr>
-      </w:pPr>
-      <w:r>
-        <w:rPr>
-          <w:rFonts w:ascii="Century Schoolbook" w:eastAsia="Times New Roman" w:hAnsi="Century Schoolbook" w:cs="Times New Roman"/>
-          <w:b/>
-        </w:rPr>
-        <w:lastRenderedPageBreak/>
         <w:t xml:space="preserve">Main Success Scenario: </w:t>
       </w:r>
     </w:p>
@@ -4867,10 +5353,17 @@
         <w:rPr>
           <w:rFonts w:ascii="Century Schoolbook" w:eastAsia="Times New Roman" w:hAnsi="Century Schoolbook" w:cs="Times New Roman"/>
         </w:rPr>
-        <w:t xml:space="preserve">Actor clicks “View Shifts” tab page. </w:t>
-      </w:r>
-    </w:p>
-    <w:p>
+        <w:t xml:space="preserve">Actor clicks “View Shifts”. </w:t>
+      </w:r>
+    </w:p>
+    <w:p>
+      <w:pPr>
+        <w:pStyle w:val="ListParagraph"/>
+        <w:numPr>
+          <w:ilvl w:val="0"/>
+          <w:numId w:val="40"/>
+        </w:numPr>
+      </w:pPr>
       <w:r>
         <w:rPr>
           <w:rFonts w:ascii="Century Schoolbook" w:eastAsia="Times New Roman" w:hAnsi="Century Schoolbook" w:cs="Times New Roman"/>
@@ -4891,7 +5384,7 @@
           <w:szCs w:val="24"/>
         </w:rPr>
       </w:pPr>
-      <w:bookmarkStart w:id="7" w:name="_Toc65376150"/>
+      <w:bookmarkStart w:id="12" w:name="_Toc65628078"/>
       <w:r>
         <w:rPr>
           <w:rStyle w:val="Heading4Char"/>
@@ -4917,7 +5410,6 @@
         </w:rPr>
         <w:t>equest</w:t>
       </w:r>
-      <w:bookmarkEnd w:id="7"/>
       <w:r>
         <w:rPr>
           <w:sz w:val="24"/>
@@ -4925,6 +5417,7 @@
         </w:rPr>
         <w:t>s Processing</w:t>
       </w:r>
+      <w:bookmarkEnd w:id="12"/>
     </w:p>
     <w:p>
       <w:r>
@@ -4960,7 +5453,25 @@
         <w:t xml:space="preserve"> </w:t>
       </w:r>
       <w:r>
-        <w:t>Depot-worker</w:t>
+        <w:t xml:space="preserve">Stock </w:t>
+      </w:r>
+      <w:r>
+        <w:t>worker</w:t>
+      </w:r>
+      <w:r>
+        <w:t>.</w:t>
+      </w:r>
+    </w:p>
+    <w:p>
+      <w:r>
+        <w:rPr>
+          <w:b/>
+          <w:bCs/>
+        </w:rPr>
+        <w:t xml:space="preserve">Pre-condition: </w:t>
+      </w:r>
+      <w:r>
+        <w:t>must log in as stock worker.</w:t>
       </w:r>
     </w:p>
     <w:p>
@@ -5029,16 +5540,11 @@
         </w:numPr>
       </w:pPr>
       <w:r>
-        <w:t xml:space="preserve">If the stock is available and the request </w:t>
-      </w:r>
-      <w:proofErr w:type="gramStart"/>
-      <w:r>
-        <w:t>can be proce</w:t>
+        <w:t>If the stock is available and the request can be proce</w:t>
       </w:r>
       <w:r>
         <w:t>ssed</w:t>
       </w:r>
-      <w:proofErr w:type="gramEnd"/>
       <w:r>
         <w:t>, a</w:t>
       </w:r>
@@ -5078,22 +5584,18 @@
     </w:p>
     <w:p>
       <w:r>
+        <w:lastRenderedPageBreak/>
         <w:t xml:space="preserve">5a: </w:t>
       </w:r>
       <w:r>
         <w:t>There is no availability of the requested stock in the warehouse</w:t>
       </w:r>
       <w:r>
-        <w:t xml:space="preserve"> or request </w:t>
-      </w:r>
-      <w:proofErr w:type="gramStart"/>
-      <w:r>
-        <w:t xml:space="preserve">cannot be </w:t>
+        <w:t xml:space="preserve"> or request cannot be </w:t>
       </w:r>
       <w:r>
         <w:t>processed</w:t>
       </w:r>
-      <w:proofErr w:type="gramEnd"/>
       <w:r>
         <w:t>.</w:t>
       </w:r>
@@ -5163,6 +5665,7 @@
           <w:szCs w:val="24"/>
         </w:rPr>
       </w:pPr>
+      <w:bookmarkStart w:id="13" w:name="_Toc65628079"/>
       <w:r>
         <w:rPr>
           <w:rStyle w:val="Heading4Char"/>
@@ -5183,6 +5686,7 @@
         </w:rPr>
         <w:t>View Stock Statistics</w:t>
       </w:r>
+      <w:bookmarkEnd w:id="13"/>
     </w:p>
     <w:p>
       <w:r>
@@ -5201,7 +5705,7 @@
         <w:rPr>
           <w:rStyle w:val="Strong"/>
         </w:rPr>
-        <w:t>3</w:t>
+        <w:t>4</w:t>
       </w:r>
       <w:r>
         <w:rPr>
@@ -5221,7 +5725,19 @@
         <w:t xml:space="preserve"> </w:t>
       </w:r>
       <w:r>
-        <w:t>Management</w:t>
+        <w:t>Stock manager.</w:t>
+      </w:r>
+    </w:p>
+    <w:p>
+      <w:r>
+        <w:rPr>
+          <w:b/>
+          <w:bCs/>
+        </w:rPr>
+        <w:t xml:space="preserve">Pre-condition: </w:t>
+      </w:r>
+      <w:r>
+        <w:t>must log in as stock manager.</w:t>
       </w:r>
     </w:p>
     <w:p>
@@ -5352,6 +5868,7 @@
           <w:szCs w:val="24"/>
         </w:rPr>
       </w:pPr>
+      <w:bookmarkStart w:id="14" w:name="_Toc65628080"/>
       <w:r>
         <w:rPr>
           <w:rStyle w:val="Heading4Char"/>
@@ -5379,6 +5896,7 @@
         </w:rPr>
         <w:t>.</w:t>
       </w:r>
+      <w:bookmarkEnd w:id="14"/>
     </w:p>
     <w:p>
       <w:r>
@@ -5394,7 +5912,7 @@
         <w:rPr>
           <w:rStyle w:val="Strong"/>
         </w:rPr>
-        <w:t>3</w:t>
+        <w:t>4</w:t>
       </w:r>
       <w:r>
         <w:rPr>
@@ -5413,14 +5931,31 @@
         <w:rPr>
           <w:b/>
         </w:rPr>
-        <w:lastRenderedPageBreak/>
         <w:t>Actor:</w:t>
       </w:r>
       <w:r>
         <w:rPr>
           <w:bCs/>
         </w:rPr>
-        <w:t xml:space="preserve"> Management</w:t>
+        <w:t xml:space="preserve"> </w:t>
+      </w:r>
+      <w:r>
+        <w:rPr>
+          <w:bCs/>
+        </w:rPr>
+        <w:t>Stock manager.</w:t>
+      </w:r>
+    </w:p>
+    <w:p>
+      <w:r>
+        <w:rPr>
+          <w:b/>
+          <w:bCs/>
+        </w:rPr>
+        <w:t xml:space="preserve">Pre-condition: </w:t>
+      </w:r>
+      <w:r>
+        <w:t>must log in as stock manager.</w:t>
       </w:r>
     </w:p>
     <w:p>
@@ -5557,7 +6092,7 @@
           <w:szCs w:val="24"/>
         </w:rPr>
       </w:pPr>
-      <w:bookmarkStart w:id="8" w:name="_Toc65376154"/>
+      <w:bookmarkStart w:id="15" w:name="_Toc65628081"/>
       <w:r>
         <w:rPr>
           <w:rStyle w:val="Heading4Char"/>
@@ -5569,7 +6104,6 @@
         </w:rPr>
         <w:t xml:space="preserve">Use case: </w:t>
       </w:r>
-      <w:bookmarkEnd w:id="8"/>
       <w:r>
         <w:rPr>
           <w:rStyle w:val="Heading4Char"/>
@@ -5579,6 +6113,7 @@
         </w:rPr>
         <w:t>View Employee Statistics</w:t>
       </w:r>
+      <w:bookmarkEnd w:id="15"/>
     </w:p>
     <w:p>
       <w:r>
@@ -5612,7 +6147,10 @@
         <w:t>Actor:</w:t>
       </w:r>
       <w:r>
-        <w:t xml:space="preserve"> Management</w:t>
+        <w:t xml:space="preserve"> </w:t>
+      </w:r>
+      <w:r>
+        <w:t>Department manager.</w:t>
       </w:r>
     </w:p>
     <w:p>
@@ -5698,7 +6236,7 @@
           <w:szCs w:val="24"/>
         </w:rPr>
       </w:pPr>
-      <w:bookmarkStart w:id="9" w:name="_Toc65376155"/>
+      <w:bookmarkStart w:id="16" w:name="_Toc65628082"/>
       <w:r>
         <w:rPr>
           <w:rStyle w:val="Heading4Char"/>
@@ -5729,7 +6267,7 @@
         </w:rPr>
         <w:t>.</w:t>
       </w:r>
-      <w:bookmarkEnd w:id="9"/>
+      <w:bookmarkEnd w:id="16"/>
     </w:p>
     <w:p>
       <w:r>
@@ -5763,7 +6301,13 @@
         <w:t>Actor:</w:t>
       </w:r>
       <w:r>
-        <w:t xml:space="preserve"> Management</w:t>
+        <w:t xml:space="preserve"> </w:t>
+      </w:r>
+      <w:r>
+        <w:t>Department manager</w:t>
+      </w:r>
+      <w:r>
+        <w:t>.</w:t>
       </w:r>
     </w:p>
     <w:p>
@@ -5877,7 +6421,7 @@
           <w:szCs w:val="24"/>
         </w:rPr>
       </w:pPr>
-      <w:bookmarkStart w:id="10" w:name="_Toc65376156"/>
+      <w:bookmarkStart w:id="17" w:name="_Toc65628083"/>
       <w:r>
         <w:rPr>
           <w:rStyle w:val="Heading4Char"/>
@@ -5905,11 +6449,9 @@
         </w:rPr>
         <w:t>.</w:t>
       </w:r>
-    </w:p>
-    <w:p>
-      <w:bookmarkStart w:id="11" w:name="_GoBack"/>
-      <w:bookmarkEnd w:id="10"/>
-      <w:bookmarkEnd w:id="11"/>
+      <w:bookmarkEnd w:id="17"/>
+    </w:p>
+    <w:p>
       <w:r>
         <w:t xml:space="preserve">Related: </w:t>
       </w:r>
@@ -5935,7 +6477,22 @@
         <w:t>Actor:</w:t>
       </w:r>
       <w:r>
-        <w:t xml:space="preserve"> HR administration/Management/Depot-worker</w:t>
+        <w:t xml:space="preserve"> HR admin/</w:t>
+      </w:r>
+      <w:r>
+        <w:t>Department manager/ Stock manager</w:t>
+      </w:r>
+      <w:r>
+        <w:t>/</w:t>
+      </w:r>
+      <w:r>
+        <w:t xml:space="preserve"> </w:t>
+      </w:r>
+      <w:r>
+        <w:t>Depot-worker</w:t>
+      </w:r>
+      <w:r>
+        <w:t>.</w:t>
       </w:r>
     </w:p>
     <w:p>
@@ -5983,11 +6540,11 @@
         <w:t>The application logs out the user and displays the log in page.</w:t>
       </w:r>
     </w:p>
+    <w:bookmarkStart w:id="18" w:name="_Toc65628084"/>
     <w:p>
       <w:pPr>
         <w:pStyle w:val="Heading1"/>
       </w:pPr>
-      <w:bookmarkStart w:id="12" w:name="_Toc65376157"/>
       <w:r>
         <w:rPr>
           <w:noProof/>
@@ -6626,7 +7183,7 @@
       <w:r>
         <w:t>Gui</w:t>
       </w:r>
-      <w:bookmarkEnd w:id="12"/>
+      <w:bookmarkEnd w:id="18"/>
     </w:p>
     <w:p>
       <w:r>
@@ -6688,16 +7245,11 @@
                       <wps:txbx>
                         <w:txbxContent>
                           <w:p>
-                            <w:proofErr w:type="gramStart"/>
                             <w:r>
                               <w:t>Here</w:t>
                             </w:r>
                             <w:r>
-                              <w:t>’s</w:t>
-                            </w:r>
-                            <w:proofErr w:type="gramEnd"/>
-                            <w:r>
-                              <w:t xml:space="preserve"> the shift for the week and the employee assigned to them.</w:t>
+                              <w:t>’s the shift for the week and the employee assigned to them.</w:t>
                             </w:r>
                           </w:p>
                         </w:txbxContent>
@@ -6723,16 +7275,11 @@
                 <v:textbox style="mso-fit-shape-to-text:t">
                   <w:txbxContent>
                     <w:p>
-                      <w:proofErr w:type="gramStart"/>
                       <w:r>
                         <w:t>Here</w:t>
                       </w:r>
                       <w:r>
-                        <w:t>’s</w:t>
-                      </w:r>
-                      <w:proofErr w:type="gramEnd"/>
-                      <w:r>
-                        <w:t xml:space="preserve"> the shift for the week and the employee assigned to them.</w:t>
+                        <w:t>’s the shift for the week and the employee assigned to them.</w:t>
                       </w:r>
                     </w:p>
                   </w:txbxContent>
@@ -8099,12 +8646,12 @@
       <w:pPr>
         <w:pStyle w:val="Heading1"/>
       </w:pPr>
-      <w:bookmarkStart w:id="13" w:name="_Toc65376158"/>
+      <w:bookmarkStart w:id="19" w:name="_Toc65628085"/>
       <w:r>
         <w:lastRenderedPageBreak/>
         <w:t>Website wireframe</w:t>
       </w:r>
-      <w:bookmarkEnd w:id="13"/>
+      <w:bookmarkEnd w:id="19"/>
       <w:r>
         <w:t xml:space="preserve"> </w:t>
       </w:r>
@@ -8131,7 +8678,7 @@
 </file>
 
 <file path=word/endnotes.xml><?xml version="1.0" encoding="utf-8"?>
-<w:endnotes xmlns:wpc="http://schemas.microsoft.com/office/word/2010/wordprocessingCanvas" xmlns:cx="http://schemas.microsoft.com/office/drawing/2014/chartex" xmlns:cx1="http://schemas.microsoft.com/office/drawing/2015/9/8/chartex" xmlns:mc="http://schemas.openxmlformats.org/markup-compatibility/2006" xmlns:o="urn:schemas-microsoft-com:office:office" xmlns:r="http://schemas.openxmlformats.org/officeDocument/2006/relationships" xmlns:m="http://schemas.openxmlformats.org/officeDocument/2006/math" xmlns:v="urn:schemas-microsoft-com:vml" xmlns:wp14="http://schemas.microsoft.com/office/word/2010/wordprocessingDrawing" xmlns:wp="http://schemas.openxmlformats.org/drawingml/2006/wordprocessingDrawing" xmlns:w10="urn:schemas-microsoft-com:office:word" xmlns:w="http://schemas.openxmlformats.org/wordprocessingml/2006/main" xmlns:w14="http://schemas.microsoft.com/office/word/2010/wordml" xmlns:w15="http://schemas.microsoft.com/office/word/2012/wordml" xmlns:w16se="http://schemas.microsoft.com/office/word/2015/wordml/symex" xmlns:wpg="http://schemas.microsoft.com/office/word/2010/wordprocessingGroup" xmlns:wpi="http://schemas.microsoft.com/office/word/2010/wordprocessingInk" xmlns:wne="http://schemas.microsoft.com/office/word/2006/wordml" xmlns:wps="http://schemas.microsoft.com/office/word/2010/wordprocessingShape" mc:Ignorable="w14 w15 w16se wp14">
+<w:endnotes xmlns:wpc="http://schemas.microsoft.com/office/word/2010/wordprocessingCanvas" xmlns:cx="http://schemas.microsoft.com/office/drawing/2014/chartex" xmlns:cx1="http://schemas.microsoft.com/office/drawing/2015/9/8/chartex" xmlns:cx2="http://schemas.microsoft.com/office/drawing/2015/10/21/chartex" xmlns:cx3="http://schemas.microsoft.com/office/drawing/2016/5/9/chartex" xmlns:cx4="http://schemas.microsoft.com/office/drawing/2016/5/10/chartex" xmlns:cx5="http://schemas.microsoft.com/office/drawing/2016/5/11/chartex" xmlns:cx6="http://schemas.microsoft.com/office/drawing/2016/5/12/chartex" xmlns:cx7="http://schemas.microsoft.com/office/drawing/2016/5/13/chartex" xmlns:cx8="http://schemas.microsoft.com/office/drawing/2016/5/14/chartex" xmlns:mc="http://schemas.openxmlformats.org/markup-compatibility/2006" xmlns:aink="http://schemas.microsoft.com/office/drawing/2016/ink" xmlns:am3d="http://schemas.microsoft.com/office/drawing/2017/model3d" xmlns:o="urn:schemas-microsoft-com:office:office" xmlns:r="http://schemas.openxmlformats.org/officeDocument/2006/relationships" xmlns:m="http://schemas.openxmlformats.org/officeDocument/2006/math" xmlns:v="urn:schemas-microsoft-com:vml" xmlns:wp14="http://schemas.microsoft.com/office/word/2010/wordprocessingDrawing" xmlns:wp="http://schemas.openxmlformats.org/drawingml/2006/wordprocessingDrawing" xmlns:w10="urn:schemas-microsoft-com:office:word" xmlns:w="http://schemas.openxmlformats.org/wordprocessingml/2006/main" xmlns:w14="http://schemas.microsoft.com/office/word/2010/wordml" xmlns:w15="http://schemas.microsoft.com/office/word/2012/wordml" xmlns:w16cex="http://schemas.microsoft.com/office/word/2018/wordml/cex" xmlns:w16cid="http://schemas.microsoft.com/office/word/2016/wordml/cid" xmlns:w16="http://schemas.microsoft.com/office/word/2018/wordml" xmlns:w16se="http://schemas.microsoft.com/office/word/2015/wordml/symex" xmlns:wpg="http://schemas.microsoft.com/office/word/2010/wordprocessingGroup" xmlns:wpi="http://schemas.microsoft.com/office/word/2010/wordprocessingInk" xmlns:wne="http://schemas.microsoft.com/office/word/2006/wordml" xmlns:wps="http://schemas.microsoft.com/office/word/2010/wordprocessingShape" mc:Ignorable="w14 w15 w16se w16cid w16 w16cex wp14">
   <w:endnote w:type="separator" w:id="-1">
     <w:p>
       <w:pPr>
@@ -8156,7 +8703,7 @@
 </file>
 
 <file path=word/footer1.xml><?xml version="1.0" encoding="utf-8"?>
-<w:ftr xmlns:wpc="http://schemas.microsoft.com/office/word/2010/wordprocessingCanvas" xmlns:cx="http://schemas.microsoft.com/office/drawing/2014/chartex" xmlns:cx1="http://schemas.microsoft.com/office/drawing/2015/9/8/chartex" xmlns:mc="http://schemas.openxmlformats.org/markup-compatibility/2006" xmlns:o="urn:schemas-microsoft-com:office:office" xmlns:r="http://schemas.openxmlformats.org/officeDocument/2006/relationships" xmlns:m="http://schemas.openxmlformats.org/officeDocument/2006/math" xmlns:v="urn:schemas-microsoft-com:vml" xmlns:wp14="http://schemas.microsoft.com/office/word/2010/wordprocessingDrawing" xmlns:wp="http://schemas.openxmlformats.org/drawingml/2006/wordprocessingDrawing" xmlns:w10="urn:schemas-microsoft-com:office:word" xmlns:w="http://schemas.openxmlformats.org/wordprocessingml/2006/main" xmlns:w14="http://schemas.microsoft.com/office/word/2010/wordml" xmlns:w15="http://schemas.microsoft.com/office/word/2012/wordml" xmlns:w16se="http://schemas.microsoft.com/office/word/2015/wordml/symex" xmlns:wpg="http://schemas.microsoft.com/office/word/2010/wordprocessingGroup" xmlns:wpi="http://schemas.microsoft.com/office/word/2010/wordprocessingInk" xmlns:wne="http://schemas.microsoft.com/office/word/2006/wordml" xmlns:wps="http://schemas.microsoft.com/office/word/2010/wordprocessingShape" mc:Ignorable="w14 w15 w16se wp14">
+<w:ftr xmlns:wpc="http://schemas.microsoft.com/office/word/2010/wordprocessingCanvas" xmlns:cx="http://schemas.microsoft.com/office/drawing/2014/chartex" xmlns:cx1="http://schemas.microsoft.com/office/drawing/2015/9/8/chartex" xmlns:cx2="http://schemas.microsoft.com/office/drawing/2015/10/21/chartex" xmlns:cx3="http://schemas.microsoft.com/office/drawing/2016/5/9/chartex" xmlns:cx4="http://schemas.microsoft.com/office/drawing/2016/5/10/chartex" xmlns:cx5="http://schemas.microsoft.com/office/drawing/2016/5/11/chartex" xmlns:cx6="http://schemas.microsoft.com/office/drawing/2016/5/12/chartex" xmlns:cx7="http://schemas.microsoft.com/office/drawing/2016/5/13/chartex" xmlns:cx8="http://schemas.microsoft.com/office/drawing/2016/5/14/chartex" xmlns:mc="http://schemas.openxmlformats.org/markup-compatibility/2006" xmlns:aink="http://schemas.microsoft.com/office/drawing/2016/ink" xmlns:am3d="http://schemas.microsoft.com/office/drawing/2017/model3d" xmlns:o="urn:schemas-microsoft-com:office:office" xmlns:r="http://schemas.openxmlformats.org/officeDocument/2006/relationships" xmlns:m="http://schemas.openxmlformats.org/officeDocument/2006/math" xmlns:v="urn:schemas-microsoft-com:vml" xmlns:wp14="http://schemas.microsoft.com/office/word/2010/wordprocessingDrawing" xmlns:wp="http://schemas.openxmlformats.org/drawingml/2006/wordprocessingDrawing" xmlns:w10="urn:schemas-microsoft-com:office:word" xmlns:w="http://schemas.openxmlformats.org/wordprocessingml/2006/main" xmlns:w14="http://schemas.microsoft.com/office/word/2010/wordml" xmlns:w15="http://schemas.microsoft.com/office/word/2012/wordml" xmlns:w16cex="http://schemas.microsoft.com/office/word/2018/wordml/cex" xmlns:w16cid="http://schemas.microsoft.com/office/word/2016/wordml/cid" xmlns:w16="http://schemas.microsoft.com/office/word/2018/wordml" xmlns:w16se="http://schemas.microsoft.com/office/word/2015/wordml/symex" xmlns:wpg="http://schemas.microsoft.com/office/word/2010/wordprocessingGroup" xmlns:wpi="http://schemas.microsoft.com/office/word/2010/wordprocessingInk" xmlns:wne="http://schemas.microsoft.com/office/word/2006/wordml" xmlns:wps="http://schemas.microsoft.com/office/word/2010/wordprocessingShape" mc:Ignorable="w14 w15 w16se w16cid w16 w16cex wp14">
   <w:sdt>
     <w:sdtPr>
       <w:id w:val="1174764036"/>
@@ -8223,7 +8770,7 @@
 </file>
 
 <file path=word/footnotes.xml><?xml version="1.0" encoding="utf-8"?>
-<w:footnotes xmlns:wpc="http://schemas.microsoft.com/office/word/2010/wordprocessingCanvas" xmlns:cx="http://schemas.microsoft.com/office/drawing/2014/chartex" xmlns:cx1="http://schemas.microsoft.com/office/drawing/2015/9/8/chartex" xmlns:mc="http://schemas.openxmlformats.org/markup-compatibility/2006" xmlns:o="urn:schemas-microsoft-com:office:office" xmlns:r="http://schemas.openxmlformats.org/officeDocument/2006/relationships" xmlns:m="http://schemas.openxmlformats.org/officeDocument/2006/math" xmlns:v="urn:schemas-microsoft-com:vml" xmlns:wp14="http://schemas.microsoft.com/office/word/2010/wordprocessingDrawing" xmlns:wp="http://schemas.openxmlformats.org/drawingml/2006/wordprocessingDrawing" xmlns:w10="urn:schemas-microsoft-com:office:word" xmlns:w="http://schemas.openxmlformats.org/wordprocessingml/2006/main" xmlns:w14="http://schemas.microsoft.com/office/word/2010/wordml" xmlns:w15="http://schemas.microsoft.com/office/word/2012/wordml" xmlns:w16se="http://schemas.microsoft.com/office/word/2015/wordml/symex" xmlns:wpg="http://schemas.microsoft.com/office/word/2010/wordprocessingGroup" xmlns:wpi="http://schemas.microsoft.com/office/word/2010/wordprocessingInk" xmlns:wne="http://schemas.microsoft.com/office/word/2006/wordml" xmlns:wps="http://schemas.microsoft.com/office/word/2010/wordprocessingShape" mc:Ignorable="w14 w15 w16se wp14">
+<w:footnotes xmlns:wpc="http://schemas.microsoft.com/office/word/2010/wordprocessingCanvas" xmlns:cx="http://schemas.microsoft.com/office/drawing/2014/chartex" xmlns:cx1="http://schemas.microsoft.com/office/drawing/2015/9/8/chartex" xmlns:cx2="http://schemas.microsoft.com/office/drawing/2015/10/21/chartex" xmlns:cx3="http://schemas.microsoft.com/office/drawing/2016/5/9/chartex" xmlns:cx4="http://schemas.microsoft.com/office/drawing/2016/5/10/chartex" xmlns:cx5="http://schemas.microsoft.com/office/drawing/2016/5/11/chartex" xmlns:cx6="http://schemas.microsoft.com/office/drawing/2016/5/12/chartex" xmlns:cx7="http://schemas.microsoft.com/office/drawing/2016/5/13/chartex" xmlns:cx8="http://schemas.microsoft.com/office/drawing/2016/5/14/chartex" xmlns:mc="http://schemas.openxmlformats.org/markup-compatibility/2006" xmlns:aink="http://schemas.microsoft.com/office/drawing/2016/ink" xmlns:am3d="http://schemas.microsoft.com/office/drawing/2017/model3d" xmlns:o="urn:schemas-microsoft-com:office:office" xmlns:r="http://schemas.openxmlformats.org/officeDocument/2006/relationships" xmlns:m="http://schemas.openxmlformats.org/officeDocument/2006/math" xmlns:v="urn:schemas-microsoft-com:vml" xmlns:wp14="http://schemas.microsoft.com/office/word/2010/wordprocessingDrawing" xmlns:wp="http://schemas.openxmlformats.org/drawingml/2006/wordprocessingDrawing" xmlns:w10="urn:schemas-microsoft-com:office:word" xmlns:w="http://schemas.openxmlformats.org/wordprocessingml/2006/main" xmlns:w14="http://schemas.microsoft.com/office/word/2010/wordml" xmlns:w15="http://schemas.microsoft.com/office/word/2012/wordml" xmlns:w16cex="http://schemas.microsoft.com/office/word/2018/wordml/cex" xmlns:w16cid="http://schemas.microsoft.com/office/word/2016/wordml/cid" xmlns:w16="http://schemas.microsoft.com/office/word/2018/wordml" xmlns:w16se="http://schemas.microsoft.com/office/word/2015/wordml/symex" xmlns:wpg="http://schemas.microsoft.com/office/word/2010/wordprocessingGroup" xmlns:wpi="http://schemas.microsoft.com/office/word/2010/wordprocessingInk" xmlns:wne="http://schemas.microsoft.com/office/word/2006/wordml" xmlns:wps="http://schemas.microsoft.com/office/word/2010/wordprocessingShape" mc:Ignorable="w14 w15 w16se w16cid w16 w16cex wp14">
   <w:footnote w:type="separator" w:id="-1">
     <w:p>
       <w:pPr>
@@ -8248,7 +8795,7 @@
 </file>
 
 <file path=word/numbering.xml><?xml version="1.0" encoding="utf-8"?>
-<w:numbering xmlns:wpc="http://schemas.microsoft.com/office/word/2010/wordprocessingCanvas" xmlns:cx="http://schemas.microsoft.com/office/drawing/2014/chartex" xmlns:cx1="http://schemas.microsoft.com/office/drawing/2015/9/8/chartex" xmlns:mc="http://schemas.openxmlformats.org/markup-compatibility/2006" xmlns:o="urn:schemas-microsoft-com:office:office" xmlns:r="http://schemas.openxmlformats.org/officeDocument/2006/relationships" xmlns:m="http://schemas.openxmlformats.org/officeDocument/2006/math" xmlns:v="urn:schemas-microsoft-com:vml" xmlns:wp14="http://schemas.microsoft.com/office/word/2010/wordprocessingDrawing" xmlns:wp="http://schemas.openxmlformats.org/drawingml/2006/wordprocessingDrawing" xmlns:w10="urn:schemas-microsoft-com:office:word" xmlns:w="http://schemas.openxmlformats.org/wordprocessingml/2006/main" xmlns:w14="http://schemas.microsoft.com/office/word/2010/wordml" xmlns:w15="http://schemas.microsoft.com/office/word/2012/wordml" xmlns:w16se="http://schemas.microsoft.com/office/word/2015/wordml/symex" xmlns:wpg="http://schemas.microsoft.com/office/word/2010/wordprocessingGroup" xmlns:wpi="http://schemas.microsoft.com/office/word/2010/wordprocessingInk" xmlns:wne="http://schemas.microsoft.com/office/word/2006/wordml" xmlns:wps="http://schemas.microsoft.com/office/word/2010/wordprocessingShape" mc:Ignorable="w14 w15 w16se wp14">
+<w:numbering xmlns:wpc="http://schemas.microsoft.com/office/word/2010/wordprocessingCanvas" xmlns:cx="http://schemas.microsoft.com/office/drawing/2014/chartex" xmlns:cx1="http://schemas.microsoft.com/office/drawing/2015/9/8/chartex" xmlns:cx2="http://schemas.microsoft.com/office/drawing/2015/10/21/chartex" xmlns:cx3="http://schemas.microsoft.com/office/drawing/2016/5/9/chartex" xmlns:cx4="http://schemas.microsoft.com/office/drawing/2016/5/10/chartex" xmlns:cx5="http://schemas.microsoft.com/office/drawing/2016/5/11/chartex" xmlns:cx6="http://schemas.microsoft.com/office/drawing/2016/5/12/chartex" xmlns:cx7="http://schemas.microsoft.com/office/drawing/2016/5/13/chartex" xmlns:cx8="http://schemas.microsoft.com/office/drawing/2016/5/14/chartex" xmlns:mc="http://schemas.openxmlformats.org/markup-compatibility/2006" xmlns:aink="http://schemas.microsoft.com/office/drawing/2016/ink" xmlns:am3d="http://schemas.microsoft.com/office/drawing/2017/model3d" xmlns:o="urn:schemas-microsoft-com:office:office" xmlns:r="http://schemas.openxmlformats.org/officeDocument/2006/relationships" xmlns:m="http://schemas.openxmlformats.org/officeDocument/2006/math" xmlns:v="urn:schemas-microsoft-com:vml" xmlns:wp14="http://schemas.microsoft.com/office/word/2010/wordprocessingDrawing" xmlns:wp="http://schemas.openxmlformats.org/drawingml/2006/wordprocessingDrawing" xmlns:w10="urn:schemas-microsoft-com:office:word" xmlns:w="http://schemas.openxmlformats.org/wordprocessingml/2006/main" xmlns:w14="http://schemas.microsoft.com/office/word/2010/wordml" xmlns:w15="http://schemas.microsoft.com/office/word/2012/wordml" xmlns:w16cex="http://schemas.microsoft.com/office/word/2018/wordml/cex" xmlns:w16cid="http://schemas.microsoft.com/office/word/2016/wordml/cid" xmlns:w16="http://schemas.microsoft.com/office/word/2018/wordml" xmlns:w16se="http://schemas.microsoft.com/office/word/2015/wordml/symex" xmlns:wpg="http://schemas.microsoft.com/office/word/2010/wordprocessingGroup" xmlns:wpi="http://schemas.microsoft.com/office/word/2010/wordprocessingInk" xmlns:wne="http://schemas.microsoft.com/office/word/2006/wordml" xmlns:wps="http://schemas.microsoft.com/office/word/2010/wordprocessingShape" mc:Ignorable="w14 w15 w16se w16cid w16 w16cex wp14">
   <w:abstractNum w:abstractNumId="0" w15:restartNumberingAfterBreak="0">
     <w:nsid w:val="01250818"/>
     <w:multiLevelType w:val="hybridMultilevel"/>
@@ -8548,7 +9095,7 @@
       <w:lvlText w:val="%1."/>
       <w:lvlJc w:val="left"/>
       <w:pPr>
-        <w:ind w:left="1080" w:hanging="360"/>
+        <w:ind w:left="720" w:hanging="360"/>
       </w:pPr>
       <w:rPr>
         <w:rFonts w:hint="default"/>
@@ -8560,7 +9107,7 @@
       <w:lvlText w:val="%2."/>
       <w:lvlJc w:val="left"/>
       <w:pPr>
-        <w:ind w:left="1800" w:hanging="360"/>
+        <w:ind w:left="1440" w:hanging="360"/>
       </w:pPr>
     </w:lvl>
     <w:lvl w:ilvl="2" w:tplc="0409001B" w:tentative="1">
@@ -8569,7 +9116,7 @@
       <w:lvlText w:val="%3."/>
       <w:lvlJc w:val="right"/>
       <w:pPr>
-        <w:ind w:left="2520" w:hanging="180"/>
+        <w:ind w:left="2160" w:hanging="180"/>
       </w:pPr>
     </w:lvl>
     <w:lvl w:ilvl="3" w:tplc="0409000F" w:tentative="1">
@@ -8578,7 +9125,7 @@
       <w:lvlText w:val="%4."/>
       <w:lvlJc w:val="left"/>
       <w:pPr>
-        <w:ind w:left="3240" w:hanging="360"/>
+        <w:ind w:left="2880" w:hanging="360"/>
       </w:pPr>
     </w:lvl>
     <w:lvl w:ilvl="4" w:tplc="04090019" w:tentative="1">
@@ -8587,7 +9134,7 @@
       <w:lvlText w:val="%5."/>
       <w:lvlJc w:val="left"/>
       <w:pPr>
-        <w:ind w:left="3960" w:hanging="360"/>
+        <w:ind w:left="3600" w:hanging="360"/>
       </w:pPr>
     </w:lvl>
     <w:lvl w:ilvl="5" w:tplc="0409001B" w:tentative="1">
@@ -8596,7 +9143,7 @@
       <w:lvlText w:val="%6."/>
       <w:lvlJc w:val="right"/>
       <w:pPr>
-        <w:ind w:left="4680" w:hanging="180"/>
+        <w:ind w:left="4320" w:hanging="180"/>
       </w:pPr>
     </w:lvl>
     <w:lvl w:ilvl="6" w:tplc="0409000F" w:tentative="1">
@@ -8605,7 +9152,7 @@
       <w:lvlText w:val="%7."/>
       <w:lvlJc w:val="left"/>
       <w:pPr>
-        <w:ind w:left="5400" w:hanging="360"/>
+        <w:ind w:left="5040" w:hanging="360"/>
       </w:pPr>
     </w:lvl>
     <w:lvl w:ilvl="7" w:tplc="04090019" w:tentative="1">
@@ -8614,7 +9161,7 @@
       <w:lvlText w:val="%8."/>
       <w:lvlJc w:val="left"/>
       <w:pPr>
-        <w:ind w:left="6120" w:hanging="360"/>
+        <w:ind w:left="5760" w:hanging="360"/>
       </w:pPr>
     </w:lvl>
     <w:lvl w:ilvl="8" w:tplc="0409001B" w:tentative="1">
@@ -8623,7 +9170,7 @@
       <w:lvlText w:val="%9."/>
       <w:lvlJc w:val="right"/>
       <w:pPr>
-        <w:ind w:left="6840" w:hanging="180"/>
+        <w:ind w:left="6480" w:hanging="180"/>
       </w:pPr>
     </w:lvl>
   </w:abstractNum>
@@ -9415,6 +9962,92 @@
     </w:lvl>
   </w:abstractNum>
   <w:abstractNum w:abstractNumId="12" w15:restartNumberingAfterBreak="0">
+    <w:nsid w:val="29153384"/>
+    <w:multiLevelType w:val="hybridMultilevel"/>
+    <w:tmpl w:val="21425C18"/>
+    <w:lvl w:ilvl="0" w:tplc="0409000F">
+      <w:start w:val="1"/>
+      <w:numFmt w:val="decimal"/>
+      <w:lvlText w:val="%1."/>
+      <w:lvlJc w:val="left"/>
+      <w:pPr>
+        <w:ind w:left="1440" w:hanging="360"/>
+      </w:pPr>
+    </w:lvl>
+    <w:lvl w:ilvl="1" w:tplc="04090019" w:tentative="1">
+      <w:start w:val="1"/>
+      <w:numFmt w:val="lowerLetter"/>
+      <w:lvlText w:val="%2."/>
+      <w:lvlJc w:val="left"/>
+      <w:pPr>
+        <w:ind w:left="2160" w:hanging="360"/>
+      </w:pPr>
+    </w:lvl>
+    <w:lvl w:ilvl="2" w:tplc="0409001B" w:tentative="1">
+      <w:start w:val="1"/>
+      <w:numFmt w:val="lowerRoman"/>
+      <w:lvlText w:val="%3."/>
+      <w:lvlJc w:val="right"/>
+      <w:pPr>
+        <w:ind w:left="2880" w:hanging="180"/>
+      </w:pPr>
+    </w:lvl>
+    <w:lvl w:ilvl="3" w:tplc="0409000F" w:tentative="1">
+      <w:start w:val="1"/>
+      <w:numFmt w:val="decimal"/>
+      <w:lvlText w:val="%4."/>
+      <w:lvlJc w:val="left"/>
+      <w:pPr>
+        <w:ind w:left="3600" w:hanging="360"/>
+      </w:pPr>
+    </w:lvl>
+    <w:lvl w:ilvl="4" w:tplc="04090019" w:tentative="1">
+      <w:start w:val="1"/>
+      <w:numFmt w:val="lowerLetter"/>
+      <w:lvlText w:val="%5."/>
+      <w:lvlJc w:val="left"/>
+      <w:pPr>
+        <w:ind w:left="4320" w:hanging="360"/>
+      </w:pPr>
+    </w:lvl>
+    <w:lvl w:ilvl="5" w:tplc="0409001B" w:tentative="1">
+      <w:start w:val="1"/>
+      <w:numFmt w:val="lowerRoman"/>
+      <w:lvlText w:val="%6."/>
+      <w:lvlJc w:val="right"/>
+      <w:pPr>
+        <w:ind w:left="5040" w:hanging="180"/>
+      </w:pPr>
+    </w:lvl>
+    <w:lvl w:ilvl="6" w:tplc="0409000F" w:tentative="1">
+      <w:start w:val="1"/>
+      <w:numFmt w:val="decimal"/>
+      <w:lvlText w:val="%7."/>
+      <w:lvlJc w:val="left"/>
+      <w:pPr>
+        <w:ind w:left="5760" w:hanging="360"/>
+      </w:pPr>
+    </w:lvl>
+    <w:lvl w:ilvl="7" w:tplc="04090019" w:tentative="1">
+      <w:start w:val="1"/>
+      <w:numFmt w:val="lowerLetter"/>
+      <w:lvlText w:val="%8."/>
+      <w:lvlJc w:val="left"/>
+      <w:pPr>
+        <w:ind w:left="6480" w:hanging="360"/>
+      </w:pPr>
+    </w:lvl>
+    <w:lvl w:ilvl="8" w:tplc="0409001B" w:tentative="1">
+      <w:start w:val="1"/>
+      <w:numFmt w:val="lowerRoman"/>
+      <w:lvlText w:val="%9."/>
+      <w:lvlJc w:val="right"/>
+      <w:pPr>
+        <w:ind w:left="7200" w:hanging="180"/>
+      </w:pPr>
+    </w:lvl>
+  </w:abstractNum>
+  <w:abstractNum w:abstractNumId="13" w15:restartNumberingAfterBreak="0">
     <w:nsid w:val="2F8A70C6"/>
     <w:multiLevelType w:val="hybridMultilevel"/>
     <w:tmpl w:val="437A0C7C"/>
@@ -9500,7 +10133,7 @@
       </w:pPr>
     </w:lvl>
   </w:abstractNum>
-  <w:abstractNum w:abstractNumId="13" w15:restartNumberingAfterBreak="0">
+  <w:abstractNum w:abstractNumId="14" w15:restartNumberingAfterBreak="0">
     <w:nsid w:val="33841546"/>
     <w:multiLevelType w:val="hybridMultilevel"/>
     <w:tmpl w:val="2B942982"/>
@@ -9589,7 +10222,7 @@
       </w:pPr>
     </w:lvl>
   </w:abstractNum>
-  <w:abstractNum w:abstractNumId="14" w15:restartNumberingAfterBreak="0">
+  <w:abstractNum w:abstractNumId="15" w15:restartNumberingAfterBreak="0">
     <w:nsid w:val="37C54213"/>
     <w:multiLevelType w:val="hybridMultilevel"/>
     <w:tmpl w:val="C9B011D6"/>
@@ -9675,7 +10308,7 @@
       </w:pPr>
     </w:lvl>
   </w:abstractNum>
-  <w:abstractNum w:abstractNumId="15" w15:restartNumberingAfterBreak="0">
+  <w:abstractNum w:abstractNumId="16" w15:restartNumberingAfterBreak="0">
     <w:nsid w:val="387A4F18"/>
     <w:multiLevelType w:val="hybridMultilevel"/>
     <w:tmpl w:val="A41C4C74"/>
@@ -9764,7 +10397,7 @@
       </w:pPr>
     </w:lvl>
   </w:abstractNum>
-  <w:abstractNum w:abstractNumId="16" w15:restartNumberingAfterBreak="0">
+  <w:abstractNum w:abstractNumId="17" w15:restartNumberingAfterBreak="0">
     <w:nsid w:val="46795812"/>
     <w:multiLevelType w:val="hybridMultilevel"/>
     <w:tmpl w:val="88BC270A"/>
@@ -9877,7 +10510,7 @@
       </w:rPr>
     </w:lvl>
   </w:abstractNum>
-  <w:abstractNum w:abstractNumId="17" w15:restartNumberingAfterBreak="0">
+  <w:abstractNum w:abstractNumId="18" w15:restartNumberingAfterBreak="0">
     <w:nsid w:val="48302CC3"/>
     <w:multiLevelType w:val="hybridMultilevel"/>
     <w:tmpl w:val="1C263BDC"/>
@@ -9966,7 +10599,7 @@
       </w:pPr>
     </w:lvl>
   </w:abstractNum>
-  <w:abstractNum w:abstractNumId="18" w15:restartNumberingAfterBreak="0">
+  <w:abstractNum w:abstractNumId="19" w15:restartNumberingAfterBreak="0">
     <w:nsid w:val="498362D9"/>
     <w:multiLevelType w:val="hybridMultilevel"/>
     <w:tmpl w:val="2B942982"/>
@@ -10055,7 +10688,7 @@
       </w:pPr>
     </w:lvl>
   </w:abstractNum>
-  <w:abstractNum w:abstractNumId="19" w15:restartNumberingAfterBreak="0">
+  <w:abstractNum w:abstractNumId="20" w15:restartNumberingAfterBreak="0">
     <w:nsid w:val="50D77F72"/>
     <w:multiLevelType w:val="hybridMultilevel"/>
     <w:tmpl w:val="28E65164"/>
@@ -10144,7 +10777,7 @@
       </w:pPr>
     </w:lvl>
   </w:abstractNum>
-  <w:abstractNum w:abstractNumId="20" w15:restartNumberingAfterBreak="0">
+  <w:abstractNum w:abstractNumId="21" w15:restartNumberingAfterBreak="0">
     <w:nsid w:val="51FE4FB2"/>
     <w:multiLevelType w:val="hybridMultilevel"/>
     <w:tmpl w:val="3818571E"/>
@@ -10234,7 +10867,7 @@
       </w:pPr>
     </w:lvl>
   </w:abstractNum>
-  <w:abstractNum w:abstractNumId="21" w15:restartNumberingAfterBreak="0">
+  <w:abstractNum w:abstractNumId="22" w15:restartNumberingAfterBreak="0">
     <w:nsid w:val="53897D29"/>
     <w:multiLevelType w:val="hybridMultilevel"/>
     <w:tmpl w:val="2B942982"/>
@@ -10323,7 +10956,7 @@
       </w:pPr>
     </w:lvl>
   </w:abstractNum>
-  <w:abstractNum w:abstractNumId="22" w15:restartNumberingAfterBreak="0">
+  <w:abstractNum w:abstractNumId="23" w15:restartNumberingAfterBreak="0">
     <w:nsid w:val="57D67B1A"/>
     <w:multiLevelType w:val="hybridMultilevel"/>
     <w:tmpl w:val="F0822F44"/>
@@ -10412,7 +11045,7 @@
       </w:pPr>
     </w:lvl>
   </w:abstractNum>
-  <w:abstractNum w:abstractNumId="23" w15:restartNumberingAfterBreak="0">
+  <w:abstractNum w:abstractNumId="24" w15:restartNumberingAfterBreak="0">
     <w:nsid w:val="58B557AF"/>
     <w:multiLevelType w:val="hybridMultilevel"/>
     <w:tmpl w:val="BAAA8CB4"/>
@@ -10498,7 +11131,7 @@
       </w:pPr>
     </w:lvl>
   </w:abstractNum>
-  <w:abstractNum w:abstractNumId="24" w15:restartNumberingAfterBreak="0">
+  <w:abstractNum w:abstractNumId="25" w15:restartNumberingAfterBreak="0">
     <w:nsid w:val="592363E8"/>
     <w:multiLevelType w:val="hybridMultilevel"/>
     <w:tmpl w:val="C5AA7FF4"/>
@@ -10508,7 +11141,7 @@
       <w:lvlText w:val="%1."/>
       <w:lvlJc w:val="left"/>
       <w:pPr>
-        <w:ind w:left="1080" w:hanging="360"/>
+        <w:ind w:left="720" w:hanging="360"/>
       </w:pPr>
       <w:rPr>
         <w:rFonts w:hint="default"/>
@@ -10520,7 +11153,7 @@
       <w:lvlText w:val="%2."/>
       <w:lvlJc w:val="left"/>
       <w:pPr>
-        <w:ind w:left="1800" w:hanging="360"/>
+        <w:ind w:left="1440" w:hanging="360"/>
       </w:pPr>
     </w:lvl>
     <w:lvl w:ilvl="2" w:tplc="0409001B" w:tentative="1">
@@ -10529,7 +11162,7 @@
       <w:lvlText w:val="%3."/>
       <w:lvlJc w:val="right"/>
       <w:pPr>
-        <w:ind w:left="2520" w:hanging="180"/>
+        <w:ind w:left="2160" w:hanging="180"/>
       </w:pPr>
     </w:lvl>
     <w:lvl w:ilvl="3" w:tplc="0409000F" w:tentative="1">
@@ -10538,7 +11171,7 @@
       <w:lvlText w:val="%4."/>
       <w:lvlJc w:val="left"/>
       <w:pPr>
-        <w:ind w:left="3240" w:hanging="360"/>
+        <w:ind w:left="2880" w:hanging="360"/>
       </w:pPr>
     </w:lvl>
     <w:lvl w:ilvl="4" w:tplc="04090019" w:tentative="1">
@@ -10547,7 +11180,7 @@
       <w:lvlText w:val="%5."/>
       <w:lvlJc w:val="left"/>
       <w:pPr>
-        <w:ind w:left="3960" w:hanging="360"/>
+        <w:ind w:left="3600" w:hanging="360"/>
       </w:pPr>
     </w:lvl>
     <w:lvl w:ilvl="5" w:tplc="0409001B" w:tentative="1">
@@ -10556,7 +11189,7 @@
       <w:lvlText w:val="%6."/>
       <w:lvlJc w:val="right"/>
       <w:pPr>
-        <w:ind w:left="4680" w:hanging="180"/>
+        <w:ind w:left="4320" w:hanging="180"/>
       </w:pPr>
     </w:lvl>
     <w:lvl w:ilvl="6" w:tplc="0409000F" w:tentative="1">
@@ -10565,7 +11198,7 @@
       <w:lvlText w:val="%7."/>
       <w:lvlJc w:val="left"/>
       <w:pPr>
-        <w:ind w:left="5400" w:hanging="360"/>
+        <w:ind w:left="5040" w:hanging="360"/>
       </w:pPr>
     </w:lvl>
     <w:lvl w:ilvl="7" w:tplc="04090019" w:tentative="1">
@@ -10574,7 +11207,7 @@
       <w:lvlText w:val="%8."/>
       <w:lvlJc w:val="left"/>
       <w:pPr>
-        <w:ind w:left="6120" w:hanging="360"/>
+        <w:ind w:left="5760" w:hanging="360"/>
       </w:pPr>
     </w:lvl>
     <w:lvl w:ilvl="8" w:tplc="0409001B" w:tentative="1">
@@ -10583,11 +11216,97 @@
       <w:lvlText w:val="%9."/>
       <w:lvlJc w:val="right"/>
       <w:pPr>
-        <w:ind w:left="6840" w:hanging="180"/>
+        <w:ind w:left="6480" w:hanging="180"/>
       </w:pPr>
     </w:lvl>
   </w:abstractNum>
-  <w:abstractNum w:abstractNumId="25" w15:restartNumberingAfterBreak="0">
+  <w:abstractNum w:abstractNumId="26" w15:restartNumberingAfterBreak="0">
+    <w:nsid w:val="5AA24D4D"/>
+    <w:multiLevelType w:val="hybridMultilevel"/>
+    <w:tmpl w:val="B64C14BC"/>
+    <w:lvl w:ilvl="0" w:tplc="0409000F">
+      <w:start w:val="1"/>
+      <w:numFmt w:val="decimal"/>
+      <w:lvlText w:val="%1."/>
+      <w:lvlJc w:val="left"/>
+      <w:pPr>
+        <w:ind w:left="720" w:hanging="360"/>
+      </w:pPr>
+    </w:lvl>
+    <w:lvl w:ilvl="1" w:tplc="04090019" w:tentative="1">
+      <w:start w:val="1"/>
+      <w:numFmt w:val="lowerLetter"/>
+      <w:lvlText w:val="%2."/>
+      <w:lvlJc w:val="left"/>
+      <w:pPr>
+        <w:ind w:left="1440" w:hanging="360"/>
+      </w:pPr>
+    </w:lvl>
+    <w:lvl w:ilvl="2" w:tplc="0409001B" w:tentative="1">
+      <w:start w:val="1"/>
+      <w:numFmt w:val="lowerRoman"/>
+      <w:lvlText w:val="%3."/>
+      <w:lvlJc w:val="right"/>
+      <w:pPr>
+        <w:ind w:left="2160" w:hanging="180"/>
+      </w:pPr>
+    </w:lvl>
+    <w:lvl w:ilvl="3" w:tplc="0409000F" w:tentative="1">
+      <w:start w:val="1"/>
+      <w:numFmt w:val="decimal"/>
+      <w:lvlText w:val="%4."/>
+      <w:lvlJc w:val="left"/>
+      <w:pPr>
+        <w:ind w:left="2880" w:hanging="360"/>
+      </w:pPr>
+    </w:lvl>
+    <w:lvl w:ilvl="4" w:tplc="04090019" w:tentative="1">
+      <w:start w:val="1"/>
+      <w:numFmt w:val="lowerLetter"/>
+      <w:lvlText w:val="%5."/>
+      <w:lvlJc w:val="left"/>
+      <w:pPr>
+        <w:ind w:left="3600" w:hanging="360"/>
+      </w:pPr>
+    </w:lvl>
+    <w:lvl w:ilvl="5" w:tplc="0409001B" w:tentative="1">
+      <w:start w:val="1"/>
+      <w:numFmt w:val="lowerRoman"/>
+      <w:lvlText w:val="%6."/>
+      <w:lvlJc w:val="right"/>
+      <w:pPr>
+        <w:ind w:left="4320" w:hanging="180"/>
+      </w:pPr>
+    </w:lvl>
+    <w:lvl w:ilvl="6" w:tplc="0409000F" w:tentative="1">
+      <w:start w:val="1"/>
+      <w:numFmt w:val="decimal"/>
+      <w:lvlText w:val="%7."/>
+      <w:lvlJc w:val="left"/>
+      <w:pPr>
+        <w:ind w:left="5040" w:hanging="360"/>
+      </w:pPr>
+    </w:lvl>
+    <w:lvl w:ilvl="7" w:tplc="04090019" w:tentative="1">
+      <w:start w:val="1"/>
+      <w:numFmt w:val="lowerLetter"/>
+      <w:lvlText w:val="%8."/>
+      <w:lvlJc w:val="left"/>
+      <w:pPr>
+        <w:ind w:left="5760" w:hanging="360"/>
+      </w:pPr>
+    </w:lvl>
+    <w:lvl w:ilvl="8" w:tplc="0409001B" w:tentative="1">
+      <w:start w:val="1"/>
+      <w:numFmt w:val="lowerRoman"/>
+      <w:lvlText w:val="%9."/>
+      <w:lvlJc w:val="right"/>
+      <w:pPr>
+        <w:ind w:left="6480" w:hanging="180"/>
+      </w:pPr>
+    </w:lvl>
+  </w:abstractNum>
+  <w:abstractNum w:abstractNumId="27" w15:restartNumberingAfterBreak="0">
     <w:nsid w:val="5C2B2AAD"/>
     <w:multiLevelType w:val="hybridMultilevel"/>
     <w:tmpl w:val="39DC15B8"/>
@@ -10676,7 +11395,7 @@
       </w:pPr>
     </w:lvl>
   </w:abstractNum>
-  <w:abstractNum w:abstractNumId="26" w15:restartNumberingAfterBreak="0">
+  <w:abstractNum w:abstractNumId="28" w15:restartNumberingAfterBreak="0">
     <w:nsid w:val="626D33FF"/>
     <w:multiLevelType w:val="hybridMultilevel"/>
     <w:tmpl w:val="839C93C0"/>
@@ -10766,7 +11485,7 @@
       </w:pPr>
     </w:lvl>
   </w:abstractNum>
-  <w:abstractNum w:abstractNumId="27" w15:restartNumberingAfterBreak="0">
+  <w:abstractNum w:abstractNumId="29" w15:restartNumberingAfterBreak="0">
     <w:nsid w:val="64D0475B"/>
     <w:multiLevelType w:val="hybridMultilevel"/>
     <w:tmpl w:val="CAE65458"/>
@@ -10855,7 +11574,7 @@
       </w:pPr>
     </w:lvl>
   </w:abstractNum>
-  <w:abstractNum w:abstractNumId="28" w15:restartNumberingAfterBreak="0">
+  <w:abstractNum w:abstractNumId="30" w15:restartNumberingAfterBreak="0">
     <w:nsid w:val="64E03682"/>
     <w:multiLevelType w:val="hybridMultilevel"/>
     <w:tmpl w:val="39DC15B8"/>
@@ -10944,7 +11663,7 @@
       </w:pPr>
     </w:lvl>
   </w:abstractNum>
-  <w:abstractNum w:abstractNumId="29" w15:restartNumberingAfterBreak="0">
+  <w:abstractNum w:abstractNumId="31" w15:restartNumberingAfterBreak="0">
     <w:nsid w:val="667972BA"/>
     <w:multiLevelType w:val="hybridMultilevel"/>
     <w:tmpl w:val="2B942982"/>
@@ -11033,7 +11752,7 @@
       </w:pPr>
     </w:lvl>
   </w:abstractNum>
-  <w:abstractNum w:abstractNumId="30" w15:restartNumberingAfterBreak="0">
+  <w:abstractNum w:abstractNumId="32" w15:restartNumberingAfterBreak="0">
     <w:nsid w:val="731D6575"/>
     <w:multiLevelType w:val="multilevel"/>
     <w:tmpl w:val="193C8B60"/>
@@ -11122,7 +11841,7 @@
       </w:pPr>
     </w:lvl>
   </w:abstractNum>
-  <w:abstractNum w:abstractNumId="31" w15:restartNumberingAfterBreak="0">
+  <w:abstractNum w:abstractNumId="33" w15:restartNumberingAfterBreak="0">
     <w:nsid w:val="75656631"/>
     <w:multiLevelType w:val="hybridMultilevel"/>
     <w:tmpl w:val="878227DC"/>
@@ -11208,7 +11927,7 @@
       </w:pPr>
     </w:lvl>
   </w:abstractNum>
-  <w:abstractNum w:abstractNumId="32" w15:restartNumberingAfterBreak="0">
+  <w:abstractNum w:abstractNumId="34" w15:restartNumberingAfterBreak="0">
     <w:nsid w:val="7A060D77"/>
     <w:multiLevelType w:val="hybridMultilevel"/>
     <w:tmpl w:val="193C8B60"/>
@@ -11297,7 +12016,7 @@
       </w:pPr>
     </w:lvl>
   </w:abstractNum>
-  <w:abstractNum w:abstractNumId="33" w15:restartNumberingAfterBreak="0">
+  <w:abstractNum w:abstractNumId="35" w15:restartNumberingAfterBreak="0">
     <w:nsid w:val="7B9C5DA1"/>
     <w:multiLevelType w:val="hybridMultilevel"/>
     <w:tmpl w:val="2B421252"/>
@@ -11387,7 +12106,7 @@
       </w:pPr>
     </w:lvl>
   </w:abstractNum>
-  <w:abstractNum w:abstractNumId="34" w15:restartNumberingAfterBreak="0">
+  <w:abstractNum w:abstractNumId="36" w15:restartNumberingAfterBreak="0">
     <w:nsid w:val="7C6F0899"/>
     <w:multiLevelType w:val="hybridMultilevel"/>
     <w:tmpl w:val="FD149B40"/>
@@ -11500,7 +12219,7 @@
       </w:rPr>
     </w:lvl>
   </w:abstractNum>
-  <w:abstractNum w:abstractNumId="35" w15:restartNumberingAfterBreak="0">
+  <w:abstractNum w:abstractNumId="37" w15:restartNumberingAfterBreak="0">
     <w:nsid w:val="7C85578F"/>
     <w:multiLevelType w:val="hybridMultilevel"/>
     <w:tmpl w:val="8F1CA020"/>
@@ -11586,10 +12305,10 @@
       </w:pPr>
     </w:lvl>
   </w:abstractNum>
-  <w:abstractNum w:abstractNumId="36" w15:restartNumberingAfterBreak="0">
+  <w:abstractNum w:abstractNumId="38" w15:restartNumberingAfterBreak="0">
     <w:nsid w:val="7FF372A9"/>
     <w:multiLevelType w:val="hybridMultilevel"/>
-    <w:tmpl w:val="2B942982"/>
+    <w:tmpl w:val="1C426312"/>
     <w:lvl w:ilvl="0" w:tplc="0409000F">
       <w:start w:val="1"/>
       <w:numFmt w:val="decimal"/>
@@ -11676,43 +12395,43 @@
     </w:lvl>
   </w:abstractNum>
   <w:num w:numId="1">
-    <w:abstractNumId w:val="34"/>
+    <w:abstractNumId w:val="36"/>
   </w:num>
   <w:num w:numId="2">
+    <w:abstractNumId w:val="29"/>
+  </w:num>
+  <w:num w:numId="3">
+    <w:abstractNumId w:val="18"/>
+  </w:num>
+  <w:num w:numId="4">
+    <w:abstractNumId w:val="20"/>
+  </w:num>
+  <w:num w:numId="5">
+    <w:abstractNumId w:val="14"/>
+  </w:num>
+  <w:num w:numId="6">
     <w:abstractNumId w:val="27"/>
   </w:num>
-  <w:num w:numId="3">
-    <w:abstractNumId w:val="17"/>
-  </w:num>
-  <w:num w:numId="4">
+  <w:num w:numId="7">
     <w:abstractNumId w:val="19"/>
   </w:num>
-  <w:num w:numId="5">
-    <w:abstractNumId w:val="13"/>
-  </w:num>
-  <w:num w:numId="6">
-    <w:abstractNumId w:val="25"/>
-  </w:num>
-  <w:num w:numId="7">
-    <w:abstractNumId w:val="18"/>
-  </w:num>
   <w:num w:numId="8">
-    <w:abstractNumId w:val="28"/>
+    <w:abstractNumId w:val="30"/>
   </w:num>
   <w:num w:numId="9">
-    <w:abstractNumId w:val="36"/>
+    <w:abstractNumId w:val="38"/>
   </w:num>
   <w:num w:numId="10">
     <w:abstractNumId w:val="11"/>
   </w:num>
   <w:num w:numId="11">
-    <w:abstractNumId w:val="21"/>
+    <w:abstractNumId w:val="22"/>
   </w:num>
   <w:num w:numId="12">
-    <w:abstractNumId w:val="31"/>
+    <w:abstractNumId w:val="33"/>
   </w:num>
   <w:num w:numId="13">
-    <w:abstractNumId w:val="33"/>
+    <w:abstractNumId w:val="35"/>
   </w:num>
   <w:num w:numId="14">
     <w:abstractNumId w:val="5"/>
@@ -11724,22 +12443,22 @@
     <w:abstractNumId w:val="4"/>
   </w:num>
   <w:num w:numId="17">
-    <w:abstractNumId w:val="20"/>
+    <w:abstractNumId w:val="21"/>
   </w:num>
   <w:num w:numId="18">
-    <w:abstractNumId w:val="24"/>
+    <w:abstractNumId w:val="25"/>
   </w:num>
   <w:num w:numId="19">
-    <w:abstractNumId w:val="32"/>
+    <w:abstractNumId w:val="34"/>
   </w:num>
   <w:num w:numId="20">
-    <w:abstractNumId w:val="22"/>
+    <w:abstractNumId w:val="23"/>
   </w:num>
   <w:num w:numId="21">
     <w:abstractNumId w:val="8"/>
   </w:num>
   <w:num w:numId="22">
-    <w:abstractNumId w:val="16"/>
+    <w:abstractNumId w:val="17"/>
   </w:num>
   <w:num w:numId="23">
     <w:abstractNumId w:val="0"/>
@@ -11751,10 +12470,10 @@
     <w:abstractNumId w:val="1"/>
   </w:num>
   <w:num w:numId="26">
-    <w:abstractNumId w:val="12"/>
+    <w:abstractNumId w:val="13"/>
   </w:num>
   <w:num w:numId="27">
-    <w:abstractNumId w:val="35"/>
+    <w:abstractNumId w:val="37"/>
   </w:num>
   <w:num w:numId="28">
     <w:abstractNumId w:val="6"/>
@@ -11763,10 +12482,10 @@
     <w:abstractNumId w:val="3"/>
   </w:num>
   <w:num w:numId="30">
-    <w:abstractNumId w:val="15"/>
+    <w:abstractNumId w:val="16"/>
   </w:num>
   <w:num w:numId="31">
-    <w:abstractNumId w:val="29"/>
+    <w:abstractNumId w:val="31"/>
   </w:num>
   <w:num w:numId="32">
     <w:abstractNumId w:val="7"/>
@@ -11802,7 +12521,7 @@
     </w:lvlOverride>
   </w:num>
   <w:num w:numId="34">
-    <w:abstractNumId w:val="13"/>
+    <w:abstractNumId w:val="14"/>
     <w:lvlOverride w:ilvl="0">
       <w:startOverride w:val="1"/>
     </w:lvlOverride>
@@ -11832,7 +12551,7 @@
     </w:lvlOverride>
   </w:num>
   <w:num w:numId="35">
-    <w:abstractNumId w:val="23"/>
+    <w:abstractNumId w:val="24"/>
     <w:lvlOverride w:ilvl="0">
       <w:startOverride w:val="1"/>
     </w:lvlOverride>
@@ -11862,7 +12581,7 @@
     </w:lvlOverride>
   </w:num>
   <w:num w:numId="36">
-    <w:abstractNumId w:val="14"/>
+    <w:abstractNumId w:val="15"/>
     <w:lvlOverride w:ilvl="0">
       <w:startOverride w:val="1"/>
     </w:lvlOverride>
@@ -11892,7 +12611,7 @@
     </w:lvlOverride>
   </w:num>
   <w:num w:numId="37">
-    <w:abstractNumId w:val="25"/>
+    <w:abstractNumId w:val="27"/>
     <w:lvlOverride w:ilvl="0">
       <w:startOverride w:val="1"/>
     </w:lvlOverride>
@@ -11922,7 +12641,7 @@
     </w:lvlOverride>
   </w:num>
   <w:num w:numId="38">
-    <w:abstractNumId w:val="15"/>
+    <w:abstractNumId w:val="16"/>
     <w:lvlOverride w:ilvl="0">
       <w:startOverride w:val="1"/>
     </w:lvlOverride>
@@ -11952,7 +12671,7 @@
     </w:lvlOverride>
   </w:num>
   <w:num w:numId="39">
-    <w:abstractNumId w:val="29"/>
+    <w:abstractNumId w:val="31"/>
     <w:lvlOverride w:ilvl="0">
       <w:startOverride w:val="1"/>
     </w:lvlOverride>
@@ -11982,49 +12701,28 @@
     </w:lvlOverride>
   </w:num>
   <w:num w:numId="40">
-    <w:abstractNumId w:val="36"/>
-    <w:lvlOverride w:ilvl="0">
-      <w:startOverride w:val="1"/>
-    </w:lvlOverride>
-    <w:lvlOverride w:ilvl="1">
-      <w:startOverride w:val="1"/>
-    </w:lvlOverride>
-    <w:lvlOverride w:ilvl="2">
-      <w:startOverride w:val="1"/>
-    </w:lvlOverride>
-    <w:lvlOverride w:ilvl="3">
-      <w:startOverride w:val="1"/>
-    </w:lvlOverride>
-    <w:lvlOverride w:ilvl="4">
-      <w:startOverride w:val="1"/>
-    </w:lvlOverride>
-    <w:lvlOverride w:ilvl="5">
-      <w:startOverride w:val="1"/>
-    </w:lvlOverride>
-    <w:lvlOverride w:ilvl="6">
-      <w:startOverride w:val="1"/>
-    </w:lvlOverride>
-    <w:lvlOverride w:ilvl="7">
-      <w:startOverride w:val="1"/>
-    </w:lvlOverride>
-    <w:lvlOverride w:ilvl="8">
-      <w:startOverride w:val="1"/>
-    </w:lvlOverride>
+    <w:abstractNumId w:val="38"/>
   </w:num>
   <w:num w:numId="41">
-    <w:abstractNumId w:val="26"/>
+    <w:abstractNumId w:val="28"/>
   </w:num>
   <w:num w:numId="42">
-    <w:abstractNumId w:val="30"/>
+    <w:abstractNumId w:val="32"/>
   </w:num>
   <w:num w:numId="43">
     <w:abstractNumId w:val="10"/>
+  </w:num>
+  <w:num w:numId="44">
+    <w:abstractNumId w:val="26"/>
+  </w:num>
+  <w:num w:numId="45">
+    <w:abstractNumId w:val="12"/>
   </w:num>
 </w:numbering>
 </file>
 
 <file path=word/styles.xml><?xml version="1.0" encoding="utf-8"?>
-<w:styles xmlns:mc="http://schemas.openxmlformats.org/markup-compatibility/2006" xmlns:r="http://schemas.openxmlformats.org/officeDocument/2006/relationships" xmlns:w="http://schemas.openxmlformats.org/wordprocessingml/2006/main" xmlns:w14="http://schemas.microsoft.com/office/word/2010/wordml" xmlns:w15="http://schemas.microsoft.com/office/word/2012/wordml" xmlns:w16se="http://schemas.microsoft.com/office/word/2015/wordml/symex" mc:Ignorable="w14 w15 w16se">
+<w:styles xmlns:mc="http://schemas.openxmlformats.org/markup-compatibility/2006" xmlns:r="http://schemas.openxmlformats.org/officeDocument/2006/relationships" xmlns:w="http://schemas.openxmlformats.org/wordprocessingml/2006/main" xmlns:w14="http://schemas.microsoft.com/office/word/2010/wordml" xmlns:w15="http://schemas.microsoft.com/office/word/2012/wordml" xmlns:w16cex="http://schemas.microsoft.com/office/word/2018/wordml/cex" xmlns:w16cid="http://schemas.microsoft.com/office/word/2016/wordml/cid" xmlns:w16="http://schemas.microsoft.com/office/word/2018/wordml" xmlns:w16se="http://schemas.microsoft.com/office/word/2015/wordml/symex" mc:Ignorable="w14 w15 w16se w16cid w16 w16cex">
   <w:docDefaults>
     <w:rPrDefault>
       <w:rPr>
@@ -12040,7 +12738,7 @@
       </w:pPr>
     </w:pPrDefault>
   </w:docDefaults>
-  <w:latentStyles w:defLockedState="0" w:defUIPriority="99" w:defSemiHidden="0" w:defUnhideWhenUsed="0" w:defQFormat="0" w:count="371">
+  <w:latentStyles w:defLockedState="0" w:defUIPriority="99" w:defSemiHidden="0" w:defUnhideWhenUsed="0" w:defQFormat="0" w:count="376">
     <w:lsdException w:name="Normal" w:uiPriority="0" w:qFormat="1"/>
     <w:lsdException w:name="heading 1" w:uiPriority="9" w:qFormat="1"/>
     <w:lsdException w:name="heading 2" w:semiHidden="1" w:uiPriority="9" w:unhideWhenUsed="1" w:qFormat="1"/>
@@ -12412,6 +13110,11 @@
     <w:lsdException w:name="List Table 5 Dark Accent 6" w:uiPriority="50"/>
     <w:lsdException w:name="List Table 6 Colorful Accent 6" w:uiPriority="51"/>
     <w:lsdException w:name="List Table 7 Colorful Accent 6" w:uiPriority="52"/>
+    <w:lsdException w:name="Mention" w:semiHidden="1" w:unhideWhenUsed="1"/>
+    <w:lsdException w:name="Smart Hyperlink" w:semiHidden="1" w:unhideWhenUsed="1"/>
+    <w:lsdException w:name="Hashtag" w:semiHidden="1" w:unhideWhenUsed="1"/>
+    <w:lsdException w:name="Unresolved Mention" w:semiHidden="1" w:unhideWhenUsed="1"/>
+    <w:lsdException w:name="Smart Link" w:semiHidden="1" w:unhideWhenUsed="1"/>
   </w:latentStyles>
   <w:style w:type="paragraph" w:default="1" w:styleId="Normal">
     <w:name w:val="Normal"/>
@@ -12634,6 +13337,7 @@
   <w:style w:type="character" w:default="1" w:styleId="DefaultParagraphFont">
     <w:name w:val="Default Paragraph Font"/>
     <w:uiPriority w:val="1"/>
+    <w:semiHidden/>
     <w:unhideWhenUsed/>
   </w:style>
   <w:style w:type="table" w:default="1" w:styleId="TableNormal">
@@ -13463,7 +14167,7 @@
 </file>
 
 <file path=word/glossary/document.xml><?xml version="1.0" encoding="utf-8"?>
-<w:glossaryDocument xmlns:wpc="http://schemas.microsoft.com/office/word/2010/wordprocessingCanvas" xmlns:cx="http://schemas.microsoft.com/office/drawing/2014/chartex" xmlns:cx1="http://schemas.microsoft.com/office/drawing/2015/9/8/chartex" xmlns:mc="http://schemas.openxmlformats.org/markup-compatibility/2006" xmlns:o="urn:schemas-microsoft-com:office:office" xmlns:r="http://schemas.openxmlformats.org/officeDocument/2006/relationships" xmlns:m="http://schemas.openxmlformats.org/officeDocument/2006/math" xmlns:v="urn:schemas-microsoft-com:vml" xmlns:wp14="http://schemas.microsoft.com/office/word/2010/wordprocessingDrawing" xmlns:wp="http://schemas.openxmlformats.org/drawingml/2006/wordprocessingDrawing" xmlns:w10="urn:schemas-microsoft-com:office:word" xmlns:w="http://schemas.openxmlformats.org/wordprocessingml/2006/main" xmlns:w14="http://schemas.microsoft.com/office/word/2010/wordml" xmlns:w15="http://schemas.microsoft.com/office/word/2012/wordml" xmlns:w16se="http://schemas.microsoft.com/office/word/2015/wordml/symex" xmlns:wpg="http://schemas.microsoft.com/office/word/2010/wordprocessingGroup" xmlns:wpi="http://schemas.microsoft.com/office/word/2010/wordprocessingInk" xmlns:wne="http://schemas.microsoft.com/office/word/2006/wordml" xmlns:wps="http://schemas.microsoft.com/office/word/2010/wordprocessingShape" mc:Ignorable="w14 w15 w16se wp14">
+<w:glossaryDocument xmlns:wpc="http://schemas.microsoft.com/office/word/2010/wordprocessingCanvas" xmlns:cx="http://schemas.microsoft.com/office/drawing/2014/chartex" xmlns:cx1="http://schemas.microsoft.com/office/drawing/2015/9/8/chartex" xmlns:cx2="http://schemas.microsoft.com/office/drawing/2015/10/21/chartex" xmlns:cx3="http://schemas.microsoft.com/office/drawing/2016/5/9/chartex" xmlns:cx4="http://schemas.microsoft.com/office/drawing/2016/5/10/chartex" xmlns:cx5="http://schemas.microsoft.com/office/drawing/2016/5/11/chartex" xmlns:cx6="http://schemas.microsoft.com/office/drawing/2016/5/12/chartex" xmlns:cx7="http://schemas.microsoft.com/office/drawing/2016/5/13/chartex" xmlns:cx8="http://schemas.microsoft.com/office/drawing/2016/5/14/chartex" xmlns:mc="http://schemas.openxmlformats.org/markup-compatibility/2006" xmlns:aink="http://schemas.microsoft.com/office/drawing/2016/ink" xmlns:am3d="http://schemas.microsoft.com/office/drawing/2017/model3d" xmlns:o="urn:schemas-microsoft-com:office:office" xmlns:r="http://schemas.openxmlformats.org/officeDocument/2006/relationships" xmlns:m="http://schemas.openxmlformats.org/officeDocument/2006/math" xmlns:v="urn:schemas-microsoft-com:vml" xmlns:wp14="http://schemas.microsoft.com/office/word/2010/wordprocessingDrawing" xmlns:wp="http://schemas.openxmlformats.org/drawingml/2006/wordprocessingDrawing" xmlns:w10="urn:schemas-microsoft-com:office:word" xmlns:w="http://schemas.openxmlformats.org/wordprocessingml/2006/main" xmlns:w14="http://schemas.microsoft.com/office/word/2010/wordml" xmlns:w15="http://schemas.microsoft.com/office/word/2012/wordml" xmlns:w16cex="http://schemas.microsoft.com/office/word/2018/wordml/cex" xmlns:w16cid="http://schemas.microsoft.com/office/word/2016/wordml/cid" xmlns:w16="http://schemas.microsoft.com/office/word/2018/wordml" xmlns:w16se="http://schemas.microsoft.com/office/word/2015/wordml/symex" xmlns:wpg="http://schemas.microsoft.com/office/word/2010/wordprocessingGroup" xmlns:wpi="http://schemas.microsoft.com/office/word/2010/wordprocessingInk" xmlns:wne="http://schemas.microsoft.com/office/word/2006/wordml" xmlns:wps="http://schemas.microsoft.com/office/word/2010/wordprocessingShape" mc:Ignorable="w14 w15 w16se w16cid w16 w16cex wp14">
   <w:docParts>
     <w:docPart>
       <w:docPartPr>
@@ -13489,7 +14193,7 @@
             <w:rPr>
               <w:rFonts w:asciiTheme="majorHAnsi" w:eastAsiaTheme="majorEastAsia" w:hAnsiTheme="majorHAnsi" w:cstheme="majorBidi"/>
               <w:caps/>
-              <w:color w:val="5B9BD5" w:themeColor="accent1"/>
+              <w:color w:val="4472C4" w:themeColor="accent1"/>
               <w:sz w:val="80"/>
               <w:szCs w:val="80"/>
             </w:rPr>
@@ -13503,17 +14207,17 @@
 </file>
 
 <file path=word/glossary/fontTable.xml><?xml version="1.0" encoding="utf-8"?>
-<w:fonts xmlns:mc="http://schemas.openxmlformats.org/markup-compatibility/2006" xmlns:r="http://schemas.openxmlformats.org/officeDocument/2006/relationships" xmlns:w="http://schemas.openxmlformats.org/wordprocessingml/2006/main" xmlns:w14="http://schemas.microsoft.com/office/word/2010/wordml" xmlns:w15="http://schemas.microsoft.com/office/word/2012/wordml" xmlns:w16se="http://schemas.microsoft.com/office/word/2015/wordml/symex" mc:Ignorable="w14 w15 w16se">
+<w:fonts xmlns:mc="http://schemas.openxmlformats.org/markup-compatibility/2006" xmlns:r="http://schemas.openxmlformats.org/officeDocument/2006/relationships" xmlns:w="http://schemas.openxmlformats.org/wordprocessingml/2006/main" xmlns:w14="http://schemas.microsoft.com/office/word/2010/wordml" xmlns:w15="http://schemas.microsoft.com/office/word/2012/wordml" xmlns:w16cex="http://schemas.microsoft.com/office/word/2018/wordml/cex" xmlns:w16cid="http://schemas.microsoft.com/office/word/2016/wordml/cid" xmlns:w16="http://schemas.microsoft.com/office/word/2018/wordml" xmlns:w16se="http://schemas.microsoft.com/office/word/2015/wordml/symex" mc:Ignorable="w14 w15 w16se w16cid w16 w16cex">
   <w:font w:name="Courier New">
     <w:panose1 w:val="02070309020205020404"/>
-    <w:charset w:val="CC"/>
+    <w:charset w:val="00"/>
     <w:family w:val="modern"/>
     <w:pitch w:val="fixed"/>
     <w:sig w:usb0="E0002EFF" w:usb1="C0007843" w:usb2="00000009" w:usb3="00000000" w:csb0="000001FF" w:csb1="00000000"/>
   </w:font>
   <w:font w:name="Times New Roman">
     <w:panose1 w:val="02020603050405020304"/>
-    <w:charset w:val="CC"/>
+    <w:charset w:val="00"/>
     <w:family w:val="roman"/>
     <w:pitch w:val="variable"/>
     <w:sig w:usb0="E0002EFF" w:usb1="C000785B" w:usb2="00000009" w:usb3="00000000" w:csb0="000001FF" w:csb1="00000000"/>
@@ -13534,28 +14238,28 @@
   </w:font>
   <w:font w:name="Century Schoolbook">
     <w:panose1 w:val="02040604050505020304"/>
-    <w:charset w:val="CC"/>
+    <w:charset w:val="00"/>
     <w:family w:val="roman"/>
     <w:pitch w:val="variable"/>
     <w:sig w:usb0="00000287" w:usb1="00000000" w:usb2="00000000" w:usb3="00000000" w:csb0="0000009F" w:csb1="00000000"/>
   </w:font>
   <w:font w:name="Segoe UI">
     <w:panose1 w:val="020B0502040204020203"/>
-    <w:charset w:val="CC"/>
+    <w:charset w:val="00"/>
     <w:family w:val="swiss"/>
     <w:pitch w:val="variable"/>
     <w:sig w:usb0="E4002EFF" w:usb1="C000E47F" w:usb2="00000009" w:usb3="00000000" w:csb0="000001FF" w:csb1="00000000"/>
   </w:font>
   <w:font w:name="Calibri">
     <w:panose1 w:val="020F0502020204030204"/>
-    <w:charset w:val="CC"/>
+    <w:charset w:val="00"/>
     <w:family w:val="swiss"/>
     <w:pitch w:val="variable"/>
     <w:sig w:usb0="E4002EFF" w:usb1="C000247B" w:usb2="00000009" w:usb3="00000000" w:csb0="000001FF" w:csb1="00000000"/>
   </w:font>
   <w:font w:name="Calibri Light">
     <w:panose1 w:val="020F0302020204030204"/>
-    <w:charset w:val="CC"/>
+    <w:charset w:val="00"/>
     <w:family w:val="swiss"/>
     <w:pitch w:val="variable"/>
     <w:sig w:usb0="E4002EFF" w:usb1="C000247B" w:usb2="00000009" w:usb3="00000000" w:csb0="000001FF" w:csb1="00000000"/>
@@ -13564,7 +14268,7 @@
 </file>
 
 <file path=word/glossary/settings.xml><?xml version="1.0" encoding="utf-8"?>
-<w:settings xmlns:mc="http://schemas.openxmlformats.org/markup-compatibility/2006" xmlns:o="urn:schemas-microsoft-com:office:office" xmlns:r="http://schemas.openxmlformats.org/officeDocument/2006/relationships" xmlns:m="http://schemas.openxmlformats.org/officeDocument/2006/math" xmlns:v="urn:schemas-microsoft-com:vml" xmlns:w10="urn:schemas-microsoft-com:office:word" xmlns:w="http://schemas.openxmlformats.org/wordprocessingml/2006/main" xmlns:w14="http://schemas.microsoft.com/office/word/2010/wordml" xmlns:w15="http://schemas.microsoft.com/office/word/2012/wordml" xmlns:w16se="http://schemas.microsoft.com/office/word/2015/wordml/symex" xmlns:sl="http://schemas.openxmlformats.org/schemaLibrary/2006/main" mc:Ignorable="w14 w15 w16se">
+<w:settings xmlns:mc="http://schemas.openxmlformats.org/markup-compatibility/2006" xmlns:o="urn:schemas-microsoft-com:office:office" xmlns:r="http://schemas.openxmlformats.org/officeDocument/2006/relationships" xmlns:m="http://schemas.openxmlformats.org/officeDocument/2006/math" xmlns:v="urn:schemas-microsoft-com:vml" xmlns:w10="urn:schemas-microsoft-com:office:word" xmlns:w="http://schemas.openxmlformats.org/wordprocessingml/2006/main" xmlns:w14="http://schemas.microsoft.com/office/word/2010/wordml" xmlns:w15="http://schemas.microsoft.com/office/word/2012/wordml" xmlns:w16cex="http://schemas.microsoft.com/office/word/2018/wordml/cex" xmlns:w16cid="http://schemas.microsoft.com/office/word/2016/wordml/cid" xmlns:w16="http://schemas.microsoft.com/office/word/2018/wordml" xmlns:w16se="http://schemas.microsoft.com/office/word/2015/wordml/symex" xmlns:sl="http://schemas.openxmlformats.org/schemaLibrary/2006/main" mc:Ignorable="w14 w15 w16se w16cid w16 w16cex">
   <w:view w:val="normal"/>
   <w:defaultTabStop w:val="720"/>
   <w:characterSpacingControl w:val="doNotCompress"/>
@@ -13575,16 +14279,19 @@
     <w:compatSetting w:name="enableOpenTypeFeatures" w:uri="http://schemas.microsoft.com/office/word" w:val="1"/>
     <w:compatSetting w:name="doNotFlipMirrorIndents" w:uri="http://schemas.microsoft.com/office/word" w:val="1"/>
     <w:compatSetting w:name="differentiateMultirowTableHeaders" w:uri="http://schemas.microsoft.com/office/word" w:val="1"/>
+    <w:compatSetting w:name="useWord2013TrackBottomHyphenation" w:uri="http://schemas.microsoft.com/office/word" w:val="1"/>
   </w:compat>
   <w:rsids>
     <w:rsidRoot w:val="00223FB0"/>
     <w:rsid w:val="00223FB0"/>
     <w:rsid w:val="0039680C"/>
     <w:rsid w:val="00521E84"/>
+    <w:rsid w:val="005B2D4B"/>
     <w:rsid w:val="00632934"/>
     <w:rsid w:val="00662EE0"/>
     <w:rsid w:val="006733C1"/>
     <w:rsid w:val="00812640"/>
+    <w:rsid w:val="008A5A81"/>
     <w:rsid w:val="008B1704"/>
     <w:rsid w:val="009D5FE3"/>
     <w:rsid w:val="00A1264C"/>
@@ -13610,14 +14317,14 @@
   </m:mathPr>
   <w:themeFontLang w:val="en-US"/>
   <w:clrSchemeMapping w:bg1="light1" w:t1="dark1" w:bg2="light2" w:t2="dark2" w:accent1="accent1" w:accent2="accent2" w:accent3="accent3" w:accent4="accent4" w:accent5="accent5" w:accent6="accent6" w:hyperlink="hyperlink" w:followedHyperlink="followedHyperlink"/>
-  <w:decimalSymbol w:val=","/>
-  <w:listSeparator w:val=";"/>
+  <w:decimalSymbol w:val="."/>
+  <w:listSeparator w:val=","/>
   <w15:chartTrackingRefBased/>
 </w:settings>
 </file>
 
 <file path=word/glossary/styles.xml><?xml version="1.0" encoding="utf-8"?>
-<w:styles xmlns:mc="http://schemas.openxmlformats.org/markup-compatibility/2006" xmlns:r="http://schemas.openxmlformats.org/officeDocument/2006/relationships" xmlns:w="http://schemas.openxmlformats.org/wordprocessingml/2006/main" xmlns:w14="http://schemas.microsoft.com/office/word/2010/wordml" xmlns:w15="http://schemas.microsoft.com/office/word/2012/wordml" xmlns:w16se="http://schemas.microsoft.com/office/word/2015/wordml/symex" mc:Ignorable="w14 w15 w16se">
+<w:styles xmlns:mc="http://schemas.openxmlformats.org/markup-compatibility/2006" xmlns:r="http://schemas.openxmlformats.org/officeDocument/2006/relationships" xmlns:w="http://schemas.openxmlformats.org/wordprocessingml/2006/main" xmlns:w14="http://schemas.microsoft.com/office/word/2010/wordml" xmlns:w15="http://schemas.microsoft.com/office/word/2012/wordml" xmlns:w16cex="http://schemas.microsoft.com/office/word/2018/wordml/cex" xmlns:w16cid="http://schemas.microsoft.com/office/word/2016/wordml/cid" xmlns:w16="http://schemas.microsoft.com/office/word/2018/wordml" xmlns:w16se="http://schemas.microsoft.com/office/word/2015/wordml/symex" mc:Ignorable="w14 w15 w16se w16cid w16 w16cex">
   <w:docDefaults>
     <w:rPrDefault>
       <w:rPr>
@@ -13633,7 +14340,7 @@
       </w:pPr>
     </w:pPrDefault>
   </w:docDefaults>
-  <w:latentStyles w:defLockedState="0" w:defUIPriority="99" w:defSemiHidden="0" w:defUnhideWhenUsed="0" w:defQFormat="0" w:count="371">
+  <w:latentStyles w:defLockedState="0" w:defUIPriority="99" w:defSemiHidden="0" w:defUnhideWhenUsed="0" w:defQFormat="0" w:count="376">
     <w:lsdException w:name="Normal" w:uiPriority="0" w:qFormat="1"/>
     <w:lsdException w:name="heading 1" w:uiPriority="9" w:qFormat="1"/>
     <w:lsdException w:name="heading 2" w:semiHidden="1" w:uiPriority="9" w:unhideWhenUsed="1" w:qFormat="1"/>
@@ -14005,6 +14712,11 @@
     <w:lsdException w:name="List Table 5 Dark Accent 6" w:uiPriority="50"/>
     <w:lsdException w:name="List Table 6 Colorful Accent 6" w:uiPriority="51"/>
     <w:lsdException w:name="List Table 7 Colorful Accent 6" w:uiPriority="52"/>
+    <w:lsdException w:name="Mention" w:semiHidden="1" w:unhideWhenUsed="1"/>
+    <w:lsdException w:name="Smart Hyperlink" w:semiHidden="1" w:unhideWhenUsed="1"/>
+    <w:lsdException w:name="Hashtag" w:semiHidden="1" w:unhideWhenUsed="1"/>
+    <w:lsdException w:name="Unresolved Mention" w:semiHidden="1" w:unhideWhenUsed="1"/>
+    <w:lsdException w:name="Smart Link" w:semiHidden="1" w:unhideWhenUsed="1"/>
   </w:latentStyles>
   <w:style w:type="paragraph" w:default="1" w:styleId="Normal">
     <w:name w:val="Normal"/>
@@ -14045,7 +14757,7 @@
 </file>
 
 <file path=word/glossary/webSettings.xml><?xml version="1.0" encoding="utf-8"?>
-<w:webSettings xmlns:mc="http://schemas.openxmlformats.org/markup-compatibility/2006" xmlns:r="http://schemas.openxmlformats.org/officeDocument/2006/relationships" xmlns:w="http://schemas.openxmlformats.org/wordprocessingml/2006/main" xmlns:w14="http://schemas.microsoft.com/office/word/2010/wordml" xmlns:w15="http://schemas.microsoft.com/office/word/2012/wordml" xmlns:w16se="http://schemas.microsoft.com/office/word/2015/wordml/symex" mc:Ignorable="w14 w15 w16se">
+<w:webSettings xmlns:mc="http://schemas.openxmlformats.org/markup-compatibility/2006" xmlns:r="http://schemas.openxmlformats.org/officeDocument/2006/relationships" xmlns:w="http://schemas.openxmlformats.org/wordprocessingml/2006/main" xmlns:w14="http://schemas.microsoft.com/office/word/2010/wordml" xmlns:w15="http://schemas.microsoft.com/office/word/2012/wordml" xmlns:w16cex="http://schemas.microsoft.com/office/word/2018/wordml/cex" xmlns:w16cid="http://schemas.microsoft.com/office/word/2016/wordml/cid" xmlns:w16="http://schemas.microsoft.com/office/word/2018/wordml" xmlns:w16se="http://schemas.microsoft.com/office/word/2015/wordml/symex" mc:Ignorable="w14 w15 w16se w16cid w16 w16cex">
   <w:optimizeForBrowser/>
   <w:allowPNG/>
 </w:webSettings>

</xml_diff>

<commit_message>
fix some use cases
</commit_message>
<xml_diff>
--- a/Documentation/URS Document/URS Document.docx
+++ b/Documentation/URS Document/URS Document.docx
@@ -332,7 +332,6 @@
                               <w:t xml:space="preserve"> „</w:t>
                             </w:r>
                             <w:proofErr w:type="spellStart"/>
-                            <w:proofErr w:type="gramStart"/>
                             <w:r>
                               <w:t>BulCari</w:t>
                             </w:r>
@@ -344,11 +343,7 @@
                               <w:t>“</w:t>
                             </w:r>
                             <w:r>
-                              <w:t xml:space="preserve"> members</w:t>
-                            </w:r>
-                            <w:proofErr w:type="gramEnd"/>
-                            <w:r>
-                              <w:t xml:space="preserve">:    </w:t>
+                              <w:t xml:space="preserve"> members:    </w:t>
                             </w:r>
                           </w:p>
                           <w:p>
@@ -692,7 +687,7 @@
           <w:r>
             <w:fldChar w:fldCharType="separate"/>
           </w:r>
-          <w:hyperlink w:anchor="_Toc65628066" w:history="1">
+          <w:hyperlink w:anchor="_Toc65708344" w:history="1">
             <w:r>
               <w:rPr>
                 <w:rStyle w:val="Hyperlink"/>
@@ -719,7 +714,7 @@
                 <w:noProof/>
                 <w:webHidden/>
               </w:rPr>
-              <w:instrText xml:space="preserve"> PAGEREF _Toc65628066 \h </w:instrText>
+              <w:instrText xml:space="preserve"> PAGEREF _Toc65708344 \h </w:instrText>
             </w:r>
             <w:r>
               <w:rPr>
@@ -760,7 +755,7 @@
               <w:noProof/>
             </w:rPr>
           </w:pPr>
-          <w:hyperlink w:anchor="_Toc65628067" w:history="1">
+          <w:hyperlink w:anchor="_Toc65708345" w:history="1">
             <w:r>
               <w:rPr>
                 <w:rStyle w:val="Hyperlink"/>
@@ -787,7 +782,7 @@
                 <w:noProof/>
                 <w:webHidden/>
               </w:rPr>
-              <w:instrText xml:space="preserve"> PAGEREF _Toc65628067 \h </w:instrText>
+              <w:instrText xml:space="preserve"> PAGEREF _Toc65708345 \h </w:instrText>
             </w:r>
             <w:r>
               <w:rPr>
@@ -828,7 +823,7 @@
               <w:noProof/>
             </w:rPr>
           </w:pPr>
-          <w:hyperlink w:anchor="_Toc65628068" w:history="1">
+          <w:hyperlink w:anchor="_Toc65708346" w:history="1">
             <w:r>
               <w:rPr>
                 <w:rStyle w:val="Hyperlink"/>
@@ -855,7 +850,7 @@
                 <w:noProof/>
                 <w:webHidden/>
               </w:rPr>
-              <w:instrText xml:space="preserve"> PAGEREF _Toc65628068 \h </w:instrText>
+              <w:instrText xml:space="preserve"> PAGEREF _Toc65708346 \h </w:instrText>
             </w:r>
             <w:r>
               <w:rPr>
@@ -896,7 +891,7 @@
               <w:noProof/>
             </w:rPr>
           </w:pPr>
-          <w:hyperlink w:anchor="_Toc65628069" w:history="1">
+          <w:hyperlink w:anchor="_Toc65708347" w:history="1">
             <w:r>
               <w:rPr>
                 <w:rStyle w:val="Hyperlink"/>
@@ -923,7 +918,7 @@
                 <w:noProof/>
                 <w:webHidden/>
               </w:rPr>
-              <w:instrText xml:space="preserve"> PAGEREF _Toc65628069 \h </w:instrText>
+              <w:instrText xml:space="preserve"> PAGEREF _Toc65708347 \h </w:instrText>
             </w:r>
             <w:r>
               <w:rPr>
@@ -964,7 +959,7 @@
               <w:noProof/>
             </w:rPr>
           </w:pPr>
-          <w:hyperlink w:anchor="_Toc65628070" w:history="1">
+          <w:hyperlink w:anchor="_Toc65708348" w:history="1">
             <w:r>
               <w:rPr>
                 <w:rStyle w:val="Hyperlink"/>
@@ -991,7 +986,7 @@
                 <w:noProof/>
                 <w:webHidden/>
               </w:rPr>
-              <w:instrText xml:space="preserve"> PAGEREF _Toc65628070 \h </w:instrText>
+              <w:instrText xml:space="preserve"> PAGEREF _Toc65708348 \h </w:instrText>
             </w:r>
             <w:r>
               <w:rPr>
@@ -1032,7 +1027,7 @@
               <w:noProof/>
             </w:rPr>
           </w:pPr>
-          <w:hyperlink w:anchor="_Toc65628071" w:history="1">
+          <w:hyperlink w:anchor="_Toc65708349" w:history="1">
             <w:r>
               <w:rPr>
                 <w:rStyle w:val="Hyperlink"/>
@@ -1059,7 +1054,7 @@
                 <w:noProof/>
                 <w:webHidden/>
               </w:rPr>
-              <w:instrText xml:space="preserve"> PAGEREF _Toc65628071 \h </w:instrText>
+              <w:instrText xml:space="preserve"> PAGEREF _Toc65708349 \h </w:instrText>
             </w:r>
             <w:r>
               <w:rPr>
@@ -1100,7 +1095,7 @@
               <w:noProof/>
             </w:rPr>
           </w:pPr>
-          <w:hyperlink w:anchor="_Toc65628072" w:history="1">
+          <w:hyperlink w:anchor="_Toc65708350" w:history="1">
             <w:r>
               <w:rPr>
                 <w:rStyle w:val="Hyperlink"/>
@@ -1127,7 +1122,7 @@
                 <w:noProof/>
                 <w:webHidden/>
               </w:rPr>
-              <w:instrText xml:space="preserve"> PAGEREF _Toc65628072 \h </w:instrText>
+              <w:instrText xml:space="preserve"> PAGEREF _Toc65708350 \h </w:instrText>
             </w:r>
             <w:r>
               <w:rPr>
@@ -1162,28 +1157,13 @@
           <w:pPr>
             <w:pStyle w:val="TOC3"/>
             <w:tabs>
-              <w:tab w:val="left" w:pos="880"/>
               <w:tab w:val="right" w:leader="dot" w:pos="9396"/>
             </w:tabs>
             <w:rPr>
               <w:noProof/>
             </w:rPr>
           </w:pPr>
-          <w:hyperlink w:anchor="_Toc65628073" w:history="1">
-            <w:r>
-              <w:rPr>
-                <w:rStyle w:val="Hyperlink"/>
-                <w:b/>
-                <w:noProof/>
-              </w:rPr>
-              <w:t>1.</w:t>
-            </w:r>
-            <w:r>
-              <w:rPr>
-                <w:noProof/>
-              </w:rPr>
-              <w:tab/>
-            </w:r>
+          <w:hyperlink w:anchor="_Toc65708351" w:history="1">
             <w:r>
               <w:rPr>
                 <w:rStyle w:val="Hyperlink"/>
@@ -1191,7 +1171,7 @@
                 <w:bCs/>
                 <w:noProof/>
               </w:rPr>
-              <w:t xml:space="preserve">Use case: </w:t>
+              <w:t xml:space="preserve">Use case-01: </w:t>
             </w:r>
             <w:r>
               <w:rPr>
@@ -1219,7 +1199,7 @@
                 <w:noProof/>
                 <w:webHidden/>
               </w:rPr>
-              <w:instrText xml:space="preserve"> PAGEREF _Toc65628073 \h </w:instrText>
+              <w:instrText xml:space="preserve"> PAGEREF _Toc65708351 \h </w:instrText>
             </w:r>
             <w:r>
               <w:rPr>
@@ -1254,28 +1234,13 @@
           <w:pPr>
             <w:pStyle w:val="TOC3"/>
             <w:tabs>
-              <w:tab w:val="left" w:pos="880"/>
               <w:tab w:val="right" w:leader="dot" w:pos="9396"/>
             </w:tabs>
             <w:rPr>
               <w:noProof/>
             </w:rPr>
           </w:pPr>
-          <w:hyperlink w:anchor="_Toc65628074" w:history="1">
-            <w:r>
-              <w:rPr>
-                <w:rStyle w:val="Hyperlink"/>
-                <w:b/>
-                <w:noProof/>
-              </w:rPr>
-              <w:t>2.</w:t>
-            </w:r>
-            <w:r>
-              <w:rPr>
-                <w:noProof/>
-              </w:rPr>
-              <w:tab/>
-            </w:r>
+          <w:hyperlink w:anchor="_Toc65708352" w:history="1">
             <w:r>
               <w:rPr>
                 <w:rStyle w:val="Hyperlink"/>
@@ -1283,7 +1248,7 @@
                 <w:bCs/>
                 <w:noProof/>
               </w:rPr>
-              <w:t xml:space="preserve">Use case: </w:t>
+              <w:t xml:space="preserve">Use case-02: </w:t>
             </w:r>
             <w:r>
               <w:rPr>
@@ -1311,7 +1276,7 @@
                 <w:noProof/>
                 <w:webHidden/>
               </w:rPr>
-              <w:instrText xml:space="preserve"> PAGEREF _Toc65628074 \h </w:instrText>
+              <w:instrText xml:space="preserve"> PAGEREF _Toc65708352 \h </w:instrText>
             </w:r>
             <w:r>
               <w:rPr>
@@ -1346,28 +1311,13 @@
           <w:pPr>
             <w:pStyle w:val="TOC3"/>
             <w:tabs>
-              <w:tab w:val="left" w:pos="880"/>
               <w:tab w:val="right" w:leader="dot" w:pos="9396"/>
             </w:tabs>
             <w:rPr>
               <w:noProof/>
             </w:rPr>
           </w:pPr>
-          <w:hyperlink w:anchor="_Toc65628075" w:history="1">
-            <w:r>
-              <w:rPr>
-                <w:rStyle w:val="Hyperlink"/>
-                <w:b/>
-                <w:noProof/>
-              </w:rPr>
-              <w:t>3.</w:t>
-            </w:r>
-            <w:r>
-              <w:rPr>
-                <w:noProof/>
-              </w:rPr>
-              <w:tab/>
-            </w:r>
+          <w:hyperlink w:anchor="_Toc65708353" w:history="1">
             <w:r>
               <w:rPr>
                 <w:rStyle w:val="Hyperlink"/>
@@ -1375,7 +1325,7 @@
                 <w:bCs/>
                 <w:noProof/>
               </w:rPr>
-              <w:t xml:space="preserve">Use case: </w:t>
+              <w:t xml:space="preserve">Use case-03: </w:t>
             </w:r>
             <w:r>
               <w:rPr>
@@ -1403,7 +1353,7 @@
                 <w:noProof/>
                 <w:webHidden/>
               </w:rPr>
-              <w:instrText xml:space="preserve"> PAGEREF _Toc65628075 \h </w:instrText>
+              <w:instrText xml:space="preserve"> PAGEREF _Toc65708353 \h </w:instrText>
             </w:r>
             <w:r>
               <w:rPr>
@@ -1438,28 +1388,13 @@
           <w:pPr>
             <w:pStyle w:val="TOC3"/>
             <w:tabs>
-              <w:tab w:val="left" w:pos="880"/>
               <w:tab w:val="right" w:leader="dot" w:pos="9396"/>
             </w:tabs>
             <w:rPr>
               <w:noProof/>
             </w:rPr>
           </w:pPr>
-          <w:hyperlink w:anchor="_Toc65628076" w:history="1">
-            <w:r>
-              <w:rPr>
-                <w:rStyle w:val="Hyperlink"/>
-                <w:b/>
-                <w:noProof/>
-              </w:rPr>
-              <w:t>4.</w:t>
-            </w:r>
-            <w:r>
-              <w:rPr>
-                <w:noProof/>
-              </w:rPr>
-              <w:tab/>
-            </w:r>
+          <w:hyperlink w:anchor="_Toc65708354" w:history="1">
             <w:r>
               <w:rPr>
                 <w:rStyle w:val="Hyperlink"/>
@@ -1467,7 +1402,7 @@
                 <w:bCs/>
                 <w:noProof/>
               </w:rPr>
-              <w:t xml:space="preserve">Use case: </w:t>
+              <w:t xml:space="preserve">Use case-04: </w:t>
             </w:r>
             <w:r>
               <w:rPr>
@@ -1495,7 +1430,7 @@
                 <w:noProof/>
                 <w:webHidden/>
               </w:rPr>
-              <w:instrText xml:space="preserve"> PAGEREF _Toc65628076 \h </w:instrText>
+              <w:instrText xml:space="preserve"> PAGEREF _Toc65708354 \h </w:instrText>
             </w:r>
             <w:r>
               <w:rPr>
@@ -1530,29 +1465,13 @@
           <w:pPr>
             <w:pStyle w:val="TOC3"/>
             <w:tabs>
-              <w:tab w:val="left" w:pos="880"/>
               <w:tab w:val="right" w:leader="dot" w:pos="9396"/>
             </w:tabs>
             <w:rPr>
               <w:noProof/>
             </w:rPr>
           </w:pPr>
-          <w:hyperlink w:anchor="_Toc65628077" w:history="1">
-            <w:r>
-              <w:rPr>
-                <w:rStyle w:val="Hyperlink"/>
-                <w:rFonts w:ascii="Century Schoolbook" w:eastAsia="Times New Roman" w:hAnsi="Century Schoolbook" w:cs="Times New Roman"/>
-                <w:b/>
-                <w:noProof/>
-              </w:rPr>
-              <w:t>5.</w:t>
-            </w:r>
-            <w:r>
-              <w:rPr>
-                <w:noProof/>
-              </w:rPr>
-              <w:tab/>
-            </w:r>
+          <w:hyperlink w:anchor="_Toc65708355" w:history="1">
             <w:r>
               <w:rPr>
                 <w:rStyle w:val="Hyperlink"/>
@@ -1560,7 +1479,7 @@
                 <w:bCs/>
                 <w:noProof/>
               </w:rPr>
-              <w:t xml:space="preserve">Use case: </w:t>
+              <w:t xml:space="preserve">Use case-05: </w:t>
             </w:r>
             <w:r>
               <w:rPr>
@@ -1589,7 +1508,7 @@
                 <w:noProof/>
                 <w:webHidden/>
               </w:rPr>
-              <w:instrText xml:space="preserve"> PAGEREF _Toc65628077 \h </w:instrText>
+              <w:instrText xml:space="preserve"> PAGEREF _Toc65708355 \h </w:instrText>
             </w:r>
             <w:r>
               <w:rPr>
@@ -1624,28 +1543,13 @@
           <w:pPr>
             <w:pStyle w:val="TOC3"/>
             <w:tabs>
-              <w:tab w:val="left" w:pos="880"/>
               <w:tab w:val="right" w:leader="dot" w:pos="9396"/>
             </w:tabs>
             <w:rPr>
               <w:noProof/>
             </w:rPr>
           </w:pPr>
-          <w:hyperlink w:anchor="_Toc65628078" w:history="1">
-            <w:r>
-              <w:rPr>
-                <w:rStyle w:val="Hyperlink"/>
-                <w:b/>
-                <w:noProof/>
-              </w:rPr>
-              <w:t>6.</w:t>
-            </w:r>
-            <w:r>
-              <w:rPr>
-                <w:noProof/>
-              </w:rPr>
-              <w:tab/>
-            </w:r>
+          <w:hyperlink w:anchor="_Toc65708356" w:history="1">
             <w:r>
               <w:rPr>
                 <w:rStyle w:val="Hyperlink"/>
@@ -1653,7 +1557,7 @@
                 <w:bCs/>
                 <w:noProof/>
               </w:rPr>
-              <w:t xml:space="preserve">Use case: </w:t>
+              <w:t xml:space="preserve">Use case-06: </w:t>
             </w:r>
             <w:r>
               <w:rPr>
@@ -1681,7 +1585,7 @@
                 <w:noProof/>
                 <w:webHidden/>
               </w:rPr>
-              <w:instrText xml:space="preserve"> PAGEREF _Toc65628078 \h </w:instrText>
+              <w:instrText xml:space="preserve"> PAGEREF _Toc65708356 \h </w:instrText>
             </w:r>
             <w:r>
               <w:rPr>
@@ -1716,28 +1620,13 @@
           <w:pPr>
             <w:pStyle w:val="TOC3"/>
             <w:tabs>
-              <w:tab w:val="left" w:pos="880"/>
               <w:tab w:val="right" w:leader="dot" w:pos="9396"/>
             </w:tabs>
             <w:rPr>
               <w:noProof/>
             </w:rPr>
           </w:pPr>
-          <w:hyperlink w:anchor="_Toc65628079" w:history="1">
-            <w:r>
-              <w:rPr>
-                <w:rStyle w:val="Hyperlink"/>
-                <w:b/>
-                <w:noProof/>
-              </w:rPr>
-              <w:t>7.</w:t>
-            </w:r>
-            <w:r>
-              <w:rPr>
-                <w:noProof/>
-              </w:rPr>
-              <w:tab/>
-            </w:r>
+          <w:hyperlink w:anchor="_Toc65708357" w:history="1">
             <w:r>
               <w:rPr>
                 <w:rStyle w:val="Hyperlink"/>
@@ -1745,7 +1634,7 @@
                 <w:bCs/>
                 <w:noProof/>
               </w:rPr>
-              <w:t xml:space="preserve">Use case: </w:t>
+              <w:t xml:space="preserve">Use case-07: </w:t>
             </w:r>
             <w:r>
               <w:rPr>
@@ -1773,7 +1662,7 @@
                 <w:noProof/>
                 <w:webHidden/>
               </w:rPr>
-              <w:instrText xml:space="preserve"> PAGEREF _Toc65628079 \h </w:instrText>
+              <w:instrText xml:space="preserve"> PAGEREF _Toc65708357 \h </w:instrText>
             </w:r>
             <w:r>
               <w:rPr>
@@ -1808,28 +1697,13 @@
           <w:pPr>
             <w:pStyle w:val="TOC3"/>
             <w:tabs>
-              <w:tab w:val="left" w:pos="880"/>
               <w:tab w:val="right" w:leader="dot" w:pos="9396"/>
             </w:tabs>
             <w:rPr>
               <w:noProof/>
             </w:rPr>
           </w:pPr>
-          <w:hyperlink w:anchor="_Toc65628080" w:history="1">
-            <w:r>
-              <w:rPr>
-                <w:rStyle w:val="Hyperlink"/>
-                <w:b/>
-                <w:noProof/>
-              </w:rPr>
-              <w:t>8.</w:t>
-            </w:r>
-            <w:r>
-              <w:rPr>
-                <w:noProof/>
-              </w:rPr>
-              <w:tab/>
-            </w:r>
+          <w:hyperlink w:anchor="_Toc65708358" w:history="1">
             <w:r>
               <w:rPr>
                 <w:rStyle w:val="Hyperlink"/>
@@ -1837,7 +1711,7 @@
                 <w:bCs/>
                 <w:noProof/>
               </w:rPr>
-              <w:t xml:space="preserve">Use case: </w:t>
+              <w:t xml:space="preserve">Use case-08: </w:t>
             </w:r>
             <w:r>
               <w:rPr>
@@ -1865,7 +1739,7 @@
                 <w:noProof/>
                 <w:webHidden/>
               </w:rPr>
-              <w:instrText xml:space="preserve"> PAGEREF _Toc65628080 \h </w:instrText>
+              <w:instrText xml:space="preserve"> PAGEREF _Toc65708358 \h </w:instrText>
             </w:r>
             <w:r>
               <w:rPr>
@@ -1900,28 +1774,13 @@
           <w:pPr>
             <w:pStyle w:val="TOC3"/>
             <w:tabs>
-              <w:tab w:val="left" w:pos="880"/>
               <w:tab w:val="right" w:leader="dot" w:pos="9396"/>
             </w:tabs>
             <w:rPr>
               <w:noProof/>
             </w:rPr>
           </w:pPr>
-          <w:hyperlink w:anchor="_Toc65628081" w:history="1">
-            <w:r>
-              <w:rPr>
-                <w:rStyle w:val="Hyperlink"/>
-                <w:b/>
-                <w:noProof/>
-              </w:rPr>
-              <w:t>9.</w:t>
-            </w:r>
-            <w:r>
-              <w:rPr>
-                <w:noProof/>
-              </w:rPr>
-              <w:tab/>
-            </w:r>
+          <w:hyperlink w:anchor="_Toc65708359" w:history="1">
             <w:r>
               <w:rPr>
                 <w:rStyle w:val="Hyperlink"/>
@@ -1929,7 +1788,7 @@
                 <w:bCs/>
                 <w:noProof/>
               </w:rPr>
-              <w:t xml:space="preserve">Use case: </w:t>
+              <w:t xml:space="preserve">Use case-09: </w:t>
             </w:r>
             <w:r>
               <w:rPr>
@@ -1957,7 +1816,7 @@
                 <w:noProof/>
                 <w:webHidden/>
               </w:rPr>
-              <w:instrText xml:space="preserve"> PAGEREF _Toc65628081 \h </w:instrText>
+              <w:instrText xml:space="preserve"> PAGEREF _Toc65708359 \h </w:instrText>
             </w:r>
             <w:r>
               <w:rPr>
@@ -1992,28 +1851,13 @@
           <w:pPr>
             <w:pStyle w:val="TOC3"/>
             <w:tabs>
-              <w:tab w:val="left" w:pos="1100"/>
               <w:tab w:val="right" w:leader="dot" w:pos="9396"/>
             </w:tabs>
             <w:rPr>
               <w:noProof/>
             </w:rPr>
           </w:pPr>
-          <w:hyperlink w:anchor="_Toc65628082" w:history="1">
-            <w:r>
-              <w:rPr>
-                <w:rStyle w:val="Hyperlink"/>
-                <w:b/>
-                <w:noProof/>
-              </w:rPr>
-              <w:t>10.</w:t>
-            </w:r>
-            <w:r>
-              <w:rPr>
-                <w:noProof/>
-              </w:rPr>
-              <w:tab/>
-            </w:r>
+          <w:hyperlink w:anchor="_Toc65708360" w:history="1">
             <w:r>
               <w:rPr>
                 <w:rStyle w:val="Hyperlink"/>
@@ -2021,7 +1865,7 @@
                 <w:bCs/>
                 <w:noProof/>
               </w:rPr>
-              <w:t xml:space="preserve">Use case: </w:t>
+              <w:t xml:space="preserve">Use case-10: </w:t>
             </w:r>
             <w:r>
               <w:rPr>
@@ -2049,7 +1893,7 @@
                 <w:noProof/>
                 <w:webHidden/>
               </w:rPr>
-              <w:instrText xml:space="preserve"> PAGEREF _Toc65628082 \h </w:instrText>
+              <w:instrText xml:space="preserve"> PAGEREF _Toc65708360 \h </w:instrText>
             </w:r>
             <w:r>
               <w:rPr>
@@ -2084,28 +1928,13 @@
           <w:pPr>
             <w:pStyle w:val="TOC3"/>
             <w:tabs>
-              <w:tab w:val="left" w:pos="1100"/>
               <w:tab w:val="right" w:leader="dot" w:pos="9396"/>
             </w:tabs>
             <w:rPr>
               <w:noProof/>
             </w:rPr>
           </w:pPr>
-          <w:hyperlink w:anchor="_Toc65628083" w:history="1">
-            <w:r>
-              <w:rPr>
-                <w:rStyle w:val="Hyperlink"/>
-                <w:b/>
-                <w:noProof/>
-              </w:rPr>
-              <w:t>11.</w:t>
-            </w:r>
-            <w:r>
-              <w:rPr>
-                <w:noProof/>
-              </w:rPr>
-              <w:tab/>
-            </w:r>
+          <w:hyperlink w:anchor="_Toc65708361" w:history="1">
             <w:r>
               <w:rPr>
                 <w:rStyle w:val="Hyperlink"/>
@@ -2113,7 +1942,7 @@
                 <w:bCs/>
                 <w:noProof/>
               </w:rPr>
-              <w:t xml:space="preserve">Use case: </w:t>
+              <w:t xml:space="preserve">Use case-11: </w:t>
             </w:r>
             <w:r>
               <w:rPr>
@@ -2141,7 +1970,7 @@
                 <w:noProof/>
                 <w:webHidden/>
               </w:rPr>
-              <w:instrText xml:space="preserve"> PAGEREF _Toc65628083 \h </w:instrText>
+              <w:instrText xml:space="preserve"> PAGEREF _Toc65708361 \h </w:instrText>
             </w:r>
             <w:r>
               <w:rPr>
@@ -2182,7 +2011,7 @@
               <w:noProof/>
             </w:rPr>
           </w:pPr>
-          <w:hyperlink w:anchor="_Toc65628084" w:history="1">
+          <w:hyperlink w:anchor="_Toc65708362" w:history="1">
             <w:r>
               <w:rPr>
                 <w:rStyle w:val="Hyperlink"/>
@@ -2209,7 +2038,7 @@
                 <w:noProof/>
                 <w:webHidden/>
               </w:rPr>
-              <w:instrText xml:space="preserve"> PAGEREF _Toc65628084 \h </w:instrText>
+              <w:instrText xml:space="preserve"> PAGEREF _Toc65708362 \h </w:instrText>
             </w:r>
             <w:r>
               <w:rPr>
@@ -2250,7 +2079,7 @@
               <w:noProof/>
             </w:rPr>
           </w:pPr>
-          <w:hyperlink w:anchor="_Toc65628085" w:history="1">
+          <w:hyperlink w:anchor="_Toc65708363" w:history="1">
             <w:r>
               <w:rPr>
                 <w:rStyle w:val="Hyperlink"/>
@@ -2277,7 +2106,7 @@
                 <w:noProof/>
                 <w:webHidden/>
               </w:rPr>
-              <w:instrText xml:space="preserve"> PAGEREF _Toc65628085 \h </w:instrText>
+              <w:instrText xml:space="preserve"> PAGEREF _Toc65708363 \h </w:instrText>
             </w:r>
             <w:r>
               <w:rPr>
@@ -2333,7 +2162,7 @@
           <w:rFonts w:eastAsiaTheme="minorEastAsia"/>
         </w:rPr>
       </w:pPr>
-      <w:bookmarkStart w:id="0" w:name="_Toc65628066"/>
+      <w:bookmarkStart w:id="0" w:name="_Toc65708344"/>
       <w:r>
         <w:rPr>
           <w:rFonts w:eastAsiaTheme="minorEastAsia"/>
@@ -2353,7 +2182,7 @@
       <w:pPr>
         <w:pStyle w:val="Heading2"/>
       </w:pPr>
-      <w:bookmarkStart w:id="1" w:name="_Toc65628067"/>
+      <w:bookmarkStart w:id="1" w:name="_Toc65708345"/>
       <w:r>
         <w:t>Actor</w:t>
       </w:r>
@@ -2580,7 +2409,7 @@
       <w:pPr>
         <w:pStyle w:val="Heading2"/>
       </w:pPr>
-      <w:bookmarkStart w:id="2" w:name="_Toc65628068"/>
+      <w:bookmarkStart w:id="2" w:name="_Toc65708346"/>
       <w:r>
         <w:t>Data constraints</w:t>
       </w:r>
@@ -3234,13 +3063,8 @@
           <w:numId w:val="26"/>
         </w:numPr>
       </w:pPr>
-      <w:proofErr w:type="gramStart"/>
-      <w:r>
-        <w:t>Contract</w:t>
-      </w:r>
-      <w:proofErr w:type="gramEnd"/>
-      <w:r>
-        <w:t xml:space="preserve"> start date</w:t>
+      <w:r>
+        <w:t>Contract start date</w:t>
       </w:r>
     </w:p>
     <w:p>
@@ -3359,7 +3183,7 @@
       <w:pPr>
         <w:pStyle w:val="Heading1"/>
       </w:pPr>
-      <w:bookmarkStart w:id="3" w:name="_Toc65628069"/>
+      <w:bookmarkStart w:id="3" w:name="_Toc65708347"/>
       <w:r>
         <w:t>F</w:t>
       </w:r>
@@ -3605,7 +3429,7 @@
       <w:pPr>
         <w:pStyle w:val="Heading2"/>
       </w:pPr>
-      <w:bookmarkStart w:id="4" w:name="_Toc65628070"/>
+      <w:bookmarkStart w:id="4" w:name="_Toc65708348"/>
       <w:r>
         <w:t>priority for this 6 weeks</w:t>
       </w:r>
@@ -3741,7 +3565,7 @@
           <w:bCs w:val="0"/>
         </w:rPr>
       </w:pPr>
-      <w:bookmarkStart w:id="5" w:name="_Toc65628071"/>
+      <w:bookmarkStart w:id="5" w:name="_Toc65708349"/>
       <w:r>
         <w:rPr>
           <w:rStyle w:val="Strong"/>
@@ -3831,7 +3655,7 @@
       <w:pPr>
         <w:pStyle w:val="Heading1"/>
       </w:pPr>
-      <w:bookmarkStart w:id="6" w:name="_Toc65628072"/>
+      <w:bookmarkStart w:id="6" w:name="_Toc65708350"/>
       <w:r>
         <w:lastRenderedPageBreak/>
         <w:t>Use cases</w:t>
@@ -3841,16 +3665,12 @@
     <w:p>
       <w:pPr>
         <w:pStyle w:val="Heading3"/>
-        <w:numPr>
-          <w:ilvl w:val="0"/>
-          <w:numId w:val="41"/>
-        </w:numPr>
         <w:rPr>
           <w:sz w:val="24"/>
           <w:szCs w:val="24"/>
         </w:rPr>
       </w:pPr>
-      <w:bookmarkStart w:id="7" w:name="_Toc65628073"/>
+      <w:bookmarkStart w:id="7" w:name="_Toc65708351"/>
       <w:r>
         <w:rPr>
           <w:rStyle w:val="Heading4Char"/>
@@ -3860,232 +3680,8 @@
           <w:sz w:val="24"/>
           <w:szCs w:val="24"/>
         </w:rPr>
-        <w:t xml:space="preserve">Use case: </w:t>
-      </w:r>
-      <w:r>
-        <w:rPr>
-          <w:rStyle w:val="Heading4Char"/>
-          <w:caps w:val="0"/>
-          <w:sz w:val="24"/>
-          <w:szCs w:val="24"/>
-        </w:rPr>
-        <w:t>Log in</w:t>
-      </w:r>
-      <w:r>
-        <w:rPr>
-          <w:sz w:val="24"/>
-          <w:szCs w:val="24"/>
-        </w:rPr>
-        <w:t>.</w:t>
-      </w:r>
-      <w:bookmarkEnd w:id="7"/>
-    </w:p>
-    <w:p>
-      <w:r>
-        <w:t>Related</w:t>
-      </w:r>
-      <w:r>
-        <w:t xml:space="preserve">: </w:t>
-      </w:r>
-      <w:r>
-        <w:rPr>
-          <w:rStyle w:val="Strong"/>
-        </w:rPr>
-        <w:t>FR-01</w:t>
-      </w:r>
-      <w:r>
-        <w:rPr>
-          <w:rStyle w:val="Strong"/>
-        </w:rPr>
-        <w:t>.</w:t>
-      </w:r>
-    </w:p>
-    <w:p>
-      <w:r>
-        <w:rPr>
-          <w:b/>
-          <w:bCs/>
-        </w:rPr>
-        <w:t>Actor:</w:t>
-      </w:r>
-      <w:r>
-        <w:t xml:space="preserve"> HR admin/ </w:t>
-      </w:r>
-      <w:r>
-        <w:t>Department man</w:t>
-      </w:r>
-      <w:r>
-        <w:t xml:space="preserve">ager/ Stock </w:t>
-      </w:r>
-      <w:r>
-        <w:t>manager</w:t>
-      </w:r>
-      <w:r>
-        <w:t xml:space="preserve">/ </w:t>
-      </w:r>
-      <w:r>
-        <w:t xml:space="preserve">Stock </w:t>
-      </w:r>
-      <w:r>
-        <w:t>worker.</w:t>
-      </w:r>
-    </w:p>
-    <w:p>
-      <w:pPr>
-        <w:rPr>
-          <w:b/>
-          <w:bCs/>
-        </w:rPr>
-      </w:pPr>
-      <w:r>
-        <w:rPr>
-          <w:b/>
-          <w:bCs/>
-        </w:rPr>
-        <w:t>Main Success Scenario:</w:t>
-      </w:r>
-    </w:p>
-    <w:p>
-      <w:pPr>
-        <w:pStyle w:val="ListParagraph"/>
-        <w:numPr>
-          <w:ilvl w:val="0"/>
-          <w:numId w:val="12"/>
-        </w:numPr>
-      </w:pPr>
-      <w:r>
-        <w:t>Actor</w:t>
-      </w:r>
-      <w:r>
-        <w:t xml:space="preserve"> opens the application</w:t>
-      </w:r>
-      <w:r>
-        <w:t>,</w:t>
-      </w:r>
-      <w:r>
-        <w:t xml:space="preserve"> </w:t>
-      </w:r>
-      <w:r>
-        <w:t xml:space="preserve">enters the username and </w:t>
-      </w:r>
-      <w:proofErr w:type="gramStart"/>
-      <w:r>
-        <w:t>password</w:t>
-      </w:r>
-      <w:proofErr w:type="gramEnd"/>
-      <w:r>
-        <w:t xml:space="preserve"> and confirms</w:t>
-      </w:r>
-      <w:r>
-        <w:t>.</w:t>
-      </w:r>
-    </w:p>
-    <w:p>
-      <w:pPr>
-        <w:pStyle w:val="ListParagraph"/>
-        <w:numPr>
-          <w:ilvl w:val="0"/>
-          <w:numId w:val="12"/>
-        </w:numPr>
-      </w:pPr>
-      <w:r>
-        <w:t>T</w:t>
-      </w:r>
-      <w:r>
-        <w:t xml:space="preserve">he </w:t>
-      </w:r>
-      <w:r>
-        <w:t>application</w:t>
-      </w:r>
-      <w:r>
-        <w:t xml:space="preserve"> </w:t>
-      </w:r>
-      <w:r>
-        <w:t>let the actor</w:t>
-      </w:r>
-      <w:r>
-        <w:t xml:space="preserve"> into the profile.</w:t>
-      </w:r>
-    </w:p>
-    <w:p>
-      <w:pPr>
-        <w:rPr>
-          <w:b/>
-          <w:bCs/>
-        </w:rPr>
-      </w:pPr>
-      <w:r>
-        <w:rPr>
-          <w:b/>
-          <w:bCs/>
-        </w:rPr>
-        <w:t>Extensions:</w:t>
-      </w:r>
-    </w:p>
-    <w:p>
-      <w:r>
-        <w:t>1</w:t>
-      </w:r>
-      <w:r>
-        <w:t xml:space="preserve">a: Enter </w:t>
-      </w:r>
-      <w:r>
-        <w:t>wrong username and password</w:t>
-      </w:r>
-      <w:r>
-        <w:t>.</w:t>
-      </w:r>
-      <w:r>
-        <w:t xml:space="preserve"> </w:t>
-      </w:r>
-    </w:p>
-    <w:p>
-      <w:pPr>
-        <w:pStyle w:val="ListParagraph"/>
-        <w:numPr>
-          <w:ilvl w:val="0"/>
-          <w:numId w:val="44"/>
-        </w:numPr>
-      </w:pPr>
-      <w:r>
-        <w:t xml:space="preserve">Application </w:t>
-      </w:r>
-      <w:r>
-        <w:t>displays</w:t>
-      </w:r>
-      <w:r>
-        <w:t xml:space="preserve"> an </w:t>
-      </w:r>
-      <w:r>
-        <w:t>invalid credentials message.</w:t>
-      </w:r>
-    </w:p>
-    <w:p>
-      <w:pPr>
-        <w:pStyle w:val="ListParagraph"/>
-        <w:numPr>
-          <w:ilvl w:val="0"/>
-          <w:numId w:val="44"/>
-        </w:numPr>
-      </w:pPr>
-      <w:r>
-        <w:t>Returns to MSS step 1.</w:t>
-      </w:r>
-    </w:p>
-    <w:p/>
-    <w:p>
-      <w:pPr>
-        <w:pStyle w:val="Heading3"/>
-        <w:numPr>
-          <w:ilvl w:val="0"/>
-          <w:numId w:val="41"/>
-        </w:numPr>
-        <w:rPr>
-          <w:sz w:val="24"/>
-          <w:szCs w:val="24"/>
-        </w:rPr>
-      </w:pPr>
-      <w:bookmarkStart w:id="8" w:name="_Toc65628074"/>
+        <w:t>Use case</w:t>
+      </w:r>
       <w:r>
         <w:rPr>
           <w:rStyle w:val="Heading4Char"/>
@@ -4095,325 +3691,8 @@
           <w:sz w:val="24"/>
           <w:szCs w:val="24"/>
         </w:rPr>
-        <w:t xml:space="preserve">Use case: </w:t>
-      </w:r>
-      <w:r>
-        <w:rPr>
-          <w:rStyle w:val="Heading4Char"/>
-          <w:caps w:val="0"/>
-          <w:sz w:val="24"/>
-          <w:szCs w:val="24"/>
-        </w:rPr>
-        <w:t>Add Employee</w:t>
-      </w:r>
-      <w:r>
-        <w:rPr>
-          <w:sz w:val="24"/>
-          <w:szCs w:val="24"/>
-        </w:rPr>
-        <w:t>.</w:t>
-      </w:r>
-      <w:bookmarkEnd w:id="8"/>
-    </w:p>
-    <w:p>
-      <w:r>
-        <w:t xml:space="preserve">Related: </w:t>
-      </w:r>
-      <w:r>
-        <w:rPr>
-          <w:rStyle w:val="Strong"/>
-        </w:rPr>
-        <w:t>FR-0</w:t>
-      </w:r>
-      <w:r>
-        <w:rPr>
-          <w:rStyle w:val="Strong"/>
-        </w:rPr>
-        <w:t>2</w:t>
-      </w:r>
-      <w:r>
-        <w:rPr>
-          <w:rStyle w:val="Strong"/>
-        </w:rPr>
-        <w:t>.</w:t>
-      </w:r>
-    </w:p>
-    <w:p>
-      <w:r>
-        <w:rPr>
-          <w:b/>
-          <w:bCs/>
-        </w:rPr>
-        <w:t>Actor:</w:t>
-      </w:r>
-      <w:r>
-        <w:t xml:space="preserve"> HR </w:t>
-      </w:r>
-      <w:r>
-        <w:t>admin.</w:t>
-      </w:r>
-    </w:p>
-    <w:p>
-      <w:r>
-        <w:rPr>
-          <w:b/>
-          <w:bCs/>
-        </w:rPr>
-        <w:t>P</w:t>
-      </w:r>
-      <w:r>
-        <w:rPr>
-          <w:b/>
-          <w:bCs/>
-        </w:rPr>
-        <w:t>re</w:t>
-      </w:r>
-      <w:r>
-        <w:rPr>
-          <w:b/>
-          <w:bCs/>
-        </w:rPr>
-        <w:t xml:space="preserve">-condition: </w:t>
-      </w:r>
-      <w:r>
-        <w:t>must log in as HR admin.</w:t>
-      </w:r>
-    </w:p>
-    <w:p>
-      <w:pPr>
-        <w:rPr>
-          <w:b/>
-          <w:bCs/>
-        </w:rPr>
-      </w:pPr>
-      <w:r>
-        <w:rPr>
-          <w:b/>
-          <w:bCs/>
-        </w:rPr>
-        <w:t>Main Success S</w:t>
-      </w:r>
-      <w:r>
-        <w:rPr>
-          <w:b/>
-          <w:bCs/>
-        </w:rPr>
-        <w:t>cenario:</w:t>
-      </w:r>
-    </w:p>
-    <w:p>
-      <w:pPr>
-        <w:pStyle w:val="ListParagraph"/>
-        <w:numPr>
-          <w:ilvl w:val="0"/>
-          <w:numId w:val="2"/>
-        </w:numPr>
-      </w:pPr>
-      <w:r>
-        <w:t>Actor</w:t>
-      </w:r>
-      <w:r>
-        <w:t xml:space="preserve"> input employee information </w:t>
-      </w:r>
-      <w:r>
-        <w:t>and confirm</w:t>
-      </w:r>
-      <w:r>
-        <w:t>s</w:t>
-      </w:r>
-      <w:r>
-        <w:t>.</w:t>
-      </w:r>
-    </w:p>
-    <w:p>
-      <w:pPr>
-        <w:pStyle w:val="ListParagraph"/>
-        <w:numPr>
-          <w:ilvl w:val="0"/>
-          <w:numId w:val="2"/>
-        </w:numPr>
-      </w:pPr>
-      <w:r>
-        <w:t>Application saves the informatio</w:t>
-      </w:r>
-      <w:r>
-        <w:t>n</w:t>
-      </w:r>
-      <w:r>
-        <w:t xml:space="preserve"> and display it on a screen.</w:t>
-      </w:r>
-    </w:p>
-    <w:p>
-      <w:pPr>
-        <w:rPr>
-          <w:b/>
-          <w:bCs/>
-        </w:rPr>
-      </w:pPr>
-      <w:r>
-        <w:rPr>
-          <w:b/>
-          <w:bCs/>
-        </w:rPr>
-        <w:t>Extensions:</w:t>
-      </w:r>
-    </w:p>
-    <w:p>
-      <w:pPr>
-        <w:rPr>
-          <w:b/>
-          <w:bCs/>
-        </w:rPr>
-      </w:pPr>
-      <w:r>
-        <w:t>1a:</w:t>
-      </w:r>
-      <w:r>
-        <w:t xml:space="preserve"> </w:t>
-      </w:r>
-      <w:r>
-        <w:t>S</w:t>
-      </w:r>
-      <w:r>
-        <w:t xml:space="preserve">ome </w:t>
-      </w:r>
-      <w:r>
-        <w:t>requirements</w:t>
-      </w:r>
-      <w:r>
-        <w:t xml:space="preserve"> information </w:t>
-      </w:r>
-      <w:r>
-        <w:t>has</w:t>
-      </w:r>
-      <w:r>
-        <w:t xml:space="preserve"> not</w:t>
-      </w:r>
-      <w:r>
-        <w:t xml:space="preserve"> been</w:t>
-      </w:r>
-      <w:r>
-        <w:t xml:space="preserve"> filled in.</w:t>
-      </w:r>
-    </w:p>
-    <w:p>
-      <w:pPr>
-        <w:pStyle w:val="ListParagraph"/>
-        <w:numPr>
-          <w:ilvl w:val="0"/>
-          <w:numId w:val="18"/>
-        </w:numPr>
-      </w:pPr>
-      <w:r>
-        <w:t xml:space="preserve">Application </w:t>
-      </w:r>
-      <w:r>
-        <w:t>displays</w:t>
-      </w:r>
-      <w:r>
-        <w:t xml:space="preserve"> a message </w:t>
-      </w:r>
-      <w:r>
-        <w:t xml:space="preserve">to fill the missing </w:t>
-      </w:r>
-      <w:r>
-        <w:t xml:space="preserve">requirement </w:t>
-      </w:r>
-      <w:r>
-        <w:t>information.</w:t>
-      </w:r>
-    </w:p>
-    <w:p>
-      <w:pPr>
-        <w:pStyle w:val="ListParagraph"/>
-        <w:numPr>
-          <w:ilvl w:val="0"/>
-          <w:numId w:val="18"/>
-        </w:numPr>
-      </w:pPr>
-      <w:r>
-        <w:t>Retur</w:t>
-      </w:r>
-      <w:r>
-        <w:t>ns to MSS step 1.</w:t>
-      </w:r>
-    </w:p>
-    <w:p>
-      <w:r>
-        <w:t>1b:</w:t>
-      </w:r>
-      <w:r>
-        <w:t xml:space="preserve"> </w:t>
-      </w:r>
-      <w:r>
-        <w:t xml:space="preserve">The employee already </w:t>
-      </w:r>
-      <w:r>
-        <w:t>exists</w:t>
-      </w:r>
-      <w:r>
-        <w:t xml:space="preserve"> in the application by </w:t>
-      </w:r>
-      <w:r>
-        <w:t>the same BSN number</w:t>
-      </w:r>
-      <w:r>
-        <w:t>.</w:t>
-      </w:r>
-    </w:p>
-    <w:p>
-      <w:pPr>
-        <w:pStyle w:val="ListParagraph"/>
-        <w:numPr>
-          <w:ilvl w:val="0"/>
-          <w:numId w:val="29"/>
-        </w:numPr>
-      </w:pPr>
-      <w:r>
-        <w:t>App</w:t>
-      </w:r>
-      <w:r>
-        <w:t>lication di</w:t>
-      </w:r>
-      <w:r>
-        <w:t xml:space="preserve"> </w:t>
-      </w:r>
-      <w:r>
-        <w:t>displays a</w:t>
-      </w:r>
-      <w:r>
-        <w:t xml:space="preserve">n error message saying this person already </w:t>
-      </w:r>
-      <w:r>
-        <w:t>added.</w:t>
-      </w:r>
-    </w:p>
-    <w:p>
-      <w:pPr>
-        <w:pStyle w:val="ListParagraph"/>
-        <w:numPr>
-          <w:ilvl w:val="0"/>
-          <w:numId w:val="29"/>
-        </w:numPr>
-      </w:pPr>
-      <w:r>
-        <w:t>Returns to MSS step 1.</w:t>
-      </w:r>
-    </w:p>
-    <w:p/>
-    <w:p>
-      <w:pPr>
-        <w:pStyle w:val="Heading3"/>
-        <w:numPr>
-          <w:ilvl w:val="0"/>
-          <w:numId w:val="41"/>
-        </w:numPr>
-        <w:rPr>
-          <w:sz w:val="24"/>
-          <w:szCs w:val="24"/>
-        </w:rPr>
-      </w:pPr>
-      <w:bookmarkStart w:id="9" w:name="_Toc65628075"/>
+        <w:t>-01</w:t>
+      </w:r>
       <w:r>
         <w:rPr>
           <w:rStyle w:val="Heading4Char"/>
@@ -4423,7 +3702,7 @@
           <w:sz w:val="24"/>
           <w:szCs w:val="24"/>
         </w:rPr>
-        <w:t xml:space="preserve">Use case: </w:t>
+        <w:t xml:space="preserve">: </w:t>
       </w:r>
       <w:r>
         <w:rPr>
@@ -4432,7 +3711,7 @@
           <w:sz w:val="24"/>
           <w:szCs w:val="24"/>
         </w:rPr>
-        <w:t>Remove Employee</w:t>
+        <w:t>Log in</w:t>
       </w:r>
       <w:r>
         <w:rPr>
@@ -4441,23 +3720,20 @@
         </w:rPr>
         <w:t>.</w:t>
       </w:r>
-      <w:bookmarkEnd w:id="9"/>
-    </w:p>
-    <w:p>
-      <w:r>
-        <w:t xml:space="preserve">Related: </w:t>
+      <w:bookmarkEnd w:id="7"/>
+    </w:p>
+    <w:p>
+      <w:r>
+        <w:t>Related</w:t>
+      </w:r>
+      <w:r>
+        <w:t xml:space="preserve">: </w:t>
       </w:r>
       <w:r>
         <w:rPr>
           <w:rStyle w:val="Strong"/>
         </w:rPr>
-        <w:t>FR-0</w:t>
-      </w:r>
-      <w:r>
-        <w:rPr>
-          <w:rStyle w:val="Strong"/>
-        </w:rPr>
-        <w:t>2</w:t>
+        <w:t>FR-01</w:t>
       </w:r>
       <w:r>
         <w:rPr>
@@ -4475,19 +3751,25 @@
         <w:t>Actor:</w:t>
       </w:r>
       <w:r>
-        <w:t xml:space="preserve"> HR admin.</w:t>
-      </w:r>
-    </w:p>
-    <w:p>
-      <w:r>
-        <w:rPr>
-          <w:b/>
-          <w:bCs/>
-        </w:rPr>
-        <w:t xml:space="preserve">Pre-condition: </w:t>
-      </w:r>
-      <w:r>
-        <w:t>must log in as HR admin.</w:t>
+        <w:t xml:space="preserve"> HR admin/ </w:t>
+      </w:r>
+      <w:r>
+        <w:t>Department man</w:t>
+      </w:r>
+      <w:r>
+        <w:t xml:space="preserve">ager/ Stock </w:t>
+      </w:r>
+      <w:r>
+        <w:t>manager</w:t>
+      </w:r>
+      <w:r>
+        <w:t xml:space="preserve">/ </w:t>
+      </w:r>
+      <w:r>
+        <w:t xml:space="preserve">Stock </w:t>
+      </w:r>
+      <w:r>
+        <w:t>worker.</w:t>
       </w:r>
     </w:p>
     <w:p>
@@ -4510,18 +3792,20 @@
         <w:pStyle w:val="ListParagraph"/>
         <w:numPr>
           <w:ilvl w:val="0"/>
-          <w:numId w:val="3"/>
+          <w:numId w:val="12"/>
         </w:numPr>
       </w:pPr>
       <w:r>
-        <w:lastRenderedPageBreak/>
-        <w:t>Actors</w:t>
-      </w:r>
-      <w:r>
-        <w:t xml:space="preserve"> select an employee </w:t>
-      </w:r>
-      <w:r>
-        <w:t>and confirms remove</w:t>
+        <w:t xml:space="preserve">Actor </w:t>
+      </w:r>
+      <w:r>
+        <w:t xml:space="preserve">enters the username and </w:t>
+      </w:r>
+      <w:r>
+        <w:t>password</w:t>
+      </w:r>
+      <w:r>
+        <w:t xml:space="preserve"> and confirms</w:t>
       </w:r>
       <w:r>
         <w:t>.</w:t>
@@ -4532,42 +3816,103 @@
         <w:pStyle w:val="ListParagraph"/>
         <w:numPr>
           <w:ilvl w:val="0"/>
-          <w:numId w:val="3"/>
+          <w:numId w:val="12"/>
         </w:numPr>
       </w:pPr>
       <w:r>
-        <w:t xml:space="preserve">Application </w:t>
-      </w:r>
-      <w:r>
-        <w:t>removes</w:t>
+        <w:t>T</w:t>
+      </w:r>
+      <w:r>
+        <w:t xml:space="preserve">he </w:t>
+      </w:r>
+      <w:r>
+        <w:t>application</w:t>
       </w:r>
       <w:r>
         <w:t xml:space="preserve"> </w:t>
       </w:r>
       <w:r>
-        <w:t>employee</w:t>
+        <w:t>let the actor</w:t>
+      </w:r>
+      <w:r>
+        <w:t xml:space="preserve"> into the profile.</w:t>
+      </w:r>
+    </w:p>
+    <w:p>
+      <w:pPr>
+        <w:rPr>
+          <w:b/>
+          <w:bCs/>
+        </w:rPr>
+      </w:pPr>
+      <w:r>
+        <w:rPr>
+          <w:b/>
+          <w:bCs/>
+        </w:rPr>
+        <w:t>Extensions:</w:t>
+      </w:r>
+    </w:p>
+    <w:p>
+      <w:r>
+        <w:t>1</w:t>
+      </w:r>
+      <w:r>
+        <w:t xml:space="preserve">a: Enter </w:t>
+      </w:r>
+      <w:r>
+        <w:t>wrong username and password</w:t>
+      </w:r>
+      <w:r>
+        <w:t>.</w:t>
       </w:r>
       <w:r>
         <w:t xml:space="preserve"> </w:t>
       </w:r>
-      <w:r>
-        <w:t>and remove it on the display screen.</w:t>
-      </w:r>
-    </w:p>
-    <w:p/>
-    <w:p>
-      <w:pPr>
-        <w:pStyle w:val="Heading3"/>
+    </w:p>
+    <w:p>
+      <w:pPr>
+        <w:pStyle w:val="ListParagraph"/>
         <w:numPr>
           <w:ilvl w:val="0"/>
-          <w:numId w:val="41"/>
+          <w:numId w:val="44"/>
         </w:numPr>
+      </w:pPr>
+      <w:r>
+        <w:t xml:space="preserve">Application </w:t>
+      </w:r>
+      <w:r>
+        <w:t>displays</w:t>
+      </w:r>
+      <w:r>
+        <w:t xml:space="preserve"> an </w:t>
+      </w:r>
+      <w:r>
+        <w:t>invalid credentials message.</w:t>
+      </w:r>
+    </w:p>
+    <w:p>
+      <w:pPr>
+        <w:pStyle w:val="ListParagraph"/>
+        <w:numPr>
+          <w:ilvl w:val="0"/>
+          <w:numId w:val="44"/>
+        </w:numPr>
+      </w:pPr>
+      <w:r>
+        <w:t>Returns to MSS step 1.</w:t>
+      </w:r>
+    </w:p>
+    <w:p/>
+    <w:p>
+      <w:pPr>
+        <w:pStyle w:val="Heading3"/>
         <w:rPr>
           <w:sz w:val="24"/>
           <w:szCs w:val="24"/>
         </w:rPr>
       </w:pPr>
-      <w:bookmarkStart w:id="10" w:name="_Toc65628076"/>
+      <w:bookmarkStart w:id="8" w:name="_Toc65708352"/>
       <w:r>
         <w:rPr>
           <w:rStyle w:val="Heading4Char"/>
@@ -4577,7 +3922,553 @@
           <w:sz w:val="24"/>
           <w:szCs w:val="24"/>
         </w:rPr>
-        <w:t xml:space="preserve">Use case: </w:t>
+        <w:t>Use case</w:t>
+      </w:r>
+      <w:r>
+        <w:rPr>
+          <w:rStyle w:val="Heading4Char"/>
+          <w:b/>
+          <w:bCs/>
+          <w:caps w:val="0"/>
+          <w:sz w:val="24"/>
+          <w:szCs w:val="24"/>
+        </w:rPr>
+        <w:t>-02</w:t>
+      </w:r>
+      <w:r>
+        <w:rPr>
+          <w:rStyle w:val="Heading4Char"/>
+          <w:b/>
+          <w:bCs/>
+          <w:caps w:val="0"/>
+          <w:sz w:val="24"/>
+          <w:szCs w:val="24"/>
+        </w:rPr>
+        <w:t xml:space="preserve">: </w:t>
+      </w:r>
+      <w:r>
+        <w:rPr>
+          <w:rStyle w:val="Heading4Char"/>
+          <w:caps w:val="0"/>
+          <w:sz w:val="24"/>
+          <w:szCs w:val="24"/>
+        </w:rPr>
+        <w:t>Add Employee</w:t>
+      </w:r>
+      <w:r>
+        <w:rPr>
+          <w:sz w:val="24"/>
+          <w:szCs w:val="24"/>
+        </w:rPr>
+        <w:t>.</w:t>
+      </w:r>
+      <w:bookmarkEnd w:id="8"/>
+    </w:p>
+    <w:p>
+      <w:r>
+        <w:t xml:space="preserve">Related: </w:t>
+      </w:r>
+      <w:r>
+        <w:rPr>
+          <w:rStyle w:val="Strong"/>
+        </w:rPr>
+        <w:t>FR-0</w:t>
+      </w:r>
+      <w:r>
+        <w:rPr>
+          <w:rStyle w:val="Strong"/>
+        </w:rPr>
+        <w:t>2</w:t>
+      </w:r>
+      <w:r>
+        <w:rPr>
+          <w:rStyle w:val="Strong"/>
+        </w:rPr>
+        <w:t>.</w:t>
+      </w:r>
+    </w:p>
+    <w:p>
+      <w:r>
+        <w:rPr>
+          <w:b/>
+          <w:bCs/>
+        </w:rPr>
+        <w:t>Actor:</w:t>
+      </w:r>
+      <w:r>
+        <w:t xml:space="preserve"> HR </w:t>
+      </w:r>
+      <w:r>
+        <w:t>admin.</w:t>
+      </w:r>
+    </w:p>
+    <w:p>
+      <w:r>
+        <w:rPr>
+          <w:b/>
+          <w:bCs/>
+        </w:rPr>
+        <w:t>P</w:t>
+      </w:r>
+      <w:r>
+        <w:rPr>
+          <w:b/>
+          <w:bCs/>
+        </w:rPr>
+        <w:t>re</w:t>
+      </w:r>
+      <w:r>
+        <w:rPr>
+          <w:b/>
+          <w:bCs/>
+        </w:rPr>
+        <w:t xml:space="preserve">-condition: </w:t>
+      </w:r>
+      <w:r>
+        <w:t>must log in as HR admin.</w:t>
+      </w:r>
+    </w:p>
+    <w:p>
+      <w:pPr>
+        <w:rPr>
+          <w:b/>
+          <w:bCs/>
+        </w:rPr>
+      </w:pPr>
+      <w:r>
+        <w:rPr>
+          <w:b/>
+          <w:bCs/>
+        </w:rPr>
+        <w:t>Main Success S</w:t>
+      </w:r>
+      <w:r>
+        <w:rPr>
+          <w:b/>
+          <w:bCs/>
+        </w:rPr>
+        <w:t>cenario:</w:t>
+      </w:r>
+    </w:p>
+    <w:p>
+      <w:pPr>
+        <w:pStyle w:val="ListParagraph"/>
+        <w:numPr>
+          <w:ilvl w:val="0"/>
+          <w:numId w:val="2"/>
+        </w:numPr>
+      </w:pPr>
+      <w:r>
+        <w:t>Actor</w:t>
+      </w:r>
+      <w:r>
+        <w:t xml:space="preserve"> input employee information </w:t>
+      </w:r>
+      <w:r>
+        <w:t>and confirm</w:t>
+      </w:r>
+      <w:r>
+        <w:t>s</w:t>
+      </w:r>
+      <w:r>
+        <w:t>.</w:t>
+      </w:r>
+    </w:p>
+    <w:p>
+      <w:pPr>
+        <w:pStyle w:val="ListParagraph"/>
+        <w:numPr>
+          <w:ilvl w:val="0"/>
+          <w:numId w:val="2"/>
+        </w:numPr>
+      </w:pPr>
+      <w:r>
+        <w:t>Application saves the informatio</w:t>
+      </w:r>
+      <w:r>
+        <w:t>n</w:t>
+      </w:r>
+      <w:r>
+        <w:t xml:space="preserve"> and display it on a screen.</w:t>
+      </w:r>
+    </w:p>
+    <w:p>
+      <w:pPr>
+        <w:rPr>
+          <w:b/>
+          <w:bCs/>
+        </w:rPr>
+      </w:pPr>
+      <w:r>
+        <w:rPr>
+          <w:b/>
+          <w:bCs/>
+        </w:rPr>
+        <w:t>Extensions:</w:t>
+      </w:r>
+    </w:p>
+    <w:p>
+      <w:pPr>
+        <w:rPr>
+          <w:b/>
+          <w:bCs/>
+        </w:rPr>
+      </w:pPr>
+      <w:r>
+        <w:t>1a:</w:t>
+      </w:r>
+      <w:r>
+        <w:t xml:space="preserve"> </w:t>
+      </w:r>
+      <w:r>
+        <w:t>S</w:t>
+      </w:r>
+      <w:r>
+        <w:t xml:space="preserve">ome </w:t>
+      </w:r>
+      <w:r>
+        <w:t>requirements</w:t>
+      </w:r>
+      <w:r>
+        <w:t xml:space="preserve"> information </w:t>
+      </w:r>
+      <w:r>
+        <w:t>has</w:t>
+      </w:r>
+      <w:r>
+        <w:t xml:space="preserve"> not</w:t>
+      </w:r>
+      <w:r>
+        <w:t xml:space="preserve"> been</w:t>
+      </w:r>
+      <w:r>
+        <w:t xml:space="preserve"> filled in.</w:t>
+      </w:r>
+    </w:p>
+    <w:p>
+      <w:pPr>
+        <w:pStyle w:val="ListParagraph"/>
+        <w:numPr>
+          <w:ilvl w:val="0"/>
+          <w:numId w:val="18"/>
+        </w:numPr>
+      </w:pPr>
+      <w:r>
+        <w:t xml:space="preserve">Application </w:t>
+      </w:r>
+      <w:r>
+        <w:t>displays</w:t>
+      </w:r>
+      <w:r>
+        <w:t xml:space="preserve"> a message </w:t>
+      </w:r>
+      <w:r>
+        <w:t xml:space="preserve">to fill the missing </w:t>
+      </w:r>
+      <w:r>
+        <w:t xml:space="preserve">requirement </w:t>
+      </w:r>
+      <w:r>
+        <w:t>information.</w:t>
+      </w:r>
+    </w:p>
+    <w:p>
+      <w:pPr>
+        <w:pStyle w:val="ListParagraph"/>
+        <w:numPr>
+          <w:ilvl w:val="0"/>
+          <w:numId w:val="18"/>
+        </w:numPr>
+      </w:pPr>
+      <w:r>
+        <w:t>Retur</w:t>
+      </w:r>
+      <w:r>
+        <w:t>ns to MSS step 1.</w:t>
+      </w:r>
+    </w:p>
+    <w:p>
+      <w:r>
+        <w:t>1b:</w:t>
+      </w:r>
+      <w:r>
+        <w:t xml:space="preserve"> </w:t>
+      </w:r>
+      <w:r>
+        <w:t xml:space="preserve">The employee already </w:t>
+      </w:r>
+      <w:r>
+        <w:t>exists</w:t>
+      </w:r>
+      <w:r>
+        <w:t xml:space="preserve"> in the application by </w:t>
+      </w:r>
+      <w:r>
+        <w:t>the same BSN number</w:t>
+      </w:r>
+      <w:r>
+        <w:t>.</w:t>
+      </w:r>
+    </w:p>
+    <w:p>
+      <w:pPr>
+        <w:pStyle w:val="ListParagraph"/>
+        <w:numPr>
+          <w:ilvl w:val="0"/>
+          <w:numId w:val="29"/>
+        </w:numPr>
+      </w:pPr>
+      <w:r>
+        <w:t>App</w:t>
+      </w:r>
+      <w:r>
+        <w:t>lication di</w:t>
+      </w:r>
+      <w:r>
+        <w:t xml:space="preserve"> </w:t>
+      </w:r>
+      <w:r>
+        <w:t>displays a</w:t>
+      </w:r>
+      <w:r>
+        <w:t xml:space="preserve">n error message saying this person already </w:t>
+      </w:r>
+      <w:r>
+        <w:t>added.</w:t>
+      </w:r>
+    </w:p>
+    <w:p>
+      <w:pPr>
+        <w:pStyle w:val="ListParagraph"/>
+        <w:numPr>
+          <w:ilvl w:val="0"/>
+          <w:numId w:val="29"/>
+        </w:numPr>
+      </w:pPr>
+      <w:r>
+        <w:t>Returns to MSS step 1.</w:t>
+      </w:r>
+    </w:p>
+    <w:p/>
+    <w:p>
+      <w:pPr>
+        <w:pStyle w:val="Heading3"/>
+        <w:rPr>
+          <w:sz w:val="24"/>
+          <w:szCs w:val="24"/>
+        </w:rPr>
+      </w:pPr>
+      <w:bookmarkStart w:id="9" w:name="_Toc65708353"/>
+      <w:r>
+        <w:rPr>
+          <w:rStyle w:val="Heading4Char"/>
+          <w:b/>
+          <w:bCs/>
+          <w:caps w:val="0"/>
+          <w:sz w:val="24"/>
+          <w:szCs w:val="24"/>
+        </w:rPr>
+        <w:t>Use case</w:t>
+      </w:r>
+      <w:r>
+        <w:rPr>
+          <w:rStyle w:val="Heading4Char"/>
+          <w:b/>
+          <w:bCs/>
+          <w:caps w:val="0"/>
+          <w:sz w:val="24"/>
+          <w:szCs w:val="24"/>
+        </w:rPr>
+        <w:t>-03</w:t>
+      </w:r>
+      <w:r>
+        <w:rPr>
+          <w:rStyle w:val="Heading4Char"/>
+          <w:b/>
+          <w:bCs/>
+          <w:caps w:val="0"/>
+          <w:sz w:val="24"/>
+          <w:szCs w:val="24"/>
+        </w:rPr>
+        <w:t xml:space="preserve">: </w:t>
+      </w:r>
+      <w:r>
+        <w:rPr>
+          <w:rStyle w:val="Heading4Char"/>
+          <w:caps w:val="0"/>
+          <w:sz w:val="24"/>
+          <w:szCs w:val="24"/>
+        </w:rPr>
+        <w:t>Remove Employee</w:t>
+      </w:r>
+      <w:r>
+        <w:rPr>
+          <w:sz w:val="24"/>
+          <w:szCs w:val="24"/>
+        </w:rPr>
+        <w:t>.</w:t>
+      </w:r>
+      <w:bookmarkEnd w:id="9"/>
+    </w:p>
+    <w:p>
+      <w:r>
+        <w:t xml:space="preserve">Related: </w:t>
+      </w:r>
+      <w:r>
+        <w:rPr>
+          <w:rStyle w:val="Strong"/>
+        </w:rPr>
+        <w:t>FR-0</w:t>
+      </w:r>
+      <w:r>
+        <w:rPr>
+          <w:rStyle w:val="Strong"/>
+        </w:rPr>
+        <w:t>2</w:t>
+      </w:r>
+      <w:r>
+        <w:rPr>
+          <w:rStyle w:val="Strong"/>
+        </w:rPr>
+        <w:t>.</w:t>
+      </w:r>
+    </w:p>
+    <w:p>
+      <w:r>
+        <w:rPr>
+          <w:b/>
+          <w:bCs/>
+        </w:rPr>
+        <w:t>Actor:</w:t>
+      </w:r>
+      <w:r>
+        <w:t xml:space="preserve"> HR admin.</w:t>
+      </w:r>
+    </w:p>
+    <w:p>
+      <w:r>
+        <w:rPr>
+          <w:b/>
+          <w:bCs/>
+        </w:rPr>
+        <w:t xml:space="preserve">Pre-condition: </w:t>
+      </w:r>
+      <w:r>
+        <w:t>must log in as HR admin.</w:t>
+      </w:r>
+    </w:p>
+    <w:p>
+      <w:pPr>
+        <w:rPr>
+          <w:b/>
+          <w:bCs/>
+        </w:rPr>
+      </w:pPr>
+      <w:r>
+        <w:rPr>
+          <w:b/>
+          <w:bCs/>
+        </w:rPr>
+        <w:t>Main Success Scenario:</w:t>
+      </w:r>
+    </w:p>
+    <w:p>
+      <w:pPr>
+        <w:pStyle w:val="ListParagraph"/>
+        <w:numPr>
+          <w:ilvl w:val="0"/>
+          <w:numId w:val="3"/>
+        </w:numPr>
+      </w:pPr>
+      <w:r>
+        <w:lastRenderedPageBreak/>
+        <w:t>Actors</w:t>
+      </w:r>
+      <w:r>
+        <w:t xml:space="preserve"> select an employee </w:t>
+      </w:r>
+      <w:r>
+        <w:t>and confirms remove</w:t>
+      </w:r>
+      <w:r>
+        <w:t>.</w:t>
+      </w:r>
+    </w:p>
+    <w:p>
+      <w:pPr>
+        <w:pStyle w:val="ListParagraph"/>
+        <w:numPr>
+          <w:ilvl w:val="0"/>
+          <w:numId w:val="3"/>
+        </w:numPr>
+      </w:pPr>
+      <w:r>
+        <w:t xml:space="preserve">Application </w:t>
+      </w:r>
+      <w:r>
+        <w:t>removes</w:t>
+      </w:r>
+      <w:r>
+        <w:t xml:space="preserve"> </w:t>
+      </w:r>
+      <w:r>
+        <w:t>employee</w:t>
+      </w:r>
+      <w:r>
+        <w:t xml:space="preserve"> but keeps the </w:t>
+      </w:r>
+      <w:r>
+        <w:t xml:space="preserve">record of </w:t>
+      </w:r>
+      <w:r>
+        <w:t>employee</w:t>
+      </w:r>
+      <w:r>
+        <w:t>.</w:t>
+      </w:r>
+    </w:p>
+    <w:p/>
+    <w:p>
+      <w:pPr>
+        <w:pStyle w:val="Heading3"/>
+        <w:rPr>
+          <w:sz w:val="24"/>
+          <w:szCs w:val="24"/>
+        </w:rPr>
+      </w:pPr>
+      <w:bookmarkStart w:id="10" w:name="_Toc65708354"/>
+      <w:r>
+        <w:rPr>
+          <w:rStyle w:val="Heading4Char"/>
+          <w:b/>
+          <w:bCs/>
+          <w:caps w:val="0"/>
+          <w:sz w:val="24"/>
+          <w:szCs w:val="24"/>
+        </w:rPr>
+        <w:t>Use case</w:t>
+      </w:r>
+      <w:r>
+        <w:rPr>
+          <w:rStyle w:val="Heading4Char"/>
+          <w:b/>
+          <w:bCs/>
+          <w:caps w:val="0"/>
+          <w:sz w:val="24"/>
+          <w:szCs w:val="24"/>
+        </w:rPr>
+        <w:t>-04</w:t>
+      </w:r>
+      <w:r>
+        <w:rPr>
+          <w:rStyle w:val="Heading4Char"/>
+          <w:b/>
+          <w:bCs/>
+          <w:caps w:val="0"/>
+          <w:sz w:val="24"/>
+          <w:szCs w:val="24"/>
+        </w:rPr>
+        <w:t xml:space="preserve">: </w:t>
       </w:r>
       <w:r>
         <w:rPr>
@@ -4773,21 +4664,7 @@
         <w:rPr>
           <w:rFonts w:ascii="Century Schoolbook" w:eastAsia="Times New Roman" w:hAnsi="Century Schoolbook" w:cs="Times New Roman"/>
         </w:rPr>
-        <w:t xml:space="preserve">Actor chooses “Week”, “Day” and “Shift </w:t>
-      </w:r>
-      <w:proofErr w:type="gramStart"/>
-      <w:r>
-        <w:rPr>
-          <w:rFonts w:ascii="Century Schoolbook" w:eastAsia="Times New Roman" w:hAnsi="Century Schoolbook" w:cs="Times New Roman"/>
-        </w:rPr>
-        <w:t>type”(</w:t>
-      </w:r>
-      <w:proofErr w:type="gramEnd"/>
-      <w:r>
-        <w:rPr>
-          <w:rFonts w:ascii="Century Schoolbook" w:eastAsia="Times New Roman" w:hAnsi="Century Schoolbook" w:cs="Times New Roman"/>
-        </w:rPr>
-        <w:t>7am - 11am, 11am – 3pm, 3pm – 7pm, 8pm-11pm).</w:t>
+        <w:t>Actor chooses “Week”, “Day” and “Shift type”(7am - 11am, 11am – 3pm, 3pm – 7pm, 8pm-11pm).</w:t>
       </w:r>
     </w:p>
     <w:p>
@@ -5160,45 +5037,27 @@
         <w:rPr>
           <w:rFonts w:ascii="Century Schoolbook" w:eastAsia="Times New Roman" w:hAnsi="Century Schoolbook" w:cs="Times New Roman"/>
         </w:rPr>
-        <w:t xml:space="preserve">System doesn’t show assigned hours and maximum hours, doesn’t add </w:t>
-      </w:r>
-      <w:proofErr w:type="gramStart"/>
-      <w:r>
+        <w:t>System doesn’t show assigned hours and maximum hours, doesn’t add hours or remove employee from available employees when this employee is assigned to a shift</w:t>
+      </w:r>
+    </w:p>
+    <w:p>
+      <w:pPr>
+        <w:contextualSpacing/>
         <w:rPr>
           <w:rFonts w:ascii="Century Schoolbook" w:eastAsia="Times New Roman" w:hAnsi="Century Schoolbook" w:cs="Times New Roman"/>
         </w:rPr>
-        <w:t>hours</w:t>
-      </w:r>
-      <w:proofErr w:type="gramEnd"/>
-      <w:r>
-        <w:rPr>
-          <w:rFonts w:ascii="Century Schoolbook" w:eastAsia="Times New Roman" w:hAnsi="Century Schoolbook" w:cs="Times New Roman"/>
-        </w:rPr>
-        <w:t xml:space="preserve"> or remove employee from available employees when this employee is assigned to a shift</w:t>
-      </w:r>
-    </w:p>
-    <w:p>
-      <w:pPr>
-        <w:contextualSpacing/>
-        <w:rPr>
-          <w:rFonts w:ascii="Century Schoolbook" w:eastAsia="Times New Roman" w:hAnsi="Century Schoolbook" w:cs="Times New Roman"/>
-        </w:rPr>
       </w:pPr>
     </w:p>
     <w:p>
       <w:pPr>
         <w:pStyle w:val="Heading3"/>
-        <w:numPr>
-          <w:ilvl w:val="0"/>
-          <w:numId w:val="41"/>
-        </w:numPr>
         <w:rPr>
           <w:rFonts w:ascii="Century Schoolbook" w:eastAsia="Times New Roman" w:hAnsi="Century Schoolbook" w:cs="Times New Roman"/>
           <w:sz w:val="24"/>
           <w:szCs w:val="24"/>
         </w:rPr>
       </w:pPr>
-      <w:bookmarkStart w:id="11" w:name="_Toc65628077"/>
+      <w:bookmarkStart w:id="11" w:name="_Toc65708355"/>
       <w:r>
         <w:rPr>
           <w:rStyle w:val="Heading4Char"/>
@@ -5208,7 +5067,7 @@
           <w:sz w:val="24"/>
           <w:szCs w:val="24"/>
         </w:rPr>
-        <w:t>Use case:</w:t>
+        <w:t>Use case</w:t>
       </w:r>
       <w:r>
         <w:rPr>
@@ -5219,172 +5078,8 @@
           <w:sz w:val="24"/>
           <w:szCs w:val="24"/>
         </w:rPr>
-        <w:t xml:space="preserve"> </w:t>
-      </w:r>
-      <w:r>
-        <w:rPr>
-          <w:rFonts w:ascii="Century Schoolbook" w:eastAsia="Times New Roman" w:hAnsi="Century Schoolbook" w:cs="Times New Roman"/>
-          <w:sz w:val="24"/>
-          <w:szCs w:val="24"/>
-        </w:rPr>
-        <w:t>View shifts</w:t>
-      </w:r>
-      <w:bookmarkEnd w:id="11"/>
-    </w:p>
-    <w:p>
-      <w:pPr>
-        <w:rPr>
-          <w:rFonts w:ascii="Century Schoolbook" w:eastAsia="Times New Roman" w:hAnsi="Century Schoolbook" w:cs="Times New Roman"/>
-          <w:bCs/>
-        </w:rPr>
-      </w:pPr>
-      <w:r>
-        <w:rPr>
-          <w:rFonts w:ascii="Century Schoolbook" w:eastAsia="Times New Roman" w:hAnsi="Century Schoolbook" w:cs="Times New Roman"/>
-        </w:rPr>
-        <w:t>Related:</w:t>
-      </w:r>
-      <w:r>
-        <w:rPr>
-          <w:rFonts w:ascii="Century Schoolbook" w:eastAsia="Times New Roman" w:hAnsi="Century Schoolbook" w:cs="Times New Roman"/>
-          <w:bCs/>
-        </w:rPr>
-        <w:t xml:space="preserve"> </w:t>
-      </w:r>
-      <w:r>
-        <w:rPr>
-          <w:rFonts w:ascii="Century Schoolbook" w:eastAsia="Times New Roman" w:hAnsi="Century Schoolbook" w:cs="Times New Roman"/>
-          <w:b/>
-        </w:rPr>
-        <w:t>FR-0</w:t>
-      </w:r>
-      <w:r>
-        <w:rPr>
-          <w:rFonts w:ascii="Century Schoolbook" w:eastAsia="Times New Roman" w:hAnsi="Century Schoolbook" w:cs="Times New Roman"/>
-          <w:b/>
-        </w:rPr>
-        <w:t>3 and FR-04</w:t>
-      </w:r>
-      <w:r>
-        <w:rPr>
-          <w:rFonts w:ascii="Century Schoolbook" w:eastAsia="Times New Roman" w:hAnsi="Century Schoolbook" w:cs="Times New Roman"/>
-          <w:b/>
-        </w:rPr>
-        <w:t>.</w:t>
-      </w:r>
-    </w:p>
-    <w:p>
-      <w:pPr>
-        <w:rPr>
-          <w:rFonts w:ascii="Century Schoolbook" w:eastAsia="Times New Roman" w:hAnsi="Century Schoolbook" w:cs="Times New Roman"/>
-        </w:rPr>
-      </w:pPr>
-      <w:r>
-        <w:rPr>
-          <w:rFonts w:ascii="Century Schoolbook" w:eastAsia="Times New Roman" w:hAnsi="Century Schoolbook" w:cs="Times New Roman"/>
-          <w:b/>
-        </w:rPr>
-        <w:t>Actor:</w:t>
-      </w:r>
-      <w:r>
-        <w:rPr>
-          <w:rFonts w:ascii="Century Schoolbook" w:eastAsia="Times New Roman" w:hAnsi="Century Schoolbook" w:cs="Times New Roman"/>
-        </w:rPr>
-        <w:t xml:space="preserve"> Department Manager</w:t>
-      </w:r>
-      <w:r>
-        <w:rPr>
-          <w:rFonts w:ascii="Century Schoolbook" w:eastAsia="Times New Roman" w:hAnsi="Century Schoolbook" w:cs="Times New Roman"/>
-        </w:rPr>
-        <w:t>/ Stock manager</w:t>
-      </w:r>
-      <w:r>
-        <w:rPr>
-          <w:rFonts w:ascii="Century Schoolbook" w:eastAsia="Times New Roman" w:hAnsi="Century Schoolbook" w:cs="Times New Roman"/>
-        </w:rPr>
-        <w:t>.</w:t>
-      </w:r>
-    </w:p>
-    <w:p>
-      <w:r>
-        <w:rPr>
-          <w:b/>
-          <w:bCs/>
-        </w:rPr>
-        <w:t xml:space="preserve">Pre-condition: </w:t>
-      </w:r>
-      <w:r>
-        <w:t xml:space="preserve">must log in as </w:t>
-      </w:r>
-      <w:r>
-        <w:t>department manager or stock manager</w:t>
-      </w:r>
-      <w:r>
-        <w:t>.</w:t>
-      </w:r>
-    </w:p>
-    <w:p>
-      <w:pPr>
-        <w:rPr>
-          <w:rFonts w:ascii="Century Schoolbook" w:eastAsia="Times New Roman" w:hAnsi="Century Schoolbook" w:cs="Times New Roman"/>
-          <w:b/>
-        </w:rPr>
-      </w:pPr>
-      <w:r>
-        <w:rPr>
-          <w:rFonts w:ascii="Century Schoolbook" w:eastAsia="Times New Roman" w:hAnsi="Century Schoolbook" w:cs="Times New Roman"/>
-          <w:b/>
-        </w:rPr>
-        <w:t xml:space="preserve">Main Success Scenario: </w:t>
-      </w:r>
-    </w:p>
-    <w:p>
-      <w:pPr>
-        <w:numPr>
-          <w:ilvl w:val="0"/>
-          <w:numId w:val="40"/>
-        </w:numPr>
-        <w:spacing w:line="256" w:lineRule="auto"/>
-        <w:rPr>
-          <w:rFonts w:ascii="Century Schoolbook" w:eastAsia="Times New Roman" w:hAnsi="Century Schoolbook" w:cs="Times New Roman"/>
-        </w:rPr>
-      </w:pPr>
-      <w:r>
-        <w:rPr>
-          <w:rFonts w:ascii="Century Schoolbook" w:eastAsia="Times New Roman" w:hAnsi="Century Schoolbook" w:cs="Times New Roman"/>
-        </w:rPr>
-        <w:t xml:space="preserve">Actor clicks “View Shifts”. </w:t>
-      </w:r>
-    </w:p>
-    <w:p>
-      <w:pPr>
-        <w:pStyle w:val="ListParagraph"/>
-        <w:numPr>
-          <w:ilvl w:val="0"/>
-          <w:numId w:val="40"/>
-        </w:numPr>
-      </w:pPr>
-      <w:r>
-        <w:rPr>
-          <w:rFonts w:ascii="Century Schoolbook" w:eastAsia="Times New Roman" w:hAnsi="Century Schoolbook" w:cs="Times New Roman"/>
-        </w:rPr>
-        <w:t>System displays a table with days of the week, shifts and assigned employees</w:t>
-      </w:r>
-    </w:p>
-    <w:p/>
-    <w:p>
-      <w:pPr>
-        <w:pStyle w:val="Heading3"/>
-        <w:numPr>
-          <w:ilvl w:val="0"/>
-          <w:numId w:val="41"/>
-        </w:numPr>
-        <w:rPr>
-          <w:sz w:val="24"/>
-          <w:szCs w:val="24"/>
-        </w:rPr>
-      </w:pPr>
-      <w:bookmarkStart w:id="12" w:name="_Toc65628078"/>
+        <w:t>-05</w:t>
+      </w:r>
       <w:r>
         <w:rPr>
           <w:rStyle w:val="Heading4Char"/>
@@ -5394,278 +5089,8 @@
           <w:sz w:val="24"/>
           <w:szCs w:val="24"/>
         </w:rPr>
-        <w:t xml:space="preserve">Use case: </w:t>
-      </w:r>
-      <w:r>
-        <w:rPr>
-          <w:sz w:val="24"/>
-          <w:szCs w:val="24"/>
-        </w:rPr>
-        <w:t>Stock R</w:t>
-      </w:r>
-      <w:r>
-        <w:rPr>
-          <w:sz w:val="24"/>
-          <w:szCs w:val="24"/>
-        </w:rPr>
-        <w:t>equest</w:t>
-      </w:r>
-      <w:r>
-        <w:rPr>
-          <w:sz w:val="24"/>
-          <w:szCs w:val="24"/>
-        </w:rPr>
-        <w:t>s Processing</w:t>
-      </w:r>
-      <w:bookmarkEnd w:id="12"/>
-    </w:p>
-    <w:p>
-      <w:r>
-        <w:t xml:space="preserve">Related: </w:t>
-      </w:r>
-      <w:r>
-        <w:rPr>
-          <w:rStyle w:val="Strong"/>
-        </w:rPr>
-        <w:t>FR-0</w:t>
-      </w:r>
-      <w:r>
-        <w:rPr>
-          <w:rStyle w:val="Strong"/>
-        </w:rPr>
-        <w:t>4</w:t>
-      </w:r>
-      <w:r>
-        <w:rPr>
-          <w:rStyle w:val="Strong"/>
-        </w:rPr>
-        <w:t>.</w:t>
-      </w:r>
-    </w:p>
-    <w:p>
-      <w:r>
-        <w:rPr>
-          <w:b/>
-        </w:rPr>
-        <w:t>Actor:</w:t>
-      </w:r>
-      <w:r>
-        <w:t xml:space="preserve"> </w:t>
-      </w:r>
-      <w:r>
-        <w:t xml:space="preserve">Stock </w:t>
-      </w:r>
-      <w:r>
-        <w:t>worker</w:t>
-      </w:r>
-      <w:r>
-        <w:t>.</w:t>
-      </w:r>
-    </w:p>
-    <w:p>
-      <w:r>
-        <w:rPr>
-          <w:b/>
-          <w:bCs/>
-        </w:rPr>
-        <w:t xml:space="preserve">Pre-condition: </w:t>
-      </w:r>
-      <w:r>
-        <w:t>must log in as stock worker.</w:t>
-      </w:r>
-    </w:p>
-    <w:p>
-      <w:pPr>
-        <w:rPr>
-          <w:b/>
-        </w:rPr>
-      </w:pPr>
-      <w:r>
-        <w:rPr>
-          <w:b/>
-        </w:rPr>
-        <w:t>Main Success Scenario:</w:t>
-      </w:r>
-    </w:p>
-    <w:p>
-      <w:pPr>
-        <w:numPr>
-          <w:ilvl w:val="0"/>
-          <w:numId w:val="10"/>
-        </w:numPr>
-      </w:pPr>
-      <w:r>
-        <w:t>System displays incoming restock requests</w:t>
-      </w:r>
-      <w:r>
-        <w:t>.</w:t>
-      </w:r>
-    </w:p>
-    <w:p>
-      <w:pPr>
-        <w:numPr>
-          <w:ilvl w:val="0"/>
-          <w:numId w:val="10"/>
-        </w:numPr>
-      </w:pPr>
-      <w:r>
-        <w:t>Acto</w:t>
-      </w:r>
-      <w:r>
-        <w:t>r clicks on a request</w:t>
-      </w:r>
-      <w:r>
-        <w:t>.</w:t>
-      </w:r>
-    </w:p>
-    <w:p>
-      <w:pPr>
-        <w:numPr>
-          <w:ilvl w:val="0"/>
-          <w:numId w:val="10"/>
-        </w:numPr>
-      </w:pPr>
-      <w:r>
-        <w:t>System displays info about the requested stock</w:t>
-      </w:r>
-      <w:r>
-        <w:t>.</w:t>
-      </w:r>
-    </w:p>
-    <w:p>
-      <w:pPr>
-        <w:numPr>
-          <w:ilvl w:val="0"/>
-          <w:numId w:val="10"/>
-        </w:numPr>
-      </w:pPr>
-      <w:r>
-        <w:t>If the stock is available and the request can be proce</w:t>
-      </w:r>
-      <w:r>
-        <w:t>ssed</w:t>
-      </w:r>
-      <w:r>
-        <w:t>, a</w:t>
-      </w:r>
-      <w:r>
-        <w:t>ctor clicks “Approve”</w:t>
-      </w:r>
-      <w:r>
-        <w:t>.</w:t>
-      </w:r>
-    </w:p>
-    <w:p>
-      <w:pPr>
-        <w:numPr>
-          <w:ilvl w:val="0"/>
-          <w:numId w:val="10"/>
-        </w:numPr>
-      </w:pPr>
-      <w:r>
-        <w:t>System removes request from incoming requests, adds it to “approved requests” tab page and shows appropriate message</w:t>
-      </w:r>
-      <w:r>
-        <w:t>.</w:t>
-      </w:r>
-    </w:p>
-    <w:p>
-      <w:pPr>
-        <w:rPr>
-          <w:b/>
-        </w:rPr>
-      </w:pPr>
-      <w:r>
-        <w:rPr>
-          <w:b/>
-        </w:rPr>
-        <w:t>Extensions:</w:t>
-      </w:r>
-    </w:p>
-    <w:p>
-      <w:r>
-        <w:lastRenderedPageBreak/>
-        <w:t xml:space="preserve">5a: </w:t>
-      </w:r>
-      <w:r>
-        <w:t>There is no availability of the requested stock in the warehouse</w:t>
-      </w:r>
-      <w:r>
-        <w:t xml:space="preserve"> or request cannot be </w:t>
-      </w:r>
-      <w:r>
-        <w:t>processed</w:t>
-      </w:r>
-      <w:r>
-        <w:t>.</w:t>
-      </w:r>
-    </w:p>
-    <w:p>
-      <w:pPr>
-        <w:numPr>
-          <w:ilvl w:val="0"/>
-          <w:numId w:val="32"/>
-        </w:numPr>
-      </w:pPr>
-      <w:r>
-        <w:t>Actor clicks “Reject”</w:t>
-      </w:r>
-    </w:p>
-    <w:p>
-      <w:pPr>
-        <w:numPr>
-          <w:ilvl w:val="0"/>
-          <w:numId w:val="32"/>
-        </w:numPr>
-      </w:pPr>
-      <w:r>
-        <w:t>System removes request from incoming requests, adds it to</w:t>
-      </w:r>
-      <w:r>
-        <w:t xml:space="preserve"> “rejected</w:t>
-      </w:r>
-      <w:r>
-        <w:t xml:space="preserve"> requests</w:t>
-      </w:r>
-      <w:r>
-        <w:t>” tab page</w:t>
-      </w:r>
-      <w:r>
-        <w:t xml:space="preserve"> and shows appropriate message</w:t>
-      </w:r>
-      <w:r>
-        <w:t>.</w:t>
-      </w:r>
-    </w:p>
-    <w:p>
-      <w:pPr>
-        <w:numPr>
-          <w:ilvl w:val="0"/>
-          <w:numId w:val="32"/>
-        </w:numPr>
-      </w:pPr>
-      <w:r>
-        <w:t>End of use case</w:t>
-      </w:r>
-    </w:p>
-    <w:p>
-      <w:pPr>
-        <w:ind w:left="1080"/>
-      </w:pPr>
-    </w:p>
-    <w:p>
-      <w:pPr>
-        <w:pStyle w:val="Heading3"/>
-        <w:numPr>
-          <w:ilvl w:val="0"/>
-          <w:numId w:val="41"/>
-        </w:numPr>
-        <w:rPr>
-          <w:sz w:val="24"/>
-          <w:szCs w:val="24"/>
-        </w:rPr>
-      </w:pPr>
-      <w:bookmarkStart w:id="13" w:name="_Toc65628079"/>
+        <w:t>:</w:t>
+      </w:r>
       <w:r>
         <w:rPr>
           <w:rStyle w:val="Heading4Char"/>
@@ -5675,57 +5100,90 @@
           <w:sz w:val="24"/>
           <w:szCs w:val="24"/>
         </w:rPr>
-        <w:t xml:space="preserve">Use case: </w:t>
-      </w:r>
-      <w:r>
-        <w:rPr>
-          <w:rStyle w:val="Heading4Char"/>
-          <w:caps w:val="0"/>
+        <w:t xml:space="preserve"> </w:t>
+      </w:r>
+      <w:r>
+        <w:rPr>
+          <w:rFonts w:ascii="Century Schoolbook" w:eastAsia="Times New Roman" w:hAnsi="Century Schoolbook" w:cs="Times New Roman"/>
           <w:sz w:val="24"/>
           <w:szCs w:val="24"/>
         </w:rPr>
-        <w:t>View Stock Statistics</w:t>
-      </w:r>
-      <w:bookmarkEnd w:id="13"/>
-    </w:p>
-    <w:p>
-      <w:r>
-        <w:t>Rela</w:t>
-      </w:r>
-      <w:r>
-        <w:t xml:space="preserve">ted: </w:t>
-      </w:r>
-      <w:r>
-        <w:rPr>
-          <w:rStyle w:val="Strong"/>
+        <w:t>View shifts</w:t>
+      </w:r>
+      <w:bookmarkEnd w:id="11"/>
+    </w:p>
+    <w:p>
+      <w:pPr>
+        <w:rPr>
+          <w:rFonts w:ascii="Century Schoolbook" w:eastAsia="Times New Roman" w:hAnsi="Century Schoolbook" w:cs="Times New Roman"/>
+          <w:bCs/>
+        </w:rPr>
+      </w:pPr>
+      <w:r>
+        <w:rPr>
+          <w:rFonts w:ascii="Century Schoolbook" w:eastAsia="Times New Roman" w:hAnsi="Century Schoolbook" w:cs="Times New Roman"/>
+        </w:rPr>
+        <w:t>Related:</w:t>
+      </w:r>
+      <w:r>
+        <w:rPr>
+          <w:rFonts w:ascii="Century Schoolbook" w:eastAsia="Times New Roman" w:hAnsi="Century Schoolbook" w:cs="Times New Roman"/>
+          <w:bCs/>
+        </w:rPr>
+        <w:t xml:space="preserve"> </w:t>
+      </w:r>
+      <w:r>
+        <w:rPr>
+          <w:rFonts w:ascii="Century Schoolbook" w:eastAsia="Times New Roman" w:hAnsi="Century Schoolbook" w:cs="Times New Roman"/>
+          <w:b/>
         </w:rPr>
         <w:t>FR-0</w:t>
       </w:r>
       <w:r>
         <w:rPr>
-          <w:rStyle w:val="Strong"/>
-        </w:rPr>
-        <w:t>4</w:t>
-      </w:r>
-      <w:r>
-        <w:rPr>
-          <w:rStyle w:val="Strong"/>
+          <w:rFonts w:ascii="Century Schoolbook" w:eastAsia="Times New Roman" w:hAnsi="Century Schoolbook" w:cs="Times New Roman"/>
+          <w:b/>
+        </w:rPr>
+        <w:t>3 and FR-04</w:t>
+      </w:r>
+      <w:r>
+        <w:rPr>
+          <w:rFonts w:ascii="Century Schoolbook" w:eastAsia="Times New Roman" w:hAnsi="Century Schoolbook" w:cs="Times New Roman"/>
+          <w:b/>
         </w:rPr>
         <w:t>.</w:t>
       </w:r>
     </w:p>
     <w:p>
-      <w:r>
-        <w:rPr>
+      <w:pPr>
+        <w:rPr>
+          <w:rFonts w:ascii="Century Schoolbook" w:eastAsia="Times New Roman" w:hAnsi="Century Schoolbook" w:cs="Times New Roman"/>
+        </w:rPr>
+      </w:pPr>
+      <w:r>
+        <w:rPr>
+          <w:rFonts w:ascii="Century Schoolbook" w:eastAsia="Times New Roman" w:hAnsi="Century Schoolbook" w:cs="Times New Roman"/>
           <w:b/>
         </w:rPr>
         <w:t>Actor:</w:t>
       </w:r>
       <w:r>
-        <w:t xml:space="preserve"> </w:t>
-      </w:r>
-      <w:r>
-        <w:t>Stock manager.</w:t>
+        <w:rPr>
+          <w:rFonts w:ascii="Century Schoolbook" w:eastAsia="Times New Roman" w:hAnsi="Century Schoolbook" w:cs="Times New Roman"/>
+        </w:rPr>
+        <w:t xml:space="preserve"> Department Manager</w:t>
+      </w:r>
+      <w:r>
+        <w:rPr>
+          <w:rFonts w:ascii="Century Schoolbook" w:eastAsia="Times New Roman" w:hAnsi="Century Schoolbook" w:cs="Times New Roman"/>
+        </w:rPr>
+        <w:t>/ Stock manager</w:t>
+      </w:r>
+      <w:r>
+        <w:rPr>
+          <w:rFonts w:ascii="Century Schoolbook" w:eastAsia="Times New Roman" w:hAnsi="Century Schoolbook" w:cs="Times New Roman"/>
+        </w:rPr>
+        <w:t>.</w:t>
       </w:r>
     </w:p>
     <w:p>
@@ -5737,20 +5195,46 @@
         <w:t xml:space="preserve">Pre-condition: </w:t>
       </w:r>
       <w:r>
-        <w:t>must log in as stock manager.</w:t>
-      </w:r>
-    </w:p>
-    <w:p>
-      <w:pPr>
-        <w:rPr>
+        <w:t xml:space="preserve">must log in as </w:t>
+      </w:r>
+      <w:r>
+        <w:t>department manager or stock manager</w:t>
+      </w:r>
+      <w:r>
+        <w:t>.</w:t>
+      </w:r>
+    </w:p>
+    <w:p>
+      <w:pPr>
+        <w:rPr>
+          <w:rFonts w:ascii="Century Schoolbook" w:eastAsia="Times New Roman" w:hAnsi="Century Schoolbook" w:cs="Times New Roman"/>
           <w:b/>
         </w:rPr>
       </w:pPr>
       <w:r>
         <w:rPr>
+          <w:rFonts w:ascii="Century Schoolbook" w:eastAsia="Times New Roman" w:hAnsi="Century Schoolbook" w:cs="Times New Roman"/>
           <w:b/>
         </w:rPr>
-        <w:t>Main Success Scenario:</w:t>
+        <w:t xml:space="preserve">Main Success Scenario: </w:t>
+      </w:r>
+    </w:p>
+    <w:p>
+      <w:pPr>
+        <w:numPr>
+          <w:ilvl w:val="0"/>
+          <w:numId w:val="40"/>
+        </w:numPr>
+        <w:spacing w:line="256" w:lineRule="auto"/>
+        <w:rPr>
+          <w:rFonts w:ascii="Century Schoolbook" w:eastAsia="Times New Roman" w:hAnsi="Century Schoolbook" w:cs="Times New Roman"/>
+        </w:rPr>
+      </w:pPr>
+      <w:r>
+        <w:rPr>
+          <w:rFonts w:ascii="Century Schoolbook" w:eastAsia="Times New Roman" w:hAnsi="Century Schoolbook" w:cs="Times New Roman"/>
+        </w:rPr>
+        <w:t xml:space="preserve">Actor clicks “View Shifts”. </w:t>
       </w:r>
     </w:p>
     <w:p>
@@ -5758,117 +5242,26 @@
         <w:pStyle w:val="ListParagraph"/>
         <w:numPr>
           <w:ilvl w:val="0"/>
-          <w:numId w:val="13"/>
+          <w:numId w:val="40"/>
         </w:numPr>
-        <w:rPr>
-          <w:bCs/>
-        </w:rPr>
-      </w:pPr>
-      <w:r>
-        <w:rPr>
-          <w:bCs/>
-        </w:rPr>
-        <w:t xml:space="preserve">The </w:t>
-      </w:r>
-      <w:r>
-        <w:rPr>
-          <w:bCs/>
-        </w:rPr>
-        <w:t xml:space="preserve">actor </w:t>
-      </w:r>
-      <w:r>
-        <w:rPr>
-          <w:bCs/>
-        </w:rPr>
-        <w:t>clic</w:t>
-      </w:r>
-      <w:r>
-        <w:rPr>
-          <w:bCs/>
-        </w:rPr>
-        <w:t>k</w:t>
-      </w:r>
-      <w:r>
-        <w:rPr>
-          <w:bCs/>
-        </w:rPr>
-        <w:t>s on button</w:t>
-      </w:r>
-      <w:r>
-        <w:rPr>
-          <w:bCs/>
-        </w:rPr>
-        <w:t xml:space="preserve"> “Stock statistics”.</w:t>
-      </w:r>
-    </w:p>
-    <w:p>
-      <w:pPr>
-        <w:pStyle w:val="ListParagraph"/>
-        <w:numPr>
-          <w:ilvl w:val="0"/>
-          <w:numId w:val="13"/>
-        </w:numPr>
-        <w:rPr>
-          <w:bCs/>
-        </w:rPr>
-      </w:pPr>
-      <w:r>
-        <w:rPr>
-          <w:bCs/>
-        </w:rPr>
-        <w:t xml:space="preserve">The </w:t>
-      </w:r>
-      <w:r>
-        <w:rPr>
-          <w:bCs/>
-        </w:rPr>
-        <w:t>actor</w:t>
-      </w:r>
-      <w:r>
-        <w:rPr>
-          <w:bCs/>
-        </w:rPr>
-        <w:t xml:space="preserve"> chooses the tab “Statistics”.</w:t>
-      </w:r>
-    </w:p>
-    <w:p>
-      <w:pPr>
-        <w:pStyle w:val="ListParagraph"/>
-        <w:numPr>
-          <w:ilvl w:val="0"/>
-          <w:numId w:val="13"/>
-        </w:numPr>
-        <w:rPr>
-          <w:bCs/>
-        </w:rPr>
-      </w:pPr>
-      <w:r>
-        <w:rPr>
-          <w:bCs/>
-        </w:rPr>
-        <w:t>The application displays statistics about all products (name, quantity, serial number)</w:t>
-      </w:r>
-    </w:p>
-    <w:p>
-      <w:pPr>
-        <w:rPr>
-          <w:b/>
-        </w:rPr>
-      </w:pPr>
-    </w:p>
+      </w:pPr>
+      <w:r>
+        <w:rPr>
+          <w:rFonts w:ascii="Century Schoolbook" w:eastAsia="Times New Roman" w:hAnsi="Century Schoolbook" w:cs="Times New Roman"/>
+        </w:rPr>
+        <w:t>System displays a table with days of the week, shifts and assigned employees</w:t>
+      </w:r>
+    </w:p>
+    <w:p/>
     <w:p>
       <w:pPr>
         <w:pStyle w:val="Heading3"/>
-        <w:numPr>
-          <w:ilvl w:val="0"/>
-          <w:numId w:val="41"/>
-        </w:numPr>
         <w:rPr>
           <w:sz w:val="24"/>
           <w:szCs w:val="24"/>
         </w:rPr>
       </w:pPr>
-      <w:bookmarkStart w:id="14" w:name="_Toc65628080"/>
+      <w:bookmarkStart w:id="12" w:name="_Toc65708356"/>
       <w:r>
         <w:rPr>
           <w:rStyle w:val="Heading4Char"/>
@@ -5878,221 +5271,8 @@
           <w:sz w:val="24"/>
           <w:szCs w:val="24"/>
         </w:rPr>
-        <w:t xml:space="preserve">Use case: </w:t>
-      </w:r>
-      <w:r>
-        <w:rPr>
-          <w:rStyle w:val="Heading4Char"/>
-          <w:caps w:val="0"/>
-          <w:sz w:val="24"/>
-          <w:szCs w:val="24"/>
-        </w:rPr>
-        <w:t>Product Search</w:t>
-      </w:r>
-      <w:r>
-        <w:rPr>
-          <w:sz w:val="24"/>
-          <w:szCs w:val="24"/>
-        </w:rPr>
-        <w:t>.</w:t>
-      </w:r>
-      <w:bookmarkEnd w:id="14"/>
-    </w:p>
-    <w:p>
-      <w:r>
-        <w:t xml:space="preserve">Related: </w:t>
-      </w:r>
-      <w:r>
-        <w:rPr>
-          <w:rStyle w:val="Strong"/>
-        </w:rPr>
-        <w:t>FR-0</w:t>
-      </w:r>
-      <w:r>
-        <w:rPr>
-          <w:rStyle w:val="Strong"/>
-        </w:rPr>
-        <w:t>4</w:t>
-      </w:r>
-      <w:r>
-        <w:rPr>
-          <w:rStyle w:val="Strong"/>
-        </w:rPr>
-        <w:t>.</w:t>
-      </w:r>
-    </w:p>
-    <w:p>
-      <w:pPr>
-        <w:rPr>
-          <w:bCs/>
-        </w:rPr>
-      </w:pPr>
-      <w:r>
-        <w:rPr>
-          <w:b/>
-        </w:rPr>
-        <w:t>Actor:</w:t>
-      </w:r>
-      <w:r>
-        <w:rPr>
-          <w:bCs/>
-        </w:rPr>
-        <w:t xml:space="preserve"> </w:t>
-      </w:r>
-      <w:r>
-        <w:rPr>
-          <w:bCs/>
-        </w:rPr>
-        <w:t>Stock manager.</w:t>
-      </w:r>
-    </w:p>
-    <w:p>
-      <w:r>
-        <w:rPr>
-          <w:b/>
-          <w:bCs/>
-        </w:rPr>
-        <w:t xml:space="preserve">Pre-condition: </w:t>
-      </w:r>
-      <w:r>
-        <w:t>must log in as stock manager.</w:t>
-      </w:r>
-    </w:p>
-    <w:p>
-      <w:pPr>
-        <w:rPr>
-          <w:b/>
-        </w:rPr>
-      </w:pPr>
-      <w:r>
-        <w:rPr>
-          <w:b/>
-        </w:rPr>
-        <w:t>Main Success Scenario:</w:t>
-      </w:r>
-    </w:p>
-    <w:p>
-      <w:pPr>
-        <w:pStyle w:val="ListParagraph"/>
-        <w:numPr>
-          <w:ilvl w:val="0"/>
-          <w:numId w:val="14"/>
-        </w:numPr>
-        <w:rPr>
-          <w:bCs/>
-        </w:rPr>
-      </w:pPr>
-      <w:r>
-        <w:rPr>
-          <w:bCs/>
-        </w:rPr>
-        <w:t xml:space="preserve">The </w:t>
-      </w:r>
-      <w:r>
-        <w:rPr>
-          <w:bCs/>
-        </w:rPr>
-        <w:t>actor</w:t>
-      </w:r>
-      <w:r>
-        <w:rPr>
-          <w:bCs/>
-        </w:rPr>
-        <w:t xml:space="preserve"> clicks on the button “Stock statistics”.</w:t>
-      </w:r>
-    </w:p>
-    <w:p>
-      <w:pPr>
-        <w:pStyle w:val="ListParagraph"/>
-        <w:numPr>
-          <w:ilvl w:val="0"/>
-          <w:numId w:val="14"/>
-        </w:numPr>
-        <w:rPr>
-          <w:bCs/>
-        </w:rPr>
-      </w:pPr>
-      <w:r>
-        <w:rPr>
-          <w:bCs/>
-        </w:rPr>
-        <w:t>The</w:t>
-      </w:r>
-      <w:r>
-        <w:rPr>
-          <w:bCs/>
-        </w:rPr>
-        <w:t xml:space="preserve"> actor</w:t>
-      </w:r>
-      <w:r>
-        <w:rPr>
-          <w:bCs/>
-        </w:rPr>
-        <w:t xml:space="preserve"> chooses the tab “Search”.</w:t>
-      </w:r>
-    </w:p>
-    <w:p>
-      <w:pPr>
-        <w:pStyle w:val="ListParagraph"/>
-        <w:numPr>
-          <w:ilvl w:val="0"/>
-          <w:numId w:val="14"/>
-        </w:numPr>
-        <w:rPr>
-          <w:bCs/>
-        </w:rPr>
-      </w:pPr>
-      <w:r>
-        <w:rPr>
-          <w:bCs/>
-        </w:rPr>
-        <w:t xml:space="preserve">The </w:t>
-      </w:r>
-      <w:r>
-        <w:rPr>
-          <w:bCs/>
-        </w:rPr>
-        <w:t>actor</w:t>
-      </w:r>
-      <w:r>
-        <w:rPr>
-          <w:bCs/>
-        </w:rPr>
-        <w:t xml:space="preserve"> inputs the serial number of the wanted product into the text box.</w:t>
-      </w:r>
-    </w:p>
-    <w:p>
-      <w:pPr>
-        <w:pStyle w:val="ListParagraph"/>
-        <w:numPr>
-          <w:ilvl w:val="0"/>
-          <w:numId w:val="14"/>
-        </w:numPr>
-        <w:rPr>
-          <w:bCs/>
-        </w:rPr>
-      </w:pPr>
-      <w:r>
-        <w:rPr>
-          <w:bCs/>
-        </w:rPr>
-        <w:t>The application displays information about the product found.</w:t>
-      </w:r>
-    </w:p>
-    <w:p/>
-    <w:p>
-      <w:pPr>
-        <w:pStyle w:val="Heading3"/>
-        <w:numPr>
-          <w:ilvl w:val="0"/>
-          <w:numId w:val="41"/>
-        </w:numPr>
-        <w:rPr>
-          <w:sz w:val="24"/>
-          <w:szCs w:val="24"/>
-        </w:rPr>
-      </w:pPr>
-      <w:bookmarkStart w:id="15" w:name="_Toc65628081"/>
+        <w:t>Use case</w:t>
+      </w:r>
       <w:r>
         <w:rPr>
           <w:rStyle w:val="Heading4Char"/>
@@ -6102,141 +5282,8 @@
           <w:sz w:val="24"/>
           <w:szCs w:val="24"/>
         </w:rPr>
-        <w:t xml:space="preserve">Use case: </w:t>
-      </w:r>
-      <w:r>
-        <w:rPr>
-          <w:rStyle w:val="Heading4Char"/>
-          <w:caps w:val="0"/>
-          <w:sz w:val="24"/>
-          <w:szCs w:val="24"/>
-        </w:rPr>
-        <w:t>View Employee Statistics</w:t>
-      </w:r>
-      <w:bookmarkEnd w:id="15"/>
-    </w:p>
-    <w:p>
-      <w:r>
-        <w:t xml:space="preserve">Related: </w:t>
-      </w:r>
-      <w:r>
-        <w:rPr>
-          <w:rStyle w:val="Strong"/>
-        </w:rPr>
-        <w:t>FR-0</w:t>
-      </w:r>
-      <w:r>
-        <w:rPr>
-          <w:rStyle w:val="Strong"/>
-        </w:rPr>
-        <w:t>3</w:t>
-      </w:r>
-      <w:r>
-        <w:rPr>
-          <w:rStyle w:val="Strong"/>
-        </w:rPr>
-        <w:t>.</w:t>
-      </w:r>
-    </w:p>
-    <w:p>
-      <w:r>
-        <w:rPr>
-          <w:b/>
-          <w:bCs/>
-        </w:rPr>
-        <w:t>Actor:</w:t>
-      </w:r>
-      <w:r>
-        <w:t xml:space="preserve"> </w:t>
-      </w:r>
-      <w:r>
-        <w:t>Department manager.</w:t>
-      </w:r>
-    </w:p>
-    <w:p>
-      <w:pPr>
-        <w:rPr>
-          <w:b/>
-          <w:bCs/>
-        </w:rPr>
-      </w:pPr>
-      <w:r>
-        <w:rPr>
-          <w:b/>
-          <w:bCs/>
-        </w:rPr>
-        <w:t>Main Success Scenario:</w:t>
-      </w:r>
-      <w:r>
-        <w:rPr>
-          <w:b/>
-          <w:bCs/>
-        </w:rPr>
-        <w:t xml:space="preserve"> </w:t>
-      </w:r>
-    </w:p>
-    <w:p>
-      <w:pPr>
-        <w:pStyle w:val="ListParagraph"/>
-        <w:numPr>
-          <w:ilvl w:val="0"/>
-          <w:numId w:val="15"/>
-        </w:numPr>
-      </w:pPr>
-      <w:r>
-        <w:t xml:space="preserve">The </w:t>
-      </w:r>
-      <w:r>
-        <w:t>actor</w:t>
-      </w:r>
-      <w:r>
-        <w:t xml:space="preserve"> clicks on the button “Employee statistics”.</w:t>
-      </w:r>
-    </w:p>
-    <w:p>
-      <w:pPr>
-        <w:pStyle w:val="ListParagraph"/>
-        <w:numPr>
-          <w:ilvl w:val="0"/>
-          <w:numId w:val="15"/>
-        </w:numPr>
-      </w:pPr>
-      <w:r>
-        <w:t xml:space="preserve">The </w:t>
-      </w:r>
-      <w:r>
-        <w:t>actor</w:t>
-      </w:r>
-      <w:r>
-        <w:t xml:space="preserve"> chooses the tab “Statistics”.</w:t>
-      </w:r>
-    </w:p>
-    <w:p>
-      <w:pPr>
-        <w:pStyle w:val="ListParagraph"/>
-        <w:numPr>
-          <w:ilvl w:val="0"/>
-          <w:numId w:val="15"/>
-        </w:numPr>
-      </w:pPr>
-      <w:r>
-        <w:t>The application displays statistic for the employees.</w:t>
-      </w:r>
-    </w:p>
-    <w:p/>
-    <w:p>
-      <w:pPr>
-        <w:pStyle w:val="Heading3"/>
-        <w:numPr>
-          <w:ilvl w:val="0"/>
-          <w:numId w:val="41"/>
-        </w:numPr>
-        <w:rPr>
-          <w:sz w:val="24"/>
-          <w:szCs w:val="24"/>
-        </w:rPr>
-      </w:pPr>
-      <w:bookmarkStart w:id="16" w:name="_Toc65628082"/>
+        <w:t>-06</w:t>
+      </w:r>
       <w:r>
         <w:rPr>
           <w:rStyle w:val="Heading4Char"/>
@@ -6246,7 +5293,847 @@
           <w:sz w:val="24"/>
           <w:szCs w:val="24"/>
         </w:rPr>
-        <w:t xml:space="preserve">Use case: </w:t>
+        <w:t xml:space="preserve">: </w:t>
+      </w:r>
+      <w:r>
+        <w:rPr>
+          <w:sz w:val="24"/>
+          <w:szCs w:val="24"/>
+        </w:rPr>
+        <w:t>Stock R</w:t>
+      </w:r>
+      <w:r>
+        <w:rPr>
+          <w:sz w:val="24"/>
+          <w:szCs w:val="24"/>
+        </w:rPr>
+        <w:t>equest</w:t>
+      </w:r>
+      <w:r>
+        <w:rPr>
+          <w:sz w:val="24"/>
+          <w:szCs w:val="24"/>
+        </w:rPr>
+        <w:t>s Processing</w:t>
+      </w:r>
+      <w:bookmarkEnd w:id="12"/>
+    </w:p>
+    <w:p>
+      <w:r>
+        <w:t xml:space="preserve">Related: </w:t>
+      </w:r>
+      <w:r>
+        <w:rPr>
+          <w:rStyle w:val="Strong"/>
+        </w:rPr>
+        <w:t>FR-0</w:t>
+      </w:r>
+      <w:r>
+        <w:rPr>
+          <w:rStyle w:val="Strong"/>
+        </w:rPr>
+        <w:t>4</w:t>
+      </w:r>
+      <w:r>
+        <w:rPr>
+          <w:rStyle w:val="Strong"/>
+        </w:rPr>
+        <w:t>.</w:t>
+      </w:r>
+    </w:p>
+    <w:p>
+      <w:r>
+        <w:rPr>
+          <w:b/>
+        </w:rPr>
+        <w:t>Actor:</w:t>
+      </w:r>
+      <w:r>
+        <w:t xml:space="preserve"> </w:t>
+      </w:r>
+      <w:r>
+        <w:t xml:space="preserve">Stock </w:t>
+      </w:r>
+      <w:r>
+        <w:t>worker</w:t>
+      </w:r>
+      <w:r>
+        <w:t>.</w:t>
+      </w:r>
+    </w:p>
+    <w:p>
+      <w:r>
+        <w:rPr>
+          <w:b/>
+          <w:bCs/>
+        </w:rPr>
+        <w:t xml:space="preserve">Pre-condition: </w:t>
+      </w:r>
+      <w:r>
+        <w:t>must log in as stock worker.</w:t>
+      </w:r>
+    </w:p>
+    <w:p>
+      <w:pPr>
+        <w:rPr>
+          <w:b/>
+        </w:rPr>
+      </w:pPr>
+      <w:r>
+        <w:rPr>
+          <w:b/>
+        </w:rPr>
+        <w:t>Main Success Scenario:</w:t>
+      </w:r>
+    </w:p>
+    <w:p>
+      <w:pPr>
+        <w:numPr>
+          <w:ilvl w:val="0"/>
+          <w:numId w:val="10"/>
+        </w:numPr>
+      </w:pPr>
+      <w:r>
+        <w:t>System displays incoming restock requests</w:t>
+      </w:r>
+      <w:r>
+        <w:t>.</w:t>
+      </w:r>
+    </w:p>
+    <w:p>
+      <w:pPr>
+        <w:numPr>
+          <w:ilvl w:val="0"/>
+          <w:numId w:val="10"/>
+        </w:numPr>
+      </w:pPr>
+      <w:r>
+        <w:t>Acto</w:t>
+      </w:r>
+      <w:r>
+        <w:t>r clicks on a request</w:t>
+      </w:r>
+      <w:r>
+        <w:t>.</w:t>
+      </w:r>
+    </w:p>
+    <w:p>
+      <w:pPr>
+        <w:numPr>
+          <w:ilvl w:val="0"/>
+          <w:numId w:val="10"/>
+        </w:numPr>
+      </w:pPr>
+      <w:r>
+        <w:t>System displays info about the requested stock</w:t>
+      </w:r>
+      <w:r>
+        <w:t>.</w:t>
+      </w:r>
+    </w:p>
+    <w:p>
+      <w:pPr>
+        <w:numPr>
+          <w:ilvl w:val="0"/>
+          <w:numId w:val="10"/>
+        </w:numPr>
+      </w:pPr>
+      <w:r>
+        <w:t>If the stock is available and the request can be proce</w:t>
+      </w:r>
+      <w:r>
+        <w:t>ssed</w:t>
+      </w:r>
+      <w:r>
+        <w:t>, a</w:t>
+      </w:r>
+      <w:r>
+        <w:t>ctor clicks “Approve”</w:t>
+      </w:r>
+      <w:r>
+        <w:t>.</w:t>
+      </w:r>
+    </w:p>
+    <w:p>
+      <w:pPr>
+        <w:numPr>
+          <w:ilvl w:val="0"/>
+          <w:numId w:val="10"/>
+        </w:numPr>
+      </w:pPr>
+      <w:r>
+        <w:t>System removes request from incoming requests, adds it to “approved requests” tab page and shows appropriate message</w:t>
+      </w:r>
+      <w:r>
+        <w:t>.</w:t>
+      </w:r>
+    </w:p>
+    <w:p>
+      <w:pPr>
+        <w:rPr>
+          <w:b/>
+        </w:rPr>
+      </w:pPr>
+      <w:r>
+        <w:rPr>
+          <w:b/>
+        </w:rPr>
+        <w:t>Extensions:</w:t>
+      </w:r>
+    </w:p>
+    <w:p>
+      <w:r>
+        <w:lastRenderedPageBreak/>
+        <w:t xml:space="preserve">5a: </w:t>
+      </w:r>
+      <w:r>
+        <w:t>There is no availability of the requested stock in the warehouse</w:t>
+      </w:r>
+      <w:r>
+        <w:t xml:space="preserve"> or request cannot be </w:t>
+      </w:r>
+      <w:r>
+        <w:t>processed</w:t>
+      </w:r>
+      <w:r>
+        <w:t>.</w:t>
+      </w:r>
+    </w:p>
+    <w:p>
+      <w:pPr>
+        <w:numPr>
+          <w:ilvl w:val="0"/>
+          <w:numId w:val="32"/>
+        </w:numPr>
+      </w:pPr>
+      <w:r>
+        <w:t>Actor clicks “Reject”</w:t>
+      </w:r>
+    </w:p>
+    <w:p>
+      <w:pPr>
+        <w:numPr>
+          <w:ilvl w:val="0"/>
+          <w:numId w:val="32"/>
+        </w:numPr>
+      </w:pPr>
+      <w:r>
+        <w:t>System removes request from incoming requests, adds it to</w:t>
+      </w:r>
+      <w:r>
+        <w:t xml:space="preserve"> “rejected</w:t>
+      </w:r>
+      <w:r>
+        <w:t xml:space="preserve"> requests</w:t>
+      </w:r>
+      <w:r>
+        <w:t>” tab page</w:t>
+      </w:r>
+      <w:r>
+        <w:t xml:space="preserve"> and shows appropriate message</w:t>
+      </w:r>
+      <w:r>
+        <w:t>.</w:t>
+      </w:r>
+    </w:p>
+    <w:p>
+      <w:pPr>
+        <w:numPr>
+          <w:ilvl w:val="0"/>
+          <w:numId w:val="32"/>
+        </w:numPr>
+      </w:pPr>
+      <w:r>
+        <w:t>End of use case</w:t>
+      </w:r>
+    </w:p>
+    <w:p>
+      <w:pPr>
+        <w:ind w:left="1080"/>
+      </w:pPr>
+    </w:p>
+    <w:p>
+      <w:pPr>
+        <w:pStyle w:val="Heading3"/>
+        <w:rPr>
+          <w:sz w:val="24"/>
+          <w:szCs w:val="24"/>
+        </w:rPr>
+      </w:pPr>
+      <w:bookmarkStart w:id="13" w:name="_Toc65708357"/>
+      <w:r>
+        <w:rPr>
+          <w:rStyle w:val="Heading4Char"/>
+          <w:b/>
+          <w:bCs/>
+          <w:caps w:val="0"/>
+          <w:sz w:val="24"/>
+          <w:szCs w:val="24"/>
+        </w:rPr>
+        <w:t>Use case</w:t>
+      </w:r>
+      <w:r>
+        <w:rPr>
+          <w:rStyle w:val="Heading4Char"/>
+          <w:b/>
+          <w:bCs/>
+          <w:caps w:val="0"/>
+          <w:sz w:val="24"/>
+          <w:szCs w:val="24"/>
+        </w:rPr>
+        <w:t>-07</w:t>
+      </w:r>
+      <w:r>
+        <w:rPr>
+          <w:rStyle w:val="Heading4Char"/>
+          <w:b/>
+          <w:bCs/>
+          <w:caps w:val="0"/>
+          <w:sz w:val="24"/>
+          <w:szCs w:val="24"/>
+        </w:rPr>
+        <w:t xml:space="preserve">: </w:t>
+      </w:r>
+      <w:r>
+        <w:rPr>
+          <w:rStyle w:val="Heading4Char"/>
+          <w:caps w:val="0"/>
+          <w:sz w:val="24"/>
+          <w:szCs w:val="24"/>
+        </w:rPr>
+        <w:t>View Stock Statistics</w:t>
+      </w:r>
+      <w:bookmarkEnd w:id="13"/>
+    </w:p>
+    <w:p>
+      <w:r>
+        <w:t>Rela</w:t>
+      </w:r>
+      <w:r>
+        <w:t xml:space="preserve">ted: </w:t>
+      </w:r>
+      <w:r>
+        <w:rPr>
+          <w:rStyle w:val="Strong"/>
+        </w:rPr>
+        <w:t>FR-0</w:t>
+      </w:r>
+      <w:r>
+        <w:rPr>
+          <w:rStyle w:val="Strong"/>
+        </w:rPr>
+        <w:t>4</w:t>
+      </w:r>
+      <w:r>
+        <w:rPr>
+          <w:rStyle w:val="Strong"/>
+        </w:rPr>
+        <w:t>.</w:t>
+      </w:r>
+    </w:p>
+    <w:p>
+      <w:r>
+        <w:rPr>
+          <w:b/>
+        </w:rPr>
+        <w:t>Actor:</w:t>
+      </w:r>
+      <w:r>
+        <w:t xml:space="preserve"> </w:t>
+      </w:r>
+      <w:r>
+        <w:t>Stock manager.</w:t>
+      </w:r>
+    </w:p>
+    <w:p>
+      <w:r>
+        <w:rPr>
+          <w:b/>
+          <w:bCs/>
+        </w:rPr>
+        <w:t xml:space="preserve">Pre-condition: </w:t>
+      </w:r>
+      <w:r>
+        <w:t>must log in as stock manager.</w:t>
+      </w:r>
+    </w:p>
+    <w:p>
+      <w:pPr>
+        <w:rPr>
+          <w:b/>
+        </w:rPr>
+      </w:pPr>
+      <w:r>
+        <w:rPr>
+          <w:b/>
+        </w:rPr>
+        <w:t>Main Success Scenario:</w:t>
+      </w:r>
+    </w:p>
+    <w:p>
+      <w:pPr>
+        <w:pStyle w:val="ListParagraph"/>
+        <w:numPr>
+          <w:ilvl w:val="0"/>
+          <w:numId w:val="13"/>
+        </w:numPr>
+        <w:rPr>
+          <w:bCs/>
+        </w:rPr>
+      </w:pPr>
+      <w:r>
+        <w:rPr>
+          <w:bCs/>
+        </w:rPr>
+        <w:t xml:space="preserve">The </w:t>
+      </w:r>
+      <w:r>
+        <w:rPr>
+          <w:bCs/>
+        </w:rPr>
+        <w:t>actor</w:t>
+      </w:r>
+      <w:r>
+        <w:rPr>
+          <w:bCs/>
+        </w:rPr>
+        <w:t xml:space="preserve"> chooses “</w:t>
+      </w:r>
+      <w:r>
+        <w:rPr>
+          <w:bCs/>
+        </w:rPr>
+        <w:t>Stock statistics</w:t>
+      </w:r>
+      <w:r>
+        <w:rPr>
+          <w:bCs/>
+        </w:rPr>
+        <w:t>”.</w:t>
+      </w:r>
+    </w:p>
+    <w:p>
+      <w:pPr>
+        <w:pStyle w:val="ListParagraph"/>
+        <w:numPr>
+          <w:ilvl w:val="0"/>
+          <w:numId w:val="13"/>
+        </w:numPr>
+        <w:rPr>
+          <w:bCs/>
+        </w:rPr>
+      </w:pPr>
+      <w:r>
+        <w:rPr>
+          <w:bCs/>
+        </w:rPr>
+        <w:t>The application displays statistics about all products (name, quantity, serial number)</w:t>
+      </w:r>
+    </w:p>
+    <w:p>
+      <w:pPr>
+        <w:rPr>
+          <w:b/>
+        </w:rPr>
+      </w:pPr>
+    </w:p>
+    <w:p>
+      <w:pPr>
+        <w:pStyle w:val="Heading3"/>
+        <w:rPr>
+          <w:sz w:val="24"/>
+          <w:szCs w:val="24"/>
+        </w:rPr>
+      </w:pPr>
+      <w:bookmarkStart w:id="14" w:name="_Toc65708358"/>
+      <w:r>
+        <w:rPr>
+          <w:rStyle w:val="Heading4Char"/>
+          <w:b/>
+          <w:bCs/>
+          <w:caps w:val="0"/>
+          <w:sz w:val="24"/>
+          <w:szCs w:val="24"/>
+        </w:rPr>
+        <w:t>Use case</w:t>
+      </w:r>
+      <w:r>
+        <w:rPr>
+          <w:rStyle w:val="Heading4Char"/>
+          <w:b/>
+          <w:bCs/>
+          <w:caps w:val="0"/>
+          <w:sz w:val="24"/>
+          <w:szCs w:val="24"/>
+        </w:rPr>
+        <w:t>-08</w:t>
+      </w:r>
+      <w:r>
+        <w:rPr>
+          <w:rStyle w:val="Heading4Char"/>
+          <w:b/>
+          <w:bCs/>
+          <w:caps w:val="0"/>
+          <w:sz w:val="24"/>
+          <w:szCs w:val="24"/>
+        </w:rPr>
+        <w:t xml:space="preserve">: </w:t>
+      </w:r>
+      <w:r>
+        <w:rPr>
+          <w:rStyle w:val="Heading4Char"/>
+          <w:caps w:val="0"/>
+          <w:sz w:val="24"/>
+          <w:szCs w:val="24"/>
+        </w:rPr>
+        <w:t>Product Search</w:t>
+      </w:r>
+      <w:r>
+        <w:rPr>
+          <w:sz w:val="24"/>
+          <w:szCs w:val="24"/>
+        </w:rPr>
+        <w:t>.</w:t>
+      </w:r>
+      <w:bookmarkEnd w:id="14"/>
+    </w:p>
+    <w:p>
+      <w:r>
+        <w:t xml:space="preserve">Related: </w:t>
+      </w:r>
+      <w:r>
+        <w:rPr>
+          <w:rStyle w:val="Strong"/>
+        </w:rPr>
+        <w:t>FR-0</w:t>
+      </w:r>
+      <w:r>
+        <w:rPr>
+          <w:rStyle w:val="Strong"/>
+        </w:rPr>
+        <w:t>4</w:t>
+      </w:r>
+      <w:r>
+        <w:rPr>
+          <w:rStyle w:val="Strong"/>
+        </w:rPr>
+        <w:t>.</w:t>
+      </w:r>
+    </w:p>
+    <w:p>
+      <w:pPr>
+        <w:rPr>
+          <w:bCs/>
+        </w:rPr>
+      </w:pPr>
+      <w:r>
+        <w:rPr>
+          <w:b/>
+        </w:rPr>
+        <w:t>Actor:</w:t>
+      </w:r>
+      <w:r>
+        <w:rPr>
+          <w:bCs/>
+        </w:rPr>
+        <w:t xml:space="preserve"> </w:t>
+      </w:r>
+      <w:r>
+        <w:rPr>
+          <w:bCs/>
+        </w:rPr>
+        <w:t>Stock manager.</w:t>
+      </w:r>
+    </w:p>
+    <w:p>
+      <w:r>
+        <w:rPr>
+          <w:b/>
+          <w:bCs/>
+        </w:rPr>
+        <w:t xml:space="preserve">Pre-condition: </w:t>
+      </w:r>
+      <w:r>
+        <w:t>must log in as stock manager.</w:t>
+      </w:r>
+    </w:p>
+    <w:p>
+      <w:pPr>
+        <w:rPr>
+          <w:b/>
+        </w:rPr>
+      </w:pPr>
+      <w:r>
+        <w:rPr>
+          <w:b/>
+        </w:rPr>
+        <w:t>Main Success Scenario:</w:t>
+      </w:r>
+    </w:p>
+    <w:p>
+      <w:pPr>
+        <w:pStyle w:val="ListParagraph"/>
+        <w:numPr>
+          <w:ilvl w:val="0"/>
+          <w:numId w:val="14"/>
+        </w:numPr>
+        <w:rPr>
+          <w:bCs/>
+        </w:rPr>
+      </w:pPr>
+      <w:r>
+        <w:rPr>
+          <w:bCs/>
+        </w:rPr>
+        <w:t xml:space="preserve">The </w:t>
+      </w:r>
+      <w:r>
+        <w:rPr>
+          <w:bCs/>
+        </w:rPr>
+        <w:t>actor</w:t>
+      </w:r>
+      <w:r>
+        <w:rPr>
+          <w:bCs/>
+        </w:rPr>
+        <w:t xml:space="preserve"> inputs the serial number of the wanted product.</w:t>
+      </w:r>
+    </w:p>
+    <w:p>
+      <w:pPr>
+        <w:pStyle w:val="ListParagraph"/>
+        <w:numPr>
+          <w:ilvl w:val="0"/>
+          <w:numId w:val="14"/>
+        </w:numPr>
+        <w:rPr>
+          <w:bCs/>
+        </w:rPr>
+      </w:pPr>
+      <w:r>
+        <w:rPr>
+          <w:bCs/>
+        </w:rPr>
+        <w:t>The application displays information about the product found.</w:t>
+      </w:r>
+    </w:p>
+    <w:p/>
+    <w:p>
+      <w:pPr>
+        <w:pStyle w:val="Heading3"/>
+        <w:rPr>
+          <w:sz w:val="24"/>
+          <w:szCs w:val="24"/>
+        </w:rPr>
+      </w:pPr>
+      <w:bookmarkStart w:id="15" w:name="_Toc65708359"/>
+      <w:r>
+        <w:rPr>
+          <w:rStyle w:val="Heading4Char"/>
+          <w:b/>
+          <w:bCs/>
+          <w:caps w:val="0"/>
+          <w:sz w:val="24"/>
+          <w:szCs w:val="24"/>
+        </w:rPr>
+        <w:t>Use case</w:t>
+      </w:r>
+      <w:r>
+        <w:rPr>
+          <w:rStyle w:val="Heading4Char"/>
+          <w:b/>
+          <w:bCs/>
+          <w:caps w:val="0"/>
+          <w:sz w:val="24"/>
+          <w:szCs w:val="24"/>
+        </w:rPr>
+        <w:t>-09</w:t>
+      </w:r>
+      <w:r>
+        <w:rPr>
+          <w:rStyle w:val="Heading4Char"/>
+          <w:b/>
+          <w:bCs/>
+          <w:caps w:val="0"/>
+          <w:sz w:val="24"/>
+          <w:szCs w:val="24"/>
+        </w:rPr>
+        <w:t xml:space="preserve">: </w:t>
+      </w:r>
+      <w:r>
+        <w:rPr>
+          <w:rStyle w:val="Heading4Char"/>
+          <w:caps w:val="0"/>
+          <w:sz w:val="24"/>
+          <w:szCs w:val="24"/>
+        </w:rPr>
+        <w:t>View Employee Statistics</w:t>
+      </w:r>
+      <w:bookmarkEnd w:id="15"/>
+    </w:p>
+    <w:p>
+      <w:r>
+        <w:t xml:space="preserve">Related: </w:t>
+      </w:r>
+      <w:r>
+        <w:rPr>
+          <w:rStyle w:val="Strong"/>
+        </w:rPr>
+        <w:t>FR-0</w:t>
+      </w:r>
+      <w:r>
+        <w:rPr>
+          <w:rStyle w:val="Strong"/>
+        </w:rPr>
+        <w:t>3</w:t>
+      </w:r>
+      <w:r>
+        <w:rPr>
+          <w:rStyle w:val="Strong"/>
+        </w:rPr>
+        <w:t>.</w:t>
+      </w:r>
+    </w:p>
+    <w:p>
+      <w:r>
+        <w:rPr>
+          <w:b/>
+          <w:bCs/>
+        </w:rPr>
+        <w:t>Actor:</w:t>
+      </w:r>
+      <w:r>
+        <w:t xml:space="preserve"> </w:t>
+      </w:r>
+      <w:r>
+        <w:t>Department manager.</w:t>
+      </w:r>
+    </w:p>
+    <w:p>
+      <w:pPr>
+        <w:rPr>
+          <w:b/>
+          <w:bCs/>
+        </w:rPr>
+      </w:pPr>
+      <w:r>
+        <w:rPr>
+          <w:b/>
+          <w:bCs/>
+        </w:rPr>
+        <w:t>Main Success Scenario:</w:t>
+      </w:r>
+      <w:r>
+        <w:rPr>
+          <w:b/>
+          <w:bCs/>
+        </w:rPr>
+        <w:t xml:space="preserve"> </w:t>
+      </w:r>
+    </w:p>
+    <w:p>
+      <w:pPr>
+        <w:pStyle w:val="ListParagraph"/>
+        <w:numPr>
+          <w:ilvl w:val="0"/>
+          <w:numId w:val="15"/>
+        </w:numPr>
+      </w:pPr>
+      <w:r>
+        <w:t xml:space="preserve">The </w:t>
+      </w:r>
+      <w:r>
+        <w:t>actor</w:t>
+      </w:r>
+      <w:r>
+        <w:t xml:space="preserve"> chooses the</w:t>
+      </w:r>
+      <w:r>
+        <w:t xml:space="preserve"> </w:t>
+      </w:r>
+      <w:r>
+        <w:t>“</w:t>
+      </w:r>
+      <w:r>
+        <w:t>Employee statistics</w:t>
+      </w:r>
+      <w:r>
+        <w:t>”.</w:t>
+      </w:r>
+    </w:p>
+    <w:p>
+      <w:pPr>
+        <w:pStyle w:val="ListParagraph"/>
+        <w:numPr>
+          <w:ilvl w:val="0"/>
+          <w:numId w:val="15"/>
+        </w:numPr>
+      </w:pPr>
+      <w:r>
+        <w:t>The application displays employee</w:t>
+      </w:r>
+      <w:r>
+        <w:t xml:space="preserve"> information (name, </w:t>
+      </w:r>
+      <w:r>
+        <w:t xml:space="preserve">last name, </w:t>
+      </w:r>
+      <w:r>
+        <w:t xml:space="preserve">hourly wage </w:t>
+      </w:r>
+      <w:r>
+        <w:t>etc.</w:t>
+      </w:r>
+      <w:r>
+        <w:t>)</w:t>
+      </w:r>
+      <w:r>
+        <w:t>.</w:t>
+      </w:r>
+    </w:p>
+    <w:p/>
+    <w:p>
+      <w:pPr>
+        <w:pStyle w:val="Heading3"/>
+        <w:rPr>
+          <w:sz w:val="24"/>
+          <w:szCs w:val="24"/>
+        </w:rPr>
+      </w:pPr>
+      <w:bookmarkStart w:id="16" w:name="_Toc65708360"/>
+      <w:r>
+        <w:rPr>
+          <w:rStyle w:val="Heading4Char"/>
+          <w:b/>
+          <w:bCs/>
+          <w:caps w:val="0"/>
+          <w:sz w:val="24"/>
+          <w:szCs w:val="24"/>
+        </w:rPr>
+        <w:t>Use case</w:t>
+      </w:r>
+      <w:r>
+        <w:rPr>
+          <w:rStyle w:val="Heading4Char"/>
+          <w:b/>
+          <w:bCs/>
+          <w:caps w:val="0"/>
+          <w:sz w:val="24"/>
+          <w:szCs w:val="24"/>
+        </w:rPr>
+        <w:t>-10</w:t>
+      </w:r>
+      <w:r>
+        <w:rPr>
+          <w:rStyle w:val="Heading4Char"/>
+          <w:b/>
+          <w:bCs/>
+          <w:caps w:val="0"/>
+          <w:sz w:val="24"/>
+          <w:szCs w:val="24"/>
+        </w:rPr>
+        <w:t xml:space="preserve">: </w:t>
       </w:r>
       <w:r>
         <w:rPr>
@@ -6298,6 +6185,7 @@
           <w:b/>
           <w:bCs/>
         </w:rPr>
+        <w:lastRenderedPageBreak/>
         <w:t>Actor:</w:t>
       </w:r>
       <w:r>
@@ -6337,10 +6225,16 @@
         <w:t xml:space="preserve">The </w:t>
       </w:r>
       <w:r>
-        <w:t>actor</w:t>
-      </w:r>
-      <w:r>
-        <w:t xml:space="preserve"> clicks on the button “Employee statistics”.</w:t>
+        <w:t>ac</w:t>
+      </w:r>
+      <w:r>
+        <w:t>t</w:t>
+      </w:r>
+      <w:r>
+        <w:t>or</w:t>
+      </w:r>
+      <w:r>
+        <w:t xml:space="preserve"> enters the ID number of the wanted employee.</w:t>
       </w:r>
     </w:p>
     <w:p>
@@ -6352,54 +6246,6 @@
         </w:numPr>
       </w:pPr>
       <w:r>
-        <w:t xml:space="preserve">The </w:t>
-      </w:r>
-      <w:r>
-        <w:t>ac</w:t>
-      </w:r>
-      <w:r>
-        <w:t>t</w:t>
-      </w:r>
-      <w:r>
-        <w:t>or</w:t>
-      </w:r>
-      <w:r>
-        <w:t xml:space="preserve"> chooses the tab “Search”.</w:t>
-      </w:r>
-    </w:p>
-    <w:p>
-      <w:pPr>
-        <w:pStyle w:val="ListParagraph"/>
-        <w:numPr>
-          <w:ilvl w:val="0"/>
-          <w:numId w:val="16"/>
-        </w:numPr>
-      </w:pPr>
-      <w:r>
-        <w:t xml:space="preserve">The </w:t>
-      </w:r>
-      <w:r>
-        <w:t>ac</w:t>
-      </w:r>
-      <w:r>
-        <w:t>t</w:t>
-      </w:r>
-      <w:r>
-        <w:t>or</w:t>
-      </w:r>
-      <w:r>
-        <w:t xml:space="preserve"> enters the ID number of the wanted employee.</w:t>
-      </w:r>
-    </w:p>
-    <w:p>
-      <w:pPr>
-        <w:pStyle w:val="ListParagraph"/>
-        <w:numPr>
-          <w:ilvl w:val="0"/>
-          <w:numId w:val="16"/>
-        </w:numPr>
-      </w:pPr>
-      <w:r>
         <w:t>The application displays the information about the found employee.</w:t>
       </w:r>
     </w:p>
@@ -6407,10 +6253,6 @@
     <w:p>
       <w:pPr>
         <w:pStyle w:val="Heading3"/>
-        <w:numPr>
-          <w:ilvl w:val="0"/>
-          <w:numId w:val="41"/>
-        </w:numPr>
         <w:rPr>
           <w:rStyle w:val="Heading6Char"/>
           <w:b w:val="0"/>
@@ -6421,7 +6263,7 @@
           <w:szCs w:val="24"/>
         </w:rPr>
       </w:pPr>
-      <w:bookmarkStart w:id="17" w:name="_Toc65628083"/>
+      <w:bookmarkStart w:id="17" w:name="_Toc65708361"/>
       <w:r>
         <w:rPr>
           <w:rStyle w:val="Heading4Char"/>
@@ -6431,7 +6273,29 @@
           <w:sz w:val="24"/>
           <w:szCs w:val="24"/>
         </w:rPr>
-        <w:t xml:space="preserve">Use case: </w:t>
+        <w:t>Use case</w:t>
+      </w:r>
+      <w:r>
+        <w:rPr>
+          <w:rStyle w:val="Heading4Char"/>
+          <w:b/>
+          <w:bCs/>
+          <w:caps w:val="0"/>
+          <w:sz w:val="24"/>
+          <w:szCs w:val="24"/>
+        </w:rPr>
+        <w:t>-11</w:t>
+      </w:r>
+      <w:r>
+        <w:rPr>
+          <w:rStyle w:val="Heading4Char"/>
+          <w:b/>
+          <w:bCs/>
+          <w:caps w:val="0"/>
+          <w:sz w:val="24"/>
+          <w:szCs w:val="24"/>
+        </w:rPr>
+        <w:t xml:space="preserve">: </w:t>
       </w:r>
       <w:r>
         <w:rPr>
@@ -6540,11 +6404,11 @@
         <w:t>The application logs out the user and displays the log in page.</w:t>
       </w:r>
     </w:p>
-    <w:bookmarkStart w:id="18" w:name="_Toc65628084"/>
     <w:p>
       <w:pPr>
         <w:pStyle w:val="Heading1"/>
       </w:pPr>
+      <w:bookmarkStart w:id="18" w:name="_Toc65708362"/>
       <w:r>
         <w:rPr>
           <w:noProof/>
@@ -6605,7 +6469,10 @@
                         <w:txbxContent>
                           <w:p>
                             <w:r>
-                              <w:t>Depot worker’s profile when logged in.</w:t>
+                              <w:t>Stock</w:t>
+                            </w:r>
+                            <w:r>
+                              <w:t xml:space="preserve"> worker’s profile when logged in.</w:t>
                             </w:r>
                           </w:p>
                         </w:txbxContent>
@@ -6627,12 +6494,19 @@
           </mc:Choice>
           <mc:Fallback>
             <w:pict>
-              <v:shape w14:anchorId="4B15581C" id="Text Box 2" o:spid="_x0000_s1027" type="#_x0000_t202" style="position:absolute;margin-left:30pt;margin-top:551.1pt;width:185.9pt;height:110.6pt;z-index:251683840;visibility:visible;mso-wrap-style:square;mso-width-percent:400;mso-height-percent:200;mso-wrap-distance-left:9pt;mso-wrap-distance-top:3.6pt;mso-wrap-distance-right:9pt;mso-wrap-distance-bottom:3.6pt;mso-position-horizontal:absolute;mso-position-horizontal-relative:text;mso-position-vertical:absolute;mso-position-vertical-relative:text;mso-width-percent:400;mso-height-percent:200;mso-width-relative:margin;mso-height-relative:margin;v-text-anchor:top" o:gfxdata="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" filled="f" stroked="f">
+              <v:shapetype w14:anchorId="4B15581C" id="_x0000_t202" coordsize="21600,21600" o:spt="202" path="m,l,21600r21600,l21600,xe">
+                <v:stroke joinstyle="miter"/>
+                <v:path gradientshapeok="t" o:connecttype="rect"/>
+              </v:shapetype>
+              <v:shape id="Text Box 2" o:spid="_x0000_s1027" type="#_x0000_t202" style="position:absolute;margin-left:30pt;margin-top:551.1pt;width:185.9pt;height:110.6pt;z-index:251683840;visibility:visible;mso-wrap-style:square;mso-width-percent:400;mso-height-percent:200;mso-wrap-distance-left:9pt;mso-wrap-distance-top:3.6pt;mso-wrap-distance-right:9pt;mso-wrap-distance-bottom:3.6pt;mso-position-horizontal:absolute;mso-position-horizontal-relative:text;mso-position-vertical:absolute;mso-position-vertical-relative:text;mso-width-percent:400;mso-height-percent:200;mso-width-relative:margin;mso-height-relative:margin;v-text-anchor:top" o:gfxdata="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" filled="f" stroked="f">
                 <v:textbox style="mso-fit-shape-to-text:t">
                   <w:txbxContent>
                     <w:p>
                       <w:r>
-                        <w:t>Depot worker’s profile when logged in.</w:t>
+                        <w:t>Stock</w:t>
+                      </w:r>
+                      <w:r>
+                        <w:t xml:space="preserve"> worker’s profile when logged in.</w:t>
                       </w:r>
                     </w:p>
                   </w:txbxContent>
@@ -6702,7 +6576,7 @@
                         <w:txbxContent>
                           <w:p>
                             <w:r>
-                              <w:t>Management</w:t>
+                              <w:t>Department manager and stock manager</w:t>
                             </w:r>
                             <w:r>
                               <w:t>’s</w:t>
@@ -6735,7 +6609,7 @@
                   <w:txbxContent>
                     <w:p>
                       <w:r>
-                        <w:t>Management</w:t>
+                        <w:t>Department manager and stock manager</w:t>
                       </w:r>
                       <w:r>
                         <w:t>’s</w:t>
@@ -6811,10 +6685,10 @@
                         <w:txbxContent>
                           <w:p>
                             <w:r>
-                              <w:t>HR admini</w:t>
+                              <w:t xml:space="preserve">HR </w:t>
                             </w:r>
                             <w:r>
-                              <w:t>stration/ admin’s profi</w:t>
+                              <w:t>admin’s profi</w:t>
                             </w:r>
                             <w:r>
                               <w:t>le when logged in.</w:t>
@@ -6844,10 +6718,10 @@
                   <w:txbxContent>
                     <w:p>
                       <w:r>
-                        <w:t>HR admini</w:t>
+                        <w:t xml:space="preserve">HR </w:t>
                       </w:r>
                       <w:r>
-                        <w:t>stration/ admin’s profi</w:t>
+                        <w:t>admin’s profi</w:t>
                       </w:r>
                       <w:r>
                         <w:t>le when logged in.</w:t>
@@ -7349,7 +7223,7 @@
                         <w:txbxContent>
                           <w:p>
                             <w:r>
-                              <w:t>Here is where HR administration can assign emplo</w:t>
+                              <w:t>Here is where can assign emplo</w:t>
                             </w:r>
                             <w:r>
                               <w:t>yee shifts.</w:t>
@@ -7379,7 +7253,7 @@
                   <w:txbxContent>
                     <w:p>
                       <w:r>
-                        <w:t>Here is where HR administration can assign emplo</w:t>
+                        <w:t>Here is where can assign emplo</w:t>
                       </w:r>
                       <w:r>
                         <w:t>yee shifts.</w:t>
@@ -7452,7 +7326,7 @@
                         <w:txbxContent>
                           <w:p>
                             <w:r>
-                              <w:t>This is how the HR administration removes employee.</w:t>
+                              <w:t>This is how the HR admin removes employee.</w:t>
                             </w:r>
                           </w:p>
                         </w:txbxContent>
@@ -7479,7 +7353,7 @@
                   <w:txbxContent>
                     <w:p>
                       <w:r>
-                        <w:t>This is how the HR administration removes employee.</w:t>
+                        <w:t>This is how the HR admin removes employee.</w:t>
                       </w:r>
                     </w:p>
                   </w:txbxContent>
@@ -7558,7 +7432,7 @@
                               <w:t xml:space="preserve">the </w:t>
                             </w:r>
                             <w:r>
-                              <w:t xml:space="preserve">HR administration </w:t>
+                              <w:t xml:space="preserve">HR admin </w:t>
                             </w:r>
                             <w:r>
                               <w:t>adds employee.</w:t>
@@ -7597,7 +7471,7 @@
                         <w:t xml:space="preserve">the </w:t>
                       </w:r>
                       <w:r>
-                        <w:t xml:space="preserve">HR administration </w:t>
+                        <w:t xml:space="preserve">HR admin </w:t>
                       </w:r>
                       <w:r>
                         <w:t>adds employee.</w:t>
@@ -7879,7 +7753,16 @@
                         <w:txbxContent>
                           <w:p>
                             <w:r>
-                              <w:t xml:space="preserve">Here the management can search for an individual employee by </w:t>
+                              <w:t>S</w:t>
+                            </w:r>
+                            <w:r>
+                              <w:t>tock</w:t>
+                            </w:r>
+                            <w:r>
+                              <w:t xml:space="preserve"> manager</w:t>
+                            </w:r>
+                            <w:r>
+                              <w:t xml:space="preserve"> can search for an individual employee by </w:t>
                             </w:r>
                             <w:r>
                               <w:t>their</w:t>
@@ -7915,7 +7798,16 @@
                   <w:txbxContent>
                     <w:p>
                       <w:r>
-                        <w:t xml:space="preserve">Here the management can search for an individual employee by </w:t>
+                        <w:t>S</w:t>
+                      </w:r>
+                      <w:r>
+                        <w:t>tock</w:t>
+                      </w:r>
+                      <w:r>
+                        <w:t xml:space="preserve"> manager</w:t>
+                      </w:r>
+                      <w:r>
+                        <w:t xml:space="preserve"> can search for an individual employee by </w:t>
                       </w:r>
                       <w:r>
                         <w:t>their</w:t>
@@ -7994,7 +7886,10 @@
                         <w:txbxContent>
                           <w:p>
                             <w:r>
-                              <w:t>The management can see</w:t>
+                              <w:t>Department</w:t>
+                            </w:r>
+                            <w:r>
+                              <w:t xml:space="preserve"> can see</w:t>
                             </w:r>
                             <w:r>
                               <w:t xml:space="preserve"> all</w:t>
@@ -8005,11 +7900,9 @@
                             <w:r>
                               <w:t xml:space="preserve"> </w:t>
                             </w:r>
-                            <w:proofErr w:type="gramStart"/>
                             <w:r>
                               <w:t>employees</w:t>
                             </w:r>
-                            <w:proofErr w:type="gramEnd"/>
                             <w:r>
                               <w:t xml:space="preserve"> </w:t>
                             </w:r>
@@ -8041,7 +7934,10 @@
                   <w:txbxContent>
                     <w:p>
                       <w:r>
-                        <w:t>The management can see</w:t>
+                        <w:t>Department</w:t>
+                      </w:r>
+                      <w:r>
+                        <w:t xml:space="preserve"> can see</w:t>
                       </w:r>
                       <w:r>
                         <w:t xml:space="preserve"> all</w:t>
@@ -8052,11 +7948,9 @@
                       <w:r>
                         <w:t xml:space="preserve"> </w:t>
                       </w:r>
-                      <w:proofErr w:type="gramStart"/>
                       <w:r>
                         <w:t>employees</w:t>
                       </w:r>
-                      <w:proofErr w:type="gramEnd"/>
                       <w:r>
                         <w:t xml:space="preserve"> </w:t>
                       </w:r>
@@ -8131,7 +8025,10 @@
                         <w:txbxContent>
                           <w:p>
                             <w:r>
-                              <w:t xml:space="preserve">The Management can search for </w:t>
+                              <w:t>Stuck manager</w:t>
+                            </w:r>
+                            <w:r>
+                              <w:t xml:space="preserve"> can search for </w:t>
                             </w:r>
                             <w:r>
                               <w:t>a specific product here.</w:t>
@@ -8161,7 +8058,10 @@
                   <w:txbxContent>
                     <w:p>
                       <w:r>
-                        <w:t xml:space="preserve">The Management can search for </w:t>
+                        <w:t>Stuck manager</w:t>
+                      </w:r>
+                      <w:r>
+                        <w:t xml:space="preserve"> can search for </w:t>
                       </w:r>
                       <w:r>
                         <w:t>a specific product here.</w:t>
@@ -8234,7 +8134,10 @@
                         <w:txbxContent>
                           <w:p>
                             <w:r>
-                              <w:t xml:space="preserve">The Management can see </w:t>
+                              <w:t>Stuck manager</w:t>
+                            </w:r>
+                            <w:r>
+                              <w:t xml:space="preserve"> can see </w:t>
                             </w:r>
                             <w:r>
                               <w:t>stock statistic.</w:t>
@@ -8264,7 +8167,10 @@
                   <w:txbxContent>
                     <w:p>
                       <w:r>
-                        <w:t xml:space="preserve">The Management can see </w:t>
+                        <w:t>Stuck manager</w:t>
+                      </w:r>
+                      <w:r>
+                        <w:t xml:space="preserve"> can see </w:t>
                       </w:r>
                       <w:r>
                         <w:t>stock statistic.</w:t>
@@ -8552,7 +8458,10 @@
                         <w:txbxContent>
                           <w:p>
                             <w:r>
-                              <w:t>Depot worker can see the stock request.</w:t>
+                              <w:t>Stock</w:t>
+                            </w:r>
+                            <w:r>
+                              <w:t xml:space="preserve"> worker can see the stock request.</w:t>
                             </w:r>
                           </w:p>
                         </w:txbxContent>
@@ -8579,7 +8488,10 @@
                   <w:txbxContent>
                     <w:p>
                       <w:r>
-                        <w:t>Depot worker can see the stock request.</w:t>
+                        <w:t>Stock</w:t>
+                      </w:r>
+                      <w:r>
+                        <w:t xml:space="preserve"> worker can see the stock request.</w:t>
                       </w:r>
                     </w:p>
                   </w:txbxContent>
@@ -8646,7 +8558,7 @@
       <w:pPr>
         <w:pStyle w:val="Heading1"/>
       </w:pPr>
-      <w:bookmarkStart w:id="19" w:name="_Toc65628085"/>
+      <w:bookmarkStart w:id="19" w:name="_Toc65708363"/>
       <w:r>
         <w:lastRenderedPageBreak/>
         <w:t>Website wireframe</w:t>
@@ -14301,6 +14213,7 @@
     <w:rsid w:val="00B90D2D"/>
     <w:rsid w:val="00CF7785"/>
     <w:rsid w:val="00E31759"/>
+    <w:rsid w:val="00EA5401"/>
   </w:rsids>
   <m:mathPr>
     <m:mathFont m:val="Cambria Math"/>

</xml_diff>

<commit_message>
fix use case 10
</commit_message>
<xml_diff>
--- a/Documentation/URS Document/URS Document.docx
+++ b/Documentation/URS Document/URS Document.docx
@@ -287,13 +287,8 @@
                               <w:t xml:space="preserve">or: </w:t>
                             </w:r>
                             <w:r>
-                              <w:t xml:space="preserve">Chung </w:t>
+                              <w:t>Chung Kuah</w:t>
                             </w:r>
-                            <w:proofErr w:type="spellStart"/>
-                            <w:r>
-                              <w:t>Kuah</w:t>
-                            </w:r>
-                            <w:proofErr w:type="spellEnd"/>
                           </w:p>
                           <w:p>
                             <w:pPr>
@@ -331,11 +326,9 @@
                               </w:rPr>
                               <w:t xml:space="preserve"> „</w:t>
                             </w:r>
-                            <w:proofErr w:type="spellStart"/>
                             <w:r>
                               <w:t>BulCari</w:t>
                             </w:r>
-                            <w:proofErr w:type="spellEnd"/>
                             <w:r>
                               <w:rPr>
                                 <w:lang w:val="bg-BG"/>
@@ -351,21 +344,8 @@
                               <w:pStyle w:val="NoSpacing"/>
                               <w:ind w:left="1440" w:firstLine="720"/>
                             </w:pPr>
-                            <w:proofErr w:type="spellStart"/>
                             <w:r>
-                              <w:t>Stoycho</w:t>
-                            </w:r>
-                            <w:proofErr w:type="spellEnd"/>
-                            <w:r>
-                              <w:t xml:space="preserve"> </w:t>
-                            </w:r>
-                            <w:proofErr w:type="spellStart"/>
-                            <w:r>
-                              <w:t>Stoychev</w:t>
-                            </w:r>
-                            <w:proofErr w:type="spellEnd"/>
-                            <w:r>
-                              <w:t xml:space="preserve"> – 4292723</w:t>
+                              <w:t>Stoycho Stoychev – 4292723</w:t>
                             </w:r>
                           </w:p>
                           <w:p>
@@ -389,30 +369,14 @@
                               <w:ind w:left="1440" w:firstLine="720"/>
                             </w:pPr>
                             <w:r>
-                              <w:t xml:space="preserve">Stela </w:t>
-                            </w:r>
-                            <w:proofErr w:type="spellStart"/>
-                            <w:r>
-                              <w:t>Trencheva</w:t>
-                            </w:r>
-                            <w:proofErr w:type="spellEnd"/>
-                            <w:r>
-                              <w:t xml:space="preserve"> – 4095200 </w:t>
+                              <w:t xml:space="preserve">Stela Trencheva – 4095200 </w:t>
                             </w:r>
                             <w:r>
                               <w:br/>
                             </w:r>
                             <w:r>
                               <w:tab/>
-                              <w:t xml:space="preserve">Veronika </w:t>
-                            </w:r>
-                            <w:proofErr w:type="spellStart"/>
-                            <w:r>
-                              <w:t>Valeva</w:t>
-                            </w:r>
-                            <w:proofErr w:type="spellEnd"/>
-                            <w:r>
-                              <w:t xml:space="preserve"> – 4090349 </w:t>
+                              <w:t xml:space="preserve">Veronika Valeva – 4090349 </w:t>
                             </w:r>
                           </w:p>
                           <w:p>
@@ -6170,7 +6134,7 @@
         <w:rPr>
           <w:rStyle w:val="Strong"/>
         </w:rPr>
-        <w:t>3</w:t>
+        <w:t>2</w:t>
       </w:r>
       <w:r>
         <w:rPr>
@@ -6192,7 +6156,7 @@
         <w:t xml:space="preserve"> </w:t>
       </w:r>
       <w:r>
-        <w:t>Department manager</w:t>
+        <w:t>HR admin</w:t>
       </w:r>
       <w:r>
         <w:t>.</w:t>
@@ -6404,11 +6368,11 @@
         <w:t>The application logs out the user and displays the log in page.</w:t>
       </w:r>
     </w:p>
+    <w:bookmarkStart w:id="18" w:name="_Toc65708362"/>
     <w:p>
       <w:pPr>
         <w:pStyle w:val="Heading1"/>
       </w:pPr>
-      <w:bookmarkStart w:id="18" w:name="_Toc65708362"/>
       <w:r>
         <w:rPr>
           <w:noProof/>
@@ -14198,6 +14162,7 @@
     <w:rsid w:val="00223FB0"/>
     <w:rsid w:val="0039680C"/>
     <w:rsid w:val="00521E84"/>
+    <w:rsid w:val="00536AB4"/>
     <w:rsid w:val="005B2D4B"/>
     <w:rsid w:val="00632934"/>
     <w:rsid w:val="00662EE0"/>

</xml_diff>

<commit_message>
fix some extention stuff
</commit_message>
<xml_diff>
--- a/Documentation/URS Document/URS Document.docx
+++ b/Documentation/URS Document/URS Document.docx
@@ -287,8 +287,13 @@
                               <w:t xml:space="preserve">or: </w:t>
                             </w:r>
                             <w:r>
-                              <w:t>Chung Kuah</w:t>
+                              <w:t xml:space="preserve">Chung </w:t>
                             </w:r>
+                            <w:proofErr w:type="spellStart"/>
+                            <w:r>
+                              <w:t>Kuah</w:t>
+                            </w:r>
+                            <w:proofErr w:type="spellEnd"/>
                           </w:p>
                           <w:p>
                             <w:pPr>
@@ -326,9 +331,12 @@
                               </w:rPr>
                               <w:t xml:space="preserve"> „</w:t>
                             </w:r>
+                            <w:proofErr w:type="spellStart"/>
+                            <w:proofErr w:type="gramStart"/>
                             <w:r>
                               <w:t>BulCari</w:t>
                             </w:r>
+                            <w:proofErr w:type="spellEnd"/>
                             <w:r>
                               <w:rPr>
                                 <w:lang w:val="bg-BG"/>
@@ -336,7 +344,11 @@
                               <w:t>“</w:t>
                             </w:r>
                             <w:r>
-                              <w:t xml:space="preserve"> members:    </w:t>
+                              <w:t xml:space="preserve"> members</w:t>
+                            </w:r>
+                            <w:proofErr w:type="gramEnd"/>
+                            <w:r>
+                              <w:t xml:space="preserve">:    </w:t>
                             </w:r>
                           </w:p>
                           <w:p>
@@ -344,8 +356,21 @@
                               <w:pStyle w:val="NoSpacing"/>
                               <w:ind w:left="1440" w:firstLine="720"/>
                             </w:pPr>
+                            <w:proofErr w:type="spellStart"/>
                             <w:r>
-                              <w:t>Stoycho Stoychev – 4292723</w:t>
+                              <w:t>Stoycho</w:t>
+                            </w:r>
+                            <w:proofErr w:type="spellEnd"/>
+                            <w:r>
+                              <w:t xml:space="preserve"> </w:t>
+                            </w:r>
+                            <w:proofErr w:type="spellStart"/>
+                            <w:r>
+                              <w:t>Stoychev</w:t>
+                            </w:r>
+                            <w:proofErr w:type="spellEnd"/>
+                            <w:r>
+                              <w:t xml:space="preserve"> – 4292723</w:t>
                             </w:r>
                           </w:p>
                           <w:p>
@@ -369,14 +394,30 @@
                               <w:ind w:left="1440" w:firstLine="720"/>
                             </w:pPr>
                             <w:r>
-                              <w:t xml:space="preserve">Stela Trencheva – 4095200 </w:t>
+                              <w:t xml:space="preserve">Stela </w:t>
+                            </w:r>
+                            <w:proofErr w:type="spellStart"/>
+                            <w:r>
+                              <w:t>Trencheva</w:t>
+                            </w:r>
+                            <w:proofErr w:type="spellEnd"/>
+                            <w:r>
+                              <w:t xml:space="preserve"> – 4095200 </w:t>
                             </w:r>
                             <w:r>
                               <w:br/>
                             </w:r>
                             <w:r>
                               <w:tab/>
-                              <w:t xml:space="preserve">Veronika Valeva – 4090349 </w:t>
+                              <w:t xml:space="preserve">Veronika </w:t>
+                            </w:r>
+                            <w:proofErr w:type="spellStart"/>
+                            <w:r>
+                              <w:t>Valeva</w:t>
+                            </w:r>
+                            <w:proofErr w:type="spellEnd"/>
+                            <w:r>
+                              <w:t xml:space="preserve"> – 4090349 </w:t>
                             </w:r>
                           </w:p>
                           <w:p>
@@ -651,7 +692,7 @@
           <w:r>
             <w:fldChar w:fldCharType="separate"/>
           </w:r>
-          <w:hyperlink w:anchor="_Toc65708344" w:history="1">
+          <w:hyperlink w:anchor="_Toc65740662" w:history="1">
             <w:r>
               <w:rPr>
                 <w:rStyle w:val="Hyperlink"/>
@@ -678,7 +719,7 @@
                 <w:noProof/>
                 <w:webHidden/>
               </w:rPr>
-              <w:instrText xml:space="preserve"> PAGEREF _Toc65708344 \h </w:instrText>
+              <w:instrText xml:space="preserve"> PAGEREF _Toc65740662 \h </w:instrText>
             </w:r>
             <w:r>
               <w:rPr>
@@ -719,7 +760,7 @@
               <w:noProof/>
             </w:rPr>
           </w:pPr>
-          <w:hyperlink w:anchor="_Toc65708345" w:history="1">
+          <w:hyperlink w:anchor="_Toc65740663" w:history="1">
             <w:r>
               <w:rPr>
                 <w:rStyle w:val="Hyperlink"/>
@@ -746,7 +787,7 @@
                 <w:noProof/>
                 <w:webHidden/>
               </w:rPr>
-              <w:instrText xml:space="preserve"> PAGEREF _Toc65708345 \h </w:instrText>
+              <w:instrText xml:space="preserve"> PAGEREF _Toc65740663 \h </w:instrText>
             </w:r>
             <w:r>
               <w:rPr>
@@ -787,7 +828,7 @@
               <w:noProof/>
             </w:rPr>
           </w:pPr>
-          <w:hyperlink w:anchor="_Toc65708346" w:history="1">
+          <w:hyperlink w:anchor="_Toc65740664" w:history="1">
             <w:r>
               <w:rPr>
                 <w:rStyle w:val="Hyperlink"/>
@@ -814,7 +855,7 @@
                 <w:noProof/>
                 <w:webHidden/>
               </w:rPr>
-              <w:instrText xml:space="preserve"> PAGEREF _Toc65708346 \h </w:instrText>
+              <w:instrText xml:space="preserve"> PAGEREF _Toc65740664 \h </w:instrText>
             </w:r>
             <w:r>
               <w:rPr>
@@ -855,7 +896,7 @@
               <w:noProof/>
             </w:rPr>
           </w:pPr>
-          <w:hyperlink w:anchor="_Toc65708347" w:history="1">
+          <w:hyperlink w:anchor="_Toc65740665" w:history="1">
             <w:r>
               <w:rPr>
                 <w:rStyle w:val="Hyperlink"/>
@@ -882,7 +923,7 @@
                 <w:noProof/>
                 <w:webHidden/>
               </w:rPr>
-              <w:instrText xml:space="preserve"> PAGEREF _Toc65708347 \h </w:instrText>
+              <w:instrText xml:space="preserve"> PAGEREF _Toc65740665 \h </w:instrText>
             </w:r>
             <w:r>
               <w:rPr>
@@ -923,7 +964,7 @@
               <w:noProof/>
             </w:rPr>
           </w:pPr>
-          <w:hyperlink w:anchor="_Toc65708348" w:history="1">
+          <w:hyperlink w:anchor="_Toc65740666" w:history="1">
             <w:r>
               <w:rPr>
                 <w:rStyle w:val="Hyperlink"/>
@@ -950,7 +991,7 @@
                 <w:noProof/>
                 <w:webHidden/>
               </w:rPr>
-              <w:instrText xml:space="preserve"> PAGEREF _Toc65708348 \h </w:instrText>
+              <w:instrText xml:space="preserve"> PAGEREF _Toc65740666 \h </w:instrText>
             </w:r>
             <w:r>
               <w:rPr>
@@ -991,7 +1032,7 @@
               <w:noProof/>
             </w:rPr>
           </w:pPr>
-          <w:hyperlink w:anchor="_Toc65708349" w:history="1">
+          <w:hyperlink w:anchor="_Toc65740667" w:history="1">
             <w:r>
               <w:rPr>
                 <w:rStyle w:val="Hyperlink"/>
@@ -1018,7 +1059,7 @@
                 <w:noProof/>
                 <w:webHidden/>
               </w:rPr>
-              <w:instrText xml:space="preserve"> PAGEREF _Toc65708349 \h </w:instrText>
+              <w:instrText xml:space="preserve"> PAGEREF _Toc65740667 \h </w:instrText>
             </w:r>
             <w:r>
               <w:rPr>
@@ -1059,7 +1100,7 @@
               <w:noProof/>
             </w:rPr>
           </w:pPr>
-          <w:hyperlink w:anchor="_Toc65708350" w:history="1">
+          <w:hyperlink w:anchor="_Toc65740668" w:history="1">
             <w:r>
               <w:rPr>
                 <w:rStyle w:val="Hyperlink"/>
@@ -1086,7 +1127,7 @@
                 <w:noProof/>
                 <w:webHidden/>
               </w:rPr>
-              <w:instrText xml:space="preserve"> PAGEREF _Toc65708350 \h </w:instrText>
+              <w:instrText xml:space="preserve"> PAGEREF _Toc65740668 \h </w:instrText>
             </w:r>
             <w:r>
               <w:rPr>
@@ -1127,7 +1168,7 @@
               <w:noProof/>
             </w:rPr>
           </w:pPr>
-          <w:hyperlink w:anchor="_Toc65708351" w:history="1">
+          <w:hyperlink w:anchor="_Toc65740669" w:history="1">
             <w:r>
               <w:rPr>
                 <w:rStyle w:val="Hyperlink"/>
@@ -1163,7 +1204,7 @@
                 <w:noProof/>
                 <w:webHidden/>
               </w:rPr>
-              <w:instrText xml:space="preserve"> PAGEREF _Toc65708351 \h </w:instrText>
+              <w:instrText xml:space="preserve"> PAGEREF _Toc65740669 \h </w:instrText>
             </w:r>
             <w:r>
               <w:rPr>
@@ -1204,7 +1245,7 @@
               <w:noProof/>
             </w:rPr>
           </w:pPr>
-          <w:hyperlink w:anchor="_Toc65708352" w:history="1">
+          <w:hyperlink w:anchor="_Toc65740670" w:history="1">
             <w:r>
               <w:rPr>
                 <w:rStyle w:val="Hyperlink"/>
@@ -1240,7 +1281,7 @@
                 <w:noProof/>
                 <w:webHidden/>
               </w:rPr>
-              <w:instrText xml:space="preserve"> PAGEREF _Toc65708352 \h </w:instrText>
+              <w:instrText xml:space="preserve"> PAGEREF _Toc65740670 \h </w:instrText>
             </w:r>
             <w:r>
               <w:rPr>
@@ -1281,7 +1322,7 @@
               <w:noProof/>
             </w:rPr>
           </w:pPr>
-          <w:hyperlink w:anchor="_Toc65708353" w:history="1">
+          <w:hyperlink w:anchor="_Toc65740671" w:history="1">
             <w:r>
               <w:rPr>
                 <w:rStyle w:val="Hyperlink"/>
@@ -1317,7 +1358,7 @@
                 <w:noProof/>
                 <w:webHidden/>
               </w:rPr>
-              <w:instrText xml:space="preserve"> PAGEREF _Toc65708353 \h </w:instrText>
+              <w:instrText xml:space="preserve"> PAGEREF _Toc65740671 \h </w:instrText>
             </w:r>
             <w:r>
               <w:rPr>
@@ -1358,7 +1399,7 @@
               <w:noProof/>
             </w:rPr>
           </w:pPr>
-          <w:hyperlink w:anchor="_Toc65708354" w:history="1">
+          <w:hyperlink w:anchor="_Toc65740672" w:history="1">
             <w:r>
               <w:rPr>
                 <w:rStyle w:val="Hyperlink"/>
@@ -1394,7 +1435,7 @@
                 <w:noProof/>
                 <w:webHidden/>
               </w:rPr>
-              <w:instrText xml:space="preserve"> PAGEREF _Toc65708354 \h </w:instrText>
+              <w:instrText xml:space="preserve"> PAGEREF _Toc65740672 \h </w:instrText>
             </w:r>
             <w:r>
               <w:rPr>
@@ -1435,7 +1476,7 @@
               <w:noProof/>
             </w:rPr>
           </w:pPr>
-          <w:hyperlink w:anchor="_Toc65708355" w:history="1">
+          <w:hyperlink w:anchor="_Toc65740673" w:history="1">
             <w:r>
               <w:rPr>
                 <w:rStyle w:val="Hyperlink"/>
@@ -1472,7 +1513,7 @@
                 <w:noProof/>
                 <w:webHidden/>
               </w:rPr>
-              <w:instrText xml:space="preserve"> PAGEREF _Toc65708355 \h </w:instrText>
+              <w:instrText xml:space="preserve"> PAGEREF _Toc65740673 \h </w:instrText>
             </w:r>
             <w:r>
               <w:rPr>
@@ -1513,7 +1554,7 @@
               <w:noProof/>
             </w:rPr>
           </w:pPr>
-          <w:hyperlink w:anchor="_Toc65708356" w:history="1">
+          <w:hyperlink w:anchor="_Toc65740674" w:history="1">
             <w:r>
               <w:rPr>
                 <w:rStyle w:val="Hyperlink"/>
@@ -1549,7 +1590,7 @@
                 <w:noProof/>
                 <w:webHidden/>
               </w:rPr>
-              <w:instrText xml:space="preserve"> PAGEREF _Toc65708356 \h </w:instrText>
+              <w:instrText xml:space="preserve"> PAGEREF _Toc65740674 \h </w:instrText>
             </w:r>
             <w:r>
               <w:rPr>
@@ -1590,7 +1631,7 @@
               <w:noProof/>
             </w:rPr>
           </w:pPr>
-          <w:hyperlink w:anchor="_Toc65708357" w:history="1">
+          <w:hyperlink w:anchor="_Toc65740675" w:history="1">
             <w:r>
               <w:rPr>
                 <w:rStyle w:val="Hyperlink"/>
@@ -1626,7 +1667,7 @@
                 <w:noProof/>
                 <w:webHidden/>
               </w:rPr>
-              <w:instrText xml:space="preserve"> PAGEREF _Toc65708357 \h </w:instrText>
+              <w:instrText xml:space="preserve"> PAGEREF _Toc65740675 \h </w:instrText>
             </w:r>
             <w:r>
               <w:rPr>
@@ -1667,7 +1708,7 @@
               <w:noProof/>
             </w:rPr>
           </w:pPr>
-          <w:hyperlink w:anchor="_Toc65708358" w:history="1">
+          <w:hyperlink w:anchor="_Toc65740676" w:history="1">
             <w:r>
               <w:rPr>
                 <w:rStyle w:val="Hyperlink"/>
@@ -1703,7 +1744,7 @@
                 <w:noProof/>
                 <w:webHidden/>
               </w:rPr>
-              <w:instrText xml:space="preserve"> PAGEREF _Toc65708358 \h </w:instrText>
+              <w:instrText xml:space="preserve"> PAGEREF _Toc65740676 \h </w:instrText>
             </w:r>
             <w:r>
               <w:rPr>
@@ -1744,7 +1785,7 @@
               <w:noProof/>
             </w:rPr>
           </w:pPr>
-          <w:hyperlink w:anchor="_Toc65708359" w:history="1">
+          <w:hyperlink w:anchor="_Toc65740677" w:history="1">
             <w:r>
               <w:rPr>
                 <w:rStyle w:val="Hyperlink"/>
@@ -1780,7 +1821,7 @@
                 <w:noProof/>
                 <w:webHidden/>
               </w:rPr>
-              <w:instrText xml:space="preserve"> PAGEREF _Toc65708359 \h </w:instrText>
+              <w:instrText xml:space="preserve"> PAGEREF _Toc65740677 \h </w:instrText>
             </w:r>
             <w:r>
               <w:rPr>
@@ -1821,7 +1862,7 @@
               <w:noProof/>
             </w:rPr>
           </w:pPr>
-          <w:hyperlink w:anchor="_Toc65708360" w:history="1">
+          <w:hyperlink w:anchor="_Toc65740678" w:history="1">
             <w:r>
               <w:rPr>
                 <w:rStyle w:val="Hyperlink"/>
@@ -1857,7 +1898,7 @@
                 <w:noProof/>
                 <w:webHidden/>
               </w:rPr>
-              <w:instrText xml:space="preserve"> PAGEREF _Toc65708360 \h </w:instrText>
+              <w:instrText xml:space="preserve"> PAGEREF _Toc65740678 \h </w:instrText>
             </w:r>
             <w:r>
               <w:rPr>
@@ -1877,7 +1918,7 @@
                 <w:noProof/>
                 <w:webHidden/>
               </w:rPr>
-              <w:t>8</w:t>
+              <w:t>7</w:t>
             </w:r>
             <w:r>
               <w:rPr>
@@ -1898,7 +1939,7 @@
               <w:noProof/>
             </w:rPr>
           </w:pPr>
-          <w:hyperlink w:anchor="_Toc65708361" w:history="1">
+          <w:hyperlink w:anchor="_Toc65740679" w:history="1">
             <w:r>
               <w:rPr>
                 <w:rStyle w:val="Hyperlink"/>
@@ -1934,7 +1975,7 @@
                 <w:noProof/>
                 <w:webHidden/>
               </w:rPr>
-              <w:instrText xml:space="preserve"> PAGEREF _Toc65708361 \h </w:instrText>
+              <w:instrText xml:space="preserve"> PAGEREF _Toc65740679 \h </w:instrText>
             </w:r>
             <w:r>
               <w:rPr>
@@ -1975,7 +2016,7 @@
               <w:noProof/>
             </w:rPr>
           </w:pPr>
-          <w:hyperlink w:anchor="_Toc65708362" w:history="1">
+          <w:hyperlink w:anchor="_Toc65740680" w:history="1">
             <w:r>
               <w:rPr>
                 <w:rStyle w:val="Hyperlink"/>
@@ -2002,7 +2043,7 @@
                 <w:noProof/>
                 <w:webHidden/>
               </w:rPr>
-              <w:instrText xml:space="preserve"> PAGEREF _Toc65708362 \h </w:instrText>
+              <w:instrText xml:space="preserve"> PAGEREF _Toc65740680 \h </w:instrText>
             </w:r>
             <w:r>
               <w:rPr>
@@ -2043,7 +2084,7 @@
               <w:noProof/>
             </w:rPr>
           </w:pPr>
-          <w:hyperlink w:anchor="_Toc65708363" w:history="1">
+          <w:hyperlink w:anchor="_Toc65740681" w:history="1">
             <w:r>
               <w:rPr>
                 <w:rStyle w:val="Hyperlink"/>
@@ -2070,7 +2111,7 @@
                 <w:noProof/>
                 <w:webHidden/>
               </w:rPr>
-              <w:instrText xml:space="preserve"> PAGEREF _Toc65708363 \h </w:instrText>
+              <w:instrText xml:space="preserve"> PAGEREF _Toc65740681 \h </w:instrText>
             </w:r>
             <w:r>
               <w:rPr>
@@ -2126,7 +2167,7 @@
           <w:rFonts w:eastAsiaTheme="minorEastAsia"/>
         </w:rPr>
       </w:pPr>
-      <w:bookmarkStart w:id="0" w:name="_Toc65708344"/>
+      <w:bookmarkStart w:id="0" w:name="_Toc65740662"/>
       <w:r>
         <w:rPr>
           <w:rFonts w:eastAsiaTheme="minorEastAsia"/>
@@ -2146,7 +2187,7 @@
       <w:pPr>
         <w:pStyle w:val="Heading2"/>
       </w:pPr>
-      <w:bookmarkStart w:id="1" w:name="_Toc65708345"/>
+      <w:bookmarkStart w:id="1" w:name="_Toc65740663"/>
       <w:r>
         <w:t>Actor</w:t>
       </w:r>
@@ -2373,7 +2414,7 @@
       <w:pPr>
         <w:pStyle w:val="Heading2"/>
       </w:pPr>
-      <w:bookmarkStart w:id="2" w:name="_Toc65708346"/>
+      <w:bookmarkStart w:id="2" w:name="_Toc65740664"/>
       <w:r>
         <w:t>Data constraints</w:t>
       </w:r>
@@ -3027,8 +3068,13 @@
           <w:numId w:val="26"/>
         </w:numPr>
       </w:pPr>
-      <w:r>
-        <w:t>Contract start date</w:t>
+      <w:proofErr w:type="gramStart"/>
+      <w:r>
+        <w:t>Contract</w:t>
+      </w:r>
+      <w:proofErr w:type="gramEnd"/>
+      <w:r>
+        <w:t xml:space="preserve"> start date</w:t>
       </w:r>
     </w:p>
     <w:p>
@@ -3147,7 +3193,7 @@
       <w:pPr>
         <w:pStyle w:val="Heading1"/>
       </w:pPr>
-      <w:bookmarkStart w:id="3" w:name="_Toc65708347"/>
+      <w:bookmarkStart w:id="3" w:name="_Toc65740665"/>
       <w:r>
         <w:t>F</w:t>
       </w:r>
@@ -3393,7 +3439,7 @@
       <w:pPr>
         <w:pStyle w:val="Heading2"/>
       </w:pPr>
-      <w:bookmarkStart w:id="4" w:name="_Toc65708348"/>
+      <w:bookmarkStart w:id="4" w:name="_Toc65740666"/>
       <w:r>
         <w:t>priority for this 6 weeks</w:t>
       </w:r>
@@ -3529,7 +3575,7 @@
           <w:bCs w:val="0"/>
         </w:rPr>
       </w:pPr>
-      <w:bookmarkStart w:id="5" w:name="_Toc65708349"/>
+      <w:bookmarkStart w:id="5" w:name="_Toc65740667"/>
       <w:r>
         <w:rPr>
           <w:rStyle w:val="Strong"/>
@@ -3619,7 +3665,7 @@
       <w:pPr>
         <w:pStyle w:val="Heading1"/>
       </w:pPr>
-      <w:bookmarkStart w:id="6" w:name="_Toc65708350"/>
+      <w:bookmarkStart w:id="6" w:name="_Toc65740668"/>
       <w:r>
         <w:lastRenderedPageBreak/>
         <w:t>Use cases</w:t>
@@ -3634,7 +3680,7 @@
           <w:szCs w:val="24"/>
         </w:rPr>
       </w:pPr>
-      <w:bookmarkStart w:id="7" w:name="_Toc65708351"/>
+      <w:bookmarkStart w:id="7" w:name="_Toc65740669"/>
       <w:r>
         <w:rPr>
           <w:rStyle w:val="Heading4Char"/>
@@ -3876,7 +3922,7 @@
           <w:szCs w:val="24"/>
         </w:rPr>
       </w:pPr>
-      <w:bookmarkStart w:id="8" w:name="_Toc65708352"/>
+      <w:bookmarkStart w:id="8" w:name="_Toc65740670"/>
       <w:r>
         <w:rPr>
           <w:rStyle w:val="Heading4Char"/>
@@ -4222,7 +4268,7 @@
           <w:szCs w:val="24"/>
         </w:rPr>
       </w:pPr>
-      <w:bookmarkStart w:id="9" w:name="_Toc65708353"/>
+      <w:bookmarkStart w:id="9" w:name="_Toc65740671"/>
       <w:r>
         <w:rPr>
           <w:rStyle w:val="Heading4Char"/>
@@ -4400,7 +4446,7 @@
           <w:szCs w:val="24"/>
         </w:rPr>
       </w:pPr>
-      <w:bookmarkStart w:id="10" w:name="_Toc65708354"/>
+      <w:bookmarkStart w:id="10" w:name="_Toc65740672"/>
       <w:r>
         <w:rPr>
           <w:rStyle w:val="Heading4Char"/>
@@ -4628,7 +4674,21 @@
         <w:rPr>
           <w:rFonts w:ascii="Century Schoolbook" w:eastAsia="Times New Roman" w:hAnsi="Century Schoolbook" w:cs="Times New Roman"/>
         </w:rPr>
-        <w:t>Actor chooses “Week”, “Day” and “Shift type”(7am - 11am, 11am – 3pm, 3pm – 7pm, 8pm-11pm).</w:t>
+        <w:t xml:space="preserve">Actor chooses “Week”, “Day” and “Shift </w:t>
+      </w:r>
+      <w:proofErr w:type="gramStart"/>
+      <w:r>
+        <w:rPr>
+          <w:rFonts w:ascii="Century Schoolbook" w:eastAsia="Times New Roman" w:hAnsi="Century Schoolbook" w:cs="Times New Roman"/>
+        </w:rPr>
+        <w:t>type”(</w:t>
+      </w:r>
+      <w:proofErr w:type="gramEnd"/>
+      <w:r>
+        <w:rPr>
+          <w:rFonts w:ascii="Century Schoolbook" w:eastAsia="Times New Roman" w:hAnsi="Century Schoolbook" w:cs="Times New Roman"/>
+        </w:rPr>
+        <w:t>7am - 11am, 11am – 3pm, 3pm – 7pm, 8pm-11pm).</w:t>
       </w:r>
     </w:p>
     <w:p>
@@ -5001,7 +5061,21 @@
         <w:rPr>
           <w:rFonts w:ascii="Century Schoolbook" w:eastAsia="Times New Roman" w:hAnsi="Century Schoolbook" w:cs="Times New Roman"/>
         </w:rPr>
-        <w:t>System doesn’t show assigned hours and maximum hours, doesn’t add hours or remove employee from available employees when this employee is assigned to a shift</w:t>
+        <w:t xml:space="preserve">System doesn’t show assigned hours and maximum hours, doesn’t add </w:t>
+      </w:r>
+      <w:proofErr w:type="gramStart"/>
+      <w:r>
+        <w:rPr>
+          <w:rFonts w:ascii="Century Schoolbook" w:eastAsia="Times New Roman" w:hAnsi="Century Schoolbook" w:cs="Times New Roman"/>
+        </w:rPr>
+        <w:t>hours</w:t>
+      </w:r>
+      <w:proofErr w:type="gramEnd"/>
+      <w:r>
+        <w:rPr>
+          <w:rFonts w:ascii="Century Schoolbook" w:eastAsia="Times New Roman" w:hAnsi="Century Schoolbook" w:cs="Times New Roman"/>
+        </w:rPr>
+        <w:t xml:space="preserve"> or remove employee from available employees when this employee is assigned to a shift</w:t>
       </w:r>
     </w:p>
     <w:p>
@@ -5021,7 +5095,7 @@
           <w:szCs w:val="24"/>
         </w:rPr>
       </w:pPr>
-      <w:bookmarkStart w:id="11" w:name="_Toc65708355"/>
+      <w:bookmarkStart w:id="11" w:name="_Toc65740673"/>
       <w:r>
         <w:rPr>
           <w:rStyle w:val="Heading4Char"/>
@@ -5225,7 +5299,7 @@
           <w:szCs w:val="24"/>
         </w:rPr>
       </w:pPr>
-      <w:bookmarkStart w:id="12" w:name="_Toc65708356"/>
+      <w:bookmarkStart w:id="12" w:name="_Toc65740674"/>
       <w:r>
         <w:rPr>
           <w:rStyle w:val="Heading4Char"/>
@@ -5524,7 +5598,7 @@
           <w:szCs w:val="24"/>
         </w:rPr>
       </w:pPr>
-      <w:bookmarkStart w:id="13" w:name="_Toc65708357"/>
+      <w:bookmarkStart w:id="13" w:name="_Toc65740675"/>
       <w:r>
         <w:rPr>
           <w:rStyle w:val="Heading4Char"/>
@@ -5709,7 +5783,7 @@
           <w:szCs w:val="24"/>
         </w:rPr>
       </w:pPr>
-      <w:bookmarkStart w:id="14" w:name="_Toc65708358"/>
+      <w:bookmarkStart w:id="14" w:name="_Toc65740676"/>
       <w:r>
         <w:rPr>
           <w:rStyle w:val="Heading4Char"/>
@@ -5882,7 +5956,75 @@
         <w:t>The application displays information about the product found.</w:t>
       </w:r>
     </w:p>
-    <w:p/>
+    <w:p>
+      <w:pPr>
+        <w:rPr>
+          <w:b/>
+        </w:rPr>
+      </w:pPr>
+      <w:r>
+        <w:rPr>
+          <w:b/>
+        </w:rPr>
+        <w:t>E</w:t>
+      </w:r>
+      <w:r>
+        <w:rPr>
+          <w:b/>
+        </w:rPr>
+        <w:t>xtensions</w:t>
+      </w:r>
+    </w:p>
+    <w:p>
+      <w:r>
+        <w:t>1a.</w:t>
+      </w:r>
+      <w:r>
+        <w:t xml:space="preserve"> actor input an un</w:t>
+      </w:r>
+      <w:r>
+        <w:t>known serial number.</w:t>
+      </w:r>
+    </w:p>
+    <w:p>
+      <w:pPr>
+        <w:pStyle w:val="ListParagraph"/>
+        <w:numPr>
+          <w:ilvl w:val="0"/>
+          <w:numId w:val="46"/>
+        </w:numPr>
+      </w:pPr>
+      <w:r>
+        <w:t xml:space="preserve">System </w:t>
+      </w:r>
+      <w:r>
+        <w:t>displays</w:t>
+      </w:r>
+      <w:r>
+        <w:t xml:space="preserve"> an </w:t>
+      </w:r>
+      <w:r>
+        <w:t xml:space="preserve">unknown </w:t>
+      </w:r>
+      <w:r>
+        <w:t>serial number error</w:t>
+      </w:r>
+      <w:r>
+        <w:t>.</w:t>
+      </w:r>
+    </w:p>
+    <w:p>
+      <w:pPr>
+        <w:pStyle w:val="ListParagraph"/>
+        <w:numPr>
+          <w:ilvl w:val="0"/>
+          <w:numId w:val="46"/>
+        </w:numPr>
+      </w:pPr>
+      <w:r>
+        <w:t>Return to MSS step 1.</w:t>
+      </w:r>
+    </w:p>
     <w:p>
       <w:pPr>
         <w:pStyle w:val="Heading3"/>
@@ -5891,7 +6033,7 @@
           <w:szCs w:val="24"/>
         </w:rPr>
       </w:pPr>
-      <w:bookmarkStart w:id="15" w:name="_Toc65708359"/>
+      <w:bookmarkStart w:id="15" w:name="_Toc65740677"/>
       <w:r>
         <w:rPr>
           <w:rStyle w:val="Heading4Char"/>
@@ -6065,7 +6207,7 @@
           <w:szCs w:val="24"/>
         </w:rPr>
       </w:pPr>
-      <w:bookmarkStart w:id="16" w:name="_Toc65708360"/>
+      <w:bookmarkStart w:id="16" w:name="_Toc65740678"/>
       <w:r>
         <w:rPr>
           <w:rStyle w:val="Heading4Char"/>
@@ -6149,7 +6291,6 @@
           <w:b/>
           <w:bCs/>
         </w:rPr>
-        <w:lastRenderedPageBreak/>
         <w:t>Actor:</w:t>
       </w:r>
       <w:r>
@@ -6211,6 +6352,66 @@
       </w:pPr>
       <w:r>
         <w:t>The application displays the information about the found employee.</w:t>
+      </w:r>
+    </w:p>
+    <w:p>
+      <w:pPr>
+        <w:rPr>
+          <w:b/>
+        </w:rPr>
+      </w:pPr>
+      <w:r>
+        <w:rPr>
+          <w:b/>
+        </w:rPr>
+        <w:t>E</w:t>
+      </w:r>
+      <w:r>
+        <w:rPr>
+          <w:b/>
+        </w:rPr>
+        <w:t>xtensions</w:t>
+      </w:r>
+    </w:p>
+    <w:p>
+      <w:r>
+        <w:t xml:space="preserve">1a. actor input an unknown </w:t>
+      </w:r>
+      <w:r>
+        <w:t>ID</w:t>
+      </w:r>
+      <w:r>
+        <w:t xml:space="preserve"> number.</w:t>
+      </w:r>
+    </w:p>
+    <w:p>
+      <w:pPr>
+        <w:pStyle w:val="ListParagraph"/>
+        <w:numPr>
+          <w:ilvl w:val="0"/>
+          <w:numId w:val="47"/>
+        </w:numPr>
+      </w:pPr>
+      <w:r>
+        <w:t xml:space="preserve">System displays an unknown </w:t>
+      </w:r>
+      <w:r>
+        <w:t>ID</w:t>
+      </w:r>
+      <w:r>
+        <w:t xml:space="preserve"> number error.</w:t>
+      </w:r>
+    </w:p>
+    <w:p>
+      <w:pPr>
+        <w:pStyle w:val="ListParagraph"/>
+        <w:numPr>
+          <w:ilvl w:val="0"/>
+          <w:numId w:val="47"/>
+        </w:numPr>
+      </w:pPr>
+      <w:r>
+        <w:t>Return to MSS step 1.</w:t>
       </w:r>
     </w:p>
     <w:p/>
@@ -6227,7 +6428,7 @@
           <w:szCs w:val="24"/>
         </w:rPr>
       </w:pPr>
-      <w:bookmarkStart w:id="17" w:name="_Toc65708361"/>
+      <w:bookmarkStart w:id="17" w:name="_Toc65740679"/>
       <w:r>
         <w:rPr>
           <w:rStyle w:val="Heading4Char"/>
@@ -6368,7 +6569,7 @@
         <w:t>The application logs out the user and displays the log in page.</w:t>
       </w:r>
     </w:p>
-    <w:bookmarkStart w:id="18" w:name="_Toc65708362"/>
+    <w:bookmarkStart w:id="18" w:name="_Toc65740680"/>
     <w:p>
       <w:pPr>
         <w:pStyle w:val="Heading1"/>
@@ -7864,9 +8065,11 @@
                             <w:r>
                               <w:t xml:space="preserve"> </w:t>
                             </w:r>
+                            <w:proofErr w:type="gramStart"/>
                             <w:r>
                               <w:t>employees</w:t>
                             </w:r>
+                            <w:proofErr w:type="gramEnd"/>
                             <w:r>
                               <w:t xml:space="preserve"> </w:t>
                             </w:r>
@@ -8522,7 +8725,7 @@
       <w:pPr>
         <w:pStyle w:val="Heading1"/>
       </w:pPr>
-      <w:bookmarkStart w:id="19" w:name="_Toc65708363"/>
+      <w:bookmarkStart w:id="19" w:name="_Toc65740681"/>
       <w:r>
         <w:lastRenderedPageBreak/>
         <w:t>Website wireframe</w:t>
@@ -10274,6 +10477,92 @@
     </w:lvl>
   </w:abstractNum>
   <w:abstractNum w:abstractNumId="17" w15:restartNumberingAfterBreak="0">
+    <w:nsid w:val="4343351F"/>
+    <w:multiLevelType w:val="hybridMultilevel"/>
+    <w:tmpl w:val="5A4A299C"/>
+    <w:lvl w:ilvl="0" w:tplc="0409000F">
+      <w:start w:val="1"/>
+      <w:numFmt w:val="decimal"/>
+      <w:lvlText w:val="%1."/>
+      <w:lvlJc w:val="left"/>
+      <w:pPr>
+        <w:ind w:left="720" w:hanging="360"/>
+      </w:pPr>
+    </w:lvl>
+    <w:lvl w:ilvl="1" w:tplc="04090019" w:tentative="1">
+      <w:start w:val="1"/>
+      <w:numFmt w:val="lowerLetter"/>
+      <w:lvlText w:val="%2."/>
+      <w:lvlJc w:val="left"/>
+      <w:pPr>
+        <w:ind w:left="1440" w:hanging="360"/>
+      </w:pPr>
+    </w:lvl>
+    <w:lvl w:ilvl="2" w:tplc="0409001B" w:tentative="1">
+      <w:start w:val="1"/>
+      <w:numFmt w:val="lowerRoman"/>
+      <w:lvlText w:val="%3."/>
+      <w:lvlJc w:val="right"/>
+      <w:pPr>
+        <w:ind w:left="2160" w:hanging="180"/>
+      </w:pPr>
+    </w:lvl>
+    <w:lvl w:ilvl="3" w:tplc="0409000F" w:tentative="1">
+      <w:start w:val="1"/>
+      <w:numFmt w:val="decimal"/>
+      <w:lvlText w:val="%4."/>
+      <w:lvlJc w:val="left"/>
+      <w:pPr>
+        <w:ind w:left="2880" w:hanging="360"/>
+      </w:pPr>
+    </w:lvl>
+    <w:lvl w:ilvl="4" w:tplc="04090019" w:tentative="1">
+      <w:start w:val="1"/>
+      <w:numFmt w:val="lowerLetter"/>
+      <w:lvlText w:val="%5."/>
+      <w:lvlJc w:val="left"/>
+      <w:pPr>
+        <w:ind w:left="3600" w:hanging="360"/>
+      </w:pPr>
+    </w:lvl>
+    <w:lvl w:ilvl="5" w:tplc="0409001B" w:tentative="1">
+      <w:start w:val="1"/>
+      <w:numFmt w:val="lowerRoman"/>
+      <w:lvlText w:val="%6."/>
+      <w:lvlJc w:val="right"/>
+      <w:pPr>
+        <w:ind w:left="4320" w:hanging="180"/>
+      </w:pPr>
+    </w:lvl>
+    <w:lvl w:ilvl="6" w:tplc="0409000F" w:tentative="1">
+      <w:start w:val="1"/>
+      <w:numFmt w:val="decimal"/>
+      <w:lvlText w:val="%7."/>
+      <w:lvlJc w:val="left"/>
+      <w:pPr>
+        <w:ind w:left="5040" w:hanging="360"/>
+      </w:pPr>
+    </w:lvl>
+    <w:lvl w:ilvl="7" w:tplc="04090019" w:tentative="1">
+      <w:start w:val="1"/>
+      <w:numFmt w:val="lowerLetter"/>
+      <w:lvlText w:val="%8."/>
+      <w:lvlJc w:val="left"/>
+      <w:pPr>
+        <w:ind w:left="5760" w:hanging="360"/>
+      </w:pPr>
+    </w:lvl>
+    <w:lvl w:ilvl="8" w:tplc="0409001B" w:tentative="1">
+      <w:start w:val="1"/>
+      <w:numFmt w:val="lowerRoman"/>
+      <w:lvlText w:val="%9."/>
+      <w:lvlJc w:val="right"/>
+      <w:pPr>
+        <w:ind w:left="6480" w:hanging="180"/>
+      </w:pPr>
+    </w:lvl>
+  </w:abstractNum>
+  <w:abstractNum w:abstractNumId="18" w15:restartNumberingAfterBreak="0">
     <w:nsid w:val="46795812"/>
     <w:multiLevelType w:val="hybridMultilevel"/>
     <w:tmpl w:val="88BC270A"/>
@@ -10386,7 +10675,7 @@
       </w:rPr>
     </w:lvl>
   </w:abstractNum>
-  <w:abstractNum w:abstractNumId="18" w15:restartNumberingAfterBreak="0">
+  <w:abstractNum w:abstractNumId="19" w15:restartNumberingAfterBreak="0">
     <w:nsid w:val="48302CC3"/>
     <w:multiLevelType w:val="hybridMultilevel"/>
     <w:tmpl w:val="1C263BDC"/>
@@ -10475,7 +10764,7 @@
       </w:pPr>
     </w:lvl>
   </w:abstractNum>
-  <w:abstractNum w:abstractNumId="19" w15:restartNumberingAfterBreak="0">
+  <w:abstractNum w:abstractNumId="20" w15:restartNumberingAfterBreak="0">
     <w:nsid w:val="498362D9"/>
     <w:multiLevelType w:val="hybridMultilevel"/>
     <w:tmpl w:val="2B942982"/>
@@ -10564,7 +10853,7 @@
       </w:pPr>
     </w:lvl>
   </w:abstractNum>
-  <w:abstractNum w:abstractNumId="20" w15:restartNumberingAfterBreak="0">
+  <w:abstractNum w:abstractNumId="21" w15:restartNumberingAfterBreak="0">
     <w:nsid w:val="50D77F72"/>
     <w:multiLevelType w:val="hybridMultilevel"/>
     <w:tmpl w:val="28E65164"/>
@@ -10653,7 +10942,7 @@
       </w:pPr>
     </w:lvl>
   </w:abstractNum>
-  <w:abstractNum w:abstractNumId="21" w15:restartNumberingAfterBreak="0">
+  <w:abstractNum w:abstractNumId="22" w15:restartNumberingAfterBreak="0">
     <w:nsid w:val="51FE4FB2"/>
     <w:multiLevelType w:val="hybridMultilevel"/>
     <w:tmpl w:val="3818571E"/>
@@ -10743,7 +11032,7 @@
       </w:pPr>
     </w:lvl>
   </w:abstractNum>
-  <w:abstractNum w:abstractNumId="22" w15:restartNumberingAfterBreak="0">
+  <w:abstractNum w:abstractNumId="23" w15:restartNumberingAfterBreak="0">
     <w:nsid w:val="53897D29"/>
     <w:multiLevelType w:val="hybridMultilevel"/>
     <w:tmpl w:val="2B942982"/>
@@ -10832,7 +11121,7 @@
       </w:pPr>
     </w:lvl>
   </w:abstractNum>
-  <w:abstractNum w:abstractNumId="23" w15:restartNumberingAfterBreak="0">
+  <w:abstractNum w:abstractNumId="24" w15:restartNumberingAfterBreak="0">
     <w:nsid w:val="57D67B1A"/>
     <w:multiLevelType w:val="hybridMultilevel"/>
     <w:tmpl w:val="F0822F44"/>
@@ -10921,7 +11210,7 @@
       </w:pPr>
     </w:lvl>
   </w:abstractNum>
-  <w:abstractNum w:abstractNumId="24" w15:restartNumberingAfterBreak="0">
+  <w:abstractNum w:abstractNumId="25" w15:restartNumberingAfterBreak="0">
     <w:nsid w:val="58B557AF"/>
     <w:multiLevelType w:val="hybridMultilevel"/>
     <w:tmpl w:val="BAAA8CB4"/>
@@ -11007,7 +11296,7 @@
       </w:pPr>
     </w:lvl>
   </w:abstractNum>
-  <w:abstractNum w:abstractNumId="25" w15:restartNumberingAfterBreak="0">
+  <w:abstractNum w:abstractNumId="26" w15:restartNumberingAfterBreak="0">
     <w:nsid w:val="592363E8"/>
     <w:multiLevelType w:val="hybridMultilevel"/>
     <w:tmpl w:val="C5AA7FF4"/>
@@ -11096,7 +11385,7 @@
       </w:pPr>
     </w:lvl>
   </w:abstractNum>
-  <w:abstractNum w:abstractNumId="26" w15:restartNumberingAfterBreak="0">
+  <w:abstractNum w:abstractNumId="27" w15:restartNumberingAfterBreak="0">
     <w:nsid w:val="5AA24D4D"/>
     <w:multiLevelType w:val="hybridMultilevel"/>
     <w:tmpl w:val="B64C14BC"/>
@@ -11182,7 +11471,7 @@
       </w:pPr>
     </w:lvl>
   </w:abstractNum>
-  <w:abstractNum w:abstractNumId="27" w15:restartNumberingAfterBreak="0">
+  <w:abstractNum w:abstractNumId="28" w15:restartNumberingAfterBreak="0">
     <w:nsid w:val="5C2B2AAD"/>
     <w:multiLevelType w:val="hybridMultilevel"/>
     <w:tmpl w:val="39DC15B8"/>
@@ -11271,7 +11560,7 @@
       </w:pPr>
     </w:lvl>
   </w:abstractNum>
-  <w:abstractNum w:abstractNumId="28" w15:restartNumberingAfterBreak="0">
+  <w:abstractNum w:abstractNumId="29" w15:restartNumberingAfterBreak="0">
     <w:nsid w:val="626D33FF"/>
     <w:multiLevelType w:val="hybridMultilevel"/>
     <w:tmpl w:val="839C93C0"/>
@@ -11361,7 +11650,7 @@
       </w:pPr>
     </w:lvl>
   </w:abstractNum>
-  <w:abstractNum w:abstractNumId="29" w15:restartNumberingAfterBreak="0">
+  <w:abstractNum w:abstractNumId="30" w15:restartNumberingAfterBreak="0">
     <w:nsid w:val="64D0475B"/>
     <w:multiLevelType w:val="hybridMultilevel"/>
     <w:tmpl w:val="CAE65458"/>
@@ -11450,7 +11739,7 @@
       </w:pPr>
     </w:lvl>
   </w:abstractNum>
-  <w:abstractNum w:abstractNumId="30" w15:restartNumberingAfterBreak="0">
+  <w:abstractNum w:abstractNumId="31" w15:restartNumberingAfterBreak="0">
     <w:nsid w:val="64E03682"/>
     <w:multiLevelType w:val="hybridMultilevel"/>
     <w:tmpl w:val="39DC15B8"/>
@@ -11539,7 +11828,7 @@
       </w:pPr>
     </w:lvl>
   </w:abstractNum>
-  <w:abstractNum w:abstractNumId="31" w15:restartNumberingAfterBreak="0">
+  <w:abstractNum w:abstractNumId="32" w15:restartNumberingAfterBreak="0">
     <w:nsid w:val="667972BA"/>
     <w:multiLevelType w:val="hybridMultilevel"/>
     <w:tmpl w:val="2B942982"/>
@@ -11628,7 +11917,93 @@
       </w:pPr>
     </w:lvl>
   </w:abstractNum>
-  <w:abstractNum w:abstractNumId="32" w15:restartNumberingAfterBreak="0">
+  <w:abstractNum w:abstractNumId="33" w15:restartNumberingAfterBreak="0">
+    <w:nsid w:val="71B4686F"/>
+    <w:multiLevelType w:val="hybridMultilevel"/>
+    <w:tmpl w:val="5A4A299C"/>
+    <w:lvl w:ilvl="0" w:tplc="0409000F">
+      <w:start w:val="1"/>
+      <w:numFmt w:val="decimal"/>
+      <w:lvlText w:val="%1."/>
+      <w:lvlJc w:val="left"/>
+      <w:pPr>
+        <w:ind w:left="720" w:hanging="360"/>
+      </w:pPr>
+    </w:lvl>
+    <w:lvl w:ilvl="1" w:tplc="04090019" w:tentative="1">
+      <w:start w:val="1"/>
+      <w:numFmt w:val="lowerLetter"/>
+      <w:lvlText w:val="%2."/>
+      <w:lvlJc w:val="left"/>
+      <w:pPr>
+        <w:ind w:left="1440" w:hanging="360"/>
+      </w:pPr>
+    </w:lvl>
+    <w:lvl w:ilvl="2" w:tplc="0409001B" w:tentative="1">
+      <w:start w:val="1"/>
+      <w:numFmt w:val="lowerRoman"/>
+      <w:lvlText w:val="%3."/>
+      <w:lvlJc w:val="right"/>
+      <w:pPr>
+        <w:ind w:left="2160" w:hanging="180"/>
+      </w:pPr>
+    </w:lvl>
+    <w:lvl w:ilvl="3" w:tplc="0409000F" w:tentative="1">
+      <w:start w:val="1"/>
+      <w:numFmt w:val="decimal"/>
+      <w:lvlText w:val="%4."/>
+      <w:lvlJc w:val="left"/>
+      <w:pPr>
+        <w:ind w:left="2880" w:hanging="360"/>
+      </w:pPr>
+    </w:lvl>
+    <w:lvl w:ilvl="4" w:tplc="04090019" w:tentative="1">
+      <w:start w:val="1"/>
+      <w:numFmt w:val="lowerLetter"/>
+      <w:lvlText w:val="%5."/>
+      <w:lvlJc w:val="left"/>
+      <w:pPr>
+        <w:ind w:left="3600" w:hanging="360"/>
+      </w:pPr>
+    </w:lvl>
+    <w:lvl w:ilvl="5" w:tplc="0409001B" w:tentative="1">
+      <w:start w:val="1"/>
+      <w:numFmt w:val="lowerRoman"/>
+      <w:lvlText w:val="%6."/>
+      <w:lvlJc w:val="right"/>
+      <w:pPr>
+        <w:ind w:left="4320" w:hanging="180"/>
+      </w:pPr>
+    </w:lvl>
+    <w:lvl w:ilvl="6" w:tplc="0409000F" w:tentative="1">
+      <w:start w:val="1"/>
+      <w:numFmt w:val="decimal"/>
+      <w:lvlText w:val="%7."/>
+      <w:lvlJc w:val="left"/>
+      <w:pPr>
+        <w:ind w:left="5040" w:hanging="360"/>
+      </w:pPr>
+    </w:lvl>
+    <w:lvl w:ilvl="7" w:tplc="04090019" w:tentative="1">
+      <w:start w:val="1"/>
+      <w:numFmt w:val="lowerLetter"/>
+      <w:lvlText w:val="%8."/>
+      <w:lvlJc w:val="left"/>
+      <w:pPr>
+        <w:ind w:left="5760" w:hanging="360"/>
+      </w:pPr>
+    </w:lvl>
+    <w:lvl w:ilvl="8" w:tplc="0409001B" w:tentative="1">
+      <w:start w:val="1"/>
+      <w:numFmt w:val="lowerRoman"/>
+      <w:lvlText w:val="%9."/>
+      <w:lvlJc w:val="right"/>
+      <w:pPr>
+        <w:ind w:left="6480" w:hanging="180"/>
+      </w:pPr>
+    </w:lvl>
+  </w:abstractNum>
+  <w:abstractNum w:abstractNumId="34" w15:restartNumberingAfterBreak="0">
     <w:nsid w:val="731D6575"/>
     <w:multiLevelType w:val="multilevel"/>
     <w:tmpl w:val="193C8B60"/>
@@ -11717,7 +12092,7 @@
       </w:pPr>
     </w:lvl>
   </w:abstractNum>
-  <w:abstractNum w:abstractNumId="33" w15:restartNumberingAfterBreak="0">
+  <w:abstractNum w:abstractNumId="35" w15:restartNumberingAfterBreak="0">
     <w:nsid w:val="75656631"/>
     <w:multiLevelType w:val="hybridMultilevel"/>
     <w:tmpl w:val="878227DC"/>
@@ -11803,7 +12178,7 @@
       </w:pPr>
     </w:lvl>
   </w:abstractNum>
-  <w:abstractNum w:abstractNumId="34" w15:restartNumberingAfterBreak="0">
+  <w:abstractNum w:abstractNumId="36" w15:restartNumberingAfterBreak="0">
     <w:nsid w:val="7A060D77"/>
     <w:multiLevelType w:val="hybridMultilevel"/>
     <w:tmpl w:val="193C8B60"/>
@@ -11892,7 +12267,7 @@
       </w:pPr>
     </w:lvl>
   </w:abstractNum>
-  <w:abstractNum w:abstractNumId="35" w15:restartNumberingAfterBreak="0">
+  <w:abstractNum w:abstractNumId="37" w15:restartNumberingAfterBreak="0">
     <w:nsid w:val="7B9C5DA1"/>
     <w:multiLevelType w:val="hybridMultilevel"/>
     <w:tmpl w:val="2B421252"/>
@@ -11982,7 +12357,7 @@
       </w:pPr>
     </w:lvl>
   </w:abstractNum>
-  <w:abstractNum w:abstractNumId="36" w15:restartNumberingAfterBreak="0">
+  <w:abstractNum w:abstractNumId="38" w15:restartNumberingAfterBreak="0">
     <w:nsid w:val="7C6F0899"/>
     <w:multiLevelType w:val="hybridMultilevel"/>
     <w:tmpl w:val="FD149B40"/>
@@ -12095,7 +12470,7 @@
       </w:rPr>
     </w:lvl>
   </w:abstractNum>
-  <w:abstractNum w:abstractNumId="37" w15:restartNumberingAfterBreak="0">
+  <w:abstractNum w:abstractNumId="39" w15:restartNumberingAfterBreak="0">
     <w:nsid w:val="7C85578F"/>
     <w:multiLevelType w:val="hybridMultilevel"/>
     <w:tmpl w:val="8F1CA020"/>
@@ -12181,7 +12556,7 @@
       </w:pPr>
     </w:lvl>
   </w:abstractNum>
-  <w:abstractNum w:abstractNumId="38" w15:restartNumberingAfterBreak="0">
+  <w:abstractNum w:abstractNumId="40" w15:restartNumberingAfterBreak="0">
     <w:nsid w:val="7FF372A9"/>
     <w:multiLevelType w:val="hybridMultilevel"/>
     <w:tmpl w:val="1C426312"/>
@@ -12271,43 +12646,43 @@
     </w:lvl>
   </w:abstractNum>
   <w:num w:numId="1">
-    <w:abstractNumId w:val="36"/>
+    <w:abstractNumId w:val="38"/>
   </w:num>
   <w:num w:numId="2">
-    <w:abstractNumId w:val="29"/>
+    <w:abstractNumId w:val="30"/>
   </w:num>
   <w:num w:numId="3">
-    <w:abstractNumId w:val="18"/>
+    <w:abstractNumId w:val="19"/>
   </w:num>
   <w:num w:numId="4">
-    <w:abstractNumId w:val="20"/>
+    <w:abstractNumId w:val="21"/>
   </w:num>
   <w:num w:numId="5">
     <w:abstractNumId w:val="14"/>
   </w:num>
   <w:num w:numId="6">
-    <w:abstractNumId w:val="27"/>
+    <w:abstractNumId w:val="28"/>
   </w:num>
   <w:num w:numId="7">
-    <w:abstractNumId w:val="19"/>
+    <w:abstractNumId w:val="20"/>
   </w:num>
   <w:num w:numId="8">
-    <w:abstractNumId w:val="30"/>
+    <w:abstractNumId w:val="31"/>
   </w:num>
   <w:num w:numId="9">
-    <w:abstractNumId w:val="38"/>
+    <w:abstractNumId w:val="40"/>
   </w:num>
   <w:num w:numId="10">
     <w:abstractNumId w:val="11"/>
   </w:num>
   <w:num w:numId="11">
-    <w:abstractNumId w:val="22"/>
+    <w:abstractNumId w:val="23"/>
   </w:num>
   <w:num w:numId="12">
-    <w:abstractNumId w:val="33"/>
+    <w:abstractNumId w:val="35"/>
   </w:num>
   <w:num w:numId="13">
-    <w:abstractNumId w:val="35"/>
+    <w:abstractNumId w:val="37"/>
   </w:num>
   <w:num w:numId="14">
     <w:abstractNumId w:val="5"/>
@@ -12319,22 +12694,22 @@
     <w:abstractNumId w:val="4"/>
   </w:num>
   <w:num w:numId="17">
-    <w:abstractNumId w:val="21"/>
+    <w:abstractNumId w:val="22"/>
   </w:num>
   <w:num w:numId="18">
-    <w:abstractNumId w:val="25"/>
+    <w:abstractNumId w:val="26"/>
   </w:num>
   <w:num w:numId="19">
-    <w:abstractNumId w:val="34"/>
+    <w:abstractNumId w:val="36"/>
   </w:num>
   <w:num w:numId="20">
-    <w:abstractNumId w:val="23"/>
+    <w:abstractNumId w:val="24"/>
   </w:num>
   <w:num w:numId="21">
     <w:abstractNumId w:val="8"/>
   </w:num>
   <w:num w:numId="22">
-    <w:abstractNumId w:val="17"/>
+    <w:abstractNumId w:val="18"/>
   </w:num>
   <w:num w:numId="23">
     <w:abstractNumId w:val="0"/>
@@ -12349,7 +12724,7 @@
     <w:abstractNumId w:val="13"/>
   </w:num>
   <w:num w:numId="27">
-    <w:abstractNumId w:val="37"/>
+    <w:abstractNumId w:val="39"/>
   </w:num>
   <w:num w:numId="28">
     <w:abstractNumId w:val="6"/>
@@ -12361,7 +12736,7 @@
     <w:abstractNumId w:val="16"/>
   </w:num>
   <w:num w:numId="31">
-    <w:abstractNumId w:val="31"/>
+    <w:abstractNumId w:val="32"/>
   </w:num>
   <w:num w:numId="32">
     <w:abstractNumId w:val="7"/>
@@ -12427,7 +12802,7 @@
     </w:lvlOverride>
   </w:num>
   <w:num w:numId="35">
-    <w:abstractNumId w:val="24"/>
+    <w:abstractNumId w:val="25"/>
     <w:lvlOverride w:ilvl="0">
       <w:startOverride w:val="1"/>
     </w:lvlOverride>
@@ -12487,7 +12862,7 @@
     </w:lvlOverride>
   </w:num>
   <w:num w:numId="37">
-    <w:abstractNumId w:val="27"/>
+    <w:abstractNumId w:val="28"/>
     <w:lvlOverride w:ilvl="0">
       <w:startOverride w:val="1"/>
     </w:lvlOverride>
@@ -12547,7 +12922,7 @@
     </w:lvlOverride>
   </w:num>
   <w:num w:numId="39">
-    <w:abstractNumId w:val="31"/>
+    <w:abstractNumId w:val="32"/>
     <w:lvlOverride w:ilvl="0">
       <w:startOverride w:val="1"/>
     </w:lvlOverride>
@@ -12577,22 +12952,28 @@
     </w:lvlOverride>
   </w:num>
   <w:num w:numId="40">
-    <w:abstractNumId w:val="38"/>
+    <w:abstractNumId w:val="40"/>
   </w:num>
   <w:num w:numId="41">
-    <w:abstractNumId w:val="28"/>
+    <w:abstractNumId w:val="29"/>
   </w:num>
   <w:num w:numId="42">
-    <w:abstractNumId w:val="32"/>
+    <w:abstractNumId w:val="34"/>
   </w:num>
   <w:num w:numId="43">
     <w:abstractNumId w:val="10"/>
   </w:num>
   <w:num w:numId="44">
-    <w:abstractNumId w:val="26"/>
+    <w:abstractNumId w:val="27"/>
   </w:num>
   <w:num w:numId="45">
     <w:abstractNumId w:val="12"/>
+  </w:num>
+  <w:num w:numId="46">
+    <w:abstractNumId w:val="17"/>
+  </w:num>
+  <w:num w:numId="47">
+    <w:abstractNumId w:val="33"/>
   </w:num>
 </w:numbering>
 </file>
@@ -14161,6 +14542,7 @@
     <w:rsidRoot w:val="00223FB0"/>
     <w:rsid w:val="00223FB0"/>
     <w:rsid w:val="0039680C"/>
+    <w:rsid w:val="00463DF7"/>
     <w:rsid w:val="00521E84"/>
     <w:rsid w:val="00536AB4"/>
     <w:rsid w:val="005B2D4B"/>

</xml_diff>

<commit_message>
add test case doc and update some use case info
</commit_message>
<xml_diff>
--- a/Documentation/URS Document/URS Document.docx
+++ b/Documentation/URS Document/URS Document.docx
@@ -3130,14 +3130,11 @@
         <w:pStyle w:val="ListParagraph"/>
         <w:numPr>
           <w:ilvl w:val="0"/>
-          <w:numId w:val="27"/>
+          <w:numId w:val="49"/>
         </w:numPr>
       </w:pPr>
       <w:r>
-        <w:t xml:space="preserve">Name </w:t>
-      </w:r>
-      <w:r>
-        <w:t>of product.</w:t>
+        <w:t>Product Number</w:t>
       </w:r>
     </w:p>
     <w:p>
@@ -3145,14 +3142,11 @@
         <w:pStyle w:val="ListParagraph"/>
         <w:numPr>
           <w:ilvl w:val="0"/>
-          <w:numId w:val="27"/>
+          <w:numId w:val="49"/>
         </w:numPr>
       </w:pPr>
       <w:r>
-        <w:t>Price</w:t>
-      </w:r>
-      <w:r>
-        <w:t>.</w:t>
+        <w:t>Brand</w:t>
       </w:r>
     </w:p>
     <w:p>
@@ -3160,17 +3154,11 @@
         <w:pStyle w:val="ListParagraph"/>
         <w:numPr>
           <w:ilvl w:val="0"/>
-          <w:numId w:val="27"/>
+          <w:numId w:val="49"/>
         </w:numPr>
       </w:pPr>
       <w:r>
-        <w:t>Quan</w:t>
-      </w:r>
-      <w:r>
-        <w:t>tity</w:t>
-      </w:r>
-      <w:r>
-        <w:t>.</w:t>
+        <w:t>Type</w:t>
       </w:r>
     </w:p>
     <w:p>
@@ -3178,17 +3166,97 @@
         <w:pStyle w:val="ListParagraph"/>
         <w:numPr>
           <w:ilvl w:val="0"/>
-          <w:numId w:val="27"/>
+          <w:numId w:val="49"/>
         </w:numPr>
       </w:pPr>
       <w:r>
-        <w:t>Serial number</w:t>
-      </w:r>
-      <w:r>
-        <w:t>.</w:t>
-      </w:r>
-    </w:p>
-    <w:p/>
+        <w:t>Model</w:t>
+      </w:r>
+    </w:p>
+    <w:p>
+      <w:pPr>
+        <w:pStyle w:val="ListParagraph"/>
+        <w:numPr>
+          <w:ilvl w:val="0"/>
+          <w:numId w:val="49"/>
+        </w:numPr>
+      </w:pPr>
+      <w:r>
+        <w:t>Description</w:t>
+      </w:r>
+    </w:p>
+    <w:p>
+      <w:pPr>
+        <w:pStyle w:val="ListParagraph"/>
+        <w:numPr>
+          <w:ilvl w:val="0"/>
+          <w:numId w:val="49"/>
+        </w:numPr>
+      </w:pPr>
+      <w:r>
+        <w:t>Category</w:t>
+      </w:r>
+    </w:p>
+    <w:p>
+      <w:pPr>
+        <w:pStyle w:val="ListParagraph"/>
+        <w:numPr>
+          <w:ilvl w:val="0"/>
+          <w:numId w:val="49"/>
+        </w:numPr>
+      </w:pPr>
+      <w:r>
+        <w:t>Subcategory</w:t>
+      </w:r>
+    </w:p>
+    <w:p>
+      <w:pPr>
+        <w:pStyle w:val="ListParagraph"/>
+        <w:numPr>
+          <w:ilvl w:val="0"/>
+          <w:numId w:val="49"/>
+        </w:numPr>
+      </w:pPr>
+      <w:r>
+        <w:t>Cost Price</w:t>
+      </w:r>
+    </w:p>
+    <w:p>
+      <w:pPr>
+        <w:pStyle w:val="ListParagraph"/>
+        <w:numPr>
+          <w:ilvl w:val="0"/>
+          <w:numId w:val="49"/>
+        </w:numPr>
+      </w:pPr>
+      <w:r>
+        <w:t>Sales Price</w:t>
+      </w:r>
+    </w:p>
+    <w:p>
+      <w:pPr>
+        <w:pStyle w:val="ListParagraph"/>
+        <w:numPr>
+          <w:ilvl w:val="0"/>
+          <w:numId w:val="49"/>
+        </w:numPr>
+      </w:pPr>
+      <w:r>
+        <w:t>Amount in store (on the shelf)</w:t>
+      </w:r>
+    </w:p>
+    <w:p>
+      <w:pPr>
+        <w:pStyle w:val="ListParagraph"/>
+        <w:numPr>
+          <w:ilvl w:val="0"/>
+          <w:numId w:val="49"/>
+        </w:numPr>
+      </w:pPr>
+      <w:r>
+        <w:t>Amount in warehouse</w:t>
+      </w:r>
+    </w:p>
     <w:p>
       <w:pPr>
         <w:pStyle w:val="Heading1"/>
@@ -3667,7 +3735,6 @@
       </w:pPr>
       <w:bookmarkStart w:id="6" w:name="_Toc65740668"/>
       <w:r>
-        <w:lastRenderedPageBreak/>
         <w:t>Use cases</w:t>
       </w:r>
       <w:bookmarkEnd w:id="6"/>
@@ -4278,6 +4345,7 @@
           <w:sz w:val="24"/>
           <w:szCs w:val="24"/>
         </w:rPr>
+        <w:lastRenderedPageBreak/>
         <w:t>Use case</w:t>
       </w:r>
       <w:r>
@@ -4391,7 +4459,6 @@
         </w:numPr>
       </w:pPr>
       <w:r>
-        <w:lastRenderedPageBreak/>
         <w:t>Actors</w:t>
       </w:r>
       <w:r>
@@ -4890,6 +4957,7 @@
         <w:rPr>
           <w:rFonts w:ascii="Century Schoolbook" w:eastAsia="Times New Roman" w:hAnsi="Century Schoolbook" w:cs="Times New Roman"/>
         </w:rPr>
+        <w:lastRenderedPageBreak/>
         <w:t xml:space="preserve">5b: The actor has clicked “Remove” </w:t>
       </w:r>
     </w:p>
@@ -4935,14 +5003,7 @@
         <w:rPr>
           <w:rFonts w:ascii="Century Schoolbook" w:eastAsia="Times New Roman" w:hAnsi="Century Schoolbook" w:cs="Times New Roman"/>
         </w:rPr>
-        <w:t xml:space="preserve">ystem updates the hours the employee has been assigned with in available employees for this Week/Day/Shift </w:t>
-      </w:r>
-      <w:r>
-        <w:rPr>
-          <w:rFonts w:ascii="Century Schoolbook" w:eastAsia="Times New Roman" w:hAnsi="Century Schoolbook" w:cs="Times New Roman"/>
-        </w:rPr>
-        <w:lastRenderedPageBreak/>
-        <w:t>type by subtracting 4 hours.</w:t>
+        <w:t>ystem updates the hours the employee has been assigned with in available employees for this Week/Day/Shift type by subtracting 4 hours.</w:t>
       </w:r>
       <w:r>
         <w:rPr>
@@ -5463,6 +5524,7 @@
         </w:numPr>
       </w:pPr>
       <w:r>
+        <w:lastRenderedPageBreak/>
         <w:t>System displays info about the requested stock</w:t>
       </w:r>
       <w:r>
@@ -5521,7 +5583,6 @@
     </w:p>
     <w:p>
       <w:r>
-        <w:lastRenderedPageBreak/>
         <w:t xml:space="preserve">5a: </w:t>
       </w:r>
       <w:r>
@@ -6043,6 +6104,7 @@
           <w:sz w:val="24"/>
           <w:szCs w:val="24"/>
         </w:rPr>
+        <w:lastRenderedPageBreak/>
         <w:t>Use case</w:t>
       </w:r>
       <w:r>
@@ -6375,13 +6437,7 @@
     </w:p>
     <w:p>
       <w:r>
-        <w:t xml:space="preserve">1a. actor input an unknown </w:t>
-      </w:r>
-      <w:r>
-        <w:t>ID</w:t>
-      </w:r>
-      <w:r>
-        <w:t xml:space="preserve"> number.</w:t>
+        <w:t>1a. actor input an unknown ID number.</w:t>
       </w:r>
     </w:p>
     <w:p>
@@ -6393,13 +6449,7 @@
         </w:numPr>
       </w:pPr>
       <w:r>
-        <w:t xml:space="preserve">System displays an unknown </w:t>
-      </w:r>
-      <w:r>
-        <w:t>ID</w:t>
-      </w:r>
-      <w:r>
-        <w:t xml:space="preserve"> number error.</w:t>
+        <w:t>System displays an unknown ID number error.</w:t>
       </w:r>
     </w:p>
     <w:p>
@@ -6569,11 +6619,11 @@
         <w:t>The application logs out the user and displays the log in page.</w:t>
       </w:r>
     </w:p>
-    <w:bookmarkStart w:id="18" w:name="_Toc65740680"/>
     <w:p>
       <w:pPr>
         <w:pStyle w:val="Heading1"/>
       </w:pPr>
+      <w:bookmarkStart w:id="18" w:name="_Toc65740680"/>
       <w:r>
         <w:rPr>
           <w:noProof/>
@@ -6659,11 +6709,7 @@
           </mc:Choice>
           <mc:Fallback>
             <w:pict>
-              <v:shapetype w14:anchorId="4B15581C" id="_x0000_t202" coordsize="21600,21600" o:spt="202" path="m,l,21600r21600,l21600,xe">
-                <v:stroke joinstyle="miter"/>
-                <v:path gradientshapeok="t" o:connecttype="rect"/>
-              </v:shapetype>
-              <v:shape id="Text Box 2" o:spid="_x0000_s1027" type="#_x0000_t202" style="position:absolute;margin-left:30pt;margin-top:551.1pt;width:185.9pt;height:110.6pt;z-index:251683840;visibility:visible;mso-wrap-style:square;mso-width-percent:400;mso-height-percent:200;mso-wrap-distance-left:9pt;mso-wrap-distance-top:3.6pt;mso-wrap-distance-right:9pt;mso-wrap-distance-bottom:3.6pt;mso-position-horizontal:absolute;mso-position-horizontal-relative:text;mso-position-vertical:absolute;mso-position-vertical-relative:text;mso-width-percent:400;mso-height-percent:200;mso-width-relative:margin;mso-height-relative:margin;v-text-anchor:top" o:gfxdata="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" filled="f" stroked="f">
+              <v:shape w14:anchorId="4B15581C" id="Text Box 2" o:spid="_x0000_s1027" type="#_x0000_t202" style="position:absolute;margin-left:30pt;margin-top:551.1pt;width:185.9pt;height:110.6pt;z-index:251683840;visibility:visible;mso-wrap-style:square;mso-width-percent:400;mso-height-percent:200;mso-wrap-distance-left:9pt;mso-wrap-distance-top:3.6pt;mso-wrap-distance-right:9pt;mso-wrap-distance-bottom:3.6pt;mso-position-horizontal:absolute;mso-position-horizontal-relative:text;mso-position-vertical:absolute;mso-position-vertical-relative:text;mso-width-percent:400;mso-height-percent:200;mso-width-relative:margin;mso-height-relative:margin;v-text-anchor:top" o:gfxdata="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" filled="f" stroked="f">
                 <v:textbox style="mso-fit-shape-to-text:t">
                   <w:txbxContent>
                     <w:p>
@@ -8115,9 +8161,11 @@
                       <w:r>
                         <w:t xml:space="preserve"> </w:t>
                       </w:r>
+                      <w:proofErr w:type="gramStart"/>
                       <w:r>
                         <w:t>employees</w:t>
                       </w:r>
+                      <w:proofErr w:type="gramEnd"/>
                       <w:r>
                         <w:t xml:space="preserve"> </w:t>
                       </w:r>
@@ -10127,6 +10175,94 @@
     </w:lvl>
   </w:abstractNum>
   <w:abstractNum w:abstractNumId="13" w15:restartNumberingAfterBreak="0">
+    <w:nsid w:val="2E4F5472"/>
+    <w:multiLevelType w:val="hybridMultilevel"/>
+    <w:tmpl w:val="1F30FF2E"/>
+    <w:lvl w:ilvl="0" w:tplc="0409000F">
+      <w:start w:val="1"/>
+      <w:numFmt w:val="decimal"/>
+      <w:lvlText w:val="%1."/>
+      <w:lvlJc w:val="left"/>
+      <w:pPr>
+        <w:ind w:left="720" w:hanging="360"/>
+      </w:pPr>
+    </w:lvl>
+    <w:lvl w:ilvl="1" w:tplc="52B082FC">
+      <w:numFmt w:val="bullet"/>
+      <w:lvlText w:val="-"/>
+      <w:lvlJc w:val="left"/>
+      <w:pPr>
+        <w:ind w:left="1440" w:hanging="360"/>
+      </w:pPr>
+      <w:rPr>
+        <w:rFonts w:ascii="Century Schoolbook" w:eastAsiaTheme="minorEastAsia" w:hAnsi="Century Schoolbook" w:cstheme="minorBidi" w:hint="default"/>
+      </w:rPr>
+    </w:lvl>
+    <w:lvl w:ilvl="2" w:tplc="0409001B" w:tentative="1">
+      <w:start w:val="1"/>
+      <w:numFmt w:val="lowerRoman"/>
+      <w:lvlText w:val="%3."/>
+      <w:lvlJc w:val="right"/>
+      <w:pPr>
+        <w:ind w:left="2160" w:hanging="180"/>
+      </w:pPr>
+    </w:lvl>
+    <w:lvl w:ilvl="3" w:tplc="0409000F" w:tentative="1">
+      <w:start w:val="1"/>
+      <w:numFmt w:val="decimal"/>
+      <w:lvlText w:val="%4."/>
+      <w:lvlJc w:val="left"/>
+      <w:pPr>
+        <w:ind w:left="2880" w:hanging="360"/>
+      </w:pPr>
+    </w:lvl>
+    <w:lvl w:ilvl="4" w:tplc="04090019" w:tentative="1">
+      <w:start w:val="1"/>
+      <w:numFmt w:val="lowerLetter"/>
+      <w:lvlText w:val="%5."/>
+      <w:lvlJc w:val="left"/>
+      <w:pPr>
+        <w:ind w:left="3600" w:hanging="360"/>
+      </w:pPr>
+    </w:lvl>
+    <w:lvl w:ilvl="5" w:tplc="0409001B" w:tentative="1">
+      <w:start w:val="1"/>
+      <w:numFmt w:val="lowerRoman"/>
+      <w:lvlText w:val="%6."/>
+      <w:lvlJc w:val="right"/>
+      <w:pPr>
+        <w:ind w:left="4320" w:hanging="180"/>
+      </w:pPr>
+    </w:lvl>
+    <w:lvl w:ilvl="6" w:tplc="0409000F" w:tentative="1">
+      <w:start w:val="1"/>
+      <w:numFmt w:val="decimal"/>
+      <w:lvlText w:val="%7."/>
+      <w:lvlJc w:val="left"/>
+      <w:pPr>
+        <w:ind w:left="5040" w:hanging="360"/>
+      </w:pPr>
+    </w:lvl>
+    <w:lvl w:ilvl="7" w:tplc="04090019" w:tentative="1">
+      <w:start w:val="1"/>
+      <w:numFmt w:val="lowerLetter"/>
+      <w:lvlText w:val="%8."/>
+      <w:lvlJc w:val="left"/>
+      <w:pPr>
+        <w:ind w:left="5760" w:hanging="360"/>
+      </w:pPr>
+    </w:lvl>
+    <w:lvl w:ilvl="8" w:tplc="0409001B" w:tentative="1">
+      <w:start w:val="1"/>
+      <w:numFmt w:val="lowerRoman"/>
+      <w:lvlText w:val="%9."/>
+      <w:lvlJc w:val="right"/>
+      <w:pPr>
+        <w:ind w:left="6480" w:hanging="180"/>
+      </w:pPr>
+    </w:lvl>
+  </w:abstractNum>
+  <w:abstractNum w:abstractNumId="14" w15:restartNumberingAfterBreak="0">
     <w:nsid w:val="2F8A70C6"/>
     <w:multiLevelType w:val="hybridMultilevel"/>
     <w:tmpl w:val="437A0C7C"/>
@@ -10212,7 +10348,7 @@
       </w:pPr>
     </w:lvl>
   </w:abstractNum>
-  <w:abstractNum w:abstractNumId="14" w15:restartNumberingAfterBreak="0">
+  <w:abstractNum w:abstractNumId="15" w15:restartNumberingAfterBreak="0">
     <w:nsid w:val="33841546"/>
     <w:multiLevelType w:val="hybridMultilevel"/>
     <w:tmpl w:val="2B942982"/>
@@ -10301,7 +10437,7 @@
       </w:pPr>
     </w:lvl>
   </w:abstractNum>
-  <w:abstractNum w:abstractNumId="15" w15:restartNumberingAfterBreak="0">
+  <w:abstractNum w:abstractNumId="16" w15:restartNumberingAfterBreak="0">
     <w:nsid w:val="37C54213"/>
     <w:multiLevelType w:val="hybridMultilevel"/>
     <w:tmpl w:val="C9B011D6"/>
@@ -10387,7 +10523,7 @@
       </w:pPr>
     </w:lvl>
   </w:abstractNum>
-  <w:abstractNum w:abstractNumId="16" w15:restartNumberingAfterBreak="0">
+  <w:abstractNum w:abstractNumId="17" w15:restartNumberingAfterBreak="0">
     <w:nsid w:val="387A4F18"/>
     <w:multiLevelType w:val="hybridMultilevel"/>
     <w:tmpl w:val="A41C4C74"/>
@@ -10476,7 +10612,7 @@
       </w:pPr>
     </w:lvl>
   </w:abstractNum>
-  <w:abstractNum w:abstractNumId="17" w15:restartNumberingAfterBreak="0">
+  <w:abstractNum w:abstractNumId="18" w15:restartNumberingAfterBreak="0">
     <w:nsid w:val="4343351F"/>
     <w:multiLevelType w:val="hybridMultilevel"/>
     <w:tmpl w:val="5A4A299C"/>
@@ -10562,7 +10698,7 @@
       </w:pPr>
     </w:lvl>
   </w:abstractNum>
-  <w:abstractNum w:abstractNumId="18" w15:restartNumberingAfterBreak="0">
+  <w:abstractNum w:abstractNumId="19" w15:restartNumberingAfterBreak="0">
     <w:nsid w:val="46795812"/>
     <w:multiLevelType w:val="hybridMultilevel"/>
     <w:tmpl w:val="88BC270A"/>
@@ -10675,7 +10811,7 @@
       </w:rPr>
     </w:lvl>
   </w:abstractNum>
-  <w:abstractNum w:abstractNumId="19" w15:restartNumberingAfterBreak="0">
+  <w:abstractNum w:abstractNumId="20" w15:restartNumberingAfterBreak="0">
     <w:nsid w:val="48302CC3"/>
     <w:multiLevelType w:val="hybridMultilevel"/>
     <w:tmpl w:val="1C263BDC"/>
@@ -10764,7 +10900,7 @@
       </w:pPr>
     </w:lvl>
   </w:abstractNum>
-  <w:abstractNum w:abstractNumId="20" w15:restartNumberingAfterBreak="0">
+  <w:abstractNum w:abstractNumId="21" w15:restartNumberingAfterBreak="0">
     <w:nsid w:val="498362D9"/>
     <w:multiLevelType w:val="hybridMultilevel"/>
     <w:tmpl w:val="2B942982"/>
@@ -10853,7 +10989,7 @@
       </w:pPr>
     </w:lvl>
   </w:abstractNum>
-  <w:abstractNum w:abstractNumId="21" w15:restartNumberingAfterBreak="0">
+  <w:abstractNum w:abstractNumId="22" w15:restartNumberingAfterBreak="0">
     <w:nsid w:val="50D77F72"/>
     <w:multiLevelType w:val="hybridMultilevel"/>
     <w:tmpl w:val="28E65164"/>
@@ -10942,7 +11078,7 @@
       </w:pPr>
     </w:lvl>
   </w:abstractNum>
-  <w:abstractNum w:abstractNumId="22" w15:restartNumberingAfterBreak="0">
+  <w:abstractNum w:abstractNumId="23" w15:restartNumberingAfterBreak="0">
     <w:nsid w:val="51FE4FB2"/>
     <w:multiLevelType w:val="hybridMultilevel"/>
     <w:tmpl w:val="3818571E"/>
@@ -11032,7 +11168,93 @@
       </w:pPr>
     </w:lvl>
   </w:abstractNum>
-  <w:abstractNum w:abstractNumId="23" w15:restartNumberingAfterBreak="0">
+  <w:abstractNum w:abstractNumId="24" w15:restartNumberingAfterBreak="0">
+    <w:nsid w:val="530C3015"/>
+    <w:multiLevelType w:val="hybridMultilevel"/>
+    <w:tmpl w:val="AFF62448"/>
+    <w:lvl w:ilvl="0" w:tplc="0409000F">
+      <w:start w:val="1"/>
+      <w:numFmt w:val="decimal"/>
+      <w:lvlText w:val="%1."/>
+      <w:lvlJc w:val="left"/>
+      <w:pPr>
+        <w:ind w:left="720" w:hanging="360"/>
+      </w:pPr>
+    </w:lvl>
+    <w:lvl w:ilvl="1" w:tplc="04090019" w:tentative="1">
+      <w:start w:val="1"/>
+      <w:numFmt w:val="lowerLetter"/>
+      <w:lvlText w:val="%2."/>
+      <w:lvlJc w:val="left"/>
+      <w:pPr>
+        <w:ind w:left="1440" w:hanging="360"/>
+      </w:pPr>
+    </w:lvl>
+    <w:lvl w:ilvl="2" w:tplc="0409001B" w:tentative="1">
+      <w:start w:val="1"/>
+      <w:numFmt w:val="lowerRoman"/>
+      <w:lvlText w:val="%3."/>
+      <w:lvlJc w:val="right"/>
+      <w:pPr>
+        <w:ind w:left="2160" w:hanging="180"/>
+      </w:pPr>
+    </w:lvl>
+    <w:lvl w:ilvl="3" w:tplc="0409000F" w:tentative="1">
+      <w:start w:val="1"/>
+      <w:numFmt w:val="decimal"/>
+      <w:lvlText w:val="%4."/>
+      <w:lvlJc w:val="left"/>
+      <w:pPr>
+        <w:ind w:left="2880" w:hanging="360"/>
+      </w:pPr>
+    </w:lvl>
+    <w:lvl w:ilvl="4" w:tplc="04090019" w:tentative="1">
+      <w:start w:val="1"/>
+      <w:numFmt w:val="lowerLetter"/>
+      <w:lvlText w:val="%5."/>
+      <w:lvlJc w:val="left"/>
+      <w:pPr>
+        <w:ind w:left="3600" w:hanging="360"/>
+      </w:pPr>
+    </w:lvl>
+    <w:lvl w:ilvl="5" w:tplc="0409001B" w:tentative="1">
+      <w:start w:val="1"/>
+      <w:numFmt w:val="lowerRoman"/>
+      <w:lvlText w:val="%6."/>
+      <w:lvlJc w:val="right"/>
+      <w:pPr>
+        <w:ind w:left="4320" w:hanging="180"/>
+      </w:pPr>
+    </w:lvl>
+    <w:lvl w:ilvl="6" w:tplc="0409000F" w:tentative="1">
+      <w:start w:val="1"/>
+      <w:numFmt w:val="decimal"/>
+      <w:lvlText w:val="%7."/>
+      <w:lvlJc w:val="left"/>
+      <w:pPr>
+        <w:ind w:left="5040" w:hanging="360"/>
+      </w:pPr>
+    </w:lvl>
+    <w:lvl w:ilvl="7" w:tplc="04090019" w:tentative="1">
+      <w:start w:val="1"/>
+      <w:numFmt w:val="lowerLetter"/>
+      <w:lvlText w:val="%8."/>
+      <w:lvlJc w:val="left"/>
+      <w:pPr>
+        <w:ind w:left="5760" w:hanging="360"/>
+      </w:pPr>
+    </w:lvl>
+    <w:lvl w:ilvl="8" w:tplc="0409001B" w:tentative="1">
+      <w:start w:val="1"/>
+      <w:numFmt w:val="lowerRoman"/>
+      <w:lvlText w:val="%9."/>
+      <w:lvlJc w:val="right"/>
+      <w:pPr>
+        <w:ind w:left="6480" w:hanging="180"/>
+      </w:pPr>
+    </w:lvl>
+  </w:abstractNum>
+  <w:abstractNum w:abstractNumId="25" w15:restartNumberingAfterBreak="0">
     <w:nsid w:val="53897D29"/>
     <w:multiLevelType w:val="hybridMultilevel"/>
     <w:tmpl w:val="2B942982"/>
@@ -11121,7 +11343,7 @@
       </w:pPr>
     </w:lvl>
   </w:abstractNum>
-  <w:abstractNum w:abstractNumId="24" w15:restartNumberingAfterBreak="0">
+  <w:abstractNum w:abstractNumId="26" w15:restartNumberingAfterBreak="0">
     <w:nsid w:val="57D67B1A"/>
     <w:multiLevelType w:val="hybridMultilevel"/>
     <w:tmpl w:val="F0822F44"/>
@@ -11210,7 +11432,7 @@
       </w:pPr>
     </w:lvl>
   </w:abstractNum>
-  <w:abstractNum w:abstractNumId="25" w15:restartNumberingAfterBreak="0">
+  <w:abstractNum w:abstractNumId="27" w15:restartNumberingAfterBreak="0">
     <w:nsid w:val="58B557AF"/>
     <w:multiLevelType w:val="hybridMultilevel"/>
     <w:tmpl w:val="BAAA8CB4"/>
@@ -11296,7 +11518,7 @@
       </w:pPr>
     </w:lvl>
   </w:abstractNum>
-  <w:abstractNum w:abstractNumId="26" w15:restartNumberingAfterBreak="0">
+  <w:abstractNum w:abstractNumId="28" w15:restartNumberingAfterBreak="0">
     <w:nsid w:val="592363E8"/>
     <w:multiLevelType w:val="hybridMultilevel"/>
     <w:tmpl w:val="C5AA7FF4"/>
@@ -11385,7 +11607,7 @@
       </w:pPr>
     </w:lvl>
   </w:abstractNum>
-  <w:abstractNum w:abstractNumId="27" w15:restartNumberingAfterBreak="0">
+  <w:abstractNum w:abstractNumId="29" w15:restartNumberingAfterBreak="0">
     <w:nsid w:val="5AA24D4D"/>
     <w:multiLevelType w:val="hybridMultilevel"/>
     <w:tmpl w:val="B64C14BC"/>
@@ -11471,7 +11693,7 @@
       </w:pPr>
     </w:lvl>
   </w:abstractNum>
-  <w:abstractNum w:abstractNumId="28" w15:restartNumberingAfterBreak="0">
+  <w:abstractNum w:abstractNumId="30" w15:restartNumberingAfterBreak="0">
     <w:nsid w:val="5C2B2AAD"/>
     <w:multiLevelType w:val="hybridMultilevel"/>
     <w:tmpl w:val="39DC15B8"/>
@@ -11560,7 +11782,7 @@
       </w:pPr>
     </w:lvl>
   </w:abstractNum>
-  <w:abstractNum w:abstractNumId="29" w15:restartNumberingAfterBreak="0">
+  <w:abstractNum w:abstractNumId="31" w15:restartNumberingAfterBreak="0">
     <w:nsid w:val="626D33FF"/>
     <w:multiLevelType w:val="hybridMultilevel"/>
     <w:tmpl w:val="839C93C0"/>
@@ -11650,7 +11872,7 @@
       </w:pPr>
     </w:lvl>
   </w:abstractNum>
-  <w:abstractNum w:abstractNumId="30" w15:restartNumberingAfterBreak="0">
+  <w:abstractNum w:abstractNumId="32" w15:restartNumberingAfterBreak="0">
     <w:nsid w:val="64D0475B"/>
     <w:multiLevelType w:val="hybridMultilevel"/>
     <w:tmpl w:val="CAE65458"/>
@@ -11739,7 +11961,7 @@
       </w:pPr>
     </w:lvl>
   </w:abstractNum>
-  <w:abstractNum w:abstractNumId="31" w15:restartNumberingAfterBreak="0">
+  <w:abstractNum w:abstractNumId="33" w15:restartNumberingAfterBreak="0">
     <w:nsid w:val="64E03682"/>
     <w:multiLevelType w:val="hybridMultilevel"/>
     <w:tmpl w:val="39DC15B8"/>
@@ -11828,7 +12050,7 @@
       </w:pPr>
     </w:lvl>
   </w:abstractNum>
-  <w:abstractNum w:abstractNumId="32" w15:restartNumberingAfterBreak="0">
+  <w:abstractNum w:abstractNumId="34" w15:restartNumberingAfterBreak="0">
     <w:nsid w:val="667972BA"/>
     <w:multiLevelType w:val="hybridMultilevel"/>
     <w:tmpl w:val="2B942982"/>
@@ -11917,7 +12139,7 @@
       </w:pPr>
     </w:lvl>
   </w:abstractNum>
-  <w:abstractNum w:abstractNumId="33" w15:restartNumberingAfterBreak="0">
+  <w:abstractNum w:abstractNumId="35" w15:restartNumberingAfterBreak="0">
     <w:nsid w:val="71B4686F"/>
     <w:multiLevelType w:val="hybridMultilevel"/>
     <w:tmpl w:val="5A4A299C"/>
@@ -12003,7 +12225,7 @@
       </w:pPr>
     </w:lvl>
   </w:abstractNum>
-  <w:abstractNum w:abstractNumId="34" w15:restartNumberingAfterBreak="0">
+  <w:abstractNum w:abstractNumId="36" w15:restartNumberingAfterBreak="0">
     <w:nsid w:val="731D6575"/>
     <w:multiLevelType w:val="multilevel"/>
     <w:tmpl w:val="193C8B60"/>
@@ -12092,7 +12314,7 @@
       </w:pPr>
     </w:lvl>
   </w:abstractNum>
-  <w:abstractNum w:abstractNumId="35" w15:restartNumberingAfterBreak="0">
+  <w:abstractNum w:abstractNumId="37" w15:restartNumberingAfterBreak="0">
     <w:nsid w:val="75656631"/>
     <w:multiLevelType w:val="hybridMultilevel"/>
     <w:tmpl w:val="878227DC"/>
@@ -12178,7 +12400,7 @@
       </w:pPr>
     </w:lvl>
   </w:abstractNum>
-  <w:abstractNum w:abstractNumId="36" w15:restartNumberingAfterBreak="0">
+  <w:abstractNum w:abstractNumId="38" w15:restartNumberingAfterBreak="0">
     <w:nsid w:val="7A060D77"/>
     <w:multiLevelType w:val="hybridMultilevel"/>
     <w:tmpl w:val="193C8B60"/>
@@ -12267,7 +12489,7 @@
       </w:pPr>
     </w:lvl>
   </w:abstractNum>
-  <w:abstractNum w:abstractNumId="37" w15:restartNumberingAfterBreak="0">
+  <w:abstractNum w:abstractNumId="39" w15:restartNumberingAfterBreak="0">
     <w:nsid w:val="7B9C5DA1"/>
     <w:multiLevelType w:val="hybridMultilevel"/>
     <w:tmpl w:val="2B421252"/>
@@ -12357,7 +12579,7 @@
       </w:pPr>
     </w:lvl>
   </w:abstractNum>
-  <w:abstractNum w:abstractNumId="38" w15:restartNumberingAfterBreak="0">
+  <w:abstractNum w:abstractNumId="40" w15:restartNumberingAfterBreak="0">
     <w:nsid w:val="7C6F0899"/>
     <w:multiLevelType w:val="hybridMultilevel"/>
     <w:tmpl w:val="FD149B40"/>
@@ -12470,7 +12692,7 @@
       </w:rPr>
     </w:lvl>
   </w:abstractNum>
-  <w:abstractNum w:abstractNumId="39" w15:restartNumberingAfterBreak="0">
+  <w:abstractNum w:abstractNumId="41" w15:restartNumberingAfterBreak="0">
     <w:nsid w:val="7C85578F"/>
     <w:multiLevelType w:val="hybridMultilevel"/>
     <w:tmpl w:val="8F1CA020"/>
@@ -12556,7 +12778,7 @@
       </w:pPr>
     </w:lvl>
   </w:abstractNum>
-  <w:abstractNum w:abstractNumId="40" w15:restartNumberingAfterBreak="0">
+  <w:abstractNum w:abstractNumId="42" w15:restartNumberingAfterBreak="0">
     <w:nsid w:val="7FF372A9"/>
     <w:multiLevelType w:val="hybridMultilevel"/>
     <w:tmpl w:val="1C426312"/>
@@ -12646,43 +12868,43 @@
     </w:lvl>
   </w:abstractNum>
   <w:num w:numId="1">
-    <w:abstractNumId w:val="38"/>
+    <w:abstractNumId w:val="40"/>
   </w:num>
   <w:num w:numId="2">
+    <w:abstractNumId w:val="32"/>
+  </w:num>
+  <w:num w:numId="3">
+    <w:abstractNumId w:val="20"/>
+  </w:num>
+  <w:num w:numId="4">
+    <w:abstractNumId w:val="22"/>
+  </w:num>
+  <w:num w:numId="5">
+    <w:abstractNumId w:val="15"/>
+  </w:num>
+  <w:num w:numId="6">
     <w:abstractNumId w:val="30"/>
   </w:num>
-  <w:num w:numId="3">
-    <w:abstractNumId w:val="19"/>
-  </w:num>
-  <w:num w:numId="4">
+  <w:num w:numId="7">
     <w:abstractNumId w:val="21"/>
   </w:num>
-  <w:num w:numId="5">
-    <w:abstractNumId w:val="14"/>
-  </w:num>
-  <w:num w:numId="6">
-    <w:abstractNumId w:val="28"/>
-  </w:num>
-  <w:num w:numId="7">
-    <w:abstractNumId w:val="20"/>
-  </w:num>
   <w:num w:numId="8">
-    <w:abstractNumId w:val="31"/>
+    <w:abstractNumId w:val="33"/>
   </w:num>
   <w:num w:numId="9">
-    <w:abstractNumId w:val="40"/>
+    <w:abstractNumId w:val="42"/>
   </w:num>
   <w:num w:numId="10">
     <w:abstractNumId w:val="11"/>
   </w:num>
   <w:num w:numId="11">
-    <w:abstractNumId w:val="23"/>
+    <w:abstractNumId w:val="25"/>
   </w:num>
   <w:num w:numId="12">
-    <w:abstractNumId w:val="35"/>
+    <w:abstractNumId w:val="37"/>
   </w:num>
   <w:num w:numId="13">
-    <w:abstractNumId w:val="37"/>
+    <w:abstractNumId w:val="39"/>
   </w:num>
   <w:num w:numId="14">
     <w:abstractNumId w:val="5"/>
@@ -12694,22 +12916,22 @@
     <w:abstractNumId w:val="4"/>
   </w:num>
   <w:num w:numId="17">
-    <w:abstractNumId w:val="22"/>
+    <w:abstractNumId w:val="23"/>
   </w:num>
   <w:num w:numId="18">
-    <w:abstractNumId w:val="26"/>
+    <w:abstractNumId w:val="28"/>
   </w:num>
   <w:num w:numId="19">
-    <w:abstractNumId w:val="36"/>
+    <w:abstractNumId w:val="38"/>
   </w:num>
   <w:num w:numId="20">
-    <w:abstractNumId w:val="24"/>
+    <w:abstractNumId w:val="26"/>
   </w:num>
   <w:num w:numId="21">
     <w:abstractNumId w:val="8"/>
   </w:num>
   <w:num w:numId="22">
-    <w:abstractNumId w:val="18"/>
+    <w:abstractNumId w:val="19"/>
   </w:num>
   <w:num w:numId="23">
     <w:abstractNumId w:val="0"/>
@@ -12721,10 +12943,10 @@
     <w:abstractNumId w:val="1"/>
   </w:num>
   <w:num w:numId="26">
-    <w:abstractNumId w:val="13"/>
+    <w:abstractNumId w:val="14"/>
   </w:num>
   <w:num w:numId="27">
-    <w:abstractNumId w:val="39"/>
+    <w:abstractNumId w:val="41"/>
   </w:num>
   <w:num w:numId="28">
     <w:abstractNumId w:val="6"/>
@@ -12733,10 +12955,10 @@
     <w:abstractNumId w:val="3"/>
   </w:num>
   <w:num w:numId="30">
-    <w:abstractNumId w:val="16"/>
+    <w:abstractNumId w:val="17"/>
   </w:num>
   <w:num w:numId="31">
-    <w:abstractNumId w:val="32"/>
+    <w:abstractNumId w:val="34"/>
   </w:num>
   <w:num w:numId="32">
     <w:abstractNumId w:val="7"/>
@@ -12772,7 +12994,7 @@
     </w:lvlOverride>
   </w:num>
   <w:num w:numId="34">
-    <w:abstractNumId w:val="14"/>
+    <w:abstractNumId w:val="15"/>
     <w:lvlOverride w:ilvl="0">
       <w:startOverride w:val="1"/>
     </w:lvlOverride>
@@ -12802,7 +13024,7 @@
     </w:lvlOverride>
   </w:num>
   <w:num w:numId="35">
-    <w:abstractNumId w:val="25"/>
+    <w:abstractNumId w:val="27"/>
     <w:lvlOverride w:ilvl="0">
       <w:startOverride w:val="1"/>
     </w:lvlOverride>
@@ -12832,7 +13054,7 @@
     </w:lvlOverride>
   </w:num>
   <w:num w:numId="36">
-    <w:abstractNumId w:val="15"/>
+    <w:abstractNumId w:val="16"/>
     <w:lvlOverride w:ilvl="0">
       <w:startOverride w:val="1"/>
     </w:lvlOverride>
@@ -12862,7 +13084,7 @@
     </w:lvlOverride>
   </w:num>
   <w:num w:numId="37">
-    <w:abstractNumId w:val="28"/>
+    <w:abstractNumId w:val="30"/>
     <w:lvlOverride w:ilvl="0">
       <w:startOverride w:val="1"/>
     </w:lvlOverride>
@@ -12892,7 +13114,7 @@
     </w:lvlOverride>
   </w:num>
   <w:num w:numId="38">
-    <w:abstractNumId w:val="16"/>
+    <w:abstractNumId w:val="17"/>
     <w:lvlOverride w:ilvl="0">
       <w:startOverride w:val="1"/>
     </w:lvlOverride>
@@ -12922,7 +13144,7 @@
     </w:lvlOverride>
   </w:num>
   <w:num w:numId="39">
-    <w:abstractNumId w:val="32"/>
+    <w:abstractNumId w:val="34"/>
     <w:lvlOverride w:ilvl="0">
       <w:startOverride w:val="1"/>
     </w:lvlOverride>
@@ -12952,28 +13174,34 @@
     </w:lvlOverride>
   </w:num>
   <w:num w:numId="40">
-    <w:abstractNumId w:val="40"/>
+    <w:abstractNumId w:val="42"/>
   </w:num>
   <w:num w:numId="41">
-    <w:abstractNumId w:val="29"/>
+    <w:abstractNumId w:val="31"/>
   </w:num>
   <w:num w:numId="42">
-    <w:abstractNumId w:val="34"/>
+    <w:abstractNumId w:val="36"/>
   </w:num>
   <w:num w:numId="43">
     <w:abstractNumId w:val="10"/>
   </w:num>
   <w:num w:numId="44">
-    <w:abstractNumId w:val="27"/>
+    <w:abstractNumId w:val="29"/>
   </w:num>
   <w:num w:numId="45">
     <w:abstractNumId w:val="12"/>
   </w:num>
   <w:num w:numId="46">
-    <w:abstractNumId w:val="17"/>
+    <w:abstractNumId w:val="18"/>
   </w:num>
   <w:num w:numId="47">
-    <w:abstractNumId w:val="33"/>
+    <w:abstractNumId w:val="35"/>
+  </w:num>
+  <w:num w:numId="48">
+    <w:abstractNumId w:val="13"/>
+  </w:num>
+  <w:num w:numId="49">
+    <w:abstractNumId w:val="24"/>
   </w:num>
 </w:numbering>
 </file>
@@ -14477,7 +14705,7 @@
     <w:charset w:val="00"/>
     <w:family w:val="roman"/>
     <w:pitch w:val="variable"/>
-    <w:sig w:usb0="E0002EFF" w:usb1="C000785B" w:usb2="00000009" w:usb3="00000000" w:csb0="000001FF" w:csb1="00000000"/>
+    <w:sig w:usb0="E0002AFF" w:usb1="C0007843" w:usb2="00000009" w:usb3="00000000" w:csb0="000001FF" w:csb1="00000000"/>
   </w:font>
   <w:font w:name="Wingdings">
     <w:panose1 w:val="05000000000000000000"/>
@@ -14512,14 +14740,14 @@
     <w:charset w:val="00"/>
     <w:family w:val="swiss"/>
     <w:pitch w:val="variable"/>
-    <w:sig w:usb0="E4002EFF" w:usb1="C000247B" w:usb2="00000009" w:usb3="00000000" w:csb0="000001FF" w:csb1="00000000"/>
+    <w:sig w:usb0="E0002AFF" w:usb1="4000ACFF" w:usb2="00000001" w:usb3="00000000" w:csb0="000001FF" w:csb1="00000000"/>
   </w:font>
   <w:font w:name="Calibri Light">
     <w:panose1 w:val="020F0302020204030204"/>
     <w:charset w:val="00"/>
     <w:family w:val="swiss"/>
     <w:pitch w:val="variable"/>
-    <w:sig w:usb0="E4002EFF" w:usb1="C000247B" w:usb2="00000009" w:usb3="00000000" w:csb0="000001FF" w:csb1="00000000"/>
+    <w:sig w:usb0="A0002AEF" w:usb1="4000207B" w:usb2="00000000" w:usb3="00000000" w:csb0="000001FF" w:csb1="00000000"/>
   </w:font>
 </w:fonts>
 </file>
@@ -14552,6 +14780,7 @@
     <w:rsid w:val="00812640"/>
     <w:rsid w:val="008A5A81"/>
     <w:rsid w:val="008B1704"/>
+    <w:rsid w:val="008D684E"/>
     <w:rsid w:val="009D5FE3"/>
     <w:rsid w:val="00A1264C"/>
     <w:rsid w:val="00A8259C"/>

</xml_diff>

<commit_message>
fix some stuff in the use case
</commit_message>
<xml_diff>
--- a/Documentation/URS Document/URS Document.docx
+++ b/Documentation/URS Document/URS Document.docx
@@ -2,6 +2,22 @@
 <file path=word/document.xml><?xml version="1.0" encoding="utf-8"?>
 <w:document xmlns:wpc="http://schemas.microsoft.com/office/word/2010/wordprocessingCanvas" xmlns:cx="http://schemas.microsoft.com/office/drawing/2014/chartex" xmlns:cx1="http://schemas.microsoft.com/office/drawing/2015/9/8/chartex" xmlns:cx2="http://schemas.microsoft.com/office/drawing/2015/10/21/chartex" xmlns:cx3="http://schemas.microsoft.com/office/drawing/2016/5/9/chartex" xmlns:cx4="http://schemas.microsoft.com/office/drawing/2016/5/10/chartex" xmlns:cx5="http://schemas.microsoft.com/office/drawing/2016/5/11/chartex" xmlns:cx6="http://schemas.microsoft.com/office/drawing/2016/5/12/chartex" xmlns:cx7="http://schemas.microsoft.com/office/drawing/2016/5/13/chartex" xmlns:cx8="http://schemas.microsoft.com/office/drawing/2016/5/14/chartex" xmlns:mc="http://schemas.openxmlformats.org/markup-compatibility/2006" xmlns:aink="http://schemas.microsoft.com/office/drawing/2016/ink" xmlns:am3d="http://schemas.microsoft.com/office/drawing/2017/model3d" xmlns:o="urn:schemas-microsoft-com:office:office" xmlns:r="http://schemas.openxmlformats.org/officeDocument/2006/relationships" xmlns:m="http://schemas.openxmlformats.org/officeDocument/2006/math" xmlns:v="urn:schemas-microsoft-com:vml" xmlns:wp14="http://schemas.microsoft.com/office/word/2010/wordprocessingDrawing" xmlns:wp="http://schemas.openxmlformats.org/drawingml/2006/wordprocessingDrawing" xmlns:w10="urn:schemas-microsoft-com:office:word" xmlns:w="http://schemas.openxmlformats.org/wordprocessingml/2006/main" xmlns:w14="http://schemas.microsoft.com/office/word/2010/wordml" xmlns:w15="http://schemas.microsoft.com/office/word/2012/wordml" xmlns:w16cex="http://schemas.microsoft.com/office/word/2018/wordml/cex" xmlns:w16cid="http://schemas.microsoft.com/office/word/2016/wordml/cid" xmlns:w16="http://schemas.microsoft.com/office/word/2018/wordml" xmlns:w16se="http://schemas.microsoft.com/office/word/2015/wordml/symex" xmlns:wpg="http://schemas.microsoft.com/office/word/2010/wordprocessingGroup" xmlns:wpi="http://schemas.microsoft.com/office/word/2010/wordprocessingInk" xmlns:wne="http://schemas.microsoft.com/office/word/2006/wordml" xmlns:wps="http://schemas.microsoft.com/office/word/2010/wordprocessingShape" mc:Ignorable="w14 w15 w16se w16cid w16 w16cex wp14">
   <w:body>
+    <w:p>
+      <w:pPr>
+        <w:pStyle w:val="NoSpacing"/>
+        <w:spacing w:before="1540" w:after="240"/>
+        <w:jc w:val="center"/>
+        <w:rPr>
+          <w:color w:val="4472C4" w:themeColor="accent1"/>
+        </w:rPr>
+      </w:pPr>
+      <w:r>
+        <w:rPr>
+          <w:color w:val="4472C4" w:themeColor="accent1"/>
+        </w:rPr>
+        <w:t>w</w:t>
+      </w:r>
+    </w:p>
     <w:sdt>
       <w:sdtPr>
         <w:rPr>
@@ -5741,7 +5757,10 @@
         <w:t xml:space="preserve"> </w:t>
       </w:r>
       <w:r>
-        <w:t>Stock manager.</w:t>
+        <w:t>Store</w:t>
+      </w:r>
+      <w:r>
+        <w:t xml:space="preserve"> manager.</w:t>
       </w:r>
     </w:p>
     <w:p>
@@ -5941,7 +5960,31 @@
         <w:rPr>
           <w:bCs/>
         </w:rPr>
-        <w:t>Stock manager.</w:t>
+        <w:t>Sto</w:t>
+      </w:r>
+      <w:r>
+        <w:rPr>
+          <w:bCs/>
+        </w:rPr>
+        <w:t>re</w:t>
+      </w:r>
+      <w:r>
+        <w:rPr>
+          <w:bCs/>
+        </w:rPr>
+        <w:t xml:space="preserve"> manager</w:t>
+      </w:r>
+      <w:r>
+        <w:rPr>
+          <w:bCs/>
+        </w:rPr>
+        <w:t>/ stock worker</w:t>
+      </w:r>
+      <w:r>
+        <w:rPr>
+          <w:bCs/>
+        </w:rPr>
+        <w:t>.</w:t>
       </w:r>
     </w:p>
     <w:p>
@@ -6565,10 +6608,16 @@
         <w:t>/</w:t>
       </w:r>
       <w:r>
+        <w:t>Store manager</w:t>
+      </w:r>
+      <w:r>
         <w:t xml:space="preserve"> </w:t>
       </w:r>
       <w:r>
-        <w:t>Depot-worker</w:t>
+        <w:t xml:space="preserve">/Stock </w:t>
+      </w:r>
+      <w:r>
+        <w:t>worker</w:t>
       </w:r>
       <w:r>
         <w:t>.</w:t>
@@ -6619,11 +6668,11 @@
         <w:t>The application logs out the user and displays the log in page.</w:t>
       </w:r>
     </w:p>
+    <w:bookmarkStart w:id="18" w:name="_Toc65740680"/>
     <w:p>
       <w:pPr>
         <w:pStyle w:val="Heading1"/>
       </w:pPr>
-      <w:bookmarkStart w:id="18" w:name="_Toc65740680"/>
       <w:r>
         <w:rPr>
           <w:noProof/>
@@ -14705,7 +14754,7 @@
     <w:charset w:val="00"/>
     <w:family w:val="roman"/>
     <w:pitch w:val="variable"/>
-    <w:sig w:usb0="E0002AFF" w:usb1="C0007843" w:usb2="00000009" w:usb3="00000000" w:csb0="000001FF" w:csb1="00000000"/>
+    <w:sig w:usb0="E0002EFF" w:usb1="C000785B" w:usb2="00000009" w:usb3="00000000" w:csb0="000001FF" w:csb1="00000000"/>
   </w:font>
   <w:font w:name="Wingdings">
     <w:panose1 w:val="05000000000000000000"/>
@@ -14740,14 +14789,14 @@
     <w:charset w:val="00"/>
     <w:family w:val="swiss"/>
     <w:pitch w:val="variable"/>
-    <w:sig w:usb0="E0002AFF" w:usb1="4000ACFF" w:usb2="00000001" w:usb3="00000000" w:csb0="000001FF" w:csb1="00000000"/>
+    <w:sig w:usb0="E4002EFF" w:usb1="C000247B" w:usb2="00000009" w:usb3="00000000" w:csb0="000001FF" w:csb1="00000000"/>
   </w:font>
   <w:font w:name="Calibri Light">
     <w:panose1 w:val="020F0302020204030204"/>
     <w:charset w:val="00"/>
     <w:family w:val="swiss"/>
     <w:pitch w:val="variable"/>
-    <w:sig w:usb0="A0002AEF" w:usb1="4000207B" w:usb2="00000000" w:usb3="00000000" w:csb0="000001FF" w:csb1="00000000"/>
+    <w:sig w:usb0="E4002EFF" w:usb1="C000247B" w:usb2="00000009" w:usb3="00000000" w:csb0="000001FF" w:csb1="00000000"/>
   </w:font>
 </w:fonts>
 </file>
@@ -14781,6 +14830,7 @@
     <w:rsid w:val="008A5A81"/>
     <w:rsid w:val="008B1704"/>
     <w:rsid w:val="008D684E"/>
+    <w:rsid w:val="00993A04"/>
     <w:rsid w:val="009D5FE3"/>
     <w:rsid w:val="00A1264C"/>
     <w:rsid w:val="00A8259C"/>

</xml_diff>

<commit_message>
fix some things urs doc
</commit_message>
<xml_diff>
--- a/Documentation/URS Document/URS Document.docx
+++ b/Documentation/URS Document/URS Document.docx
@@ -660,7 +660,7 @@
           <w:r>
             <w:fldChar w:fldCharType="separate"/>
           </w:r>
-          <w:hyperlink w:anchor="_Toc67502695" w:history="1">
+          <w:hyperlink w:anchor="_Toc67508785" w:history="1">
             <w:r>
               <w:rPr>
                 <w:rStyle w:val="Hyperlink"/>
@@ -687,7 +687,7 @@
                 <w:noProof/>
                 <w:webHidden/>
               </w:rPr>
-              <w:instrText xml:space="preserve"> PAGEREF _Toc67502695 \h </w:instrText>
+              <w:instrText xml:space="preserve"> PAGEREF _Toc67508785 \h </w:instrText>
             </w:r>
             <w:r>
               <w:rPr>
@@ -728,7 +728,7 @@
               <w:noProof/>
             </w:rPr>
           </w:pPr>
-          <w:hyperlink w:anchor="_Toc67502696" w:history="1">
+          <w:hyperlink w:anchor="_Toc67508786" w:history="1">
             <w:r>
               <w:rPr>
                 <w:rStyle w:val="Hyperlink"/>
@@ -755,7 +755,7 @@
                 <w:noProof/>
                 <w:webHidden/>
               </w:rPr>
-              <w:instrText xml:space="preserve"> PAGEREF _Toc67502696 \h </w:instrText>
+              <w:instrText xml:space="preserve"> PAGEREF _Toc67508786 \h </w:instrText>
             </w:r>
             <w:r>
               <w:rPr>
@@ -796,7 +796,7 @@
               <w:noProof/>
             </w:rPr>
           </w:pPr>
-          <w:hyperlink w:anchor="_Toc67502697" w:history="1">
+          <w:hyperlink w:anchor="_Toc67508787" w:history="1">
             <w:r>
               <w:rPr>
                 <w:rStyle w:val="Hyperlink"/>
@@ -823,7 +823,7 @@
                 <w:noProof/>
                 <w:webHidden/>
               </w:rPr>
-              <w:instrText xml:space="preserve"> PAGEREF _Toc67502697 \h </w:instrText>
+              <w:instrText xml:space="preserve"> PAGEREF _Toc67508787 \h </w:instrText>
             </w:r>
             <w:r>
               <w:rPr>
@@ -864,7 +864,7 @@
               <w:noProof/>
             </w:rPr>
           </w:pPr>
-          <w:hyperlink w:anchor="_Toc67502698" w:history="1">
+          <w:hyperlink w:anchor="_Toc67508788" w:history="1">
             <w:r>
               <w:rPr>
                 <w:rStyle w:val="Hyperlink"/>
@@ -891,7 +891,7 @@
                 <w:noProof/>
                 <w:webHidden/>
               </w:rPr>
-              <w:instrText xml:space="preserve"> PAGEREF _Toc67502698 \h </w:instrText>
+              <w:instrText xml:space="preserve"> PAGEREF _Toc67508788 \h </w:instrText>
             </w:r>
             <w:r>
               <w:rPr>
@@ -932,7 +932,7 @@
               <w:noProof/>
             </w:rPr>
           </w:pPr>
-          <w:hyperlink w:anchor="_Toc67502699" w:history="1">
+          <w:hyperlink w:anchor="_Toc67508789" w:history="1">
             <w:r>
               <w:rPr>
                 <w:rStyle w:val="Hyperlink"/>
@@ -959,7 +959,7 @@
                 <w:noProof/>
                 <w:webHidden/>
               </w:rPr>
-              <w:instrText xml:space="preserve"> PAGEREF _Toc67502699 \h </w:instrText>
+              <w:instrText xml:space="preserve"> PAGEREF _Toc67508789 \h </w:instrText>
             </w:r>
             <w:r>
               <w:rPr>
@@ -1000,7 +1000,7 @@
               <w:noProof/>
             </w:rPr>
           </w:pPr>
-          <w:hyperlink w:anchor="_Toc67502700" w:history="1">
+          <w:hyperlink w:anchor="_Toc67508790" w:history="1">
             <w:r>
               <w:rPr>
                 <w:rStyle w:val="Hyperlink"/>
@@ -1027,7 +1027,7 @@
                 <w:noProof/>
                 <w:webHidden/>
               </w:rPr>
-              <w:instrText xml:space="preserve"> PAGEREF _Toc67502700 \h </w:instrText>
+              <w:instrText xml:space="preserve"> PAGEREF _Toc67508790 \h </w:instrText>
             </w:r>
             <w:r>
               <w:rPr>
@@ -1068,7 +1068,7 @@
               <w:noProof/>
             </w:rPr>
           </w:pPr>
-          <w:hyperlink w:anchor="_Toc67502701" w:history="1">
+          <w:hyperlink w:anchor="_Toc67508791" w:history="1">
             <w:r>
               <w:rPr>
                 <w:rStyle w:val="Hyperlink"/>
@@ -1104,7 +1104,7 @@
                 <w:noProof/>
                 <w:webHidden/>
               </w:rPr>
-              <w:instrText xml:space="preserve"> PAGEREF _Toc67502701 \h </w:instrText>
+              <w:instrText xml:space="preserve"> PAGEREF _Toc67508791 \h </w:instrText>
             </w:r>
             <w:r>
               <w:rPr>
@@ -1145,7 +1145,7 @@
               <w:noProof/>
             </w:rPr>
           </w:pPr>
-          <w:hyperlink w:anchor="_Toc67502702" w:history="1">
+          <w:hyperlink w:anchor="_Toc67508792" w:history="1">
             <w:r>
               <w:rPr>
                 <w:rStyle w:val="Hyperlink"/>
@@ -1181,7 +1181,7 @@
                 <w:noProof/>
                 <w:webHidden/>
               </w:rPr>
-              <w:instrText xml:space="preserve"> PAGEREF _Toc67502702 \h </w:instrText>
+              <w:instrText xml:space="preserve"> PAGEREF _Toc67508792 \h </w:instrText>
             </w:r>
             <w:r>
               <w:rPr>
@@ -1222,7 +1222,7 @@
               <w:noProof/>
             </w:rPr>
           </w:pPr>
-          <w:hyperlink w:anchor="_Toc67502703" w:history="1">
+          <w:hyperlink w:anchor="_Toc67508793" w:history="1">
             <w:r>
               <w:rPr>
                 <w:rStyle w:val="Hyperlink"/>
@@ -1258,7 +1258,7 @@
                 <w:noProof/>
                 <w:webHidden/>
               </w:rPr>
-              <w:instrText xml:space="preserve"> PAGEREF _Toc67502703 \h </w:instrText>
+              <w:instrText xml:space="preserve"> PAGEREF _Toc67508793 \h </w:instrText>
             </w:r>
             <w:r>
               <w:rPr>
@@ -1299,7 +1299,7 @@
               <w:noProof/>
             </w:rPr>
           </w:pPr>
-          <w:hyperlink w:anchor="_Toc67502704" w:history="1">
+          <w:hyperlink w:anchor="_Toc67508794" w:history="1">
             <w:r>
               <w:rPr>
                 <w:rStyle w:val="Hyperlink"/>
@@ -1314,7 +1314,7 @@
                 <w:rStyle w:val="Hyperlink"/>
                 <w:noProof/>
               </w:rPr>
-              <w:t>Assign Employees To Shifts.</w:t>
+              <w:t>Change Employee Contract.</w:t>
             </w:r>
             <w:r>
               <w:rPr>
@@ -1335,7 +1335,7 @@
                 <w:noProof/>
                 <w:webHidden/>
               </w:rPr>
-              <w:instrText xml:space="preserve"> PAGEREF _Toc67502704 \h </w:instrText>
+              <w:instrText xml:space="preserve"> PAGEREF _Toc67508794 \h </w:instrText>
             </w:r>
             <w:r>
               <w:rPr>
@@ -1376,7 +1376,7 @@
               <w:noProof/>
             </w:rPr>
           </w:pPr>
-          <w:hyperlink w:anchor="_Toc67502705" w:history="1">
+          <w:hyperlink w:anchor="_Toc67508795" w:history="1">
             <w:r>
               <w:rPr>
                 <w:rStyle w:val="Hyperlink"/>
@@ -1389,10 +1389,9 @@
             <w:r>
               <w:rPr>
                 <w:rStyle w:val="Hyperlink"/>
-                <w:rFonts w:ascii="Century Schoolbook" w:eastAsia="Times New Roman" w:hAnsi="Century Schoolbook" w:cs="Times New Roman"/>
-                <w:noProof/>
-              </w:rPr>
-              <w:t>View shifts</w:t>
+                <w:noProof/>
+              </w:rPr>
+              <w:t>Assign Employees To Shifts.</w:t>
             </w:r>
             <w:r>
               <w:rPr>
@@ -1413,7 +1412,7 @@
                 <w:noProof/>
                 <w:webHidden/>
               </w:rPr>
-              <w:instrText xml:space="preserve"> PAGEREF _Toc67502705 \h </w:instrText>
+              <w:instrText xml:space="preserve"> PAGEREF _Toc67508795 \h </w:instrText>
             </w:r>
             <w:r>
               <w:rPr>
@@ -1433,7 +1432,7 @@
                 <w:noProof/>
                 <w:webHidden/>
               </w:rPr>
-              <w:t>6</w:t>
+              <w:t>5</w:t>
             </w:r>
             <w:r>
               <w:rPr>
@@ -1454,7 +1453,7 @@
               <w:noProof/>
             </w:rPr>
           </w:pPr>
-          <w:hyperlink w:anchor="_Toc67502706" w:history="1">
+          <w:hyperlink w:anchor="_Toc67508796" w:history="1">
             <w:r>
               <w:rPr>
                 <w:rStyle w:val="Hyperlink"/>
@@ -1462,14 +1461,15 @@
                 <w:bCs/>
                 <w:noProof/>
               </w:rPr>
-              <w:t>USe case-06:</w:t>
+              <w:t xml:space="preserve">Use case-06: </w:t>
             </w:r>
             <w:r>
               <w:rPr>
                 <w:rStyle w:val="Hyperlink"/>
-                <w:noProof/>
-              </w:rPr>
-              <w:t xml:space="preserve"> Add products</w:t>
+                <w:rFonts w:ascii="Century Schoolbook" w:eastAsia="Times New Roman" w:hAnsi="Century Schoolbook" w:cs="Times New Roman"/>
+                <w:noProof/>
+              </w:rPr>
+              <w:t>View shifts</w:t>
             </w:r>
             <w:r>
               <w:rPr>
@@ -1490,7 +1490,7 @@
                 <w:noProof/>
                 <w:webHidden/>
               </w:rPr>
-              <w:instrText xml:space="preserve"> PAGEREF _Toc67502706 \h </w:instrText>
+              <w:instrText xml:space="preserve"> PAGEREF _Toc67508796 \h </w:instrText>
             </w:r>
             <w:r>
               <w:rPr>
@@ -1531,7 +1531,7 @@
               <w:noProof/>
             </w:rPr>
           </w:pPr>
-          <w:hyperlink w:anchor="_Toc67502707" w:history="1">
+          <w:hyperlink w:anchor="_Toc67508797" w:history="1">
             <w:r>
               <w:rPr>
                 <w:rStyle w:val="Hyperlink"/>
@@ -1539,14 +1539,14 @@
                 <w:bCs/>
                 <w:noProof/>
               </w:rPr>
-              <w:t xml:space="preserve">Use Case-07: </w:t>
+              <w:t>Use case-07:</w:t>
             </w:r>
             <w:r>
               <w:rPr>
                 <w:rStyle w:val="Hyperlink"/>
                 <w:noProof/>
               </w:rPr>
-              <w:t>Remove product</w:t>
+              <w:t xml:space="preserve"> Add products</w:t>
             </w:r>
             <w:r>
               <w:rPr>
@@ -1567,7 +1567,7 @@
                 <w:noProof/>
                 <w:webHidden/>
               </w:rPr>
-              <w:instrText xml:space="preserve"> PAGEREF _Toc67502707 \h </w:instrText>
+              <w:instrText xml:space="preserve"> PAGEREF _Toc67508797 \h </w:instrText>
             </w:r>
             <w:r>
               <w:rPr>
@@ -1608,7 +1608,7 @@
               <w:noProof/>
             </w:rPr>
           </w:pPr>
-          <w:hyperlink w:anchor="_Toc67502708" w:history="1">
+          <w:hyperlink w:anchor="_Toc67508798" w:history="1">
             <w:r>
               <w:rPr>
                 <w:rStyle w:val="Hyperlink"/>
@@ -1623,7 +1623,7 @@
                 <w:rStyle w:val="Hyperlink"/>
                 <w:noProof/>
               </w:rPr>
-              <w:t>Stock Requests Processing</w:t>
+              <w:t>Remove product</w:t>
             </w:r>
             <w:r>
               <w:rPr>
@@ -1644,7 +1644,7 @@
                 <w:noProof/>
                 <w:webHidden/>
               </w:rPr>
-              <w:instrText xml:space="preserve"> PAGEREF _Toc67502708 \h </w:instrText>
+              <w:instrText xml:space="preserve"> PAGEREF _Toc67508798 \h </w:instrText>
             </w:r>
             <w:r>
               <w:rPr>
@@ -1685,7 +1685,7 @@
               <w:noProof/>
             </w:rPr>
           </w:pPr>
-          <w:hyperlink w:anchor="_Toc67502709" w:history="1">
+          <w:hyperlink w:anchor="_Toc67508799" w:history="1">
             <w:r>
               <w:rPr>
                 <w:rStyle w:val="Hyperlink"/>
@@ -1693,14 +1693,14 @@
                 <w:bCs/>
                 <w:noProof/>
               </w:rPr>
-              <w:t>Use case-09</w:t>
+              <w:t xml:space="preserve">Use case-09: </w:t>
             </w:r>
             <w:r>
               <w:rPr>
                 <w:rStyle w:val="Hyperlink"/>
                 <w:noProof/>
               </w:rPr>
-              <w:t>: view Product data</w:t>
+              <w:t>Stock Requests Processing</w:t>
             </w:r>
             <w:r>
               <w:rPr>
@@ -1721,7 +1721,7 @@
                 <w:noProof/>
                 <w:webHidden/>
               </w:rPr>
-              <w:instrText xml:space="preserve"> PAGEREF _Toc67502709 \h </w:instrText>
+              <w:instrText xml:space="preserve"> PAGEREF _Toc67508799 \h </w:instrText>
             </w:r>
             <w:r>
               <w:rPr>
@@ -1741,7 +1741,7 @@
                 <w:noProof/>
                 <w:webHidden/>
               </w:rPr>
-              <w:t>8</w:t>
+              <w:t>7</w:t>
             </w:r>
             <w:r>
               <w:rPr>
@@ -1762,7 +1762,7 @@
               <w:noProof/>
             </w:rPr>
           </w:pPr>
-          <w:hyperlink w:anchor="_Toc67502710" w:history="1">
+          <w:hyperlink w:anchor="_Toc67508800" w:history="1">
             <w:r>
               <w:rPr>
                 <w:rStyle w:val="Hyperlink"/>
@@ -1770,14 +1770,14 @@
                 <w:bCs/>
                 <w:noProof/>
               </w:rPr>
-              <w:t xml:space="preserve">Use case-10: </w:t>
+              <w:t>Use case-10</w:t>
             </w:r>
             <w:r>
               <w:rPr>
                 <w:rStyle w:val="Hyperlink"/>
                 <w:noProof/>
               </w:rPr>
-              <w:t>View Stock Statistics</w:t>
+              <w:t>: view Product data</w:t>
             </w:r>
             <w:r>
               <w:rPr>
@@ -1798,7 +1798,7 @@
                 <w:noProof/>
                 <w:webHidden/>
               </w:rPr>
-              <w:instrText xml:space="preserve"> PAGEREF _Toc67502710 \h </w:instrText>
+              <w:instrText xml:space="preserve"> PAGEREF _Toc67508800 \h </w:instrText>
             </w:r>
             <w:r>
               <w:rPr>
@@ -1839,7 +1839,7 @@
               <w:noProof/>
             </w:rPr>
           </w:pPr>
-          <w:hyperlink w:anchor="_Toc67502711" w:history="1">
+          <w:hyperlink w:anchor="_Toc67508801" w:history="1">
             <w:r>
               <w:rPr>
                 <w:rStyle w:val="Hyperlink"/>
@@ -1854,7 +1854,7 @@
                 <w:rStyle w:val="Hyperlink"/>
                 <w:noProof/>
               </w:rPr>
-              <w:t>Product Search.</w:t>
+              <w:t>View Stock Statistics</w:t>
             </w:r>
             <w:r>
               <w:rPr>
@@ -1875,7 +1875,7 @@
                 <w:noProof/>
                 <w:webHidden/>
               </w:rPr>
-              <w:instrText xml:space="preserve"> PAGEREF _Toc67502711 \h </w:instrText>
+              <w:instrText xml:space="preserve"> PAGEREF _Toc67508801 \h </w:instrText>
             </w:r>
             <w:r>
               <w:rPr>
@@ -1916,7 +1916,7 @@
               <w:noProof/>
             </w:rPr>
           </w:pPr>
-          <w:hyperlink w:anchor="_Toc67502712" w:history="1">
+          <w:hyperlink w:anchor="_Toc67508802" w:history="1">
             <w:r>
               <w:rPr>
                 <w:rStyle w:val="Hyperlink"/>
@@ -1931,7 +1931,7 @@
                 <w:rStyle w:val="Hyperlink"/>
                 <w:noProof/>
               </w:rPr>
-              <w:t>View Employee Statistics</w:t>
+              <w:t>Product Search.</w:t>
             </w:r>
             <w:r>
               <w:rPr>
@@ -1952,7 +1952,7 @@
                 <w:noProof/>
                 <w:webHidden/>
               </w:rPr>
-              <w:instrText xml:space="preserve"> PAGEREF _Toc67502712 \h </w:instrText>
+              <w:instrText xml:space="preserve"> PAGEREF _Toc67508802 \h </w:instrText>
             </w:r>
             <w:r>
               <w:rPr>
@@ -1972,7 +1972,7 @@
                 <w:noProof/>
                 <w:webHidden/>
               </w:rPr>
-              <w:t>9</w:t>
+              <w:t>8</w:t>
             </w:r>
             <w:r>
               <w:rPr>
@@ -1993,7 +1993,7 @@
               <w:noProof/>
             </w:rPr>
           </w:pPr>
-          <w:hyperlink w:anchor="_Toc67502713" w:history="1">
+          <w:hyperlink w:anchor="_Toc67508803" w:history="1">
             <w:r>
               <w:rPr>
                 <w:rStyle w:val="Hyperlink"/>
@@ -2008,7 +2008,7 @@
                 <w:rStyle w:val="Hyperlink"/>
                 <w:noProof/>
               </w:rPr>
-              <w:t>Employee search.</w:t>
+              <w:t>View Employee Statistics</w:t>
             </w:r>
             <w:r>
               <w:rPr>
@@ -2029,7 +2029,7 @@
                 <w:noProof/>
                 <w:webHidden/>
               </w:rPr>
-              <w:instrText xml:space="preserve"> PAGEREF _Toc67502713 \h </w:instrText>
+              <w:instrText xml:space="preserve"> PAGEREF _Toc67508803 \h </w:instrText>
             </w:r>
             <w:r>
               <w:rPr>
@@ -2070,7 +2070,7 @@
               <w:noProof/>
             </w:rPr>
           </w:pPr>
-          <w:hyperlink w:anchor="_Toc67502714" w:history="1">
+          <w:hyperlink w:anchor="_Toc67508804" w:history="1">
             <w:r>
               <w:rPr>
                 <w:rStyle w:val="Hyperlink"/>
@@ -2085,6 +2085,83 @@
                 <w:rStyle w:val="Hyperlink"/>
                 <w:noProof/>
               </w:rPr>
+              <w:t>Employee search.</w:t>
+            </w:r>
+            <w:r>
+              <w:rPr>
+                <w:noProof/>
+                <w:webHidden/>
+              </w:rPr>
+              <w:tab/>
+            </w:r>
+            <w:r>
+              <w:rPr>
+                <w:noProof/>
+                <w:webHidden/>
+              </w:rPr>
+              <w:fldChar w:fldCharType="begin"/>
+            </w:r>
+            <w:r>
+              <w:rPr>
+                <w:noProof/>
+                <w:webHidden/>
+              </w:rPr>
+              <w:instrText xml:space="preserve"> PAGEREF _Toc67508804 \h </w:instrText>
+            </w:r>
+            <w:r>
+              <w:rPr>
+                <w:noProof/>
+                <w:webHidden/>
+              </w:rPr>
+            </w:r>
+            <w:r>
+              <w:rPr>
+                <w:noProof/>
+                <w:webHidden/>
+              </w:rPr>
+              <w:fldChar w:fldCharType="separate"/>
+            </w:r>
+            <w:r>
+              <w:rPr>
+                <w:noProof/>
+                <w:webHidden/>
+              </w:rPr>
+              <w:t>9</w:t>
+            </w:r>
+            <w:r>
+              <w:rPr>
+                <w:noProof/>
+                <w:webHidden/>
+              </w:rPr>
+              <w:fldChar w:fldCharType="end"/>
+            </w:r>
+          </w:hyperlink>
+        </w:p>
+        <w:p>
+          <w:pPr>
+            <w:pStyle w:val="TOC3"/>
+            <w:tabs>
+              <w:tab w:val="right" w:leader="dot" w:pos="9396"/>
+            </w:tabs>
+            <w:rPr>
+              <w:noProof/>
+            </w:rPr>
+          </w:pPr>
+          <w:hyperlink w:anchor="_Toc67508805" w:history="1">
+            <w:r>
+              <w:rPr>
+                <w:rStyle w:val="Hyperlink"/>
+                <w:b/>
+                <w:bCs/>
+                <w:noProof/>
+              </w:rPr>
+              <w:t xml:space="preserve">Use case-15: </w:t>
+            </w:r>
+            <w:r>
+              <w:rPr>
+                <w:rStyle w:val="Hyperlink"/>
+                <w:noProof/>
+              </w:rPr>
               <w:t>Log Out.</w:t>
             </w:r>
             <w:r>
@@ -2106,7 +2183,7 @@
                 <w:noProof/>
                 <w:webHidden/>
               </w:rPr>
-              <w:instrText xml:space="preserve"> PAGEREF _Toc67502714 \h </w:instrText>
+              <w:instrText xml:space="preserve"> PAGEREF _Toc67508805 \h </w:instrText>
             </w:r>
             <w:r>
               <w:rPr>
@@ -2147,7 +2224,7 @@
               <w:noProof/>
             </w:rPr>
           </w:pPr>
-          <w:hyperlink w:anchor="_Toc67502715" w:history="1">
+          <w:hyperlink w:anchor="_Toc67508806" w:history="1">
             <w:r>
               <w:rPr>
                 <w:rStyle w:val="Hyperlink"/>
@@ -2174,7 +2251,7 @@
                 <w:noProof/>
                 <w:webHidden/>
               </w:rPr>
-              <w:instrText xml:space="preserve"> PAGEREF _Toc67502715 \h </w:instrText>
+              <w:instrText xml:space="preserve"> PAGEREF _Toc67508806 \h </w:instrText>
             </w:r>
             <w:r>
               <w:rPr>
@@ -2194,7 +2271,7 @@
                 <w:noProof/>
                 <w:webHidden/>
               </w:rPr>
-              <w:t>10</w:t>
+              <w:t>11</w:t>
             </w:r>
             <w:r>
               <w:rPr>
@@ -2215,7 +2292,7 @@
               <w:noProof/>
             </w:rPr>
           </w:pPr>
-          <w:hyperlink w:anchor="_Toc67502716" w:history="1">
+          <w:hyperlink w:anchor="_Toc67508807" w:history="1">
             <w:r>
               <w:rPr>
                 <w:rStyle w:val="Hyperlink"/>
@@ -2242,7 +2319,7 @@
                 <w:noProof/>
                 <w:webHidden/>
               </w:rPr>
-              <w:instrText xml:space="preserve"> PAGEREF _Toc67502716 \h </w:instrText>
+              <w:instrText xml:space="preserve"> PAGEREF _Toc67508807 \h </w:instrText>
             </w:r>
             <w:r>
               <w:rPr>
@@ -2262,7 +2339,7 @@
                 <w:noProof/>
                 <w:webHidden/>
               </w:rPr>
-              <w:t>14</w:t>
+              <w:t>15</w:t>
             </w:r>
             <w:r>
               <w:rPr>
@@ -2298,7 +2375,7 @@
           <w:rFonts w:eastAsiaTheme="minorEastAsia"/>
         </w:rPr>
       </w:pPr>
-      <w:bookmarkStart w:id="0" w:name="_Toc67502695"/>
+      <w:bookmarkStart w:id="0" w:name="_Toc67508785"/>
       <w:r>
         <w:rPr>
           <w:rFonts w:eastAsiaTheme="minorEastAsia"/>
@@ -2318,7 +2395,7 @@
       <w:pPr>
         <w:pStyle w:val="Heading2"/>
       </w:pPr>
-      <w:bookmarkStart w:id="1" w:name="_Toc67502696"/>
+      <w:bookmarkStart w:id="1" w:name="_Toc67508786"/>
       <w:r>
         <w:t>Actor</w:t>
       </w:r>
@@ -2545,7 +2622,7 @@
       <w:pPr>
         <w:pStyle w:val="Heading2"/>
       </w:pPr>
-      <w:bookmarkStart w:id="2" w:name="_Toc67502697"/>
+      <w:bookmarkStart w:id="2" w:name="_Toc67508787"/>
       <w:r>
         <w:t>Data constraints</w:t>
       </w:r>
@@ -3392,7 +3469,7 @@
       <w:pPr>
         <w:pStyle w:val="Heading1"/>
       </w:pPr>
-      <w:bookmarkStart w:id="3" w:name="_Toc67502698"/>
+      <w:bookmarkStart w:id="3" w:name="_Toc67508788"/>
       <w:r>
         <w:t>F</w:t>
       </w:r>
@@ -3699,7 +3776,7 @@
       <w:pPr>
         <w:pStyle w:val="Heading2"/>
       </w:pPr>
-      <w:bookmarkStart w:id="4" w:name="_Toc67502699"/>
+      <w:bookmarkStart w:id="4" w:name="_Toc67508789"/>
       <w:r>
         <w:t>priority for this 6 weeks</w:t>
       </w:r>
@@ -3866,7 +3943,7 @@
       <w:pPr>
         <w:pStyle w:val="Heading1"/>
       </w:pPr>
-      <w:bookmarkStart w:id="5" w:name="_Toc67502700"/>
+      <w:bookmarkStart w:id="5" w:name="_Toc67508790"/>
       <w:r>
         <w:t>Use cases</w:t>
       </w:r>
@@ -3880,7 +3957,7 @@
           <w:szCs w:val="24"/>
         </w:rPr>
       </w:pPr>
-      <w:bookmarkStart w:id="6" w:name="_Toc67502701"/>
+      <w:bookmarkStart w:id="6" w:name="_Toc67508791"/>
       <w:r>
         <w:rPr>
           <w:rStyle w:val="Heading4Char"/>
@@ -4122,7 +4199,7 @@
           <w:szCs w:val="24"/>
         </w:rPr>
       </w:pPr>
-      <w:bookmarkStart w:id="7" w:name="_Toc67502702"/>
+      <w:bookmarkStart w:id="7" w:name="_Toc67508792"/>
       <w:r>
         <w:rPr>
           <w:rStyle w:val="Heading4Char"/>
@@ -4468,7 +4545,7 @@
           <w:szCs w:val="24"/>
         </w:rPr>
       </w:pPr>
-      <w:bookmarkStart w:id="8" w:name="_Toc67502703"/>
+      <w:bookmarkStart w:id="8" w:name="_Toc67508793"/>
       <w:r>
         <w:rPr>
           <w:rStyle w:val="Heading4Char"/>
@@ -4646,6 +4723,7 @@
           <w:szCs w:val="24"/>
         </w:rPr>
       </w:pPr>
+      <w:bookmarkStart w:id="9" w:name="_Toc67508794"/>
       <w:r>
         <w:rPr>
           <w:rStyle w:val="Heading4Char"/>
@@ -4666,7 +4744,7 @@
           <w:sz w:val="24"/>
           <w:szCs w:val="24"/>
         </w:rPr>
-        <w:t>-03</w:t>
+        <w:t>-0</w:t>
       </w:r>
       <w:r>
         <w:rPr>
@@ -4677,7 +4755,7 @@
           <w:sz w:val="24"/>
           <w:szCs w:val="24"/>
         </w:rPr>
-        <w:t>.1</w:t>
+        <w:t>4</w:t>
       </w:r>
       <w:r>
         <w:rPr>
@@ -4697,33 +4775,16 @@
           <w:sz w:val="24"/>
           <w:szCs w:val="24"/>
         </w:rPr>
-        <w:t>Change</w:t>
-      </w:r>
-      <w:r>
-        <w:rPr>
-          <w:rStyle w:val="Heading4Char"/>
-          <w:caps w:val="0"/>
+        <w:t>Change Employee Contract</w:t>
+      </w:r>
+      <w:r>
+        <w:rPr>
           <w:sz w:val="24"/>
           <w:szCs w:val="24"/>
         </w:rPr>
-        <w:t xml:space="preserve"> Employee</w:t>
-      </w:r>
-      <w:r>
-        <w:rPr>
-          <w:rStyle w:val="Heading4Char"/>
-          <w:caps w:val="0"/>
-          <w:sz w:val="24"/>
-          <w:szCs w:val="24"/>
-        </w:rPr>
-        <w:t xml:space="preserve"> Contract</w:t>
-      </w:r>
-      <w:r>
-        <w:rPr>
-          <w:sz w:val="24"/>
-          <w:szCs w:val="24"/>
-        </w:rPr>
         <w:t>.</w:t>
       </w:r>
+      <w:bookmarkEnd w:id="9"/>
     </w:p>
     <w:p>
       <w:r>
@@ -4790,13 +4851,7 @@
         </w:numPr>
       </w:pPr>
       <w:r>
-        <w:t xml:space="preserve">Actors select an employee and </w:t>
-      </w:r>
-      <w:r>
-        <w:t>chooses a new contract type</w:t>
-      </w:r>
-      <w:r>
-        <w:t>.</w:t>
+        <w:t>Actors select an employee and chooses a new contract type.</w:t>
       </w:r>
     </w:p>
     <w:p>
@@ -4808,13 +4863,7 @@
         </w:numPr>
       </w:pPr>
       <w:r>
-        <w:t xml:space="preserve">Application </w:t>
-      </w:r>
-      <w:r>
-        <w:t>changes the contract type of the</w:t>
-      </w:r>
-      <w:r>
-        <w:t xml:space="preserve"> employee.</w:t>
+        <w:t>Application changes the contract type of the employee.</w:t>
       </w:r>
     </w:p>
     <w:p>
@@ -4830,7 +4879,7 @@
           <w:szCs w:val="24"/>
         </w:rPr>
       </w:pPr>
-      <w:bookmarkStart w:id="9" w:name="_Toc67502704"/>
+      <w:bookmarkStart w:id="10" w:name="_Toc67508795"/>
       <w:r>
         <w:rPr>
           <w:rStyle w:val="Heading4Char"/>
@@ -4851,7 +4900,18 @@
           <w:sz w:val="24"/>
           <w:szCs w:val="24"/>
         </w:rPr>
-        <w:t>-04</w:t>
+        <w:t>-0</w:t>
+      </w:r>
+      <w:r>
+        <w:rPr>
+          <w:rStyle w:val="Heading4Char"/>
+          <w:b/>
+          <w:bCs/>
+          <w:caps w:val="0"/>
+          <w:sz w:val="24"/>
+          <w:szCs w:val="24"/>
+        </w:rPr>
+        <w:t>5</w:t>
       </w:r>
       <w:r>
         <w:rPr>
@@ -4880,7 +4940,7 @@
         </w:rPr>
         <w:t>.</w:t>
       </w:r>
-      <w:bookmarkEnd w:id="9"/>
+      <w:bookmarkEnd w:id="10"/>
     </w:p>
     <w:p>
       <w:pPr>
@@ -5471,7 +5531,7 @@
           <w:rFonts w:ascii="Century Schoolbook" w:eastAsia="Times New Roman" w:hAnsi="Century Schoolbook" w:cs="Times New Roman"/>
         </w:rPr>
       </w:pPr>
-      <w:bookmarkStart w:id="10" w:name="_Toc67502705"/>
+      <w:bookmarkStart w:id="11" w:name="_Toc67508796"/>
       <w:r>
         <w:rPr>
           <w:rStyle w:val="Heading4Char"/>
@@ -5492,7 +5552,7 @@
           <w:sz w:val="24"/>
           <w:szCs w:val="24"/>
         </w:rPr>
-        <w:t>-05</w:t>
+        <w:t>-0</w:t>
       </w:r>
       <w:r>
         <w:rPr>
@@ -5503,7 +5563,7 @@
           <w:sz w:val="24"/>
           <w:szCs w:val="24"/>
         </w:rPr>
-        <w:t>:</w:t>
+        <w:t>6</w:t>
       </w:r>
       <w:r>
         <w:rPr>
@@ -5514,6 +5574,17 @@
           <w:sz w:val="24"/>
           <w:szCs w:val="24"/>
         </w:rPr>
+        <w:t>:</w:t>
+      </w:r>
+      <w:r>
+        <w:rPr>
+          <w:rStyle w:val="Heading4Char"/>
+          <w:b/>
+          <w:bCs/>
+          <w:caps w:val="0"/>
+          <w:sz w:val="24"/>
+          <w:szCs w:val="24"/>
+        </w:rPr>
         <w:t xml:space="preserve"> </w:t>
       </w:r>
       <w:r>
@@ -5522,7 +5593,7 @@
         </w:rPr>
         <w:t>View shifts</w:t>
       </w:r>
-      <w:bookmarkEnd w:id="10"/>
+      <w:bookmarkEnd w:id="11"/>
     </w:p>
     <w:p>
       <w:pPr>
@@ -5669,20 +5740,48 @@
       <w:pPr>
         <w:pStyle w:val="Heading3"/>
       </w:pPr>
-      <w:bookmarkStart w:id="11" w:name="_Toc67502706"/>
-      <w:r>
-        <w:rPr>
-          <w:b/>
-          <w:bCs/>
-        </w:rPr>
-        <w:t>USe case-</w:t>
-      </w:r>
-      <w:r>
-        <w:rPr>
-          <w:b/>
-          <w:bCs/>
-        </w:rPr>
-        <w:t>06:</w:t>
+      <w:bookmarkStart w:id="12" w:name="_Toc67508797"/>
+      <w:r>
+        <w:rPr>
+          <w:b/>
+          <w:bCs/>
+        </w:rPr>
+        <w:t>U</w:t>
+      </w:r>
+      <w:r>
+        <w:rPr>
+          <w:b/>
+          <w:bCs/>
+        </w:rPr>
+        <w:t>s</w:t>
+      </w:r>
+      <w:r>
+        <w:rPr>
+          <w:b/>
+          <w:bCs/>
+        </w:rPr>
+        <w:t>e case-</w:t>
+      </w:r>
+      <w:r>
+        <w:rPr>
+          <w:b/>
+          <w:bCs/>
+        </w:rPr>
+        <w:t>0</w:t>
+      </w:r>
+      <w:r>
+        <w:rPr>
+          <w:b/>
+          <w:bCs/>
+        </w:rPr>
+        <w:t>7</w:t>
+      </w:r>
+      <w:r>
+        <w:rPr>
+          <w:b/>
+          <w:bCs/>
+        </w:rPr>
+        <w:t>:</w:t>
       </w:r>
       <w:r>
         <w:t xml:space="preserve"> </w:t>
@@ -5693,7 +5792,7 @@
       <w:r>
         <w:t>products</w:t>
       </w:r>
-      <w:bookmarkEnd w:id="11"/>
+      <w:bookmarkEnd w:id="12"/>
     </w:p>
     <w:p>
       <w:pPr>
@@ -5894,7 +5993,7 @@
       <w:pPr>
         <w:pStyle w:val="Heading3"/>
       </w:pPr>
-      <w:bookmarkStart w:id="12" w:name="_Toc67502707"/>
+      <w:bookmarkStart w:id="13" w:name="_Toc67508798"/>
       <w:r>
         <w:rPr>
           <w:b/>
@@ -5914,7 +6013,21 @@
           <w:b/>
           <w:bCs/>
         </w:rPr>
-        <w:t>ase-07:</w:t>
+        <w:t>ase-0</w:t>
+      </w:r>
+      <w:r>
+        <w:rPr>
+          <w:b/>
+          <w:bCs/>
+        </w:rPr>
+        <w:t>8</w:t>
+      </w:r>
+      <w:r>
+        <w:rPr>
+          <w:b/>
+          <w:bCs/>
+        </w:rPr>
+        <w:t>:</w:t>
       </w:r>
       <w:r>
         <w:rPr>
@@ -5929,7 +6042,7 @@
       <w:r>
         <w:t>product</w:t>
       </w:r>
-      <w:bookmarkEnd w:id="12"/>
+      <w:bookmarkEnd w:id="13"/>
     </w:p>
     <w:p>
       <w:pPr>
@@ -6034,7 +6147,7 @@
       <w:pPr>
         <w:pStyle w:val="Heading3"/>
       </w:pPr>
-      <w:bookmarkStart w:id="13" w:name="_Toc67502708"/>
+      <w:bookmarkStart w:id="14" w:name="_Toc67508799"/>
       <w:r>
         <w:rPr>
           <w:rStyle w:val="Heading4Char"/>
@@ -6066,7 +6179,7 @@
           <w:sz w:val="24"/>
           <w:szCs w:val="24"/>
         </w:rPr>
-        <w:t>8</w:t>
+        <w:t>9</w:t>
       </w:r>
       <w:r>
         <w:rPr>
@@ -6088,7 +6201,7 @@
       <w:r>
         <w:t>s Processing</w:t>
       </w:r>
-      <w:bookmarkEnd w:id="13"/>
+      <w:bookmarkEnd w:id="14"/>
     </w:p>
     <w:p>
       <w:r>
@@ -6325,20 +6438,20 @@
       <w:pPr>
         <w:pStyle w:val="Heading3"/>
       </w:pPr>
-      <w:bookmarkStart w:id="14" w:name="_Toc67502709"/>
-      <w:r>
-        <w:rPr>
-          <w:b/>
-          <w:bCs/>
-        </w:rPr>
-        <w:t>Use case-0</w:t>
-      </w:r>
-      <w:r>
-        <w:rPr>
-          <w:b/>
-          <w:bCs/>
-        </w:rPr>
-        <w:t>9</w:t>
+      <w:bookmarkStart w:id="15" w:name="_Toc67508800"/>
+      <w:r>
+        <w:rPr>
+          <w:b/>
+          <w:bCs/>
+        </w:rPr>
+        <w:t>Use case-</w:t>
+      </w:r>
+      <w:r>
+        <w:rPr>
+          <w:b/>
+          <w:bCs/>
+        </w:rPr>
+        <w:t>10</w:t>
       </w:r>
       <w:r>
         <w:t xml:space="preserve">: </w:t>
@@ -6346,7 +6459,7 @@
       <w:r>
         <w:t>view Product data</w:t>
       </w:r>
-      <w:bookmarkEnd w:id="14"/>
+      <w:bookmarkEnd w:id="15"/>
     </w:p>
     <w:p>
       <w:pPr>
@@ -6465,7 +6578,7 @@
           <w:szCs w:val="24"/>
         </w:rPr>
       </w:pPr>
-      <w:bookmarkStart w:id="15" w:name="_Toc67502710"/>
+      <w:bookmarkStart w:id="16" w:name="_Toc67508801"/>
       <w:r>
         <w:rPr>
           <w:rStyle w:val="Heading4Char"/>
@@ -6497,7 +6610,18 @@
           <w:sz w:val="24"/>
           <w:szCs w:val="24"/>
         </w:rPr>
-        <w:t>10</w:t>
+        <w:t>1</w:t>
+      </w:r>
+      <w:r>
+        <w:rPr>
+          <w:rStyle w:val="Heading4Char"/>
+          <w:b/>
+          <w:bCs/>
+          <w:caps w:val="0"/>
+          <w:sz w:val="24"/>
+          <w:szCs w:val="24"/>
+        </w:rPr>
+        <w:t>1</w:t>
       </w:r>
       <w:r>
         <w:rPr>
@@ -6519,7 +6643,7 @@
         </w:rPr>
         <w:t>View Stock Statistics</w:t>
       </w:r>
-      <w:bookmarkEnd w:id="15"/>
+      <w:bookmarkEnd w:id="16"/>
     </w:p>
     <w:p>
       <w:r>
@@ -6664,7 +6788,7 @@
           <w:szCs w:val="24"/>
         </w:rPr>
       </w:pPr>
-      <w:bookmarkStart w:id="16" w:name="_Toc67502711"/>
+      <w:bookmarkStart w:id="17" w:name="_Toc67508802"/>
       <w:r>
         <w:rPr>
           <w:rStyle w:val="Heading4Char"/>
@@ -6696,7 +6820,18 @@
           <w:sz w:val="24"/>
           <w:szCs w:val="24"/>
         </w:rPr>
-        <w:t>11</w:t>
+        <w:t>1</w:t>
+      </w:r>
+      <w:r>
+        <w:rPr>
+          <w:rStyle w:val="Heading4Char"/>
+          <w:b/>
+          <w:bCs/>
+          <w:caps w:val="0"/>
+          <w:sz w:val="24"/>
+          <w:szCs w:val="24"/>
+        </w:rPr>
+        <w:t>2</w:t>
       </w:r>
       <w:r>
         <w:rPr>
@@ -6725,7 +6860,7 @@
         </w:rPr>
         <w:t>.</w:t>
       </w:r>
-      <w:bookmarkEnd w:id="16"/>
+      <w:bookmarkEnd w:id="17"/>
     </w:p>
     <w:p>
       <w:r>
@@ -6951,7 +7086,7 @@
           <w:szCs w:val="24"/>
         </w:rPr>
       </w:pPr>
-      <w:bookmarkStart w:id="17" w:name="_Toc67502712"/>
+      <w:bookmarkStart w:id="18" w:name="_Toc67508803"/>
       <w:r>
         <w:rPr>
           <w:rStyle w:val="Heading4Char"/>
@@ -6994,7 +7129,7 @@
           <w:sz w:val="24"/>
           <w:szCs w:val="24"/>
         </w:rPr>
-        <w:t>2</w:t>
+        <w:t>3</w:t>
       </w:r>
       <w:r>
         <w:rPr>
@@ -7016,7 +7151,7 @@
         </w:rPr>
         <w:t>View Employee Statistics</w:t>
       </w:r>
-      <w:bookmarkEnd w:id="17"/>
+      <w:bookmarkEnd w:id="18"/>
     </w:p>
     <w:p>
       <w:r>
@@ -7147,7 +7282,7 @@
           <w:szCs w:val="24"/>
         </w:rPr>
       </w:pPr>
-      <w:bookmarkStart w:id="18" w:name="_Toc67502713"/>
+      <w:bookmarkStart w:id="19" w:name="_Toc67508804"/>
       <w:r>
         <w:rPr>
           <w:rStyle w:val="Heading4Char"/>
@@ -7179,7 +7314,7 @@
           <w:sz w:val="24"/>
           <w:szCs w:val="24"/>
         </w:rPr>
-        <w:t>3</w:t>
+        <w:t>4</w:t>
       </w:r>
       <w:r>
         <w:rPr>
@@ -7211,7 +7346,7 @@
         </w:rPr>
         <w:t>.</w:t>
       </w:r>
-      <w:bookmarkEnd w:id="18"/>
+      <w:bookmarkEnd w:id="19"/>
     </w:p>
     <w:p>
       <w:r>
@@ -7367,7 +7502,7 @@
           <w:szCs w:val="24"/>
         </w:rPr>
       </w:pPr>
-      <w:bookmarkStart w:id="19" w:name="_Toc67502714"/>
+      <w:bookmarkStart w:id="20" w:name="_Toc67508805"/>
       <w:r>
         <w:rPr>
           <w:rStyle w:val="Heading4Char"/>
@@ -7399,7 +7534,7 @@
           <w:sz w:val="24"/>
           <w:szCs w:val="24"/>
         </w:rPr>
-        <w:t>4</w:t>
+        <w:t>5</w:t>
       </w:r>
       <w:r>
         <w:rPr>
@@ -7428,7 +7563,7 @@
         </w:rPr>
         <w:t>.</w:t>
       </w:r>
-      <w:bookmarkEnd w:id="19"/>
+      <w:bookmarkEnd w:id="20"/>
     </w:p>
     <w:p>
       <w:r>
@@ -7526,11 +7661,11 @@
         <w:t>The application logs out the user and displays the log in page.</w:t>
       </w:r>
     </w:p>
+    <w:bookmarkStart w:id="21" w:name="_Toc67508806"/>
     <w:p>
       <w:pPr>
         <w:pStyle w:val="Heading1"/>
       </w:pPr>
-      <w:bookmarkStart w:id="20" w:name="_Toc67502715"/>
       <w:r>
         <w:rPr>
           <w:noProof/>
@@ -8175,7 +8310,7 @@
       <w:r>
         <w:t>Gui</w:t>
       </w:r>
-      <w:bookmarkEnd w:id="20"/>
+      <w:bookmarkEnd w:id="21"/>
     </w:p>
     <w:p>
       <w:r>
@@ -9680,12 +9815,12 @@
       <w:pPr>
         <w:pStyle w:val="Heading1"/>
       </w:pPr>
-      <w:bookmarkStart w:id="21" w:name="_Toc67502716"/>
+      <w:bookmarkStart w:id="22" w:name="_Toc67508807"/>
       <w:r>
         <w:lastRenderedPageBreak/>
         <w:t>Website wireframe</w:t>
       </w:r>
-      <w:bookmarkEnd w:id="21"/>
+      <w:bookmarkEnd w:id="22"/>
       <w:r>
         <w:t xml:space="preserve"> </w:t>
       </w:r>
@@ -14327,7 +14462,7 @@
 <w:fonts xmlns:mc="http://schemas.openxmlformats.org/markup-compatibility/2006" xmlns:r="http://schemas.openxmlformats.org/officeDocument/2006/relationships" xmlns:w="http://schemas.openxmlformats.org/wordprocessingml/2006/main" xmlns:w14="http://schemas.microsoft.com/office/word/2010/wordml" xmlns:w15="http://schemas.microsoft.com/office/word/2012/wordml" xmlns:w16cex="http://schemas.microsoft.com/office/word/2018/wordml/cex" xmlns:w16cid="http://schemas.microsoft.com/office/word/2016/wordml/cid" xmlns:w16="http://schemas.microsoft.com/office/word/2018/wordml" xmlns:w16se="http://schemas.microsoft.com/office/word/2015/wordml/symex" mc:Ignorable="w14 w15 w16se w16cid w16 w16cex">
   <w:font w:name="Times New Roman">
     <w:panose1 w:val="02020603050405020304"/>
-    <w:charset w:val="CC"/>
+    <w:charset w:val="00"/>
     <w:family w:val="roman"/>
     <w:pitch w:val="variable"/>
     <w:sig w:usb0="E0002EFF" w:usb1="C000785B" w:usb2="00000009" w:usb3="00000000" w:csb0="000001FF" w:csb1="00000000"/>
@@ -14341,7 +14476,7 @@
   </w:font>
   <w:font w:name="Courier New">
     <w:panose1 w:val="02070309020205020404"/>
-    <w:charset w:val="CC"/>
+    <w:charset w:val="00"/>
     <w:family w:val="modern"/>
     <w:pitch w:val="fixed"/>
     <w:sig w:usb0="E0002EFF" w:usb1="C0007843" w:usb2="00000009" w:usb3="00000000" w:csb0="000001FF" w:csb1="00000000"/>
@@ -14355,7 +14490,7 @@
   </w:font>
   <w:font w:name="Century Schoolbook">
     <w:panose1 w:val="02040604050505020304"/>
-    <w:charset w:val="CC"/>
+    <w:charset w:val="00"/>
     <w:family w:val="roman"/>
     <w:pitch w:val="variable"/>
     <w:sig w:usb0="00000287" w:usb1="00000000" w:usb2="00000000" w:usb3="00000000" w:csb0="0000009F" w:csb1="00000000"/>
@@ -14369,14 +14504,14 @@
   </w:font>
   <w:font w:name="Calibri">
     <w:panose1 w:val="020F0502020204030204"/>
-    <w:charset w:val="CC"/>
+    <w:charset w:val="00"/>
     <w:family w:val="swiss"/>
     <w:pitch w:val="variable"/>
     <w:sig w:usb0="E4002EFF" w:usb1="C000247B" w:usb2="00000009" w:usb3="00000000" w:csb0="000001FF" w:csb1="00000000"/>
   </w:font>
   <w:font w:name="Calibri Light">
     <w:panose1 w:val="020F0302020204030204"/>
-    <w:charset w:val="CC"/>
+    <w:charset w:val="00"/>
     <w:family w:val="swiss"/>
     <w:pitch w:val="variable"/>
     <w:sig w:usb0="E4002EFF" w:usb1="C000247B" w:usb2="00000009" w:usb3="00000000" w:csb0="000001FF" w:csb1="00000000"/>

</xml_diff>

<commit_message>
add one use case to urs
</commit_message>
<xml_diff>
--- a/Documentation/URS Document/URS Document.docx
+++ b/Documentation/URS Document/URS Document.docx
@@ -104,7 +104,6 @@
             <w:dataBinding w:prefixMappings="xmlns:ns0='http://purl.org/dc/elements/1.1/' xmlns:ns1='http://schemas.openxmlformats.org/package/2006/metadata/core-properties' " w:xpath="/ns1:coreProperties[1]/ns0:title[1]" w:storeItemID="{6C3C8BC8-F283-45AE-878A-BAB7291924A1}"/>
             <w:text/>
           </w:sdtPr>
-          <w:sdtEndPr/>
           <w:sdtContent>
             <w:p>
               <w:pPr>
@@ -281,13 +280,7 @@
                               <w:pStyle w:val="NoSpacing"/>
                             </w:pPr>
                             <w:r>
-                              <w:t>Tut</w:t>
-                            </w:r>
-                            <w:r>
-                              <w:t xml:space="preserve">or: </w:t>
-                            </w:r>
-                            <w:r>
-                              <w:t xml:space="preserve">Chung </w:t>
+                              <w:t xml:space="preserve">Tutor: Chung </w:t>
                             </w:r>
                             <w:proofErr w:type="spellStart"/>
                             <w:r>
@@ -300,19 +293,7 @@
                               <w:pStyle w:val="NoSpacing"/>
                             </w:pPr>
                             <w:r>
-                              <w:t>Location:</w:t>
-                            </w:r>
-                            <w:r>
-                              <w:t xml:space="preserve"> Fontys ICT</w:t>
-                            </w:r>
-                            <w:r>
-                              <w:t>,</w:t>
-                            </w:r>
-                            <w:r>
-                              <w:t xml:space="preserve"> </w:t>
-                            </w:r>
-                            <w:r>
-                              <w:t>R10 building</w:t>
+                              <w:t>Location: Fontys ICT, R10 building</w:t>
                             </w:r>
                             <w:r>
                               <w:t>, Eindhoven</w:t>
@@ -468,13 +449,7 @@
                         <w:pStyle w:val="NoSpacing"/>
                       </w:pPr>
                       <w:r>
-                        <w:t>Tut</w:t>
-                      </w:r>
-                      <w:r>
-                        <w:t xml:space="preserve">or: </w:t>
-                      </w:r>
-                      <w:r>
-                        <w:t xml:space="preserve">Chung </w:t>
+                        <w:t xml:space="preserve">Tutor: Chung </w:t>
                       </w:r>
                       <w:proofErr w:type="spellStart"/>
                       <w:r>
@@ -487,19 +462,7 @@
                         <w:pStyle w:val="NoSpacing"/>
                       </w:pPr>
                       <w:r>
-                        <w:t>Location:</w:t>
-                      </w:r>
-                      <w:r>
-                        <w:t xml:space="preserve"> Fontys ICT</w:t>
-                      </w:r>
-                      <w:r>
-                        <w:t>,</w:t>
-                      </w:r>
-                      <w:r>
-                        <w:t xml:space="preserve"> </w:t>
-                      </w:r>
-                      <w:r>
-                        <w:t>R10 building</w:t>
+                        <w:t>Location: Fontys ICT, R10 building</w:t>
                       </w:r>
                       <w:r>
                         <w:t>, Eindhoven</w:t>
@@ -660,7 +623,7 @@
           <w:r>
             <w:fldChar w:fldCharType="separate"/>
           </w:r>
-          <w:hyperlink w:anchor="_Toc67512814" w:history="1">
+          <w:hyperlink w:anchor="_Toc68673625" w:history="1">
             <w:r>
               <w:rPr>
                 <w:rStyle w:val="Hyperlink"/>
@@ -687,7 +650,7 @@
                 <w:noProof/>
                 <w:webHidden/>
               </w:rPr>
-              <w:instrText xml:space="preserve"> PAGEREF _Toc67512814 \h </w:instrText>
+              <w:instrText xml:space="preserve"> PAGEREF _Toc68673625 \h </w:instrText>
             </w:r>
             <w:r>
               <w:rPr>
@@ -728,7 +691,7 @@
               <w:noProof/>
             </w:rPr>
           </w:pPr>
-          <w:hyperlink w:anchor="_Toc67512815" w:history="1">
+          <w:hyperlink w:anchor="_Toc68673626" w:history="1">
             <w:r>
               <w:rPr>
                 <w:rStyle w:val="Hyperlink"/>
@@ -755,7 +718,7 @@
                 <w:noProof/>
                 <w:webHidden/>
               </w:rPr>
-              <w:instrText xml:space="preserve"> PAGEREF _Toc67512815 \h </w:instrText>
+              <w:instrText xml:space="preserve"> PAGEREF _Toc68673626 \h </w:instrText>
             </w:r>
             <w:r>
               <w:rPr>
@@ -796,7 +759,7 @@
               <w:noProof/>
             </w:rPr>
           </w:pPr>
-          <w:hyperlink w:anchor="_Toc67512816" w:history="1">
+          <w:hyperlink w:anchor="_Toc68673627" w:history="1">
             <w:r>
               <w:rPr>
                 <w:rStyle w:val="Hyperlink"/>
@@ -823,7 +786,7 @@
                 <w:noProof/>
                 <w:webHidden/>
               </w:rPr>
-              <w:instrText xml:space="preserve"> PAGEREF _Toc67512816 \h </w:instrText>
+              <w:instrText xml:space="preserve"> PAGEREF _Toc68673627 \h </w:instrText>
             </w:r>
             <w:r>
               <w:rPr>
@@ -864,7 +827,7 @@
               <w:noProof/>
             </w:rPr>
           </w:pPr>
-          <w:hyperlink w:anchor="_Toc67512817" w:history="1">
+          <w:hyperlink w:anchor="_Toc68673628" w:history="1">
             <w:r>
               <w:rPr>
                 <w:rStyle w:val="Hyperlink"/>
@@ -891,7 +854,7 @@
                 <w:noProof/>
                 <w:webHidden/>
               </w:rPr>
-              <w:instrText xml:space="preserve"> PAGEREF _Toc67512817 \h </w:instrText>
+              <w:instrText xml:space="preserve"> PAGEREF _Toc68673628 \h </w:instrText>
             </w:r>
             <w:r>
               <w:rPr>
@@ -932,7 +895,7 @@
               <w:noProof/>
             </w:rPr>
           </w:pPr>
-          <w:hyperlink w:anchor="_Toc67512818" w:history="1">
+          <w:hyperlink w:anchor="_Toc68673629" w:history="1">
             <w:r>
               <w:rPr>
                 <w:rStyle w:val="Hyperlink"/>
@@ -959,7 +922,7 @@
                 <w:noProof/>
                 <w:webHidden/>
               </w:rPr>
-              <w:instrText xml:space="preserve"> PAGEREF _Toc67512818 \h </w:instrText>
+              <w:instrText xml:space="preserve"> PAGEREF _Toc68673629 \h </w:instrText>
             </w:r>
             <w:r>
               <w:rPr>
@@ -1000,7 +963,7 @@
               <w:noProof/>
             </w:rPr>
           </w:pPr>
-          <w:hyperlink w:anchor="_Toc67512819" w:history="1">
+          <w:hyperlink w:anchor="_Toc68673630" w:history="1">
             <w:r>
               <w:rPr>
                 <w:rStyle w:val="Hyperlink"/>
@@ -1027,7 +990,7 @@
                 <w:noProof/>
                 <w:webHidden/>
               </w:rPr>
-              <w:instrText xml:space="preserve"> PAGEREF _Toc67512819 \h </w:instrText>
+              <w:instrText xml:space="preserve"> PAGEREF _Toc68673630 \h </w:instrText>
             </w:r>
             <w:r>
               <w:rPr>
@@ -1068,7 +1031,7 @@
               <w:noProof/>
             </w:rPr>
           </w:pPr>
-          <w:hyperlink w:anchor="_Toc67512820" w:history="1">
+          <w:hyperlink w:anchor="_Toc68673631" w:history="1">
             <w:r>
               <w:rPr>
                 <w:rStyle w:val="Hyperlink"/>
@@ -1104,7 +1067,7 @@
                 <w:noProof/>
                 <w:webHidden/>
               </w:rPr>
-              <w:instrText xml:space="preserve"> PAGEREF _Toc67512820 \h </w:instrText>
+              <w:instrText xml:space="preserve"> PAGEREF _Toc68673631 \h </w:instrText>
             </w:r>
             <w:r>
               <w:rPr>
@@ -1145,7 +1108,7 @@
               <w:noProof/>
             </w:rPr>
           </w:pPr>
-          <w:hyperlink w:anchor="_Toc67512821" w:history="1">
+          <w:hyperlink w:anchor="_Toc68673632" w:history="1">
             <w:r>
               <w:rPr>
                 <w:rStyle w:val="Hyperlink"/>
@@ -1160,7 +1123,7 @@
                 <w:rStyle w:val="Hyperlink"/>
                 <w:noProof/>
               </w:rPr>
-              <w:t>Add Employee.</w:t>
+              <w:t>Change password.</w:t>
             </w:r>
             <w:r>
               <w:rPr>
@@ -1181,7 +1144,7 @@
                 <w:noProof/>
                 <w:webHidden/>
               </w:rPr>
-              <w:instrText xml:space="preserve"> PAGEREF _Toc67512821 \h </w:instrText>
+              <w:instrText xml:space="preserve"> PAGEREF _Toc68673632 \h </w:instrText>
             </w:r>
             <w:r>
               <w:rPr>
@@ -1222,7 +1185,7 @@
               <w:noProof/>
             </w:rPr>
           </w:pPr>
-          <w:hyperlink w:anchor="_Toc67512822" w:history="1">
+          <w:hyperlink w:anchor="_Toc68673633" w:history="1">
             <w:r>
               <w:rPr>
                 <w:rStyle w:val="Hyperlink"/>
@@ -1237,7 +1200,7 @@
                 <w:rStyle w:val="Hyperlink"/>
                 <w:noProof/>
               </w:rPr>
-              <w:t>Remove Employee.</w:t>
+              <w:t>Add Employee.</w:t>
             </w:r>
             <w:r>
               <w:rPr>
@@ -1258,7 +1221,7 @@
                 <w:noProof/>
                 <w:webHidden/>
               </w:rPr>
-              <w:instrText xml:space="preserve"> PAGEREF _Toc67512822 \h </w:instrText>
+              <w:instrText xml:space="preserve"> PAGEREF _Toc68673633 \h </w:instrText>
             </w:r>
             <w:r>
               <w:rPr>
@@ -1299,7 +1262,7 @@
               <w:noProof/>
             </w:rPr>
           </w:pPr>
-          <w:hyperlink w:anchor="_Toc67512823" w:history="1">
+          <w:hyperlink w:anchor="_Toc68673634" w:history="1">
             <w:r>
               <w:rPr>
                 <w:rStyle w:val="Hyperlink"/>
@@ -1314,7 +1277,7 @@
                 <w:rStyle w:val="Hyperlink"/>
                 <w:noProof/>
               </w:rPr>
-              <w:t>Change Employee Contract.</w:t>
+              <w:t>Remove Employee.</w:t>
             </w:r>
             <w:r>
               <w:rPr>
@@ -1335,7 +1298,7 @@
                 <w:noProof/>
                 <w:webHidden/>
               </w:rPr>
-              <w:instrText xml:space="preserve"> PAGEREF _Toc67512823 \h </w:instrText>
+              <w:instrText xml:space="preserve"> PAGEREF _Toc68673634 \h </w:instrText>
             </w:r>
             <w:r>
               <w:rPr>
@@ -1376,7 +1339,7 @@
               <w:noProof/>
             </w:rPr>
           </w:pPr>
-          <w:hyperlink w:anchor="_Toc67512824" w:history="1">
+          <w:hyperlink w:anchor="_Toc68673635" w:history="1">
             <w:r>
               <w:rPr>
                 <w:rStyle w:val="Hyperlink"/>
@@ -1391,7 +1354,7 @@
                 <w:rStyle w:val="Hyperlink"/>
                 <w:noProof/>
               </w:rPr>
-              <w:t>Assign Employees To Shifts.</w:t>
+              <w:t>View Employee Information.</w:t>
             </w:r>
             <w:r>
               <w:rPr>
@@ -1412,7 +1375,7 @@
                 <w:noProof/>
                 <w:webHidden/>
               </w:rPr>
-              <w:instrText xml:space="preserve"> PAGEREF _Toc67512824 \h </w:instrText>
+              <w:instrText xml:space="preserve"> PAGEREF _Toc68673635 \h </w:instrText>
             </w:r>
             <w:r>
               <w:rPr>
@@ -1432,7 +1395,7 @@
                 <w:noProof/>
                 <w:webHidden/>
               </w:rPr>
-              <w:t>5</w:t>
+              <w:t>6</w:t>
             </w:r>
             <w:r>
               <w:rPr>
@@ -1453,7 +1416,7 @@
               <w:noProof/>
             </w:rPr>
           </w:pPr>
-          <w:hyperlink w:anchor="_Toc67512825" w:history="1">
+          <w:hyperlink w:anchor="_Toc68673636" w:history="1">
             <w:r>
               <w:rPr>
                 <w:rStyle w:val="Hyperlink"/>
@@ -1466,10 +1429,9 @@
             <w:r>
               <w:rPr>
                 <w:rStyle w:val="Hyperlink"/>
-                <w:rFonts w:ascii="Century Schoolbook" w:eastAsia="Times New Roman" w:hAnsi="Century Schoolbook" w:cs="Times New Roman"/>
-                <w:noProof/>
-              </w:rPr>
-              <w:t>View shifts</w:t>
+                <w:noProof/>
+              </w:rPr>
+              <w:t>Change Employee Contract.</w:t>
             </w:r>
             <w:r>
               <w:rPr>
@@ -1490,7 +1452,7 @@
                 <w:noProof/>
                 <w:webHidden/>
               </w:rPr>
-              <w:instrText xml:space="preserve"> PAGEREF _Toc67512825 \h </w:instrText>
+              <w:instrText xml:space="preserve"> PAGEREF _Toc68673636 \h </w:instrText>
             </w:r>
             <w:r>
               <w:rPr>
@@ -1531,7 +1493,7 @@
               <w:noProof/>
             </w:rPr>
           </w:pPr>
-          <w:hyperlink w:anchor="_Toc67512826" w:history="1">
+          <w:hyperlink w:anchor="_Toc68673637" w:history="1">
             <w:r>
               <w:rPr>
                 <w:rStyle w:val="Hyperlink"/>
@@ -1539,14 +1501,14 @@
                 <w:bCs/>
                 <w:noProof/>
               </w:rPr>
-              <w:t>USe case-07:</w:t>
+              <w:t xml:space="preserve">Use case-07: </w:t>
             </w:r>
             <w:r>
               <w:rPr>
                 <w:rStyle w:val="Hyperlink"/>
                 <w:noProof/>
               </w:rPr>
-              <w:t xml:space="preserve"> Add products</w:t>
+              <w:t>Assign Employees To Shifts.</w:t>
             </w:r>
             <w:r>
               <w:rPr>
@@ -1567,7 +1529,7 @@
                 <w:noProof/>
                 <w:webHidden/>
               </w:rPr>
-              <w:instrText xml:space="preserve"> PAGEREF _Toc67512826 \h </w:instrText>
+              <w:instrText xml:space="preserve"> PAGEREF _Toc68673637 \h </w:instrText>
             </w:r>
             <w:r>
               <w:rPr>
@@ -1608,7 +1570,7 @@
               <w:noProof/>
             </w:rPr>
           </w:pPr>
-          <w:hyperlink w:anchor="_Toc67512827" w:history="1">
+          <w:hyperlink w:anchor="_Toc68673638" w:history="1">
             <w:r>
               <w:rPr>
                 <w:rStyle w:val="Hyperlink"/>
@@ -1621,9 +1583,10 @@
             <w:r>
               <w:rPr>
                 <w:rStyle w:val="Hyperlink"/>
-                <w:noProof/>
-              </w:rPr>
-              <w:t>Remove product</w:t>
+                <w:rFonts w:ascii="Century Schoolbook" w:eastAsia="Times New Roman" w:hAnsi="Century Schoolbook" w:cs="Times New Roman"/>
+                <w:noProof/>
+              </w:rPr>
+              <w:t>View shifts</w:t>
             </w:r>
             <w:r>
               <w:rPr>
@@ -1644,7 +1607,7 @@
                 <w:noProof/>
                 <w:webHidden/>
               </w:rPr>
-              <w:instrText xml:space="preserve"> PAGEREF _Toc67512827 \h </w:instrText>
+              <w:instrText xml:space="preserve"> PAGEREF _Toc68673638 \h </w:instrText>
             </w:r>
             <w:r>
               <w:rPr>
@@ -1685,7 +1648,7 @@
               <w:noProof/>
             </w:rPr>
           </w:pPr>
-          <w:hyperlink w:anchor="_Toc67512828" w:history="1">
+          <w:hyperlink w:anchor="_Toc68673639" w:history="1">
             <w:r>
               <w:rPr>
                 <w:rStyle w:val="Hyperlink"/>
@@ -1693,14 +1656,14 @@
                 <w:bCs/>
                 <w:noProof/>
               </w:rPr>
-              <w:t xml:space="preserve">Use case-09: </w:t>
+              <w:t>Use case-09:</w:t>
             </w:r>
             <w:r>
               <w:rPr>
                 <w:rStyle w:val="Hyperlink"/>
                 <w:noProof/>
               </w:rPr>
-              <w:t>Stock Requests Processing</w:t>
+              <w:t xml:space="preserve"> Add products</w:t>
             </w:r>
             <w:r>
               <w:rPr>
@@ -1721,7 +1684,7 @@
                 <w:noProof/>
                 <w:webHidden/>
               </w:rPr>
-              <w:instrText xml:space="preserve"> PAGEREF _Toc67512828 \h </w:instrText>
+              <w:instrText xml:space="preserve"> PAGEREF _Toc68673639 \h </w:instrText>
             </w:r>
             <w:r>
               <w:rPr>
@@ -1762,7 +1725,7 @@
               <w:noProof/>
             </w:rPr>
           </w:pPr>
-          <w:hyperlink w:anchor="_Toc67512829" w:history="1">
+          <w:hyperlink w:anchor="_Toc68673640" w:history="1">
             <w:r>
               <w:rPr>
                 <w:rStyle w:val="Hyperlink"/>
@@ -1770,14 +1733,14 @@
                 <w:bCs/>
                 <w:noProof/>
               </w:rPr>
-              <w:t>Use case-10</w:t>
+              <w:t xml:space="preserve">Use case-10: </w:t>
             </w:r>
             <w:r>
               <w:rPr>
                 <w:rStyle w:val="Hyperlink"/>
                 <w:noProof/>
               </w:rPr>
-              <w:t>: view Product data</w:t>
+              <w:t>Remove product</w:t>
             </w:r>
             <w:r>
               <w:rPr>
@@ -1798,7 +1761,7 @@
                 <w:noProof/>
                 <w:webHidden/>
               </w:rPr>
-              <w:instrText xml:space="preserve"> PAGEREF _Toc67512829 \h </w:instrText>
+              <w:instrText xml:space="preserve"> PAGEREF _Toc68673640 \h </w:instrText>
             </w:r>
             <w:r>
               <w:rPr>
@@ -1839,7 +1802,7 @@
               <w:noProof/>
             </w:rPr>
           </w:pPr>
-          <w:hyperlink w:anchor="_Toc67512830" w:history="1">
+          <w:hyperlink w:anchor="_Toc68673641" w:history="1">
             <w:r>
               <w:rPr>
                 <w:rStyle w:val="Hyperlink"/>
@@ -1854,7 +1817,7 @@
                 <w:rStyle w:val="Hyperlink"/>
                 <w:noProof/>
               </w:rPr>
-              <w:t>View Stock Statistics</w:t>
+              <w:t>Stock Requests Processing</w:t>
             </w:r>
             <w:r>
               <w:rPr>
@@ -1875,7 +1838,7 @@
                 <w:noProof/>
                 <w:webHidden/>
               </w:rPr>
-              <w:instrText xml:space="preserve"> PAGEREF _Toc67512830 \h </w:instrText>
+              <w:instrText xml:space="preserve"> PAGEREF _Toc68673641 \h </w:instrText>
             </w:r>
             <w:r>
               <w:rPr>
@@ -1916,7 +1879,7 @@
               <w:noProof/>
             </w:rPr>
           </w:pPr>
-          <w:hyperlink w:anchor="_Toc67512831" w:history="1">
+          <w:hyperlink w:anchor="_Toc68673642" w:history="1">
             <w:r>
               <w:rPr>
                 <w:rStyle w:val="Hyperlink"/>
@@ -1924,32 +1887,14 @@
                 <w:bCs/>
                 <w:noProof/>
               </w:rPr>
-              <w:t>Use case-1</w:t>
+              <w:t>Use case-12</w:t>
             </w:r>
             <w:r>
               <w:rPr>
                 <w:rStyle w:val="Hyperlink"/>
-                <w:b/>
-                <w:bCs/>
-                <w:noProof/>
-              </w:rPr>
-              <w:t>2</w:t>
-            </w:r>
-            <w:r>
-              <w:rPr>
-                <w:rStyle w:val="Hyperlink"/>
-                <w:b/>
-                <w:bCs/>
-                <w:noProof/>
-              </w:rPr>
-              <w:t xml:space="preserve">: </w:t>
-            </w:r>
-            <w:r>
-              <w:rPr>
-                <w:rStyle w:val="Hyperlink"/>
-                <w:noProof/>
-              </w:rPr>
-              <w:t>Product Search.</w:t>
+                <w:noProof/>
+              </w:rPr>
+              <w:t>: view Product data</w:t>
             </w:r>
             <w:r>
               <w:rPr>
@@ -1970,7 +1915,7 @@
                 <w:noProof/>
                 <w:webHidden/>
               </w:rPr>
-              <w:instrText xml:space="preserve"> PAGEREF _Toc67512831 \h </w:instrText>
+              <w:instrText xml:space="preserve"> PAGEREF _Toc68673642 \h </w:instrText>
             </w:r>
             <w:r>
               <w:rPr>
@@ -1990,7 +1935,7 @@
                 <w:noProof/>
                 <w:webHidden/>
               </w:rPr>
-              <w:t>8</w:t>
+              <w:t>9</w:t>
             </w:r>
             <w:r>
               <w:rPr>
@@ -2011,7 +1956,7 @@
               <w:noProof/>
             </w:rPr>
           </w:pPr>
-          <w:hyperlink w:anchor="_Toc67512832" w:history="1">
+          <w:hyperlink w:anchor="_Toc68673643" w:history="1">
             <w:r>
               <w:rPr>
                 <w:rStyle w:val="Hyperlink"/>
@@ -2026,7 +1971,7 @@
                 <w:rStyle w:val="Hyperlink"/>
                 <w:noProof/>
               </w:rPr>
-              <w:t>View Employee Statistics</w:t>
+              <w:t>View Stock Statistics</w:t>
             </w:r>
             <w:r>
               <w:rPr>
@@ -2047,7 +1992,7 @@
                 <w:noProof/>
                 <w:webHidden/>
               </w:rPr>
-              <w:instrText xml:space="preserve"> PAGEREF _Toc67512832 \h </w:instrText>
+              <w:instrText xml:space="preserve"> PAGEREF _Toc68673643 \h </w:instrText>
             </w:r>
             <w:r>
               <w:rPr>
@@ -2067,7 +2012,7 @@
                 <w:noProof/>
                 <w:webHidden/>
               </w:rPr>
-              <w:t>8</w:t>
+              <w:t>9</w:t>
             </w:r>
             <w:r>
               <w:rPr>
@@ -2088,7 +2033,7 @@
               <w:noProof/>
             </w:rPr>
           </w:pPr>
-          <w:hyperlink w:anchor="_Toc67512833" w:history="1">
+          <w:hyperlink w:anchor="_Toc68673644" w:history="1">
             <w:r>
               <w:rPr>
                 <w:rStyle w:val="Hyperlink"/>
@@ -2103,7 +2048,7 @@
                 <w:rStyle w:val="Hyperlink"/>
                 <w:noProof/>
               </w:rPr>
-              <w:t>Employee search.</w:t>
+              <w:t>Product Search.</w:t>
             </w:r>
             <w:r>
               <w:rPr>
@@ -2124,7 +2069,7 @@
                 <w:noProof/>
                 <w:webHidden/>
               </w:rPr>
-              <w:instrText xml:space="preserve"> PAGEREF _Toc67512833 \h </w:instrText>
+              <w:instrText xml:space="preserve"> PAGEREF _Toc68673644 \h </w:instrText>
             </w:r>
             <w:r>
               <w:rPr>
@@ -2165,7 +2110,7 @@
               <w:noProof/>
             </w:rPr>
           </w:pPr>
-          <w:hyperlink w:anchor="_Toc67512834" w:history="1">
+          <w:hyperlink w:anchor="_Toc68673645" w:history="1">
             <w:r>
               <w:rPr>
                 <w:rStyle w:val="Hyperlink"/>
@@ -2180,6 +2125,160 @@
                 <w:rStyle w:val="Hyperlink"/>
                 <w:noProof/>
               </w:rPr>
+              <w:t>View Employee Statistics</w:t>
+            </w:r>
+            <w:r>
+              <w:rPr>
+                <w:noProof/>
+                <w:webHidden/>
+              </w:rPr>
+              <w:tab/>
+            </w:r>
+            <w:r>
+              <w:rPr>
+                <w:noProof/>
+                <w:webHidden/>
+              </w:rPr>
+              <w:fldChar w:fldCharType="begin"/>
+            </w:r>
+            <w:r>
+              <w:rPr>
+                <w:noProof/>
+                <w:webHidden/>
+              </w:rPr>
+              <w:instrText xml:space="preserve"> PAGEREF _Toc68673645 \h </w:instrText>
+            </w:r>
+            <w:r>
+              <w:rPr>
+                <w:noProof/>
+                <w:webHidden/>
+              </w:rPr>
+            </w:r>
+            <w:r>
+              <w:rPr>
+                <w:noProof/>
+                <w:webHidden/>
+              </w:rPr>
+              <w:fldChar w:fldCharType="separate"/>
+            </w:r>
+            <w:r>
+              <w:rPr>
+                <w:noProof/>
+                <w:webHidden/>
+              </w:rPr>
+              <w:t>10</w:t>
+            </w:r>
+            <w:r>
+              <w:rPr>
+                <w:noProof/>
+                <w:webHidden/>
+              </w:rPr>
+              <w:fldChar w:fldCharType="end"/>
+            </w:r>
+          </w:hyperlink>
+        </w:p>
+        <w:p>
+          <w:pPr>
+            <w:pStyle w:val="TOC3"/>
+            <w:tabs>
+              <w:tab w:val="right" w:leader="dot" w:pos="9396"/>
+            </w:tabs>
+            <w:rPr>
+              <w:noProof/>
+            </w:rPr>
+          </w:pPr>
+          <w:hyperlink w:anchor="_Toc68673646" w:history="1">
+            <w:r>
+              <w:rPr>
+                <w:rStyle w:val="Hyperlink"/>
+                <w:b/>
+                <w:bCs/>
+                <w:noProof/>
+              </w:rPr>
+              <w:t xml:space="preserve">Use case-16: </w:t>
+            </w:r>
+            <w:r>
+              <w:rPr>
+                <w:rStyle w:val="Hyperlink"/>
+                <w:noProof/>
+              </w:rPr>
+              <w:t>Employee search.</w:t>
+            </w:r>
+            <w:r>
+              <w:rPr>
+                <w:noProof/>
+                <w:webHidden/>
+              </w:rPr>
+              <w:tab/>
+            </w:r>
+            <w:r>
+              <w:rPr>
+                <w:noProof/>
+                <w:webHidden/>
+              </w:rPr>
+              <w:fldChar w:fldCharType="begin"/>
+            </w:r>
+            <w:r>
+              <w:rPr>
+                <w:noProof/>
+                <w:webHidden/>
+              </w:rPr>
+              <w:instrText xml:space="preserve"> PAGEREF _Toc68673646 \h </w:instrText>
+            </w:r>
+            <w:r>
+              <w:rPr>
+                <w:noProof/>
+                <w:webHidden/>
+              </w:rPr>
+            </w:r>
+            <w:r>
+              <w:rPr>
+                <w:noProof/>
+                <w:webHidden/>
+              </w:rPr>
+              <w:fldChar w:fldCharType="separate"/>
+            </w:r>
+            <w:r>
+              <w:rPr>
+                <w:noProof/>
+                <w:webHidden/>
+              </w:rPr>
+              <w:t>10</w:t>
+            </w:r>
+            <w:r>
+              <w:rPr>
+                <w:noProof/>
+                <w:webHidden/>
+              </w:rPr>
+              <w:fldChar w:fldCharType="end"/>
+            </w:r>
+          </w:hyperlink>
+        </w:p>
+        <w:p>
+          <w:pPr>
+            <w:pStyle w:val="TOC3"/>
+            <w:tabs>
+              <w:tab w:val="right" w:leader="dot" w:pos="9396"/>
+            </w:tabs>
+            <w:rPr>
+              <w:noProof/>
+            </w:rPr>
+          </w:pPr>
+          <w:hyperlink w:anchor="_Toc68673647" w:history="1">
+            <w:r>
+              <w:rPr>
+                <w:rStyle w:val="Hyperlink"/>
+                <w:b/>
+                <w:bCs/>
+                <w:noProof/>
+              </w:rPr>
+              <w:t xml:space="preserve">Use case-17: </w:t>
+            </w:r>
+            <w:r>
+              <w:rPr>
+                <w:rStyle w:val="Hyperlink"/>
+                <w:noProof/>
+              </w:rPr>
               <w:t>Log Out.</w:t>
             </w:r>
             <w:r>
@@ -2201,7 +2300,7 @@
                 <w:noProof/>
                 <w:webHidden/>
               </w:rPr>
-              <w:instrText xml:space="preserve"> PAGEREF _Toc67512834 \h </w:instrText>
+              <w:instrText xml:space="preserve"> PAGEREF _Toc68673647 \h </w:instrText>
             </w:r>
             <w:r>
               <w:rPr>
@@ -2221,7 +2320,7 @@
                 <w:noProof/>
                 <w:webHidden/>
               </w:rPr>
-              <w:t>9</w:t>
+              <w:t>10</w:t>
             </w:r>
             <w:r>
               <w:rPr>
@@ -2242,7 +2341,7 @@
               <w:noProof/>
             </w:rPr>
           </w:pPr>
-          <w:hyperlink w:anchor="_Toc67512835" w:history="1">
+          <w:hyperlink w:anchor="_Toc68673648" w:history="1">
             <w:r>
               <w:rPr>
                 <w:rStyle w:val="Hyperlink"/>
@@ -2269,7 +2368,7 @@
                 <w:noProof/>
                 <w:webHidden/>
               </w:rPr>
-              <w:instrText xml:space="preserve"> PAGEREF _Toc67512835 \h </w:instrText>
+              <w:instrText xml:space="preserve"> PAGEREF _Toc68673648 \h </w:instrText>
             </w:r>
             <w:r>
               <w:rPr>
@@ -2289,7 +2388,7 @@
                 <w:noProof/>
                 <w:webHidden/>
               </w:rPr>
-              <w:t>10</w:t>
+              <w:t>11</w:t>
             </w:r>
             <w:r>
               <w:rPr>
@@ -2310,7 +2409,7 @@
               <w:noProof/>
             </w:rPr>
           </w:pPr>
-          <w:hyperlink w:anchor="_Toc67512836" w:history="1">
+          <w:hyperlink w:anchor="_Toc68673649" w:history="1">
             <w:r>
               <w:rPr>
                 <w:rStyle w:val="Hyperlink"/>
@@ -2337,7 +2436,7 @@
                 <w:noProof/>
                 <w:webHidden/>
               </w:rPr>
-              <w:instrText xml:space="preserve"> PAGEREF _Toc67512836 \h </w:instrText>
+              <w:instrText xml:space="preserve"> PAGEREF _Toc68673649 \h </w:instrText>
             </w:r>
             <w:r>
               <w:rPr>
@@ -2357,7 +2456,7 @@
                 <w:noProof/>
                 <w:webHidden/>
               </w:rPr>
-              <w:t>14</w:t>
+              <w:t>15</w:t>
             </w:r>
             <w:r>
               <w:rPr>
@@ -2393,7 +2492,7 @@
           <w:rFonts w:eastAsiaTheme="minorEastAsia"/>
         </w:rPr>
       </w:pPr>
-      <w:bookmarkStart w:id="0" w:name="_Toc67512814"/>
+      <w:bookmarkStart w:id="0" w:name="_Toc68673625"/>
       <w:r>
         <w:rPr>
           <w:rFonts w:eastAsiaTheme="minorEastAsia"/>
@@ -2413,7 +2512,7 @@
       <w:pPr>
         <w:pStyle w:val="Heading2"/>
       </w:pPr>
-      <w:bookmarkStart w:id="1" w:name="_Toc67512815"/>
+      <w:bookmarkStart w:id="1" w:name="_Toc68673626"/>
       <w:r>
         <w:t>Actor</w:t>
       </w:r>
@@ -2640,7 +2739,7 @@
       <w:pPr>
         <w:pStyle w:val="Heading2"/>
       </w:pPr>
-      <w:bookmarkStart w:id="2" w:name="_Toc67512816"/>
+      <w:bookmarkStart w:id="2" w:name="_Toc68673627"/>
       <w:r>
         <w:t>Data constraints</w:t>
       </w:r>
@@ -3482,7 +3581,7 @@
       <w:pPr>
         <w:pStyle w:val="Heading1"/>
       </w:pPr>
-      <w:bookmarkStart w:id="3" w:name="_Toc67512817"/>
+      <w:bookmarkStart w:id="3" w:name="_Toc68673628"/>
       <w:r>
         <w:t>F</w:t>
       </w:r>
@@ -3850,7 +3949,7 @@
       <w:pPr>
         <w:pStyle w:val="Heading2"/>
       </w:pPr>
-      <w:bookmarkStart w:id="4" w:name="_Toc67512818"/>
+      <w:bookmarkStart w:id="4" w:name="_Toc68673629"/>
       <w:r>
         <w:t>priority for this 6 weeks</w:t>
       </w:r>
@@ -3918,19 +4017,7 @@
               <w:rPr>
                 <w:rStyle w:val="Strong"/>
               </w:rPr>
-              <w:t xml:space="preserve">FR-02: The user </w:t>
-            </w:r>
-            <w:r>
-              <w:rPr>
-                <w:rStyle w:val="Strong"/>
-              </w:rPr>
-              <w:t>can</w:t>
-            </w:r>
-            <w:r>
-              <w:rPr>
-                <w:rStyle w:val="Strong"/>
-              </w:rPr>
-              <w:t xml:space="preserve"> change their password.</w:t>
+              <w:t>FR-02: The user can change their password.</w:t>
             </w:r>
           </w:p>
         </w:tc>
@@ -4109,7 +4196,7 @@
       <w:pPr>
         <w:pStyle w:val="Heading1"/>
       </w:pPr>
-      <w:bookmarkStart w:id="5" w:name="_Toc67512819"/>
+      <w:bookmarkStart w:id="5" w:name="_Toc68673630"/>
       <w:r>
         <w:t>Use cases</w:t>
       </w:r>
@@ -4123,7 +4210,7 @@
           <w:szCs w:val="24"/>
         </w:rPr>
       </w:pPr>
-      <w:bookmarkStart w:id="6" w:name="_Toc67512820"/>
+      <w:bookmarkStart w:id="6" w:name="_Toc68673631"/>
       <w:r>
         <w:rPr>
           <w:rStyle w:val="Heading4Char"/>
@@ -4365,6 +4452,7 @@
           <w:szCs w:val="24"/>
         </w:rPr>
       </w:pPr>
+      <w:bookmarkStart w:id="7" w:name="_Toc68673632"/>
       <w:r>
         <w:rPr>
           <w:rStyle w:val="Heading4Char"/>
@@ -4414,6 +4502,7 @@
         </w:rPr>
         <w:t>.</w:t>
       </w:r>
+      <w:bookmarkEnd w:id="7"/>
     </w:p>
     <w:p>
       <w:r>
@@ -4441,10 +4530,7 @@
         <w:t>Actor:</w:t>
       </w:r>
       <w:r>
-        <w:t xml:space="preserve"> HR admin</w:t>
-      </w:r>
-      <w:r>
-        <w:t>/</w:t>
+        <w:t xml:space="preserve"> HR admin/</w:t>
       </w:r>
       <w:r>
         <w:t>Store manager</w:t>
@@ -4646,16 +4732,7 @@
     </w:p>
     <w:p>
       <w:r>
-        <w:t>1</w:t>
-      </w:r>
-      <w:r>
-        <w:t>c</w:t>
-      </w:r>
-      <w:r>
-        <w:t xml:space="preserve">: </w:t>
-      </w:r>
-      <w:r>
-        <w:t xml:space="preserve"> </w:t>
+        <w:t xml:space="preserve">1c:  </w:t>
       </w:r>
       <w:r>
         <w:t>the new</w:t>
@@ -4714,16 +4791,7 @@
     </w:p>
     <w:p>
       <w:r>
-        <w:t>1d</w:t>
-      </w:r>
-      <w:r>
-        <w:t xml:space="preserve">:  </w:t>
-      </w:r>
-      <w:r>
-        <w:t>empty field input</w:t>
-      </w:r>
-      <w:r>
-        <w:t>.</w:t>
+        <w:t>1d:  empty field input.</w:t>
       </w:r>
     </w:p>
     <w:p>
@@ -4735,10 +4803,7 @@
         </w:numPr>
       </w:pPr>
       <w:r>
-        <w:t xml:space="preserve">Application displays a message with </w:t>
-      </w:r>
-      <w:r>
-        <w:t>your input is not valid.</w:t>
+        <w:t>Application displays a message with your input is not valid.</w:t>
       </w:r>
     </w:p>
     <w:p>
@@ -4762,7 +4827,7 @@
           <w:szCs w:val="24"/>
         </w:rPr>
       </w:pPr>
-      <w:bookmarkStart w:id="7" w:name="_Toc67512821"/>
+      <w:bookmarkStart w:id="8" w:name="_Toc68673633"/>
       <w:r>
         <w:rPr>
           <w:rStyle w:val="Heading4Char"/>
@@ -4823,7 +4888,7 @@
         </w:rPr>
         <w:t>.</w:t>
       </w:r>
-      <w:bookmarkEnd w:id="7"/>
+      <w:bookmarkEnd w:id="8"/>
     </w:p>
     <w:p>
       <w:r>
@@ -5119,7 +5184,7 @@
           <w:szCs w:val="24"/>
         </w:rPr>
       </w:pPr>
-      <w:bookmarkStart w:id="8" w:name="_Toc67512822"/>
+      <w:bookmarkStart w:id="9" w:name="_Toc68673634"/>
       <w:r>
         <w:rPr>
           <w:rStyle w:val="Heading4Char"/>
@@ -5180,7 +5245,7 @@
         </w:rPr>
         <w:t>.</w:t>
       </w:r>
-      <w:bookmarkEnd w:id="8"/>
+      <w:bookmarkEnd w:id="9"/>
     </w:p>
     <w:p>
       <w:r>
@@ -5307,7 +5372,7 @@
           <w:szCs w:val="24"/>
         </w:rPr>
       </w:pPr>
-      <w:bookmarkStart w:id="9" w:name="_Toc67512823"/>
+      <w:bookmarkStart w:id="10" w:name="_Toc68673635"/>
       <w:r>
         <w:rPr>
           <w:rStyle w:val="Heading4Char"/>
@@ -5360,16 +5425,295 @@
           <w:sz w:val="24"/>
           <w:szCs w:val="24"/>
         </w:rPr>
-        <w:t>Change Employee Contract</w:t>
-      </w:r>
-      <w:r>
-        <w:rPr>
+        <w:t>View</w:t>
+      </w:r>
+      <w:r>
+        <w:rPr>
+          <w:rStyle w:val="Heading4Char"/>
+          <w:caps w:val="0"/>
           <w:sz w:val="24"/>
           <w:szCs w:val="24"/>
         </w:rPr>
+        <w:t xml:space="preserve"> Employee</w:t>
+      </w:r>
+      <w:r>
+        <w:rPr>
+          <w:rStyle w:val="Heading4Char"/>
+          <w:caps w:val="0"/>
+          <w:sz w:val="24"/>
+          <w:szCs w:val="24"/>
+        </w:rPr>
+        <w:t xml:space="preserve"> </w:t>
+      </w:r>
+      <w:r>
+        <w:rPr>
+          <w:rStyle w:val="Heading4Char"/>
+          <w:caps w:val="0"/>
+          <w:sz w:val="24"/>
+          <w:szCs w:val="24"/>
+        </w:rPr>
+        <w:t>I</w:t>
+      </w:r>
+      <w:r>
+        <w:rPr>
+          <w:rStyle w:val="Heading4Char"/>
+          <w:caps w:val="0"/>
+          <w:sz w:val="24"/>
+          <w:szCs w:val="24"/>
+        </w:rPr>
+        <w:t>nformation</w:t>
+      </w:r>
+      <w:r>
+        <w:rPr>
+          <w:sz w:val="24"/>
+          <w:szCs w:val="24"/>
+        </w:rPr>
         <w:t>.</w:t>
       </w:r>
-      <w:bookmarkEnd w:id="9"/>
+      <w:bookmarkEnd w:id="10"/>
+    </w:p>
+    <w:p>
+      <w:r>
+        <w:t xml:space="preserve">Related: </w:t>
+      </w:r>
+      <w:r>
+        <w:rPr>
+          <w:rStyle w:val="Strong"/>
+        </w:rPr>
+        <w:t>FR-0</w:t>
+      </w:r>
+      <w:r>
+        <w:rPr>
+          <w:rStyle w:val="Strong"/>
+        </w:rPr>
+        <w:t>3.</w:t>
+      </w:r>
+    </w:p>
+    <w:p>
+      <w:r>
+        <w:rPr>
+          <w:b/>
+          <w:bCs/>
+        </w:rPr>
+        <w:t>Actor:</w:t>
+      </w:r>
+      <w:r>
+        <w:t xml:space="preserve"> HR admin.</w:t>
+      </w:r>
+    </w:p>
+    <w:p>
+      <w:r>
+        <w:rPr>
+          <w:b/>
+          <w:bCs/>
+        </w:rPr>
+        <w:t xml:space="preserve">Pre-condition: </w:t>
+      </w:r>
+      <w:r>
+        <w:t>must log in as HR admin.</w:t>
+      </w:r>
+    </w:p>
+    <w:p>
+      <w:pPr>
+        <w:rPr>
+          <w:b/>
+          <w:bCs/>
+        </w:rPr>
+      </w:pPr>
+      <w:r>
+        <w:rPr>
+          <w:b/>
+          <w:bCs/>
+        </w:rPr>
+        <w:t>Main Success Scenario:</w:t>
+      </w:r>
+    </w:p>
+    <w:p>
+      <w:pPr>
+        <w:pStyle w:val="ListParagraph"/>
+        <w:numPr>
+          <w:ilvl w:val="0"/>
+          <w:numId w:val="35"/>
+        </w:numPr>
+      </w:pPr>
+      <w:r>
+        <w:t>Actors select an employee and confirms.</w:t>
+      </w:r>
+    </w:p>
+    <w:p>
+      <w:pPr>
+        <w:pStyle w:val="ListParagraph"/>
+        <w:numPr>
+          <w:ilvl w:val="0"/>
+          <w:numId w:val="35"/>
+        </w:numPr>
+      </w:pPr>
+      <w:r>
+        <w:t xml:space="preserve">Application </w:t>
+      </w:r>
+      <w:r>
+        <w:t>displays</w:t>
+      </w:r>
+      <w:r>
+        <w:t xml:space="preserve"> the selected employee’s full information</w:t>
+      </w:r>
+      <w:r>
+        <w:t>.</w:t>
+      </w:r>
+    </w:p>
+    <w:p>
+      <w:pPr>
+        <w:rPr>
+          <w:b/>
+          <w:bCs/>
+        </w:rPr>
+      </w:pPr>
+      <w:r>
+        <w:rPr>
+          <w:b/>
+          <w:bCs/>
+        </w:rPr>
+        <w:t>Extensions:</w:t>
+      </w:r>
+    </w:p>
+    <w:p>
+      <w:r>
+        <w:t>1a: Actor didn’t select an employee and confirm.</w:t>
+      </w:r>
+    </w:p>
+    <w:p>
+      <w:pPr>
+        <w:pStyle w:val="ListParagraph"/>
+        <w:numPr>
+          <w:ilvl w:val="0"/>
+          <w:numId w:val="37"/>
+        </w:numPr>
+      </w:pPr>
+      <w:r>
+        <w:t xml:space="preserve">Application displays </w:t>
+      </w:r>
+      <w:r>
+        <w:t xml:space="preserve">a message with </w:t>
+      </w:r>
+      <w:r>
+        <w:t>please select an employee.</w:t>
+      </w:r>
+    </w:p>
+    <w:p>
+      <w:pPr>
+        <w:pStyle w:val="ListParagraph"/>
+        <w:numPr>
+          <w:ilvl w:val="0"/>
+          <w:numId w:val="37"/>
+        </w:numPr>
+      </w:pPr>
+      <w:r>
+        <w:t>Returns to MSS step 1.</w:t>
+      </w:r>
+    </w:p>
+    <w:p>
+      <w:r>
+        <w:t>1b: Actor select an empty space</w:t>
+      </w:r>
+      <w:r>
+        <w:t>.</w:t>
+      </w:r>
+    </w:p>
+    <w:p>
+      <w:pPr>
+        <w:pStyle w:val="ListParagraph"/>
+        <w:numPr>
+          <w:ilvl w:val="0"/>
+          <w:numId w:val="38"/>
+        </w:numPr>
+      </w:pPr>
+      <w:r>
+        <w:t>Application displays a message with please select an employee.</w:t>
+      </w:r>
+    </w:p>
+    <w:p>
+      <w:pPr>
+        <w:pStyle w:val="ListParagraph"/>
+        <w:numPr>
+          <w:ilvl w:val="0"/>
+          <w:numId w:val="38"/>
+        </w:numPr>
+      </w:pPr>
+      <w:r>
+        <w:t>Returns to MSS step 1.</w:t>
+      </w:r>
+    </w:p>
+    <w:p/>
+    <w:p>
+      <w:pPr>
+        <w:pStyle w:val="Heading3"/>
+        <w:rPr>
+          <w:sz w:val="24"/>
+          <w:szCs w:val="24"/>
+        </w:rPr>
+      </w:pPr>
+      <w:bookmarkStart w:id="11" w:name="_Toc68673636"/>
+      <w:r>
+        <w:rPr>
+          <w:rStyle w:val="Heading4Char"/>
+          <w:b/>
+          <w:bCs/>
+          <w:caps w:val="0"/>
+          <w:sz w:val="24"/>
+          <w:szCs w:val="24"/>
+        </w:rPr>
+        <w:t>Use case</w:t>
+      </w:r>
+      <w:r>
+        <w:rPr>
+          <w:rStyle w:val="Heading4Char"/>
+          <w:b/>
+          <w:bCs/>
+          <w:caps w:val="0"/>
+          <w:sz w:val="24"/>
+          <w:szCs w:val="24"/>
+        </w:rPr>
+        <w:t>-0</w:t>
+      </w:r>
+      <w:r>
+        <w:rPr>
+          <w:rStyle w:val="Heading4Char"/>
+          <w:b/>
+          <w:bCs/>
+          <w:caps w:val="0"/>
+          <w:sz w:val="24"/>
+          <w:szCs w:val="24"/>
+        </w:rPr>
+        <w:t>6</w:t>
+      </w:r>
+      <w:r>
+        <w:rPr>
+          <w:rStyle w:val="Heading4Char"/>
+          <w:b/>
+          <w:bCs/>
+          <w:caps w:val="0"/>
+          <w:sz w:val="24"/>
+          <w:szCs w:val="24"/>
+        </w:rPr>
+        <w:t xml:space="preserve">: </w:t>
+      </w:r>
+      <w:r>
+        <w:rPr>
+          <w:rStyle w:val="Heading4Char"/>
+          <w:caps w:val="0"/>
+          <w:sz w:val="24"/>
+          <w:szCs w:val="24"/>
+        </w:rPr>
+        <w:t>Change Employee Contract</w:t>
+      </w:r>
+      <w:r>
+        <w:rPr>
+          <w:sz w:val="24"/>
+          <w:szCs w:val="24"/>
+        </w:rPr>
+        <w:t>.</w:t>
+      </w:r>
+      <w:bookmarkEnd w:id="11"/>
     </w:p>
     <w:p>
       <w:r>
@@ -5470,7 +5814,7 @@
           <w:szCs w:val="24"/>
         </w:rPr>
       </w:pPr>
-      <w:bookmarkStart w:id="10" w:name="_Toc67512824"/>
+      <w:bookmarkStart w:id="12" w:name="_Toc68673637"/>
       <w:r>
         <w:rPr>
           <w:rStyle w:val="Heading4Char"/>
@@ -5502,7 +5846,7 @@
           <w:sz w:val="24"/>
           <w:szCs w:val="24"/>
         </w:rPr>
-        <w:t>6</w:t>
+        <w:t>7</w:t>
       </w:r>
       <w:r>
         <w:rPr>
@@ -5531,7 +5875,7 @@
         </w:rPr>
         <w:t>.</w:t>
       </w:r>
-      <w:bookmarkEnd w:id="10"/>
+      <w:bookmarkEnd w:id="12"/>
     </w:p>
     <w:p>
       <w:pPr>
@@ -5838,6 +6182,7 @@
         <w:rPr>
           <w:rFonts w:ascii="Century Schoolbook" w:eastAsia="Times New Roman" w:hAnsi="Century Schoolbook" w:cs="Times New Roman"/>
         </w:rPr>
+        <w:lastRenderedPageBreak/>
         <w:t xml:space="preserve">System shows assigned employees in one place and available employees with </w:t>
       </w:r>
       <w:r>
@@ -5944,6 +6289,7 @@
           <w:b/>
         </w:rPr>
       </w:pPr>
+      <w:bookmarkStart w:id="13" w:name="_Hlk68672978"/>
       <w:r>
         <w:rPr>
           <w:rFonts w:ascii="Century Schoolbook" w:eastAsia="Times New Roman" w:hAnsi="Century Schoolbook" w:cs="Times New Roman"/>
@@ -5952,6 +6298,7 @@
         <w:t>Extensions:</w:t>
       </w:r>
     </w:p>
+    <w:bookmarkEnd w:id="13"/>
     <w:p>
       <w:pPr>
         <w:rPr>
@@ -6067,9 +6414,11 @@
         <w:pStyle w:val="Heading3"/>
         <w:rPr>
           <w:rFonts w:ascii="Century Schoolbook" w:eastAsia="Times New Roman" w:hAnsi="Century Schoolbook" w:cs="Times New Roman"/>
-        </w:rPr>
-      </w:pPr>
-      <w:bookmarkStart w:id="11" w:name="_Toc67512825"/>
+          <w:sz w:val="24"/>
+          <w:szCs w:val="24"/>
+        </w:rPr>
+      </w:pPr>
+      <w:bookmarkStart w:id="14" w:name="_Toc68673638"/>
       <w:r>
         <w:rPr>
           <w:rStyle w:val="Heading4Char"/>
@@ -6079,7 +6428,6 @@
           <w:sz w:val="24"/>
           <w:szCs w:val="24"/>
         </w:rPr>
-        <w:lastRenderedPageBreak/>
         <w:t>Use case</w:t>
       </w:r>
       <w:r>
@@ -6102,7 +6450,7 @@
           <w:sz w:val="24"/>
           <w:szCs w:val="24"/>
         </w:rPr>
-        <w:t>7</w:t>
+        <w:t>8</w:t>
       </w:r>
       <w:r>
         <w:rPr>
@@ -6113,26 +6461,17 @@
           <w:sz w:val="24"/>
           <w:szCs w:val="24"/>
         </w:rPr>
-        <w:t>:</w:t>
-      </w:r>
-      <w:r>
-        <w:rPr>
-          <w:rStyle w:val="Heading4Char"/>
-          <w:b/>
-          <w:bCs/>
-          <w:caps w:val="0"/>
+        <w:t xml:space="preserve">: </w:t>
+      </w:r>
+      <w:r>
+        <w:rPr>
+          <w:rFonts w:ascii="Century Schoolbook" w:eastAsia="Times New Roman" w:hAnsi="Century Schoolbook" w:cs="Times New Roman"/>
           <w:sz w:val="24"/>
           <w:szCs w:val="24"/>
         </w:rPr>
-        <w:t xml:space="preserve"> </w:t>
-      </w:r>
-      <w:r>
-        <w:rPr>
-          <w:rFonts w:ascii="Century Schoolbook" w:eastAsia="Times New Roman" w:hAnsi="Century Schoolbook" w:cs="Times New Roman"/>
-        </w:rPr>
         <w:t>View shifts</w:t>
       </w:r>
-      <w:bookmarkEnd w:id="11"/>
+      <w:bookmarkEnd w:id="14"/>
     </w:p>
     <w:p>
       <w:pPr>
@@ -6360,12 +6699,18 @@
     <w:p>
       <w:pPr>
         <w:pStyle w:val="Heading3"/>
-      </w:pPr>
-      <w:bookmarkStart w:id="12" w:name="_Toc67512826"/>
-      <w:r>
-        <w:rPr>
-          <w:b/>
-          <w:bCs/>
+        <w:rPr>
+          <w:sz w:val="24"/>
+          <w:szCs w:val="24"/>
+        </w:rPr>
+      </w:pPr>
+      <w:bookmarkStart w:id="15" w:name="_Toc68673639"/>
+      <w:r>
+        <w:rPr>
+          <w:b/>
+          <w:bCs/>
+          <w:sz w:val="24"/>
+          <w:szCs w:val="24"/>
         </w:rPr>
         <w:t>U</w:t>
       </w:r>
@@ -6373,6 +6718,8 @@
         <w:rPr>
           <w:b/>
           <w:bCs/>
+          <w:sz w:val="24"/>
+          <w:szCs w:val="24"/>
         </w:rPr>
         <w:t>s</w:t>
       </w:r>
@@ -6380,6 +6727,8 @@
         <w:rPr>
           <w:b/>
           <w:bCs/>
+          <w:sz w:val="24"/>
+          <w:szCs w:val="24"/>
         </w:rPr>
         <w:t>e case-</w:t>
       </w:r>
@@ -6387,6 +6736,8 @@
         <w:rPr>
           <w:b/>
           <w:bCs/>
+          <w:sz w:val="24"/>
+          <w:szCs w:val="24"/>
         </w:rPr>
         <w:t>0</w:t>
       </w:r>
@@ -6394,26 +6745,35 @@
         <w:rPr>
           <w:b/>
           <w:bCs/>
-        </w:rPr>
-        <w:t>8</w:t>
-      </w:r>
-      <w:r>
-        <w:rPr>
-          <w:b/>
-          <w:bCs/>
+          <w:sz w:val="24"/>
+          <w:szCs w:val="24"/>
+        </w:rPr>
+        <w:t>9</w:t>
+      </w:r>
+      <w:r>
+        <w:rPr>
+          <w:b/>
+          <w:bCs/>
+          <w:sz w:val="24"/>
+          <w:szCs w:val="24"/>
         </w:rPr>
         <w:t>:</w:t>
       </w:r>
       <w:r>
+        <w:rPr>
+          <w:sz w:val="24"/>
+          <w:szCs w:val="24"/>
+        </w:rPr>
         <w:t xml:space="preserve"> </w:t>
       </w:r>
       <w:r>
-        <w:t xml:space="preserve">Add </w:t>
-      </w:r>
-      <w:r>
-        <w:t>products</w:t>
-      </w:r>
-      <w:bookmarkEnd w:id="12"/>
+        <w:rPr>
+          <w:sz w:val="24"/>
+          <w:szCs w:val="24"/>
+        </w:rPr>
+        <w:t>Add products</w:t>
+      </w:r>
+      <w:bookmarkEnd w:id="15"/>
     </w:p>
     <w:p>
       <w:pPr>
@@ -6508,6 +6868,7 @@
         </w:numPr>
       </w:pPr>
       <w:r>
+        <w:lastRenderedPageBreak/>
         <w:t>Actor input product details and confirms</w:t>
       </w:r>
       <w:r>
@@ -6627,12 +6988,18 @@
     <w:p>
       <w:pPr>
         <w:pStyle w:val="Heading3"/>
-      </w:pPr>
-      <w:bookmarkStart w:id="13" w:name="_Toc67512827"/>
-      <w:r>
-        <w:rPr>
-          <w:b/>
-          <w:bCs/>
+        <w:rPr>
+          <w:sz w:val="24"/>
+          <w:szCs w:val="24"/>
+        </w:rPr>
+      </w:pPr>
+      <w:bookmarkStart w:id="16" w:name="_Toc68673640"/>
+      <w:r>
+        <w:rPr>
+          <w:b/>
+          <w:bCs/>
+          <w:sz w:val="24"/>
+          <w:szCs w:val="24"/>
         </w:rPr>
         <w:t xml:space="preserve">Use </w:t>
       </w:r>
@@ -6640,6 +7007,8 @@
         <w:rPr>
           <w:b/>
           <w:bCs/>
+          <w:sz w:val="24"/>
+          <w:szCs w:val="24"/>
         </w:rPr>
         <w:t>c</w:t>
       </w:r>
@@ -6647,20 +7016,26 @@
         <w:rPr>
           <w:b/>
           <w:bCs/>
-        </w:rPr>
-        <w:t>ase-0</w:t>
-      </w:r>
-      <w:r>
-        <w:rPr>
-          <w:b/>
-          <w:bCs/>
-        </w:rPr>
-        <w:t>9</w:t>
-      </w:r>
-      <w:r>
-        <w:rPr>
-          <w:b/>
-          <w:bCs/>
+          <w:sz w:val="24"/>
+          <w:szCs w:val="24"/>
+        </w:rPr>
+        <w:t>ase-</w:t>
+      </w:r>
+      <w:r>
+        <w:rPr>
+          <w:b/>
+          <w:bCs/>
+          <w:sz w:val="24"/>
+          <w:szCs w:val="24"/>
+        </w:rPr>
+        <w:t>10</w:t>
+      </w:r>
+      <w:r>
+        <w:rPr>
+          <w:b/>
+          <w:bCs/>
+          <w:sz w:val="24"/>
+          <w:szCs w:val="24"/>
         </w:rPr>
         <w:t>:</w:t>
       </w:r>
@@ -6668,16 +7043,19 @@
         <w:rPr>
           <w:b/>
           <w:bCs/>
+          <w:sz w:val="24"/>
+          <w:szCs w:val="24"/>
         </w:rPr>
         <w:t xml:space="preserve"> </w:t>
       </w:r>
       <w:r>
-        <w:t xml:space="preserve">Remove </w:t>
-      </w:r>
-      <w:r>
-        <w:t>product</w:t>
-      </w:r>
-      <w:bookmarkEnd w:id="13"/>
+        <w:rPr>
+          <w:sz w:val="24"/>
+          <w:szCs w:val="24"/>
+        </w:rPr>
+        <w:t>Remove product</w:t>
+      </w:r>
+      <w:bookmarkEnd w:id="16"/>
     </w:p>
     <w:p>
       <w:pPr>
@@ -6747,7 +7125,6 @@
           <w:b/>
           <w:bCs/>
         </w:rPr>
-        <w:lastRenderedPageBreak/>
         <w:t>Main Success Scenario:</w:t>
       </w:r>
     </w:p>
@@ -6794,8 +7171,12 @@
     <w:p>
       <w:pPr>
         <w:pStyle w:val="Heading3"/>
-      </w:pPr>
-      <w:bookmarkStart w:id="14" w:name="_Toc67512828"/>
+        <w:rPr>
+          <w:sz w:val="24"/>
+          <w:szCs w:val="24"/>
+        </w:rPr>
+      </w:pPr>
+      <w:bookmarkStart w:id="17" w:name="_Toc68673641"/>
       <w:r>
         <w:rPr>
           <w:rStyle w:val="Heading4Char"/>
@@ -6827,7 +7208,7 @@
           <w:sz w:val="24"/>
           <w:szCs w:val="24"/>
         </w:rPr>
-        <w:t>10</w:t>
+        <w:t>1</w:t>
       </w:r>
       <w:r>
         <w:rPr>
@@ -6838,18 +7219,41 @@
           <w:sz w:val="24"/>
           <w:szCs w:val="24"/>
         </w:rPr>
+        <w:t>1</w:t>
+      </w:r>
+      <w:r>
+        <w:rPr>
+          <w:rStyle w:val="Heading4Char"/>
+          <w:b/>
+          <w:bCs/>
+          <w:caps w:val="0"/>
+          <w:sz w:val="24"/>
+          <w:szCs w:val="24"/>
+        </w:rPr>
         <w:t xml:space="preserve">: </w:t>
       </w:r>
       <w:r>
+        <w:rPr>
+          <w:sz w:val="24"/>
+          <w:szCs w:val="24"/>
+        </w:rPr>
         <w:t>Stock R</w:t>
       </w:r>
       <w:r>
+        <w:rPr>
+          <w:sz w:val="24"/>
+          <w:szCs w:val="24"/>
+        </w:rPr>
         <w:t>equest</w:t>
       </w:r>
       <w:r>
+        <w:rPr>
+          <w:sz w:val="24"/>
+          <w:szCs w:val="24"/>
+        </w:rPr>
         <w:t>s Processing</w:t>
       </w:r>
-      <w:bookmarkEnd w:id="14"/>
+      <w:bookmarkEnd w:id="17"/>
     </w:p>
     <w:p>
       <w:r>
@@ -7017,6 +7421,7 @@
     </w:p>
     <w:p>
       <w:r>
+        <w:lastRenderedPageBreak/>
         <w:t xml:space="preserve">5a: </w:t>
       </w:r>
       <w:r>
@@ -7084,12 +7489,18 @@
     <w:p>
       <w:pPr>
         <w:pStyle w:val="Heading3"/>
-      </w:pPr>
-      <w:bookmarkStart w:id="15" w:name="_Toc67512829"/>
-      <w:r>
-        <w:rPr>
-          <w:b/>
-          <w:bCs/>
+        <w:rPr>
+          <w:sz w:val="24"/>
+          <w:szCs w:val="24"/>
+        </w:rPr>
+      </w:pPr>
+      <w:bookmarkStart w:id="18" w:name="_Toc68673642"/>
+      <w:r>
+        <w:rPr>
+          <w:b/>
+          <w:bCs/>
+          <w:sz w:val="24"/>
+          <w:szCs w:val="24"/>
         </w:rPr>
         <w:t>Use case-</w:t>
       </w:r>
@@ -7097,6 +7508,8 @@
         <w:rPr>
           <w:b/>
           <w:bCs/>
+          <w:sz w:val="24"/>
+          <w:szCs w:val="24"/>
         </w:rPr>
         <w:t>1</w:t>
       </w:r>
@@ -7104,16 +7517,26 @@
         <w:rPr>
           <w:b/>
           <w:bCs/>
-        </w:rPr>
-        <w:t>1</w:t>
-      </w:r>
-      <w:r>
+          <w:sz w:val="24"/>
+          <w:szCs w:val="24"/>
+        </w:rPr>
+        <w:t>2</w:t>
+      </w:r>
+      <w:r>
+        <w:rPr>
+          <w:sz w:val="24"/>
+          <w:szCs w:val="24"/>
+        </w:rPr>
         <w:t xml:space="preserve">: </w:t>
       </w:r>
       <w:r>
+        <w:rPr>
+          <w:sz w:val="24"/>
+          <w:szCs w:val="24"/>
+        </w:rPr>
         <w:t>view Product data</w:t>
       </w:r>
-      <w:bookmarkEnd w:id="15"/>
+      <w:bookmarkEnd w:id="18"/>
     </w:p>
     <w:p>
       <w:pPr>
@@ -7232,7 +7655,7 @@
           <w:szCs w:val="24"/>
         </w:rPr>
       </w:pPr>
-      <w:bookmarkStart w:id="16" w:name="_Toc67512830"/>
+      <w:bookmarkStart w:id="19" w:name="_Toc68673643"/>
       <w:r>
         <w:rPr>
           <w:rStyle w:val="Heading4Char"/>
@@ -7275,7 +7698,7 @@
           <w:sz w:val="24"/>
           <w:szCs w:val="24"/>
         </w:rPr>
-        <w:t>2</w:t>
+        <w:t>3</w:t>
       </w:r>
       <w:r>
         <w:rPr>
@@ -7297,7 +7720,7 @@
         </w:rPr>
         <w:t>View Stock Statistics</w:t>
       </w:r>
-      <w:bookmarkEnd w:id="16"/>
+      <w:bookmarkEnd w:id="19"/>
     </w:p>
     <w:p>
       <w:r>
@@ -7442,7 +7865,7 @@
           <w:szCs w:val="24"/>
         </w:rPr>
       </w:pPr>
-      <w:bookmarkStart w:id="17" w:name="_Toc67512831"/>
+      <w:bookmarkStart w:id="20" w:name="_Toc68673644"/>
       <w:r>
         <w:rPr>
           <w:rStyle w:val="Heading4Char"/>
@@ -7485,7 +7908,7 @@
           <w:sz w:val="24"/>
           <w:szCs w:val="24"/>
         </w:rPr>
-        <w:t>3</w:t>
+        <w:t>4</w:t>
       </w:r>
       <w:r>
         <w:rPr>
@@ -7514,7 +7937,7 @@
         </w:rPr>
         <w:t>.</w:t>
       </w:r>
-      <w:bookmarkEnd w:id="17"/>
+      <w:bookmarkEnd w:id="20"/>
     </w:p>
     <w:p>
       <w:r>
@@ -7712,6 +8135,7 @@
         </w:numPr>
       </w:pPr>
       <w:r>
+        <w:lastRenderedPageBreak/>
         <w:t xml:space="preserve">System </w:t>
       </w:r>
       <w:r>
@@ -7751,7 +8175,7 @@
           <w:szCs w:val="24"/>
         </w:rPr>
       </w:pPr>
-      <w:bookmarkStart w:id="18" w:name="_Toc67512832"/>
+      <w:bookmarkStart w:id="21" w:name="_Toc68673645"/>
       <w:r>
         <w:rPr>
           <w:rStyle w:val="Heading4Char"/>
@@ -7794,7 +8218,7 @@
           <w:sz w:val="24"/>
           <w:szCs w:val="24"/>
         </w:rPr>
-        <w:t>4</w:t>
+        <w:t>5</w:t>
       </w:r>
       <w:r>
         <w:rPr>
@@ -7816,7 +8240,7 @@
         </w:rPr>
         <w:t>View Employee Statistics</w:t>
       </w:r>
-      <w:bookmarkEnd w:id="18"/>
+      <w:bookmarkEnd w:id="21"/>
     </w:p>
     <w:p>
       <w:r>
@@ -7947,7 +8371,7 @@
           <w:szCs w:val="24"/>
         </w:rPr>
       </w:pPr>
-      <w:bookmarkStart w:id="19" w:name="_Toc67512833"/>
+      <w:bookmarkStart w:id="22" w:name="_Toc68673646"/>
       <w:r>
         <w:rPr>
           <w:rStyle w:val="Heading4Char"/>
@@ -7979,7 +8403,7 @@
           <w:sz w:val="24"/>
           <w:szCs w:val="24"/>
         </w:rPr>
-        <w:t>5</w:t>
+        <w:t>6</w:t>
       </w:r>
       <w:r>
         <w:rPr>
@@ -8011,7 +8435,7 @@
         </w:rPr>
         <w:t>.</w:t>
       </w:r>
-      <w:bookmarkEnd w:id="19"/>
+      <w:bookmarkEnd w:id="22"/>
     </w:p>
     <w:p>
       <w:r>
@@ -8078,7 +8502,6 @@
         </w:numPr>
       </w:pPr>
       <w:r>
-        <w:lastRenderedPageBreak/>
         <w:t xml:space="preserve">The </w:t>
       </w:r>
       <w:r>
@@ -8168,7 +8591,7 @@
           <w:szCs w:val="24"/>
         </w:rPr>
       </w:pPr>
-      <w:bookmarkStart w:id="20" w:name="_Toc67512834"/>
+      <w:bookmarkStart w:id="23" w:name="_Toc68673647"/>
       <w:r>
         <w:rPr>
           <w:rStyle w:val="Heading4Char"/>
@@ -8200,7 +8623,7 @@
           <w:sz w:val="24"/>
           <w:szCs w:val="24"/>
         </w:rPr>
-        <w:t>6</w:t>
+        <w:t>7</w:t>
       </w:r>
       <w:r>
         <w:rPr>
@@ -8229,7 +8652,7 @@
         </w:rPr>
         <w:t>.</w:t>
       </w:r>
-      <w:bookmarkEnd w:id="20"/>
+      <w:bookmarkEnd w:id="23"/>
     </w:p>
     <w:p>
       <w:r>
@@ -8326,11 +8749,11 @@
         <w:t>The application logs out the user and displays the log in page.</w:t>
       </w:r>
     </w:p>
-    <w:bookmarkStart w:id="21" w:name="_Toc67512835"/>
     <w:p>
       <w:pPr>
         <w:pStyle w:val="Heading1"/>
       </w:pPr>
+      <w:bookmarkStart w:id="24" w:name="_Toc68673648"/>
       <w:r>
         <w:rPr>
           <w:noProof/>
@@ -8391,10 +8814,7 @@
                         <w:txbxContent>
                           <w:p>
                             <w:r>
-                              <w:t>Stock</w:t>
-                            </w:r>
-                            <w:r>
-                              <w:t xml:space="preserve"> worker’s profile when logged in.</w:t>
+                              <w:t>Stock worker’s profile when logged in.</w:t>
                             </w:r>
                           </w:p>
                         </w:txbxContent>
@@ -8421,10 +8841,7 @@
                   <w:txbxContent>
                     <w:p>
                       <w:r>
-                        <w:t>Stock</w:t>
-                      </w:r>
-                      <w:r>
-                        <w:t xml:space="preserve"> worker’s profile when logged in.</w:t>
+                        <w:t>Stock worker’s profile when logged in.</w:t>
                       </w:r>
                     </w:p>
                   </w:txbxContent>
@@ -8494,13 +8911,7 @@
                         <w:txbxContent>
                           <w:p>
                             <w:r>
-                              <w:t>Department manager and stock manager</w:t>
-                            </w:r>
-                            <w:r>
-                              <w:t>’s</w:t>
-                            </w:r>
-                            <w:r>
-                              <w:t xml:space="preserve"> profile when logged in.</w:t>
+                              <w:t>Department manager and stock manager’s profile when logged in.</w:t>
                             </w:r>
                           </w:p>
                         </w:txbxContent>
@@ -8527,13 +8938,7 @@
                   <w:txbxContent>
                     <w:p>
                       <w:r>
-                        <w:t>Department manager and stock manager</w:t>
-                      </w:r>
-                      <w:r>
-                        <w:t>’s</w:t>
-                      </w:r>
-                      <w:r>
-                        <w:t xml:space="preserve"> profile when logged in.</w:t>
+                        <w:t>Department manager and stock manager’s profile when logged in.</w:t>
                       </w:r>
                     </w:p>
                   </w:txbxContent>
@@ -8603,13 +9008,7 @@
                         <w:txbxContent>
                           <w:p>
                             <w:r>
-                              <w:t xml:space="preserve">HR </w:t>
-                            </w:r>
-                            <w:r>
-                              <w:t>admin’s profi</w:t>
-                            </w:r>
-                            <w:r>
-                              <w:t>le when logged in.</w:t>
+                              <w:t>HR admin’s profile when logged in.</w:t>
                             </w:r>
                           </w:p>
                         </w:txbxContent>
@@ -8636,13 +9035,7 @@
                   <w:txbxContent>
                     <w:p>
                       <w:r>
-                        <w:t xml:space="preserve">HR </w:t>
-                      </w:r>
-                      <w:r>
-                        <w:t>admin’s profi</w:t>
-                      </w:r>
-                      <w:r>
-                        <w:t>le when logged in.</w:t>
+                        <w:t>HR admin’s profile when logged in.</w:t>
                       </w:r>
                     </w:p>
                   </w:txbxContent>
@@ -8712,10 +9105,7 @@
                         <w:txbxContent>
                           <w:p>
                             <w:r>
-                              <w:t>Login function. Each user has to login through the application</w:t>
-                            </w:r>
-                            <w:r>
-                              <w:t>.</w:t>
+                              <w:t>Login function. Each user has to login through the application.</w:t>
                             </w:r>
                           </w:p>
                         </w:txbxContent>
@@ -8742,10 +9132,7 @@
                   <w:txbxContent>
                     <w:p>
                       <w:r>
-                        <w:t>Login function. Each user has to login through the application</w:t>
-                      </w:r>
-                      <w:r>
-                        <w:t>.</w:t>
+                        <w:t>Login function. Each user has to login through the application.</w:t>
                       </w:r>
                     </w:p>
                   </w:txbxContent>
@@ -8975,7 +9362,7 @@
       <w:r>
         <w:t>Gui</w:t>
       </w:r>
-      <w:bookmarkEnd w:id="21"/>
+      <w:bookmarkEnd w:id="24"/>
     </w:p>
     <w:p>
       <w:r>
@@ -9038,10 +9425,7 @@
                         <w:txbxContent>
                           <w:p>
                             <w:r>
-                              <w:t>Here</w:t>
-                            </w:r>
-                            <w:r>
-                              <w:t>’s the shift for the week and the employee assigned to them.</w:t>
+                              <w:t>Here’s the shift for the week and the employee assigned to them.</w:t>
                             </w:r>
                           </w:p>
                         </w:txbxContent>
@@ -9068,10 +9452,7 @@
                   <w:txbxContent>
                     <w:p>
                       <w:r>
-                        <w:t>Here</w:t>
-                      </w:r>
-                      <w:r>
-                        <w:t>’s the shift for the week and the employee assigned to them.</w:t>
+                        <w:t>Here’s the shift for the week and the employee assigned to them.</w:t>
                       </w:r>
                     </w:p>
                   </w:txbxContent>
@@ -9141,10 +9522,7 @@
                         <w:txbxContent>
                           <w:p>
                             <w:r>
-                              <w:t>Here is where can assign emplo</w:t>
-                            </w:r>
-                            <w:r>
-                              <w:t>yee shifts.</w:t>
+                              <w:t>Here is where can assign employee shifts.</w:t>
                             </w:r>
                           </w:p>
                         </w:txbxContent>
@@ -9171,10 +9549,7 @@
                   <w:txbxContent>
                     <w:p>
                       <w:r>
-                        <w:t>Here is where can assign emplo</w:t>
-                      </w:r>
-                      <w:r>
-                        <w:t>yee shifts.</w:t>
+                        <w:t>Here is where can assign employee shifts.</w:t>
                       </w:r>
                     </w:p>
                   </w:txbxContent>
@@ -9341,19 +9716,7 @@
                         <w:txbxContent>
                           <w:p>
                             <w:r>
-                              <w:t>This is how</w:t>
-                            </w:r>
-                            <w:r>
-                              <w:t xml:space="preserve"> </w:t>
-                            </w:r>
-                            <w:r>
-                              <w:t xml:space="preserve">the </w:t>
-                            </w:r>
-                            <w:r>
-                              <w:t xml:space="preserve">HR admin </w:t>
-                            </w:r>
-                            <w:r>
-                              <w:t>adds employee.</w:t>
+                              <w:t>This is how the HR admin adds employee.</w:t>
                             </w:r>
                           </w:p>
                         </w:txbxContent>
@@ -9380,19 +9743,7 @@
                   <w:txbxContent>
                     <w:p>
                       <w:r>
-                        <w:t>This is how</w:t>
-                      </w:r>
-                      <w:r>
-                        <w:t xml:space="preserve"> </w:t>
-                      </w:r>
-                      <w:r>
-                        <w:t xml:space="preserve">the </w:t>
-                      </w:r>
-                      <w:r>
-                        <w:t xml:space="preserve">HR admin </w:t>
-                      </w:r>
-                      <w:r>
-                        <w:t>adds employee.</w:t>
+                        <w:t>This is how the HR admin adds employee.</w:t>
                       </w:r>
                     </w:p>
                   </w:txbxContent>
@@ -9671,25 +10022,7 @@
                         <w:txbxContent>
                           <w:p>
                             <w:r>
-                              <w:t>S</w:t>
-                            </w:r>
-                            <w:r>
-                              <w:t>tock</w:t>
-                            </w:r>
-                            <w:r>
-                              <w:t xml:space="preserve"> manager</w:t>
-                            </w:r>
-                            <w:r>
-                              <w:t xml:space="preserve"> can search for an individual employee by </w:t>
-                            </w:r>
-                            <w:r>
-                              <w:t>their</w:t>
-                            </w:r>
-                            <w:r>
-                              <w:t xml:space="preserve"> </w:t>
-                            </w:r>
-                            <w:r>
-                              <w:t>unique id number.</w:t>
+                              <w:t>Stock manager can search for an individual employee by their unique id number.</w:t>
                             </w:r>
                           </w:p>
                         </w:txbxContent>
@@ -9716,25 +10049,7 @@
                   <w:txbxContent>
                     <w:p>
                       <w:r>
-                        <w:t>S</w:t>
-                      </w:r>
-                      <w:r>
-                        <w:t>tock</w:t>
-                      </w:r>
-                      <w:r>
-                        <w:t xml:space="preserve"> manager</w:t>
-                      </w:r>
-                      <w:r>
-                        <w:t xml:space="preserve"> can search for an individual employee by </w:t>
-                      </w:r>
-                      <w:r>
-                        <w:t>their</w:t>
-                      </w:r>
-                      <w:r>
-                        <w:t xml:space="preserve"> </w:t>
-                      </w:r>
-                      <w:r>
-                        <w:t>unique id number.</w:t>
+                        <w:t>Stock manager can search for an individual employee by their unique id number.</w:t>
                       </w:r>
                     </w:p>
                   </w:txbxContent>
@@ -9804,19 +10119,7 @@
                         <w:txbxContent>
                           <w:p>
                             <w:r>
-                              <w:t>Department</w:t>
-                            </w:r>
-                            <w:r>
-                              <w:t xml:space="preserve"> can see</w:t>
-                            </w:r>
-                            <w:r>
-                              <w:t xml:space="preserve"> all</w:t>
-                            </w:r>
-                            <w:r>
-                              <w:t xml:space="preserve"> the</w:t>
-                            </w:r>
-                            <w:r>
-                              <w:t xml:space="preserve"> </w:t>
+                              <w:t xml:space="preserve">Department can see all the </w:t>
                             </w:r>
                             <w:proofErr w:type="gramStart"/>
                             <w:r>
@@ -9824,10 +10127,7 @@
                             </w:r>
                             <w:proofErr w:type="gramEnd"/>
                             <w:r>
-                              <w:t xml:space="preserve"> </w:t>
-                            </w:r>
-                            <w:r>
-                              <w:t>statistic.</w:t>
+                              <w:t xml:space="preserve"> statistic.</w:t>
                             </w:r>
                           </w:p>
                         </w:txbxContent>
@@ -9854,19 +10154,7 @@
                   <w:txbxContent>
                     <w:p>
                       <w:r>
-                        <w:t>Department</w:t>
-                      </w:r>
-                      <w:r>
-                        <w:t xml:space="preserve"> can see</w:t>
-                      </w:r>
-                      <w:r>
-                        <w:t xml:space="preserve"> all</w:t>
-                      </w:r>
-                      <w:r>
-                        <w:t xml:space="preserve"> the</w:t>
-                      </w:r>
-                      <w:r>
-                        <w:t xml:space="preserve"> </w:t>
+                        <w:t xml:space="preserve">Department can see all the </w:t>
                       </w:r>
                       <w:proofErr w:type="gramStart"/>
                       <w:r>
@@ -9874,10 +10162,7 @@
                       </w:r>
                       <w:proofErr w:type="gramEnd"/>
                       <w:r>
-                        <w:t xml:space="preserve"> </w:t>
-                      </w:r>
-                      <w:r>
-                        <w:t>statistic.</w:t>
+                        <w:t xml:space="preserve"> statistic.</w:t>
                       </w:r>
                     </w:p>
                   </w:txbxContent>
@@ -9947,13 +10232,7 @@
                         <w:txbxContent>
                           <w:p>
                             <w:r>
-                              <w:t>Stuck manager</w:t>
-                            </w:r>
-                            <w:r>
-                              <w:t xml:space="preserve"> can search for </w:t>
-                            </w:r>
-                            <w:r>
-                              <w:t>a specific product here.</w:t>
+                              <w:t>Stuck manager can search for a specific product here.</w:t>
                             </w:r>
                           </w:p>
                         </w:txbxContent>
@@ -9980,13 +10259,7 @@
                   <w:txbxContent>
                     <w:p>
                       <w:r>
-                        <w:t>Stuck manager</w:t>
-                      </w:r>
-                      <w:r>
-                        <w:t xml:space="preserve"> can search for </w:t>
-                      </w:r>
-                      <w:r>
-                        <w:t>a specific product here.</w:t>
+                        <w:t>Stuck manager can search for a specific product here.</w:t>
                       </w:r>
                     </w:p>
                   </w:txbxContent>
@@ -10056,13 +10329,7 @@
                         <w:txbxContent>
                           <w:p>
                             <w:r>
-                              <w:t>Stuck manager</w:t>
-                            </w:r>
-                            <w:r>
-                              <w:t xml:space="preserve"> can see </w:t>
-                            </w:r>
-                            <w:r>
-                              <w:t>stock statistic.</w:t>
+                              <w:t>Stuck manager can see stock statistic.</w:t>
                             </w:r>
                           </w:p>
                         </w:txbxContent>
@@ -10089,13 +10356,7 @@
                   <w:txbxContent>
                     <w:p>
                       <w:r>
-                        <w:t>Stuck manager</w:t>
-                      </w:r>
-                      <w:r>
-                        <w:t xml:space="preserve"> can see </w:t>
-                      </w:r>
-                      <w:r>
-                        <w:t>stock statistic.</w:t>
+                        <w:t>Stuck manager can see stock statistic.</w:t>
                       </w:r>
                     </w:p>
                   </w:txbxContent>
@@ -10380,10 +10641,7 @@
                         <w:txbxContent>
                           <w:p>
                             <w:r>
-                              <w:t>Stock</w:t>
-                            </w:r>
-                            <w:r>
-                              <w:t xml:space="preserve"> worker can see the stock request.</w:t>
+                              <w:t>Stock worker can see the stock request.</w:t>
                             </w:r>
                           </w:p>
                         </w:txbxContent>
@@ -10410,10 +10668,7 @@
                   <w:txbxContent>
                     <w:p>
                       <w:r>
-                        <w:t>Stock</w:t>
-                      </w:r>
-                      <w:r>
-                        <w:t xml:space="preserve"> worker can see the stock request.</w:t>
+                        <w:t>Stock worker can see the stock request.</w:t>
                       </w:r>
                     </w:p>
                   </w:txbxContent>
@@ -10480,12 +10735,12 @@
       <w:pPr>
         <w:pStyle w:val="Heading1"/>
       </w:pPr>
-      <w:bookmarkStart w:id="22" w:name="_Toc67512836"/>
+      <w:bookmarkStart w:id="25" w:name="_Toc68673649"/>
       <w:r>
         <w:lastRenderedPageBreak/>
         <w:t>Website wireframe</w:t>
       </w:r>
-      <w:bookmarkEnd w:id="22"/>
+      <w:bookmarkEnd w:id="25"/>
       <w:r>
         <w:t xml:space="preserve"> </w:t>
       </w:r>
@@ -11337,6 +11592,92 @@
     </w:lvl>
   </w:abstractNum>
   <w:abstractNum w:abstractNumId="8" w15:restartNumberingAfterBreak="0">
+    <w:nsid w:val="1D520D86"/>
+    <w:multiLevelType w:val="hybridMultilevel"/>
+    <w:tmpl w:val="0E460894"/>
+    <w:lvl w:ilvl="0" w:tplc="0409000F">
+      <w:start w:val="1"/>
+      <w:numFmt w:val="decimal"/>
+      <w:lvlText w:val="%1."/>
+      <w:lvlJc w:val="left"/>
+      <w:pPr>
+        <w:ind w:left="1440" w:hanging="360"/>
+      </w:pPr>
+    </w:lvl>
+    <w:lvl w:ilvl="1" w:tplc="04090019" w:tentative="1">
+      <w:start w:val="1"/>
+      <w:numFmt w:val="lowerLetter"/>
+      <w:lvlText w:val="%2."/>
+      <w:lvlJc w:val="left"/>
+      <w:pPr>
+        <w:ind w:left="2160" w:hanging="360"/>
+      </w:pPr>
+    </w:lvl>
+    <w:lvl w:ilvl="2" w:tplc="0409001B" w:tentative="1">
+      <w:start w:val="1"/>
+      <w:numFmt w:val="lowerRoman"/>
+      <w:lvlText w:val="%3."/>
+      <w:lvlJc w:val="right"/>
+      <w:pPr>
+        <w:ind w:left="2880" w:hanging="180"/>
+      </w:pPr>
+    </w:lvl>
+    <w:lvl w:ilvl="3" w:tplc="0409000F" w:tentative="1">
+      <w:start w:val="1"/>
+      <w:numFmt w:val="decimal"/>
+      <w:lvlText w:val="%4."/>
+      <w:lvlJc w:val="left"/>
+      <w:pPr>
+        <w:ind w:left="3600" w:hanging="360"/>
+      </w:pPr>
+    </w:lvl>
+    <w:lvl w:ilvl="4" w:tplc="04090019" w:tentative="1">
+      <w:start w:val="1"/>
+      <w:numFmt w:val="lowerLetter"/>
+      <w:lvlText w:val="%5."/>
+      <w:lvlJc w:val="left"/>
+      <w:pPr>
+        <w:ind w:left="4320" w:hanging="360"/>
+      </w:pPr>
+    </w:lvl>
+    <w:lvl w:ilvl="5" w:tplc="0409001B" w:tentative="1">
+      <w:start w:val="1"/>
+      <w:numFmt w:val="lowerRoman"/>
+      <w:lvlText w:val="%6."/>
+      <w:lvlJc w:val="right"/>
+      <w:pPr>
+        <w:ind w:left="5040" w:hanging="180"/>
+      </w:pPr>
+    </w:lvl>
+    <w:lvl w:ilvl="6" w:tplc="0409000F" w:tentative="1">
+      <w:start w:val="1"/>
+      <w:numFmt w:val="decimal"/>
+      <w:lvlText w:val="%7."/>
+      <w:lvlJc w:val="left"/>
+      <w:pPr>
+        <w:ind w:left="5760" w:hanging="360"/>
+      </w:pPr>
+    </w:lvl>
+    <w:lvl w:ilvl="7" w:tplc="04090019" w:tentative="1">
+      <w:start w:val="1"/>
+      <w:numFmt w:val="lowerLetter"/>
+      <w:lvlText w:val="%8."/>
+      <w:lvlJc w:val="left"/>
+      <w:pPr>
+        <w:ind w:left="6480" w:hanging="360"/>
+      </w:pPr>
+    </w:lvl>
+    <w:lvl w:ilvl="8" w:tplc="0409001B" w:tentative="1">
+      <w:start w:val="1"/>
+      <w:numFmt w:val="lowerRoman"/>
+      <w:lvlText w:val="%9."/>
+      <w:lvlJc w:val="right"/>
+      <w:pPr>
+        <w:ind w:left="7200" w:hanging="180"/>
+      </w:pPr>
+    </w:lvl>
+  </w:abstractNum>
+  <w:abstractNum w:abstractNumId="9" w15:restartNumberingAfterBreak="0">
     <w:nsid w:val="20ED508E"/>
     <w:multiLevelType w:val="hybridMultilevel"/>
     <w:tmpl w:val="2B942982"/>
@@ -11425,7 +11766,7 @@
       </w:pPr>
     </w:lvl>
   </w:abstractNum>
-  <w:abstractNum w:abstractNumId="9" w15:restartNumberingAfterBreak="0">
+  <w:abstractNum w:abstractNumId="10" w15:restartNumberingAfterBreak="0">
     <w:nsid w:val="25C413CD"/>
     <w:multiLevelType w:val="hybridMultilevel"/>
     <w:tmpl w:val="2B942982"/>
@@ -11514,7 +11855,7 @@
       </w:pPr>
     </w:lvl>
   </w:abstractNum>
-  <w:abstractNum w:abstractNumId="10" w15:restartNumberingAfterBreak="0">
+  <w:abstractNum w:abstractNumId="11" w15:restartNumberingAfterBreak="0">
     <w:nsid w:val="2F8A70C6"/>
     <w:multiLevelType w:val="hybridMultilevel"/>
     <w:tmpl w:val="437A0C7C"/>
@@ -11600,7 +11941,7 @@
       </w:pPr>
     </w:lvl>
   </w:abstractNum>
-  <w:abstractNum w:abstractNumId="11" w15:restartNumberingAfterBreak="0">
+  <w:abstractNum w:abstractNumId="12" w15:restartNumberingAfterBreak="0">
     <w:nsid w:val="33841546"/>
     <w:multiLevelType w:val="hybridMultilevel"/>
     <w:tmpl w:val="2B942982"/>
@@ -11689,7 +12030,7 @@
       </w:pPr>
     </w:lvl>
   </w:abstractNum>
-  <w:abstractNum w:abstractNumId="12" w15:restartNumberingAfterBreak="0">
+  <w:abstractNum w:abstractNumId="13" w15:restartNumberingAfterBreak="0">
     <w:nsid w:val="37C54213"/>
     <w:multiLevelType w:val="hybridMultilevel"/>
     <w:tmpl w:val="C9B011D6"/>
@@ -11775,7 +12116,7 @@
       </w:pPr>
     </w:lvl>
   </w:abstractNum>
-  <w:abstractNum w:abstractNumId="13" w15:restartNumberingAfterBreak="0">
+  <w:abstractNum w:abstractNumId="14" w15:restartNumberingAfterBreak="0">
     <w:nsid w:val="387A4F18"/>
     <w:multiLevelType w:val="hybridMultilevel"/>
     <w:tmpl w:val="A41C4C74"/>
@@ -11864,7 +12205,7 @@
       </w:pPr>
     </w:lvl>
   </w:abstractNum>
-  <w:abstractNum w:abstractNumId="14" w15:restartNumberingAfterBreak="0">
+  <w:abstractNum w:abstractNumId="15" w15:restartNumberingAfterBreak="0">
     <w:nsid w:val="4343351F"/>
     <w:multiLevelType w:val="hybridMultilevel"/>
     <w:tmpl w:val="5A4A299C"/>
@@ -11950,7 +12291,7 @@
       </w:pPr>
     </w:lvl>
   </w:abstractNum>
-  <w:abstractNum w:abstractNumId="15" w15:restartNumberingAfterBreak="0">
+  <w:abstractNum w:abstractNumId="16" w15:restartNumberingAfterBreak="0">
     <w:nsid w:val="48302CC3"/>
     <w:multiLevelType w:val="hybridMultilevel"/>
     <w:tmpl w:val="1C263BDC"/>
@@ -12039,7 +12380,7 @@
       </w:pPr>
     </w:lvl>
   </w:abstractNum>
-  <w:abstractNum w:abstractNumId="16" w15:restartNumberingAfterBreak="0">
+  <w:abstractNum w:abstractNumId="17" w15:restartNumberingAfterBreak="0">
     <w:nsid w:val="51FE4FB2"/>
     <w:multiLevelType w:val="hybridMultilevel"/>
     <w:tmpl w:val="3818571E"/>
@@ -12129,7 +12470,7 @@
       </w:pPr>
     </w:lvl>
   </w:abstractNum>
-  <w:abstractNum w:abstractNumId="17" w15:restartNumberingAfterBreak="0">
+  <w:abstractNum w:abstractNumId="18" w15:restartNumberingAfterBreak="0">
     <w:nsid w:val="530C3015"/>
     <w:multiLevelType w:val="hybridMultilevel"/>
     <w:tmpl w:val="AFF62448"/>
@@ -12215,7 +12556,7 @@
       </w:pPr>
     </w:lvl>
   </w:abstractNum>
-  <w:abstractNum w:abstractNumId="18" w15:restartNumberingAfterBreak="0">
+  <w:abstractNum w:abstractNumId="19" w15:restartNumberingAfterBreak="0">
     <w:nsid w:val="53E42AF2"/>
     <w:multiLevelType w:val="hybridMultilevel"/>
     <w:tmpl w:val="1C263BDC"/>
@@ -12304,7 +12645,7 @@
       </w:pPr>
     </w:lvl>
   </w:abstractNum>
-  <w:abstractNum w:abstractNumId="19" w15:restartNumberingAfterBreak="0">
+  <w:abstractNum w:abstractNumId="20" w15:restartNumberingAfterBreak="0">
     <w:nsid w:val="58B557AF"/>
     <w:multiLevelType w:val="hybridMultilevel"/>
     <w:tmpl w:val="BAAA8CB4"/>
@@ -12390,7 +12731,7 @@
       </w:pPr>
     </w:lvl>
   </w:abstractNum>
-  <w:abstractNum w:abstractNumId="20" w15:restartNumberingAfterBreak="0">
+  <w:abstractNum w:abstractNumId="21" w15:restartNumberingAfterBreak="0">
     <w:nsid w:val="592363E8"/>
     <w:multiLevelType w:val="hybridMultilevel"/>
     <w:tmpl w:val="C5AA7FF4"/>
@@ -12479,7 +12820,7 @@
       </w:pPr>
     </w:lvl>
   </w:abstractNum>
-  <w:abstractNum w:abstractNumId="21" w15:restartNumberingAfterBreak="0">
+  <w:abstractNum w:abstractNumId="22" w15:restartNumberingAfterBreak="0">
     <w:nsid w:val="5AA24D4D"/>
     <w:multiLevelType w:val="hybridMultilevel"/>
     <w:tmpl w:val="B64C14BC"/>
@@ -12565,7 +12906,7 @@
       </w:pPr>
     </w:lvl>
   </w:abstractNum>
-  <w:abstractNum w:abstractNumId="22" w15:restartNumberingAfterBreak="0">
+  <w:abstractNum w:abstractNumId="23" w15:restartNumberingAfterBreak="0">
     <w:nsid w:val="5C2B2AAD"/>
     <w:multiLevelType w:val="hybridMultilevel"/>
     <w:tmpl w:val="39DC15B8"/>
@@ -12654,7 +12995,93 @@
       </w:pPr>
     </w:lvl>
   </w:abstractNum>
-  <w:abstractNum w:abstractNumId="23" w15:restartNumberingAfterBreak="0">
+  <w:abstractNum w:abstractNumId="24" w15:restartNumberingAfterBreak="0">
+    <w:nsid w:val="62C1564C"/>
+    <w:multiLevelType w:val="hybridMultilevel"/>
+    <w:tmpl w:val="DFF441DC"/>
+    <w:lvl w:ilvl="0" w:tplc="0409000F">
+      <w:start w:val="1"/>
+      <w:numFmt w:val="decimal"/>
+      <w:lvlText w:val="%1."/>
+      <w:lvlJc w:val="left"/>
+      <w:pPr>
+        <w:ind w:left="720" w:hanging="360"/>
+      </w:pPr>
+    </w:lvl>
+    <w:lvl w:ilvl="1" w:tplc="04090019" w:tentative="1">
+      <w:start w:val="1"/>
+      <w:numFmt w:val="lowerLetter"/>
+      <w:lvlText w:val="%2."/>
+      <w:lvlJc w:val="left"/>
+      <w:pPr>
+        <w:ind w:left="1440" w:hanging="360"/>
+      </w:pPr>
+    </w:lvl>
+    <w:lvl w:ilvl="2" w:tplc="0409001B" w:tentative="1">
+      <w:start w:val="1"/>
+      <w:numFmt w:val="lowerRoman"/>
+      <w:lvlText w:val="%3."/>
+      <w:lvlJc w:val="right"/>
+      <w:pPr>
+        <w:ind w:left="2160" w:hanging="180"/>
+      </w:pPr>
+    </w:lvl>
+    <w:lvl w:ilvl="3" w:tplc="0409000F" w:tentative="1">
+      <w:start w:val="1"/>
+      <w:numFmt w:val="decimal"/>
+      <w:lvlText w:val="%4."/>
+      <w:lvlJc w:val="left"/>
+      <w:pPr>
+        <w:ind w:left="2880" w:hanging="360"/>
+      </w:pPr>
+    </w:lvl>
+    <w:lvl w:ilvl="4" w:tplc="04090019" w:tentative="1">
+      <w:start w:val="1"/>
+      <w:numFmt w:val="lowerLetter"/>
+      <w:lvlText w:val="%5."/>
+      <w:lvlJc w:val="left"/>
+      <w:pPr>
+        <w:ind w:left="3600" w:hanging="360"/>
+      </w:pPr>
+    </w:lvl>
+    <w:lvl w:ilvl="5" w:tplc="0409001B" w:tentative="1">
+      <w:start w:val="1"/>
+      <w:numFmt w:val="lowerRoman"/>
+      <w:lvlText w:val="%6."/>
+      <w:lvlJc w:val="right"/>
+      <w:pPr>
+        <w:ind w:left="4320" w:hanging="180"/>
+      </w:pPr>
+    </w:lvl>
+    <w:lvl w:ilvl="6" w:tplc="0409000F" w:tentative="1">
+      <w:start w:val="1"/>
+      <w:numFmt w:val="decimal"/>
+      <w:lvlText w:val="%7."/>
+      <w:lvlJc w:val="left"/>
+      <w:pPr>
+        <w:ind w:left="5040" w:hanging="360"/>
+      </w:pPr>
+    </w:lvl>
+    <w:lvl w:ilvl="7" w:tplc="04090019" w:tentative="1">
+      <w:start w:val="1"/>
+      <w:numFmt w:val="lowerLetter"/>
+      <w:lvlText w:val="%8."/>
+      <w:lvlJc w:val="left"/>
+      <w:pPr>
+        <w:ind w:left="5760" w:hanging="360"/>
+      </w:pPr>
+    </w:lvl>
+    <w:lvl w:ilvl="8" w:tplc="0409001B" w:tentative="1">
+      <w:start w:val="1"/>
+      <w:numFmt w:val="lowerRoman"/>
+      <w:lvlText w:val="%9."/>
+      <w:lvlJc w:val="right"/>
+      <w:pPr>
+        <w:ind w:left="6480" w:hanging="180"/>
+      </w:pPr>
+    </w:lvl>
+  </w:abstractNum>
+  <w:abstractNum w:abstractNumId="25" w15:restartNumberingAfterBreak="0">
     <w:nsid w:val="64D0475B"/>
     <w:multiLevelType w:val="hybridMultilevel"/>
     <w:tmpl w:val="CAE65458"/>
@@ -12743,7 +13170,7 @@
       </w:pPr>
     </w:lvl>
   </w:abstractNum>
-  <w:abstractNum w:abstractNumId="24" w15:restartNumberingAfterBreak="0">
+  <w:abstractNum w:abstractNumId="26" w15:restartNumberingAfterBreak="0">
     <w:nsid w:val="65D44FAC"/>
     <w:multiLevelType w:val="hybridMultilevel"/>
     <w:tmpl w:val="0FF8D92E"/>
@@ -12829,7 +13256,7 @@
       </w:pPr>
     </w:lvl>
   </w:abstractNum>
-  <w:abstractNum w:abstractNumId="25" w15:restartNumberingAfterBreak="0">
+  <w:abstractNum w:abstractNumId="27" w15:restartNumberingAfterBreak="0">
     <w:nsid w:val="667972BA"/>
     <w:multiLevelType w:val="hybridMultilevel"/>
     <w:tmpl w:val="2B942982"/>
@@ -12918,7 +13345,7 @@
       </w:pPr>
     </w:lvl>
   </w:abstractNum>
-  <w:abstractNum w:abstractNumId="26" w15:restartNumberingAfterBreak="0">
+  <w:abstractNum w:abstractNumId="28" w15:restartNumberingAfterBreak="0">
     <w:nsid w:val="6E4D5AEB"/>
     <w:multiLevelType w:val="hybridMultilevel"/>
     <w:tmpl w:val="8FDC7720"/>
@@ -13007,7 +13434,7 @@
       </w:pPr>
     </w:lvl>
   </w:abstractNum>
-  <w:abstractNum w:abstractNumId="27" w15:restartNumberingAfterBreak="0">
+  <w:abstractNum w:abstractNumId="29" w15:restartNumberingAfterBreak="0">
     <w:nsid w:val="70B07150"/>
     <w:multiLevelType w:val="hybridMultilevel"/>
     <w:tmpl w:val="8FDC7720"/>
@@ -13096,7 +13523,7 @@
       </w:pPr>
     </w:lvl>
   </w:abstractNum>
-  <w:abstractNum w:abstractNumId="28" w15:restartNumberingAfterBreak="0">
+  <w:abstractNum w:abstractNumId="30" w15:restartNumberingAfterBreak="0">
     <w:nsid w:val="71B4686F"/>
     <w:multiLevelType w:val="hybridMultilevel"/>
     <w:tmpl w:val="5A4A299C"/>
@@ -13182,7 +13609,93 @@
       </w:pPr>
     </w:lvl>
   </w:abstractNum>
-  <w:abstractNum w:abstractNumId="29" w15:restartNumberingAfterBreak="0">
+  <w:abstractNum w:abstractNumId="31" w15:restartNumberingAfterBreak="0">
+    <w:nsid w:val="730B3F7E"/>
+    <w:multiLevelType w:val="hybridMultilevel"/>
+    <w:tmpl w:val="2B8E625C"/>
+    <w:lvl w:ilvl="0" w:tplc="0409000F">
+      <w:start w:val="1"/>
+      <w:numFmt w:val="decimal"/>
+      <w:lvlText w:val="%1."/>
+      <w:lvlJc w:val="left"/>
+      <w:pPr>
+        <w:ind w:left="720" w:hanging="360"/>
+      </w:pPr>
+    </w:lvl>
+    <w:lvl w:ilvl="1" w:tplc="04090019" w:tentative="1">
+      <w:start w:val="1"/>
+      <w:numFmt w:val="lowerLetter"/>
+      <w:lvlText w:val="%2."/>
+      <w:lvlJc w:val="left"/>
+      <w:pPr>
+        <w:ind w:left="1440" w:hanging="360"/>
+      </w:pPr>
+    </w:lvl>
+    <w:lvl w:ilvl="2" w:tplc="0409001B" w:tentative="1">
+      <w:start w:val="1"/>
+      <w:numFmt w:val="lowerRoman"/>
+      <w:lvlText w:val="%3."/>
+      <w:lvlJc w:val="right"/>
+      <w:pPr>
+        <w:ind w:left="2160" w:hanging="180"/>
+      </w:pPr>
+    </w:lvl>
+    <w:lvl w:ilvl="3" w:tplc="0409000F" w:tentative="1">
+      <w:start w:val="1"/>
+      <w:numFmt w:val="decimal"/>
+      <w:lvlText w:val="%4."/>
+      <w:lvlJc w:val="left"/>
+      <w:pPr>
+        <w:ind w:left="2880" w:hanging="360"/>
+      </w:pPr>
+    </w:lvl>
+    <w:lvl w:ilvl="4" w:tplc="04090019" w:tentative="1">
+      <w:start w:val="1"/>
+      <w:numFmt w:val="lowerLetter"/>
+      <w:lvlText w:val="%5."/>
+      <w:lvlJc w:val="left"/>
+      <w:pPr>
+        <w:ind w:left="3600" w:hanging="360"/>
+      </w:pPr>
+    </w:lvl>
+    <w:lvl w:ilvl="5" w:tplc="0409001B" w:tentative="1">
+      <w:start w:val="1"/>
+      <w:numFmt w:val="lowerRoman"/>
+      <w:lvlText w:val="%6."/>
+      <w:lvlJc w:val="right"/>
+      <w:pPr>
+        <w:ind w:left="4320" w:hanging="180"/>
+      </w:pPr>
+    </w:lvl>
+    <w:lvl w:ilvl="6" w:tplc="0409000F" w:tentative="1">
+      <w:start w:val="1"/>
+      <w:numFmt w:val="decimal"/>
+      <w:lvlText w:val="%7."/>
+      <w:lvlJc w:val="left"/>
+      <w:pPr>
+        <w:ind w:left="5040" w:hanging="360"/>
+      </w:pPr>
+    </w:lvl>
+    <w:lvl w:ilvl="7" w:tplc="04090019" w:tentative="1">
+      <w:start w:val="1"/>
+      <w:numFmt w:val="lowerLetter"/>
+      <w:lvlText w:val="%8."/>
+      <w:lvlJc w:val="left"/>
+      <w:pPr>
+        <w:ind w:left="5760" w:hanging="360"/>
+      </w:pPr>
+    </w:lvl>
+    <w:lvl w:ilvl="8" w:tplc="0409001B" w:tentative="1">
+      <w:start w:val="1"/>
+      <w:numFmt w:val="lowerRoman"/>
+      <w:lvlText w:val="%9."/>
+      <w:lvlJc w:val="right"/>
+      <w:pPr>
+        <w:ind w:left="6480" w:hanging="180"/>
+      </w:pPr>
+    </w:lvl>
+  </w:abstractNum>
+  <w:abstractNum w:abstractNumId="32" w15:restartNumberingAfterBreak="0">
     <w:nsid w:val="73FE2FE2"/>
     <w:multiLevelType w:val="hybridMultilevel"/>
     <w:tmpl w:val="79E49F64"/>
@@ -13268,7 +13781,7 @@
       </w:pPr>
     </w:lvl>
   </w:abstractNum>
-  <w:abstractNum w:abstractNumId="30" w15:restartNumberingAfterBreak="0">
+  <w:abstractNum w:abstractNumId="33" w15:restartNumberingAfterBreak="0">
     <w:nsid w:val="75656631"/>
     <w:multiLevelType w:val="hybridMultilevel"/>
     <w:tmpl w:val="878227DC"/>
@@ -13354,7 +13867,7 @@
       </w:pPr>
     </w:lvl>
   </w:abstractNum>
-  <w:abstractNum w:abstractNumId="31" w15:restartNumberingAfterBreak="0">
+  <w:abstractNum w:abstractNumId="34" w15:restartNumberingAfterBreak="0">
     <w:nsid w:val="7B9C5DA1"/>
     <w:multiLevelType w:val="hybridMultilevel"/>
     <w:tmpl w:val="2B421252"/>
@@ -13444,7 +13957,96 @@
       </w:pPr>
     </w:lvl>
   </w:abstractNum>
-  <w:abstractNum w:abstractNumId="32" w15:restartNumberingAfterBreak="0">
+  <w:abstractNum w:abstractNumId="35" w15:restartNumberingAfterBreak="0">
+    <w:nsid w:val="7C6C0284"/>
+    <w:multiLevelType w:val="hybridMultilevel"/>
+    <w:tmpl w:val="1C263BDC"/>
+    <w:lvl w:ilvl="0" w:tplc="0409000F">
+      <w:start w:val="1"/>
+      <w:numFmt w:val="decimal"/>
+      <w:lvlText w:val="%1."/>
+      <w:lvlJc w:val="left"/>
+      <w:pPr>
+        <w:ind w:left="720" w:hanging="360"/>
+      </w:pPr>
+      <w:rPr>
+        <w:rFonts w:hint="default"/>
+      </w:rPr>
+    </w:lvl>
+    <w:lvl w:ilvl="1" w:tplc="04090019" w:tentative="1">
+      <w:start w:val="1"/>
+      <w:numFmt w:val="lowerLetter"/>
+      <w:lvlText w:val="%2."/>
+      <w:lvlJc w:val="left"/>
+      <w:pPr>
+        <w:ind w:left="1440" w:hanging="360"/>
+      </w:pPr>
+    </w:lvl>
+    <w:lvl w:ilvl="2" w:tplc="0409001B" w:tentative="1">
+      <w:start w:val="1"/>
+      <w:numFmt w:val="lowerRoman"/>
+      <w:lvlText w:val="%3."/>
+      <w:lvlJc w:val="right"/>
+      <w:pPr>
+        <w:ind w:left="2160" w:hanging="180"/>
+      </w:pPr>
+    </w:lvl>
+    <w:lvl w:ilvl="3" w:tplc="0409000F" w:tentative="1">
+      <w:start w:val="1"/>
+      <w:numFmt w:val="decimal"/>
+      <w:lvlText w:val="%4."/>
+      <w:lvlJc w:val="left"/>
+      <w:pPr>
+        <w:ind w:left="2880" w:hanging="360"/>
+      </w:pPr>
+    </w:lvl>
+    <w:lvl w:ilvl="4" w:tplc="04090019" w:tentative="1">
+      <w:start w:val="1"/>
+      <w:numFmt w:val="lowerLetter"/>
+      <w:lvlText w:val="%5."/>
+      <w:lvlJc w:val="left"/>
+      <w:pPr>
+        <w:ind w:left="3600" w:hanging="360"/>
+      </w:pPr>
+    </w:lvl>
+    <w:lvl w:ilvl="5" w:tplc="0409001B" w:tentative="1">
+      <w:start w:val="1"/>
+      <w:numFmt w:val="lowerRoman"/>
+      <w:lvlText w:val="%6."/>
+      <w:lvlJc w:val="right"/>
+      <w:pPr>
+        <w:ind w:left="4320" w:hanging="180"/>
+      </w:pPr>
+    </w:lvl>
+    <w:lvl w:ilvl="6" w:tplc="0409000F" w:tentative="1">
+      <w:start w:val="1"/>
+      <w:numFmt w:val="decimal"/>
+      <w:lvlText w:val="%7."/>
+      <w:lvlJc w:val="left"/>
+      <w:pPr>
+        <w:ind w:left="5040" w:hanging="360"/>
+      </w:pPr>
+    </w:lvl>
+    <w:lvl w:ilvl="7" w:tplc="04090019" w:tentative="1">
+      <w:start w:val="1"/>
+      <w:numFmt w:val="lowerLetter"/>
+      <w:lvlText w:val="%8."/>
+      <w:lvlJc w:val="left"/>
+      <w:pPr>
+        <w:ind w:left="5760" w:hanging="360"/>
+      </w:pPr>
+    </w:lvl>
+    <w:lvl w:ilvl="8" w:tplc="0409001B" w:tentative="1">
+      <w:start w:val="1"/>
+      <w:numFmt w:val="lowerRoman"/>
+      <w:lvlText w:val="%9."/>
+      <w:lvlJc w:val="right"/>
+      <w:pPr>
+        <w:ind w:left="6480" w:hanging="180"/>
+      </w:pPr>
+    </w:lvl>
+  </w:abstractNum>
+  <w:abstractNum w:abstractNumId="36" w15:restartNumberingAfterBreak="0">
     <w:nsid w:val="7C6F0899"/>
     <w:multiLevelType w:val="hybridMultilevel"/>
     <w:tmpl w:val="FD149B40"/>
@@ -13557,7 +14159,7 @@
       </w:rPr>
     </w:lvl>
   </w:abstractNum>
-  <w:abstractNum w:abstractNumId="33" w15:restartNumberingAfterBreak="0">
+  <w:abstractNum w:abstractNumId="37" w15:restartNumberingAfterBreak="0">
     <w:nsid w:val="7FF372A9"/>
     <w:multiLevelType w:val="hybridMultilevel"/>
     <w:tmpl w:val="1C426312"/>
@@ -13647,22 +14249,22 @@
     </w:lvl>
   </w:abstractNum>
   <w:num w:numId="1">
-    <w:abstractNumId w:val="32"/>
+    <w:abstractNumId w:val="36"/>
   </w:num>
   <w:num w:numId="2">
-    <w:abstractNumId w:val="23"/>
+    <w:abstractNumId w:val="25"/>
   </w:num>
   <w:num w:numId="3">
-    <w:abstractNumId w:val="15"/>
+    <w:abstractNumId w:val="16"/>
   </w:num>
   <w:num w:numId="4">
-    <w:abstractNumId w:val="9"/>
+    <w:abstractNumId w:val="10"/>
   </w:num>
   <w:num w:numId="5">
-    <w:abstractNumId w:val="30"/>
+    <w:abstractNumId w:val="33"/>
   </w:num>
   <w:num w:numId="6">
-    <w:abstractNumId w:val="31"/>
+    <w:abstractNumId w:val="34"/>
   </w:num>
   <w:num w:numId="7">
     <w:abstractNumId w:val="6"/>
@@ -13674,13 +14276,13 @@
     <w:abstractNumId w:val="5"/>
   </w:num>
   <w:num w:numId="10">
-    <w:abstractNumId w:val="16"/>
+    <w:abstractNumId w:val="17"/>
   </w:num>
   <w:num w:numId="11">
-    <w:abstractNumId w:val="20"/>
+    <w:abstractNumId w:val="21"/>
   </w:num>
   <w:num w:numId="12">
-    <w:abstractNumId w:val="10"/>
+    <w:abstractNumId w:val="11"/>
   </w:num>
   <w:num w:numId="13">
     <w:abstractNumId w:val="2"/>
@@ -13689,7 +14291,7 @@
     <w:abstractNumId w:val="7"/>
   </w:num>
   <w:num w:numId="15">
-    <w:abstractNumId w:val="11"/>
+    <w:abstractNumId w:val="12"/>
     <w:lvlOverride w:ilvl="0">
       <w:startOverride w:val="1"/>
     </w:lvlOverride>
@@ -13719,7 +14321,7 @@
     </w:lvlOverride>
   </w:num>
   <w:num w:numId="16">
-    <w:abstractNumId w:val="19"/>
+    <w:abstractNumId w:val="20"/>
     <w:lvlOverride w:ilvl="0">
       <w:startOverride w:val="1"/>
     </w:lvlOverride>
@@ -13749,7 +14351,7 @@
     </w:lvlOverride>
   </w:num>
   <w:num w:numId="17">
-    <w:abstractNumId w:val="12"/>
+    <w:abstractNumId w:val="13"/>
     <w:lvlOverride w:ilvl="0">
       <w:startOverride w:val="1"/>
     </w:lvlOverride>
@@ -13779,7 +14381,7 @@
     </w:lvlOverride>
   </w:num>
   <w:num w:numId="18">
-    <w:abstractNumId w:val="22"/>
+    <w:abstractNumId w:val="23"/>
     <w:lvlOverride w:ilvl="0">
       <w:startOverride w:val="1"/>
     </w:lvlOverride>
@@ -13809,7 +14411,7 @@
     </w:lvlOverride>
   </w:num>
   <w:num w:numId="19">
-    <w:abstractNumId w:val="13"/>
+    <w:abstractNumId w:val="14"/>
     <w:lvlOverride w:ilvl="0">
       <w:startOverride w:val="1"/>
     </w:lvlOverride>
@@ -13839,7 +14441,7 @@
     </w:lvlOverride>
   </w:num>
   <w:num w:numId="20">
-    <w:abstractNumId w:val="25"/>
+    <w:abstractNumId w:val="27"/>
     <w:lvlOverride w:ilvl="0">
       <w:startOverride w:val="1"/>
     </w:lvlOverride>
@@ -13869,25 +14471,25 @@
     </w:lvlOverride>
   </w:num>
   <w:num w:numId="21">
-    <w:abstractNumId w:val="33"/>
+    <w:abstractNumId w:val="37"/>
   </w:num>
   <w:num w:numId="22">
-    <w:abstractNumId w:val="21"/>
+    <w:abstractNumId w:val="22"/>
   </w:num>
   <w:num w:numId="23">
-    <w:abstractNumId w:val="14"/>
+    <w:abstractNumId w:val="15"/>
   </w:num>
   <w:num w:numId="24">
-    <w:abstractNumId w:val="28"/>
+    <w:abstractNumId w:val="30"/>
   </w:num>
   <w:num w:numId="25">
-    <w:abstractNumId w:val="17"/>
+    <w:abstractNumId w:val="18"/>
   </w:num>
   <w:num w:numId="26">
     <w:abstractNumId w:val="0"/>
   </w:num>
   <w:num w:numId="27">
-    <w:abstractNumId w:val="29"/>
+    <w:abstractNumId w:val="32"/>
   </w:num>
   <w:num w:numId="28">
     <w:abstractNumId w:val="4"/>
@@ -13896,19 +14498,31 @@
     <w:abstractNumId w:val="3"/>
   </w:num>
   <w:num w:numId="30">
+    <w:abstractNumId w:val="26"/>
+  </w:num>
+  <w:num w:numId="31">
+    <w:abstractNumId w:val="19"/>
+  </w:num>
+  <w:num w:numId="32">
+    <w:abstractNumId w:val="9"/>
+  </w:num>
+  <w:num w:numId="33">
+    <w:abstractNumId w:val="28"/>
+  </w:num>
+  <w:num w:numId="34">
+    <w:abstractNumId w:val="29"/>
+  </w:num>
+  <w:num w:numId="35">
+    <w:abstractNumId w:val="35"/>
+  </w:num>
+  <w:num w:numId="36">
+    <w:abstractNumId w:val="8"/>
+  </w:num>
+  <w:num w:numId="37">
     <w:abstractNumId w:val="24"/>
   </w:num>
-  <w:num w:numId="31">
-    <w:abstractNumId w:val="18"/>
-  </w:num>
-  <w:num w:numId="32">
-    <w:abstractNumId w:val="8"/>
-  </w:num>
-  <w:num w:numId="33">
-    <w:abstractNumId w:val="26"/>
-  </w:num>
-  <w:num w:numId="34">
-    <w:abstractNumId w:val="27"/>
+  <w:num w:numId="38">
+    <w:abstractNumId w:val="31"/>
   </w:num>
   <w:numIdMacAtCleanup w:val="30"/>
 </w:numbering>
@@ -15406,7 +16020,7 @@
     <w:charset w:val="00"/>
     <w:family w:val="roman"/>
     <w:pitch w:val="variable"/>
-    <w:sig w:usb0="E0002AFF" w:usb1="C0007843" w:usb2="00000009" w:usb3="00000000" w:csb0="000001FF" w:csb1="00000000"/>
+    <w:sig w:usb0="E0002EFF" w:usb1="C000785B" w:usb2="00000009" w:usb3="00000000" w:csb0="000001FF" w:csb1="00000000"/>
   </w:font>
   <w:font w:name="Symbol">
     <w:panose1 w:val="05050102010706020507"/>
@@ -15438,7 +16052,7 @@
   </w:font>
   <w:font w:name="Segoe UI">
     <w:panose1 w:val="020B0502040204020203"/>
-    <w:charset w:val="CC"/>
+    <w:charset w:val="00"/>
     <w:family w:val="swiss"/>
     <w:pitch w:val="variable"/>
     <w:sig w:usb0="E4002EFF" w:usb1="C000E47F" w:usb2="00000009" w:usb3="00000000" w:csb0="000001FF" w:csb1="00000000"/>
@@ -15448,14 +16062,14 @@
     <w:charset w:val="00"/>
     <w:family w:val="swiss"/>
     <w:pitch w:val="variable"/>
-    <w:sig w:usb0="E0002AFF" w:usb1="4000ACFF" w:usb2="00000001" w:usb3="00000000" w:csb0="000001FF" w:csb1="00000000"/>
+    <w:sig w:usb0="E4002EFF" w:usb1="C000247B" w:usb2="00000009" w:usb3="00000000" w:csb0="000001FF" w:csb1="00000000"/>
   </w:font>
   <w:font w:name="Calibri Light">
     <w:panose1 w:val="020F0302020204030204"/>
     <w:charset w:val="00"/>
     <w:family w:val="swiss"/>
     <w:pitch w:val="variable"/>
-    <w:sig w:usb0="A0002AEF" w:usb1="4000207B" w:usb2="00000000" w:usb3="00000000" w:csb0="000001FF" w:csb1="00000000"/>
+    <w:sig w:usb0="E4002EFF" w:usb1="C000247B" w:usb2="00000009" w:usb3="00000000" w:csb0="000001FF" w:csb1="00000000"/>
   </w:font>
 </w:fonts>
 </file>
@@ -15480,6 +16094,7 @@
     <w:rsid w:val="0039680C"/>
     <w:rsid w:val="004136EA"/>
     <w:rsid w:val="00463DF7"/>
+    <w:rsid w:val="00481B7D"/>
     <w:rsid w:val="00521E84"/>
     <w:rsid w:val="00536AB4"/>
     <w:rsid w:val="005B2D4B"/>

</xml_diff>

<commit_message>
Project plan and Schedule uses cases updates
</commit_message>
<xml_diff>
--- a/Documentation/URS Document/URS Document.docx
+++ b/Documentation/URS Document/URS Document.docx
@@ -1,6 +1,6 @@
 
 <file path=word/document.xml><?xml version="1.0" encoding="utf-8"?>
-<w:document xmlns:wpc="http://schemas.microsoft.com/office/word/2010/wordprocessingCanvas" xmlns:cx="http://schemas.microsoft.com/office/drawing/2014/chartex" xmlns:cx1="http://schemas.microsoft.com/office/drawing/2015/9/8/chartex" xmlns:cx2="http://schemas.microsoft.com/office/drawing/2015/10/21/chartex" xmlns:cx3="http://schemas.microsoft.com/office/drawing/2016/5/9/chartex" xmlns:cx4="http://schemas.microsoft.com/office/drawing/2016/5/10/chartex" xmlns:cx5="http://schemas.microsoft.com/office/drawing/2016/5/11/chartex" xmlns:cx6="http://schemas.microsoft.com/office/drawing/2016/5/12/chartex" xmlns:cx7="http://schemas.microsoft.com/office/drawing/2016/5/13/chartex" xmlns:cx8="http://schemas.microsoft.com/office/drawing/2016/5/14/chartex" xmlns:mc="http://schemas.openxmlformats.org/markup-compatibility/2006" xmlns:aink="http://schemas.microsoft.com/office/drawing/2016/ink" xmlns:am3d="http://schemas.microsoft.com/office/drawing/2017/model3d" xmlns:o="urn:schemas-microsoft-com:office:office" xmlns:r="http://schemas.openxmlformats.org/officeDocument/2006/relationships" xmlns:m="http://schemas.openxmlformats.org/officeDocument/2006/math" xmlns:v="urn:schemas-microsoft-com:vml" xmlns:wp14="http://schemas.microsoft.com/office/word/2010/wordprocessingDrawing" xmlns:wp="http://schemas.openxmlformats.org/drawingml/2006/wordprocessingDrawing" xmlns:w10="urn:schemas-microsoft-com:office:word" xmlns:w="http://schemas.openxmlformats.org/wordprocessingml/2006/main" xmlns:w14="http://schemas.microsoft.com/office/word/2010/wordml" xmlns:w15="http://schemas.microsoft.com/office/word/2012/wordml" xmlns:w16cex="http://schemas.microsoft.com/office/word/2018/wordml/cex" xmlns:w16cid="http://schemas.microsoft.com/office/word/2016/wordml/cid" xmlns:w16="http://schemas.microsoft.com/office/word/2018/wordml" xmlns:w16se="http://schemas.microsoft.com/office/word/2015/wordml/symex" xmlns:wpg="http://schemas.microsoft.com/office/word/2010/wordprocessingGroup" xmlns:wpi="http://schemas.microsoft.com/office/word/2010/wordprocessingInk" xmlns:wne="http://schemas.microsoft.com/office/word/2006/wordml" xmlns:wps="http://schemas.microsoft.com/office/word/2010/wordprocessingShape" mc:Ignorable="w14 w15 w16se w16cid w16 w16cex wp14">
+<w:document xmlns:wpc="http://schemas.microsoft.com/office/word/2010/wordprocessingCanvas" xmlns:cx="http://schemas.microsoft.com/office/drawing/2014/chartex" xmlns:cx1="http://schemas.microsoft.com/office/drawing/2015/9/8/chartex" xmlns:mc="http://schemas.openxmlformats.org/markup-compatibility/2006" xmlns:o="urn:schemas-microsoft-com:office:office" xmlns:r="http://schemas.openxmlformats.org/officeDocument/2006/relationships" xmlns:m="http://schemas.openxmlformats.org/officeDocument/2006/math" xmlns:v="urn:schemas-microsoft-com:vml" xmlns:wp14="http://schemas.microsoft.com/office/word/2010/wordprocessingDrawing" xmlns:wp="http://schemas.openxmlformats.org/drawingml/2006/wordprocessingDrawing" xmlns:w10="urn:schemas-microsoft-com:office:word" xmlns:w="http://schemas.openxmlformats.org/wordprocessingml/2006/main" xmlns:w14="http://schemas.microsoft.com/office/word/2010/wordml" xmlns:w15="http://schemas.microsoft.com/office/word/2012/wordml" xmlns:w16se="http://schemas.microsoft.com/office/word/2015/wordml/symex" xmlns:wpg="http://schemas.microsoft.com/office/word/2010/wordprocessingGroup" xmlns:wpi="http://schemas.microsoft.com/office/word/2010/wordprocessingInk" xmlns:wne="http://schemas.microsoft.com/office/word/2006/wordml" xmlns:wps="http://schemas.microsoft.com/office/word/2010/wordprocessingShape" mc:Ignorable="w14 w15 w16se wp14">
   <w:body>
     <w:sdt>
       <w:sdtPr>
@@ -313,11 +313,11 @@
                               <w:t xml:space="preserve"> „</w:t>
                             </w:r>
                             <w:proofErr w:type="spellStart"/>
-                            <w:proofErr w:type="gramStart"/>
                             <w:r>
                               <w:t>BulCari</w:t>
                             </w:r>
                             <w:proofErr w:type="spellEnd"/>
+                            <w:proofErr w:type="gramStart"/>
                             <w:r>
                               <w:rPr>
                                 <w:lang w:val="bg-BG"/>
@@ -482,11 +482,11 @@
                         <w:t xml:space="preserve"> „</w:t>
                       </w:r>
                       <w:proofErr w:type="spellStart"/>
-                      <w:proofErr w:type="gramStart"/>
                       <w:r>
                         <w:t>BulCari</w:t>
                       </w:r>
                       <w:proofErr w:type="spellEnd"/>
+                      <w:proofErr w:type="gramStart"/>
                       <w:r>
                         <w:rPr>
                           <w:lang w:val="bg-BG"/>
@@ -5946,31 +5946,7 @@
           <w:sz w:val="21"/>
           <w:szCs w:val="21"/>
         </w:rPr>
-        <w:t>Department manager</w:t>
-      </w:r>
-      <w:r>
-        <w:rPr>
-          <w:rFonts w:ascii="Century Schoolbook" w:eastAsia="Times New Roman" w:hAnsi="Century Schoolbook" w:cs="Segoe UI"/>
-          <w:sz w:val="21"/>
-          <w:szCs w:val="21"/>
-        </w:rPr>
-        <w:t>/ Stock ma</w:t>
-      </w:r>
-      <w:r>
-        <w:rPr>
-          <w:rFonts w:ascii="Century Schoolbook" w:eastAsia="Times New Roman" w:hAnsi="Century Schoolbook" w:cs="Segoe UI"/>
-          <w:sz w:val="21"/>
-          <w:szCs w:val="21"/>
-        </w:rPr>
-        <w:t>nager</w:t>
-      </w:r>
-      <w:r>
-        <w:rPr>
-          <w:rFonts w:ascii="Century Schoolbook" w:eastAsia="Times New Roman" w:hAnsi="Century Schoolbook" w:cs="Segoe UI"/>
-          <w:sz w:val="21"/>
-          <w:szCs w:val="21"/>
-        </w:rPr>
-        <w:t>.</w:t>
+        <w:t>Department Manager/ Stock manager / Store manager.</w:t>
       </w:r>
     </w:p>
     <w:p>
@@ -5982,16 +5958,7 @@
         <w:t xml:space="preserve">Pre-condition: </w:t>
       </w:r>
       <w:r>
-        <w:t xml:space="preserve">must log in as </w:t>
-      </w:r>
-      <w:r>
-        <w:t xml:space="preserve">department manager or stock </w:t>
-      </w:r>
-      <w:r>
-        <w:t>manager</w:t>
-      </w:r>
-      <w:r>
-        <w:t>.</w:t>
+        <w:t>must log in as department, store or stock manager</w:t>
       </w:r>
     </w:p>
     <w:p>
@@ -6024,7 +5991,7 @@
         <w:rPr>
           <w:rFonts w:ascii="Century Schoolbook" w:eastAsia="Times New Roman" w:hAnsi="Century Schoolbook" w:cs="Times New Roman"/>
         </w:rPr>
-        <w:t xml:space="preserve">Actor goes to “Assign Shifts” </w:t>
+        <w:t xml:space="preserve">Actor goes to “Assign” </w:t>
       </w:r>
     </w:p>
     <w:p>
@@ -6054,7 +6021,7 @@
         <w:rPr>
           <w:rFonts w:ascii="Century Schoolbook" w:eastAsia="Times New Roman" w:hAnsi="Century Schoolbook" w:cs="Times New Roman"/>
         </w:rPr>
-        <w:t xml:space="preserve"> and </w:t>
+        <w:t>, a dropdown to choose a month (</w:t>
       </w:r>
       <w:r>
         <w:rPr>
@@ -6066,7 +6033,7 @@
         <w:rPr>
           <w:rFonts w:ascii="Century Schoolbook" w:eastAsia="Times New Roman" w:hAnsi="Century Schoolbook" w:cs="Times New Roman"/>
         </w:rPr>
-        <w:t xml:space="preserve"> following </w:t>
+        <w:t xml:space="preserve"> </w:t>
       </w:r>
       <w:r>
         <w:rPr>
@@ -6078,7 +6045,13 @@
         <w:rPr>
           <w:rFonts w:ascii="Century Schoolbook" w:eastAsia="Times New Roman" w:hAnsi="Century Schoolbook" w:cs="Times New Roman"/>
         </w:rPr>
-        <w:t xml:space="preserve"> to choose from.</w:t>
+        <w:t xml:space="preserve"> forward</w:t>
+      </w:r>
+      <w:r>
+        <w:rPr>
+          <w:rFonts w:ascii="Century Schoolbook" w:eastAsia="Times New Roman" w:hAnsi="Century Schoolbook" w:cs="Times New Roman"/>
+        </w:rPr>
+        <w:t xml:space="preserve"> from the current month)</w:t>
       </w:r>
     </w:p>
     <w:p>
@@ -6096,75 +6069,13 @@
         <w:rPr>
           <w:rFonts w:ascii="Century Schoolbook" w:eastAsia="Times New Roman" w:hAnsi="Century Schoolbook" w:cs="Times New Roman"/>
         </w:rPr>
-        <w:t>Actor chooses “</w:t>
-      </w:r>
-      <w:r>
-        <w:rPr>
-          <w:rFonts w:ascii="Century Schoolbook" w:eastAsia="Times New Roman" w:hAnsi="Century Schoolbook" w:cs="Times New Roman"/>
-        </w:rPr>
-        <w:t>Month</w:t>
-      </w:r>
-      <w:r>
-        <w:rPr>
-          <w:rFonts w:ascii="Century Schoolbook" w:eastAsia="Times New Roman" w:hAnsi="Century Schoolbook" w:cs="Times New Roman"/>
-        </w:rPr>
-        <w:t xml:space="preserve">”, “Day” and “Shift </w:t>
-      </w:r>
-      <w:proofErr w:type="gramStart"/>
-      <w:r>
-        <w:rPr>
-          <w:rFonts w:ascii="Century Schoolbook" w:eastAsia="Times New Roman" w:hAnsi="Century Schoolbook" w:cs="Times New Roman"/>
-        </w:rPr>
-        <w:t>type”(</w:t>
-      </w:r>
-      <w:proofErr w:type="gramEnd"/>
-      <w:r>
-        <w:rPr>
-          <w:rFonts w:ascii="Century Schoolbook" w:eastAsia="Times New Roman" w:hAnsi="Century Schoolbook" w:cs="Times New Roman"/>
-        </w:rPr>
-        <w:t>Morning</w:t>
-      </w:r>
-      <w:r>
-        <w:rPr>
-          <w:rFonts w:ascii="Century Schoolbook" w:eastAsia="Times New Roman" w:hAnsi="Century Schoolbook" w:cs="Times New Roman"/>
-        </w:rPr>
-        <w:t xml:space="preserve">, </w:t>
-      </w:r>
-      <w:r>
-        <w:rPr>
-          <w:rFonts w:ascii="Century Schoolbook" w:eastAsia="Times New Roman" w:hAnsi="Century Schoolbook" w:cs="Times New Roman"/>
-        </w:rPr>
-        <w:t>Afternoon</w:t>
-      </w:r>
-      <w:r>
-        <w:rPr>
-          <w:rFonts w:ascii="Century Schoolbook" w:eastAsia="Times New Roman" w:hAnsi="Century Schoolbook" w:cs="Times New Roman"/>
-        </w:rPr>
-        <w:t xml:space="preserve">, </w:t>
-      </w:r>
-      <w:r>
-        <w:rPr>
-          <w:rFonts w:ascii="Century Schoolbook" w:eastAsia="Times New Roman" w:hAnsi="Century Schoolbook" w:cs="Times New Roman"/>
-        </w:rPr>
-        <w:t>Evening</w:t>
-      </w:r>
-      <w:r>
-        <w:rPr>
-          <w:rFonts w:ascii="Century Schoolbook" w:eastAsia="Times New Roman" w:hAnsi="Century Schoolbook" w:cs="Times New Roman"/>
-        </w:rPr>
-        <w:t>,</w:t>
-      </w:r>
-      <w:r>
-        <w:rPr>
-          <w:rFonts w:ascii="Century Schoolbook" w:eastAsia="Times New Roman" w:hAnsi="Century Schoolbook" w:cs="Times New Roman"/>
-        </w:rPr>
-        <w:t xml:space="preserve"> Night</w:t>
-      </w:r>
-      <w:r>
-        <w:rPr>
-          <w:rFonts w:ascii="Century Schoolbook" w:eastAsia="Times New Roman" w:hAnsi="Century Schoolbook" w:cs="Times New Roman"/>
-        </w:rPr>
-        <w:t>).</w:t>
+        <w:t>Actor chooses</w:t>
+      </w:r>
+      <w:r>
+        <w:rPr>
+          <w:rFonts w:ascii="Century Schoolbook" w:eastAsia="Times New Roman" w:hAnsi="Century Schoolbook" w:cs="Times New Roman"/>
+        </w:rPr>
+        <w:t xml:space="preserve"> a month. </w:t>
       </w:r>
     </w:p>
     <w:p>
@@ -6183,25 +6094,7 @@
           <w:rFonts w:ascii="Century Schoolbook" w:eastAsia="Times New Roman" w:hAnsi="Century Schoolbook" w:cs="Times New Roman"/>
         </w:rPr>
         <w:lastRenderedPageBreak/>
-        <w:t xml:space="preserve">System shows assigned employees in one place and available employees with </w:t>
-      </w:r>
-      <w:r>
-        <w:rPr>
-          <w:rFonts w:ascii="Century Schoolbook" w:eastAsia="Times New Roman" w:hAnsi="Century Schoolbook" w:cs="Times New Roman"/>
-        </w:rPr>
-        <w:t>type of contract</w:t>
-      </w:r>
-      <w:r>
-        <w:rPr>
-          <w:rFonts w:ascii="Century Schoolbook" w:eastAsia="Times New Roman" w:hAnsi="Century Schoolbook" w:cs="Times New Roman"/>
-        </w:rPr>
-        <w:t xml:space="preserve"> and how many hours they are assigned with</w:t>
-      </w:r>
-      <w:r>
-        <w:rPr>
-          <w:rFonts w:ascii="Century Schoolbook" w:eastAsia="Times New Roman" w:hAnsi="Century Schoolbook" w:cs="Times New Roman"/>
-        </w:rPr>
-        <w:t>.</w:t>
+        <w:t xml:space="preserve">System displays a dropdown to choose a date from the chosen month </w:t>
       </w:r>
     </w:p>
     <w:p>
@@ -6219,7 +6112,7 @@
         <w:rPr>
           <w:rFonts w:ascii="Century Schoolbook" w:eastAsia="Times New Roman" w:hAnsi="Century Schoolbook" w:cs="Times New Roman"/>
         </w:rPr>
-        <w:t>Actor needs to select one of the available employees and click “Assign” or one of the assigned employees and click “Remove”.</w:t>
+        <w:t>Actor chooses a date</w:t>
       </w:r>
     </w:p>
     <w:p>
@@ -6237,19 +6130,7 @@
         <w:rPr>
           <w:rFonts w:ascii="Century Schoolbook" w:eastAsia="Times New Roman" w:hAnsi="Century Schoolbook" w:cs="Times New Roman"/>
         </w:rPr>
-        <w:t xml:space="preserve">System adds the employee to assigned employees for this </w:t>
-      </w:r>
-      <w:r>
-        <w:rPr>
-          <w:rFonts w:ascii="Century Schoolbook" w:eastAsia="Times New Roman" w:hAnsi="Century Schoolbook" w:cs="Times New Roman"/>
-        </w:rPr>
-        <w:t>Month</w:t>
-      </w:r>
-      <w:r>
-        <w:rPr>
-          <w:rFonts w:ascii="Century Schoolbook" w:eastAsia="Times New Roman" w:hAnsi="Century Schoolbook" w:cs="Times New Roman"/>
-        </w:rPr>
-        <w:t>/Day/Shift type and shows confirming message</w:t>
+        <w:t>System displays an overview of the 4 shifts for the chosen date, the assigned employees and how many employees are left to be assigned for each of the shifts</w:t>
       </w:r>
     </w:p>
     <w:p>
@@ -6267,7 +6148,115 @@
         <w:rPr>
           <w:rFonts w:ascii="Century Schoolbook" w:eastAsia="Times New Roman" w:hAnsi="Century Schoolbook" w:cs="Times New Roman"/>
         </w:rPr>
-        <w:t xml:space="preserve">System updates the hours the employee has been assigned with in available employees for this </w:t>
+        <w:t>Actor selects a shift.</w:t>
+      </w:r>
+    </w:p>
+    <w:p>
+      <w:pPr>
+        <w:numPr>
+          <w:ilvl w:val="0"/>
+          <w:numId w:val="15"/>
+        </w:numPr>
+        <w:spacing w:line="256" w:lineRule="auto"/>
+        <w:rPr>
+          <w:rFonts w:ascii="Century Schoolbook" w:eastAsia="Times New Roman" w:hAnsi="Century Schoolbook" w:cs="Times New Roman"/>
+        </w:rPr>
+      </w:pPr>
+      <w:r>
+        <w:rPr>
+          <w:rFonts w:ascii="Century Schoolbook" w:eastAsia="Times New Roman" w:hAnsi="Century Schoolbook" w:cs="Times New Roman"/>
+        </w:rPr>
+        <w:t>System displays the available employees (</w:t>
+      </w:r>
+      <w:r>
+        <w:rPr>
+          <w:rFonts w:ascii="Century Schoolbook" w:eastAsia="Times New Roman" w:hAnsi="Century Schoolbook" w:cs="Times New Roman"/>
+        </w:rPr>
+        <w:t>with type of contract and how m</w:t>
+      </w:r>
+      <w:r>
+        <w:rPr>
+          <w:rFonts w:ascii="Century Schoolbook" w:eastAsia="Times New Roman" w:hAnsi="Century Schoolbook" w:cs="Times New Roman"/>
+        </w:rPr>
+        <w:t xml:space="preserve">any hours they are assigned for the week) </w:t>
+      </w:r>
+      <w:r>
+        <w:rPr>
+          <w:rFonts w:ascii="Century Schoolbook" w:eastAsia="Times New Roman" w:hAnsi="Century Schoolbook" w:cs="Times New Roman"/>
+        </w:rPr>
+        <w:t xml:space="preserve">that are assigned for less than 3 shifts in the same day </w:t>
+      </w:r>
+      <w:r>
+        <w:rPr>
+          <w:rFonts w:ascii="Century Schoolbook" w:eastAsia="Times New Roman" w:hAnsi="Century Schoolbook" w:cs="Times New Roman"/>
+        </w:rPr>
+        <w:t xml:space="preserve">and the maximum employees that can be assigned to </w:t>
+      </w:r>
+      <w:r>
+        <w:rPr>
+          <w:rFonts w:ascii="Century Schoolbook" w:eastAsia="Times New Roman" w:hAnsi="Century Schoolbook" w:cs="Times New Roman"/>
+        </w:rPr>
+        <w:t>the selected</w:t>
+      </w:r>
+      <w:r>
+        <w:rPr>
+          <w:rFonts w:ascii="Century Schoolbook" w:eastAsia="Times New Roman" w:hAnsi="Century Schoolbook" w:cs="Times New Roman"/>
+        </w:rPr>
+        <w:t xml:space="preserve"> shift </w:t>
+      </w:r>
+    </w:p>
+    <w:p>
+      <w:pPr>
+        <w:numPr>
+          <w:ilvl w:val="0"/>
+          <w:numId w:val="15"/>
+        </w:numPr>
+        <w:spacing w:line="256" w:lineRule="auto"/>
+        <w:rPr>
+          <w:rFonts w:ascii="Century Schoolbook" w:eastAsia="Times New Roman" w:hAnsi="Century Schoolbook" w:cs="Times New Roman"/>
+        </w:rPr>
+      </w:pPr>
+      <w:r>
+        <w:rPr>
+          <w:rFonts w:ascii="Century Schoolbook" w:eastAsia="Times New Roman" w:hAnsi="Century Schoolbook" w:cs="Times New Roman"/>
+        </w:rPr>
+        <w:t>Actor needs to select one of the available</w:t>
+      </w:r>
+      <w:r>
+        <w:rPr>
+          <w:rFonts w:ascii="Century Schoolbook" w:eastAsia="Times New Roman" w:hAnsi="Century Schoolbook" w:cs="Times New Roman"/>
+        </w:rPr>
+        <w:t xml:space="preserve"> employees and click “Assign”</w:t>
+      </w:r>
+      <w:r>
+        <w:rPr>
+          <w:rFonts w:ascii="Century Schoolbook" w:eastAsia="Times New Roman" w:hAnsi="Century Schoolbook" w:cs="Times New Roman"/>
+        </w:rPr>
+        <w:t xml:space="preserve"> or</w:t>
+      </w:r>
+      <w:r>
+        <w:rPr>
+          <w:rFonts w:ascii="Century Schoolbook" w:eastAsia="Times New Roman" w:hAnsi="Century Schoolbook" w:cs="Times New Roman"/>
+        </w:rPr>
+        <w:t xml:space="preserve"> one of the assigned employees and click “Remove”</w:t>
+      </w:r>
+    </w:p>
+    <w:p>
+      <w:pPr>
+        <w:numPr>
+          <w:ilvl w:val="0"/>
+          <w:numId w:val="15"/>
+        </w:numPr>
+        <w:spacing w:line="256" w:lineRule="auto"/>
+        <w:rPr>
+          <w:rFonts w:ascii="Century Schoolbook" w:eastAsia="Times New Roman" w:hAnsi="Century Schoolbook" w:cs="Times New Roman"/>
+        </w:rPr>
+      </w:pPr>
+      <w:r>
+        <w:rPr>
+          <w:rFonts w:ascii="Century Schoolbook" w:eastAsia="Times New Roman" w:hAnsi="Century Schoolbook" w:cs="Times New Roman"/>
+        </w:rPr>
+        <w:t xml:space="preserve">System adds the employee to assigned employees for this </w:t>
       </w:r>
       <w:r>
         <w:rPr>
@@ -6279,7 +6268,63 @@
         <w:rPr>
           <w:rFonts w:ascii="Century Schoolbook" w:eastAsia="Times New Roman" w:hAnsi="Century Schoolbook" w:cs="Times New Roman"/>
         </w:rPr>
-        <w:t>/Day/Shift type by adding 4 hours.</w:t>
+        <w:t>/Day/Shift type and shows confirming message</w:t>
+      </w:r>
+    </w:p>
+    <w:p>
+      <w:pPr>
+        <w:numPr>
+          <w:ilvl w:val="0"/>
+          <w:numId w:val="15"/>
+        </w:numPr>
+        <w:spacing w:line="256" w:lineRule="auto"/>
+        <w:rPr>
+          <w:rFonts w:ascii="Century Schoolbook" w:eastAsia="Times New Roman" w:hAnsi="Century Schoolbook" w:cs="Times New Roman"/>
+        </w:rPr>
+      </w:pPr>
+      <w:r>
+        <w:rPr>
+          <w:rFonts w:ascii="Century Schoolbook" w:eastAsia="Times New Roman" w:hAnsi="Century Schoolbook" w:cs="Times New Roman"/>
+        </w:rPr>
+        <w:t xml:space="preserve">System updates the hours the employee </w:t>
+      </w:r>
+      <w:proofErr w:type="gramStart"/>
+      <w:r>
+        <w:rPr>
+          <w:rFonts w:ascii="Century Schoolbook" w:eastAsia="Times New Roman" w:hAnsi="Century Schoolbook" w:cs="Times New Roman"/>
+        </w:rPr>
+        <w:t>has been assigned</w:t>
+      </w:r>
+      <w:proofErr w:type="gramEnd"/>
+      <w:r>
+        <w:rPr>
+          <w:rFonts w:ascii="Century Schoolbook" w:eastAsia="Times New Roman" w:hAnsi="Century Schoolbook" w:cs="Times New Roman"/>
+        </w:rPr>
+        <w:t xml:space="preserve"> with in available employees </w:t>
+      </w:r>
+      <w:r>
+        <w:rPr>
+          <w:rFonts w:ascii="Century Schoolbook" w:eastAsia="Times New Roman" w:hAnsi="Century Schoolbook" w:cs="Times New Roman"/>
+        </w:rPr>
+        <w:t xml:space="preserve">for the week in which the selected Date/Shift </w:t>
+      </w:r>
+      <w:r>
+        <w:rPr>
+          <w:rFonts w:ascii="Century Schoolbook" w:eastAsia="Times New Roman" w:hAnsi="Century Schoolbook" w:cs="Times New Roman"/>
+        </w:rPr>
+        <w:t>type</w:t>
+      </w:r>
+      <w:r>
+        <w:rPr>
+          <w:rFonts w:ascii="Century Schoolbook" w:eastAsia="Times New Roman" w:hAnsi="Century Schoolbook" w:cs="Times New Roman"/>
+        </w:rPr>
+        <w:t xml:space="preserve"> is,</w:t>
+      </w:r>
+      <w:r>
+        <w:rPr>
+          <w:rFonts w:ascii="Century Schoolbook" w:eastAsia="Times New Roman" w:hAnsi="Century Schoolbook" w:cs="Times New Roman"/>
+        </w:rPr>
+        <w:t xml:space="preserve"> by adding 4 hours.</w:t>
       </w:r>
     </w:p>
     <w:p>
@@ -6297,19 +6342,37 @@
         </w:rPr>
         <w:t>Extensions:</w:t>
       </w:r>
-    </w:p>
-    <w:bookmarkEnd w:id="13"/>
-    <w:p>
-      <w:pPr>
-        <w:rPr>
-          <w:rFonts w:ascii="Century Schoolbook" w:eastAsia="Times New Roman" w:hAnsi="Century Schoolbook" w:cs="Times New Roman"/>
-        </w:rPr>
-      </w:pPr>
-      <w:r>
-        <w:rPr>
-          <w:rFonts w:ascii="Century Schoolbook" w:eastAsia="Times New Roman" w:hAnsi="Century Schoolbook" w:cs="Times New Roman"/>
-        </w:rPr>
-        <w:t xml:space="preserve">5b: The actor has clicked “Remove” </w:t>
+      <w:bookmarkEnd w:id="13"/>
+    </w:p>
+    <w:p>
+      <w:pPr>
+        <w:rPr>
+          <w:rFonts w:ascii="Century Schoolbook" w:eastAsia="Times New Roman" w:hAnsi="Century Schoolbook" w:cs="Times New Roman"/>
+        </w:rPr>
+      </w:pPr>
+      <w:r>
+        <w:rPr>
+          <w:rFonts w:ascii="Century Schoolbook" w:eastAsia="Times New Roman" w:hAnsi="Century Schoolbook" w:cs="Times New Roman"/>
+        </w:rPr>
+        <w:t>9</w:t>
+      </w:r>
+      <w:r>
+        <w:rPr>
+          <w:rFonts w:ascii="Century Schoolbook" w:eastAsia="Times New Roman" w:hAnsi="Century Schoolbook" w:cs="Times New Roman"/>
+        </w:rPr>
+        <w:t>b: The actor has</w:t>
+      </w:r>
+      <w:r>
+        <w:rPr>
+          <w:rFonts w:ascii="Century Schoolbook" w:eastAsia="Times New Roman" w:hAnsi="Century Schoolbook" w:cs="Times New Roman"/>
+        </w:rPr>
+        <w:t xml:space="preserve"> selected an employee from assigned employees and</w:t>
+      </w:r>
+      <w:r>
+        <w:rPr>
+          <w:rFonts w:ascii="Century Schoolbook" w:eastAsia="Times New Roman" w:hAnsi="Century Schoolbook" w:cs="Times New Roman"/>
+        </w:rPr>
+        <w:t xml:space="preserve"> clicked “Remove” </w:t>
       </w:r>
     </w:p>
     <w:p>
@@ -6366,19 +6429,31 @@
         <w:rPr>
           <w:rFonts w:ascii="Century Schoolbook" w:eastAsia="Times New Roman" w:hAnsi="Century Schoolbook" w:cs="Times New Roman"/>
         </w:rPr>
-        <w:t xml:space="preserve"> updates the hours the employee has been assigned with in available employees for this </w:t>
-      </w:r>
-      <w:r>
-        <w:rPr>
-          <w:rFonts w:ascii="Century Schoolbook" w:eastAsia="Times New Roman" w:hAnsi="Century Schoolbook" w:cs="Times New Roman"/>
-        </w:rPr>
-        <w:t>Month</w:t>
-      </w:r>
-      <w:r>
-        <w:rPr>
-          <w:rFonts w:ascii="Century Schoolbook" w:eastAsia="Times New Roman" w:hAnsi="Century Schoolbook" w:cs="Times New Roman"/>
-        </w:rPr>
-        <w:t>/Day/Shift type by subtracting 4 hours.</w:t>
+        <w:t xml:space="preserve"> updates the hours the employee has been assigned with in available employees </w:t>
+      </w:r>
+      <w:r>
+        <w:rPr>
+          <w:rFonts w:ascii="Century Schoolbook" w:eastAsia="Times New Roman" w:hAnsi="Century Schoolbook" w:cs="Times New Roman"/>
+        </w:rPr>
+        <w:t>for the week in which the selected Date/Shift type is,</w:t>
+      </w:r>
+      <w:r>
+        <w:rPr>
+          <w:rFonts w:ascii="Century Schoolbook" w:eastAsia="Times New Roman" w:hAnsi="Century Schoolbook" w:cs="Times New Roman"/>
+        </w:rPr>
+        <w:t xml:space="preserve"> by subtracting 4 hours and updates </w:t>
+      </w:r>
+      <w:r>
+        <w:rPr>
+          <w:rFonts w:ascii="Century Schoolbook" w:eastAsia="Times New Roman" w:hAnsi="Century Schoolbook" w:cs="Times New Roman"/>
+        </w:rPr>
+        <w:t xml:space="preserve">how many employees are left to be assigned for </w:t>
+      </w:r>
+      <w:r>
+        <w:rPr>
+          <w:rFonts w:ascii="Century Schoolbook" w:eastAsia="Times New Roman" w:hAnsi="Century Schoolbook" w:cs="Times New Roman"/>
+        </w:rPr>
+        <w:t>the shift</w:t>
       </w:r>
     </w:p>
     <w:p>
@@ -6403,6 +6478,8 @@
     </w:p>
     <w:p>
       <w:pPr>
+        <w:spacing w:line="276" w:lineRule="auto"/>
+        <w:ind w:left="1080"/>
         <w:contextualSpacing/>
         <w:rPr>
           <w:rFonts w:ascii="Century Schoolbook" w:eastAsia="Times New Roman" w:hAnsi="Century Schoolbook" w:cs="Times New Roman"/>
@@ -6411,70 +6488,295 @@
     </w:p>
     <w:p>
       <w:pPr>
-        <w:pStyle w:val="Heading3"/>
-        <w:rPr>
-          <w:rFonts w:ascii="Century Schoolbook" w:eastAsia="Times New Roman" w:hAnsi="Century Schoolbook" w:cs="Times New Roman"/>
-          <w:sz w:val="24"/>
-          <w:szCs w:val="24"/>
-        </w:rPr>
-      </w:pPr>
-      <w:bookmarkStart w:id="14" w:name="_Toc68673638"/>
-      <w:r>
-        <w:rPr>
-          <w:rStyle w:val="Heading4Char"/>
-          <w:b/>
-          <w:bCs/>
-          <w:caps w:val="0"/>
-          <w:sz w:val="24"/>
-          <w:szCs w:val="24"/>
-        </w:rPr>
-        <w:t>Use case</w:t>
-      </w:r>
-      <w:r>
-        <w:rPr>
-          <w:rStyle w:val="Heading4Char"/>
-          <w:b/>
-          <w:bCs/>
-          <w:caps w:val="0"/>
-          <w:sz w:val="24"/>
-          <w:szCs w:val="24"/>
-        </w:rPr>
-        <w:t>-0</w:t>
-      </w:r>
-      <w:r>
-        <w:rPr>
-          <w:rStyle w:val="Heading4Char"/>
-          <w:b/>
-          <w:bCs/>
-          <w:caps w:val="0"/>
-          <w:sz w:val="24"/>
-          <w:szCs w:val="24"/>
-        </w:rPr>
-        <w:t>8</w:t>
-      </w:r>
-      <w:r>
-        <w:rPr>
-          <w:rStyle w:val="Heading4Char"/>
-          <w:b/>
-          <w:bCs/>
-          <w:caps w:val="0"/>
-          <w:sz w:val="24"/>
-          <w:szCs w:val="24"/>
-        </w:rPr>
-        <w:t xml:space="preserve">: </w:t>
-      </w:r>
-      <w:r>
-        <w:rPr>
-          <w:rFonts w:ascii="Century Schoolbook" w:eastAsia="Times New Roman" w:hAnsi="Century Schoolbook" w:cs="Times New Roman"/>
-          <w:sz w:val="24"/>
-          <w:szCs w:val="24"/>
-        </w:rPr>
-        <w:t>View shifts</w:t>
-      </w:r>
-      <w:bookmarkEnd w:id="14"/>
-    </w:p>
-    <w:p>
-      <w:pPr>
+        <w:rPr>
+          <w:rFonts w:ascii="Century Schoolbook" w:eastAsia="Times New Roman" w:hAnsi="Century Schoolbook" w:cs="Times New Roman"/>
+        </w:rPr>
+      </w:pPr>
+      <w:r>
+        <w:rPr>
+          <w:rFonts w:ascii="Century Schoolbook" w:eastAsia="Times New Roman" w:hAnsi="Century Schoolbook" w:cs="Times New Roman"/>
+        </w:rPr>
+        <w:t>9</w:t>
+      </w:r>
+      <w:r>
+        <w:rPr>
+          <w:rFonts w:ascii="Century Schoolbook" w:eastAsia="Times New Roman" w:hAnsi="Century Schoolbook" w:cs="Times New Roman"/>
+        </w:rPr>
+        <w:t xml:space="preserve">c: The actor has selected an employee from available employees and clicked “Assign” but the number of employees left to be assigned for this shift is </w:t>
+      </w:r>
+      <w:proofErr w:type="gramStart"/>
+      <w:r>
+        <w:rPr>
+          <w:rFonts w:ascii="Century Schoolbook" w:eastAsia="Times New Roman" w:hAnsi="Century Schoolbook" w:cs="Times New Roman"/>
+        </w:rPr>
+        <w:t>0</w:t>
+      </w:r>
+      <w:proofErr w:type="gramEnd"/>
+      <w:r>
+        <w:rPr>
+          <w:rFonts w:ascii="Century Schoolbook" w:eastAsia="Times New Roman" w:hAnsi="Century Schoolbook" w:cs="Times New Roman"/>
+        </w:rPr>
+        <w:t xml:space="preserve"> </w:t>
+      </w:r>
+    </w:p>
+    <w:p>
+      <w:pPr>
+        <w:numPr>
+          <w:ilvl w:val="0"/>
+          <w:numId w:val="39"/>
+        </w:numPr>
+        <w:spacing w:line="256" w:lineRule="auto"/>
+        <w:rPr>
+          <w:rFonts w:ascii="Century Schoolbook" w:eastAsia="Times New Roman" w:hAnsi="Century Schoolbook" w:cs="Times New Roman"/>
+        </w:rPr>
+      </w:pPr>
+      <w:r>
+        <w:rPr>
+          <w:rFonts w:ascii="Century Schoolbook" w:eastAsia="Times New Roman" w:hAnsi="Century Schoolbook" w:cs="Times New Roman"/>
+        </w:rPr>
+        <w:t>System shows a warning message and don’t assign the employee to the shift</w:t>
+      </w:r>
+    </w:p>
+    <w:p>
+      <w:pPr>
+        <w:numPr>
+          <w:ilvl w:val="0"/>
+          <w:numId w:val="39"/>
+        </w:numPr>
+        <w:spacing w:line="276" w:lineRule="auto"/>
+        <w:contextualSpacing/>
+        <w:rPr>
+          <w:rFonts w:ascii="Century Schoolbook" w:eastAsia="Times New Roman" w:hAnsi="Century Schoolbook" w:cs="Times New Roman"/>
+        </w:rPr>
+      </w:pPr>
+      <w:r>
+        <w:rPr>
+          <w:rFonts w:ascii="Century Schoolbook" w:eastAsia="Times New Roman" w:hAnsi="Century Schoolbook" w:cs="Times New Roman"/>
+        </w:rPr>
+        <w:t>End of use case</w:t>
+      </w:r>
+    </w:p>
+    <w:p>
+      <w:pPr>
+        <w:spacing w:line="276" w:lineRule="auto"/>
+        <w:ind w:left="1080"/>
+        <w:contextualSpacing/>
+        <w:rPr>
+          <w:rFonts w:ascii="Century Schoolbook" w:eastAsia="Times New Roman" w:hAnsi="Century Schoolbook" w:cs="Times New Roman"/>
+        </w:rPr>
+      </w:pPr>
+    </w:p>
+    <w:p>
+      <w:pPr>
+        <w:rPr>
+          <w:rFonts w:ascii="Century Schoolbook" w:eastAsia="Times New Roman" w:hAnsi="Century Schoolbook" w:cs="Times New Roman"/>
+        </w:rPr>
+      </w:pPr>
+      <w:r>
+        <w:rPr>
+          <w:rFonts w:ascii="Century Schoolbook" w:eastAsia="Times New Roman" w:hAnsi="Century Schoolbook" w:cs="Times New Roman"/>
+        </w:rPr>
+        <w:t>9</w:t>
+      </w:r>
+      <w:r>
+        <w:rPr>
+          <w:rFonts w:ascii="Century Schoolbook" w:eastAsia="Times New Roman" w:hAnsi="Century Schoolbook" w:cs="Times New Roman"/>
+        </w:rPr>
+        <w:t xml:space="preserve">d: The actor has selected an employee from available employees and clicked “Assign” but the employee </w:t>
+      </w:r>
+      <w:proofErr w:type="gramStart"/>
+      <w:r>
+        <w:rPr>
+          <w:rFonts w:ascii="Century Schoolbook" w:eastAsia="Times New Roman" w:hAnsi="Century Schoolbook" w:cs="Times New Roman"/>
+        </w:rPr>
+        <w:t>was assigned</w:t>
+      </w:r>
+      <w:proofErr w:type="gramEnd"/>
+      <w:r>
+        <w:rPr>
+          <w:rFonts w:ascii="Century Schoolbook" w:eastAsia="Times New Roman" w:hAnsi="Century Schoolbook" w:cs="Times New Roman"/>
+        </w:rPr>
+        <w:t xml:space="preserve"> for the maximum amount of contractual hours for the week </w:t>
+      </w:r>
+    </w:p>
+    <w:p>
+      <w:pPr>
+        <w:numPr>
+          <w:ilvl w:val="0"/>
+          <w:numId w:val="40"/>
+        </w:numPr>
+        <w:spacing w:line="256" w:lineRule="auto"/>
+        <w:rPr>
+          <w:rFonts w:ascii="Century Schoolbook" w:eastAsia="Times New Roman" w:hAnsi="Century Schoolbook" w:cs="Times New Roman"/>
+        </w:rPr>
+      </w:pPr>
+      <w:r>
+        <w:rPr>
+          <w:rFonts w:ascii="Century Schoolbook" w:eastAsia="Times New Roman" w:hAnsi="Century Schoolbook" w:cs="Times New Roman"/>
+        </w:rPr>
+        <w:t>System shows a warning message, assign the employee to the shift and highlight it in red color</w:t>
+      </w:r>
+    </w:p>
+    <w:p>
+      <w:pPr>
+        <w:numPr>
+          <w:ilvl w:val="0"/>
+          <w:numId w:val="40"/>
+        </w:numPr>
+        <w:spacing w:line="276" w:lineRule="auto"/>
+        <w:contextualSpacing/>
+        <w:rPr>
+          <w:rFonts w:ascii="Century Schoolbook" w:eastAsia="Times New Roman" w:hAnsi="Century Schoolbook" w:cs="Times New Roman"/>
+        </w:rPr>
+      </w:pPr>
+      <w:r>
+        <w:rPr>
+          <w:rFonts w:ascii="Century Schoolbook" w:eastAsia="Times New Roman" w:hAnsi="Century Schoolbook" w:cs="Times New Roman"/>
+        </w:rPr>
+        <w:t>End of use case</w:t>
+      </w:r>
+    </w:p>
+    <w:p>
+      <w:pPr>
+        <w:spacing w:line="276" w:lineRule="auto"/>
+        <w:contextualSpacing/>
+        <w:rPr>
+          <w:rFonts w:ascii="Century Schoolbook" w:eastAsia="Times New Roman" w:hAnsi="Century Schoolbook" w:cs="Times New Roman"/>
+        </w:rPr>
+      </w:pPr>
+    </w:p>
+    <w:p>
+      <w:pPr>
+        <w:rPr>
+          <w:rFonts w:ascii="Century Schoolbook" w:eastAsia="Times New Roman" w:hAnsi="Century Schoolbook" w:cs="Times New Roman"/>
+        </w:rPr>
+      </w:pPr>
+      <w:r>
+        <w:rPr>
+          <w:rFonts w:ascii="Century Schoolbook" w:eastAsia="Times New Roman" w:hAnsi="Century Schoolbook" w:cs="Times New Roman"/>
+        </w:rPr>
+        <w:t>9</w:t>
+      </w:r>
+      <w:r>
+        <w:rPr>
+          <w:rFonts w:ascii="Century Schoolbook" w:eastAsia="Times New Roman" w:hAnsi="Century Schoolbook" w:cs="Times New Roman"/>
+        </w:rPr>
+        <w:t xml:space="preserve">e: The actor has selected an employee from available employees and clicked “Assign” but the employee </w:t>
+      </w:r>
+      <w:r>
+        <w:rPr>
+          <w:rFonts w:ascii="Century Schoolbook" w:eastAsia="Times New Roman" w:hAnsi="Century Schoolbook" w:cs="Times New Roman"/>
+        </w:rPr>
+        <w:t>has not marked himself available for this Date/Shift</w:t>
+      </w:r>
+      <w:r>
+        <w:rPr>
+          <w:rFonts w:ascii="Century Schoolbook" w:eastAsia="Times New Roman" w:hAnsi="Century Schoolbook" w:cs="Times New Roman"/>
+        </w:rPr>
+        <w:t xml:space="preserve"> </w:t>
+      </w:r>
+    </w:p>
+    <w:p>
+      <w:pPr>
+        <w:numPr>
+          <w:ilvl w:val="0"/>
+          <w:numId w:val="41"/>
+        </w:numPr>
+        <w:spacing w:line="256" w:lineRule="auto"/>
+        <w:rPr>
+          <w:rFonts w:ascii="Century Schoolbook" w:eastAsia="Times New Roman" w:hAnsi="Century Schoolbook" w:cs="Times New Roman"/>
+        </w:rPr>
+      </w:pPr>
+      <w:r>
+        <w:rPr>
+          <w:rFonts w:ascii="Century Schoolbook" w:eastAsia="Times New Roman" w:hAnsi="Century Schoolbook" w:cs="Times New Roman"/>
+        </w:rPr>
+        <w:lastRenderedPageBreak/>
+        <w:t>System shows a</w:t>
+      </w:r>
+      <w:r>
+        <w:rPr>
+          <w:rFonts w:ascii="Century Schoolbook" w:eastAsia="Times New Roman" w:hAnsi="Century Schoolbook" w:cs="Times New Roman"/>
+        </w:rPr>
+        <w:t xml:space="preserve"> warning message and don’t </w:t>
+      </w:r>
+      <w:r>
+        <w:rPr>
+          <w:rFonts w:ascii="Century Schoolbook" w:eastAsia="Times New Roman" w:hAnsi="Century Schoolbook" w:cs="Times New Roman"/>
+        </w:rPr>
+        <w:t>a</w:t>
+      </w:r>
+      <w:r>
+        <w:rPr>
+          <w:rFonts w:ascii="Century Schoolbook" w:eastAsia="Times New Roman" w:hAnsi="Century Schoolbook" w:cs="Times New Roman"/>
+        </w:rPr>
+        <w:t>ssign the employee to the shift</w:t>
+      </w:r>
+    </w:p>
+    <w:p>
+      <w:pPr>
+        <w:numPr>
+          <w:ilvl w:val="0"/>
+          <w:numId w:val="41"/>
+        </w:numPr>
+        <w:spacing w:line="276" w:lineRule="auto"/>
+        <w:contextualSpacing/>
+        <w:rPr>
+          <w:rFonts w:ascii="Century Schoolbook" w:eastAsia="Times New Roman" w:hAnsi="Century Schoolbook" w:cs="Times New Roman"/>
+        </w:rPr>
+      </w:pPr>
+      <w:r>
+        <w:rPr>
+          <w:rFonts w:ascii="Century Schoolbook" w:eastAsia="Times New Roman" w:hAnsi="Century Schoolbook" w:cs="Times New Roman"/>
+        </w:rPr>
+        <w:t>End of use case</w:t>
+      </w:r>
+    </w:p>
+    <w:p>
+      <w:pPr>
+        <w:spacing w:line="276" w:lineRule="auto"/>
+        <w:contextualSpacing/>
+        <w:rPr>
+          <w:rFonts w:ascii="Century Schoolbook" w:eastAsia="Times New Roman" w:hAnsi="Century Schoolbook" w:cs="Times New Roman"/>
+        </w:rPr>
+      </w:pPr>
+    </w:p>
+    <w:p>
+      <w:pPr>
+        <w:spacing w:line="276" w:lineRule="auto"/>
+        <w:contextualSpacing/>
+        <w:rPr>
+          <w:rFonts w:ascii="Century Schoolbook" w:eastAsia="Times New Roman" w:hAnsi="Century Schoolbook" w:cs="Times New Roman"/>
+        </w:rPr>
+      </w:pPr>
+    </w:p>
+    <w:p>
+      <w:pPr>
+        <w:spacing w:line="276" w:lineRule="auto"/>
+        <w:contextualSpacing/>
+        <w:rPr>
+          <w:rFonts w:ascii="Century Schoolbook" w:eastAsia="Times New Roman" w:hAnsi="Century Schoolbook" w:cs="Times New Roman"/>
+        </w:rPr>
+      </w:pPr>
+      <w:r>
+        <w:rPr>
+          <w:rFonts w:ascii="Century Schoolbook" w:eastAsia="Times New Roman" w:hAnsi="Century Schoolbook" w:cs="Times New Roman"/>
+          <w:b/>
+          <w:bCs/>
+        </w:rPr>
+        <w:t xml:space="preserve">Use case-08: </w:t>
+      </w:r>
+      <w:r>
+        <w:rPr>
+          <w:rFonts w:ascii="Century Schoolbook" w:eastAsia="Times New Roman" w:hAnsi="Century Schoolbook" w:cs="Times New Roman"/>
+        </w:rPr>
+        <w:t>Change maximum amount of assignable employees for a particular shift</w:t>
+      </w:r>
+    </w:p>
+    <w:p>
+      <w:pPr>
+        <w:spacing w:line="276" w:lineRule="auto"/>
+        <w:contextualSpacing/>
         <w:rPr>
           <w:rFonts w:ascii="Century Schoolbook" w:eastAsia="Times New Roman" w:hAnsi="Century Schoolbook" w:cs="Times New Roman"/>
           <w:bCs/>
@@ -6498,75 +6800,88 @@
           <w:rFonts w:ascii="Century Schoolbook" w:eastAsia="Times New Roman" w:hAnsi="Century Schoolbook" w:cs="Times New Roman"/>
           <w:b/>
         </w:rPr>
-        <w:t>FR-0</w:t>
-      </w:r>
-      <w:r>
-        <w:rPr>
-          <w:rFonts w:ascii="Century Schoolbook" w:eastAsia="Times New Roman" w:hAnsi="Century Schoolbook" w:cs="Times New Roman"/>
-          <w:b/>
-        </w:rPr>
-        <w:t>5</w:t>
-      </w:r>
-      <w:r>
-        <w:rPr>
-          <w:rFonts w:ascii="Century Schoolbook" w:eastAsia="Times New Roman" w:hAnsi="Century Schoolbook" w:cs="Times New Roman"/>
-          <w:b/>
+        <w:t>FR-05.</w:t>
+      </w:r>
+    </w:p>
+    <w:p>
+      <w:pPr>
+        <w:spacing w:line="276" w:lineRule="auto"/>
+        <w:contextualSpacing/>
+        <w:rPr>
+          <w:rFonts w:ascii="Century Schoolbook" w:eastAsia="Times New Roman" w:hAnsi="Century Schoolbook" w:cs="Times New Roman"/>
+        </w:rPr>
+      </w:pPr>
+      <w:r>
+        <w:rPr>
+          <w:rFonts w:ascii="Century Schoolbook" w:eastAsia="Times New Roman" w:hAnsi="Century Schoolbook" w:cs="Times New Roman"/>
+          <w:b/>
+        </w:rPr>
+        <w:t>Actor:</w:t>
+      </w:r>
+      <w:r>
+        <w:rPr>
+          <w:rFonts w:ascii="Century Schoolbook" w:eastAsia="Times New Roman" w:hAnsi="Century Schoolbook" w:cs="Times New Roman"/>
+        </w:rPr>
+        <w:t xml:space="preserve"> Department Manager/ Stock manager</w:t>
+      </w:r>
+      <w:r>
+        <w:rPr>
+          <w:rFonts w:ascii="Century Schoolbook" w:eastAsia="Times New Roman" w:hAnsi="Century Schoolbook" w:cs="Times New Roman"/>
+        </w:rPr>
+        <w:t xml:space="preserve"> / Store manager</w:t>
+      </w:r>
+      <w:r>
+        <w:rPr>
+          <w:rFonts w:ascii="Century Schoolbook" w:eastAsia="Times New Roman" w:hAnsi="Century Schoolbook" w:cs="Times New Roman"/>
         </w:rPr>
         <w:t>.</w:t>
       </w:r>
     </w:p>
     <w:p>
       <w:pPr>
-        <w:rPr>
-          <w:rFonts w:ascii="Century Schoolbook" w:eastAsia="Times New Roman" w:hAnsi="Century Schoolbook" w:cs="Times New Roman"/>
-        </w:rPr>
-      </w:pPr>
-      <w:r>
-        <w:rPr>
-          <w:rFonts w:ascii="Century Schoolbook" w:eastAsia="Times New Roman" w:hAnsi="Century Schoolbook" w:cs="Times New Roman"/>
-          <w:b/>
-        </w:rPr>
-        <w:t>Actor:</w:t>
-      </w:r>
-      <w:r>
-        <w:rPr>
-          <w:rFonts w:ascii="Century Schoolbook" w:eastAsia="Times New Roman" w:hAnsi="Century Schoolbook" w:cs="Times New Roman"/>
-        </w:rPr>
-        <w:t xml:space="preserve"> Department Manager</w:t>
-      </w:r>
-      <w:r>
-        <w:rPr>
-          <w:rFonts w:ascii="Century Schoolbook" w:eastAsia="Times New Roman" w:hAnsi="Century Schoolbook" w:cs="Times New Roman"/>
-        </w:rPr>
-        <w:t>/ Stock manager</w:t>
-      </w:r>
-      <w:r>
-        <w:rPr>
-          <w:rFonts w:ascii="Century Schoolbook" w:eastAsia="Times New Roman" w:hAnsi="Century Schoolbook" w:cs="Times New Roman"/>
-        </w:rPr>
-        <w:t>.</w:t>
-      </w:r>
-    </w:p>
-    <w:p>
-      <w:r>
-        <w:rPr>
+        <w:spacing w:line="276" w:lineRule="auto"/>
+        <w:contextualSpacing/>
+        <w:rPr>
+          <w:rFonts w:ascii="Century Schoolbook" w:eastAsia="Times New Roman" w:hAnsi="Century Schoolbook" w:cs="Times New Roman"/>
+        </w:rPr>
+      </w:pPr>
+      <w:r>
+        <w:rPr>
+          <w:rFonts w:ascii="Century Schoolbook" w:eastAsia="Times New Roman" w:hAnsi="Century Schoolbook" w:cs="Times New Roman"/>
           <w:b/>
           <w:bCs/>
         </w:rPr>
         <w:t xml:space="preserve">Pre-condition: </w:t>
       </w:r>
       <w:r>
-        <w:t xml:space="preserve">must log in as </w:t>
-      </w:r>
-      <w:r>
-        <w:t>department manager or stock manager</w:t>
-      </w:r>
-      <w:r>
-        <w:t>.</w:t>
-      </w:r>
-    </w:p>
-    <w:p>
-      <w:pPr>
+        <w:rPr>
+          <w:rFonts w:ascii="Century Schoolbook" w:eastAsia="Times New Roman" w:hAnsi="Century Schoolbook" w:cs="Times New Roman"/>
+        </w:rPr>
+        <w:t>must log in as department</w:t>
+      </w:r>
+      <w:r>
+        <w:rPr>
+          <w:rFonts w:ascii="Century Schoolbook" w:eastAsia="Times New Roman" w:hAnsi="Century Schoolbook" w:cs="Times New Roman"/>
+        </w:rPr>
+        <w:t>, store</w:t>
+      </w:r>
+      <w:r>
+        <w:rPr>
+          <w:rFonts w:ascii="Century Schoolbook" w:eastAsia="Times New Roman" w:hAnsi="Century Schoolbook" w:cs="Times New Roman"/>
+        </w:rPr>
+        <w:t xml:space="preserve"> or stock manager</w:t>
+      </w:r>
+      <w:r>
+        <w:rPr>
+          <w:rFonts w:ascii="Century Schoolbook" w:eastAsia="Times New Roman" w:hAnsi="Century Schoolbook" w:cs="Times New Roman"/>
+        </w:rPr>
+        <w:t xml:space="preserve"> and reached MS step 7 on Use case-07.</w:t>
+      </w:r>
+    </w:p>
+    <w:p>
+      <w:pPr>
+        <w:spacing w:line="276" w:lineRule="auto"/>
+        <w:contextualSpacing/>
         <w:rPr>
           <w:rFonts w:ascii="Century Schoolbook" w:eastAsia="Times New Roman" w:hAnsi="Century Schoolbook" w:cs="Times New Roman"/>
           <w:b/>
@@ -6578,6 +6893,48 @@
           <w:b/>
         </w:rPr>
         <w:t xml:space="preserve">Main Success Scenario: </w:t>
+      </w:r>
+    </w:p>
+    <w:p>
+      <w:pPr>
+        <w:pStyle w:val="ListParagraph"/>
+        <w:numPr>
+          <w:ilvl w:val="0"/>
+          <w:numId w:val="21"/>
+        </w:numPr>
+        <w:rPr>
+          <w:rFonts w:ascii="Century Schoolbook" w:eastAsia="Times New Roman" w:hAnsi="Century Schoolbook" w:cs="Times New Roman"/>
+        </w:rPr>
+      </w:pPr>
+      <w:r>
+        <w:rPr>
+          <w:rFonts w:ascii="Century Schoolbook" w:eastAsia="Times New Roman" w:hAnsi="Century Schoolbook" w:cs="Times New Roman"/>
+        </w:rPr>
+        <w:t xml:space="preserve">The actor </w:t>
+      </w:r>
+      <w:r>
+        <w:rPr>
+          <w:rFonts w:ascii="Century Schoolbook" w:eastAsia="Times New Roman" w:hAnsi="Century Schoolbook" w:cs="Times New Roman"/>
+        </w:rPr>
+        <w:t>enters</w:t>
+      </w:r>
+      <w:r>
+        <w:rPr>
+          <w:rFonts w:ascii="Century Schoolbook" w:eastAsia="Times New Roman" w:hAnsi="Century Schoolbook" w:cs="Times New Roman"/>
+        </w:rPr>
+        <w:t xml:space="preserve"> a value in the maximum employees per shift and </w:t>
+      </w:r>
+      <w:r>
+        <w:rPr>
+          <w:rFonts w:ascii="Century Schoolbook" w:eastAsia="Times New Roman" w:hAnsi="Century Schoolbook" w:cs="Times New Roman"/>
+        </w:rPr>
+        <w:t>clicks</w:t>
+      </w:r>
+      <w:r>
+        <w:rPr>
+          <w:rFonts w:ascii="Century Schoolbook" w:eastAsia="Times New Roman" w:hAnsi="Century Schoolbook" w:cs="Times New Roman"/>
+        </w:rPr>
+        <w:t xml:space="preserve"> “Change” </w:t>
       </w:r>
     </w:p>
     <w:p>
@@ -6595,28 +6952,288 @@
         <w:rPr>
           <w:rFonts w:ascii="Century Schoolbook" w:eastAsia="Times New Roman" w:hAnsi="Century Schoolbook" w:cs="Times New Roman"/>
         </w:rPr>
-        <w:t xml:space="preserve">Actor </w:t>
-      </w:r>
-      <w:r>
-        <w:rPr>
-          <w:rFonts w:ascii="Century Schoolbook" w:eastAsia="Times New Roman" w:hAnsi="Century Schoolbook" w:cs="Times New Roman"/>
-        </w:rPr>
-        <w:t>chooses date from the calendar and clicks View</w:t>
-      </w:r>
-      <w:r>
-        <w:rPr>
-          <w:rFonts w:ascii="Century Schoolbook" w:eastAsia="Times New Roman" w:hAnsi="Century Schoolbook" w:cs="Times New Roman"/>
-        </w:rPr>
-        <w:t xml:space="preserve">. </w:t>
-      </w:r>
+        <w:t xml:space="preserve">System updated the maximum employees that can be assigned to the selected shift and the number of employees that are left to be assigned to the selected shift </w:t>
+      </w:r>
+    </w:p>
+    <w:p>
+      <w:pPr>
+        <w:spacing w:line="276" w:lineRule="auto"/>
+        <w:contextualSpacing/>
+        <w:rPr>
+          <w:rFonts w:ascii="Century Schoolbook" w:eastAsia="Times New Roman" w:hAnsi="Century Schoolbook" w:cs="Times New Roman"/>
+          <w:b/>
+        </w:rPr>
+      </w:pPr>
+      <w:r>
+        <w:rPr>
+          <w:rFonts w:ascii="Century Schoolbook" w:eastAsia="Times New Roman" w:hAnsi="Century Schoolbook" w:cs="Times New Roman"/>
+          <w:b/>
+        </w:rPr>
+        <w:t>Extensions:</w:t>
+      </w:r>
+    </w:p>
+    <w:p>
+      <w:pPr>
+        <w:spacing w:line="276" w:lineRule="auto"/>
+        <w:contextualSpacing/>
+        <w:rPr>
+          <w:rFonts w:ascii="Century Schoolbook" w:eastAsia="Times New Roman" w:hAnsi="Century Schoolbook" w:cs="Times New Roman"/>
+        </w:rPr>
+      </w:pPr>
+      <w:r>
+        <w:rPr>
+          <w:rFonts w:ascii="Century Schoolbook" w:eastAsia="Times New Roman" w:hAnsi="Century Schoolbook" w:cs="Times New Roman"/>
+        </w:rPr>
+        <w:t xml:space="preserve">1b: The entered value is smaller than the already assigned employees to the </w:t>
+      </w:r>
+      <w:proofErr w:type="gramStart"/>
+      <w:r>
+        <w:rPr>
+          <w:rFonts w:ascii="Century Schoolbook" w:eastAsia="Times New Roman" w:hAnsi="Century Schoolbook" w:cs="Times New Roman"/>
+        </w:rPr>
+        <w:t>shift</w:t>
+      </w:r>
+      <w:proofErr w:type="gramEnd"/>
     </w:p>
     <w:p>
       <w:pPr>
         <w:pStyle w:val="ListParagraph"/>
         <w:numPr>
           <w:ilvl w:val="0"/>
-          <w:numId w:val="21"/>
+          <w:numId w:val="45"/>
         </w:numPr>
+        <w:spacing w:line="276" w:lineRule="auto"/>
+        <w:rPr>
+          <w:rFonts w:ascii="Century Schoolbook" w:eastAsia="Times New Roman" w:hAnsi="Century Schoolbook" w:cs="Times New Roman"/>
+        </w:rPr>
+      </w:pPr>
+      <w:r>
+        <w:rPr>
+          <w:rFonts w:ascii="Century Schoolbook" w:eastAsia="Times New Roman" w:hAnsi="Century Schoolbook" w:cs="Times New Roman"/>
+        </w:rPr>
+        <w:t>System displays a warning message and don’t update the value</w:t>
+      </w:r>
+    </w:p>
+    <w:p>
+      <w:pPr>
+        <w:spacing w:line="276" w:lineRule="auto"/>
+        <w:contextualSpacing/>
+        <w:rPr>
+          <w:rFonts w:ascii="Century Schoolbook" w:eastAsia="Times New Roman" w:hAnsi="Century Schoolbook" w:cs="Times New Roman"/>
+        </w:rPr>
+      </w:pPr>
+    </w:p>
+    <w:p>
+      <w:pPr>
+        <w:spacing w:line="276" w:lineRule="auto"/>
+        <w:contextualSpacing/>
+        <w:rPr>
+          <w:rFonts w:ascii="Century Schoolbook" w:eastAsia="Times New Roman" w:hAnsi="Century Schoolbook" w:cs="Times New Roman"/>
+        </w:rPr>
+      </w:pPr>
+    </w:p>
+    <w:p>
+      <w:pPr>
+        <w:pStyle w:val="Heading3"/>
+        <w:rPr>
+          <w:rFonts w:ascii="Century Schoolbook" w:eastAsia="Times New Roman" w:hAnsi="Century Schoolbook" w:cs="Times New Roman"/>
+          <w:sz w:val="24"/>
+          <w:szCs w:val="24"/>
+        </w:rPr>
+      </w:pPr>
+      <w:bookmarkStart w:id="14" w:name="_Toc68673638"/>
+      <w:r>
+        <w:rPr>
+          <w:rStyle w:val="Heading4Char"/>
+          <w:b/>
+          <w:bCs/>
+          <w:caps w:val="0"/>
+          <w:sz w:val="24"/>
+          <w:szCs w:val="24"/>
+        </w:rPr>
+        <w:t>Use case</w:t>
+      </w:r>
+      <w:r>
+        <w:rPr>
+          <w:rStyle w:val="Heading4Char"/>
+          <w:b/>
+          <w:bCs/>
+          <w:caps w:val="0"/>
+          <w:sz w:val="24"/>
+          <w:szCs w:val="24"/>
+        </w:rPr>
+        <w:t>-0</w:t>
+      </w:r>
+      <w:r>
+        <w:rPr>
+          <w:rStyle w:val="Heading4Char"/>
+          <w:b/>
+          <w:bCs/>
+          <w:caps w:val="0"/>
+          <w:sz w:val="24"/>
+          <w:szCs w:val="24"/>
+        </w:rPr>
+        <w:t>9</w:t>
+      </w:r>
+      <w:r>
+        <w:rPr>
+          <w:rStyle w:val="Heading4Char"/>
+          <w:b/>
+          <w:bCs/>
+          <w:caps w:val="0"/>
+          <w:sz w:val="24"/>
+          <w:szCs w:val="24"/>
+        </w:rPr>
+        <w:t xml:space="preserve">: </w:t>
+      </w:r>
+      <w:r>
+        <w:rPr>
+          <w:rFonts w:ascii="Century Schoolbook" w:eastAsia="Times New Roman" w:hAnsi="Century Schoolbook" w:cs="Times New Roman"/>
+          <w:sz w:val="24"/>
+          <w:szCs w:val="24"/>
+        </w:rPr>
+        <w:t>View shifts</w:t>
+      </w:r>
+      <w:bookmarkEnd w:id="14"/>
+    </w:p>
+    <w:p>
+      <w:pPr>
+        <w:rPr>
+          <w:rFonts w:ascii="Century Schoolbook" w:eastAsia="Times New Roman" w:hAnsi="Century Schoolbook" w:cs="Times New Roman"/>
+          <w:bCs/>
+        </w:rPr>
+      </w:pPr>
+      <w:r>
+        <w:rPr>
+          <w:rFonts w:ascii="Century Schoolbook" w:eastAsia="Times New Roman" w:hAnsi="Century Schoolbook" w:cs="Times New Roman"/>
+        </w:rPr>
+        <w:t>Related:</w:t>
+      </w:r>
+      <w:r>
+        <w:rPr>
+          <w:rFonts w:ascii="Century Schoolbook" w:eastAsia="Times New Roman" w:hAnsi="Century Schoolbook" w:cs="Times New Roman"/>
+          <w:bCs/>
+        </w:rPr>
+        <w:t xml:space="preserve"> </w:t>
+      </w:r>
+      <w:r>
+        <w:rPr>
+          <w:rFonts w:ascii="Century Schoolbook" w:eastAsia="Times New Roman" w:hAnsi="Century Schoolbook" w:cs="Times New Roman"/>
+          <w:b/>
+        </w:rPr>
+        <w:t>FR-0</w:t>
+      </w:r>
+      <w:r>
+        <w:rPr>
+          <w:rFonts w:ascii="Century Schoolbook" w:eastAsia="Times New Roman" w:hAnsi="Century Schoolbook" w:cs="Times New Roman"/>
+          <w:b/>
+        </w:rPr>
+        <w:t>5</w:t>
+      </w:r>
+      <w:r>
+        <w:rPr>
+          <w:rFonts w:ascii="Century Schoolbook" w:eastAsia="Times New Roman" w:hAnsi="Century Schoolbook" w:cs="Times New Roman"/>
+          <w:b/>
+        </w:rPr>
+        <w:t>.</w:t>
+      </w:r>
+    </w:p>
+    <w:p>
+      <w:pPr>
+        <w:rPr>
+          <w:rFonts w:ascii="Century Schoolbook" w:eastAsia="Times New Roman" w:hAnsi="Century Schoolbook" w:cs="Times New Roman"/>
+        </w:rPr>
+      </w:pPr>
+      <w:r>
+        <w:rPr>
+          <w:rFonts w:ascii="Century Schoolbook" w:eastAsia="Times New Roman" w:hAnsi="Century Schoolbook" w:cs="Times New Roman"/>
+          <w:b/>
+        </w:rPr>
+        <w:t>Actor:</w:t>
+      </w:r>
+      <w:r>
+        <w:rPr>
+          <w:rFonts w:ascii="Century Schoolbook" w:eastAsia="Times New Roman" w:hAnsi="Century Schoolbook" w:cs="Times New Roman"/>
+        </w:rPr>
+        <w:t xml:space="preserve"> </w:t>
+      </w:r>
+      <w:r>
+        <w:rPr>
+          <w:rFonts w:ascii="Century Schoolbook" w:eastAsia="Times New Roman" w:hAnsi="Century Schoolbook" w:cs="Times New Roman"/>
+        </w:rPr>
+        <w:t>Department Manager/ Stock manager / Store manager.</w:t>
+      </w:r>
+    </w:p>
+    <w:p>
+      <w:r>
+        <w:rPr>
+          <w:b/>
+          <w:bCs/>
+        </w:rPr>
+        <w:t xml:space="preserve">Pre-condition: </w:t>
+      </w:r>
+      <w:r>
+        <w:t>must log in as department, store or stock manager</w:t>
+      </w:r>
+    </w:p>
+    <w:p>
+      <w:pPr>
+        <w:rPr>
+          <w:rFonts w:ascii="Century Schoolbook" w:eastAsia="Times New Roman" w:hAnsi="Century Schoolbook" w:cs="Times New Roman"/>
+          <w:b/>
+        </w:rPr>
+      </w:pPr>
+      <w:r>
+        <w:rPr>
+          <w:rFonts w:ascii="Century Schoolbook" w:eastAsia="Times New Roman" w:hAnsi="Century Schoolbook" w:cs="Times New Roman"/>
+          <w:b/>
+        </w:rPr>
+        <w:t xml:space="preserve">Main Success Scenario: </w:t>
+      </w:r>
+    </w:p>
+    <w:p>
+      <w:pPr>
+        <w:numPr>
+          <w:ilvl w:val="0"/>
+          <w:numId w:val="44"/>
+        </w:numPr>
+        <w:spacing w:line="256" w:lineRule="auto"/>
+        <w:rPr>
+          <w:rFonts w:ascii="Century Schoolbook" w:eastAsia="Times New Roman" w:hAnsi="Century Schoolbook" w:cs="Times New Roman"/>
+        </w:rPr>
+      </w:pPr>
+      <w:r>
+        <w:rPr>
+          <w:rFonts w:ascii="Century Schoolbook" w:eastAsia="Times New Roman" w:hAnsi="Century Schoolbook" w:cs="Times New Roman"/>
+        </w:rPr>
+        <w:t xml:space="preserve">Actor </w:t>
+      </w:r>
+      <w:r>
+        <w:rPr>
+          <w:rFonts w:ascii="Century Schoolbook" w:eastAsia="Times New Roman" w:hAnsi="Century Schoolbook" w:cs="Times New Roman"/>
+        </w:rPr>
+        <w:t xml:space="preserve">chooses date from the calendar and clicks </w:t>
+      </w:r>
+      <w:r>
+        <w:rPr>
+          <w:rFonts w:ascii="Century Schoolbook" w:eastAsia="Times New Roman" w:hAnsi="Century Schoolbook" w:cs="Times New Roman"/>
+        </w:rPr>
+        <w:t>“Show”</w:t>
+      </w:r>
+      <w:r>
+        <w:rPr>
+          <w:rFonts w:ascii="Century Schoolbook" w:eastAsia="Times New Roman" w:hAnsi="Century Schoolbook" w:cs="Times New Roman"/>
+        </w:rPr>
+        <w:t xml:space="preserve">. </w:t>
+      </w:r>
+    </w:p>
+    <w:p>
+      <w:pPr>
+        <w:pStyle w:val="ListParagraph"/>
+        <w:numPr>
+          <w:ilvl w:val="0"/>
+          <w:numId w:val="44"/>
+        </w:numPr>
       </w:pPr>
       <w:r>
         <w:rPr>
@@ -6646,7 +7263,73 @@
         <w:rPr>
           <w:rFonts w:ascii="Century Schoolbook" w:eastAsia="Times New Roman" w:hAnsi="Century Schoolbook" w:cs="Times New Roman"/>
         </w:rPr>
-        <w:t>, shifts and assigned employees</w:t>
+        <w:t xml:space="preserve">, shifts </w:t>
+      </w:r>
+      <w:r>
+        <w:rPr>
+          <w:rFonts w:ascii="Century Schoolbook" w:eastAsia="Times New Roman" w:hAnsi="Century Schoolbook" w:cs="Times New Roman"/>
+        </w:rPr>
+        <w:t>with</w:t>
+      </w:r>
+      <w:r>
+        <w:rPr>
+          <w:rFonts w:ascii="Century Schoolbook" w:eastAsia="Times New Roman" w:hAnsi="Century Schoolbook" w:cs="Times New Roman"/>
+        </w:rPr>
+        <w:t xml:space="preserve"> </w:t>
+      </w:r>
+      <w:r>
+        <w:rPr>
+          <w:rFonts w:ascii="Century Schoolbook" w:eastAsia="Times New Roman" w:hAnsi="Century Schoolbook" w:cs="Times New Roman"/>
+        </w:rPr>
+        <w:t xml:space="preserve">number of assigned </w:t>
+      </w:r>
+      <w:r>
+        <w:rPr>
+          <w:rFonts w:ascii="Century Schoolbook" w:eastAsia="Times New Roman" w:hAnsi="Century Schoolbook" w:cs="Times New Roman"/>
+        </w:rPr>
+        <w:t>employees</w:t>
+      </w:r>
+      <w:r>
+        <w:rPr>
+          <w:rFonts w:ascii="Century Schoolbook" w:eastAsia="Times New Roman" w:hAnsi="Century Schoolbook" w:cs="Times New Roman"/>
+        </w:rPr>
+        <w:t xml:space="preserve"> out of the maximum assignable employees for the Day/Shift type and highlights the shifts </w:t>
+      </w:r>
+      <w:r>
+        <w:rPr>
+          <w:rFonts w:ascii="Century Schoolbook" w:eastAsia="Times New Roman" w:hAnsi="Century Schoolbook" w:cs="Times New Roman"/>
+        </w:rPr>
+        <w:t>(0 assigned employees – red, maximum assigned employees – green, partially assigned employees - orange )</w:t>
+      </w:r>
+    </w:p>
+    <w:p>
+      <w:pPr>
+        <w:pStyle w:val="ListParagraph"/>
+        <w:numPr>
+          <w:ilvl w:val="0"/>
+          <w:numId w:val="44"/>
+        </w:numPr>
+      </w:pPr>
+      <w:r>
+        <w:rPr>
+          <w:rFonts w:ascii="Century Schoolbook" w:eastAsia="Times New Roman" w:hAnsi="Century Schoolbook" w:cs="Times New Roman"/>
+        </w:rPr>
+        <w:t>Actor double clicks on a shift</w:t>
+      </w:r>
+    </w:p>
+    <w:p>
+      <w:pPr>
+        <w:pStyle w:val="ListParagraph"/>
+        <w:numPr>
+          <w:ilvl w:val="0"/>
+          <w:numId w:val="44"/>
+        </w:numPr>
+      </w:pPr>
+      <w:r>
+        <w:rPr>
+          <w:rFonts w:ascii="Century Schoolbook" w:eastAsia="Times New Roman" w:hAnsi="Century Schoolbook" w:cs="Times New Roman"/>
+        </w:rPr>
+        <w:t>System displays the assigned employees for the shift</w:t>
       </w:r>
     </w:p>
     <w:p>
@@ -6674,7 +7357,27 @@
         <w:rPr>
           <w:rFonts w:ascii="Century Schoolbook" w:eastAsia="Times New Roman" w:hAnsi="Century Schoolbook" w:cs="Times New Roman"/>
         </w:rPr>
-        <w:t xml:space="preserve">3. The actor clicks Change week </w:t>
+        <w:t>3b</w:t>
+      </w:r>
+      <w:r>
+        <w:rPr>
+          <w:rFonts w:ascii="Century Schoolbook" w:eastAsia="Times New Roman" w:hAnsi="Century Schoolbook" w:cs="Times New Roman"/>
+        </w:rPr>
+        <w:t xml:space="preserve">. </w:t>
+      </w:r>
+      <w:proofErr w:type="gramStart"/>
+      <w:r>
+        <w:rPr>
+          <w:rFonts w:ascii="Century Schoolbook" w:eastAsia="Times New Roman" w:hAnsi="Century Schoolbook" w:cs="Times New Roman"/>
+        </w:rPr>
+        <w:t>The</w:t>
+      </w:r>
+      <w:proofErr w:type="gramEnd"/>
+      <w:r>
+        <w:rPr>
+          <w:rFonts w:ascii="Century Schoolbook" w:eastAsia="Times New Roman" w:hAnsi="Century Schoolbook" w:cs="Times New Roman"/>
+        </w:rPr>
+        <w:t xml:space="preserve"> actor clicks Change week </w:t>
       </w:r>
     </w:p>
     <w:p>
@@ -6712,6 +7415,7 @@
           <w:sz w:val="24"/>
           <w:szCs w:val="24"/>
         </w:rPr>
+        <w:lastRenderedPageBreak/>
         <w:t>U</w:t>
       </w:r>
       <w:r>
@@ -6739,7 +7443,7 @@
           <w:sz w:val="24"/>
           <w:szCs w:val="24"/>
         </w:rPr>
-        <w:t>0</w:t>
+        <w:t>:</w:t>
       </w:r>
       <w:r>
         <w:rPr>
@@ -6748,16 +7452,7 @@
           <w:sz w:val="24"/>
           <w:szCs w:val="24"/>
         </w:rPr>
-        <w:t>9</w:t>
-      </w:r>
-      <w:r>
-        <w:rPr>
-          <w:b/>
-          <w:bCs/>
-          <w:sz w:val="24"/>
-          <w:szCs w:val="24"/>
-        </w:rPr>
-        <w:t>:</w:t>
+        <w:t>10</w:t>
       </w:r>
       <w:r>
         <w:rPr>
@@ -6868,7 +7563,6 @@
         </w:numPr>
       </w:pPr>
       <w:r>
-        <w:lastRenderedPageBreak/>
         <w:t>Actor input product details and confirms</w:t>
       </w:r>
       <w:r>
@@ -7028,7 +7722,16 @@
           <w:sz w:val="24"/>
           <w:szCs w:val="24"/>
         </w:rPr>
-        <w:t>10</w:t>
+        <w:t>1</w:t>
+      </w:r>
+      <w:r>
+        <w:rPr>
+          <w:b/>
+          <w:bCs/>
+          <w:sz w:val="24"/>
+          <w:szCs w:val="24"/>
+        </w:rPr>
+        <w:t>1</w:t>
       </w:r>
       <w:r>
         <w:rPr>
@@ -7219,7 +7922,7 @@
           <w:sz w:val="24"/>
           <w:szCs w:val="24"/>
         </w:rPr>
-        <w:t>1</w:t>
+        <w:t>2</w:t>
       </w:r>
       <w:r>
         <w:rPr>
@@ -7399,6 +8102,7 @@
         </w:numPr>
       </w:pPr>
       <w:r>
+        <w:lastRenderedPageBreak/>
         <w:t>System removes request from incoming requests, adds it to “approved requests” tab page and shows appropriate message</w:t>
       </w:r>
       <w:r>
@@ -7421,7 +8125,6 @@
     </w:p>
     <w:p>
       <w:r>
-        <w:lastRenderedPageBreak/>
         <w:t xml:space="preserve">5a: </w:t>
       </w:r>
       <w:r>
@@ -7520,7 +8223,7 @@
           <w:sz w:val="24"/>
           <w:szCs w:val="24"/>
         </w:rPr>
-        <w:t>2</w:t>
+        <w:t>3</w:t>
       </w:r>
       <w:r>
         <w:rPr>
@@ -7698,7 +8401,7 @@
           <w:sz w:val="24"/>
           <w:szCs w:val="24"/>
         </w:rPr>
-        <w:t>3</w:t>
+        <w:t>4</w:t>
       </w:r>
       <w:r>
         <w:rPr>
@@ -7897,18 +8600,7 @@
           <w:sz w:val="24"/>
           <w:szCs w:val="24"/>
         </w:rPr>
-        <w:t>1</w:t>
-      </w:r>
-      <w:r>
-        <w:rPr>
-          <w:rStyle w:val="Heading4Char"/>
-          <w:b/>
-          <w:bCs/>
-          <w:caps w:val="0"/>
-          <w:sz w:val="24"/>
-          <w:szCs w:val="24"/>
-        </w:rPr>
-        <w:t>4</w:t>
+        <w:t>15</w:t>
       </w:r>
       <w:r>
         <w:rPr>
@@ -8063,6 +8755,7 @@
         <w:rPr>
           <w:bCs/>
         </w:rPr>
+        <w:lastRenderedPageBreak/>
         <w:t xml:space="preserve">The </w:t>
       </w:r>
       <w:r>
@@ -8135,7 +8828,6 @@
         </w:numPr>
       </w:pPr>
       <w:r>
-        <w:lastRenderedPageBreak/>
         <w:t xml:space="preserve">System </w:t>
       </w:r>
       <w:r>
@@ -8218,7 +8910,7 @@
           <w:sz w:val="24"/>
           <w:szCs w:val="24"/>
         </w:rPr>
-        <w:t>5</w:t>
+        <w:t>6</w:t>
       </w:r>
       <w:r>
         <w:rPr>
@@ -8403,7 +9095,7 @@
           <w:sz w:val="24"/>
           <w:szCs w:val="24"/>
         </w:rPr>
-        <w:t>6</w:t>
+        <w:t>7</w:t>
       </w:r>
       <w:r>
         <w:rPr>
@@ -8623,8 +9315,10 @@
           <w:sz w:val="24"/>
           <w:szCs w:val="24"/>
         </w:rPr>
-        <w:t>7</w:t>
-      </w:r>
+        <w:t>8</w:t>
+      </w:r>
+      <w:bookmarkStart w:id="24" w:name="_GoBack"/>
+      <w:bookmarkEnd w:id="24"/>
       <w:r>
         <w:rPr>
           <w:rStyle w:val="Heading4Char"/>
@@ -8753,7 +9447,7 @@
       <w:pPr>
         <w:pStyle w:val="Heading1"/>
       </w:pPr>
-      <w:bookmarkStart w:id="24" w:name="_Toc68673648"/>
+      <w:bookmarkStart w:id="25" w:name="_Toc68673648"/>
       <w:r>
         <w:rPr>
           <w:noProof/>
@@ -9362,7 +10056,7 @@
       <w:r>
         <w:t>Gui</w:t>
       </w:r>
-      <w:bookmarkEnd w:id="24"/>
+      <w:bookmarkEnd w:id="25"/>
     </w:p>
     <w:p>
       <w:r>
@@ -10119,15 +10813,15 @@
                         <w:txbxContent>
                           <w:p>
                             <w:r>
-                              <w:t xml:space="preserve">Department can see all the </w:t>
+                              <w:t xml:space="preserve">Department can see </w:t>
                             </w:r>
                             <w:proofErr w:type="gramStart"/>
                             <w:r>
-                              <w:t>employees</w:t>
+                              <w:t>all the</w:t>
                             </w:r>
                             <w:proofErr w:type="gramEnd"/>
                             <w:r>
-                              <w:t xml:space="preserve"> statistic.</w:t>
+                              <w:t xml:space="preserve"> employees statistic.</w:t>
                             </w:r>
                           </w:p>
                         </w:txbxContent>
@@ -10154,15 +10848,15 @@
                   <w:txbxContent>
                     <w:p>
                       <w:r>
-                        <w:t xml:space="preserve">Department can see all the </w:t>
+                        <w:t xml:space="preserve">Department can see </w:t>
                       </w:r>
                       <w:proofErr w:type="gramStart"/>
                       <w:r>
-                        <w:t>employees</w:t>
+                        <w:t>all the</w:t>
                       </w:r>
                       <w:proofErr w:type="gramEnd"/>
                       <w:r>
-                        <w:t xml:space="preserve"> statistic.</w:t>
+                        <w:t xml:space="preserve"> employees statistic.</w:t>
                       </w:r>
                     </w:p>
                   </w:txbxContent>
@@ -10735,12 +11429,12 @@
       <w:pPr>
         <w:pStyle w:val="Heading1"/>
       </w:pPr>
-      <w:bookmarkStart w:id="25" w:name="_Toc68673649"/>
+      <w:bookmarkStart w:id="26" w:name="_Toc68673649"/>
       <w:r>
         <w:lastRenderedPageBreak/>
         <w:t>Website wireframe</w:t>
       </w:r>
-      <w:bookmarkEnd w:id="25"/>
+      <w:bookmarkEnd w:id="26"/>
       <w:r>
         <w:t xml:space="preserve"> </w:t>
       </w:r>
@@ -10767,7 +11461,7 @@
 </file>
 
 <file path=word/endnotes.xml><?xml version="1.0" encoding="utf-8"?>
-<w:endnotes xmlns:wpc="http://schemas.microsoft.com/office/word/2010/wordprocessingCanvas" xmlns:cx="http://schemas.microsoft.com/office/drawing/2014/chartex" xmlns:cx1="http://schemas.microsoft.com/office/drawing/2015/9/8/chartex" xmlns:cx2="http://schemas.microsoft.com/office/drawing/2015/10/21/chartex" xmlns:cx3="http://schemas.microsoft.com/office/drawing/2016/5/9/chartex" xmlns:cx4="http://schemas.microsoft.com/office/drawing/2016/5/10/chartex" xmlns:cx5="http://schemas.microsoft.com/office/drawing/2016/5/11/chartex" xmlns:cx6="http://schemas.microsoft.com/office/drawing/2016/5/12/chartex" xmlns:cx7="http://schemas.microsoft.com/office/drawing/2016/5/13/chartex" xmlns:cx8="http://schemas.microsoft.com/office/drawing/2016/5/14/chartex" xmlns:mc="http://schemas.openxmlformats.org/markup-compatibility/2006" xmlns:aink="http://schemas.microsoft.com/office/drawing/2016/ink" xmlns:am3d="http://schemas.microsoft.com/office/drawing/2017/model3d" xmlns:o="urn:schemas-microsoft-com:office:office" xmlns:r="http://schemas.openxmlformats.org/officeDocument/2006/relationships" xmlns:m="http://schemas.openxmlformats.org/officeDocument/2006/math" xmlns:v="urn:schemas-microsoft-com:vml" xmlns:wp14="http://schemas.microsoft.com/office/word/2010/wordprocessingDrawing" xmlns:wp="http://schemas.openxmlformats.org/drawingml/2006/wordprocessingDrawing" xmlns:w10="urn:schemas-microsoft-com:office:word" xmlns:w="http://schemas.openxmlformats.org/wordprocessingml/2006/main" xmlns:w14="http://schemas.microsoft.com/office/word/2010/wordml" xmlns:w15="http://schemas.microsoft.com/office/word/2012/wordml" xmlns:w16cex="http://schemas.microsoft.com/office/word/2018/wordml/cex" xmlns:w16cid="http://schemas.microsoft.com/office/word/2016/wordml/cid" xmlns:w16="http://schemas.microsoft.com/office/word/2018/wordml" xmlns:w16se="http://schemas.microsoft.com/office/word/2015/wordml/symex" xmlns:wpg="http://schemas.microsoft.com/office/word/2010/wordprocessingGroup" xmlns:wpi="http://schemas.microsoft.com/office/word/2010/wordprocessingInk" xmlns:wne="http://schemas.microsoft.com/office/word/2006/wordml" xmlns:wps="http://schemas.microsoft.com/office/word/2010/wordprocessingShape" mc:Ignorable="w14 w15 w16se w16cid w16 w16cex wp14">
+<w:endnotes xmlns:wpc="http://schemas.microsoft.com/office/word/2010/wordprocessingCanvas" xmlns:cx="http://schemas.microsoft.com/office/drawing/2014/chartex" xmlns:cx1="http://schemas.microsoft.com/office/drawing/2015/9/8/chartex" xmlns:mc="http://schemas.openxmlformats.org/markup-compatibility/2006" xmlns:o="urn:schemas-microsoft-com:office:office" xmlns:r="http://schemas.openxmlformats.org/officeDocument/2006/relationships" xmlns:m="http://schemas.openxmlformats.org/officeDocument/2006/math" xmlns:v="urn:schemas-microsoft-com:vml" xmlns:wp14="http://schemas.microsoft.com/office/word/2010/wordprocessingDrawing" xmlns:wp="http://schemas.openxmlformats.org/drawingml/2006/wordprocessingDrawing" xmlns:w10="urn:schemas-microsoft-com:office:word" xmlns:w="http://schemas.openxmlformats.org/wordprocessingml/2006/main" xmlns:w14="http://schemas.microsoft.com/office/word/2010/wordml" xmlns:w15="http://schemas.microsoft.com/office/word/2012/wordml" xmlns:w16se="http://schemas.microsoft.com/office/word/2015/wordml/symex" xmlns:wpg="http://schemas.microsoft.com/office/word/2010/wordprocessingGroup" xmlns:wpi="http://schemas.microsoft.com/office/word/2010/wordprocessingInk" xmlns:wne="http://schemas.microsoft.com/office/word/2006/wordml" xmlns:wps="http://schemas.microsoft.com/office/word/2010/wordprocessingShape" mc:Ignorable="w14 w15 w16se wp14">
   <w:endnote w:type="separator" w:id="-1">
     <w:p>
       <w:pPr>
@@ -10792,7 +11486,7 @@
 </file>
 
 <file path=word/footer1.xml><?xml version="1.0" encoding="utf-8"?>
-<w:ftr xmlns:wpc="http://schemas.microsoft.com/office/word/2010/wordprocessingCanvas" xmlns:cx="http://schemas.microsoft.com/office/drawing/2014/chartex" xmlns:cx1="http://schemas.microsoft.com/office/drawing/2015/9/8/chartex" xmlns:cx2="http://schemas.microsoft.com/office/drawing/2015/10/21/chartex" xmlns:cx3="http://schemas.microsoft.com/office/drawing/2016/5/9/chartex" xmlns:cx4="http://schemas.microsoft.com/office/drawing/2016/5/10/chartex" xmlns:cx5="http://schemas.microsoft.com/office/drawing/2016/5/11/chartex" xmlns:cx6="http://schemas.microsoft.com/office/drawing/2016/5/12/chartex" xmlns:cx7="http://schemas.microsoft.com/office/drawing/2016/5/13/chartex" xmlns:cx8="http://schemas.microsoft.com/office/drawing/2016/5/14/chartex" xmlns:mc="http://schemas.openxmlformats.org/markup-compatibility/2006" xmlns:aink="http://schemas.microsoft.com/office/drawing/2016/ink" xmlns:am3d="http://schemas.microsoft.com/office/drawing/2017/model3d" xmlns:o="urn:schemas-microsoft-com:office:office" xmlns:r="http://schemas.openxmlformats.org/officeDocument/2006/relationships" xmlns:m="http://schemas.openxmlformats.org/officeDocument/2006/math" xmlns:v="urn:schemas-microsoft-com:vml" xmlns:wp14="http://schemas.microsoft.com/office/word/2010/wordprocessingDrawing" xmlns:wp="http://schemas.openxmlformats.org/drawingml/2006/wordprocessingDrawing" xmlns:w10="urn:schemas-microsoft-com:office:word" xmlns:w="http://schemas.openxmlformats.org/wordprocessingml/2006/main" xmlns:w14="http://schemas.microsoft.com/office/word/2010/wordml" xmlns:w15="http://schemas.microsoft.com/office/word/2012/wordml" xmlns:w16cex="http://schemas.microsoft.com/office/word/2018/wordml/cex" xmlns:w16cid="http://schemas.microsoft.com/office/word/2016/wordml/cid" xmlns:w16="http://schemas.microsoft.com/office/word/2018/wordml" xmlns:w16se="http://schemas.microsoft.com/office/word/2015/wordml/symex" xmlns:wpg="http://schemas.microsoft.com/office/word/2010/wordprocessingGroup" xmlns:wpi="http://schemas.microsoft.com/office/word/2010/wordprocessingInk" xmlns:wne="http://schemas.microsoft.com/office/word/2006/wordml" xmlns:wps="http://schemas.microsoft.com/office/word/2010/wordprocessingShape" mc:Ignorable="w14 w15 w16se w16cid w16 w16cex wp14">
+<w:ftr xmlns:wpc="http://schemas.microsoft.com/office/word/2010/wordprocessingCanvas" xmlns:cx="http://schemas.microsoft.com/office/drawing/2014/chartex" xmlns:cx1="http://schemas.microsoft.com/office/drawing/2015/9/8/chartex" xmlns:mc="http://schemas.openxmlformats.org/markup-compatibility/2006" xmlns:o="urn:schemas-microsoft-com:office:office" xmlns:r="http://schemas.openxmlformats.org/officeDocument/2006/relationships" xmlns:m="http://schemas.openxmlformats.org/officeDocument/2006/math" xmlns:v="urn:schemas-microsoft-com:vml" xmlns:wp14="http://schemas.microsoft.com/office/word/2010/wordprocessingDrawing" xmlns:wp="http://schemas.openxmlformats.org/drawingml/2006/wordprocessingDrawing" xmlns:w10="urn:schemas-microsoft-com:office:word" xmlns:w="http://schemas.openxmlformats.org/wordprocessingml/2006/main" xmlns:w14="http://schemas.microsoft.com/office/word/2010/wordml" xmlns:w15="http://schemas.microsoft.com/office/word/2012/wordml" xmlns:w16se="http://schemas.microsoft.com/office/word/2015/wordml/symex" xmlns:wpg="http://schemas.microsoft.com/office/word/2010/wordprocessingGroup" xmlns:wpi="http://schemas.microsoft.com/office/word/2010/wordprocessingInk" xmlns:wne="http://schemas.microsoft.com/office/word/2006/wordml" xmlns:wps="http://schemas.microsoft.com/office/word/2010/wordprocessingShape" mc:Ignorable="w14 w15 w16se wp14">
   <w:sdt>
     <w:sdtPr>
       <w:id w:val="1174764036"/>
@@ -10829,7 +11523,7 @@
           <w:rPr>
             <w:noProof/>
           </w:rPr>
-          <w:t>14</w:t>
+          <w:t>13</w:t>
         </w:r>
         <w:r>
           <w:rPr>
@@ -10859,7 +11553,7 @@
 </file>
 
 <file path=word/footnotes.xml><?xml version="1.0" encoding="utf-8"?>
-<w:footnotes xmlns:wpc="http://schemas.microsoft.com/office/word/2010/wordprocessingCanvas" xmlns:cx="http://schemas.microsoft.com/office/drawing/2014/chartex" xmlns:cx1="http://schemas.microsoft.com/office/drawing/2015/9/8/chartex" xmlns:cx2="http://schemas.microsoft.com/office/drawing/2015/10/21/chartex" xmlns:cx3="http://schemas.microsoft.com/office/drawing/2016/5/9/chartex" xmlns:cx4="http://schemas.microsoft.com/office/drawing/2016/5/10/chartex" xmlns:cx5="http://schemas.microsoft.com/office/drawing/2016/5/11/chartex" xmlns:cx6="http://schemas.microsoft.com/office/drawing/2016/5/12/chartex" xmlns:cx7="http://schemas.microsoft.com/office/drawing/2016/5/13/chartex" xmlns:cx8="http://schemas.microsoft.com/office/drawing/2016/5/14/chartex" xmlns:mc="http://schemas.openxmlformats.org/markup-compatibility/2006" xmlns:aink="http://schemas.microsoft.com/office/drawing/2016/ink" xmlns:am3d="http://schemas.microsoft.com/office/drawing/2017/model3d" xmlns:o="urn:schemas-microsoft-com:office:office" xmlns:r="http://schemas.openxmlformats.org/officeDocument/2006/relationships" xmlns:m="http://schemas.openxmlformats.org/officeDocument/2006/math" xmlns:v="urn:schemas-microsoft-com:vml" xmlns:wp14="http://schemas.microsoft.com/office/word/2010/wordprocessingDrawing" xmlns:wp="http://schemas.openxmlformats.org/drawingml/2006/wordprocessingDrawing" xmlns:w10="urn:schemas-microsoft-com:office:word" xmlns:w="http://schemas.openxmlformats.org/wordprocessingml/2006/main" xmlns:w14="http://schemas.microsoft.com/office/word/2010/wordml" xmlns:w15="http://schemas.microsoft.com/office/word/2012/wordml" xmlns:w16cex="http://schemas.microsoft.com/office/word/2018/wordml/cex" xmlns:w16cid="http://schemas.microsoft.com/office/word/2016/wordml/cid" xmlns:w16="http://schemas.microsoft.com/office/word/2018/wordml" xmlns:w16se="http://schemas.microsoft.com/office/word/2015/wordml/symex" xmlns:wpg="http://schemas.microsoft.com/office/word/2010/wordprocessingGroup" xmlns:wpi="http://schemas.microsoft.com/office/word/2010/wordprocessingInk" xmlns:wne="http://schemas.microsoft.com/office/word/2006/wordml" xmlns:wps="http://schemas.microsoft.com/office/word/2010/wordprocessingShape" mc:Ignorable="w14 w15 w16se w16cid w16 w16cex wp14">
+<w:footnotes xmlns:wpc="http://schemas.microsoft.com/office/word/2010/wordprocessingCanvas" xmlns:cx="http://schemas.microsoft.com/office/drawing/2014/chartex" xmlns:cx1="http://schemas.microsoft.com/office/drawing/2015/9/8/chartex" xmlns:mc="http://schemas.openxmlformats.org/markup-compatibility/2006" xmlns:o="urn:schemas-microsoft-com:office:office" xmlns:r="http://schemas.openxmlformats.org/officeDocument/2006/relationships" xmlns:m="http://schemas.openxmlformats.org/officeDocument/2006/math" xmlns:v="urn:schemas-microsoft-com:vml" xmlns:wp14="http://schemas.microsoft.com/office/word/2010/wordprocessingDrawing" xmlns:wp="http://schemas.openxmlformats.org/drawingml/2006/wordprocessingDrawing" xmlns:w10="urn:schemas-microsoft-com:office:word" xmlns:w="http://schemas.openxmlformats.org/wordprocessingml/2006/main" xmlns:w14="http://schemas.microsoft.com/office/word/2010/wordml" xmlns:w15="http://schemas.microsoft.com/office/word/2012/wordml" xmlns:w16se="http://schemas.microsoft.com/office/word/2015/wordml/symex" xmlns:wpg="http://schemas.microsoft.com/office/word/2010/wordprocessingGroup" xmlns:wpi="http://schemas.microsoft.com/office/word/2010/wordprocessingInk" xmlns:wne="http://schemas.microsoft.com/office/word/2006/wordml" xmlns:wps="http://schemas.microsoft.com/office/word/2010/wordprocessingShape" mc:Ignorable="w14 w15 w16se wp14">
   <w:footnote w:type="separator" w:id="-1">
     <w:p>
       <w:pPr>
@@ -10884,8 +11578,97 @@
 </file>
 
 <file path=word/numbering.xml><?xml version="1.0" encoding="utf-8"?>
-<w:numbering xmlns:wpc="http://schemas.microsoft.com/office/word/2010/wordprocessingCanvas" xmlns:cx="http://schemas.microsoft.com/office/drawing/2014/chartex" xmlns:cx1="http://schemas.microsoft.com/office/drawing/2015/9/8/chartex" xmlns:cx2="http://schemas.microsoft.com/office/drawing/2015/10/21/chartex" xmlns:cx3="http://schemas.microsoft.com/office/drawing/2016/5/9/chartex" xmlns:cx4="http://schemas.microsoft.com/office/drawing/2016/5/10/chartex" xmlns:cx5="http://schemas.microsoft.com/office/drawing/2016/5/11/chartex" xmlns:cx6="http://schemas.microsoft.com/office/drawing/2016/5/12/chartex" xmlns:cx7="http://schemas.microsoft.com/office/drawing/2016/5/13/chartex" xmlns:cx8="http://schemas.microsoft.com/office/drawing/2016/5/14/chartex" xmlns:mc="http://schemas.openxmlformats.org/markup-compatibility/2006" xmlns:aink="http://schemas.microsoft.com/office/drawing/2016/ink" xmlns:am3d="http://schemas.microsoft.com/office/drawing/2017/model3d" xmlns:o="urn:schemas-microsoft-com:office:office" xmlns:r="http://schemas.openxmlformats.org/officeDocument/2006/relationships" xmlns:m="http://schemas.openxmlformats.org/officeDocument/2006/math" xmlns:v="urn:schemas-microsoft-com:vml" xmlns:wp14="http://schemas.microsoft.com/office/word/2010/wordprocessingDrawing" xmlns:wp="http://schemas.openxmlformats.org/drawingml/2006/wordprocessingDrawing" xmlns:w10="urn:schemas-microsoft-com:office:word" xmlns:w="http://schemas.openxmlformats.org/wordprocessingml/2006/main" xmlns:w14="http://schemas.microsoft.com/office/word/2010/wordml" xmlns:w15="http://schemas.microsoft.com/office/word/2012/wordml" xmlns:w16cex="http://schemas.microsoft.com/office/word/2018/wordml/cex" xmlns:w16cid="http://schemas.microsoft.com/office/word/2016/wordml/cid" xmlns:w16="http://schemas.microsoft.com/office/word/2018/wordml" xmlns:w16se="http://schemas.microsoft.com/office/word/2015/wordml/symex" xmlns:wpg="http://schemas.microsoft.com/office/word/2010/wordprocessingGroup" xmlns:wpi="http://schemas.microsoft.com/office/word/2010/wordprocessingInk" xmlns:wne="http://schemas.microsoft.com/office/word/2006/wordml" xmlns:wps="http://schemas.microsoft.com/office/word/2010/wordprocessingShape" mc:Ignorable="w14 w15 w16se w16cid w16 w16cex wp14">
+<w:numbering xmlns:wpc="http://schemas.microsoft.com/office/word/2010/wordprocessingCanvas" xmlns:cx="http://schemas.microsoft.com/office/drawing/2014/chartex" xmlns:cx1="http://schemas.microsoft.com/office/drawing/2015/9/8/chartex" xmlns:mc="http://schemas.openxmlformats.org/markup-compatibility/2006" xmlns:o="urn:schemas-microsoft-com:office:office" xmlns:r="http://schemas.openxmlformats.org/officeDocument/2006/relationships" xmlns:m="http://schemas.openxmlformats.org/officeDocument/2006/math" xmlns:v="urn:schemas-microsoft-com:vml" xmlns:wp14="http://schemas.microsoft.com/office/word/2010/wordprocessingDrawing" xmlns:wp="http://schemas.openxmlformats.org/drawingml/2006/wordprocessingDrawing" xmlns:w10="urn:schemas-microsoft-com:office:word" xmlns:w="http://schemas.openxmlformats.org/wordprocessingml/2006/main" xmlns:w14="http://schemas.microsoft.com/office/word/2010/wordml" xmlns:w15="http://schemas.microsoft.com/office/word/2012/wordml" xmlns:w16se="http://schemas.microsoft.com/office/word/2015/wordml/symex" xmlns:wpg="http://schemas.microsoft.com/office/word/2010/wordprocessingGroup" xmlns:wpi="http://schemas.microsoft.com/office/word/2010/wordprocessingInk" xmlns:wne="http://schemas.microsoft.com/office/word/2006/wordml" xmlns:wps="http://schemas.microsoft.com/office/word/2010/wordprocessingShape" mc:Ignorable="w14 w15 w16se wp14">
   <w:abstractNum w:abstractNumId="0" w15:restartNumberingAfterBreak="0">
+    <w:nsid w:val="01287BCE"/>
+    <w:multiLevelType w:val="hybridMultilevel"/>
+    <w:tmpl w:val="B378710A"/>
+    <w:lvl w:ilvl="0" w:tplc="0409000F">
+      <w:start w:val="1"/>
+      <w:numFmt w:val="decimal"/>
+      <w:lvlText w:val="%1."/>
+      <w:lvlJc w:val="left"/>
+      <w:pPr>
+        <w:ind w:left="720" w:hanging="360"/>
+      </w:pPr>
+      <w:rPr>
+        <w:rFonts w:hint="default"/>
+      </w:rPr>
+    </w:lvl>
+    <w:lvl w:ilvl="1" w:tplc="04090019" w:tentative="1">
+      <w:start w:val="1"/>
+      <w:numFmt w:val="lowerLetter"/>
+      <w:lvlText w:val="%2."/>
+      <w:lvlJc w:val="left"/>
+      <w:pPr>
+        <w:ind w:left="1440" w:hanging="360"/>
+      </w:pPr>
+    </w:lvl>
+    <w:lvl w:ilvl="2" w:tplc="0409001B" w:tentative="1">
+      <w:start w:val="1"/>
+      <w:numFmt w:val="lowerRoman"/>
+      <w:lvlText w:val="%3."/>
+      <w:lvlJc w:val="right"/>
+      <w:pPr>
+        <w:ind w:left="2160" w:hanging="180"/>
+      </w:pPr>
+    </w:lvl>
+    <w:lvl w:ilvl="3" w:tplc="0409000F" w:tentative="1">
+      <w:start w:val="1"/>
+      <w:numFmt w:val="decimal"/>
+      <w:lvlText w:val="%4."/>
+      <w:lvlJc w:val="left"/>
+      <w:pPr>
+        <w:ind w:left="2880" w:hanging="360"/>
+      </w:pPr>
+    </w:lvl>
+    <w:lvl w:ilvl="4" w:tplc="04090019" w:tentative="1">
+      <w:start w:val="1"/>
+      <w:numFmt w:val="lowerLetter"/>
+      <w:lvlText w:val="%5."/>
+      <w:lvlJc w:val="left"/>
+      <w:pPr>
+        <w:ind w:left="3600" w:hanging="360"/>
+      </w:pPr>
+    </w:lvl>
+    <w:lvl w:ilvl="5" w:tplc="0409001B" w:tentative="1">
+      <w:start w:val="1"/>
+      <w:numFmt w:val="lowerRoman"/>
+      <w:lvlText w:val="%6."/>
+      <w:lvlJc w:val="right"/>
+      <w:pPr>
+        <w:ind w:left="4320" w:hanging="180"/>
+      </w:pPr>
+    </w:lvl>
+    <w:lvl w:ilvl="6" w:tplc="0409000F" w:tentative="1">
+      <w:start w:val="1"/>
+      <w:numFmt w:val="decimal"/>
+      <w:lvlText w:val="%7."/>
+      <w:lvlJc w:val="left"/>
+      <w:pPr>
+        <w:ind w:left="5040" w:hanging="360"/>
+      </w:pPr>
+    </w:lvl>
+    <w:lvl w:ilvl="7" w:tplc="04090019" w:tentative="1">
+      <w:start w:val="1"/>
+      <w:numFmt w:val="lowerLetter"/>
+      <w:lvlText w:val="%8."/>
+      <w:lvlJc w:val="left"/>
+      <w:pPr>
+        <w:ind w:left="5760" w:hanging="360"/>
+      </w:pPr>
+    </w:lvl>
+    <w:lvl w:ilvl="8" w:tplc="0409001B" w:tentative="1">
+      <w:start w:val="1"/>
+      <w:numFmt w:val="lowerRoman"/>
+      <w:lvlText w:val="%9."/>
+      <w:lvlJc w:val="right"/>
+      <w:pPr>
+        <w:ind w:left="6480" w:hanging="180"/>
+      </w:pPr>
+    </w:lvl>
+  </w:abstractNum>
+  <w:abstractNum w:abstractNumId="1" w15:restartNumberingAfterBreak="0">
     <w:nsid w:val="025A699F"/>
     <w:multiLevelType w:val="hybridMultilevel"/>
     <w:tmpl w:val="6F2C7516"/>
@@ -10971,7 +11754,7 @@
       </w:pPr>
     </w:lvl>
   </w:abstractNum>
-  <w:abstractNum w:abstractNumId="1" w15:restartNumberingAfterBreak="0">
+  <w:abstractNum w:abstractNumId="2" w15:restartNumberingAfterBreak="0">
     <w:nsid w:val="03C253DC"/>
     <w:multiLevelType w:val="hybridMultilevel"/>
     <w:tmpl w:val="E7C061AE"/>
@@ -11061,7 +11844,7 @@
       </w:pPr>
     </w:lvl>
   </w:abstractNum>
-  <w:abstractNum w:abstractNumId="2" w15:restartNumberingAfterBreak="0">
+  <w:abstractNum w:abstractNumId="3" w15:restartNumberingAfterBreak="0">
     <w:nsid w:val="04682646"/>
     <w:multiLevelType w:val="hybridMultilevel"/>
     <w:tmpl w:val="8FDC7720"/>
@@ -11150,7 +11933,7 @@
       </w:pPr>
     </w:lvl>
   </w:abstractNum>
-  <w:abstractNum w:abstractNumId="3" w15:restartNumberingAfterBreak="0">
+  <w:abstractNum w:abstractNumId="4" w15:restartNumberingAfterBreak="0">
     <w:nsid w:val="05606102"/>
     <w:multiLevelType w:val="hybridMultilevel"/>
     <w:tmpl w:val="9F3C47B0"/>
@@ -11236,7 +12019,7 @@
       </w:pPr>
     </w:lvl>
   </w:abstractNum>
-  <w:abstractNum w:abstractNumId="4" w15:restartNumberingAfterBreak="0">
+  <w:abstractNum w:abstractNumId="5" w15:restartNumberingAfterBreak="0">
     <w:nsid w:val="082C3797"/>
     <w:multiLevelType w:val="hybridMultilevel"/>
     <w:tmpl w:val="B26A091A"/>
@@ -11322,7 +12105,7 @@
       </w:pPr>
     </w:lvl>
   </w:abstractNum>
-  <w:abstractNum w:abstractNumId="5" w15:restartNumberingAfterBreak="0">
+  <w:abstractNum w:abstractNumId="6" w15:restartNumberingAfterBreak="0">
     <w:nsid w:val="0A115D1D"/>
     <w:multiLevelType w:val="hybridMultilevel"/>
     <w:tmpl w:val="D98EAB18"/>
@@ -11412,7 +12195,7 @@
       </w:pPr>
     </w:lvl>
   </w:abstractNum>
-  <w:abstractNum w:abstractNumId="6" w15:restartNumberingAfterBreak="0">
+  <w:abstractNum w:abstractNumId="7" w15:restartNumberingAfterBreak="0">
     <w:nsid w:val="0B880A91"/>
     <w:multiLevelType w:val="hybridMultilevel"/>
     <w:tmpl w:val="2FC0666C"/>
@@ -11502,7 +12285,7 @@
       </w:pPr>
     </w:lvl>
   </w:abstractNum>
-  <w:abstractNum w:abstractNumId="7" w15:restartNumberingAfterBreak="0">
+  <w:abstractNum w:abstractNumId="8" w15:restartNumberingAfterBreak="0">
     <w:nsid w:val="14025769"/>
     <w:multiLevelType w:val="hybridMultilevel"/>
     <w:tmpl w:val="39DC15B8"/>
@@ -11591,7 +12374,7 @@
       </w:pPr>
     </w:lvl>
   </w:abstractNum>
-  <w:abstractNum w:abstractNumId="8" w15:restartNumberingAfterBreak="0">
+  <w:abstractNum w:abstractNumId="9" w15:restartNumberingAfterBreak="0">
     <w:nsid w:val="1D520D86"/>
     <w:multiLevelType w:val="hybridMultilevel"/>
     <w:tmpl w:val="0E460894"/>
@@ -11677,7 +12460,7 @@
       </w:pPr>
     </w:lvl>
   </w:abstractNum>
-  <w:abstractNum w:abstractNumId="9" w15:restartNumberingAfterBreak="0">
+  <w:abstractNum w:abstractNumId="10" w15:restartNumberingAfterBreak="0">
     <w:nsid w:val="20ED508E"/>
     <w:multiLevelType w:val="hybridMultilevel"/>
     <w:tmpl w:val="2B942982"/>
@@ -11766,7 +12549,7 @@
       </w:pPr>
     </w:lvl>
   </w:abstractNum>
-  <w:abstractNum w:abstractNumId="10" w15:restartNumberingAfterBreak="0">
+  <w:abstractNum w:abstractNumId="11" w15:restartNumberingAfterBreak="0">
     <w:nsid w:val="25C413CD"/>
     <w:multiLevelType w:val="hybridMultilevel"/>
     <w:tmpl w:val="2B942982"/>
@@ -11855,7 +12638,7 @@
       </w:pPr>
     </w:lvl>
   </w:abstractNum>
-  <w:abstractNum w:abstractNumId="11" w15:restartNumberingAfterBreak="0">
+  <w:abstractNum w:abstractNumId="12" w15:restartNumberingAfterBreak="0">
     <w:nsid w:val="2F8A70C6"/>
     <w:multiLevelType w:val="hybridMultilevel"/>
     <w:tmpl w:val="437A0C7C"/>
@@ -11941,7 +12724,96 @@
       </w:pPr>
     </w:lvl>
   </w:abstractNum>
-  <w:abstractNum w:abstractNumId="12" w15:restartNumberingAfterBreak="0">
+  <w:abstractNum w:abstractNumId="13" w15:restartNumberingAfterBreak="0">
+    <w:nsid w:val="317217F5"/>
+    <w:multiLevelType w:val="hybridMultilevel"/>
+    <w:tmpl w:val="A9CEBCA8"/>
+    <w:lvl w:ilvl="0" w:tplc="0409000F">
+      <w:start w:val="1"/>
+      <w:numFmt w:val="decimal"/>
+      <w:lvlText w:val="%1."/>
+      <w:lvlJc w:val="left"/>
+      <w:pPr>
+        <w:ind w:left="720" w:hanging="360"/>
+      </w:pPr>
+      <w:rPr>
+        <w:rFonts w:hint="default"/>
+      </w:rPr>
+    </w:lvl>
+    <w:lvl w:ilvl="1" w:tplc="04090019" w:tentative="1">
+      <w:start w:val="1"/>
+      <w:numFmt w:val="lowerLetter"/>
+      <w:lvlText w:val="%2."/>
+      <w:lvlJc w:val="left"/>
+      <w:pPr>
+        <w:ind w:left="1440" w:hanging="360"/>
+      </w:pPr>
+    </w:lvl>
+    <w:lvl w:ilvl="2" w:tplc="0409001B" w:tentative="1">
+      <w:start w:val="1"/>
+      <w:numFmt w:val="lowerRoman"/>
+      <w:lvlText w:val="%3."/>
+      <w:lvlJc w:val="right"/>
+      <w:pPr>
+        <w:ind w:left="2160" w:hanging="180"/>
+      </w:pPr>
+    </w:lvl>
+    <w:lvl w:ilvl="3" w:tplc="0409000F" w:tentative="1">
+      <w:start w:val="1"/>
+      <w:numFmt w:val="decimal"/>
+      <w:lvlText w:val="%4."/>
+      <w:lvlJc w:val="left"/>
+      <w:pPr>
+        <w:ind w:left="2880" w:hanging="360"/>
+      </w:pPr>
+    </w:lvl>
+    <w:lvl w:ilvl="4" w:tplc="04090019" w:tentative="1">
+      <w:start w:val="1"/>
+      <w:numFmt w:val="lowerLetter"/>
+      <w:lvlText w:val="%5."/>
+      <w:lvlJc w:val="left"/>
+      <w:pPr>
+        <w:ind w:left="3600" w:hanging="360"/>
+      </w:pPr>
+    </w:lvl>
+    <w:lvl w:ilvl="5" w:tplc="0409001B" w:tentative="1">
+      <w:start w:val="1"/>
+      <w:numFmt w:val="lowerRoman"/>
+      <w:lvlText w:val="%6."/>
+      <w:lvlJc w:val="right"/>
+      <w:pPr>
+        <w:ind w:left="4320" w:hanging="180"/>
+      </w:pPr>
+    </w:lvl>
+    <w:lvl w:ilvl="6" w:tplc="0409000F" w:tentative="1">
+      <w:start w:val="1"/>
+      <w:numFmt w:val="decimal"/>
+      <w:lvlText w:val="%7."/>
+      <w:lvlJc w:val="left"/>
+      <w:pPr>
+        <w:ind w:left="5040" w:hanging="360"/>
+      </w:pPr>
+    </w:lvl>
+    <w:lvl w:ilvl="7" w:tplc="04090019" w:tentative="1">
+      <w:start w:val="1"/>
+      <w:numFmt w:val="lowerLetter"/>
+      <w:lvlText w:val="%8."/>
+      <w:lvlJc w:val="left"/>
+      <w:pPr>
+        <w:ind w:left="5760" w:hanging="360"/>
+      </w:pPr>
+    </w:lvl>
+    <w:lvl w:ilvl="8" w:tplc="0409001B" w:tentative="1">
+      <w:start w:val="1"/>
+      <w:numFmt w:val="lowerRoman"/>
+      <w:lvlText w:val="%9."/>
+      <w:lvlJc w:val="right"/>
+      <w:pPr>
+        <w:ind w:left="6480" w:hanging="180"/>
+      </w:pPr>
+    </w:lvl>
+  </w:abstractNum>
+  <w:abstractNum w:abstractNumId="14" w15:restartNumberingAfterBreak="0">
     <w:nsid w:val="33841546"/>
     <w:multiLevelType w:val="hybridMultilevel"/>
     <w:tmpl w:val="2B942982"/>
@@ -12030,7 +12902,7 @@
       </w:pPr>
     </w:lvl>
   </w:abstractNum>
-  <w:abstractNum w:abstractNumId="13" w15:restartNumberingAfterBreak="0">
+  <w:abstractNum w:abstractNumId="15" w15:restartNumberingAfterBreak="0">
     <w:nsid w:val="37C54213"/>
     <w:multiLevelType w:val="hybridMultilevel"/>
     <w:tmpl w:val="C9B011D6"/>
@@ -12116,7 +12988,7 @@
       </w:pPr>
     </w:lvl>
   </w:abstractNum>
-  <w:abstractNum w:abstractNumId="14" w15:restartNumberingAfterBreak="0">
+  <w:abstractNum w:abstractNumId="16" w15:restartNumberingAfterBreak="0">
     <w:nsid w:val="387A4F18"/>
     <w:multiLevelType w:val="hybridMultilevel"/>
     <w:tmpl w:val="A41C4C74"/>
@@ -12205,7 +13077,7 @@
       </w:pPr>
     </w:lvl>
   </w:abstractNum>
-  <w:abstractNum w:abstractNumId="15" w15:restartNumberingAfterBreak="0">
+  <w:abstractNum w:abstractNumId="17" w15:restartNumberingAfterBreak="0">
     <w:nsid w:val="4343351F"/>
     <w:multiLevelType w:val="hybridMultilevel"/>
     <w:tmpl w:val="5A4A299C"/>
@@ -12291,7 +13163,96 @@
       </w:pPr>
     </w:lvl>
   </w:abstractNum>
-  <w:abstractNum w:abstractNumId="16" w15:restartNumberingAfterBreak="0">
+  <w:abstractNum w:abstractNumId="18" w15:restartNumberingAfterBreak="0">
+    <w:nsid w:val="45BC77DE"/>
+    <w:multiLevelType w:val="hybridMultilevel"/>
+    <w:tmpl w:val="2B942982"/>
+    <w:lvl w:ilvl="0" w:tplc="0409000F">
+      <w:start w:val="1"/>
+      <w:numFmt w:val="decimal"/>
+      <w:lvlText w:val="%1."/>
+      <w:lvlJc w:val="left"/>
+      <w:pPr>
+        <w:ind w:left="1080" w:hanging="360"/>
+      </w:pPr>
+      <w:rPr>
+        <w:rFonts w:hint="default"/>
+      </w:rPr>
+    </w:lvl>
+    <w:lvl w:ilvl="1" w:tplc="04090019" w:tentative="1">
+      <w:start w:val="1"/>
+      <w:numFmt w:val="lowerLetter"/>
+      <w:lvlText w:val="%2."/>
+      <w:lvlJc w:val="left"/>
+      <w:pPr>
+        <w:ind w:left="1800" w:hanging="360"/>
+      </w:pPr>
+    </w:lvl>
+    <w:lvl w:ilvl="2" w:tplc="0409001B" w:tentative="1">
+      <w:start w:val="1"/>
+      <w:numFmt w:val="lowerRoman"/>
+      <w:lvlText w:val="%3."/>
+      <w:lvlJc w:val="right"/>
+      <w:pPr>
+        <w:ind w:left="2520" w:hanging="180"/>
+      </w:pPr>
+    </w:lvl>
+    <w:lvl w:ilvl="3" w:tplc="0409000F" w:tentative="1">
+      <w:start w:val="1"/>
+      <w:numFmt w:val="decimal"/>
+      <w:lvlText w:val="%4."/>
+      <w:lvlJc w:val="left"/>
+      <w:pPr>
+        <w:ind w:left="3240" w:hanging="360"/>
+      </w:pPr>
+    </w:lvl>
+    <w:lvl w:ilvl="4" w:tplc="04090019" w:tentative="1">
+      <w:start w:val="1"/>
+      <w:numFmt w:val="lowerLetter"/>
+      <w:lvlText w:val="%5."/>
+      <w:lvlJc w:val="left"/>
+      <w:pPr>
+        <w:ind w:left="3960" w:hanging="360"/>
+      </w:pPr>
+    </w:lvl>
+    <w:lvl w:ilvl="5" w:tplc="0409001B" w:tentative="1">
+      <w:start w:val="1"/>
+      <w:numFmt w:val="lowerRoman"/>
+      <w:lvlText w:val="%6."/>
+      <w:lvlJc w:val="right"/>
+      <w:pPr>
+        <w:ind w:left="4680" w:hanging="180"/>
+      </w:pPr>
+    </w:lvl>
+    <w:lvl w:ilvl="6" w:tplc="0409000F" w:tentative="1">
+      <w:start w:val="1"/>
+      <w:numFmt w:val="decimal"/>
+      <w:lvlText w:val="%7."/>
+      <w:lvlJc w:val="left"/>
+      <w:pPr>
+        <w:ind w:left="5400" w:hanging="360"/>
+      </w:pPr>
+    </w:lvl>
+    <w:lvl w:ilvl="7" w:tplc="04090019" w:tentative="1">
+      <w:start w:val="1"/>
+      <w:numFmt w:val="lowerLetter"/>
+      <w:lvlText w:val="%8."/>
+      <w:lvlJc w:val="left"/>
+      <w:pPr>
+        <w:ind w:left="6120" w:hanging="360"/>
+      </w:pPr>
+    </w:lvl>
+    <w:lvl w:ilvl="8" w:tplc="0409001B" w:tentative="1">
+      <w:start w:val="1"/>
+      <w:numFmt w:val="lowerRoman"/>
+      <w:lvlText w:val="%9."/>
+      <w:lvlJc w:val="right"/>
+      <w:pPr>
+        <w:ind w:left="6840" w:hanging="180"/>
+      </w:pPr>
+    </w:lvl>
+  </w:abstractNum>
+  <w:abstractNum w:abstractNumId="19" w15:restartNumberingAfterBreak="0">
     <w:nsid w:val="48302CC3"/>
     <w:multiLevelType w:val="hybridMultilevel"/>
     <w:tmpl w:val="1C263BDC"/>
@@ -12380,7 +13341,7 @@
       </w:pPr>
     </w:lvl>
   </w:abstractNum>
-  <w:abstractNum w:abstractNumId="17" w15:restartNumberingAfterBreak="0">
+  <w:abstractNum w:abstractNumId="20" w15:restartNumberingAfterBreak="0">
     <w:nsid w:val="51FE4FB2"/>
     <w:multiLevelType w:val="hybridMultilevel"/>
     <w:tmpl w:val="3818571E"/>
@@ -12470,7 +13431,7 @@
       </w:pPr>
     </w:lvl>
   </w:abstractNum>
-  <w:abstractNum w:abstractNumId="18" w15:restartNumberingAfterBreak="0">
+  <w:abstractNum w:abstractNumId="21" w15:restartNumberingAfterBreak="0">
     <w:nsid w:val="530C3015"/>
     <w:multiLevelType w:val="hybridMultilevel"/>
     <w:tmpl w:val="AFF62448"/>
@@ -12556,7 +13517,7 @@
       </w:pPr>
     </w:lvl>
   </w:abstractNum>
-  <w:abstractNum w:abstractNumId="19" w15:restartNumberingAfterBreak="0">
+  <w:abstractNum w:abstractNumId="22" w15:restartNumberingAfterBreak="0">
     <w:nsid w:val="53E42AF2"/>
     <w:multiLevelType w:val="hybridMultilevel"/>
     <w:tmpl w:val="1C263BDC"/>
@@ -12645,7 +13606,7 @@
       </w:pPr>
     </w:lvl>
   </w:abstractNum>
-  <w:abstractNum w:abstractNumId="20" w15:restartNumberingAfterBreak="0">
+  <w:abstractNum w:abstractNumId="23" w15:restartNumberingAfterBreak="0">
     <w:nsid w:val="58B557AF"/>
     <w:multiLevelType w:val="hybridMultilevel"/>
     <w:tmpl w:val="BAAA8CB4"/>
@@ -12731,7 +13692,7 @@
       </w:pPr>
     </w:lvl>
   </w:abstractNum>
-  <w:abstractNum w:abstractNumId="21" w15:restartNumberingAfterBreak="0">
+  <w:abstractNum w:abstractNumId="24" w15:restartNumberingAfterBreak="0">
     <w:nsid w:val="592363E8"/>
     <w:multiLevelType w:val="hybridMultilevel"/>
     <w:tmpl w:val="C5AA7FF4"/>
@@ -12820,7 +13781,7 @@
       </w:pPr>
     </w:lvl>
   </w:abstractNum>
-  <w:abstractNum w:abstractNumId="22" w15:restartNumberingAfterBreak="0">
+  <w:abstractNum w:abstractNumId="25" w15:restartNumberingAfterBreak="0">
     <w:nsid w:val="5AA24D4D"/>
     <w:multiLevelType w:val="hybridMultilevel"/>
     <w:tmpl w:val="B64C14BC"/>
@@ -12906,7 +13867,7 @@
       </w:pPr>
     </w:lvl>
   </w:abstractNum>
-  <w:abstractNum w:abstractNumId="23" w15:restartNumberingAfterBreak="0">
+  <w:abstractNum w:abstractNumId="26" w15:restartNumberingAfterBreak="0">
     <w:nsid w:val="5C2B2AAD"/>
     <w:multiLevelType w:val="hybridMultilevel"/>
     <w:tmpl w:val="39DC15B8"/>
@@ -12995,7 +13956,7 @@
       </w:pPr>
     </w:lvl>
   </w:abstractNum>
-  <w:abstractNum w:abstractNumId="24" w15:restartNumberingAfterBreak="0">
+  <w:abstractNum w:abstractNumId="27" w15:restartNumberingAfterBreak="0">
     <w:nsid w:val="62C1564C"/>
     <w:multiLevelType w:val="hybridMultilevel"/>
     <w:tmpl w:val="DFF441DC"/>
@@ -13081,7 +14042,7 @@
       </w:pPr>
     </w:lvl>
   </w:abstractNum>
-  <w:abstractNum w:abstractNumId="25" w15:restartNumberingAfterBreak="0">
+  <w:abstractNum w:abstractNumId="28" w15:restartNumberingAfterBreak="0">
     <w:nsid w:val="64D0475B"/>
     <w:multiLevelType w:val="hybridMultilevel"/>
     <w:tmpl w:val="CAE65458"/>
@@ -13170,7 +14131,7 @@
       </w:pPr>
     </w:lvl>
   </w:abstractNum>
-  <w:abstractNum w:abstractNumId="26" w15:restartNumberingAfterBreak="0">
+  <w:abstractNum w:abstractNumId="29" w15:restartNumberingAfterBreak="0">
     <w:nsid w:val="65D44FAC"/>
     <w:multiLevelType w:val="hybridMultilevel"/>
     <w:tmpl w:val="0FF8D92E"/>
@@ -13256,7 +14217,7 @@
       </w:pPr>
     </w:lvl>
   </w:abstractNum>
-  <w:abstractNum w:abstractNumId="27" w15:restartNumberingAfterBreak="0">
+  <w:abstractNum w:abstractNumId="30" w15:restartNumberingAfterBreak="0">
     <w:nsid w:val="667972BA"/>
     <w:multiLevelType w:val="hybridMultilevel"/>
     <w:tmpl w:val="2B942982"/>
@@ -13345,7 +14306,96 @@
       </w:pPr>
     </w:lvl>
   </w:abstractNum>
-  <w:abstractNum w:abstractNumId="28" w15:restartNumberingAfterBreak="0">
+  <w:abstractNum w:abstractNumId="31" w15:restartNumberingAfterBreak="0">
+    <w:nsid w:val="693023A0"/>
+    <w:multiLevelType w:val="hybridMultilevel"/>
+    <w:tmpl w:val="2B942982"/>
+    <w:lvl w:ilvl="0" w:tplc="0409000F">
+      <w:start w:val="1"/>
+      <w:numFmt w:val="decimal"/>
+      <w:lvlText w:val="%1."/>
+      <w:lvlJc w:val="left"/>
+      <w:pPr>
+        <w:ind w:left="1080" w:hanging="360"/>
+      </w:pPr>
+      <w:rPr>
+        <w:rFonts w:hint="default"/>
+      </w:rPr>
+    </w:lvl>
+    <w:lvl w:ilvl="1" w:tplc="04090019" w:tentative="1">
+      <w:start w:val="1"/>
+      <w:numFmt w:val="lowerLetter"/>
+      <w:lvlText w:val="%2."/>
+      <w:lvlJc w:val="left"/>
+      <w:pPr>
+        <w:ind w:left="1800" w:hanging="360"/>
+      </w:pPr>
+    </w:lvl>
+    <w:lvl w:ilvl="2" w:tplc="0409001B" w:tentative="1">
+      <w:start w:val="1"/>
+      <w:numFmt w:val="lowerRoman"/>
+      <w:lvlText w:val="%3."/>
+      <w:lvlJc w:val="right"/>
+      <w:pPr>
+        <w:ind w:left="2520" w:hanging="180"/>
+      </w:pPr>
+    </w:lvl>
+    <w:lvl w:ilvl="3" w:tplc="0409000F" w:tentative="1">
+      <w:start w:val="1"/>
+      <w:numFmt w:val="decimal"/>
+      <w:lvlText w:val="%4."/>
+      <w:lvlJc w:val="left"/>
+      <w:pPr>
+        <w:ind w:left="3240" w:hanging="360"/>
+      </w:pPr>
+    </w:lvl>
+    <w:lvl w:ilvl="4" w:tplc="04090019" w:tentative="1">
+      <w:start w:val="1"/>
+      <w:numFmt w:val="lowerLetter"/>
+      <w:lvlText w:val="%5."/>
+      <w:lvlJc w:val="left"/>
+      <w:pPr>
+        <w:ind w:left="3960" w:hanging="360"/>
+      </w:pPr>
+    </w:lvl>
+    <w:lvl w:ilvl="5" w:tplc="0409001B" w:tentative="1">
+      <w:start w:val="1"/>
+      <w:numFmt w:val="lowerRoman"/>
+      <w:lvlText w:val="%6."/>
+      <w:lvlJc w:val="right"/>
+      <w:pPr>
+        <w:ind w:left="4680" w:hanging="180"/>
+      </w:pPr>
+    </w:lvl>
+    <w:lvl w:ilvl="6" w:tplc="0409000F" w:tentative="1">
+      <w:start w:val="1"/>
+      <w:numFmt w:val="decimal"/>
+      <w:lvlText w:val="%7."/>
+      <w:lvlJc w:val="left"/>
+      <w:pPr>
+        <w:ind w:left="5400" w:hanging="360"/>
+      </w:pPr>
+    </w:lvl>
+    <w:lvl w:ilvl="7" w:tplc="04090019" w:tentative="1">
+      <w:start w:val="1"/>
+      <w:numFmt w:val="lowerLetter"/>
+      <w:lvlText w:val="%8."/>
+      <w:lvlJc w:val="left"/>
+      <w:pPr>
+        <w:ind w:left="6120" w:hanging="360"/>
+      </w:pPr>
+    </w:lvl>
+    <w:lvl w:ilvl="8" w:tplc="0409001B" w:tentative="1">
+      <w:start w:val="1"/>
+      <w:numFmt w:val="lowerRoman"/>
+      <w:lvlText w:val="%9."/>
+      <w:lvlJc w:val="right"/>
+      <w:pPr>
+        <w:ind w:left="6840" w:hanging="180"/>
+      </w:pPr>
+    </w:lvl>
+  </w:abstractNum>
+  <w:abstractNum w:abstractNumId="32" w15:restartNumberingAfterBreak="0">
     <w:nsid w:val="6E4D5AEB"/>
     <w:multiLevelType w:val="hybridMultilevel"/>
     <w:tmpl w:val="8FDC7720"/>
@@ -13434,7 +14484,93 @@
       </w:pPr>
     </w:lvl>
   </w:abstractNum>
-  <w:abstractNum w:abstractNumId="29" w15:restartNumberingAfterBreak="0">
+  <w:abstractNum w:abstractNumId="33" w15:restartNumberingAfterBreak="0">
+    <w:nsid w:val="6E8111E3"/>
+    <w:multiLevelType w:val="hybridMultilevel"/>
+    <w:tmpl w:val="B6D0D8F2"/>
+    <w:lvl w:ilvl="0" w:tplc="0409000F">
+      <w:start w:val="1"/>
+      <w:numFmt w:val="decimal"/>
+      <w:lvlText w:val="%1."/>
+      <w:lvlJc w:val="left"/>
+      <w:pPr>
+        <w:ind w:left="1440" w:hanging="360"/>
+      </w:pPr>
+    </w:lvl>
+    <w:lvl w:ilvl="1" w:tplc="04090019" w:tentative="1">
+      <w:start w:val="1"/>
+      <w:numFmt w:val="lowerLetter"/>
+      <w:lvlText w:val="%2."/>
+      <w:lvlJc w:val="left"/>
+      <w:pPr>
+        <w:ind w:left="2160" w:hanging="360"/>
+      </w:pPr>
+    </w:lvl>
+    <w:lvl w:ilvl="2" w:tplc="0409001B" w:tentative="1">
+      <w:start w:val="1"/>
+      <w:numFmt w:val="lowerRoman"/>
+      <w:lvlText w:val="%3."/>
+      <w:lvlJc w:val="right"/>
+      <w:pPr>
+        <w:ind w:left="2880" w:hanging="180"/>
+      </w:pPr>
+    </w:lvl>
+    <w:lvl w:ilvl="3" w:tplc="0409000F" w:tentative="1">
+      <w:start w:val="1"/>
+      <w:numFmt w:val="decimal"/>
+      <w:lvlText w:val="%4."/>
+      <w:lvlJc w:val="left"/>
+      <w:pPr>
+        <w:ind w:left="3600" w:hanging="360"/>
+      </w:pPr>
+    </w:lvl>
+    <w:lvl w:ilvl="4" w:tplc="04090019" w:tentative="1">
+      <w:start w:val="1"/>
+      <w:numFmt w:val="lowerLetter"/>
+      <w:lvlText w:val="%5."/>
+      <w:lvlJc w:val="left"/>
+      <w:pPr>
+        <w:ind w:left="4320" w:hanging="360"/>
+      </w:pPr>
+    </w:lvl>
+    <w:lvl w:ilvl="5" w:tplc="0409001B" w:tentative="1">
+      <w:start w:val="1"/>
+      <w:numFmt w:val="lowerRoman"/>
+      <w:lvlText w:val="%6."/>
+      <w:lvlJc w:val="right"/>
+      <w:pPr>
+        <w:ind w:left="5040" w:hanging="180"/>
+      </w:pPr>
+    </w:lvl>
+    <w:lvl w:ilvl="6" w:tplc="0409000F" w:tentative="1">
+      <w:start w:val="1"/>
+      <w:numFmt w:val="decimal"/>
+      <w:lvlText w:val="%7."/>
+      <w:lvlJc w:val="left"/>
+      <w:pPr>
+        <w:ind w:left="5760" w:hanging="360"/>
+      </w:pPr>
+    </w:lvl>
+    <w:lvl w:ilvl="7" w:tplc="04090019" w:tentative="1">
+      <w:start w:val="1"/>
+      <w:numFmt w:val="lowerLetter"/>
+      <w:lvlText w:val="%8."/>
+      <w:lvlJc w:val="left"/>
+      <w:pPr>
+        <w:ind w:left="6480" w:hanging="360"/>
+      </w:pPr>
+    </w:lvl>
+    <w:lvl w:ilvl="8" w:tplc="0409001B" w:tentative="1">
+      <w:start w:val="1"/>
+      <w:numFmt w:val="lowerRoman"/>
+      <w:lvlText w:val="%9."/>
+      <w:lvlJc w:val="right"/>
+      <w:pPr>
+        <w:ind w:left="7200" w:hanging="180"/>
+      </w:pPr>
+    </w:lvl>
+  </w:abstractNum>
+  <w:abstractNum w:abstractNumId="34" w15:restartNumberingAfterBreak="0">
     <w:nsid w:val="70B07150"/>
     <w:multiLevelType w:val="hybridMultilevel"/>
     <w:tmpl w:val="8FDC7720"/>
@@ -13523,7 +14659,7 @@
       </w:pPr>
     </w:lvl>
   </w:abstractNum>
-  <w:abstractNum w:abstractNumId="30" w15:restartNumberingAfterBreak="0">
+  <w:abstractNum w:abstractNumId="35" w15:restartNumberingAfterBreak="0">
     <w:nsid w:val="71B4686F"/>
     <w:multiLevelType w:val="hybridMultilevel"/>
     <w:tmpl w:val="5A4A299C"/>
@@ -13609,7 +14745,7 @@
       </w:pPr>
     </w:lvl>
   </w:abstractNum>
-  <w:abstractNum w:abstractNumId="31" w15:restartNumberingAfterBreak="0">
+  <w:abstractNum w:abstractNumId="36" w15:restartNumberingAfterBreak="0">
     <w:nsid w:val="730B3F7E"/>
     <w:multiLevelType w:val="hybridMultilevel"/>
     <w:tmpl w:val="2B8E625C"/>
@@ -13695,7 +14831,7 @@
       </w:pPr>
     </w:lvl>
   </w:abstractNum>
-  <w:abstractNum w:abstractNumId="32" w15:restartNumberingAfterBreak="0">
+  <w:abstractNum w:abstractNumId="37" w15:restartNumberingAfterBreak="0">
     <w:nsid w:val="73FE2FE2"/>
     <w:multiLevelType w:val="hybridMultilevel"/>
     <w:tmpl w:val="79E49F64"/>
@@ -13781,7 +14917,7 @@
       </w:pPr>
     </w:lvl>
   </w:abstractNum>
-  <w:abstractNum w:abstractNumId="33" w15:restartNumberingAfterBreak="0">
+  <w:abstractNum w:abstractNumId="38" w15:restartNumberingAfterBreak="0">
     <w:nsid w:val="75656631"/>
     <w:multiLevelType w:val="hybridMultilevel"/>
     <w:tmpl w:val="878227DC"/>
@@ -13867,7 +15003,96 @@
       </w:pPr>
     </w:lvl>
   </w:abstractNum>
-  <w:abstractNum w:abstractNumId="34" w15:restartNumberingAfterBreak="0">
+  <w:abstractNum w:abstractNumId="39" w15:restartNumberingAfterBreak="0">
+    <w:nsid w:val="76487EF4"/>
+    <w:multiLevelType w:val="hybridMultilevel"/>
+    <w:tmpl w:val="2B942982"/>
+    <w:lvl w:ilvl="0" w:tplc="0409000F">
+      <w:start w:val="1"/>
+      <w:numFmt w:val="decimal"/>
+      <w:lvlText w:val="%1."/>
+      <w:lvlJc w:val="left"/>
+      <w:pPr>
+        <w:ind w:left="1080" w:hanging="360"/>
+      </w:pPr>
+      <w:rPr>
+        <w:rFonts w:hint="default"/>
+      </w:rPr>
+    </w:lvl>
+    <w:lvl w:ilvl="1" w:tplc="04090019" w:tentative="1">
+      <w:start w:val="1"/>
+      <w:numFmt w:val="lowerLetter"/>
+      <w:lvlText w:val="%2."/>
+      <w:lvlJc w:val="left"/>
+      <w:pPr>
+        <w:ind w:left="1800" w:hanging="360"/>
+      </w:pPr>
+    </w:lvl>
+    <w:lvl w:ilvl="2" w:tplc="0409001B" w:tentative="1">
+      <w:start w:val="1"/>
+      <w:numFmt w:val="lowerRoman"/>
+      <w:lvlText w:val="%3."/>
+      <w:lvlJc w:val="right"/>
+      <w:pPr>
+        <w:ind w:left="2520" w:hanging="180"/>
+      </w:pPr>
+    </w:lvl>
+    <w:lvl w:ilvl="3" w:tplc="0409000F" w:tentative="1">
+      <w:start w:val="1"/>
+      <w:numFmt w:val="decimal"/>
+      <w:lvlText w:val="%4."/>
+      <w:lvlJc w:val="left"/>
+      <w:pPr>
+        <w:ind w:left="3240" w:hanging="360"/>
+      </w:pPr>
+    </w:lvl>
+    <w:lvl w:ilvl="4" w:tplc="04090019" w:tentative="1">
+      <w:start w:val="1"/>
+      <w:numFmt w:val="lowerLetter"/>
+      <w:lvlText w:val="%5."/>
+      <w:lvlJc w:val="left"/>
+      <w:pPr>
+        <w:ind w:left="3960" w:hanging="360"/>
+      </w:pPr>
+    </w:lvl>
+    <w:lvl w:ilvl="5" w:tplc="0409001B" w:tentative="1">
+      <w:start w:val="1"/>
+      <w:numFmt w:val="lowerRoman"/>
+      <w:lvlText w:val="%6."/>
+      <w:lvlJc w:val="right"/>
+      <w:pPr>
+        <w:ind w:left="4680" w:hanging="180"/>
+      </w:pPr>
+    </w:lvl>
+    <w:lvl w:ilvl="6" w:tplc="0409000F" w:tentative="1">
+      <w:start w:val="1"/>
+      <w:numFmt w:val="decimal"/>
+      <w:lvlText w:val="%7."/>
+      <w:lvlJc w:val="left"/>
+      <w:pPr>
+        <w:ind w:left="5400" w:hanging="360"/>
+      </w:pPr>
+    </w:lvl>
+    <w:lvl w:ilvl="7" w:tplc="04090019" w:tentative="1">
+      <w:start w:val="1"/>
+      <w:numFmt w:val="lowerLetter"/>
+      <w:lvlText w:val="%8."/>
+      <w:lvlJc w:val="left"/>
+      <w:pPr>
+        <w:ind w:left="6120" w:hanging="360"/>
+      </w:pPr>
+    </w:lvl>
+    <w:lvl w:ilvl="8" w:tplc="0409001B" w:tentative="1">
+      <w:start w:val="1"/>
+      <w:numFmt w:val="lowerRoman"/>
+      <w:lvlText w:val="%9."/>
+      <w:lvlJc w:val="right"/>
+      <w:pPr>
+        <w:ind w:left="6840" w:hanging="180"/>
+      </w:pPr>
+    </w:lvl>
+  </w:abstractNum>
+  <w:abstractNum w:abstractNumId="40" w15:restartNumberingAfterBreak="0">
     <w:nsid w:val="7B9C5DA1"/>
     <w:multiLevelType w:val="hybridMultilevel"/>
     <w:tmpl w:val="2B421252"/>
@@ -13957,7 +15182,7 @@
       </w:pPr>
     </w:lvl>
   </w:abstractNum>
-  <w:abstractNum w:abstractNumId="35" w15:restartNumberingAfterBreak="0">
+  <w:abstractNum w:abstractNumId="41" w15:restartNumberingAfterBreak="0">
     <w:nsid w:val="7C6C0284"/>
     <w:multiLevelType w:val="hybridMultilevel"/>
     <w:tmpl w:val="1C263BDC"/>
@@ -14046,7 +15271,7 @@
       </w:pPr>
     </w:lvl>
   </w:abstractNum>
-  <w:abstractNum w:abstractNumId="36" w15:restartNumberingAfterBreak="0">
+  <w:abstractNum w:abstractNumId="42" w15:restartNumberingAfterBreak="0">
     <w:nsid w:val="7C6F0899"/>
     <w:multiLevelType w:val="hybridMultilevel"/>
     <w:tmpl w:val="FD149B40"/>
@@ -14159,17 +15384,17 @@
       </w:rPr>
     </w:lvl>
   </w:abstractNum>
-  <w:abstractNum w:abstractNumId="37" w15:restartNumberingAfterBreak="0">
-    <w:nsid w:val="7FF372A9"/>
+  <w:abstractNum w:abstractNumId="43" w15:restartNumberingAfterBreak="0">
+    <w:nsid w:val="7D4D500E"/>
     <w:multiLevelType w:val="hybridMultilevel"/>
-    <w:tmpl w:val="1C426312"/>
+    <w:tmpl w:val="2B942982"/>
     <w:lvl w:ilvl="0" w:tplc="0409000F">
       <w:start w:val="1"/>
       <w:numFmt w:val="decimal"/>
       <w:lvlText w:val="%1."/>
       <w:lvlJc w:val="left"/>
       <w:pPr>
-        <w:ind w:left="720" w:hanging="360"/>
+        <w:ind w:left="1080" w:hanging="360"/>
       </w:pPr>
       <w:rPr>
         <w:rFonts w:hint="default"/>
@@ -14181,7 +15406,7 @@
       <w:lvlText w:val="%2."/>
       <w:lvlJc w:val="left"/>
       <w:pPr>
-        <w:ind w:left="1440" w:hanging="360"/>
+        <w:ind w:left="1800" w:hanging="360"/>
       </w:pPr>
     </w:lvl>
     <w:lvl w:ilvl="2" w:tplc="0409001B" w:tentative="1">
@@ -14190,7 +15415,7 @@
       <w:lvlText w:val="%3."/>
       <w:lvlJc w:val="right"/>
       <w:pPr>
-        <w:ind w:left="2160" w:hanging="180"/>
+        <w:ind w:left="2520" w:hanging="180"/>
       </w:pPr>
     </w:lvl>
     <w:lvl w:ilvl="3" w:tplc="0409000F" w:tentative="1">
@@ -14199,7 +15424,7 @@
       <w:lvlText w:val="%4."/>
       <w:lvlJc w:val="left"/>
       <w:pPr>
-        <w:ind w:left="2880" w:hanging="360"/>
+        <w:ind w:left="3240" w:hanging="360"/>
       </w:pPr>
     </w:lvl>
     <w:lvl w:ilvl="4" w:tplc="04090019" w:tentative="1">
@@ -14208,7 +15433,7 @@
       <w:lvlText w:val="%5."/>
       <w:lvlJc w:val="left"/>
       <w:pPr>
-        <w:ind w:left="3600" w:hanging="360"/>
+        <w:ind w:left="3960" w:hanging="360"/>
       </w:pPr>
     </w:lvl>
     <w:lvl w:ilvl="5" w:tplc="0409001B" w:tentative="1">
@@ -14217,7 +15442,7 @@
       <w:lvlText w:val="%6."/>
       <w:lvlJc w:val="right"/>
       <w:pPr>
-        <w:ind w:left="4320" w:hanging="180"/>
+        <w:ind w:left="4680" w:hanging="180"/>
       </w:pPr>
     </w:lvl>
     <w:lvl w:ilvl="6" w:tplc="0409000F" w:tentative="1">
@@ -14226,7 +15451,7 @@
       <w:lvlText w:val="%7."/>
       <w:lvlJc w:val="left"/>
       <w:pPr>
-        <w:ind w:left="5040" w:hanging="360"/>
+        <w:ind w:left="5400" w:hanging="360"/>
       </w:pPr>
     </w:lvl>
     <w:lvl w:ilvl="7" w:tplc="04090019" w:tentative="1">
@@ -14235,7 +15460,7 @@
       <w:lvlText w:val="%8."/>
       <w:lvlJc w:val="left"/>
       <w:pPr>
-        <w:ind w:left="5760" w:hanging="360"/>
+        <w:ind w:left="6120" w:hanging="360"/>
       </w:pPr>
     </w:lvl>
     <w:lvl w:ilvl="8" w:tplc="0409001B" w:tentative="1">
@@ -14244,54 +15469,143 @@
       <w:lvlText w:val="%9."/>
       <w:lvlJc w:val="right"/>
       <w:pPr>
+        <w:ind w:left="6840" w:hanging="180"/>
+      </w:pPr>
+    </w:lvl>
+  </w:abstractNum>
+  <w:abstractNum w:abstractNumId="44" w15:restartNumberingAfterBreak="0">
+    <w:nsid w:val="7FF372A9"/>
+    <w:multiLevelType w:val="hybridMultilevel"/>
+    <w:tmpl w:val="B378710A"/>
+    <w:lvl w:ilvl="0" w:tplc="0409000F">
+      <w:start w:val="1"/>
+      <w:numFmt w:val="decimal"/>
+      <w:lvlText w:val="%1."/>
+      <w:lvlJc w:val="left"/>
+      <w:pPr>
+        <w:ind w:left="720" w:hanging="360"/>
+      </w:pPr>
+      <w:rPr>
+        <w:rFonts w:hint="default"/>
+      </w:rPr>
+    </w:lvl>
+    <w:lvl w:ilvl="1" w:tplc="04090019" w:tentative="1">
+      <w:start w:val="1"/>
+      <w:numFmt w:val="lowerLetter"/>
+      <w:lvlText w:val="%2."/>
+      <w:lvlJc w:val="left"/>
+      <w:pPr>
+        <w:ind w:left="1440" w:hanging="360"/>
+      </w:pPr>
+    </w:lvl>
+    <w:lvl w:ilvl="2" w:tplc="0409001B" w:tentative="1">
+      <w:start w:val="1"/>
+      <w:numFmt w:val="lowerRoman"/>
+      <w:lvlText w:val="%3."/>
+      <w:lvlJc w:val="right"/>
+      <w:pPr>
+        <w:ind w:left="2160" w:hanging="180"/>
+      </w:pPr>
+    </w:lvl>
+    <w:lvl w:ilvl="3" w:tplc="0409000F" w:tentative="1">
+      <w:start w:val="1"/>
+      <w:numFmt w:val="decimal"/>
+      <w:lvlText w:val="%4."/>
+      <w:lvlJc w:val="left"/>
+      <w:pPr>
+        <w:ind w:left="2880" w:hanging="360"/>
+      </w:pPr>
+    </w:lvl>
+    <w:lvl w:ilvl="4" w:tplc="04090019" w:tentative="1">
+      <w:start w:val="1"/>
+      <w:numFmt w:val="lowerLetter"/>
+      <w:lvlText w:val="%5."/>
+      <w:lvlJc w:val="left"/>
+      <w:pPr>
+        <w:ind w:left="3600" w:hanging="360"/>
+      </w:pPr>
+    </w:lvl>
+    <w:lvl w:ilvl="5" w:tplc="0409001B" w:tentative="1">
+      <w:start w:val="1"/>
+      <w:numFmt w:val="lowerRoman"/>
+      <w:lvlText w:val="%6."/>
+      <w:lvlJc w:val="right"/>
+      <w:pPr>
+        <w:ind w:left="4320" w:hanging="180"/>
+      </w:pPr>
+    </w:lvl>
+    <w:lvl w:ilvl="6" w:tplc="0409000F" w:tentative="1">
+      <w:start w:val="1"/>
+      <w:numFmt w:val="decimal"/>
+      <w:lvlText w:val="%7."/>
+      <w:lvlJc w:val="left"/>
+      <w:pPr>
+        <w:ind w:left="5040" w:hanging="360"/>
+      </w:pPr>
+    </w:lvl>
+    <w:lvl w:ilvl="7" w:tplc="04090019" w:tentative="1">
+      <w:start w:val="1"/>
+      <w:numFmt w:val="lowerLetter"/>
+      <w:lvlText w:val="%8."/>
+      <w:lvlJc w:val="left"/>
+      <w:pPr>
+        <w:ind w:left="5760" w:hanging="360"/>
+      </w:pPr>
+    </w:lvl>
+    <w:lvl w:ilvl="8" w:tplc="0409001B" w:tentative="1">
+      <w:start w:val="1"/>
+      <w:numFmt w:val="lowerRoman"/>
+      <w:lvlText w:val="%9."/>
+      <w:lvlJc w:val="right"/>
+      <w:pPr>
         <w:ind w:left="6480" w:hanging="180"/>
       </w:pPr>
     </w:lvl>
   </w:abstractNum>
   <w:num w:numId="1">
-    <w:abstractNumId w:val="36"/>
+    <w:abstractNumId w:val="42"/>
   </w:num>
   <w:num w:numId="2">
-    <w:abstractNumId w:val="25"/>
+    <w:abstractNumId w:val="28"/>
   </w:num>
   <w:num w:numId="3">
-    <w:abstractNumId w:val="16"/>
+    <w:abstractNumId w:val="19"/>
   </w:num>
   <w:num w:numId="4">
-    <w:abstractNumId w:val="10"/>
+    <w:abstractNumId w:val="11"/>
   </w:num>
   <w:num w:numId="5">
-    <w:abstractNumId w:val="33"/>
+    <w:abstractNumId w:val="38"/>
   </w:num>
   <w:num w:numId="6">
-    <w:abstractNumId w:val="34"/>
+    <w:abstractNumId w:val="40"/>
   </w:num>
   <w:num w:numId="7">
+    <w:abstractNumId w:val="7"/>
+  </w:num>
+  <w:num w:numId="8">
+    <w:abstractNumId w:val="2"/>
+  </w:num>
+  <w:num w:numId="9">
     <w:abstractNumId w:val="6"/>
   </w:num>
-  <w:num w:numId="8">
-    <w:abstractNumId w:val="1"/>
-  </w:num>
-  <w:num w:numId="9">
-    <w:abstractNumId w:val="5"/>
-  </w:num>
   <w:num w:numId="10">
-    <w:abstractNumId w:val="17"/>
+    <w:abstractNumId w:val="20"/>
   </w:num>
   <w:num w:numId="11">
-    <w:abstractNumId w:val="21"/>
+    <w:abstractNumId w:val="24"/>
   </w:num>
   <w:num w:numId="12">
-    <w:abstractNumId w:val="11"/>
+    <w:abstractNumId w:val="12"/>
   </w:num>
   <w:num w:numId="13">
-    <w:abstractNumId w:val="2"/>
+    <w:abstractNumId w:val="3"/>
   </w:num>
   <w:num w:numId="14">
-    <w:abstractNumId w:val="7"/>
+    <w:abstractNumId w:val="8"/>
   </w:num>
   <w:num w:numId="15">
-    <w:abstractNumId w:val="12"/>
+    <w:abstractNumId w:val="14"/>
     <w:lvlOverride w:ilvl="0">
       <w:startOverride w:val="1"/>
     </w:lvlOverride>
@@ -14321,7 +15635,7 @@
     </w:lvlOverride>
   </w:num>
   <w:num w:numId="16">
-    <w:abstractNumId w:val="20"/>
+    <w:abstractNumId w:val="23"/>
     <w:lvlOverride w:ilvl="0">
       <w:startOverride w:val="1"/>
     </w:lvlOverride>
@@ -14351,7 +15665,7 @@
     </w:lvlOverride>
   </w:num>
   <w:num w:numId="17">
-    <w:abstractNumId w:val="13"/>
+    <w:abstractNumId w:val="15"/>
     <w:lvlOverride w:ilvl="0">
       <w:startOverride w:val="1"/>
     </w:lvlOverride>
@@ -14381,7 +15695,7 @@
     </w:lvlOverride>
   </w:num>
   <w:num w:numId="18">
-    <w:abstractNumId w:val="23"/>
+    <w:abstractNumId w:val="26"/>
     <w:lvlOverride w:ilvl="0">
       <w:startOverride w:val="1"/>
     </w:lvlOverride>
@@ -14411,7 +15725,7 @@
     </w:lvlOverride>
   </w:num>
   <w:num w:numId="19">
-    <w:abstractNumId w:val="14"/>
+    <w:abstractNumId w:val="16"/>
     <w:lvlOverride w:ilvl="0">
       <w:startOverride w:val="1"/>
     </w:lvlOverride>
@@ -14441,7 +15755,7 @@
     </w:lvlOverride>
   </w:num>
   <w:num w:numId="20">
-    <w:abstractNumId w:val="27"/>
+    <w:abstractNumId w:val="30"/>
     <w:lvlOverride w:ilvl="0">
       <w:startOverride w:val="1"/>
     </w:lvlOverride>
@@ -14471,65 +15785,86 @@
     </w:lvlOverride>
   </w:num>
   <w:num w:numId="21">
+    <w:abstractNumId w:val="44"/>
+  </w:num>
+  <w:num w:numId="22">
+    <w:abstractNumId w:val="25"/>
+  </w:num>
+  <w:num w:numId="23">
+    <w:abstractNumId w:val="17"/>
+  </w:num>
+  <w:num w:numId="24">
+    <w:abstractNumId w:val="35"/>
+  </w:num>
+  <w:num w:numId="25">
+    <w:abstractNumId w:val="21"/>
+  </w:num>
+  <w:num w:numId="26">
+    <w:abstractNumId w:val="1"/>
+  </w:num>
+  <w:num w:numId="27">
     <w:abstractNumId w:val="37"/>
   </w:num>
-  <w:num w:numId="22">
+  <w:num w:numId="28">
+    <w:abstractNumId w:val="5"/>
+  </w:num>
+  <w:num w:numId="29">
+    <w:abstractNumId w:val="4"/>
+  </w:num>
+  <w:num w:numId="30">
+    <w:abstractNumId w:val="29"/>
+  </w:num>
+  <w:num w:numId="31">
     <w:abstractNumId w:val="22"/>
   </w:num>
-  <w:num w:numId="23">
-    <w:abstractNumId w:val="15"/>
+  <w:num w:numId="32">
+    <w:abstractNumId w:val="10"/>
   </w:num>
-  <w:num w:numId="24">
-    <w:abstractNumId w:val="30"/>
+  <w:num w:numId="33">
+    <w:abstractNumId w:val="32"/>
   </w:num>
-  <w:num w:numId="25">
+  <w:num w:numId="34">
+    <w:abstractNumId w:val="34"/>
+  </w:num>
+  <w:num w:numId="35">
+    <w:abstractNumId w:val="41"/>
+  </w:num>
+  <w:num w:numId="36">
+    <w:abstractNumId w:val="9"/>
+  </w:num>
+  <w:num w:numId="37">
+    <w:abstractNumId w:val="27"/>
+  </w:num>
+  <w:num w:numId="38">
+    <w:abstractNumId w:val="36"/>
+  </w:num>
+  <w:num w:numId="39">
+    <w:abstractNumId w:val="31"/>
+  </w:num>
+  <w:num w:numId="40">
     <w:abstractNumId w:val="18"/>
   </w:num>
-  <w:num w:numId="26">
+  <w:num w:numId="41">
+    <w:abstractNumId w:val="43"/>
+  </w:num>
+  <w:num w:numId="42">
+    <w:abstractNumId w:val="39"/>
+  </w:num>
+  <w:num w:numId="43">
+    <w:abstractNumId w:val="33"/>
+  </w:num>
+  <w:num w:numId="44">
     <w:abstractNumId w:val="0"/>
   </w:num>
-  <w:num w:numId="27">
-    <w:abstractNumId w:val="32"/>
-  </w:num>
-  <w:num w:numId="28">
-    <w:abstractNumId w:val="4"/>
-  </w:num>
-  <w:num w:numId="29">
-    <w:abstractNumId w:val="3"/>
-  </w:num>
-  <w:num w:numId="30">
-    <w:abstractNumId w:val="26"/>
-  </w:num>
-  <w:num w:numId="31">
-    <w:abstractNumId w:val="19"/>
-  </w:num>
-  <w:num w:numId="32">
-    <w:abstractNumId w:val="9"/>
-  </w:num>
-  <w:num w:numId="33">
-    <w:abstractNumId w:val="28"/>
-  </w:num>
-  <w:num w:numId="34">
-    <w:abstractNumId w:val="29"/>
-  </w:num>
-  <w:num w:numId="35">
-    <w:abstractNumId w:val="35"/>
-  </w:num>
-  <w:num w:numId="36">
-    <w:abstractNumId w:val="8"/>
-  </w:num>
-  <w:num w:numId="37">
-    <w:abstractNumId w:val="24"/>
-  </w:num>
-  <w:num w:numId="38">
-    <w:abstractNumId w:val="31"/>
+  <w:num w:numId="45">
+    <w:abstractNumId w:val="13"/>
   </w:num>
   <w:numIdMacAtCleanup w:val="30"/>
 </w:numbering>
 </file>
 
 <file path=word/styles.xml><?xml version="1.0" encoding="utf-8"?>
-<w:styles xmlns:mc="http://schemas.openxmlformats.org/markup-compatibility/2006" xmlns:r="http://schemas.openxmlformats.org/officeDocument/2006/relationships" xmlns:w="http://schemas.openxmlformats.org/wordprocessingml/2006/main" xmlns:w14="http://schemas.microsoft.com/office/word/2010/wordml" xmlns:w15="http://schemas.microsoft.com/office/word/2012/wordml" xmlns:w16cex="http://schemas.microsoft.com/office/word/2018/wordml/cex" xmlns:w16cid="http://schemas.microsoft.com/office/word/2016/wordml/cid" xmlns:w16="http://schemas.microsoft.com/office/word/2018/wordml" xmlns:w16se="http://schemas.microsoft.com/office/word/2015/wordml/symex" mc:Ignorable="w14 w15 w16se w16cid w16 w16cex">
+<w:styles xmlns:mc="http://schemas.openxmlformats.org/markup-compatibility/2006" xmlns:r="http://schemas.openxmlformats.org/officeDocument/2006/relationships" xmlns:w="http://schemas.openxmlformats.org/wordprocessingml/2006/main" xmlns:w14="http://schemas.microsoft.com/office/word/2010/wordml" xmlns:w15="http://schemas.microsoft.com/office/word/2012/wordml" xmlns:w16se="http://schemas.microsoft.com/office/word/2015/wordml/symex" mc:Ignorable="w14 w15 w16se">
   <w:docDefaults>
     <w:rPrDefault>
       <w:rPr>
@@ -14545,7 +15880,7 @@
       </w:pPr>
     </w:pPrDefault>
   </w:docDefaults>
-  <w:latentStyles w:defLockedState="0" w:defUIPriority="99" w:defSemiHidden="0" w:defUnhideWhenUsed="0" w:defQFormat="0" w:count="376">
+  <w:latentStyles w:defLockedState="0" w:defUIPriority="99" w:defSemiHidden="0" w:defUnhideWhenUsed="0" w:defQFormat="0" w:count="371">
     <w:lsdException w:name="Normal" w:uiPriority="0" w:qFormat="1"/>
     <w:lsdException w:name="heading 1" w:uiPriority="9" w:qFormat="1"/>
     <w:lsdException w:name="heading 2" w:semiHidden="1" w:uiPriority="9" w:unhideWhenUsed="1" w:qFormat="1"/>
@@ -14917,11 +16252,6 @@
     <w:lsdException w:name="List Table 5 Dark Accent 6" w:uiPriority="50"/>
     <w:lsdException w:name="List Table 6 Colorful Accent 6" w:uiPriority="51"/>
     <w:lsdException w:name="List Table 7 Colorful Accent 6" w:uiPriority="52"/>
-    <w:lsdException w:name="Mention" w:semiHidden="1" w:unhideWhenUsed="1"/>
-    <w:lsdException w:name="Smart Hyperlink" w:semiHidden="1" w:unhideWhenUsed="1"/>
-    <w:lsdException w:name="Hashtag" w:semiHidden="1" w:unhideWhenUsed="1"/>
-    <w:lsdException w:name="Unresolved Mention" w:semiHidden="1" w:unhideWhenUsed="1"/>
-    <w:lsdException w:name="Smart Link" w:semiHidden="1" w:unhideWhenUsed="1"/>
   </w:latentStyles>
   <w:style w:type="paragraph" w:default="1" w:styleId="Normal">
     <w:name w:val="Normal"/>
@@ -15144,7 +16474,6 @@
   <w:style w:type="character" w:default="1" w:styleId="DefaultParagraphFont">
     <w:name w:val="Default Paragraph Font"/>
     <w:uiPriority w:val="1"/>
-    <w:semiHidden/>
     <w:unhideWhenUsed/>
   </w:style>
   <w:style w:type="table" w:default="1" w:styleId="TableNormal">
@@ -15974,7 +17303,7 @@
 </file>
 
 <file path=word/glossary/document.xml><?xml version="1.0" encoding="utf-8"?>
-<w:glossaryDocument xmlns:wpc="http://schemas.microsoft.com/office/word/2010/wordprocessingCanvas" xmlns:cx="http://schemas.microsoft.com/office/drawing/2014/chartex" xmlns:cx1="http://schemas.microsoft.com/office/drawing/2015/9/8/chartex" xmlns:cx2="http://schemas.microsoft.com/office/drawing/2015/10/21/chartex" xmlns:cx3="http://schemas.microsoft.com/office/drawing/2016/5/9/chartex" xmlns:cx4="http://schemas.microsoft.com/office/drawing/2016/5/10/chartex" xmlns:cx5="http://schemas.microsoft.com/office/drawing/2016/5/11/chartex" xmlns:cx6="http://schemas.microsoft.com/office/drawing/2016/5/12/chartex" xmlns:cx7="http://schemas.microsoft.com/office/drawing/2016/5/13/chartex" xmlns:cx8="http://schemas.microsoft.com/office/drawing/2016/5/14/chartex" xmlns:mc="http://schemas.openxmlformats.org/markup-compatibility/2006" xmlns:aink="http://schemas.microsoft.com/office/drawing/2016/ink" xmlns:am3d="http://schemas.microsoft.com/office/drawing/2017/model3d" xmlns:o="urn:schemas-microsoft-com:office:office" xmlns:r="http://schemas.openxmlformats.org/officeDocument/2006/relationships" xmlns:m="http://schemas.openxmlformats.org/officeDocument/2006/math" xmlns:v="urn:schemas-microsoft-com:vml" xmlns:wp14="http://schemas.microsoft.com/office/word/2010/wordprocessingDrawing" xmlns:wp="http://schemas.openxmlformats.org/drawingml/2006/wordprocessingDrawing" xmlns:w10="urn:schemas-microsoft-com:office:word" xmlns:w="http://schemas.openxmlformats.org/wordprocessingml/2006/main" xmlns:w14="http://schemas.microsoft.com/office/word/2010/wordml" xmlns:w15="http://schemas.microsoft.com/office/word/2012/wordml" xmlns:w16cex="http://schemas.microsoft.com/office/word/2018/wordml/cex" xmlns:w16cid="http://schemas.microsoft.com/office/word/2016/wordml/cid" xmlns:w16="http://schemas.microsoft.com/office/word/2018/wordml" xmlns:w16se="http://schemas.microsoft.com/office/word/2015/wordml/symex" xmlns:wpg="http://schemas.microsoft.com/office/word/2010/wordprocessingGroup" xmlns:wpi="http://schemas.microsoft.com/office/word/2010/wordprocessingInk" xmlns:wne="http://schemas.microsoft.com/office/word/2006/wordml" xmlns:wps="http://schemas.microsoft.com/office/word/2010/wordprocessingShape" mc:Ignorable="w14 w15 w16se w16cid w16 w16cex wp14">
+<w:glossaryDocument xmlns:wpc="http://schemas.microsoft.com/office/word/2010/wordprocessingCanvas" xmlns:cx="http://schemas.microsoft.com/office/drawing/2014/chartex" xmlns:cx1="http://schemas.microsoft.com/office/drawing/2015/9/8/chartex" xmlns:mc="http://schemas.openxmlformats.org/markup-compatibility/2006" xmlns:o="urn:schemas-microsoft-com:office:office" xmlns:r="http://schemas.openxmlformats.org/officeDocument/2006/relationships" xmlns:m="http://schemas.openxmlformats.org/officeDocument/2006/math" xmlns:v="urn:schemas-microsoft-com:vml" xmlns:wp14="http://schemas.microsoft.com/office/word/2010/wordprocessingDrawing" xmlns:wp="http://schemas.openxmlformats.org/drawingml/2006/wordprocessingDrawing" xmlns:w10="urn:schemas-microsoft-com:office:word" xmlns:w="http://schemas.openxmlformats.org/wordprocessingml/2006/main" xmlns:w14="http://schemas.microsoft.com/office/word/2010/wordml" xmlns:w15="http://schemas.microsoft.com/office/word/2012/wordml" xmlns:w16se="http://schemas.microsoft.com/office/word/2015/wordml/symex" xmlns:wpg="http://schemas.microsoft.com/office/word/2010/wordprocessingGroup" xmlns:wpi="http://schemas.microsoft.com/office/word/2010/wordprocessingInk" xmlns:wne="http://schemas.microsoft.com/office/word/2006/wordml" xmlns:wps="http://schemas.microsoft.com/office/word/2010/wordprocessingShape" mc:Ignorable="w14 w15 w16se wp14">
   <w:docParts>
     <w:docPart>
       <w:docPartPr>
@@ -16000,7 +17329,7 @@
             <w:rPr>
               <w:rFonts w:asciiTheme="majorHAnsi" w:eastAsiaTheme="majorEastAsia" w:hAnsiTheme="majorHAnsi" w:cstheme="majorBidi"/>
               <w:caps/>
-              <w:color w:val="4472C4" w:themeColor="accent1"/>
+              <w:color w:val="5B9BD5" w:themeColor="accent1"/>
               <w:sz w:val="80"/>
               <w:szCs w:val="80"/>
             </w:rPr>
@@ -16014,10 +17343,10 @@
 </file>
 
 <file path=word/glossary/fontTable.xml><?xml version="1.0" encoding="utf-8"?>
-<w:fonts xmlns:mc="http://schemas.openxmlformats.org/markup-compatibility/2006" xmlns:r="http://schemas.openxmlformats.org/officeDocument/2006/relationships" xmlns:w="http://schemas.openxmlformats.org/wordprocessingml/2006/main" xmlns:w14="http://schemas.microsoft.com/office/word/2010/wordml" xmlns:w15="http://schemas.microsoft.com/office/word/2012/wordml" xmlns:w16cex="http://schemas.microsoft.com/office/word/2018/wordml/cex" xmlns:w16cid="http://schemas.microsoft.com/office/word/2016/wordml/cid" xmlns:w16="http://schemas.microsoft.com/office/word/2018/wordml" xmlns:w16se="http://schemas.microsoft.com/office/word/2015/wordml/symex" mc:Ignorable="w14 w15 w16se w16cid w16 w16cex">
+<w:fonts xmlns:mc="http://schemas.openxmlformats.org/markup-compatibility/2006" xmlns:r="http://schemas.openxmlformats.org/officeDocument/2006/relationships" xmlns:w="http://schemas.openxmlformats.org/wordprocessingml/2006/main" xmlns:w14="http://schemas.microsoft.com/office/word/2010/wordml" xmlns:w15="http://schemas.microsoft.com/office/word/2012/wordml" xmlns:w16se="http://schemas.microsoft.com/office/word/2015/wordml/symex" mc:Ignorable="w14 w15 w16se">
   <w:font w:name="Times New Roman">
     <w:panose1 w:val="02020603050405020304"/>
-    <w:charset w:val="00"/>
+    <w:charset w:val="CC"/>
     <w:family w:val="roman"/>
     <w:pitch w:val="variable"/>
     <w:sig w:usb0="E0002EFF" w:usb1="C000785B" w:usb2="00000009" w:usb3="00000000" w:csb0="000001FF" w:csb1="00000000"/>
@@ -16031,7 +17360,7 @@
   </w:font>
   <w:font w:name="Courier New">
     <w:panose1 w:val="02070309020205020404"/>
-    <w:charset w:val="00"/>
+    <w:charset w:val="CC"/>
     <w:family w:val="modern"/>
     <w:pitch w:val="fixed"/>
     <w:sig w:usb0="E0002EFF" w:usb1="C0007843" w:usb2="00000009" w:usb3="00000000" w:csb0="000001FF" w:csb1="00000000"/>
@@ -16045,28 +17374,28 @@
   </w:font>
   <w:font w:name="Century Schoolbook">
     <w:panose1 w:val="02040604050505020304"/>
-    <w:charset w:val="00"/>
+    <w:charset w:val="CC"/>
     <w:family w:val="roman"/>
     <w:pitch w:val="variable"/>
     <w:sig w:usb0="00000287" w:usb1="00000000" w:usb2="00000000" w:usb3="00000000" w:csb0="0000009F" w:csb1="00000000"/>
   </w:font>
   <w:font w:name="Segoe UI">
     <w:panose1 w:val="020B0502040204020203"/>
-    <w:charset w:val="00"/>
+    <w:charset w:val="CC"/>
     <w:family w:val="swiss"/>
     <w:pitch w:val="variable"/>
     <w:sig w:usb0="E4002EFF" w:usb1="C000E47F" w:usb2="00000009" w:usb3="00000000" w:csb0="000001FF" w:csb1="00000000"/>
   </w:font>
   <w:font w:name="Calibri">
     <w:panose1 w:val="020F0502020204030204"/>
-    <w:charset w:val="00"/>
+    <w:charset w:val="CC"/>
     <w:family w:val="swiss"/>
     <w:pitch w:val="variable"/>
     <w:sig w:usb0="E4002EFF" w:usb1="C000247B" w:usb2="00000009" w:usb3="00000000" w:csb0="000001FF" w:csb1="00000000"/>
   </w:font>
   <w:font w:name="Calibri Light">
     <w:panose1 w:val="020F0302020204030204"/>
-    <w:charset w:val="00"/>
+    <w:charset w:val="CC"/>
     <w:family w:val="swiss"/>
     <w:pitch w:val="variable"/>
     <w:sig w:usb0="E4002EFF" w:usb1="C000247B" w:usb2="00000009" w:usb3="00000000" w:csb0="000001FF" w:csb1="00000000"/>
@@ -16075,7 +17404,7 @@
 </file>
 
 <file path=word/glossary/settings.xml><?xml version="1.0" encoding="utf-8"?>
-<w:settings xmlns:mc="http://schemas.openxmlformats.org/markup-compatibility/2006" xmlns:o="urn:schemas-microsoft-com:office:office" xmlns:r="http://schemas.openxmlformats.org/officeDocument/2006/relationships" xmlns:m="http://schemas.openxmlformats.org/officeDocument/2006/math" xmlns:v="urn:schemas-microsoft-com:vml" xmlns:w10="urn:schemas-microsoft-com:office:word" xmlns:w="http://schemas.openxmlformats.org/wordprocessingml/2006/main" xmlns:w14="http://schemas.microsoft.com/office/word/2010/wordml" xmlns:w15="http://schemas.microsoft.com/office/word/2012/wordml" xmlns:w16cex="http://schemas.microsoft.com/office/word/2018/wordml/cex" xmlns:w16cid="http://schemas.microsoft.com/office/word/2016/wordml/cid" xmlns:w16="http://schemas.microsoft.com/office/word/2018/wordml" xmlns:w16se="http://schemas.microsoft.com/office/word/2015/wordml/symex" xmlns:sl="http://schemas.openxmlformats.org/schemaLibrary/2006/main" mc:Ignorable="w14 w15 w16se w16cid w16 w16cex">
+<w:settings xmlns:mc="http://schemas.openxmlformats.org/markup-compatibility/2006" xmlns:o="urn:schemas-microsoft-com:office:office" xmlns:r="http://schemas.openxmlformats.org/officeDocument/2006/relationships" xmlns:m="http://schemas.openxmlformats.org/officeDocument/2006/math" xmlns:v="urn:schemas-microsoft-com:vml" xmlns:w10="urn:schemas-microsoft-com:office:word" xmlns:w="http://schemas.openxmlformats.org/wordprocessingml/2006/main" xmlns:w14="http://schemas.microsoft.com/office/word/2010/wordml" xmlns:w15="http://schemas.microsoft.com/office/word/2012/wordml" xmlns:w16se="http://schemas.microsoft.com/office/word/2015/wordml/symex" xmlns:sl="http://schemas.openxmlformats.org/schemaLibrary/2006/main" mc:Ignorable="w14 w15 w16se">
   <w:view w:val="normal"/>
   <w:defaultTabStop w:val="720"/>
   <w:characterSpacingControl w:val="doNotCompress"/>
@@ -16086,7 +17415,6 @@
     <w:compatSetting w:name="enableOpenTypeFeatures" w:uri="http://schemas.microsoft.com/office/word" w:val="1"/>
     <w:compatSetting w:name="doNotFlipMirrorIndents" w:uri="http://schemas.microsoft.com/office/word" w:val="1"/>
     <w:compatSetting w:name="differentiateMultirowTableHeaders" w:uri="http://schemas.microsoft.com/office/word" w:val="1"/>
-    <w:compatSetting w:name="useWord2013TrackBottomHyphenation" w:uri="http://schemas.microsoft.com/office/word" w:val="1"/>
   </w:compat>
   <w:rsids>
     <w:rsidRoot w:val="00223FB0"/>
@@ -16101,6 +17429,7 @@
     <w:rsid w:val="00632934"/>
     <w:rsid w:val="00662EE0"/>
     <w:rsid w:val="006733C1"/>
+    <w:rsid w:val="007F7E4B"/>
     <w:rsid w:val="00812640"/>
     <w:rsid w:val="00843CCC"/>
     <w:rsid w:val="008A5A81"/>
@@ -16133,14 +17462,14 @@
   </m:mathPr>
   <w:themeFontLang w:val="en-US"/>
   <w:clrSchemeMapping w:bg1="light1" w:t1="dark1" w:bg2="light2" w:t2="dark2" w:accent1="accent1" w:accent2="accent2" w:accent3="accent3" w:accent4="accent4" w:accent5="accent5" w:accent6="accent6" w:hyperlink="hyperlink" w:followedHyperlink="followedHyperlink"/>
-  <w:decimalSymbol w:val="."/>
-  <w:listSeparator w:val=","/>
+  <w:decimalSymbol w:val=","/>
+  <w:listSeparator w:val=";"/>
   <w15:chartTrackingRefBased/>
 </w:settings>
 </file>
 
 <file path=word/glossary/styles.xml><?xml version="1.0" encoding="utf-8"?>
-<w:styles xmlns:mc="http://schemas.openxmlformats.org/markup-compatibility/2006" xmlns:r="http://schemas.openxmlformats.org/officeDocument/2006/relationships" xmlns:w="http://schemas.openxmlformats.org/wordprocessingml/2006/main" xmlns:w14="http://schemas.microsoft.com/office/word/2010/wordml" xmlns:w15="http://schemas.microsoft.com/office/word/2012/wordml" xmlns:w16cex="http://schemas.microsoft.com/office/word/2018/wordml/cex" xmlns:w16cid="http://schemas.microsoft.com/office/word/2016/wordml/cid" xmlns:w16="http://schemas.microsoft.com/office/word/2018/wordml" xmlns:w16se="http://schemas.microsoft.com/office/word/2015/wordml/symex" mc:Ignorable="w14 w15 w16se w16cid w16 w16cex">
+<w:styles xmlns:mc="http://schemas.openxmlformats.org/markup-compatibility/2006" xmlns:r="http://schemas.openxmlformats.org/officeDocument/2006/relationships" xmlns:w="http://schemas.openxmlformats.org/wordprocessingml/2006/main" xmlns:w14="http://schemas.microsoft.com/office/word/2010/wordml" xmlns:w15="http://schemas.microsoft.com/office/word/2012/wordml" xmlns:w16se="http://schemas.microsoft.com/office/word/2015/wordml/symex" mc:Ignorable="w14 w15 w16se">
   <w:docDefaults>
     <w:rPrDefault>
       <w:rPr>
@@ -16156,7 +17485,7 @@
       </w:pPr>
     </w:pPrDefault>
   </w:docDefaults>
-  <w:latentStyles w:defLockedState="0" w:defUIPriority="99" w:defSemiHidden="0" w:defUnhideWhenUsed="0" w:defQFormat="0" w:count="376">
+  <w:latentStyles w:defLockedState="0" w:defUIPriority="99" w:defSemiHidden="0" w:defUnhideWhenUsed="0" w:defQFormat="0" w:count="371">
     <w:lsdException w:name="Normal" w:uiPriority="0" w:qFormat="1"/>
     <w:lsdException w:name="heading 1" w:uiPriority="9" w:qFormat="1"/>
     <w:lsdException w:name="heading 2" w:semiHidden="1" w:uiPriority="9" w:unhideWhenUsed="1" w:qFormat="1"/>
@@ -16528,11 +17857,6 @@
     <w:lsdException w:name="List Table 5 Dark Accent 6" w:uiPriority="50"/>
     <w:lsdException w:name="List Table 6 Colorful Accent 6" w:uiPriority="51"/>
     <w:lsdException w:name="List Table 7 Colorful Accent 6" w:uiPriority="52"/>
-    <w:lsdException w:name="Mention" w:semiHidden="1" w:unhideWhenUsed="1"/>
-    <w:lsdException w:name="Smart Hyperlink" w:semiHidden="1" w:unhideWhenUsed="1"/>
-    <w:lsdException w:name="Hashtag" w:semiHidden="1" w:unhideWhenUsed="1"/>
-    <w:lsdException w:name="Unresolved Mention" w:semiHidden="1" w:unhideWhenUsed="1"/>
-    <w:lsdException w:name="Smart Link" w:semiHidden="1" w:unhideWhenUsed="1"/>
   </w:latentStyles>
   <w:style w:type="paragraph" w:default="1" w:styleId="Normal">
     <w:name w:val="Normal"/>
@@ -16573,7 +17897,7 @@
 </file>
 
 <file path=word/glossary/webSettings.xml><?xml version="1.0" encoding="utf-8"?>
-<w:webSettings xmlns:mc="http://schemas.openxmlformats.org/markup-compatibility/2006" xmlns:r="http://schemas.openxmlformats.org/officeDocument/2006/relationships" xmlns:w="http://schemas.openxmlformats.org/wordprocessingml/2006/main" xmlns:w14="http://schemas.microsoft.com/office/word/2010/wordml" xmlns:w15="http://schemas.microsoft.com/office/word/2012/wordml" xmlns:w16cex="http://schemas.microsoft.com/office/word/2018/wordml/cex" xmlns:w16cid="http://schemas.microsoft.com/office/word/2016/wordml/cid" xmlns:w16="http://schemas.microsoft.com/office/word/2018/wordml" xmlns:w16se="http://schemas.microsoft.com/office/word/2015/wordml/symex" mc:Ignorable="w14 w15 w16se w16cid w16 w16cex">
+<w:webSettings xmlns:mc="http://schemas.openxmlformats.org/markup-compatibility/2006" xmlns:r="http://schemas.openxmlformats.org/officeDocument/2006/relationships" xmlns:w="http://schemas.openxmlformats.org/wordprocessingml/2006/main" xmlns:w14="http://schemas.microsoft.com/office/word/2010/wordml" xmlns:w15="http://schemas.microsoft.com/office/word/2012/wordml" xmlns:w16se="http://schemas.microsoft.com/office/word/2015/wordml/symex" mc:Ignorable="w14 w15 w16se">
   <w:optimizeForBrowser/>
   <w:allowPNG/>
 </w:webSettings>
@@ -16845,7 +18169,7 @@
 </file>
 
 <file path=customXml/itemProps1.xml><?xml version="1.0" encoding="utf-8"?>
-<ds:datastoreItem xmlns:ds="http://schemas.openxmlformats.org/officeDocument/2006/customXml" ds:itemID="{272B4541-6DFF-4B44-91B6-9EE3DD4CC8D1}">
+<ds:datastoreItem xmlns:ds="http://schemas.openxmlformats.org/officeDocument/2006/customXml" ds:itemID="{15D30372-FA6D-49F6-9BA3-FD33437F3540}">
   <ds:schemaRefs>
     <ds:schemaRef ds:uri="http://schemas.openxmlformats.org/officeDocument/2006/bibliography"/>
   </ds:schemaRefs>

</xml_diff>

<commit_message>
URS schedule use cases
</commit_message>
<xml_diff>
--- a/Documentation/URS Document/URS Document.docx
+++ b/Documentation/URS Document/URS Document.docx
@@ -5811,166 +5811,104 @@
         <w:pStyle w:val="Heading3"/>
         <w:rPr>
           <w:sz w:val="24"/>
-          <w:szCs w:val="24"/>
         </w:rPr>
       </w:pPr>
       <w:bookmarkStart w:id="12" w:name="_Toc68673637"/>
       <w:r>
         <w:rPr>
-          <w:rStyle w:val="Heading4Char"/>
-          <w:b/>
-          <w:bCs/>
-          <w:caps w:val="0"/>
+          <w:b/>
           <w:sz w:val="24"/>
-          <w:szCs w:val="24"/>
         </w:rPr>
         <w:t>Use case</w:t>
       </w:r>
       <w:r>
         <w:rPr>
-          <w:rStyle w:val="Heading4Char"/>
-          <w:b/>
-          <w:bCs/>
-          <w:caps w:val="0"/>
+          <w:b/>
           <w:sz w:val="24"/>
-          <w:szCs w:val="24"/>
         </w:rPr>
         <w:t>-0</w:t>
       </w:r>
       <w:r>
         <w:rPr>
-          <w:rStyle w:val="Heading4Char"/>
-          <w:b/>
-          <w:bCs/>
-          <w:caps w:val="0"/>
+          <w:b/>
           <w:sz w:val="24"/>
-          <w:szCs w:val="24"/>
         </w:rPr>
         <w:t>7</w:t>
       </w:r>
       <w:r>
         <w:rPr>
-          <w:rStyle w:val="Heading4Char"/>
-          <w:b/>
-          <w:bCs/>
-          <w:caps w:val="0"/>
+          <w:b/>
           <w:sz w:val="24"/>
-          <w:szCs w:val="24"/>
-        </w:rPr>
-        <w:t xml:space="preserve">: </w:t>
-      </w:r>
-      <w:r>
-        <w:rPr>
-          <w:rStyle w:val="Heading4Char"/>
-          <w:caps w:val="0"/>
+        </w:rPr>
+        <w:t>:</w:t>
+      </w:r>
+      <w:r>
+        <w:rPr>
           <w:sz w:val="24"/>
-          <w:szCs w:val="24"/>
-        </w:rPr>
-        <w:t>Assign Employees To Shifts</w:t>
-      </w:r>
-      <w:r>
-        <w:rPr>
-          <w:sz w:val="24"/>
-          <w:szCs w:val="24"/>
+        </w:rPr>
+        <w:t xml:space="preserve"> Assign Employees To Shifts.</w:t>
+      </w:r>
+      <w:bookmarkEnd w:id="12"/>
+    </w:p>
+    <w:p>
+      <w:r>
+        <w:t xml:space="preserve">Related: </w:t>
+      </w:r>
+      <w:r>
+        <w:rPr>
+          <w:b/>
+        </w:rPr>
+        <w:t>FR-0</w:t>
+      </w:r>
+      <w:r>
+        <w:rPr>
+          <w:b/>
+        </w:rPr>
+        <w:t>5</w:t>
+      </w:r>
+      <w:r>
+        <w:rPr>
+          <w:b/>
         </w:rPr>
         <w:t>.</w:t>
       </w:r>
-      <w:bookmarkEnd w:id="12"/>
-    </w:p>
-    <w:p>
-      <w:pPr>
-        <w:rPr>
-          <w:rFonts w:ascii="Century Schoolbook" w:eastAsia="Times New Roman" w:hAnsi="Century Schoolbook" w:cs="Times New Roman"/>
-          <w:b/>
-        </w:rPr>
-      </w:pPr>
-      <w:r>
-        <w:rPr>
-          <w:rFonts w:ascii="Century Schoolbook" w:eastAsia="Times New Roman" w:hAnsi="Century Schoolbook" w:cs="Times New Roman"/>
-          <w:bCs/>
-        </w:rPr>
-        <w:t>Related:</w:t>
-      </w:r>
-      <w:r>
-        <w:rPr>
-          <w:rFonts w:ascii="Century Schoolbook" w:eastAsia="Times New Roman" w:hAnsi="Century Schoolbook" w:cs="Times New Roman"/>
-        </w:rPr>
+    </w:p>
+    <w:p>
+      <w:r>
+        <w:rPr>
+          <w:b/>
+        </w:rPr>
+        <w:t>Actor:</w:t>
+      </w:r>
+      <w:r>
         <w:t xml:space="preserve"> </w:t>
       </w:r>
       <w:r>
-        <w:rPr>
-          <w:rFonts w:ascii="Century Schoolbook" w:eastAsia="Times New Roman" w:hAnsi="Century Schoolbook" w:cs="Times New Roman"/>
-          <w:b/>
-        </w:rPr>
-        <w:t>FR-0</w:t>
-      </w:r>
-      <w:r>
-        <w:rPr>
-          <w:rFonts w:ascii="Century Schoolbook" w:eastAsia="Times New Roman" w:hAnsi="Century Schoolbook" w:cs="Times New Roman"/>
-          <w:b/>
-        </w:rPr>
-        <w:t>5</w:t>
-      </w:r>
-      <w:r>
-        <w:rPr>
-          <w:rFonts w:ascii="Century Schoolbook" w:eastAsia="Times New Roman" w:hAnsi="Century Schoolbook" w:cs="Times New Roman"/>
-          <w:b/>
-        </w:rPr>
-        <w:t>.</w:t>
-      </w:r>
-    </w:p>
-    <w:p>
-      <w:pPr>
-        <w:rPr>
-          <w:rFonts w:ascii="Century Schoolbook" w:eastAsia="Times New Roman" w:hAnsi="Century Schoolbook" w:cs="Segoe UI"/>
-          <w:sz w:val="21"/>
-          <w:szCs w:val="21"/>
-        </w:rPr>
-      </w:pPr>
-      <w:r>
-        <w:rPr>
-          <w:rFonts w:ascii="Century Schoolbook" w:eastAsia="Times New Roman" w:hAnsi="Century Schoolbook" w:cs="Times New Roman"/>
-          <w:b/>
-        </w:rPr>
-        <w:t>Actor:</w:t>
-      </w:r>
-      <w:r>
-        <w:rPr>
-          <w:rFonts w:ascii="Century Schoolbook" w:eastAsia="Times New Roman" w:hAnsi="Century Schoolbook" w:cs="Times New Roman"/>
-        </w:rPr>
+        <w:t>Department Manager/ Stock manager / Store manager.</w:t>
+      </w:r>
+    </w:p>
+    <w:p>
+      <w:r>
+        <w:rPr>
+          <w:b/>
+        </w:rPr>
+        <w:t>Pre-condition:</w:t>
+      </w:r>
+      <w:r>
         <w:t xml:space="preserve"> </w:t>
       </w:r>
       <w:r>
-        <w:rPr>
-          <w:rFonts w:ascii="Century Schoolbook" w:eastAsia="Times New Roman" w:hAnsi="Century Schoolbook" w:cs="Segoe UI"/>
-          <w:sz w:val="21"/>
-          <w:szCs w:val="21"/>
-        </w:rPr>
-        <w:t>Department Manager/ Stock manager / Store manager.</w:t>
-      </w:r>
-    </w:p>
-    <w:p>
-      <w:r>
-        <w:rPr>
-          <w:b/>
-          <w:bCs/>
-        </w:rPr>
-        <w:t xml:space="preserve">Pre-condition: </w:t>
-      </w:r>
-      <w:r>
         <w:t>must log in as department, store or stock manager</w:t>
       </w:r>
     </w:p>
     <w:p>
       <w:pPr>
         <w:rPr>
-          <w:rFonts w:ascii="Century Schoolbook" w:eastAsia="Times New Roman" w:hAnsi="Century Schoolbook" w:cs="Times New Roman"/>
-          <w:b/>
-        </w:rPr>
-      </w:pPr>
-      <w:r>
-        <w:rPr>
-          <w:rFonts w:ascii="Century Schoolbook" w:eastAsia="Times New Roman" w:hAnsi="Century Schoolbook" w:cs="Times New Roman"/>
+          <w:b/>
+        </w:rPr>
+      </w:pPr>
+      <w:r>
+        <w:rPr>
           <w:b/>
         </w:rPr>
         <w:t>Main Success Scenario:</w:t>
@@ -6232,13 +6170,7 @@
         <w:rPr>
           <w:rFonts w:ascii="Century Schoolbook" w:eastAsia="Times New Roman" w:hAnsi="Century Schoolbook" w:cs="Times New Roman"/>
         </w:rPr>
-        <w:t xml:space="preserve"> or</w:t>
-      </w:r>
-      <w:r>
-        <w:rPr>
-          <w:rFonts w:ascii="Century Schoolbook" w:eastAsia="Times New Roman" w:hAnsi="Century Schoolbook" w:cs="Times New Roman"/>
-        </w:rPr>
-        <w:t xml:space="preserve"> one of the assigned employees and click “Remove”</w:t>
+        <w:t xml:space="preserve"> </w:t>
       </w:r>
     </w:p>
     <w:p>
@@ -6268,39 +6200,25 @@
         <w:rPr>
           <w:rFonts w:ascii="Century Schoolbook" w:eastAsia="Times New Roman" w:hAnsi="Century Schoolbook" w:cs="Times New Roman"/>
         </w:rPr>
-        <w:t>/Day/Shift type and shows confirming message</w:t>
-      </w:r>
-    </w:p>
-    <w:p>
-      <w:pPr>
-        <w:numPr>
-          <w:ilvl w:val="0"/>
-          <w:numId w:val="15"/>
-        </w:numPr>
-        <w:spacing w:line="256" w:lineRule="auto"/>
-        <w:rPr>
-          <w:rFonts w:ascii="Century Schoolbook" w:eastAsia="Times New Roman" w:hAnsi="Century Schoolbook" w:cs="Times New Roman"/>
-        </w:rPr>
-      </w:pPr>
-      <w:r>
-        <w:rPr>
-          <w:rFonts w:ascii="Century Schoolbook" w:eastAsia="Times New Roman" w:hAnsi="Century Schoolbook" w:cs="Times New Roman"/>
-        </w:rPr>
-        <w:t xml:space="preserve">System updates the hours the employee </w:t>
-      </w:r>
-      <w:proofErr w:type="gramStart"/>
-      <w:r>
-        <w:rPr>
-          <w:rFonts w:ascii="Century Schoolbook" w:eastAsia="Times New Roman" w:hAnsi="Century Schoolbook" w:cs="Times New Roman"/>
-        </w:rPr>
-        <w:t>has been assigned</w:t>
-      </w:r>
-      <w:proofErr w:type="gramEnd"/>
-      <w:r>
-        <w:rPr>
-          <w:rFonts w:ascii="Century Schoolbook" w:eastAsia="Times New Roman" w:hAnsi="Century Schoolbook" w:cs="Times New Roman"/>
-        </w:rPr>
-        <w:t xml:space="preserve"> with in available employees </w:t>
+        <w:t xml:space="preserve">/Day/Shift type, </w:t>
+      </w:r>
+      <w:r>
+        <w:rPr>
+          <w:rFonts w:ascii="Century Schoolbook" w:eastAsia="Times New Roman" w:hAnsi="Century Schoolbook" w:cs="Times New Roman"/>
+        </w:rPr>
+        <w:t>shows confirming message</w:t>
+      </w:r>
+      <w:r>
+        <w:rPr>
+          <w:rFonts w:ascii="Century Schoolbook" w:eastAsia="Times New Roman" w:hAnsi="Century Schoolbook" w:cs="Times New Roman"/>
+        </w:rPr>
+        <w:t xml:space="preserve"> and</w:t>
+      </w:r>
+      <w:r>
+        <w:rPr>
+          <w:rFonts w:ascii="Century Schoolbook" w:eastAsia="Times New Roman" w:hAnsi="Century Schoolbook" w:cs="Times New Roman"/>
+        </w:rPr>
+        <w:t xml:space="preserve"> updates the hours the employee has been assigned with in available employees </w:t>
       </w:r>
       <w:r>
         <w:rPr>
@@ -6324,7 +6242,13 @@
         <w:rPr>
           <w:rFonts w:ascii="Century Schoolbook" w:eastAsia="Times New Roman" w:hAnsi="Century Schoolbook" w:cs="Times New Roman"/>
         </w:rPr>
-        <w:t xml:space="preserve"> by adding 4 hours.</w:t>
+        <w:t xml:space="preserve"> by adding 4 hours </w:t>
+      </w:r>
+      <w:r>
+        <w:rPr>
+          <w:rFonts w:ascii="Century Schoolbook" w:eastAsia="Times New Roman" w:hAnsi="Century Schoolbook" w:cs="Times New Roman"/>
+        </w:rPr>
+        <w:t>and updates how many employees are left to be assigned for the shift</w:t>
       </w:r>
     </w:p>
     <w:p>
@@ -6360,149 +6284,19 @@
         <w:rPr>
           <w:rFonts w:ascii="Century Schoolbook" w:eastAsia="Times New Roman" w:hAnsi="Century Schoolbook" w:cs="Times New Roman"/>
         </w:rPr>
-        <w:t>b: The actor has</w:t>
-      </w:r>
-      <w:r>
-        <w:rPr>
-          <w:rFonts w:ascii="Century Schoolbook" w:eastAsia="Times New Roman" w:hAnsi="Century Schoolbook" w:cs="Times New Roman"/>
-        </w:rPr>
-        <w:t xml:space="preserve"> selected an employee from assigned employees and</w:t>
-      </w:r>
-      <w:r>
-        <w:rPr>
-          <w:rFonts w:ascii="Century Schoolbook" w:eastAsia="Times New Roman" w:hAnsi="Century Schoolbook" w:cs="Times New Roman"/>
-        </w:rPr>
-        <w:t xml:space="preserve"> clicked “Remove” </w:t>
-      </w:r>
-    </w:p>
-    <w:p>
-      <w:pPr>
-        <w:numPr>
-          <w:ilvl w:val="0"/>
-          <w:numId w:val="20"/>
-        </w:numPr>
-        <w:spacing w:line="256" w:lineRule="auto"/>
-        <w:ind w:left="1080"/>
-        <w:rPr>
-          <w:rFonts w:ascii="Century Schoolbook" w:eastAsia="Times New Roman" w:hAnsi="Century Schoolbook" w:cs="Times New Roman"/>
-        </w:rPr>
-      </w:pPr>
-      <w:r>
-        <w:rPr>
-          <w:rFonts w:ascii="Century Schoolbook" w:eastAsia="Times New Roman" w:hAnsi="Century Schoolbook" w:cs="Times New Roman"/>
-        </w:rPr>
-        <w:t xml:space="preserve">System removes the employee from assigned employees for this </w:t>
-      </w:r>
-      <w:r>
-        <w:rPr>
-          <w:rFonts w:ascii="Century Schoolbook" w:eastAsia="Times New Roman" w:hAnsi="Century Schoolbook" w:cs="Times New Roman"/>
-        </w:rPr>
-        <w:t>Month</w:t>
-      </w:r>
-      <w:r>
-        <w:rPr>
-          <w:rFonts w:ascii="Century Schoolbook" w:eastAsia="Times New Roman" w:hAnsi="Century Schoolbook" w:cs="Times New Roman"/>
-        </w:rPr>
-        <w:t>/Day/Shift type and shows confirming message</w:t>
-      </w:r>
-    </w:p>
-    <w:p>
-      <w:pPr>
-        <w:numPr>
-          <w:ilvl w:val="0"/>
-          <w:numId w:val="20"/>
-        </w:numPr>
-        <w:spacing w:line="276" w:lineRule="auto"/>
-        <w:ind w:left="1080"/>
-        <w:contextualSpacing/>
-        <w:rPr>
-          <w:rFonts w:ascii="Century Schoolbook" w:eastAsia="Times New Roman" w:hAnsi="Century Schoolbook" w:cs="Times New Roman"/>
-        </w:rPr>
-      </w:pPr>
-      <w:r>
-        <w:rPr>
-          <w:rFonts w:ascii="Century Schoolbook" w:eastAsia="Times New Roman" w:hAnsi="Century Schoolbook" w:cs="Times New Roman"/>
-        </w:rPr>
-        <w:t>System</w:t>
-      </w:r>
-      <w:r>
-        <w:rPr>
-          <w:rFonts w:ascii="Century Schoolbook" w:eastAsia="Times New Roman" w:hAnsi="Century Schoolbook" w:cs="Times New Roman"/>
-        </w:rPr>
-        <w:t xml:space="preserve"> updates the hours the employee has been assigned with in available employees </w:t>
-      </w:r>
-      <w:r>
-        <w:rPr>
-          <w:rFonts w:ascii="Century Schoolbook" w:eastAsia="Times New Roman" w:hAnsi="Century Schoolbook" w:cs="Times New Roman"/>
-        </w:rPr>
-        <w:t>for the week in which the selected Date/Shift type is,</w:t>
-      </w:r>
-      <w:r>
-        <w:rPr>
-          <w:rFonts w:ascii="Century Schoolbook" w:eastAsia="Times New Roman" w:hAnsi="Century Schoolbook" w:cs="Times New Roman"/>
-        </w:rPr>
-        <w:t xml:space="preserve"> by subtracting 4 hours and updates </w:t>
-      </w:r>
-      <w:r>
-        <w:rPr>
-          <w:rFonts w:ascii="Century Schoolbook" w:eastAsia="Times New Roman" w:hAnsi="Century Schoolbook" w:cs="Times New Roman"/>
-        </w:rPr>
-        <w:t xml:space="preserve">how many employees are left to be assigned for </w:t>
-      </w:r>
-      <w:r>
-        <w:rPr>
-          <w:rFonts w:ascii="Century Schoolbook" w:eastAsia="Times New Roman" w:hAnsi="Century Schoolbook" w:cs="Times New Roman"/>
-        </w:rPr>
-        <w:t>the shift</w:t>
-      </w:r>
-    </w:p>
-    <w:p>
-      <w:pPr>
-        <w:numPr>
-          <w:ilvl w:val="0"/>
-          <w:numId w:val="20"/>
-        </w:numPr>
-        <w:spacing w:line="276" w:lineRule="auto"/>
-        <w:ind w:left="1080"/>
-        <w:contextualSpacing/>
-        <w:rPr>
-          <w:rFonts w:ascii="Century Schoolbook" w:eastAsia="Times New Roman" w:hAnsi="Century Schoolbook" w:cs="Times New Roman"/>
-        </w:rPr>
-      </w:pPr>
-      <w:r>
-        <w:rPr>
-          <w:rFonts w:ascii="Century Schoolbook" w:eastAsia="Times New Roman" w:hAnsi="Century Schoolbook" w:cs="Times New Roman"/>
-        </w:rPr>
-        <w:t>End of use case</w:t>
-      </w:r>
-    </w:p>
-    <w:p>
-      <w:pPr>
-        <w:spacing w:line="276" w:lineRule="auto"/>
-        <w:ind w:left="1080"/>
-        <w:contextualSpacing/>
-        <w:rPr>
-          <w:rFonts w:ascii="Century Schoolbook" w:eastAsia="Times New Roman" w:hAnsi="Century Schoolbook" w:cs="Times New Roman"/>
-        </w:rPr>
-      </w:pPr>
-    </w:p>
-    <w:p>
-      <w:pPr>
-        <w:rPr>
-          <w:rFonts w:ascii="Century Schoolbook" w:eastAsia="Times New Roman" w:hAnsi="Century Schoolbook" w:cs="Times New Roman"/>
-        </w:rPr>
-      </w:pPr>
-      <w:r>
-        <w:rPr>
-          <w:rFonts w:ascii="Century Schoolbook" w:eastAsia="Times New Roman" w:hAnsi="Century Schoolbook" w:cs="Times New Roman"/>
-        </w:rPr>
-        <w:t>9</w:t>
-      </w:r>
-      <w:r>
-        <w:rPr>
-          <w:rFonts w:ascii="Century Schoolbook" w:eastAsia="Times New Roman" w:hAnsi="Century Schoolbook" w:cs="Times New Roman"/>
-        </w:rPr>
-        <w:t xml:space="preserve">c: The actor has selected an employee from available employees and clicked “Assign” but the number of employees left to be assigned for this shift is </w:t>
+        <w:t>c: T</w:t>
+      </w:r>
+      <w:r>
+        <w:rPr>
+          <w:rFonts w:ascii="Century Schoolbook" w:eastAsia="Times New Roman" w:hAnsi="Century Schoolbook" w:cs="Times New Roman"/>
+        </w:rPr>
+        <w:t xml:space="preserve">he </w:t>
+      </w:r>
+      <w:r>
+        <w:rPr>
+          <w:rFonts w:ascii="Century Schoolbook" w:eastAsia="Times New Roman" w:hAnsi="Century Schoolbook" w:cs="Times New Roman"/>
+        </w:rPr>
+        <w:t xml:space="preserve">number of employees left to be assigned for this shift is </w:t>
       </w:r>
       <w:proofErr w:type="gramStart"/>
       <w:r>
@@ -6582,7 +6376,19 @@
         <w:rPr>
           <w:rFonts w:ascii="Century Schoolbook" w:eastAsia="Times New Roman" w:hAnsi="Century Schoolbook" w:cs="Times New Roman"/>
         </w:rPr>
-        <w:t xml:space="preserve">d: The actor has selected an employee from available employees and clicked “Assign” but the employee </w:t>
+        <w:t xml:space="preserve">d: </w:t>
+      </w:r>
+      <w:r>
+        <w:rPr>
+          <w:rFonts w:ascii="Century Schoolbook" w:eastAsia="Times New Roman" w:hAnsi="Century Schoolbook" w:cs="Times New Roman"/>
+        </w:rPr>
+        <w:t>The</w:t>
+      </w:r>
+      <w:r>
+        <w:rPr>
+          <w:rFonts w:ascii="Century Schoolbook" w:eastAsia="Times New Roman" w:hAnsi="Century Schoolbook" w:cs="Times New Roman"/>
+        </w:rPr>
+        <w:t xml:space="preserve"> employee </w:t>
       </w:r>
       <w:proofErr w:type="gramStart"/>
       <w:r>
@@ -6661,7 +6467,19 @@
         <w:rPr>
           <w:rFonts w:ascii="Century Schoolbook" w:eastAsia="Times New Roman" w:hAnsi="Century Schoolbook" w:cs="Times New Roman"/>
         </w:rPr>
-        <w:t xml:space="preserve">e: The actor has selected an employee from available employees and clicked “Assign” but the employee </w:t>
+        <w:t xml:space="preserve">e: </w:t>
+      </w:r>
+      <w:r>
+        <w:rPr>
+          <w:rFonts w:ascii="Century Schoolbook" w:eastAsia="Times New Roman" w:hAnsi="Century Schoolbook" w:cs="Times New Roman"/>
+        </w:rPr>
+        <w:t xml:space="preserve">The </w:t>
+      </w:r>
+      <w:r>
+        <w:rPr>
+          <w:rFonts w:ascii="Century Schoolbook" w:eastAsia="Times New Roman" w:hAnsi="Century Schoolbook" w:cs="Times New Roman"/>
+        </w:rPr>
+        <w:t xml:space="preserve">employee </w:t>
       </w:r>
       <w:r>
         <w:rPr>
@@ -6691,7 +6509,6 @@
         <w:rPr>
           <w:rFonts w:ascii="Century Schoolbook" w:eastAsia="Times New Roman" w:hAnsi="Century Schoolbook" w:cs="Times New Roman"/>
         </w:rPr>
-        <w:lastRenderedPageBreak/>
         <w:t>System shows a</w:t>
       </w:r>
       <w:r>
@@ -6743,6 +6560,151 @@
     </w:p>
     <w:p>
       <w:pPr>
+        <w:pStyle w:val="Heading3"/>
+        <w:rPr>
+          <w:rFonts w:ascii="Century Schoolbook" w:eastAsia="Times New Roman" w:hAnsi="Century Schoolbook" w:cs="Times New Roman"/>
+          <w:sz w:val="24"/>
+          <w:szCs w:val="24"/>
+        </w:rPr>
+      </w:pPr>
+      <w:r>
+        <w:rPr>
+          <w:rStyle w:val="Heading4Char"/>
+          <w:b/>
+          <w:bCs/>
+          <w:caps w:val="0"/>
+          <w:sz w:val="24"/>
+          <w:szCs w:val="24"/>
+        </w:rPr>
+        <w:t>Use case-</w:t>
+      </w:r>
+      <w:r>
+        <w:rPr>
+          <w:rStyle w:val="Heading4Char"/>
+          <w:b/>
+          <w:bCs/>
+          <w:caps w:val="0"/>
+          <w:sz w:val="24"/>
+          <w:szCs w:val="24"/>
+        </w:rPr>
+        <w:t>9</w:t>
+      </w:r>
+      <w:r>
+        <w:rPr>
+          <w:rStyle w:val="Heading4Char"/>
+          <w:b/>
+          <w:bCs/>
+          <w:caps w:val="0"/>
+          <w:sz w:val="24"/>
+          <w:szCs w:val="24"/>
+        </w:rPr>
+        <w:t xml:space="preserve">: </w:t>
+      </w:r>
+      <w:r>
+        <w:rPr>
+          <w:rFonts w:ascii="Century Schoolbook" w:eastAsia="Times New Roman" w:hAnsi="Century Schoolbook" w:cs="Times New Roman"/>
+          <w:sz w:val="24"/>
+          <w:szCs w:val="24"/>
+        </w:rPr>
+        <w:t>Remove assigned employees from shifts</w:t>
+      </w:r>
+    </w:p>
+    <w:p>
+      <w:pPr>
+        <w:spacing w:line="360" w:lineRule="auto"/>
+        <w:rPr>
+          <w:rFonts w:ascii="Century Schoolbook" w:eastAsia="Times New Roman" w:hAnsi="Century Schoolbook" w:cs="Times New Roman"/>
+          <w:bCs/>
+        </w:rPr>
+      </w:pPr>
+      <w:r>
+        <w:rPr>
+          <w:rFonts w:ascii="Century Schoolbook" w:eastAsia="Times New Roman" w:hAnsi="Century Schoolbook" w:cs="Times New Roman"/>
+        </w:rPr>
+        <w:t>Related:</w:t>
+      </w:r>
+      <w:r>
+        <w:rPr>
+          <w:rFonts w:ascii="Century Schoolbook" w:eastAsia="Times New Roman" w:hAnsi="Century Schoolbook" w:cs="Times New Roman"/>
+          <w:bCs/>
+        </w:rPr>
+        <w:t xml:space="preserve"> </w:t>
+      </w:r>
+      <w:r>
+        <w:rPr>
+          <w:rFonts w:ascii="Century Schoolbook" w:eastAsia="Times New Roman" w:hAnsi="Century Schoolbook" w:cs="Times New Roman"/>
+          <w:b/>
+        </w:rPr>
+        <w:t>FR-05</w:t>
+      </w:r>
+      <w:r>
+        <w:rPr>
+          <w:rFonts w:ascii="Century Schoolbook" w:eastAsia="Times New Roman" w:hAnsi="Century Schoolbook" w:cs="Times New Roman"/>
+          <w:b/>
+        </w:rPr>
+        <w:t>.</w:t>
+      </w:r>
+    </w:p>
+    <w:p>
+      <w:pPr>
+        <w:spacing w:line="360" w:lineRule="auto"/>
+        <w:rPr>
+          <w:rFonts w:ascii="Century Schoolbook" w:eastAsia="Times New Roman" w:hAnsi="Century Schoolbook" w:cs="Times New Roman"/>
+        </w:rPr>
+      </w:pPr>
+      <w:r>
+        <w:rPr>
+          <w:rFonts w:ascii="Century Schoolbook" w:eastAsia="Times New Roman" w:hAnsi="Century Schoolbook" w:cs="Times New Roman"/>
+          <w:b/>
+        </w:rPr>
+        <w:t>Actor:</w:t>
+      </w:r>
+      <w:r>
+        <w:rPr>
+          <w:rFonts w:ascii="Century Schoolbook" w:eastAsia="Times New Roman" w:hAnsi="Century Schoolbook" w:cs="Times New Roman"/>
+        </w:rPr>
+        <w:t xml:space="preserve"> </w:t>
+      </w:r>
+      <w:r>
+        <w:rPr>
+          <w:rFonts w:ascii="Century Schoolbook" w:eastAsia="Times New Roman" w:hAnsi="Century Schoolbook" w:cs="Times New Roman"/>
+        </w:rPr>
+        <w:t>Department Manager/ Stock manager / Store manager.</w:t>
+      </w:r>
+    </w:p>
+    <w:p>
+      <w:pPr>
+        <w:spacing w:line="360" w:lineRule="auto"/>
+      </w:pPr>
+      <w:r>
+        <w:rPr>
+          <w:b/>
+          <w:bCs/>
+        </w:rPr>
+        <w:t xml:space="preserve">Pre-condition: </w:t>
+      </w:r>
+      <w:r>
+        <w:t>must log in as department, store or stock manager and reached MS step 8 on Use case-07.</w:t>
+      </w:r>
+    </w:p>
+    <w:p>
+      <w:pPr>
+        <w:spacing w:line="360" w:lineRule="auto"/>
+        <w:rPr>
+          <w:rFonts w:ascii="Century Schoolbook" w:eastAsia="Times New Roman" w:hAnsi="Century Schoolbook" w:cs="Times New Roman"/>
+          <w:b/>
+        </w:rPr>
+      </w:pPr>
+      <w:r>
+        <w:rPr>
+          <w:rFonts w:ascii="Century Schoolbook" w:eastAsia="Times New Roman" w:hAnsi="Century Schoolbook" w:cs="Times New Roman"/>
+          <w:b/>
+        </w:rPr>
+        <w:t xml:space="preserve">Main Success Scenario: </w:t>
+      </w:r>
+    </w:p>
+    <w:p>
+      <w:pPr>
         <w:spacing w:line="276" w:lineRule="auto"/>
         <w:contextualSpacing/>
         <w:rPr>
@@ -6752,6 +6714,10 @@
     </w:p>
     <w:p>
       <w:pPr>
+        <w:numPr>
+          <w:ilvl w:val="0"/>
+          <w:numId w:val="21"/>
+        </w:numPr>
         <w:spacing w:line="276" w:lineRule="auto"/>
         <w:contextualSpacing/>
         <w:rPr>
@@ -6761,16 +6727,116 @@
       <w:r>
         <w:rPr>
           <w:rFonts w:ascii="Century Schoolbook" w:eastAsia="Times New Roman" w:hAnsi="Century Schoolbook" w:cs="Times New Roman"/>
-          <w:b/>
-          <w:bCs/>
-        </w:rPr>
-        <w:t xml:space="preserve">Use case-08: </w:t>
-      </w:r>
-      <w:r>
-        <w:rPr>
-          <w:rFonts w:ascii="Century Schoolbook" w:eastAsia="Times New Roman" w:hAnsi="Century Schoolbook" w:cs="Times New Roman"/>
-        </w:rPr>
-        <w:t>Change maximum amount of assignable employees for a particular shift</w:t>
+        </w:rPr>
+        <w:t>A</w:t>
+      </w:r>
+      <w:r>
+        <w:rPr>
+          <w:rFonts w:ascii="Century Schoolbook" w:eastAsia="Times New Roman" w:hAnsi="Century Schoolbook" w:cs="Times New Roman"/>
+        </w:rPr>
+        <w:t xml:space="preserve">ctor </w:t>
+      </w:r>
+      <w:r>
+        <w:rPr>
+          <w:rFonts w:ascii="Century Schoolbook" w:eastAsia="Times New Roman" w:hAnsi="Century Schoolbook" w:cs="Times New Roman"/>
+        </w:rPr>
+        <w:t>needs to</w:t>
+      </w:r>
+      <w:r>
+        <w:rPr>
+          <w:rFonts w:ascii="Century Schoolbook" w:eastAsia="Times New Roman" w:hAnsi="Century Schoolbook" w:cs="Times New Roman"/>
+        </w:rPr>
+        <w:t xml:space="preserve"> select an employee from assigned employees </w:t>
+      </w:r>
+      <w:r>
+        <w:rPr>
+          <w:rFonts w:ascii="Century Schoolbook" w:eastAsia="Times New Roman" w:hAnsi="Century Schoolbook" w:cs="Times New Roman"/>
+        </w:rPr>
+        <w:t xml:space="preserve">to the particular shift </w:t>
+      </w:r>
+      <w:r>
+        <w:rPr>
+          <w:rFonts w:ascii="Century Schoolbook" w:eastAsia="Times New Roman" w:hAnsi="Century Schoolbook" w:cs="Times New Roman"/>
+        </w:rPr>
+        <w:t>and</w:t>
+      </w:r>
+      <w:r>
+        <w:rPr>
+          <w:rFonts w:ascii="Century Schoolbook" w:eastAsia="Times New Roman" w:hAnsi="Century Schoolbook" w:cs="Times New Roman"/>
+        </w:rPr>
+        <w:t xml:space="preserve"> click</w:t>
+      </w:r>
+      <w:r>
+        <w:rPr>
+          <w:rFonts w:ascii="Century Schoolbook" w:eastAsia="Times New Roman" w:hAnsi="Century Schoolbook" w:cs="Times New Roman"/>
+        </w:rPr>
+        <w:t xml:space="preserve"> “Remove” </w:t>
+      </w:r>
+    </w:p>
+    <w:p>
+      <w:pPr>
+        <w:numPr>
+          <w:ilvl w:val="0"/>
+          <w:numId w:val="21"/>
+        </w:numPr>
+        <w:spacing w:line="256" w:lineRule="auto"/>
+        <w:rPr>
+          <w:rFonts w:ascii="Century Schoolbook" w:eastAsia="Times New Roman" w:hAnsi="Century Schoolbook" w:cs="Times New Roman"/>
+        </w:rPr>
+      </w:pPr>
+      <w:r>
+        <w:rPr>
+          <w:rFonts w:ascii="Century Schoolbook" w:eastAsia="Times New Roman" w:hAnsi="Century Schoolbook" w:cs="Times New Roman"/>
+        </w:rPr>
+        <w:t xml:space="preserve">System removes the employee from assigned employees for this </w:t>
+      </w:r>
+      <w:r>
+        <w:rPr>
+          <w:rFonts w:ascii="Century Schoolbook" w:eastAsia="Times New Roman" w:hAnsi="Century Schoolbook" w:cs="Times New Roman"/>
+        </w:rPr>
+        <w:t xml:space="preserve">Month/Day/Shift type, </w:t>
+      </w:r>
+      <w:r>
+        <w:rPr>
+          <w:rFonts w:ascii="Century Schoolbook" w:eastAsia="Times New Roman" w:hAnsi="Century Schoolbook" w:cs="Times New Roman"/>
+        </w:rPr>
+        <w:t>shows confirming message</w:t>
+      </w:r>
+      <w:r>
+        <w:rPr>
+          <w:rFonts w:ascii="Century Schoolbook" w:eastAsia="Times New Roman" w:hAnsi="Century Schoolbook" w:cs="Times New Roman"/>
+        </w:rPr>
+        <w:t xml:space="preserve"> and </w:t>
+      </w:r>
+      <w:r>
+        <w:rPr>
+          <w:rFonts w:ascii="Century Schoolbook" w:eastAsia="Times New Roman" w:hAnsi="Century Schoolbook" w:cs="Times New Roman"/>
+        </w:rPr>
+        <w:t xml:space="preserve">updates the hours the employee has been assigned with in available employees </w:t>
+      </w:r>
+      <w:r>
+        <w:rPr>
+          <w:rFonts w:ascii="Century Schoolbook" w:eastAsia="Times New Roman" w:hAnsi="Century Schoolbook" w:cs="Times New Roman"/>
+        </w:rPr>
+        <w:t>for the week in which the selected Date/Shift type is,</w:t>
+      </w:r>
+      <w:r>
+        <w:rPr>
+          <w:rFonts w:ascii="Century Schoolbook" w:eastAsia="Times New Roman" w:hAnsi="Century Schoolbook" w:cs="Times New Roman"/>
+        </w:rPr>
+        <w:t xml:space="preserve"> by subtracting 4 hours and updates </w:t>
+      </w:r>
+      <w:r>
+        <w:rPr>
+          <w:rFonts w:ascii="Century Schoolbook" w:eastAsia="Times New Roman" w:hAnsi="Century Schoolbook" w:cs="Times New Roman"/>
+        </w:rPr>
+        <w:t xml:space="preserve">how many employees are left to be assigned for </w:t>
+      </w:r>
+      <w:r>
+        <w:rPr>
+          <w:rFonts w:ascii="Century Schoolbook" w:eastAsia="Times New Roman" w:hAnsi="Century Schoolbook" w:cs="Times New Roman"/>
+        </w:rPr>
+        <w:t>the shift</w:t>
       </w:r>
     </w:p>
     <w:p>
@@ -6779,6 +6845,66 @@
         <w:contextualSpacing/>
         <w:rPr>
           <w:rFonts w:ascii="Century Schoolbook" w:eastAsia="Times New Roman" w:hAnsi="Century Schoolbook" w:cs="Times New Roman"/>
+        </w:rPr>
+      </w:pPr>
+    </w:p>
+    <w:p>
+      <w:pPr>
+        <w:pStyle w:val="Heading3"/>
+        <w:spacing w:line="360" w:lineRule="auto"/>
+        <w:rPr>
+          <w:rFonts w:ascii="Century Schoolbook" w:eastAsia="Times New Roman" w:hAnsi="Century Schoolbook" w:cs="Times New Roman"/>
+          <w:sz w:val="24"/>
+          <w:szCs w:val="24"/>
+        </w:rPr>
+      </w:pPr>
+      <w:r>
+        <w:rPr>
+          <w:rStyle w:val="Heading4Char"/>
+          <w:b/>
+          <w:bCs/>
+          <w:caps w:val="0"/>
+          <w:sz w:val="24"/>
+          <w:szCs w:val="24"/>
+        </w:rPr>
+        <w:t>Use case-</w:t>
+      </w:r>
+      <w:r>
+        <w:rPr>
+          <w:rStyle w:val="Heading4Char"/>
+          <w:b/>
+          <w:bCs/>
+          <w:caps w:val="0"/>
+          <w:sz w:val="24"/>
+          <w:szCs w:val="24"/>
+        </w:rPr>
+        <w:t>9</w:t>
+      </w:r>
+      <w:r>
+        <w:rPr>
+          <w:rStyle w:val="Heading4Char"/>
+          <w:b/>
+          <w:bCs/>
+          <w:caps w:val="0"/>
+          <w:sz w:val="24"/>
+          <w:szCs w:val="24"/>
+        </w:rPr>
+        <w:t xml:space="preserve">: </w:t>
+      </w:r>
+      <w:r>
+        <w:rPr>
+          <w:rFonts w:ascii="Century Schoolbook" w:eastAsia="Times New Roman" w:hAnsi="Century Schoolbook" w:cs="Times New Roman"/>
+          <w:sz w:val="24"/>
+          <w:szCs w:val="24"/>
+        </w:rPr>
+        <w:t>Change maximum amount of assignable employees for a particular</w:t>
+      </w:r>
+    </w:p>
+    <w:p>
+      <w:pPr>
+        <w:spacing w:line="360" w:lineRule="auto"/>
+        <w:rPr>
+          <w:rFonts w:ascii="Century Schoolbook" w:eastAsia="Times New Roman" w:hAnsi="Century Schoolbook" w:cs="Times New Roman"/>
           <w:bCs/>
         </w:rPr>
       </w:pPr>
@@ -6800,13 +6926,19 @@
           <w:rFonts w:ascii="Century Schoolbook" w:eastAsia="Times New Roman" w:hAnsi="Century Schoolbook" w:cs="Times New Roman"/>
           <w:b/>
         </w:rPr>
-        <w:t>FR-05.</w:t>
-      </w:r>
-    </w:p>
-    <w:p>
-      <w:pPr>
-        <w:spacing w:line="276" w:lineRule="auto"/>
-        <w:contextualSpacing/>
+        <w:t>FR-05</w:t>
+      </w:r>
+      <w:r>
+        <w:rPr>
+          <w:rFonts w:ascii="Century Schoolbook" w:eastAsia="Times New Roman" w:hAnsi="Century Schoolbook" w:cs="Times New Roman"/>
+          <w:b/>
+        </w:rPr>
+        <w:t>.</w:t>
+      </w:r>
+    </w:p>
+    <w:p>
+      <w:pPr>
+        <w:spacing w:line="360" w:lineRule="auto"/>
         <w:rPr>
           <w:rFonts w:ascii="Century Schoolbook" w:eastAsia="Times New Roman" w:hAnsi="Century Schoolbook" w:cs="Times New Roman"/>
         </w:rPr>
@@ -6822,66 +6954,38 @@
         <w:rPr>
           <w:rFonts w:ascii="Century Schoolbook" w:eastAsia="Times New Roman" w:hAnsi="Century Schoolbook" w:cs="Times New Roman"/>
         </w:rPr>
-        <w:t xml:space="preserve"> Department Manager/ Stock manager</w:t>
-      </w:r>
-      <w:r>
-        <w:rPr>
-          <w:rFonts w:ascii="Century Schoolbook" w:eastAsia="Times New Roman" w:hAnsi="Century Schoolbook" w:cs="Times New Roman"/>
-        </w:rPr>
-        <w:t xml:space="preserve"> / Store manager</w:t>
-      </w:r>
-      <w:r>
-        <w:rPr>
-          <w:rFonts w:ascii="Century Schoolbook" w:eastAsia="Times New Roman" w:hAnsi="Century Schoolbook" w:cs="Times New Roman"/>
-        </w:rPr>
-        <w:t>.</w:t>
-      </w:r>
-    </w:p>
-    <w:p>
-      <w:pPr>
-        <w:spacing w:line="276" w:lineRule="auto"/>
-        <w:contextualSpacing/>
-        <w:rPr>
-          <w:rFonts w:ascii="Century Schoolbook" w:eastAsia="Times New Roman" w:hAnsi="Century Schoolbook" w:cs="Times New Roman"/>
-        </w:rPr>
-      </w:pPr>
-      <w:r>
-        <w:rPr>
-          <w:rFonts w:ascii="Century Schoolbook" w:eastAsia="Times New Roman" w:hAnsi="Century Schoolbook" w:cs="Times New Roman"/>
+        <w:t xml:space="preserve"> </w:t>
+      </w:r>
+      <w:r>
+        <w:rPr>
+          <w:rFonts w:ascii="Century Schoolbook" w:eastAsia="Times New Roman" w:hAnsi="Century Schoolbook" w:cs="Times New Roman"/>
+        </w:rPr>
+        <w:t>Department Manager/ Stock manager / Store manager.</w:t>
+      </w:r>
+    </w:p>
+    <w:p>
+      <w:pPr>
+        <w:spacing w:line="360" w:lineRule="auto"/>
+      </w:pPr>
+      <w:r>
+        <w:rPr>
           <w:b/>
           <w:bCs/>
         </w:rPr>
         <w:t xml:space="preserve">Pre-condition: </w:t>
       </w:r>
       <w:r>
-        <w:rPr>
-          <w:rFonts w:ascii="Century Schoolbook" w:eastAsia="Times New Roman" w:hAnsi="Century Schoolbook" w:cs="Times New Roman"/>
-        </w:rPr>
-        <w:t>must log in as department</w:t>
-      </w:r>
-      <w:r>
-        <w:rPr>
-          <w:rFonts w:ascii="Century Schoolbook" w:eastAsia="Times New Roman" w:hAnsi="Century Schoolbook" w:cs="Times New Roman"/>
-        </w:rPr>
-        <w:t>, store</w:t>
-      </w:r>
-      <w:r>
-        <w:rPr>
-          <w:rFonts w:ascii="Century Schoolbook" w:eastAsia="Times New Roman" w:hAnsi="Century Schoolbook" w:cs="Times New Roman"/>
-        </w:rPr>
-        <w:t xml:space="preserve"> or stock manager</w:t>
-      </w:r>
-      <w:r>
-        <w:rPr>
-          <w:rFonts w:ascii="Century Schoolbook" w:eastAsia="Times New Roman" w:hAnsi="Century Schoolbook" w:cs="Times New Roman"/>
-        </w:rPr>
-        <w:t xml:space="preserve"> and reached MS step 7 on Use case-07.</w:t>
-      </w:r>
-    </w:p>
-    <w:p>
-      <w:pPr>
-        <w:spacing w:line="276" w:lineRule="auto"/>
-        <w:contextualSpacing/>
+        <w:t xml:space="preserve">must log in as department, store or stock manager and reached MS step </w:t>
+      </w:r>
+      <w:bookmarkStart w:id="14" w:name="_GoBack"/>
+      <w:bookmarkEnd w:id="14"/>
+      <w:r>
+        <w:t>7 on Use case-07.</w:t>
+      </w:r>
+    </w:p>
+    <w:p>
+      <w:pPr>
+        <w:spacing w:line="360" w:lineRule="auto"/>
         <w:rPr>
           <w:rFonts w:ascii="Century Schoolbook" w:eastAsia="Times New Roman" w:hAnsi="Century Schoolbook" w:cs="Times New Roman"/>
           <w:b/>
@@ -7025,23 +7129,15 @@
     </w:p>
     <w:p>
       <w:pPr>
-        <w:spacing w:line="276" w:lineRule="auto"/>
-        <w:contextualSpacing/>
-        <w:rPr>
-          <w:rFonts w:ascii="Century Schoolbook" w:eastAsia="Times New Roman" w:hAnsi="Century Schoolbook" w:cs="Times New Roman"/>
-        </w:rPr>
-      </w:pPr>
-    </w:p>
-    <w:p>
-      <w:pPr>
         <w:pStyle w:val="Heading3"/>
+        <w:spacing w:line="360" w:lineRule="auto"/>
         <w:rPr>
           <w:rFonts w:ascii="Century Schoolbook" w:eastAsia="Times New Roman" w:hAnsi="Century Schoolbook" w:cs="Times New Roman"/>
           <w:sz w:val="24"/>
           <w:szCs w:val="24"/>
         </w:rPr>
       </w:pPr>
-      <w:bookmarkStart w:id="14" w:name="_Toc68673638"/>
+      <w:bookmarkStart w:id="15" w:name="_Toc68673638"/>
       <w:r>
         <w:rPr>
           <w:rStyle w:val="Heading4Char"/>
@@ -7062,7 +7158,7 @@
           <w:sz w:val="24"/>
           <w:szCs w:val="24"/>
         </w:rPr>
-        <w:t>-0</w:t>
+        <w:t>-</w:t>
       </w:r>
       <w:r>
         <w:rPr>
@@ -7073,7 +7169,7 @@
           <w:sz w:val="24"/>
           <w:szCs w:val="24"/>
         </w:rPr>
-        <w:t>9</w:t>
+        <w:t>10</w:t>
       </w:r>
       <w:r>
         <w:rPr>
@@ -7094,10 +7190,11 @@
         </w:rPr>
         <w:t>View shifts</w:t>
       </w:r>
-      <w:bookmarkEnd w:id="14"/>
-    </w:p>
-    <w:p>
-      <w:pPr>
+      <w:bookmarkEnd w:id="15"/>
+    </w:p>
+    <w:p>
+      <w:pPr>
+        <w:spacing w:line="360" w:lineRule="auto"/>
         <w:rPr>
           <w:rFonts w:ascii="Century Schoolbook" w:eastAsia="Times New Roman" w:hAnsi="Century Schoolbook" w:cs="Times New Roman"/>
           <w:bCs/>
@@ -7140,6 +7237,7 @@
     </w:p>
     <w:p>
       <w:pPr>
+        <w:spacing w:line="360" w:lineRule="auto"/>
         <w:rPr>
           <w:rFonts w:ascii="Century Schoolbook" w:eastAsia="Times New Roman" w:hAnsi="Century Schoolbook" w:cs="Times New Roman"/>
         </w:rPr>
@@ -7165,6 +7263,9 @@
       </w:r>
     </w:p>
     <w:p>
+      <w:pPr>
+        <w:spacing w:line="360" w:lineRule="auto"/>
+      </w:pPr>
       <w:r>
         <w:rPr>
           <w:b/>
@@ -7178,6 +7279,7 @@
     </w:p>
     <w:p>
       <w:pPr>
+        <w:spacing w:line="360" w:lineRule="auto"/>
         <w:rPr>
           <w:rFonts w:ascii="Century Schoolbook" w:eastAsia="Times New Roman" w:hAnsi="Century Schoolbook" w:cs="Times New Roman"/>
           <w:b/>
@@ -7293,7 +7395,14 @@
         <w:rPr>
           <w:rFonts w:ascii="Century Schoolbook" w:eastAsia="Times New Roman" w:hAnsi="Century Schoolbook" w:cs="Times New Roman"/>
         </w:rPr>
-        <w:t xml:space="preserve"> out of the maximum assignable employees for the Day/Shift type and highlights the shifts </w:t>
+        <w:t xml:space="preserve"> out of the maximum assignable employees for the </w:t>
+      </w:r>
+      <w:r>
+        <w:rPr>
+          <w:rFonts w:ascii="Century Schoolbook" w:eastAsia="Times New Roman" w:hAnsi="Century Schoolbook" w:cs="Times New Roman"/>
+        </w:rPr>
+        <w:lastRenderedPageBreak/>
+        <w:t xml:space="preserve">Day/Shift type and highlights the shifts </w:t>
       </w:r>
       <w:r>
         <w:rPr>
@@ -7407,7 +7516,7 @@
           <w:szCs w:val="24"/>
         </w:rPr>
       </w:pPr>
-      <w:bookmarkStart w:id="15" w:name="_Toc68673639"/>
+      <w:bookmarkStart w:id="16" w:name="_Toc68673639"/>
       <w:r>
         <w:rPr>
           <w:b/>
@@ -7415,7 +7524,6 @@
           <w:sz w:val="24"/>
           <w:szCs w:val="24"/>
         </w:rPr>
-        <w:lastRenderedPageBreak/>
         <w:t>U</w:t>
       </w:r>
       <w:r>
@@ -7452,23 +7560,32 @@
           <w:sz w:val="24"/>
           <w:szCs w:val="24"/>
         </w:rPr>
-        <w:t>10</w:t>
-      </w:r>
-      <w:r>
-        <w:rPr>
+        <w:t>1</w:t>
+      </w:r>
+      <w:r>
+        <w:rPr>
+          <w:b/>
+          <w:bCs/>
           <w:sz w:val="24"/>
           <w:szCs w:val="24"/>
         </w:rPr>
-        <w:t xml:space="preserve"> </w:t>
+        <w:t>1</w:t>
       </w:r>
       <w:r>
         <w:rPr>
           <w:sz w:val="24"/>
           <w:szCs w:val="24"/>
         </w:rPr>
+        <w:t xml:space="preserve"> </w:t>
+      </w:r>
+      <w:r>
+        <w:rPr>
+          <w:sz w:val="24"/>
+          <w:szCs w:val="24"/>
+        </w:rPr>
         <w:t>Add products</w:t>
       </w:r>
-      <w:bookmarkEnd w:id="15"/>
+      <w:bookmarkEnd w:id="16"/>
     </w:p>
     <w:p>
       <w:pPr>
@@ -7687,7 +7804,7 @@
           <w:szCs w:val="24"/>
         </w:rPr>
       </w:pPr>
-      <w:bookmarkStart w:id="16" w:name="_Toc68673640"/>
+      <w:bookmarkStart w:id="17" w:name="_Toc68673640"/>
       <w:r>
         <w:rPr>
           <w:b/>
@@ -7731,7 +7848,7 @@
           <w:sz w:val="24"/>
           <w:szCs w:val="24"/>
         </w:rPr>
-        <w:t>1</w:t>
+        <w:t>2</w:t>
       </w:r>
       <w:r>
         <w:rPr>
@@ -7758,7 +7875,7 @@
         </w:rPr>
         <w:t>Remove product</w:t>
       </w:r>
-      <w:bookmarkEnd w:id="16"/>
+      <w:bookmarkEnd w:id="17"/>
     </w:p>
     <w:p>
       <w:pPr>
@@ -7879,7 +7996,7 @@
           <w:szCs w:val="24"/>
         </w:rPr>
       </w:pPr>
-      <w:bookmarkStart w:id="17" w:name="_Toc68673641"/>
+      <w:bookmarkStart w:id="18" w:name="_Toc68673641"/>
       <w:r>
         <w:rPr>
           <w:rStyle w:val="Heading4Char"/>
@@ -7922,7 +8039,7 @@
           <w:sz w:val="24"/>
           <w:szCs w:val="24"/>
         </w:rPr>
-        <w:t>2</w:t>
+        <w:t>3</w:t>
       </w:r>
       <w:r>
         <w:rPr>
@@ -7956,7 +8073,7 @@
         </w:rPr>
         <w:t>s Processing</w:t>
       </w:r>
-      <w:bookmarkEnd w:id="17"/>
+      <w:bookmarkEnd w:id="18"/>
     </w:p>
     <w:p>
       <w:r>
@@ -7986,6 +8103,7 @@
         <w:rPr>
           <w:b/>
         </w:rPr>
+        <w:lastRenderedPageBreak/>
         <w:t>Actor:</w:t>
       </w:r>
       <w:r>
@@ -8102,7 +8220,6 @@
         </w:numPr>
       </w:pPr>
       <w:r>
-        <w:lastRenderedPageBreak/>
         <w:t>System removes request from incoming requests, adds it to “approved requests” tab page and shows appropriate message</w:t>
       </w:r>
       <w:r>
@@ -8197,7 +8314,7 @@
           <w:szCs w:val="24"/>
         </w:rPr>
       </w:pPr>
-      <w:bookmarkStart w:id="18" w:name="_Toc68673642"/>
+      <w:bookmarkStart w:id="19" w:name="_Toc68673642"/>
       <w:r>
         <w:rPr>
           <w:b/>
@@ -8223,7 +8340,7 @@
           <w:sz w:val="24"/>
           <w:szCs w:val="24"/>
         </w:rPr>
-        <w:t>3</w:t>
+        <w:t>4</w:t>
       </w:r>
       <w:r>
         <w:rPr>
@@ -8239,7 +8356,7 @@
         </w:rPr>
         <w:t>view Product data</w:t>
       </w:r>
-      <w:bookmarkEnd w:id="18"/>
+      <w:bookmarkEnd w:id="19"/>
     </w:p>
     <w:p>
       <w:pPr>
@@ -8358,7 +8475,7 @@
           <w:szCs w:val="24"/>
         </w:rPr>
       </w:pPr>
-      <w:bookmarkStart w:id="19" w:name="_Toc68673643"/>
+      <w:bookmarkStart w:id="20" w:name="_Toc68673643"/>
       <w:r>
         <w:rPr>
           <w:rStyle w:val="Heading4Char"/>
@@ -8401,7 +8518,7 @@
           <w:sz w:val="24"/>
           <w:szCs w:val="24"/>
         </w:rPr>
-        <w:t>4</w:t>
+        <w:t>5</w:t>
       </w:r>
       <w:r>
         <w:rPr>
@@ -8423,7 +8540,7 @@
         </w:rPr>
         <w:t>View Stock Statistics</w:t>
       </w:r>
-      <w:bookmarkEnd w:id="19"/>
+      <w:bookmarkEnd w:id="20"/>
     </w:p>
     <w:p>
       <w:r>
@@ -8508,6 +8625,7 @@
         <w:rPr>
           <w:bCs/>
         </w:rPr>
+        <w:lastRenderedPageBreak/>
         <w:t xml:space="preserve">The </w:t>
       </w:r>
       <w:r>
@@ -8568,7 +8686,7 @@
           <w:szCs w:val="24"/>
         </w:rPr>
       </w:pPr>
-      <w:bookmarkStart w:id="20" w:name="_Toc68673644"/>
+      <w:bookmarkStart w:id="21" w:name="_Toc68673644"/>
       <w:r>
         <w:rPr>
           <w:rStyle w:val="Heading4Char"/>
@@ -8600,7 +8718,18 @@
           <w:sz w:val="24"/>
           <w:szCs w:val="24"/>
         </w:rPr>
-        <w:t>15</w:t>
+        <w:t>1</w:t>
+      </w:r>
+      <w:r>
+        <w:rPr>
+          <w:rStyle w:val="Heading4Char"/>
+          <w:b/>
+          <w:bCs/>
+          <w:caps w:val="0"/>
+          <w:sz w:val="24"/>
+          <w:szCs w:val="24"/>
+        </w:rPr>
+        <w:t>6</w:t>
       </w:r>
       <w:r>
         <w:rPr>
@@ -8629,7 +8758,7 @@
         </w:rPr>
         <w:t>.</w:t>
       </w:r>
-      <w:bookmarkEnd w:id="20"/>
+      <w:bookmarkEnd w:id="21"/>
     </w:p>
     <w:p>
       <w:r>
@@ -8755,7 +8884,6 @@
         <w:rPr>
           <w:bCs/>
         </w:rPr>
-        <w:lastRenderedPageBreak/>
         <w:t xml:space="preserve">The </w:t>
       </w:r>
       <w:r>
@@ -8867,7 +8995,7 @@
           <w:szCs w:val="24"/>
         </w:rPr>
       </w:pPr>
-      <w:bookmarkStart w:id="21" w:name="_Toc68673645"/>
+      <w:bookmarkStart w:id="22" w:name="_Toc68673645"/>
       <w:r>
         <w:rPr>
           <w:rStyle w:val="Heading4Char"/>
@@ -8910,7 +9038,7 @@
           <w:sz w:val="24"/>
           <w:szCs w:val="24"/>
         </w:rPr>
-        <w:t>6</w:t>
+        <w:t>7</w:t>
       </w:r>
       <w:r>
         <w:rPr>
@@ -8932,7 +9060,7 @@
         </w:rPr>
         <w:t>View Employee Statistics</w:t>
       </w:r>
-      <w:bookmarkEnd w:id="21"/>
+      <w:bookmarkEnd w:id="22"/>
     </w:p>
     <w:p>
       <w:r>
@@ -9063,7 +9191,7 @@
           <w:szCs w:val="24"/>
         </w:rPr>
       </w:pPr>
-      <w:bookmarkStart w:id="22" w:name="_Toc68673646"/>
+      <w:bookmarkStart w:id="23" w:name="_Toc68673646"/>
       <w:r>
         <w:rPr>
           <w:rStyle w:val="Heading4Char"/>
@@ -9095,7 +9223,7 @@
           <w:sz w:val="24"/>
           <w:szCs w:val="24"/>
         </w:rPr>
-        <w:t>7</w:t>
+        <w:t>8</w:t>
       </w:r>
       <w:r>
         <w:rPr>
@@ -9127,7 +9255,7 @@
         </w:rPr>
         <w:t>.</w:t>
       </w:r>
-      <w:bookmarkEnd w:id="22"/>
+      <w:bookmarkEnd w:id="23"/>
     </w:p>
     <w:p>
       <w:r>
@@ -9283,7 +9411,7 @@
           <w:szCs w:val="24"/>
         </w:rPr>
       </w:pPr>
-      <w:bookmarkStart w:id="23" w:name="_Toc68673647"/>
+      <w:bookmarkStart w:id="24" w:name="_Toc68673647"/>
       <w:r>
         <w:rPr>
           <w:rStyle w:val="Heading4Char"/>
@@ -9315,10 +9443,8 @@
           <w:sz w:val="24"/>
           <w:szCs w:val="24"/>
         </w:rPr>
-        <w:t>8</w:t>
-      </w:r>
-      <w:bookmarkStart w:id="24" w:name="_GoBack"/>
-      <w:bookmarkEnd w:id="24"/>
+        <w:t>9</w:t>
+      </w:r>
       <w:r>
         <w:rPr>
           <w:rStyle w:val="Heading4Char"/>
@@ -9346,7 +9472,7 @@
         </w:rPr>
         <w:t>.</w:t>
       </w:r>
-      <w:bookmarkEnd w:id="23"/>
+      <w:bookmarkEnd w:id="24"/>
     </w:p>
     <w:p>
       <w:r>
@@ -11523,7 +11649,7 @@
           <w:rPr>
             <w:noProof/>
           </w:rPr>
-          <w:t>13</w:t>
+          <w:t>9</w:t>
         </w:r>
         <w:r>
           <w:rPr>
@@ -17379,13 +17505,6 @@
     <w:pitch w:val="variable"/>
     <w:sig w:usb0="00000287" w:usb1="00000000" w:usb2="00000000" w:usb3="00000000" w:csb0="0000009F" w:csb1="00000000"/>
   </w:font>
-  <w:font w:name="Segoe UI">
-    <w:panose1 w:val="020B0502040204020203"/>
-    <w:charset w:val="CC"/>
-    <w:family w:val="swiss"/>
-    <w:pitch w:val="variable"/>
-    <w:sig w:usb0="E4002EFF" w:usb1="C000E47F" w:usb2="00000009" w:usb3="00000000" w:csb0="000001FF" w:csb1="00000000"/>
-  </w:font>
   <w:font w:name="Calibri">
     <w:panose1 w:val="020F0502020204030204"/>
     <w:charset w:val="CC"/>
@@ -17419,6 +17538,7 @@
   <w:rsids>
     <w:rsidRoot w:val="00223FB0"/>
     <w:rsid w:val="00223FB0"/>
+    <w:rsid w:val="002679A6"/>
     <w:rsid w:val="0039680C"/>
     <w:rsid w:val="004136EA"/>
     <w:rsid w:val="00463DF7"/>
@@ -18169,7 +18289,7 @@
 </file>
 
 <file path=customXml/itemProps1.xml><?xml version="1.0" encoding="utf-8"?>
-<ds:datastoreItem xmlns:ds="http://schemas.openxmlformats.org/officeDocument/2006/customXml" ds:itemID="{15D30372-FA6D-49F6-9BA3-FD33437F3540}">
+<ds:datastoreItem xmlns:ds="http://schemas.openxmlformats.org/officeDocument/2006/customXml" ds:itemID="{091CDB6E-347B-4DEF-84EC-A64D7F429268}">
   <ds:schemaRefs>
     <ds:schemaRef ds:uri="http://schemas.openxmlformats.org/officeDocument/2006/bibliography"/>
   </ds:schemaRefs>

</xml_diff>